<commit_message>
fix knitting problem, add paragraph of reproducibility
</commit_message>
<xml_diff>
--- a/analysis/paper/paper.docx
+++ b/analysis/paper/paper.docx
@@ -162,6 +162,7 @@
     </w:p>
     <w:p>
       <w:pPr>
+        <w:pStyle w:val="Compact"/>
         <w:pStyle w:val="Abstract"/>
       </w:pPr>
       <w:r>
@@ -244,7 +245,7 @@
       <w:pPr>
         <w:pStyle w:val="Heading1"/>
       </w:pPr>
-      <w:bookmarkStart w:id="21" w:name="Xef33e4fc706278c2c0aec5554decdbfa014ec92"/>
+      <w:bookmarkStart w:id="21" w:name="geometric-morphometric-approach-shape-analysis-for-pottery-specialization"/>
       <w:r>
         <w:t xml:space="preserve">Geometric Morphometric approach: shape analysis for pottery specialization</w:t>
       </w:r>
@@ -1542,7 +1543,7 @@
         <w:t xml:space="preserve">#&gt; # A tibble: 3 x 2</w:t>
       </w:r>
       <w:r>
-        <w:br/>
+        <w:br w:type="textWrapping"/>
       </w:r>
       <w:r>
         <w:rPr>
@@ -1551,7 +1552,7 @@
         <w:t xml:space="preserve">#&gt;   phase             n</w:t>
       </w:r>
       <w:r>
-        <w:br/>
+        <w:br w:type="textWrapping"/>
       </w:r>
       <w:r>
         <w:rPr>
@@ -1560,7 +1561,7 @@
         <w:t xml:space="preserve">#&gt;   &lt;fct&gt;         &lt;int&gt;</w:t>
       </w:r>
       <w:r>
-        <w:br/>
+        <w:br w:type="textWrapping"/>
       </w:r>
       <w:r>
         <w:rPr>
@@ -1569,7 +1570,7 @@
         <w:t xml:space="preserve">#&gt; 1 Pre-European     32</w:t>
       </w:r>
       <w:r>
-        <w:br/>
+        <w:br w:type="textWrapping"/>
       </w:r>
       <w:r>
         <w:rPr>
@@ -1578,7 +1579,7 @@
         <w:t xml:space="preserve">#&gt; 2 Post-European    27</w:t>
       </w:r>
       <w:r>
-        <w:br/>
+        <w:br w:type="textWrapping"/>
       </w:r>
       <w:r>
         <w:rPr>
@@ -1729,7 +1730,7 @@
         <w:t xml:space="preserve">#&gt; quartz_off_screen </w:t>
       </w:r>
       <w:r>
-        <w:br/>
+        <w:br w:type="textWrapping"/>
       </w:r>
       <w:r>
         <w:rPr>
@@ -1738,7 +1739,7 @@
         <w:t xml:space="preserve">#&gt;                 2</w:t>
       </w:r>
       <w:r>
-        <w:br/>
+        <w:br w:type="textWrapping"/>
       </w:r>
       <w:r>
         <w:rPr>
@@ -1747,7 +1748,7 @@
         <w:t xml:space="preserve">#&gt; quartz_off_screen </w:t>
       </w:r>
       <w:r>
-        <w:br/>
+        <w:br w:type="textWrapping"/>
       </w:r>
       <w:r>
         <w:rPr>
@@ -1756,7 +1757,7 @@
         <w:t xml:space="preserve">#&gt;                 2</w:t>
       </w:r>
       <w:r>
-        <w:br/>
+        <w:br w:type="textWrapping"/>
       </w:r>
       <w:r>
         <w:rPr>
@@ -1765,7 +1766,7 @@
         <w:t xml:space="preserve">#&gt; quartz_off_screen </w:t>
       </w:r>
       <w:r>
-        <w:br/>
+        <w:br w:type="textWrapping"/>
       </w:r>
       <w:r>
         <w:rPr>
@@ -1793,7 +1794,7 @@
         <w:t xml:space="preserve">#&gt; quartz_off_screen </w:t>
       </w:r>
       <w:r>
-        <w:br/>
+        <w:br w:type="textWrapping"/>
       </w:r>
       <w:r>
         <w:rPr>
@@ -2120,7 +2121,7 @@
         <w:t xml:space="preserve">#&gt; $stars.tab</w:t>
       </w:r>
       <w:r>
-        <w:br/>
+        <w:br w:type="textWrapping"/>
       </w:r>
       <w:r>
         <w:rPr>
@@ -2129,7 +2130,7 @@
         <w:t xml:space="preserve">#&gt;               Chinese Post-European Pre-European</w:t>
       </w:r>
       <w:r>
-        <w:br/>
+        <w:br w:type="textWrapping"/>
       </w:r>
       <w:r>
         <w:rPr>
@@ -2138,7 +2139,7 @@
         <w:t xml:space="preserve">#&gt; Chinese               -             ***         </w:t>
       </w:r>
       <w:r>
-        <w:br/>
+        <w:br w:type="textWrapping"/>
       </w:r>
       <w:r>
         <w:rPr>
@@ -2147,7 +2148,7 @@
         <w:t xml:space="preserve">#&gt; Post-European                       *           </w:t>
       </w:r>
       <w:r>
-        <w:br/>
+        <w:br w:type="textWrapping"/>
       </w:r>
       <w:r>
         <w:rPr>
@@ -2156,7 +2157,7 @@
         <w:t xml:space="preserve">#&gt; </w:t>
       </w:r>
       <w:r>
-        <w:br/>
+        <w:br w:type="textWrapping"/>
       </w:r>
       <w:r>
         <w:rPr>
@@ -2165,7 +2166,7 @@
         <w:t xml:space="preserve">#&gt; $summary (see also $manovas)</w:t>
       </w:r>
       <w:r>
-        <w:br/>
+        <w:br w:type="textWrapping"/>
       </w:r>
       <w:r>
         <w:rPr>
@@ -2174,7 +2175,7 @@
         <w:t xml:space="preserve">#&gt;                              Df Pillai approx F num Df den Df    Pr(&gt;F)</w:t>
       </w:r>
       <w:r>
-        <w:br/>
+        <w:br w:type="textWrapping"/>
       </w:r>
       <w:r>
         <w:rPr>
@@ -2183,7 +2184,7 @@
         <w:t xml:space="preserve">#&gt; Chinese - Post-European       1 0.3806    1.620     11     29 1.452e-01</w:t>
       </w:r>
       <w:r>
-        <w:br/>
+        <w:br w:type="textWrapping"/>
       </w:r>
       <w:r>
         <w:rPr>
@@ -2192,7 +2193,7 @@
         <w:t xml:space="preserve">#&gt; Chinese - Pre-European        1 0.6942    7.018     11     34 4.951e-06</w:t>
       </w:r>
       <w:r>
-        <w:br/>
+        <w:br w:type="textWrapping"/>
       </w:r>
       <w:r>
         <w:rPr>
@@ -2201,7 +2202,7 @@
         <w:t xml:space="preserve">#&gt; Post-European - Pre-European  1 0.3491    2.292     11     47 2.434e-02</w:t>
       </w:r>
       <w:r>
-        <w:br/>
+        <w:br w:type="textWrapping"/>
       </w:r>
       <w:r>
         <w:rPr>
@@ -2210,7 +2211,7 @@
         <w:t xml:space="preserve">#&gt;                              Df    Pillai approx F num Df den Df       Pr(&gt;F)</w:t>
       </w:r>
       <w:r>
-        <w:br/>
+        <w:br w:type="textWrapping"/>
       </w:r>
       <w:r>
         <w:rPr>
@@ -2219,7 +2220,7 @@
         <w:t xml:space="preserve">#&gt; Chinese - Post-European       1 0.3806357 1.620200     11     29 1.451623e-01</w:t>
       </w:r>
       <w:r>
-        <w:br/>
+        <w:br w:type="textWrapping"/>
       </w:r>
       <w:r>
         <w:rPr>
@@ -2228,7 +2229,7 @@
         <w:t xml:space="preserve">#&gt; Chinese - Pre-European        1 0.6942310 7.017731     11     34 4.950675e-06</w:t>
       </w:r>
       <w:r>
-        <w:br/>
+        <w:br w:type="textWrapping"/>
       </w:r>
       <w:r>
         <w:rPr>
@@ -2337,7 +2338,7 @@
         <w:t xml:space="preserve">#&gt;  Family: gaussian </w:t>
       </w:r>
       <w:r>
-        <w:br/>
+        <w:br w:type="textWrapping"/>
       </w:r>
       <w:r>
         <w:rPr>
@@ -2346,7 +2347,7 @@
         <w:t xml:space="preserve">#&gt;   Links: mu = identity; sigma = identity </w:t>
       </w:r>
       <w:r>
-        <w:br/>
+        <w:br w:type="textWrapping"/>
       </w:r>
       <w:r>
         <w:rPr>
@@ -2355,7 +2356,7 @@
         <w:t xml:space="preserve">#&gt; Formula: shape_pc1 ~ s(thick_body1) </w:t>
       </w:r>
       <w:r>
-        <w:br/>
+        <w:br w:type="textWrapping"/>
       </w:r>
       <w:r>
         <w:rPr>
@@ -2364,7 +2365,7 @@
         <w:t xml:space="preserve">#&gt;    Data: gams_input (Number of observations: 73) </w:t>
       </w:r>
       <w:r>
-        <w:br/>
+        <w:br w:type="textWrapping"/>
       </w:r>
       <w:r>
         <w:rPr>
@@ -2373,7 +2374,7 @@
         <w:t xml:space="preserve">#&gt; Samples: 4 chains, each with iter = 4000; warmup = 1000; thin = 10;</w:t>
       </w:r>
       <w:r>
-        <w:br/>
+        <w:br w:type="textWrapping"/>
       </w:r>
       <w:r>
         <w:rPr>
@@ -2382,7 +2383,7 @@
         <w:t xml:space="preserve">#&gt;          total post-warmup samples = 1200</w:t>
       </w:r>
       <w:r>
-        <w:br/>
+        <w:br w:type="textWrapping"/>
       </w:r>
       <w:r>
         <w:rPr>
@@ -2391,7 +2392,7 @@
         <w:t xml:space="preserve">#&gt; </w:t>
       </w:r>
       <w:r>
-        <w:br/>
+        <w:br w:type="textWrapping"/>
       </w:r>
       <w:r>
         <w:rPr>
@@ -2400,7 +2401,7 @@
         <w:t xml:space="preserve">#&gt; Smooth Terms: </w:t>
       </w:r>
       <w:r>
-        <w:br/>
+        <w:br w:type="textWrapping"/>
       </w:r>
       <w:r>
         <w:rPr>
@@ -2409,16 +2410,16 @@
         <w:t xml:space="preserve">#&gt;                     Estimate Est.Error l-95% CI u-95% CI Rhat Bulk_ESS Tail_ESS</w:t>
       </w:r>
       <w:r>
-        <w:br/>
-      </w:r>
-      <w:r>
-        <w:rPr>
-          <w:rStyle w:val="VerbatimChar"/>
-        </w:rPr>
-        <w:t xml:space="preserve">#&gt; sds(sthick_body1_1)     0.00      0.00     0.00     0.01 1.00     1115     1172</w:t>
-      </w:r>
-      <w:r>
-        <w:br/>
+        <w:br w:type="textWrapping"/>
+      </w:r>
+      <w:r>
+        <w:rPr>
+          <w:rStyle w:val="VerbatimChar"/>
+        </w:rPr>
+        <w:t xml:space="preserve">#&gt; sds(sthick_body1_1)     0.00      0.00     0.00     0.01 1.00     1121     1172</w:t>
+      </w:r>
+      <w:r>
+        <w:br w:type="textWrapping"/>
       </w:r>
       <w:r>
         <w:rPr>
@@ -2427,7 +2428,7 @@
         <w:t xml:space="preserve">#&gt; </w:t>
       </w:r>
       <w:r>
-        <w:br/>
+        <w:br w:type="textWrapping"/>
       </w:r>
       <w:r>
         <w:rPr>
@@ -2436,7 +2437,7 @@
         <w:t xml:space="preserve">#&gt; Population-Level Effects: </w:t>
       </w:r>
       <w:r>
-        <w:br/>
+        <w:br w:type="textWrapping"/>
       </w:r>
       <w:r>
         <w:rPr>
@@ -2445,25 +2446,25 @@
         <w:t xml:space="preserve">#&gt;                Estimate Est.Error l-95% CI u-95% CI Rhat Bulk_ESS Tail_ESS</w:t>
       </w:r>
       <w:r>
-        <w:br/>
-      </w:r>
-      <w:r>
-        <w:rPr>
-          <w:rStyle w:val="VerbatimChar"/>
-        </w:rPr>
-        <w:t xml:space="preserve">#&gt; Intercept         -0.00      0.00    -0.00     0.00 1.00     1250     1171</w:t>
-      </w:r>
-      <w:r>
-        <w:br/>
-      </w:r>
-      <w:r>
-        <w:rPr>
-          <w:rStyle w:val="VerbatimChar"/>
-        </w:rPr>
-        <w:t xml:space="preserve">#&gt; sthick_body1_1     0.00      0.00    -0.00     0.01 1.00     1285     1210</w:t>
-      </w:r>
-      <w:r>
-        <w:br/>
+        <w:br w:type="textWrapping"/>
+      </w:r>
+      <w:r>
+        <w:rPr>
+          <w:rStyle w:val="VerbatimChar"/>
+        </w:rPr>
+        <w:t xml:space="preserve">#&gt; Intercept         -0.00      0.00    -0.00     0.00 1.00     1226     1127</w:t>
+      </w:r>
+      <w:r>
+        <w:br w:type="textWrapping"/>
+      </w:r>
+      <w:r>
+        <w:rPr>
+          <w:rStyle w:val="VerbatimChar"/>
+        </w:rPr>
+        <w:t xml:space="preserve">#&gt; sthick_body1_1     0.00      0.00    -0.00     0.01 1.00     1185     1134</w:t>
+      </w:r>
+      <w:r>
+        <w:br w:type="textWrapping"/>
       </w:r>
       <w:r>
         <w:rPr>
@@ -2472,7 +2473,7 @@
         <w:t xml:space="preserve">#&gt; </w:t>
       </w:r>
       <w:r>
-        <w:br/>
+        <w:br w:type="textWrapping"/>
       </w:r>
       <w:r>
         <w:rPr>
@@ -2481,7 +2482,7 @@
         <w:t xml:space="preserve">#&gt; Family Specific Parameters: </w:t>
       </w:r>
       <w:r>
-        <w:br/>
+        <w:br w:type="textWrapping"/>
       </w:r>
       <w:r>
         <w:rPr>
@@ -2490,16 +2491,16 @@
         <w:t xml:space="preserve">#&gt;       Estimate Est.Error l-95% CI u-95% CI Rhat Bulk_ESS Tail_ESS</w:t>
       </w:r>
       <w:r>
-        <w:br/>
-      </w:r>
-      <w:r>
-        <w:rPr>
-          <w:rStyle w:val="VerbatimChar"/>
-        </w:rPr>
-        <w:t xml:space="preserve">#&gt; sigma     0.00      0.00     0.00     0.00 1.00     1214     1188</w:t>
-      </w:r>
-      <w:r>
-        <w:br/>
+        <w:br w:type="textWrapping"/>
+      </w:r>
+      <w:r>
+        <w:rPr>
+          <w:rStyle w:val="VerbatimChar"/>
+        </w:rPr>
+        <w:t xml:space="preserve">#&gt; sigma     0.00      0.00     0.00     0.00 1.00     1298     1135</w:t>
+      </w:r>
+      <w:r>
+        <w:br w:type="textWrapping"/>
       </w:r>
       <w:r>
         <w:rPr>
@@ -2508,7 +2509,7 @@
         <w:t xml:space="preserve">#&gt; </w:t>
       </w:r>
       <w:r>
-        <w:br/>
+        <w:br w:type="textWrapping"/>
       </w:r>
       <w:r>
         <w:rPr>
@@ -2517,7 +2518,7 @@
         <w:t xml:space="preserve">#&gt; Samples were drawn using sampling(NUTS). For each parameter, Eff.Sample </w:t>
       </w:r>
       <w:r>
-        <w:br/>
+        <w:br w:type="textWrapping"/>
       </w:r>
       <w:r>
         <w:rPr>
@@ -2526,7 +2527,7 @@
         <w:t xml:space="preserve">#&gt; is a crude measure of effective sample size, and Rhat is the potential </w:t>
       </w:r>
       <w:r>
-        <w:br/>
+        <w:br w:type="textWrapping"/>
       </w:r>
       <w:r>
         <w:rPr>
@@ -2593,7 +2594,7 @@
         <w:t xml:space="preserve">#&gt; </w:t>
       </w:r>
       <w:r>
-        <w:br/>
+        <w:br w:type="textWrapping"/>
       </w:r>
       <w:r>
         <w:rPr>
@@ -2602,7 +2603,7 @@
         <w:t xml:space="preserve">#&gt; Computed from 1200 by 73 log-likelihood matrix</w:t>
       </w:r>
       <w:r>
-        <w:br/>
+        <w:br w:type="textWrapping"/>
       </w:r>
       <w:r>
         <w:rPr>
@@ -2611,7 +2612,7 @@
         <w:t xml:space="preserve">#&gt; </w:t>
       </w:r>
       <w:r>
-        <w:br/>
+        <w:br w:type="textWrapping"/>
       </w:r>
       <w:r>
         <w:rPr>
@@ -2620,34 +2621,34 @@
         <w:t xml:space="preserve">#&gt;          Estimate   SE</w:t>
       </w:r>
       <w:r>
-        <w:br/>
-      </w:r>
-      <w:r>
-        <w:rPr>
-          <w:rStyle w:val="VerbatimChar"/>
-        </w:rPr>
-        <w:t xml:space="preserve">#&gt; elpd_loo    366.4  6.2</w:t>
-      </w:r>
-      <w:r>
-        <w:br/>
-      </w:r>
-      <w:r>
-        <w:rPr>
-          <w:rStyle w:val="VerbatimChar"/>
-        </w:rPr>
-        <w:t xml:space="preserve">#&gt; p_loo         3.9  0.7</w:t>
-      </w:r>
-      <w:r>
-        <w:br/>
-      </w:r>
-      <w:r>
-        <w:rPr>
-          <w:rStyle w:val="VerbatimChar"/>
-        </w:rPr>
-        <w:t xml:space="preserve">#&gt; looic      -732.7 12.4</w:t>
-      </w:r>
-      <w:r>
-        <w:br/>
+        <w:br w:type="textWrapping"/>
+      </w:r>
+      <w:r>
+        <w:rPr>
+          <w:rStyle w:val="VerbatimChar"/>
+        </w:rPr>
+        <w:t xml:space="preserve">#&gt; elpd_loo    366.5  6.2</w:t>
+      </w:r>
+      <w:r>
+        <w:br w:type="textWrapping"/>
+      </w:r>
+      <w:r>
+        <w:rPr>
+          <w:rStyle w:val="VerbatimChar"/>
+        </w:rPr>
+        <w:t xml:space="preserve">#&gt; p_loo         3.8  0.7</w:t>
+      </w:r>
+      <w:r>
+        <w:br w:type="textWrapping"/>
+      </w:r>
+      <w:r>
+        <w:rPr>
+          <w:rStyle w:val="VerbatimChar"/>
+        </w:rPr>
+        <w:t xml:space="preserve">#&gt; looic      -733.0 12.3</w:t>
+      </w:r>
+      <w:r>
+        <w:br w:type="textWrapping"/>
       </w:r>
       <w:r>
         <w:rPr>
@@ -2656,16 +2657,16 @@
         <w:t xml:space="preserve">#&gt; ------</w:t>
       </w:r>
       <w:r>
-        <w:br/>
-      </w:r>
-      <w:r>
-        <w:rPr>
-          <w:rStyle w:val="VerbatimChar"/>
-        </w:rPr>
-        <w:t xml:space="preserve">#&gt; Monte Carlo SE of elpd_loo is 0.1.</w:t>
-      </w:r>
-      <w:r>
-        <w:br/>
+        <w:br w:type="textWrapping"/>
+      </w:r>
+      <w:r>
+        <w:rPr>
+          <w:rStyle w:val="VerbatimChar"/>
+        </w:rPr>
+        <w:t xml:space="preserve">#&gt; Monte Carlo SE of elpd_loo is NA.</w:t>
+      </w:r>
+      <w:r>
+        <w:br w:type="textWrapping"/>
       </w:r>
       <w:r>
         <w:rPr>
@@ -2674,16 +2675,61 @@
         <w:t xml:space="preserve">#&gt; </w:t>
       </w:r>
       <w:r>
-        <w:br/>
-      </w:r>
-      <w:r>
-        <w:rPr>
-          <w:rStyle w:val="VerbatimChar"/>
-        </w:rPr>
-        <w:t xml:space="preserve">#&gt; All Pareto k estimates are good (k &lt; 0.5).</w:t>
-      </w:r>
-      <w:r>
-        <w:br/>
+        <w:br w:type="textWrapping"/>
+      </w:r>
+      <w:r>
+        <w:rPr>
+          <w:rStyle w:val="VerbatimChar"/>
+        </w:rPr>
+        <w:t xml:space="preserve">#&gt; Pareto k diagnostic values:</w:t>
+      </w:r>
+      <w:r>
+        <w:br w:type="textWrapping"/>
+      </w:r>
+      <w:r>
+        <w:rPr>
+          <w:rStyle w:val="VerbatimChar"/>
+        </w:rPr>
+        <w:t xml:space="preserve">#&gt;                          Count Pct.    Min. n_eff</w:t>
+      </w:r>
+      <w:r>
+        <w:br w:type="textWrapping"/>
+      </w:r>
+      <w:r>
+        <w:rPr>
+          <w:rStyle w:val="VerbatimChar"/>
+        </w:rPr>
+        <w:t xml:space="preserve">#&gt; (-Inf, 0.5]   (good)     72    98.6%   753       </w:t>
+      </w:r>
+      <w:r>
+        <w:br w:type="textWrapping"/>
+      </w:r>
+      <w:r>
+        <w:rPr>
+          <w:rStyle w:val="VerbatimChar"/>
+        </w:rPr>
+        <w:t xml:space="preserve">#&gt;  (0.5, 0.7]   (ok)        0     0.0%   &lt;NA&gt;      </w:t>
+      </w:r>
+      <w:r>
+        <w:br w:type="textWrapping"/>
+      </w:r>
+      <w:r>
+        <w:rPr>
+          <w:rStyle w:val="VerbatimChar"/>
+        </w:rPr>
+        <w:t xml:space="preserve">#&gt;    (0.7, 1]   (bad)       1     1.4%   298       </w:t>
+      </w:r>
+      <w:r>
+        <w:br w:type="textWrapping"/>
+      </w:r>
+      <w:r>
+        <w:rPr>
+          <w:rStyle w:val="VerbatimChar"/>
+        </w:rPr>
+        <w:t xml:space="preserve">#&gt;    (1, Inf)   (very bad)  0     0.0%   &lt;NA&gt;      </w:t>
+      </w:r>
+      <w:r>
+        <w:br w:type="textWrapping"/>
       </w:r>
       <w:r>
         <w:rPr>
@@ -2797,7 +2843,7 @@
         <w:t xml:space="preserve">#&gt; # A tibble: 9 x 3</w:t>
       </w:r>
       <w:r>
-        <w:br/>
+        <w:br w:type="textWrapping"/>
       </w:r>
       <w:r>
         <w:rPr>
@@ -2806,7 +2852,7 @@
         <w:t xml:space="preserve">#&gt; # Groups:   pcn [3]</w:t>
       </w:r>
       <w:r>
-        <w:br/>
+        <w:br w:type="textWrapping"/>
       </w:r>
       <w:r>
         <w:rPr>
@@ -2815,7 +2861,7 @@
         <w:t xml:space="preserve">#&gt;   pcn    phase            variance</w:t>
       </w:r>
       <w:r>
-        <w:br/>
+        <w:br w:type="textWrapping"/>
       </w:r>
       <w:r>
         <w:rPr>
@@ -2824,7 +2870,7 @@
         <w:t xml:space="preserve">#&gt;   &lt;glue&gt; &lt;fct&gt;               &lt;dbl&gt;</w:t>
       </w:r>
       <w:r>
-        <w:br/>
+        <w:br w:type="textWrapping"/>
       </w:r>
       <w:r>
         <w:rPr>
@@ -2833,7 +2879,7 @@
         <w:t xml:space="preserve">#&gt; 1 PC1    Pre-European  0.00000216 </w:t>
       </w:r>
       <w:r>
-        <w:br/>
+        <w:br w:type="textWrapping"/>
       </w:r>
       <w:r>
         <w:rPr>
@@ -2842,7 +2888,7 @@
         <w:t xml:space="preserve">#&gt; 2 PC1    Post-European 0.00000242 </w:t>
       </w:r>
       <w:r>
-        <w:br/>
+        <w:br w:type="textWrapping"/>
       </w:r>
       <w:r>
         <w:rPr>
@@ -2851,7 +2897,7 @@
         <w:t xml:space="preserve">#&gt; 3 PC1    Chinese       0.000000902</w:t>
       </w:r>
       <w:r>
-        <w:br/>
+        <w:br w:type="textWrapping"/>
       </w:r>
       <w:r>
         <w:rPr>
@@ -2860,7 +2906,7 @@
         <w:t xml:space="preserve">#&gt; 4 PC2    Pre-European  0.00000162 </w:t>
       </w:r>
       <w:r>
-        <w:br/>
+        <w:br w:type="textWrapping"/>
       </w:r>
       <w:r>
         <w:rPr>
@@ -2869,7 +2915,7 @@
         <w:t xml:space="preserve">#&gt; 5 PC2    Post-European 0.000000902</w:t>
       </w:r>
       <w:r>
-        <w:br/>
+        <w:br w:type="textWrapping"/>
       </w:r>
       <w:r>
         <w:rPr>
@@ -2878,7 +2924,7 @@
         <w:t xml:space="preserve">#&gt; 6 PC2    Chinese       0.000000587</w:t>
       </w:r>
       <w:r>
-        <w:br/>
+        <w:br w:type="textWrapping"/>
       </w:r>
       <w:r>
         <w:rPr>
@@ -2887,7 +2933,7 @@
         <w:t xml:space="preserve">#&gt; 7 PC3    Pre-European  0.000000553</w:t>
       </w:r>
       <w:r>
-        <w:br/>
+        <w:br w:type="textWrapping"/>
       </w:r>
       <w:r>
         <w:rPr>
@@ -2896,7 +2942,7 @@
         <w:t xml:space="preserve">#&gt; 8 PC3    Post-European 0.000000604</w:t>
       </w:r>
       <w:r>
-        <w:br/>
+        <w:br w:type="textWrapping"/>
       </w:r>
       <w:r>
         <w:rPr>
@@ -3014,7 +3060,7 @@
     <w:bookmarkStart w:id="49" w:name="ref-Adams2004"/>
     <w:p>
       <w:pPr>
-        <w:pStyle w:val="Bibliography"/>
+        <w:pStyle w:val="FirstParagraph"/>
       </w:pPr>
       <w:r>
         <w:t xml:space="preserve">Adams, D.C., Rohlf, F.J., Slice, D.E., 2004. Geometric morphometrics: Ten years of progress following the “revolution”. Italian Journal of Zoology 71, 5–16.</w:t>
@@ -3024,7 +3070,7 @@
     <w:bookmarkStart w:id="50" w:name="ref-Arnold2000"/>
     <w:p>
       <w:pPr>
-        <w:pStyle w:val="Bibliography"/>
+        <w:pStyle w:val="BodyText"/>
       </w:pPr>
       <w:r>
         <w:t xml:space="preserve">Arnold, D.E., 2000. Does the standardization of ceramic pastes really mean specialization? Journal of Archaeological Method and Theory 7, 333–375.</w:t>
@@ -3034,7 +3080,7 @@
     <w:bookmarkStart w:id="51" w:name="ref-Birch2019"/>
     <w:p>
       <w:pPr>
-        <w:pStyle w:val="Bibliography"/>
+        <w:pStyle w:val="BodyText"/>
       </w:pPr>
       <w:r>
         <w:t xml:space="preserve">Birch, T., Martinón-Torres, M., 2019. Shape as a measure of weapon standardisation: From metric to geometric morphometric analysis of the iron age ‘havor’lance from southern scandinavia. Journal of Archaeological Science 101, 34–51.</w:t>
@@ -3044,7 +3090,7 @@
     <w:bookmarkStart w:id="52" w:name="ref-Blackman1993"/>
     <w:p>
       <w:pPr>
-        <w:pStyle w:val="Bibliography"/>
+        <w:pStyle w:val="BodyText"/>
       </w:pPr>
       <w:r>
         <w:t xml:space="preserve">Blackman, M.J., Stein, G.J., Vandiver, P.B., 1993. The standardization hypothesis and ceramic mass production: Technological, compositional, and metric indices of craft specialization at tell leilan, Syria. American Antiquity 58, 60–80.</w:t>
@@ -3054,7 +3100,7 @@
     <w:bookmarkStart w:id="53" w:name="ref-Bonhomme2014"/>
     <w:p>
       <w:pPr>
-        <w:pStyle w:val="Bibliography"/>
+        <w:pStyle w:val="BodyText"/>
       </w:pPr>
       <w:r>
         <w:t xml:space="preserve">Bonhomme, V., Picq, S., Gaucherel, C., Claude, J., others, 2014. Momocs: Outline analysis using r. Journal of Statistical Software 56, 1–24.</w:t>
@@ -3064,7 +3110,7 @@
     <w:bookmarkStart w:id="54" w:name="ref-Bookstein1997"/>
     <w:p>
       <w:pPr>
-        <w:pStyle w:val="Bibliography"/>
+        <w:pStyle w:val="BodyText"/>
       </w:pPr>
       <w:r>
         <w:t xml:space="preserve">Bookstein, F.L., 1997. Landmark methods for forms without landmarks: Morphometrics of group differences in outline shape. Medical image analysis 1, 225–243.</w:t>
@@ -3074,7 +3120,7 @@
     <w:bookmarkStart w:id="55" w:name="ref-Bookstein1991"/>
     <w:p>
       <w:pPr>
-        <w:pStyle w:val="Bibliography"/>
+        <w:pStyle w:val="BodyText"/>
       </w:pPr>
       <w:r>
         <w:t xml:space="preserve">Bookstein, F.L., 1991. Morphometric tools for landmark data: Geometry and biology. Cambridge University Press.</w:t>
@@ -3084,7 +3130,7 @@
     <w:bookmarkStart w:id="56" w:name="ref-Buchanan2019"/>
     <w:p>
       <w:pPr>
-        <w:pStyle w:val="Bibliography"/>
+        <w:pStyle w:val="BodyText"/>
       </w:pPr>
       <w:r>
         <w:t xml:space="preserve">Buchanan, B., Collard, M., O’Brien, M.J., 2019. Geometric morphometric analyses support incorporating the goshen point type into plainview. American Antiquity 1–11.</w:t>
@@ -3094,7 +3140,7 @@
     <w:bookmarkStart w:id="57" w:name="ref-Cardillo2010"/>
     <w:p>
       <w:pPr>
-        <w:pStyle w:val="Bibliography"/>
+        <w:pStyle w:val="BodyText"/>
       </w:pPr>
       <w:r>
         <w:t xml:space="preserve">Cardillo, M., 2010. Some applications of geometric morphometrics to archaeology, in: Elewa, A.M.T. (Ed.), Morphometrics for Nonmorphometricians. Springer, pp. 325–341.</w:t>
@@ -3104,7 +3150,7 @@
     <w:bookmarkStart w:id="58" w:name="ref-Claude2008"/>
     <w:p>
       <w:pPr>
-        <w:pStyle w:val="Bibliography"/>
+        <w:pStyle w:val="BodyText"/>
       </w:pPr>
       <w:r>
         <w:t xml:space="preserve">Claude, J., 2008. Morphometrics with r. Springer Science &amp; Business Media.</w:t>
@@ -3114,7 +3160,7 @@
     <w:bookmarkStart w:id="59" w:name="ref-Costin1991"/>
     <w:p>
       <w:pPr>
-        <w:pStyle w:val="Bibliography"/>
+        <w:pStyle w:val="BodyText"/>
       </w:pPr>
       <w:r>
         <w:t xml:space="preserve">Costin, C.L., 1991. Craft specialization: Issues in defining, documenting, and explaining the organization of production. Archaeological method and theory 1–56.</w:t>
@@ -3124,7 +3170,7 @@
     <w:bookmarkStart w:id="60" w:name="ref-Fox2015"/>
     <w:p>
       <w:pPr>
-        <w:pStyle w:val="Bibliography"/>
+        <w:pStyle w:val="BodyText"/>
       </w:pPr>
       <w:r>
         <w:t xml:space="preserve">Fox, A.N., 2015. A study of late woodland projectile point typology in new york using elliptical fourier outline analysis. Journal of Archaeological Science: Reports 4, 501–509.</w:t>
@@ -3134,7 +3180,7 @@
     <w:bookmarkStart w:id="61" w:name="ref-Haruda2019"/>
     <w:p>
       <w:pPr>
-        <w:pStyle w:val="Bibliography"/>
+        <w:pStyle w:val="BodyText"/>
       </w:pPr>
       <w:r>
         <w:t xml:space="preserve">Haruda, A., Varfolomeev, V., Goriachev, A., Yermolayeva, A., Outram, A., 2019. A new zooarchaeological application for geometric morphometric methods: Distinguishing ovis aries morphotypes to address connectivity and mobility of prehistoric central asian pastoralists. Journal of Archaeological Science 107, 50–57.</w:t>
@@ -3144,7 +3190,7 @@
     <w:bookmarkStart w:id="62" w:name="ref-Hirshman2010"/>
     <w:p>
       <w:pPr>
-        <w:pStyle w:val="Bibliography"/>
+        <w:pStyle w:val="BodyText"/>
       </w:pPr>
       <w:r>
         <w:t xml:space="preserve">Hirshman, A.J., Lovis, W.A., Pollard, H.P., 2010. Specialization of ceramic production: A sherd assemblage based analytic perspective. Journal of Anthropological Archaeology 29, 265–277.</w:t>
@@ -3154,7 +3200,7 @@
     <w:bookmarkStart w:id="63" w:name="ref-Hoggard2019"/>
     <w:p>
       <w:pPr>
-        <w:pStyle w:val="Bibliography"/>
+        <w:pStyle w:val="BodyText"/>
       </w:pPr>
       <w:r>
         <w:t xml:space="preserve">Hoggard, C.S., McNabb, J., Cole, J.N., 2019. The application of elliptic fourier analysis in understanding biface shape and symmetry through the british acheulean. Journal of Paleolithic Archaeology 2, 115–133.</w:t>
@@ -3164,7 +3210,7 @@
     <w:bookmarkStart w:id="64" w:name="ref-Iovictua2010"/>
     <w:p>
       <w:pPr>
-        <w:pStyle w:val="Bibliography"/>
+        <w:pStyle w:val="BodyText"/>
       </w:pPr>
       <w:r>
         <w:t xml:space="preserve">Ioviţă, R., 2010. Comparing stone tool resharpening trajectories with the aid of elliptical fourier analysis, in: New Perspectives on Old Stones. Springer, pp. 235–253.</w:t>
@@ -3174,7 +3220,7 @@
     <w:bookmarkStart w:id="65" w:name="ref-Kuhl1982"/>
     <w:p>
       <w:pPr>
-        <w:pStyle w:val="Bibliography"/>
+        <w:pStyle w:val="BodyText"/>
       </w:pPr>
       <w:r>
         <w:t xml:space="preserve">Kuhl, F.P., Giardina, C.R., 1982. Elliptic fourier features of a closed contour. Computer graphics and image processing 18, 236–258.</w:t>
@@ -3184,7 +3230,7 @@
     <w:bookmarkStart w:id="66" w:name="ref-Lawing2010"/>
     <w:p>
       <w:pPr>
-        <w:pStyle w:val="Bibliography"/>
+        <w:pStyle w:val="BodyText"/>
       </w:pPr>
       <w:r>
         <w:t xml:space="preserve">Lawing, A.M., Polly, P.D., 2010. Geometric morphometrics: Recent applications to the study of evolution and development. Journal of Zoology 280, 1–7.</w:t>
@@ -3194,7 +3240,7 @@
     <w:bookmarkStart w:id="67" w:name="ref-Lycett2013"/>
     <w:p>
       <w:pPr>
-        <w:pStyle w:val="Bibliography"/>
+        <w:pStyle w:val="BodyText"/>
       </w:pPr>
       <w:r>
         <w:t xml:space="preserve">Lycett, S.J., Cramon-Taubadel, N. von, 2013. A 3D morphometric analysis of surface geometry in levallois cores: Patterns of stability and variability across regions and their implications. Journal of Archaeological Science 40, 1508–1517.</w:t>
@@ -3204,7 +3250,7 @@
     <w:bookmarkStart w:id="68" w:name="ref-Marwick2019"/>
     <w:p>
       <w:pPr>
-        <w:pStyle w:val="Bibliography"/>
+        <w:pStyle w:val="BodyText"/>
       </w:pPr>
       <w:r>
         <w:t xml:space="preserve">Marwick, B., Krishnamoorthy, K., n.d. Cvequality: Tests for the equality of coefficients of variation from multiple groups.</w:t>
@@ -3214,7 +3260,7 @@
     <w:bookmarkStart w:id="69" w:name="ref-Meloro2015"/>
     <w:p>
       <w:pPr>
-        <w:pStyle w:val="Bibliography"/>
+        <w:pStyle w:val="BodyText"/>
       </w:pPr>
       <w:r>
         <w:t xml:space="preserve">Meloro, C., Hudson, A., Rook, L., 2015. Feeding habits of extant and fossil canids as determined by their skull geometry. Journal of Zoology 295, 178–188.</w:t>
@@ -3224,7 +3270,7 @@
     <w:bookmarkStart w:id="70" w:name="ref-Rice1991"/>
     <w:p>
       <w:pPr>
-        <w:pStyle w:val="Bibliography"/>
+        <w:pStyle w:val="BodyText"/>
       </w:pPr>
       <w:r>
         <w:t xml:space="preserve">Rice, P.M., 1991. Specialization, standardization, and diversity: A retrospective, in: Bishop, R.L., Lange, F.W. (Eds.), The Ceramic Legacy of Anna O. Shepard. University Press of Colorado Boulder, pp. 257–279.</w:t>
@@ -3234,7 +3280,7 @@
     <w:bookmarkStart w:id="71" w:name="ref-Slice2007"/>
     <w:p>
       <w:pPr>
-        <w:pStyle w:val="Bibliography"/>
+        <w:pStyle w:val="BodyText"/>
       </w:pPr>
       <w:r>
         <w:t xml:space="preserve">Slice, D.E., 2007. Geometric morphometrics. Annu. Rev. Anthropol. 36, 261–281.</w:t>
@@ -3244,7 +3290,7 @@
     <w:bookmarkStart w:id="72" w:name="ref-Stark1995"/>
     <w:p>
       <w:pPr>
-        <w:pStyle w:val="Bibliography"/>
+        <w:pStyle w:val="BodyText"/>
       </w:pPr>
       <w:r>
         <w:t xml:space="preserve">Stark, B.L., 1995. Problems in analysis of standardization and specialization in pottery, in: Mills, B.J., Crown, P.L. (Eds.), Ceramic Production in the American Southwest. The University of Arizona Press, Tucson, pp. 231–267.</w:t>
@@ -3254,7 +3300,7 @@
     <w:bookmarkStart w:id="73" w:name="ref-Tite1999"/>
     <w:p>
       <w:pPr>
-        <w:pStyle w:val="Bibliography"/>
+        <w:pStyle w:val="BodyText"/>
       </w:pPr>
       <w:r>
         <w:t xml:space="preserve">Tite, M.S., 1999. Pottery production, distribution, and consumption—the contribution of the physical sciences. Journal of archaeological method and theory 6, 181–233.</w:t>
@@ -3264,7 +3310,7 @@
     <w:bookmarkStart w:id="74" w:name="ref-Wilczek2014"/>
     <w:p>
       <w:pPr>
-        <w:pStyle w:val="Bibliography"/>
+        <w:pStyle w:val="BodyText"/>
       </w:pPr>
       <w:r>
         <w:t xml:space="preserve">Wilczek, J., Monna, F., Barral, P., Burlet, L., Chateau, C., Navarro, N., 2014. Morphometrics of second iron age ceramics–strengths, weaknesses, and comparison with traditional typology. Journal of archaeological science 50, 39–50.</w:t>
@@ -3297,7 +3343,7 @@
         <w:pStyle w:val="FirstParagraph"/>
       </w:pPr>
       <w:r>
-        <w:t xml:space="preserve">This report was generated on 2019-12-19 14:12:17 using the following computational environment and dependencies:</w:t>
+        <w:t xml:space="preserve">This report was generated on 2019-12-19 22:22:44 using the following computational environment and dependencies:</w:t>
       </w:r>
     </w:p>
     <w:p>
@@ -3311,7 +3357,7 @@
         <w:t xml:space="preserve">#&gt; ─ Session info ───────────────────────────────────────────────────────────────</w:t>
       </w:r>
       <w:r>
-        <w:br/>
+        <w:br w:type="textWrapping"/>
       </w:r>
       <w:r>
         <w:rPr>
@@ -3320,25 +3366,25 @@
         <w:t xml:space="preserve">#&gt;  setting  value                       </w:t>
       </w:r>
       <w:r>
-        <w:br/>
-      </w:r>
-      <w:r>
-        <w:rPr>
-          <w:rStyle w:val="VerbatimChar"/>
-        </w:rPr>
-        <w:t xml:space="preserve">#&gt;  version  R version 3.6.0 (2019-04-26)</w:t>
-      </w:r>
-      <w:r>
-        <w:br/>
-      </w:r>
-      <w:r>
-        <w:rPr>
-          <w:rStyle w:val="VerbatimChar"/>
-        </w:rPr>
-        <w:t xml:space="preserve">#&gt;  os       macOS Mojave 10.14.6        </w:t>
-      </w:r>
-      <w:r>
-        <w:br/>
+        <w:br w:type="textWrapping"/>
+      </w:r>
+      <w:r>
+        <w:rPr>
+          <w:rStyle w:val="VerbatimChar"/>
+        </w:rPr>
+        <w:t xml:space="preserve">#&gt;  version  R version 3.6.1 (2019-07-05)</w:t>
+      </w:r>
+      <w:r>
+        <w:br w:type="textWrapping"/>
+      </w:r>
+      <w:r>
+        <w:rPr>
+          <w:rStyle w:val="VerbatimChar"/>
+        </w:rPr>
+        <w:t xml:space="preserve">#&gt;  os       macOS Sierra 10.12.6        </w:t>
+      </w:r>
+      <w:r>
+        <w:br w:type="textWrapping"/>
       </w:r>
       <w:r>
         <w:rPr>
@@ -3347,7 +3393,7 @@
         <w:t xml:space="preserve">#&gt;  system   x86_64, darwin15.6.0        </w:t>
       </w:r>
       <w:r>
-        <w:br/>
+        <w:br w:type="textWrapping"/>
       </w:r>
       <w:r>
         <w:rPr>
@@ -3356,7 +3402,7 @@
         <w:t xml:space="preserve">#&gt;  ui       X11                         </w:t>
       </w:r>
       <w:r>
-        <w:br/>
+        <w:br w:type="textWrapping"/>
       </w:r>
       <w:r>
         <w:rPr>
@@ -3365,7 +3411,7 @@
         <w:t xml:space="preserve">#&gt;  language (EN)                        </w:t>
       </w:r>
       <w:r>
-        <w:br/>
+        <w:br w:type="textWrapping"/>
       </w:r>
       <w:r>
         <w:rPr>
@@ -3374,7 +3420,7 @@
         <w:t xml:space="preserve">#&gt;  collate  en_US.UTF-8                 </w:t>
       </w:r>
       <w:r>
-        <w:br/>
+        <w:br w:type="textWrapping"/>
       </w:r>
       <w:r>
         <w:rPr>
@@ -3383,7 +3429,7 @@
         <w:t xml:space="preserve">#&gt;  ctype    en_US.UTF-8                 </w:t>
       </w:r>
       <w:r>
-        <w:br/>
+        <w:br w:type="textWrapping"/>
       </w:r>
       <w:r>
         <w:rPr>
@@ -3392,7 +3438,7 @@
         <w:t xml:space="preserve">#&gt;  tz       America/Los_Angeles         </w:t>
       </w:r>
       <w:r>
-        <w:br/>
+        <w:br w:type="textWrapping"/>
       </w:r>
       <w:r>
         <w:rPr>
@@ -3401,7 +3447,7 @@
         <w:t xml:space="preserve">#&gt;  date     2019-12-19                  </w:t>
       </w:r>
       <w:r>
-        <w:br/>
+        <w:br w:type="textWrapping"/>
       </w:r>
       <w:r>
         <w:rPr>
@@ -3410,7 +3456,7 @@
         <w:t xml:space="preserve">#&gt; </w:t>
       </w:r>
       <w:r>
-        <w:br/>
+        <w:br w:type="textWrapping"/>
       </w:r>
       <w:r>
         <w:rPr>
@@ -3419,1150 +3465,1141 @@
         <w:t xml:space="preserve">#&gt; ─ Packages ───────────────────────────────────────────────────────────────────</w:t>
       </w:r>
       <w:r>
-        <w:br/>
-      </w:r>
-      <w:r>
-        <w:rPr>
-          <w:rStyle w:val="VerbatimChar"/>
-        </w:rPr>
-        <w:t xml:space="preserve">#&gt;  package        * version    date       lib source                             </w:t>
-      </w:r>
-      <w:r>
-        <w:br/>
-      </w:r>
-      <w:r>
-        <w:rPr>
-          <w:rStyle w:val="VerbatimChar"/>
-        </w:rPr>
-        <w:t xml:space="preserve">#&gt;  abind            1.4-5      2016-07-21 [1] CRAN (R 3.6.0)                     </w:t>
-      </w:r>
-      <w:r>
-        <w:br/>
-      </w:r>
-      <w:r>
-        <w:rPr>
-          <w:rStyle w:val="VerbatimChar"/>
-        </w:rPr>
-        <w:t xml:space="preserve">#&gt;  assertthat       0.2.1      2019-03-21 [1] CRAN (R 3.6.0)                     </w:t>
-      </w:r>
-      <w:r>
-        <w:br/>
-      </w:r>
-      <w:r>
-        <w:rPr>
-          <w:rStyle w:val="VerbatimChar"/>
-        </w:rPr>
-        <w:t xml:space="preserve">#&gt;  backports        1.1.5      2019-10-02 [1] CRAN (R 3.6.0)                     </w:t>
-      </w:r>
-      <w:r>
-        <w:br/>
-      </w:r>
-      <w:r>
-        <w:rPr>
-          <w:rStyle w:val="VerbatimChar"/>
-        </w:rPr>
-        <w:t xml:space="preserve">#&gt;  base64enc        0.1-3      2015-07-28 [1] CRAN (R 3.6.0)                     </w:t>
-      </w:r>
-      <w:r>
-        <w:br/>
-      </w:r>
-      <w:r>
-        <w:rPr>
-          <w:rStyle w:val="VerbatimChar"/>
-        </w:rPr>
-        <w:t xml:space="preserve">#&gt;  bayesplot        1.7.0      2019-05-23 [1] CRAN (R 3.6.0)                     </w:t>
-      </w:r>
-      <w:r>
-        <w:br/>
-      </w:r>
-      <w:r>
-        <w:rPr>
-          <w:rStyle w:val="VerbatimChar"/>
-        </w:rPr>
-        <w:t xml:space="preserve">#&gt;  bookdown         0.16       2019-11-22 [1] CRAN (R 3.6.0)                     </w:t>
-      </w:r>
-      <w:r>
-        <w:br/>
-      </w:r>
-      <w:r>
-        <w:rPr>
-          <w:rStyle w:val="VerbatimChar"/>
-        </w:rPr>
-        <w:t xml:space="preserve">#&gt;  bridgesampling   0.7-2      2019-07-21 [1] CRAN (R 3.6.0)                     </w:t>
-      </w:r>
-      <w:r>
-        <w:br/>
-      </w:r>
-      <w:r>
-        <w:rPr>
-          <w:rStyle w:val="VerbatimChar"/>
-        </w:rPr>
-        <w:t xml:space="preserve">#&gt;  brms           * 2.10.0     2019-08-29 [1] CRAN (R 3.6.0)                     </w:t>
-      </w:r>
-      <w:r>
-        <w:br/>
-      </w:r>
-      <w:r>
-        <w:rPr>
-          <w:rStyle w:val="VerbatimChar"/>
-        </w:rPr>
-        <w:t xml:space="preserve">#&gt;  Brobdingnag      1.2-6      2018-08-13 [1] CRAN (R 3.6.0)                     </w:t>
-      </w:r>
-      <w:r>
-        <w:br/>
-      </w:r>
-      <w:r>
-        <w:rPr>
-          <w:rStyle w:val="VerbatimChar"/>
-        </w:rPr>
-        <w:t xml:space="preserve">#&gt;  broom            0.5.2      2019-04-07 [1] CRAN (R 3.6.0)                     </w:t>
-      </w:r>
-      <w:r>
-        <w:br/>
-      </w:r>
-      <w:r>
-        <w:rPr>
-          <w:rStyle w:val="VerbatimChar"/>
-        </w:rPr>
-        <w:t xml:space="preserve">#&gt;  callr            3.4.0      2019-12-09 [1] CRAN (R 3.6.0)                     </w:t>
-      </w:r>
-      <w:r>
-        <w:br/>
-      </w:r>
-      <w:r>
-        <w:rPr>
-          <w:rStyle w:val="VerbatimChar"/>
-        </w:rPr>
-        <w:t xml:space="preserve">#&gt;  cellranger       1.1.0.9000 2019-05-28 [1] Github (rsheets/cellranger@7ecde54)</w:t>
-      </w:r>
-      <w:r>
-        <w:br/>
-      </w:r>
-      <w:r>
-        <w:rPr>
-          <w:rStyle w:val="VerbatimChar"/>
-        </w:rPr>
-        <w:t xml:space="preserve">#&gt;  cli              2.0.0      2019-12-09 [1] CRAN (R 3.6.0)                     </w:t>
-      </w:r>
-      <w:r>
-        <w:br/>
-      </w:r>
-      <w:r>
-        <w:rPr>
-          <w:rStyle w:val="VerbatimChar"/>
-        </w:rPr>
-        <w:t xml:space="preserve">#&gt;  coda             0.19-3     2019-07-05 [1] CRAN (R 3.6.0)                     </w:t>
-      </w:r>
-      <w:r>
-        <w:br/>
-      </w:r>
-      <w:r>
-        <w:rPr>
-          <w:rStyle w:val="VerbatimChar"/>
-        </w:rPr>
-        <w:t xml:space="preserve">#&gt;  codetools        0.2-16     2018-12-24 [1] CRAN (R 3.6.0)                     </w:t>
-      </w:r>
-      <w:r>
-        <w:br/>
-      </w:r>
-      <w:r>
-        <w:rPr>
-          <w:rStyle w:val="VerbatimChar"/>
-        </w:rPr>
-        <w:t xml:space="preserve">#&gt;  colorspace       1.4-1      2019-03-18 [1] CRAN (R 3.6.0)                     </w:t>
-      </w:r>
-      <w:r>
-        <w:br/>
-      </w:r>
-      <w:r>
-        <w:rPr>
-          <w:rStyle w:val="VerbatimChar"/>
-        </w:rPr>
-        <w:t xml:space="preserve">#&gt;  colourpicker     1.0        2017-09-27 [1] CRAN (R 3.6.0)                     </w:t>
-      </w:r>
-      <w:r>
-        <w:br/>
-      </w:r>
-      <w:r>
-        <w:rPr>
-          <w:rStyle w:val="VerbatimChar"/>
-        </w:rPr>
-        <w:t xml:space="preserve">#&gt;  crayon           1.3.4      2019-05-28 [1] Github (gaborcsardi/crayon@84be620)</w:t>
-      </w:r>
-      <w:r>
-        <w:br/>
-      </w:r>
-      <w:r>
-        <w:rPr>
-          <w:rStyle w:val="VerbatimChar"/>
-        </w:rPr>
-        <w:t xml:space="preserve">#&gt;  crosstalk        1.0.0      2016-12-21 [1] CRAN (R 3.6.0)                     </w:t>
-      </w:r>
-      <w:r>
-        <w:br/>
-      </w:r>
-      <w:r>
-        <w:rPr>
-          <w:rStyle w:val="VerbatimChar"/>
-        </w:rPr>
-        <w:t xml:space="preserve">#&gt;  cvequality     * 0.2.0      2019-01-07 [1] CRAN (R 3.6.0)                     </w:t>
-      </w:r>
-      <w:r>
-        <w:br/>
-      </w:r>
-      <w:r>
-        <w:rPr>
-          <w:rStyle w:val="VerbatimChar"/>
-        </w:rPr>
-        <w:t xml:space="preserve">#&gt;  desc             1.2.0      2018-05-01 [1] CRAN (R 3.6.0)                     </w:t>
-      </w:r>
-      <w:r>
-        <w:br/>
-      </w:r>
-      <w:r>
-        <w:rPr>
-          <w:rStyle w:val="VerbatimChar"/>
-        </w:rPr>
-        <w:t xml:space="preserve">#&gt;  devtools         2.2.1      2019-09-24 [1] CRAN (R 3.6.0)                     </w:t>
-      </w:r>
-      <w:r>
-        <w:br/>
-      </w:r>
-      <w:r>
-        <w:rPr>
-          <w:rStyle w:val="VerbatimChar"/>
-        </w:rPr>
-        <w:t xml:space="preserve">#&gt;  digest           0.6.23     2019-11-23 [1] CRAN (R 3.6.0)                     </w:t>
-      </w:r>
-      <w:r>
-        <w:br/>
-      </w:r>
-      <w:r>
-        <w:rPr>
-          <w:rStyle w:val="VerbatimChar"/>
-        </w:rPr>
-        <w:t xml:space="preserve">#&gt;  dplyr          * 0.8.3      2019-07-04 [1] CRAN (R 3.6.0)                     </w:t>
-      </w:r>
-      <w:r>
-        <w:br/>
-      </w:r>
-      <w:r>
-        <w:rPr>
-          <w:rStyle w:val="VerbatimChar"/>
-        </w:rPr>
-        <w:t xml:space="preserve">#&gt;  DT               0.8        2019-08-07 [1] CRAN (R 3.6.0)                     </w:t>
-      </w:r>
-      <w:r>
-        <w:br/>
-      </w:r>
-      <w:r>
-        <w:rPr>
-          <w:rStyle w:val="VerbatimChar"/>
-        </w:rPr>
-        <w:t xml:space="preserve">#&gt;  dygraphs         1.1.1.6-1  2019-06-25 [1] Github (Displayr/dygraphs@b3ce7f6) </w:t>
-      </w:r>
-      <w:r>
-        <w:br/>
-      </w:r>
-      <w:r>
-        <w:rPr>
-          <w:rStyle w:val="VerbatimChar"/>
-        </w:rPr>
-        <w:t xml:space="preserve">#&gt;  ellipsis         0.3.0      2019-09-20 [1] CRAN (R 3.6.0)                     </w:t>
-      </w:r>
-      <w:r>
-        <w:br/>
-      </w:r>
-      <w:r>
-        <w:rPr>
-          <w:rStyle w:val="VerbatimChar"/>
-        </w:rPr>
-        <w:t xml:space="preserve">#&gt;  evaluate         0.14       2019-05-28 [1] CRAN (R 3.6.0)                     </w:t>
-      </w:r>
-      <w:r>
-        <w:br/>
-      </w:r>
-      <w:r>
-        <w:rPr>
-          <w:rStyle w:val="VerbatimChar"/>
-        </w:rPr>
-        <w:t xml:space="preserve">#&gt;  fansi            0.4.0      2018-10-05 [1] CRAN (R 3.6.0)                     </w:t>
-      </w:r>
-      <w:r>
-        <w:br/>
-      </w:r>
-      <w:r>
-        <w:rPr>
-          <w:rStyle w:val="VerbatimChar"/>
-        </w:rPr>
-        <w:t xml:space="preserve">#&gt;  farver           2.0.1      2019-11-13 [1] CRAN (R 3.6.0)                     </w:t>
-      </w:r>
-      <w:r>
-        <w:br/>
-      </w:r>
-      <w:r>
-        <w:rPr>
-          <w:rStyle w:val="VerbatimChar"/>
-        </w:rPr>
-        <w:t xml:space="preserve">#&gt;  fastmap          1.0.1      2019-10-08 [1] CRAN (R 3.6.0)                     </w:t>
-      </w:r>
-      <w:r>
-        <w:br/>
-      </w:r>
-      <w:r>
-        <w:rPr>
-          <w:rStyle w:val="VerbatimChar"/>
-        </w:rPr>
-        <w:t xml:space="preserve">#&gt;  forcats        * 0.4.0      2019-02-17 [1] CRAN (R 3.6.0)                     </w:t>
-      </w:r>
-      <w:r>
-        <w:br/>
-      </w:r>
-      <w:r>
-        <w:rPr>
-          <w:rStyle w:val="VerbatimChar"/>
-        </w:rPr>
-        <w:t xml:space="preserve">#&gt;  fs               1.3.1      2019-05-06 [1] CRAN (R 3.6.0)                     </w:t>
-      </w:r>
-      <w:r>
-        <w:br/>
-      </w:r>
-      <w:r>
-        <w:rPr>
-          <w:rStyle w:val="VerbatimChar"/>
-        </w:rPr>
-        <w:t xml:space="preserve">#&gt;  generics         0.0.2      2018-11-29 [1] CRAN (R 3.6.0)                     </w:t>
-      </w:r>
-      <w:r>
-        <w:br/>
-      </w:r>
-      <w:r>
-        <w:rPr>
-          <w:rStyle w:val="VerbatimChar"/>
-        </w:rPr>
-        <w:t xml:space="preserve">#&gt;  ggforce          0.3.1      2019-08-20 [1] CRAN (R 3.6.0)                     </w:t>
-      </w:r>
-      <w:r>
-        <w:br/>
-      </w:r>
-      <w:r>
-        <w:rPr>
-          <w:rStyle w:val="VerbatimChar"/>
-        </w:rPr>
-        <w:t xml:space="preserve">#&gt;  ggplot2        * 3.2.1      2019-08-10 [1] CRAN (R 3.6.0)                     </w:t>
-      </w:r>
-      <w:r>
-        <w:br/>
-      </w:r>
-      <w:r>
-        <w:rPr>
-          <w:rStyle w:val="VerbatimChar"/>
-        </w:rPr>
-        <w:t xml:space="preserve">#&gt;  ggridges         0.5.1      2018-09-27 [1] CRAN (R 3.6.0)                     </w:t>
-      </w:r>
-      <w:r>
-        <w:br/>
-      </w:r>
-      <w:r>
-        <w:rPr>
-          <w:rStyle w:val="VerbatimChar"/>
-        </w:rPr>
-        <w:t xml:space="preserve">#&gt;  glue             1.3.1      2019-03-12 [1] CRAN (R 3.6.0)                     </w:t>
-      </w:r>
-      <w:r>
-        <w:br/>
-      </w:r>
-      <w:r>
-        <w:rPr>
-          <w:rStyle w:val="VerbatimChar"/>
-        </w:rPr>
-        <w:t xml:space="preserve">#&gt;  gridExtra        2.3        2017-09-09 [1] CRAN (R 3.6.0)                     </w:t>
-      </w:r>
-      <w:r>
-        <w:br/>
-      </w:r>
-      <w:r>
-        <w:rPr>
-          <w:rStyle w:val="VerbatimChar"/>
-        </w:rPr>
-        <w:t xml:space="preserve">#&gt;  gtable           0.3.0      2019-03-25 [1] CRAN (R 3.6.0)                     </w:t>
-      </w:r>
-      <w:r>
-        <w:br/>
-      </w:r>
-      <w:r>
-        <w:rPr>
-          <w:rStyle w:val="VerbatimChar"/>
-        </w:rPr>
-        <w:t xml:space="preserve">#&gt;  gtools           3.8.1      2018-06-26 [1] CRAN (R 3.6.0)                     </w:t>
-      </w:r>
-      <w:r>
-        <w:br/>
-      </w:r>
-      <w:r>
-        <w:rPr>
-          <w:rStyle w:val="VerbatimChar"/>
-        </w:rPr>
-        <w:t xml:space="preserve">#&gt;  haven            2.1.1      2019-07-04 [1] CRAN (R 3.6.0)                     </w:t>
-      </w:r>
-      <w:r>
-        <w:br/>
-      </w:r>
-      <w:r>
-        <w:rPr>
-          <w:rStyle w:val="VerbatimChar"/>
-        </w:rPr>
-        <w:t xml:space="preserve">#&gt;  here           * 0.1        2017-05-28 [1] CRAN (R 3.6.0)                     </w:t>
-      </w:r>
-      <w:r>
-        <w:br/>
-      </w:r>
-      <w:r>
-        <w:rPr>
-          <w:rStyle w:val="VerbatimChar"/>
-        </w:rPr>
-        <w:t xml:space="preserve">#&gt;  hms              0.5.2      2019-10-30 [1] CRAN (R 3.6.0)                     </w:t>
-      </w:r>
-      <w:r>
-        <w:br/>
-      </w:r>
-      <w:r>
-        <w:rPr>
-          <w:rStyle w:val="VerbatimChar"/>
-        </w:rPr>
-        <w:t xml:space="preserve">#&gt;  htmltools        0.4.0      2019-10-04 [1] CRAN (R 3.6.0)                     </w:t>
-      </w:r>
-      <w:r>
-        <w:br/>
-      </w:r>
-      <w:r>
-        <w:rPr>
-          <w:rStyle w:val="VerbatimChar"/>
-        </w:rPr>
-        <w:t xml:space="preserve">#&gt;  htmlwidgets      1.5.1      2019-10-08 [1] CRAN (R 3.6.0)                     </w:t>
-      </w:r>
-      <w:r>
-        <w:br/>
-      </w:r>
-      <w:r>
-        <w:rPr>
-          <w:rStyle w:val="VerbatimChar"/>
-        </w:rPr>
-        <w:t xml:space="preserve">#&gt;  httpuv           1.5.2      2019-09-11 [1] CRAN (R 3.6.0)                     </w:t>
-      </w:r>
-      <w:r>
-        <w:br/>
-      </w:r>
-      <w:r>
-        <w:rPr>
-          <w:rStyle w:val="VerbatimChar"/>
-        </w:rPr>
-        <w:t xml:space="preserve">#&gt;  httr             1.4.1      2019-08-05 [1] CRAN (R 3.6.0)                     </w:t>
-      </w:r>
-      <w:r>
-        <w:br/>
-      </w:r>
-      <w:r>
-        <w:rPr>
-          <w:rStyle w:val="VerbatimChar"/>
-        </w:rPr>
-        <w:t xml:space="preserve">#&gt;  igraph           1.2.4.1    2019-04-22 [1] CRAN (R 3.6.0)                     </w:t>
-      </w:r>
-      <w:r>
-        <w:br/>
-      </w:r>
-      <w:r>
-        <w:rPr>
-          <w:rStyle w:val="VerbatimChar"/>
-        </w:rPr>
-        <w:t xml:space="preserve">#&gt;  inline           0.3.15     2018-05-18 [1] CRAN (R 3.6.0)                     </w:t>
-      </w:r>
-      <w:r>
-        <w:br/>
-      </w:r>
-      <w:r>
-        <w:rPr>
-          <w:rStyle w:val="VerbatimChar"/>
-        </w:rPr>
-        <w:t xml:space="preserve">#&gt;  jsonlite         1.6        2018-12-07 [1] CRAN (R 3.6.0)                     </w:t>
-      </w:r>
-      <w:r>
-        <w:br/>
-      </w:r>
-      <w:r>
-        <w:rPr>
-          <w:rStyle w:val="VerbatimChar"/>
-        </w:rPr>
-        <w:t xml:space="preserve">#&gt;  knitr            1.26       2019-11-12 [1] CRAN (R 3.6.0)                     </w:t>
-      </w:r>
-      <w:r>
-        <w:br/>
-      </w:r>
-      <w:r>
-        <w:rPr>
-          <w:rStyle w:val="VerbatimChar"/>
-        </w:rPr>
-        <w:t xml:space="preserve">#&gt;  labeling         0.3        2014-08-23 [1] CRAN (R 3.6.0)                     </w:t>
-      </w:r>
-      <w:r>
-        <w:br/>
-      </w:r>
-      <w:r>
-        <w:rPr>
-          <w:rStyle w:val="VerbatimChar"/>
-        </w:rPr>
-        <w:t xml:space="preserve">#&gt;  later            1.0.0      2019-10-04 [1] CRAN (R 3.6.0)                     </w:t>
-      </w:r>
-      <w:r>
-        <w:br/>
-      </w:r>
-      <w:r>
-        <w:rPr>
-          <w:rStyle w:val="VerbatimChar"/>
-        </w:rPr>
-        <w:t xml:space="preserve">#&gt;  lattice          0.20-38    2018-11-04 [1] CRAN (R 3.6.0)                     </w:t>
-      </w:r>
-      <w:r>
-        <w:br/>
-      </w:r>
-      <w:r>
-        <w:rPr>
-          <w:rStyle w:val="VerbatimChar"/>
-        </w:rPr>
-        <w:t xml:space="preserve">#&gt;  lazyeval         0.2.2      2019-03-15 [1] CRAN (R 3.6.0)                     </w:t>
-      </w:r>
-      <w:r>
-        <w:br/>
-      </w:r>
-      <w:r>
-        <w:rPr>
-          <w:rStyle w:val="VerbatimChar"/>
-        </w:rPr>
-        <w:t xml:space="preserve">#&gt;  lifecycle        0.1.0      2019-08-01 [1] CRAN (R 3.6.0)                     </w:t>
-      </w:r>
-      <w:r>
-        <w:br/>
-      </w:r>
-      <w:r>
-        <w:rPr>
-          <w:rStyle w:val="VerbatimChar"/>
-        </w:rPr>
-        <w:t xml:space="preserve">#&gt;  loo              2.1.0      2019-03-13 [1] CRAN (R 3.6.0)                     </w:t>
-      </w:r>
-      <w:r>
-        <w:br/>
-      </w:r>
-      <w:r>
-        <w:rPr>
-          <w:rStyle w:val="VerbatimChar"/>
-        </w:rPr>
-        <w:t xml:space="preserve">#&gt;  lubridate        1.7.4      2018-04-11 [1] CRAN (R 3.6.0)                     </w:t>
-      </w:r>
-      <w:r>
-        <w:br/>
-      </w:r>
-      <w:r>
-        <w:rPr>
-          <w:rStyle w:val="VerbatimChar"/>
-        </w:rPr>
-        <w:t xml:space="preserve">#&gt;  magrittr         1.5        2014-11-22 [1] CRAN (R 3.6.0)                     </w:t>
-      </w:r>
-      <w:r>
-        <w:br/>
-      </w:r>
-      <w:r>
-        <w:rPr>
-          <w:rStyle w:val="VerbatimChar"/>
-        </w:rPr>
-        <w:t xml:space="preserve">#&gt;  markdown         1.1        2019-08-07 [1] CRAN (R 3.6.0)                     </w:t>
-      </w:r>
-      <w:r>
-        <w:br/>
-      </w:r>
-      <w:r>
-        <w:rPr>
-          <w:rStyle w:val="VerbatimChar"/>
-        </w:rPr>
-        <w:t xml:space="preserve">#&gt;  MASS             7.3-51.4   2019-03-31 [1] CRAN (R 3.6.0)                     </w:t>
-      </w:r>
-      <w:r>
-        <w:br/>
-      </w:r>
-      <w:r>
-        <w:rPr>
-          <w:rStyle w:val="VerbatimChar"/>
-        </w:rPr>
-        <w:t xml:space="preserve">#&gt;  Matrix           1.2-17     2019-03-22 [1] CRAN (R 3.6.0)                     </w:t>
-      </w:r>
-      <w:r>
-        <w:br/>
-      </w:r>
-      <w:r>
-        <w:rPr>
-          <w:rStyle w:val="VerbatimChar"/>
-        </w:rPr>
-        <w:t xml:space="preserve">#&gt;  matrixStats      0.55.0     2019-09-07 [1] CRAN (R 3.6.0)                     </w:t>
-      </w:r>
-      <w:r>
-        <w:br/>
-      </w:r>
-      <w:r>
-        <w:rPr>
-          <w:rStyle w:val="VerbatimChar"/>
-        </w:rPr>
-        <w:t xml:space="preserve">#&gt;  memoise          1.1.0      2017-04-21 [1] CRAN (R 3.6.0)                     </w:t>
-      </w:r>
-      <w:r>
-        <w:br/>
-      </w:r>
-      <w:r>
-        <w:rPr>
-          <w:rStyle w:val="VerbatimChar"/>
-        </w:rPr>
-        <w:t xml:space="preserve">#&gt;  mgcv             1.8-28     2019-03-21 [1] CRAN (R 3.6.0)                     </w:t>
-      </w:r>
-      <w:r>
-        <w:br/>
-      </w:r>
-      <w:r>
-        <w:rPr>
-          <w:rStyle w:val="VerbatimChar"/>
-        </w:rPr>
-        <w:t xml:space="preserve">#&gt;  mime             0.8        2019-12-19 [1] CRAN (R 3.6.0)                     </w:t>
-      </w:r>
-      <w:r>
-        <w:br/>
-      </w:r>
-      <w:r>
-        <w:rPr>
-          <w:rStyle w:val="VerbatimChar"/>
-        </w:rPr>
-        <w:t xml:space="preserve">#&gt;  miniUI           0.1.1.1    2018-05-18 [1] CRAN (R 3.6.0)                     </w:t>
-      </w:r>
-      <w:r>
-        <w:br/>
-      </w:r>
-      <w:r>
-        <w:rPr>
-          <w:rStyle w:val="VerbatimChar"/>
-        </w:rPr>
-        <w:t xml:space="preserve">#&gt;  modelr           0.1.5      2019-08-08 [1] CRAN (R 3.6.0)                     </w:t>
-      </w:r>
-      <w:r>
-        <w:br/>
-      </w:r>
-      <w:r>
-        <w:rPr>
-          <w:rStyle w:val="VerbatimChar"/>
-        </w:rPr>
-        <w:t xml:space="preserve">#&gt;  Momocs         * 1.3.0      2019-12-19 [1] Github (MomX/Momocs@028e70e)       </w:t>
-      </w:r>
-      <w:r>
-        <w:br/>
-      </w:r>
-      <w:r>
-        <w:rPr>
-          <w:rStyle w:val="VerbatimChar"/>
-        </w:rPr>
-        <w:t xml:space="preserve">#&gt;  munsell          0.5.0      2018-06-12 [1] CRAN (R 3.6.0)                     </w:t>
-      </w:r>
-      <w:r>
-        <w:br/>
-      </w:r>
-      <w:r>
-        <w:rPr>
-          <w:rStyle w:val="VerbatimChar"/>
-        </w:rPr>
-        <w:t xml:space="preserve">#&gt;  nlme             3.1-141    2019-08-01 [1] CRAN (R 3.6.0)                     </w:t>
-      </w:r>
-      <w:r>
-        <w:br/>
-      </w:r>
-      <w:r>
-        <w:rPr>
-          <w:rStyle w:val="VerbatimChar"/>
-        </w:rPr>
-        <w:t xml:space="preserve">#&gt;  pillar           1.4.2      2019-06-29 [1] CRAN (R 3.6.0)                     </w:t>
-      </w:r>
-      <w:r>
-        <w:br/>
-      </w:r>
-      <w:r>
-        <w:rPr>
-          <w:rStyle w:val="VerbatimChar"/>
-        </w:rPr>
-        <w:t xml:space="preserve">#&gt;  pkgbuild         1.0.6      2019-10-09 [1] CRAN (R 3.6.0)                     </w:t>
-      </w:r>
-      <w:r>
-        <w:br/>
-      </w:r>
-      <w:r>
-        <w:rPr>
-          <w:rStyle w:val="VerbatimChar"/>
-        </w:rPr>
-        <w:t xml:space="preserve">#&gt;  pkgconfig        2.0.3      2019-09-22 [1] CRAN (R 3.6.0)                     </w:t>
-      </w:r>
-      <w:r>
-        <w:br/>
-      </w:r>
-      <w:r>
-        <w:rPr>
-          <w:rStyle w:val="VerbatimChar"/>
-        </w:rPr>
-        <w:t xml:space="preserve">#&gt;  pkgload          1.0.2      2018-10-29 [1] CRAN (R 3.6.0)                     </w:t>
-      </w:r>
-      <w:r>
-        <w:br/>
-      </w:r>
-      <w:r>
-        <w:rPr>
-          <w:rStyle w:val="VerbatimChar"/>
-        </w:rPr>
-        <w:t xml:space="preserve">#&gt;  plyr             1.8.5      2019-12-10 [1] CRAN (R 3.6.0)                     </w:t>
-      </w:r>
-      <w:r>
-        <w:br/>
-      </w:r>
-      <w:r>
-        <w:rPr>
-          <w:rStyle w:val="VerbatimChar"/>
-        </w:rPr>
-        <w:t xml:space="preserve">#&gt;  polyclip         1.10-0     2019-03-14 [1] CRAN (R 3.6.0)                     </w:t>
-      </w:r>
-      <w:r>
-        <w:br/>
-      </w:r>
-      <w:r>
-        <w:rPr>
-          <w:rStyle w:val="VerbatimChar"/>
-        </w:rPr>
-        <w:t xml:space="preserve">#&gt;  prettyunits      1.0.2      2015-07-13 [1] CRAN (R 3.6.0)                     </w:t>
-      </w:r>
-      <w:r>
-        <w:br/>
-      </w:r>
-      <w:r>
-        <w:rPr>
-          <w:rStyle w:val="VerbatimChar"/>
-        </w:rPr>
-        <w:t xml:space="preserve">#&gt;  processx         3.4.1      2019-07-18 [1] CRAN (R 3.6.0)                     </w:t>
-      </w:r>
-      <w:r>
-        <w:br/>
-      </w:r>
-      <w:r>
-        <w:rPr>
-          <w:rStyle w:val="VerbatimChar"/>
-        </w:rPr>
-        <w:t xml:space="preserve">#&gt;  promises         1.1.0      2019-10-04 [1] CRAN (R 3.6.0)                     </w:t>
-      </w:r>
-      <w:r>
-        <w:br/>
-      </w:r>
-      <w:r>
-        <w:rPr>
-          <w:rStyle w:val="VerbatimChar"/>
-        </w:rPr>
-        <w:t xml:space="preserve">#&gt;  ps               1.3.0      2018-12-21 [1] CRAN (R 3.6.0)                     </w:t>
-      </w:r>
-      <w:r>
-        <w:br/>
-      </w:r>
-      <w:r>
-        <w:rPr>
-          <w:rStyle w:val="VerbatimChar"/>
-        </w:rPr>
-        <w:t xml:space="preserve">#&gt;  purrr          * 0.3.3      2019-10-18 [1] CRAN (R 3.6.0)                     </w:t>
-      </w:r>
-      <w:r>
-        <w:br/>
-      </w:r>
-      <w:r>
-        <w:rPr>
-          <w:rStyle w:val="VerbatimChar"/>
-        </w:rPr>
-        <w:t xml:space="preserve">#&gt;  R6               2.4.1      2019-11-12 [1] CRAN (R 3.6.0)                     </w:t>
-      </w:r>
-      <w:r>
-        <w:br/>
-      </w:r>
-      <w:r>
-        <w:rPr>
-          <w:rStyle w:val="VerbatimChar"/>
-        </w:rPr>
-        <w:t xml:space="preserve">#&gt;  RColorBrewer     1.1-2      2014-12-07 [1] CRAN (R 3.6.0)                     </w:t>
-      </w:r>
-      <w:r>
-        <w:br/>
-      </w:r>
-      <w:r>
-        <w:rPr>
-          <w:rStyle w:val="VerbatimChar"/>
-        </w:rPr>
-        <w:t xml:space="preserve">#&gt;  Rcpp           * 1.0.3      2019-11-08 [1] CRAN (R 3.6.0)                     </w:t>
-      </w:r>
-      <w:r>
-        <w:br/>
-      </w:r>
-      <w:r>
-        <w:rPr>
-          <w:rStyle w:val="VerbatimChar"/>
-        </w:rPr>
-        <w:t xml:space="preserve">#&gt;  readr          * 1.3.1      2018-12-21 [1] CRAN (R 3.6.0)                     </w:t>
-      </w:r>
-      <w:r>
-        <w:br/>
-      </w:r>
-      <w:r>
-        <w:rPr>
-          <w:rStyle w:val="VerbatimChar"/>
-        </w:rPr>
-        <w:t xml:space="preserve">#&gt;  readxl           1.3.1      2019-03-13 [1] CRAN (R 3.6.0)                     </w:t>
-      </w:r>
-      <w:r>
-        <w:br/>
-      </w:r>
-      <w:r>
-        <w:rPr>
-          <w:rStyle w:val="VerbatimChar"/>
-        </w:rPr>
-        <w:t xml:space="preserve">#&gt;  remotes          2.1.0      2019-06-24 [1] CRAN (R 3.6.0)                     </w:t>
-      </w:r>
-      <w:r>
-        <w:br/>
-      </w:r>
-      <w:r>
-        <w:rPr>
-          <w:rStyle w:val="VerbatimChar"/>
-        </w:rPr>
-        <w:t xml:space="preserve">#&gt;  reshape2         1.4.3      2017-12-11 [1] CRAN (R 3.6.0)                     </w:t>
-      </w:r>
-      <w:r>
-        <w:br/>
-      </w:r>
-      <w:r>
-        <w:rPr>
-          <w:rStyle w:val="VerbatimChar"/>
-        </w:rPr>
-        <w:t xml:space="preserve">#&gt;  rlang            0.4.2      2019-11-23 [1] CRAN (R 3.6.0)                     </w:t>
-      </w:r>
-      <w:r>
-        <w:br/>
-      </w:r>
-      <w:r>
-        <w:rPr>
-          <w:rStyle w:val="VerbatimChar"/>
-        </w:rPr>
-        <w:t xml:space="preserve">#&gt;  rmarkdown        2.0        2019-12-12 [1] CRAN (R 3.6.0)                     </w:t>
-      </w:r>
-      <w:r>
-        <w:br/>
-      </w:r>
-      <w:r>
-        <w:rPr>
-          <w:rStyle w:val="VerbatimChar"/>
-        </w:rPr>
-        <w:t xml:space="preserve">#&gt;  rprojroot        1.3-2      2018-01-03 [1] CRAN (R 3.6.0)                     </w:t>
-      </w:r>
-      <w:r>
-        <w:br/>
-      </w:r>
-      <w:r>
-        <w:rPr>
-          <w:rStyle w:val="VerbatimChar"/>
-        </w:rPr>
-        <w:t xml:space="preserve">#&gt;  rsconnect        0.8.15     2019-07-22 [1] CRAN (R 3.6.0)                     </w:t>
-      </w:r>
-      <w:r>
-        <w:br/>
-      </w:r>
-      <w:r>
-        <w:rPr>
-          <w:rStyle w:val="VerbatimChar"/>
-        </w:rPr>
-        <w:t xml:space="preserve">#&gt;  rstan            2.19.2     2019-07-09 [1] CRAN (R 3.6.0)                     </w:t>
-      </w:r>
-      <w:r>
-        <w:br/>
-      </w:r>
-      <w:r>
-        <w:rPr>
-          <w:rStyle w:val="VerbatimChar"/>
-        </w:rPr>
-        <w:t xml:space="preserve">#&gt;  rstantools       2.0.0      2019-09-15 [1] CRAN (R 3.6.0)                     </w:t>
-      </w:r>
-      <w:r>
-        <w:br/>
-      </w:r>
-      <w:r>
-        <w:rPr>
-          <w:rStyle w:val="VerbatimChar"/>
-        </w:rPr>
-        <w:t xml:space="preserve">#&gt;  rstudioapi       0.10       2019-03-19 [1] CRAN (R 3.6.0)                     </w:t>
-      </w:r>
-      <w:r>
-        <w:br/>
-      </w:r>
-      <w:r>
-        <w:rPr>
-          <w:rStyle w:val="VerbatimChar"/>
-        </w:rPr>
-        <w:t xml:space="preserve">#&gt;  rvest            0.3.4      2019-05-15 [1] CRAN (R 3.6.0)                     </w:t>
-      </w:r>
-      <w:r>
-        <w:br/>
-      </w:r>
-      <w:r>
-        <w:rPr>
-          <w:rStyle w:val="VerbatimChar"/>
-        </w:rPr>
-        <w:t xml:space="preserve">#&gt;  scales           1.1.0      2019-11-18 [1] CRAN (R 3.6.0)                     </w:t>
-      </w:r>
-      <w:r>
-        <w:br/>
-      </w:r>
-      <w:r>
-        <w:rPr>
-          <w:rStyle w:val="VerbatimChar"/>
-        </w:rPr>
-        <w:t xml:space="preserve">#&gt;  sessioninfo      1.1.1      2018-11-05 [1] CRAN (R 3.6.0)                     </w:t>
-      </w:r>
-      <w:r>
-        <w:br/>
-      </w:r>
-      <w:r>
-        <w:rPr>
-          <w:rStyle w:val="VerbatimChar"/>
-        </w:rPr>
-        <w:t xml:space="preserve">#&gt;  shiny            1.4.0      2019-10-10 [1] CRAN (R 3.6.0)                     </w:t>
-      </w:r>
-      <w:r>
-        <w:br/>
-      </w:r>
-      <w:r>
-        <w:rPr>
-          <w:rStyle w:val="VerbatimChar"/>
-        </w:rPr>
-        <w:t xml:space="preserve">#&gt;  shinyjs          1.0        2018-01-08 [1] CRAN (R 3.6.0)                     </w:t>
-      </w:r>
-      <w:r>
-        <w:br/>
-      </w:r>
-      <w:r>
-        <w:rPr>
-          <w:rStyle w:val="VerbatimChar"/>
-        </w:rPr>
-        <w:t xml:space="preserve">#&gt;  shinystan        2.5.0      2018-05-01 [1] CRAN (R 3.6.0)                     </w:t>
-      </w:r>
-      <w:r>
-        <w:br/>
-      </w:r>
-      <w:r>
-        <w:rPr>
-          <w:rStyle w:val="VerbatimChar"/>
-        </w:rPr>
-        <w:t xml:space="preserve">#&gt;  shinythemes      1.1.2      2018-11-06 [1] CRAN (R 3.6.0)                     </w:t>
-      </w:r>
-      <w:r>
-        <w:br/>
-      </w:r>
-      <w:r>
-        <w:rPr>
-          <w:rStyle w:val="VerbatimChar"/>
-        </w:rPr>
-        <w:t xml:space="preserve">#&gt;  sp               1.3-2      2019-11-07 [1] CRAN (R 3.6.0)                     </w:t>
-      </w:r>
-      <w:r>
-        <w:br/>
-      </w:r>
-      <w:r>
-        <w:rPr>
-          <w:rStyle w:val="VerbatimChar"/>
-        </w:rPr>
-        <w:t xml:space="preserve">#&gt;  StanHeaders      2.19.0     2019-09-07 [1] CRAN (R 3.6.0)                     </w:t>
-      </w:r>
-      <w:r>
-        <w:br/>
-      </w:r>
-      <w:r>
-        <w:rPr>
-          <w:rStyle w:val="VerbatimChar"/>
-        </w:rPr>
-        <w:t xml:space="preserve">#&gt;  stringi          1.4.3      2019-03-12 [1] CRAN (R 3.6.0)                     </w:t>
-      </w:r>
-      <w:r>
-        <w:br/>
-      </w:r>
-      <w:r>
-        <w:rPr>
-          <w:rStyle w:val="VerbatimChar"/>
-        </w:rPr>
-        <w:t xml:space="preserve">#&gt;  stringr        * 1.4.0      2019-02-10 [1] CRAN (R 3.6.0)                     </w:t>
-      </w:r>
-      <w:r>
-        <w:br/>
-      </w:r>
-      <w:r>
-        <w:rPr>
-          <w:rStyle w:val="VerbatimChar"/>
-        </w:rPr>
-        <w:t xml:space="preserve">#&gt;  testthat         2.2.1      2019-07-25 [1] CRAN (R 3.6.0)                     </w:t>
-      </w:r>
-      <w:r>
-        <w:br/>
-      </w:r>
-      <w:r>
-        <w:rPr>
-          <w:rStyle w:val="VerbatimChar"/>
-        </w:rPr>
-        <w:t xml:space="preserve">#&gt;  threejs          0.3.1      2017-08-13 [1] CRAN (R 3.6.0)                     </w:t>
-      </w:r>
-      <w:r>
-        <w:br/>
-      </w:r>
-      <w:r>
-        <w:rPr>
-          <w:rStyle w:val="VerbatimChar"/>
-        </w:rPr>
-        <w:t xml:space="preserve">#&gt;  tibble         * 2.1.3      2019-06-06 [1] CRAN (R 3.6.0)                     </w:t>
-      </w:r>
-      <w:r>
-        <w:br/>
-      </w:r>
-      <w:r>
-        <w:rPr>
-          <w:rStyle w:val="VerbatimChar"/>
-        </w:rPr>
-        <w:t xml:space="preserve">#&gt;  tidyr          * 1.0.0      2019-09-11 [1] CRAN (R 3.6.0)                     </w:t>
-      </w:r>
-      <w:r>
-        <w:br/>
-      </w:r>
-      <w:r>
-        <w:rPr>
-          <w:rStyle w:val="VerbatimChar"/>
-        </w:rPr>
-        <w:t xml:space="preserve">#&gt;  tidyselect       0.2.5      2018-10-11 [1] CRAN (R 3.6.0)                     </w:t>
-      </w:r>
-      <w:r>
-        <w:br/>
-      </w:r>
-      <w:r>
-        <w:rPr>
-          <w:rStyle w:val="VerbatimChar"/>
-        </w:rPr>
-        <w:t xml:space="preserve">#&gt;  tidyverse      * 1.2.1      2017-11-14 [1] CRAN (R 3.6.0)                     </w:t>
-      </w:r>
-      <w:r>
-        <w:br/>
-      </w:r>
-      <w:r>
-        <w:rPr>
-          <w:rStyle w:val="VerbatimChar"/>
-        </w:rPr>
-        <w:t xml:space="preserve">#&gt;  tweenr           1.0.1      2018-12-14 [1] CRAN (R 3.6.0)                     </w:t>
-      </w:r>
-      <w:r>
-        <w:br/>
-      </w:r>
-      <w:r>
-        <w:rPr>
-          <w:rStyle w:val="VerbatimChar"/>
-        </w:rPr>
-        <w:t xml:space="preserve">#&gt;  usethis          1.5.1      2019-07-04 [1] CRAN (R 3.6.0)                     </w:t>
-      </w:r>
-      <w:r>
-        <w:br/>
-      </w:r>
-      <w:r>
-        <w:rPr>
-          <w:rStyle w:val="VerbatimChar"/>
-        </w:rPr>
-        <w:t xml:space="preserve">#&gt;  utf8             1.1.4      2018-05-24 [1] CRAN (R 3.6.0)                     </w:t>
-      </w:r>
-      <w:r>
-        <w:br/>
-      </w:r>
-      <w:r>
-        <w:rPr>
-          <w:rStyle w:val="VerbatimChar"/>
-        </w:rPr>
-        <w:t xml:space="preserve">#&gt;  vctrs            0.2.1      2019-12-17 [1] CRAN (R 3.6.0)                     </w:t>
-      </w:r>
-      <w:r>
-        <w:br/>
-      </w:r>
-      <w:r>
-        <w:rPr>
-          <w:rStyle w:val="VerbatimChar"/>
-        </w:rPr>
-        <w:t xml:space="preserve">#&gt;  withr            2.1.2      2018-03-15 [1] CRAN (R 3.6.0)                     </w:t>
-      </w:r>
-      <w:r>
-        <w:br/>
-      </w:r>
-      <w:r>
-        <w:rPr>
-          <w:rStyle w:val="VerbatimChar"/>
-        </w:rPr>
-        <w:t xml:space="preserve">#&gt;  xfun             0.11       2019-11-12 [1] CRAN (R 3.6.0)                     </w:t>
-      </w:r>
-      <w:r>
-        <w:br/>
-      </w:r>
-      <w:r>
-        <w:rPr>
-          <w:rStyle w:val="VerbatimChar"/>
-        </w:rPr>
-        <w:t xml:space="preserve">#&gt;  xml2             1.2.2.9000 2019-11-09 [1] Github (hadley/xml2@a0b698e)       </w:t>
-      </w:r>
-      <w:r>
-        <w:br/>
-      </w:r>
-      <w:r>
-        <w:rPr>
-          <w:rStyle w:val="VerbatimChar"/>
-        </w:rPr>
-        <w:t xml:space="preserve">#&gt;  xtable           1.8-4      2019-04-21 [1] CRAN (R 3.6.0)                     </w:t>
-      </w:r>
-      <w:r>
-        <w:br/>
-      </w:r>
-      <w:r>
-        <w:rPr>
-          <w:rStyle w:val="VerbatimChar"/>
-        </w:rPr>
-        <w:t xml:space="preserve">#&gt;  xts              0.11-2     2018-11-05 [1] CRAN (R 3.6.0)                     </w:t>
-      </w:r>
-      <w:r>
-        <w:br/>
-      </w:r>
-      <w:r>
-        <w:rPr>
-          <w:rStyle w:val="VerbatimChar"/>
-        </w:rPr>
-        <w:t xml:space="preserve">#&gt;  yaml             2.2.0      2018-07-25 [1] CRAN (R 3.6.0)                     </w:t>
-      </w:r>
-      <w:r>
-        <w:br/>
-      </w:r>
-      <w:r>
-        <w:rPr>
-          <w:rStyle w:val="VerbatimChar"/>
-        </w:rPr>
-        <w:t xml:space="preserve">#&gt;  zeallot          0.1.0      2018-01-28 [1] CRAN (R 3.6.0)                     </w:t>
-      </w:r>
-      <w:r>
-        <w:br/>
-      </w:r>
-      <w:r>
-        <w:rPr>
-          <w:rStyle w:val="VerbatimChar"/>
-        </w:rPr>
-        <w:t xml:space="preserve">#&gt;  zoo              1.8-6      2019-05-28 [1] CRAN (R 3.6.0)                     </w:t>
-      </w:r>
-      <w:r>
-        <w:br/>
+        <w:br w:type="textWrapping"/>
+      </w:r>
+      <w:r>
+        <w:rPr>
+          <w:rStyle w:val="VerbatimChar"/>
+        </w:rPr>
+        <w:t xml:space="preserve">#&gt;  package        * version  date       lib source                      </w:t>
+      </w:r>
+      <w:r>
+        <w:br w:type="textWrapping"/>
+      </w:r>
+      <w:r>
+        <w:rPr>
+          <w:rStyle w:val="VerbatimChar"/>
+        </w:rPr>
+        <w:t xml:space="preserve">#&gt;  abind            1.4-5    2016-07-21 [1] CRAN (R 3.6.0)              </w:t>
+      </w:r>
+      <w:r>
+        <w:br w:type="textWrapping"/>
+      </w:r>
+      <w:r>
+        <w:rPr>
+          <w:rStyle w:val="VerbatimChar"/>
+        </w:rPr>
+        <w:t xml:space="preserve">#&gt;  assertthat       0.2.1    2019-03-21 [1] CRAN (R 3.6.0)              </w:t>
+      </w:r>
+      <w:r>
+        <w:br w:type="textWrapping"/>
+      </w:r>
+      <w:r>
+        <w:rPr>
+          <w:rStyle w:val="VerbatimChar"/>
+        </w:rPr>
+        <w:t xml:space="preserve">#&gt;  backports        1.1.5    2019-10-02 [1] CRAN (R 3.6.0)              </w:t>
+      </w:r>
+      <w:r>
+        <w:br w:type="textWrapping"/>
+      </w:r>
+      <w:r>
+        <w:rPr>
+          <w:rStyle w:val="VerbatimChar"/>
+        </w:rPr>
+        <w:t xml:space="preserve">#&gt;  base64enc        0.1-3    2015-07-28 [1] CRAN (R 3.6.0)              </w:t>
+      </w:r>
+      <w:r>
+        <w:br w:type="textWrapping"/>
+      </w:r>
+      <w:r>
+        <w:rPr>
+          <w:rStyle w:val="VerbatimChar"/>
+        </w:rPr>
+        <w:t xml:space="preserve">#&gt;  bayesplot        1.7.0    2019-05-23 [1] CRAN (R 3.6.0)              </w:t>
+      </w:r>
+      <w:r>
+        <w:br w:type="textWrapping"/>
+      </w:r>
+      <w:r>
+        <w:rPr>
+          <w:rStyle w:val="VerbatimChar"/>
+        </w:rPr>
+        <w:t xml:space="preserve">#&gt;  bookdown         0.16     2019-11-22 [1] CRAN (R 3.6.0)              </w:t>
+      </w:r>
+      <w:r>
+        <w:br w:type="textWrapping"/>
+      </w:r>
+      <w:r>
+        <w:rPr>
+          <w:rStyle w:val="VerbatimChar"/>
+        </w:rPr>
+        <w:t xml:space="preserve">#&gt;  bridgesampling   0.7-2    2019-07-21 [1] CRAN (R 3.6.0)              </w:t>
+      </w:r>
+      <w:r>
+        <w:br w:type="textWrapping"/>
+      </w:r>
+      <w:r>
+        <w:rPr>
+          <w:rStyle w:val="VerbatimChar"/>
+        </w:rPr>
+        <w:t xml:space="preserve">#&gt;  brms           * 2.10.0   2019-08-29 [1] CRAN (R 3.6.0)              </w:t>
+      </w:r>
+      <w:r>
+        <w:br w:type="textWrapping"/>
+      </w:r>
+      <w:r>
+        <w:rPr>
+          <w:rStyle w:val="VerbatimChar"/>
+        </w:rPr>
+        <w:t xml:space="preserve">#&gt;  Brobdingnag      1.2-6    2018-08-13 [1] CRAN (R 3.6.0)              </w:t>
+      </w:r>
+      <w:r>
+        <w:br w:type="textWrapping"/>
+      </w:r>
+      <w:r>
+        <w:rPr>
+          <w:rStyle w:val="VerbatimChar"/>
+        </w:rPr>
+        <w:t xml:space="preserve">#&gt;  broom            0.5.2    2019-04-07 [1] CRAN (R 3.6.0)              </w:t>
+      </w:r>
+      <w:r>
+        <w:br w:type="textWrapping"/>
+      </w:r>
+      <w:r>
+        <w:rPr>
+          <w:rStyle w:val="VerbatimChar"/>
+        </w:rPr>
+        <w:t xml:space="preserve">#&gt;  callr            3.3.2    2019-09-22 [1] CRAN (R 3.6.0)              </w:t>
+      </w:r>
+      <w:r>
+        <w:br w:type="textWrapping"/>
+      </w:r>
+      <w:r>
+        <w:rPr>
+          <w:rStyle w:val="VerbatimChar"/>
+        </w:rPr>
+        <w:t xml:space="preserve">#&gt;  cellranger       1.1.0    2016-07-27 [1] CRAN (R 3.6.0)              </w:t>
+      </w:r>
+      <w:r>
+        <w:br w:type="textWrapping"/>
+      </w:r>
+      <w:r>
+        <w:rPr>
+          <w:rStyle w:val="VerbatimChar"/>
+        </w:rPr>
+        <w:t xml:space="preserve">#&gt;  cli              2.0.0    2019-12-09 [1] CRAN (R 3.6.1)              </w:t>
+      </w:r>
+      <w:r>
+        <w:br w:type="textWrapping"/>
+      </w:r>
+      <w:r>
+        <w:rPr>
+          <w:rStyle w:val="VerbatimChar"/>
+        </w:rPr>
+        <w:t xml:space="preserve">#&gt;  coda             0.19-3   2019-07-05 [1] CRAN (R 3.6.0)              </w:t>
+      </w:r>
+      <w:r>
+        <w:br w:type="textWrapping"/>
+      </w:r>
+      <w:r>
+        <w:rPr>
+          <w:rStyle w:val="VerbatimChar"/>
+        </w:rPr>
+        <w:t xml:space="preserve">#&gt;  codetools        0.2-16   2018-12-24 [1] CRAN (R 3.6.1)              </w:t>
+      </w:r>
+      <w:r>
+        <w:br w:type="textWrapping"/>
+      </w:r>
+      <w:r>
+        <w:rPr>
+          <w:rStyle w:val="VerbatimChar"/>
+        </w:rPr>
+        <w:t xml:space="preserve">#&gt;  colorspace       1.4-1    2019-03-18 [1] CRAN (R 3.6.0)              </w:t>
+      </w:r>
+      <w:r>
+        <w:br w:type="textWrapping"/>
+      </w:r>
+      <w:r>
+        <w:rPr>
+          <w:rStyle w:val="VerbatimChar"/>
+        </w:rPr>
+        <w:t xml:space="preserve">#&gt;  colourpicker     1.0      2017-09-27 [1] CRAN (R 3.6.0)              </w:t>
+      </w:r>
+      <w:r>
+        <w:br w:type="textWrapping"/>
+      </w:r>
+      <w:r>
+        <w:rPr>
+          <w:rStyle w:val="VerbatimChar"/>
+        </w:rPr>
+        <w:t xml:space="preserve">#&gt;  crayon           1.3.4    2017-09-16 [1] CRAN (R 3.6.0)              </w:t>
+      </w:r>
+      <w:r>
+        <w:br w:type="textWrapping"/>
+      </w:r>
+      <w:r>
+        <w:rPr>
+          <w:rStyle w:val="VerbatimChar"/>
+        </w:rPr>
+        <w:t xml:space="preserve">#&gt;  crosstalk        1.0.0    2016-12-21 [1] CRAN (R 3.6.0)              </w:t>
+      </w:r>
+      <w:r>
+        <w:br w:type="textWrapping"/>
+      </w:r>
+      <w:r>
+        <w:rPr>
+          <w:rStyle w:val="VerbatimChar"/>
+        </w:rPr>
+        <w:t xml:space="preserve">#&gt;  cvequality     * 0.2.0    2019-01-07 [1] CRAN (R 3.6.0)              </w:t>
+      </w:r>
+      <w:r>
+        <w:br w:type="textWrapping"/>
+      </w:r>
+      <w:r>
+        <w:rPr>
+          <w:rStyle w:val="VerbatimChar"/>
+        </w:rPr>
+        <w:t xml:space="preserve">#&gt;  desc             1.2.0    2018-05-01 [1] CRAN (R 3.6.0)              </w:t>
+      </w:r>
+      <w:r>
+        <w:br w:type="textWrapping"/>
+      </w:r>
+      <w:r>
+        <w:rPr>
+          <w:rStyle w:val="VerbatimChar"/>
+        </w:rPr>
+        <w:t xml:space="preserve">#&gt;  devtools         2.2.1    2019-09-24 [1] CRAN (R 3.6.0)              </w:t>
+      </w:r>
+      <w:r>
+        <w:br w:type="textWrapping"/>
+      </w:r>
+      <w:r>
+        <w:rPr>
+          <w:rStyle w:val="VerbatimChar"/>
+        </w:rPr>
+        <w:t xml:space="preserve">#&gt;  digest           0.6.23   2019-11-23 [1] CRAN (R 3.6.0)              </w:t>
+      </w:r>
+      <w:r>
+        <w:br w:type="textWrapping"/>
+      </w:r>
+      <w:r>
+        <w:rPr>
+          <w:rStyle w:val="VerbatimChar"/>
+        </w:rPr>
+        <w:t xml:space="preserve">#&gt;  dplyr          * 0.8.3    2019-07-04 [1] CRAN (R 3.6.0)              </w:t>
+      </w:r>
+      <w:r>
+        <w:br w:type="textWrapping"/>
+      </w:r>
+      <w:r>
+        <w:rPr>
+          <w:rStyle w:val="VerbatimChar"/>
+        </w:rPr>
+        <w:t xml:space="preserve">#&gt;  DT               0.8      2019-08-07 [1] CRAN (R 3.6.0)              </w:t>
+      </w:r>
+      <w:r>
+        <w:br w:type="textWrapping"/>
+      </w:r>
+      <w:r>
+        <w:rPr>
+          <w:rStyle w:val="VerbatimChar"/>
+        </w:rPr>
+        <w:t xml:space="preserve">#&gt;  dygraphs         1.1.1.6  2018-07-11 [1] CRAN (R 3.6.0)              </w:t>
+      </w:r>
+      <w:r>
+        <w:br w:type="textWrapping"/>
+      </w:r>
+      <w:r>
+        <w:rPr>
+          <w:rStyle w:val="VerbatimChar"/>
+        </w:rPr>
+        <w:t xml:space="preserve">#&gt;  ellipsis         0.3.0    2019-09-20 [1] CRAN (R 3.6.0)              </w:t>
+      </w:r>
+      <w:r>
+        <w:br w:type="textWrapping"/>
+      </w:r>
+      <w:r>
+        <w:rPr>
+          <w:rStyle w:val="VerbatimChar"/>
+        </w:rPr>
+        <w:t xml:space="preserve">#&gt;  evaluate         0.14     2019-05-28 [1] CRAN (R 3.6.0)              </w:t>
+      </w:r>
+      <w:r>
+        <w:br w:type="textWrapping"/>
+      </w:r>
+      <w:r>
+        <w:rPr>
+          <w:rStyle w:val="VerbatimChar"/>
+        </w:rPr>
+        <w:t xml:space="preserve">#&gt;  fansi            0.4.0    2018-10-05 [1] CRAN (R 3.6.0)              </w:t>
+      </w:r>
+      <w:r>
+        <w:br w:type="textWrapping"/>
+      </w:r>
+      <w:r>
+        <w:rPr>
+          <w:rStyle w:val="VerbatimChar"/>
+        </w:rPr>
+        <w:t xml:space="preserve">#&gt;  farver           2.0.1    2019-11-13 [1] CRAN (R 3.6.0)              </w:t>
+      </w:r>
+      <w:r>
+        <w:br w:type="textWrapping"/>
+      </w:r>
+      <w:r>
+        <w:rPr>
+          <w:rStyle w:val="VerbatimChar"/>
+        </w:rPr>
+        <w:t xml:space="preserve">#&gt;  forcats        * 0.4.0    2019-02-17 [1] CRAN (R 3.6.0)              </w:t>
+      </w:r>
+      <w:r>
+        <w:br w:type="textWrapping"/>
+      </w:r>
+      <w:r>
+        <w:rPr>
+          <w:rStyle w:val="VerbatimChar"/>
+        </w:rPr>
+        <w:t xml:space="preserve">#&gt;  fs               1.3.1    2019-05-06 [1] CRAN (R 3.6.0)              </w:t>
+      </w:r>
+      <w:r>
+        <w:br w:type="textWrapping"/>
+      </w:r>
+      <w:r>
+        <w:rPr>
+          <w:rStyle w:val="VerbatimChar"/>
+        </w:rPr>
+        <w:t xml:space="preserve">#&gt;  generics         0.0.2    2018-11-29 [1] CRAN (R 3.6.0)              </w:t>
+      </w:r>
+      <w:r>
+        <w:br w:type="textWrapping"/>
+      </w:r>
+      <w:r>
+        <w:rPr>
+          <w:rStyle w:val="VerbatimChar"/>
+        </w:rPr>
+        <w:t xml:space="preserve">#&gt;  ggforce          0.2.2    2019-04-23 [1] CRAN (R 3.6.0)              </w:t>
+      </w:r>
+      <w:r>
+        <w:br w:type="textWrapping"/>
+      </w:r>
+      <w:r>
+        <w:rPr>
+          <w:rStyle w:val="VerbatimChar"/>
+        </w:rPr>
+        <w:t xml:space="preserve">#&gt;  ggplot2        * 3.2.1    2019-08-10 [1] CRAN (R 3.6.0)              </w:t>
+      </w:r>
+      <w:r>
+        <w:br w:type="textWrapping"/>
+      </w:r>
+      <w:r>
+        <w:rPr>
+          <w:rStyle w:val="VerbatimChar"/>
+        </w:rPr>
+        <w:t xml:space="preserve">#&gt;  ggridges         0.5.1    2018-09-27 [1] CRAN (R 3.6.0)              </w:t>
+      </w:r>
+      <w:r>
+        <w:br w:type="textWrapping"/>
+      </w:r>
+      <w:r>
+        <w:rPr>
+          <w:rStyle w:val="VerbatimChar"/>
+        </w:rPr>
+        <w:t xml:space="preserve">#&gt;  glue             1.3.1    2019-03-12 [1] CRAN (R 3.6.0)              </w:t>
+      </w:r>
+      <w:r>
+        <w:br w:type="textWrapping"/>
+      </w:r>
+      <w:r>
+        <w:rPr>
+          <w:rStyle w:val="VerbatimChar"/>
+        </w:rPr>
+        <w:t xml:space="preserve">#&gt;  gridExtra        2.3      2017-09-09 [1] CRAN (R 3.6.0)              </w:t>
+      </w:r>
+      <w:r>
+        <w:br w:type="textWrapping"/>
+      </w:r>
+      <w:r>
+        <w:rPr>
+          <w:rStyle w:val="VerbatimChar"/>
+        </w:rPr>
+        <w:t xml:space="preserve">#&gt;  gtable           0.3.0    2019-03-25 [1] CRAN (R 3.6.0)              </w:t>
+      </w:r>
+      <w:r>
+        <w:br w:type="textWrapping"/>
+      </w:r>
+      <w:r>
+        <w:rPr>
+          <w:rStyle w:val="VerbatimChar"/>
+        </w:rPr>
+        <w:t xml:space="preserve">#&gt;  gtools           3.8.1    2018-06-26 [1] CRAN (R 3.6.0)              </w:t>
+      </w:r>
+      <w:r>
+        <w:br w:type="textWrapping"/>
+      </w:r>
+      <w:r>
+        <w:rPr>
+          <w:rStyle w:val="VerbatimChar"/>
+        </w:rPr>
+        <w:t xml:space="preserve">#&gt;  haven            2.1.0    2019-02-19 [1] CRAN (R 3.6.0)              </w:t>
+      </w:r>
+      <w:r>
+        <w:br w:type="textWrapping"/>
+      </w:r>
+      <w:r>
+        <w:rPr>
+          <w:rStyle w:val="VerbatimChar"/>
+        </w:rPr>
+        <w:t xml:space="preserve">#&gt;  here           * 0.1      2017-05-28 [1] CRAN (R 3.6.0)              </w:t>
+      </w:r>
+      <w:r>
+        <w:br w:type="textWrapping"/>
+      </w:r>
+      <w:r>
+        <w:rPr>
+          <w:rStyle w:val="VerbatimChar"/>
+        </w:rPr>
+        <w:t xml:space="preserve">#&gt;  hms              0.4.2    2018-03-10 [1] CRAN (R 3.6.0)              </w:t>
+      </w:r>
+      <w:r>
+        <w:br w:type="textWrapping"/>
+      </w:r>
+      <w:r>
+        <w:rPr>
+          <w:rStyle w:val="VerbatimChar"/>
+        </w:rPr>
+        <w:t xml:space="preserve">#&gt;  htmltools        0.3.6    2017-04-28 [1] CRAN (R 3.6.0)              </w:t>
+      </w:r>
+      <w:r>
+        <w:br w:type="textWrapping"/>
+      </w:r>
+      <w:r>
+        <w:rPr>
+          <w:rStyle w:val="VerbatimChar"/>
+        </w:rPr>
+        <w:t xml:space="preserve">#&gt;  htmlwidgets      1.3      2018-09-30 [1] CRAN (R 3.6.0)              </w:t>
+      </w:r>
+      <w:r>
+        <w:br w:type="textWrapping"/>
+      </w:r>
+      <w:r>
+        <w:rPr>
+          <w:rStyle w:val="VerbatimChar"/>
+        </w:rPr>
+        <w:t xml:space="preserve">#&gt;  httpuv           1.5.2    2019-09-11 [1] CRAN (R 3.6.0)              </w:t>
+      </w:r>
+      <w:r>
+        <w:br w:type="textWrapping"/>
+      </w:r>
+      <w:r>
+        <w:rPr>
+          <w:rStyle w:val="VerbatimChar"/>
+        </w:rPr>
+        <w:t xml:space="preserve">#&gt;  httr             1.4.1    2019-08-05 [1] CRAN (R 3.6.0)              </w:t>
+      </w:r>
+      <w:r>
+        <w:br w:type="textWrapping"/>
+      </w:r>
+      <w:r>
+        <w:rPr>
+          <w:rStyle w:val="VerbatimChar"/>
+        </w:rPr>
+        <w:t xml:space="preserve">#&gt;  igraph           1.2.4.1  2019-04-22 [1] CRAN (R 3.6.0)              </w:t>
+      </w:r>
+      <w:r>
+        <w:br w:type="textWrapping"/>
+      </w:r>
+      <w:r>
+        <w:rPr>
+          <w:rStyle w:val="VerbatimChar"/>
+        </w:rPr>
+        <w:t xml:space="preserve">#&gt;  inline           0.3.15   2018-05-18 [1] CRAN (R 3.6.0)              </w:t>
+      </w:r>
+      <w:r>
+        <w:br w:type="textWrapping"/>
+      </w:r>
+      <w:r>
+        <w:rPr>
+          <w:rStyle w:val="VerbatimChar"/>
+        </w:rPr>
+        <w:t xml:space="preserve">#&gt;  jsonlite         1.6      2018-12-07 [1] CRAN (R 3.6.0)              </w:t>
+      </w:r>
+      <w:r>
+        <w:br w:type="textWrapping"/>
+      </w:r>
+      <w:r>
+        <w:rPr>
+          <w:rStyle w:val="VerbatimChar"/>
+        </w:rPr>
+        <w:t xml:space="preserve">#&gt;  knitr            1.26     2019-11-12 [1] CRAN (R 3.6.1)              </w:t>
+      </w:r>
+      <w:r>
+        <w:br w:type="textWrapping"/>
+      </w:r>
+      <w:r>
+        <w:rPr>
+          <w:rStyle w:val="VerbatimChar"/>
+        </w:rPr>
+        <w:t xml:space="preserve">#&gt;  labeling         0.3      2014-08-23 [1] CRAN (R 3.6.0)              </w:t>
+      </w:r>
+      <w:r>
+        <w:br w:type="textWrapping"/>
+      </w:r>
+      <w:r>
+        <w:rPr>
+          <w:rStyle w:val="VerbatimChar"/>
+        </w:rPr>
+        <w:t xml:space="preserve">#&gt;  later            0.8.0    2019-02-11 [1] CRAN (R 3.6.0)              </w:t>
+      </w:r>
+      <w:r>
+        <w:br w:type="textWrapping"/>
+      </w:r>
+      <w:r>
+        <w:rPr>
+          <w:rStyle w:val="VerbatimChar"/>
+        </w:rPr>
+        <w:t xml:space="preserve">#&gt;  lattice          0.20-38  2018-11-04 [1] CRAN (R 3.6.1)              </w:t>
+      </w:r>
+      <w:r>
+        <w:br w:type="textWrapping"/>
+      </w:r>
+      <w:r>
+        <w:rPr>
+          <w:rStyle w:val="VerbatimChar"/>
+        </w:rPr>
+        <w:t xml:space="preserve">#&gt;  lazyeval         0.2.2    2019-03-15 [1] CRAN (R 3.6.0)              </w:t>
+      </w:r>
+      <w:r>
+        <w:br w:type="textWrapping"/>
+      </w:r>
+      <w:r>
+        <w:rPr>
+          <w:rStyle w:val="VerbatimChar"/>
+        </w:rPr>
+        <w:t xml:space="preserve">#&gt;  lifecycle        0.1.0    2019-08-01 [1] CRAN (R 3.6.0)              </w:t>
+      </w:r>
+      <w:r>
+        <w:br w:type="textWrapping"/>
+      </w:r>
+      <w:r>
+        <w:rPr>
+          <w:rStyle w:val="VerbatimChar"/>
+        </w:rPr>
+        <w:t xml:space="preserve">#&gt;  loo              2.1.0    2019-03-13 [1] CRAN (R 3.6.0)              </w:t>
+      </w:r>
+      <w:r>
+        <w:br w:type="textWrapping"/>
+      </w:r>
+      <w:r>
+        <w:rPr>
+          <w:rStyle w:val="VerbatimChar"/>
+        </w:rPr>
+        <w:t xml:space="preserve">#&gt;  lubridate        1.7.4    2018-04-11 [1] CRAN (R 3.6.0)              </w:t>
+      </w:r>
+      <w:r>
+        <w:br w:type="textWrapping"/>
+      </w:r>
+      <w:r>
+        <w:rPr>
+          <w:rStyle w:val="VerbatimChar"/>
+        </w:rPr>
+        <w:t xml:space="preserve">#&gt;  magrittr         1.5      2014-11-22 [1] CRAN (R 3.6.0)              </w:t>
+      </w:r>
+      <w:r>
+        <w:br w:type="textWrapping"/>
+      </w:r>
+      <w:r>
+        <w:rPr>
+          <w:rStyle w:val="VerbatimChar"/>
+        </w:rPr>
+        <w:t xml:space="preserve">#&gt;  markdown         1.1      2019-08-07 [1] CRAN (R 3.6.0)              </w:t>
+      </w:r>
+      <w:r>
+        <w:br w:type="textWrapping"/>
+      </w:r>
+      <w:r>
+        <w:rPr>
+          <w:rStyle w:val="VerbatimChar"/>
+        </w:rPr>
+        <w:t xml:space="preserve">#&gt;  MASS             7.3-51.4 2019-03-31 [1] CRAN (R 3.6.1)              </w:t>
+      </w:r>
+      <w:r>
+        <w:br w:type="textWrapping"/>
+      </w:r>
+      <w:r>
+        <w:rPr>
+          <w:rStyle w:val="VerbatimChar"/>
+        </w:rPr>
+        <w:t xml:space="preserve">#&gt;  Matrix           1.2-17   2019-03-22 [1] CRAN (R 3.6.1)              </w:t>
+      </w:r>
+      <w:r>
+        <w:br w:type="textWrapping"/>
+      </w:r>
+      <w:r>
+        <w:rPr>
+          <w:rStyle w:val="VerbatimChar"/>
+        </w:rPr>
+        <w:t xml:space="preserve">#&gt;  matrixStats      0.55.0   2019-09-07 [1] CRAN (R 3.6.0)              </w:t>
+      </w:r>
+      <w:r>
+        <w:br w:type="textWrapping"/>
+      </w:r>
+      <w:r>
+        <w:rPr>
+          <w:rStyle w:val="VerbatimChar"/>
+        </w:rPr>
+        <w:t xml:space="preserve">#&gt;  memoise          1.1.0    2017-04-21 [1] CRAN (R 3.6.0)              </w:t>
+      </w:r>
+      <w:r>
+        <w:br w:type="textWrapping"/>
+      </w:r>
+      <w:r>
+        <w:rPr>
+          <w:rStyle w:val="VerbatimChar"/>
+        </w:rPr>
+        <w:t xml:space="preserve">#&gt;  mgcv             1.8-28   2019-03-21 [1] CRAN (R 3.6.1)              </w:t>
+      </w:r>
+      <w:r>
+        <w:br w:type="textWrapping"/>
+      </w:r>
+      <w:r>
+        <w:rPr>
+          <w:rStyle w:val="VerbatimChar"/>
+        </w:rPr>
+        <w:t xml:space="preserve">#&gt;  mime             0.7      2019-06-11 [1] CRAN (R 3.6.0)              </w:t>
+      </w:r>
+      <w:r>
+        <w:br w:type="textWrapping"/>
+      </w:r>
+      <w:r>
+        <w:rPr>
+          <w:rStyle w:val="VerbatimChar"/>
+        </w:rPr>
+        <w:t xml:space="preserve">#&gt;  miniUI           0.1.1.1  2018-05-18 [1] CRAN (R 3.6.0)              </w:t>
+      </w:r>
+      <w:r>
+        <w:br w:type="textWrapping"/>
+      </w:r>
+      <w:r>
+        <w:rPr>
+          <w:rStyle w:val="VerbatimChar"/>
+        </w:rPr>
+        <w:t xml:space="preserve">#&gt;  modelr           0.1.4    2019-02-18 [1] CRAN (R 3.6.0)              </w:t>
+      </w:r>
+      <w:r>
+        <w:br w:type="textWrapping"/>
+      </w:r>
+      <w:r>
+        <w:rPr>
+          <w:rStyle w:val="VerbatimChar"/>
+        </w:rPr>
+        <w:t xml:space="preserve">#&gt;  Momocs         * 1.3.0    2019-12-20 [1] Github (MomX/Momocs@028e70e)</w:t>
+      </w:r>
+      <w:r>
+        <w:br w:type="textWrapping"/>
+      </w:r>
+      <w:r>
+        <w:rPr>
+          <w:rStyle w:val="VerbatimChar"/>
+        </w:rPr>
+        <w:t xml:space="preserve">#&gt;  munsell          0.5.0    2018-06-12 [1] CRAN (R 3.6.0)              </w:t>
+      </w:r>
+      <w:r>
+        <w:br w:type="textWrapping"/>
+      </w:r>
+      <w:r>
+        <w:rPr>
+          <w:rStyle w:val="VerbatimChar"/>
+        </w:rPr>
+        <w:t xml:space="preserve">#&gt;  nlme             3.1-140  2019-05-12 [1] CRAN (R 3.6.1)              </w:t>
+      </w:r>
+      <w:r>
+        <w:br w:type="textWrapping"/>
+      </w:r>
+      <w:r>
+        <w:rPr>
+          <w:rStyle w:val="VerbatimChar"/>
+        </w:rPr>
+        <w:t xml:space="preserve">#&gt;  pillar           1.4.2    2019-06-29 [1] CRAN (R 3.6.0)              </w:t>
+      </w:r>
+      <w:r>
+        <w:br w:type="textWrapping"/>
+      </w:r>
+      <w:r>
+        <w:rPr>
+          <w:rStyle w:val="VerbatimChar"/>
+        </w:rPr>
+        <w:t xml:space="preserve">#&gt;  pkgbuild         1.0.6    2019-10-09 [1] CRAN (R 3.6.0)              </w:t>
+      </w:r>
+      <w:r>
+        <w:br w:type="textWrapping"/>
+      </w:r>
+      <w:r>
+        <w:rPr>
+          <w:rStyle w:val="VerbatimChar"/>
+        </w:rPr>
+        <w:t xml:space="preserve">#&gt;  pkgconfig        2.0.3    2019-09-22 [1] CRAN (R 3.6.0)              </w:t>
+      </w:r>
+      <w:r>
+        <w:br w:type="textWrapping"/>
+      </w:r>
+      <w:r>
+        <w:rPr>
+          <w:rStyle w:val="VerbatimChar"/>
+        </w:rPr>
+        <w:t xml:space="preserve">#&gt;  pkgload          1.0.2    2018-10-29 [1] CRAN (R 3.6.0)              </w:t>
+      </w:r>
+      <w:r>
+        <w:br w:type="textWrapping"/>
+      </w:r>
+      <w:r>
+        <w:rPr>
+          <w:rStyle w:val="VerbatimChar"/>
+        </w:rPr>
+        <w:t xml:space="preserve">#&gt;  plyr             1.8.4    2016-06-08 [1] CRAN (R 3.6.0)              </w:t>
+      </w:r>
+      <w:r>
+        <w:br w:type="textWrapping"/>
+      </w:r>
+      <w:r>
+        <w:rPr>
+          <w:rStyle w:val="VerbatimChar"/>
+        </w:rPr>
+        <w:t xml:space="preserve">#&gt;  polyclip         1.10-0   2019-03-14 [1] CRAN (R 3.6.0)              </w:t>
+      </w:r>
+      <w:r>
+        <w:br w:type="textWrapping"/>
+      </w:r>
+      <w:r>
+        <w:rPr>
+          <w:rStyle w:val="VerbatimChar"/>
+        </w:rPr>
+        <w:t xml:space="preserve">#&gt;  prettyunits      1.0.2    2015-07-13 [1] CRAN (R 3.6.0)              </w:t>
+      </w:r>
+      <w:r>
+        <w:br w:type="textWrapping"/>
+      </w:r>
+      <w:r>
+        <w:rPr>
+          <w:rStyle w:val="VerbatimChar"/>
+        </w:rPr>
+        <w:t xml:space="preserve">#&gt;  processx         3.4.1    2019-07-18 [1] CRAN (R 3.6.0)              </w:t>
+      </w:r>
+      <w:r>
+        <w:br w:type="textWrapping"/>
+      </w:r>
+      <w:r>
+        <w:rPr>
+          <w:rStyle w:val="VerbatimChar"/>
+        </w:rPr>
+        <w:t xml:space="preserve">#&gt;  promises         1.0.1    2018-04-13 [1] CRAN (R 3.6.0)              </w:t>
+      </w:r>
+      <w:r>
+        <w:br w:type="textWrapping"/>
+      </w:r>
+      <w:r>
+        <w:rPr>
+          <w:rStyle w:val="VerbatimChar"/>
+        </w:rPr>
+        <w:t xml:space="preserve">#&gt;  ps               1.3.0    2018-12-21 [1] CRAN (R 3.6.0)              </w:t>
+      </w:r>
+      <w:r>
+        <w:br w:type="textWrapping"/>
+      </w:r>
+      <w:r>
+        <w:rPr>
+          <w:rStyle w:val="VerbatimChar"/>
+        </w:rPr>
+        <w:t xml:space="preserve">#&gt;  purrr          * 0.3.3    2019-10-18 [1] CRAN (R 3.6.0)              </w:t>
+      </w:r>
+      <w:r>
+        <w:br w:type="textWrapping"/>
+      </w:r>
+      <w:r>
+        <w:rPr>
+          <w:rStyle w:val="VerbatimChar"/>
+        </w:rPr>
+        <w:t xml:space="preserve">#&gt;  R6               2.4.1    2019-11-12 [1] CRAN (R 3.6.0)              </w:t>
+      </w:r>
+      <w:r>
+        <w:br w:type="textWrapping"/>
+      </w:r>
+      <w:r>
+        <w:rPr>
+          <w:rStyle w:val="VerbatimChar"/>
+        </w:rPr>
+        <w:t xml:space="preserve">#&gt;  RColorBrewer     1.1-2    2014-12-07 [1] CRAN (R 3.6.0)              </w:t>
+      </w:r>
+      <w:r>
+        <w:br w:type="textWrapping"/>
+      </w:r>
+      <w:r>
+        <w:rPr>
+          <w:rStyle w:val="VerbatimChar"/>
+        </w:rPr>
+        <w:t xml:space="preserve">#&gt;  Rcpp           * 1.0.3    2019-11-08 [1] CRAN (R 3.6.0)              </w:t>
+      </w:r>
+      <w:r>
+        <w:br w:type="textWrapping"/>
+      </w:r>
+      <w:r>
+        <w:rPr>
+          <w:rStyle w:val="VerbatimChar"/>
+        </w:rPr>
+        <w:t xml:space="preserve">#&gt;  readr          * 1.3.1    2018-12-21 [1] CRAN (R 3.6.0)              </w:t>
+      </w:r>
+      <w:r>
+        <w:br w:type="textWrapping"/>
+      </w:r>
+      <w:r>
+        <w:rPr>
+          <w:rStyle w:val="VerbatimChar"/>
+        </w:rPr>
+        <w:t xml:space="preserve">#&gt;  readxl           1.3.1    2019-03-13 [1] CRAN (R 3.6.0)              </w:t>
+      </w:r>
+      <w:r>
+        <w:br w:type="textWrapping"/>
+      </w:r>
+      <w:r>
+        <w:rPr>
+          <w:rStyle w:val="VerbatimChar"/>
+        </w:rPr>
+        <w:t xml:space="preserve">#&gt;  remotes          2.1.0    2019-06-24 [1] CRAN (R 3.6.0)              </w:t>
+      </w:r>
+      <w:r>
+        <w:br w:type="textWrapping"/>
+      </w:r>
+      <w:r>
+        <w:rPr>
+          <w:rStyle w:val="VerbatimChar"/>
+        </w:rPr>
+        <w:t xml:space="preserve">#&gt;  reshape2         1.4.3    2017-12-11 [1] CRAN (R 3.6.0)              </w:t>
+      </w:r>
+      <w:r>
+        <w:br w:type="textWrapping"/>
+      </w:r>
+      <w:r>
+        <w:rPr>
+          <w:rStyle w:val="VerbatimChar"/>
+        </w:rPr>
+        <w:t xml:space="preserve">#&gt;  rlang            0.4.2    2019-11-23 [1] CRAN (R 3.6.0)              </w:t>
+      </w:r>
+      <w:r>
+        <w:br w:type="textWrapping"/>
+      </w:r>
+      <w:r>
+        <w:rPr>
+          <w:rStyle w:val="VerbatimChar"/>
+        </w:rPr>
+        <w:t xml:space="preserve">#&gt;  rmarkdown        1.15     2019-08-21 [1] CRAN (R 3.6.0)              </w:t>
+      </w:r>
+      <w:r>
+        <w:br w:type="textWrapping"/>
+      </w:r>
+      <w:r>
+        <w:rPr>
+          <w:rStyle w:val="VerbatimChar"/>
+        </w:rPr>
+        <w:t xml:space="preserve">#&gt;  rprojroot        1.3-2    2018-01-03 [1] CRAN (R 3.6.0)              </w:t>
+      </w:r>
+      <w:r>
+        <w:br w:type="textWrapping"/>
+      </w:r>
+      <w:r>
+        <w:rPr>
+          <w:rStyle w:val="VerbatimChar"/>
+        </w:rPr>
+        <w:t xml:space="preserve">#&gt;  rsconnect        0.8.15   2019-07-22 [1] CRAN (R 3.6.0)              </w:t>
+      </w:r>
+      <w:r>
+        <w:br w:type="textWrapping"/>
+      </w:r>
+      <w:r>
+        <w:rPr>
+          <w:rStyle w:val="VerbatimChar"/>
+        </w:rPr>
+        <w:t xml:space="preserve">#&gt;  rstan            2.19.2   2019-07-09 [1] CRAN (R 3.6.0)              </w:t>
+      </w:r>
+      <w:r>
+        <w:br w:type="textWrapping"/>
+      </w:r>
+      <w:r>
+        <w:rPr>
+          <w:rStyle w:val="VerbatimChar"/>
+        </w:rPr>
+        <w:t xml:space="preserve">#&gt;  rstantools       2.0.0    2019-09-15 [1] CRAN (R 3.6.0)              </w:t>
+      </w:r>
+      <w:r>
+        <w:br w:type="textWrapping"/>
+      </w:r>
+      <w:r>
+        <w:rPr>
+          <w:rStyle w:val="VerbatimChar"/>
+        </w:rPr>
+        <w:t xml:space="preserve">#&gt;  rstudioapi       0.10     2019-03-19 [1] CRAN (R 3.6.0)              </w:t>
+      </w:r>
+      <w:r>
+        <w:br w:type="textWrapping"/>
+      </w:r>
+      <w:r>
+        <w:rPr>
+          <w:rStyle w:val="VerbatimChar"/>
+        </w:rPr>
+        <w:t xml:space="preserve">#&gt;  rvest            0.3.4    2019-05-15 [1] CRAN (R 3.6.0)              </w:t>
+      </w:r>
+      <w:r>
+        <w:br w:type="textWrapping"/>
+      </w:r>
+      <w:r>
+        <w:rPr>
+          <w:rStyle w:val="VerbatimChar"/>
+        </w:rPr>
+        <w:t xml:space="preserve">#&gt;  scales           1.1.0    2019-11-18 [1] CRAN (R 3.6.0)              </w:t>
+      </w:r>
+      <w:r>
+        <w:br w:type="textWrapping"/>
+      </w:r>
+      <w:r>
+        <w:rPr>
+          <w:rStyle w:val="VerbatimChar"/>
+        </w:rPr>
+        <w:t xml:space="preserve">#&gt;  sessioninfo      1.1.1    2018-11-05 [1] CRAN (R 3.6.0)              </w:t>
+      </w:r>
+      <w:r>
+        <w:br w:type="textWrapping"/>
+      </w:r>
+      <w:r>
+        <w:rPr>
+          <w:rStyle w:val="VerbatimChar"/>
+        </w:rPr>
+        <w:t xml:space="preserve">#&gt;  shiny            1.3.2    2019-04-22 [1] CRAN (R 3.6.0)              </w:t>
+      </w:r>
+      <w:r>
+        <w:br w:type="textWrapping"/>
+      </w:r>
+      <w:r>
+        <w:rPr>
+          <w:rStyle w:val="VerbatimChar"/>
+        </w:rPr>
+        <w:t xml:space="preserve">#&gt;  shinyjs          1.0      2018-01-08 [1] CRAN (R 3.6.0)              </w:t>
+      </w:r>
+      <w:r>
+        <w:br w:type="textWrapping"/>
+      </w:r>
+      <w:r>
+        <w:rPr>
+          <w:rStyle w:val="VerbatimChar"/>
+        </w:rPr>
+        <w:t xml:space="preserve">#&gt;  shinystan        2.5.0    2018-05-01 [1] CRAN (R 3.6.0)              </w:t>
+      </w:r>
+      <w:r>
+        <w:br w:type="textWrapping"/>
+      </w:r>
+      <w:r>
+        <w:rPr>
+          <w:rStyle w:val="VerbatimChar"/>
+        </w:rPr>
+        <w:t xml:space="preserve">#&gt;  shinythemes      1.1.2    2018-11-06 [1] CRAN (R 3.6.0)              </w:t>
+      </w:r>
+      <w:r>
+        <w:br w:type="textWrapping"/>
+      </w:r>
+      <w:r>
+        <w:rPr>
+          <w:rStyle w:val="VerbatimChar"/>
+        </w:rPr>
+        <w:t xml:space="preserve">#&gt;  sp               1.3-2    2019-11-07 [1] CRAN (R 3.6.0)              </w:t>
+      </w:r>
+      <w:r>
+        <w:br w:type="textWrapping"/>
+      </w:r>
+      <w:r>
+        <w:rPr>
+          <w:rStyle w:val="VerbatimChar"/>
+        </w:rPr>
+        <w:t xml:space="preserve">#&gt;  StanHeaders      2.19.0   2019-09-07 [1] CRAN (R 3.6.0)              </w:t>
+      </w:r>
+      <w:r>
+        <w:br w:type="textWrapping"/>
+      </w:r>
+      <w:r>
+        <w:rPr>
+          <w:rStyle w:val="VerbatimChar"/>
+        </w:rPr>
+        <w:t xml:space="preserve">#&gt;  stringi          1.4.3    2019-03-12 [1] CRAN (R 3.6.0)              </w:t>
+      </w:r>
+      <w:r>
+        <w:br w:type="textWrapping"/>
+      </w:r>
+      <w:r>
+        <w:rPr>
+          <w:rStyle w:val="VerbatimChar"/>
+        </w:rPr>
+        <w:t xml:space="preserve">#&gt;  stringr        * 1.4.0    2019-02-10 [1] CRAN (R 3.6.0)              </w:t>
+      </w:r>
+      <w:r>
+        <w:br w:type="textWrapping"/>
+      </w:r>
+      <w:r>
+        <w:rPr>
+          <w:rStyle w:val="VerbatimChar"/>
+        </w:rPr>
+        <w:t xml:space="preserve">#&gt;  testthat         2.3.1    2019-12-01 [1] CRAN (R 3.6.1)              </w:t>
+      </w:r>
+      <w:r>
+        <w:br w:type="textWrapping"/>
+      </w:r>
+      <w:r>
+        <w:rPr>
+          <w:rStyle w:val="VerbatimChar"/>
+        </w:rPr>
+        <w:t xml:space="preserve">#&gt;  threejs          0.3.1    2017-08-13 [1] CRAN (R 3.6.0)              </w:t>
+      </w:r>
+      <w:r>
+        <w:br w:type="textWrapping"/>
+      </w:r>
+      <w:r>
+        <w:rPr>
+          <w:rStyle w:val="VerbatimChar"/>
+        </w:rPr>
+        <w:t xml:space="preserve">#&gt;  tibble         * 2.1.3    2019-06-06 [1] CRAN (R 3.6.0)              </w:t>
+      </w:r>
+      <w:r>
+        <w:br w:type="textWrapping"/>
+      </w:r>
+      <w:r>
+        <w:rPr>
+          <w:rStyle w:val="VerbatimChar"/>
+        </w:rPr>
+        <w:t xml:space="preserve">#&gt;  tidyr          * 1.0.0    2019-09-11 [1] CRAN (R 3.6.0)              </w:t>
+      </w:r>
+      <w:r>
+        <w:br w:type="textWrapping"/>
+      </w:r>
+      <w:r>
+        <w:rPr>
+          <w:rStyle w:val="VerbatimChar"/>
+        </w:rPr>
+        <w:t xml:space="preserve">#&gt;  tidyselect       0.2.5    2018-10-11 [1] CRAN (R 3.6.0)              </w:t>
+      </w:r>
+      <w:r>
+        <w:br w:type="textWrapping"/>
+      </w:r>
+      <w:r>
+        <w:rPr>
+          <w:rStyle w:val="VerbatimChar"/>
+        </w:rPr>
+        <w:t xml:space="preserve">#&gt;  tidyverse      * 1.2.1    2017-11-14 [1] CRAN (R 3.6.0)              </w:t>
+      </w:r>
+      <w:r>
+        <w:br w:type="textWrapping"/>
+      </w:r>
+      <w:r>
+        <w:rPr>
+          <w:rStyle w:val="VerbatimChar"/>
+        </w:rPr>
+        <w:t xml:space="preserve">#&gt;  tweenr           1.0.1    2018-12-14 [1] CRAN (R 3.6.0)              </w:t>
+      </w:r>
+      <w:r>
+        <w:br w:type="textWrapping"/>
+      </w:r>
+      <w:r>
+        <w:rPr>
+          <w:rStyle w:val="VerbatimChar"/>
+        </w:rPr>
+        <w:t xml:space="preserve">#&gt;  usethis          1.5.1    2019-07-04 [1] CRAN (R 3.6.0)              </w:t>
+      </w:r>
+      <w:r>
+        <w:br w:type="textWrapping"/>
+      </w:r>
+      <w:r>
+        <w:rPr>
+          <w:rStyle w:val="VerbatimChar"/>
+        </w:rPr>
+        <w:t xml:space="preserve">#&gt;  utf8             1.1.4    2018-05-24 [1] CRAN (R 3.6.0)              </w:t>
+      </w:r>
+      <w:r>
+        <w:br w:type="textWrapping"/>
+      </w:r>
+      <w:r>
+        <w:rPr>
+          <w:rStyle w:val="VerbatimChar"/>
+        </w:rPr>
+        <w:t xml:space="preserve">#&gt;  vctrs            0.2.0    2019-07-05 [1] CRAN (R 3.6.0)              </w:t>
+      </w:r>
+      <w:r>
+        <w:br w:type="textWrapping"/>
+      </w:r>
+      <w:r>
+        <w:rPr>
+          <w:rStyle w:val="VerbatimChar"/>
+        </w:rPr>
+        <w:t xml:space="preserve">#&gt;  withr            2.1.2    2018-03-15 [1] CRAN (R 3.6.0)              </w:t>
+      </w:r>
+      <w:r>
+        <w:br w:type="textWrapping"/>
+      </w:r>
+      <w:r>
+        <w:rPr>
+          <w:rStyle w:val="VerbatimChar"/>
+        </w:rPr>
+        <w:t xml:space="preserve">#&gt;  xfun             0.11     2019-11-12 [1] CRAN (R 3.6.1)              </w:t>
+      </w:r>
+      <w:r>
+        <w:br w:type="textWrapping"/>
+      </w:r>
+      <w:r>
+        <w:rPr>
+          <w:rStyle w:val="VerbatimChar"/>
+        </w:rPr>
+        <w:t xml:space="preserve">#&gt;  xml2             1.2.2    2019-08-09 [1] CRAN (R 3.6.0)              </w:t>
+      </w:r>
+      <w:r>
+        <w:br w:type="textWrapping"/>
+      </w:r>
+      <w:r>
+        <w:rPr>
+          <w:rStyle w:val="VerbatimChar"/>
+        </w:rPr>
+        <w:t xml:space="preserve">#&gt;  xtable           1.8-4    2019-04-21 [1] CRAN (R 3.6.0)              </w:t>
+      </w:r>
+      <w:r>
+        <w:br w:type="textWrapping"/>
+      </w:r>
+      <w:r>
+        <w:rPr>
+          <w:rStyle w:val="VerbatimChar"/>
+        </w:rPr>
+        <w:t xml:space="preserve">#&gt;  xts              0.11-2   2018-11-05 [1] CRAN (R 3.6.0)              </w:t>
+      </w:r>
+      <w:r>
+        <w:br w:type="textWrapping"/>
+      </w:r>
+      <w:r>
+        <w:rPr>
+          <w:rStyle w:val="VerbatimChar"/>
+        </w:rPr>
+        <w:t xml:space="preserve">#&gt;  yaml             2.2.0    2018-07-25 [1] CRAN (R 3.6.0)              </w:t>
+      </w:r>
+      <w:r>
+        <w:br w:type="textWrapping"/>
+      </w:r>
+      <w:r>
+        <w:rPr>
+          <w:rStyle w:val="VerbatimChar"/>
+        </w:rPr>
+        <w:t xml:space="preserve">#&gt;  zeallot          0.1.0    2018-01-28 [1] CRAN (R 3.6.0)              </w:t>
+      </w:r>
+      <w:r>
+        <w:br w:type="textWrapping"/>
+      </w:r>
+      <w:r>
+        <w:rPr>
+          <w:rStyle w:val="VerbatimChar"/>
+        </w:rPr>
+        <w:t xml:space="preserve">#&gt;  zoo              1.8-6    2019-05-28 [1] CRAN (R 3.6.0)              </w:t>
+      </w:r>
+      <w:r>
+        <w:br w:type="textWrapping"/>
       </w:r>
       <w:r>
         <w:rPr>
@@ -4571,7 +4608,7 @@
         <w:t xml:space="preserve">#&gt; </w:t>
       </w:r>
       <w:r>
-        <w:br/>
+        <w:br w:type="textWrapping"/>
       </w:r>
       <w:r>
         <w:rPr>
@@ -4596,25 +4633,25 @@
         <w:rPr>
           <w:rStyle w:val="VerbatimChar"/>
         </w:rPr>
-        <w:t xml:space="preserve">#&gt; Local:    master /Users/bmarwick/Desktop/kwl.pottery</w:t>
-      </w:r>
-      <w:r>
-        <w:br/>
-      </w:r>
-      <w:r>
-        <w:rPr>
-          <w:rStyle w:val="VerbatimChar"/>
-        </w:rPr>
-        <w:t xml:space="preserve">#&gt; Remote:   master @ origin (https://github.com/LiYingWang/kwl.pottery)</w:t>
-      </w:r>
-      <w:r>
-        <w:br/>
-      </w:r>
-      <w:r>
-        <w:rPr>
-          <w:rStyle w:val="VerbatimChar"/>
-        </w:rPr>
-        <w:t xml:space="preserve">#&gt; Head:     [e097a36] 2019-12-19: move some code for shape to script file</w:t>
+        <w:t xml:space="preserve">#&gt; Local:    master /Users/EmilyWang/Desktop/School document/LW-Paper/kwl-pottery-2019</w:t>
+      </w:r>
+      <w:r>
+        <w:br w:type="textWrapping"/>
+      </w:r>
+      <w:r>
+        <w:rPr>
+          <w:rStyle w:val="VerbatimChar"/>
+        </w:rPr>
+        <w:t xml:space="preserve">#&gt; Remote:   master @ origin (https://github.com/LiYingWang/kwl.pottery.git)</w:t>
+      </w:r>
+      <w:r>
+        <w:br w:type="textWrapping"/>
+      </w:r>
+      <w:r>
+        <w:rPr>
+          <w:rStyle w:val="VerbatimChar"/>
+        </w:rPr>
+        <w:t xml:space="preserve">#&gt; Head:     [d86b3a2] 2019-12-19: update readme</w:t>
       </w:r>
     </w:p>
     <w:p>

</xml_diff>

<commit_message>
seperate code blocks and working on PCA result
</commit_message>
<xml_diff>
--- a/analysis/paper/paper.docx
+++ b/analysis/paper/paper.docx
@@ -145,7 +145,7 @@
         <w:pStyle w:val="Date"/>
       </w:pPr>
       <w:r>
-        <w:t xml:space="preserve">21</w:t>
+        <w:t xml:space="preserve">22</w:t>
       </w:r>
       <w:r>
         <w:t xml:space="preserve"> </w:t>
@@ -1597,25 +1597,28 @@
         <w:pStyle w:val="FirstParagraph"/>
       </w:pPr>
       <w:r>
-        <w:t xml:space="preserve">The elliptic Fourier coefficients of 73 pottery from three phases were calculated. Reliable pottery outline was captured by 13 harmonics that gather 99 % of the total harmonic power. The mean pottery shape of each phase was visualized by calculating the mean of the standardized Fourier coefficients within each group.</w:t>
-      </w:r>
-      <w:r>
-        <w:t xml:space="preserve"> </w:t>
-      </w:r>
-      <w:r>
-        <w:t xml:space="preserve">Thin-plate splines compares the average shapes of vessels from each period to visualize the outline deformations required to pass from an extreme of one morphospace to the other.</w:t>
-      </w:r>
-    </w:p>
-    <w:p>
-      <w:pPr>
-        <w:pStyle w:val="BodyText"/>
+        <w:t xml:space="preserve">The elliptic Fourier coefficients of 73 pottery from three phases were calculated. Reliable pottery outline was captured by 13 harmonics that gather 99 % of the total harmonic power. The average shape of vessels from each phase was visualized with the mean of the standardized Fourier coefficients within each phase group (Figure</w:t>
+      </w:r>
+      <w:r>
+        <w:t xml:space="preserve"> </w:t>
+      </w:r>
+      <w:r>
+        <w:t xml:space="preserve">1</w:t>
+      </w:r>
+      <w:r>
+        <w:t xml:space="preserve">).</w:t>
+      </w:r>
+    </w:p>
+    <w:p>
+      <w:pPr>
+        <w:pStyle w:val="CaptionedFigure"/>
       </w:pPr>
       <w:r>
         <w:drawing>
           <wp:inline>
             <wp:extent cx="5943600" cy="4754880"/>
             <wp:effectExtent b="0" l="0" r="0" t="0"/>
-            <wp:docPr descr="" title="" id="1" name="Picture"/>
+            <wp:docPr descr="Figure 1: Mean pottery shapes of three phases" title="" id="1" name="Picture"/>
             <a:graphic>
               <a:graphicData uri="http://schemas.openxmlformats.org/drawingml/2006/picture">
                 <pic:pic>
@@ -1652,6 +1655,19 @@
           </wp:inline>
         </w:drawing>
       </w:r>
+    </w:p>
+    <w:p>
+      <w:pPr>
+        <w:pStyle w:val="ImageCaption"/>
+      </w:pPr>
+      <w:r>
+        <w:t xml:space="preserve">Figure 1: Mean pottery shapes of three phases</w:t>
+      </w:r>
+    </w:p>
+    <w:p>
+      <w:pPr>
+        <w:pStyle w:val="BodyText"/>
+      </w:pPr>
       <w:r>
         <w:drawing>
           <wp:inline>
@@ -1662,7 +1678,7 @@
               <a:graphicData uri="http://schemas.openxmlformats.org/drawingml/2006/picture">
                 <pic:pic>
                   <pic:nvPicPr>
-                    <pic:cNvPr descr="../figures/EFA-analysis-2.png" id="0" name="Picture"/>
+                    <pic:cNvPr descr="../figures/thin-plate-splines-1.png" id="0" name="Picture"/>
                     <pic:cNvPicPr>
                       <a:picLocks noChangeArrowheads="1" noChangeAspect="1"/>
                     </pic:cNvPicPr>
@@ -1694,105 +1710,6 @@
           </wp:inline>
         </w:drawing>
       </w:r>
-    </w:p>
-    <w:p>
-      <w:pPr>
-        <w:pStyle w:val="SourceCode"/>
-      </w:pPr>
-      <w:r>
-        <w:rPr>
-          <w:rStyle w:val="VerbatimChar"/>
-        </w:rPr>
-        <w:t xml:space="preserve">#&gt; null device </w:t>
-      </w:r>
-      <w:r>
-        <w:br w:type="textWrapping"/>
-      </w:r>
-      <w:r>
-        <w:rPr>
-          <w:rStyle w:val="VerbatimChar"/>
-        </w:rPr>
-        <w:t xml:space="preserve">#&gt;           1</w:t>
-      </w:r>
-      <w:r>
-        <w:br w:type="textWrapping"/>
-      </w:r>
-      <w:r>
-        <w:rPr>
-          <w:rStyle w:val="VerbatimChar"/>
-        </w:rPr>
-        <w:t xml:space="preserve">#&gt; null device </w:t>
-      </w:r>
-      <w:r>
-        <w:br w:type="textWrapping"/>
-      </w:r>
-      <w:r>
-        <w:rPr>
-          <w:rStyle w:val="VerbatimChar"/>
-        </w:rPr>
-        <w:t xml:space="preserve">#&gt;           1</w:t>
-      </w:r>
-      <w:r>
-        <w:br w:type="textWrapping"/>
-      </w:r>
-      <w:r>
-        <w:rPr>
-          <w:rStyle w:val="VerbatimChar"/>
-        </w:rPr>
-        <w:t xml:space="preserve">#&gt; null device </w:t>
-      </w:r>
-      <w:r>
-        <w:br w:type="textWrapping"/>
-      </w:r>
-      <w:r>
-        <w:rPr>
-          <w:rStyle w:val="VerbatimChar"/>
-        </w:rPr>
-        <w:t xml:space="preserve">#&gt;           1</w:t>
-      </w:r>
-      <w:r>
-        <w:br w:type="textWrapping"/>
-      </w:r>
-      <w:r>
-        <w:rPr>
-          <w:rStyle w:val="VerbatimChar"/>
-        </w:rPr>
-        <w:t xml:space="preserve">#&gt; null device </w:t>
-      </w:r>
-      <w:r>
-        <w:br w:type="textWrapping"/>
-      </w:r>
-      <w:r>
-        <w:rPr>
-          <w:rStyle w:val="VerbatimChar"/>
-        </w:rPr>
-        <w:t xml:space="preserve">#&gt;           1</w:t>
-      </w:r>
-    </w:p>
-    <w:p>
-      <w:pPr>
-        <w:pStyle w:val="SourceCode"/>
-      </w:pPr>
-      <w:r>
-        <w:rPr>
-          <w:rStyle w:val="VerbatimChar"/>
-        </w:rPr>
-        <w:t xml:space="preserve">#&gt; quartz_off_screen </w:t>
-      </w:r>
-      <w:r>
-        <w:br w:type="textWrapping"/>
-      </w:r>
-      <w:r>
-        <w:rPr>
-          <w:rStyle w:val="VerbatimChar"/>
-        </w:rPr>
-        <w:t xml:space="preserve">#&gt;                 2</w:t>
-      </w:r>
-    </w:p>
-    <w:p>
-      <w:pPr>
-        <w:pStyle w:val="FirstParagraph"/>
-      </w:pPr>
       <w:r>
         <w:drawing>
           <wp:inline>
@@ -1803,7 +1720,7 @@
               <a:graphicData uri="http://schemas.openxmlformats.org/drawingml/2006/picture">
                 <pic:pic>
                   <pic:nvPicPr>
-                    <pic:cNvPr descr="../figures/PCA-analysis-1.png" id="0" name="Picture"/>
+                    <pic:cNvPr descr="../figures/thin-plate-splines-2.png" id="0" name="Picture"/>
                     <pic:cNvPicPr>
                       <a:picLocks noChangeArrowheads="1" noChangeAspect="1"/>
                     </pic:cNvPicPr>
@@ -1835,6 +1752,31 @@
           </wp:inline>
         </w:drawing>
       </w:r>
+    </w:p>
+    <w:p>
+      <w:pPr>
+        <w:pStyle w:val="SourceCode"/>
+      </w:pPr>
+      <w:r>
+        <w:rPr>
+          <w:rStyle w:val="VerbatimChar"/>
+        </w:rPr>
+        <w:t xml:space="preserve">#&gt; quartz_off_screen </w:t>
+      </w:r>
+      <w:r>
+        <w:br w:type="textWrapping"/>
+      </w:r>
+      <w:r>
+        <w:rPr>
+          <w:rStyle w:val="VerbatimChar"/>
+        </w:rPr>
+        <w:t xml:space="preserve">#&gt;                 2</w:t>
+      </w:r>
+    </w:p>
+    <w:p>
+      <w:pPr>
+        <w:pStyle w:val="FirstParagraph"/>
+      </w:pPr>
       <w:r>
         <w:drawing>
           <wp:inline>
@@ -1845,7 +1787,7 @@
               <a:graphicData uri="http://schemas.openxmlformats.org/drawingml/2006/picture">
                 <pic:pic>
                   <pic:nvPicPr>
-                    <pic:cNvPr descr="../figures/PCA-analysis-2.png" id="0" name="Picture"/>
+                    <pic:cNvPr descr="../figures/PCA-analysis-1.png" id="0" name="Picture"/>
                     <pic:cNvPicPr>
                       <a:picLocks noChangeArrowheads="1" noChangeAspect="1"/>
                     </pic:cNvPicPr>
@@ -1887,7 +1829,7 @@
               <a:graphicData uri="http://schemas.openxmlformats.org/drawingml/2006/picture">
                 <pic:pic>
                   <pic:nvPicPr>
-                    <pic:cNvPr descr="../figures/PCA-analysis-3.png" id="0" name="Picture"/>
+                    <pic:cNvPr descr="../figures/PCA-analysis-2.png" id="0" name="Picture"/>
                     <pic:cNvPicPr>
                       <a:picLocks noChangeArrowheads="1" noChangeAspect="1"/>
                     </pic:cNvPicPr>
@@ -1929,7 +1871,7 @@
               <a:graphicData uri="http://schemas.openxmlformats.org/drawingml/2006/picture">
                 <pic:pic>
                   <pic:nvPicPr>
-                    <pic:cNvPr descr="../figures/PCA-analysis-4.png" id="0" name="Picture"/>
+                    <pic:cNvPr descr="../figures/PCA-analysis-3.png" id="0" name="Picture"/>
                     <pic:cNvPicPr>
                       <a:picLocks noChangeArrowheads="1" noChangeAspect="1"/>
                     </pic:cNvPicPr>
@@ -1961,6 +1903,147 @@
           </wp:inline>
         </w:drawing>
       </w:r>
+    </w:p>
+    <w:p>
+      <w:pPr>
+        <w:pStyle w:val="BodyText"/>
+      </w:pPr>
+      <w:r>
+        <w:t xml:space="preserve">Outlines generated by EFA are examined by principal components analysis to explore the shape variations across three phases. The first two principal components (PCs) explain 74.85% of variances, and the first three principal components (PCs) explain 86.08% of variances. The PC1 relate to the height of the vessels from short to high, the PC2 reflects the neck and mouth constriction from wide to narrow, and the PC3 relates to the degree of flare of neck from curved to straight shape. The biplot of PCs presents the grouping by each occupation phase.</w:t>
+      </w:r>
+    </w:p>
+    <w:p>
+      <w:pPr>
+        <w:pStyle w:val="SourceCode"/>
+      </w:pPr>
+      <w:r>
+        <w:rPr>
+          <w:rStyle w:val="VerbatimChar"/>
+        </w:rPr>
+        <w:t xml:space="preserve">#&gt; $stars.tab</w:t>
+      </w:r>
+      <w:r>
+        <w:br w:type="textWrapping"/>
+      </w:r>
+      <w:r>
+        <w:rPr>
+          <w:rStyle w:val="VerbatimChar"/>
+        </w:rPr>
+        <w:t xml:space="preserve">#&gt;               Chinese Post-European Pre-European</w:t>
+      </w:r>
+      <w:r>
+        <w:br w:type="textWrapping"/>
+      </w:r>
+      <w:r>
+        <w:rPr>
+          <w:rStyle w:val="VerbatimChar"/>
+        </w:rPr>
+        <w:t xml:space="preserve">#&gt; Chinese               -             ***         </w:t>
+      </w:r>
+      <w:r>
+        <w:br w:type="textWrapping"/>
+      </w:r>
+      <w:r>
+        <w:rPr>
+          <w:rStyle w:val="VerbatimChar"/>
+        </w:rPr>
+        <w:t xml:space="preserve">#&gt; Post-European                       *           </w:t>
+      </w:r>
+      <w:r>
+        <w:br w:type="textWrapping"/>
+      </w:r>
+      <w:r>
+        <w:rPr>
+          <w:rStyle w:val="VerbatimChar"/>
+        </w:rPr>
+        <w:t xml:space="preserve">#&gt; </w:t>
+      </w:r>
+      <w:r>
+        <w:br w:type="textWrapping"/>
+      </w:r>
+      <w:r>
+        <w:rPr>
+          <w:rStyle w:val="VerbatimChar"/>
+        </w:rPr>
+        <w:t xml:space="preserve">#&gt; $summary (see also $manovas)</w:t>
+      </w:r>
+      <w:r>
+        <w:br w:type="textWrapping"/>
+      </w:r>
+      <w:r>
+        <w:rPr>
+          <w:rStyle w:val="VerbatimChar"/>
+        </w:rPr>
+        <w:t xml:space="preserve">#&gt;                              Df Pillai approx F num Df den Df    Pr(&gt;F)</w:t>
+      </w:r>
+      <w:r>
+        <w:br w:type="textWrapping"/>
+      </w:r>
+      <w:r>
+        <w:rPr>
+          <w:rStyle w:val="VerbatimChar"/>
+        </w:rPr>
+        <w:t xml:space="preserve">#&gt; Chinese - Post-European       1 0.3806    1.620     11     29 1.452e-01</w:t>
+      </w:r>
+      <w:r>
+        <w:br w:type="textWrapping"/>
+      </w:r>
+      <w:r>
+        <w:rPr>
+          <w:rStyle w:val="VerbatimChar"/>
+        </w:rPr>
+        <w:t xml:space="preserve">#&gt; Chinese - Pre-European        1 0.6942    7.018     11     34 4.951e-06</w:t>
+      </w:r>
+      <w:r>
+        <w:br w:type="textWrapping"/>
+      </w:r>
+      <w:r>
+        <w:rPr>
+          <w:rStyle w:val="VerbatimChar"/>
+        </w:rPr>
+        <w:t xml:space="preserve">#&gt; Post-European - Pre-European  1 0.3491    2.292     11     47 2.434e-02</w:t>
+      </w:r>
+      <w:r>
+        <w:br w:type="textWrapping"/>
+      </w:r>
+      <w:r>
+        <w:rPr>
+          <w:rStyle w:val="VerbatimChar"/>
+        </w:rPr>
+        <w:t xml:space="preserve">#&gt;                              Df    Pillai approx F num Df den Df       Pr(&gt;F)</w:t>
+      </w:r>
+      <w:r>
+        <w:br w:type="textWrapping"/>
+      </w:r>
+      <w:r>
+        <w:rPr>
+          <w:rStyle w:val="VerbatimChar"/>
+        </w:rPr>
+        <w:t xml:space="preserve">#&gt; Chinese - Post-European       1 0.3806357 1.620200     11     29 1.451623e-01</w:t>
+      </w:r>
+      <w:r>
+        <w:br w:type="textWrapping"/>
+      </w:r>
+      <w:r>
+        <w:rPr>
+          <w:rStyle w:val="VerbatimChar"/>
+        </w:rPr>
+        <w:t xml:space="preserve">#&gt; Chinese - Pre-European        1 0.6942310 7.017731     11     34 4.950675e-06</w:t>
+      </w:r>
+      <w:r>
+        <w:br w:type="textWrapping"/>
+      </w:r>
+      <w:r>
+        <w:rPr>
+          <w:rStyle w:val="VerbatimChar"/>
+        </w:rPr>
+        <w:t xml:space="preserve">#&gt; Post-European - Pre-European  1 0.3491049 2.291660     11     47 2.433666e-02</w:t>
+      </w:r>
+    </w:p>
+    <w:p>
+      <w:pPr>
+        <w:pStyle w:val="FirstParagraph"/>
+      </w:pPr>
       <w:r>
         <w:drawing>
           <wp:inline>
@@ -1971,7 +2054,7 @@
               <a:graphicData uri="http://schemas.openxmlformats.org/drawingml/2006/picture">
                 <pic:pic>
                   <pic:nvPicPr>
-                    <pic:cNvPr descr="../figures/PCA-analysis-5.png" id="0" name="Picture"/>
+                    <pic:cNvPr descr="../figures/MANOVA-1.png" id="0" name="Picture"/>
                     <pic:cNvPicPr>
                       <a:picLocks noChangeArrowheads="1" noChangeAspect="1"/>
                     </pic:cNvPicPr>
@@ -2013,7 +2096,7 @@
               <a:graphicData uri="http://schemas.openxmlformats.org/drawingml/2006/picture">
                 <pic:pic>
                   <pic:nvPicPr>
-                    <pic:cNvPr descr="../figures/PCA-analysis-6.png" id="0" name="Picture"/>
+                    <pic:cNvPr descr="../figures/MANOVA-2.png" id="0" name="Picture"/>
                     <pic:cNvPicPr>
                       <a:picLocks noChangeArrowheads="1" noChangeAspect="1"/>
                     </pic:cNvPicPr>
@@ -2045,6 +2128,220 @@
           </wp:inline>
         </w:drawing>
       </w:r>
+    </w:p>
+    <w:p>
+      <w:pPr>
+        <w:pStyle w:val="SourceCode"/>
+      </w:pPr>
+      <w:r>
+        <w:rPr>
+          <w:rStyle w:val="VerbatimChar"/>
+        </w:rPr>
+        <w:t xml:space="preserve">#&gt;  Family: gaussian </w:t>
+      </w:r>
+      <w:r>
+        <w:br w:type="textWrapping"/>
+      </w:r>
+      <w:r>
+        <w:rPr>
+          <w:rStyle w:val="VerbatimChar"/>
+        </w:rPr>
+        <w:t xml:space="preserve">#&gt;   Links: mu = identity; sigma = identity </w:t>
+      </w:r>
+      <w:r>
+        <w:br w:type="textWrapping"/>
+      </w:r>
+      <w:r>
+        <w:rPr>
+          <w:rStyle w:val="VerbatimChar"/>
+        </w:rPr>
+        <w:t xml:space="preserve">#&gt; Formula: shape_pc1 ~ s(thick_body1) </w:t>
+      </w:r>
+      <w:r>
+        <w:br w:type="textWrapping"/>
+      </w:r>
+      <w:r>
+        <w:rPr>
+          <w:rStyle w:val="VerbatimChar"/>
+        </w:rPr>
+        <w:t xml:space="preserve">#&gt;    Data: gams_input (Number of observations: 73) </w:t>
+      </w:r>
+      <w:r>
+        <w:br w:type="textWrapping"/>
+      </w:r>
+      <w:r>
+        <w:rPr>
+          <w:rStyle w:val="VerbatimChar"/>
+        </w:rPr>
+        <w:t xml:space="preserve">#&gt; Samples: 4 chains, each with iter = 4000; warmup = 1000; thin = 10;</w:t>
+      </w:r>
+      <w:r>
+        <w:br w:type="textWrapping"/>
+      </w:r>
+      <w:r>
+        <w:rPr>
+          <w:rStyle w:val="VerbatimChar"/>
+        </w:rPr>
+        <w:t xml:space="preserve">#&gt;          total post-warmup samples = 1200</w:t>
+      </w:r>
+      <w:r>
+        <w:br w:type="textWrapping"/>
+      </w:r>
+      <w:r>
+        <w:rPr>
+          <w:rStyle w:val="VerbatimChar"/>
+        </w:rPr>
+        <w:t xml:space="preserve">#&gt; </w:t>
+      </w:r>
+      <w:r>
+        <w:br w:type="textWrapping"/>
+      </w:r>
+      <w:r>
+        <w:rPr>
+          <w:rStyle w:val="VerbatimChar"/>
+        </w:rPr>
+        <w:t xml:space="preserve">#&gt; Smooth Terms: </w:t>
+      </w:r>
+      <w:r>
+        <w:br w:type="textWrapping"/>
+      </w:r>
+      <w:r>
+        <w:rPr>
+          <w:rStyle w:val="VerbatimChar"/>
+        </w:rPr>
+        <w:t xml:space="preserve">#&gt;                     Estimate Est.Error l-95% CI u-95% CI Rhat Bulk_ESS Tail_ESS</w:t>
+      </w:r>
+      <w:r>
+        <w:br w:type="textWrapping"/>
+      </w:r>
+      <w:r>
+        <w:rPr>
+          <w:rStyle w:val="VerbatimChar"/>
+        </w:rPr>
+        <w:t xml:space="preserve">#&gt; sds(sthick_body1_1)     0.00      0.00     0.00     0.01 1.00     1121     1172</w:t>
+      </w:r>
+      <w:r>
+        <w:br w:type="textWrapping"/>
+      </w:r>
+      <w:r>
+        <w:rPr>
+          <w:rStyle w:val="VerbatimChar"/>
+        </w:rPr>
+        <w:t xml:space="preserve">#&gt; </w:t>
+      </w:r>
+      <w:r>
+        <w:br w:type="textWrapping"/>
+      </w:r>
+      <w:r>
+        <w:rPr>
+          <w:rStyle w:val="VerbatimChar"/>
+        </w:rPr>
+        <w:t xml:space="preserve">#&gt; Population-Level Effects: </w:t>
+      </w:r>
+      <w:r>
+        <w:br w:type="textWrapping"/>
+      </w:r>
+      <w:r>
+        <w:rPr>
+          <w:rStyle w:val="VerbatimChar"/>
+        </w:rPr>
+        <w:t xml:space="preserve">#&gt;                Estimate Est.Error l-95% CI u-95% CI Rhat Bulk_ESS Tail_ESS</w:t>
+      </w:r>
+      <w:r>
+        <w:br w:type="textWrapping"/>
+      </w:r>
+      <w:r>
+        <w:rPr>
+          <w:rStyle w:val="VerbatimChar"/>
+        </w:rPr>
+        <w:t xml:space="preserve">#&gt; Intercept         -0.00      0.00    -0.00     0.00 1.00     1226     1127</w:t>
+      </w:r>
+      <w:r>
+        <w:br w:type="textWrapping"/>
+      </w:r>
+      <w:r>
+        <w:rPr>
+          <w:rStyle w:val="VerbatimChar"/>
+        </w:rPr>
+        <w:t xml:space="preserve">#&gt; sthick_body1_1     0.00      0.00    -0.00     0.01 1.00     1185     1134</w:t>
+      </w:r>
+      <w:r>
+        <w:br w:type="textWrapping"/>
+      </w:r>
+      <w:r>
+        <w:rPr>
+          <w:rStyle w:val="VerbatimChar"/>
+        </w:rPr>
+        <w:t xml:space="preserve">#&gt; </w:t>
+      </w:r>
+      <w:r>
+        <w:br w:type="textWrapping"/>
+      </w:r>
+      <w:r>
+        <w:rPr>
+          <w:rStyle w:val="VerbatimChar"/>
+        </w:rPr>
+        <w:t xml:space="preserve">#&gt; Family Specific Parameters: </w:t>
+      </w:r>
+      <w:r>
+        <w:br w:type="textWrapping"/>
+      </w:r>
+      <w:r>
+        <w:rPr>
+          <w:rStyle w:val="VerbatimChar"/>
+        </w:rPr>
+        <w:t xml:space="preserve">#&gt;       Estimate Est.Error l-95% CI u-95% CI Rhat Bulk_ESS Tail_ESS</w:t>
+      </w:r>
+      <w:r>
+        <w:br w:type="textWrapping"/>
+      </w:r>
+      <w:r>
+        <w:rPr>
+          <w:rStyle w:val="VerbatimChar"/>
+        </w:rPr>
+        <w:t xml:space="preserve">#&gt; sigma     0.00      0.00     0.00     0.00 1.00     1298     1135</w:t>
+      </w:r>
+      <w:r>
+        <w:br w:type="textWrapping"/>
+      </w:r>
+      <w:r>
+        <w:rPr>
+          <w:rStyle w:val="VerbatimChar"/>
+        </w:rPr>
+        <w:t xml:space="preserve">#&gt; </w:t>
+      </w:r>
+      <w:r>
+        <w:br w:type="textWrapping"/>
+      </w:r>
+      <w:r>
+        <w:rPr>
+          <w:rStyle w:val="VerbatimChar"/>
+        </w:rPr>
+        <w:t xml:space="preserve">#&gt; Samples were drawn using sampling(NUTS). For each parameter, Eff.Sample </w:t>
+      </w:r>
+      <w:r>
+        <w:br w:type="textWrapping"/>
+      </w:r>
+      <w:r>
+        <w:rPr>
+          <w:rStyle w:val="VerbatimChar"/>
+        </w:rPr>
+        <w:t xml:space="preserve">#&gt; is a crude measure of effective sample size, and Rhat is the potential </w:t>
+      </w:r>
+      <w:r>
+        <w:br w:type="textWrapping"/>
+      </w:r>
+      <w:r>
+        <w:rPr>
+          <w:rStyle w:val="VerbatimChar"/>
+        </w:rPr>
+        <w:t xml:space="preserve">#&gt; scale reduction factor on split chains (at convergence, Rhat = 1).</w:t>
+      </w:r>
+    </w:p>
+    <w:p>
+      <w:pPr>
+        <w:pStyle w:val="FirstParagraph"/>
+      </w:pPr>
       <w:r>
         <w:drawing>
           <wp:inline>
@@ -2055,7 +2352,7 @@
               <a:graphicData uri="http://schemas.openxmlformats.org/drawingml/2006/picture">
                 <pic:pic>
                   <pic:nvPicPr>
-                    <pic:cNvPr descr="../figures/PCA-analysis-7.png" id="0" name="Picture"/>
+                    <pic:cNvPr descr="../figures/MANOVA-3.png" id="0" name="Picture"/>
                     <pic:cNvPicPr>
                       <a:picLocks noChangeArrowheads="1" noChangeAspect="1"/>
                     </pic:cNvPicPr>
@@ -2090,56 +2387,12 @@
     </w:p>
     <w:p>
       <w:pPr>
-        <w:pStyle w:val="BodyText"/>
-      </w:pPr>
-      <w:r>
-        <w:t xml:space="preserve">Outlines generated by EFA are examined by principal components analysis to explore the shape variations across three phases. The first two principal components (PCs) explain 74.85% of variances, and the first three principal components (PCs) explain 86.08% of variances. The PC1 relate to the height of the vessels from short to high, the PC2 reflects the neck and mouth constriction from wide to narrow, and the PC3 relates to the degree of flare of neck from curved to straight shape. The biplot of PCs presents the grouping by each occupation phase.</w:t>
-      </w:r>
-    </w:p>
-    <w:p>
-      <w:pPr>
         <w:pStyle w:val="SourceCode"/>
       </w:pPr>
       <w:r>
         <w:rPr>
           <w:rStyle w:val="VerbatimChar"/>
         </w:rPr>
-        <w:t xml:space="preserve">#&gt; $stars.tab</w:t>
-      </w:r>
-      <w:r>
-        <w:br w:type="textWrapping"/>
-      </w:r>
-      <w:r>
-        <w:rPr>
-          <w:rStyle w:val="VerbatimChar"/>
-        </w:rPr>
-        <w:t xml:space="preserve">#&gt;               Chinese Post-European Pre-European</w:t>
-      </w:r>
-      <w:r>
-        <w:br w:type="textWrapping"/>
-      </w:r>
-      <w:r>
-        <w:rPr>
-          <w:rStyle w:val="VerbatimChar"/>
-        </w:rPr>
-        <w:t xml:space="preserve">#&gt; Chinese               -             ***         </w:t>
-      </w:r>
-      <w:r>
-        <w:br w:type="textWrapping"/>
-      </w:r>
-      <w:r>
-        <w:rPr>
-          <w:rStyle w:val="VerbatimChar"/>
-        </w:rPr>
-        <w:t xml:space="preserve">#&gt; Post-European                       *           </w:t>
-      </w:r>
-      <w:r>
-        <w:br w:type="textWrapping"/>
-      </w:r>
-      <w:r>
-        <w:rPr>
-          <w:rStyle w:val="VerbatimChar"/>
-        </w:rPr>
         <w:t xml:space="preserve">#&gt; </w:t>
       </w:r>
       <w:r>
@@ -2149,79 +2402,142 @@
         <w:rPr>
           <w:rStyle w:val="VerbatimChar"/>
         </w:rPr>
-        <w:t xml:space="preserve">#&gt; $summary (see also $manovas)</w:t>
-      </w:r>
-      <w:r>
-        <w:br w:type="textWrapping"/>
-      </w:r>
-      <w:r>
-        <w:rPr>
-          <w:rStyle w:val="VerbatimChar"/>
-        </w:rPr>
-        <w:t xml:space="preserve">#&gt;                              Df Pillai approx F num Df den Df    Pr(&gt;F)</w:t>
-      </w:r>
-      <w:r>
-        <w:br w:type="textWrapping"/>
-      </w:r>
-      <w:r>
-        <w:rPr>
-          <w:rStyle w:val="VerbatimChar"/>
-        </w:rPr>
-        <w:t xml:space="preserve">#&gt; Chinese - Post-European       1 0.3806    1.620     11     29 1.452e-01</w:t>
-      </w:r>
-      <w:r>
-        <w:br w:type="textWrapping"/>
-      </w:r>
-      <w:r>
-        <w:rPr>
-          <w:rStyle w:val="VerbatimChar"/>
-        </w:rPr>
-        <w:t xml:space="preserve">#&gt; Chinese - Pre-European        1 0.6942    7.018     11     34 4.951e-06</w:t>
-      </w:r>
-      <w:r>
-        <w:br w:type="textWrapping"/>
-      </w:r>
-      <w:r>
-        <w:rPr>
-          <w:rStyle w:val="VerbatimChar"/>
-        </w:rPr>
-        <w:t xml:space="preserve">#&gt; Post-European - Pre-European  1 0.3491    2.292     11     47 2.434e-02</w:t>
-      </w:r>
-      <w:r>
-        <w:br w:type="textWrapping"/>
-      </w:r>
-      <w:r>
-        <w:rPr>
-          <w:rStyle w:val="VerbatimChar"/>
-        </w:rPr>
-        <w:t xml:space="preserve">#&gt;                              Df    Pillai approx F num Df den Df       Pr(&gt;F)</w:t>
-      </w:r>
-      <w:r>
-        <w:br w:type="textWrapping"/>
-      </w:r>
-      <w:r>
-        <w:rPr>
-          <w:rStyle w:val="VerbatimChar"/>
-        </w:rPr>
-        <w:t xml:space="preserve">#&gt; Chinese - Post-European       1 0.3806357 1.620200     11     29 1.451623e-01</w:t>
-      </w:r>
-      <w:r>
-        <w:br w:type="textWrapping"/>
-      </w:r>
-      <w:r>
-        <w:rPr>
-          <w:rStyle w:val="VerbatimChar"/>
-        </w:rPr>
-        <w:t xml:space="preserve">#&gt; Chinese - Pre-European        1 0.6942310 7.017731     11     34 4.950675e-06</w:t>
-      </w:r>
-      <w:r>
-        <w:br w:type="textWrapping"/>
-      </w:r>
-      <w:r>
-        <w:rPr>
-          <w:rStyle w:val="VerbatimChar"/>
-        </w:rPr>
-        <w:t xml:space="preserve">#&gt; Post-European - Pre-European  1 0.3491049 2.291660     11     47 2.433666e-02</w:t>
+        <w:t xml:space="preserve">#&gt; Computed from 1200 by 73 log-likelihood matrix</w:t>
+      </w:r>
+      <w:r>
+        <w:br w:type="textWrapping"/>
+      </w:r>
+      <w:r>
+        <w:rPr>
+          <w:rStyle w:val="VerbatimChar"/>
+        </w:rPr>
+        <w:t xml:space="preserve">#&gt; </w:t>
+      </w:r>
+      <w:r>
+        <w:br w:type="textWrapping"/>
+      </w:r>
+      <w:r>
+        <w:rPr>
+          <w:rStyle w:val="VerbatimChar"/>
+        </w:rPr>
+        <w:t xml:space="preserve">#&gt;          Estimate   SE</w:t>
+      </w:r>
+      <w:r>
+        <w:br w:type="textWrapping"/>
+      </w:r>
+      <w:r>
+        <w:rPr>
+          <w:rStyle w:val="VerbatimChar"/>
+        </w:rPr>
+        <w:t xml:space="preserve">#&gt; elpd_loo    366.5  6.2</w:t>
+      </w:r>
+      <w:r>
+        <w:br w:type="textWrapping"/>
+      </w:r>
+      <w:r>
+        <w:rPr>
+          <w:rStyle w:val="VerbatimChar"/>
+        </w:rPr>
+        <w:t xml:space="preserve">#&gt; p_loo         3.8  0.7</w:t>
+      </w:r>
+      <w:r>
+        <w:br w:type="textWrapping"/>
+      </w:r>
+      <w:r>
+        <w:rPr>
+          <w:rStyle w:val="VerbatimChar"/>
+        </w:rPr>
+        <w:t xml:space="preserve">#&gt; looic      -733.0 12.3</w:t>
+      </w:r>
+      <w:r>
+        <w:br w:type="textWrapping"/>
+      </w:r>
+      <w:r>
+        <w:rPr>
+          <w:rStyle w:val="VerbatimChar"/>
+        </w:rPr>
+        <w:t xml:space="preserve">#&gt; ------</w:t>
+      </w:r>
+      <w:r>
+        <w:br w:type="textWrapping"/>
+      </w:r>
+      <w:r>
+        <w:rPr>
+          <w:rStyle w:val="VerbatimChar"/>
+        </w:rPr>
+        <w:t xml:space="preserve">#&gt; Monte Carlo SE of elpd_loo is NA.</w:t>
+      </w:r>
+      <w:r>
+        <w:br w:type="textWrapping"/>
+      </w:r>
+      <w:r>
+        <w:rPr>
+          <w:rStyle w:val="VerbatimChar"/>
+        </w:rPr>
+        <w:t xml:space="preserve">#&gt; </w:t>
+      </w:r>
+      <w:r>
+        <w:br w:type="textWrapping"/>
+      </w:r>
+      <w:r>
+        <w:rPr>
+          <w:rStyle w:val="VerbatimChar"/>
+        </w:rPr>
+        <w:t xml:space="preserve">#&gt; Pareto k diagnostic values:</w:t>
+      </w:r>
+      <w:r>
+        <w:br w:type="textWrapping"/>
+      </w:r>
+      <w:r>
+        <w:rPr>
+          <w:rStyle w:val="VerbatimChar"/>
+        </w:rPr>
+        <w:t xml:space="preserve">#&gt;                          Count Pct.    Min. n_eff</w:t>
+      </w:r>
+      <w:r>
+        <w:br w:type="textWrapping"/>
+      </w:r>
+      <w:r>
+        <w:rPr>
+          <w:rStyle w:val="VerbatimChar"/>
+        </w:rPr>
+        <w:t xml:space="preserve">#&gt; (-Inf, 0.5]   (good)     72    98.6%   753       </w:t>
+      </w:r>
+      <w:r>
+        <w:br w:type="textWrapping"/>
+      </w:r>
+      <w:r>
+        <w:rPr>
+          <w:rStyle w:val="VerbatimChar"/>
+        </w:rPr>
+        <w:t xml:space="preserve">#&gt;  (0.5, 0.7]   (ok)        0     0.0%   &lt;NA&gt;      </w:t>
+      </w:r>
+      <w:r>
+        <w:br w:type="textWrapping"/>
+      </w:r>
+      <w:r>
+        <w:rPr>
+          <w:rStyle w:val="VerbatimChar"/>
+        </w:rPr>
+        <w:t xml:space="preserve">#&gt;    (0.7, 1]   (bad)       1     1.4%   298       </w:t>
+      </w:r>
+      <w:r>
+        <w:br w:type="textWrapping"/>
+      </w:r>
+      <w:r>
+        <w:rPr>
+          <w:rStyle w:val="VerbatimChar"/>
+        </w:rPr>
+        <w:t xml:space="preserve">#&gt;    (1, Inf)   (very bad)  0     0.0%   &lt;NA&gt;      </w:t>
+      </w:r>
+      <w:r>
+        <w:br w:type="textWrapping"/>
+      </w:r>
+      <w:r>
+        <w:rPr>
+          <w:rStyle w:val="VerbatimChar"/>
+        </w:rPr>
+        <w:t xml:space="preserve">#&gt; See help('pareto-k-diagnostic') for details.</w:t>
       </w:r>
     </w:p>
     <w:p>
@@ -2238,7 +2554,7 @@
               <a:graphicData uri="http://schemas.openxmlformats.org/drawingml/2006/picture">
                 <pic:pic>
                   <pic:nvPicPr>
-                    <pic:cNvPr descr="../figures/MANOVA-1.png" id="0" name="Picture"/>
+                    <pic:cNvPr descr="../figures/MANOVA-4.png" id="0" name="Picture"/>
                     <pic:cNvPicPr>
                       <a:picLocks noChangeArrowheads="1" noChangeAspect="1"/>
                     </pic:cNvPicPr>
@@ -2270,6 +2586,11 @@
           </wp:inline>
         </w:drawing>
       </w:r>
+    </w:p>
+    <w:p>
+      <w:pPr>
+        <w:pStyle w:val="BodyText"/>
+      </w:pPr>
       <w:r>
         <w:drawing>
           <wp:inline>
@@ -2280,7 +2601,7 @@
               <a:graphicData uri="http://schemas.openxmlformats.org/drawingml/2006/picture">
                 <pic:pic>
                   <pic:nvPicPr>
-                    <pic:cNvPr descr="../figures/MANOVA-2.png" id="0" name="Picture"/>
+                    <pic:cNvPr descr="../figures/CV-test-1.png" id="0" name="Picture"/>
                     <pic:cNvPicPr>
                       <a:picLocks noChangeArrowheads="1" noChangeAspect="1"/>
                     </pic:cNvPicPr>
@@ -2321,205 +2642,115 @@
         <w:rPr>
           <w:rStyle w:val="VerbatimChar"/>
         </w:rPr>
-        <w:t xml:space="preserve">#&gt;  Family: gaussian </w:t>
-      </w:r>
-      <w:r>
-        <w:br w:type="textWrapping"/>
-      </w:r>
-      <w:r>
-        <w:rPr>
-          <w:rStyle w:val="VerbatimChar"/>
-        </w:rPr>
-        <w:t xml:space="preserve">#&gt;   Links: mu = identity; sigma = identity </w:t>
-      </w:r>
-      <w:r>
-        <w:br w:type="textWrapping"/>
-      </w:r>
-      <w:r>
-        <w:rPr>
-          <w:rStyle w:val="VerbatimChar"/>
-        </w:rPr>
-        <w:t xml:space="preserve">#&gt; Formula: shape_pc1 ~ s(thick_body1) </w:t>
-      </w:r>
-      <w:r>
-        <w:br w:type="textWrapping"/>
-      </w:r>
-      <w:r>
-        <w:rPr>
-          <w:rStyle w:val="VerbatimChar"/>
-        </w:rPr>
-        <w:t xml:space="preserve">#&gt;    Data: gams_input (Number of observations: 73) </w:t>
-      </w:r>
-      <w:r>
-        <w:br w:type="textWrapping"/>
-      </w:r>
-      <w:r>
-        <w:rPr>
-          <w:rStyle w:val="VerbatimChar"/>
-        </w:rPr>
-        <w:t xml:space="preserve">#&gt; Samples: 4 chains, each with iter = 4000; warmup = 1000; thin = 10;</w:t>
-      </w:r>
-      <w:r>
-        <w:br w:type="textWrapping"/>
-      </w:r>
-      <w:r>
-        <w:rPr>
-          <w:rStyle w:val="VerbatimChar"/>
-        </w:rPr>
-        <w:t xml:space="preserve">#&gt;          total post-warmup samples = 1200</w:t>
-      </w:r>
-      <w:r>
-        <w:br w:type="textWrapping"/>
-      </w:r>
-      <w:r>
-        <w:rPr>
-          <w:rStyle w:val="VerbatimChar"/>
-        </w:rPr>
-        <w:t xml:space="preserve">#&gt; </w:t>
-      </w:r>
-      <w:r>
-        <w:br w:type="textWrapping"/>
-      </w:r>
-      <w:r>
-        <w:rPr>
-          <w:rStyle w:val="VerbatimChar"/>
-        </w:rPr>
-        <w:t xml:space="preserve">#&gt; Smooth Terms: </w:t>
-      </w:r>
-      <w:r>
-        <w:br w:type="textWrapping"/>
-      </w:r>
-      <w:r>
-        <w:rPr>
-          <w:rStyle w:val="VerbatimChar"/>
-        </w:rPr>
-        <w:t xml:space="preserve">#&gt;                     Estimate Est.Error l-95% CI u-95% CI Rhat Bulk_ESS Tail_ESS</w:t>
-      </w:r>
-      <w:r>
-        <w:br w:type="textWrapping"/>
-      </w:r>
-      <w:r>
-        <w:rPr>
-          <w:rStyle w:val="VerbatimChar"/>
-        </w:rPr>
-        <w:t xml:space="preserve">#&gt; sds(sthick_body1_1)     0.00      0.00     0.00     0.01 1.00     1121     1172</w:t>
-      </w:r>
-      <w:r>
-        <w:br w:type="textWrapping"/>
-      </w:r>
-      <w:r>
-        <w:rPr>
-          <w:rStyle w:val="VerbatimChar"/>
-        </w:rPr>
-        <w:t xml:space="preserve">#&gt; </w:t>
-      </w:r>
-      <w:r>
-        <w:br w:type="textWrapping"/>
-      </w:r>
-      <w:r>
-        <w:rPr>
-          <w:rStyle w:val="VerbatimChar"/>
-        </w:rPr>
-        <w:t xml:space="preserve">#&gt; Population-Level Effects: </w:t>
-      </w:r>
-      <w:r>
-        <w:br w:type="textWrapping"/>
-      </w:r>
-      <w:r>
-        <w:rPr>
-          <w:rStyle w:val="VerbatimChar"/>
-        </w:rPr>
-        <w:t xml:space="preserve">#&gt;                Estimate Est.Error l-95% CI u-95% CI Rhat Bulk_ESS Tail_ESS</w:t>
-      </w:r>
-      <w:r>
-        <w:br w:type="textWrapping"/>
-      </w:r>
-      <w:r>
-        <w:rPr>
-          <w:rStyle w:val="VerbatimChar"/>
-        </w:rPr>
-        <w:t xml:space="preserve">#&gt; Intercept         -0.00      0.00    -0.00     0.00 1.00     1226     1127</w:t>
-      </w:r>
-      <w:r>
-        <w:br w:type="textWrapping"/>
-      </w:r>
-      <w:r>
-        <w:rPr>
-          <w:rStyle w:val="VerbatimChar"/>
-        </w:rPr>
-        <w:t xml:space="preserve">#&gt; sthick_body1_1     0.00      0.00    -0.00     0.01 1.00     1185     1134</w:t>
-      </w:r>
-      <w:r>
-        <w:br w:type="textWrapping"/>
-      </w:r>
-      <w:r>
-        <w:rPr>
-          <w:rStyle w:val="VerbatimChar"/>
-        </w:rPr>
-        <w:t xml:space="preserve">#&gt; </w:t>
-      </w:r>
-      <w:r>
-        <w:br w:type="textWrapping"/>
-      </w:r>
-      <w:r>
-        <w:rPr>
-          <w:rStyle w:val="VerbatimChar"/>
-        </w:rPr>
-        <w:t xml:space="preserve">#&gt; Family Specific Parameters: </w:t>
-      </w:r>
-      <w:r>
-        <w:br w:type="textWrapping"/>
-      </w:r>
-      <w:r>
-        <w:rPr>
-          <w:rStyle w:val="VerbatimChar"/>
-        </w:rPr>
-        <w:t xml:space="preserve">#&gt;       Estimate Est.Error l-95% CI u-95% CI Rhat Bulk_ESS Tail_ESS</w:t>
-      </w:r>
-      <w:r>
-        <w:br w:type="textWrapping"/>
-      </w:r>
-      <w:r>
-        <w:rPr>
-          <w:rStyle w:val="VerbatimChar"/>
-        </w:rPr>
-        <w:t xml:space="preserve">#&gt; sigma     0.00      0.00     0.00     0.00 1.00     1298     1135</w:t>
-      </w:r>
-      <w:r>
-        <w:br w:type="textWrapping"/>
-      </w:r>
-      <w:r>
-        <w:rPr>
-          <w:rStyle w:val="VerbatimChar"/>
-        </w:rPr>
-        <w:t xml:space="preserve">#&gt; </w:t>
-      </w:r>
-      <w:r>
-        <w:br w:type="textWrapping"/>
-      </w:r>
-      <w:r>
-        <w:rPr>
-          <w:rStyle w:val="VerbatimChar"/>
-        </w:rPr>
-        <w:t xml:space="preserve">#&gt; Samples were drawn using sampling(NUTS). For each parameter, Eff.Sample </w:t>
-      </w:r>
-      <w:r>
-        <w:br w:type="textWrapping"/>
-      </w:r>
-      <w:r>
-        <w:rPr>
-          <w:rStyle w:val="VerbatimChar"/>
-        </w:rPr>
-        <w:t xml:space="preserve">#&gt; is a crude measure of effective sample size, and Rhat is the potential </w:t>
-      </w:r>
-      <w:r>
-        <w:br w:type="textWrapping"/>
-      </w:r>
-      <w:r>
-        <w:rPr>
-          <w:rStyle w:val="VerbatimChar"/>
-        </w:rPr>
-        <w:t xml:space="preserve">#&gt; scale reduction factor on split chains (at convergence, Rhat = 1).</w:t>
+        <w:t xml:space="preserve">#&gt; # A tibble: 9 x 3</w:t>
+      </w:r>
+      <w:r>
+        <w:br w:type="textWrapping"/>
+      </w:r>
+      <w:r>
+        <w:rPr>
+          <w:rStyle w:val="VerbatimChar"/>
+        </w:rPr>
+        <w:t xml:space="preserve">#&gt; # Groups:   pcn [3]</w:t>
+      </w:r>
+      <w:r>
+        <w:br w:type="textWrapping"/>
+      </w:r>
+      <w:r>
+        <w:rPr>
+          <w:rStyle w:val="VerbatimChar"/>
+        </w:rPr>
+        <w:t xml:space="preserve">#&gt;   pcn    phase            variance</w:t>
+      </w:r>
+      <w:r>
+        <w:br w:type="textWrapping"/>
+      </w:r>
+      <w:r>
+        <w:rPr>
+          <w:rStyle w:val="VerbatimChar"/>
+        </w:rPr>
+        <w:t xml:space="preserve">#&gt;   &lt;glue&gt; &lt;fct&gt;               &lt;dbl&gt;</w:t>
+      </w:r>
+      <w:r>
+        <w:br w:type="textWrapping"/>
+      </w:r>
+      <w:r>
+        <w:rPr>
+          <w:rStyle w:val="VerbatimChar"/>
+        </w:rPr>
+        <w:t xml:space="preserve">#&gt; 1 PC1    Pre-European  0.00000216 </w:t>
+      </w:r>
+      <w:r>
+        <w:br w:type="textWrapping"/>
+      </w:r>
+      <w:r>
+        <w:rPr>
+          <w:rStyle w:val="VerbatimChar"/>
+        </w:rPr>
+        <w:t xml:space="preserve">#&gt; 2 PC1    Post-European 0.00000242 </w:t>
+      </w:r>
+      <w:r>
+        <w:br w:type="textWrapping"/>
+      </w:r>
+      <w:r>
+        <w:rPr>
+          <w:rStyle w:val="VerbatimChar"/>
+        </w:rPr>
+        <w:t xml:space="preserve">#&gt; 3 PC1    Chinese       0.000000902</w:t>
+      </w:r>
+      <w:r>
+        <w:br w:type="textWrapping"/>
+      </w:r>
+      <w:r>
+        <w:rPr>
+          <w:rStyle w:val="VerbatimChar"/>
+        </w:rPr>
+        <w:t xml:space="preserve">#&gt; 4 PC2    Pre-European  0.00000162 </w:t>
+      </w:r>
+      <w:r>
+        <w:br w:type="textWrapping"/>
+      </w:r>
+      <w:r>
+        <w:rPr>
+          <w:rStyle w:val="VerbatimChar"/>
+        </w:rPr>
+        <w:t xml:space="preserve">#&gt; 5 PC2    Post-European 0.000000902</w:t>
+      </w:r>
+      <w:r>
+        <w:br w:type="textWrapping"/>
+      </w:r>
+      <w:r>
+        <w:rPr>
+          <w:rStyle w:val="VerbatimChar"/>
+        </w:rPr>
+        <w:t xml:space="preserve">#&gt; 6 PC2    Chinese       0.000000587</w:t>
+      </w:r>
+      <w:r>
+        <w:br w:type="textWrapping"/>
+      </w:r>
+      <w:r>
+        <w:rPr>
+          <w:rStyle w:val="VerbatimChar"/>
+        </w:rPr>
+        <w:t xml:space="preserve">#&gt; 7 PC3    Pre-European  0.000000553</w:t>
+      </w:r>
+      <w:r>
+        <w:br w:type="textWrapping"/>
+      </w:r>
+      <w:r>
+        <w:rPr>
+          <w:rStyle w:val="VerbatimChar"/>
+        </w:rPr>
+        <w:t xml:space="preserve">#&gt; 8 PC3    Post-European 0.000000604</w:t>
+      </w:r>
+      <w:r>
+        <w:br w:type="textWrapping"/>
+      </w:r>
+      <w:r>
+        <w:rPr>
+          <w:rStyle w:val="VerbatimChar"/>
+        </w:rPr>
+        <w:t xml:space="preserve">#&gt; 9 PC3    Chinese       0.000000487</w:t>
       </w:r>
     </w:p>
     <w:p>
@@ -2536,7 +2767,7 @@
               <a:graphicData uri="http://schemas.openxmlformats.org/drawingml/2006/picture">
                 <pic:pic>
                   <pic:nvPicPr>
-                    <pic:cNvPr descr="../figures/MANOVA-3.png" id="0" name="Picture"/>
+                    <pic:cNvPr descr="../figures/CV-test-2.png" id="0" name="Picture"/>
                     <pic:cNvPicPr>
                       <a:picLocks noChangeArrowheads="1" noChangeAspect="1"/>
                     </pic:cNvPicPr>
@@ -2571,708 +2802,293 @@
     </w:p>
     <w:p>
       <w:pPr>
-        <w:pStyle w:val="SourceCode"/>
-      </w:pPr>
-      <w:r>
-        <w:rPr>
-          <w:rStyle w:val="VerbatimChar"/>
-        </w:rPr>
-        <w:t xml:space="preserve">#&gt; </w:t>
-      </w:r>
-      <w:r>
-        <w:br w:type="textWrapping"/>
-      </w:r>
-      <w:r>
-        <w:rPr>
-          <w:rStyle w:val="VerbatimChar"/>
-        </w:rPr>
-        <w:t xml:space="preserve">#&gt; Computed from 1200 by 73 log-likelihood matrix</w:t>
-      </w:r>
-      <w:r>
-        <w:br w:type="textWrapping"/>
-      </w:r>
-      <w:r>
-        <w:rPr>
-          <w:rStyle w:val="VerbatimChar"/>
-        </w:rPr>
-        <w:t xml:space="preserve">#&gt; </w:t>
-      </w:r>
-      <w:r>
-        <w:br w:type="textWrapping"/>
-      </w:r>
-      <w:r>
-        <w:rPr>
-          <w:rStyle w:val="VerbatimChar"/>
-        </w:rPr>
-        <w:t xml:space="preserve">#&gt;          Estimate   SE</w:t>
-      </w:r>
-      <w:r>
-        <w:br w:type="textWrapping"/>
-      </w:r>
-      <w:r>
-        <w:rPr>
-          <w:rStyle w:val="VerbatimChar"/>
-        </w:rPr>
-        <w:t xml:space="preserve">#&gt; elpd_loo    366.5  6.2</w:t>
-      </w:r>
-      <w:r>
-        <w:br w:type="textWrapping"/>
-      </w:r>
-      <w:r>
-        <w:rPr>
-          <w:rStyle w:val="VerbatimChar"/>
-        </w:rPr>
-        <w:t xml:space="preserve">#&gt; p_loo         3.8  0.7</w:t>
-      </w:r>
-      <w:r>
-        <w:br w:type="textWrapping"/>
-      </w:r>
-      <w:r>
-        <w:rPr>
-          <w:rStyle w:val="VerbatimChar"/>
-        </w:rPr>
-        <w:t xml:space="preserve">#&gt; looic      -733.0 12.3</w:t>
-      </w:r>
-      <w:r>
-        <w:br w:type="textWrapping"/>
-      </w:r>
-      <w:r>
-        <w:rPr>
-          <w:rStyle w:val="VerbatimChar"/>
-        </w:rPr>
-        <w:t xml:space="preserve">#&gt; ------</w:t>
-      </w:r>
-      <w:r>
-        <w:br w:type="textWrapping"/>
-      </w:r>
-      <w:r>
-        <w:rPr>
-          <w:rStyle w:val="VerbatimChar"/>
-        </w:rPr>
-        <w:t xml:space="preserve">#&gt; Monte Carlo SE of elpd_loo is NA.</w:t>
-      </w:r>
-      <w:r>
-        <w:br w:type="textWrapping"/>
-      </w:r>
-      <w:r>
-        <w:rPr>
-          <w:rStyle w:val="VerbatimChar"/>
-        </w:rPr>
-        <w:t xml:space="preserve">#&gt; </w:t>
-      </w:r>
-      <w:r>
-        <w:br w:type="textWrapping"/>
-      </w:r>
-      <w:r>
-        <w:rPr>
-          <w:rStyle w:val="VerbatimChar"/>
-        </w:rPr>
-        <w:t xml:space="preserve">#&gt; Pareto k diagnostic values:</w:t>
-      </w:r>
-      <w:r>
-        <w:br w:type="textWrapping"/>
-      </w:r>
-      <w:r>
-        <w:rPr>
-          <w:rStyle w:val="VerbatimChar"/>
-        </w:rPr>
-        <w:t xml:space="preserve">#&gt;                          Count Pct.    Min. n_eff</w:t>
-      </w:r>
-      <w:r>
-        <w:br w:type="textWrapping"/>
-      </w:r>
-      <w:r>
-        <w:rPr>
-          <w:rStyle w:val="VerbatimChar"/>
-        </w:rPr>
-        <w:t xml:space="preserve">#&gt; (-Inf, 0.5]   (good)     72    98.6%   753       </w:t>
-      </w:r>
-      <w:r>
-        <w:br w:type="textWrapping"/>
-      </w:r>
-      <w:r>
-        <w:rPr>
-          <w:rStyle w:val="VerbatimChar"/>
-        </w:rPr>
-        <w:t xml:space="preserve">#&gt;  (0.5, 0.7]   (ok)        0     0.0%   &lt;NA&gt;      </w:t>
-      </w:r>
-      <w:r>
-        <w:br w:type="textWrapping"/>
-      </w:r>
-      <w:r>
-        <w:rPr>
-          <w:rStyle w:val="VerbatimChar"/>
-        </w:rPr>
-        <w:t xml:space="preserve">#&gt;    (0.7, 1]   (bad)       1     1.4%   298       </w:t>
-      </w:r>
-      <w:r>
-        <w:br w:type="textWrapping"/>
-      </w:r>
-      <w:r>
-        <w:rPr>
-          <w:rStyle w:val="VerbatimChar"/>
-        </w:rPr>
-        <w:t xml:space="preserve">#&gt;    (1, Inf)   (very bad)  0     0.0%   &lt;NA&gt;      </w:t>
-      </w:r>
-      <w:r>
-        <w:br w:type="textWrapping"/>
-      </w:r>
-      <w:r>
-        <w:rPr>
-          <w:rStyle w:val="VerbatimChar"/>
-        </w:rPr>
-        <w:t xml:space="preserve">#&gt; See help('pareto-k-diagnostic') for details.</w:t>
-      </w:r>
+        <w:pStyle w:val="BodyText"/>
+      </w:pPr>
+      <w:r>
+        <w:t xml:space="preserve">Multivariate analysis of variance (MANOVA) is used to test the difference in three shape varaibles from three phases. The result shows significant differences in shape between Pre-European and Post-European (p = 0.02) and Pre-European and Chinese contact shapes (p &lt; 0.01). The distributions of the first three PCs for each vessel suggest variations in shape standardization by period. The first PC, the hight of the vessels, shows more variations in the pre-Euro period compared to the Chinese period. Standardization appears strong in the pre-Euro period but weak in the Chinese period. P-values for a modified signed-likelihood ratio test of equality of CVs of PC1 &amp; PC2 show significant differences in standardization of vessel shape across some periods, especially between Chinese contact with either pre-European or post-European.</w:t>
+      </w:r>
+    </w:p>
+    <w:p>
+      <w:pPr>
+        <w:pStyle w:val="Heading1"/>
+      </w:pPr>
+      <w:bookmarkStart w:id="41" w:name="discussion"/>
+      <w:r>
+        <w:t xml:space="preserve">Discussion</w:t>
+      </w:r>
+      <w:bookmarkEnd w:id="41"/>
+    </w:p>
+    <w:p>
+      <w:pPr>
+        <w:pStyle w:val="Heading1"/>
+      </w:pPr>
+      <w:bookmarkStart w:id="42" w:name="conclusion"/>
+      <w:r>
+        <w:t xml:space="preserve">Conclusion</w:t>
+      </w:r>
+      <w:bookmarkEnd w:id="42"/>
     </w:p>
     <w:p>
       <w:pPr>
         <w:pStyle w:val="FirstParagraph"/>
       </w:pPr>
       <w:r>
-        <w:drawing>
-          <wp:inline>
-            <wp:extent cx="5943600" cy="4754880"/>
-            <wp:effectExtent b="0" l="0" r="0" t="0"/>
-            <wp:docPr descr="" title="" id="1" name="Picture"/>
-            <a:graphic>
-              <a:graphicData uri="http://schemas.openxmlformats.org/drawingml/2006/picture">
-                <pic:pic>
-                  <pic:nvPicPr>
-                    <pic:cNvPr descr="../figures/MANOVA-4.png" id="0" name="Picture"/>
-                    <pic:cNvPicPr>
-                      <a:picLocks noChangeArrowheads="1" noChangeAspect="1"/>
-                    </pic:cNvPicPr>
-                  </pic:nvPicPr>
-                  <pic:blipFill>
-                    <a:blip r:embed="rId41"/>
-                    <a:stretch>
-                      <a:fillRect/>
-                    </a:stretch>
-                  </pic:blipFill>
-                  <pic:spPr bwMode="auto">
-                    <a:xfrm>
-                      <a:off x="0" y="0"/>
-                      <a:ext cx="5943600" cy="4754880"/>
-                    </a:xfrm>
-                    <a:prstGeom prst="rect">
-                      <a:avLst/>
-                    </a:prstGeom>
-                    <a:noFill/>
-                    <a:ln w="9525">
-                      <a:noFill/>
-                      <a:headEnd/>
-                      <a:tailEnd/>
-                    </a:ln>
-                  </pic:spPr>
-                </pic:pic>
-              </a:graphicData>
-            </a:graphic>
-          </wp:inline>
-        </w:drawing>
-      </w:r>
-    </w:p>
+        <w:t xml:space="preserve">We find differences in shape and shape standardization of pottery that indicate changes in pottery production resulting from foreign contact, suggesting increasing craft specialization and changes in local social organization at Kiwulan. These results are important to understand the influence of culture contact on local indigenous societies and answer the anthropological question that concerns the the mechanisms for social changes. In addition, our case study, which includes an openly available research compendium of R code suitable for use with any other assemblage, will help to expand the use of shape-based quantitative methods to questions about craft specialization and standardization in prehistoric technologies.</w:t>
+      </w:r>
+    </w:p>
+    <w:p>
+      <w:pPr>
+        <w:pStyle w:val="Heading1"/>
+      </w:pPr>
+      <w:bookmarkStart w:id="43" w:name="acknowledgements"/>
+      <w:r>
+        <w:t xml:space="preserve">Acknowledgements</w:t>
+      </w:r>
+      <w:bookmarkEnd w:id="43"/>
+    </w:p>
+    <w:p>
+      <w:pPr>
+        <w:pStyle w:val="Heading5"/>
+      </w:pPr>
+      <w:bookmarkStart w:id="44" w:name="pagebreak"/>
+      <w:r>
+        <w:t xml:space="preserve">pagebreak</w:t>
+      </w:r>
+      <w:bookmarkEnd w:id="44"/>
+    </w:p>
+    <w:p>
+      <w:pPr>
+        <w:pStyle w:val="Heading1"/>
+      </w:pPr>
+      <w:bookmarkStart w:id="45" w:name="references"/>
+      <w:r>
+        <w:t xml:space="preserve">References</w:t>
+      </w:r>
+      <w:bookmarkEnd w:id="45"/>
+    </w:p>
+    <w:bookmarkStart w:id="78" w:name="refs"/>
+    <w:bookmarkStart w:id="46" w:name="ref-Adams2004"/>
+    <w:p>
+      <w:pPr>
+        <w:pStyle w:val="FirstParagraph"/>
+      </w:pPr>
+      <w:r>
+        <w:t xml:space="preserve">Adams, D.C., Rohlf, F.J., Slice, D.E., 2004. Geometric morphometrics: Ten years of progress following the “revolution”. Italian Journal of Zoology 71, 5–16.</w:t>
+      </w:r>
+    </w:p>
+    <w:bookmarkEnd w:id="46"/>
+    <w:bookmarkStart w:id="47" w:name="ref-Arnold2000"/>
     <w:p>
       <w:pPr>
         <w:pStyle w:val="BodyText"/>
       </w:pPr>
       <w:r>
-        <w:drawing>
-          <wp:inline>
-            <wp:extent cx="5943600" cy="4754880"/>
-            <wp:effectExtent b="0" l="0" r="0" t="0"/>
-            <wp:docPr descr="" title="" id="1" name="Picture"/>
-            <a:graphic>
-              <a:graphicData uri="http://schemas.openxmlformats.org/drawingml/2006/picture">
-                <pic:pic>
-                  <pic:nvPicPr>
-                    <pic:cNvPr descr="../figures/CV-test-1.png" id="0" name="Picture"/>
-                    <pic:cNvPicPr>
-                      <a:picLocks noChangeArrowheads="1" noChangeAspect="1"/>
-                    </pic:cNvPicPr>
-                  </pic:nvPicPr>
-                  <pic:blipFill>
-                    <a:blip r:embed="rId42"/>
-                    <a:stretch>
-                      <a:fillRect/>
-                    </a:stretch>
-                  </pic:blipFill>
-                  <pic:spPr bwMode="auto">
-                    <a:xfrm>
-                      <a:off x="0" y="0"/>
-                      <a:ext cx="5943600" cy="4754880"/>
-                    </a:xfrm>
-                    <a:prstGeom prst="rect">
-                      <a:avLst/>
-                    </a:prstGeom>
-                    <a:noFill/>
-                    <a:ln w="9525">
-                      <a:noFill/>
-                      <a:headEnd/>
-                      <a:tailEnd/>
-                    </a:ln>
-                  </pic:spPr>
-                </pic:pic>
-              </a:graphicData>
-            </a:graphic>
-          </wp:inline>
-        </w:drawing>
-      </w:r>
-    </w:p>
-    <w:p>
-      <w:pPr>
-        <w:pStyle w:val="SourceCode"/>
-      </w:pPr>
-      <w:r>
-        <w:rPr>
-          <w:rStyle w:val="VerbatimChar"/>
-        </w:rPr>
-        <w:t xml:space="preserve">#&gt; # A tibble: 9 x 3</w:t>
-      </w:r>
-      <w:r>
-        <w:br w:type="textWrapping"/>
-      </w:r>
-      <w:r>
-        <w:rPr>
-          <w:rStyle w:val="VerbatimChar"/>
-        </w:rPr>
-        <w:t xml:space="preserve">#&gt; # Groups:   pcn [3]</w:t>
-      </w:r>
-      <w:r>
-        <w:br w:type="textWrapping"/>
-      </w:r>
-      <w:r>
-        <w:rPr>
-          <w:rStyle w:val="VerbatimChar"/>
-        </w:rPr>
-        <w:t xml:space="preserve">#&gt;   pcn    phase            variance</w:t>
-      </w:r>
-      <w:r>
-        <w:br w:type="textWrapping"/>
-      </w:r>
-      <w:r>
-        <w:rPr>
-          <w:rStyle w:val="VerbatimChar"/>
-        </w:rPr>
-        <w:t xml:space="preserve">#&gt;   &lt;glue&gt; &lt;fct&gt;               &lt;dbl&gt;</w:t>
-      </w:r>
-      <w:r>
-        <w:br w:type="textWrapping"/>
-      </w:r>
-      <w:r>
-        <w:rPr>
-          <w:rStyle w:val="VerbatimChar"/>
-        </w:rPr>
-        <w:t xml:space="preserve">#&gt; 1 PC1    Pre-European  0.00000216 </w:t>
-      </w:r>
-      <w:r>
-        <w:br w:type="textWrapping"/>
-      </w:r>
-      <w:r>
-        <w:rPr>
-          <w:rStyle w:val="VerbatimChar"/>
-        </w:rPr>
-        <w:t xml:space="preserve">#&gt; 2 PC1    Post-European 0.00000242 </w:t>
-      </w:r>
-      <w:r>
-        <w:br w:type="textWrapping"/>
-      </w:r>
-      <w:r>
-        <w:rPr>
-          <w:rStyle w:val="VerbatimChar"/>
-        </w:rPr>
-        <w:t xml:space="preserve">#&gt; 3 PC1    Chinese       0.000000902</w:t>
-      </w:r>
-      <w:r>
-        <w:br w:type="textWrapping"/>
-      </w:r>
-      <w:r>
-        <w:rPr>
-          <w:rStyle w:val="VerbatimChar"/>
-        </w:rPr>
-        <w:t xml:space="preserve">#&gt; 4 PC2    Pre-European  0.00000162 </w:t>
-      </w:r>
-      <w:r>
-        <w:br w:type="textWrapping"/>
-      </w:r>
-      <w:r>
-        <w:rPr>
-          <w:rStyle w:val="VerbatimChar"/>
-        </w:rPr>
-        <w:t xml:space="preserve">#&gt; 5 PC2    Post-European 0.000000902</w:t>
-      </w:r>
-      <w:r>
-        <w:br w:type="textWrapping"/>
-      </w:r>
-      <w:r>
-        <w:rPr>
-          <w:rStyle w:val="VerbatimChar"/>
-        </w:rPr>
-        <w:t xml:space="preserve">#&gt; 6 PC2    Chinese       0.000000587</w:t>
-      </w:r>
-      <w:r>
-        <w:br w:type="textWrapping"/>
-      </w:r>
-      <w:r>
-        <w:rPr>
-          <w:rStyle w:val="VerbatimChar"/>
-        </w:rPr>
-        <w:t xml:space="preserve">#&gt; 7 PC3    Pre-European  0.000000553</w:t>
-      </w:r>
-      <w:r>
-        <w:br w:type="textWrapping"/>
-      </w:r>
-      <w:r>
-        <w:rPr>
-          <w:rStyle w:val="VerbatimChar"/>
-        </w:rPr>
-        <w:t xml:space="preserve">#&gt; 8 PC3    Post-European 0.000000604</w:t>
-      </w:r>
-      <w:r>
-        <w:br w:type="textWrapping"/>
-      </w:r>
-      <w:r>
-        <w:rPr>
-          <w:rStyle w:val="VerbatimChar"/>
-        </w:rPr>
-        <w:t xml:space="preserve">#&gt; 9 PC3    Chinese       0.000000487</w:t>
-      </w:r>
-    </w:p>
-    <w:p>
-      <w:pPr>
-        <w:pStyle w:val="FirstParagraph"/>
-      </w:pPr>
-      <w:r>
-        <w:drawing>
-          <wp:inline>
-            <wp:extent cx="5943600" cy="4754880"/>
-            <wp:effectExtent b="0" l="0" r="0" t="0"/>
-            <wp:docPr descr="" title="" id="1" name="Picture"/>
-            <a:graphic>
-              <a:graphicData uri="http://schemas.openxmlformats.org/drawingml/2006/picture">
-                <pic:pic>
-                  <pic:nvPicPr>
-                    <pic:cNvPr descr="../figures/CV-test-2.png" id="0" name="Picture"/>
-                    <pic:cNvPicPr>
-                      <a:picLocks noChangeArrowheads="1" noChangeAspect="1"/>
-                    </pic:cNvPicPr>
-                  </pic:nvPicPr>
-                  <pic:blipFill>
-                    <a:blip r:embed="rId43"/>
-                    <a:stretch>
-                      <a:fillRect/>
-                    </a:stretch>
-                  </pic:blipFill>
-                  <pic:spPr bwMode="auto">
-                    <a:xfrm>
-                      <a:off x="0" y="0"/>
-                      <a:ext cx="5943600" cy="4754880"/>
-                    </a:xfrm>
-                    <a:prstGeom prst="rect">
-                      <a:avLst/>
-                    </a:prstGeom>
-                    <a:noFill/>
-                    <a:ln w="9525">
-                      <a:noFill/>
-                      <a:headEnd/>
-                      <a:tailEnd/>
-                    </a:ln>
-                  </pic:spPr>
-                </pic:pic>
-              </a:graphicData>
-            </a:graphic>
-          </wp:inline>
-        </w:drawing>
-      </w:r>
-    </w:p>
+        <w:t xml:space="preserve">Arnold, D.E., 2000. Does the standardization of ceramic pastes really mean specialization? Journal of Archaeological Method and Theory 7, 333–375.</w:t>
+      </w:r>
+    </w:p>
+    <w:bookmarkEnd w:id="47"/>
+    <w:bookmarkStart w:id="48" w:name="ref-Birch2019"/>
     <w:p>
       <w:pPr>
         <w:pStyle w:val="BodyText"/>
       </w:pPr>
       <w:r>
-        <w:t xml:space="preserve">Multivariate analysis of variance (MANOVA) is used to test the difference in three shape varaibles from three phases. The result shows significant differences in shape between Pre-European and Post-European (p = 0.02) and Pre-European and Chinese contact shapes (p &lt; 0.01). The distributions of the first three PCs for each vessel suggest variations in shape standardization by period. The first PC, the hight of the vessels, shows more variations in the pre-Euro period compared to the Chinese period. Standardization appears strong in the pre-Euro period but weak in the Chinese period. P-values for a modified signed-likelihood ratio test of equality of CVs of PC1 &amp; PC2 show significant differences in standardization of vessel shape across some periods, especially between Chinese contact with either pre-European or post-European.</w:t>
-      </w:r>
-    </w:p>
-    <w:p>
-      <w:pPr>
-        <w:pStyle w:val="Heading1"/>
-      </w:pPr>
-      <w:bookmarkStart w:id="44" w:name="discussion"/>
-      <w:r>
-        <w:t xml:space="preserve">Discussion</w:t>
-      </w:r>
-      <w:bookmarkEnd w:id="44"/>
-    </w:p>
-    <w:p>
-      <w:pPr>
-        <w:pStyle w:val="Heading1"/>
-      </w:pPr>
-      <w:bookmarkStart w:id="45" w:name="conclusion"/>
-      <w:r>
-        <w:t xml:space="preserve">Conclusion</w:t>
-      </w:r>
-      <w:bookmarkEnd w:id="45"/>
-    </w:p>
-    <w:p>
-      <w:pPr>
-        <w:pStyle w:val="FirstParagraph"/>
-      </w:pPr>
-      <w:r>
-        <w:t xml:space="preserve">We find differences in shape and shape standardization of pottery that indicate changes in pottery production resulting from foreign contact, suggesting increasing craft specialization and changes in local social organization at Kiwulan. These results are important to understand the influence of culture contact on local indigenous societies and answer the anthropological question that concerns the the mechanisms for social changes. In addition, our case study, which includes an openly available research compendium of R code suitable for use with any other assemblage, will help to expand the use of shape-based quantitative methods to questions about craft specialization and standardization in prehistoric technologies.</w:t>
-      </w:r>
-    </w:p>
-    <w:p>
-      <w:pPr>
-        <w:pStyle w:val="Heading1"/>
-      </w:pPr>
-      <w:bookmarkStart w:id="46" w:name="acknowledgements"/>
-      <w:r>
-        <w:t xml:space="preserve">Acknowledgements</w:t>
-      </w:r>
-      <w:bookmarkEnd w:id="46"/>
-    </w:p>
-    <w:p>
-      <w:pPr>
-        <w:pStyle w:val="Heading5"/>
-      </w:pPr>
-      <w:bookmarkStart w:id="47" w:name="pagebreak"/>
-      <w:r>
-        <w:t xml:space="preserve">pagebreak</w:t>
-      </w:r>
-      <w:bookmarkEnd w:id="47"/>
-    </w:p>
-    <w:p>
-      <w:pPr>
-        <w:pStyle w:val="Heading1"/>
-      </w:pPr>
-      <w:bookmarkStart w:id="48" w:name="references"/>
-      <w:r>
-        <w:t xml:space="preserve">References</w:t>
-      </w:r>
-      <w:bookmarkEnd w:id="48"/>
-    </w:p>
-    <w:bookmarkStart w:id="81" w:name="refs"/>
-    <w:bookmarkStart w:id="49" w:name="ref-Adams2004"/>
-    <w:p>
-      <w:pPr>
-        <w:pStyle w:val="FirstParagraph"/>
-      </w:pPr>
-      <w:r>
-        <w:t xml:space="preserve">Adams, D.C., Rohlf, F.J., Slice, D.E., 2004. Geometric morphometrics: Ten years of progress following the “revolution”. Italian Journal of Zoology 71, 5–16.</w:t>
+        <w:t xml:space="preserve">Birch, T., Martinón-Torres, M., 2019. Shape as a measure of weapon standardisation: From metric to geometric morphometric analysis of the iron age ‘havor’lance from southern scandinavia. Journal of Archaeological Science 101, 34–51.</w:t>
+      </w:r>
+    </w:p>
+    <w:bookmarkEnd w:id="48"/>
+    <w:bookmarkStart w:id="49" w:name="ref-Blackman1993"/>
+    <w:p>
+      <w:pPr>
+        <w:pStyle w:val="BodyText"/>
+      </w:pPr>
+      <w:r>
+        <w:t xml:space="preserve">Blackman, M.J., Stein, G.J., Vandiver, P.B., 1993. The standardization hypothesis and ceramic mass production: Technological, compositional, and metric indices of craft specialization at tell leilan, Syria. American Antiquity 58, 60–80.</w:t>
       </w:r>
     </w:p>
     <w:bookmarkEnd w:id="49"/>
-    <w:bookmarkStart w:id="50" w:name="ref-Arnold2000"/>
+    <w:bookmarkStart w:id="50" w:name="ref-Bonhomme2014"/>
     <w:p>
       <w:pPr>
         <w:pStyle w:val="BodyText"/>
       </w:pPr>
       <w:r>
-        <w:t xml:space="preserve">Arnold, D.E., 2000. Does the standardization of ceramic pastes really mean specialization? Journal of Archaeological Method and Theory 7, 333–375.</w:t>
+        <w:t xml:space="preserve">Bonhomme, V., Picq, S., Gaucherel, C., Claude, J., others, 2014. Momocs: Outline analysis using r. Journal of Statistical Software 56, 1–24.</w:t>
       </w:r>
     </w:p>
     <w:bookmarkEnd w:id="50"/>
-    <w:bookmarkStart w:id="51" w:name="ref-Birch2019"/>
+    <w:bookmarkStart w:id="51" w:name="ref-Bookstein1997"/>
     <w:p>
       <w:pPr>
         <w:pStyle w:val="BodyText"/>
       </w:pPr>
       <w:r>
-        <w:t xml:space="preserve">Birch, T., Martinón-Torres, M., 2019. Shape as a measure of weapon standardisation: From metric to geometric morphometric analysis of the iron age ‘havor’lance from southern scandinavia. Journal of Archaeological Science 101, 34–51.</w:t>
+        <w:t xml:space="preserve">Bookstein, F.L., 1997. Landmark methods for forms without landmarks: Morphometrics of group differences in outline shape. Medical image analysis 1, 225–243.</w:t>
       </w:r>
     </w:p>
     <w:bookmarkEnd w:id="51"/>
-    <w:bookmarkStart w:id="52" w:name="ref-Blackman1993"/>
+    <w:bookmarkStart w:id="52" w:name="ref-Bookstein1991"/>
     <w:p>
       <w:pPr>
         <w:pStyle w:val="BodyText"/>
       </w:pPr>
       <w:r>
-        <w:t xml:space="preserve">Blackman, M.J., Stein, G.J., Vandiver, P.B., 1993. The standardization hypothesis and ceramic mass production: Technological, compositional, and metric indices of craft specialization at tell leilan, Syria. American Antiquity 58, 60–80.</w:t>
+        <w:t xml:space="preserve">Bookstein, F.L., 1991. Morphometric tools for landmark data: Geometry and biology. Cambridge University Press.</w:t>
       </w:r>
     </w:p>
     <w:bookmarkEnd w:id="52"/>
-    <w:bookmarkStart w:id="53" w:name="ref-Bonhomme2014"/>
+    <w:bookmarkStart w:id="53" w:name="ref-Buchanan2019"/>
     <w:p>
       <w:pPr>
         <w:pStyle w:val="BodyText"/>
       </w:pPr>
       <w:r>
-        <w:t xml:space="preserve">Bonhomme, V., Picq, S., Gaucherel, C., Claude, J., others, 2014. Momocs: Outline analysis using r. Journal of Statistical Software 56, 1–24.</w:t>
+        <w:t xml:space="preserve">Buchanan, B., Collard, M., O’Brien, M.J., 2019. Geometric morphometric analyses support incorporating the goshen point type into plainview. American Antiquity 1–11.</w:t>
       </w:r>
     </w:p>
     <w:bookmarkEnd w:id="53"/>
-    <w:bookmarkStart w:id="54" w:name="ref-Bookstein1997"/>
+    <w:bookmarkStart w:id="54" w:name="ref-Cardillo2010"/>
     <w:p>
       <w:pPr>
         <w:pStyle w:val="BodyText"/>
       </w:pPr>
       <w:r>
-        <w:t xml:space="preserve">Bookstein, F.L., 1997. Landmark methods for forms without landmarks: Morphometrics of group differences in outline shape. Medical image analysis 1, 225–243.</w:t>
+        <w:t xml:space="preserve">Cardillo, M., 2010. Some applications of geometric morphometrics to archaeology, in: Elewa, A.M.T. (Ed.), Morphometrics for Nonmorphometricians. Springer, pp. 325–341.</w:t>
       </w:r>
     </w:p>
     <w:bookmarkEnd w:id="54"/>
-    <w:bookmarkStart w:id="55" w:name="ref-Bookstein1991"/>
+    <w:bookmarkStart w:id="55" w:name="ref-Claude2008"/>
     <w:p>
       <w:pPr>
         <w:pStyle w:val="BodyText"/>
       </w:pPr>
       <w:r>
-        <w:t xml:space="preserve">Bookstein, F.L., 1991. Morphometric tools for landmark data: Geometry and biology. Cambridge University Press.</w:t>
+        <w:t xml:space="preserve">Claude, J., 2008. Morphometrics with r. Springer Science &amp; Business Media.</w:t>
       </w:r>
     </w:p>
     <w:bookmarkEnd w:id="55"/>
-    <w:bookmarkStart w:id="56" w:name="ref-Buchanan2019"/>
+    <w:bookmarkStart w:id="56" w:name="ref-Costin1991"/>
     <w:p>
       <w:pPr>
         <w:pStyle w:val="BodyText"/>
       </w:pPr>
       <w:r>
-        <w:t xml:space="preserve">Buchanan, B., Collard, M., O’Brien, M.J., 2019. Geometric morphometric analyses support incorporating the goshen point type into plainview. American Antiquity 1–11.</w:t>
+        <w:t xml:space="preserve">Costin, C.L., 1991. Craft specialization: Issues in defining, documenting, and explaining the organization of production. Archaeological method and theory 1–56.</w:t>
       </w:r>
     </w:p>
     <w:bookmarkEnd w:id="56"/>
-    <w:bookmarkStart w:id="57" w:name="ref-Cardillo2010"/>
+    <w:bookmarkStart w:id="57" w:name="ref-Costin1995"/>
     <w:p>
       <w:pPr>
         <w:pStyle w:val="BodyText"/>
       </w:pPr>
       <w:r>
-        <w:t xml:space="preserve">Cardillo, M., 2010. Some applications of geometric morphometrics to archaeology, in: Elewa, A.M.T. (Ed.), Morphometrics for Nonmorphometricians. Springer, pp. 325–341.</w:t>
+        <w:t xml:space="preserve">Costin, C.L., Hagstrum, M.B., 1995. Standardization, labor investment, skill, and the organization of ceramic production in late prehispanic highland Peru. American Antiquity 619–639.</w:t>
       </w:r>
     </w:p>
     <w:bookmarkEnd w:id="57"/>
-    <w:bookmarkStart w:id="58" w:name="ref-Claude2008"/>
+    <w:bookmarkStart w:id="58" w:name="ref-Fox2015"/>
     <w:p>
       <w:pPr>
         <w:pStyle w:val="BodyText"/>
       </w:pPr>
       <w:r>
-        <w:t xml:space="preserve">Claude, J., 2008. Morphometrics with r. Springer Science &amp; Business Media.</w:t>
+        <w:t xml:space="preserve">Fox, A.N., 2015. A study of late woodland projectile point typology in new york using elliptical fourier outline analysis. Journal of Archaeological Science: Reports 4, 501–509.</w:t>
       </w:r>
     </w:p>
     <w:bookmarkEnd w:id="58"/>
-    <w:bookmarkStart w:id="59" w:name="ref-Costin1991"/>
+    <w:bookmarkStart w:id="59" w:name="ref-Gunz2013"/>
     <w:p>
       <w:pPr>
         <w:pStyle w:val="BodyText"/>
       </w:pPr>
       <w:r>
-        <w:t xml:space="preserve">Costin, C.L., 1991. Craft specialization: Issues in defining, documenting, and explaining the organization of production. Archaeological method and theory 1–56.</w:t>
+        <w:t xml:space="preserve">Gunz, P., Mitteroecker, P., 2013. Semilandmarks: A method for quantifying curves and surfaces. Hystrix, the Italian Journal of Mammalogy 24, 103–109.</w:t>
       </w:r>
     </w:p>
     <w:bookmarkEnd w:id="59"/>
-    <w:bookmarkStart w:id="60" w:name="ref-Costin1995"/>
+    <w:bookmarkStart w:id="60" w:name="ref-Haruda2019"/>
     <w:p>
       <w:pPr>
         <w:pStyle w:val="BodyText"/>
       </w:pPr>
       <w:r>
-        <w:t xml:space="preserve">Costin, C.L., Hagstrum, M.B., 1995. Standardization, labor investment, skill, and the organization of ceramic production in late prehispanic highland Peru. American Antiquity 619–639.</w:t>
+        <w:t xml:space="preserve">Haruda, A., Varfolomeev, V., Goriachev, A., Yermolayeva, A., Outram, A., 2019. A new zooarchaeological application for geometric morphometric methods: Distinguishing ovis aries morphotypes to address connectivity and mobility of prehistoric central asian pastoralists. Journal of Archaeological Science 107, 50–57.</w:t>
       </w:r>
     </w:p>
     <w:bookmarkEnd w:id="60"/>
-    <w:bookmarkStart w:id="61" w:name="ref-Fox2015"/>
+    <w:bookmarkStart w:id="61" w:name="ref-Hirshman2010"/>
     <w:p>
       <w:pPr>
         <w:pStyle w:val="BodyText"/>
       </w:pPr>
       <w:r>
-        <w:t xml:space="preserve">Fox, A.N., 2015. A study of late woodland projectile point typology in new york using elliptical fourier outline analysis. Journal of Archaeological Science: Reports 4, 501–509.</w:t>
+        <w:t xml:space="preserve">Hirshman, A.J., Lovis, W.A., Pollard, H.P., 2010. Specialization of ceramic production: A sherd assemblage based analytic perspective. Journal of Anthropological Archaeology 29, 265–277.</w:t>
       </w:r>
     </w:p>
     <w:bookmarkEnd w:id="61"/>
-    <w:bookmarkStart w:id="62" w:name="ref-Gunz2013"/>
+    <w:bookmarkStart w:id="62" w:name="ref-Hoggard2019"/>
     <w:p>
       <w:pPr>
         <w:pStyle w:val="BodyText"/>
       </w:pPr>
       <w:r>
-        <w:t xml:space="preserve">Gunz, P., Mitteroecker, P., 2013. Semilandmarks: A method for quantifying curves and surfaces. Hystrix, the Italian Journal of Mammalogy 24, 103–109.</w:t>
+        <w:t xml:space="preserve">Hoggard, C.S., McNabb, J., Cole, J.N., 2019. The application of elliptic fourier analysis in understanding biface shape and symmetry through the british acheulean. Journal of Paleolithic Archaeology 2, 115–133.</w:t>
       </w:r>
     </w:p>
     <w:bookmarkEnd w:id="62"/>
-    <w:bookmarkStart w:id="63" w:name="ref-Haruda2019"/>
+    <w:bookmarkStart w:id="63" w:name="ref-Iovictua2010"/>
     <w:p>
       <w:pPr>
         <w:pStyle w:val="BodyText"/>
       </w:pPr>
       <w:r>
-        <w:t xml:space="preserve">Haruda, A., Varfolomeev, V., Goriachev, A., Yermolayeva, A., Outram, A., 2019. A new zooarchaeological application for geometric morphometric methods: Distinguishing ovis aries morphotypes to address connectivity and mobility of prehistoric central asian pastoralists. Journal of Archaeological Science 107, 50–57.</w:t>
+        <w:t xml:space="preserve">Ioviţă, R., 2010. Comparing stone tool resharpening trajectories with the aid of elliptical fourier analysis, in: New Perspectives on Old Stones. Springer, pp. 235–253.</w:t>
       </w:r>
     </w:p>
     <w:bookmarkEnd w:id="63"/>
-    <w:bookmarkStart w:id="64" w:name="ref-Hirshman2010"/>
+    <w:bookmarkStart w:id="64" w:name="ref-Kuhl1982"/>
     <w:p>
       <w:pPr>
         <w:pStyle w:val="BodyText"/>
       </w:pPr>
       <w:r>
-        <w:t xml:space="preserve">Hirshman, A.J., Lovis, W.A., Pollard, H.P., 2010. Specialization of ceramic production: A sherd assemblage based analytic perspective. Journal of Anthropological Archaeology 29, 265–277.</w:t>
+        <w:t xml:space="preserve">Kuhl, F.P., Giardina, C.R., 1982. Elliptic fourier features of a closed contour. Computer graphics and image processing 18, 236–258.</w:t>
       </w:r>
     </w:p>
     <w:bookmarkEnd w:id="64"/>
-    <w:bookmarkStart w:id="65" w:name="ref-Hoggard2019"/>
+    <w:bookmarkStart w:id="65" w:name="ref-Lawing2010"/>
     <w:p>
       <w:pPr>
         <w:pStyle w:val="BodyText"/>
       </w:pPr>
       <w:r>
-        <w:t xml:space="preserve">Hoggard, C.S., McNabb, J., Cole, J.N., 2019. The application of elliptic fourier analysis in understanding biface shape and symmetry through the british acheulean. Journal of Paleolithic Archaeology 2, 115–133.</w:t>
+        <w:t xml:space="preserve">Lawing, A.M., Polly, P.D., 2010. Geometric morphometrics: Recent applications to the study of evolution and development. Journal of Zoology 280, 1–7.</w:t>
       </w:r>
     </w:p>
     <w:bookmarkEnd w:id="65"/>
-    <w:bookmarkStart w:id="66" w:name="ref-Iovictua2010"/>
+    <w:bookmarkStart w:id="66" w:name="ref-Lycett2013"/>
     <w:p>
       <w:pPr>
         <w:pStyle w:val="BodyText"/>
       </w:pPr>
       <w:r>
-        <w:t xml:space="preserve">Ioviţă, R., 2010. Comparing stone tool resharpening trajectories with the aid of elliptical fourier analysis, in: New Perspectives on Old Stones. Springer, pp. 235–253.</w:t>
+        <w:t xml:space="preserve">Lycett, S.J., Cramon-Taubadel, N. von, 2013. A 3D morphometric analysis of surface geometry in levallois cores: Patterns of stability and variability across regions and their implications. Journal of Archaeological Science 40, 1508–1517.</w:t>
       </w:r>
     </w:p>
     <w:bookmarkEnd w:id="66"/>
-    <w:bookmarkStart w:id="67" w:name="ref-Kuhl1982"/>
+    <w:bookmarkStart w:id="68" w:name="ref-Marwick2017"/>
     <w:p>
       <w:pPr>
         <w:pStyle w:val="BodyText"/>
       </w:pPr>
       <w:r>
-        <w:t xml:space="preserve">Kuhl, F.P., Giardina, C.R., 1982. Elliptic fourier features of a closed contour. Computer graphics and image processing 18, 236–258.</w:t>
-      </w:r>
-    </w:p>
-    <w:bookmarkEnd w:id="67"/>
-    <w:bookmarkStart w:id="68" w:name="ref-Lawing2010"/>
-    <w:p>
-      <w:pPr>
-        <w:pStyle w:val="BodyText"/>
-      </w:pPr>
-      <w:r>
-        <w:t xml:space="preserve">Lawing, A.M., Polly, P.D., 2010. Geometric morphometrics: Recent applications to the study of evolution and development. Journal of Zoology 280, 1–7.</w:t>
-      </w:r>
-    </w:p>
-    <w:bookmarkEnd w:id="68"/>
-    <w:bookmarkStart w:id="69" w:name="ref-Lycett2013"/>
-    <w:p>
-      <w:pPr>
-        <w:pStyle w:val="BodyText"/>
-      </w:pPr>
-      <w:r>
-        <w:t xml:space="preserve">Lycett, S.J., Cramon-Taubadel, N. von, 2013. A 3D morphometric analysis of surface geometry in levallois cores: Patterns of stability and variability across regions and their implications. Journal of Archaeological Science 40, 1508–1517.</w:t>
-      </w:r>
-    </w:p>
-    <w:bookmarkEnd w:id="69"/>
-    <w:bookmarkStart w:id="71" w:name="ref-Marwick2017"/>
-    <w:p>
-      <w:pPr>
-        <w:pStyle w:val="BodyText"/>
-      </w:pPr>
-      <w:r>
         <w:t xml:space="preserve">Marwick, B., 2017. Computational reproducibility in archaeological research: Basic principles and a case study of their implementation. Journal of Archaeological Method and Theory 24, 424–450.</w:t>
       </w:r>
       <w:r>
         <w:t xml:space="preserve"> </w:t>
       </w:r>
-      <w:hyperlink r:id="rId70">
+      <w:hyperlink r:id="rId67">
         <w:r>
           <w:rPr>
             <w:rStyle w:val="Hyperlink"/>
@@ -3281,124 +3097,124 @@
         </w:r>
       </w:hyperlink>
     </w:p>
+    <w:bookmarkEnd w:id="68"/>
+    <w:bookmarkStart w:id="69" w:name="ref-Marwick2018"/>
+    <w:p>
+      <w:pPr>
+        <w:pStyle w:val="BodyText"/>
+      </w:pPr>
+      <w:r>
+        <w:t xml:space="preserve">Marwick, B., Boettiger, C., Mullen, L., 2018. Packaging data analytical work reproducibly using r (and friends). The American Statistician 72, 80–88.</w:t>
+      </w:r>
+    </w:p>
+    <w:bookmarkEnd w:id="69"/>
+    <w:bookmarkStart w:id="70" w:name="ref-Marwick2019"/>
+    <w:p>
+      <w:pPr>
+        <w:pStyle w:val="BodyText"/>
+      </w:pPr>
+      <w:r>
+        <w:t xml:space="preserve">Marwick, B., Krishnamoorthy, K., n.d. Cvequality: Tests for the equality of coefficients of variation from multiple groups.</w:t>
+      </w:r>
+    </w:p>
+    <w:bookmarkEnd w:id="70"/>
+    <w:bookmarkStart w:id="71" w:name="ref-Meloro2015"/>
+    <w:p>
+      <w:pPr>
+        <w:pStyle w:val="BodyText"/>
+      </w:pPr>
+      <w:r>
+        <w:t xml:space="preserve">Meloro, C., Hudson, A., Rook, L., 2015. Feeding habits of extant and fossil canids as determined by their skull geometry. Journal of Zoology 295, 178–188.</w:t>
+      </w:r>
+    </w:p>
     <w:bookmarkEnd w:id="71"/>
-    <w:bookmarkStart w:id="72" w:name="ref-Marwick2018"/>
+    <w:bookmarkStart w:id="72" w:name="ref-Rlanguage2019"/>
     <w:p>
       <w:pPr>
         <w:pStyle w:val="BodyText"/>
       </w:pPr>
       <w:r>
-        <w:t xml:space="preserve">Marwick, B., Boettiger, C., Mullen, L., 2018. Packaging data analytical work reproducibly using r (and friends). The American Statistician 72, 80–88.</w:t>
+        <w:t xml:space="preserve">R Core Team, 2019. R: A language and environment for statistical computing. R Foundation for Statistical Computing, Vienna, Austria.</w:t>
       </w:r>
     </w:p>
     <w:bookmarkEnd w:id="72"/>
-    <w:bookmarkStart w:id="73" w:name="ref-Marwick2019"/>
+    <w:bookmarkStart w:id="73" w:name="ref-Rice1991"/>
     <w:p>
       <w:pPr>
         <w:pStyle w:val="BodyText"/>
       </w:pPr>
       <w:r>
-        <w:t xml:space="preserve">Marwick, B., Krishnamoorthy, K., n.d. Cvequality: Tests for the equality of coefficients of variation from multiple groups.</w:t>
+        <w:t xml:space="preserve">Rice, P.M., 1991. Specialization, standardization, and diversity: A retrospective, in: Bishop, R.L., Lange, F.W. (Eds.), The Ceramic Legacy of Anna O. Shepard. University Press of Colorado Boulder, pp. 257–279.</w:t>
       </w:r>
     </w:p>
     <w:bookmarkEnd w:id="73"/>
-    <w:bookmarkStart w:id="74" w:name="ref-Meloro2015"/>
+    <w:bookmarkStart w:id="74" w:name="ref-Slice2007"/>
     <w:p>
       <w:pPr>
         <w:pStyle w:val="BodyText"/>
       </w:pPr>
       <w:r>
-        <w:t xml:space="preserve">Meloro, C., Hudson, A., Rook, L., 2015. Feeding habits of extant and fossil canids as determined by their skull geometry. Journal of Zoology 295, 178–188.</w:t>
+        <w:t xml:space="preserve">Slice, D.E., 2007. Geometric morphometrics. Annu. Rev. Anthropol. 36, 261–281.</w:t>
       </w:r>
     </w:p>
     <w:bookmarkEnd w:id="74"/>
-    <w:bookmarkStart w:id="75" w:name="ref-Rlanguage2019"/>
+    <w:bookmarkStart w:id="75" w:name="ref-Stark1995"/>
     <w:p>
       <w:pPr>
         <w:pStyle w:val="BodyText"/>
       </w:pPr>
       <w:r>
-        <w:t xml:space="preserve">R Core Team, 2019. R: A language and environment for statistical computing. R Foundation for Statistical Computing, Vienna, Austria.</w:t>
+        <w:t xml:space="preserve">Stark, B.L., 1995. Problems in analysis of standardization and specialization in pottery, in: Mills, B.J., Crown, P.L. (Eds.), Ceramic Production in the American Southwest. The University of Arizona Press, Tucson, pp. 231–267.</w:t>
       </w:r>
     </w:p>
     <w:bookmarkEnd w:id="75"/>
-    <w:bookmarkStart w:id="76" w:name="ref-Rice1991"/>
+    <w:bookmarkStart w:id="76" w:name="ref-Tite1999"/>
     <w:p>
       <w:pPr>
         <w:pStyle w:val="BodyText"/>
       </w:pPr>
       <w:r>
-        <w:t xml:space="preserve">Rice, P.M., 1991. Specialization, standardization, and diversity: A retrospective, in: Bishop, R.L., Lange, F.W. (Eds.), The Ceramic Legacy of Anna O. Shepard. University Press of Colorado Boulder, pp. 257–279.</w:t>
+        <w:t xml:space="preserve">Tite, M.S., 1999. Pottery production, distribution, and consumption—the contribution of the physical sciences. Journal of archaeological method and theory 6, 181–233.</w:t>
       </w:r>
     </w:p>
     <w:bookmarkEnd w:id="76"/>
-    <w:bookmarkStart w:id="77" w:name="ref-Slice2007"/>
+    <w:bookmarkStart w:id="77" w:name="ref-Wilczek2014"/>
     <w:p>
       <w:pPr>
         <w:pStyle w:val="BodyText"/>
       </w:pPr>
       <w:r>
-        <w:t xml:space="preserve">Slice, D.E., 2007. Geometric morphometrics. Annu. Rev. Anthropol. 36, 261–281.</w:t>
+        <w:t xml:space="preserve">Wilczek, J., Monna, F., Barral, P., Burlet, L., Chateau, C., Navarro, N., 2014. Morphometrics of second iron age ceramics–strengths, weaknesses, and comparison with traditional typology. Journal of archaeological science 50, 39–50.</w:t>
       </w:r>
     </w:p>
     <w:bookmarkEnd w:id="77"/>
-    <w:bookmarkStart w:id="78" w:name="ref-Stark1995"/>
-    <w:p>
-      <w:pPr>
-        <w:pStyle w:val="BodyText"/>
-      </w:pPr>
-      <w:r>
-        <w:t xml:space="preserve">Stark, B.L., 1995. Problems in analysis of standardization and specialization in pottery, in: Mills, B.J., Crown, P.L. (Eds.), Ceramic Production in the American Southwest. The University of Arizona Press, Tucson, pp. 231–267.</w:t>
-      </w:r>
-    </w:p>
     <w:bookmarkEnd w:id="78"/>
-    <w:bookmarkStart w:id="79" w:name="ref-Tite1999"/>
-    <w:p>
-      <w:pPr>
-        <w:pStyle w:val="BodyText"/>
-      </w:pPr>
-      <w:r>
-        <w:t xml:space="preserve">Tite, M.S., 1999. Pottery production, distribution, and consumption—the contribution of the physical sciences. Journal of archaeological method and theory 6, 181–233.</w:t>
-      </w:r>
-    </w:p>
-    <w:bookmarkEnd w:id="79"/>
-    <w:bookmarkStart w:id="80" w:name="ref-Wilczek2014"/>
-    <w:p>
-      <w:pPr>
-        <w:pStyle w:val="BodyText"/>
-      </w:pPr>
-      <w:r>
-        <w:t xml:space="preserve">Wilczek, J., Monna, F., Barral, P., Burlet, L., Chateau, C., Navarro, N., 2014. Morphometrics of second iron age ceramics–strengths, weaknesses, and comparison with traditional typology. Journal of archaeological science 50, 39–50.</w:t>
-      </w:r>
-    </w:p>
-    <w:bookmarkEnd w:id="80"/>
-    <w:bookmarkEnd w:id="81"/>
     <w:p>
       <w:pPr>
         <w:pStyle w:val="Heading5"/>
       </w:pPr>
-      <w:bookmarkStart w:id="82" w:name="pagebreak-1"/>
+      <w:bookmarkStart w:id="79" w:name="pagebreak-1"/>
       <w:r>
         <w:t xml:space="preserve">pagebreak</w:t>
       </w:r>
-      <w:bookmarkEnd w:id="82"/>
+      <w:bookmarkEnd w:id="79"/>
     </w:p>
     <w:p>
       <w:pPr>
         <w:pStyle w:val="Heading3"/>
       </w:pPr>
-      <w:bookmarkStart w:id="83" w:name="colophon"/>
+      <w:bookmarkStart w:id="80" w:name="colophon"/>
       <w:r>
         <w:t xml:space="preserve">Colophon</w:t>
       </w:r>
-      <w:bookmarkEnd w:id="83"/>
+      <w:bookmarkEnd w:id="80"/>
     </w:p>
     <w:p>
       <w:pPr>
         <w:pStyle w:val="FirstParagraph"/>
       </w:pPr>
       <w:r>
-        <w:t xml:space="preserve">This report was generated on 2019-12-21 23:42:37 using the following computational environment and dependencies:</w:t>
+        <w:t xml:space="preserve">This report was generated on 2019-12-22 01:00:51 using the following computational environment and dependencies:</w:t>
       </w:r>
     </w:p>
     <w:p>
@@ -3499,7 +3315,7 @@
         <w:rPr>
           <w:rStyle w:val="VerbatimChar"/>
         </w:rPr>
-        <w:t xml:space="preserve">#&gt;  date     2019-12-21                  </w:t>
+        <w:t xml:space="preserve">#&gt;  date     2019-12-22                  </w:t>
       </w:r>
       <w:r>
         <w:br w:type="textWrapping"/>
@@ -3922,6 +3738,15 @@
         <w:rPr>
           <w:rStyle w:val="VerbatimChar"/>
         </w:rPr>
+        <w:t xml:space="preserve">#&gt;  highr            0.8      2019-03-20 [1] CRAN (R 3.6.0)              </w:t>
+      </w:r>
+      <w:r>
+        <w:br w:type="textWrapping"/>
+      </w:r>
+      <w:r>
+        <w:rPr>
+          <w:rStyle w:val="VerbatimChar"/>
+        </w:rPr>
         <w:t xml:space="preserve">#&gt;  hms              0.4.2    2018-03-10 [1] CRAN (R 3.6.0)              </w:t>
       </w:r>
       <w:r>
@@ -4462,15 +4287,6 @@
         <w:rPr>
           <w:rStyle w:val="VerbatimChar"/>
         </w:rPr>
-        <w:t xml:space="preserve">#&gt;  sp               1.3-2    2019-11-07 [1] CRAN (R 3.6.0)              </w:t>
-      </w:r>
-      <w:r>
-        <w:br w:type="textWrapping"/>
-      </w:r>
-      <w:r>
-        <w:rPr>
-          <w:rStyle w:val="VerbatimChar"/>
-        </w:rPr>
         <w:t xml:space="preserve">#&gt;  StanHeaders      2.19.0   2019-09-07 [1] CRAN (R 3.6.0)              </w:t>
       </w:r>
       <w:r>
@@ -4706,7 +4522,7 @@
         <w:rPr>
           <w:rStyle w:val="VerbatimChar"/>
         </w:rPr>
-        <w:t xml:space="preserve">#&gt; Head:     [e425ca7] 2019-12-22: add sentence to pottery background</w:t>
+        <w:t xml:space="preserve">#&gt; Head:     [dd817a6] 2019-12-22: add references</w:t>
       </w:r>
     </w:p>
     <w:p>
@@ -4714,7 +4530,7 @@
         <w:pStyle w:val="FirstParagraph"/>
       </w:pPr>
       <w:r>
-        <w:t xml:space="preserve">Word count: 3150</w:t>
+        <w:t xml:space="preserve">Word count: 3127</w:t>
       </w:r>
     </w:p>
     <w:sectPr>

</xml_diff>

<commit_message>
work on PCA results
</commit_message>
<xml_diff>
--- a/analysis/paper/paper.docx
+++ b/analysis/paper/paper.docx
@@ -1755,39 +1755,48 @@
     </w:p>
     <w:p>
       <w:pPr>
-        <w:pStyle w:val="SourceCode"/>
-      </w:pPr>
-      <w:r>
-        <w:rPr>
-          <w:rStyle w:val="VerbatimChar"/>
-        </w:rPr>
-        <w:t xml:space="preserve">#&gt; quartz_off_screen </w:t>
-      </w:r>
-      <w:r>
-        <w:br w:type="textWrapping"/>
-      </w:r>
-      <w:r>
-        <w:rPr>
-          <w:rStyle w:val="VerbatimChar"/>
-        </w:rPr>
-        <w:t xml:space="preserve">#&gt;                 2</w:t>
-      </w:r>
-    </w:p>
-    <w:p>
-      <w:pPr>
-        <w:pStyle w:val="FirstParagraph"/>
+        <w:pStyle w:val="BodyText"/>
+      </w:pPr>
+      <w:r>
+        <w:t xml:space="preserve">The elliptic Fourier coefficients are examined by principal components analysis to explore the shape variations across three phases. The first two principal components (PCs) explain 74.85% of the total variances, of which 48.32% is explained by the first principle component. With the third component, the first three principal components explain 86.08% of the total variances. Figure</w:t>
+      </w:r>
+      <w:r>
+        <w:t xml:space="preserve"> </w:t>
+      </w:r>
+      <w:r>
+        <w:t xml:space="preserve">2</w:t>
+      </w:r>
+      <w:r>
+        <w:t xml:space="preserve"> </w:t>
+      </w:r>
+      <w:r>
+        <w:t xml:space="preserve">shows the shape variation associated to the first three principal components. The first component represents the height of the vessels from tall to short and the roundness of the body from round to oval shaped, and the second component relates to the neck and mouth constriction from narrow to wide. The third component explains a smaller portion of the variance (11.23%), which relates to the degree of flare of neck from curved to straight shape. The first two components account for most of the variance in relation to three phases were represented in Figure</w:t>
+      </w:r>
+      <w:r>
+        <w:t xml:space="preserve"> </w:t>
+      </w:r>
+      <w:r>
+        <w:t xml:space="preserve">3</w:t>
+      </w:r>
+      <w:r>
+        <w:t xml:space="preserve">. The result reflects a large overlap of three phase groupings especially for shapes in the pre-European and post-European period that shows some extent of similarity and consistency. However, the spread of shape distribution indications a wider variation in shapes in the pre-European and post-European period compared to those in Chinese period along both PC1 and PC2 axes. In other words, there is a decreasing in shape variance in the Chinese period that shares the features of shorter height and narrower mouth.</w:t>
+      </w:r>
+    </w:p>
+    <w:p>
+      <w:pPr>
+        <w:pStyle w:val="CaptionedFigure"/>
       </w:pPr>
       <w:r>
         <w:drawing>
           <wp:inline>
             <wp:extent cx="5943600" cy="4754880"/>
             <wp:effectExtent b="0" l="0" r="0" t="0"/>
-            <wp:docPr descr="" title="" id="1" name="Picture"/>
+            <wp:docPr descr="Figure 2: Pottery shape variation along principal component axes. The rows from the top to the bottom represent the first to third principal component respectively. Each column shows the shape variable according to the mean ±2 standard deviation (SD) labelled at 0.5 interval" title="" id="1" name="Picture"/>
             <a:graphic>
               <a:graphicData uri="http://schemas.openxmlformats.org/drawingml/2006/picture">
                 <pic:pic>
                   <pic:nvPicPr>
-                    <pic:cNvPr descr="../figures/PCA-analysis-1.png" id="0" name="Picture"/>
+                    <pic:cNvPr descr="../figures/contribution-PCs-1.png" id="0" name="Picture"/>
                     <pic:cNvPicPr>
                       <a:picLocks noChangeArrowheads="1" noChangeAspect="1"/>
                     </pic:cNvPicPr>
@@ -1819,17 +1828,70 @@
           </wp:inline>
         </w:drawing>
       </w:r>
+    </w:p>
+    <w:p>
+      <w:pPr>
+        <w:pStyle w:val="ImageCaption"/>
+      </w:pPr>
+      <w:r>
+        <w:t xml:space="preserve">Figure 2: Pottery shape variation along principal component axes. The rows from the top to the bottom represent the first to third principal component respectively. Each column shows the shape variable according to the mean ±2 standard deviation (SD) labelled at 0.5 interval</w:t>
+      </w:r>
+    </w:p>
+    <w:p>
+      <w:pPr>
+        <w:pStyle w:val="SourceCode"/>
+      </w:pPr>
+      <w:r>
+        <w:rPr>
+          <w:rStyle w:val="VerbatimChar"/>
+        </w:rPr>
+        <w:t xml:space="preserve">#&gt; quartz_off_screen </w:t>
+      </w:r>
+      <w:r>
+        <w:br w:type="textWrapping"/>
+      </w:r>
+      <w:r>
+        <w:rPr>
+          <w:rStyle w:val="VerbatimChar"/>
+        </w:rPr>
+        <w:t xml:space="preserve">#&gt;                 3</w:t>
+      </w:r>
+    </w:p>
+    <w:p>
+      <w:pPr>
+        <w:pStyle w:val="SourceCode"/>
+      </w:pPr>
+      <w:r>
+        <w:rPr>
+          <w:rStyle w:val="VerbatimChar"/>
+        </w:rPr>
+        <w:t xml:space="preserve">#&gt; quartz_off_screen </w:t>
+      </w:r>
+      <w:r>
+        <w:br w:type="textWrapping"/>
+      </w:r>
+      <w:r>
+        <w:rPr>
+          <w:rStyle w:val="VerbatimChar"/>
+        </w:rPr>
+        <w:t xml:space="preserve">#&gt;                 2</w:t>
+      </w:r>
+    </w:p>
+    <w:p>
+      <w:pPr>
+        <w:pStyle w:val="CaptionedFigure"/>
+      </w:pPr>
       <w:r>
         <w:drawing>
           <wp:inline>
             <wp:extent cx="5943600" cy="4754880"/>
             <wp:effectExtent b="0" l="0" r="0" t="0"/>
-            <wp:docPr descr="" title="" id="1" name="Picture"/>
+            <wp:docPr descr="Figure 3: Pottery shape distribution by each occupation phase according to the first two PCs" title="" id="1" name="Picture"/>
             <a:graphic>
               <a:graphicData uri="http://schemas.openxmlformats.org/drawingml/2006/picture">
                 <pic:pic>
                   <pic:nvPicPr>
-                    <pic:cNvPr descr="../figures/PCA-analysis-2.png" id="0" name="Picture"/>
+                    <pic:cNvPr descr="../figures/first-two-PCs-byplot-1.png" id="0" name="Picture"/>
                     <pic:cNvPicPr>
                       <a:picLocks noChangeArrowheads="1" noChangeAspect="1"/>
                     </pic:cNvPicPr>
@@ -1861,6 +1923,111 @@
           </wp:inline>
         </w:drawing>
       </w:r>
+    </w:p>
+    <w:p>
+      <w:pPr>
+        <w:pStyle w:val="ImageCaption"/>
+      </w:pPr>
+      <w:r>
+        <w:t xml:space="preserve">Figure 3: Pottery shape distribution by each occupation phase according to the first two PCs</w:t>
+      </w:r>
+    </w:p>
+    <w:p>
+      <w:pPr>
+        <w:pStyle w:val="SourceCode"/>
+      </w:pPr>
+      <w:r>
+        <w:rPr>
+          <w:rStyle w:val="VerbatimChar"/>
+        </w:rPr>
+        <w:t xml:space="preserve">#&gt; $stars.tab</w:t>
+      </w:r>
+      <w:r>
+        <w:br w:type="textWrapping"/>
+      </w:r>
+      <w:r>
+        <w:rPr>
+          <w:rStyle w:val="VerbatimChar"/>
+        </w:rPr>
+        <w:t xml:space="preserve">#&gt;               Chinese Post-European Pre-European</w:t>
+      </w:r>
+      <w:r>
+        <w:br w:type="textWrapping"/>
+      </w:r>
+      <w:r>
+        <w:rPr>
+          <w:rStyle w:val="VerbatimChar"/>
+        </w:rPr>
+        <w:t xml:space="preserve">#&gt; Chinese               -             ***         </w:t>
+      </w:r>
+      <w:r>
+        <w:br w:type="textWrapping"/>
+      </w:r>
+      <w:r>
+        <w:rPr>
+          <w:rStyle w:val="VerbatimChar"/>
+        </w:rPr>
+        <w:t xml:space="preserve">#&gt; Post-European                       *           </w:t>
+      </w:r>
+      <w:r>
+        <w:br w:type="textWrapping"/>
+      </w:r>
+      <w:r>
+        <w:rPr>
+          <w:rStyle w:val="VerbatimChar"/>
+        </w:rPr>
+        <w:t xml:space="preserve">#&gt; </w:t>
+      </w:r>
+      <w:r>
+        <w:br w:type="textWrapping"/>
+      </w:r>
+      <w:r>
+        <w:rPr>
+          <w:rStyle w:val="VerbatimChar"/>
+        </w:rPr>
+        <w:t xml:space="preserve">#&gt; $summary (see also $manovas)</w:t>
+      </w:r>
+      <w:r>
+        <w:br w:type="textWrapping"/>
+      </w:r>
+      <w:r>
+        <w:rPr>
+          <w:rStyle w:val="VerbatimChar"/>
+        </w:rPr>
+        <w:t xml:space="preserve">#&gt;                              Df Pillai approx F num Df den Df    Pr(&gt;F)</w:t>
+      </w:r>
+      <w:r>
+        <w:br w:type="textWrapping"/>
+      </w:r>
+      <w:r>
+        <w:rPr>
+          <w:rStyle w:val="VerbatimChar"/>
+        </w:rPr>
+        <w:t xml:space="preserve">#&gt; Chinese - Post-European       1 0.3806    1.620     11     29 1.452e-01</w:t>
+      </w:r>
+      <w:r>
+        <w:br w:type="textWrapping"/>
+      </w:r>
+      <w:r>
+        <w:rPr>
+          <w:rStyle w:val="VerbatimChar"/>
+        </w:rPr>
+        <w:t xml:space="preserve">#&gt; Chinese - Pre-European        1 0.6942    7.018     11     34 4.951e-06</w:t>
+      </w:r>
+      <w:r>
+        <w:br w:type="textWrapping"/>
+      </w:r>
+      <w:r>
+        <w:rPr>
+          <w:rStyle w:val="VerbatimChar"/>
+        </w:rPr>
+        <w:t xml:space="preserve">#&gt; Post-European - Pre-European  1 0.3491    2.292     11     47 2.434e-02</w:t>
+      </w:r>
+    </w:p>
+    <w:p>
+      <w:pPr>
+        <w:pStyle w:val="FirstParagraph"/>
+      </w:pPr>
       <w:r>
         <w:drawing>
           <wp:inline>
@@ -1871,7 +2038,7 @@
               <a:graphicData uri="http://schemas.openxmlformats.org/drawingml/2006/picture">
                 <pic:pic>
                   <pic:nvPicPr>
-                    <pic:cNvPr descr="../figures/PCA-analysis-3.png" id="0" name="Picture"/>
+                    <pic:cNvPr descr="../figures/MANOVA-1.png" id="0" name="Picture"/>
                     <pic:cNvPicPr>
                       <a:picLocks noChangeArrowheads="1" noChangeAspect="1"/>
                     </pic:cNvPicPr>
@@ -1903,147 +2070,6 @@
           </wp:inline>
         </w:drawing>
       </w:r>
-    </w:p>
-    <w:p>
-      <w:pPr>
-        <w:pStyle w:val="BodyText"/>
-      </w:pPr>
-      <w:r>
-        <w:t xml:space="preserve">Outlines generated by EFA are examined by principal components analysis to explore the shape variations across three phases. The first two principal components (PCs) explain 74.85% of variances, and the first three principal components (PCs) explain 86.08% of variances. The PC1 relate to the height of the vessels from short to high, the PC2 reflects the neck and mouth constriction from wide to narrow, and the PC3 relates to the degree of flare of neck from curved to straight shape. The biplot of PCs presents the grouping by each occupation phase.</w:t>
-      </w:r>
-    </w:p>
-    <w:p>
-      <w:pPr>
-        <w:pStyle w:val="SourceCode"/>
-      </w:pPr>
-      <w:r>
-        <w:rPr>
-          <w:rStyle w:val="VerbatimChar"/>
-        </w:rPr>
-        <w:t xml:space="preserve">#&gt; $stars.tab</w:t>
-      </w:r>
-      <w:r>
-        <w:br w:type="textWrapping"/>
-      </w:r>
-      <w:r>
-        <w:rPr>
-          <w:rStyle w:val="VerbatimChar"/>
-        </w:rPr>
-        <w:t xml:space="preserve">#&gt;               Chinese Post-European Pre-European</w:t>
-      </w:r>
-      <w:r>
-        <w:br w:type="textWrapping"/>
-      </w:r>
-      <w:r>
-        <w:rPr>
-          <w:rStyle w:val="VerbatimChar"/>
-        </w:rPr>
-        <w:t xml:space="preserve">#&gt; Chinese               -             ***         </w:t>
-      </w:r>
-      <w:r>
-        <w:br w:type="textWrapping"/>
-      </w:r>
-      <w:r>
-        <w:rPr>
-          <w:rStyle w:val="VerbatimChar"/>
-        </w:rPr>
-        <w:t xml:space="preserve">#&gt; Post-European                       *           </w:t>
-      </w:r>
-      <w:r>
-        <w:br w:type="textWrapping"/>
-      </w:r>
-      <w:r>
-        <w:rPr>
-          <w:rStyle w:val="VerbatimChar"/>
-        </w:rPr>
-        <w:t xml:space="preserve">#&gt; </w:t>
-      </w:r>
-      <w:r>
-        <w:br w:type="textWrapping"/>
-      </w:r>
-      <w:r>
-        <w:rPr>
-          <w:rStyle w:val="VerbatimChar"/>
-        </w:rPr>
-        <w:t xml:space="preserve">#&gt; $summary (see also $manovas)</w:t>
-      </w:r>
-      <w:r>
-        <w:br w:type="textWrapping"/>
-      </w:r>
-      <w:r>
-        <w:rPr>
-          <w:rStyle w:val="VerbatimChar"/>
-        </w:rPr>
-        <w:t xml:space="preserve">#&gt;                              Df Pillai approx F num Df den Df    Pr(&gt;F)</w:t>
-      </w:r>
-      <w:r>
-        <w:br w:type="textWrapping"/>
-      </w:r>
-      <w:r>
-        <w:rPr>
-          <w:rStyle w:val="VerbatimChar"/>
-        </w:rPr>
-        <w:t xml:space="preserve">#&gt; Chinese - Post-European       1 0.3806    1.620     11     29 1.452e-01</w:t>
-      </w:r>
-      <w:r>
-        <w:br w:type="textWrapping"/>
-      </w:r>
-      <w:r>
-        <w:rPr>
-          <w:rStyle w:val="VerbatimChar"/>
-        </w:rPr>
-        <w:t xml:space="preserve">#&gt; Chinese - Pre-European        1 0.6942    7.018     11     34 4.951e-06</w:t>
-      </w:r>
-      <w:r>
-        <w:br w:type="textWrapping"/>
-      </w:r>
-      <w:r>
-        <w:rPr>
-          <w:rStyle w:val="VerbatimChar"/>
-        </w:rPr>
-        <w:t xml:space="preserve">#&gt; Post-European - Pre-European  1 0.3491    2.292     11     47 2.434e-02</w:t>
-      </w:r>
-      <w:r>
-        <w:br w:type="textWrapping"/>
-      </w:r>
-      <w:r>
-        <w:rPr>
-          <w:rStyle w:val="VerbatimChar"/>
-        </w:rPr>
-        <w:t xml:space="preserve">#&gt;                              Df    Pillai approx F num Df den Df       Pr(&gt;F)</w:t>
-      </w:r>
-      <w:r>
-        <w:br w:type="textWrapping"/>
-      </w:r>
-      <w:r>
-        <w:rPr>
-          <w:rStyle w:val="VerbatimChar"/>
-        </w:rPr>
-        <w:t xml:space="preserve">#&gt; Chinese - Post-European       1 0.3806357 1.620200     11     29 1.451623e-01</w:t>
-      </w:r>
-      <w:r>
-        <w:br w:type="textWrapping"/>
-      </w:r>
-      <w:r>
-        <w:rPr>
-          <w:rStyle w:val="VerbatimChar"/>
-        </w:rPr>
-        <w:t xml:space="preserve">#&gt; Chinese - Pre-European        1 0.6942310 7.017731     11     34 4.950675e-06</w:t>
-      </w:r>
-      <w:r>
-        <w:br w:type="textWrapping"/>
-      </w:r>
-      <w:r>
-        <w:rPr>
-          <w:rStyle w:val="VerbatimChar"/>
-        </w:rPr>
-        <w:t xml:space="preserve">#&gt; Post-European - Pre-European  1 0.3491049 2.291660     11     47 2.433666e-02</w:t>
-      </w:r>
-    </w:p>
-    <w:p>
-      <w:pPr>
-        <w:pStyle w:val="FirstParagraph"/>
-      </w:pPr>
       <w:r>
         <w:drawing>
           <wp:inline>
@@ -2054,7 +2080,7 @@
               <a:graphicData uri="http://schemas.openxmlformats.org/drawingml/2006/picture">
                 <pic:pic>
                   <pic:nvPicPr>
-                    <pic:cNvPr descr="../figures/MANOVA-1.png" id="0" name="Picture"/>
+                    <pic:cNvPr descr="../figures/MANOVA-2.png" id="0" name="Picture"/>
                     <pic:cNvPicPr>
                       <a:picLocks noChangeArrowheads="1" noChangeAspect="1"/>
                     </pic:cNvPicPr>
@@ -2086,6 +2112,220 @@
           </wp:inline>
         </w:drawing>
       </w:r>
+    </w:p>
+    <w:p>
+      <w:pPr>
+        <w:pStyle w:val="SourceCode"/>
+      </w:pPr>
+      <w:r>
+        <w:rPr>
+          <w:rStyle w:val="VerbatimChar"/>
+        </w:rPr>
+        <w:t xml:space="preserve">#&gt;  Family: gaussian </w:t>
+      </w:r>
+      <w:r>
+        <w:br w:type="textWrapping"/>
+      </w:r>
+      <w:r>
+        <w:rPr>
+          <w:rStyle w:val="VerbatimChar"/>
+        </w:rPr>
+        <w:t xml:space="preserve">#&gt;   Links: mu = identity; sigma = identity </w:t>
+      </w:r>
+      <w:r>
+        <w:br w:type="textWrapping"/>
+      </w:r>
+      <w:r>
+        <w:rPr>
+          <w:rStyle w:val="VerbatimChar"/>
+        </w:rPr>
+        <w:t xml:space="preserve">#&gt; Formula: shape_pc1 ~ s(thick_body1) </w:t>
+      </w:r>
+      <w:r>
+        <w:br w:type="textWrapping"/>
+      </w:r>
+      <w:r>
+        <w:rPr>
+          <w:rStyle w:val="VerbatimChar"/>
+        </w:rPr>
+        <w:t xml:space="preserve">#&gt;    Data: gams_input (Number of observations: 73) </w:t>
+      </w:r>
+      <w:r>
+        <w:br w:type="textWrapping"/>
+      </w:r>
+      <w:r>
+        <w:rPr>
+          <w:rStyle w:val="VerbatimChar"/>
+        </w:rPr>
+        <w:t xml:space="preserve">#&gt; Samples: 4 chains, each with iter = 4000; warmup = 1000; thin = 10;</w:t>
+      </w:r>
+      <w:r>
+        <w:br w:type="textWrapping"/>
+      </w:r>
+      <w:r>
+        <w:rPr>
+          <w:rStyle w:val="VerbatimChar"/>
+        </w:rPr>
+        <w:t xml:space="preserve">#&gt;          total post-warmup samples = 1200</w:t>
+      </w:r>
+      <w:r>
+        <w:br w:type="textWrapping"/>
+      </w:r>
+      <w:r>
+        <w:rPr>
+          <w:rStyle w:val="VerbatimChar"/>
+        </w:rPr>
+        <w:t xml:space="preserve">#&gt; </w:t>
+      </w:r>
+      <w:r>
+        <w:br w:type="textWrapping"/>
+      </w:r>
+      <w:r>
+        <w:rPr>
+          <w:rStyle w:val="VerbatimChar"/>
+        </w:rPr>
+        <w:t xml:space="preserve">#&gt; Smooth Terms: </w:t>
+      </w:r>
+      <w:r>
+        <w:br w:type="textWrapping"/>
+      </w:r>
+      <w:r>
+        <w:rPr>
+          <w:rStyle w:val="VerbatimChar"/>
+        </w:rPr>
+        <w:t xml:space="preserve">#&gt;                     Estimate Est.Error l-95% CI u-95% CI Rhat Bulk_ESS Tail_ESS</w:t>
+      </w:r>
+      <w:r>
+        <w:br w:type="textWrapping"/>
+      </w:r>
+      <w:r>
+        <w:rPr>
+          <w:rStyle w:val="VerbatimChar"/>
+        </w:rPr>
+        <w:t xml:space="preserve">#&gt; sds(sthick_body1_1)     0.00      0.00     0.00     0.01 1.00     1121     1172</w:t>
+      </w:r>
+      <w:r>
+        <w:br w:type="textWrapping"/>
+      </w:r>
+      <w:r>
+        <w:rPr>
+          <w:rStyle w:val="VerbatimChar"/>
+        </w:rPr>
+        <w:t xml:space="preserve">#&gt; </w:t>
+      </w:r>
+      <w:r>
+        <w:br w:type="textWrapping"/>
+      </w:r>
+      <w:r>
+        <w:rPr>
+          <w:rStyle w:val="VerbatimChar"/>
+        </w:rPr>
+        <w:t xml:space="preserve">#&gt; Population-Level Effects: </w:t>
+      </w:r>
+      <w:r>
+        <w:br w:type="textWrapping"/>
+      </w:r>
+      <w:r>
+        <w:rPr>
+          <w:rStyle w:val="VerbatimChar"/>
+        </w:rPr>
+        <w:t xml:space="preserve">#&gt;                Estimate Est.Error l-95% CI u-95% CI Rhat Bulk_ESS Tail_ESS</w:t>
+      </w:r>
+      <w:r>
+        <w:br w:type="textWrapping"/>
+      </w:r>
+      <w:r>
+        <w:rPr>
+          <w:rStyle w:val="VerbatimChar"/>
+        </w:rPr>
+        <w:t xml:space="preserve">#&gt; Intercept         -0.00      0.00    -0.00     0.00 1.00     1226     1127</w:t>
+      </w:r>
+      <w:r>
+        <w:br w:type="textWrapping"/>
+      </w:r>
+      <w:r>
+        <w:rPr>
+          <w:rStyle w:val="VerbatimChar"/>
+        </w:rPr>
+        <w:t xml:space="preserve">#&gt; sthick_body1_1     0.00      0.00    -0.00     0.01 1.00     1185     1134</w:t>
+      </w:r>
+      <w:r>
+        <w:br w:type="textWrapping"/>
+      </w:r>
+      <w:r>
+        <w:rPr>
+          <w:rStyle w:val="VerbatimChar"/>
+        </w:rPr>
+        <w:t xml:space="preserve">#&gt; </w:t>
+      </w:r>
+      <w:r>
+        <w:br w:type="textWrapping"/>
+      </w:r>
+      <w:r>
+        <w:rPr>
+          <w:rStyle w:val="VerbatimChar"/>
+        </w:rPr>
+        <w:t xml:space="preserve">#&gt; Family Specific Parameters: </w:t>
+      </w:r>
+      <w:r>
+        <w:br w:type="textWrapping"/>
+      </w:r>
+      <w:r>
+        <w:rPr>
+          <w:rStyle w:val="VerbatimChar"/>
+        </w:rPr>
+        <w:t xml:space="preserve">#&gt;       Estimate Est.Error l-95% CI u-95% CI Rhat Bulk_ESS Tail_ESS</w:t>
+      </w:r>
+      <w:r>
+        <w:br w:type="textWrapping"/>
+      </w:r>
+      <w:r>
+        <w:rPr>
+          <w:rStyle w:val="VerbatimChar"/>
+        </w:rPr>
+        <w:t xml:space="preserve">#&gt; sigma     0.00      0.00     0.00     0.00 1.00     1298     1135</w:t>
+      </w:r>
+      <w:r>
+        <w:br w:type="textWrapping"/>
+      </w:r>
+      <w:r>
+        <w:rPr>
+          <w:rStyle w:val="VerbatimChar"/>
+        </w:rPr>
+        <w:t xml:space="preserve">#&gt; </w:t>
+      </w:r>
+      <w:r>
+        <w:br w:type="textWrapping"/>
+      </w:r>
+      <w:r>
+        <w:rPr>
+          <w:rStyle w:val="VerbatimChar"/>
+        </w:rPr>
+        <w:t xml:space="preserve">#&gt; Samples were drawn using sampling(NUTS). For each parameter, Eff.Sample </w:t>
+      </w:r>
+      <w:r>
+        <w:br w:type="textWrapping"/>
+      </w:r>
+      <w:r>
+        <w:rPr>
+          <w:rStyle w:val="VerbatimChar"/>
+        </w:rPr>
+        <w:t xml:space="preserve">#&gt; is a crude measure of effective sample size, and Rhat is the potential </w:t>
+      </w:r>
+      <w:r>
+        <w:br w:type="textWrapping"/>
+      </w:r>
+      <w:r>
+        <w:rPr>
+          <w:rStyle w:val="VerbatimChar"/>
+        </w:rPr>
+        <w:t xml:space="preserve">#&gt; scale reduction factor on split chains (at convergence, Rhat = 1).</w:t>
+      </w:r>
+    </w:p>
+    <w:p>
+      <w:pPr>
+        <w:pStyle w:val="FirstParagraph"/>
+      </w:pPr>
       <w:r>
         <w:drawing>
           <wp:inline>
@@ -2096,7 +2336,7 @@
               <a:graphicData uri="http://schemas.openxmlformats.org/drawingml/2006/picture">
                 <pic:pic>
                   <pic:nvPicPr>
-                    <pic:cNvPr descr="../figures/MANOVA-2.png" id="0" name="Picture"/>
+                    <pic:cNvPr descr="../figures/MANOVA-3.png" id="0" name="Picture"/>
                     <pic:cNvPicPr>
                       <a:picLocks noChangeArrowheads="1" noChangeAspect="1"/>
                     </pic:cNvPicPr>
@@ -2137,60 +2377,6 @@
         <w:rPr>
           <w:rStyle w:val="VerbatimChar"/>
         </w:rPr>
-        <w:t xml:space="preserve">#&gt;  Family: gaussian </w:t>
-      </w:r>
-      <w:r>
-        <w:br w:type="textWrapping"/>
-      </w:r>
-      <w:r>
-        <w:rPr>
-          <w:rStyle w:val="VerbatimChar"/>
-        </w:rPr>
-        <w:t xml:space="preserve">#&gt;   Links: mu = identity; sigma = identity </w:t>
-      </w:r>
-      <w:r>
-        <w:br w:type="textWrapping"/>
-      </w:r>
-      <w:r>
-        <w:rPr>
-          <w:rStyle w:val="VerbatimChar"/>
-        </w:rPr>
-        <w:t xml:space="preserve">#&gt; Formula: shape_pc1 ~ s(thick_body1) </w:t>
-      </w:r>
-      <w:r>
-        <w:br w:type="textWrapping"/>
-      </w:r>
-      <w:r>
-        <w:rPr>
-          <w:rStyle w:val="VerbatimChar"/>
-        </w:rPr>
-        <w:t xml:space="preserve">#&gt;    Data: gams_input (Number of observations: 73) </w:t>
-      </w:r>
-      <w:r>
-        <w:br w:type="textWrapping"/>
-      </w:r>
-      <w:r>
-        <w:rPr>
-          <w:rStyle w:val="VerbatimChar"/>
-        </w:rPr>
-        <w:t xml:space="preserve">#&gt; Samples: 4 chains, each with iter = 4000; warmup = 1000; thin = 10;</w:t>
-      </w:r>
-      <w:r>
-        <w:br w:type="textWrapping"/>
-      </w:r>
-      <w:r>
-        <w:rPr>
-          <w:rStyle w:val="VerbatimChar"/>
-        </w:rPr>
-        <w:t xml:space="preserve">#&gt;          total post-warmup samples = 1200</w:t>
-      </w:r>
-      <w:r>
-        <w:br w:type="textWrapping"/>
-      </w:r>
-      <w:r>
-        <w:rPr>
-          <w:rStyle w:val="VerbatimChar"/>
-        </w:rPr>
         <w:t xml:space="preserve">#&gt; </w:t>
       </w:r>
       <w:r>
@@ -2200,25 +2386,7 @@
         <w:rPr>
           <w:rStyle w:val="VerbatimChar"/>
         </w:rPr>
-        <w:t xml:space="preserve">#&gt; Smooth Terms: </w:t>
-      </w:r>
-      <w:r>
-        <w:br w:type="textWrapping"/>
-      </w:r>
-      <w:r>
-        <w:rPr>
-          <w:rStyle w:val="VerbatimChar"/>
-        </w:rPr>
-        <w:t xml:space="preserve">#&gt;                     Estimate Est.Error l-95% CI u-95% CI Rhat Bulk_ESS Tail_ESS</w:t>
-      </w:r>
-      <w:r>
-        <w:br w:type="textWrapping"/>
-      </w:r>
-      <w:r>
-        <w:rPr>
-          <w:rStyle w:val="VerbatimChar"/>
-        </w:rPr>
-        <w:t xml:space="preserve">#&gt; sds(sthick_body1_1)     0.00      0.00     0.00     0.01 1.00     1121     1172</w:t>
+        <w:t xml:space="preserve">#&gt; Computed from 1200 by 73 log-likelihood matrix</w:t>
       </w:r>
       <w:r>
         <w:br w:type="textWrapping"/>
@@ -2236,34 +2404,52 @@
         <w:rPr>
           <w:rStyle w:val="VerbatimChar"/>
         </w:rPr>
-        <w:t xml:space="preserve">#&gt; Population-Level Effects: </w:t>
-      </w:r>
-      <w:r>
-        <w:br w:type="textWrapping"/>
-      </w:r>
-      <w:r>
-        <w:rPr>
-          <w:rStyle w:val="VerbatimChar"/>
-        </w:rPr>
-        <w:t xml:space="preserve">#&gt;                Estimate Est.Error l-95% CI u-95% CI Rhat Bulk_ESS Tail_ESS</w:t>
-      </w:r>
-      <w:r>
-        <w:br w:type="textWrapping"/>
-      </w:r>
-      <w:r>
-        <w:rPr>
-          <w:rStyle w:val="VerbatimChar"/>
-        </w:rPr>
-        <w:t xml:space="preserve">#&gt; Intercept         -0.00      0.00    -0.00     0.00 1.00     1226     1127</w:t>
-      </w:r>
-      <w:r>
-        <w:br w:type="textWrapping"/>
-      </w:r>
-      <w:r>
-        <w:rPr>
-          <w:rStyle w:val="VerbatimChar"/>
-        </w:rPr>
-        <w:t xml:space="preserve">#&gt; sthick_body1_1     0.00      0.00    -0.00     0.01 1.00     1185     1134</w:t>
+        <w:t xml:space="preserve">#&gt;          Estimate   SE</w:t>
+      </w:r>
+      <w:r>
+        <w:br w:type="textWrapping"/>
+      </w:r>
+      <w:r>
+        <w:rPr>
+          <w:rStyle w:val="VerbatimChar"/>
+        </w:rPr>
+        <w:t xml:space="preserve">#&gt; elpd_loo    366.5  6.2</w:t>
+      </w:r>
+      <w:r>
+        <w:br w:type="textWrapping"/>
+      </w:r>
+      <w:r>
+        <w:rPr>
+          <w:rStyle w:val="VerbatimChar"/>
+        </w:rPr>
+        <w:t xml:space="preserve">#&gt; p_loo         3.8  0.7</w:t>
+      </w:r>
+      <w:r>
+        <w:br w:type="textWrapping"/>
+      </w:r>
+      <w:r>
+        <w:rPr>
+          <w:rStyle w:val="VerbatimChar"/>
+        </w:rPr>
+        <w:t xml:space="preserve">#&gt; looic      -733.0 12.3</w:t>
+      </w:r>
+      <w:r>
+        <w:br w:type="textWrapping"/>
+      </w:r>
+      <w:r>
+        <w:rPr>
+          <w:rStyle w:val="VerbatimChar"/>
+        </w:rPr>
+        <w:t xml:space="preserve">#&gt; ------</w:t>
+      </w:r>
+      <w:r>
+        <w:br w:type="textWrapping"/>
+      </w:r>
+      <w:r>
+        <w:rPr>
+          <w:rStyle w:val="VerbatimChar"/>
+        </w:rPr>
+        <w:t xml:space="preserve">#&gt; Monte Carlo SE of elpd_loo is NA.</w:t>
       </w:r>
       <w:r>
         <w:br w:type="textWrapping"/>
@@ -2281,61 +2467,61 @@
         <w:rPr>
           <w:rStyle w:val="VerbatimChar"/>
         </w:rPr>
-        <w:t xml:space="preserve">#&gt; Family Specific Parameters: </w:t>
-      </w:r>
-      <w:r>
-        <w:br w:type="textWrapping"/>
-      </w:r>
-      <w:r>
-        <w:rPr>
-          <w:rStyle w:val="VerbatimChar"/>
-        </w:rPr>
-        <w:t xml:space="preserve">#&gt;       Estimate Est.Error l-95% CI u-95% CI Rhat Bulk_ESS Tail_ESS</w:t>
-      </w:r>
-      <w:r>
-        <w:br w:type="textWrapping"/>
-      </w:r>
-      <w:r>
-        <w:rPr>
-          <w:rStyle w:val="VerbatimChar"/>
-        </w:rPr>
-        <w:t xml:space="preserve">#&gt; sigma     0.00      0.00     0.00     0.00 1.00     1298     1135</w:t>
-      </w:r>
-      <w:r>
-        <w:br w:type="textWrapping"/>
-      </w:r>
-      <w:r>
-        <w:rPr>
-          <w:rStyle w:val="VerbatimChar"/>
-        </w:rPr>
-        <w:t xml:space="preserve">#&gt; </w:t>
-      </w:r>
-      <w:r>
-        <w:br w:type="textWrapping"/>
-      </w:r>
-      <w:r>
-        <w:rPr>
-          <w:rStyle w:val="VerbatimChar"/>
-        </w:rPr>
-        <w:t xml:space="preserve">#&gt; Samples were drawn using sampling(NUTS). For each parameter, Eff.Sample </w:t>
-      </w:r>
-      <w:r>
-        <w:br w:type="textWrapping"/>
-      </w:r>
-      <w:r>
-        <w:rPr>
-          <w:rStyle w:val="VerbatimChar"/>
-        </w:rPr>
-        <w:t xml:space="preserve">#&gt; is a crude measure of effective sample size, and Rhat is the potential </w:t>
-      </w:r>
-      <w:r>
-        <w:br w:type="textWrapping"/>
-      </w:r>
-      <w:r>
-        <w:rPr>
-          <w:rStyle w:val="VerbatimChar"/>
-        </w:rPr>
-        <w:t xml:space="preserve">#&gt; scale reduction factor on split chains (at convergence, Rhat = 1).</w:t>
+        <w:t xml:space="preserve">#&gt; Pareto k diagnostic values:</w:t>
+      </w:r>
+      <w:r>
+        <w:br w:type="textWrapping"/>
+      </w:r>
+      <w:r>
+        <w:rPr>
+          <w:rStyle w:val="VerbatimChar"/>
+        </w:rPr>
+        <w:t xml:space="preserve">#&gt;                          Count Pct.    Min. n_eff</w:t>
+      </w:r>
+      <w:r>
+        <w:br w:type="textWrapping"/>
+      </w:r>
+      <w:r>
+        <w:rPr>
+          <w:rStyle w:val="VerbatimChar"/>
+        </w:rPr>
+        <w:t xml:space="preserve">#&gt; (-Inf, 0.5]   (good)     72    98.6%   753       </w:t>
+      </w:r>
+      <w:r>
+        <w:br w:type="textWrapping"/>
+      </w:r>
+      <w:r>
+        <w:rPr>
+          <w:rStyle w:val="VerbatimChar"/>
+        </w:rPr>
+        <w:t xml:space="preserve">#&gt;  (0.5, 0.7]   (ok)        0     0.0%   &lt;NA&gt;      </w:t>
+      </w:r>
+      <w:r>
+        <w:br w:type="textWrapping"/>
+      </w:r>
+      <w:r>
+        <w:rPr>
+          <w:rStyle w:val="VerbatimChar"/>
+        </w:rPr>
+        <w:t xml:space="preserve">#&gt;    (0.7, 1]   (bad)       1     1.4%   298       </w:t>
+      </w:r>
+      <w:r>
+        <w:br w:type="textWrapping"/>
+      </w:r>
+      <w:r>
+        <w:rPr>
+          <w:rStyle w:val="VerbatimChar"/>
+        </w:rPr>
+        <w:t xml:space="preserve">#&gt;    (1, Inf)   (very bad)  0     0.0%   &lt;NA&gt;      </w:t>
+      </w:r>
+      <w:r>
+        <w:br w:type="textWrapping"/>
+      </w:r>
+      <w:r>
+        <w:rPr>
+          <w:rStyle w:val="VerbatimChar"/>
+        </w:rPr>
+        <w:t xml:space="preserve">#&gt; See help('pareto-k-diagnostic') for details.</w:t>
       </w:r>
     </w:p>
     <w:p>
@@ -2352,7 +2538,7 @@
               <a:graphicData uri="http://schemas.openxmlformats.org/drawingml/2006/picture">
                 <pic:pic>
                   <pic:nvPicPr>
-                    <pic:cNvPr descr="../figures/MANOVA-3.png" id="0" name="Picture"/>
+                    <pic:cNvPr descr="../figures/MANOVA-4.png" id="0" name="Picture"/>
                     <pic:cNvPicPr>
                       <a:picLocks noChangeArrowheads="1" noChangeAspect="1"/>
                     </pic:cNvPicPr>
@@ -2387,162 +2573,7 @@
     </w:p>
     <w:p>
       <w:pPr>
-        <w:pStyle w:val="SourceCode"/>
-      </w:pPr>
-      <w:r>
-        <w:rPr>
-          <w:rStyle w:val="VerbatimChar"/>
-        </w:rPr>
-        <w:t xml:space="preserve">#&gt; </w:t>
-      </w:r>
-      <w:r>
-        <w:br w:type="textWrapping"/>
-      </w:r>
-      <w:r>
-        <w:rPr>
-          <w:rStyle w:val="VerbatimChar"/>
-        </w:rPr>
-        <w:t xml:space="preserve">#&gt; Computed from 1200 by 73 log-likelihood matrix</w:t>
-      </w:r>
-      <w:r>
-        <w:br w:type="textWrapping"/>
-      </w:r>
-      <w:r>
-        <w:rPr>
-          <w:rStyle w:val="VerbatimChar"/>
-        </w:rPr>
-        <w:t xml:space="preserve">#&gt; </w:t>
-      </w:r>
-      <w:r>
-        <w:br w:type="textWrapping"/>
-      </w:r>
-      <w:r>
-        <w:rPr>
-          <w:rStyle w:val="VerbatimChar"/>
-        </w:rPr>
-        <w:t xml:space="preserve">#&gt;          Estimate   SE</w:t>
-      </w:r>
-      <w:r>
-        <w:br w:type="textWrapping"/>
-      </w:r>
-      <w:r>
-        <w:rPr>
-          <w:rStyle w:val="VerbatimChar"/>
-        </w:rPr>
-        <w:t xml:space="preserve">#&gt; elpd_loo    366.5  6.2</w:t>
-      </w:r>
-      <w:r>
-        <w:br w:type="textWrapping"/>
-      </w:r>
-      <w:r>
-        <w:rPr>
-          <w:rStyle w:val="VerbatimChar"/>
-        </w:rPr>
-        <w:t xml:space="preserve">#&gt; p_loo         3.8  0.7</w:t>
-      </w:r>
-      <w:r>
-        <w:br w:type="textWrapping"/>
-      </w:r>
-      <w:r>
-        <w:rPr>
-          <w:rStyle w:val="VerbatimChar"/>
-        </w:rPr>
-        <w:t xml:space="preserve">#&gt; looic      -733.0 12.3</w:t>
-      </w:r>
-      <w:r>
-        <w:br w:type="textWrapping"/>
-      </w:r>
-      <w:r>
-        <w:rPr>
-          <w:rStyle w:val="VerbatimChar"/>
-        </w:rPr>
-        <w:t xml:space="preserve">#&gt; ------</w:t>
-      </w:r>
-      <w:r>
-        <w:br w:type="textWrapping"/>
-      </w:r>
-      <w:r>
-        <w:rPr>
-          <w:rStyle w:val="VerbatimChar"/>
-        </w:rPr>
-        <w:t xml:space="preserve">#&gt; Monte Carlo SE of elpd_loo is NA.</w:t>
-      </w:r>
-      <w:r>
-        <w:br w:type="textWrapping"/>
-      </w:r>
-      <w:r>
-        <w:rPr>
-          <w:rStyle w:val="VerbatimChar"/>
-        </w:rPr>
-        <w:t xml:space="preserve">#&gt; </w:t>
-      </w:r>
-      <w:r>
-        <w:br w:type="textWrapping"/>
-      </w:r>
-      <w:r>
-        <w:rPr>
-          <w:rStyle w:val="VerbatimChar"/>
-        </w:rPr>
-        <w:t xml:space="preserve">#&gt; Pareto k diagnostic values:</w:t>
-      </w:r>
-      <w:r>
-        <w:br w:type="textWrapping"/>
-      </w:r>
-      <w:r>
-        <w:rPr>
-          <w:rStyle w:val="VerbatimChar"/>
-        </w:rPr>
-        <w:t xml:space="preserve">#&gt;                          Count Pct.    Min. n_eff</w:t>
-      </w:r>
-      <w:r>
-        <w:br w:type="textWrapping"/>
-      </w:r>
-      <w:r>
-        <w:rPr>
-          <w:rStyle w:val="VerbatimChar"/>
-        </w:rPr>
-        <w:t xml:space="preserve">#&gt; (-Inf, 0.5]   (good)     72    98.6%   753       </w:t>
-      </w:r>
-      <w:r>
-        <w:br w:type="textWrapping"/>
-      </w:r>
-      <w:r>
-        <w:rPr>
-          <w:rStyle w:val="VerbatimChar"/>
-        </w:rPr>
-        <w:t xml:space="preserve">#&gt;  (0.5, 0.7]   (ok)        0     0.0%   &lt;NA&gt;      </w:t>
-      </w:r>
-      <w:r>
-        <w:br w:type="textWrapping"/>
-      </w:r>
-      <w:r>
-        <w:rPr>
-          <w:rStyle w:val="VerbatimChar"/>
-        </w:rPr>
-        <w:t xml:space="preserve">#&gt;    (0.7, 1]   (bad)       1     1.4%   298       </w:t>
-      </w:r>
-      <w:r>
-        <w:br w:type="textWrapping"/>
-      </w:r>
-      <w:r>
-        <w:rPr>
-          <w:rStyle w:val="VerbatimChar"/>
-        </w:rPr>
-        <w:t xml:space="preserve">#&gt;    (1, Inf)   (very bad)  0     0.0%   &lt;NA&gt;      </w:t>
-      </w:r>
-      <w:r>
-        <w:br w:type="textWrapping"/>
-      </w:r>
-      <w:r>
-        <w:rPr>
-          <w:rStyle w:val="VerbatimChar"/>
-        </w:rPr>
-        <w:t xml:space="preserve">#&gt; See help('pareto-k-diagnostic') for details.</w:t>
-      </w:r>
-    </w:p>
-    <w:p>
-      <w:pPr>
-        <w:pStyle w:val="FirstParagraph"/>
+        <w:pStyle w:val="BodyText"/>
       </w:pPr>
       <w:r>
         <w:drawing>
@@ -2554,7 +2585,7 @@
               <a:graphicData uri="http://schemas.openxmlformats.org/drawingml/2006/picture">
                 <pic:pic>
                   <pic:nvPicPr>
-                    <pic:cNvPr descr="../figures/MANOVA-4.png" id="0" name="Picture"/>
+                    <pic:cNvPr descr="../figures/CV-test-1.png" id="0" name="Picture"/>
                     <pic:cNvPicPr>
                       <a:picLocks noChangeArrowheads="1" noChangeAspect="1"/>
                     </pic:cNvPicPr>
@@ -2589,7 +2620,126 @@
     </w:p>
     <w:p>
       <w:pPr>
-        <w:pStyle w:val="BodyText"/>
+        <w:pStyle w:val="SourceCode"/>
+      </w:pPr>
+      <w:r>
+        <w:rPr>
+          <w:rStyle w:val="VerbatimChar"/>
+        </w:rPr>
+        <w:t xml:space="preserve">#&gt; # A tibble: 9 x 3</w:t>
+      </w:r>
+      <w:r>
+        <w:br w:type="textWrapping"/>
+      </w:r>
+      <w:r>
+        <w:rPr>
+          <w:rStyle w:val="VerbatimChar"/>
+        </w:rPr>
+        <w:t xml:space="preserve">#&gt; # Groups:   pcn [3]</w:t>
+      </w:r>
+      <w:r>
+        <w:br w:type="textWrapping"/>
+      </w:r>
+      <w:r>
+        <w:rPr>
+          <w:rStyle w:val="VerbatimChar"/>
+        </w:rPr>
+        <w:t xml:space="preserve">#&gt;   pcn    phase            variance</w:t>
+      </w:r>
+      <w:r>
+        <w:br w:type="textWrapping"/>
+      </w:r>
+      <w:r>
+        <w:rPr>
+          <w:rStyle w:val="VerbatimChar"/>
+        </w:rPr>
+        <w:t xml:space="preserve">#&gt;   &lt;glue&gt; &lt;fct&gt;               &lt;dbl&gt;</w:t>
+      </w:r>
+      <w:r>
+        <w:br w:type="textWrapping"/>
+      </w:r>
+      <w:r>
+        <w:rPr>
+          <w:rStyle w:val="VerbatimChar"/>
+        </w:rPr>
+        <w:t xml:space="preserve">#&gt; 1 PC1    Pre-European  0.00000216 </w:t>
+      </w:r>
+      <w:r>
+        <w:br w:type="textWrapping"/>
+      </w:r>
+      <w:r>
+        <w:rPr>
+          <w:rStyle w:val="VerbatimChar"/>
+        </w:rPr>
+        <w:t xml:space="preserve">#&gt; 2 PC1    Post-European 0.00000242 </w:t>
+      </w:r>
+      <w:r>
+        <w:br w:type="textWrapping"/>
+      </w:r>
+      <w:r>
+        <w:rPr>
+          <w:rStyle w:val="VerbatimChar"/>
+        </w:rPr>
+        <w:t xml:space="preserve">#&gt; 3 PC1    Chinese       0.000000902</w:t>
+      </w:r>
+      <w:r>
+        <w:br w:type="textWrapping"/>
+      </w:r>
+      <w:r>
+        <w:rPr>
+          <w:rStyle w:val="VerbatimChar"/>
+        </w:rPr>
+        <w:t xml:space="preserve">#&gt; 4 PC2    Pre-European  0.00000162 </w:t>
+      </w:r>
+      <w:r>
+        <w:br w:type="textWrapping"/>
+      </w:r>
+      <w:r>
+        <w:rPr>
+          <w:rStyle w:val="VerbatimChar"/>
+        </w:rPr>
+        <w:t xml:space="preserve">#&gt; 5 PC2    Post-European 0.000000902</w:t>
+      </w:r>
+      <w:r>
+        <w:br w:type="textWrapping"/>
+      </w:r>
+      <w:r>
+        <w:rPr>
+          <w:rStyle w:val="VerbatimChar"/>
+        </w:rPr>
+        <w:t xml:space="preserve">#&gt; 6 PC2    Chinese       0.000000587</w:t>
+      </w:r>
+      <w:r>
+        <w:br w:type="textWrapping"/>
+      </w:r>
+      <w:r>
+        <w:rPr>
+          <w:rStyle w:val="VerbatimChar"/>
+        </w:rPr>
+        <w:t xml:space="preserve">#&gt; 7 PC3    Pre-European  0.000000553</w:t>
+      </w:r>
+      <w:r>
+        <w:br w:type="textWrapping"/>
+      </w:r>
+      <w:r>
+        <w:rPr>
+          <w:rStyle w:val="VerbatimChar"/>
+        </w:rPr>
+        <w:t xml:space="preserve">#&gt; 8 PC3    Post-European 0.000000604</w:t>
+      </w:r>
+      <w:r>
+        <w:br w:type="textWrapping"/>
+      </w:r>
+      <w:r>
+        <w:rPr>
+          <w:rStyle w:val="VerbatimChar"/>
+        </w:rPr>
+        <w:t xml:space="preserve">#&gt; 9 PC3    Chinese       0.000000487</w:t>
+      </w:r>
+    </w:p>
+    <w:p>
+      <w:pPr>
+        <w:pStyle w:val="FirstParagraph"/>
       </w:pPr>
       <w:r>
         <w:drawing>
@@ -2601,7 +2751,7 @@
               <a:graphicData uri="http://schemas.openxmlformats.org/drawingml/2006/picture">
                 <pic:pic>
                   <pic:nvPicPr>
-                    <pic:cNvPr descr="../figures/CV-test-1.png" id="0" name="Picture"/>
+                    <pic:cNvPr descr="../figures/CV-test-2.png" id="0" name="Picture"/>
                     <pic:cNvPicPr>
                       <a:picLocks noChangeArrowheads="1" noChangeAspect="1"/>
                     </pic:cNvPicPr>
@@ -2636,459 +2786,293 @@
     </w:p>
     <w:p>
       <w:pPr>
-        <w:pStyle w:val="SourceCode"/>
-      </w:pPr>
-      <w:r>
-        <w:rPr>
-          <w:rStyle w:val="VerbatimChar"/>
-        </w:rPr>
-        <w:t xml:space="preserve">#&gt; # A tibble: 9 x 3</w:t>
-      </w:r>
-      <w:r>
-        <w:br w:type="textWrapping"/>
-      </w:r>
-      <w:r>
-        <w:rPr>
-          <w:rStyle w:val="VerbatimChar"/>
-        </w:rPr>
-        <w:t xml:space="preserve">#&gt; # Groups:   pcn [3]</w:t>
-      </w:r>
-      <w:r>
-        <w:br w:type="textWrapping"/>
-      </w:r>
-      <w:r>
-        <w:rPr>
-          <w:rStyle w:val="VerbatimChar"/>
-        </w:rPr>
-        <w:t xml:space="preserve">#&gt;   pcn    phase            variance</w:t>
-      </w:r>
-      <w:r>
-        <w:br w:type="textWrapping"/>
-      </w:r>
-      <w:r>
-        <w:rPr>
-          <w:rStyle w:val="VerbatimChar"/>
-        </w:rPr>
-        <w:t xml:space="preserve">#&gt;   &lt;glue&gt; &lt;fct&gt;               &lt;dbl&gt;</w:t>
-      </w:r>
-      <w:r>
-        <w:br w:type="textWrapping"/>
-      </w:r>
-      <w:r>
-        <w:rPr>
-          <w:rStyle w:val="VerbatimChar"/>
-        </w:rPr>
-        <w:t xml:space="preserve">#&gt; 1 PC1    Pre-European  0.00000216 </w:t>
-      </w:r>
-      <w:r>
-        <w:br w:type="textWrapping"/>
-      </w:r>
-      <w:r>
-        <w:rPr>
-          <w:rStyle w:val="VerbatimChar"/>
-        </w:rPr>
-        <w:t xml:space="preserve">#&gt; 2 PC1    Post-European 0.00000242 </w:t>
-      </w:r>
-      <w:r>
-        <w:br w:type="textWrapping"/>
-      </w:r>
-      <w:r>
-        <w:rPr>
-          <w:rStyle w:val="VerbatimChar"/>
-        </w:rPr>
-        <w:t xml:space="preserve">#&gt; 3 PC1    Chinese       0.000000902</w:t>
-      </w:r>
-      <w:r>
-        <w:br w:type="textWrapping"/>
-      </w:r>
-      <w:r>
-        <w:rPr>
-          <w:rStyle w:val="VerbatimChar"/>
-        </w:rPr>
-        <w:t xml:space="preserve">#&gt; 4 PC2    Pre-European  0.00000162 </w:t>
-      </w:r>
-      <w:r>
-        <w:br w:type="textWrapping"/>
-      </w:r>
-      <w:r>
-        <w:rPr>
-          <w:rStyle w:val="VerbatimChar"/>
-        </w:rPr>
-        <w:t xml:space="preserve">#&gt; 5 PC2    Post-European 0.000000902</w:t>
-      </w:r>
-      <w:r>
-        <w:br w:type="textWrapping"/>
-      </w:r>
-      <w:r>
-        <w:rPr>
-          <w:rStyle w:val="VerbatimChar"/>
-        </w:rPr>
-        <w:t xml:space="preserve">#&gt; 6 PC2    Chinese       0.000000587</w:t>
-      </w:r>
-      <w:r>
-        <w:br w:type="textWrapping"/>
-      </w:r>
-      <w:r>
-        <w:rPr>
-          <w:rStyle w:val="VerbatimChar"/>
-        </w:rPr>
-        <w:t xml:space="preserve">#&gt; 7 PC3    Pre-European  0.000000553</w:t>
-      </w:r>
-      <w:r>
-        <w:br w:type="textWrapping"/>
-      </w:r>
-      <w:r>
-        <w:rPr>
-          <w:rStyle w:val="VerbatimChar"/>
-        </w:rPr>
-        <w:t xml:space="preserve">#&gt; 8 PC3    Post-European 0.000000604</w:t>
-      </w:r>
-      <w:r>
-        <w:br w:type="textWrapping"/>
-      </w:r>
-      <w:r>
-        <w:rPr>
-          <w:rStyle w:val="VerbatimChar"/>
-        </w:rPr>
-        <w:t xml:space="preserve">#&gt; 9 PC3    Chinese       0.000000487</w:t>
-      </w:r>
+        <w:pStyle w:val="BodyText"/>
+      </w:pPr>
+      <w:r>
+        <w:t xml:space="preserve">Multivariate analysis of variance (MANOVA) is used to test the difference in three shape varaibles from three phases. The result shows significant differences in shape between Pre-European and Post-European (p = 0.02) and Pre-European and Chinese contact shapes (p &lt; 0.01). The distributions of the first three PCs for each vessel suggest variations in shape standardization by period. The first PC, the hight of the vessels, shows more variations in the pre-Euro period compared to the Chinese period. Standardization appears strong in the pre-Euro period but weak in the Chinese period. P-values for a modified signed-likelihood ratio test of equality of CVs of PC1 &amp; PC2 show significant differences in standardization of vessel shape across some periods, especially between Chinese contact with either pre-European or post-European.</w:t>
+      </w:r>
+    </w:p>
+    <w:p>
+      <w:pPr>
+        <w:pStyle w:val="Heading1"/>
+      </w:pPr>
+      <w:bookmarkStart w:id="40" w:name="discussion"/>
+      <w:r>
+        <w:t xml:space="preserve">Discussion</w:t>
+      </w:r>
+      <w:bookmarkEnd w:id="40"/>
+    </w:p>
+    <w:p>
+      <w:pPr>
+        <w:pStyle w:val="Heading1"/>
+      </w:pPr>
+      <w:bookmarkStart w:id="41" w:name="conclusion"/>
+      <w:r>
+        <w:t xml:space="preserve">Conclusion</w:t>
+      </w:r>
+      <w:bookmarkEnd w:id="41"/>
     </w:p>
     <w:p>
       <w:pPr>
         <w:pStyle w:val="FirstParagraph"/>
       </w:pPr>
       <w:r>
-        <w:drawing>
-          <wp:inline>
-            <wp:extent cx="5943600" cy="4754880"/>
-            <wp:effectExtent b="0" l="0" r="0" t="0"/>
-            <wp:docPr descr="" title="" id="1" name="Picture"/>
-            <a:graphic>
-              <a:graphicData uri="http://schemas.openxmlformats.org/drawingml/2006/picture">
-                <pic:pic>
-                  <pic:nvPicPr>
-                    <pic:cNvPr descr="../figures/CV-test-2.png" id="0" name="Picture"/>
-                    <pic:cNvPicPr>
-                      <a:picLocks noChangeArrowheads="1" noChangeAspect="1"/>
-                    </pic:cNvPicPr>
-                  </pic:nvPicPr>
-                  <pic:blipFill>
-                    <a:blip r:embed="rId40"/>
-                    <a:stretch>
-                      <a:fillRect/>
-                    </a:stretch>
-                  </pic:blipFill>
-                  <pic:spPr bwMode="auto">
-                    <a:xfrm>
-                      <a:off x="0" y="0"/>
-                      <a:ext cx="5943600" cy="4754880"/>
-                    </a:xfrm>
-                    <a:prstGeom prst="rect">
-                      <a:avLst/>
-                    </a:prstGeom>
-                    <a:noFill/>
-                    <a:ln w="9525">
-                      <a:noFill/>
-                      <a:headEnd/>
-                      <a:tailEnd/>
-                    </a:ln>
-                  </pic:spPr>
-                </pic:pic>
-              </a:graphicData>
-            </a:graphic>
-          </wp:inline>
-        </w:drawing>
-      </w:r>
-    </w:p>
+        <w:t xml:space="preserve">We find differences in shape and shape standardization of pottery that indicate changes in pottery production resulting from foreign contact, suggesting increasing craft specialization and changes in local social organization at Kiwulan. These results are important to understand the influence of culture contact on local indigenous societies and answer the anthropological question that concerns the the mechanisms for social changes. In addition, our case study, which includes an openly available research compendium of R code suitable for use with any other assemblage, will help to expand the use of shape-based quantitative methods to questions about craft specialization and standardization in prehistoric technologies.</w:t>
+      </w:r>
+    </w:p>
+    <w:p>
+      <w:pPr>
+        <w:pStyle w:val="Heading1"/>
+      </w:pPr>
+      <w:bookmarkStart w:id="42" w:name="acknowledgements"/>
+      <w:r>
+        <w:t xml:space="preserve">Acknowledgements</w:t>
+      </w:r>
+      <w:bookmarkEnd w:id="42"/>
+    </w:p>
+    <w:p>
+      <w:pPr>
+        <w:pStyle w:val="Heading5"/>
+      </w:pPr>
+      <w:bookmarkStart w:id="43" w:name="pagebreak"/>
+      <w:r>
+        <w:t xml:space="preserve">pagebreak</w:t>
+      </w:r>
+      <w:bookmarkEnd w:id="43"/>
+    </w:p>
+    <w:p>
+      <w:pPr>
+        <w:pStyle w:val="Heading1"/>
+      </w:pPr>
+      <w:bookmarkStart w:id="44" w:name="references"/>
+      <w:r>
+        <w:t xml:space="preserve">References</w:t>
+      </w:r>
+      <w:bookmarkEnd w:id="44"/>
+    </w:p>
+    <w:bookmarkStart w:id="77" w:name="refs"/>
+    <w:bookmarkStart w:id="45" w:name="ref-Adams2004"/>
+    <w:p>
+      <w:pPr>
+        <w:pStyle w:val="FirstParagraph"/>
+      </w:pPr>
+      <w:r>
+        <w:t xml:space="preserve">Adams, D.C., Rohlf, F.J., Slice, D.E., 2004. Geometric morphometrics: Ten years of progress following the “revolution”. Italian Journal of Zoology 71, 5–16.</w:t>
+      </w:r>
+    </w:p>
+    <w:bookmarkEnd w:id="45"/>
+    <w:bookmarkStart w:id="46" w:name="ref-Arnold2000"/>
     <w:p>
       <w:pPr>
         <w:pStyle w:val="BodyText"/>
       </w:pPr>
       <w:r>
-        <w:t xml:space="preserve">Multivariate analysis of variance (MANOVA) is used to test the difference in three shape varaibles from three phases. The result shows significant differences in shape between Pre-European and Post-European (p = 0.02) and Pre-European and Chinese contact shapes (p &lt; 0.01). The distributions of the first three PCs for each vessel suggest variations in shape standardization by period. The first PC, the hight of the vessels, shows more variations in the pre-Euro period compared to the Chinese period. Standardization appears strong in the pre-Euro period but weak in the Chinese period. P-values for a modified signed-likelihood ratio test of equality of CVs of PC1 &amp; PC2 show significant differences in standardization of vessel shape across some periods, especially between Chinese contact with either pre-European or post-European.</w:t>
-      </w:r>
-    </w:p>
-    <w:p>
-      <w:pPr>
-        <w:pStyle w:val="Heading1"/>
-      </w:pPr>
-      <w:bookmarkStart w:id="41" w:name="discussion"/>
-      <w:r>
-        <w:t xml:space="preserve">Discussion</w:t>
-      </w:r>
-      <w:bookmarkEnd w:id="41"/>
-    </w:p>
-    <w:p>
-      <w:pPr>
-        <w:pStyle w:val="Heading1"/>
-      </w:pPr>
-      <w:bookmarkStart w:id="42" w:name="conclusion"/>
-      <w:r>
-        <w:t xml:space="preserve">Conclusion</w:t>
-      </w:r>
-      <w:bookmarkEnd w:id="42"/>
-    </w:p>
-    <w:p>
-      <w:pPr>
-        <w:pStyle w:val="FirstParagraph"/>
-      </w:pPr>
-      <w:r>
-        <w:t xml:space="preserve">We find differences in shape and shape standardization of pottery that indicate changes in pottery production resulting from foreign contact, suggesting increasing craft specialization and changes in local social organization at Kiwulan. These results are important to understand the influence of culture contact on local indigenous societies and answer the anthropological question that concerns the the mechanisms for social changes. In addition, our case study, which includes an openly available research compendium of R code suitable for use with any other assemblage, will help to expand the use of shape-based quantitative methods to questions about craft specialization and standardization in prehistoric technologies.</w:t>
-      </w:r>
-    </w:p>
-    <w:p>
-      <w:pPr>
-        <w:pStyle w:val="Heading1"/>
-      </w:pPr>
-      <w:bookmarkStart w:id="43" w:name="acknowledgements"/>
-      <w:r>
-        <w:t xml:space="preserve">Acknowledgements</w:t>
-      </w:r>
-      <w:bookmarkEnd w:id="43"/>
-    </w:p>
-    <w:p>
-      <w:pPr>
-        <w:pStyle w:val="Heading5"/>
-      </w:pPr>
-      <w:bookmarkStart w:id="44" w:name="pagebreak"/>
-      <w:r>
-        <w:t xml:space="preserve">pagebreak</w:t>
-      </w:r>
-      <w:bookmarkEnd w:id="44"/>
-    </w:p>
-    <w:p>
-      <w:pPr>
-        <w:pStyle w:val="Heading1"/>
-      </w:pPr>
-      <w:bookmarkStart w:id="45" w:name="references"/>
-      <w:r>
-        <w:t xml:space="preserve">References</w:t>
-      </w:r>
-      <w:bookmarkEnd w:id="45"/>
-    </w:p>
-    <w:bookmarkStart w:id="78" w:name="refs"/>
-    <w:bookmarkStart w:id="46" w:name="ref-Adams2004"/>
-    <w:p>
-      <w:pPr>
-        <w:pStyle w:val="FirstParagraph"/>
-      </w:pPr>
-      <w:r>
-        <w:t xml:space="preserve">Adams, D.C., Rohlf, F.J., Slice, D.E., 2004. Geometric morphometrics: Ten years of progress following the “revolution”. Italian Journal of Zoology 71, 5–16.</w:t>
+        <w:t xml:space="preserve">Arnold, D.E., 2000. Does the standardization of ceramic pastes really mean specialization? Journal of Archaeological Method and Theory 7, 333–375.</w:t>
       </w:r>
     </w:p>
     <w:bookmarkEnd w:id="46"/>
-    <w:bookmarkStart w:id="47" w:name="ref-Arnold2000"/>
+    <w:bookmarkStart w:id="47" w:name="ref-Birch2019"/>
     <w:p>
       <w:pPr>
         <w:pStyle w:val="BodyText"/>
       </w:pPr>
       <w:r>
-        <w:t xml:space="preserve">Arnold, D.E., 2000. Does the standardization of ceramic pastes really mean specialization? Journal of Archaeological Method and Theory 7, 333–375.</w:t>
+        <w:t xml:space="preserve">Birch, T., Martinón-Torres, M., 2019. Shape as a measure of weapon standardisation: From metric to geometric morphometric analysis of the iron age ‘havor’lance from southern scandinavia. Journal of Archaeological Science 101, 34–51.</w:t>
       </w:r>
     </w:p>
     <w:bookmarkEnd w:id="47"/>
-    <w:bookmarkStart w:id="48" w:name="ref-Birch2019"/>
+    <w:bookmarkStart w:id="48" w:name="ref-Blackman1993"/>
     <w:p>
       <w:pPr>
         <w:pStyle w:val="BodyText"/>
       </w:pPr>
       <w:r>
-        <w:t xml:space="preserve">Birch, T., Martinón-Torres, M., 2019. Shape as a measure of weapon standardisation: From metric to geometric morphometric analysis of the iron age ‘havor’lance from southern scandinavia. Journal of Archaeological Science 101, 34–51.</w:t>
+        <w:t xml:space="preserve">Blackman, M.J., Stein, G.J., Vandiver, P.B., 1993. The standardization hypothesis and ceramic mass production: Technological, compositional, and metric indices of craft specialization at tell leilan, Syria. American Antiquity 58, 60–80.</w:t>
       </w:r>
     </w:p>
     <w:bookmarkEnd w:id="48"/>
-    <w:bookmarkStart w:id="49" w:name="ref-Blackman1993"/>
+    <w:bookmarkStart w:id="49" w:name="ref-Bonhomme2014"/>
     <w:p>
       <w:pPr>
         <w:pStyle w:val="BodyText"/>
       </w:pPr>
       <w:r>
-        <w:t xml:space="preserve">Blackman, M.J., Stein, G.J., Vandiver, P.B., 1993. The standardization hypothesis and ceramic mass production: Technological, compositional, and metric indices of craft specialization at tell leilan, Syria. American Antiquity 58, 60–80.</w:t>
+        <w:t xml:space="preserve">Bonhomme, V., Picq, S., Gaucherel, C., Claude, J., others, 2014. Momocs: Outline analysis using r. Journal of Statistical Software 56, 1–24.</w:t>
       </w:r>
     </w:p>
     <w:bookmarkEnd w:id="49"/>
-    <w:bookmarkStart w:id="50" w:name="ref-Bonhomme2014"/>
+    <w:bookmarkStart w:id="50" w:name="ref-Bookstein1997"/>
     <w:p>
       <w:pPr>
         <w:pStyle w:val="BodyText"/>
       </w:pPr>
       <w:r>
-        <w:t xml:space="preserve">Bonhomme, V., Picq, S., Gaucherel, C., Claude, J., others, 2014. Momocs: Outline analysis using r. Journal of Statistical Software 56, 1–24.</w:t>
+        <w:t xml:space="preserve">Bookstein, F.L., 1997. Landmark methods for forms without landmarks: Morphometrics of group differences in outline shape. Medical image analysis 1, 225–243.</w:t>
       </w:r>
     </w:p>
     <w:bookmarkEnd w:id="50"/>
-    <w:bookmarkStart w:id="51" w:name="ref-Bookstein1997"/>
+    <w:bookmarkStart w:id="51" w:name="ref-Bookstein1991"/>
     <w:p>
       <w:pPr>
         <w:pStyle w:val="BodyText"/>
       </w:pPr>
       <w:r>
-        <w:t xml:space="preserve">Bookstein, F.L., 1997. Landmark methods for forms without landmarks: Morphometrics of group differences in outline shape. Medical image analysis 1, 225–243.</w:t>
+        <w:t xml:space="preserve">Bookstein, F.L., 1991. Morphometric tools for landmark data: Geometry and biology. Cambridge University Press.</w:t>
       </w:r>
     </w:p>
     <w:bookmarkEnd w:id="51"/>
-    <w:bookmarkStart w:id="52" w:name="ref-Bookstein1991"/>
+    <w:bookmarkStart w:id="52" w:name="ref-Buchanan2019"/>
     <w:p>
       <w:pPr>
         <w:pStyle w:val="BodyText"/>
       </w:pPr>
       <w:r>
-        <w:t xml:space="preserve">Bookstein, F.L., 1991. Morphometric tools for landmark data: Geometry and biology. Cambridge University Press.</w:t>
+        <w:t xml:space="preserve">Buchanan, B., Collard, M., O’Brien, M.J., 2019. Geometric morphometric analyses support incorporating the goshen point type into plainview. American Antiquity 1–11.</w:t>
       </w:r>
     </w:p>
     <w:bookmarkEnd w:id="52"/>
-    <w:bookmarkStart w:id="53" w:name="ref-Buchanan2019"/>
+    <w:bookmarkStart w:id="53" w:name="ref-Cardillo2010"/>
     <w:p>
       <w:pPr>
         <w:pStyle w:val="BodyText"/>
       </w:pPr>
       <w:r>
-        <w:t xml:space="preserve">Buchanan, B., Collard, M., O’Brien, M.J., 2019. Geometric morphometric analyses support incorporating the goshen point type into plainview. American Antiquity 1–11.</w:t>
+        <w:t xml:space="preserve">Cardillo, M., 2010. Some applications of geometric morphometrics to archaeology, in: Elewa, A.M.T. (Ed.), Morphometrics for Nonmorphometricians. Springer, pp. 325–341.</w:t>
       </w:r>
     </w:p>
     <w:bookmarkEnd w:id="53"/>
-    <w:bookmarkStart w:id="54" w:name="ref-Cardillo2010"/>
+    <w:bookmarkStart w:id="54" w:name="ref-Claude2008"/>
     <w:p>
       <w:pPr>
         <w:pStyle w:val="BodyText"/>
       </w:pPr>
       <w:r>
-        <w:t xml:space="preserve">Cardillo, M., 2010. Some applications of geometric morphometrics to archaeology, in: Elewa, A.M.T. (Ed.), Morphometrics for Nonmorphometricians. Springer, pp. 325–341.</w:t>
+        <w:t xml:space="preserve">Claude, J., 2008. Morphometrics with r. Springer Science &amp; Business Media.</w:t>
       </w:r>
     </w:p>
     <w:bookmarkEnd w:id="54"/>
-    <w:bookmarkStart w:id="55" w:name="ref-Claude2008"/>
+    <w:bookmarkStart w:id="55" w:name="ref-Costin1991"/>
     <w:p>
       <w:pPr>
         <w:pStyle w:val="BodyText"/>
       </w:pPr>
       <w:r>
-        <w:t xml:space="preserve">Claude, J., 2008. Morphometrics with r. Springer Science &amp; Business Media.</w:t>
+        <w:t xml:space="preserve">Costin, C.L., 1991. Craft specialization: Issues in defining, documenting, and explaining the organization of production. Archaeological method and theory 1–56.</w:t>
       </w:r>
     </w:p>
     <w:bookmarkEnd w:id="55"/>
-    <w:bookmarkStart w:id="56" w:name="ref-Costin1991"/>
+    <w:bookmarkStart w:id="56" w:name="ref-Costin1995"/>
     <w:p>
       <w:pPr>
         <w:pStyle w:val="BodyText"/>
       </w:pPr>
       <w:r>
-        <w:t xml:space="preserve">Costin, C.L., 1991. Craft specialization: Issues in defining, documenting, and explaining the organization of production. Archaeological method and theory 1–56.</w:t>
+        <w:t xml:space="preserve">Costin, C.L., Hagstrum, M.B., 1995. Standardization, labor investment, skill, and the organization of ceramic production in late prehispanic highland Peru. American Antiquity 619–639.</w:t>
       </w:r>
     </w:p>
     <w:bookmarkEnd w:id="56"/>
-    <w:bookmarkStart w:id="57" w:name="ref-Costin1995"/>
+    <w:bookmarkStart w:id="57" w:name="ref-Fox2015"/>
     <w:p>
       <w:pPr>
         <w:pStyle w:val="BodyText"/>
       </w:pPr>
       <w:r>
-        <w:t xml:space="preserve">Costin, C.L., Hagstrum, M.B., 1995. Standardization, labor investment, skill, and the organization of ceramic production in late prehispanic highland Peru. American Antiquity 619–639.</w:t>
+        <w:t xml:space="preserve">Fox, A.N., 2015. A study of late woodland projectile point typology in new york using elliptical fourier outline analysis. Journal of Archaeological Science: Reports 4, 501–509.</w:t>
       </w:r>
     </w:p>
     <w:bookmarkEnd w:id="57"/>
-    <w:bookmarkStart w:id="58" w:name="ref-Fox2015"/>
+    <w:bookmarkStart w:id="58" w:name="ref-Gunz2013"/>
     <w:p>
       <w:pPr>
         <w:pStyle w:val="BodyText"/>
       </w:pPr>
       <w:r>
-        <w:t xml:space="preserve">Fox, A.N., 2015. A study of late woodland projectile point typology in new york using elliptical fourier outline analysis. Journal of Archaeological Science: Reports 4, 501–509.</w:t>
+        <w:t xml:space="preserve">Gunz, P., Mitteroecker, P., 2013. Semilandmarks: A method for quantifying curves and surfaces. Hystrix, the Italian Journal of Mammalogy 24, 103–109.</w:t>
       </w:r>
     </w:p>
     <w:bookmarkEnd w:id="58"/>
-    <w:bookmarkStart w:id="59" w:name="ref-Gunz2013"/>
+    <w:bookmarkStart w:id="59" w:name="ref-Haruda2019"/>
     <w:p>
       <w:pPr>
         <w:pStyle w:val="BodyText"/>
       </w:pPr>
       <w:r>
-        <w:t xml:space="preserve">Gunz, P., Mitteroecker, P., 2013. Semilandmarks: A method for quantifying curves and surfaces. Hystrix, the Italian Journal of Mammalogy 24, 103–109.</w:t>
+        <w:t xml:space="preserve">Haruda, A., Varfolomeev, V., Goriachev, A., Yermolayeva, A., Outram, A., 2019. A new zooarchaeological application for geometric morphometric methods: Distinguishing ovis aries morphotypes to address connectivity and mobility of prehistoric central asian pastoralists. Journal of Archaeological Science 107, 50–57.</w:t>
       </w:r>
     </w:p>
     <w:bookmarkEnd w:id="59"/>
-    <w:bookmarkStart w:id="60" w:name="ref-Haruda2019"/>
+    <w:bookmarkStart w:id="60" w:name="ref-Hirshman2010"/>
     <w:p>
       <w:pPr>
         <w:pStyle w:val="BodyText"/>
       </w:pPr>
       <w:r>
-        <w:t xml:space="preserve">Haruda, A., Varfolomeev, V., Goriachev, A., Yermolayeva, A., Outram, A., 2019. A new zooarchaeological application for geometric morphometric methods: Distinguishing ovis aries morphotypes to address connectivity and mobility of prehistoric central asian pastoralists. Journal of Archaeological Science 107, 50–57.</w:t>
+        <w:t xml:space="preserve">Hirshman, A.J., Lovis, W.A., Pollard, H.P., 2010. Specialization of ceramic production: A sherd assemblage based analytic perspective. Journal of Anthropological Archaeology 29, 265–277.</w:t>
       </w:r>
     </w:p>
     <w:bookmarkEnd w:id="60"/>
-    <w:bookmarkStart w:id="61" w:name="ref-Hirshman2010"/>
+    <w:bookmarkStart w:id="61" w:name="ref-Hoggard2019"/>
     <w:p>
       <w:pPr>
         <w:pStyle w:val="BodyText"/>
       </w:pPr>
       <w:r>
-        <w:t xml:space="preserve">Hirshman, A.J., Lovis, W.A., Pollard, H.P., 2010. Specialization of ceramic production: A sherd assemblage based analytic perspective. Journal of Anthropological Archaeology 29, 265–277.</w:t>
+        <w:t xml:space="preserve">Hoggard, C.S., McNabb, J., Cole, J.N., 2019. The application of elliptic fourier analysis in understanding biface shape and symmetry through the british acheulean. Journal of Paleolithic Archaeology 2, 115–133.</w:t>
       </w:r>
     </w:p>
     <w:bookmarkEnd w:id="61"/>
-    <w:bookmarkStart w:id="62" w:name="ref-Hoggard2019"/>
+    <w:bookmarkStart w:id="62" w:name="ref-Iovictua2010"/>
     <w:p>
       <w:pPr>
         <w:pStyle w:val="BodyText"/>
       </w:pPr>
       <w:r>
-        <w:t xml:space="preserve">Hoggard, C.S., McNabb, J., Cole, J.N., 2019. The application of elliptic fourier analysis in understanding biface shape and symmetry through the british acheulean. Journal of Paleolithic Archaeology 2, 115–133.</w:t>
+        <w:t xml:space="preserve">Ioviţă, R., 2010. Comparing stone tool resharpening trajectories with the aid of elliptical fourier analysis, in: New Perspectives on Old Stones. Springer, pp. 235–253.</w:t>
       </w:r>
     </w:p>
     <w:bookmarkEnd w:id="62"/>
-    <w:bookmarkStart w:id="63" w:name="ref-Iovictua2010"/>
+    <w:bookmarkStart w:id="63" w:name="ref-Kuhl1982"/>
     <w:p>
       <w:pPr>
         <w:pStyle w:val="BodyText"/>
       </w:pPr>
       <w:r>
-        <w:t xml:space="preserve">Ioviţă, R., 2010. Comparing stone tool resharpening trajectories with the aid of elliptical fourier analysis, in: New Perspectives on Old Stones. Springer, pp. 235–253.</w:t>
+        <w:t xml:space="preserve">Kuhl, F.P., Giardina, C.R., 1982. Elliptic fourier features of a closed contour. Computer graphics and image processing 18, 236–258.</w:t>
       </w:r>
     </w:p>
     <w:bookmarkEnd w:id="63"/>
-    <w:bookmarkStart w:id="64" w:name="ref-Kuhl1982"/>
+    <w:bookmarkStart w:id="64" w:name="ref-Lawing2010"/>
     <w:p>
       <w:pPr>
         <w:pStyle w:val="BodyText"/>
       </w:pPr>
       <w:r>
-        <w:t xml:space="preserve">Kuhl, F.P., Giardina, C.R., 1982. Elliptic fourier features of a closed contour. Computer graphics and image processing 18, 236–258.</w:t>
+        <w:t xml:space="preserve">Lawing, A.M., Polly, P.D., 2010. Geometric morphometrics: Recent applications to the study of evolution and development. Journal of Zoology 280, 1–7.</w:t>
       </w:r>
     </w:p>
     <w:bookmarkEnd w:id="64"/>
-    <w:bookmarkStart w:id="65" w:name="ref-Lawing2010"/>
+    <w:bookmarkStart w:id="65" w:name="ref-Lycett2013"/>
     <w:p>
       <w:pPr>
         <w:pStyle w:val="BodyText"/>
       </w:pPr>
       <w:r>
-        <w:t xml:space="preserve">Lawing, A.M., Polly, P.D., 2010. Geometric morphometrics: Recent applications to the study of evolution and development. Journal of Zoology 280, 1–7.</w:t>
+        <w:t xml:space="preserve">Lycett, S.J., Cramon-Taubadel, N. von, 2013. A 3D morphometric analysis of surface geometry in levallois cores: Patterns of stability and variability across regions and their implications. Journal of Archaeological Science 40, 1508–1517.</w:t>
       </w:r>
     </w:p>
     <w:bookmarkEnd w:id="65"/>
-    <w:bookmarkStart w:id="66" w:name="ref-Lycett2013"/>
+    <w:bookmarkStart w:id="67" w:name="ref-Marwick2017"/>
     <w:p>
       <w:pPr>
         <w:pStyle w:val="BodyText"/>
       </w:pPr>
       <w:r>
-        <w:t xml:space="preserve">Lycett, S.J., Cramon-Taubadel, N. von, 2013. A 3D morphometric analysis of surface geometry in levallois cores: Patterns of stability and variability across regions and their implications. Journal of Archaeological Science 40, 1508–1517.</w:t>
-      </w:r>
-    </w:p>
-    <w:bookmarkEnd w:id="66"/>
-    <w:bookmarkStart w:id="68" w:name="ref-Marwick2017"/>
-    <w:p>
-      <w:pPr>
-        <w:pStyle w:val="BodyText"/>
-      </w:pPr>
-      <w:r>
         <w:t xml:space="preserve">Marwick, B., 2017. Computational reproducibility in archaeological research: Basic principles and a case study of their implementation. Journal of Archaeological Method and Theory 24, 424–450.</w:t>
       </w:r>
       <w:r>
         <w:t xml:space="preserve"> </w:t>
       </w:r>
-      <w:hyperlink r:id="rId67">
+      <w:hyperlink r:id="rId66">
         <w:r>
           <w:rPr>
             <w:rStyle w:val="Hyperlink"/>
@@ -3097,124 +3081,124 @@
         </w:r>
       </w:hyperlink>
     </w:p>
+    <w:bookmarkEnd w:id="67"/>
+    <w:bookmarkStart w:id="68" w:name="ref-Marwick2018"/>
+    <w:p>
+      <w:pPr>
+        <w:pStyle w:val="BodyText"/>
+      </w:pPr>
+      <w:r>
+        <w:t xml:space="preserve">Marwick, B., Boettiger, C., Mullen, L., 2018. Packaging data analytical work reproducibly using r (and friends). The American Statistician 72, 80–88.</w:t>
+      </w:r>
+    </w:p>
     <w:bookmarkEnd w:id="68"/>
-    <w:bookmarkStart w:id="69" w:name="ref-Marwick2018"/>
+    <w:bookmarkStart w:id="69" w:name="ref-Marwick2019"/>
     <w:p>
       <w:pPr>
         <w:pStyle w:val="BodyText"/>
       </w:pPr>
       <w:r>
-        <w:t xml:space="preserve">Marwick, B., Boettiger, C., Mullen, L., 2018. Packaging data analytical work reproducibly using r (and friends). The American Statistician 72, 80–88.</w:t>
+        <w:t xml:space="preserve">Marwick, B., Krishnamoorthy, K., n.d. Cvequality: Tests for the equality of coefficients of variation from multiple groups.</w:t>
       </w:r>
     </w:p>
     <w:bookmarkEnd w:id="69"/>
-    <w:bookmarkStart w:id="70" w:name="ref-Marwick2019"/>
+    <w:bookmarkStart w:id="70" w:name="ref-Meloro2015"/>
     <w:p>
       <w:pPr>
         <w:pStyle w:val="BodyText"/>
       </w:pPr>
       <w:r>
-        <w:t xml:space="preserve">Marwick, B., Krishnamoorthy, K., n.d. Cvequality: Tests for the equality of coefficients of variation from multiple groups.</w:t>
+        <w:t xml:space="preserve">Meloro, C., Hudson, A., Rook, L., 2015. Feeding habits of extant and fossil canids as determined by their skull geometry. Journal of Zoology 295, 178–188.</w:t>
       </w:r>
     </w:p>
     <w:bookmarkEnd w:id="70"/>
-    <w:bookmarkStart w:id="71" w:name="ref-Meloro2015"/>
+    <w:bookmarkStart w:id="71" w:name="ref-Rlanguage2019"/>
     <w:p>
       <w:pPr>
         <w:pStyle w:val="BodyText"/>
       </w:pPr>
       <w:r>
-        <w:t xml:space="preserve">Meloro, C., Hudson, A., Rook, L., 2015. Feeding habits of extant and fossil canids as determined by their skull geometry. Journal of Zoology 295, 178–188.</w:t>
+        <w:t xml:space="preserve">R Core Team, 2019. R: A language and environment for statistical computing. R Foundation for Statistical Computing, Vienna, Austria.</w:t>
       </w:r>
     </w:p>
     <w:bookmarkEnd w:id="71"/>
-    <w:bookmarkStart w:id="72" w:name="ref-Rlanguage2019"/>
+    <w:bookmarkStart w:id="72" w:name="ref-Rice1991"/>
     <w:p>
       <w:pPr>
         <w:pStyle w:val="BodyText"/>
       </w:pPr>
       <w:r>
-        <w:t xml:space="preserve">R Core Team, 2019. R: A language and environment for statistical computing. R Foundation for Statistical Computing, Vienna, Austria.</w:t>
+        <w:t xml:space="preserve">Rice, P.M., 1991. Specialization, standardization, and diversity: A retrospective, in: Bishop, R.L., Lange, F.W. (Eds.), The Ceramic Legacy of Anna O. Shepard. University Press of Colorado Boulder, pp. 257–279.</w:t>
       </w:r>
     </w:p>
     <w:bookmarkEnd w:id="72"/>
-    <w:bookmarkStart w:id="73" w:name="ref-Rice1991"/>
+    <w:bookmarkStart w:id="73" w:name="ref-Slice2007"/>
     <w:p>
       <w:pPr>
         <w:pStyle w:val="BodyText"/>
       </w:pPr>
       <w:r>
-        <w:t xml:space="preserve">Rice, P.M., 1991. Specialization, standardization, and diversity: A retrospective, in: Bishop, R.L., Lange, F.W. (Eds.), The Ceramic Legacy of Anna O. Shepard. University Press of Colorado Boulder, pp. 257–279.</w:t>
+        <w:t xml:space="preserve">Slice, D.E., 2007. Geometric morphometrics. Annu. Rev. Anthropol. 36, 261–281.</w:t>
       </w:r>
     </w:p>
     <w:bookmarkEnd w:id="73"/>
-    <w:bookmarkStart w:id="74" w:name="ref-Slice2007"/>
+    <w:bookmarkStart w:id="74" w:name="ref-Stark1995"/>
     <w:p>
       <w:pPr>
         <w:pStyle w:val="BodyText"/>
       </w:pPr>
       <w:r>
-        <w:t xml:space="preserve">Slice, D.E., 2007. Geometric morphometrics. Annu. Rev. Anthropol. 36, 261–281.</w:t>
+        <w:t xml:space="preserve">Stark, B.L., 1995. Problems in analysis of standardization and specialization in pottery, in: Mills, B.J., Crown, P.L. (Eds.), Ceramic Production in the American Southwest. The University of Arizona Press, Tucson, pp. 231–267.</w:t>
       </w:r>
     </w:p>
     <w:bookmarkEnd w:id="74"/>
-    <w:bookmarkStart w:id="75" w:name="ref-Stark1995"/>
+    <w:bookmarkStart w:id="75" w:name="ref-Tite1999"/>
     <w:p>
       <w:pPr>
         <w:pStyle w:val="BodyText"/>
       </w:pPr>
       <w:r>
-        <w:t xml:space="preserve">Stark, B.L., 1995. Problems in analysis of standardization and specialization in pottery, in: Mills, B.J., Crown, P.L. (Eds.), Ceramic Production in the American Southwest. The University of Arizona Press, Tucson, pp. 231–267.</w:t>
+        <w:t xml:space="preserve">Tite, M.S., 1999. Pottery production, distribution, and consumption—the contribution of the physical sciences. Journal of archaeological method and theory 6, 181–233.</w:t>
       </w:r>
     </w:p>
     <w:bookmarkEnd w:id="75"/>
-    <w:bookmarkStart w:id="76" w:name="ref-Tite1999"/>
+    <w:bookmarkStart w:id="76" w:name="ref-Wilczek2014"/>
     <w:p>
       <w:pPr>
         <w:pStyle w:val="BodyText"/>
       </w:pPr>
       <w:r>
-        <w:t xml:space="preserve">Tite, M.S., 1999. Pottery production, distribution, and consumption—the contribution of the physical sciences. Journal of archaeological method and theory 6, 181–233.</w:t>
+        <w:t xml:space="preserve">Wilczek, J., Monna, F., Barral, P., Burlet, L., Chateau, C., Navarro, N., 2014. Morphometrics of second iron age ceramics–strengths, weaknesses, and comparison with traditional typology. Journal of archaeological science 50, 39–50.</w:t>
       </w:r>
     </w:p>
     <w:bookmarkEnd w:id="76"/>
-    <w:bookmarkStart w:id="77" w:name="ref-Wilczek2014"/>
-    <w:p>
-      <w:pPr>
-        <w:pStyle w:val="BodyText"/>
-      </w:pPr>
-      <w:r>
-        <w:t xml:space="preserve">Wilczek, J., Monna, F., Barral, P., Burlet, L., Chateau, C., Navarro, N., 2014. Morphometrics of second iron age ceramics–strengths, weaknesses, and comparison with traditional typology. Journal of archaeological science 50, 39–50.</w:t>
-      </w:r>
-    </w:p>
     <w:bookmarkEnd w:id="77"/>
-    <w:bookmarkEnd w:id="78"/>
     <w:p>
       <w:pPr>
         <w:pStyle w:val="Heading5"/>
       </w:pPr>
-      <w:bookmarkStart w:id="79" w:name="pagebreak-1"/>
+      <w:bookmarkStart w:id="78" w:name="pagebreak-1"/>
       <w:r>
         <w:t xml:space="preserve">pagebreak</w:t>
       </w:r>
+      <w:bookmarkEnd w:id="78"/>
+    </w:p>
+    <w:p>
+      <w:pPr>
+        <w:pStyle w:val="Heading3"/>
+      </w:pPr>
+      <w:bookmarkStart w:id="79" w:name="colophon"/>
+      <w:r>
+        <w:t xml:space="preserve">Colophon</w:t>
+      </w:r>
       <w:bookmarkEnd w:id="79"/>
     </w:p>
     <w:p>
       <w:pPr>
-        <w:pStyle w:val="Heading3"/>
-      </w:pPr>
-      <w:bookmarkStart w:id="80" w:name="colophon"/>
-      <w:r>
-        <w:t xml:space="preserve">Colophon</w:t>
-      </w:r>
-      <w:bookmarkEnd w:id="80"/>
-    </w:p>
-    <w:p>
-      <w:pPr>
         <w:pStyle w:val="FirstParagraph"/>
       </w:pPr>
       <w:r>
-        <w:t xml:space="preserve">This report was generated on 2019-12-22 01:00:51 using the following computational environment and dependencies:</w:t>
+        <w:t xml:space="preserve">This report was generated on 2019-12-22 15:22:23 using the following computational environment and dependencies:</w:t>
       </w:r>
     </w:p>
     <w:p>
@@ -4522,7 +4506,7 @@
         <w:rPr>
           <w:rStyle w:val="VerbatimChar"/>
         </w:rPr>
-        <w:t xml:space="preserve">#&gt; Head:     [dd817a6] 2019-12-22: add references</w:t>
+        <w:t xml:space="preserve">#&gt; Head:     [8db742b] 2019-12-22: seperate code blocks and working on PCA result</w:t>
       </w:r>
     </w:p>
     <w:p>
@@ -4530,7 +4514,7 @@
         <w:pStyle w:val="FirstParagraph"/>
       </w:pPr>
       <w:r>
-        <w:t xml:space="preserve">Word count: 3127</w:t>
+        <w:t xml:space="preserve">Word count: 3270</w:t>
       </w:r>
     </w:p>
     <w:sectPr>

</xml_diff>

<commit_message>
work on MANOVA table
</commit_message>
<xml_diff>
--- a/analysis/paper/paper.docx
+++ b/analysis/paper/paper.docx
@@ -1770,7 +1770,7 @@
         <w:t xml:space="preserve"> </w:t>
       </w:r>
       <w:r>
-        <w:t xml:space="preserve">shows the shape variation associated to the first three principal components. The first component represents the height of the vessels from tall to short and the roundness of the body from round to oval shaped, and the second component relates to the neck and mouth constriction from narrow to wide. The third component explains a smaller portion of the variance (11.23%), which relates to the degree of flare of neck from curved to straight shape. The first two components account for most of the variance in relation to three phases were represented in Figure</w:t>
+        <w:t xml:space="preserve">shows the shape variation associated to the first three principal components. From the negative to the positive scores, the PC1 represents the height of the vessels from tall to short and the roundness of the body from round to oval shaped. The PC2 relates to the neck and mouth constriction from narrow to wide. The PC3 explains a smaller portion of the variance (11.23%), which relates to the degree of flare of neck from curved to straight shape. The first two components account for most of the variance in relation to three phases were represented in Figure</w:t>
       </w:r>
       <w:r>
         <w:t xml:space="preserve"> </w:t>
@@ -1779,7 +1779,7 @@
         <w:t xml:space="preserve">3</w:t>
       </w:r>
       <w:r>
-        <w:t xml:space="preserve">. The result reflects a large overlap of three phase groupings especially for shapes in the pre-European and post-European period that shows some extent of similarity and consistency. However, the spread of shape distribution indications a wider variation in shapes in the pre-European and post-European period compared to those in Chinese period along both PC1 and PC2 axes. In other words, there is a decreasing in shape variance in the Chinese period that shares the features of shorter height and narrower mouth.</w:t>
+        <w:t xml:space="preserve">. The result reflects a large overlap of three groupings especially for shapes in the pre-European and post-European period that might show some extent of similarity. However, the spread of shape distribution indications a wider variation in shapes in the pre-European and post-European period compared to those in Chinese period along both PC1 and PC2 axes. In other words, there is a decreasing in shape variance in the Chinese period that shares the features of shorter height and narrower mouth.</w:t>
       </w:r>
     </w:p>
     <w:p>
@@ -1791,7 +1791,7 @@
           <wp:inline>
             <wp:extent cx="5943600" cy="4754880"/>
             <wp:effectExtent b="0" l="0" r="0" t="0"/>
-            <wp:docPr descr="Figure 2: Pottery shape variation along principal component axes. The rows from the top to the bottom represent the first to third principal component respectively. Each column shows the shape variable according to the mean ±2 standard deviation (SD) labelled at 0.5 interval" title="" id="1" name="Picture"/>
+            <wp:docPr descr="Figure 2: Pottery shape variation based on scores along principal component axes. The rows from the top to the bottom represent the first to third principal component respectively. Each column shows the reconstructed shape variable according to the score mean ±2 standard deviation (SD) with a 0.5 interval" title="" id="1" name="Picture"/>
             <a:graphic>
               <a:graphicData uri="http://schemas.openxmlformats.org/drawingml/2006/picture">
                 <pic:pic>
@@ -1834,7 +1834,7 @@
         <w:pStyle w:val="ImageCaption"/>
       </w:pPr>
       <w:r>
-        <w:t xml:space="preserve">Figure 2: Pottery shape variation along principal component axes. The rows from the top to the bottom represent the first to third principal component respectively. Each column shows the shape variable according to the mean ±2 standard deviation (SD) labelled at 0.5 interval</w:t>
+        <w:t xml:space="preserve">Figure 2: Pottery shape variation based on scores along principal component axes. The rows from the top to the bottom represent the first to third principal component respectively. Each column shows the reconstructed shape variable according to the score mean ±2 standard deviation (SD) with a 0.5 interval</w:t>
       </w:r>
     </w:p>
     <w:p>
@@ -1934,6 +1934,26 @@
     </w:p>
     <w:p>
       <w:pPr>
+        <w:pStyle w:val="BodyText"/>
+      </w:pPr>
+      <w:r>
+        <w:t xml:space="preserve">To test differences in the distribution of shape variables indicated by the PC scores, we use multivariate analysis of variance (MANOVA) to compare a pairwise combination between every sample means across three phases. The result in Table</w:t>
+      </w:r>
+      <w:r>
+        <w:t xml:space="preserve"> </w:t>
+      </w:r>
+      <w:r>
+        <w:t xml:space="preserve">1</w:t>
+      </w:r>
+      <w:r>
+        <w:t xml:space="preserve"> </w:t>
+      </w:r>
+      <w:r>
+        <w:t xml:space="preserve">shows significant differences in shape between Pre-European and Post-European (p = 0.02) and Pre-European and Chinese contact shapes (p &lt; 0.01), which corresponds to the previous observation of the different distribution of shapes in Chinese period. In addition, although there is a considerable overlap of shape variables between Pre-European and Post-European, their PC scores are significantly different to each other. There is not much difference detected between the shapes in Post-European and Chinese contact period.</w:t>
+      </w:r>
+    </w:p>
+    <w:p>
+      <w:pPr>
         <w:pStyle w:val="SourceCode"/>
       </w:pPr>
       <w:r>
@@ -2026,7 +2046,381 @@
     </w:p>
     <w:p>
       <w:pPr>
-        <w:pStyle w:val="FirstParagraph"/>
+        <w:pStyle w:val="TableCaption"/>
+      </w:pPr>
+      <w:r>
+        <w:t xml:space="preserve">Table 1: The statistics summary of MANOVA test for the PC scores</w:t>
+      </w:r>
+    </w:p>
+    <w:tbl>
+      <w:tblPr>
+        <w:tblStyle w:val="Table"/>
+        <w:tblW w:type="pct" w:w="0.0"/>
+        <w:tblLook w:firstRow="1"/>
+        <w:tblCaption w:val="Table 1: The statistics summary of MANOVA test for the PC scores"/>
+      </w:tblPr>
+      <w:tblGrid/>
+      <w:tr>
+        <w:trPr>
+          <w:cnfStyle w:firstRow="1"/>
+        </w:trPr>
+        <w:tc>
+          <w:tcPr>
+            <w:tcBorders>
+              <w:bottom w:val="single"/>
+            </w:tcBorders>
+            <w:vAlign w:val="bottom"/>
+          </w:tcPr>
+          <w:p>
+            <w:pPr>
+              <w:pStyle w:val="Compact"/>
+            </w:pPr>
+          </w:p>
+        </w:tc>
+        <w:tc>
+          <w:tcPr>
+            <w:tcBorders>
+              <w:bottom w:val="single"/>
+            </w:tcBorders>
+            <w:vAlign w:val="bottom"/>
+          </w:tcPr>
+          <w:p>
+            <w:pPr>
+              <w:pStyle w:val="Compact"/>
+              <w:jc w:val="right"/>
+            </w:pPr>
+            <w:r>
+              <w:t xml:space="preserve">Df</w:t>
+            </w:r>
+          </w:p>
+        </w:tc>
+        <w:tc>
+          <w:tcPr>
+            <w:tcBorders>
+              <w:bottom w:val="single"/>
+            </w:tcBorders>
+            <w:vAlign w:val="bottom"/>
+          </w:tcPr>
+          <w:p>
+            <w:pPr>
+              <w:pStyle w:val="Compact"/>
+              <w:jc w:val="right"/>
+            </w:pPr>
+            <w:r>
+              <w:t xml:space="preserve">Pillai</w:t>
+            </w:r>
+          </w:p>
+        </w:tc>
+        <w:tc>
+          <w:tcPr>
+            <w:tcBorders>
+              <w:bottom w:val="single"/>
+            </w:tcBorders>
+            <w:vAlign w:val="bottom"/>
+          </w:tcPr>
+          <w:p>
+            <w:pPr>
+              <w:pStyle w:val="Compact"/>
+              <w:jc w:val="right"/>
+            </w:pPr>
+            <w:r>
+              <w:t xml:space="preserve">approx F</w:t>
+            </w:r>
+          </w:p>
+        </w:tc>
+        <w:tc>
+          <w:tcPr>
+            <w:tcBorders>
+              <w:bottom w:val="single"/>
+            </w:tcBorders>
+            <w:vAlign w:val="bottom"/>
+          </w:tcPr>
+          <w:p>
+            <w:pPr>
+              <w:pStyle w:val="Compact"/>
+              <w:jc w:val="right"/>
+            </w:pPr>
+            <w:r>
+              <w:t xml:space="preserve">num Df</w:t>
+            </w:r>
+          </w:p>
+        </w:tc>
+        <w:tc>
+          <w:tcPr>
+            <w:tcBorders>
+              <w:bottom w:val="single"/>
+            </w:tcBorders>
+            <w:vAlign w:val="bottom"/>
+          </w:tcPr>
+          <w:p>
+            <w:pPr>
+              <w:pStyle w:val="Compact"/>
+              <w:jc w:val="right"/>
+            </w:pPr>
+            <w:r>
+              <w:t xml:space="preserve">den Df</w:t>
+            </w:r>
+          </w:p>
+        </w:tc>
+        <w:tc>
+          <w:tcPr>
+            <w:tcBorders>
+              <w:bottom w:val="single"/>
+            </w:tcBorders>
+            <w:vAlign w:val="bottom"/>
+          </w:tcPr>
+          <w:p>
+            <w:pPr>
+              <w:pStyle w:val="Compact"/>
+              <w:jc w:val="right"/>
+            </w:pPr>
+            <w:r>
+              <w:t xml:space="preserve">Pr(&gt;F)</w:t>
+            </w:r>
+          </w:p>
+        </w:tc>
+      </w:tr>
+      <w:tr>
+        <w:tc>
+          <w:p>
+            <w:pPr>
+              <w:pStyle w:val="Compact"/>
+              <w:jc w:val="left"/>
+            </w:pPr>
+            <w:r>
+              <w:t xml:space="preserve">Chinese - Post-European</w:t>
+            </w:r>
+          </w:p>
+        </w:tc>
+        <w:tc>
+          <w:p>
+            <w:pPr>
+              <w:pStyle w:val="Compact"/>
+              <w:jc w:val="right"/>
+            </w:pPr>
+            <w:r>
+              <w:t xml:space="preserve">1</w:t>
+            </w:r>
+          </w:p>
+        </w:tc>
+        <w:tc>
+          <w:p>
+            <w:pPr>
+              <w:pStyle w:val="Compact"/>
+              <w:jc w:val="right"/>
+            </w:pPr>
+            <w:r>
+              <w:t xml:space="preserve">0.3806357</w:t>
+            </w:r>
+          </w:p>
+        </w:tc>
+        <w:tc>
+          <w:p>
+            <w:pPr>
+              <w:pStyle w:val="Compact"/>
+              <w:jc w:val="right"/>
+            </w:pPr>
+            <w:r>
+              <w:t xml:space="preserve">1.620200</w:t>
+            </w:r>
+          </w:p>
+        </w:tc>
+        <w:tc>
+          <w:p>
+            <w:pPr>
+              <w:pStyle w:val="Compact"/>
+              <w:jc w:val="right"/>
+            </w:pPr>
+            <w:r>
+              <w:t xml:space="preserve">11</w:t>
+            </w:r>
+          </w:p>
+        </w:tc>
+        <w:tc>
+          <w:p>
+            <w:pPr>
+              <w:pStyle w:val="Compact"/>
+              <w:jc w:val="right"/>
+            </w:pPr>
+            <w:r>
+              <w:t xml:space="preserve">29</w:t>
+            </w:r>
+          </w:p>
+        </w:tc>
+        <w:tc>
+          <w:p>
+            <w:pPr>
+              <w:pStyle w:val="Compact"/>
+              <w:jc w:val="right"/>
+            </w:pPr>
+            <w:r>
+              <w:t xml:space="preserve">0.1451623</w:t>
+            </w:r>
+          </w:p>
+        </w:tc>
+      </w:tr>
+      <w:tr>
+        <w:tc>
+          <w:p>
+            <w:pPr>
+              <w:pStyle w:val="Compact"/>
+              <w:jc w:val="left"/>
+            </w:pPr>
+            <w:r>
+              <w:t xml:space="preserve">Chinese - Pre-European</w:t>
+            </w:r>
+          </w:p>
+        </w:tc>
+        <w:tc>
+          <w:p>
+            <w:pPr>
+              <w:pStyle w:val="Compact"/>
+              <w:jc w:val="right"/>
+            </w:pPr>
+            <w:r>
+              <w:t xml:space="preserve">1</w:t>
+            </w:r>
+          </w:p>
+        </w:tc>
+        <w:tc>
+          <w:p>
+            <w:pPr>
+              <w:pStyle w:val="Compact"/>
+              <w:jc w:val="right"/>
+            </w:pPr>
+            <w:r>
+              <w:t xml:space="preserve">0.6942310</w:t>
+            </w:r>
+          </w:p>
+        </w:tc>
+        <w:tc>
+          <w:p>
+            <w:pPr>
+              <w:pStyle w:val="Compact"/>
+              <w:jc w:val="right"/>
+            </w:pPr>
+            <w:r>
+              <w:t xml:space="preserve">7.017731</w:t>
+            </w:r>
+          </w:p>
+        </w:tc>
+        <w:tc>
+          <w:p>
+            <w:pPr>
+              <w:pStyle w:val="Compact"/>
+              <w:jc w:val="right"/>
+            </w:pPr>
+            <w:r>
+              <w:t xml:space="preserve">11</w:t>
+            </w:r>
+          </w:p>
+        </w:tc>
+        <w:tc>
+          <w:p>
+            <w:pPr>
+              <w:pStyle w:val="Compact"/>
+              <w:jc w:val="right"/>
+            </w:pPr>
+            <w:r>
+              <w:t xml:space="preserve">34</w:t>
+            </w:r>
+          </w:p>
+        </w:tc>
+        <w:tc>
+          <w:p>
+            <w:pPr>
+              <w:pStyle w:val="Compact"/>
+              <w:jc w:val="right"/>
+            </w:pPr>
+            <w:r>
+              <w:t xml:space="preserve">0.0000050</w:t>
+            </w:r>
+          </w:p>
+        </w:tc>
+      </w:tr>
+      <w:tr>
+        <w:tc>
+          <w:p>
+            <w:pPr>
+              <w:pStyle w:val="Compact"/>
+              <w:jc w:val="left"/>
+            </w:pPr>
+            <w:r>
+              <w:t xml:space="preserve">Post-European - Pre-European</w:t>
+            </w:r>
+          </w:p>
+        </w:tc>
+        <w:tc>
+          <w:p>
+            <w:pPr>
+              <w:pStyle w:val="Compact"/>
+              <w:jc w:val="right"/>
+            </w:pPr>
+            <w:r>
+              <w:t xml:space="preserve">1</w:t>
+            </w:r>
+          </w:p>
+        </w:tc>
+        <w:tc>
+          <w:p>
+            <w:pPr>
+              <w:pStyle w:val="Compact"/>
+              <w:jc w:val="right"/>
+            </w:pPr>
+            <w:r>
+              <w:t xml:space="preserve">0.3491049</w:t>
+            </w:r>
+          </w:p>
+        </w:tc>
+        <w:tc>
+          <w:p>
+            <w:pPr>
+              <w:pStyle w:val="Compact"/>
+              <w:jc w:val="right"/>
+            </w:pPr>
+            <w:r>
+              <w:t xml:space="preserve">2.291660</w:t>
+            </w:r>
+          </w:p>
+        </w:tc>
+        <w:tc>
+          <w:p>
+            <w:pPr>
+              <w:pStyle w:val="Compact"/>
+              <w:jc w:val="right"/>
+            </w:pPr>
+            <w:r>
+              <w:t xml:space="preserve">11</w:t>
+            </w:r>
+          </w:p>
+        </w:tc>
+        <w:tc>
+          <w:p>
+            <w:pPr>
+              <w:pStyle w:val="Compact"/>
+              <w:jc w:val="right"/>
+            </w:pPr>
+            <w:r>
+              <w:t xml:space="preserve">47</w:t>
+            </w:r>
+          </w:p>
+        </w:tc>
+        <w:tc>
+          <w:p>
+            <w:pPr>
+              <w:pStyle w:val="Compact"/>
+              <w:jc w:val="right"/>
+            </w:pPr>
+            <w:r>
+              <w:t xml:space="preserve">0.0243367</w:t>
+            </w:r>
+          </w:p>
+        </w:tc>
+      </w:tr>
+    </w:tbl>
+    <w:p>
+      <w:pPr>
+        <w:pStyle w:val="BodyText"/>
       </w:pPr>
       <w:r>
         <w:drawing>
@@ -2038,7 +2432,7 @@
               <a:graphicData uri="http://schemas.openxmlformats.org/drawingml/2006/picture">
                 <pic:pic>
                   <pic:nvPicPr>
-                    <pic:cNvPr descr="../figures/MANOVA-1.png" id="0" name="Picture"/>
+                    <pic:cNvPr descr="../figures/unnamed-chunk-1-1.png" id="0" name="Picture"/>
                     <pic:cNvPicPr>
                       <a:picLocks noChangeArrowheads="1" noChangeAspect="1"/>
                     </pic:cNvPicPr>
@@ -2080,7 +2474,7 @@
               <a:graphicData uri="http://schemas.openxmlformats.org/drawingml/2006/picture">
                 <pic:pic>
                   <pic:nvPicPr>
-                    <pic:cNvPr descr="../figures/MANOVA-2.png" id="0" name="Picture"/>
+                    <pic:cNvPr descr="../figures/unnamed-chunk-1-2.png" id="0" name="Picture"/>
                     <pic:cNvPicPr>
                       <a:picLocks noChangeArrowheads="1" noChangeAspect="1"/>
                     </pic:cNvPicPr>
@@ -2336,7 +2730,7 @@
               <a:graphicData uri="http://schemas.openxmlformats.org/drawingml/2006/picture">
                 <pic:pic>
                   <pic:nvPicPr>
-                    <pic:cNvPr descr="../figures/MANOVA-3.png" id="0" name="Picture"/>
+                    <pic:cNvPr descr="../figures/unnamed-chunk-1-3.png" id="0" name="Picture"/>
                     <pic:cNvPicPr>
                       <a:picLocks noChangeArrowheads="1" noChangeAspect="1"/>
                     </pic:cNvPicPr>
@@ -2538,7 +2932,7 @@
               <a:graphicData uri="http://schemas.openxmlformats.org/drawingml/2006/picture">
                 <pic:pic>
                   <pic:nvPicPr>
-                    <pic:cNvPr descr="../figures/MANOVA-4.png" id="0" name="Picture"/>
+                    <pic:cNvPr descr="../figures/unnamed-chunk-1-4.png" id="0" name="Picture"/>
                     <pic:cNvPicPr>
                       <a:picLocks noChangeArrowheads="1" noChangeAspect="1"/>
                     </pic:cNvPicPr>
@@ -2789,7 +3183,7 @@
         <w:pStyle w:val="BodyText"/>
       </w:pPr>
       <w:r>
-        <w:t xml:space="preserve">Multivariate analysis of variance (MANOVA) is used to test the difference in three shape varaibles from three phases. The result shows significant differences in shape between Pre-European and Post-European (p = 0.02) and Pre-European and Chinese contact shapes (p &lt; 0.01). The distributions of the first three PCs for each vessel suggest variations in shape standardization by period. The first PC, the hight of the vessels, shows more variations in the pre-Euro period compared to the Chinese period. Standardization appears strong in the pre-Euro period but weak in the Chinese period. P-values for a modified signed-likelihood ratio test of equality of CVs of PC1 &amp; PC2 show significant differences in standardization of vessel shape across some periods, especially between Chinese contact with either pre-European or post-European.</w:t>
+        <w:t xml:space="preserve">The distributions of the first three PCs for each vessel suggest variations in shape standardization by period. The first PC, the hight of the vessels, shows more variations in the pre-Euro period compared to the Chinese period. Standardization appears strong in the pre-Euro period but weak in the Chinese period. P-values for a modified signed-likelihood ratio test of equality of CVs of PC1 &amp; PC2 show significant differences in standardization of vessel shape across some periods, especially between Chinese contact with either pre-European or post-European.</w:t>
       </w:r>
     </w:p>
     <w:p>
@@ -3198,7 +3592,7 @@
         <w:pStyle w:val="FirstParagraph"/>
       </w:pPr>
       <w:r>
-        <w:t xml:space="preserve">This report was generated on 2019-12-22 15:22:23 using the following computational environment and dependencies:</w:t>
+        <w:t xml:space="preserve">This report was generated on 2019-12-22 18:25:51 using the following computational environment and dependencies:</w:t>
       </w:r>
     </w:p>
     <w:p>
@@ -4506,7 +4900,7 @@
         <w:rPr>
           <w:rStyle w:val="VerbatimChar"/>
         </w:rPr>
-        <w:t xml:space="preserve">#&gt; Head:     [8db742b] 2019-12-22: seperate code blocks and working on PCA result</w:t>
+        <w:t xml:space="preserve">#&gt; Head:     [f457c5b] 2019-12-23: work on PCA results</w:t>
       </w:r>
     </w:p>
     <w:p>
@@ -4514,7 +4908,7 @@
         <w:pStyle w:val="FirstParagraph"/>
       </w:pPr>
       <w:r>
-        <w:t xml:space="preserve">Word count: 3270</w:t>
+        <w:t xml:space="preserve">Word count: 3291</w:t>
       </w:r>
     </w:p>
     <w:sectPr>

</xml_diff>

<commit_message>
add in-text code for p-value, edit background
</commit_message>
<xml_diff>
--- a/analysis/paper/paper.docx
+++ b/analysis/paper/paper.docx
@@ -1764,7 +1764,7 @@
         <w:t xml:space="preserve"> </w:t>
       </w:r>
       <w:r>
-        <w:t xml:space="preserve">2</w:t>
+        <w:t xml:space="preserve">??</w:t>
       </w:r>
       <w:r>
         <w:t xml:space="preserve"> </w:t>
@@ -1776,7 +1776,7 @@
         <w:t xml:space="preserve"> </w:t>
       </w:r>
       <w:r>
-        <w:t xml:space="preserve">3</w:t>
+        <w:t xml:space="preserve">4</w:t>
       </w:r>
       <w:r>
         <w:t xml:space="preserve">. The result reflects a large overlap of three groupings especially for shapes in the pre-European and post-European period that might show some extent of similarity. However, the spread of shape distribution indications a wider variation in shapes in the pre-European and post-European period compared to those in Chinese period along both PC1 and PC2 axes. In other words, there is a decreasing in shape variance in the Chinese period that shares the features of shorter height and narrower mouth.</w:t>
@@ -1784,7 +1784,7 @@
     </w:p>
     <w:p>
       <w:pPr>
-        <w:pStyle w:val="CaptionedFigure"/>
+        <w:pStyle w:val="BodyText"/>
       </w:pPr>
       <w:r>
         <w:drawing>
@@ -1828,70 +1828,17 @@
           </wp:inline>
         </w:drawing>
       </w:r>
-    </w:p>
-    <w:p>
-      <w:pPr>
-        <w:pStyle w:val="ImageCaption"/>
-      </w:pPr>
-      <w:r>
-        <w:t xml:space="preserve">Figure 2: Pottery shape variation based on scores along principal component axes. The rows from the top to the bottom represent the first to third principal component respectively. Each column shows the reconstructed shape variable according to the score mean ±2 standard deviation (SD) with a 0.5 interval</w:t>
-      </w:r>
-    </w:p>
-    <w:p>
-      <w:pPr>
-        <w:pStyle w:val="SourceCode"/>
-      </w:pPr>
-      <w:r>
-        <w:rPr>
-          <w:rStyle w:val="VerbatimChar"/>
-        </w:rPr>
-        <w:t xml:space="preserve">#&gt; quartz_off_screen </w:t>
-      </w:r>
-      <w:r>
-        <w:br w:type="textWrapping"/>
-      </w:r>
-      <w:r>
-        <w:rPr>
-          <w:rStyle w:val="VerbatimChar"/>
-        </w:rPr>
-        <w:t xml:space="preserve">#&gt;                 3</w:t>
-      </w:r>
-    </w:p>
-    <w:p>
-      <w:pPr>
-        <w:pStyle w:val="SourceCode"/>
-      </w:pPr>
-      <w:r>
-        <w:rPr>
-          <w:rStyle w:val="VerbatimChar"/>
-        </w:rPr>
-        <w:t xml:space="preserve">#&gt; quartz_off_screen </w:t>
-      </w:r>
-      <w:r>
-        <w:br w:type="textWrapping"/>
-      </w:r>
-      <w:r>
-        <w:rPr>
-          <w:rStyle w:val="VerbatimChar"/>
-        </w:rPr>
-        <w:t xml:space="preserve">#&gt;                 2</w:t>
-      </w:r>
-    </w:p>
-    <w:p>
-      <w:pPr>
-        <w:pStyle w:val="CaptionedFigure"/>
-      </w:pPr>
       <w:r>
         <w:drawing>
           <wp:inline>
             <wp:extent cx="5943600" cy="4754880"/>
             <wp:effectExtent b="0" l="0" r="0" t="0"/>
-            <wp:docPr descr="Figure 3: Pottery shape distribution by each occupation phase according to the first two PCs" title="" id="1" name="Picture"/>
+            <wp:docPr descr="(#fig:contribution-PCs2)Pottery shape variation based on scores along principal component axes. The rows from the top to the bottom represent the first to third principal component respectively. Each column shows the reconstructed shape variable according to the score mean ±2 standard deviation (SD) with a 0.5 interval" title="" id="1" name="Picture"/>
             <a:graphic>
               <a:graphicData uri="http://schemas.openxmlformats.org/drawingml/2006/picture">
                 <pic:pic>
                   <pic:nvPicPr>
-                    <pic:cNvPr descr="../figures/first-two-PCs-byplot-1.png" id="0" name="Picture"/>
+                    <pic:cNvPr descr="../figures/contribution-PCs-2.png" id="0" name="Picture"/>
                     <pic:cNvPicPr>
                       <a:picLocks noChangeArrowheads="1" noChangeAspect="1"/>
                     </pic:cNvPicPr>
@@ -1926,30 +1873,77 @@
     </w:p>
     <w:p>
       <w:pPr>
+        <w:pStyle w:val="SourceCode"/>
+      </w:pPr>
+      <w:r>
+        <w:rPr>
+          <w:rStyle w:val="VerbatimChar"/>
+        </w:rPr>
+        <w:t xml:space="preserve">#&gt; quartz_off_screen </w:t>
+      </w:r>
+      <w:r>
+        <w:br w:type="textWrapping"/>
+      </w:r>
+      <w:r>
+        <w:rPr>
+          <w:rStyle w:val="VerbatimChar"/>
+        </w:rPr>
+        <w:t xml:space="preserve">#&gt;                 2</w:t>
+      </w:r>
+    </w:p>
+    <w:p>
+      <w:pPr>
+        <w:pStyle w:val="CaptionedFigure"/>
+      </w:pPr>
+      <w:r>
+        <w:drawing>
+          <wp:inline>
+            <wp:extent cx="5943600" cy="4754880"/>
+            <wp:effectExtent b="0" l="0" r="0" t="0"/>
+            <wp:docPr descr="Figure 4: Pottery shape distribution by each occupation phase according to the first two PCs" title="" id="1" name="Picture"/>
+            <a:graphic>
+              <a:graphicData uri="http://schemas.openxmlformats.org/drawingml/2006/picture">
+                <pic:pic>
+                  <pic:nvPicPr>
+                    <pic:cNvPr descr="../figures/first-two-PCs-byplot-1.png" id="0" name="Picture"/>
+                    <pic:cNvPicPr>
+                      <a:picLocks noChangeArrowheads="1" noChangeAspect="1"/>
+                    </pic:cNvPicPr>
+                  </pic:nvPicPr>
+                  <pic:blipFill>
+                    <a:blip r:embed="rId34"/>
+                    <a:stretch>
+                      <a:fillRect/>
+                    </a:stretch>
+                  </pic:blipFill>
+                  <pic:spPr bwMode="auto">
+                    <a:xfrm>
+                      <a:off x="0" y="0"/>
+                      <a:ext cx="5943600" cy="4754880"/>
+                    </a:xfrm>
+                    <a:prstGeom prst="rect">
+                      <a:avLst/>
+                    </a:prstGeom>
+                    <a:noFill/>
+                    <a:ln w="9525">
+                      <a:noFill/>
+                      <a:headEnd/>
+                      <a:tailEnd/>
+                    </a:ln>
+                  </pic:spPr>
+                </pic:pic>
+              </a:graphicData>
+            </a:graphic>
+          </wp:inline>
+        </w:drawing>
+      </w:r>
+    </w:p>
+    <w:p>
+      <w:pPr>
         <w:pStyle w:val="ImageCaption"/>
       </w:pPr>
       <w:r>
-        <w:t xml:space="preserve">Figure 3: Pottery shape distribution by each occupation phase according to the first two PCs</w:t>
-      </w:r>
-    </w:p>
-    <w:p>
-      <w:pPr>
-        <w:pStyle w:val="BodyText"/>
-      </w:pPr>
-      <w:r>
-        <w:t xml:space="preserve">To test differences in the distribution of shape variables indicated by the PC scores, we use multivariate analysis of variance (MANOVA) to compare a pairwise combination between every sample means across three phases. The result in Table</w:t>
-      </w:r>
-      <w:r>
-        <w:t xml:space="preserve"> </w:t>
-      </w:r>
-      <w:r>
-        <w:t xml:space="preserve">1</w:t>
-      </w:r>
-      <w:r>
-        <w:t xml:space="preserve"> </w:t>
-      </w:r>
-      <w:r>
-        <w:t xml:space="preserve">shows significant differences in shape between Pre-European and Post-European (p = 0.02) and Pre-European and Chinese contact shapes (p &lt; 0.01), which corresponds to the previous observation of the different distribution of shapes in Chinese period. In addition, although there is a considerable overlap of shape variables between Pre-European and Post-European, their PC scores are significantly different to each other. There is not much difference detected between the shapes in Post-European and Chinese contact period.</w:t>
+        <w:t xml:space="preserve">Figure 4: Pottery shape distribution by each occupation phase according to the first two PCs</w:t>
       </w:r>
     </w:p>
     <w:p>
@@ -2423,6 +2417,44 @@
         <w:pStyle w:val="BodyText"/>
       </w:pPr>
       <w:r>
+        <w:t xml:space="preserve">To test differences in the distribution of shape variables indicated by the PC scores, we use multivariate analysis of variance (MANOVA) to compare a pairwise combination between every sample means across three phases. The results in Table</w:t>
+      </w:r>
+      <w:r>
+        <w:t xml:space="preserve"> </w:t>
+      </w:r>
+      <w:r>
+        <w:t xml:space="preserve">1</w:t>
+      </w:r>
+      <w:r>
+        <w:t xml:space="preserve"> </w:t>
+      </w:r>
+      <w:r>
+        <w:t xml:space="preserve">show significant differences in shape between Pre-European and Post-European (p =</w:t>
+      </w:r>
+      <w:r>
+        <w:t xml:space="preserve"> </w:t>
+      </w:r>
+      <w:r>
+        <w:t xml:space="preserve">$`pval_post_pre`$</w:t>
+      </w:r>
+      <w:r>
+        <w:t xml:space="preserve">) and Pre-European and Chinese contact shapes (p =</w:t>
+      </w:r>
+      <w:r>
+        <w:t xml:space="preserve"> </w:t>
+      </w:r>
+      <w:r>
+        <w:t xml:space="preserve">$`pval_chi_pre`$</w:t>
+      </w:r>
+      <w:r>
+        <w:t xml:space="preserve">), which corresponds to the previous observation of the different distribution in shapes in Chinese period according to PCA byplot. In addition, although there is a considerable overlap of shape variables between Pre-European and Post-European, their PC scores are significantly different to each other. There is not much differences between the shapes in Post-European and Chinese contact period.</w:t>
+      </w:r>
+    </w:p>
+    <w:p>
+      <w:pPr>
+        <w:pStyle w:val="BodyText"/>
+      </w:pPr>
+      <w:r>
         <w:drawing>
           <wp:inline>
             <wp:extent cx="5943600" cy="4754880"/>
@@ -2432,49 +2464,7 @@
               <a:graphicData uri="http://schemas.openxmlformats.org/drawingml/2006/picture">
                 <pic:pic>
                   <pic:nvPicPr>
-                    <pic:cNvPr descr="../figures/unnamed-chunk-1-1.png" id="0" name="Picture"/>
-                    <pic:cNvPicPr>
-                      <a:picLocks noChangeArrowheads="1" noChangeAspect="1"/>
-                    </pic:cNvPicPr>
-                  </pic:nvPicPr>
-                  <pic:blipFill>
-                    <a:blip r:embed="rId34"/>
-                    <a:stretch>
-                      <a:fillRect/>
-                    </a:stretch>
-                  </pic:blipFill>
-                  <pic:spPr bwMode="auto">
-                    <a:xfrm>
-                      <a:off x="0" y="0"/>
-                      <a:ext cx="5943600" cy="4754880"/>
-                    </a:xfrm>
-                    <a:prstGeom prst="rect">
-                      <a:avLst/>
-                    </a:prstGeom>
-                    <a:noFill/>
-                    <a:ln w="9525">
-                      <a:noFill/>
-                      <a:headEnd/>
-                      <a:tailEnd/>
-                    </a:ln>
-                  </pic:spPr>
-                </pic:pic>
-              </a:graphicData>
-            </a:graphic>
-          </wp:inline>
-        </w:drawing>
-      </w:r>
-      <w:r>
-        <w:drawing>
-          <wp:inline>
-            <wp:extent cx="5943600" cy="4754880"/>
-            <wp:effectExtent b="0" l="0" r="0" t="0"/>
-            <wp:docPr descr="" title="" id="1" name="Picture"/>
-            <a:graphic>
-              <a:graphicData uri="http://schemas.openxmlformats.org/drawingml/2006/picture">
-                <pic:pic>
-                  <pic:nvPicPr>
-                    <pic:cNvPr descr="../figures/unnamed-chunk-1-2.png" id="0" name="Picture"/>
+                    <pic:cNvPr descr="../figures/GAMM-1.png" id="0" name="Picture"/>
                     <pic:cNvPicPr>
                       <a:picLocks noChangeArrowheads="1" noChangeAspect="1"/>
                     </pic:cNvPicPr>
@@ -2506,220 +2496,6 @@
           </wp:inline>
         </w:drawing>
       </w:r>
-    </w:p>
-    <w:p>
-      <w:pPr>
-        <w:pStyle w:val="SourceCode"/>
-      </w:pPr>
-      <w:r>
-        <w:rPr>
-          <w:rStyle w:val="VerbatimChar"/>
-        </w:rPr>
-        <w:t xml:space="preserve">#&gt;  Family: gaussian </w:t>
-      </w:r>
-      <w:r>
-        <w:br w:type="textWrapping"/>
-      </w:r>
-      <w:r>
-        <w:rPr>
-          <w:rStyle w:val="VerbatimChar"/>
-        </w:rPr>
-        <w:t xml:space="preserve">#&gt;   Links: mu = identity; sigma = identity </w:t>
-      </w:r>
-      <w:r>
-        <w:br w:type="textWrapping"/>
-      </w:r>
-      <w:r>
-        <w:rPr>
-          <w:rStyle w:val="VerbatimChar"/>
-        </w:rPr>
-        <w:t xml:space="preserve">#&gt; Formula: shape_pc1 ~ s(thick_body1) </w:t>
-      </w:r>
-      <w:r>
-        <w:br w:type="textWrapping"/>
-      </w:r>
-      <w:r>
-        <w:rPr>
-          <w:rStyle w:val="VerbatimChar"/>
-        </w:rPr>
-        <w:t xml:space="preserve">#&gt;    Data: gams_input (Number of observations: 73) </w:t>
-      </w:r>
-      <w:r>
-        <w:br w:type="textWrapping"/>
-      </w:r>
-      <w:r>
-        <w:rPr>
-          <w:rStyle w:val="VerbatimChar"/>
-        </w:rPr>
-        <w:t xml:space="preserve">#&gt; Samples: 4 chains, each with iter = 4000; warmup = 1000; thin = 10;</w:t>
-      </w:r>
-      <w:r>
-        <w:br w:type="textWrapping"/>
-      </w:r>
-      <w:r>
-        <w:rPr>
-          <w:rStyle w:val="VerbatimChar"/>
-        </w:rPr>
-        <w:t xml:space="preserve">#&gt;          total post-warmup samples = 1200</w:t>
-      </w:r>
-      <w:r>
-        <w:br w:type="textWrapping"/>
-      </w:r>
-      <w:r>
-        <w:rPr>
-          <w:rStyle w:val="VerbatimChar"/>
-        </w:rPr>
-        <w:t xml:space="preserve">#&gt; </w:t>
-      </w:r>
-      <w:r>
-        <w:br w:type="textWrapping"/>
-      </w:r>
-      <w:r>
-        <w:rPr>
-          <w:rStyle w:val="VerbatimChar"/>
-        </w:rPr>
-        <w:t xml:space="preserve">#&gt; Smooth Terms: </w:t>
-      </w:r>
-      <w:r>
-        <w:br w:type="textWrapping"/>
-      </w:r>
-      <w:r>
-        <w:rPr>
-          <w:rStyle w:val="VerbatimChar"/>
-        </w:rPr>
-        <w:t xml:space="preserve">#&gt;                     Estimate Est.Error l-95% CI u-95% CI Rhat Bulk_ESS Tail_ESS</w:t>
-      </w:r>
-      <w:r>
-        <w:br w:type="textWrapping"/>
-      </w:r>
-      <w:r>
-        <w:rPr>
-          <w:rStyle w:val="VerbatimChar"/>
-        </w:rPr>
-        <w:t xml:space="preserve">#&gt; sds(sthick_body1_1)     0.00      0.00     0.00     0.01 1.00     1121     1172</w:t>
-      </w:r>
-      <w:r>
-        <w:br w:type="textWrapping"/>
-      </w:r>
-      <w:r>
-        <w:rPr>
-          <w:rStyle w:val="VerbatimChar"/>
-        </w:rPr>
-        <w:t xml:space="preserve">#&gt; </w:t>
-      </w:r>
-      <w:r>
-        <w:br w:type="textWrapping"/>
-      </w:r>
-      <w:r>
-        <w:rPr>
-          <w:rStyle w:val="VerbatimChar"/>
-        </w:rPr>
-        <w:t xml:space="preserve">#&gt; Population-Level Effects: </w:t>
-      </w:r>
-      <w:r>
-        <w:br w:type="textWrapping"/>
-      </w:r>
-      <w:r>
-        <w:rPr>
-          <w:rStyle w:val="VerbatimChar"/>
-        </w:rPr>
-        <w:t xml:space="preserve">#&gt;                Estimate Est.Error l-95% CI u-95% CI Rhat Bulk_ESS Tail_ESS</w:t>
-      </w:r>
-      <w:r>
-        <w:br w:type="textWrapping"/>
-      </w:r>
-      <w:r>
-        <w:rPr>
-          <w:rStyle w:val="VerbatimChar"/>
-        </w:rPr>
-        <w:t xml:space="preserve">#&gt; Intercept         -0.00      0.00    -0.00     0.00 1.00     1226     1127</w:t>
-      </w:r>
-      <w:r>
-        <w:br w:type="textWrapping"/>
-      </w:r>
-      <w:r>
-        <w:rPr>
-          <w:rStyle w:val="VerbatimChar"/>
-        </w:rPr>
-        <w:t xml:space="preserve">#&gt; sthick_body1_1     0.00      0.00    -0.00     0.01 1.00     1185     1134</w:t>
-      </w:r>
-      <w:r>
-        <w:br w:type="textWrapping"/>
-      </w:r>
-      <w:r>
-        <w:rPr>
-          <w:rStyle w:val="VerbatimChar"/>
-        </w:rPr>
-        <w:t xml:space="preserve">#&gt; </w:t>
-      </w:r>
-      <w:r>
-        <w:br w:type="textWrapping"/>
-      </w:r>
-      <w:r>
-        <w:rPr>
-          <w:rStyle w:val="VerbatimChar"/>
-        </w:rPr>
-        <w:t xml:space="preserve">#&gt; Family Specific Parameters: </w:t>
-      </w:r>
-      <w:r>
-        <w:br w:type="textWrapping"/>
-      </w:r>
-      <w:r>
-        <w:rPr>
-          <w:rStyle w:val="VerbatimChar"/>
-        </w:rPr>
-        <w:t xml:space="preserve">#&gt;       Estimate Est.Error l-95% CI u-95% CI Rhat Bulk_ESS Tail_ESS</w:t>
-      </w:r>
-      <w:r>
-        <w:br w:type="textWrapping"/>
-      </w:r>
-      <w:r>
-        <w:rPr>
-          <w:rStyle w:val="VerbatimChar"/>
-        </w:rPr>
-        <w:t xml:space="preserve">#&gt; sigma     0.00      0.00     0.00     0.00 1.00     1298     1135</w:t>
-      </w:r>
-      <w:r>
-        <w:br w:type="textWrapping"/>
-      </w:r>
-      <w:r>
-        <w:rPr>
-          <w:rStyle w:val="VerbatimChar"/>
-        </w:rPr>
-        <w:t xml:space="preserve">#&gt; </w:t>
-      </w:r>
-      <w:r>
-        <w:br w:type="textWrapping"/>
-      </w:r>
-      <w:r>
-        <w:rPr>
-          <w:rStyle w:val="VerbatimChar"/>
-        </w:rPr>
-        <w:t xml:space="preserve">#&gt; Samples were drawn using sampling(NUTS). For each parameter, Eff.Sample </w:t>
-      </w:r>
-      <w:r>
-        <w:br w:type="textWrapping"/>
-      </w:r>
-      <w:r>
-        <w:rPr>
-          <w:rStyle w:val="VerbatimChar"/>
-        </w:rPr>
-        <w:t xml:space="preserve">#&gt; is a crude measure of effective sample size, and Rhat is the potential </w:t>
-      </w:r>
-      <w:r>
-        <w:br w:type="textWrapping"/>
-      </w:r>
-      <w:r>
-        <w:rPr>
-          <w:rStyle w:val="VerbatimChar"/>
-        </w:rPr>
-        <w:t xml:space="preserve">#&gt; scale reduction factor on split chains (at convergence, Rhat = 1).</w:t>
-      </w:r>
-    </w:p>
-    <w:p>
-      <w:pPr>
-        <w:pStyle w:val="FirstParagraph"/>
-      </w:pPr>
       <w:r>
         <w:drawing>
           <wp:inline>
@@ -2730,7 +2506,7 @@
               <a:graphicData uri="http://schemas.openxmlformats.org/drawingml/2006/picture">
                 <pic:pic>
                   <pic:nvPicPr>
-                    <pic:cNvPr descr="../figures/unnamed-chunk-1-3.png" id="0" name="Picture"/>
+                    <pic:cNvPr descr="../figures/GAMM-2.png" id="0" name="Picture"/>
                     <pic:cNvPicPr>
                       <a:picLocks noChangeArrowheads="1" noChangeAspect="1"/>
                     </pic:cNvPicPr>
@@ -2771,6 +2547,60 @@
         <w:rPr>
           <w:rStyle w:val="VerbatimChar"/>
         </w:rPr>
+        <w:t xml:space="preserve">#&gt;  Family: gaussian </w:t>
+      </w:r>
+      <w:r>
+        <w:br w:type="textWrapping"/>
+      </w:r>
+      <w:r>
+        <w:rPr>
+          <w:rStyle w:val="VerbatimChar"/>
+        </w:rPr>
+        <w:t xml:space="preserve">#&gt;   Links: mu = identity; sigma = identity </w:t>
+      </w:r>
+      <w:r>
+        <w:br w:type="textWrapping"/>
+      </w:r>
+      <w:r>
+        <w:rPr>
+          <w:rStyle w:val="VerbatimChar"/>
+        </w:rPr>
+        <w:t xml:space="preserve">#&gt; Formula: shape_pc1 ~ s(thick_body1) </w:t>
+      </w:r>
+      <w:r>
+        <w:br w:type="textWrapping"/>
+      </w:r>
+      <w:r>
+        <w:rPr>
+          <w:rStyle w:val="VerbatimChar"/>
+        </w:rPr>
+        <w:t xml:space="preserve">#&gt;    Data: gams_input (Number of observations: 73) </w:t>
+      </w:r>
+      <w:r>
+        <w:br w:type="textWrapping"/>
+      </w:r>
+      <w:r>
+        <w:rPr>
+          <w:rStyle w:val="VerbatimChar"/>
+        </w:rPr>
+        <w:t xml:space="preserve">#&gt; Samples: 4 chains, each with iter = 4000; warmup = 1000; thin = 10;</w:t>
+      </w:r>
+      <w:r>
+        <w:br w:type="textWrapping"/>
+      </w:r>
+      <w:r>
+        <w:rPr>
+          <w:rStyle w:val="VerbatimChar"/>
+        </w:rPr>
+        <w:t xml:space="preserve">#&gt;          total post-warmup samples = 1200</w:t>
+      </w:r>
+      <w:r>
+        <w:br w:type="textWrapping"/>
+      </w:r>
+      <w:r>
+        <w:rPr>
+          <w:rStyle w:val="VerbatimChar"/>
+        </w:rPr>
         <w:t xml:space="preserve">#&gt; </w:t>
       </w:r>
       <w:r>
@@ -2780,7 +2610,25 @@
         <w:rPr>
           <w:rStyle w:val="VerbatimChar"/>
         </w:rPr>
-        <w:t xml:space="preserve">#&gt; Computed from 1200 by 73 log-likelihood matrix</w:t>
+        <w:t xml:space="preserve">#&gt; Smooth Terms: </w:t>
+      </w:r>
+      <w:r>
+        <w:br w:type="textWrapping"/>
+      </w:r>
+      <w:r>
+        <w:rPr>
+          <w:rStyle w:val="VerbatimChar"/>
+        </w:rPr>
+        <w:t xml:space="preserve">#&gt;                     Estimate Est.Error l-95% CI u-95% CI Rhat Bulk_ESS Tail_ESS</w:t>
+      </w:r>
+      <w:r>
+        <w:br w:type="textWrapping"/>
+      </w:r>
+      <w:r>
+        <w:rPr>
+          <w:rStyle w:val="VerbatimChar"/>
+        </w:rPr>
+        <w:t xml:space="preserve">#&gt; sds(sthick_body1_1)     0.00      0.00     0.00     0.01 1.00     1121     1172</w:t>
       </w:r>
       <w:r>
         <w:br w:type="textWrapping"/>
@@ -2798,52 +2646,34 @@
         <w:rPr>
           <w:rStyle w:val="VerbatimChar"/>
         </w:rPr>
-        <w:t xml:space="preserve">#&gt;          Estimate   SE</w:t>
-      </w:r>
-      <w:r>
-        <w:br w:type="textWrapping"/>
-      </w:r>
-      <w:r>
-        <w:rPr>
-          <w:rStyle w:val="VerbatimChar"/>
-        </w:rPr>
-        <w:t xml:space="preserve">#&gt; elpd_loo    366.5  6.2</w:t>
-      </w:r>
-      <w:r>
-        <w:br w:type="textWrapping"/>
-      </w:r>
-      <w:r>
-        <w:rPr>
-          <w:rStyle w:val="VerbatimChar"/>
-        </w:rPr>
-        <w:t xml:space="preserve">#&gt; p_loo         3.8  0.7</w:t>
-      </w:r>
-      <w:r>
-        <w:br w:type="textWrapping"/>
-      </w:r>
-      <w:r>
-        <w:rPr>
-          <w:rStyle w:val="VerbatimChar"/>
-        </w:rPr>
-        <w:t xml:space="preserve">#&gt; looic      -733.0 12.3</w:t>
-      </w:r>
-      <w:r>
-        <w:br w:type="textWrapping"/>
-      </w:r>
-      <w:r>
-        <w:rPr>
-          <w:rStyle w:val="VerbatimChar"/>
-        </w:rPr>
-        <w:t xml:space="preserve">#&gt; ------</w:t>
-      </w:r>
-      <w:r>
-        <w:br w:type="textWrapping"/>
-      </w:r>
-      <w:r>
-        <w:rPr>
-          <w:rStyle w:val="VerbatimChar"/>
-        </w:rPr>
-        <w:t xml:space="preserve">#&gt; Monte Carlo SE of elpd_loo is NA.</w:t>
+        <w:t xml:space="preserve">#&gt; Population-Level Effects: </w:t>
+      </w:r>
+      <w:r>
+        <w:br w:type="textWrapping"/>
+      </w:r>
+      <w:r>
+        <w:rPr>
+          <w:rStyle w:val="VerbatimChar"/>
+        </w:rPr>
+        <w:t xml:space="preserve">#&gt;                Estimate Est.Error l-95% CI u-95% CI Rhat Bulk_ESS Tail_ESS</w:t>
+      </w:r>
+      <w:r>
+        <w:br w:type="textWrapping"/>
+      </w:r>
+      <w:r>
+        <w:rPr>
+          <w:rStyle w:val="VerbatimChar"/>
+        </w:rPr>
+        <w:t xml:space="preserve">#&gt; Intercept         -0.00      0.00    -0.00     0.00 1.00     1226     1127</w:t>
+      </w:r>
+      <w:r>
+        <w:br w:type="textWrapping"/>
+      </w:r>
+      <w:r>
+        <w:rPr>
+          <w:rStyle w:val="VerbatimChar"/>
+        </w:rPr>
+        <w:t xml:space="preserve">#&gt; sthick_body1_1     0.00      0.00    -0.00     0.01 1.00     1185     1134</w:t>
       </w:r>
       <w:r>
         <w:br w:type="textWrapping"/>
@@ -2861,61 +2691,61 @@
         <w:rPr>
           <w:rStyle w:val="VerbatimChar"/>
         </w:rPr>
-        <w:t xml:space="preserve">#&gt; Pareto k diagnostic values:</w:t>
-      </w:r>
-      <w:r>
-        <w:br w:type="textWrapping"/>
-      </w:r>
-      <w:r>
-        <w:rPr>
-          <w:rStyle w:val="VerbatimChar"/>
-        </w:rPr>
-        <w:t xml:space="preserve">#&gt;                          Count Pct.    Min. n_eff</w:t>
-      </w:r>
-      <w:r>
-        <w:br w:type="textWrapping"/>
-      </w:r>
-      <w:r>
-        <w:rPr>
-          <w:rStyle w:val="VerbatimChar"/>
-        </w:rPr>
-        <w:t xml:space="preserve">#&gt; (-Inf, 0.5]   (good)     72    98.6%   753       </w:t>
-      </w:r>
-      <w:r>
-        <w:br w:type="textWrapping"/>
-      </w:r>
-      <w:r>
-        <w:rPr>
-          <w:rStyle w:val="VerbatimChar"/>
-        </w:rPr>
-        <w:t xml:space="preserve">#&gt;  (0.5, 0.7]   (ok)        0     0.0%   &lt;NA&gt;      </w:t>
-      </w:r>
-      <w:r>
-        <w:br w:type="textWrapping"/>
-      </w:r>
-      <w:r>
-        <w:rPr>
-          <w:rStyle w:val="VerbatimChar"/>
-        </w:rPr>
-        <w:t xml:space="preserve">#&gt;    (0.7, 1]   (bad)       1     1.4%   298       </w:t>
-      </w:r>
-      <w:r>
-        <w:br w:type="textWrapping"/>
-      </w:r>
-      <w:r>
-        <w:rPr>
-          <w:rStyle w:val="VerbatimChar"/>
-        </w:rPr>
-        <w:t xml:space="preserve">#&gt;    (1, Inf)   (very bad)  0     0.0%   &lt;NA&gt;      </w:t>
-      </w:r>
-      <w:r>
-        <w:br w:type="textWrapping"/>
-      </w:r>
-      <w:r>
-        <w:rPr>
-          <w:rStyle w:val="VerbatimChar"/>
-        </w:rPr>
-        <w:t xml:space="preserve">#&gt; See help('pareto-k-diagnostic') for details.</w:t>
+        <w:t xml:space="preserve">#&gt; Family Specific Parameters: </w:t>
+      </w:r>
+      <w:r>
+        <w:br w:type="textWrapping"/>
+      </w:r>
+      <w:r>
+        <w:rPr>
+          <w:rStyle w:val="VerbatimChar"/>
+        </w:rPr>
+        <w:t xml:space="preserve">#&gt;       Estimate Est.Error l-95% CI u-95% CI Rhat Bulk_ESS Tail_ESS</w:t>
+      </w:r>
+      <w:r>
+        <w:br w:type="textWrapping"/>
+      </w:r>
+      <w:r>
+        <w:rPr>
+          <w:rStyle w:val="VerbatimChar"/>
+        </w:rPr>
+        <w:t xml:space="preserve">#&gt; sigma     0.00      0.00     0.00     0.00 1.00     1298     1135</w:t>
+      </w:r>
+      <w:r>
+        <w:br w:type="textWrapping"/>
+      </w:r>
+      <w:r>
+        <w:rPr>
+          <w:rStyle w:val="VerbatimChar"/>
+        </w:rPr>
+        <w:t xml:space="preserve">#&gt; </w:t>
+      </w:r>
+      <w:r>
+        <w:br w:type="textWrapping"/>
+      </w:r>
+      <w:r>
+        <w:rPr>
+          <w:rStyle w:val="VerbatimChar"/>
+        </w:rPr>
+        <w:t xml:space="preserve">#&gt; Samples were drawn using sampling(NUTS). For each parameter, Eff.Sample </w:t>
+      </w:r>
+      <w:r>
+        <w:br w:type="textWrapping"/>
+      </w:r>
+      <w:r>
+        <w:rPr>
+          <w:rStyle w:val="VerbatimChar"/>
+        </w:rPr>
+        <w:t xml:space="preserve">#&gt; is a crude measure of effective sample size, and Rhat is the potential </w:t>
+      </w:r>
+      <w:r>
+        <w:br w:type="textWrapping"/>
+      </w:r>
+      <w:r>
+        <w:rPr>
+          <w:rStyle w:val="VerbatimChar"/>
+        </w:rPr>
+        <w:t xml:space="preserve">#&gt; scale reduction factor on split chains (at convergence, Rhat = 1).</w:t>
       </w:r>
     </w:p>
     <w:p>
@@ -2932,7 +2762,7 @@
               <a:graphicData uri="http://schemas.openxmlformats.org/drawingml/2006/picture">
                 <pic:pic>
                   <pic:nvPicPr>
-                    <pic:cNvPr descr="../figures/unnamed-chunk-1-4.png" id="0" name="Picture"/>
+                    <pic:cNvPr descr="../figures/GAMM-3.png" id="0" name="Picture"/>
                     <pic:cNvPicPr>
                       <a:picLocks noChangeArrowheads="1" noChangeAspect="1"/>
                     </pic:cNvPicPr>
@@ -2967,7 +2797,162 @@
     </w:p>
     <w:p>
       <w:pPr>
-        <w:pStyle w:val="BodyText"/>
+        <w:pStyle w:val="SourceCode"/>
+      </w:pPr>
+      <w:r>
+        <w:rPr>
+          <w:rStyle w:val="VerbatimChar"/>
+        </w:rPr>
+        <w:t xml:space="preserve">#&gt; </w:t>
+      </w:r>
+      <w:r>
+        <w:br w:type="textWrapping"/>
+      </w:r>
+      <w:r>
+        <w:rPr>
+          <w:rStyle w:val="VerbatimChar"/>
+        </w:rPr>
+        <w:t xml:space="preserve">#&gt; Computed from 1200 by 73 log-likelihood matrix</w:t>
+      </w:r>
+      <w:r>
+        <w:br w:type="textWrapping"/>
+      </w:r>
+      <w:r>
+        <w:rPr>
+          <w:rStyle w:val="VerbatimChar"/>
+        </w:rPr>
+        <w:t xml:space="preserve">#&gt; </w:t>
+      </w:r>
+      <w:r>
+        <w:br w:type="textWrapping"/>
+      </w:r>
+      <w:r>
+        <w:rPr>
+          <w:rStyle w:val="VerbatimChar"/>
+        </w:rPr>
+        <w:t xml:space="preserve">#&gt;          Estimate   SE</w:t>
+      </w:r>
+      <w:r>
+        <w:br w:type="textWrapping"/>
+      </w:r>
+      <w:r>
+        <w:rPr>
+          <w:rStyle w:val="VerbatimChar"/>
+        </w:rPr>
+        <w:t xml:space="preserve">#&gt; elpd_loo    366.5  6.2</w:t>
+      </w:r>
+      <w:r>
+        <w:br w:type="textWrapping"/>
+      </w:r>
+      <w:r>
+        <w:rPr>
+          <w:rStyle w:val="VerbatimChar"/>
+        </w:rPr>
+        <w:t xml:space="preserve">#&gt; p_loo         3.8  0.7</w:t>
+      </w:r>
+      <w:r>
+        <w:br w:type="textWrapping"/>
+      </w:r>
+      <w:r>
+        <w:rPr>
+          <w:rStyle w:val="VerbatimChar"/>
+        </w:rPr>
+        <w:t xml:space="preserve">#&gt; looic      -733.0 12.3</w:t>
+      </w:r>
+      <w:r>
+        <w:br w:type="textWrapping"/>
+      </w:r>
+      <w:r>
+        <w:rPr>
+          <w:rStyle w:val="VerbatimChar"/>
+        </w:rPr>
+        <w:t xml:space="preserve">#&gt; ------</w:t>
+      </w:r>
+      <w:r>
+        <w:br w:type="textWrapping"/>
+      </w:r>
+      <w:r>
+        <w:rPr>
+          <w:rStyle w:val="VerbatimChar"/>
+        </w:rPr>
+        <w:t xml:space="preserve">#&gt; Monte Carlo SE of elpd_loo is NA.</w:t>
+      </w:r>
+      <w:r>
+        <w:br w:type="textWrapping"/>
+      </w:r>
+      <w:r>
+        <w:rPr>
+          <w:rStyle w:val="VerbatimChar"/>
+        </w:rPr>
+        <w:t xml:space="preserve">#&gt; </w:t>
+      </w:r>
+      <w:r>
+        <w:br w:type="textWrapping"/>
+      </w:r>
+      <w:r>
+        <w:rPr>
+          <w:rStyle w:val="VerbatimChar"/>
+        </w:rPr>
+        <w:t xml:space="preserve">#&gt; Pareto k diagnostic values:</w:t>
+      </w:r>
+      <w:r>
+        <w:br w:type="textWrapping"/>
+      </w:r>
+      <w:r>
+        <w:rPr>
+          <w:rStyle w:val="VerbatimChar"/>
+        </w:rPr>
+        <w:t xml:space="preserve">#&gt;                          Count Pct.    Min. n_eff</w:t>
+      </w:r>
+      <w:r>
+        <w:br w:type="textWrapping"/>
+      </w:r>
+      <w:r>
+        <w:rPr>
+          <w:rStyle w:val="VerbatimChar"/>
+        </w:rPr>
+        <w:t xml:space="preserve">#&gt; (-Inf, 0.5]   (good)     72    98.6%   753       </w:t>
+      </w:r>
+      <w:r>
+        <w:br w:type="textWrapping"/>
+      </w:r>
+      <w:r>
+        <w:rPr>
+          <w:rStyle w:val="VerbatimChar"/>
+        </w:rPr>
+        <w:t xml:space="preserve">#&gt;  (0.5, 0.7]   (ok)        0     0.0%   &lt;NA&gt;      </w:t>
+      </w:r>
+      <w:r>
+        <w:br w:type="textWrapping"/>
+      </w:r>
+      <w:r>
+        <w:rPr>
+          <w:rStyle w:val="VerbatimChar"/>
+        </w:rPr>
+        <w:t xml:space="preserve">#&gt;    (0.7, 1]   (bad)       1     1.4%   298       </w:t>
+      </w:r>
+      <w:r>
+        <w:br w:type="textWrapping"/>
+      </w:r>
+      <w:r>
+        <w:rPr>
+          <w:rStyle w:val="VerbatimChar"/>
+        </w:rPr>
+        <w:t xml:space="preserve">#&gt;    (1, Inf)   (very bad)  0     0.0%   &lt;NA&gt;      </w:t>
+      </w:r>
+      <w:r>
+        <w:br w:type="textWrapping"/>
+      </w:r>
+      <w:r>
+        <w:rPr>
+          <w:rStyle w:val="VerbatimChar"/>
+        </w:rPr>
+        <w:t xml:space="preserve">#&gt; See help('pareto-k-diagnostic') for details.</w:t>
+      </w:r>
+    </w:p>
+    <w:p>
+      <w:pPr>
+        <w:pStyle w:val="FirstParagraph"/>
       </w:pPr>
       <w:r>
         <w:drawing>
@@ -2979,7 +2964,7 @@
               <a:graphicData uri="http://schemas.openxmlformats.org/drawingml/2006/picture">
                 <pic:pic>
                   <pic:nvPicPr>
-                    <pic:cNvPr descr="../figures/CV-test-1.png" id="0" name="Picture"/>
+                    <pic:cNvPr descr="../figures/GAMM-4.png" id="0" name="Picture"/>
                     <pic:cNvPicPr>
                       <a:picLocks noChangeArrowheads="1" noChangeAspect="1"/>
                     </pic:cNvPicPr>
@@ -3014,126 +2999,7 @@
     </w:p>
     <w:p>
       <w:pPr>
-        <w:pStyle w:val="SourceCode"/>
-      </w:pPr>
-      <w:r>
-        <w:rPr>
-          <w:rStyle w:val="VerbatimChar"/>
-        </w:rPr>
-        <w:t xml:space="preserve">#&gt; # A tibble: 9 x 3</w:t>
-      </w:r>
-      <w:r>
-        <w:br w:type="textWrapping"/>
-      </w:r>
-      <w:r>
-        <w:rPr>
-          <w:rStyle w:val="VerbatimChar"/>
-        </w:rPr>
-        <w:t xml:space="preserve">#&gt; # Groups:   pcn [3]</w:t>
-      </w:r>
-      <w:r>
-        <w:br w:type="textWrapping"/>
-      </w:r>
-      <w:r>
-        <w:rPr>
-          <w:rStyle w:val="VerbatimChar"/>
-        </w:rPr>
-        <w:t xml:space="preserve">#&gt;   pcn    phase            variance</w:t>
-      </w:r>
-      <w:r>
-        <w:br w:type="textWrapping"/>
-      </w:r>
-      <w:r>
-        <w:rPr>
-          <w:rStyle w:val="VerbatimChar"/>
-        </w:rPr>
-        <w:t xml:space="preserve">#&gt;   &lt;glue&gt; &lt;fct&gt;               &lt;dbl&gt;</w:t>
-      </w:r>
-      <w:r>
-        <w:br w:type="textWrapping"/>
-      </w:r>
-      <w:r>
-        <w:rPr>
-          <w:rStyle w:val="VerbatimChar"/>
-        </w:rPr>
-        <w:t xml:space="preserve">#&gt; 1 PC1    Pre-European  0.00000216 </w:t>
-      </w:r>
-      <w:r>
-        <w:br w:type="textWrapping"/>
-      </w:r>
-      <w:r>
-        <w:rPr>
-          <w:rStyle w:val="VerbatimChar"/>
-        </w:rPr>
-        <w:t xml:space="preserve">#&gt; 2 PC1    Post-European 0.00000242 </w:t>
-      </w:r>
-      <w:r>
-        <w:br w:type="textWrapping"/>
-      </w:r>
-      <w:r>
-        <w:rPr>
-          <w:rStyle w:val="VerbatimChar"/>
-        </w:rPr>
-        <w:t xml:space="preserve">#&gt; 3 PC1    Chinese       0.000000902</w:t>
-      </w:r>
-      <w:r>
-        <w:br w:type="textWrapping"/>
-      </w:r>
-      <w:r>
-        <w:rPr>
-          <w:rStyle w:val="VerbatimChar"/>
-        </w:rPr>
-        <w:t xml:space="preserve">#&gt; 4 PC2    Pre-European  0.00000162 </w:t>
-      </w:r>
-      <w:r>
-        <w:br w:type="textWrapping"/>
-      </w:r>
-      <w:r>
-        <w:rPr>
-          <w:rStyle w:val="VerbatimChar"/>
-        </w:rPr>
-        <w:t xml:space="preserve">#&gt; 5 PC2    Post-European 0.000000902</w:t>
-      </w:r>
-      <w:r>
-        <w:br w:type="textWrapping"/>
-      </w:r>
-      <w:r>
-        <w:rPr>
-          <w:rStyle w:val="VerbatimChar"/>
-        </w:rPr>
-        <w:t xml:space="preserve">#&gt; 6 PC2    Chinese       0.000000587</w:t>
-      </w:r>
-      <w:r>
-        <w:br w:type="textWrapping"/>
-      </w:r>
-      <w:r>
-        <w:rPr>
-          <w:rStyle w:val="VerbatimChar"/>
-        </w:rPr>
-        <w:t xml:space="preserve">#&gt; 7 PC3    Pre-European  0.000000553</w:t>
-      </w:r>
-      <w:r>
-        <w:br w:type="textWrapping"/>
-      </w:r>
-      <w:r>
-        <w:rPr>
-          <w:rStyle w:val="VerbatimChar"/>
-        </w:rPr>
-        <w:t xml:space="preserve">#&gt; 8 PC3    Post-European 0.000000604</w:t>
-      </w:r>
-      <w:r>
-        <w:br w:type="textWrapping"/>
-      </w:r>
-      <w:r>
-        <w:rPr>
-          <w:rStyle w:val="VerbatimChar"/>
-        </w:rPr>
-        <w:t xml:space="preserve">#&gt; 9 PC3    Chinese       0.000000487</w:t>
-      </w:r>
-    </w:p>
-    <w:p>
-      <w:pPr>
-        <w:pStyle w:val="FirstParagraph"/>
+        <w:pStyle w:val="BodyText"/>
       </w:pPr>
       <w:r>
         <w:drawing>
@@ -3145,7 +3011,7 @@
               <a:graphicData uri="http://schemas.openxmlformats.org/drawingml/2006/picture">
                 <pic:pic>
                   <pic:nvPicPr>
-                    <pic:cNvPr descr="../figures/CV-test-2.png" id="0" name="Picture"/>
+                    <pic:cNvPr descr="../figures/CV-test-1.png" id="0" name="Picture"/>
                     <pic:cNvPicPr>
                       <a:picLocks noChangeArrowheads="1" noChangeAspect="1"/>
                     </pic:cNvPicPr>
@@ -3180,6 +3046,172 @@
     </w:p>
     <w:p>
       <w:pPr>
+        <w:pStyle w:val="SourceCode"/>
+      </w:pPr>
+      <w:r>
+        <w:rPr>
+          <w:rStyle w:val="VerbatimChar"/>
+        </w:rPr>
+        <w:t xml:space="preserve">#&gt; # A tibble: 9 x 3</w:t>
+      </w:r>
+      <w:r>
+        <w:br w:type="textWrapping"/>
+      </w:r>
+      <w:r>
+        <w:rPr>
+          <w:rStyle w:val="VerbatimChar"/>
+        </w:rPr>
+        <w:t xml:space="preserve">#&gt; # Groups:   pcn [3]</w:t>
+      </w:r>
+      <w:r>
+        <w:br w:type="textWrapping"/>
+      </w:r>
+      <w:r>
+        <w:rPr>
+          <w:rStyle w:val="VerbatimChar"/>
+        </w:rPr>
+        <w:t xml:space="preserve">#&gt;   pcn    phase            variance</w:t>
+      </w:r>
+      <w:r>
+        <w:br w:type="textWrapping"/>
+      </w:r>
+      <w:r>
+        <w:rPr>
+          <w:rStyle w:val="VerbatimChar"/>
+        </w:rPr>
+        <w:t xml:space="preserve">#&gt;   &lt;glue&gt; &lt;fct&gt;               &lt;dbl&gt;</w:t>
+      </w:r>
+      <w:r>
+        <w:br w:type="textWrapping"/>
+      </w:r>
+      <w:r>
+        <w:rPr>
+          <w:rStyle w:val="VerbatimChar"/>
+        </w:rPr>
+        <w:t xml:space="preserve">#&gt; 1 PC1    Pre-European  0.00000216 </w:t>
+      </w:r>
+      <w:r>
+        <w:br w:type="textWrapping"/>
+      </w:r>
+      <w:r>
+        <w:rPr>
+          <w:rStyle w:val="VerbatimChar"/>
+        </w:rPr>
+        <w:t xml:space="preserve">#&gt; 2 PC1    Post-European 0.00000242 </w:t>
+      </w:r>
+      <w:r>
+        <w:br w:type="textWrapping"/>
+      </w:r>
+      <w:r>
+        <w:rPr>
+          <w:rStyle w:val="VerbatimChar"/>
+        </w:rPr>
+        <w:t xml:space="preserve">#&gt; 3 PC1    Chinese       0.000000902</w:t>
+      </w:r>
+      <w:r>
+        <w:br w:type="textWrapping"/>
+      </w:r>
+      <w:r>
+        <w:rPr>
+          <w:rStyle w:val="VerbatimChar"/>
+        </w:rPr>
+        <w:t xml:space="preserve">#&gt; 4 PC2    Pre-European  0.00000162 </w:t>
+      </w:r>
+      <w:r>
+        <w:br w:type="textWrapping"/>
+      </w:r>
+      <w:r>
+        <w:rPr>
+          <w:rStyle w:val="VerbatimChar"/>
+        </w:rPr>
+        <w:t xml:space="preserve">#&gt; 5 PC2    Post-European 0.000000902</w:t>
+      </w:r>
+      <w:r>
+        <w:br w:type="textWrapping"/>
+      </w:r>
+      <w:r>
+        <w:rPr>
+          <w:rStyle w:val="VerbatimChar"/>
+        </w:rPr>
+        <w:t xml:space="preserve">#&gt; 6 PC2    Chinese       0.000000587</w:t>
+      </w:r>
+      <w:r>
+        <w:br w:type="textWrapping"/>
+      </w:r>
+      <w:r>
+        <w:rPr>
+          <w:rStyle w:val="VerbatimChar"/>
+        </w:rPr>
+        <w:t xml:space="preserve">#&gt; 7 PC3    Pre-European  0.000000553</w:t>
+      </w:r>
+      <w:r>
+        <w:br w:type="textWrapping"/>
+      </w:r>
+      <w:r>
+        <w:rPr>
+          <w:rStyle w:val="VerbatimChar"/>
+        </w:rPr>
+        <w:t xml:space="preserve">#&gt; 8 PC3    Post-European 0.000000604</w:t>
+      </w:r>
+      <w:r>
+        <w:br w:type="textWrapping"/>
+      </w:r>
+      <w:r>
+        <w:rPr>
+          <w:rStyle w:val="VerbatimChar"/>
+        </w:rPr>
+        <w:t xml:space="preserve">#&gt; 9 PC3    Chinese       0.000000487</w:t>
+      </w:r>
+    </w:p>
+    <w:p>
+      <w:pPr>
+        <w:pStyle w:val="FirstParagraph"/>
+      </w:pPr>
+      <w:r>
+        <w:drawing>
+          <wp:inline>
+            <wp:extent cx="5943600" cy="4754880"/>
+            <wp:effectExtent b="0" l="0" r="0" t="0"/>
+            <wp:docPr descr="" title="" id="1" name="Picture"/>
+            <a:graphic>
+              <a:graphicData uri="http://schemas.openxmlformats.org/drawingml/2006/picture">
+                <pic:pic>
+                  <pic:nvPicPr>
+                    <pic:cNvPr descr="../figures/CV-test-2.png" id="0" name="Picture"/>
+                    <pic:cNvPicPr>
+                      <a:picLocks noChangeArrowheads="1" noChangeAspect="1"/>
+                    </pic:cNvPicPr>
+                  </pic:nvPicPr>
+                  <pic:blipFill>
+                    <a:blip r:embed="rId40"/>
+                    <a:stretch>
+                      <a:fillRect/>
+                    </a:stretch>
+                  </pic:blipFill>
+                  <pic:spPr bwMode="auto">
+                    <a:xfrm>
+                      <a:off x="0" y="0"/>
+                      <a:ext cx="5943600" cy="4754880"/>
+                    </a:xfrm>
+                    <a:prstGeom prst="rect">
+                      <a:avLst/>
+                    </a:prstGeom>
+                    <a:noFill/>
+                    <a:ln w="9525">
+                      <a:noFill/>
+                      <a:headEnd/>
+                      <a:tailEnd/>
+                    </a:ln>
+                  </pic:spPr>
+                </pic:pic>
+              </a:graphicData>
+            </a:graphic>
+          </wp:inline>
+        </w:drawing>
+      </w:r>
+    </w:p>
+    <w:p>
+      <w:pPr>
         <w:pStyle w:val="BodyText"/>
       </w:pPr>
       <w:r>
@@ -3190,21 +3222,21 @@
       <w:pPr>
         <w:pStyle w:val="Heading1"/>
       </w:pPr>
-      <w:bookmarkStart w:id="40" w:name="discussion"/>
+      <w:bookmarkStart w:id="41" w:name="discussion"/>
       <w:r>
         <w:t xml:space="preserve">Discussion</w:t>
       </w:r>
-      <w:bookmarkEnd w:id="40"/>
+      <w:bookmarkEnd w:id="41"/>
     </w:p>
     <w:p>
       <w:pPr>
         <w:pStyle w:val="Heading1"/>
       </w:pPr>
-      <w:bookmarkStart w:id="41" w:name="conclusion"/>
+      <w:bookmarkStart w:id="42" w:name="conclusion"/>
       <w:r>
         <w:t xml:space="preserve">Conclusion</w:t>
       </w:r>
-      <w:bookmarkEnd w:id="41"/>
+      <w:bookmarkEnd w:id="42"/>
     </w:p>
     <w:p>
       <w:pPr>
@@ -3218,34 +3250,34 @@
       <w:pPr>
         <w:pStyle w:val="Heading1"/>
       </w:pPr>
-      <w:bookmarkStart w:id="42" w:name="acknowledgements"/>
+      <w:bookmarkStart w:id="43" w:name="acknowledgements"/>
       <w:r>
         <w:t xml:space="preserve">Acknowledgements</w:t>
       </w:r>
-      <w:bookmarkEnd w:id="42"/>
+      <w:bookmarkEnd w:id="43"/>
     </w:p>
     <w:p>
       <w:pPr>
         <w:pStyle w:val="Heading5"/>
       </w:pPr>
-      <w:bookmarkStart w:id="43" w:name="pagebreak"/>
+      <w:bookmarkStart w:id="44" w:name="pagebreak"/>
       <w:r>
         <w:t xml:space="preserve">pagebreak</w:t>
       </w:r>
-      <w:bookmarkEnd w:id="43"/>
+      <w:bookmarkEnd w:id="44"/>
     </w:p>
     <w:p>
       <w:pPr>
         <w:pStyle w:val="Heading1"/>
       </w:pPr>
-      <w:bookmarkStart w:id="44" w:name="references"/>
+      <w:bookmarkStart w:id="45" w:name="references"/>
       <w:r>
         <w:t xml:space="preserve">References</w:t>
       </w:r>
-      <w:bookmarkEnd w:id="44"/>
-    </w:p>
-    <w:bookmarkStart w:id="77" w:name="refs"/>
-    <w:bookmarkStart w:id="45" w:name="ref-Adams2004"/>
+      <w:bookmarkEnd w:id="45"/>
+    </w:p>
+    <w:bookmarkStart w:id="78" w:name="refs"/>
+    <w:bookmarkStart w:id="46" w:name="ref-Adams2004"/>
     <w:p>
       <w:pPr>
         <w:pStyle w:val="FirstParagraph"/>
@@ -3254,8 +3286,8 @@
         <w:t xml:space="preserve">Adams, D.C., Rohlf, F.J., Slice, D.E., 2004. Geometric morphometrics: Ten years of progress following the “revolution”. Italian Journal of Zoology 71, 5–16.</w:t>
       </w:r>
     </w:p>
-    <w:bookmarkEnd w:id="45"/>
-    <w:bookmarkStart w:id="46" w:name="ref-Arnold2000"/>
+    <w:bookmarkEnd w:id="46"/>
+    <w:bookmarkStart w:id="47" w:name="ref-Arnold2000"/>
     <w:p>
       <w:pPr>
         <w:pStyle w:val="BodyText"/>
@@ -3264,8 +3296,8 @@
         <w:t xml:space="preserve">Arnold, D.E., 2000. Does the standardization of ceramic pastes really mean specialization? Journal of Archaeological Method and Theory 7, 333–375.</w:t>
       </w:r>
     </w:p>
-    <w:bookmarkEnd w:id="46"/>
-    <w:bookmarkStart w:id="47" w:name="ref-Birch2019"/>
+    <w:bookmarkEnd w:id="47"/>
+    <w:bookmarkStart w:id="48" w:name="ref-Birch2019"/>
     <w:p>
       <w:pPr>
         <w:pStyle w:val="BodyText"/>
@@ -3274,8 +3306,8 @@
         <w:t xml:space="preserve">Birch, T., Martinón-Torres, M., 2019. Shape as a measure of weapon standardisation: From metric to geometric morphometric analysis of the iron age ‘havor’lance from southern scandinavia. Journal of Archaeological Science 101, 34–51.</w:t>
       </w:r>
     </w:p>
-    <w:bookmarkEnd w:id="47"/>
-    <w:bookmarkStart w:id="48" w:name="ref-Blackman1993"/>
+    <w:bookmarkEnd w:id="48"/>
+    <w:bookmarkStart w:id="49" w:name="ref-Blackman1993"/>
     <w:p>
       <w:pPr>
         <w:pStyle w:val="BodyText"/>
@@ -3284,8 +3316,8 @@
         <w:t xml:space="preserve">Blackman, M.J., Stein, G.J., Vandiver, P.B., 1993. The standardization hypothesis and ceramic mass production: Technological, compositional, and metric indices of craft specialization at tell leilan, Syria. American Antiquity 58, 60–80.</w:t>
       </w:r>
     </w:p>
-    <w:bookmarkEnd w:id="48"/>
-    <w:bookmarkStart w:id="49" w:name="ref-Bonhomme2014"/>
+    <w:bookmarkEnd w:id="49"/>
+    <w:bookmarkStart w:id="50" w:name="ref-Bonhomme2014"/>
     <w:p>
       <w:pPr>
         <w:pStyle w:val="BodyText"/>
@@ -3294,8 +3326,8 @@
         <w:t xml:space="preserve">Bonhomme, V., Picq, S., Gaucherel, C., Claude, J., others, 2014. Momocs: Outline analysis using r. Journal of Statistical Software 56, 1–24.</w:t>
       </w:r>
     </w:p>
-    <w:bookmarkEnd w:id="49"/>
-    <w:bookmarkStart w:id="50" w:name="ref-Bookstein1997"/>
+    <w:bookmarkEnd w:id="50"/>
+    <w:bookmarkStart w:id="51" w:name="ref-Bookstein1997"/>
     <w:p>
       <w:pPr>
         <w:pStyle w:val="BodyText"/>
@@ -3304,8 +3336,8 @@
         <w:t xml:space="preserve">Bookstein, F.L., 1997. Landmark methods for forms without landmarks: Morphometrics of group differences in outline shape. Medical image analysis 1, 225–243.</w:t>
       </w:r>
     </w:p>
-    <w:bookmarkEnd w:id="50"/>
-    <w:bookmarkStart w:id="51" w:name="ref-Bookstein1991"/>
+    <w:bookmarkEnd w:id="51"/>
+    <w:bookmarkStart w:id="52" w:name="ref-Bookstein1991"/>
     <w:p>
       <w:pPr>
         <w:pStyle w:val="BodyText"/>
@@ -3314,8 +3346,8 @@
         <w:t xml:space="preserve">Bookstein, F.L., 1991. Morphometric tools for landmark data: Geometry and biology. Cambridge University Press.</w:t>
       </w:r>
     </w:p>
-    <w:bookmarkEnd w:id="51"/>
-    <w:bookmarkStart w:id="52" w:name="ref-Buchanan2019"/>
+    <w:bookmarkEnd w:id="52"/>
+    <w:bookmarkStart w:id="53" w:name="ref-Buchanan2019"/>
     <w:p>
       <w:pPr>
         <w:pStyle w:val="BodyText"/>
@@ -3324,8 +3356,8 @@
         <w:t xml:space="preserve">Buchanan, B., Collard, M., O’Brien, M.J., 2019. Geometric morphometric analyses support incorporating the goshen point type into plainview. American Antiquity 1–11.</w:t>
       </w:r>
     </w:p>
-    <w:bookmarkEnd w:id="52"/>
-    <w:bookmarkStart w:id="53" w:name="ref-Cardillo2010"/>
+    <w:bookmarkEnd w:id="53"/>
+    <w:bookmarkStart w:id="54" w:name="ref-Cardillo2010"/>
     <w:p>
       <w:pPr>
         <w:pStyle w:val="BodyText"/>
@@ -3334,8 +3366,8 @@
         <w:t xml:space="preserve">Cardillo, M., 2010. Some applications of geometric morphometrics to archaeology, in: Elewa, A.M.T. (Ed.), Morphometrics for Nonmorphometricians. Springer, pp. 325–341.</w:t>
       </w:r>
     </w:p>
-    <w:bookmarkEnd w:id="53"/>
-    <w:bookmarkStart w:id="54" w:name="ref-Claude2008"/>
+    <w:bookmarkEnd w:id="54"/>
+    <w:bookmarkStart w:id="55" w:name="ref-Claude2008"/>
     <w:p>
       <w:pPr>
         <w:pStyle w:val="BodyText"/>
@@ -3344,8 +3376,8 @@
         <w:t xml:space="preserve">Claude, J., 2008. Morphometrics with r. Springer Science &amp; Business Media.</w:t>
       </w:r>
     </w:p>
-    <w:bookmarkEnd w:id="54"/>
-    <w:bookmarkStart w:id="55" w:name="ref-Costin1991"/>
+    <w:bookmarkEnd w:id="55"/>
+    <w:bookmarkStart w:id="56" w:name="ref-Costin1991"/>
     <w:p>
       <w:pPr>
         <w:pStyle w:val="BodyText"/>
@@ -3354,8 +3386,8 @@
         <w:t xml:space="preserve">Costin, C.L., 1991. Craft specialization: Issues in defining, documenting, and explaining the organization of production. Archaeological method and theory 1–56.</w:t>
       </w:r>
     </w:p>
-    <w:bookmarkEnd w:id="55"/>
-    <w:bookmarkStart w:id="56" w:name="ref-Costin1995"/>
+    <w:bookmarkEnd w:id="56"/>
+    <w:bookmarkStart w:id="57" w:name="ref-Costin1995"/>
     <w:p>
       <w:pPr>
         <w:pStyle w:val="BodyText"/>
@@ -3364,8 +3396,8 @@
         <w:t xml:space="preserve">Costin, C.L., Hagstrum, M.B., 1995. Standardization, labor investment, skill, and the organization of ceramic production in late prehispanic highland Peru. American Antiquity 619–639.</w:t>
       </w:r>
     </w:p>
-    <w:bookmarkEnd w:id="56"/>
-    <w:bookmarkStart w:id="57" w:name="ref-Fox2015"/>
+    <w:bookmarkEnd w:id="57"/>
+    <w:bookmarkStart w:id="58" w:name="ref-Fox2015"/>
     <w:p>
       <w:pPr>
         <w:pStyle w:val="BodyText"/>
@@ -3374,8 +3406,8 @@
         <w:t xml:space="preserve">Fox, A.N., 2015. A study of late woodland projectile point typology in new york using elliptical fourier outline analysis. Journal of Archaeological Science: Reports 4, 501–509.</w:t>
       </w:r>
     </w:p>
-    <w:bookmarkEnd w:id="57"/>
-    <w:bookmarkStart w:id="58" w:name="ref-Gunz2013"/>
+    <w:bookmarkEnd w:id="58"/>
+    <w:bookmarkStart w:id="59" w:name="ref-Gunz2013"/>
     <w:p>
       <w:pPr>
         <w:pStyle w:val="BodyText"/>
@@ -3384,8 +3416,8 @@
         <w:t xml:space="preserve">Gunz, P., Mitteroecker, P., 2013. Semilandmarks: A method for quantifying curves and surfaces. Hystrix, the Italian Journal of Mammalogy 24, 103–109.</w:t>
       </w:r>
     </w:p>
-    <w:bookmarkEnd w:id="58"/>
-    <w:bookmarkStart w:id="59" w:name="ref-Haruda2019"/>
+    <w:bookmarkEnd w:id="59"/>
+    <w:bookmarkStart w:id="60" w:name="ref-Haruda2019"/>
     <w:p>
       <w:pPr>
         <w:pStyle w:val="BodyText"/>
@@ -3394,8 +3426,8 @@
         <w:t xml:space="preserve">Haruda, A., Varfolomeev, V., Goriachev, A., Yermolayeva, A., Outram, A., 2019. A new zooarchaeological application for geometric morphometric methods: Distinguishing ovis aries morphotypes to address connectivity and mobility of prehistoric central asian pastoralists. Journal of Archaeological Science 107, 50–57.</w:t>
       </w:r>
     </w:p>
-    <w:bookmarkEnd w:id="59"/>
-    <w:bookmarkStart w:id="60" w:name="ref-Hirshman2010"/>
+    <w:bookmarkEnd w:id="60"/>
+    <w:bookmarkStart w:id="61" w:name="ref-Hirshman2010"/>
     <w:p>
       <w:pPr>
         <w:pStyle w:val="BodyText"/>
@@ -3404,8 +3436,8 @@
         <w:t xml:space="preserve">Hirshman, A.J., Lovis, W.A., Pollard, H.P., 2010. Specialization of ceramic production: A sherd assemblage based analytic perspective. Journal of Anthropological Archaeology 29, 265–277.</w:t>
       </w:r>
     </w:p>
-    <w:bookmarkEnd w:id="60"/>
-    <w:bookmarkStart w:id="61" w:name="ref-Hoggard2019"/>
+    <w:bookmarkEnd w:id="61"/>
+    <w:bookmarkStart w:id="62" w:name="ref-Hoggard2019"/>
     <w:p>
       <w:pPr>
         <w:pStyle w:val="BodyText"/>
@@ -3414,8 +3446,8 @@
         <w:t xml:space="preserve">Hoggard, C.S., McNabb, J., Cole, J.N., 2019. The application of elliptic fourier analysis in understanding biface shape and symmetry through the british acheulean. Journal of Paleolithic Archaeology 2, 115–133.</w:t>
       </w:r>
     </w:p>
-    <w:bookmarkEnd w:id="61"/>
-    <w:bookmarkStart w:id="62" w:name="ref-Iovictua2010"/>
+    <w:bookmarkEnd w:id="62"/>
+    <w:bookmarkStart w:id="63" w:name="ref-Iovictua2010"/>
     <w:p>
       <w:pPr>
         <w:pStyle w:val="BodyText"/>
@@ -3424,8 +3456,8 @@
         <w:t xml:space="preserve">Ioviţă, R., 2010. Comparing stone tool resharpening trajectories with the aid of elliptical fourier analysis, in: New Perspectives on Old Stones. Springer, pp. 235–253.</w:t>
       </w:r>
     </w:p>
-    <w:bookmarkEnd w:id="62"/>
-    <w:bookmarkStart w:id="63" w:name="ref-Kuhl1982"/>
+    <w:bookmarkEnd w:id="63"/>
+    <w:bookmarkStart w:id="64" w:name="ref-Kuhl1982"/>
     <w:p>
       <w:pPr>
         <w:pStyle w:val="BodyText"/>
@@ -3434,8 +3466,8 @@
         <w:t xml:space="preserve">Kuhl, F.P., Giardina, C.R., 1982. Elliptic fourier features of a closed contour. Computer graphics and image processing 18, 236–258.</w:t>
       </w:r>
     </w:p>
-    <w:bookmarkEnd w:id="63"/>
-    <w:bookmarkStart w:id="64" w:name="ref-Lawing2010"/>
+    <w:bookmarkEnd w:id="64"/>
+    <w:bookmarkStart w:id="65" w:name="ref-Lawing2010"/>
     <w:p>
       <w:pPr>
         <w:pStyle w:val="BodyText"/>
@@ -3444,8 +3476,8 @@
         <w:t xml:space="preserve">Lawing, A.M., Polly, P.D., 2010. Geometric morphometrics: Recent applications to the study of evolution and development. Journal of Zoology 280, 1–7.</w:t>
       </w:r>
     </w:p>
-    <w:bookmarkEnd w:id="64"/>
-    <w:bookmarkStart w:id="65" w:name="ref-Lycett2013"/>
+    <w:bookmarkEnd w:id="65"/>
+    <w:bookmarkStart w:id="66" w:name="ref-Lycett2013"/>
     <w:p>
       <w:pPr>
         <w:pStyle w:val="BodyText"/>
@@ -3454,8 +3486,8 @@
         <w:t xml:space="preserve">Lycett, S.J., Cramon-Taubadel, N. von, 2013. A 3D morphometric analysis of surface geometry in levallois cores: Patterns of stability and variability across regions and their implications. Journal of Archaeological Science 40, 1508–1517.</w:t>
       </w:r>
     </w:p>
-    <w:bookmarkEnd w:id="65"/>
-    <w:bookmarkStart w:id="67" w:name="ref-Marwick2017"/>
+    <w:bookmarkEnd w:id="66"/>
+    <w:bookmarkStart w:id="68" w:name="ref-Marwick2017"/>
     <w:p>
       <w:pPr>
         <w:pStyle w:val="BodyText"/>
@@ -3466,7 +3498,7 @@
       <w:r>
         <w:t xml:space="preserve"> </w:t>
       </w:r>
-      <w:hyperlink r:id="rId66">
+      <w:hyperlink r:id="rId67">
         <w:r>
           <w:rPr>
             <w:rStyle w:val="Hyperlink"/>
@@ -3475,8 +3507,8 @@
         </w:r>
       </w:hyperlink>
     </w:p>
-    <w:bookmarkEnd w:id="67"/>
-    <w:bookmarkStart w:id="68" w:name="ref-Marwick2018"/>
+    <w:bookmarkEnd w:id="68"/>
+    <w:bookmarkStart w:id="69" w:name="ref-Marwick2018"/>
     <w:p>
       <w:pPr>
         <w:pStyle w:val="BodyText"/>
@@ -3485,8 +3517,8 @@
         <w:t xml:space="preserve">Marwick, B., Boettiger, C., Mullen, L., 2018. Packaging data analytical work reproducibly using r (and friends). The American Statistician 72, 80–88.</w:t>
       </w:r>
     </w:p>
-    <w:bookmarkEnd w:id="68"/>
-    <w:bookmarkStart w:id="69" w:name="ref-Marwick2019"/>
+    <w:bookmarkEnd w:id="69"/>
+    <w:bookmarkStart w:id="70" w:name="ref-Marwick2019"/>
     <w:p>
       <w:pPr>
         <w:pStyle w:val="BodyText"/>
@@ -3495,8 +3527,8 @@
         <w:t xml:space="preserve">Marwick, B., Krishnamoorthy, K., n.d. Cvequality: Tests for the equality of coefficients of variation from multiple groups.</w:t>
       </w:r>
     </w:p>
-    <w:bookmarkEnd w:id="69"/>
-    <w:bookmarkStart w:id="70" w:name="ref-Meloro2015"/>
+    <w:bookmarkEnd w:id="70"/>
+    <w:bookmarkStart w:id="71" w:name="ref-Meloro2015"/>
     <w:p>
       <w:pPr>
         <w:pStyle w:val="BodyText"/>
@@ -3505,8 +3537,8 @@
         <w:t xml:space="preserve">Meloro, C., Hudson, A., Rook, L., 2015. Feeding habits of extant and fossil canids as determined by their skull geometry. Journal of Zoology 295, 178–188.</w:t>
       </w:r>
     </w:p>
-    <w:bookmarkEnd w:id="70"/>
-    <w:bookmarkStart w:id="71" w:name="ref-Rlanguage2019"/>
+    <w:bookmarkEnd w:id="71"/>
+    <w:bookmarkStart w:id="72" w:name="ref-Rlanguage2019"/>
     <w:p>
       <w:pPr>
         <w:pStyle w:val="BodyText"/>
@@ -3515,8 +3547,8 @@
         <w:t xml:space="preserve">R Core Team, 2019. R: A language and environment for statistical computing. R Foundation for Statistical Computing, Vienna, Austria.</w:t>
       </w:r>
     </w:p>
-    <w:bookmarkEnd w:id="71"/>
-    <w:bookmarkStart w:id="72" w:name="ref-Rice1991"/>
+    <w:bookmarkEnd w:id="72"/>
+    <w:bookmarkStart w:id="73" w:name="ref-Rice1991"/>
     <w:p>
       <w:pPr>
         <w:pStyle w:val="BodyText"/>
@@ -3525,8 +3557,8 @@
         <w:t xml:space="preserve">Rice, P.M., 1991. Specialization, standardization, and diversity: A retrospective, in: Bishop, R.L., Lange, F.W. (Eds.), The Ceramic Legacy of Anna O. Shepard. University Press of Colorado Boulder, pp. 257–279.</w:t>
       </w:r>
     </w:p>
-    <w:bookmarkEnd w:id="72"/>
-    <w:bookmarkStart w:id="73" w:name="ref-Slice2007"/>
+    <w:bookmarkEnd w:id="73"/>
+    <w:bookmarkStart w:id="74" w:name="ref-Slice2007"/>
     <w:p>
       <w:pPr>
         <w:pStyle w:val="BodyText"/>
@@ -3535,8 +3567,8 @@
         <w:t xml:space="preserve">Slice, D.E., 2007. Geometric morphometrics. Annu. Rev. Anthropol. 36, 261–281.</w:t>
       </w:r>
     </w:p>
-    <w:bookmarkEnd w:id="73"/>
-    <w:bookmarkStart w:id="74" w:name="ref-Stark1995"/>
+    <w:bookmarkEnd w:id="74"/>
+    <w:bookmarkStart w:id="75" w:name="ref-Stark1995"/>
     <w:p>
       <w:pPr>
         <w:pStyle w:val="BodyText"/>
@@ -3545,8 +3577,8 @@
         <w:t xml:space="preserve">Stark, B.L., 1995. Problems in analysis of standardization and specialization in pottery, in: Mills, B.J., Crown, P.L. (Eds.), Ceramic Production in the American Southwest. The University of Arizona Press, Tucson, pp. 231–267.</w:t>
       </w:r>
     </w:p>
-    <w:bookmarkEnd w:id="74"/>
-    <w:bookmarkStart w:id="75" w:name="ref-Tite1999"/>
+    <w:bookmarkEnd w:id="75"/>
+    <w:bookmarkStart w:id="76" w:name="ref-Tite1999"/>
     <w:p>
       <w:pPr>
         <w:pStyle w:val="BodyText"/>
@@ -3555,8 +3587,8 @@
         <w:t xml:space="preserve">Tite, M.S., 1999. Pottery production, distribution, and consumption—the contribution of the physical sciences. Journal of archaeological method and theory 6, 181–233.</w:t>
       </w:r>
     </w:p>
-    <w:bookmarkEnd w:id="75"/>
-    <w:bookmarkStart w:id="76" w:name="ref-Wilczek2014"/>
+    <w:bookmarkEnd w:id="76"/>
+    <w:bookmarkStart w:id="77" w:name="ref-Wilczek2014"/>
     <w:p>
       <w:pPr>
         <w:pStyle w:val="BodyText"/>
@@ -3565,34 +3597,34 @@
         <w:t xml:space="preserve">Wilczek, J., Monna, F., Barral, P., Burlet, L., Chateau, C., Navarro, N., 2014. Morphometrics of second iron age ceramics–strengths, weaknesses, and comparison with traditional typology. Journal of archaeological science 50, 39–50.</w:t>
       </w:r>
     </w:p>
-    <w:bookmarkEnd w:id="76"/>
     <w:bookmarkEnd w:id="77"/>
+    <w:bookmarkEnd w:id="78"/>
     <w:p>
       <w:pPr>
         <w:pStyle w:val="Heading5"/>
       </w:pPr>
-      <w:bookmarkStart w:id="78" w:name="pagebreak-1"/>
+      <w:bookmarkStart w:id="79" w:name="pagebreak-1"/>
       <w:r>
         <w:t xml:space="preserve">pagebreak</w:t>
       </w:r>
-      <w:bookmarkEnd w:id="78"/>
+      <w:bookmarkEnd w:id="79"/>
     </w:p>
     <w:p>
       <w:pPr>
         <w:pStyle w:val="Heading3"/>
       </w:pPr>
-      <w:bookmarkStart w:id="79" w:name="colophon"/>
+      <w:bookmarkStart w:id="80" w:name="colophon"/>
       <w:r>
         <w:t xml:space="preserve">Colophon</w:t>
       </w:r>
-      <w:bookmarkEnd w:id="79"/>
+      <w:bookmarkEnd w:id="80"/>
     </w:p>
     <w:p>
       <w:pPr>
         <w:pStyle w:val="FirstParagraph"/>
       </w:pPr>
       <w:r>
-        <w:t xml:space="preserve">This report was generated on 2019-12-22 18:25:51 using the following computational environment and dependencies:</w:t>
+        <w:t xml:space="preserve">This report was generated on 2019-12-22 21:18:15 using the following computational environment and dependencies:</w:t>
       </w:r>
     </w:p>
     <w:p>
@@ -4900,7 +4932,7 @@
         <w:rPr>
           <w:rStyle w:val="VerbatimChar"/>
         </w:rPr>
-        <w:t xml:space="preserve">#&gt; Head:     [f457c5b] 2019-12-23: work on PCA results</w:t>
+        <w:t xml:space="preserve">#&gt; Head:     [538cb71] 2019-12-23: work on MANOVA table</w:t>
       </w:r>
     </w:p>
     <w:p>
@@ -4908,7 +4940,7 @@
         <w:pStyle w:val="FirstParagraph"/>
       </w:pPr>
       <w:r>
-        <w:t xml:space="preserve">Word count: 3291</w:t>
+        <w:t xml:space="preserve">Word count: 3548</w:t>
       </w:r>
     </w:p>
     <w:sectPr>

</xml_diff>

<commit_message>
some updates, work on introduction a little
</commit_message>
<xml_diff>
--- a/analysis/paper/paper.docx
+++ b/analysis/paper/paper.docx
@@ -145,7 +145,7 @@
         <w:pStyle w:val="Date"/>
       </w:pPr>
       <w:r>
-        <w:t xml:space="preserve">22</w:t>
+        <w:t xml:space="preserve">27</w:t>
       </w:r>
       <w:r>
         <w:t xml:space="preserve"> </w:t>
@@ -196,7 +196,7 @@
         <w:pStyle w:val="FirstParagraph"/>
       </w:pPr>
       <w:r>
-        <w:t xml:space="preserve">Ceramic production can reflect prehistoric socioeconomic patterns since it relates to not only economic base for households but also societies as a whole when specialized production was organized. Identifying the specialization in ceramic production will help to understand how complex societies form and further explore the underlying mechanism. One way to examine ceramic specialization is to identify whether ceramics present standardization in production, which based on the assumption that the specialized mass production will lead to uniformity of the product due to increased skills, routinization, and lower diversity of producers that enable us to interpret social organization or social relations such as type of production, and the presence of elite control</w:t>
+        <w:t xml:space="preserve">Ceramic specialization can reflect prehistoric socioeconomic patterns since it relates to not only economic base for households but also societies as a whole when specialized production was organized. Identifying the specialization in ceramic production will help to understand how complex societies form and further explore the underlying mechanism. One way to examine ceramic specialization is to identify whether ceramics present standardization in production, which based on the assumption that the specialized mass production will lead to uniformity of the product due to increased skills, routinization, and lower diversity of producers that enable us to interpret social organization or social relations such as type of production, and the presence of elite control</w:t>
       </w:r>
       <w:r>
         <w:t xml:space="preserve"> </w:t>
@@ -238,12 +238,12 @@
         <w:pStyle w:val="BodyText"/>
       </w:pPr>
       <w:r>
-        <w:t xml:space="preserve">Our hypothesis is that if foreign contacts including European and Chinese had impact on the emergence of social inequality in local indigenous society due to the monopolies for trade between a small number of indigenous people, then we expect to see the changes in social organization from a more corporate to a more network organization that would be reflected by pottery production at Kiwulan. The emergence of craft specialization, here pottery specialization, are usually related to the presence of elite control. In this case, if the competitions for foreign resources and being trade partners of European or Chinese colonizer among individuals gradually lead to the emergence of social inequality, then I expect the local pottery will show more homogeneous features after contact due to the craft specialization caused by control of small group of individuals. The first step is to detecting pottery standardization when discussing the emergence of craft specialization and the possible changes in social organization. This paper uses Elliptic Fourier Analysis, one outline approach in Geometric morphometric methods, to test whether there was increasing pottery standardization in relation to foreign contacts.</w:t>
-      </w:r>
-    </w:p>
-    <w:p>
-      <w:pPr>
-        <w:pStyle w:val="Heading1"/>
+        <w:t xml:space="preserve">Our hypothesis is that if foreign contacts including European and Chinese had impact on the emergence of social inequality in local indigenous society due to the monopolies for trade between a small number of indigenous people, then we expect to see the changes in social organization from a more corporate to a more network organization that would be reflected by pottery production at Kiwulan. The emergence of craft specialization, here pottery specialization, are usually related to the presence of elite control. In this case, if the competitions for foreign resources and being trade partners of European or Chinese colonizer among individuals gradually lead to the emergence of social inequality, then we expect the local pottery will show more homogeneous features after contact due to the craft specialization caused by control of small group of individuals. The first step is to detecting pottery standardization when discussing the emergence of craft specialization and the possible changes in social organization. This paper uses Elliptic Fourier Analysis, one outline approach in Geometric morphometric methods, to test whether there was increasing pottery standardization in relation to foreign contacts.</w:t>
+      </w:r>
+    </w:p>
+    <w:p>
+      <w:pPr>
+        <w:pStyle w:val="Heading2"/>
       </w:pPr>
       <w:bookmarkStart w:id="21" w:name="geometric-morphometric-approach-shape-analysis-for-pottery-specialization"/>
       <w:r>
@@ -265,7 +265,7 @@
         <w:t xml:space="preserve">(Adams et al., 2004; Bookstein, 1997; Lawing and Polly, 2010; Slice, 2007)</w:t>
       </w:r>
       <w:r>
-        <w:t xml:space="preserve">. Landmarks, curves or outlines of objects can be represented by coordinates by their unique point location with respect to numerical values of coordinate axes. According to different focuses and nature of original shape data, there are two common morphometric methods used to capture and analyse the shapes, landmark approaches and outline approaches</w:t>
+        <w:t xml:space="preserve">. Landmarks, curves or outlines of objects can be represented by coordinates by their unique point location with respect to numerical values of coordinate axes. According to different focuses and nature of original shape data, there are two common morphometric methods used to capture and analyze the shapes, landmark approaches and outline approaches</w:t>
       </w:r>
       <w:r>
         <w:t xml:space="preserve"> </w:t>
@@ -289,7 +289,7 @@
         <w:t xml:space="preserve">(Slice, 2007)</w:t>
       </w:r>
       <w:r>
-        <w:t xml:space="preserve">. Landmark-based morphometrics are widely used for archaeological objects where morphological signature is obvious to identity which provides ideal reference points for landmark placement, such as projectile point tips or biologically measurements points indicating osteological features</w:t>
+        <w:t xml:space="preserve">. Landmark-based morphometrics is widely used for archaeological objects where a morphological signature is obvious to identity which provides ideal reference points for landmark placement, such as projectile point tips or biologically measurements points indicating osteological features</w:t>
       </w:r>
       <w:r>
         <w:t xml:space="preserve"> </w:t>
@@ -306,7 +306,7 @@
         <w:pStyle w:val="BodyText"/>
       </w:pPr>
       <w:r>
-        <w:t xml:space="preserve">However, one limitation of landmark-based morphometrics is that landmark data may not be able to capture the shape differences of a morphological structure where the curving outlines between landmarks convey important information. In addition, obvious and reliable landmark points may be unavailable for complex or rounded shaped structures. In those cases, outline approaches serve as a solution by analyzing the overall shape of a morphological structure. One of the outline approaches is semi-landmarks method, also called sliding landmarks, which assigns points along the curve between two landmarks at defined intervals</w:t>
+        <w:t xml:space="preserve">However, one limitation of landmark-based morphometrics is that landmark data may not be able to capture the shape differences of a morphological structure where the curving outlines between landmarks convey important information. In addition, obvious and reliable landmark points may be unavailable for complex or rounded shaped structures. In those cases, outline approaches serve as a solution by analyzing the overall shape of a morphological structure. One of the outline approaches is the semi-landmarks method, also called sliding landmarks, which assigns points along the curve between two landmarks at defined intervals</w:t>
       </w:r>
       <w:r>
         <w:t xml:space="preserve"> </w:t>
@@ -342,7 +342,7 @@
         <w:t xml:space="preserve">(Adams et al., 2004; Bonhomme et al., 2014; Claude, 2008)</w:t>
       </w:r>
       <w:r>
-        <w:t xml:space="preserve">. The number of harmonics determines the quality and precision of the geometry of an object. The harmonic power, a cumulated sum of squared harmonic coefficient, provides a robust rule for desired number of harmonics</w:t>
+        <w:t xml:space="preserve">. The number of harmonics determines the quality and precision of the geometry of an object. The harmonic power, a cumulated sum of squared harmonic coefficient, provides a robust rule for the desired number of harmonics</w:t>
       </w:r>
       <w:r>
         <w:t xml:space="preserve"> </w:t>
@@ -351,7 +351,7 @@
         <w:t xml:space="preserve">(Bonhomme et al., 2014)</w:t>
       </w:r>
       <w:r>
-        <w:t xml:space="preserve">. The application of EFA in archaeology is mostly used for bone morphology to understand the biological variation and recently more for stone artefacts to explore stone tool technology</w:t>
+        <w:t xml:space="preserve">. The application of EFA in archaeology is mostly used for bone morphology to understand the biological variation and recently more for stone artifacts to explore stone tool technology</w:t>
       </w:r>
       <w:r>
         <w:t xml:space="preserve"> </w:t>
@@ -372,7 +372,7 @@
         <w:t xml:space="preserve"> </w:t>
       </w:r>
       <w:r>
-        <w:t xml:space="preserve">evaluate the concordance between outline-based approaches, the EFA and the Discrete Cosine Transform (DCT), and traditional typology by studying 154 complete ceramic vessels with varied shapes from the Bibracte oppidum in France. They found that the variation in ceramic shapes analysed by EFA and DCT matches traditional ceramic typology, which supports that outline-based approaches can be efficiently used for studying variations in ceramic shapes. In addition, the results of shape variation by EFA helps to understand the level of production standardisation over time across that region.</w:t>
+        <w:t xml:space="preserve">evaluate the concordance between outline-based approaches, the EFA and the Discrete Cosine Transform (DCT), and traditional typology by studying 154 complete ceramic vessels with varied shapes from the Bibracte oppidum in France. They found that the variation in ceramic shapes analyzed by EFA and DCT matches traditional ceramic typology, which supports that outline-based approaches can be efficiently used for studying variations in ceramic shapes. In addition, the results of shape variation by EFA helps to understand the level of production standardization over time across that region.</w:t>
       </w:r>
     </w:p>
     <w:p>
@@ -422,6 +422,18 @@
         </w:numPr>
       </w:pPr>
       <w:r>
+        <w:t xml:space="preserve">craft or pottery specialization</w:t>
+      </w:r>
+    </w:p>
+    <w:p>
+      <w:pPr>
+        <w:pStyle w:val="Compact"/>
+        <w:numPr>
+          <w:numId w:val="1001"/>
+          <w:ilvl w:val="0"/>
+        </w:numPr>
+      </w:pPr>
+      <w:r>
         <w:t xml:space="preserve">CV is hard to test, we apply some statistics testing for it</w:t>
       </w:r>
     </w:p>
@@ -429,9 +441,9 @@
       <w:pPr>
         <w:pStyle w:val="Heading1"/>
       </w:pPr>
-      <w:bookmarkStart w:id="22" w:name="materials-and-methods"/>
-      <w:r>
-        <w:t xml:space="preserve">Materials and methods</w:t>
+      <w:bookmarkStart w:id="22" w:name="materials"/>
+      <w:r>
+        <w:t xml:space="preserve">Materials</w:t>
       </w:r>
       <w:bookmarkEnd w:id="22"/>
     </w:p>
@@ -439,9 +451,9 @@
       <w:pPr>
         <w:pStyle w:val="Heading2"/>
       </w:pPr>
-      <w:bookmarkStart w:id="23" w:name="archaeological-pottery-from-kiwulan"/>
-      <w:r>
-        <w:t xml:space="preserve">Archaeological pottery from Kiwulan</w:t>
+      <w:bookmarkStart w:id="23" w:name="archaeological-background"/>
+      <w:r>
+        <w:t xml:space="preserve">Archaeological background</w:t>
       </w:r>
       <w:bookmarkEnd w:id="23"/>
     </w:p>
@@ -450,7 +462,25 @@
         <w:pStyle w:val="FirstParagraph"/>
       </w:pPr>
       <w:r>
-        <w:t xml:space="preserve">Pottery analysed in this paper comes from Kiwulan, northeastern Taiwan. Kiwulan is situated on a hill near a riverside at the northern margin of Yilan, which is characterized by a triangular alluvial plain facing eastwards the Pacific and mountains on three other sides. Kiwulan dates to AD 1350 to AD 1950, which covers around 600 years from the late Iron Age to the historical period started with the European presence in Taiwan in the early 17th century. The Dutch first came and occupied southern Taiwan in 1624 and then the Spanish occupied northern Taiwan in 1626. In 1642, the Spanish was expelled by the Dutch, who took over their forts in northern Taiwan. Since then, western Taiwan was mostly under the colonial rule of the Dutch until 1662 when the Kingdom of Tungning was founded by Koxinga, a loyalist of Ming dynasty of China.</w:t>
+        <w:t xml:space="preserve">Pottery analyzed in this paper comes from Kiwulan, northeastern Taiwan. Kiwulan is situated on a hill near a riverside at the northern margin of Yilan, which is characterized by a triangular alluvial plain facing eastwards the Pacific and mountains on three other sides. Kiwulan can be divided into two cultural components, the upper and the lower component, with a sterile layer in between</w:t>
+      </w:r>
+      <w:r>
+        <w:t xml:space="preserve"> </w:t>
+      </w:r>
+      <w:r>
+        <w:t xml:space="preserve">(Chen, 2007)</w:t>
+      </w:r>
+      <w:r>
+        <w:t xml:space="preserve">. This paper focus on the upper component dated to AD 1350 to AD 1950, which covers around 600 years from the late Iron Age to the historical period started with the European presence in Taiwan in the early 17th century. The Dutch first came and occupied southern Taiwan in 1624 and then the Spanish occupied northern Taiwan in 1626. In 1642, the Spanish was expelled by the Dutch, who took over their forts in northern Taiwan. Since then, western Taiwan was mostly under the colonial rule of the Dutch until 1662 when the Kingdom of Tungning was founded by Koxinga, a loyalist of the Ming dynasty of China</w:t>
+      </w:r>
+      <w:r>
+        <w:t xml:space="preserve"> </w:t>
+      </w:r>
+      <w:r>
+        <w:t xml:space="preserve">(Andrade, 2007)</w:t>
+      </w:r>
+      <w:r>
+        <w:t xml:space="preserve">.</w:t>
       </w:r>
     </w:p>
     <w:p>
@@ -458,7 +488,16 @@
         <w:pStyle w:val="BodyText"/>
       </w:pPr>
       <w:r>
-        <w:t xml:space="preserve">The upper component experienced frequent foreign contacts including the European colonial presence in the 17th century and great waves of Chinese immigrants since 19th century. The excavation revealed abundant artifacts in which potsherds are the dominate materials throughout the site. Imported ceramics from mainland China, stonewares, and ornament elements such as beads were also commonly found in the upper component that indicates the frequent long-distance trade activities in the 17th century during the European presence. In addition to artifacts, features were also found, such as burials, middens, and post-holes with in-situ posts that explains Kiwulan was a large settlement site.</w:t>
+        <w:t xml:space="preserve">The upper component experienced frequent foreign contacts including the European colonial presence in the 17th century and great waves of Chinese immigrants since the 19th century. The excavation revealed abundant artifacts in which potsherds are the dominate materials throughout the site. Imported ceramics from mainland China, stonewares, and ornament elements such as beads were also commonly found in the upper component that indicates the frequent long-distance trade activities in the 17th century during the European presence. In addition to artifacts, features were also found, such as burials, middens, and post-holes with in-situ posts that explain Kiwulan was a large settlement site</w:t>
+      </w:r>
+      <w:r>
+        <w:t xml:space="preserve"> </w:t>
+      </w:r>
+      <w:r>
+        <w:t xml:space="preserve">(Chen, 2007)</w:t>
+      </w:r>
+      <w:r>
+        <w:t xml:space="preserve">.</w:t>
       </w:r>
     </w:p>
     <w:p>
@@ -466,13 +505,7 @@
         <w:pStyle w:val="BodyText"/>
       </w:pPr>
       <w:r>
-        <w:t xml:space="preserve">Pottery found at Kiwulan are all locally made.</w:t>
-      </w:r>
-      <w:r>
-        <w:t xml:space="preserve"> </w:t>
-      </w:r>
-      <w:r>
-        <w:t xml:space="preserve">Most sherds are fired to an orange to brownish color with a fully oxidized core or a reduced core with oxidized fringes. It seems that there is no significant relationship between color and phases. Petrographic analysis for thin sections was conducted at the Department of Geosciences, National Taiwan University. The results shows high percentage of inclusions (15-50%), including argillite, quartz, feldspar, metasandstone, sandstone fragment, and slate. Those minerals are believed to be local materials of the Yilan Plain. The most common type of sherds, also the dominant one, has a high percentage of inclusion (25-40%), which is composed mainly by argillite (15-40%), followed by metasandstone (1-10%), sandstone (1-6%), and quartz (1-5%). The size of the particles ranges from 500 micron to 1300 micron (=1 mm). Overall, this type presents a mixture of fine, rounded argillite with a small part of rounded metasandstone and rounded to sub-angular monocrystalline quartz.</w:t>
+        <w:t xml:space="preserve">More than 550 thousands of potsherds were excavated from the upper component at Kiwulan, and around 1,200 vessels were reconstructed. Those vessels show high consistency in shape - globular body with short neck and wide mouth. A wide variety of impressed geometric motifs applied all over the exterior body surface are observed. They were believed as cooking pots according to the evidence of chars commonly observed on both interior and exterior surfaces. Most pots are fired to orange to brownish color with a fully oxidized core or a reduced core with oxidized fringes.</w:t>
       </w:r>
     </w:p>
     <w:p>
@@ -480,60 +513,94 @@
         <w:pStyle w:val="BodyText"/>
       </w:pPr>
       <w:r>
-        <w:t xml:space="preserve">A total of 73 vessels from pre-contact contexts (n = 32), post-European contexts (n = 27), and Chinese contact contexts (n = 14) were selected for this study because of their completeness mostly covering parts from rim to bottom. The scanned pottery drawings of those pots were acquired from Bureau of Cultural Affairs in Yilan. All drawing presents two-dimensional view of the section of a vessel with indications of metric measurements. The scanned drawings were imported into the Inkscape software for outlines tracing to remove additional information such as marks, lines, and measurements on the original drawings. Each traced half cross-section image was duplicated, flipped, and then joined with another one to create a 2D closed outline.</w:t>
-      </w:r>
+        <w:t xml:space="preserve">We examine 291 pots recovered from Kiwulan site. The layer from 1 to 6 could be divided into 3 time periods. Layer 5 and 6 represent pre-contact period, layer 4 represents contact period, and layer1, 2, and 3 represent post-contact period. The amount of pots for each layer shows below. Although most pots are not complete, the thickness from rim, neck, to body can be measured. I have also measured the diameter of the rim, neck, and body. For those pots that are incomplete, the diameter is measured by its curvature. Since the height is incomplete for most pots, this preliminary analysis focuses more on the possible change in thickness and diameter of pot for different parts, and their ratio over time.</w:t>
+      </w:r>
+    </w:p>
+    <w:p>
+      <w:pPr>
+        <w:pStyle w:val="BodyText"/>
+      </w:pPr>
+      <w:r>
+        <w:t xml:space="preserve">Petrographic analysis for thin sections was conducted at the Department of Geosciences, National Taiwan University. The results show high percentage of inclusions (15-50%), including argillite, quartz, feldspar, metasandstone, sandstone fragment, and slate. The most common type of sherds, also the dominant one, has a high percentage of inclusion (25-40%), which is composed mainly by argillite (15-40%), followed by metasandstone (1-10%), sandstone (1-6%), and quartz (1-5%). The size of the particles ranges from 500 micron to 1300 micron (=1 mm). Overall, this type presents a mixture of fine, rounded argillite with a small part of rounded metasandstone and rounded to sub-angular monocrystalline quartz. Those minerals are believed to be local materials of the Yilan Plain.</w:t>
+      </w:r>
+    </w:p>
+    <w:p>
+      <w:pPr>
+        <w:pStyle w:val="BodyText"/>
+      </w:pPr>
+      <w:r>
+        <w:t xml:space="preserve">A total of 73 vessels from pre-contact contexts (n = 32), post-European contexts (n = 27), and Chinese contact contexts (n = 14) were selected for this study because of their completeness mostly covering parts from rim to bottom.</w:t>
+      </w:r>
+    </w:p>
+    <w:p>
+      <w:pPr>
+        <w:pStyle w:val="Heading1"/>
+      </w:pPr>
+      <w:bookmarkStart w:id="24" w:name="methods"/>
+      <w:r>
+        <w:t xml:space="preserve">Methods</w:t>
+      </w:r>
+      <w:bookmarkEnd w:id="24"/>
     </w:p>
     <w:p>
       <w:pPr>
         <w:pStyle w:val="Heading2"/>
       </w:pPr>
-      <w:bookmarkStart w:id="24" w:name="metric-measurements"/>
-      <w:r>
-        <w:t xml:space="preserve">Metric measurements</w:t>
-      </w:r>
-      <w:bookmarkEnd w:id="24"/>
+      <w:bookmarkStart w:id="25" w:name="digitising-and-analysing-by-efa"/>
+      <w:r>
+        <w:t xml:space="preserve">Digitising and analysing by EFA</w:t>
+      </w:r>
+      <w:bookmarkEnd w:id="25"/>
     </w:p>
     <w:p>
       <w:pPr>
         <w:pStyle w:val="FirstParagraph"/>
       </w:pPr>
       <w:r>
-        <w:t xml:space="preserve">In this study, we examine 291 pots recovered from Kiwulan site. The layer from 1 to 6 could be divided into 3 time periods. Layer 5 and 6 represent pre-contact period, layer 4 represents contact period, and layer1, 2, and 3 represent post-contact period. The amount of pots for each layer shows below. Although most pots are not complete, the thickness from rim, neck, to body can be measured. I have also measured the diameter of rim, neck, and body. For those pots that are incomplete, the diameter is measured by its curvature. Since the height is incomplete for most pots, this preliminary analysis focuses more on the possible change in thickness and diameter of pot for different parts, and their ratio over time.</w:t>
+        <w:t xml:space="preserve">The scanned pottery drawings of those pots were acquired from Bureau of Cultural Affairs in Yilan. All drawing presents two-dimensional view of the section of a vessel with indications of metric measurements. The scanned drawings were imported into the Inkscape software for outlines tracing to remove additional information such as marks, lines, and measurements on the original drawings. Each traced half cross-section image was duplicated, flipped, and then joined with another one to create a 2D closed outline.</w:t>
+      </w:r>
+    </w:p>
+    <w:p>
+      <w:pPr>
+        <w:pStyle w:val="BodyText"/>
+      </w:pPr>
+      <w:r>
+        <w:t xml:space="preserve">Geometric morphometric analyses were conducted in the R software (www.rproject.org, Core-Team, 2015) using the functions included in the Momocs, a R package intended to quantify the shape and compare its variation, especially for outline analysis</w:t>
+      </w:r>
+      <w:r>
+        <w:t xml:space="preserve"> </w:t>
+      </w:r>
+      <w:r>
+        <w:t xml:space="preserve">(Bonhomme et al., 2014)</w:t>
+      </w:r>
+      <w:r>
+        <w:t xml:space="preserve">. The digitised outlines were converted into a list of successive x-y pixel coordinates for elliptic Fourier analysis (EFA), which assesses morphological differences among pottery shapes from three occupation contexts.</w:t>
+      </w:r>
+    </w:p>
+    <w:p>
+      <w:pPr>
+        <w:pStyle w:val="BodyText"/>
+      </w:pPr>
+      <w:r>
+        <w:t xml:space="preserve">The harmonic coefficients generated by EFA were analysed by principal component analysis (PCA) to illustrate the diversity of the shape data and identify the major patterns of variation through dimensionality reduction.</w:t>
       </w:r>
     </w:p>
     <w:p>
       <w:pPr>
         <w:pStyle w:val="Heading2"/>
       </w:pPr>
-      <w:bookmarkStart w:id="25" w:name="outline-analysis"/>
-      <w:r>
-        <w:t xml:space="preserve">Outline analysis</w:t>
-      </w:r>
-      <w:bookmarkEnd w:id="25"/>
+      <w:bookmarkStart w:id="26" w:name="statistical-testing"/>
+      <w:r>
+        <w:t xml:space="preserve">Statistical testing</w:t>
+      </w:r>
+      <w:bookmarkEnd w:id="26"/>
     </w:p>
     <w:p>
       <w:pPr>
         <w:pStyle w:val="FirstParagraph"/>
       </w:pPr>
       <w:r>
-        <w:t xml:space="preserve">Geometric morphometric analyses were conducted in the R software (www.rproject.org, Core-Team, 2015) using the functions included in the Momocs, a R package intended to quantify the shape and compare its variation, especially for outline analysis</w:t>
-      </w:r>
-      <w:r>
-        <w:t xml:space="preserve"> </w:t>
-      </w:r>
-      <w:r>
-        <w:t xml:space="preserve">(Bonhomme et al., 2014)</w:t>
-      </w:r>
-      <w:r>
-        <w:t xml:space="preserve">. The digitised outlines were converted into a list of successsive x-y pixel coordinates for elliptic Fourier analysis (EFA), which assesses morphological differences among pottery shapes from three occupation contexts.</w:t>
-      </w:r>
-    </w:p>
-    <w:p>
-      <w:pPr>
-        <w:pStyle w:val="BodyText"/>
-      </w:pPr>
-      <w:r>
-        <w:t xml:space="preserve">The harmonic coefficients generated by EFA were analysed by principal component analysis (PCA) to illustrate the diversity of the shape data and identify the major patterns of variation through dimensionality reduction. The principal components (PCs) scores were analysed with a multivariate analysis of variance (MANOVA) to test for significant effects of the groups of occupation context on shape variances. Finally, we computed coefficients of variation statistic (CVs) among multiple groups of PCs with a significance test for the equality of CVs, which enable us to compare CVs in a statistical way (Karl Pearson 1896). The coefficient of variation is a common and widely-used statistical measure of the spread of a set of measurements of a sample. It is defined as the standard deviation divided by the mean in a ratio scale format.</w:t>
+        <w:t xml:space="preserve">The principal components (PCs) scores were analysed with a multivariate analysis of variance (MANOVA) to test for significant effects of the groups of occupation context on shape variances. Finally, we computed coefficients of variation statistic (CVs) among multiple groups of PCs with a significance test for the equality of CVs, which enable us to compare CVs in a statistical way (Karl Pearson 1896). The coefficient of variation is a common and widely-used statistical measure of the spread of a set of measurements of a sample. It is defined as the standard deviation divided by the mean in a ratio scale format.</w:t>
       </w:r>
     </w:p>
     <w:p>
@@ -1521,11 +1588,11 @@
       <w:pPr>
         <w:pStyle w:val="Heading1"/>
       </w:pPr>
-      <w:bookmarkStart w:id="26" w:name="reproducibility-and-open-source-materials"/>
+      <w:bookmarkStart w:id="27" w:name="reproducibility-and-open-source-materials"/>
       <w:r>
         <w:t xml:space="preserve">Reproducibility and open source materials</w:t>
       </w:r>
-      <w:bookmarkEnd w:id="26"/>
+      <w:bookmarkEnd w:id="27"/>
     </w:p>
     <w:p>
       <w:pPr>
@@ -1558,7 +1625,7 @@
       <w:r>
         <w:t xml:space="preserve"> </w:t>
       </w:r>
-      <w:hyperlink r:id="rId27">
+      <w:hyperlink r:id="rId28">
         <w:r>
           <w:rPr>
             <w:rStyle w:val="Hyperlink"/>
@@ -1586,11 +1653,11 @@
       <w:pPr>
         <w:pStyle w:val="Heading1"/>
       </w:pPr>
-      <w:bookmarkStart w:id="28" w:name="results"/>
+      <w:bookmarkStart w:id="29" w:name="results"/>
       <w:r>
         <w:t xml:space="preserve">Results</w:t>
       </w:r>
-      <w:bookmarkEnd w:id="28"/>
+      <w:bookmarkEnd w:id="29"/>
     </w:p>
     <w:p>
       <w:pPr>
@@ -1624,61 +1691,6 @@
                 <pic:pic>
                   <pic:nvPicPr>
                     <pic:cNvPr descr="../figures/EFA-analysis-1.png" id="0" name="Picture"/>
-                    <pic:cNvPicPr>
-                      <a:picLocks noChangeArrowheads="1" noChangeAspect="1"/>
-                    </pic:cNvPicPr>
-                  </pic:nvPicPr>
-                  <pic:blipFill>
-                    <a:blip r:embed="rId29"/>
-                    <a:stretch>
-                      <a:fillRect/>
-                    </a:stretch>
-                  </pic:blipFill>
-                  <pic:spPr bwMode="auto">
-                    <a:xfrm>
-                      <a:off x="0" y="0"/>
-                      <a:ext cx="5943600" cy="4754880"/>
-                    </a:xfrm>
-                    <a:prstGeom prst="rect">
-                      <a:avLst/>
-                    </a:prstGeom>
-                    <a:noFill/>
-                    <a:ln w="9525">
-                      <a:noFill/>
-                      <a:headEnd/>
-                      <a:tailEnd/>
-                    </a:ln>
-                  </pic:spPr>
-                </pic:pic>
-              </a:graphicData>
-            </a:graphic>
-          </wp:inline>
-        </w:drawing>
-      </w:r>
-    </w:p>
-    <w:p>
-      <w:pPr>
-        <w:pStyle w:val="ImageCaption"/>
-      </w:pPr>
-      <w:r>
-        <w:t xml:space="preserve">Figure 1: Mean pottery shapes of three phases</w:t>
-      </w:r>
-    </w:p>
-    <w:p>
-      <w:pPr>
-        <w:pStyle w:val="BodyText"/>
-      </w:pPr>
-      <w:r>
-        <w:drawing>
-          <wp:inline>
-            <wp:extent cx="5943600" cy="4754880"/>
-            <wp:effectExtent b="0" l="0" r="0" t="0"/>
-            <wp:docPr descr="" title="" id="1" name="Picture"/>
-            <a:graphic>
-              <a:graphicData uri="http://schemas.openxmlformats.org/drawingml/2006/picture">
-                <pic:pic>
-                  <pic:nvPicPr>
-                    <pic:cNvPr descr="../figures/thin-plate-splines-1.png" id="0" name="Picture"/>
                     <pic:cNvPicPr>
                       <a:picLocks noChangeArrowheads="1" noChangeAspect="1"/>
                     </pic:cNvPicPr>
@@ -1710,6 +1722,19 @@
           </wp:inline>
         </w:drawing>
       </w:r>
+    </w:p>
+    <w:p>
+      <w:pPr>
+        <w:pStyle w:val="ImageCaption"/>
+      </w:pPr>
+      <w:r>
+        <w:t xml:space="preserve">Figure 1: Mean pottery shapes of three phases</w:t>
+      </w:r>
+    </w:p>
+    <w:p>
+      <w:pPr>
+        <w:pStyle w:val="BodyText"/>
+      </w:pPr>
       <w:r>
         <w:drawing>
           <wp:inline>
@@ -1720,7 +1745,7 @@
               <a:graphicData uri="http://schemas.openxmlformats.org/drawingml/2006/picture">
                 <pic:pic>
                   <pic:nvPicPr>
-                    <pic:cNvPr descr="../figures/thin-plate-splines-2.png" id="0" name="Picture"/>
+                    <pic:cNvPr descr="../figures/thin-plate-splines-1.png" id="0" name="Picture"/>
                     <pic:cNvPicPr>
                       <a:picLocks noChangeArrowheads="1" noChangeAspect="1"/>
                     </pic:cNvPicPr>
@@ -1752,51 +1777,17 @@
           </wp:inline>
         </w:drawing>
       </w:r>
-    </w:p>
-    <w:p>
-      <w:pPr>
-        <w:pStyle w:val="BodyText"/>
-      </w:pPr>
-      <w:r>
-        <w:t xml:space="preserve">The elliptic Fourier coefficients are examined by principal components analysis to explore the shape variations across three phases. The first two principal components (PCs) explain 74.85% of the total variances, of which 48.32% is explained by the first principle component. With the third component, the first three principal components explain 86.08% of the total variances. Figure</w:t>
-      </w:r>
-      <w:r>
-        <w:t xml:space="preserve"> </w:t>
-      </w:r>
-      <w:r>
-        <w:t xml:space="preserve">??</w:t>
-      </w:r>
-      <w:r>
-        <w:t xml:space="preserve"> </w:t>
-      </w:r>
-      <w:r>
-        <w:t xml:space="preserve">shows the shape variation associated to the first three principal components. From the negative to the positive scores, the PC1 represents the height of the vessels from tall to short and the roundness of the body from round to oval shaped. The PC2 relates to the neck and mouth constriction from narrow to wide. The PC3 explains a smaller portion of the variance (11.23%), which relates to the degree of flare of neck from curved to straight shape. The first two components account for most of the variance in relation to three phases were represented in Figure</w:t>
-      </w:r>
-      <w:r>
-        <w:t xml:space="preserve"> </w:t>
-      </w:r>
-      <w:r>
-        <w:t xml:space="preserve">4</w:t>
-      </w:r>
-      <w:r>
-        <w:t xml:space="preserve">. The result reflects a large overlap of three groupings especially for shapes in the pre-European and post-European period that might show some extent of similarity. However, the spread of shape distribution indications a wider variation in shapes in the pre-European and post-European period compared to those in Chinese period along both PC1 and PC2 axes. In other words, there is a decreasing in shape variance in the Chinese period that shares the features of shorter height and narrower mouth.</w:t>
-      </w:r>
-    </w:p>
-    <w:p>
-      <w:pPr>
-        <w:pStyle w:val="BodyText"/>
-      </w:pPr>
       <w:r>
         <w:drawing>
           <wp:inline>
             <wp:extent cx="5943600" cy="4754880"/>
             <wp:effectExtent b="0" l="0" r="0" t="0"/>
-            <wp:docPr descr="Figure 2: Pottery shape variation based on scores along principal component axes. The rows from the top to the bottom represent the first to third principal component respectively. Each column shows the reconstructed shape variable according to the score mean ±2 standard deviation (SD) with a 0.5 interval" title="" id="1" name="Picture"/>
+            <wp:docPr descr="" title="" id="1" name="Picture"/>
             <a:graphic>
               <a:graphicData uri="http://schemas.openxmlformats.org/drawingml/2006/picture">
                 <pic:pic>
                   <pic:nvPicPr>
-                    <pic:cNvPr descr="../figures/contribution-PCs-1.png" id="0" name="Picture"/>
+                    <pic:cNvPr descr="../figures/thin-plate-splines-2.png" id="0" name="Picture"/>
                     <pic:cNvPicPr>
                       <a:picLocks noChangeArrowheads="1" noChangeAspect="1"/>
                     </pic:cNvPicPr>
@@ -1828,17 +1819,51 @@
           </wp:inline>
         </w:drawing>
       </w:r>
+    </w:p>
+    <w:p>
+      <w:pPr>
+        <w:pStyle w:val="BodyText"/>
+      </w:pPr>
+      <w:r>
+        <w:t xml:space="preserve">The elliptic Fourier coefficients are examined by principal components analysis to explore the shape variations across three phases. The first two principal components (PCs) explain 74.85% of the total variances, of which 48.32% is explained by the first principle component. With the third component, the first three principal components explain 86.08% of the total variances. Figure</w:t>
+      </w:r>
+      <w:r>
+        <w:t xml:space="preserve"> </w:t>
+      </w:r>
+      <w:r>
+        <w:t xml:space="preserve">??</w:t>
+      </w:r>
+      <w:r>
+        <w:t xml:space="preserve"> </w:t>
+      </w:r>
+      <w:r>
+        <w:t xml:space="preserve">shows the shape variation associated with the first three principal components. From the negative to the positive scores, the PC1 represents the height of the vessels from tall to short and the roundness of the body from round to oval-shaped. The PC2 relates to the neck and mouth constriction from narrow to wide. The PC3 explains a smaller portion of the variance (11.23%), which relates to the degree of the flare of the neck from curved to straight shape. The first two components account for most of the variance in relation to three phases were represented in Figure</w:t>
+      </w:r>
+      <w:r>
+        <w:t xml:space="preserve"> </w:t>
+      </w:r>
+      <w:r>
+        <w:t xml:space="preserve">4</w:t>
+      </w:r>
+      <w:r>
+        <w:t xml:space="preserve">. The result reflects a large overlap of three groupings especially for shapes in the pre-European and post-European periods that might show some extent of the similarity. However, the spread of shape distribution indications a wider variation in shapes in the pre-European and post-European periods compared to those in the Chinese period along both PC1 and PC2 axes. In other words, there is a decreasing in shape variance in the Chinese period that shares the features of shorter height and narrower mouth.</w:t>
+      </w:r>
+    </w:p>
+    <w:p>
+      <w:pPr>
+        <w:pStyle w:val="BodyText"/>
+      </w:pPr>
       <w:r>
         <w:drawing>
           <wp:inline>
             <wp:extent cx="5943600" cy="4754880"/>
             <wp:effectExtent b="0" l="0" r="0" t="0"/>
-            <wp:docPr descr="(#fig:contribution-PCs2)Pottery shape variation based on scores along principal component axes. The rows from the top to the bottom represent the first to third principal component respectively. Each column shows the reconstructed shape variable according to the score mean ±2 standard deviation (SD) with a 0.5 interval" title="" id="1" name="Picture"/>
+            <wp:docPr descr="Figure 2: Pottery shape variation based on scores along principal component axes. The rows from the top to the bottom represent the first to third principal component respectively. Each column shows the reconstructed shape variable according to the score mean ±2 standard deviation (SD) with a 0.5 interval" title="" id="1" name="Picture"/>
             <a:graphic>
               <a:graphicData uri="http://schemas.openxmlformats.org/drawingml/2006/picture">
                 <pic:pic>
                   <pic:nvPicPr>
-                    <pic:cNvPr descr="../figures/contribution-PCs-2.png" id="0" name="Picture"/>
+                    <pic:cNvPr descr="../figures/contribution-PCs-1.png" id="0" name="Picture"/>
                     <pic:cNvPicPr>
                       <a:picLocks noChangeArrowheads="1" noChangeAspect="1"/>
                     </pic:cNvPicPr>
@@ -1870,6 +1895,48 @@
           </wp:inline>
         </w:drawing>
       </w:r>
+      <w:r>
+        <w:drawing>
+          <wp:inline>
+            <wp:extent cx="5943600" cy="4754880"/>
+            <wp:effectExtent b="0" l="0" r="0" t="0"/>
+            <wp:docPr descr="(#fig:contribution-PCs2)Pottery shape variation based on scores along principal component axes. The rows from the top to the bottom represent the first to third principal component respectively. Each column shows the reconstructed shape variable according to the score mean ±2 standard deviation (SD) with a 0.5 interval" title="" id="1" name="Picture"/>
+            <a:graphic>
+              <a:graphicData uri="http://schemas.openxmlformats.org/drawingml/2006/picture">
+                <pic:pic>
+                  <pic:nvPicPr>
+                    <pic:cNvPr descr="../figures/contribution-PCs-2.png" id="0" name="Picture"/>
+                    <pic:cNvPicPr>
+                      <a:picLocks noChangeArrowheads="1" noChangeAspect="1"/>
+                    </pic:cNvPicPr>
+                  </pic:nvPicPr>
+                  <pic:blipFill>
+                    <a:blip r:embed="rId34"/>
+                    <a:stretch>
+                      <a:fillRect/>
+                    </a:stretch>
+                  </pic:blipFill>
+                  <pic:spPr bwMode="auto">
+                    <a:xfrm>
+                      <a:off x="0" y="0"/>
+                      <a:ext cx="5943600" cy="4754880"/>
+                    </a:xfrm>
+                    <a:prstGeom prst="rect">
+                      <a:avLst/>
+                    </a:prstGeom>
+                    <a:noFill/>
+                    <a:ln w="9525">
+                      <a:noFill/>
+                      <a:headEnd/>
+                      <a:tailEnd/>
+                    </a:ln>
+                  </pic:spPr>
+                </pic:pic>
+              </a:graphicData>
+            </a:graphic>
+          </wp:inline>
+        </w:drawing>
+      </w:r>
     </w:p>
     <w:p>
       <w:pPr>
@@ -1911,7 +1978,7 @@
                     </pic:cNvPicPr>
                   </pic:nvPicPr>
                   <pic:blipFill>
-                    <a:blip r:embed="rId34"/>
+                    <a:blip r:embed="rId35"/>
                     <a:stretch>
                       <a:fillRect/>
                     </a:stretch>
@@ -2434,79 +2501,59 @@
       <w:r>
         <w:t xml:space="preserve"> </w:t>
       </w:r>
-      <w:r>
-        <w:t xml:space="preserve">$`pval_post_pre`$</w:t>
-      </w:r>
+      <m:oMath>
+        <m:r>
+          <m:t>0.02434</m:t>
+        </m:r>
+      </m:oMath>
       <w:r>
         <w:t xml:space="preserve">) and Pre-European and Chinese contact shapes (p =</w:t>
       </w:r>
       <w:r>
         <w:t xml:space="preserve"> </w:t>
       </w:r>
-      <w:r>
-        <w:t xml:space="preserve">$`pval_chi_pre`$</w:t>
-      </w:r>
-      <w:r>
-        <w:t xml:space="preserve">), which corresponds to the previous observation of the different distribution in shapes in Chinese period according to PCA byplot. In addition, although there is a considerable overlap of shape variables between Pre-European and Post-European, their PC scores are significantly different to each other. There is not much differences between the shapes in Post-European and Chinese contact period.</w:t>
-      </w:r>
-    </w:p>
-    <w:p>
-      <w:pPr>
-        <w:pStyle w:val="BodyText"/>
+      <m:oMath>
+        <m:r>
+          <m:t>4.951</m:t>
+        </m:r>
+        <m:r>
+          <m:t>×</m:t>
+        </m:r>
+        <m:sSup>
+          <m:e>
+            <m:r>
+              <m:t>10</m:t>
+            </m:r>
+          </m:e>
+          <m:sup>
+            <m:r>
+              <m:t>−</m:t>
+            </m:r>
+            <m:r>
+              <m:t>6</m:t>
+            </m:r>
+          </m:sup>
+        </m:sSup>
+      </m:oMath>
+      <w:r>
+        <w:t xml:space="preserve">), which corresponds to the previous observation of the different distribution in shapes in Chinese period according to PCA byplot. In addition, although there is a considerable overlap of shape variables between Pre-European and Post-European, their PC scores are significantly different from each other. There are not much differences between the shapes in the Post-European and Chinese contact periods.</w:t>
+      </w:r>
+    </w:p>
+    <w:p>
+      <w:pPr>
+        <w:pStyle w:val="CaptionedFigure"/>
       </w:pPr>
       <w:r>
         <w:drawing>
           <wp:inline>
             <wp:extent cx="5943600" cy="4754880"/>
             <wp:effectExtent b="0" l="0" r="0" t="0"/>
-            <wp:docPr descr="" title="" id="1" name="Picture"/>
+            <wp:docPr descr="Figure 5: The distribution of PC scores by phases" title="" id="1" name="Picture"/>
             <a:graphic>
               <a:graphicData uri="http://schemas.openxmlformats.org/drawingml/2006/picture">
                 <pic:pic>
                   <pic:nvPicPr>
-                    <pic:cNvPr descr="../figures/GAMM-1.png" id="0" name="Picture"/>
-                    <pic:cNvPicPr>
-                      <a:picLocks noChangeArrowheads="1" noChangeAspect="1"/>
-                    </pic:cNvPicPr>
-                  </pic:nvPicPr>
-                  <pic:blipFill>
-                    <a:blip r:embed="rId35"/>
-                    <a:stretch>
-                      <a:fillRect/>
-                    </a:stretch>
-                  </pic:blipFill>
-                  <pic:spPr bwMode="auto">
-                    <a:xfrm>
-                      <a:off x="0" y="0"/>
-                      <a:ext cx="5943600" cy="4754880"/>
-                    </a:xfrm>
-                    <a:prstGeom prst="rect">
-                      <a:avLst/>
-                    </a:prstGeom>
-                    <a:noFill/>
-                    <a:ln w="9525">
-                      <a:noFill/>
-                      <a:headEnd/>
-                      <a:tailEnd/>
-                    </a:ln>
-                  </pic:spPr>
-                </pic:pic>
-              </a:graphicData>
-            </a:graphic>
-          </wp:inline>
-        </w:drawing>
-      </w:r>
-      <w:r>
-        <w:drawing>
-          <wp:inline>
-            <wp:extent cx="5943600" cy="4754880"/>
-            <wp:effectExtent b="0" l="0" r="0" t="0"/>
-            <wp:docPr descr="" title="" id="1" name="Picture"/>
-            <a:graphic>
-              <a:graphicData uri="http://schemas.openxmlformats.org/drawingml/2006/picture">
-                <pic:pic>
-                  <pic:nvPicPr>
-                    <pic:cNvPr descr="../figures/GAMM-2.png" id="0" name="Picture"/>
+                    <pic:cNvPr descr="../figures/PCs-distribution-1.png" id="0" name="Picture"/>
                     <pic:cNvPicPr>
                       <a:picLocks noChangeArrowheads="1" noChangeAspect="1"/>
                     </pic:cNvPicPr>
@@ -2541,228 +2588,146 @@
     </w:p>
     <w:p>
       <w:pPr>
+        <w:pStyle w:val="ImageCaption"/>
+      </w:pPr>
+      <w:r>
+        <w:t xml:space="preserve">Figure 5: The distribution of PC scores by phases</w:t>
+      </w:r>
+    </w:p>
+    <w:p>
+      <w:pPr>
         <w:pStyle w:val="SourceCode"/>
       </w:pPr>
       <w:r>
         <w:rPr>
           <w:rStyle w:val="VerbatimChar"/>
         </w:rPr>
-        <w:t xml:space="preserve">#&gt;  Family: gaussian </w:t>
-      </w:r>
-      <w:r>
-        <w:br w:type="textWrapping"/>
-      </w:r>
-      <w:r>
-        <w:rPr>
-          <w:rStyle w:val="VerbatimChar"/>
-        </w:rPr>
-        <w:t xml:space="preserve">#&gt;   Links: mu = identity; sigma = identity </w:t>
-      </w:r>
-      <w:r>
-        <w:br w:type="textWrapping"/>
-      </w:r>
-      <w:r>
-        <w:rPr>
-          <w:rStyle w:val="VerbatimChar"/>
-        </w:rPr>
-        <w:t xml:space="preserve">#&gt; Formula: shape_pc1 ~ s(thick_body1) </w:t>
-      </w:r>
-      <w:r>
-        <w:br w:type="textWrapping"/>
-      </w:r>
-      <w:r>
-        <w:rPr>
-          <w:rStyle w:val="VerbatimChar"/>
-        </w:rPr>
-        <w:t xml:space="preserve">#&gt;    Data: gams_input (Number of observations: 73) </w:t>
-      </w:r>
-      <w:r>
-        <w:br w:type="textWrapping"/>
-      </w:r>
-      <w:r>
-        <w:rPr>
-          <w:rStyle w:val="VerbatimChar"/>
-        </w:rPr>
-        <w:t xml:space="preserve">#&gt; Samples: 4 chains, each with iter = 4000; warmup = 1000; thin = 10;</w:t>
-      </w:r>
-      <w:r>
-        <w:br w:type="textWrapping"/>
-      </w:r>
-      <w:r>
-        <w:rPr>
-          <w:rStyle w:val="VerbatimChar"/>
-        </w:rPr>
-        <w:t xml:space="preserve">#&gt;          total post-warmup samples = 1200</w:t>
-      </w:r>
-      <w:r>
-        <w:br w:type="textWrapping"/>
-      </w:r>
-      <w:r>
-        <w:rPr>
-          <w:rStyle w:val="VerbatimChar"/>
-        </w:rPr>
-        <w:t xml:space="preserve">#&gt; </w:t>
-      </w:r>
-      <w:r>
-        <w:br w:type="textWrapping"/>
-      </w:r>
-      <w:r>
-        <w:rPr>
-          <w:rStyle w:val="VerbatimChar"/>
-        </w:rPr>
-        <w:t xml:space="preserve">#&gt; Smooth Terms: </w:t>
-      </w:r>
-      <w:r>
-        <w:br w:type="textWrapping"/>
-      </w:r>
-      <w:r>
-        <w:rPr>
-          <w:rStyle w:val="VerbatimChar"/>
-        </w:rPr>
-        <w:t xml:space="preserve">#&gt;                     Estimate Est.Error l-95% CI u-95% CI Rhat Bulk_ESS Tail_ESS</w:t>
-      </w:r>
-      <w:r>
-        <w:br w:type="textWrapping"/>
-      </w:r>
-      <w:r>
-        <w:rPr>
-          <w:rStyle w:val="VerbatimChar"/>
-        </w:rPr>
-        <w:t xml:space="preserve">#&gt; sds(sthick_body1_1)     0.00      0.00     0.00     0.01 1.00     1121     1172</w:t>
-      </w:r>
-      <w:r>
-        <w:br w:type="textWrapping"/>
-      </w:r>
-      <w:r>
-        <w:rPr>
-          <w:rStyle w:val="VerbatimChar"/>
-        </w:rPr>
-        <w:t xml:space="preserve">#&gt; </w:t>
-      </w:r>
-      <w:r>
-        <w:br w:type="textWrapping"/>
-      </w:r>
-      <w:r>
-        <w:rPr>
-          <w:rStyle w:val="VerbatimChar"/>
-        </w:rPr>
-        <w:t xml:space="preserve">#&gt; Population-Level Effects: </w:t>
-      </w:r>
-      <w:r>
-        <w:br w:type="textWrapping"/>
-      </w:r>
-      <w:r>
-        <w:rPr>
-          <w:rStyle w:val="VerbatimChar"/>
-        </w:rPr>
-        <w:t xml:space="preserve">#&gt;                Estimate Est.Error l-95% CI u-95% CI Rhat Bulk_ESS Tail_ESS</w:t>
-      </w:r>
-      <w:r>
-        <w:br w:type="textWrapping"/>
-      </w:r>
-      <w:r>
-        <w:rPr>
-          <w:rStyle w:val="VerbatimChar"/>
-        </w:rPr>
-        <w:t xml:space="preserve">#&gt; Intercept         -0.00      0.00    -0.00     0.00 1.00     1226     1127</w:t>
-      </w:r>
-      <w:r>
-        <w:br w:type="textWrapping"/>
-      </w:r>
-      <w:r>
-        <w:rPr>
-          <w:rStyle w:val="VerbatimChar"/>
-        </w:rPr>
-        <w:t xml:space="preserve">#&gt; sthick_body1_1     0.00      0.00    -0.00     0.01 1.00     1185     1134</w:t>
-      </w:r>
-      <w:r>
-        <w:br w:type="textWrapping"/>
-      </w:r>
-      <w:r>
-        <w:rPr>
-          <w:rStyle w:val="VerbatimChar"/>
-        </w:rPr>
-        <w:t xml:space="preserve">#&gt; </w:t>
-      </w:r>
-      <w:r>
-        <w:br w:type="textWrapping"/>
-      </w:r>
-      <w:r>
-        <w:rPr>
-          <w:rStyle w:val="VerbatimChar"/>
-        </w:rPr>
-        <w:t xml:space="preserve">#&gt; Family Specific Parameters: </w:t>
-      </w:r>
-      <w:r>
-        <w:br w:type="textWrapping"/>
-      </w:r>
-      <w:r>
-        <w:rPr>
-          <w:rStyle w:val="VerbatimChar"/>
-        </w:rPr>
-        <w:t xml:space="preserve">#&gt;       Estimate Est.Error l-95% CI u-95% CI Rhat Bulk_ESS Tail_ESS</w:t>
-      </w:r>
-      <w:r>
-        <w:br w:type="textWrapping"/>
-      </w:r>
-      <w:r>
-        <w:rPr>
-          <w:rStyle w:val="VerbatimChar"/>
-        </w:rPr>
-        <w:t xml:space="preserve">#&gt; sigma     0.00      0.00     0.00     0.00 1.00     1298     1135</w:t>
-      </w:r>
-      <w:r>
-        <w:br w:type="textWrapping"/>
-      </w:r>
-      <w:r>
-        <w:rPr>
-          <w:rStyle w:val="VerbatimChar"/>
-        </w:rPr>
-        <w:t xml:space="preserve">#&gt; </w:t>
-      </w:r>
-      <w:r>
-        <w:br w:type="textWrapping"/>
-      </w:r>
-      <w:r>
-        <w:rPr>
-          <w:rStyle w:val="VerbatimChar"/>
-        </w:rPr>
-        <w:t xml:space="preserve">#&gt; Samples were drawn using sampling(NUTS). For each parameter, Eff.Sample </w:t>
-      </w:r>
-      <w:r>
-        <w:br w:type="textWrapping"/>
-      </w:r>
-      <w:r>
-        <w:rPr>
-          <w:rStyle w:val="VerbatimChar"/>
-        </w:rPr>
-        <w:t xml:space="preserve">#&gt; is a crude measure of effective sample size, and Rhat is the potential </w:t>
-      </w:r>
-      <w:r>
-        <w:br w:type="textWrapping"/>
-      </w:r>
-      <w:r>
-        <w:rPr>
-          <w:rStyle w:val="VerbatimChar"/>
-        </w:rPr>
-        <w:t xml:space="preserve">#&gt; scale reduction factor on split chains (at convergence, Rhat = 1).</w:t>
-      </w:r>
-    </w:p>
-    <w:p>
-      <w:pPr>
-        <w:pStyle w:val="FirstParagraph"/>
+        <w:t xml:space="preserve">#&gt; # A tibble: 9 x 3</w:t>
+      </w:r>
+      <w:r>
+        <w:br w:type="textWrapping"/>
+      </w:r>
+      <w:r>
+        <w:rPr>
+          <w:rStyle w:val="VerbatimChar"/>
+        </w:rPr>
+        <w:t xml:space="preserve">#&gt; # Groups:   pcn [3]</w:t>
+      </w:r>
+      <w:r>
+        <w:br w:type="textWrapping"/>
+      </w:r>
+      <w:r>
+        <w:rPr>
+          <w:rStyle w:val="VerbatimChar"/>
+        </w:rPr>
+        <w:t xml:space="preserve">#&gt;   pcn    phase            variance</w:t>
+      </w:r>
+      <w:r>
+        <w:br w:type="textWrapping"/>
+      </w:r>
+      <w:r>
+        <w:rPr>
+          <w:rStyle w:val="VerbatimChar"/>
+        </w:rPr>
+        <w:t xml:space="preserve">#&gt;   &lt;glue&gt; &lt;fct&gt;               &lt;dbl&gt;</w:t>
+      </w:r>
+      <w:r>
+        <w:br w:type="textWrapping"/>
+      </w:r>
+      <w:r>
+        <w:rPr>
+          <w:rStyle w:val="VerbatimChar"/>
+        </w:rPr>
+        <w:t xml:space="preserve">#&gt; 1 PC1    Pre-European  0.00000216 </w:t>
+      </w:r>
+      <w:r>
+        <w:br w:type="textWrapping"/>
+      </w:r>
+      <w:r>
+        <w:rPr>
+          <w:rStyle w:val="VerbatimChar"/>
+        </w:rPr>
+        <w:t xml:space="preserve">#&gt; 2 PC1    Post-European 0.00000242 </w:t>
+      </w:r>
+      <w:r>
+        <w:br w:type="textWrapping"/>
+      </w:r>
+      <w:r>
+        <w:rPr>
+          <w:rStyle w:val="VerbatimChar"/>
+        </w:rPr>
+        <w:t xml:space="preserve">#&gt; 3 PC1    Chinese       0.000000902</w:t>
+      </w:r>
+      <w:r>
+        <w:br w:type="textWrapping"/>
+      </w:r>
+      <w:r>
+        <w:rPr>
+          <w:rStyle w:val="VerbatimChar"/>
+        </w:rPr>
+        <w:t xml:space="preserve">#&gt; 4 PC2    Pre-European  0.00000162 </w:t>
+      </w:r>
+      <w:r>
+        <w:br w:type="textWrapping"/>
+      </w:r>
+      <w:r>
+        <w:rPr>
+          <w:rStyle w:val="VerbatimChar"/>
+        </w:rPr>
+        <w:t xml:space="preserve">#&gt; 5 PC2    Post-European 0.000000902</w:t>
+      </w:r>
+      <w:r>
+        <w:br w:type="textWrapping"/>
+      </w:r>
+      <w:r>
+        <w:rPr>
+          <w:rStyle w:val="VerbatimChar"/>
+        </w:rPr>
+        <w:t xml:space="preserve">#&gt; 6 PC2    Chinese       0.000000587</w:t>
+      </w:r>
+      <w:r>
+        <w:br w:type="textWrapping"/>
+      </w:r>
+      <w:r>
+        <w:rPr>
+          <w:rStyle w:val="VerbatimChar"/>
+        </w:rPr>
+        <w:t xml:space="preserve">#&gt; 7 PC3    Pre-European  0.000000553</w:t>
+      </w:r>
+      <w:r>
+        <w:br w:type="textWrapping"/>
+      </w:r>
+      <w:r>
+        <w:rPr>
+          <w:rStyle w:val="VerbatimChar"/>
+        </w:rPr>
+        <w:t xml:space="preserve">#&gt; 8 PC3    Post-European 0.000000604</w:t>
+      </w:r>
+      <w:r>
+        <w:br w:type="textWrapping"/>
+      </w:r>
+      <w:r>
+        <w:rPr>
+          <w:rStyle w:val="VerbatimChar"/>
+        </w:rPr>
+        <w:t xml:space="preserve">#&gt; 9 PC3    Chinese       0.000000487</w:t>
+      </w:r>
+    </w:p>
+    <w:p>
+      <w:pPr>
+        <w:pStyle w:val="CaptionedFigure"/>
       </w:pPr>
       <w:r>
         <w:drawing>
           <wp:inline>
             <wp:extent cx="5943600" cy="4754880"/>
             <wp:effectExtent b="0" l="0" r="0" t="0"/>
-            <wp:docPr descr="" title="" id="1" name="Picture"/>
+            <wp:docPr descr="Figure 6: P-values of the CV equality test of PC1 and PC2 between phases, red color indicates p-value is less than 0.05" title="" id="1" name="Picture"/>
             <a:graphic>
               <a:graphicData uri="http://schemas.openxmlformats.org/drawingml/2006/picture">
                 <pic:pic>
                   <pic:nvPicPr>
-                    <pic:cNvPr descr="../figures/GAMM-3.png" id="0" name="Picture"/>
+                    <pic:cNvPr descr="../figures/CV-test-PCs-1.png" id="0" name="Picture"/>
                     <pic:cNvPicPr>
                       <a:picLocks noChangeArrowheads="1" noChangeAspect="1"/>
                     </pic:cNvPicPr>
@@ -2797,708 +2762,358 @@
     </w:p>
     <w:p>
       <w:pPr>
-        <w:pStyle w:val="SourceCode"/>
-      </w:pPr>
-      <w:r>
-        <w:rPr>
-          <w:rStyle w:val="VerbatimChar"/>
-        </w:rPr>
-        <w:t xml:space="preserve">#&gt; </w:t>
-      </w:r>
-      <w:r>
-        <w:br w:type="textWrapping"/>
-      </w:r>
-      <w:r>
-        <w:rPr>
-          <w:rStyle w:val="VerbatimChar"/>
-        </w:rPr>
-        <w:t xml:space="preserve">#&gt; Computed from 1200 by 73 log-likelihood matrix</w:t>
-      </w:r>
-      <w:r>
-        <w:br w:type="textWrapping"/>
-      </w:r>
-      <w:r>
-        <w:rPr>
-          <w:rStyle w:val="VerbatimChar"/>
-        </w:rPr>
-        <w:t xml:space="preserve">#&gt; </w:t>
-      </w:r>
-      <w:r>
-        <w:br w:type="textWrapping"/>
-      </w:r>
-      <w:r>
-        <w:rPr>
-          <w:rStyle w:val="VerbatimChar"/>
-        </w:rPr>
-        <w:t xml:space="preserve">#&gt;          Estimate   SE</w:t>
-      </w:r>
-      <w:r>
-        <w:br w:type="textWrapping"/>
-      </w:r>
-      <w:r>
-        <w:rPr>
-          <w:rStyle w:val="VerbatimChar"/>
-        </w:rPr>
-        <w:t xml:space="preserve">#&gt; elpd_loo    366.5  6.2</w:t>
-      </w:r>
-      <w:r>
-        <w:br w:type="textWrapping"/>
-      </w:r>
-      <w:r>
-        <w:rPr>
-          <w:rStyle w:val="VerbatimChar"/>
-        </w:rPr>
-        <w:t xml:space="preserve">#&gt; p_loo         3.8  0.7</w:t>
-      </w:r>
-      <w:r>
-        <w:br w:type="textWrapping"/>
-      </w:r>
-      <w:r>
-        <w:rPr>
-          <w:rStyle w:val="VerbatimChar"/>
-        </w:rPr>
-        <w:t xml:space="preserve">#&gt; looic      -733.0 12.3</w:t>
-      </w:r>
-      <w:r>
-        <w:br w:type="textWrapping"/>
-      </w:r>
-      <w:r>
-        <w:rPr>
-          <w:rStyle w:val="VerbatimChar"/>
-        </w:rPr>
-        <w:t xml:space="preserve">#&gt; ------</w:t>
-      </w:r>
-      <w:r>
-        <w:br w:type="textWrapping"/>
-      </w:r>
-      <w:r>
-        <w:rPr>
-          <w:rStyle w:val="VerbatimChar"/>
-        </w:rPr>
-        <w:t xml:space="preserve">#&gt; Monte Carlo SE of elpd_loo is NA.</w:t>
-      </w:r>
-      <w:r>
-        <w:br w:type="textWrapping"/>
-      </w:r>
-      <w:r>
-        <w:rPr>
-          <w:rStyle w:val="VerbatimChar"/>
-        </w:rPr>
-        <w:t xml:space="preserve">#&gt; </w:t>
-      </w:r>
-      <w:r>
-        <w:br w:type="textWrapping"/>
-      </w:r>
-      <w:r>
-        <w:rPr>
-          <w:rStyle w:val="VerbatimChar"/>
-        </w:rPr>
-        <w:t xml:space="preserve">#&gt; Pareto k diagnostic values:</w:t>
-      </w:r>
-      <w:r>
-        <w:br w:type="textWrapping"/>
-      </w:r>
-      <w:r>
-        <w:rPr>
-          <w:rStyle w:val="VerbatimChar"/>
-        </w:rPr>
-        <w:t xml:space="preserve">#&gt;                          Count Pct.    Min. n_eff</w:t>
-      </w:r>
-      <w:r>
-        <w:br w:type="textWrapping"/>
-      </w:r>
-      <w:r>
-        <w:rPr>
-          <w:rStyle w:val="VerbatimChar"/>
-        </w:rPr>
-        <w:t xml:space="preserve">#&gt; (-Inf, 0.5]   (good)     72    98.6%   753       </w:t>
-      </w:r>
-      <w:r>
-        <w:br w:type="textWrapping"/>
-      </w:r>
-      <w:r>
-        <w:rPr>
-          <w:rStyle w:val="VerbatimChar"/>
-        </w:rPr>
-        <w:t xml:space="preserve">#&gt;  (0.5, 0.7]   (ok)        0     0.0%   &lt;NA&gt;      </w:t>
-      </w:r>
-      <w:r>
-        <w:br w:type="textWrapping"/>
-      </w:r>
-      <w:r>
-        <w:rPr>
-          <w:rStyle w:val="VerbatimChar"/>
-        </w:rPr>
-        <w:t xml:space="preserve">#&gt;    (0.7, 1]   (bad)       1     1.4%   298       </w:t>
-      </w:r>
-      <w:r>
-        <w:br w:type="textWrapping"/>
-      </w:r>
-      <w:r>
-        <w:rPr>
-          <w:rStyle w:val="VerbatimChar"/>
-        </w:rPr>
-        <w:t xml:space="preserve">#&gt;    (1, Inf)   (very bad)  0     0.0%   &lt;NA&gt;      </w:t>
-      </w:r>
-      <w:r>
-        <w:br w:type="textWrapping"/>
-      </w:r>
-      <w:r>
-        <w:rPr>
-          <w:rStyle w:val="VerbatimChar"/>
-        </w:rPr>
-        <w:t xml:space="preserve">#&gt; See help('pareto-k-diagnostic') for details.</w:t>
-      </w:r>
+        <w:pStyle w:val="ImageCaption"/>
+      </w:pPr>
+      <w:r>
+        <w:t xml:space="preserve">Figure 6: P-values of the CV equality test of PC1 and PC2 between phases, red color indicates p-value is less than 0.05</w:t>
+      </w:r>
+    </w:p>
+    <w:p>
+      <w:pPr>
+        <w:pStyle w:val="BodyText"/>
+      </w:pPr>
+      <w:r>
+        <w:t xml:space="preserve">The variation of pottery shape for each phase is explored by the distributions of the first three PC scores to compare the extent of standardization across phases. Figure</w:t>
+      </w:r>
+      <w:r>
+        <w:t xml:space="preserve"> </w:t>
+      </w:r>
+      <w:r>
+        <w:t xml:space="preserve">5</w:t>
+      </w:r>
+      <w:r>
+        <w:t xml:space="preserve"> </w:t>
+      </w:r>
+      <w:r>
+        <w:t xml:space="preserve">suggests variations of PC scores for each vessel by phase. The first PC, the hight of the vessels, shows more variations in the pre-European period compared to the Chinese period. That indicates standardization appears strong in the Chinese period but weak in the pre-European period. The second PC also presents a similar pattern that stronger standardization of shape in the Chinese period compared to the other two phases. To see whether the differences in the distribution of PCs between any two phases is statistically significant, coefficients of variation statistic (CVs) among phase groups of PCs is examined with a modified signed-likelihood ratio test for the equality of CVs. P-values for the significant test of CVs of PC1 and PC2 show significant differences (P-value &lt; 0.01) in the standardization of vessel shape across some periods, especially between Chinese contact with either pre-European or post-European Figure</w:t>
+      </w:r>
+      <w:r>
+        <w:t xml:space="preserve"> </w:t>
+      </w:r>
+      <w:r>
+        <w:t xml:space="preserve">6</w:t>
+      </w:r>
+      <w:r>
+        <w:t xml:space="preserve">.</w:t>
+      </w:r>
+    </w:p>
+    <w:p>
+      <w:pPr>
+        <w:pStyle w:val="Heading1"/>
+      </w:pPr>
+      <w:bookmarkStart w:id="38" w:name="discussion"/>
+      <w:r>
+        <w:t xml:space="preserve">Discussion</w:t>
+      </w:r>
+      <w:bookmarkEnd w:id="38"/>
     </w:p>
     <w:p>
       <w:pPr>
         <w:pStyle w:val="FirstParagraph"/>
       </w:pPr>
       <w:r>
-        <w:drawing>
-          <wp:inline>
-            <wp:extent cx="5943600" cy="4754880"/>
-            <wp:effectExtent b="0" l="0" r="0" t="0"/>
-            <wp:docPr descr="" title="" id="1" name="Picture"/>
-            <a:graphic>
-              <a:graphicData uri="http://schemas.openxmlformats.org/drawingml/2006/picture">
-                <pic:pic>
-                  <pic:nvPicPr>
-                    <pic:cNvPr descr="../figures/GAMM-4.png" id="0" name="Picture"/>
-                    <pic:cNvPicPr>
-                      <a:picLocks noChangeArrowheads="1" noChangeAspect="1"/>
-                    </pic:cNvPicPr>
-                  </pic:nvPicPr>
-                  <pic:blipFill>
-                    <a:blip r:embed="rId38"/>
-                    <a:stretch>
-                      <a:fillRect/>
-                    </a:stretch>
-                  </pic:blipFill>
-                  <pic:spPr bwMode="auto">
-                    <a:xfrm>
-                      <a:off x="0" y="0"/>
-                      <a:ext cx="5943600" cy="4754880"/>
-                    </a:xfrm>
-                    <a:prstGeom prst="rect">
-                      <a:avLst/>
-                    </a:prstGeom>
-                    <a:noFill/>
-                    <a:ln w="9525">
-                      <a:noFill/>
-                      <a:headEnd/>
-                      <a:tailEnd/>
-                    </a:ln>
-                  </pic:spPr>
-                </pic:pic>
-              </a:graphicData>
-            </a:graphic>
-          </wp:inline>
-        </w:drawing>
-      </w:r>
-    </w:p>
+        <w:t xml:space="preserve">The results confirm that the differences in pottery shapes can be detected using outline analysis approaches. It shows there is differences in pottery shapes between pre-European and post-European, and Pre-European and Chinese contact. A increasing standardization of shape of pottery during the Chinese contact period compared to the other two periods is observed. This study provide an comparable basis for our understanding of the standardized pottery as an indicator of social changes in a cultural contact conditions. Northeastern Taiwan had been encountered two major foreign contacts in the 17th century with the Europeans and 19th century with the Chines immigrants. It shows that the standardization of pottery shape appears during the European presence and increased in the Chinese period. This may suggest that an emergence of specialized groups or a consensus of the adoption of similar shape of pottery in the society. The changes in the standardization of pottery may indicate a major social changes in the local indigenous organization. When it comes to ceramic specialization, metric measurements and clay paste are two major indicators. Shape analysis could be viewed as a replacement of metric measurement that enables subtle changes to be detected. We observe the increasing standardization of the pottery shape, however, it is interesting to note that there is no obvious changes in the clay paste across different phases.</w:t>
+      </w:r>
+    </w:p>
+    <w:p>
+      <w:pPr>
+        <w:pStyle w:val="Heading1"/>
+      </w:pPr>
+      <w:bookmarkStart w:id="39" w:name="conclusion"/>
+      <w:r>
+        <w:t xml:space="preserve">Conclusion</w:t>
+      </w:r>
+      <w:bookmarkEnd w:id="39"/>
+    </w:p>
+    <w:p>
+      <w:pPr>
+        <w:pStyle w:val="FirstParagraph"/>
+      </w:pPr>
+      <w:r>
+        <w:t xml:space="preserve">We find differences in shape and shape standardization of pottery that indicate changes in pottery production resulting from foreign contact, suggesting increasing craft specialization and changes in local social organization at Kiwulan. These results are important to understand the influence of culture contact on local indigenous societies and answer the anthropological question that concerns the the mechanisms for social changes. In addition, our case study, which includes an openly available research compendium of R code suitable for use with any other assemblage, will help to expand the use of shape-based quantitative methods to questions about craft specialization and standardization in prehistoric technologies.</w:t>
+      </w:r>
+    </w:p>
+    <w:p>
+      <w:pPr>
+        <w:pStyle w:val="Heading1"/>
+      </w:pPr>
+      <w:bookmarkStart w:id="40" w:name="acknowledgements"/>
+      <w:r>
+        <w:t xml:space="preserve">Acknowledgements</w:t>
+      </w:r>
+      <w:bookmarkEnd w:id="40"/>
+    </w:p>
+    <w:p>
+      <w:pPr>
+        <w:pStyle w:val="FirstParagraph"/>
+      </w:pPr>
+      <w:r>
+        <w:t xml:space="preserve">We would like to thank the Yilan County Cultural Affairs Bureau in Taiwan for permitting access to the pottery used in this study. We thank Dr. Wen-Shan Chen in the Department of Geosciences, National Taiwan University for his invaluable guidance for petrographic analysis in his lab.</w:t>
+      </w:r>
+    </w:p>
+    <w:p>
+      <w:pPr>
+        <w:pStyle w:val="Heading5"/>
+      </w:pPr>
+      <w:bookmarkStart w:id="41" w:name="pagebreak"/>
+      <w:r>
+        <w:t xml:space="preserve">pagebreak</w:t>
+      </w:r>
+      <w:bookmarkEnd w:id="41"/>
+    </w:p>
+    <w:p>
+      <w:pPr>
+        <w:pStyle w:val="Heading1"/>
+      </w:pPr>
+      <w:bookmarkStart w:id="42" w:name="references"/>
+      <w:r>
+        <w:t xml:space="preserve">References</w:t>
+      </w:r>
+      <w:bookmarkEnd w:id="42"/>
+    </w:p>
+    <w:bookmarkStart w:id="77" w:name="refs"/>
+    <w:bookmarkStart w:id="43" w:name="ref-Adams2004"/>
+    <w:p>
+      <w:pPr>
+        <w:pStyle w:val="FirstParagraph"/>
+      </w:pPr>
+      <w:r>
+        <w:t xml:space="preserve">Adams, D.C., Rohlf, F.J., Slice, D.E., 2004. Geometric morphometrics: Ten years of progress following the “revolution”. Italian Journal of Zoology 71, 5–16.</w:t>
+      </w:r>
+    </w:p>
+    <w:bookmarkEnd w:id="43"/>
+    <w:bookmarkStart w:id="44" w:name="ref-Andrade2007"/>
     <w:p>
       <w:pPr>
         <w:pStyle w:val="BodyText"/>
       </w:pPr>
       <w:r>
-        <w:drawing>
-          <wp:inline>
-            <wp:extent cx="5943600" cy="4754880"/>
-            <wp:effectExtent b="0" l="0" r="0" t="0"/>
-            <wp:docPr descr="" title="" id="1" name="Picture"/>
-            <a:graphic>
-              <a:graphicData uri="http://schemas.openxmlformats.org/drawingml/2006/picture">
-                <pic:pic>
-                  <pic:nvPicPr>
-                    <pic:cNvPr descr="../figures/CV-test-1.png" id="0" name="Picture"/>
-                    <pic:cNvPicPr>
-                      <a:picLocks noChangeArrowheads="1" noChangeAspect="1"/>
-                    </pic:cNvPicPr>
-                  </pic:nvPicPr>
-                  <pic:blipFill>
-                    <a:blip r:embed="rId39"/>
-                    <a:stretch>
-                      <a:fillRect/>
-                    </a:stretch>
-                  </pic:blipFill>
-                  <pic:spPr bwMode="auto">
-                    <a:xfrm>
-                      <a:off x="0" y="0"/>
-                      <a:ext cx="5943600" cy="4754880"/>
-                    </a:xfrm>
-                    <a:prstGeom prst="rect">
-                      <a:avLst/>
-                    </a:prstGeom>
-                    <a:noFill/>
-                    <a:ln w="9525">
-                      <a:noFill/>
-                      <a:headEnd/>
-                      <a:tailEnd/>
-                    </a:ln>
-                  </pic:spPr>
-                </pic:pic>
-              </a:graphicData>
-            </a:graphic>
-          </wp:inline>
-        </w:drawing>
-      </w:r>
-    </w:p>
-    <w:p>
-      <w:pPr>
-        <w:pStyle w:val="SourceCode"/>
-      </w:pPr>
-      <w:r>
-        <w:rPr>
-          <w:rStyle w:val="VerbatimChar"/>
-        </w:rPr>
-        <w:t xml:space="preserve">#&gt; # A tibble: 9 x 3</w:t>
-      </w:r>
-      <w:r>
-        <w:br w:type="textWrapping"/>
-      </w:r>
-      <w:r>
-        <w:rPr>
-          <w:rStyle w:val="VerbatimChar"/>
-        </w:rPr>
-        <w:t xml:space="preserve">#&gt; # Groups:   pcn [3]</w:t>
-      </w:r>
-      <w:r>
-        <w:br w:type="textWrapping"/>
-      </w:r>
-      <w:r>
-        <w:rPr>
-          <w:rStyle w:val="VerbatimChar"/>
-        </w:rPr>
-        <w:t xml:space="preserve">#&gt;   pcn    phase            variance</w:t>
-      </w:r>
-      <w:r>
-        <w:br w:type="textWrapping"/>
-      </w:r>
-      <w:r>
-        <w:rPr>
-          <w:rStyle w:val="VerbatimChar"/>
-        </w:rPr>
-        <w:t xml:space="preserve">#&gt;   &lt;glue&gt; &lt;fct&gt;               &lt;dbl&gt;</w:t>
-      </w:r>
-      <w:r>
-        <w:br w:type="textWrapping"/>
-      </w:r>
-      <w:r>
-        <w:rPr>
-          <w:rStyle w:val="VerbatimChar"/>
-        </w:rPr>
-        <w:t xml:space="preserve">#&gt; 1 PC1    Pre-European  0.00000216 </w:t>
-      </w:r>
-      <w:r>
-        <w:br w:type="textWrapping"/>
-      </w:r>
-      <w:r>
-        <w:rPr>
-          <w:rStyle w:val="VerbatimChar"/>
-        </w:rPr>
-        <w:t xml:space="preserve">#&gt; 2 PC1    Post-European 0.00000242 </w:t>
-      </w:r>
-      <w:r>
-        <w:br w:type="textWrapping"/>
-      </w:r>
-      <w:r>
-        <w:rPr>
-          <w:rStyle w:val="VerbatimChar"/>
-        </w:rPr>
-        <w:t xml:space="preserve">#&gt; 3 PC1    Chinese       0.000000902</w:t>
-      </w:r>
-      <w:r>
-        <w:br w:type="textWrapping"/>
-      </w:r>
-      <w:r>
-        <w:rPr>
-          <w:rStyle w:val="VerbatimChar"/>
-        </w:rPr>
-        <w:t xml:space="preserve">#&gt; 4 PC2    Pre-European  0.00000162 </w:t>
-      </w:r>
-      <w:r>
-        <w:br w:type="textWrapping"/>
-      </w:r>
-      <w:r>
-        <w:rPr>
-          <w:rStyle w:val="VerbatimChar"/>
-        </w:rPr>
-        <w:t xml:space="preserve">#&gt; 5 PC2    Post-European 0.000000902</w:t>
-      </w:r>
-      <w:r>
-        <w:br w:type="textWrapping"/>
-      </w:r>
-      <w:r>
-        <w:rPr>
-          <w:rStyle w:val="VerbatimChar"/>
-        </w:rPr>
-        <w:t xml:space="preserve">#&gt; 6 PC2    Chinese       0.000000587</w:t>
-      </w:r>
-      <w:r>
-        <w:br w:type="textWrapping"/>
-      </w:r>
-      <w:r>
-        <w:rPr>
-          <w:rStyle w:val="VerbatimChar"/>
-        </w:rPr>
-        <w:t xml:space="preserve">#&gt; 7 PC3    Pre-European  0.000000553</w:t>
-      </w:r>
-      <w:r>
-        <w:br w:type="textWrapping"/>
-      </w:r>
-      <w:r>
-        <w:rPr>
-          <w:rStyle w:val="VerbatimChar"/>
-        </w:rPr>
-        <w:t xml:space="preserve">#&gt; 8 PC3    Post-European 0.000000604</w:t>
-      </w:r>
-      <w:r>
-        <w:br w:type="textWrapping"/>
-      </w:r>
-      <w:r>
-        <w:rPr>
-          <w:rStyle w:val="VerbatimChar"/>
-        </w:rPr>
-        <w:t xml:space="preserve">#&gt; 9 PC3    Chinese       0.000000487</w:t>
-      </w:r>
-    </w:p>
-    <w:p>
-      <w:pPr>
-        <w:pStyle w:val="FirstParagraph"/>
-      </w:pPr>
-      <w:r>
-        <w:drawing>
-          <wp:inline>
-            <wp:extent cx="5943600" cy="4754880"/>
-            <wp:effectExtent b="0" l="0" r="0" t="0"/>
-            <wp:docPr descr="" title="" id="1" name="Picture"/>
-            <a:graphic>
-              <a:graphicData uri="http://schemas.openxmlformats.org/drawingml/2006/picture">
-                <pic:pic>
-                  <pic:nvPicPr>
-                    <pic:cNvPr descr="../figures/CV-test-2.png" id="0" name="Picture"/>
-                    <pic:cNvPicPr>
-                      <a:picLocks noChangeArrowheads="1" noChangeAspect="1"/>
-                    </pic:cNvPicPr>
-                  </pic:nvPicPr>
-                  <pic:blipFill>
-                    <a:blip r:embed="rId40"/>
-                    <a:stretch>
-                      <a:fillRect/>
-                    </a:stretch>
-                  </pic:blipFill>
-                  <pic:spPr bwMode="auto">
-                    <a:xfrm>
-                      <a:off x="0" y="0"/>
-                      <a:ext cx="5943600" cy="4754880"/>
-                    </a:xfrm>
-                    <a:prstGeom prst="rect">
-                      <a:avLst/>
-                    </a:prstGeom>
-                    <a:noFill/>
-                    <a:ln w="9525">
-                      <a:noFill/>
-                      <a:headEnd/>
-                      <a:tailEnd/>
-                    </a:ln>
-                  </pic:spPr>
-                </pic:pic>
-              </a:graphicData>
-            </a:graphic>
-          </wp:inline>
-        </w:drawing>
-      </w:r>
-    </w:p>
+        <w:t xml:space="preserve">Andrade, T., 2007. How Taiwan became chinese : Dutch, spanish, and han colonization in the seventeenth century. Columbia University Press, New York.</w:t>
+      </w:r>
+    </w:p>
+    <w:bookmarkEnd w:id="44"/>
+    <w:bookmarkStart w:id="45" w:name="ref-Arnold2000"/>
     <w:p>
       <w:pPr>
         <w:pStyle w:val="BodyText"/>
       </w:pPr>
       <w:r>
-        <w:t xml:space="preserve">The distributions of the first three PCs for each vessel suggest variations in shape standardization by period. The first PC, the hight of the vessels, shows more variations in the pre-Euro period compared to the Chinese period. Standardization appears strong in the pre-Euro period but weak in the Chinese period. P-values for a modified signed-likelihood ratio test of equality of CVs of PC1 &amp; PC2 show significant differences in standardization of vessel shape across some periods, especially between Chinese contact with either pre-European or post-European.</w:t>
-      </w:r>
-    </w:p>
-    <w:p>
-      <w:pPr>
-        <w:pStyle w:val="Heading1"/>
-      </w:pPr>
-      <w:bookmarkStart w:id="41" w:name="discussion"/>
-      <w:r>
-        <w:t xml:space="preserve">Discussion</w:t>
-      </w:r>
-      <w:bookmarkEnd w:id="41"/>
-    </w:p>
-    <w:p>
-      <w:pPr>
-        <w:pStyle w:val="Heading1"/>
-      </w:pPr>
-      <w:bookmarkStart w:id="42" w:name="conclusion"/>
-      <w:r>
-        <w:t xml:space="preserve">Conclusion</w:t>
-      </w:r>
-      <w:bookmarkEnd w:id="42"/>
-    </w:p>
-    <w:p>
-      <w:pPr>
-        <w:pStyle w:val="FirstParagraph"/>
-      </w:pPr>
-      <w:r>
-        <w:t xml:space="preserve">We find differences in shape and shape standardization of pottery that indicate changes in pottery production resulting from foreign contact, suggesting increasing craft specialization and changes in local social organization at Kiwulan. These results are important to understand the influence of culture contact on local indigenous societies and answer the anthropological question that concerns the the mechanisms for social changes. In addition, our case study, which includes an openly available research compendium of R code suitable for use with any other assemblage, will help to expand the use of shape-based quantitative methods to questions about craft specialization and standardization in prehistoric technologies.</w:t>
-      </w:r>
-    </w:p>
-    <w:p>
-      <w:pPr>
-        <w:pStyle w:val="Heading1"/>
-      </w:pPr>
-      <w:bookmarkStart w:id="43" w:name="acknowledgements"/>
-      <w:r>
-        <w:t xml:space="preserve">Acknowledgements</w:t>
-      </w:r>
-      <w:bookmarkEnd w:id="43"/>
-    </w:p>
-    <w:p>
-      <w:pPr>
-        <w:pStyle w:val="Heading5"/>
-      </w:pPr>
-      <w:bookmarkStart w:id="44" w:name="pagebreak"/>
-      <w:r>
-        <w:t xml:space="preserve">pagebreak</w:t>
-      </w:r>
-      <w:bookmarkEnd w:id="44"/>
-    </w:p>
-    <w:p>
-      <w:pPr>
-        <w:pStyle w:val="Heading1"/>
-      </w:pPr>
-      <w:bookmarkStart w:id="45" w:name="references"/>
-      <w:r>
-        <w:t xml:space="preserve">References</w:t>
-      </w:r>
-      <w:bookmarkEnd w:id="45"/>
-    </w:p>
-    <w:bookmarkStart w:id="78" w:name="refs"/>
-    <w:bookmarkStart w:id="46" w:name="ref-Adams2004"/>
-    <w:p>
-      <w:pPr>
-        <w:pStyle w:val="FirstParagraph"/>
-      </w:pPr>
-      <w:r>
-        <w:t xml:space="preserve">Adams, D.C., Rohlf, F.J., Slice, D.E., 2004. Geometric morphometrics: Ten years of progress following the “revolution”. Italian Journal of Zoology 71, 5–16.</w:t>
+        <w:t xml:space="preserve">Arnold, D.E., 2000. Does the standardization of ceramic pastes really mean specialization? Journal of Archaeological Method and Theory 7, 333–375.</w:t>
+      </w:r>
+    </w:p>
+    <w:bookmarkEnd w:id="45"/>
+    <w:bookmarkStart w:id="46" w:name="ref-Birch2019"/>
+    <w:p>
+      <w:pPr>
+        <w:pStyle w:val="BodyText"/>
+      </w:pPr>
+      <w:r>
+        <w:t xml:space="preserve">Birch, T., Martinón-Torres, M., 2019. Shape as a measure of weapon standardisation: From metric to geometric morphometric analysis of the iron age ‘havor’lance from southern scandinavia. Journal of Archaeological Science 101, 34–51.</w:t>
       </w:r>
     </w:p>
     <w:bookmarkEnd w:id="46"/>
-    <w:bookmarkStart w:id="47" w:name="ref-Arnold2000"/>
+    <w:bookmarkStart w:id="47" w:name="ref-Blackman1993"/>
     <w:p>
       <w:pPr>
         <w:pStyle w:val="BodyText"/>
       </w:pPr>
       <w:r>
-        <w:t xml:space="preserve">Arnold, D.E., 2000. Does the standardization of ceramic pastes really mean specialization? Journal of Archaeological Method and Theory 7, 333–375.</w:t>
+        <w:t xml:space="preserve">Blackman, M.J., Stein, G.J., Vandiver, P.B., 1993. The standardization hypothesis and ceramic mass production: Technological, compositional, and metric indices of craft specialization at tell leilan, Syria. American Antiquity 58, 60–80.</w:t>
       </w:r>
     </w:p>
     <w:bookmarkEnd w:id="47"/>
-    <w:bookmarkStart w:id="48" w:name="ref-Birch2019"/>
+    <w:bookmarkStart w:id="48" w:name="ref-Bonhomme2014"/>
     <w:p>
       <w:pPr>
         <w:pStyle w:val="BodyText"/>
       </w:pPr>
       <w:r>
-        <w:t xml:space="preserve">Birch, T., Martinón-Torres, M., 2019. Shape as a measure of weapon standardisation: From metric to geometric morphometric analysis of the iron age ‘havor’lance from southern scandinavia. Journal of Archaeological Science 101, 34–51.</w:t>
+        <w:t xml:space="preserve">Bonhomme, V., Picq, S., Gaucherel, C., Claude, J., others, 2014. Momocs: Outline analysis using r. Journal of Statistical Software 56, 1–24.</w:t>
       </w:r>
     </w:p>
     <w:bookmarkEnd w:id="48"/>
-    <w:bookmarkStart w:id="49" w:name="ref-Blackman1993"/>
+    <w:bookmarkStart w:id="49" w:name="ref-Bookstein1997"/>
     <w:p>
       <w:pPr>
         <w:pStyle w:val="BodyText"/>
       </w:pPr>
       <w:r>
-        <w:t xml:space="preserve">Blackman, M.J., Stein, G.J., Vandiver, P.B., 1993. The standardization hypothesis and ceramic mass production: Technological, compositional, and metric indices of craft specialization at tell leilan, Syria. American Antiquity 58, 60–80.</w:t>
+        <w:t xml:space="preserve">Bookstein, F.L., 1997. Landmark methods for forms without landmarks: Morphometrics of group differences in outline shape. Medical image analysis 1, 225–243.</w:t>
       </w:r>
     </w:p>
     <w:bookmarkEnd w:id="49"/>
-    <w:bookmarkStart w:id="50" w:name="ref-Bonhomme2014"/>
+    <w:bookmarkStart w:id="50" w:name="ref-Bookstein1991"/>
     <w:p>
       <w:pPr>
         <w:pStyle w:val="BodyText"/>
       </w:pPr>
       <w:r>
-        <w:t xml:space="preserve">Bonhomme, V., Picq, S., Gaucherel, C., Claude, J., others, 2014. Momocs: Outline analysis using r. Journal of Statistical Software 56, 1–24.</w:t>
+        <w:t xml:space="preserve">Bookstein, F.L., 1991. Morphometric tools for landmark data: Geometry and biology. Cambridge University Press.</w:t>
       </w:r>
     </w:p>
     <w:bookmarkEnd w:id="50"/>
-    <w:bookmarkStart w:id="51" w:name="ref-Bookstein1997"/>
+    <w:bookmarkStart w:id="51" w:name="ref-Buchanan2019"/>
     <w:p>
       <w:pPr>
         <w:pStyle w:val="BodyText"/>
       </w:pPr>
       <w:r>
-        <w:t xml:space="preserve">Bookstein, F.L., 1997. Landmark methods for forms without landmarks: Morphometrics of group differences in outline shape. Medical image analysis 1, 225–243.</w:t>
+        <w:t xml:space="preserve">Buchanan, B., Collard, M., O’Brien, M.J., 2019. Geometric morphometric analyses support incorporating the goshen point type into plainview. American Antiquity 1–11.</w:t>
       </w:r>
     </w:p>
     <w:bookmarkEnd w:id="51"/>
-    <w:bookmarkStart w:id="52" w:name="ref-Bookstein1991"/>
+    <w:bookmarkStart w:id="52" w:name="ref-Cardillo2010"/>
     <w:p>
       <w:pPr>
         <w:pStyle w:val="BodyText"/>
       </w:pPr>
       <w:r>
-        <w:t xml:space="preserve">Bookstein, F.L., 1991. Morphometric tools for landmark data: Geometry and biology. Cambridge University Press.</w:t>
+        <w:t xml:space="preserve">Cardillo, M., 2010. Some applications of geometric morphometrics to archaeology, in: Elewa, A.M.T. (Ed.), Morphometrics for Nonmorphometricians. Springer, pp. 325–341.</w:t>
       </w:r>
     </w:p>
     <w:bookmarkEnd w:id="52"/>
-    <w:bookmarkStart w:id="53" w:name="ref-Buchanan2019"/>
+    <w:bookmarkStart w:id="53" w:name="ref-Chen2007"/>
     <w:p>
       <w:pPr>
         <w:pStyle w:val="BodyText"/>
       </w:pPr>
       <w:r>
-        <w:t xml:space="preserve">Buchanan, B., Collard, M., O’Brien, M.J., 2019. Geometric morphometric analyses support incorporating the goshen point type into plainview. American Antiquity 1–11.</w:t>
+        <w:t xml:space="preserve">Chen, Y.-p., 2007. Qi wu lan yi zhi qiang jiu fa jue bao gao [report on the archaeological excavations at ki-wu-lan site]. Lanyang museum, Yilan, Taiwan.</w:t>
       </w:r>
     </w:p>
     <w:bookmarkEnd w:id="53"/>
-    <w:bookmarkStart w:id="54" w:name="ref-Cardillo2010"/>
+    <w:bookmarkStart w:id="54" w:name="ref-Claude2008"/>
     <w:p>
       <w:pPr>
         <w:pStyle w:val="BodyText"/>
       </w:pPr>
       <w:r>
-        <w:t xml:space="preserve">Cardillo, M., 2010. Some applications of geometric morphometrics to archaeology, in: Elewa, A.M.T. (Ed.), Morphometrics for Nonmorphometricians. Springer, pp. 325–341.</w:t>
+        <w:t xml:space="preserve">Claude, J., 2008. Morphometrics with r. Springer Science &amp; Business Media.</w:t>
       </w:r>
     </w:p>
     <w:bookmarkEnd w:id="54"/>
-    <w:bookmarkStart w:id="55" w:name="ref-Claude2008"/>
+    <w:bookmarkStart w:id="55" w:name="ref-Costin1991"/>
     <w:p>
       <w:pPr>
         <w:pStyle w:val="BodyText"/>
       </w:pPr>
       <w:r>
-        <w:t xml:space="preserve">Claude, J., 2008. Morphometrics with r. Springer Science &amp; Business Media.</w:t>
+        <w:t xml:space="preserve">Costin, C.L., 1991. Craft specialization: Issues in defining, documenting, and explaining the organization of production. Archaeological method and theory 1–56.</w:t>
       </w:r>
     </w:p>
     <w:bookmarkEnd w:id="55"/>
-    <w:bookmarkStart w:id="56" w:name="ref-Costin1991"/>
+    <w:bookmarkStart w:id="56" w:name="ref-Costin1995"/>
     <w:p>
       <w:pPr>
         <w:pStyle w:val="BodyText"/>
       </w:pPr>
       <w:r>
-        <w:t xml:space="preserve">Costin, C.L., 1991. Craft specialization: Issues in defining, documenting, and explaining the organization of production. Archaeological method and theory 1–56.</w:t>
+        <w:t xml:space="preserve">Costin, C.L., Hagstrum, M.B., 1995. Standardization, labor investment, skill, and the organization of ceramic production in late prehispanic highland Peru. American Antiquity 619–639.</w:t>
       </w:r>
     </w:p>
     <w:bookmarkEnd w:id="56"/>
-    <w:bookmarkStart w:id="57" w:name="ref-Costin1995"/>
+    <w:bookmarkStart w:id="57" w:name="ref-Fox2015"/>
     <w:p>
       <w:pPr>
         <w:pStyle w:val="BodyText"/>
       </w:pPr>
       <w:r>
-        <w:t xml:space="preserve">Costin, C.L., Hagstrum, M.B., 1995. Standardization, labor investment, skill, and the organization of ceramic production in late prehispanic highland Peru. American Antiquity 619–639.</w:t>
+        <w:t xml:space="preserve">Fox, A.N., 2015. A study of late woodland projectile point typology in new york using elliptical fourier outline analysis. Journal of Archaeological Science: Reports 4, 501–509.</w:t>
       </w:r>
     </w:p>
     <w:bookmarkEnd w:id="57"/>
-    <w:bookmarkStart w:id="58" w:name="ref-Fox2015"/>
+    <w:bookmarkStart w:id="58" w:name="ref-Gunz2013"/>
     <w:p>
       <w:pPr>
         <w:pStyle w:val="BodyText"/>
       </w:pPr>
       <w:r>
-        <w:t xml:space="preserve">Fox, A.N., 2015. A study of late woodland projectile point typology in new york using elliptical fourier outline analysis. Journal of Archaeological Science: Reports 4, 501–509.</w:t>
+        <w:t xml:space="preserve">Gunz, P., Mitteroecker, P., 2013. Semilandmarks: A method for quantifying curves and surfaces. Hystrix, the Italian Journal of Mammalogy 24, 103–109.</w:t>
       </w:r>
     </w:p>
     <w:bookmarkEnd w:id="58"/>
-    <w:bookmarkStart w:id="59" w:name="ref-Gunz2013"/>
+    <w:bookmarkStart w:id="59" w:name="ref-Haruda2019"/>
     <w:p>
       <w:pPr>
         <w:pStyle w:val="BodyText"/>
       </w:pPr>
       <w:r>
-        <w:t xml:space="preserve">Gunz, P., Mitteroecker, P., 2013. Semilandmarks: A method for quantifying curves and surfaces. Hystrix, the Italian Journal of Mammalogy 24, 103–109.</w:t>
+        <w:t xml:space="preserve">Haruda, A., Varfolomeev, V., Goriachev, A., Yermolayeva, A., Outram, A., 2019. A new zooarchaeological application for geometric morphometric methods: Distinguishing ovis aries morphotypes to address connectivity and mobility of prehistoric central asian pastoralists. Journal of Archaeological Science 107, 50–57.</w:t>
       </w:r>
     </w:p>
     <w:bookmarkEnd w:id="59"/>
-    <w:bookmarkStart w:id="60" w:name="ref-Haruda2019"/>
+    <w:bookmarkStart w:id="60" w:name="ref-Hirshman2010"/>
     <w:p>
       <w:pPr>
         <w:pStyle w:val="BodyText"/>
       </w:pPr>
       <w:r>
-        <w:t xml:space="preserve">Haruda, A., Varfolomeev, V., Goriachev, A., Yermolayeva, A., Outram, A., 2019. A new zooarchaeological application for geometric morphometric methods: Distinguishing ovis aries morphotypes to address connectivity and mobility of prehistoric central asian pastoralists. Journal of Archaeological Science 107, 50–57.</w:t>
+        <w:t xml:space="preserve">Hirshman, A.J., Lovis, W.A., Pollard, H.P., 2010. Specialization of ceramic production: A sherd assemblage based analytic perspective. Journal of Anthropological Archaeology 29, 265–277.</w:t>
       </w:r>
     </w:p>
     <w:bookmarkEnd w:id="60"/>
-    <w:bookmarkStart w:id="61" w:name="ref-Hirshman2010"/>
+    <w:bookmarkStart w:id="61" w:name="ref-Hoggard2019"/>
     <w:p>
       <w:pPr>
         <w:pStyle w:val="BodyText"/>
       </w:pPr>
       <w:r>
-        <w:t xml:space="preserve">Hirshman, A.J., Lovis, W.A., Pollard, H.P., 2010. Specialization of ceramic production: A sherd assemblage based analytic perspective. Journal of Anthropological Archaeology 29, 265–277.</w:t>
+        <w:t xml:space="preserve">Hoggard, C.S., McNabb, J., Cole, J.N., 2019. The application of elliptic fourier analysis in understanding biface shape and symmetry through the british acheulean. Journal of Paleolithic Archaeology 2, 115–133.</w:t>
       </w:r>
     </w:p>
     <w:bookmarkEnd w:id="61"/>
-    <w:bookmarkStart w:id="62" w:name="ref-Hoggard2019"/>
+    <w:bookmarkStart w:id="62" w:name="ref-Iovictua2010"/>
     <w:p>
       <w:pPr>
         <w:pStyle w:val="BodyText"/>
       </w:pPr>
       <w:r>
-        <w:t xml:space="preserve">Hoggard, C.S., McNabb, J., Cole, J.N., 2019. The application of elliptic fourier analysis in understanding biface shape and symmetry through the british acheulean. Journal of Paleolithic Archaeology 2, 115–133.</w:t>
+        <w:t xml:space="preserve">Ioviţă, R., 2010. Comparing stone tool resharpening trajectories with the aid of elliptical fourier analysis, in: New Perspectives on Old Stones. Springer, pp. 235–253.</w:t>
       </w:r>
     </w:p>
     <w:bookmarkEnd w:id="62"/>
-    <w:bookmarkStart w:id="63" w:name="ref-Iovictua2010"/>
+    <w:bookmarkStart w:id="63" w:name="ref-Kuhl1982"/>
     <w:p>
       <w:pPr>
         <w:pStyle w:val="BodyText"/>
       </w:pPr>
       <w:r>
-        <w:t xml:space="preserve">Ioviţă, R., 2010. Comparing stone tool resharpening trajectories with the aid of elliptical fourier analysis, in: New Perspectives on Old Stones. Springer, pp. 235–253.</w:t>
+        <w:t xml:space="preserve">Kuhl, F.P., Giardina, C.R., 1982. Elliptic fourier features of a closed contour. Computer graphics and image processing 18, 236–258.</w:t>
       </w:r>
     </w:p>
     <w:bookmarkEnd w:id="63"/>
-    <w:bookmarkStart w:id="64" w:name="ref-Kuhl1982"/>
+    <w:bookmarkStart w:id="64" w:name="ref-Lawing2010"/>
     <w:p>
       <w:pPr>
         <w:pStyle w:val="BodyText"/>
       </w:pPr>
       <w:r>
-        <w:t xml:space="preserve">Kuhl, F.P., Giardina, C.R., 1982. Elliptic fourier features of a closed contour. Computer graphics and image processing 18, 236–258.</w:t>
+        <w:t xml:space="preserve">Lawing, A.M., Polly, P.D., 2010. Geometric morphometrics: Recent applications to the study of evolution and development. Journal of Zoology 280, 1–7.</w:t>
       </w:r>
     </w:p>
     <w:bookmarkEnd w:id="64"/>
-    <w:bookmarkStart w:id="65" w:name="ref-Lawing2010"/>
+    <w:bookmarkStart w:id="65" w:name="ref-Lycett2013"/>
     <w:p>
       <w:pPr>
         <w:pStyle w:val="BodyText"/>
       </w:pPr>
       <w:r>
-        <w:t xml:space="preserve">Lawing, A.M., Polly, P.D., 2010. Geometric morphometrics: Recent applications to the study of evolution and development. Journal of Zoology 280, 1–7.</w:t>
+        <w:t xml:space="preserve">Lycett, S.J., Cramon-Taubadel, N. von, 2013. A 3D morphometric analysis of surface geometry in levallois cores: Patterns of stability and variability across regions and their implications. Journal of Archaeological Science 40, 1508–1517.</w:t>
       </w:r>
     </w:p>
     <w:bookmarkEnd w:id="65"/>
-    <w:bookmarkStart w:id="66" w:name="ref-Lycett2013"/>
+    <w:bookmarkStart w:id="67" w:name="ref-Marwick2017"/>
     <w:p>
       <w:pPr>
         <w:pStyle w:val="BodyText"/>
       </w:pPr>
       <w:r>
-        <w:t xml:space="preserve">Lycett, S.J., Cramon-Taubadel, N. von, 2013. A 3D morphometric analysis of surface geometry in levallois cores: Patterns of stability and variability across regions and their implications. Journal of Archaeological Science 40, 1508–1517.</w:t>
-      </w:r>
-    </w:p>
-    <w:bookmarkEnd w:id="66"/>
-    <w:bookmarkStart w:id="68" w:name="ref-Marwick2017"/>
-    <w:p>
-      <w:pPr>
-        <w:pStyle w:val="BodyText"/>
-      </w:pPr>
-      <w:r>
         <w:t xml:space="preserve">Marwick, B., 2017. Computational reproducibility in archaeological research: Basic principles and a case study of their implementation. Journal of Archaeological Method and Theory 24, 424–450.</w:t>
       </w:r>
       <w:r>
         <w:t xml:space="preserve"> </w:t>
       </w:r>
-      <w:hyperlink r:id="rId67">
+      <w:hyperlink r:id="rId66">
         <w:r>
           <w:rPr>
             <w:rStyle w:val="Hyperlink"/>
@@ -3507,124 +3122,124 @@
         </w:r>
       </w:hyperlink>
     </w:p>
+    <w:bookmarkEnd w:id="67"/>
+    <w:bookmarkStart w:id="68" w:name="ref-Marwick2018"/>
+    <w:p>
+      <w:pPr>
+        <w:pStyle w:val="BodyText"/>
+      </w:pPr>
+      <w:r>
+        <w:t xml:space="preserve">Marwick, B., Boettiger, C., Mullen, L., 2018. Packaging data analytical work reproducibly using r (and friends). The American Statistician 72, 80–88.</w:t>
+      </w:r>
+    </w:p>
     <w:bookmarkEnd w:id="68"/>
-    <w:bookmarkStart w:id="69" w:name="ref-Marwick2018"/>
+    <w:bookmarkStart w:id="69" w:name="ref-Marwick2019"/>
     <w:p>
       <w:pPr>
         <w:pStyle w:val="BodyText"/>
       </w:pPr>
       <w:r>
-        <w:t xml:space="preserve">Marwick, B., Boettiger, C., Mullen, L., 2018. Packaging data analytical work reproducibly using r (and friends). The American Statistician 72, 80–88.</w:t>
+        <w:t xml:space="preserve">Marwick, B., Krishnamoorthy, K., n.d. Cvequality: Tests for the equality of coefficients of variation from multiple groups.</w:t>
       </w:r>
     </w:p>
     <w:bookmarkEnd w:id="69"/>
-    <w:bookmarkStart w:id="70" w:name="ref-Marwick2019"/>
+    <w:bookmarkStart w:id="70" w:name="ref-Meloro2015"/>
     <w:p>
       <w:pPr>
         <w:pStyle w:val="BodyText"/>
       </w:pPr>
       <w:r>
-        <w:t xml:space="preserve">Marwick, B., Krishnamoorthy, K., n.d. Cvequality: Tests for the equality of coefficients of variation from multiple groups.</w:t>
+        <w:t xml:space="preserve">Meloro, C., Hudson, A., Rook, L., 2015. Feeding habits of extant and fossil canids as determined by their skull geometry. Journal of Zoology 295, 178–188.</w:t>
       </w:r>
     </w:p>
     <w:bookmarkEnd w:id="70"/>
-    <w:bookmarkStart w:id="71" w:name="ref-Meloro2015"/>
+    <w:bookmarkStart w:id="71" w:name="ref-Rlanguage2019"/>
     <w:p>
       <w:pPr>
         <w:pStyle w:val="BodyText"/>
       </w:pPr>
       <w:r>
-        <w:t xml:space="preserve">Meloro, C., Hudson, A., Rook, L., 2015. Feeding habits of extant and fossil canids as determined by their skull geometry. Journal of Zoology 295, 178–188.</w:t>
+        <w:t xml:space="preserve">R Core Team, 2019. R: A language and environment for statistical computing. R Foundation for Statistical Computing, Vienna, Austria.</w:t>
       </w:r>
     </w:p>
     <w:bookmarkEnd w:id="71"/>
-    <w:bookmarkStart w:id="72" w:name="ref-Rlanguage2019"/>
+    <w:bookmarkStart w:id="72" w:name="ref-Rice1991"/>
     <w:p>
       <w:pPr>
         <w:pStyle w:val="BodyText"/>
       </w:pPr>
       <w:r>
-        <w:t xml:space="preserve">R Core Team, 2019. R: A language and environment for statistical computing. R Foundation for Statistical Computing, Vienna, Austria.</w:t>
+        <w:t xml:space="preserve">Rice, P.M., 1991. Specialization, standardization, and diversity: A retrospective, in: Bishop, R.L., Lange, F.W. (Eds.), The Ceramic Legacy of Anna O. Shepard. University Press of Colorado Boulder, pp. 257–279.</w:t>
       </w:r>
     </w:p>
     <w:bookmarkEnd w:id="72"/>
-    <w:bookmarkStart w:id="73" w:name="ref-Rice1991"/>
+    <w:bookmarkStart w:id="73" w:name="ref-Slice2007"/>
     <w:p>
       <w:pPr>
         <w:pStyle w:val="BodyText"/>
       </w:pPr>
       <w:r>
-        <w:t xml:space="preserve">Rice, P.M., 1991. Specialization, standardization, and diversity: A retrospective, in: Bishop, R.L., Lange, F.W. (Eds.), The Ceramic Legacy of Anna O. Shepard. University Press of Colorado Boulder, pp. 257–279.</w:t>
+        <w:t xml:space="preserve">Slice, D.E., 2007. Geometric morphometrics. Annu. Rev. Anthropol. 36, 261–281.</w:t>
       </w:r>
     </w:p>
     <w:bookmarkEnd w:id="73"/>
-    <w:bookmarkStart w:id="74" w:name="ref-Slice2007"/>
+    <w:bookmarkStart w:id="74" w:name="ref-Stark1995"/>
     <w:p>
       <w:pPr>
         <w:pStyle w:val="BodyText"/>
       </w:pPr>
       <w:r>
-        <w:t xml:space="preserve">Slice, D.E., 2007. Geometric morphometrics. Annu. Rev. Anthropol. 36, 261–281.</w:t>
+        <w:t xml:space="preserve">Stark, B.L., 1995. Problems in analysis of standardization and specialization in pottery, in: Mills, B.J., Crown, P.L. (Eds.), Ceramic Production in the American Southwest. The University of Arizona Press, Tucson, pp. 231–267.</w:t>
       </w:r>
     </w:p>
     <w:bookmarkEnd w:id="74"/>
-    <w:bookmarkStart w:id="75" w:name="ref-Stark1995"/>
+    <w:bookmarkStart w:id="75" w:name="ref-Tite1999"/>
     <w:p>
       <w:pPr>
         <w:pStyle w:val="BodyText"/>
       </w:pPr>
       <w:r>
-        <w:t xml:space="preserve">Stark, B.L., 1995. Problems in analysis of standardization and specialization in pottery, in: Mills, B.J., Crown, P.L. (Eds.), Ceramic Production in the American Southwest. The University of Arizona Press, Tucson, pp. 231–267.</w:t>
+        <w:t xml:space="preserve">Tite, M.S., 1999. Pottery production, distribution, and consumption—the contribution of the physical sciences. Journal of archaeological method and theory 6, 181–233.</w:t>
       </w:r>
     </w:p>
     <w:bookmarkEnd w:id="75"/>
-    <w:bookmarkStart w:id="76" w:name="ref-Tite1999"/>
+    <w:bookmarkStart w:id="76" w:name="ref-Wilczek2014"/>
     <w:p>
       <w:pPr>
         <w:pStyle w:val="BodyText"/>
       </w:pPr>
       <w:r>
-        <w:t xml:space="preserve">Tite, M.S., 1999. Pottery production, distribution, and consumption—the contribution of the physical sciences. Journal of archaeological method and theory 6, 181–233.</w:t>
+        <w:t xml:space="preserve">Wilczek, J., Monna, F., Barral, P., Burlet, L., Chateau, C., Navarro, N., 2014. Morphometrics of second iron age ceramics–strengths, weaknesses, and comparison with traditional typology. Journal of archaeological science 50, 39–50.</w:t>
       </w:r>
     </w:p>
     <w:bookmarkEnd w:id="76"/>
-    <w:bookmarkStart w:id="77" w:name="ref-Wilczek2014"/>
-    <w:p>
-      <w:pPr>
-        <w:pStyle w:val="BodyText"/>
-      </w:pPr>
-      <w:r>
-        <w:t xml:space="preserve">Wilczek, J., Monna, F., Barral, P., Burlet, L., Chateau, C., Navarro, N., 2014. Morphometrics of second iron age ceramics–strengths, weaknesses, and comparison with traditional typology. Journal of archaeological science 50, 39–50.</w:t>
-      </w:r>
-    </w:p>
     <w:bookmarkEnd w:id="77"/>
-    <w:bookmarkEnd w:id="78"/>
     <w:p>
       <w:pPr>
         <w:pStyle w:val="Heading5"/>
       </w:pPr>
-      <w:bookmarkStart w:id="79" w:name="pagebreak-1"/>
+      <w:bookmarkStart w:id="78" w:name="pagebreak-1"/>
       <w:r>
         <w:t xml:space="preserve">pagebreak</w:t>
       </w:r>
+      <w:bookmarkEnd w:id="78"/>
+    </w:p>
+    <w:p>
+      <w:pPr>
+        <w:pStyle w:val="Heading3"/>
+      </w:pPr>
+      <w:bookmarkStart w:id="79" w:name="colophon"/>
+      <w:r>
+        <w:t xml:space="preserve">Colophon</w:t>
+      </w:r>
       <w:bookmarkEnd w:id="79"/>
     </w:p>
     <w:p>
       <w:pPr>
-        <w:pStyle w:val="Heading3"/>
-      </w:pPr>
-      <w:bookmarkStart w:id="80" w:name="colophon"/>
-      <w:r>
-        <w:t xml:space="preserve">Colophon</w:t>
-      </w:r>
-      <w:bookmarkEnd w:id="80"/>
-    </w:p>
-    <w:p>
-      <w:pPr>
         <w:pStyle w:val="FirstParagraph"/>
       </w:pPr>
       <w:r>
-        <w:t xml:space="preserve">This report was generated on 2019-12-22 21:18:15 using the following computational environment and dependencies:</w:t>
+        <w:t xml:space="preserve">This report was generated on 2019-12-27 23:17:18 using the following computational environment and dependencies:</w:t>
       </w:r>
     </w:p>
     <w:p>
@@ -3725,7 +3340,7 @@
         <w:rPr>
           <w:rStyle w:val="VerbatimChar"/>
         </w:rPr>
-        <w:t xml:space="preserve">#&gt;  date     2019-12-22                  </w:t>
+        <w:t xml:space="preserve">#&gt;  date     2019-12-27                  </w:t>
       </w:r>
       <w:r>
         <w:br w:type="textWrapping"/>
@@ -3752,1132 +3367,772 @@
         <w:rPr>
           <w:rStyle w:val="VerbatimChar"/>
         </w:rPr>
-        <w:t xml:space="preserve">#&gt;  package        * version  date       lib source                      </w:t>
-      </w:r>
-      <w:r>
-        <w:br w:type="textWrapping"/>
-      </w:r>
-      <w:r>
-        <w:rPr>
-          <w:rStyle w:val="VerbatimChar"/>
-        </w:rPr>
-        <w:t xml:space="preserve">#&gt;  abind            1.4-5    2016-07-21 [1] CRAN (R 3.6.0)              </w:t>
-      </w:r>
-      <w:r>
-        <w:br w:type="textWrapping"/>
-      </w:r>
-      <w:r>
-        <w:rPr>
-          <w:rStyle w:val="VerbatimChar"/>
-        </w:rPr>
-        <w:t xml:space="preserve">#&gt;  assertthat       0.2.1    2019-03-21 [1] CRAN (R 3.6.0)              </w:t>
-      </w:r>
-      <w:r>
-        <w:br w:type="textWrapping"/>
-      </w:r>
-      <w:r>
-        <w:rPr>
-          <w:rStyle w:val="VerbatimChar"/>
-        </w:rPr>
-        <w:t xml:space="preserve">#&gt;  backports        1.1.5    2019-10-02 [1] CRAN (R 3.6.0)              </w:t>
-      </w:r>
-      <w:r>
-        <w:br w:type="textWrapping"/>
-      </w:r>
-      <w:r>
-        <w:rPr>
-          <w:rStyle w:val="VerbatimChar"/>
-        </w:rPr>
-        <w:t xml:space="preserve">#&gt;  base64enc        0.1-3    2015-07-28 [1] CRAN (R 3.6.0)              </w:t>
-      </w:r>
-      <w:r>
-        <w:br w:type="textWrapping"/>
-      </w:r>
-      <w:r>
-        <w:rPr>
-          <w:rStyle w:val="VerbatimChar"/>
-        </w:rPr>
-        <w:t xml:space="preserve">#&gt;  bayesplot        1.7.0    2019-05-23 [1] CRAN (R 3.6.0)              </w:t>
-      </w:r>
-      <w:r>
-        <w:br w:type="textWrapping"/>
-      </w:r>
-      <w:r>
-        <w:rPr>
-          <w:rStyle w:val="VerbatimChar"/>
-        </w:rPr>
-        <w:t xml:space="preserve">#&gt;  bookdown         0.16     2019-11-22 [1] CRAN (R 3.6.0)              </w:t>
-      </w:r>
-      <w:r>
-        <w:br w:type="textWrapping"/>
-      </w:r>
-      <w:r>
-        <w:rPr>
-          <w:rStyle w:val="VerbatimChar"/>
-        </w:rPr>
-        <w:t xml:space="preserve">#&gt;  bridgesampling   0.7-2    2019-07-21 [1] CRAN (R 3.6.0)              </w:t>
-      </w:r>
-      <w:r>
-        <w:br w:type="textWrapping"/>
-      </w:r>
-      <w:r>
-        <w:rPr>
-          <w:rStyle w:val="VerbatimChar"/>
-        </w:rPr>
-        <w:t xml:space="preserve">#&gt;  brms           * 2.10.0   2019-08-29 [1] CRAN (R 3.6.0)              </w:t>
-      </w:r>
-      <w:r>
-        <w:br w:type="textWrapping"/>
-      </w:r>
-      <w:r>
-        <w:rPr>
-          <w:rStyle w:val="VerbatimChar"/>
-        </w:rPr>
-        <w:t xml:space="preserve">#&gt;  Brobdingnag      1.2-6    2018-08-13 [1] CRAN (R 3.6.0)              </w:t>
-      </w:r>
-      <w:r>
-        <w:br w:type="textWrapping"/>
-      </w:r>
-      <w:r>
-        <w:rPr>
-          <w:rStyle w:val="VerbatimChar"/>
-        </w:rPr>
-        <w:t xml:space="preserve">#&gt;  broom            0.5.2    2019-04-07 [1] CRAN (R 3.6.0)              </w:t>
-      </w:r>
-      <w:r>
-        <w:br w:type="textWrapping"/>
-      </w:r>
-      <w:r>
-        <w:rPr>
-          <w:rStyle w:val="VerbatimChar"/>
-        </w:rPr>
-        <w:t xml:space="preserve">#&gt;  callr            3.3.2    2019-09-22 [1] CRAN (R 3.6.0)              </w:t>
-      </w:r>
-      <w:r>
-        <w:br w:type="textWrapping"/>
-      </w:r>
-      <w:r>
-        <w:rPr>
-          <w:rStyle w:val="VerbatimChar"/>
-        </w:rPr>
-        <w:t xml:space="preserve">#&gt;  cellranger       1.1.0    2016-07-27 [1] CRAN (R 3.6.0)              </w:t>
-      </w:r>
-      <w:r>
-        <w:br w:type="textWrapping"/>
-      </w:r>
-      <w:r>
-        <w:rPr>
-          <w:rStyle w:val="VerbatimChar"/>
-        </w:rPr>
-        <w:t xml:space="preserve">#&gt;  cli              2.0.0    2019-12-09 [1] CRAN (R 3.6.1)              </w:t>
-      </w:r>
-      <w:r>
-        <w:br w:type="textWrapping"/>
-      </w:r>
-      <w:r>
-        <w:rPr>
-          <w:rStyle w:val="VerbatimChar"/>
-        </w:rPr>
-        <w:t xml:space="preserve">#&gt;  coda             0.19-3   2019-07-05 [1] CRAN (R 3.6.0)              </w:t>
-      </w:r>
-      <w:r>
-        <w:br w:type="textWrapping"/>
-      </w:r>
-      <w:r>
-        <w:rPr>
-          <w:rStyle w:val="VerbatimChar"/>
-        </w:rPr>
-        <w:t xml:space="preserve">#&gt;  codetools        0.2-16   2018-12-24 [1] CRAN (R 3.6.1)              </w:t>
-      </w:r>
-      <w:r>
-        <w:br w:type="textWrapping"/>
-      </w:r>
-      <w:r>
-        <w:rPr>
-          <w:rStyle w:val="VerbatimChar"/>
-        </w:rPr>
-        <w:t xml:space="preserve">#&gt;  colorspace       1.4-1    2019-03-18 [1] CRAN (R 3.6.0)              </w:t>
-      </w:r>
-      <w:r>
-        <w:br w:type="textWrapping"/>
-      </w:r>
-      <w:r>
-        <w:rPr>
-          <w:rStyle w:val="VerbatimChar"/>
-        </w:rPr>
-        <w:t xml:space="preserve">#&gt;  colourpicker     1.0      2017-09-27 [1] CRAN (R 3.6.0)              </w:t>
-      </w:r>
-      <w:r>
-        <w:br w:type="textWrapping"/>
-      </w:r>
-      <w:r>
-        <w:rPr>
-          <w:rStyle w:val="VerbatimChar"/>
-        </w:rPr>
-        <w:t xml:space="preserve">#&gt;  cowplot        * 0.9.4    2019-01-08 [1] CRAN (R 3.6.0)              </w:t>
-      </w:r>
-      <w:r>
-        <w:br w:type="textWrapping"/>
-      </w:r>
-      <w:r>
-        <w:rPr>
-          <w:rStyle w:val="VerbatimChar"/>
-        </w:rPr>
-        <w:t xml:space="preserve">#&gt;  crayon           1.3.4    2017-09-16 [1] CRAN (R 3.6.0)              </w:t>
-      </w:r>
-      <w:r>
-        <w:br w:type="textWrapping"/>
-      </w:r>
-      <w:r>
-        <w:rPr>
-          <w:rStyle w:val="VerbatimChar"/>
-        </w:rPr>
-        <w:t xml:space="preserve">#&gt;  crosstalk        1.0.0    2016-12-21 [1] CRAN (R 3.6.0)              </w:t>
-      </w:r>
-      <w:r>
-        <w:br w:type="textWrapping"/>
-      </w:r>
-      <w:r>
-        <w:rPr>
-          <w:rStyle w:val="VerbatimChar"/>
-        </w:rPr>
-        <w:t xml:space="preserve">#&gt;  cvequality     * 0.2.0    2019-01-07 [1] CRAN (R 3.6.0)              </w:t>
-      </w:r>
-      <w:r>
-        <w:br w:type="textWrapping"/>
-      </w:r>
-      <w:r>
-        <w:rPr>
-          <w:rStyle w:val="VerbatimChar"/>
-        </w:rPr>
-        <w:t xml:space="preserve">#&gt;  desc             1.2.0    2018-05-01 [1] CRAN (R 3.6.0)              </w:t>
-      </w:r>
-      <w:r>
-        <w:br w:type="textWrapping"/>
-      </w:r>
-      <w:r>
-        <w:rPr>
-          <w:rStyle w:val="VerbatimChar"/>
-        </w:rPr>
-        <w:t xml:space="preserve">#&gt;  devtools         2.2.1    2019-09-24 [1] CRAN (R 3.6.0)              </w:t>
-      </w:r>
-      <w:r>
-        <w:br w:type="textWrapping"/>
-      </w:r>
-      <w:r>
-        <w:rPr>
-          <w:rStyle w:val="VerbatimChar"/>
-        </w:rPr>
-        <w:t xml:space="preserve">#&gt;  digest           0.6.23   2019-11-23 [1] CRAN (R 3.6.0)              </w:t>
-      </w:r>
-      <w:r>
-        <w:br w:type="textWrapping"/>
-      </w:r>
-      <w:r>
-        <w:rPr>
-          <w:rStyle w:val="VerbatimChar"/>
-        </w:rPr>
-        <w:t xml:space="preserve">#&gt;  dplyr          * 0.8.3    2019-07-04 [1] CRAN (R 3.6.0)              </w:t>
-      </w:r>
-      <w:r>
-        <w:br w:type="textWrapping"/>
-      </w:r>
-      <w:r>
-        <w:rPr>
-          <w:rStyle w:val="VerbatimChar"/>
-        </w:rPr>
-        <w:t xml:space="preserve">#&gt;  DT               0.8      2019-08-07 [1] CRAN (R 3.6.0)              </w:t>
-      </w:r>
-      <w:r>
-        <w:br w:type="textWrapping"/>
-      </w:r>
-      <w:r>
-        <w:rPr>
-          <w:rStyle w:val="VerbatimChar"/>
-        </w:rPr>
-        <w:t xml:space="preserve">#&gt;  dygraphs         1.1.1.6  2018-07-11 [1] CRAN (R 3.6.0)              </w:t>
-      </w:r>
-      <w:r>
-        <w:br w:type="textWrapping"/>
-      </w:r>
-      <w:r>
-        <w:rPr>
-          <w:rStyle w:val="VerbatimChar"/>
-        </w:rPr>
-        <w:t xml:space="preserve">#&gt;  ellipsis         0.3.0    2019-09-20 [1] CRAN (R 3.6.0)              </w:t>
-      </w:r>
-      <w:r>
-        <w:br w:type="textWrapping"/>
-      </w:r>
-      <w:r>
-        <w:rPr>
-          <w:rStyle w:val="VerbatimChar"/>
-        </w:rPr>
-        <w:t xml:space="preserve">#&gt;  evaluate         0.14     2019-05-28 [1] CRAN (R 3.6.0)              </w:t>
-      </w:r>
-      <w:r>
-        <w:br w:type="textWrapping"/>
-      </w:r>
-      <w:r>
-        <w:rPr>
-          <w:rStyle w:val="VerbatimChar"/>
-        </w:rPr>
-        <w:t xml:space="preserve">#&gt;  fansi            0.4.0    2018-10-05 [1] CRAN (R 3.6.0)              </w:t>
-      </w:r>
-      <w:r>
-        <w:br w:type="textWrapping"/>
-      </w:r>
-      <w:r>
-        <w:rPr>
-          <w:rStyle w:val="VerbatimChar"/>
-        </w:rPr>
-        <w:t xml:space="preserve">#&gt;  farver           2.0.1    2019-11-13 [1] CRAN (R 3.6.0)              </w:t>
-      </w:r>
-      <w:r>
-        <w:br w:type="textWrapping"/>
-      </w:r>
-      <w:r>
-        <w:rPr>
-          <w:rStyle w:val="VerbatimChar"/>
-        </w:rPr>
-        <w:t xml:space="preserve">#&gt;  forcats        * 0.4.0    2019-02-17 [1] CRAN (R 3.6.0)              </w:t>
-      </w:r>
-      <w:r>
-        <w:br w:type="textWrapping"/>
-      </w:r>
-      <w:r>
-        <w:rPr>
-          <w:rStyle w:val="VerbatimChar"/>
-        </w:rPr>
-        <w:t xml:space="preserve">#&gt;  fs               1.3.1    2019-05-06 [1] CRAN (R 3.6.0)              </w:t>
-      </w:r>
-      <w:r>
-        <w:br w:type="textWrapping"/>
-      </w:r>
-      <w:r>
-        <w:rPr>
-          <w:rStyle w:val="VerbatimChar"/>
-        </w:rPr>
-        <w:t xml:space="preserve">#&gt;  generics         0.0.2    2018-11-29 [1] CRAN (R 3.6.0)              </w:t>
-      </w:r>
-      <w:r>
-        <w:br w:type="textWrapping"/>
-      </w:r>
-      <w:r>
-        <w:rPr>
-          <w:rStyle w:val="VerbatimChar"/>
-        </w:rPr>
-        <w:t xml:space="preserve">#&gt;  ggforce          0.2.2    2019-04-23 [1] CRAN (R 3.6.0)              </w:t>
-      </w:r>
-      <w:r>
-        <w:br w:type="textWrapping"/>
-      </w:r>
-      <w:r>
-        <w:rPr>
-          <w:rStyle w:val="VerbatimChar"/>
-        </w:rPr>
-        <w:t xml:space="preserve">#&gt;  ggplot2        * 3.2.1    2019-08-10 [1] CRAN (R 3.6.0)              </w:t>
-      </w:r>
-      <w:r>
-        <w:br w:type="textWrapping"/>
-      </w:r>
-      <w:r>
-        <w:rPr>
-          <w:rStyle w:val="VerbatimChar"/>
-        </w:rPr>
-        <w:t xml:space="preserve">#&gt;  ggridges         0.5.1    2018-09-27 [1] CRAN (R 3.6.0)              </w:t>
-      </w:r>
-      <w:r>
-        <w:br w:type="textWrapping"/>
-      </w:r>
-      <w:r>
-        <w:rPr>
-          <w:rStyle w:val="VerbatimChar"/>
-        </w:rPr>
-        <w:t xml:space="preserve">#&gt;  glue             1.3.1    2019-03-12 [1] CRAN (R 3.6.0)              </w:t>
-      </w:r>
-      <w:r>
-        <w:br w:type="textWrapping"/>
-      </w:r>
-      <w:r>
-        <w:rPr>
-          <w:rStyle w:val="VerbatimChar"/>
-        </w:rPr>
-        <w:t xml:space="preserve">#&gt;  gridExtra        2.3      2017-09-09 [1] CRAN (R 3.6.0)              </w:t>
-      </w:r>
-      <w:r>
-        <w:br w:type="textWrapping"/>
-      </w:r>
-      <w:r>
-        <w:rPr>
-          <w:rStyle w:val="VerbatimChar"/>
-        </w:rPr>
-        <w:t xml:space="preserve">#&gt;  gtable           0.3.0    2019-03-25 [1] CRAN (R 3.6.0)              </w:t>
-      </w:r>
-      <w:r>
-        <w:br w:type="textWrapping"/>
-      </w:r>
-      <w:r>
-        <w:rPr>
-          <w:rStyle w:val="VerbatimChar"/>
-        </w:rPr>
-        <w:t xml:space="preserve">#&gt;  gtools           3.8.1    2018-06-26 [1] CRAN (R 3.6.0)              </w:t>
-      </w:r>
-      <w:r>
-        <w:br w:type="textWrapping"/>
-      </w:r>
-      <w:r>
-        <w:rPr>
-          <w:rStyle w:val="VerbatimChar"/>
-        </w:rPr>
-        <w:t xml:space="preserve">#&gt;  haven            2.1.0    2019-02-19 [1] CRAN (R 3.6.0)              </w:t>
-      </w:r>
-      <w:r>
-        <w:br w:type="textWrapping"/>
-      </w:r>
-      <w:r>
-        <w:rPr>
-          <w:rStyle w:val="VerbatimChar"/>
-        </w:rPr>
-        <w:t xml:space="preserve">#&gt;  here           * 0.1      2017-05-28 [1] CRAN (R 3.6.0)              </w:t>
-      </w:r>
-      <w:r>
-        <w:br w:type="textWrapping"/>
-      </w:r>
-      <w:r>
-        <w:rPr>
-          <w:rStyle w:val="VerbatimChar"/>
-        </w:rPr>
-        <w:t xml:space="preserve">#&gt;  highr            0.8      2019-03-20 [1] CRAN (R 3.6.0)              </w:t>
-      </w:r>
-      <w:r>
-        <w:br w:type="textWrapping"/>
-      </w:r>
-      <w:r>
-        <w:rPr>
-          <w:rStyle w:val="VerbatimChar"/>
-        </w:rPr>
-        <w:t xml:space="preserve">#&gt;  hms              0.4.2    2018-03-10 [1] CRAN (R 3.6.0)              </w:t>
-      </w:r>
-      <w:r>
-        <w:br w:type="textWrapping"/>
-      </w:r>
-      <w:r>
-        <w:rPr>
-          <w:rStyle w:val="VerbatimChar"/>
-        </w:rPr>
-        <w:t xml:space="preserve">#&gt;  htmltools        0.3.6    2017-04-28 [1] CRAN (R 3.6.0)              </w:t>
-      </w:r>
-      <w:r>
-        <w:br w:type="textWrapping"/>
-      </w:r>
-      <w:r>
-        <w:rPr>
-          <w:rStyle w:val="VerbatimChar"/>
-        </w:rPr>
-        <w:t xml:space="preserve">#&gt;  htmlwidgets      1.3      2018-09-30 [1] CRAN (R 3.6.0)              </w:t>
-      </w:r>
-      <w:r>
-        <w:br w:type="textWrapping"/>
-      </w:r>
-      <w:r>
-        <w:rPr>
-          <w:rStyle w:val="VerbatimChar"/>
-        </w:rPr>
-        <w:t xml:space="preserve">#&gt;  httpuv           1.5.2    2019-09-11 [1] CRAN (R 3.6.0)              </w:t>
-      </w:r>
-      <w:r>
-        <w:br w:type="textWrapping"/>
-      </w:r>
-      <w:r>
-        <w:rPr>
-          <w:rStyle w:val="VerbatimChar"/>
-        </w:rPr>
-        <w:t xml:space="preserve">#&gt;  httr             1.4.1    2019-08-05 [1] CRAN (R 3.6.0)              </w:t>
-      </w:r>
-      <w:r>
-        <w:br w:type="textWrapping"/>
-      </w:r>
-      <w:r>
-        <w:rPr>
-          <w:rStyle w:val="VerbatimChar"/>
-        </w:rPr>
-        <w:t xml:space="preserve">#&gt;  igraph           1.2.4.1  2019-04-22 [1] CRAN (R 3.6.0)              </w:t>
-      </w:r>
-      <w:r>
-        <w:br w:type="textWrapping"/>
-      </w:r>
-      <w:r>
-        <w:rPr>
-          <w:rStyle w:val="VerbatimChar"/>
-        </w:rPr>
-        <w:t xml:space="preserve">#&gt;  inline           0.3.15   2018-05-18 [1] CRAN (R 3.6.0)              </w:t>
-      </w:r>
-      <w:r>
-        <w:br w:type="textWrapping"/>
-      </w:r>
-      <w:r>
-        <w:rPr>
-          <w:rStyle w:val="VerbatimChar"/>
-        </w:rPr>
-        <w:t xml:space="preserve">#&gt;  jsonlite         1.6      2018-12-07 [1] CRAN (R 3.6.0)              </w:t>
-      </w:r>
-      <w:r>
-        <w:br w:type="textWrapping"/>
-      </w:r>
-      <w:r>
-        <w:rPr>
-          <w:rStyle w:val="VerbatimChar"/>
-        </w:rPr>
-        <w:t xml:space="preserve">#&gt;  knitr            1.26     2019-11-12 [1] CRAN (R 3.6.1)              </w:t>
-      </w:r>
-      <w:r>
-        <w:br w:type="textWrapping"/>
-      </w:r>
-      <w:r>
-        <w:rPr>
-          <w:rStyle w:val="VerbatimChar"/>
-        </w:rPr>
-        <w:t xml:space="preserve">#&gt;  labeling         0.3      2014-08-23 [1] CRAN (R 3.6.0)              </w:t>
-      </w:r>
-      <w:r>
-        <w:br w:type="textWrapping"/>
-      </w:r>
-      <w:r>
-        <w:rPr>
-          <w:rStyle w:val="VerbatimChar"/>
-        </w:rPr>
-        <w:t xml:space="preserve">#&gt;  later            0.8.0    2019-02-11 [1] CRAN (R 3.6.0)              </w:t>
-      </w:r>
-      <w:r>
-        <w:br w:type="textWrapping"/>
-      </w:r>
-      <w:r>
-        <w:rPr>
-          <w:rStyle w:val="VerbatimChar"/>
-        </w:rPr>
-        <w:t xml:space="preserve">#&gt;  lattice          0.20-38  2018-11-04 [1] CRAN (R 3.6.1)              </w:t>
-      </w:r>
-      <w:r>
-        <w:br w:type="textWrapping"/>
-      </w:r>
-      <w:r>
-        <w:rPr>
-          <w:rStyle w:val="VerbatimChar"/>
-        </w:rPr>
-        <w:t xml:space="preserve">#&gt;  lazyeval         0.2.2    2019-03-15 [1] CRAN (R 3.6.0)              </w:t>
-      </w:r>
-      <w:r>
-        <w:br w:type="textWrapping"/>
-      </w:r>
-      <w:r>
-        <w:rPr>
-          <w:rStyle w:val="VerbatimChar"/>
-        </w:rPr>
-        <w:t xml:space="preserve">#&gt;  lifecycle        0.1.0    2019-08-01 [1] CRAN (R 3.6.0)              </w:t>
-      </w:r>
-      <w:r>
-        <w:br w:type="textWrapping"/>
-      </w:r>
-      <w:r>
-        <w:rPr>
-          <w:rStyle w:val="VerbatimChar"/>
-        </w:rPr>
-        <w:t xml:space="preserve">#&gt;  loo              2.1.0    2019-03-13 [1] CRAN (R 3.6.0)              </w:t>
-      </w:r>
-      <w:r>
-        <w:br w:type="textWrapping"/>
-      </w:r>
-      <w:r>
-        <w:rPr>
-          <w:rStyle w:val="VerbatimChar"/>
-        </w:rPr>
-        <w:t xml:space="preserve">#&gt;  lubridate        1.7.4    2018-04-11 [1] CRAN (R 3.6.0)              </w:t>
-      </w:r>
-      <w:r>
-        <w:br w:type="textWrapping"/>
-      </w:r>
-      <w:r>
-        <w:rPr>
-          <w:rStyle w:val="VerbatimChar"/>
-        </w:rPr>
-        <w:t xml:space="preserve">#&gt;  magrittr         1.5      2014-11-22 [1] CRAN (R 3.6.0)              </w:t>
-      </w:r>
-      <w:r>
-        <w:br w:type="textWrapping"/>
-      </w:r>
-      <w:r>
-        <w:rPr>
-          <w:rStyle w:val="VerbatimChar"/>
-        </w:rPr>
-        <w:t xml:space="preserve">#&gt;  markdown         1.1      2019-08-07 [1] CRAN (R 3.6.0)              </w:t>
-      </w:r>
-      <w:r>
-        <w:br w:type="textWrapping"/>
-      </w:r>
-      <w:r>
-        <w:rPr>
-          <w:rStyle w:val="VerbatimChar"/>
-        </w:rPr>
-        <w:t xml:space="preserve">#&gt;  MASS             7.3-51.4 2019-03-31 [1] CRAN (R 3.6.1)              </w:t>
-      </w:r>
-      <w:r>
-        <w:br w:type="textWrapping"/>
-      </w:r>
-      <w:r>
-        <w:rPr>
-          <w:rStyle w:val="VerbatimChar"/>
-        </w:rPr>
-        <w:t xml:space="preserve">#&gt;  Matrix           1.2-17   2019-03-22 [1] CRAN (R 3.6.1)              </w:t>
-      </w:r>
-      <w:r>
-        <w:br w:type="textWrapping"/>
-      </w:r>
-      <w:r>
-        <w:rPr>
-          <w:rStyle w:val="VerbatimChar"/>
-        </w:rPr>
-        <w:t xml:space="preserve">#&gt;  matrixStats      0.55.0   2019-09-07 [1] CRAN (R 3.6.0)              </w:t>
-      </w:r>
-      <w:r>
-        <w:br w:type="textWrapping"/>
-      </w:r>
-      <w:r>
-        <w:rPr>
-          <w:rStyle w:val="VerbatimChar"/>
-        </w:rPr>
-        <w:t xml:space="preserve">#&gt;  memoise          1.1.0    2017-04-21 [1] CRAN (R 3.6.0)              </w:t>
-      </w:r>
-      <w:r>
-        <w:br w:type="textWrapping"/>
-      </w:r>
-      <w:r>
-        <w:rPr>
-          <w:rStyle w:val="VerbatimChar"/>
-        </w:rPr>
-        <w:t xml:space="preserve">#&gt;  mgcv             1.8-28   2019-03-21 [1] CRAN (R 3.6.1)              </w:t>
-      </w:r>
-      <w:r>
-        <w:br w:type="textWrapping"/>
-      </w:r>
-      <w:r>
-        <w:rPr>
-          <w:rStyle w:val="VerbatimChar"/>
-        </w:rPr>
-        <w:t xml:space="preserve">#&gt;  mime             0.7      2019-06-11 [1] CRAN (R 3.6.0)              </w:t>
-      </w:r>
-      <w:r>
-        <w:br w:type="textWrapping"/>
-      </w:r>
-      <w:r>
-        <w:rPr>
-          <w:rStyle w:val="VerbatimChar"/>
-        </w:rPr>
-        <w:t xml:space="preserve">#&gt;  miniUI           0.1.1.1  2018-05-18 [1] CRAN (R 3.6.0)              </w:t>
-      </w:r>
-      <w:r>
-        <w:br w:type="textWrapping"/>
-      </w:r>
-      <w:r>
-        <w:rPr>
-          <w:rStyle w:val="VerbatimChar"/>
-        </w:rPr>
-        <w:t xml:space="preserve">#&gt;  modelr           0.1.4    2019-02-18 [1] CRAN (R 3.6.0)              </w:t>
-      </w:r>
-      <w:r>
-        <w:br w:type="textWrapping"/>
-      </w:r>
-      <w:r>
-        <w:rPr>
-          <w:rStyle w:val="VerbatimChar"/>
-        </w:rPr>
-        <w:t xml:space="preserve">#&gt;  Momocs         * 1.3.0    2019-12-20 [1] Github (MomX/Momocs@028e70e)</w:t>
-      </w:r>
-      <w:r>
-        <w:br w:type="textWrapping"/>
-      </w:r>
-      <w:r>
-        <w:rPr>
-          <w:rStyle w:val="VerbatimChar"/>
-        </w:rPr>
-        <w:t xml:space="preserve">#&gt;  munsell          0.5.0    2018-06-12 [1] CRAN (R 3.6.0)              </w:t>
-      </w:r>
-      <w:r>
-        <w:br w:type="textWrapping"/>
-      </w:r>
-      <w:r>
-        <w:rPr>
-          <w:rStyle w:val="VerbatimChar"/>
-        </w:rPr>
-        <w:t xml:space="preserve">#&gt;  nlme             3.1-140  2019-05-12 [1] CRAN (R 3.6.1)              </w:t>
-      </w:r>
-      <w:r>
-        <w:br w:type="textWrapping"/>
-      </w:r>
-      <w:r>
-        <w:rPr>
-          <w:rStyle w:val="VerbatimChar"/>
-        </w:rPr>
-        <w:t xml:space="preserve">#&gt;  pillar           1.4.2    2019-06-29 [1] CRAN (R 3.6.0)              </w:t>
-      </w:r>
-      <w:r>
-        <w:br w:type="textWrapping"/>
-      </w:r>
-      <w:r>
-        <w:rPr>
-          <w:rStyle w:val="VerbatimChar"/>
-        </w:rPr>
-        <w:t xml:space="preserve">#&gt;  pkgbuild         1.0.6    2019-10-09 [1] CRAN (R 3.6.0)              </w:t>
-      </w:r>
-      <w:r>
-        <w:br w:type="textWrapping"/>
-      </w:r>
-      <w:r>
-        <w:rPr>
-          <w:rStyle w:val="VerbatimChar"/>
-        </w:rPr>
-        <w:t xml:space="preserve">#&gt;  pkgconfig        2.0.3    2019-09-22 [1] CRAN (R 3.6.0)              </w:t>
-      </w:r>
-      <w:r>
-        <w:br w:type="textWrapping"/>
-      </w:r>
-      <w:r>
-        <w:rPr>
-          <w:rStyle w:val="VerbatimChar"/>
-        </w:rPr>
-        <w:t xml:space="preserve">#&gt;  pkgload          1.0.2    2018-10-29 [1] CRAN (R 3.6.0)              </w:t>
-      </w:r>
-      <w:r>
-        <w:br w:type="textWrapping"/>
-      </w:r>
-      <w:r>
-        <w:rPr>
-          <w:rStyle w:val="VerbatimChar"/>
-        </w:rPr>
-        <w:t xml:space="preserve">#&gt;  plyr             1.8.4    2016-06-08 [1] CRAN (R 3.6.0)              </w:t>
-      </w:r>
-      <w:r>
-        <w:br w:type="textWrapping"/>
-      </w:r>
-      <w:r>
-        <w:rPr>
-          <w:rStyle w:val="VerbatimChar"/>
-        </w:rPr>
-        <w:t xml:space="preserve">#&gt;  polyclip         1.10-0   2019-03-14 [1] CRAN (R 3.6.0)              </w:t>
-      </w:r>
-      <w:r>
-        <w:br w:type="textWrapping"/>
-      </w:r>
-      <w:r>
-        <w:rPr>
-          <w:rStyle w:val="VerbatimChar"/>
-        </w:rPr>
-        <w:t xml:space="preserve">#&gt;  prettyunits      1.0.2    2015-07-13 [1] CRAN (R 3.6.0)              </w:t>
-      </w:r>
-      <w:r>
-        <w:br w:type="textWrapping"/>
-      </w:r>
-      <w:r>
-        <w:rPr>
-          <w:rStyle w:val="VerbatimChar"/>
-        </w:rPr>
-        <w:t xml:space="preserve">#&gt;  processx         3.4.1    2019-07-18 [1] CRAN (R 3.6.0)              </w:t>
-      </w:r>
-      <w:r>
-        <w:br w:type="textWrapping"/>
-      </w:r>
-      <w:r>
-        <w:rPr>
-          <w:rStyle w:val="VerbatimChar"/>
-        </w:rPr>
-        <w:t xml:space="preserve">#&gt;  promises         1.0.1    2018-04-13 [1] CRAN (R 3.6.0)              </w:t>
-      </w:r>
-      <w:r>
-        <w:br w:type="textWrapping"/>
-      </w:r>
-      <w:r>
-        <w:rPr>
-          <w:rStyle w:val="VerbatimChar"/>
-        </w:rPr>
-        <w:t xml:space="preserve">#&gt;  ps               1.3.0    2018-12-21 [1] CRAN (R 3.6.0)              </w:t>
-      </w:r>
-      <w:r>
-        <w:br w:type="textWrapping"/>
-      </w:r>
-      <w:r>
-        <w:rPr>
-          <w:rStyle w:val="VerbatimChar"/>
-        </w:rPr>
-        <w:t xml:space="preserve">#&gt;  purrr          * 0.3.3    2019-10-18 [1] CRAN (R 3.6.0)              </w:t>
-      </w:r>
-      <w:r>
-        <w:br w:type="textWrapping"/>
-      </w:r>
-      <w:r>
-        <w:rPr>
-          <w:rStyle w:val="VerbatimChar"/>
-        </w:rPr>
-        <w:t xml:space="preserve">#&gt;  R6               2.4.1    2019-11-12 [1] CRAN (R 3.6.0)              </w:t>
-      </w:r>
-      <w:r>
-        <w:br w:type="textWrapping"/>
-      </w:r>
-      <w:r>
-        <w:rPr>
-          <w:rStyle w:val="VerbatimChar"/>
-        </w:rPr>
-        <w:t xml:space="preserve">#&gt;  Rcpp           * 1.0.3    2019-11-08 [1] CRAN (R 3.6.0)              </w:t>
-      </w:r>
-      <w:r>
-        <w:br w:type="textWrapping"/>
-      </w:r>
-      <w:r>
-        <w:rPr>
-          <w:rStyle w:val="VerbatimChar"/>
-        </w:rPr>
-        <w:t xml:space="preserve">#&gt;  readr          * 1.3.1    2018-12-21 [1] CRAN (R 3.6.0)              </w:t>
-      </w:r>
-      <w:r>
-        <w:br w:type="textWrapping"/>
-      </w:r>
-      <w:r>
-        <w:rPr>
-          <w:rStyle w:val="VerbatimChar"/>
-        </w:rPr>
-        <w:t xml:space="preserve">#&gt;  readxl           1.3.1    2019-03-13 [1] CRAN (R 3.6.0)              </w:t>
-      </w:r>
-      <w:r>
-        <w:br w:type="textWrapping"/>
-      </w:r>
-      <w:r>
-        <w:rPr>
-          <w:rStyle w:val="VerbatimChar"/>
-        </w:rPr>
-        <w:t xml:space="preserve">#&gt;  remotes          2.1.0    2019-06-24 [1] CRAN (R 3.6.0)              </w:t>
-      </w:r>
-      <w:r>
-        <w:br w:type="textWrapping"/>
-      </w:r>
-      <w:r>
-        <w:rPr>
-          <w:rStyle w:val="VerbatimChar"/>
-        </w:rPr>
-        <w:t xml:space="preserve">#&gt;  reshape2         1.4.3    2017-12-11 [1] CRAN (R 3.6.0)              </w:t>
-      </w:r>
-      <w:r>
-        <w:br w:type="textWrapping"/>
-      </w:r>
-      <w:r>
-        <w:rPr>
-          <w:rStyle w:val="VerbatimChar"/>
-        </w:rPr>
-        <w:t xml:space="preserve">#&gt;  rlang            0.4.2    2019-11-23 [1] CRAN (R 3.6.0)              </w:t>
-      </w:r>
-      <w:r>
-        <w:br w:type="textWrapping"/>
-      </w:r>
-      <w:r>
-        <w:rPr>
-          <w:rStyle w:val="VerbatimChar"/>
-        </w:rPr>
-        <w:t xml:space="preserve">#&gt;  rmarkdown        1.15     2019-08-21 [1] CRAN (R 3.6.0)              </w:t>
-      </w:r>
-      <w:r>
-        <w:br w:type="textWrapping"/>
-      </w:r>
-      <w:r>
-        <w:rPr>
-          <w:rStyle w:val="VerbatimChar"/>
-        </w:rPr>
-        <w:t xml:space="preserve">#&gt;  rprojroot        1.3-2    2018-01-03 [1] CRAN (R 3.6.0)              </w:t>
-      </w:r>
-      <w:r>
-        <w:br w:type="textWrapping"/>
-      </w:r>
-      <w:r>
-        <w:rPr>
-          <w:rStyle w:val="VerbatimChar"/>
-        </w:rPr>
-        <w:t xml:space="preserve">#&gt;  rsconnect        0.8.15   2019-07-22 [1] CRAN (R 3.6.0)              </w:t>
-      </w:r>
-      <w:r>
-        <w:br w:type="textWrapping"/>
-      </w:r>
-      <w:r>
-        <w:rPr>
-          <w:rStyle w:val="VerbatimChar"/>
-        </w:rPr>
-        <w:t xml:space="preserve">#&gt;  rstan            2.19.2   2019-07-09 [1] CRAN (R 3.6.0)              </w:t>
-      </w:r>
-      <w:r>
-        <w:br w:type="textWrapping"/>
-      </w:r>
-      <w:r>
-        <w:rPr>
-          <w:rStyle w:val="VerbatimChar"/>
-        </w:rPr>
-        <w:t xml:space="preserve">#&gt;  rstantools       2.0.0    2019-09-15 [1] CRAN (R 3.6.0)              </w:t>
-      </w:r>
-      <w:r>
-        <w:br w:type="textWrapping"/>
-      </w:r>
-      <w:r>
-        <w:rPr>
-          <w:rStyle w:val="VerbatimChar"/>
-        </w:rPr>
-        <w:t xml:space="preserve">#&gt;  rstudioapi       0.10     2019-03-19 [1] CRAN (R 3.6.0)              </w:t>
-      </w:r>
-      <w:r>
-        <w:br w:type="textWrapping"/>
-      </w:r>
-      <w:r>
-        <w:rPr>
-          <w:rStyle w:val="VerbatimChar"/>
-        </w:rPr>
-        <w:t xml:space="preserve">#&gt;  rvest            0.3.4    2019-05-15 [1] CRAN (R 3.6.0)              </w:t>
-      </w:r>
-      <w:r>
-        <w:br w:type="textWrapping"/>
-      </w:r>
-      <w:r>
-        <w:rPr>
-          <w:rStyle w:val="VerbatimChar"/>
-        </w:rPr>
-        <w:t xml:space="preserve">#&gt;  scales           1.1.0    2019-11-18 [1] CRAN (R 3.6.0)              </w:t>
-      </w:r>
-      <w:r>
-        <w:br w:type="textWrapping"/>
-      </w:r>
-      <w:r>
-        <w:rPr>
-          <w:rStyle w:val="VerbatimChar"/>
-        </w:rPr>
-        <w:t xml:space="preserve">#&gt;  sessioninfo      1.1.1    2018-11-05 [1] CRAN (R 3.6.0)              </w:t>
-      </w:r>
-      <w:r>
-        <w:br w:type="textWrapping"/>
-      </w:r>
-      <w:r>
-        <w:rPr>
-          <w:rStyle w:val="VerbatimChar"/>
-        </w:rPr>
-        <w:t xml:space="preserve">#&gt;  shiny            1.3.2    2019-04-22 [1] CRAN (R 3.6.0)              </w:t>
-      </w:r>
-      <w:r>
-        <w:br w:type="textWrapping"/>
-      </w:r>
-      <w:r>
-        <w:rPr>
-          <w:rStyle w:val="VerbatimChar"/>
-        </w:rPr>
-        <w:t xml:space="preserve">#&gt;  shinyjs          1.0      2018-01-08 [1] CRAN (R 3.6.0)              </w:t>
-      </w:r>
-      <w:r>
-        <w:br w:type="textWrapping"/>
-      </w:r>
-      <w:r>
-        <w:rPr>
-          <w:rStyle w:val="VerbatimChar"/>
-        </w:rPr>
-        <w:t xml:space="preserve">#&gt;  shinystan        2.5.0    2018-05-01 [1] CRAN (R 3.6.0)              </w:t>
-      </w:r>
-      <w:r>
-        <w:br w:type="textWrapping"/>
-      </w:r>
-      <w:r>
-        <w:rPr>
-          <w:rStyle w:val="VerbatimChar"/>
-        </w:rPr>
-        <w:t xml:space="preserve">#&gt;  shinythemes      1.1.2    2018-11-06 [1] CRAN (R 3.6.0)              </w:t>
-      </w:r>
-      <w:r>
-        <w:br w:type="textWrapping"/>
-      </w:r>
-      <w:r>
-        <w:rPr>
-          <w:rStyle w:val="VerbatimChar"/>
-        </w:rPr>
-        <w:t xml:space="preserve">#&gt;  StanHeaders      2.19.0   2019-09-07 [1] CRAN (R 3.6.0)              </w:t>
-      </w:r>
-      <w:r>
-        <w:br w:type="textWrapping"/>
-      </w:r>
-      <w:r>
-        <w:rPr>
-          <w:rStyle w:val="VerbatimChar"/>
-        </w:rPr>
-        <w:t xml:space="preserve">#&gt;  stringi          1.4.3    2019-03-12 [1] CRAN (R 3.6.0)              </w:t>
-      </w:r>
-      <w:r>
-        <w:br w:type="textWrapping"/>
-      </w:r>
-      <w:r>
-        <w:rPr>
-          <w:rStyle w:val="VerbatimChar"/>
-        </w:rPr>
-        <w:t xml:space="preserve">#&gt;  stringr        * 1.4.0    2019-02-10 [1] CRAN (R 3.6.0)              </w:t>
-      </w:r>
-      <w:r>
-        <w:br w:type="textWrapping"/>
-      </w:r>
-      <w:r>
-        <w:rPr>
-          <w:rStyle w:val="VerbatimChar"/>
-        </w:rPr>
-        <w:t xml:space="preserve">#&gt;  testthat         2.3.1    2019-12-01 [1] CRAN (R 3.6.1)              </w:t>
-      </w:r>
-      <w:r>
-        <w:br w:type="textWrapping"/>
-      </w:r>
-      <w:r>
-        <w:rPr>
-          <w:rStyle w:val="VerbatimChar"/>
-        </w:rPr>
-        <w:t xml:space="preserve">#&gt;  threejs          0.3.1    2017-08-13 [1] CRAN (R 3.6.0)              </w:t>
-      </w:r>
-      <w:r>
-        <w:br w:type="textWrapping"/>
-      </w:r>
-      <w:r>
-        <w:rPr>
-          <w:rStyle w:val="VerbatimChar"/>
-        </w:rPr>
-        <w:t xml:space="preserve">#&gt;  tibble         * 2.1.3    2019-06-06 [1] CRAN (R 3.6.0)              </w:t>
-      </w:r>
-      <w:r>
-        <w:br w:type="textWrapping"/>
-      </w:r>
-      <w:r>
-        <w:rPr>
-          <w:rStyle w:val="VerbatimChar"/>
-        </w:rPr>
-        <w:t xml:space="preserve">#&gt;  tidyr          * 1.0.0    2019-09-11 [1] CRAN (R 3.6.0)              </w:t>
-      </w:r>
-      <w:r>
-        <w:br w:type="textWrapping"/>
-      </w:r>
-      <w:r>
-        <w:rPr>
-          <w:rStyle w:val="VerbatimChar"/>
-        </w:rPr>
-        <w:t xml:space="preserve">#&gt;  tidyselect       0.2.5    2018-10-11 [1] CRAN (R 3.6.0)              </w:t>
-      </w:r>
-      <w:r>
-        <w:br w:type="textWrapping"/>
-      </w:r>
-      <w:r>
-        <w:rPr>
-          <w:rStyle w:val="VerbatimChar"/>
-        </w:rPr>
-        <w:t xml:space="preserve">#&gt;  tidyverse      * 1.2.1    2017-11-14 [1] CRAN (R 3.6.0)              </w:t>
-      </w:r>
-      <w:r>
-        <w:br w:type="textWrapping"/>
-      </w:r>
-      <w:r>
-        <w:rPr>
-          <w:rStyle w:val="VerbatimChar"/>
-        </w:rPr>
-        <w:t xml:space="preserve">#&gt;  tweenr           1.0.1    2018-12-14 [1] CRAN (R 3.6.0)              </w:t>
-      </w:r>
-      <w:r>
-        <w:br w:type="textWrapping"/>
-      </w:r>
-      <w:r>
-        <w:rPr>
-          <w:rStyle w:val="VerbatimChar"/>
-        </w:rPr>
-        <w:t xml:space="preserve">#&gt;  usethis          1.5.1    2019-07-04 [1] CRAN (R 3.6.0)              </w:t>
-      </w:r>
-      <w:r>
-        <w:br w:type="textWrapping"/>
-      </w:r>
-      <w:r>
-        <w:rPr>
-          <w:rStyle w:val="VerbatimChar"/>
-        </w:rPr>
-        <w:t xml:space="preserve">#&gt;  utf8             1.1.4    2018-05-24 [1] CRAN (R 3.6.0)              </w:t>
-      </w:r>
-      <w:r>
-        <w:br w:type="textWrapping"/>
-      </w:r>
-      <w:r>
-        <w:rPr>
-          <w:rStyle w:val="VerbatimChar"/>
-        </w:rPr>
-        <w:t xml:space="preserve">#&gt;  vctrs            0.2.0    2019-07-05 [1] CRAN (R 3.6.0)              </w:t>
-      </w:r>
-      <w:r>
-        <w:br w:type="textWrapping"/>
-      </w:r>
-      <w:r>
-        <w:rPr>
-          <w:rStyle w:val="VerbatimChar"/>
-        </w:rPr>
-        <w:t xml:space="preserve">#&gt;  withr            2.1.2    2018-03-15 [1] CRAN (R 3.6.0)              </w:t>
-      </w:r>
-      <w:r>
-        <w:br w:type="textWrapping"/>
-      </w:r>
-      <w:r>
-        <w:rPr>
-          <w:rStyle w:val="VerbatimChar"/>
-        </w:rPr>
-        <w:t xml:space="preserve">#&gt;  xfun             0.11     2019-11-12 [1] CRAN (R 3.6.1)              </w:t>
-      </w:r>
-      <w:r>
-        <w:br w:type="textWrapping"/>
-      </w:r>
-      <w:r>
-        <w:rPr>
-          <w:rStyle w:val="VerbatimChar"/>
-        </w:rPr>
-        <w:t xml:space="preserve">#&gt;  xml2             1.2.2    2019-08-09 [1] CRAN (R 3.6.0)              </w:t>
-      </w:r>
-      <w:r>
-        <w:br w:type="textWrapping"/>
-      </w:r>
-      <w:r>
-        <w:rPr>
-          <w:rStyle w:val="VerbatimChar"/>
-        </w:rPr>
-        <w:t xml:space="preserve">#&gt;  xtable           1.8-4    2019-04-21 [1] CRAN (R 3.6.0)              </w:t>
-      </w:r>
-      <w:r>
-        <w:br w:type="textWrapping"/>
-      </w:r>
-      <w:r>
-        <w:rPr>
-          <w:rStyle w:val="VerbatimChar"/>
-        </w:rPr>
-        <w:t xml:space="preserve">#&gt;  xts              0.11-2   2018-11-05 [1] CRAN (R 3.6.0)              </w:t>
-      </w:r>
-      <w:r>
-        <w:br w:type="textWrapping"/>
-      </w:r>
-      <w:r>
-        <w:rPr>
-          <w:rStyle w:val="VerbatimChar"/>
-        </w:rPr>
-        <w:t xml:space="preserve">#&gt;  yaml             2.2.0    2018-07-25 [1] CRAN (R 3.6.0)              </w:t>
-      </w:r>
-      <w:r>
-        <w:br w:type="textWrapping"/>
-      </w:r>
-      <w:r>
-        <w:rPr>
-          <w:rStyle w:val="VerbatimChar"/>
-        </w:rPr>
-        <w:t xml:space="preserve">#&gt;  zeallot          0.1.0    2018-01-28 [1] CRAN (R 3.6.0)              </w:t>
-      </w:r>
-      <w:r>
-        <w:br w:type="textWrapping"/>
-      </w:r>
-      <w:r>
-        <w:rPr>
-          <w:rStyle w:val="VerbatimChar"/>
-        </w:rPr>
-        <w:t xml:space="preserve">#&gt;  zoo              1.8-6    2019-05-28 [1] CRAN (R 3.6.0)              </w:t>
+        <w:t xml:space="preserve">#&gt;  package     * version  date       lib source                      </w:t>
+      </w:r>
+      <w:r>
+        <w:br w:type="textWrapping"/>
+      </w:r>
+      <w:r>
+        <w:rPr>
+          <w:rStyle w:val="VerbatimChar"/>
+        </w:rPr>
+        <w:t xml:space="preserve">#&gt;  assertthat    0.2.1    2019-03-21 [1] CRAN (R 3.6.0)              </w:t>
+      </w:r>
+      <w:r>
+        <w:br w:type="textWrapping"/>
+      </w:r>
+      <w:r>
+        <w:rPr>
+          <w:rStyle w:val="VerbatimChar"/>
+        </w:rPr>
+        <w:t xml:space="preserve">#&gt;  backports     1.1.5    2019-10-02 [1] CRAN (R 3.6.0)              </w:t>
+      </w:r>
+      <w:r>
+        <w:br w:type="textWrapping"/>
+      </w:r>
+      <w:r>
+        <w:rPr>
+          <w:rStyle w:val="VerbatimChar"/>
+        </w:rPr>
+        <w:t xml:space="preserve">#&gt;  bookdown      0.16     2019-11-22 [1] CRAN (R 3.6.0)              </w:t>
+      </w:r>
+      <w:r>
+        <w:br w:type="textWrapping"/>
+      </w:r>
+      <w:r>
+        <w:rPr>
+          <w:rStyle w:val="VerbatimChar"/>
+        </w:rPr>
+        <w:t xml:space="preserve">#&gt;  broom         0.5.2    2019-04-07 [1] CRAN (R 3.6.0)              </w:t>
+      </w:r>
+      <w:r>
+        <w:br w:type="textWrapping"/>
+      </w:r>
+      <w:r>
+        <w:rPr>
+          <w:rStyle w:val="VerbatimChar"/>
+        </w:rPr>
+        <w:t xml:space="preserve">#&gt;  callr         3.3.2    2019-09-22 [1] CRAN (R 3.6.0)              </w:t>
+      </w:r>
+      <w:r>
+        <w:br w:type="textWrapping"/>
+      </w:r>
+      <w:r>
+        <w:rPr>
+          <w:rStyle w:val="VerbatimChar"/>
+        </w:rPr>
+        <w:t xml:space="preserve">#&gt;  cellranger    1.1.0    2016-07-27 [1] CRAN (R 3.6.0)              </w:t>
+      </w:r>
+      <w:r>
+        <w:br w:type="textWrapping"/>
+      </w:r>
+      <w:r>
+        <w:rPr>
+          <w:rStyle w:val="VerbatimChar"/>
+        </w:rPr>
+        <w:t xml:space="preserve">#&gt;  cli           2.0.0    2019-12-09 [1] CRAN (R 3.6.1)              </w:t>
+      </w:r>
+      <w:r>
+        <w:br w:type="textWrapping"/>
+      </w:r>
+      <w:r>
+        <w:rPr>
+          <w:rStyle w:val="VerbatimChar"/>
+        </w:rPr>
+        <w:t xml:space="preserve">#&gt;  colorspace    1.4-1    2019-03-18 [1] CRAN (R 3.6.0)              </w:t>
+      </w:r>
+      <w:r>
+        <w:br w:type="textWrapping"/>
+      </w:r>
+      <w:r>
+        <w:rPr>
+          <w:rStyle w:val="VerbatimChar"/>
+        </w:rPr>
+        <w:t xml:space="preserve">#&gt;  cowplot     * 0.9.4    2019-01-08 [1] CRAN (R 3.6.0)              </w:t>
+      </w:r>
+      <w:r>
+        <w:br w:type="textWrapping"/>
+      </w:r>
+      <w:r>
+        <w:rPr>
+          <w:rStyle w:val="VerbatimChar"/>
+        </w:rPr>
+        <w:t xml:space="preserve">#&gt;  crayon        1.3.4    2017-09-16 [1] CRAN (R 3.6.0)              </w:t>
+      </w:r>
+      <w:r>
+        <w:br w:type="textWrapping"/>
+      </w:r>
+      <w:r>
+        <w:rPr>
+          <w:rStyle w:val="VerbatimChar"/>
+        </w:rPr>
+        <w:t xml:space="preserve">#&gt;  cvequality  * 0.2.0    2019-01-07 [1] CRAN (R 3.6.0)              </w:t>
+      </w:r>
+      <w:r>
+        <w:br w:type="textWrapping"/>
+      </w:r>
+      <w:r>
+        <w:rPr>
+          <w:rStyle w:val="VerbatimChar"/>
+        </w:rPr>
+        <w:t xml:space="preserve">#&gt;  desc          1.2.0    2018-05-01 [1] CRAN (R 3.6.0)              </w:t>
+      </w:r>
+      <w:r>
+        <w:br w:type="textWrapping"/>
+      </w:r>
+      <w:r>
+        <w:rPr>
+          <w:rStyle w:val="VerbatimChar"/>
+        </w:rPr>
+        <w:t xml:space="preserve">#&gt;  devtools      2.2.1    2019-09-24 [1] CRAN (R 3.6.0)              </w:t>
+      </w:r>
+      <w:r>
+        <w:br w:type="textWrapping"/>
+      </w:r>
+      <w:r>
+        <w:rPr>
+          <w:rStyle w:val="VerbatimChar"/>
+        </w:rPr>
+        <w:t xml:space="preserve">#&gt;  digest        0.6.23   2019-11-23 [1] CRAN (R 3.6.0)              </w:t>
+      </w:r>
+      <w:r>
+        <w:br w:type="textWrapping"/>
+      </w:r>
+      <w:r>
+        <w:rPr>
+          <w:rStyle w:val="VerbatimChar"/>
+        </w:rPr>
+        <w:t xml:space="preserve">#&gt;  dplyr       * 0.8.3    2019-07-04 [1] CRAN (R 3.6.0)              </w:t>
+      </w:r>
+      <w:r>
+        <w:br w:type="textWrapping"/>
+      </w:r>
+      <w:r>
+        <w:rPr>
+          <w:rStyle w:val="VerbatimChar"/>
+        </w:rPr>
+        <w:t xml:space="preserve">#&gt;  ellipsis      0.3.0    2019-09-20 [1] CRAN (R 3.6.0)              </w:t>
+      </w:r>
+      <w:r>
+        <w:br w:type="textWrapping"/>
+      </w:r>
+      <w:r>
+        <w:rPr>
+          <w:rStyle w:val="VerbatimChar"/>
+        </w:rPr>
+        <w:t xml:space="preserve">#&gt;  evaluate      0.14     2019-05-28 [1] CRAN (R 3.6.0)              </w:t>
+      </w:r>
+      <w:r>
+        <w:br w:type="textWrapping"/>
+      </w:r>
+      <w:r>
+        <w:rPr>
+          <w:rStyle w:val="VerbatimChar"/>
+        </w:rPr>
+        <w:t xml:space="preserve">#&gt;  fansi         0.4.0    2018-10-05 [1] CRAN (R 3.6.0)              </w:t>
+      </w:r>
+      <w:r>
+        <w:br w:type="textWrapping"/>
+      </w:r>
+      <w:r>
+        <w:rPr>
+          <w:rStyle w:val="VerbatimChar"/>
+        </w:rPr>
+        <w:t xml:space="preserve">#&gt;  farver        2.0.1    2019-11-13 [1] CRAN (R 3.6.0)              </w:t>
+      </w:r>
+      <w:r>
+        <w:br w:type="textWrapping"/>
+      </w:r>
+      <w:r>
+        <w:rPr>
+          <w:rStyle w:val="VerbatimChar"/>
+        </w:rPr>
+        <w:t xml:space="preserve">#&gt;  forcats     * 0.4.0    2019-02-17 [1] CRAN (R 3.6.0)              </w:t>
+      </w:r>
+      <w:r>
+        <w:br w:type="textWrapping"/>
+      </w:r>
+      <w:r>
+        <w:rPr>
+          <w:rStyle w:val="VerbatimChar"/>
+        </w:rPr>
+        <w:t xml:space="preserve">#&gt;  fs            1.3.1    2019-05-06 [1] CRAN (R 3.6.0)              </w:t>
+      </w:r>
+      <w:r>
+        <w:br w:type="textWrapping"/>
+      </w:r>
+      <w:r>
+        <w:rPr>
+          <w:rStyle w:val="VerbatimChar"/>
+        </w:rPr>
+        <w:t xml:space="preserve">#&gt;  generics      0.0.2    2018-11-29 [1] CRAN (R 3.6.0)              </w:t>
+      </w:r>
+      <w:r>
+        <w:br w:type="textWrapping"/>
+      </w:r>
+      <w:r>
+        <w:rPr>
+          <w:rStyle w:val="VerbatimChar"/>
+        </w:rPr>
+        <w:t xml:space="preserve">#&gt;  ggforce       0.2.2    2019-04-23 [1] CRAN (R 3.6.0)              </w:t>
+      </w:r>
+      <w:r>
+        <w:br w:type="textWrapping"/>
+      </w:r>
+      <w:r>
+        <w:rPr>
+          <w:rStyle w:val="VerbatimChar"/>
+        </w:rPr>
+        <w:t xml:space="preserve">#&gt;  ggplot2     * 3.2.1    2019-08-10 [1] CRAN (R 3.6.0)              </w:t>
+      </w:r>
+      <w:r>
+        <w:br w:type="textWrapping"/>
+      </w:r>
+      <w:r>
+        <w:rPr>
+          <w:rStyle w:val="VerbatimChar"/>
+        </w:rPr>
+        <w:t xml:space="preserve">#&gt;  glue          1.3.1    2019-03-12 [1] CRAN (R 3.6.0)              </w:t>
+      </w:r>
+      <w:r>
+        <w:br w:type="textWrapping"/>
+      </w:r>
+      <w:r>
+        <w:rPr>
+          <w:rStyle w:val="VerbatimChar"/>
+        </w:rPr>
+        <w:t xml:space="preserve">#&gt;  gtable        0.3.0    2019-03-25 [1] CRAN (R 3.6.0)              </w:t>
+      </w:r>
+      <w:r>
+        <w:br w:type="textWrapping"/>
+      </w:r>
+      <w:r>
+        <w:rPr>
+          <w:rStyle w:val="VerbatimChar"/>
+        </w:rPr>
+        <w:t xml:space="preserve">#&gt;  haven         2.1.0    2019-02-19 [1] CRAN (R 3.6.0)              </w:t>
+      </w:r>
+      <w:r>
+        <w:br w:type="textWrapping"/>
+      </w:r>
+      <w:r>
+        <w:rPr>
+          <w:rStyle w:val="VerbatimChar"/>
+        </w:rPr>
+        <w:t xml:space="preserve">#&gt;  here        * 0.1      2017-05-28 [1] CRAN (R 3.6.0)              </w:t>
+      </w:r>
+      <w:r>
+        <w:br w:type="textWrapping"/>
+      </w:r>
+      <w:r>
+        <w:rPr>
+          <w:rStyle w:val="VerbatimChar"/>
+        </w:rPr>
+        <w:t xml:space="preserve">#&gt;  highr         0.8      2019-03-20 [1] CRAN (R 3.6.0)              </w:t>
+      </w:r>
+      <w:r>
+        <w:br w:type="textWrapping"/>
+      </w:r>
+      <w:r>
+        <w:rPr>
+          <w:rStyle w:val="VerbatimChar"/>
+        </w:rPr>
+        <w:t xml:space="preserve">#&gt;  hms           0.4.2    2018-03-10 [1] CRAN (R 3.6.0)              </w:t>
+      </w:r>
+      <w:r>
+        <w:br w:type="textWrapping"/>
+      </w:r>
+      <w:r>
+        <w:rPr>
+          <w:rStyle w:val="VerbatimChar"/>
+        </w:rPr>
+        <w:t xml:space="preserve">#&gt;  htmltools     0.3.6    2017-04-28 [1] CRAN (R 3.6.0)              </w:t>
+      </w:r>
+      <w:r>
+        <w:br w:type="textWrapping"/>
+      </w:r>
+      <w:r>
+        <w:rPr>
+          <w:rStyle w:val="VerbatimChar"/>
+        </w:rPr>
+        <w:t xml:space="preserve">#&gt;  httr          1.4.1    2019-08-05 [1] CRAN (R 3.6.0)              </w:t>
+      </w:r>
+      <w:r>
+        <w:br w:type="textWrapping"/>
+      </w:r>
+      <w:r>
+        <w:rPr>
+          <w:rStyle w:val="VerbatimChar"/>
+        </w:rPr>
+        <w:t xml:space="preserve">#&gt;  jsonlite      1.6      2018-12-07 [1] CRAN (R 3.6.0)              </w:t>
+      </w:r>
+      <w:r>
+        <w:br w:type="textWrapping"/>
+      </w:r>
+      <w:r>
+        <w:rPr>
+          <w:rStyle w:val="VerbatimChar"/>
+        </w:rPr>
+        <w:t xml:space="preserve">#&gt;  knitr         1.26     2019-11-12 [1] CRAN (R 3.6.1)              </w:t>
+      </w:r>
+      <w:r>
+        <w:br w:type="textWrapping"/>
+      </w:r>
+      <w:r>
+        <w:rPr>
+          <w:rStyle w:val="VerbatimChar"/>
+        </w:rPr>
+        <w:t xml:space="preserve">#&gt;  labeling      0.3      2014-08-23 [1] CRAN (R 3.6.0)              </w:t>
+      </w:r>
+      <w:r>
+        <w:br w:type="textWrapping"/>
+      </w:r>
+      <w:r>
+        <w:rPr>
+          <w:rStyle w:val="VerbatimChar"/>
+        </w:rPr>
+        <w:t xml:space="preserve">#&gt;  lattice       0.20-38  2018-11-04 [1] CRAN (R 3.6.1)              </w:t>
+      </w:r>
+      <w:r>
+        <w:br w:type="textWrapping"/>
+      </w:r>
+      <w:r>
+        <w:rPr>
+          <w:rStyle w:val="VerbatimChar"/>
+        </w:rPr>
+        <w:t xml:space="preserve">#&gt;  lazyeval      0.2.2    2019-03-15 [1] CRAN (R 3.6.0)              </w:t>
+      </w:r>
+      <w:r>
+        <w:br w:type="textWrapping"/>
+      </w:r>
+      <w:r>
+        <w:rPr>
+          <w:rStyle w:val="VerbatimChar"/>
+        </w:rPr>
+        <w:t xml:space="preserve">#&gt;  lifecycle     0.1.0    2019-08-01 [1] CRAN (R 3.6.0)              </w:t>
+      </w:r>
+      <w:r>
+        <w:br w:type="textWrapping"/>
+      </w:r>
+      <w:r>
+        <w:rPr>
+          <w:rStyle w:val="VerbatimChar"/>
+        </w:rPr>
+        <w:t xml:space="preserve">#&gt;  lubridate     1.7.4    2018-04-11 [1] CRAN (R 3.6.0)              </w:t>
+      </w:r>
+      <w:r>
+        <w:br w:type="textWrapping"/>
+      </w:r>
+      <w:r>
+        <w:rPr>
+          <w:rStyle w:val="VerbatimChar"/>
+        </w:rPr>
+        <w:t xml:space="preserve">#&gt;  magrittr      1.5      2014-11-22 [1] CRAN (R 3.6.0)              </w:t>
+      </w:r>
+      <w:r>
+        <w:br w:type="textWrapping"/>
+      </w:r>
+      <w:r>
+        <w:rPr>
+          <w:rStyle w:val="VerbatimChar"/>
+        </w:rPr>
+        <w:t xml:space="preserve">#&gt;  MASS          7.3-51.4 2019-03-31 [1] CRAN (R 3.6.1)              </w:t>
+      </w:r>
+      <w:r>
+        <w:br w:type="textWrapping"/>
+      </w:r>
+      <w:r>
+        <w:rPr>
+          <w:rStyle w:val="VerbatimChar"/>
+        </w:rPr>
+        <w:t xml:space="preserve">#&gt;  memoise       1.1.0    2017-04-21 [1] CRAN (R 3.6.0)              </w:t>
+      </w:r>
+      <w:r>
+        <w:br w:type="textWrapping"/>
+      </w:r>
+      <w:r>
+        <w:rPr>
+          <w:rStyle w:val="VerbatimChar"/>
+        </w:rPr>
+        <w:t xml:space="preserve">#&gt;  modelr        0.1.4    2019-02-18 [1] CRAN (R 3.6.0)              </w:t>
+      </w:r>
+      <w:r>
+        <w:br w:type="textWrapping"/>
+      </w:r>
+      <w:r>
+        <w:rPr>
+          <w:rStyle w:val="VerbatimChar"/>
+        </w:rPr>
+        <w:t xml:space="preserve">#&gt;  Momocs      * 1.3.0    2019-12-20 [1] Github (MomX/Momocs@028e70e)</w:t>
+      </w:r>
+      <w:r>
+        <w:br w:type="textWrapping"/>
+      </w:r>
+      <w:r>
+        <w:rPr>
+          <w:rStyle w:val="VerbatimChar"/>
+        </w:rPr>
+        <w:t xml:space="preserve">#&gt;  munsell       0.5.0    2018-06-12 [1] CRAN (R 3.6.0)              </w:t>
+      </w:r>
+      <w:r>
+        <w:br w:type="textWrapping"/>
+      </w:r>
+      <w:r>
+        <w:rPr>
+          <w:rStyle w:val="VerbatimChar"/>
+        </w:rPr>
+        <w:t xml:space="preserve">#&gt;  nlme          3.1-140  2019-05-12 [1] CRAN (R 3.6.1)              </w:t>
+      </w:r>
+      <w:r>
+        <w:br w:type="textWrapping"/>
+      </w:r>
+      <w:r>
+        <w:rPr>
+          <w:rStyle w:val="VerbatimChar"/>
+        </w:rPr>
+        <w:t xml:space="preserve">#&gt;  pillar        1.4.3    2019-12-20 [1] CRAN (R 3.6.0)              </w:t>
+      </w:r>
+      <w:r>
+        <w:br w:type="textWrapping"/>
+      </w:r>
+      <w:r>
+        <w:rPr>
+          <w:rStyle w:val="VerbatimChar"/>
+        </w:rPr>
+        <w:t xml:space="preserve">#&gt;  pkgbuild      1.0.6    2019-10-09 [1] CRAN (R 3.6.0)              </w:t>
+      </w:r>
+      <w:r>
+        <w:br w:type="textWrapping"/>
+      </w:r>
+      <w:r>
+        <w:rPr>
+          <w:rStyle w:val="VerbatimChar"/>
+        </w:rPr>
+        <w:t xml:space="preserve">#&gt;  pkgconfig     2.0.3    2019-09-22 [1] CRAN (R 3.6.0)              </w:t>
+      </w:r>
+      <w:r>
+        <w:br w:type="textWrapping"/>
+      </w:r>
+      <w:r>
+        <w:rPr>
+          <w:rStyle w:val="VerbatimChar"/>
+        </w:rPr>
+        <w:t xml:space="preserve">#&gt;  pkgload       1.0.2    2018-10-29 [1] CRAN (R 3.6.0)              </w:t>
+      </w:r>
+      <w:r>
+        <w:br w:type="textWrapping"/>
+      </w:r>
+      <w:r>
+        <w:rPr>
+          <w:rStyle w:val="VerbatimChar"/>
+        </w:rPr>
+        <w:t xml:space="preserve">#&gt;  plyr          1.8.4    2016-06-08 [1] CRAN (R 3.6.0)              </w:t>
+      </w:r>
+      <w:r>
+        <w:br w:type="textWrapping"/>
+      </w:r>
+      <w:r>
+        <w:rPr>
+          <w:rStyle w:val="VerbatimChar"/>
+        </w:rPr>
+        <w:t xml:space="preserve">#&gt;  polyclip      1.10-0   2019-03-14 [1] CRAN (R 3.6.0)              </w:t>
+      </w:r>
+      <w:r>
+        <w:br w:type="textWrapping"/>
+      </w:r>
+      <w:r>
+        <w:rPr>
+          <w:rStyle w:val="VerbatimChar"/>
+        </w:rPr>
+        <w:t xml:space="preserve">#&gt;  prettyunits   1.0.2    2015-07-13 [1] CRAN (R 3.6.0)              </w:t>
+      </w:r>
+      <w:r>
+        <w:br w:type="textWrapping"/>
+      </w:r>
+      <w:r>
+        <w:rPr>
+          <w:rStyle w:val="VerbatimChar"/>
+        </w:rPr>
+        <w:t xml:space="preserve">#&gt;  processx      3.4.1    2019-07-18 [1] CRAN (R 3.6.0)              </w:t>
+      </w:r>
+      <w:r>
+        <w:br w:type="textWrapping"/>
+      </w:r>
+      <w:r>
+        <w:rPr>
+          <w:rStyle w:val="VerbatimChar"/>
+        </w:rPr>
+        <w:t xml:space="preserve">#&gt;  ps            1.3.0    2018-12-21 [1] CRAN (R 3.6.0)              </w:t>
+      </w:r>
+      <w:r>
+        <w:br w:type="textWrapping"/>
+      </w:r>
+      <w:r>
+        <w:rPr>
+          <w:rStyle w:val="VerbatimChar"/>
+        </w:rPr>
+        <w:t xml:space="preserve">#&gt;  purrr       * 0.3.3    2019-10-18 [1] CRAN (R 3.6.0)              </w:t>
+      </w:r>
+      <w:r>
+        <w:br w:type="textWrapping"/>
+      </w:r>
+      <w:r>
+        <w:rPr>
+          <w:rStyle w:val="VerbatimChar"/>
+        </w:rPr>
+        <w:t xml:space="preserve">#&gt;  R6            2.4.1    2019-11-12 [1] CRAN (R 3.6.0)              </w:t>
+      </w:r>
+      <w:r>
+        <w:br w:type="textWrapping"/>
+      </w:r>
+      <w:r>
+        <w:rPr>
+          <w:rStyle w:val="VerbatimChar"/>
+        </w:rPr>
+        <w:t xml:space="preserve">#&gt;  Rcpp          1.0.3    2019-11-08 [1] CRAN (R 3.6.0)              </w:t>
+      </w:r>
+      <w:r>
+        <w:br w:type="textWrapping"/>
+      </w:r>
+      <w:r>
+        <w:rPr>
+          <w:rStyle w:val="VerbatimChar"/>
+        </w:rPr>
+        <w:t xml:space="preserve">#&gt;  readr       * 1.3.1    2018-12-21 [1] CRAN (R 3.6.0)              </w:t>
+      </w:r>
+      <w:r>
+        <w:br w:type="textWrapping"/>
+      </w:r>
+      <w:r>
+        <w:rPr>
+          <w:rStyle w:val="VerbatimChar"/>
+        </w:rPr>
+        <w:t xml:space="preserve">#&gt;  readxl        1.3.1    2019-03-13 [1] CRAN (R 3.6.0)              </w:t>
+      </w:r>
+      <w:r>
+        <w:br w:type="textWrapping"/>
+      </w:r>
+      <w:r>
+        <w:rPr>
+          <w:rStyle w:val="VerbatimChar"/>
+        </w:rPr>
+        <w:t xml:space="preserve">#&gt;  remotes       2.1.0    2019-06-24 [1] CRAN (R 3.6.0)              </w:t>
+      </w:r>
+      <w:r>
+        <w:br w:type="textWrapping"/>
+      </w:r>
+      <w:r>
+        <w:rPr>
+          <w:rStyle w:val="VerbatimChar"/>
+        </w:rPr>
+        <w:t xml:space="preserve">#&gt;  reshape2      1.4.3    2017-12-11 [1] CRAN (R 3.6.0)              </w:t>
+      </w:r>
+      <w:r>
+        <w:br w:type="textWrapping"/>
+      </w:r>
+      <w:r>
+        <w:rPr>
+          <w:rStyle w:val="VerbatimChar"/>
+        </w:rPr>
+        <w:t xml:space="preserve">#&gt;  rlang         0.4.2    2019-11-23 [1] CRAN (R 3.6.0)              </w:t>
+      </w:r>
+      <w:r>
+        <w:br w:type="textWrapping"/>
+      </w:r>
+      <w:r>
+        <w:rPr>
+          <w:rStyle w:val="VerbatimChar"/>
+        </w:rPr>
+        <w:t xml:space="preserve">#&gt;  rmarkdown     1.15     2019-08-21 [1] CRAN (R 3.6.0)              </w:t>
+      </w:r>
+      <w:r>
+        <w:br w:type="textWrapping"/>
+      </w:r>
+      <w:r>
+        <w:rPr>
+          <w:rStyle w:val="VerbatimChar"/>
+        </w:rPr>
+        <w:t xml:space="preserve">#&gt;  rprojroot     1.3-2    2018-01-03 [1] CRAN (R 3.6.0)              </w:t>
+      </w:r>
+      <w:r>
+        <w:br w:type="textWrapping"/>
+      </w:r>
+      <w:r>
+        <w:rPr>
+          <w:rStyle w:val="VerbatimChar"/>
+        </w:rPr>
+        <w:t xml:space="preserve">#&gt;  rstudioapi    0.10     2019-03-19 [1] CRAN (R 3.6.0)              </w:t>
+      </w:r>
+      <w:r>
+        <w:br w:type="textWrapping"/>
+      </w:r>
+      <w:r>
+        <w:rPr>
+          <w:rStyle w:val="VerbatimChar"/>
+        </w:rPr>
+        <w:t xml:space="preserve">#&gt;  rvest         0.3.4    2019-05-15 [1] CRAN (R 3.6.0)              </w:t>
+      </w:r>
+      <w:r>
+        <w:br w:type="textWrapping"/>
+      </w:r>
+      <w:r>
+        <w:rPr>
+          <w:rStyle w:val="VerbatimChar"/>
+        </w:rPr>
+        <w:t xml:space="preserve">#&gt;  scales        1.1.0    2019-11-18 [1] CRAN (R 3.6.0)              </w:t>
+      </w:r>
+      <w:r>
+        <w:br w:type="textWrapping"/>
+      </w:r>
+      <w:r>
+        <w:rPr>
+          <w:rStyle w:val="VerbatimChar"/>
+        </w:rPr>
+        <w:t xml:space="preserve">#&gt;  sessioninfo   1.1.1    2018-11-05 [1] CRAN (R 3.6.0)              </w:t>
+      </w:r>
+      <w:r>
+        <w:br w:type="textWrapping"/>
+      </w:r>
+      <w:r>
+        <w:rPr>
+          <w:rStyle w:val="VerbatimChar"/>
+        </w:rPr>
+        <w:t xml:space="preserve">#&gt;  stringi       1.4.3    2019-03-12 [1] CRAN (R 3.6.0)              </w:t>
+      </w:r>
+      <w:r>
+        <w:br w:type="textWrapping"/>
+      </w:r>
+      <w:r>
+        <w:rPr>
+          <w:rStyle w:val="VerbatimChar"/>
+        </w:rPr>
+        <w:t xml:space="preserve">#&gt;  stringr     * 1.4.0    2019-02-10 [1] CRAN (R 3.6.0)              </w:t>
+      </w:r>
+      <w:r>
+        <w:br w:type="textWrapping"/>
+      </w:r>
+      <w:r>
+        <w:rPr>
+          <w:rStyle w:val="VerbatimChar"/>
+        </w:rPr>
+        <w:t xml:space="preserve">#&gt;  testthat      2.3.1    2019-12-01 [1] CRAN (R 3.6.1)              </w:t>
+      </w:r>
+      <w:r>
+        <w:br w:type="textWrapping"/>
+      </w:r>
+      <w:r>
+        <w:rPr>
+          <w:rStyle w:val="VerbatimChar"/>
+        </w:rPr>
+        <w:t xml:space="preserve">#&gt;  tibble      * 2.1.3    2019-06-06 [1] CRAN (R 3.6.0)              </w:t>
+      </w:r>
+      <w:r>
+        <w:br w:type="textWrapping"/>
+      </w:r>
+      <w:r>
+        <w:rPr>
+          <w:rStyle w:val="VerbatimChar"/>
+        </w:rPr>
+        <w:t xml:space="preserve">#&gt;  tidyr       * 1.0.0    2019-09-11 [1] CRAN (R 3.6.0)              </w:t>
+      </w:r>
+      <w:r>
+        <w:br w:type="textWrapping"/>
+      </w:r>
+      <w:r>
+        <w:rPr>
+          <w:rStyle w:val="VerbatimChar"/>
+        </w:rPr>
+        <w:t xml:space="preserve">#&gt;  tidyselect    0.2.5    2018-10-11 [1] CRAN (R 3.6.0)              </w:t>
+      </w:r>
+      <w:r>
+        <w:br w:type="textWrapping"/>
+      </w:r>
+      <w:r>
+        <w:rPr>
+          <w:rStyle w:val="VerbatimChar"/>
+        </w:rPr>
+        <w:t xml:space="preserve">#&gt;  tidyverse   * 1.2.1    2017-11-14 [1] CRAN (R 3.6.0)              </w:t>
+      </w:r>
+      <w:r>
+        <w:br w:type="textWrapping"/>
+      </w:r>
+      <w:r>
+        <w:rPr>
+          <w:rStyle w:val="VerbatimChar"/>
+        </w:rPr>
+        <w:t xml:space="preserve">#&gt;  tweenr        1.0.1    2018-12-14 [1] CRAN (R 3.6.0)              </w:t>
+      </w:r>
+      <w:r>
+        <w:br w:type="textWrapping"/>
+      </w:r>
+      <w:r>
+        <w:rPr>
+          <w:rStyle w:val="VerbatimChar"/>
+        </w:rPr>
+        <w:t xml:space="preserve">#&gt;  usethis       1.5.1    2019-07-04 [1] CRAN (R 3.6.0)              </w:t>
+      </w:r>
+      <w:r>
+        <w:br w:type="textWrapping"/>
+      </w:r>
+      <w:r>
+        <w:rPr>
+          <w:rStyle w:val="VerbatimChar"/>
+        </w:rPr>
+        <w:t xml:space="preserve">#&gt;  utf8          1.1.4    2018-05-24 [1] CRAN (R 3.6.0)              </w:t>
+      </w:r>
+      <w:r>
+        <w:br w:type="textWrapping"/>
+      </w:r>
+      <w:r>
+        <w:rPr>
+          <w:rStyle w:val="VerbatimChar"/>
+        </w:rPr>
+        <w:t xml:space="preserve">#&gt;  vctrs         0.2.1    2019-12-17 [1] CRAN (R 3.6.0)              </w:t>
+      </w:r>
+      <w:r>
+        <w:br w:type="textWrapping"/>
+      </w:r>
+      <w:r>
+        <w:rPr>
+          <w:rStyle w:val="VerbatimChar"/>
+        </w:rPr>
+        <w:t xml:space="preserve">#&gt;  withr         2.1.2    2018-03-15 [1] CRAN (R 3.6.0)              </w:t>
+      </w:r>
+      <w:r>
+        <w:br w:type="textWrapping"/>
+      </w:r>
+      <w:r>
+        <w:rPr>
+          <w:rStyle w:val="VerbatimChar"/>
+        </w:rPr>
+        <w:t xml:space="preserve">#&gt;  xfun          0.11     2019-11-12 [1] CRAN (R 3.6.1)              </w:t>
+      </w:r>
+      <w:r>
+        <w:br w:type="textWrapping"/>
+      </w:r>
+      <w:r>
+        <w:rPr>
+          <w:rStyle w:val="VerbatimChar"/>
+        </w:rPr>
+        <w:t xml:space="preserve">#&gt;  xml2          1.2.2    2019-08-09 [1] CRAN (R 3.6.0)              </w:t>
+      </w:r>
+      <w:r>
+        <w:br w:type="textWrapping"/>
+      </w:r>
+      <w:r>
+        <w:rPr>
+          <w:rStyle w:val="VerbatimChar"/>
+        </w:rPr>
+        <w:t xml:space="preserve">#&gt;  yaml          2.2.0    2018-07-25 [1] CRAN (R 3.6.0)              </w:t>
+      </w:r>
+      <w:r>
+        <w:br w:type="textWrapping"/>
+      </w:r>
+      <w:r>
+        <w:rPr>
+          <w:rStyle w:val="VerbatimChar"/>
+        </w:rPr>
+        <w:t xml:space="preserve">#&gt;  zeallot       0.1.0    2018-01-28 [1] CRAN (R 3.6.0)              </w:t>
       </w:r>
       <w:r>
         <w:br w:type="textWrapping"/>
@@ -4932,7 +4187,7 @@
         <w:rPr>
           <w:rStyle w:val="VerbatimChar"/>
         </w:rPr>
-        <w:t xml:space="preserve">#&gt; Head:     [538cb71] 2019-12-23: work on MANOVA table</w:t>
+        <w:t xml:space="preserve">#&gt; Head:     [8799372] 2019-12-28: add references</w:t>
       </w:r>
     </w:p>
     <w:p>
@@ -4940,7 +4195,7 @@
         <w:pStyle w:val="FirstParagraph"/>
       </w:pPr>
       <w:r>
-        <w:t xml:space="preserve">Word count: 3548</w:t>
+        <w:t xml:space="preserve">Word count: 3596</w:t>
       </w:r>
     </w:p>
     <w:sectPr>

</xml_diff>

<commit_message>
reorganize and add references
</commit_message>
<xml_diff>
--- a/analysis/paper/paper.docx
+++ b/analysis/paper/paper.docx
@@ -145,7 +145,7 @@
         <w:pStyle w:val="Date"/>
       </w:pPr>
       <w:r>
-        <w:t xml:space="preserve">01</w:t>
+        <w:t xml:space="preserve">02</w:t>
       </w:r>
       <w:r>
         <w:t xml:space="preserve"> </w:t>
@@ -1657,16 +1657,7 @@
         <w:t xml:space="preserve"> </w:t>
       </w:r>
       <w:r>
-        <w:t xml:space="preserve">(</w:t>
-      </w:r>
-      <w:r>
-        <w:rPr>
-          <w:b/>
-        </w:rPr>
-        <w:t xml:space="preserve">???</w:t>
-      </w:r>
-      <w:r>
-        <w:t xml:space="preserve">)</w:t>
+        <w:t xml:space="preserve">(Stark, 1995a)</w:t>
       </w:r>
       <w:r>
         <w:t xml:space="preserve">. However, the explanation for the emergence of specialized production emerges might not be exclusive or straightforward. Also, specialization is not necessarily accompanied with social differentiation that is observed in lowland northern Philippines with low degree of ceramic specialization during the Spanish colonial period</w:t>
@@ -1684,11 +1675,199 @@
         <w:t xml:space="preserve"> </w:t>
       </w:r>
       <w:r>
-        <w:t xml:space="preserve">(ROUX, 2018)</w:t>
+        <w:t xml:space="preserve">(Roux and Karasik, 2018)</w:t>
       </w:r>
       <w:r>
         <w:t xml:space="preserve">.</w:t>
       </w:r>
+    </w:p>
+    <w:p>
+      <w:pPr>
+        <w:pStyle w:val="BodyText"/>
+      </w:pPr>
+      <w:r>
+        <w:t xml:space="preserve">The variation of standardization of specialized product is commonly used as indicator to identify craft specialization based on the assumption that specialized mass production will lead to uniformity of the product due to routinization, increased skills, and fewer number of producers involved in production</w:t>
+      </w:r>
+      <w:r>
+        <w:t xml:space="preserve"> </w:t>
+      </w:r>
+      <w:r>
+        <w:t xml:space="preserve">(Costin, 2001, 1991; Stark, 1995b)</w:t>
+      </w:r>
+      <w:r>
+        <w:t xml:space="preserve">. For ceramic standardization, several measurements have been proposed, such as metric, compositional, and technological approaches</w:t>
+      </w:r>
+      <w:r>
+        <w:t xml:space="preserve"> </w:t>
+      </w:r>
+      <w:r>
+        <w:t xml:space="preserve">(Arnold, 2000; Blackman et al., 1993; Costin, 1991; Rice, 1991; Roux, 2015; Tite, 1999)</w:t>
+      </w:r>
+      <w:r>
+        <w:t xml:space="preserve">. Among those variables, metric measurement is widely applied in archaeological assemblages by calculating coefficient of variation between sets of data coupled with statistical comparison that lower value reflects higher degree of standardization</w:t>
+      </w:r>
+      <w:r>
+        <w:t xml:space="preserve"> </w:t>
+      </w:r>
+      <w:r>
+        <w:t xml:space="preserve">(Eerkens and Bettinger, 2001; Roux, 2003; Stark, 1995b)</w:t>
+      </w:r>
+      <w:r>
+        <w:t xml:space="preserve">. However, this traditional typological and linear measurements might be limited because they can be insensitive to subtle variations resulting from changes in assembles. Shape analysis based on geometric morphometrics method are new approaches for measuring the degree of standardization since it takes the overall shape as variable for comparison</w:t>
+      </w:r>
+      <w:r>
+        <w:t xml:space="preserve"> </w:t>
+      </w:r>
+      <w:r>
+        <w:t xml:space="preserve">(Slice, 2007)</w:t>
+      </w:r>
+      <w:r>
+        <w:t xml:space="preserve">. Taking geometric morphomerics approaches to the measurement of craft specialization, we study shape and standardization of locally made ceramic to identify changes in ceramic production in cross-cultural interaction contexts at Kiwulan (1350-1950 AD), a large multi-component archaeological site in northeastern Taiwan. The aim of this paper is to investigate if there are increasing ceracmic specialization resulting from interaction with the Europeans and the Chinese, two major foreign influences in early historical Taiwan that might indicate social changes in the indigenous society.</w:t>
+      </w:r>
+    </w:p>
+    <w:p>
+      <w:pPr>
+        <w:pStyle w:val="Heading2"/>
+      </w:pPr>
+      <w:bookmarkStart w:id="21" w:name="geometric-morphometric-approach-shape-analysis-for-ceramic-specialization"/>
+      <w:r>
+        <w:t xml:space="preserve">Geometric Morphometric approach: shape analysis for ceramic specialization</w:t>
+      </w:r>
+      <w:bookmarkEnd w:id="21"/>
+    </w:p>
+    <w:p>
+      <w:pPr>
+        <w:pStyle w:val="FirstParagraph"/>
+      </w:pPr>
+      <w:r>
+        <w:t xml:space="preserve">Geometric morphometric methods (GMM) has been increasingly applied in archaeology for shape analysis, which explores morphological variability and similarity of archaeological materials to address the questions of anthropological interests. Different from linear measurement approaches that capture shapes by measuring length, width or ratios of objects, geometric morphometrics methods use Cartesian coordinates of morphological structures to define the shapes</w:t>
+      </w:r>
+      <w:r>
+        <w:t xml:space="preserve"> </w:t>
+      </w:r>
+      <w:r>
+        <w:t xml:space="preserve">(Adams et al., 2004; Bookstein, 1997; Lawing and Polly, 2010; Slice, 2007)</w:t>
+      </w:r>
+      <w:r>
+        <w:t xml:space="preserve">. Landmarks, curves or outlines of objects can be represented by coordinates by their unique point location with respect to numerical values of coordinate axes. According to different focuses and nature of original shape data, there are two common morphometric methods used to capture and analyze the shapes, landmark approaches and outline approaches</w:t>
+      </w:r>
+      <w:r>
+        <w:t xml:space="preserve"> </w:t>
+      </w:r>
+      <w:r>
+        <w:t xml:space="preserve">(Adams et al., 2004)</w:t>
+      </w:r>
+      <w:r>
+        <w:t xml:space="preserve">. Landmark approaches assign a set of landmarks or semilandmarks onto objects as reference points that can be specified on a coordinate system as x, y coordinates for two dimensions, or x, y, z coordinates for three dimensions. Based on distances between raw landmarks, objects are translated to a common centroid, rescaled into the same size, and rotated until the summed squared distances between corresponding landmarks are minimized using generalized Procrustes analysis (GPA)</w:t>
+      </w:r>
+      <w:r>
+        <w:t xml:space="preserve"> </w:t>
+      </w:r>
+      <w:r>
+        <w:t xml:space="preserve">(Bookstein, 1991)</w:t>
+      </w:r>
+      <w:r>
+        <w:t xml:space="preserve">. GPA is a method that superimposes sets of landmark configurations into a common coordinate system, where superimposed landmark coordinates are used as shape variables for further multivariate statistics analyses</w:t>
+      </w:r>
+      <w:r>
+        <w:t xml:space="preserve">(Slice, 2007)</w:t>
+      </w:r>
+      <w:r>
+        <w:t xml:space="preserve">. Landmark-based morphometrics is widely used for archaeological objects where a morphological signature is obvious to identity which provides ideal reference points for landmark placement, such as projectile point tips or biologically measurements points indicating osteological features</w:t>
+      </w:r>
+      <w:r>
+        <w:t xml:space="preserve"> </w:t>
+      </w:r>
+      <w:r>
+        <w:t xml:space="preserve">(Birch and Martinón-Torres, 2019; Buchanan et al., 2019; Cardillo, 2010; Haruda et al., 2019; Lycett and Cramon-Taubadel, 2013; Meloro et al., 2015)</w:t>
+      </w:r>
+      <w:r>
+        <w:t xml:space="preserve">.</w:t>
+      </w:r>
+    </w:p>
+    <w:p>
+      <w:pPr>
+        <w:pStyle w:val="BodyText"/>
+      </w:pPr>
+      <w:r>
+        <w:t xml:space="preserve">However, one limitation of landmark-based morphometrics is that landmark data may not be able to capture the shape differences of a morphological structure where the curving outlines between landmarks convey important information. In addition, obvious and reliable landmark points may be unavailable for complex or rounded shaped structures. In those cases, outline approaches serve as a solution by analyzing the overall shape of a morphological structure. One of the outline approaches is the semi-landmarks method, also called sliding landmarks, which assigns points along the curve between two landmarks at defined intervals</w:t>
+      </w:r>
+      <w:r>
+        <w:t xml:space="preserve"> </w:t>
+      </w:r>
+      <w:r>
+        <w:t xml:space="preserve">(Bookstein, 1997; Lawing and Polly, 2010)</w:t>
+      </w:r>
+      <w:r>
+        <w:t xml:space="preserve">. Those semi-landmarks are allowed to slide along the curve to remove the effect of the arbitrary landmark spacing by minimizing either Procrustes distance or bending energy</w:t>
+      </w:r>
+      <w:r>
+        <w:t xml:space="preserve"> </w:t>
+      </w:r>
+      <w:r>
+        <w:t xml:space="preserve">(Bookstein, 1997; Gunz and Mitteroecker, 2013; Slice, 2007)</w:t>
+      </w:r>
+      <w:r>
+        <w:t xml:space="preserve">. Another approach is elliptic Fourier Analysis (EFA) commonly used for two-dimensional closed shape which turns coordinates into coefficients</w:t>
+      </w:r>
+      <w:r>
+        <w:t xml:space="preserve"> </w:t>
+      </w:r>
+      <w:r>
+        <w:t xml:space="preserve">(Kuhl and Giardina, 1982)</w:t>
+      </w:r>
+      <w:r>
+        <w:t xml:space="preserve">. EFA uses periodic functions to capture geometric information, where an outline is decomposed into a series of ellipses described by trigonometric functions, called harmonic coefficients</w:t>
+      </w:r>
+      <w:r>
+        <w:t xml:space="preserve"> </w:t>
+      </w:r>
+      <w:r>
+        <w:t xml:space="preserve">(Adams et al., 2004; Bonhomme et al., 2014; Claude, 2008)</w:t>
+      </w:r>
+      <w:r>
+        <w:t xml:space="preserve">. The number of harmonics determines the quality and precision of the geometry of an object. The harmonic power, a cumulated sum of squared harmonic coefficient, provides a robust rule for the desired number of harmonics</w:t>
+      </w:r>
+      <w:r>
+        <w:t xml:space="preserve"> </w:t>
+      </w:r>
+      <w:r>
+        <w:t xml:space="preserve">(Bonhomme et al., 2014)</w:t>
+      </w:r>
+      <w:r>
+        <w:t xml:space="preserve">. The application of EFA in archaeology is mostly used for bone morphology to understand the biological variation and recently more for stone artifacts to explore stone tool technology</w:t>
+      </w:r>
+      <w:r>
+        <w:t xml:space="preserve"> </w:t>
+      </w:r>
+      <w:r>
+        <w:t xml:space="preserve">(Fox, 2015; Hoggard et al., 2019; Ioviţă, 2010)</w:t>
+      </w:r>
+      <w:r>
+        <w:t xml:space="preserve">. Outline approach based on EFA is suitable for shapes lacking obvious landmarks or curves convey more important information indicating the meaningful variations, for example, ceramics.</w:t>
+      </w:r>
+      <w:r>
+        <w:t xml:space="preserve"> </w:t>
+      </w:r>
+      <w:r>
+        <w:t xml:space="preserve">Wilczek et al. (2014)</w:t>
+      </w:r>
+      <w:r>
+        <w:t xml:space="preserve"> </w:t>
+      </w:r>
+      <w:r>
+        <w:t xml:space="preserve">evaluate the concordance between outline-based approaches, the EFA and the Discrete Cosine Transform (DCT), and traditional typology by studying 154 complete ceramic vessels with varied shapes from the Bibracte oppidum in France. They found that the variation in ceramic shapes analyzed by EFA and DCT matches traditional ceramic typology, which supports that outline-based approaches can be efficiently used for studying variations in ceramic shapes. In addition, the results of shape variation by EFA helps to understand the level of production standardization over time across that region.</w:t>
+      </w:r>
+    </w:p>
+    <w:p>
+      <w:pPr>
+        <w:pStyle w:val="Heading2"/>
+      </w:pPr>
+      <w:bookmarkStart w:id="22" w:name="social-changes-in-cross-cultural-interaction-contexts"/>
+      <w:r>
+        <w:t xml:space="preserve">social changes in cross-cultural interaction contexts</w:t>
+      </w:r>
+      <w:bookmarkEnd w:id="22"/>
     </w:p>
     <w:p>
       <w:pPr>
@@ -1699,7 +1878,7 @@
         </w:numPr>
       </w:pPr>
       <w:r>
-        <w:t xml:space="preserve">GM is more sensitive for subtle changes, and the outline</w:t>
+        <w:t xml:space="preserve">here I have the third cultural resistance, identity take a look at social boundary</w:t>
       </w:r>
     </w:p>
     <w:p>
@@ -1711,7 +1890,7 @@
         </w:numPr>
       </w:pPr>
       <w:r>
-        <w:t xml:space="preserve">innovative: CV test</w:t>
+        <w:t xml:space="preserve">hypothesis, goals</w:t>
       </w:r>
     </w:p>
     <w:p>
@@ -1719,34 +1898,7 @@
         <w:pStyle w:val="FirstParagraph"/>
       </w:pPr>
       <w:r>
-        <w:t xml:space="preserve">The variation of standardization of specialized product is commonly used as indicator to identify craft specialization based on the assumption that specialized mass production will lead to uniformity of the product due to routinization, increased skills, and fewer number of producers involved in production</w:t>
-      </w:r>
-      <w:r>
-        <w:t xml:space="preserve"> </w:t>
-      </w:r>
-      <w:r>
-        <w:t xml:space="preserve">(Arnold, 2000, p. 334; Costin, 2001, 1991; Stark, 1995)</w:t>
-      </w:r>
-      <w:r>
-        <w:t xml:space="preserve">. For ceramic standardization, several measurements have been proposed, including metric, compositional, and technological approaches</w:t>
-      </w:r>
-      <w:r>
-        <w:t xml:space="preserve"> </w:t>
-      </w:r>
-      <w:r>
-        <w:t xml:space="preserve">(Blackman et al., 1993; Costin, 1991; Rice, 1991; Roux, 2015; Tite, 1999)</w:t>
-      </w:r>
-      <w:r>
-        <w:t xml:space="preserve">. Among those variables, linear measurements is widely used by calculation coefficient of variation (CV) that lower CV value indicates higher degree of standardization</w:t>
-      </w:r>
-      <w:r>
-        <w:t xml:space="preserve"> </w:t>
-      </w:r>
-      <w:r>
-        <w:t xml:space="preserve">(Eerkens and Bettinger, 2001; Hirshman et al., 2010)</w:t>
-      </w:r>
-      <w:r>
-        <w:t xml:space="preserve">. However, traditional typological and linear measurements are limited because they can be insensitive to subtle variations resulting from changes in craft specialization.</w:t>
+        <w:t xml:space="preserve">Culture contact between indigenous people and colonizer with imperial power usually leads to profound changes in local indigenous societies. We explore the culture changes in indigenous societies in northeastern Taiwan that experienced foreign interactions with the Europeans and Chinese since 17th century by examining the local pottery production. We observed ceramic production in northeastern Taiwan in the late Iron Age period and historical period (1400-1900 AD) presenting a high consistency in form and shape compared to other pottery found from other regions on this island that hints the emergence of pottery specialization. Our aim is to explore the impact of foreign contacts on local indigenous societies in northeastern Taiwan by examining pottery production as an indicator for social changes. Using pottery shape as a proxy to study craft specialization, we answer these questions: Did foreign contacts have impacts on indigenous pottery production that can be detected in the shape of the vessels? How does pottery change in shape throughout 600 years at this site? Did pottery become more homogeneous and standardized in shape after foreign contacts with the European colonizer or the Chinese immigrant?</w:t>
       </w:r>
     </w:p>
     <w:p>
@@ -1754,7 +1906,45 @@
         <w:pStyle w:val="BodyText"/>
       </w:pPr>
       <w:r>
-        <w:t xml:space="preserve">Taking a new approach to the measurement of craft specialization, we studied shape and standardization of locally made pottery to identify changes in pottery production at Kiwulan (1400-1900 AD), a large multi-component archaeological site in northeastern Taiwan. We apply geometric morphometric methods to study artifact shapes to investigate if there are any changes resulting from foreign contact of European and Chinese that might indicate social changes in the indigenous society.</w:t>
+        <w:t xml:space="preserve">Our hypothesis is that if foreign contacts including European and Chinese had impact on the emergence of social inequality in local indigenous society due to the monopolies for trade between a small number of indigenous people, then we expect to see the changes in social organization from a more corporate to a more network organization that would be reflected by pottery production at Kiwulan. The emergence of craft specialization, here pottery specialization, are usually related to the presence of elite control. In this case, if the competitions for foreign resources and being trade partners of European or Chinese colonizer among individuals gradually lead to the emergence of social inequality, then we expect the local pottery will show more homogeneous features after contact due to the craft specialization caused by control of small group of individuals. The first step is to detecting pottery standardization when discussing the emergence of craft specialization and the possible changes in social organization. This paper uses Elliptic Fourier Analysis, one outline approach in Geometric morphometric methods, to test whether there was increasing pottery standardization in relation to foreign contacts.</w:t>
+      </w:r>
+    </w:p>
+    <w:p>
+      <w:pPr>
+        <w:pStyle w:val="BodyText"/>
+      </w:pPr>
+      <w:r>
+        <w:t xml:space="preserve">In this paper, we use EFA for pottery shape analysis to evaluate the level of standardization of pottery from an Iron Age site in northeastern Taiwan in relation to the European presence in the 17th century that might hint the emergence of craft specialization for pottery production. Craft specialization can provide further evidence about the type of production organization which is closely related to economic or political aspects of society</w:t>
+      </w:r>
+      <w:r>
+        <w:t xml:space="preserve"> </w:t>
+      </w:r>
+      <w:r>
+        <w:t xml:space="preserve">(Arnold, 2000; Blackman et al., 1993; Costin, 1991; Hirshman et al., 2010; Stark, 1995b)</w:t>
+      </w:r>
+      <w:r>
+        <w:t xml:space="preserve">. The emergence of craft specialization can also be an indicator of social inequality that hints the possibility of the presence of production groups worked for specific individuals. The presence of craft specialization is commonly studied by measuring the standardization of ceramics based on the assumption that the specialized mass production will lead to uniformity or homogeneity of the product due to increased skills, routinization, and lower diversity of producers</w:t>
+      </w:r>
+      <w:r>
+        <w:t xml:space="preserve"> </w:t>
+      </w:r>
+      <w:r>
+        <w:t xml:space="preserve">(Arnold, 2000)</w:t>
+      </w:r>
+      <w:r>
+        <w:t xml:space="preserve">. To test the prediction of a shift in the level of social inequality in this case study in northeastern Taiwan influenced by the colonial European presence, we use standardization of pottery in shapes as an index for craft specialization to identify the presence of a few individuals controlling large scale pottery production</w:t>
+      </w:r>
+      <w:r>
+        <w:t xml:space="preserve"> </w:t>
+      </w:r>
+      <w:r>
+        <w:t xml:space="preserve">(Costin and Hagstrum, 1995; Hirshman et al., 2010)</w:t>
+      </w:r>
+      <w:r>
+        <w:t xml:space="preserve"> </w:t>
+      </w:r>
+      <w:r>
+        <w:t xml:space="preserve">using outline-based geometric morphometrics couples with traditional metric measurements to compare and evaluate the use of outline approaches for pottery with high consistency in shapes.</w:t>
       </w:r>
     </w:p>
     <w:p>
@@ -1766,7 +1956,7 @@
         </w:numPr>
       </w:pPr>
       <w:r>
-        <w:t xml:space="preserve">social changes - culture contact framework</w:t>
+        <w:t xml:space="preserve">craft or pottery specialization</w:t>
       </w:r>
     </w:p>
     <w:p>
@@ -1778,27 +1968,53 @@
         </w:numPr>
       </w:pPr>
       <w:r>
-        <w:t xml:space="preserve">here I have the third cultural resistance, identity take a look at social boundary</w:t>
-      </w:r>
-    </w:p>
-    <w:p>
-      <w:pPr>
-        <w:pStyle w:val="Compact"/>
-        <w:numPr>
-          <w:numId w:val="1002"/>
-          <w:ilvl w:val="0"/>
-        </w:numPr>
-      </w:pPr>
-      <w:r>
-        <w:t xml:space="preserve">hypothesis, goals</w:t>
-      </w:r>
+        <w:t xml:space="preserve">CV is hard to test, we apply some statistics testing for it, - innovative: CV test</w:t>
+      </w:r>
+    </w:p>
+    <w:p>
+      <w:pPr>
+        <w:pStyle w:val="Heading1"/>
+      </w:pPr>
+      <w:bookmarkStart w:id="23" w:name="materials"/>
+      <w:r>
+        <w:t xml:space="preserve">Materials</w:t>
+      </w:r>
+      <w:bookmarkEnd w:id="23"/>
+    </w:p>
+    <w:p>
+      <w:pPr>
+        <w:pStyle w:val="Heading2"/>
+      </w:pPr>
+      <w:bookmarkStart w:id="24" w:name="archaeological-background"/>
+      <w:r>
+        <w:t xml:space="preserve">Archaeological background</w:t>
+      </w:r>
+      <w:bookmarkEnd w:id="24"/>
     </w:p>
     <w:p>
       <w:pPr>
         <w:pStyle w:val="FirstParagraph"/>
       </w:pPr>
       <w:r>
-        <w:t xml:space="preserve">This paper</w:t>
+        <w:t xml:space="preserve">Ceramics analyzed in this paper come from 40 units (4m by 4m) sampled from 4 connected trenches at Kiwulan, northeastern Taiwan. Kiwulan is situated on a hill near a riverside at the northern margin of Yilan, which is characterized by a triangular alluvial plain facing eastwards the Pacific and mountains on three other sides. The chronology of Kiwulan can be divided into two cultural components, the upper and the lower component, with a sterile layer in between</w:t>
+      </w:r>
+      <w:r>
+        <w:t xml:space="preserve"> </w:t>
+      </w:r>
+      <w:r>
+        <w:t xml:space="preserve">(Chen, 2007)</w:t>
+      </w:r>
+      <w:r>
+        <w:t xml:space="preserve">. This paper focuses on the upper component dating from AD 1350 to AD 1950, which covers the late Iron Age and the historical period defined by the European presence in Taiwan in the early 17th century. The Dutch firstly came and occupied southern Taiwan in 1624 and then the Spanish occupied northern Taiwan in 1626. In 1642, the Spanish was expelled by the Dutch, who took over their forts in northern Taiwan. Since then, western Taiwan was mostly under the colonial rule of the Dutch until 1662 when the Kingdom of Tungning was founded by Koxinga, a loyalist of the Ming dynasty of China</w:t>
+      </w:r>
+      <w:r>
+        <w:t xml:space="preserve"> </w:t>
+      </w:r>
+      <w:r>
+        <w:t xml:space="preserve">(Andrade, 2007)</w:t>
+      </w:r>
+      <w:r>
+        <w:t xml:space="preserve">.</w:t>
       </w:r>
     </w:p>
     <w:p>
@@ -1806,7 +2022,16 @@
         <w:pStyle w:val="BodyText"/>
       </w:pPr>
       <w:r>
-        <w:t xml:space="preserve">Culture contact between indigenous people and colonizer with imperial power usually leads to profound changes in local indigenous societies. We explore the culture changes in indigenous societies in northeastern Taiwan that experienced foreign contacts with the Europeans and Chinese since 17th century by examining the local pottery production. We observed pottery production in northeastern Taiwan in the late Iron Age period and historical period (1400-1900 AD) presenting a high consistency in form and shape compared to other pottery found from other regions on this island that hints the emergence of pottery specialization. Our aim is to explore the impact of foreign contacts on local indigenous societies in northeastern Taiwan by examining pottery production as an indicator for social changes. Using pottery shape as a proxy to study craft specialization, we answer these questions: Did foreign contacts have impacts on indigenous pottery production that can be detected in the shape of the vessels? How does pottery change in shape throughout 600 years at this site? Did pottery become more homogeneous and standardized in shape after foreign contacts with the European colonizer or the Chinese immigrant?</w:t>
+        <w:t xml:space="preserve">The upper component experienced frequent foreign contacts including the European colonial presence in the 17th century and great waves of Chinese immigrants since the 19th century. The excavation revealed abundant artifacts in which potsherds are the dominate materials throughout the site. Imported ceramics from mainland China, stonewares, and ornaments elements such as beads were also commonly found in the upper component that indicates the frequent long-distance trade activities in the 17th century during the European presence. In addition to artifacts, features were also found, such as burials, middens, and post-holes with in-situ posts that explain Kiwulan was a large settlement site</w:t>
+      </w:r>
+      <w:r>
+        <w:t xml:space="preserve"> </w:t>
+      </w:r>
+      <w:r>
+        <w:t xml:space="preserve">(Chen, 2007)</w:t>
+      </w:r>
+      <w:r>
+        <w:t xml:space="preserve">. The predominant artefact found at Kiwulan is locally made ceramics, which distributed throughout the sequence across the site.</w:t>
       </w:r>
     </w:p>
     <w:p>
@@ -1814,67 +2039,68 @@
         <w:pStyle w:val="BodyText"/>
       </w:pPr>
       <w:r>
-        <w:t xml:space="preserve">Our hypothesis is that if foreign contacts including European and Chinese had impact on the emergence of social inequality in local indigenous society due to the monopolies for trade between a small number of indigenous people, then we expect to see the changes in social organization from a more corporate to a more network organization that would be reflected by pottery production at Kiwulan. The emergence of craft specialization, here pottery specialization, are usually related to the presence of elite control. In this case, if the competitions for foreign resources and being trade partners of European or Chinese colonizer among individuals gradually lead to the emergence of social inequality, then we expect the local pottery will show more homogeneous features after contact due to the craft specialization caused by control of small group of individuals. The first step is to detecting pottery standardization when discussing the emergence of craft specialization and the possible changes in social organization. This paper uses Elliptic Fourier Analysis, one outline approach in Geometric morphometric methods, to test whether there was increasing pottery standardization in relation to foreign contacts.</w:t>
-      </w:r>
+        <w:t xml:space="preserve">More than 550 thousands of sherds were excavated from the upper component at Kiwulan, and around 1,200 vessels were reconstructed. It is interesting to note that there are only two forms of vessels recovered, one is cooking pot and another one is steamer made of two cooking pots stacked together with a filter in between. Those pots show high consistency in shape - globular body with short neck and wide mouth. The exterior surface below the neck is treated with a wide variety of impressed geometric motifs. They were believed used for cooking because of the evidence of charred residues or carbon deposits commonly observed on the interior and soot on the exterior. Besides, there is no other utilitarian earthenware ceramics found at this site suggests this type of pot was mainly used for daily cooking. Most pots are fired to orange to brownish color with a fully oxidized core or a reduced core with oxidized fringes. Finger impressions and seams usually on the interior indicate they were pinched using slabs of clay and shaped by hand.</w:t>
+      </w:r>
+    </w:p>
+    <w:p>
+      <w:pPr>
+        <w:pStyle w:val="BodyText"/>
+      </w:pPr>
+      <w:r>
+        <w:t xml:space="preserve">We examine 291 pots recovered from Kiwulan site. The layer from 1 to 6 could be divided into 3 time periods. Layer 5 and 6 represent pre-contact period, layer 4 represents contact period, and layer1, 2, and 3 represent post-contact period. The amount of pots for each layer shows below. Although most pots are not complete, the thickness from rim, neck, to body can be measured. I have also measured the diameter of the rim, neck, and body. For those pots that are incomplete, the diameter is measured by its curvature. Since the height is incomplete for most pots, this preliminary analysis focuses more on the possible change in thickness and diameter of pot for different parts, and their ratio over time.</w:t>
+      </w:r>
+    </w:p>
+    <w:p>
+      <w:pPr>
+        <w:pStyle w:val="BodyText"/>
+      </w:pPr>
+      <w:r>
+        <w:t xml:space="preserve">Petrographic analysis for thin sections was conducted at the Department of Geosciences, National Taiwan University. The results show high percentage of inclusions (15-50%), including argillite, quartz, feldspar, metasandstone, sandstone fragment, and slate. The most common type of sherds, also the dominant one, has a high percentage of inclusion (25-40%), which is composed mainly by argillite (15-40%), followed by metasandstone (1-10%), sandstone (1-6%), and quartz (1-5%). The size of the particles ranges from 500 micron to 1300 micron (=1 mm). Overall, this type presents a mixture of fine, rounded argillite with a small part of rounded metasandstone and rounded to sub-angular monocrystalline quartz. Those minerals are believed to be local materials of the Yilan Plain.</w:t>
+      </w:r>
+    </w:p>
+    <w:p>
+      <w:pPr>
+        <w:pStyle w:val="BodyText"/>
+      </w:pPr>
+      <w:r>
+        <w:t xml:space="preserve">A total of 73 vessels from pre-contact contexts (n = 32), post-European contexts (n = 27), and Chinese contact contexts (n = 14) were selected for this study because of their completeness mostly covering parts from rim to bottom.</w:t>
+      </w:r>
+    </w:p>
+    <w:p>
+      <w:pPr>
+        <w:pStyle w:val="Heading1"/>
+      </w:pPr>
+      <w:bookmarkStart w:id="25" w:name="methods"/>
+      <w:r>
+        <w:t xml:space="preserve">Methods</w:t>
+      </w:r>
+      <w:bookmarkEnd w:id="25"/>
     </w:p>
     <w:p>
       <w:pPr>
         <w:pStyle w:val="Heading2"/>
       </w:pPr>
-      <w:bookmarkStart w:id="21" w:name="geometric-morphometric-approach-shape-analysis-for-pottery-specialization"/>
-      <w:r>
-        <w:t xml:space="preserve">Geometric Morphometric approach: shape analysis for pottery specialization</w:t>
-      </w:r>
-      <w:bookmarkEnd w:id="21"/>
+      <w:bookmarkStart w:id="26" w:name="digitising-and-analysing-by-efa"/>
+      <w:r>
+        <w:t xml:space="preserve">Digitising and analysing by EFA</w:t>
+      </w:r>
+      <w:bookmarkEnd w:id="26"/>
     </w:p>
     <w:p>
       <w:pPr>
         <w:pStyle w:val="FirstParagraph"/>
       </w:pPr>
       <w:r>
-        <w:t xml:space="preserve">Geometric morphometric methods (GMM) has been widely applied recently in archaeology for shape analysis, which explores morphological variability and similarity of archaeological materials to address the questions of anthropological interests. Different from linear measurement approaches that capture shapes by measuring length, width or ratios of objects, geometric morphometrics methods use Cartesian coordinates of morphological structures to define the shapes</w:t>
-      </w:r>
-      <w:r>
-        <w:t xml:space="preserve"> </w:t>
-      </w:r>
-      <w:r>
-        <w:t xml:space="preserve">(Adams et al., 2004; Bookstein, 1997; Lawing and Polly, 2010; Slice, 2007)</w:t>
-      </w:r>
-      <w:r>
-        <w:t xml:space="preserve">. Landmarks, curves or outlines of objects can be represented by coordinates by their unique point location with respect to numerical values of coordinate axes. According to different focuses and nature of original shape data, there are two common morphometric methods used to capture and analyze the shapes, landmark approaches and outline approaches</w:t>
-      </w:r>
-      <w:r>
-        <w:t xml:space="preserve"> </w:t>
-      </w:r>
-      <w:r>
-        <w:t xml:space="preserve">(Adams et al., 2004)</w:t>
-      </w:r>
-      <w:r>
-        <w:t xml:space="preserve">. Landmark approaches assign a set of landmarks or semilandmarks onto objects as reference points that can be specified on a coordinate system as x, y coordinates for two dimensions, or x, y, z coordinates for three dimensions. Based on distances between raw landmarks, objects are translated to a common centroid, rescaled into the same size, and rotated until the summed squared distances between corresponding landmarks are minimized using generalized Procrustes analysis (GPA)</w:t>
-      </w:r>
-      <w:r>
-        <w:t xml:space="preserve"> </w:t>
-      </w:r>
-      <w:r>
-        <w:t xml:space="preserve">(Bookstein, 1991)</w:t>
-      </w:r>
-      <w:r>
-        <w:t xml:space="preserve">. GPA is a method that superimposes sets of landmark configurations into a common coordinate system, where superimposed landmark coordinates are used as shape variables for further multivariate statistics analyses</w:t>
-      </w:r>
-      <w:r>
-        <w:t xml:space="preserve">(Slice, 2007)</w:t>
-      </w:r>
-      <w:r>
-        <w:t xml:space="preserve">. Landmark-based morphometrics is widely used for archaeological objects where a morphological signature is obvious to identity which provides ideal reference points for landmark placement, such as projectile point tips or biologically measurements points indicating osteological features</w:t>
-      </w:r>
-      <w:r>
-        <w:t xml:space="preserve"> </w:t>
-      </w:r>
-      <w:r>
-        <w:t xml:space="preserve">(Birch and Martinón-Torres, 2019; Buchanan et al., 2019; Cardillo, 2010; Haruda et al., 2019; Lycett and Cramon-Taubadel, 2013; Meloro et al., 2015)</w:t>
-      </w:r>
-      <w:r>
-        <w:t xml:space="preserve">.</w:t>
+        <w:t xml:space="preserve">The scanned pottery drawings of those pots were acquired from Bureau of Cultural Affairs in Yilan. All drawing presents two-dimensional view of the section of a vessel with indications of metric measurements. The scanned drawings were imported into the Inkscape software for outlines tracing to remove additional information such as marks, lines, and measurements on the original drawings. Each traced half cross-section image was duplicated, flipped, and then joined with another one to create a 2D closed outline. Geometric morphometric analyses were conducted in the R software (www.rproject.org, Core-Team, 2015) using the functions included in the Momocs, a R package intended to quantify the shape and compare its variation, especially for outline analysis</w:t>
+      </w:r>
+      <w:r>
+        <w:t xml:space="preserve"> </w:t>
+      </w:r>
+      <w:r>
+        <w:t xml:space="preserve">(Bonhomme et al., 2014)</w:t>
+      </w:r>
+      <w:r>
+        <w:t xml:space="preserve">. The digitised outlines were converted into a list of successive x-y pixel coordinates for elliptic Fourier analysis (EFA), which assesses morphological differences among pottery shapes from three occupation contexts.</w:t>
       </w:r>
     </w:p>
     <w:p>
@@ -1882,294 +2108,18 @@
         <w:pStyle w:val="BodyText"/>
       </w:pPr>
       <w:r>
-        <w:t xml:space="preserve">However, one limitation of landmark-based morphometrics is that landmark data may not be able to capture the shape differences of a morphological structure where the curving outlines between landmarks convey important information. In addition, obvious and reliable landmark points may be unavailable for complex or rounded shaped structures. In those cases, outline approaches serve as a solution by analyzing the overall shape of a morphological structure. One of the outline approaches is the semi-landmarks method, also called sliding landmarks, which assigns points along the curve between two landmarks at defined intervals</w:t>
-      </w:r>
-      <w:r>
-        <w:t xml:space="preserve"> </w:t>
-      </w:r>
-      <w:r>
-        <w:t xml:space="preserve">(Bookstein, 1997; Lawing and Polly, 2010)</w:t>
-      </w:r>
-      <w:r>
-        <w:t xml:space="preserve">. Those semi-landmarks are allowed to slide along the curve to remove the effect of the arbitrary landmark spacing by minimizing either Procrustes distance or bending energy</w:t>
-      </w:r>
-      <w:r>
-        <w:t xml:space="preserve"> </w:t>
-      </w:r>
-      <w:r>
-        <w:t xml:space="preserve">(Bookstein, 1997; Gunz and Mitteroecker, 2013; Slice, 2007)</w:t>
-      </w:r>
-      <w:r>
-        <w:t xml:space="preserve">. Another approach is elliptic Fourier Analysis (EFA) commonly used for two-dimensional closed shape which turns coordinates into coefficients</w:t>
-      </w:r>
-      <w:r>
-        <w:t xml:space="preserve"> </w:t>
-      </w:r>
-      <w:r>
-        <w:t xml:space="preserve">(Kuhl and Giardina, 1982)</w:t>
-      </w:r>
-      <w:r>
-        <w:t xml:space="preserve">. EFA uses periodic functions to capture geometric information, where an outline is decomposed into a series of ellipses described by trigonometric functions, called harmonic coefficients</w:t>
-      </w:r>
-      <w:r>
-        <w:t xml:space="preserve"> </w:t>
-      </w:r>
-      <w:r>
-        <w:t xml:space="preserve">(Adams et al., 2004; Bonhomme et al., 2014; Claude, 2008)</w:t>
-      </w:r>
-      <w:r>
-        <w:t xml:space="preserve">. The number of harmonics determines the quality and precision of the geometry of an object. The harmonic power, a cumulated sum of squared harmonic coefficient, provides a robust rule for the desired number of harmonics</w:t>
-      </w:r>
-      <w:r>
-        <w:t xml:space="preserve"> </w:t>
-      </w:r>
-      <w:r>
-        <w:t xml:space="preserve">(Bonhomme et al., 2014)</w:t>
-      </w:r>
-      <w:r>
-        <w:t xml:space="preserve">. The application of EFA in archaeology is mostly used for bone morphology to understand the biological variation and recently more for stone artifacts to explore stone tool technology</w:t>
-      </w:r>
-      <w:r>
-        <w:t xml:space="preserve"> </w:t>
-      </w:r>
-      <w:r>
-        <w:t xml:space="preserve">(Fox, 2015; Hoggard et al., 2019; Ioviţă, 2010)</w:t>
-      </w:r>
-      <w:r>
-        <w:t xml:space="preserve">. Outline approach based on EFA is suitable for shapes lacking obvious landmarks or curves convey more important information indicating the meaningful variations, for example, ceramics.</w:t>
-      </w:r>
-      <w:r>
-        <w:t xml:space="preserve"> </w:t>
-      </w:r>
-      <w:r>
-        <w:t xml:space="preserve">Wilczek et al. (2014)</w:t>
-      </w:r>
-      <w:r>
-        <w:t xml:space="preserve"> </w:t>
-      </w:r>
-      <w:r>
-        <w:t xml:space="preserve">evaluate the concordance between outline-based approaches, the EFA and the Discrete Cosine Transform (DCT), and traditional typology by studying 154 complete ceramic vessels with varied shapes from the Bibracte oppidum in France. They found that the variation in ceramic shapes analyzed by EFA and DCT matches traditional ceramic typology, which supports that outline-based approaches can be efficiently used for studying variations in ceramic shapes. In addition, the results of shape variation by EFA helps to understand the level of production standardization over time across that region.</w:t>
-      </w:r>
-    </w:p>
-    <w:p>
-      <w:pPr>
-        <w:pStyle w:val="BodyText"/>
-      </w:pPr>
-      <w:r>
-        <w:t xml:space="preserve">In this paper, we use EFA for pottery shape analysis to evaluate the level of standardization of pottery from an Iron Age site in northeastern Taiwan in relation to the European presence in the 17th century that might hint the emergence of craft specialization for pottery production. Craft specialization can provide further evidence about the type of production organization which is closely related to economic or political aspects of society</w:t>
-      </w:r>
-      <w:r>
-        <w:t xml:space="preserve"> </w:t>
-      </w:r>
-      <w:r>
-        <w:t xml:space="preserve">(Arnold, 2000; Blackman et al., 1993; Costin, 1991; Hirshman et al., 2010; Stark, 1995)</w:t>
-      </w:r>
-      <w:r>
-        <w:t xml:space="preserve">. The emergence of craft specialization can also be an indicator of social inequality that hints the possibility of the presence of production groups worked for specific individuals. The presence of craft specialization is commonly studied by measuring the standardization of ceramics based on the assumption that the specialized mass production will lead to uniformity or homogeneity of the product due to increased skills, routinization, and lower diversity of producers</w:t>
-      </w:r>
-      <w:r>
-        <w:t xml:space="preserve"> </w:t>
-      </w:r>
-      <w:r>
-        <w:t xml:space="preserve">(Arnold, 2000)</w:t>
-      </w:r>
-      <w:r>
-        <w:t xml:space="preserve">. To test the prediction of a shift in the level of social inequality in this case study in northeastern Taiwan influenced by the colonial European presence, we use standardization of pottery in shapes as an index for craft specialization to identify the presence of a few individuals controlling large scale pottery production</w:t>
-      </w:r>
-      <w:r>
-        <w:t xml:space="preserve"> </w:t>
-      </w:r>
-      <w:r>
-        <w:t xml:space="preserve">(Costin and Hagstrum, 1995; Hirshman et al., 2010)</w:t>
-      </w:r>
-      <w:r>
-        <w:t xml:space="preserve"> </w:t>
-      </w:r>
-      <w:r>
-        <w:t xml:space="preserve">using outline-based geometric morphometrics couples with traditional metric measurements to compare and evaluate the use of outline approaches for pottery with high consistency in shapes.</w:t>
-      </w:r>
-    </w:p>
-    <w:p>
-      <w:pPr>
-        <w:pStyle w:val="Compact"/>
-        <w:numPr>
-          <w:numId w:val="1003"/>
-          <w:ilvl w:val="0"/>
-        </w:numPr>
-      </w:pPr>
-      <w:r>
-        <w:t xml:space="preserve">craft or pottery specialization</w:t>
-      </w:r>
-    </w:p>
-    <w:p>
-      <w:pPr>
-        <w:pStyle w:val="Compact"/>
-        <w:numPr>
-          <w:numId w:val="1003"/>
-          <w:ilvl w:val="0"/>
-        </w:numPr>
-      </w:pPr>
-      <w:r>
-        <w:t xml:space="preserve">CV is hard to test, we apply some statistics testing for it</w:t>
-      </w:r>
-    </w:p>
-    <w:p>
-      <w:pPr>
-        <w:pStyle w:val="Heading1"/>
-      </w:pPr>
-      <w:bookmarkStart w:id="22" w:name="materials"/>
-      <w:r>
-        <w:t xml:space="preserve">Materials</w:t>
-      </w:r>
-      <w:bookmarkEnd w:id="22"/>
+        <w:t xml:space="preserve">The harmonic coefficients generated by EFA were analysed by principal component analysis (PCA) to illustrate the diversity of the shape data and identify the major patterns of variation through dimensionality reduction.</w:t>
+      </w:r>
     </w:p>
     <w:p>
       <w:pPr>
         <w:pStyle w:val="Heading2"/>
       </w:pPr>
-      <w:bookmarkStart w:id="23" w:name="archaeological-background"/>
-      <w:r>
-        <w:t xml:space="preserve">Archaeological background</w:t>
-      </w:r>
-      <w:bookmarkEnd w:id="23"/>
-    </w:p>
-    <w:p>
-      <w:pPr>
-        <w:pStyle w:val="FirstParagraph"/>
-      </w:pPr>
-      <w:r>
-        <w:t xml:space="preserve">Ceramics analyzed in this paper come from 40 units (4m by 4m) sampled from 4 connected trenches at Kiwulan, northeastern Taiwan. Kiwulan is situated on a hill near a riverside at the northern margin of Yilan, which is characterized by a triangular alluvial plain facing eastwards the Pacific and mountains on three other sides. The chronology of Kiwulan can be divided into two cultural components, the upper and the lower component, with a sterile layer in between</w:t>
-      </w:r>
-      <w:r>
-        <w:t xml:space="preserve"> </w:t>
-      </w:r>
-      <w:r>
-        <w:t xml:space="preserve">(Chen, 2007)</w:t>
-      </w:r>
-      <w:r>
-        <w:t xml:space="preserve">. This paper focuses on the upper component dating from AD 1350 to AD 1950, which covers the late Iron Age and the historical period defined by the European presence in Taiwan in the early 17th century. The Dutch firstly came and occupied southern Taiwan in 1624 and then the Spanish occupied northern Taiwan in 1626. In 1642, the Spanish was expelled by the Dutch, who took over their forts in northern Taiwan. Since then, western Taiwan was mostly under the colonial rule of the Dutch until 1662 when the Kingdom of Tungning was founded by Koxinga, a loyalist of the Ming dynasty of China</w:t>
-      </w:r>
-      <w:r>
-        <w:t xml:space="preserve"> </w:t>
-      </w:r>
-      <w:r>
-        <w:t xml:space="preserve">(Andrade, 2007)</w:t>
-      </w:r>
-      <w:r>
-        <w:t xml:space="preserve">.</w:t>
-      </w:r>
-    </w:p>
-    <w:p>
-      <w:pPr>
-        <w:pStyle w:val="BodyText"/>
-      </w:pPr>
-      <w:r>
-        <w:t xml:space="preserve">The upper component experienced frequent foreign contacts including the European colonial presence in the 17th century and great waves of Chinese immigrants since the 19th century. The excavation revealed abundant artifacts in which potsherds are the dominate materials throughout the site. Imported ceramics from mainland China, stonewares, and ornaments elements such as beads were also commonly found in the upper component that indicates the frequent long-distance trade activities in the 17th century during the European presence. In addition to artifacts, features were also found, such as burials, middens, and post-holes with in-situ posts that explain Kiwulan was a large settlement site</w:t>
-      </w:r>
-      <w:r>
-        <w:t xml:space="preserve"> </w:t>
-      </w:r>
-      <w:r>
-        <w:t xml:space="preserve">(Chen, 2007)</w:t>
-      </w:r>
-      <w:r>
-        <w:t xml:space="preserve">. The predominant artefact found at Kiwulan is locally made ceramics, which distributed throughout the sequence across the site.</w:t>
-      </w:r>
-    </w:p>
-    <w:p>
-      <w:pPr>
-        <w:pStyle w:val="BodyText"/>
-      </w:pPr>
-      <w:r>
-        <w:t xml:space="preserve">More than 550 thousands of sherds were excavated from the upper component at Kiwulan, and around 1,200 vessels were reconstructed. It is interesting to note that there are only two forms of vessels recovered, one is cooking pot and another one is steamer made of two cooking pots stacked together with a filter in between. Those pots show high consistency in shape - globular body with short neck and wide mouth. The exterior surface below the neck is treated with a wide variety of impressed geometric motifs. They were believed used for cooking because of the evidence of charred residues or carbon deposits commonly observed on the interior and soot on the exterior. Besides, there is no other utilitarian earthenware ceramics found at this site suggests this type of pot was mainly used for daily cooking. Most pots are fired to orange to brownish color with a fully oxidized core or a reduced core with oxidized fringes. Finger impressions and seams usually on the interior indicate they were pinched using slabs of clay and shaped by hand.</w:t>
-      </w:r>
-    </w:p>
-    <w:p>
-      <w:pPr>
-        <w:pStyle w:val="BodyText"/>
-      </w:pPr>
-      <w:r>
-        <w:t xml:space="preserve">We examine 291 pots recovered from Kiwulan site. The layer from 1 to 6 could be divided into 3 time periods. Layer 5 and 6 represent pre-contact period, layer 4 represents contact period, and layer1, 2, and 3 represent post-contact period. The amount of pots for each layer shows below. Although most pots are not complete, the thickness from rim, neck, to body can be measured. I have also measured the diameter of the rim, neck, and body. For those pots that are incomplete, the diameter is measured by its curvature. Since the height is incomplete for most pots, this preliminary analysis focuses more on the possible change in thickness and diameter of pot for different parts, and their ratio over time.</w:t>
-      </w:r>
-    </w:p>
-    <w:p>
-      <w:pPr>
-        <w:pStyle w:val="BodyText"/>
-      </w:pPr>
-      <w:r>
-        <w:t xml:space="preserve">Petrographic analysis for thin sections was conducted at the Department of Geosciences, National Taiwan University. The results show high percentage of inclusions (15-50%), including argillite, quartz, feldspar, metasandstone, sandstone fragment, and slate. The most common type of sherds, also the dominant one, has a high percentage of inclusion (25-40%), which is composed mainly by argillite (15-40%), followed by metasandstone (1-10%), sandstone (1-6%), and quartz (1-5%). The size of the particles ranges from 500 micron to 1300 micron (=1 mm). Overall, this type presents a mixture of fine, rounded argillite with a small part of rounded metasandstone and rounded to sub-angular monocrystalline quartz. Those minerals are believed to be local materials of the Yilan Plain.</w:t>
-      </w:r>
-    </w:p>
-    <w:p>
-      <w:pPr>
-        <w:pStyle w:val="BodyText"/>
-      </w:pPr>
-      <w:r>
-        <w:t xml:space="preserve">A total of 73 vessels from pre-contact contexts (n = 32), post-European contexts (n = 27), and Chinese contact contexts (n = 14) were selected for this study because of their completeness mostly covering parts from rim to bottom.</w:t>
-      </w:r>
-    </w:p>
-    <w:p>
-      <w:pPr>
-        <w:pStyle w:val="Heading1"/>
-      </w:pPr>
-      <w:bookmarkStart w:id="24" w:name="methods"/>
-      <w:r>
-        <w:t xml:space="preserve">Methods</w:t>
-      </w:r>
-      <w:bookmarkEnd w:id="24"/>
-    </w:p>
-    <w:p>
-      <w:pPr>
-        <w:pStyle w:val="Heading2"/>
-      </w:pPr>
-      <w:bookmarkStart w:id="25" w:name="digitising-and-analysing-by-efa"/>
-      <w:r>
-        <w:t xml:space="preserve">Digitising and analysing by EFA</w:t>
-      </w:r>
-      <w:bookmarkEnd w:id="25"/>
-    </w:p>
-    <w:p>
-      <w:pPr>
-        <w:pStyle w:val="FirstParagraph"/>
-      </w:pPr>
-      <w:r>
-        <w:t xml:space="preserve">The scanned pottery drawings of those pots were acquired from Bureau of Cultural Affairs in Yilan. All drawing presents two-dimensional view of the section of a vessel with indications of metric measurements. The scanned drawings were imported into the Inkscape software for outlines tracing to remove additional information such as marks, lines, and measurements on the original drawings. Each traced half cross-section image was duplicated, flipped, and then joined with another one to create a 2D closed outline.</w:t>
-      </w:r>
-    </w:p>
-    <w:p>
-      <w:pPr>
-        <w:pStyle w:val="BodyText"/>
-      </w:pPr>
-      <w:r>
-        <w:t xml:space="preserve">Geometric morphometric analyses were conducted in the R software (www.rproject.org, Core-Team, 2015) using the functions included in the Momocs, a R package intended to quantify the shape and compare its variation, especially for outline analysis</w:t>
-      </w:r>
-      <w:r>
-        <w:t xml:space="preserve"> </w:t>
-      </w:r>
-      <w:r>
-        <w:t xml:space="preserve">(Bonhomme et al., 2014)</w:t>
-      </w:r>
-      <w:r>
-        <w:t xml:space="preserve">. The digitised outlines were converted into a list of successive x-y pixel coordinates for elliptic Fourier analysis (EFA), which assesses morphological differences among pottery shapes from three occupation contexts.</w:t>
-      </w:r>
-    </w:p>
-    <w:p>
-      <w:pPr>
-        <w:pStyle w:val="BodyText"/>
-      </w:pPr>
-      <w:r>
-        <w:t xml:space="preserve">The harmonic coefficients generated by EFA were analysed by principal component analysis (PCA) to illustrate the diversity of the shape data and identify the major patterns of variation through dimensionality reduction.</w:t>
-      </w:r>
-    </w:p>
-    <w:p>
-      <w:pPr>
-        <w:pStyle w:val="Heading2"/>
-      </w:pPr>
-      <w:bookmarkStart w:id="26" w:name="statistical-testing"/>
+      <w:bookmarkStart w:id="27" w:name="statistical-testing"/>
       <w:r>
         <w:t xml:space="preserve">Statistical testing</w:t>
       </w:r>
-      <w:bookmarkEnd w:id="26"/>
+      <w:bookmarkEnd w:id="27"/>
     </w:p>
     <w:p>
       <w:pPr>
@@ -3164,11 +3114,11 @@
       <w:pPr>
         <w:pStyle w:val="Heading1"/>
       </w:pPr>
-      <w:bookmarkStart w:id="27" w:name="reproducibility-and-open-source-materials"/>
+      <w:bookmarkStart w:id="28" w:name="reproducibility-and-open-source-materials"/>
       <w:r>
         <w:t xml:space="preserve">Reproducibility and open source materials</w:t>
       </w:r>
-      <w:bookmarkEnd w:id="27"/>
+      <w:bookmarkEnd w:id="28"/>
     </w:p>
     <w:p>
       <w:pPr>
@@ -3201,7 +3151,7 @@
       <w:r>
         <w:t xml:space="preserve"> </w:t>
       </w:r>
-      <w:hyperlink r:id="rId28">
+      <w:hyperlink r:id="rId29">
         <w:r>
           <w:rPr>
             <w:rStyle w:val="Hyperlink"/>
@@ -3229,11 +3179,11 @@
       <w:pPr>
         <w:pStyle w:val="Heading1"/>
       </w:pPr>
-      <w:bookmarkStart w:id="29" w:name="results"/>
+      <w:bookmarkStart w:id="30" w:name="results"/>
       <w:r>
         <w:t xml:space="preserve">Results</w:t>
       </w:r>
-      <w:bookmarkEnd w:id="29"/>
+      <w:bookmarkEnd w:id="30"/>
     </w:p>
     <w:p>
       <w:pPr>
@@ -3267,61 +3217,6 @@
                 <pic:pic>
                   <pic:nvPicPr>
                     <pic:cNvPr descr="../figures/EFA-analysis-1.png" id="0" name="Picture"/>
-                    <pic:cNvPicPr>
-                      <a:picLocks noChangeArrowheads="1" noChangeAspect="1"/>
-                    </pic:cNvPicPr>
-                  </pic:nvPicPr>
-                  <pic:blipFill>
-                    <a:blip r:embed="rId30"/>
-                    <a:stretch>
-                      <a:fillRect/>
-                    </a:stretch>
-                  </pic:blipFill>
-                  <pic:spPr bwMode="auto">
-                    <a:xfrm>
-                      <a:off x="0" y="0"/>
-                      <a:ext cx="5943600" cy="4754880"/>
-                    </a:xfrm>
-                    <a:prstGeom prst="rect">
-                      <a:avLst/>
-                    </a:prstGeom>
-                    <a:noFill/>
-                    <a:ln w="9525">
-                      <a:noFill/>
-                      <a:headEnd/>
-                      <a:tailEnd/>
-                    </a:ln>
-                  </pic:spPr>
-                </pic:pic>
-              </a:graphicData>
-            </a:graphic>
-          </wp:inline>
-        </w:drawing>
-      </w:r>
-    </w:p>
-    <w:p>
-      <w:pPr>
-        <w:pStyle w:val="ImageCaption"/>
-      </w:pPr>
-      <w:r>
-        <w:t xml:space="preserve">Figure 1: Mean pottery shapes of three phases</w:t>
-      </w:r>
-    </w:p>
-    <w:p>
-      <w:pPr>
-        <w:pStyle w:val="BodyText"/>
-      </w:pPr>
-      <w:r>
-        <w:drawing>
-          <wp:inline>
-            <wp:extent cx="5943600" cy="4754880"/>
-            <wp:effectExtent b="0" l="0" r="0" t="0"/>
-            <wp:docPr descr="" title="" id="1" name="Picture"/>
-            <a:graphic>
-              <a:graphicData uri="http://schemas.openxmlformats.org/drawingml/2006/picture">
-                <pic:pic>
-                  <pic:nvPicPr>
-                    <pic:cNvPr descr="../figures/thin-plate-splines-1.png" id="0" name="Picture"/>
                     <pic:cNvPicPr>
                       <a:picLocks noChangeArrowheads="1" noChangeAspect="1"/>
                     </pic:cNvPicPr>
@@ -3353,6 +3248,19 @@
           </wp:inline>
         </w:drawing>
       </w:r>
+    </w:p>
+    <w:p>
+      <w:pPr>
+        <w:pStyle w:val="ImageCaption"/>
+      </w:pPr>
+      <w:r>
+        <w:t xml:space="preserve">Figure 1: Mean pottery shapes of three phases</w:t>
+      </w:r>
+    </w:p>
+    <w:p>
+      <w:pPr>
+        <w:pStyle w:val="BodyText"/>
+      </w:pPr>
       <w:r>
         <w:drawing>
           <wp:inline>
@@ -3363,7 +3271,7 @@
               <a:graphicData uri="http://schemas.openxmlformats.org/drawingml/2006/picture">
                 <pic:pic>
                   <pic:nvPicPr>
-                    <pic:cNvPr descr="../figures/thin-plate-splines-2.png" id="0" name="Picture"/>
+                    <pic:cNvPr descr="../figures/thin-plate-splines-1.png" id="0" name="Picture"/>
                     <pic:cNvPicPr>
                       <a:picLocks noChangeArrowheads="1" noChangeAspect="1"/>
                     </pic:cNvPicPr>
@@ -3395,51 +3303,17 @@
           </wp:inline>
         </w:drawing>
       </w:r>
-    </w:p>
-    <w:p>
-      <w:pPr>
-        <w:pStyle w:val="BodyText"/>
-      </w:pPr>
-      <w:r>
-        <w:t xml:space="preserve">The elliptic Fourier coefficients are examined by principal components analysis to explore the shape variations across three phases. The first two principal components (PCs) explain 74.85% of the total variances, of which 48.32% is explained by the first principle component. With the third component, the first three principal components explain 86.08% of the total variances. Figure</w:t>
-      </w:r>
-      <w:r>
-        <w:t xml:space="preserve"> </w:t>
-      </w:r>
-      <w:r>
-        <w:t xml:space="preserve">??</w:t>
-      </w:r>
-      <w:r>
-        <w:t xml:space="preserve"> </w:t>
-      </w:r>
-      <w:r>
-        <w:t xml:space="preserve">shows the shape variation associated with the first three principal components. From the negative to the positive scores, the PC1 represents the height of the vessels from tall to short and the roundness of the body from round to oval-shaped. The PC2 relates to the neck and mouth constriction from narrow to wide. The PC3 explains a smaller portion of the variance (11.23%), which relates to the degree of the flare of the neck from curved to straight shape. The first two components account for most of the variance in relation to three phases were represented in Figure</w:t>
-      </w:r>
-      <w:r>
-        <w:t xml:space="preserve"> </w:t>
-      </w:r>
-      <w:r>
-        <w:t xml:space="preserve">4</w:t>
-      </w:r>
-      <w:r>
-        <w:t xml:space="preserve">. The result reflects a large overlap of three groupings especially for shapes in the pre-European and post-European periods that might show some extent of the similarity. However, the spread of shape distribution indications a wider variation in shapes in the pre-European and post-European periods compared to those in the Chinese period along both PC1 and PC2 axes. In other words, there is a decreasing in shape variance in the Chinese period that shares the features of shorter height and narrower mouth.</w:t>
-      </w:r>
-    </w:p>
-    <w:p>
-      <w:pPr>
-        <w:pStyle w:val="BodyText"/>
-      </w:pPr>
       <w:r>
         <w:drawing>
           <wp:inline>
             <wp:extent cx="5943600" cy="4754880"/>
             <wp:effectExtent b="0" l="0" r="0" t="0"/>
-            <wp:docPr descr="Figure 2: Pottery shape variation based on scores along principal component axes. The rows from the top to the bottom represent the first to third principal component respectively. Each column shows the reconstructed shape variable according to the score mean ±2 standard deviation (SD) with a 0.5 interval" title="" id="1" name="Picture"/>
+            <wp:docPr descr="" title="" id="1" name="Picture"/>
             <a:graphic>
               <a:graphicData uri="http://schemas.openxmlformats.org/drawingml/2006/picture">
                 <pic:pic>
                   <pic:nvPicPr>
-                    <pic:cNvPr descr="../figures/contribution-PCs-1.png" id="0" name="Picture"/>
+                    <pic:cNvPr descr="../figures/thin-plate-splines-2.png" id="0" name="Picture"/>
                     <pic:cNvPicPr>
                       <a:picLocks noChangeArrowheads="1" noChangeAspect="1"/>
                     </pic:cNvPicPr>
@@ -3471,17 +3345,51 @@
           </wp:inline>
         </w:drawing>
       </w:r>
+    </w:p>
+    <w:p>
+      <w:pPr>
+        <w:pStyle w:val="BodyText"/>
+      </w:pPr>
+      <w:r>
+        <w:t xml:space="preserve">The elliptic Fourier coefficients are examined by principal components analysis to explore the shape variations across three phases. The first two principal components (PCs) explain 74.85% of the total variances, of which 48.32% is explained by the first principle component. With the third component, the first three principal components explain 86.08% of the total variances. Figure</w:t>
+      </w:r>
+      <w:r>
+        <w:t xml:space="preserve"> </w:t>
+      </w:r>
+      <w:r>
+        <w:t xml:space="preserve">??</w:t>
+      </w:r>
+      <w:r>
+        <w:t xml:space="preserve"> </w:t>
+      </w:r>
+      <w:r>
+        <w:t xml:space="preserve">shows the shape variation associated with the first three principal components. From the negative to the positive scores, the PC1 represents the height of the vessels from tall to short and the roundness of the body from round to oval-shaped. The PC2 relates to the neck and mouth constriction from narrow to wide. The PC3 explains a smaller portion of the variance (11.23%), which relates to the degree of the flare of the neck from curved to straight shape. The first two components account for most of the variance in relation to three phases were represented in Figure</w:t>
+      </w:r>
+      <w:r>
+        <w:t xml:space="preserve"> </w:t>
+      </w:r>
+      <w:r>
+        <w:t xml:space="preserve">4</w:t>
+      </w:r>
+      <w:r>
+        <w:t xml:space="preserve">. The result reflects a large overlap of three groupings especially for shapes in the pre-European and post-European periods that might show some extent of the similarity. However, the spread of shape distribution indications a wider variation in shapes in the pre-European and post-European periods compared to those in the Chinese period along both PC1 and PC2 axes. In other words, there is a decreasing in shape variance in the Chinese period that shares the features of shorter height and narrower mouth.</w:t>
+      </w:r>
+    </w:p>
+    <w:p>
+      <w:pPr>
+        <w:pStyle w:val="BodyText"/>
+      </w:pPr>
       <w:r>
         <w:drawing>
           <wp:inline>
             <wp:extent cx="5943600" cy="4754880"/>
             <wp:effectExtent b="0" l="0" r="0" t="0"/>
-            <wp:docPr descr="(#fig:contribution-PCs2)Pottery shape variation based on scores along principal component axes. The rows from the top to the bottom represent the first to third principal component respectively. Each column shows the reconstructed shape variable according to the score mean ±2 standard deviation (SD) with a 0.5 interval" title="" id="1" name="Picture"/>
+            <wp:docPr descr="Figure 2: Pottery shape variation based on scores along principal component axes. The rows from the top to the bottom represent the first to third principal component respectively. Each column shows the reconstructed shape variable according to the score mean ±2 standard deviation (SD) with a 0.5 interval" title="" id="1" name="Picture"/>
             <a:graphic>
               <a:graphicData uri="http://schemas.openxmlformats.org/drawingml/2006/picture">
                 <pic:pic>
                   <pic:nvPicPr>
-                    <pic:cNvPr descr="../figures/contribution-PCs-2.png" id="0" name="Picture"/>
+                    <pic:cNvPr descr="../figures/contribution-PCs-1.png" id="0" name="Picture"/>
                     <pic:cNvPicPr>
                       <a:picLocks noChangeArrowheads="1" noChangeAspect="1"/>
                     </pic:cNvPicPr>
@@ -3513,6 +3421,48 @@
           </wp:inline>
         </w:drawing>
       </w:r>
+      <w:r>
+        <w:drawing>
+          <wp:inline>
+            <wp:extent cx="5943600" cy="4754880"/>
+            <wp:effectExtent b="0" l="0" r="0" t="0"/>
+            <wp:docPr descr="(#fig:contribution-PCs2)Pottery shape variation based on scores along principal component axes. The rows from the top to the bottom represent the first to third principal component respectively. Each column shows the reconstructed shape variable according to the score mean ±2 standard deviation (SD) with a 0.5 interval" title="" id="1" name="Picture"/>
+            <a:graphic>
+              <a:graphicData uri="http://schemas.openxmlformats.org/drawingml/2006/picture">
+                <pic:pic>
+                  <pic:nvPicPr>
+                    <pic:cNvPr descr="../figures/contribution-PCs-2.png" id="0" name="Picture"/>
+                    <pic:cNvPicPr>
+                      <a:picLocks noChangeArrowheads="1" noChangeAspect="1"/>
+                    </pic:cNvPicPr>
+                  </pic:nvPicPr>
+                  <pic:blipFill>
+                    <a:blip r:embed="rId35"/>
+                    <a:stretch>
+                      <a:fillRect/>
+                    </a:stretch>
+                  </pic:blipFill>
+                  <pic:spPr bwMode="auto">
+                    <a:xfrm>
+                      <a:off x="0" y="0"/>
+                      <a:ext cx="5943600" cy="4754880"/>
+                    </a:xfrm>
+                    <a:prstGeom prst="rect">
+                      <a:avLst/>
+                    </a:prstGeom>
+                    <a:noFill/>
+                    <a:ln w="9525">
+                      <a:noFill/>
+                      <a:headEnd/>
+                      <a:tailEnd/>
+                    </a:ln>
+                  </pic:spPr>
+                </pic:pic>
+              </a:graphicData>
+            </a:graphic>
+          </wp:inline>
+        </w:drawing>
+      </w:r>
     </w:p>
     <w:p>
       <w:pPr>
@@ -3554,7 +3504,7 @@
                     </pic:cNvPicPr>
                   </pic:nvPicPr>
                   <pic:blipFill>
-                    <a:blip r:embed="rId35"/>
+                    <a:blip r:embed="rId36"/>
                     <a:stretch>
                       <a:fillRect/>
                     </a:stretch>
@@ -4135,180 +4085,6 @@
                     </pic:cNvPicPr>
                   </pic:nvPicPr>
                   <pic:blipFill>
-                    <a:blip r:embed="rId36"/>
-                    <a:stretch>
-                      <a:fillRect/>
-                    </a:stretch>
-                  </pic:blipFill>
-                  <pic:spPr bwMode="auto">
-                    <a:xfrm>
-                      <a:off x="0" y="0"/>
-                      <a:ext cx="5943600" cy="4754880"/>
-                    </a:xfrm>
-                    <a:prstGeom prst="rect">
-                      <a:avLst/>
-                    </a:prstGeom>
-                    <a:noFill/>
-                    <a:ln w="9525">
-                      <a:noFill/>
-                      <a:headEnd/>
-                      <a:tailEnd/>
-                    </a:ln>
-                  </pic:spPr>
-                </pic:pic>
-              </a:graphicData>
-            </a:graphic>
-          </wp:inline>
-        </w:drawing>
-      </w:r>
-    </w:p>
-    <w:p>
-      <w:pPr>
-        <w:pStyle w:val="ImageCaption"/>
-      </w:pPr>
-      <w:r>
-        <w:t xml:space="preserve">Figure 5: The distribution of PC scores by phases</w:t>
-      </w:r>
-    </w:p>
-    <w:p>
-      <w:pPr>
-        <w:pStyle w:val="SourceCode"/>
-      </w:pPr>
-      <w:r>
-        <w:rPr>
-          <w:rStyle w:val="VerbatimChar"/>
-        </w:rPr>
-        <w:t xml:space="preserve">#&gt; # A tibble: 9 x 3</w:t>
-      </w:r>
-      <w:r>
-        <w:br w:type="textWrapping"/>
-      </w:r>
-      <w:r>
-        <w:rPr>
-          <w:rStyle w:val="VerbatimChar"/>
-        </w:rPr>
-        <w:t xml:space="preserve">#&gt; # Groups:   pcn [3]</w:t>
-      </w:r>
-      <w:r>
-        <w:br w:type="textWrapping"/>
-      </w:r>
-      <w:r>
-        <w:rPr>
-          <w:rStyle w:val="VerbatimChar"/>
-        </w:rPr>
-        <w:t xml:space="preserve">#&gt;   pcn    phase            variance</w:t>
-      </w:r>
-      <w:r>
-        <w:br w:type="textWrapping"/>
-      </w:r>
-      <w:r>
-        <w:rPr>
-          <w:rStyle w:val="VerbatimChar"/>
-        </w:rPr>
-        <w:t xml:space="preserve">#&gt;   &lt;glue&gt; &lt;fct&gt;               &lt;dbl&gt;</w:t>
-      </w:r>
-      <w:r>
-        <w:br w:type="textWrapping"/>
-      </w:r>
-      <w:r>
-        <w:rPr>
-          <w:rStyle w:val="VerbatimChar"/>
-        </w:rPr>
-        <w:t xml:space="preserve">#&gt; 1 PC1    Pre-European  0.00000216 </w:t>
-      </w:r>
-      <w:r>
-        <w:br w:type="textWrapping"/>
-      </w:r>
-      <w:r>
-        <w:rPr>
-          <w:rStyle w:val="VerbatimChar"/>
-        </w:rPr>
-        <w:t xml:space="preserve">#&gt; 2 PC1    Post-European 0.00000242 </w:t>
-      </w:r>
-      <w:r>
-        <w:br w:type="textWrapping"/>
-      </w:r>
-      <w:r>
-        <w:rPr>
-          <w:rStyle w:val="VerbatimChar"/>
-        </w:rPr>
-        <w:t xml:space="preserve">#&gt; 3 PC1    Chinese       0.000000902</w:t>
-      </w:r>
-      <w:r>
-        <w:br w:type="textWrapping"/>
-      </w:r>
-      <w:r>
-        <w:rPr>
-          <w:rStyle w:val="VerbatimChar"/>
-        </w:rPr>
-        <w:t xml:space="preserve">#&gt; 4 PC2    Pre-European  0.00000162 </w:t>
-      </w:r>
-      <w:r>
-        <w:br w:type="textWrapping"/>
-      </w:r>
-      <w:r>
-        <w:rPr>
-          <w:rStyle w:val="VerbatimChar"/>
-        </w:rPr>
-        <w:t xml:space="preserve">#&gt; 5 PC2    Post-European 0.000000902</w:t>
-      </w:r>
-      <w:r>
-        <w:br w:type="textWrapping"/>
-      </w:r>
-      <w:r>
-        <w:rPr>
-          <w:rStyle w:val="VerbatimChar"/>
-        </w:rPr>
-        <w:t xml:space="preserve">#&gt; 6 PC2    Chinese       0.000000587</w:t>
-      </w:r>
-      <w:r>
-        <w:br w:type="textWrapping"/>
-      </w:r>
-      <w:r>
-        <w:rPr>
-          <w:rStyle w:val="VerbatimChar"/>
-        </w:rPr>
-        <w:t xml:space="preserve">#&gt; 7 PC3    Pre-European  0.000000553</w:t>
-      </w:r>
-      <w:r>
-        <w:br w:type="textWrapping"/>
-      </w:r>
-      <w:r>
-        <w:rPr>
-          <w:rStyle w:val="VerbatimChar"/>
-        </w:rPr>
-        <w:t xml:space="preserve">#&gt; 8 PC3    Post-European 0.000000604</w:t>
-      </w:r>
-      <w:r>
-        <w:br w:type="textWrapping"/>
-      </w:r>
-      <w:r>
-        <w:rPr>
-          <w:rStyle w:val="VerbatimChar"/>
-        </w:rPr>
-        <w:t xml:space="preserve">#&gt; 9 PC3    Chinese       0.000000487</w:t>
-      </w:r>
-    </w:p>
-    <w:p>
-      <w:pPr>
-        <w:pStyle w:val="CaptionedFigure"/>
-      </w:pPr>
-      <w:r>
-        <w:drawing>
-          <wp:inline>
-            <wp:extent cx="5943600" cy="4754880"/>
-            <wp:effectExtent b="0" l="0" r="0" t="0"/>
-            <wp:docPr descr="Figure 6: P-values of the CV equality test of PC1 and PC2 between phases, red color indicates p-value is less than 0.05" title="" id="1" name="Picture"/>
-            <a:graphic>
-              <a:graphicData uri="http://schemas.openxmlformats.org/drawingml/2006/picture">
-                <pic:pic>
-                  <pic:nvPicPr>
-                    <pic:cNvPr descr="../figures/CV-test-PCs-1.png" id="0" name="Picture"/>
-                    <pic:cNvPicPr>
-                      <a:picLocks noChangeArrowheads="1" noChangeAspect="1"/>
-                    </pic:cNvPicPr>
-                  </pic:nvPicPr>
-                  <pic:blipFill>
                     <a:blip r:embed="rId37"/>
                     <a:stretch>
                       <a:fillRect/>
@@ -4341,6 +4117,180 @@
         <w:pStyle w:val="ImageCaption"/>
       </w:pPr>
       <w:r>
+        <w:t xml:space="preserve">Figure 5: The distribution of PC scores by phases</w:t>
+      </w:r>
+    </w:p>
+    <w:p>
+      <w:pPr>
+        <w:pStyle w:val="SourceCode"/>
+      </w:pPr>
+      <w:r>
+        <w:rPr>
+          <w:rStyle w:val="VerbatimChar"/>
+        </w:rPr>
+        <w:t xml:space="preserve">#&gt; # A tibble: 9 x 3</w:t>
+      </w:r>
+      <w:r>
+        <w:br w:type="textWrapping"/>
+      </w:r>
+      <w:r>
+        <w:rPr>
+          <w:rStyle w:val="VerbatimChar"/>
+        </w:rPr>
+        <w:t xml:space="preserve">#&gt; # Groups:   pcn [3]</w:t>
+      </w:r>
+      <w:r>
+        <w:br w:type="textWrapping"/>
+      </w:r>
+      <w:r>
+        <w:rPr>
+          <w:rStyle w:val="VerbatimChar"/>
+        </w:rPr>
+        <w:t xml:space="preserve">#&gt;   pcn    phase            variance</w:t>
+      </w:r>
+      <w:r>
+        <w:br w:type="textWrapping"/>
+      </w:r>
+      <w:r>
+        <w:rPr>
+          <w:rStyle w:val="VerbatimChar"/>
+        </w:rPr>
+        <w:t xml:space="preserve">#&gt;   &lt;glue&gt; &lt;fct&gt;               &lt;dbl&gt;</w:t>
+      </w:r>
+      <w:r>
+        <w:br w:type="textWrapping"/>
+      </w:r>
+      <w:r>
+        <w:rPr>
+          <w:rStyle w:val="VerbatimChar"/>
+        </w:rPr>
+        <w:t xml:space="preserve">#&gt; 1 PC1    Pre-European  0.00000216 </w:t>
+      </w:r>
+      <w:r>
+        <w:br w:type="textWrapping"/>
+      </w:r>
+      <w:r>
+        <w:rPr>
+          <w:rStyle w:val="VerbatimChar"/>
+        </w:rPr>
+        <w:t xml:space="preserve">#&gt; 2 PC1    Post-European 0.00000242 </w:t>
+      </w:r>
+      <w:r>
+        <w:br w:type="textWrapping"/>
+      </w:r>
+      <w:r>
+        <w:rPr>
+          <w:rStyle w:val="VerbatimChar"/>
+        </w:rPr>
+        <w:t xml:space="preserve">#&gt; 3 PC1    Chinese       0.000000902</w:t>
+      </w:r>
+      <w:r>
+        <w:br w:type="textWrapping"/>
+      </w:r>
+      <w:r>
+        <w:rPr>
+          <w:rStyle w:val="VerbatimChar"/>
+        </w:rPr>
+        <w:t xml:space="preserve">#&gt; 4 PC2    Pre-European  0.00000162 </w:t>
+      </w:r>
+      <w:r>
+        <w:br w:type="textWrapping"/>
+      </w:r>
+      <w:r>
+        <w:rPr>
+          <w:rStyle w:val="VerbatimChar"/>
+        </w:rPr>
+        <w:t xml:space="preserve">#&gt; 5 PC2    Post-European 0.000000902</w:t>
+      </w:r>
+      <w:r>
+        <w:br w:type="textWrapping"/>
+      </w:r>
+      <w:r>
+        <w:rPr>
+          <w:rStyle w:val="VerbatimChar"/>
+        </w:rPr>
+        <w:t xml:space="preserve">#&gt; 6 PC2    Chinese       0.000000587</w:t>
+      </w:r>
+      <w:r>
+        <w:br w:type="textWrapping"/>
+      </w:r>
+      <w:r>
+        <w:rPr>
+          <w:rStyle w:val="VerbatimChar"/>
+        </w:rPr>
+        <w:t xml:space="preserve">#&gt; 7 PC3    Pre-European  0.000000553</w:t>
+      </w:r>
+      <w:r>
+        <w:br w:type="textWrapping"/>
+      </w:r>
+      <w:r>
+        <w:rPr>
+          <w:rStyle w:val="VerbatimChar"/>
+        </w:rPr>
+        <w:t xml:space="preserve">#&gt; 8 PC3    Post-European 0.000000604</w:t>
+      </w:r>
+      <w:r>
+        <w:br w:type="textWrapping"/>
+      </w:r>
+      <w:r>
+        <w:rPr>
+          <w:rStyle w:val="VerbatimChar"/>
+        </w:rPr>
+        <w:t xml:space="preserve">#&gt; 9 PC3    Chinese       0.000000487</w:t>
+      </w:r>
+    </w:p>
+    <w:p>
+      <w:pPr>
+        <w:pStyle w:val="CaptionedFigure"/>
+      </w:pPr>
+      <w:r>
+        <w:drawing>
+          <wp:inline>
+            <wp:extent cx="5943600" cy="4754880"/>
+            <wp:effectExtent b="0" l="0" r="0" t="0"/>
+            <wp:docPr descr="Figure 6: P-values of the CV equality test of PC1 and PC2 between phases, red color indicates p-value is less than 0.05" title="" id="1" name="Picture"/>
+            <a:graphic>
+              <a:graphicData uri="http://schemas.openxmlformats.org/drawingml/2006/picture">
+                <pic:pic>
+                  <pic:nvPicPr>
+                    <pic:cNvPr descr="../figures/CV-test-PCs-1.png" id="0" name="Picture"/>
+                    <pic:cNvPicPr>
+                      <a:picLocks noChangeArrowheads="1" noChangeAspect="1"/>
+                    </pic:cNvPicPr>
+                  </pic:nvPicPr>
+                  <pic:blipFill>
+                    <a:blip r:embed="rId38"/>
+                    <a:stretch>
+                      <a:fillRect/>
+                    </a:stretch>
+                  </pic:blipFill>
+                  <pic:spPr bwMode="auto">
+                    <a:xfrm>
+                      <a:off x="0" y="0"/>
+                      <a:ext cx="5943600" cy="4754880"/>
+                    </a:xfrm>
+                    <a:prstGeom prst="rect">
+                      <a:avLst/>
+                    </a:prstGeom>
+                    <a:noFill/>
+                    <a:ln w="9525">
+                      <a:noFill/>
+                      <a:headEnd/>
+                      <a:tailEnd/>
+                    </a:ln>
+                  </pic:spPr>
+                </pic:pic>
+              </a:graphicData>
+            </a:graphic>
+          </wp:inline>
+        </w:drawing>
+      </w:r>
+    </w:p>
+    <w:p>
+      <w:pPr>
+        <w:pStyle w:val="ImageCaption"/>
+      </w:pPr>
+      <w:r>
         <w:t xml:space="preserve">Figure 6: P-values of the CV equality test of PC1 and PC2 between phases, red color indicates p-value is less than 0.05</w:t>
       </w:r>
     </w:p>
@@ -4377,11 +4327,11 @@
       <w:pPr>
         <w:pStyle w:val="Heading1"/>
       </w:pPr>
-      <w:bookmarkStart w:id="38" w:name="discussion"/>
+      <w:bookmarkStart w:id="39" w:name="discussion"/>
       <w:r>
         <w:t xml:space="preserve">Discussion</w:t>
       </w:r>
-      <w:bookmarkEnd w:id="38"/>
+      <w:bookmarkEnd w:id="39"/>
     </w:p>
     <w:p>
       <w:pPr>
@@ -4395,11 +4345,11 @@
       <w:pPr>
         <w:pStyle w:val="Heading1"/>
       </w:pPr>
-      <w:bookmarkStart w:id="39" w:name="conclusion"/>
+      <w:bookmarkStart w:id="40" w:name="conclusion"/>
       <w:r>
         <w:t xml:space="preserve">Conclusion</w:t>
       </w:r>
-      <w:bookmarkEnd w:id="39"/>
+      <w:bookmarkEnd w:id="40"/>
     </w:p>
     <w:p>
       <w:pPr>
@@ -4413,11 +4363,11 @@
       <w:pPr>
         <w:pStyle w:val="Heading1"/>
       </w:pPr>
-      <w:bookmarkStart w:id="40" w:name="acknowledgements"/>
+      <w:bookmarkStart w:id="41" w:name="acknowledgements"/>
       <w:r>
         <w:t xml:space="preserve">Acknowledgements</w:t>
       </w:r>
-      <w:bookmarkEnd w:id="40"/>
+      <w:bookmarkEnd w:id="41"/>
     </w:p>
     <w:p>
       <w:pPr>
@@ -4431,24 +4381,24 @@
       <w:pPr>
         <w:pStyle w:val="Heading5"/>
       </w:pPr>
-      <w:bookmarkStart w:id="41" w:name="pagebreak"/>
+      <w:bookmarkStart w:id="42" w:name="pagebreak"/>
       <w:r>
         <w:t xml:space="preserve">pagebreak</w:t>
       </w:r>
-      <w:bookmarkEnd w:id="41"/>
+      <w:bookmarkEnd w:id="42"/>
     </w:p>
     <w:p>
       <w:pPr>
         <w:pStyle w:val="Heading1"/>
       </w:pPr>
-      <w:bookmarkStart w:id="42" w:name="references"/>
+      <w:bookmarkStart w:id="43" w:name="references"/>
       <w:r>
         <w:t xml:space="preserve">References</w:t>
       </w:r>
-      <w:bookmarkEnd w:id="42"/>
-    </w:p>
-    <w:bookmarkStart w:id="84" w:name="refs"/>
-    <w:bookmarkStart w:id="43" w:name="ref-Acabado2018"/>
+      <w:bookmarkEnd w:id="43"/>
+    </w:p>
+    <w:bookmarkStart w:id="87" w:name="refs"/>
+    <w:bookmarkStart w:id="44" w:name="ref-Acabado2018"/>
     <w:p>
       <w:pPr>
         <w:pStyle w:val="FirstParagraph"/>
@@ -4457,8 +4407,8 @@
         <w:t xml:space="preserve">Acabado, S., Barretto-Tesoro, G., Amano, N., 2018. Status differentiation, agricultural intensification, and pottery production in precapitalist kiyyangan, ifugao, philippines. Archaeological Research in Asia 15, 55–69.</w:t>
       </w:r>
     </w:p>
-    <w:bookmarkEnd w:id="43"/>
-    <w:bookmarkStart w:id="44" w:name="ref-Adams2004"/>
+    <w:bookmarkEnd w:id="44"/>
+    <w:bookmarkStart w:id="45" w:name="ref-Adams2004"/>
     <w:p>
       <w:pPr>
         <w:pStyle w:val="BodyText"/>
@@ -4467,8 +4417,8 @@
         <w:t xml:space="preserve">Adams, D.C., Rohlf, F.J., Slice, D.E., 2004. Geometric morphometrics: Ten years of progress following the “revolution”. Italian Journal of Zoology 71, 5–16.</w:t>
       </w:r>
     </w:p>
-    <w:bookmarkEnd w:id="44"/>
-    <w:bookmarkStart w:id="45" w:name="ref-Andrade2007"/>
+    <w:bookmarkEnd w:id="45"/>
+    <w:bookmarkStart w:id="46" w:name="ref-Andrade2007"/>
     <w:p>
       <w:pPr>
         <w:pStyle w:val="BodyText"/>
@@ -4477,8 +4427,8 @@
         <w:t xml:space="preserve">Andrade, T., 2007. How Taiwan became chinese : Dutch, spanish, and han colonization in the seventeenth century. Columbia University Press, New York.</w:t>
       </w:r>
     </w:p>
-    <w:bookmarkEnd w:id="45"/>
-    <w:bookmarkStart w:id="46" w:name="ref-Arnold2000"/>
+    <w:bookmarkEnd w:id="46"/>
+    <w:bookmarkStart w:id="47" w:name="ref-Arnold2000"/>
     <w:p>
       <w:pPr>
         <w:pStyle w:val="BodyText"/>
@@ -4487,8 +4437,8 @@
         <w:t xml:space="preserve">Arnold, D.E., 2000. Does the standardization of ceramic pastes really mean specialization? Journal of Archaeological Method and Theory 7, 333–375.</w:t>
       </w:r>
     </w:p>
-    <w:bookmarkEnd w:id="46"/>
-    <w:bookmarkStart w:id="47" w:name="ref-Arnold1994"/>
+    <w:bookmarkEnd w:id="47"/>
+    <w:bookmarkStart w:id="48" w:name="ref-Arnold1994"/>
     <w:p>
       <w:pPr>
         <w:pStyle w:val="BodyText"/>
@@ -4497,8 +4447,8 @@
         <w:t xml:space="preserve">Arnold, J.E., Munns, A., 1994. Independent or attached specialization: The organization of shell bead production in california. Journal of Field Archaeology 21, 473–489.</w:t>
       </w:r>
     </w:p>
-    <w:bookmarkEnd w:id="47"/>
-    <w:bookmarkStart w:id="48" w:name="ref-Birch2019"/>
+    <w:bookmarkEnd w:id="48"/>
+    <w:bookmarkStart w:id="49" w:name="ref-Birch2019"/>
     <w:p>
       <w:pPr>
         <w:pStyle w:val="BodyText"/>
@@ -4507,8 +4457,8 @@
         <w:t xml:space="preserve">Birch, T., Martinón-Torres, M., 2019. Shape as a measure of weapon standardisation: From metric to geometric morphometric analysis of the iron age ‘havor’lance from southern scandinavia. Journal of Archaeological Science 101, 34–51.</w:t>
       </w:r>
     </w:p>
-    <w:bookmarkEnd w:id="48"/>
-    <w:bookmarkStart w:id="49" w:name="ref-Blackman1993"/>
+    <w:bookmarkEnd w:id="49"/>
+    <w:bookmarkStart w:id="50" w:name="ref-Blackman1993"/>
     <w:p>
       <w:pPr>
         <w:pStyle w:val="BodyText"/>
@@ -4517,8 +4467,8 @@
         <w:t xml:space="preserve">Blackman, M.J., Stein, G.J., Vandiver, P.B., 1993. The standardization hypothesis and ceramic mass production: Technological, compositional, and metric indices of craft specialization at tell leilan, Syria. American Antiquity 58, 60–80.</w:t>
       </w:r>
     </w:p>
-    <w:bookmarkEnd w:id="49"/>
-    <w:bookmarkStart w:id="50" w:name="ref-Bonhomme2014"/>
+    <w:bookmarkEnd w:id="50"/>
+    <w:bookmarkStart w:id="51" w:name="ref-Bonhomme2014"/>
     <w:p>
       <w:pPr>
         <w:pStyle w:val="BodyText"/>
@@ -4527,8 +4477,8 @@
         <w:t xml:space="preserve">Bonhomme, V., Picq, S., Gaucherel, C., Claude, J., others, 2014. Momocs: Outline analysis using r. Journal of Statistical Software 56, 1–24.</w:t>
       </w:r>
     </w:p>
-    <w:bookmarkEnd w:id="50"/>
-    <w:bookmarkStart w:id="51" w:name="ref-Bookstein1997"/>
+    <w:bookmarkEnd w:id="51"/>
+    <w:bookmarkStart w:id="52" w:name="ref-Bookstein1997"/>
     <w:p>
       <w:pPr>
         <w:pStyle w:val="BodyText"/>
@@ -4537,8 +4487,8 @@
         <w:t xml:space="preserve">Bookstein, F.L., 1997. Landmark methods for forms without landmarks: Morphometrics of group differences in outline shape. Medical image analysis 1, 225–243.</w:t>
       </w:r>
     </w:p>
-    <w:bookmarkEnd w:id="51"/>
-    <w:bookmarkStart w:id="52" w:name="ref-Bookstein1991"/>
+    <w:bookmarkEnd w:id="52"/>
+    <w:bookmarkStart w:id="53" w:name="ref-Bookstein1991"/>
     <w:p>
       <w:pPr>
         <w:pStyle w:val="BodyText"/>
@@ -4547,8 +4497,8 @@
         <w:t xml:space="preserve">Bookstein, F.L., 1991. Morphometric tools for landmark data: Geometry and biology. Cambridge University Press.</w:t>
       </w:r>
     </w:p>
-    <w:bookmarkEnd w:id="52"/>
-    <w:bookmarkStart w:id="53" w:name="ref-Buchanan2019"/>
+    <w:bookmarkEnd w:id="53"/>
+    <w:bookmarkStart w:id="54" w:name="ref-Buchanan2019"/>
     <w:p>
       <w:pPr>
         <w:pStyle w:val="BodyText"/>
@@ -4557,8 +4507,8 @@
         <w:t xml:space="preserve">Buchanan, B., Collard, M., O’Brien, M.J., 2019. Geometric morphometric analyses support incorporating the goshen point type into plainview. American Antiquity 1–11.</w:t>
       </w:r>
     </w:p>
-    <w:bookmarkEnd w:id="53"/>
-    <w:bookmarkStart w:id="54" w:name="ref-Cardillo2010"/>
+    <w:bookmarkEnd w:id="54"/>
+    <w:bookmarkStart w:id="55" w:name="ref-Cardillo2010"/>
     <w:p>
       <w:pPr>
         <w:pStyle w:val="BodyText"/>
@@ -4567,8 +4517,8 @@
         <w:t xml:space="preserve">Cardillo, M., 2010. Some applications of geometric morphometrics to archaeology, in: Elewa, A.M.T. (Ed.), Morphometrics for Nonmorphometricians. Springer, pp. 325–341.</w:t>
       </w:r>
     </w:p>
-    <w:bookmarkEnd w:id="54"/>
-    <w:bookmarkStart w:id="55" w:name="ref-Chen2007"/>
+    <w:bookmarkEnd w:id="55"/>
+    <w:bookmarkStart w:id="56" w:name="ref-Chen2007"/>
     <w:p>
       <w:pPr>
         <w:pStyle w:val="BodyText"/>
@@ -4577,8 +4527,8 @@
         <w:t xml:space="preserve">Chen, Y.-p., 2007. Qi wu lan yi zhi qiang jiu fa jue bao gao [report on the archaeological excavations at ki-wu-lan site]. Lanyang museum, Yilan, Taiwan.</w:t>
       </w:r>
     </w:p>
-    <w:bookmarkEnd w:id="55"/>
-    <w:bookmarkStart w:id="56" w:name="ref-Claude2008"/>
+    <w:bookmarkEnd w:id="56"/>
+    <w:bookmarkStart w:id="57" w:name="ref-Claude2008"/>
     <w:p>
       <w:pPr>
         <w:pStyle w:val="BodyText"/>
@@ -4587,8 +4537,8 @@
         <w:t xml:space="preserve">Claude, J., 2008. Morphometrics with r. Springer Science &amp; Business Media.</w:t>
       </w:r>
     </w:p>
-    <w:bookmarkEnd w:id="56"/>
-    <w:bookmarkStart w:id="57" w:name="ref-Costin2001"/>
+    <w:bookmarkEnd w:id="57"/>
+    <w:bookmarkStart w:id="58" w:name="ref-Costin2001"/>
     <w:p>
       <w:pPr>
         <w:pStyle w:val="BodyText"/>
@@ -4597,8 +4547,8 @@
         <w:t xml:space="preserve">Costin, C.L., 2001. Craft production systems, in: Archaeology at the Millennium. Springer, pp. 273–327.</w:t>
       </w:r>
     </w:p>
-    <w:bookmarkEnd w:id="57"/>
-    <w:bookmarkStart w:id="58" w:name="ref-Costin1991"/>
+    <w:bookmarkEnd w:id="58"/>
+    <w:bookmarkStart w:id="59" w:name="ref-Costin1991"/>
     <w:p>
       <w:pPr>
         <w:pStyle w:val="BodyText"/>
@@ -4607,8 +4557,8 @@
         <w:t xml:space="preserve">Costin, C.L., 1991. Craft specialization: Issues in defining, documenting, and explaining the organization of production. Archaeological method and theory 1–56.</w:t>
       </w:r>
     </w:p>
-    <w:bookmarkEnd w:id="58"/>
-    <w:bookmarkStart w:id="59" w:name="ref-Costin1995"/>
+    <w:bookmarkEnd w:id="59"/>
+    <w:bookmarkStart w:id="60" w:name="ref-Costin1995"/>
     <w:p>
       <w:pPr>
         <w:pStyle w:val="BodyText"/>
@@ -4617,8 +4567,8 @@
         <w:t xml:space="preserve">Costin, C.L., Hagstrum, M.B., 1995. Standardization, labor investment, skill, and the organization of ceramic production in late prehispanic highland Peru. American Antiquity 619–639.</w:t>
       </w:r>
     </w:p>
-    <w:bookmarkEnd w:id="59"/>
-    <w:bookmarkStart w:id="60" w:name="ref-Eerkens2001"/>
+    <w:bookmarkEnd w:id="60"/>
+    <w:bookmarkStart w:id="61" w:name="ref-Eerkens2001"/>
     <w:p>
       <w:pPr>
         <w:pStyle w:val="BodyText"/>
@@ -4627,8 +4577,8 @@
         <w:t xml:space="preserve">Eerkens, J.W., Bettinger, R.L., 2001. Techniques for assessing standardization in artifact assemblages: Can we scale material variability? American Antiquity 66, 493–504.</w:t>
       </w:r>
     </w:p>
-    <w:bookmarkEnd w:id="60"/>
-    <w:bookmarkStart w:id="61" w:name="ref-Fox2015"/>
+    <w:bookmarkEnd w:id="61"/>
+    <w:bookmarkStart w:id="62" w:name="ref-Fox2015"/>
     <w:p>
       <w:pPr>
         <w:pStyle w:val="BodyText"/>
@@ -4637,8 +4587,8 @@
         <w:t xml:space="preserve">Fox, A.N., 2015. A study of late woodland projectile point typology in new york using elliptical fourier outline analysis. Journal of Archaeological Science: Reports 4, 501–509.</w:t>
       </w:r>
     </w:p>
-    <w:bookmarkEnd w:id="61"/>
-    <w:bookmarkStart w:id="62" w:name="ref-Gunz2013"/>
+    <w:bookmarkEnd w:id="62"/>
+    <w:bookmarkStart w:id="63" w:name="ref-Gunz2013"/>
     <w:p>
       <w:pPr>
         <w:pStyle w:val="BodyText"/>
@@ -4647,8 +4597,8 @@
         <w:t xml:space="preserve">Gunz, P., Mitteroecker, P., 2013. Semilandmarks: A method for quantifying curves and surfaces. Hystrix, the Italian Journal of Mammalogy 24, 103–109.</w:t>
       </w:r>
     </w:p>
-    <w:bookmarkEnd w:id="62"/>
-    <w:bookmarkStart w:id="63" w:name="ref-Haruda2019"/>
+    <w:bookmarkEnd w:id="63"/>
+    <w:bookmarkStart w:id="64" w:name="ref-Haruda2019"/>
     <w:p>
       <w:pPr>
         <w:pStyle w:val="BodyText"/>
@@ -4657,8 +4607,8 @@
         <w:t xml:space="preserve">Haruda, A., Varfolomeev, V., Goriachev, A., Yermolayeva, A., Outram, A., 2019. A new zooarchaeological application for geometric morphometric methods: Distinguishing ovis aries morphotypes to address connectivity and mobility of prehistoric central asian pastoralists. Journal of Archaeological Science 107, 50–57.</w:t>
       </w:r>
     </w:p>
-    <w:bookmarkEnd w:id="63"/>
-    <w:bookmarkStart w:id="64" w:name="ref-Hirshman2010"/>
+    <w:bookmarkEnd w:id="64"/>
+    <w:bookmarkStart w:id="65" w:name="ref-Hirshman2010"/>
     <w:p>
       <w:pPr>
         <w:pStyle w:val="BodyText"/>
@@ -4667,8 +4617,8 @@
         <w:t xml:space="preserve">Hirshman, A.J., Lovis, W.A., Pollard, H.P., 2010. Specialization of ceramic production: A sherd assemblage based analytic perspective. Journal of Anthropological Archaeology 29, 265–277.</w:t>
       </w:r>
     </w:p>
-    <w:bookmarkEnd w:id="64"/>
-    <w:bookmarkStart w:id="65" w:name="ref-Hoggard2019"/>
+    <w:bookmarkEnd w:id="65"/>
+    <w:bookmarkStart w:id="66" w:name="ref-Hoggard2019"/>
     <w:p>
       <w:pPr>
         <w:pStyle w:val="BodyText"/>
@@ -4677,8 +4627,8 @@
         <w:t xml:space="preserve">Hoggard, C.S., McNabb, J., Cole, J.N., 2019. The application of elliptic fourier analysis in understanding biface shape and symmetry through the british acheulean. Journal of Paleolithic Archaeology 2, 115–133.</w:t>
       </w:r>
     </w:p>
-    <w:bookmarkEnd w:id="65"/>
-    <w:bookmarkStart w:id="66" w:name="ref-Iovictua2010"/>
+    <w:bookmarkEnd w:id="66"/>
+    <w:bookmarkStart w:id="67" w:name="ref-Iovictua2010"/>
     <w:p>
       <w:pPr>
         <w:pStyle w:val="BodyText"/>
@@ -4687,8 +4637,8 @@
         <w:t xml:space="preserve">Ioviţă, R., 2010. Comparing stone tool resharpening trajectories with the aid of elliptical fourier analysis, in: New Perspectives on Old Stones. Springer, pp. 235–253.</w:t>
       </w:r>
     </w:p>
-    <w:bookmarkEnd w:id="66"/>
-    <w:bookmarkStart w:id="67" w:name="ref-Junker1999"/>
+    <w:bookmarkEnd w:id="67"/>
+    <w:bookmarkStart w:id="68" w:name="ref-Junker1999"/>
     <w:p>
       <w:pPr>
         <w:pStyle w:val="BodyText"/>
@@ -4697,8 +4647,8 @@
         <w:t xml:space="preserve">Junker, L.L., 1999. Raiding, trading, and feasting: The political economy of philippine chiefdoms. University of Hawaii Press.</w:t>
       </w:r>
     </w:p>
-    <w:bookmarkEnd w:id="67"/>
-    <w:bookmarkStart w:id="68" w:name="ref-Kuhl1982"/>
+    <w:bookmarkEnd w:id="68"/>
+    <w:bookmarkStart w:id="69" w:name="ref-Kuhl1982"/>
     <w:p>
       <w:pPr>
         <w:pStyle w:val="BodyText"/>
@@ -4707,8 +4657,8 @@
         <w:t xml:space="preserve">Kuhl, F.P., Giardina, C.R., 1982. Elliptic fourier features of a closed contour. Computer graphics and image processing 18, 236–258.</w:t>
       </w:r>
     </w:p>
-    <w:bookmarkEnd w:id="68"/>
-    <w:bookmarkStart w:id="69" w:name="ref-Lawing2010"/>
+    <w:bookmarkEnd w:id="69"/>
+    <w:bookmarkStart w:id="70" w:name="ref-Lawing2010"/>
     <w:p>
       <w:pPr>
         <w:pStyle w:val="BodyText"/>
@@ -4717,8 +4667,8 @@
         <w:t xml:space="preserve">Lawing, A.M., Polly, P.D., 2010. Geometric morphometrics: Recent applications to the study of evolution and development. Journal of Zoology 280, 1–7.</w:t>
       </w:r>
     </w:p>
-    <w:bookmarkEnd w:id="69"/>
-    <w:bookmarkStart w:id="70" w:name="ref-Lycett2013"/>
+    <w:bookmarkEnd w:id="70"/>
+    <w:bookmarkStart w:id="71" w:name="ref-Lycett2013"/>
     <w:p>
       <w:pPr>
         <w:pStyle w:val="BodyText"/>
@@ -4727,8 +4677,8 @@
         <w:t xml:space="preserve">Lycett, S.J., Cramon-Taubadel, N. von, 2013. A 3D morphometric analysis of surface geometry in levallois cores: Patterns of stability and variability across regions and their implications. Journal of Archaeological Science 40, 1508–1517.</w:t>
       </w:r>
     </w:p>
-    <w:bookmarkEnd w:id="70"/>
-    <w:bookmarkStart w:id="72" w:name="ref-Marwick2017"/>
+    <w:bookmarkEnd w:id="71"/>
+    <w:bookmarkStart w:id="73" w:name="ref-Marwick2017"/>
     <w:p>
       <w:pPr>
         <w:pStyle w:val="BodyText"/>
@@ -4739,7 +4689,7 @@
       <w:r>
         <w:t xml:space="preserve"> </w:t>
       </w:r>
-      <w:hyperlink r:id="rId71">
+      <w:hyperlink r:id="rId72">
         <w:r>
           <w:rPr>
             <w:rStyle w:val="Hyperlink"/>
@@ -4748,8 +4698,8 @@
         </w:r>
       </w:hyperlink>
     </w:p>
-    <w:bookmarkEnd w:id="72"/>
-    <w:bookmarkStart w:id="73" w:name="ref-Marwick2018"/>
+    <w:bookmarkEnd w:id="73"/>
+    <w:bookmarkStart w:id="74" w:name="ref-Marwick2018"/>
     <w:p>
       <w:pPr>
         <w:pStyle w:val="BodyText"/>
@@ -4758,8 +4708,8 @@
         <w:t xml:space="preserve">Marwick, B., Boettiger, C., Mullen, L., 2018. Packaging data analytical work reproducibly using r (and friends). The American Statistician 72, 80–88.</w:t>
       </w:r>
     </w:p>
-    <w:bookmarkEnd w:id="73"/>
-    <w:bookmarkStart w:id="74" w:name="ref-Marwick2019"/>
+    <w:bookmarkEnd w:id="74"/>
+    <w:bookmarkStart w:id="75" w:name="ref-Marwick2019"/>
     <w:p>
       <w:pPr>
         <w:pStyle w:val="BodyText"/>
@@ -4768,8 +4718,8 @@
         <w:t xml:space="preserve">Marwick, B., Krishnamoorthy, K., n.d. Cvequality: Tests for the equality of coefficients of variation from multiple groups.</w:t>
       </w:r>
     </w:p>
-    <w:bookmarkEnd w:id="74"/>
-    <w:bookmarkStart w:id="75" w:name="ref-Meloro2015"/>
+    <w:bookmarkEnd w:id="75"/>
+    <w:bookmarkStart w:id="76" w:name="ref-Meloro2015"/>
     <w:p>
       <w:pPr>
         <w:pStyle w:val="BodyText"/>
@@ -4778,8 +4728,8 @@
         <w:t xml:space="preserve">Meloro, C., Hudson, A., Rook, L., 2015. Feeding habits of extant and fossil canids as determined by their skull geometry. Journal of Zoology 295, 178–188.</w:t>
       </w:r>
     </w:p>
-    <w:bookmarkEnd w:id="75"/>
-    <w:bookmarkStart w:id="76" w:name="ref-Rlanguage2019"/>
+    <w:bookmarkEnd w:id="76"/>
+    <w:bookmarkStart w:id="77" w:name="ref-Rlanguage2019"/>
     <w:p>
       <w:pPr>
         <w:pStyle w:val="BodyText"/>
@@ -4788,24 +4738,14 @@
         <w:t xml:space="preserve">R Core Team, 2019. R: A language and environment for statistical computing. R Foundation for Statistical Computing, Vienna, Austria.</w:t>
       </w:r>
     </w:p>
-    <w:bookmarkEnd w:id="76"/>
-    <w:bookmarkStart w:id="77" w:name="ref-Rice1991"/>
+    <w:bookmarkEnd w:id="77"/>
+    <w:bookmarkStart w:id="78" w:name="ref-Rice1991"/>
     <w:p>
       <w:pPr>
         <w:pStyle w:val="BodyText"/>
       </w:pPr>
       <w:r>
         <w:t xml:space="preserve">Rice, P.M., 1991. Specialization, standardization, and diversity: A retrospective, in: Bishop, R.L., Lange, F.W. (Eds.), The Ceramic Legacy of Anna O. Shepard. University Press of Colorado Boulder, pp. 257–279.</w:t>
-      </w:r>
-    </w:p>
-    <w:bookmarkEnd w:id="77"/>
-    <w:bookmarkStart w:id="78" w:name="ref-Roux2018"/>
-    <w:p>
-      <w:pPr>
-        <w:pStyle w:val="BodyText"/>
-      </w:pPr>
-      <w:r>
-        <w:t xml:space="preserve">ROUX, A., VALENTINE AND KARASIK, 2018. STANDARDIZED vessels and number of potters: LOOKING for individual production, in: Ina Miloglav, J.V. (Ed.), Artisans Rule: Product Standardization and Craft Specialization in Prehistoric Society. Cambridge Scholars Publishing, pp. 20–39.</w:t>
       </w:r>
     </w:p>
     <w:bookmarkEnd w:id="78"/>
@@ -4819,37 +4759,67 @@
       </w:r>
     </w:p>
     <w:bookmarkEnd w:id="79"/>
-    <w:bookmarkStart w:id="80" w:name="ref-Slice2007"/>
+    <w:bookmarkStart w:id="80" w:name="ref-Roux2003"/>
     <w:p>
       <w:pPr>
         <w:pStyle w:val="BodyText"/>
       </w:pPr>
       <w:r>
+        <w:t xml:space="preserve">Roux, V., 2003. Ceramic standardization and intensity of production: Quantifying degrees of specialization. American Antiquity 68, 768–782.</w:t>
+      </w:r>
+    </w:p>
+    <w:bookmarkEnd w:id="80"/>
+    <w:bookmarkStart w:id="81" w:name="ref-Roux2018"/>
+    <w:p>
+      <w:pPr>
+        <w:pStyle w:val="BodyText"/>
+      </w:pPr>
+      <w:r>
+        <w:t xml:space="preserve">Roux, V., Karasik, A., 2018. STANDARDIZED vessels and number of potters: LOOKING for individual production, in: Ina Miloglav, J.V. (Ed.), Artisans Rule: Product Standardization and Craft Specialization in Prehistoric Society. Cambridge Scholars Publishing, pp. 20–39.</w:t>
+      </w:r>
+    </w:p>
+    <w:bookmarkEnd w:id="81"/>
+    <w:bookmarkStart w:id="82" w:name="ref-Slice2007"/>
+    <w:p>
+      <w:pPr>
+        <w:pStyle w:val="BodyText"/>
+      </w:pPr>
+      <w:r>
         <w:t xml:space="preserve">Slice, D.E., 2007. Geometric morphometrics. Annu. Rev. Anthropol. 36, 261–281.</w:t>
       </w:r>
     </w:p>
-    <w:bookmarkEnd w:id="80"/>
-    <w:bookmarkStart w:id="81" w:name="ref-Stark1995"/>
+    <w:bookmarkEnd w:id="82"/>
+    <w:bookmarkStart w:id="83" w:name="ref-Stark1995economic"/>
     <w:p>
       <w:pPr>
         <w:pStyle w:val="BodyText"/>
       </w:pPr>
       <w:r>
-        <w:t xml:space="preserve">Stark, B.L., 1995. Problems in analysis of standardization and specialization in pottery, in: Mills, B.J., Crown, P.L. (Eds.), Ceramic Production in the American Southwest. The University of Arizona Press, Tucson, pp. 231–267.</w:t>
-      </w:r>
-    </w:p>
-    <w:bookmarkEnd w:id="81"/>
-    <w:bookmarkStart w:id="82" w:name="ref-Tite1999"/>
+        <w:t xml:space="preserve">Stark, B.L., 1995a. Economic intensification and ceramic specialization in the philippines: A view from kalinga. Research in Economic Anthropology 16, 179–226.</w:t>
+      </w:r>
+    </w:p>
+    <w:bookmarkEnd w:id="83"/>
+    <w:bookmarkStart w:id="84" w:name="ref-Stark1995"/>
     <w:p>
       <w:pPr>
         <w:pStyle w:val="BodyText"/>
       </w:pPr>
       <w:r>
+        <w:t xml:space="preserve">Stark, B.L., 1995b. Problems in analysis of standardization and specialization in pottery, in: Mills, B.J., Crown, P.L. (Eds.), Ceramic Production in the American Southwest. The University of Arizona Press, Tucson, pp. 231–267.</w:t>
+      </w:r>
+    </w:p>
+    <w:bookmarkEnd w:id="84"/>
+    <w:bookmarkStart w:id="85" w:name="ref-Tite1999"/>
+    <w:p>
+      <w:pPr>
+        <w:pStyle w:val="BodyText"/>
+      </w:pPr>
+      <w:r>
         <w:t xml:space="preserve">Tite, M.S., 1999. Pottery production, distribution, and consumption—the contribution of the physical sciences. Journal of archaeological method and theory 6, 181–233.</w:t>
       </w:r>
     </w:p>
-    <w:bookmarkEnd w:id="82"/>
-    <w:bookmarkStart w:id="83" w:name="ref-Wilczek2014"/>
+    <w:bookmarkEnd w:id="85"/>
+    <w:bookmarkStart w:id="86" w:name="ref-Wilczek2014"/>
     <w:p>
       <w:pPr>
         <w:pStyle w:val="BodyText"/>
@@ -4858,34 +4828,34 @@
         <w:t xml:space="preserve">Wilczek, J., Monna, F., Barral, P., Burlet, L., Chateau, C., Navarro, N., 2014. Morphometrics of second iron age ceramics–strengths, weaknesses, and comparison with traditional typology. Journal of archaeological science 50, 39–50.</w:t>
       </w:r>
     </w:p>
-    <w:bookmarkEnd w:id="83"/>
-    <w:bookmarkEnd w:id="84"/>
+    <w:bookmarkEnd w:id="86"/>
+    <w:bookmarkEnd w:id="87"/>
     <w:p>
       <w:pPr>
         <w:pStyle w:val="Heading5"/>
       </w:pPr>
-      <w:bookmarkStart w:id="85" w:name="pagebreak-1"/>
+      <w:bookmarkStart w:id="88" w:name="pagebreak-1"/>
       <w:r>
         <w:t xml:space="preserve">pagebreak</w:t>
       </w:r>
-      <w:bookmarkEnd w:id="85"/>
+      <w:bookmarkEnd w:id="88"/>
     </w:p>
     <w:p>
       <w:pPr>
         <w:pStyle w:val="Heading3"/>
       </w:pPr>
-      <w:bookmarkStart w:id="86" w:name="colophon"/>
+      <w:bookmarkStart w:id="89" w:name="colophon"/>
       <w:r>
         <w:t xml:space="preserve">Colophon</w:t>
       </w:r>
-      <w:bookmarkEnd w:id="86"/>
+      <w:bookmarkEnd w:id="89"/>
     </w:p>
     <w:p>
       <w:pPr>
         <w:pStyle w:val="FirstParagraph"/>
       </w:pPr>
       <w:r>
-        <w:t xml:space="preserve">This report was generated on 2020-01-01 00:12:55 using the following computational environment and dependencies:</w:t>
+        <w:t xml:space="preserve">This report was generated on 2020-01-02 00:04:32 using the following computational environment and dependencies:</w:t>
       </w:r>
     </w:p>
     <w:p>
@@ -4986,7 +4956,7 @@
         <w:rPr>
           <w:rStyle w:val="VerbatimChar"/>
         </w:rPr>
-        <w:t xml:space="preserve">#&gt;  date     2020-01-01                  </w:t>
+        <w:t xml:space="preserve">#&gt;  date     2020-01-02                  </w:t>
       </w:r>
       <w:r>
         <w:br w:type="textWrapping"/>
@@ -5833,7 +5803,7 @@
         <w:rPr>
           <w:rStyle w:val="VerbatimChar"/>
         </w:rPr>
-        <w:t xml:space="preserve">#&gt; Head:     [ddace91] 2020-01-01: work on introduction</w:t>
+        <w:t xml:space="preserve">#&gt; Head:     [756d244] 2020-01-02: updates for introduction</w:t>
       </w:r>
     </w:p>
     <w:p>
@@ -5841,7 +5811,7 @@
         <w:pStyle w:val="FirstParagraph"/>
       </w:pPr>
       <w:r>
-        <w:t xml:space="preserve">Word count: 4176</w:t>
+        <w:t xml:space="preserve">Word count: 4212</w:t>
       </w:r>
     </w:p>
     <w:sectPr>
@@ -6378,9 +6348,6 @@
     <w:abstractNumId w:val="991"/>
   </w:num>
   <w:num w:numId="1002">
-    <w:abstractNumId w:val="991"/>
-  </w:num>
-  <w:num w:numId="1003">
     <w:abstractNumId w:val="991"/>
   </w:num>
 </w:numbering>

</xml_diff>

<commit_message>
move a paragraph to scrape file
</commit_message>
<xml_diff>
--- a/analysis/paper/paper.docx
+++ b/analysis/paper/paper.docx
@@ -145,7 +145,7 @@
         <w:pStyle w:val="Date"/>
       </w:pPr>
       <w:r>
-        <w:t xml:space="preserve">02</w:t>
+        <w:t xml:space="preserve">03</w:t>
       </w:r>
       <w:r>
         <w:t xml:space="preserve"> </w:t>
@@ -1660,7 +1660,7 @@
         <w:t xml:space="preserve">(Stark, 1995a)</w:t>
       </w:r>
       <w:r>
-        <w:t xml:space="preserve">. However, the explanation for the emergence of specialized production emerges might not be exclusive or straightforward. Also, specialization is not necessarily accompanied with social differentiation that is observed in lowland northern Philippines with low degree of ceramic specialization during the Spanish colonial period</w:t>
+        <w:t xml:space="preserve">. However, the explanation for the emergence of specialized production might not be exclusive or straightforward. Furthermore, specialization is not necessarily accompanied with social differentiation observed in lowland northern Philippines with a low degree of ceramic specialization in Ifugao societies with social ranking during the Spanish colonization</w:t>
       </w:r>
       <w:r>
         <w:t xml:space="preserve"> </w:t>
@@ -1675,7 +1675,7 @@
         <w:t xml:space="preserve"> </w:t>
       </w:r>
       <w:r>
-        <w:t xml:space="preserve">(Roux and Karasik, 2018)</w:t>
+        <w:t xml:space="preserve">(Costin, 2001; Roux, 2015)</w:t>
       </w:r>
       <w:r>
         <w:t xml:space="preserve">.</w:t>
@@ -1686,7 +1686,42 @@
         <w:pStyle w:val="BodyText"/>
       </w:pPr>
       <w:r>
-        <w:t xml:space="preserve">The variation of standardization of specialized product is commonly used as indicator to identify craft specialization based on the assumption that specialized mass production will lead to uniformity of the product due to routinization, increased skills, and fewer number of producers involved in production</w:t>
+        <w:t xml:space="preserve">The emergence of social inequality in the context of cross-cultural interaction especially in a colonial situation was observed in many parts of world when the introduction of foreign trade goods to local indigenous societies. The monopolization of long-distance trade goods might cause substantial transformations of indigenous economic, cultural, and socio-political systems</w:t>
+      </w:r>
+      <w:r>
+        <w:t xml:space="preserve"> </w:t>
+      </w:r>
+      <w:r>
+        <w:t xml:space="preserve">(Dietler, 2005, 1997; Junker, 1993; Silliman, 2005)</w:t>
+      </w:r>
+      <w:r>
+        <w:t xml:space="preserve">. Recently more studies discuss the indirect effects of colonialism or pericolonial archaeology that investigates areas where European colonial rule was limited or their conquests were unsuccessful, but their colonial activities had economically and politically impacts on indigenous peoples in the periphery of colonial control</w:t>
+      </w:r>
+      <w:r>
+        <w:t xml:space="preserve"> </w:t>
+      </w:r>
+      <w:r>
+        <w:t xml:space="preserve">(Acabado, 2017; Trabert, 2017)</w:t>
+      </w:r>
+      <w:r>
+        <w:t xml:space="preserve">. For example,</w:t>
+      </w:r>
+      <w:r>
+        <w:t xml:space="preserve"> </w:t>
+      </w:r>
+      <w:r>
+        <w:t xml:space="preserve">Acabado (2017)</w:t>
+      </w:r>
+      <w:r>
+        <w:t xml:space="preserve">’s study on Ifugao society in the highland Philippines suggests economic and political intensification during the Spanish presence that indicates the responses of indigenous peoples to Spanish cooptation. The archaeological evidence in northeastern Taiwan show evidence of use of prestige goods such as trade ornaments ornaments and their uneven distribution pattern in domestic area and burial contexts indicates some extent of social inequality when encountered by the Spanish and the Dutch in the 17th century. In addition to the differential distribution of trade ornaments, the locally made ceramic present a high consistency in form and shape compared to other pottery found from other regions on this island that hints the possibility of pottery specialization. To further understand the relationship among the use of prestige goods, the degree of ceramic specialization, and the influence of foreign colonizers, this paper uses pottery production as a proxy for identifying social changes in a cross-cultural contact context.</w:t>
+      </w:r>
+    </w:p>
+    <w:p>
+      <w:pPr>
+        <w:pStyle w:val="BodyText"/>
+      </w:pPr>
+      <w:r>
+        <w:t xml:space="preserve">To identify craft specialization, the variation of standardization of specialized product is commonly used as indicator based on the assumption that specialized mass production will lead to uniformity of the product due to routinization, increased skills, and fewer number of producers involved in production</w:t>
       </w:r>
       <w:r>
         <w:t xml:space="preserve"> </w:t>
@@ -1710,7 +1745,7 @@
         <w:t xml:space="preserve"> </w:t>
       </w:r>
       <w:r>
-        <w:t xml:space="preserve">(Eerkens and Bettinger, 2001; Roux, 2003; Stark, 1995b)</w:t>
+        <w:t xml:space="preserve">(Eerkens and Bettinger, 2001; Roux, 2003; Roux and Karasik, 2018; Stark, 1995b)</w:t>
       </w:r>
       <w:r>
         <w:t xml:space="preserve">. However, this traditional typological and linear measurements might be limited because they can be insensitive to subtle variations resulting from changes in assembles. Shape analysis based on geometric morphometrics method are new approaches for measuring the degree of standardization since it takes the overall shape as variable for comparison</w:t>
@@ -1722,7 +1757,24 @@
         <w:t xml:space="preserve">(Slice, 2007)</w:t>
       </w:r>
       <w:r>
-        <w:t xml:space="preserve">. Taking geometric morphomerics approaches to the measurement of craft specialization, we study shape and standardization of locally made ceramic to identify changes in ceramic production in cross-cultural interaction contexts at Kiwulan (1350-1950 AD), a large multi-component archaeological site in northeastern Taiwan. The aim of this paper is to investigate if there are increasing ceracmic specialization resulting from interaction with the Europeans and the Chinese, two major foreign influences in early historical Taiwan that might indicate social changes in the indigenous society.</w:t>
+        <w:t xml:space="preserve">. Taking geometric morphomerics approaches to the measurement of craft specialization, we study shape and standardization of locally made ceramic at Kiwulan (1350-1950 AD)</w:t>
+      </w:r>
+      <w:r>
+        <w:t xml:space="preserve"> </w:t>
+      </w:r>
+      <w:r>
+        <w:t xml:space="preserve">(Chen, 2007)</w:t>
+      </w:r>
+      <w:r>
+        <w:t xml:space="preserve">, a large multi-component archaeological site in northeastern Taiwan, to identify changes in ceramic production in cross-cultural interaction contexts. The aim of this paper is to investigate if there are increasing ceramic specialization resulting from interaction with the Europeans and the Chinese, two major foreign influences in early historical Taiwan that might indicate social changes in the indigenous society.</w:t>
+      </w:r>
+    </w:p>
+    <w:p>
+      <w:pPr>
+        <w:pStyle w:val="BodyText"/>
+      </w:pPr>
+      <w:r>
+        <w:t xml:space="preserve">Our hypothesis is that if foreign contacts including European in the 17th century and Chinese in the 19th century had impacts on the emergence of social inequality in local indigenous society due to the monopolies for trade between a small number of indigenous people, then we expect to see the changes in social organization from a more corporate to a more network organization that would be reflected by pottery production at Kiwulan. The emergence of craft specialization, here pottery specialization, are usually related to the presence of elite control. In this case, if the competitions for foreign resources and being trade partners of European or Chinese colonizer among individuals gradually lead to the emergence of social inequality, then we expect the local pottery will show more homogeneous features after contact due to the craft specialization caused by control of small group of individuals. The aim of this paper is to explore the impact of foreign contacts on local indigenous societies in northeastern Taiwan by examining pottery production as an indicator for social changes. Using pottery shape as a proxy to study craft specialization, we answer these questions: Did foreign contacts have impacts on indigenous pottery production that can be detected in the shape of the vessels? How does pottery change in shape throughout 500 years at this site? Did pottery become more homogeneous and standardized in shape after foreign contacts with the European colonizer or the Chinese immigrant?</w:t>
       </w:r>
     </w:p>
     <w:p>
@@ -1844,7 +1896,15 @@
         <w:t xml:space="preserve">(Fox, 2015; Hoggard et al., 2019; Ioviţă, 2010)</w:t>
       </w:r>
       <w:r>
-        <w:t xml:space="preserve">. Outline approach based on EFA is suitable for shapes lacking obvious landmarks or curves convey more important information indicating the meaningful variations, for example, ceramics.</w:t>
+        <w:t xml:space="preserve">.</w:t>
+      </w:r>
+    </w:p>
+    <w:p>
+      <w:pPr>
+        <w:pStyle w:val="BodyText"/>
+      </w:pPr>
+      <w:r>
+        <w:t xml:space="preserve">Outline approach based on EFA is suitable for shapes lacking obvious landmarks or curves convey more important information indicating the meaningful variations, for example, ceramics.</w:t>
       </w:r>
       <w:r>
         <w:t xml:space="preserve"> </w:t>
@@ -1858,16 +1918,50 @@
       <w:r>
         <w:t xml:space="preserve">evaluate the concordance between outline-based approaches, the EFA and the Discrete Cosine Transform (DCT), and traditional typology by studying 154 complete ceramic vessels with varied shapes from the Bibracte oppidum in France. They found that the variation in ceramic shapes analyzed by EFA and DCT matches traditional ceramic typology, which supports that outline-based approaches can be efficiently used for studying variations in ceramic shapes. In addition, the results of shape variation by EFA helps to understand the level of production standardization over time across that region.</w:t>
       </w:r>
-    </w:p>
-    <w:p>
-      <w:pPr>
-        <w:pStyle w:val="Heading2"/>
-      </w:pPr>
-      <w:bookmarkStart w:id="22" w:name="social-changes-in-cross-cultural-interaction-contexts"/>
-      <w:r>
-        <w:t xml:space="preserve">social changes in cross-cultural interaction contexts</w:t>
-      </w:r>
-      <w:bookmarkEnd w:id="22"/>
+      <w:r>
+        <w:t xml:space="preserve"> </w:t>
+      </w:r>
+      <w:r>
+        <w:t xml:space="preserve">&lt;–Topi2007–&gt;</w:t>
+      </w:r>
+    </w:p>
+    <w:p>
+      <w:pPr>
+        <w:pStyle w:val="BodyText"/>
+      </w:pPr>
+      <w:r>
+        <w:t xml:space="preserve">In this paper, we use EFA for pottery shape analysis to evaluate the level of standardization of pottery from an Iron Age site in northeastern Taiwan in relation to the European presence in the 17th century that might hint the emergence of craft specialization for pottery production. Craft specialization can provide further evidence about the type of production organization which is closely related to economic or political aspects of society</w:t>
+      </w:r>
+      <w:r>
+        <w:t xml:space="preserve"> </w:t>
+      </w:r>
+      <w:r>
+        <w:t xml:space="preserve">(Arnold, 2000; Blackman et al., 1993; Costin, 1991; Hirshman et al., 2010; Stark, 1995b)</w:t>
+      </w:r>
+      <w:r>
+        <w:t xml:space="preserve">. The emergence of craft specialization can also be an indicator of social inequality that hints the possibility of the presence of production groups worked for specific individuals. The presence of craft specialization is commonly studied by measuring the standardization of ceramics based on the assumption that the specialized mass production will lead to uniformity or homogeneity of the product due to increased skills, routinization, and lower diversity of producers</w:t>
+      </w:r>
+      <w:r>
+        <w:t xml:space="preserve"> </w:t>
+      </w:r>
+      <w:r>
+        <w:t xml:space="preserve">(Arnold, 2000)</w:t>
+      </w:r>
+      <w:r>
+        <w:t xml:space="preserve">. To test the prediction of a shift in the level of social inequality in this case study in northeastern Taiwan influenced by the colonial European presence, we use standardization of pottery in shapes as an index for craft specialization to identify the presence of a few individuals controlling large scale pottery production</w:t>
+      </w:r>
+      <w:r>
+        <w:t xml:space="preserve"> </w:t>
+      </w:r>
+      <w:r>
+        <w:t xml:space="preserve">(Costin and Hagstrum, 1995; Hirshman et al., 2010)</w:t>
+      </w:r>
+      <w:r>
+        <w:t xml:space="preserve"> </w:t>
+      </w:r>
+      <w:r>
+        <w:t xml:space="preserve">using outline-based geometric morphometrics couples with traditional metric measurements to compare and evaluate the use of outline approaches for pottery with high consistency in shapes.</w:t>
+      </w:r>
     </w:p>
     <w:p>
       <w:pPr>
@@ -1878,7 +1972,7 @@
         </w:numPr>
       </w:pPr>
       <w:r>
-        <w:t xml:space="preserve">here I have the third cultural resistance, identity take a look at social boundary</w:t>
+        <w:t xml:space="preserve">craft or pottery specialization</w:t>
       </w:r>
     </w:p>
     <w:p>
@@ -1890,15 +1984,43 @@
         </w:numPr>
       </w:pPr>
       <w:r>
-        <w:t xml:space="preserve">hypothesis, goals</w:t>
-      </w:r>
+        <w:t xml:space="preserve">CV is hard to test, we apply some statistics testing for it, - innovative: CV test</w:t>
+      </w:r>
+    </w:p>
+    <w:p>
+      <w:pPr>
+        <w:pStyle w:val="Heading1"/>
+      </w:pPr>
+      <w:bookmarkStart w:id="22" w:name="materials-and-archaeological-background"/>
+      <w:r>
+        <w:t xml:space="preserve">Materials and archaeological background</w:t>
+      </w:r>
+      <w:bookmarkEnd w:id="22"/>
     </w:p>
     <w:p>
       <w:pPr>
         <w:pStyle w:val="FirstParagraph"/>
       </w:pPr>
       <w:r>
-        <w:t xml:space="preserve">Culture contact between indigenous people and colonizer with imperial power usually leads to profound changes in local indigenous societies. We explore the culture changes in indigenous societies in northeastern Taiwan that experienced foreign interactions with the Europeans and Chinese since 17th century by examining the local pottery production. We observed ceramic production in northeastern Taiwan in the late Iron Age period and historical period (1400-1900 AD) presenting a high consistency in form and shape compared to other pottery found from other regions on this island that hints the emergence of pottery specialization. Our aim is to explore the impact of foreign contacts on local indigenous societies in northeastern Taiwan by examining pottery production as an indicator for social changes. Using pottery shape as a proxy to study craft specialization, we answer these questions: Did foreign contacts have impacts on indigenous pottery production that can be detected in the shape of the vessels? How does pottery change in shape throughout 600 years at this site? Did pottery become more homogeneous and standardized in shape after foreign contacts with the European colonizer or the Chinese immigrant?</w:t>
+        <w:t xml:space="preserve">Ceramics analyzed in this paper come from 40 units (4m by 4m) sampled from 4 connected trenches at Kiwulan, northeastern Taiwan. Kiwulan is situated on a hill near a riverside at the northern margin of Yilan, which is characterized by a triangular alluvial plain facing eastwards the Pacific and mountains on three other sides. The chronology of Kiwulan can be divided into two cultural components, the upper and the lower component, with a sterile layer in between</w:t>
+      </w:r>
+      <w:r>
+        <w:t xml:space="preserve"> </w:t>
+      </w:r>
+      <w:r>
+        <w:t xml:space="preserve">(Chen, 2007)</w:t>
+      </w:r>
+      <w:r>
+        <w:t xml:space="preserve">. This paper focuses on the upper component dating from AD 1350 to AD 1950, which covers the late Iron Age and the historical period defined by the European presence in Taiwan in the early 17th century. The Dutch firstly came and occupied southern Taiwan in 1624 and then the Spanish occupied northern Taiwan in 1626. In 1642, the Spanish was expelled by the Dutch, who took over their forts in northern Taiwan. Since then, western Taiwan was mostly under the colonial rule of the Dutch until 1662 when the Kingdom of Tungning was founded by Koxinga, a loyalist of the Ming dynasty of China</w:t>
+      </w:r>
+      <w:r>
+        <w:t xml:space="preserve"> </w:t>
+      </w:r>
+      <w:r>
+        <w:t xml:space="preserve">(Andrade, 2007)</w:t>
+      </w:r>
+      <w:r>
+        <w:t xml:space="preserve">.</w:t>
       </w:r>
     </w:p>
     <w:p>
@@ -1906,7 +2028,16 @@
         <w:pStyle w:val="BodyText"/>
       </w:pPr>
       <w:r>
-        <w:t xml:space="preserve">Our hypothesis is that if foreign contacts including European and Chinese had impact on the emergence of social inequality in local indigenous society due to the monopolies for trade between a small number of indigenous people, then we expect to see the changes in social organization from a more corporate to a more network organization that would be reflected by pottery production at Kiwulan. The emergence of craft specialization, here pottery specialization, are usually related to the presence of elite control. In this case, if the competitions for foreign resources and being trade partners of European or Chinese colonizer among individuals gradually lead to the emergence of social inequality, then we expect the local pottery will show more homogeneous features after contact due to the craft specialization caused by control of small group of individuals. The first step is to detecting pottery standardization when discussing the emergence of craft specialization and the possible changes in social organization. This paper uses Elliptic Fourier Analysis, one outline approach in Geometric morphometric methods, to test whether there was increasing pottery standardization in relation to foreign contacts.</w:t>
+        <w:t xml:space="preserve">The upper component experienced frequent foreign contacts including the European colonial presence in the 17th century and great waves of Chinese immigrants since the 19th century. The excavation revealed abundant artifacts in which potsherds are the dominate materials throughout the site. Imported ceramics from mainland China, stonewares, and ornaments elements such as beads were also commonly found in the upper component that indicates the frequent long-distance trade activities in the 17th century during the European presence. In addition to artifacts, features were also found, such as burials, middens, and post-holes with in-situ posts that explain Kiwulan was a large settlement site</w:t>
+      </w:r>
+      <w:r>
+        <w:t xml:space="preserve"> </w:t>
+      </w:r>
+      <w:r>
+        <w:t xml:space="preserve">(Chen, 2007)</w:t>
+      </w:r>
+      <w:r>
+        <w:t xml:space="preserve">. The predominant artefact found at Kiwulan is locally made ceramics, which distributed throughout the sequence across the site.</w:t>
       </w:r>
     </w:p>
     <w:p>
@@ -1914,70 +2045,40 @@
         <w:pStyle w:val="BodyText"/>
       </w:pPr>
       <w:r>
-        <w:t xml:space="preserve">In this paper, we use EFA for pottery shape analysis to evaluate the level of standardization of pottery from an Iron Age site in northeastern Taiwan in relation to the European presence in the 17th century that might hint the emergence of craft specialization for pottery production. Craft specialization can provide further evidence about the type of production organization which is closely related to economic or political aspects of society</w:t>
-      </w:r>
-      <w:r>
-        <w:t xml:space="preserve"> </w:t>
-      </w:r>
-      <w:r>
-        <w:t xml:space="preserve">(Arnold, 2000; Blackman et al., 1993; Costin, 1991; Hirshman et al., 2010; Stark, 1995b)</w:t>
-      </w:r>
-      <w:r>
-        <w:t xml:space="preserve">. The emergence of craft specialization can also be an indicator of social inequality that hints the possibility of the presence of production groups worked for specific individuals. The presence of craft specialization is commonly studied by measuring the standardization of ceramics based on the assumption that the specialized mass production will lead to uniformity or homogeneity of the product due to increased skills, routinization, and lower diversity of producers</w:t>
-      </w:r>
-      <w:r>
-        <w:t xml:space="preserve"> </w:t>
-      </w:r>
-      <w:r>
-        <w:t xml:space="preserve">(Arnold, 2000)</w:t>
-      </w:r>
-      <w:r>
-        <w:t xml:space="preserve">. To test the prediction of a shift in the level of social inequality in this case study in northeastern Taiwan influenced by the colonial European presence, we use standardization of pottery in shapes as an index for craft specialization to identify the presence of a few individuals controlling large scale pottery production</w:t>
-      </w:r>
-      <w:r>
-        <w:t xml:space="preserve"> </w:t>
-      </w:r>
-      <w:r>
-        <w:t xml:space="preserve">(Costin and Hagstrum, 1995; Hirshman et al., 2010)</w:t>
-      </w:r>
-      <w:r>
-        <w:t xml:space="preserve"> </w:t>
-      </w:r>
-      <w:r>
-        <w:t xml:space="preserve">using outline-based geometric morphometrics couples with traditional metric measurements to compare and evaluate the use of outline approaches for pottery with high consistency in shapes.</w:t>
-      </w:r>
-    </w:p>
-    <w:p>
-      <w:pPr>
-        <w:pStyle w:val="Compact"/>
-        <w:numPr>
-          <w:numId w:val="1002"/>
-          <w:ilvl w:val="0"/>
-        </w:numPr>
-      </w:pPr>
-      <w:r>
-        <w:t xml:space="preserve">craft or pottery specialization</w:t>
-      </w:r>
-    </w:p>
-    <w:p>
-      <w:pPr>
-        <w:pStyle w:val="Compact"/>
-        <w:numPr>
-          <w:numId w:val="1002"/>
-          <w:ilvl w:val="0"/>
-        </w:numPr>
-      </w:pPr>
-      <w:r>
-        <w:t xml:space="preserve">CV is hard to test, we apply some statistics testing for it, - innovative: CV test</w:t>
+        <w:t xml:space="preserve">More than 550 thousands of sherds were excavated from the upper component at Kiwulan, and around 1,200 vessels were reconstructed. It is interesting to note that there are only two forms of vessels recovered, one is cooking pot and another one is steamer made of two cooking pots stacked together with a filter in between. Those pots show high consistency in shape - globular body with short neck and wide mouth. The exterior surface below the neck is treated with a wide variety of impressed geometric motifs. They were believed used for cooking because of the evidence of charred residues or carbon deposits commonly observed on the interior and soot on the exterior. Besides, there is no other utilitarian earthenware ceramics found at this site suggests this type of pot was mainly used for daily cooking. Most pots are fired to orange to brownish color with a fully oxidized core or a reduced core with oxidized fringes. Finger impressions and seams usually on the interior indicate they were pinched using slabs of clay and shaped by hand.</w:t>
+      </w:r>
+    </w:p>
+    <w:p>
+      <w:pPr>
+        <w:pStyle w:val="BodyText"/>
+      </w:pPr>
+      <w:r>
+        <w:t xml:space="preserve">We examine 291 pots recovered from Kiwulan site. The layer from 1 to 6 could be divided into 3 time periods. Layer 5 and 6 represent pre-contact period, layer 4 represents contact period, and layer1, 2, and 3 represent post-contact period. The amount of pots for each layer shows below. Although most pots are not complete, the thickness from rim, neck, to body can be measured. I have also measured the diameter of the rim, neck, and body. For those pots that are incomplete, the diameter is measured by its curvature. Since the height is incomplete for most pots, this preliminary analysis focuses more on the possible change in thickness and diameter of pot for different parts, and their ratio over time.</w:t>
+      </w:r>
+    </w:p>
+    <w:p>
+      <w:pPr>
+        <w:pStyle w:val="BodyText"/>
+      </w:pPr>
+      <w:r>
+        <w:t xml:space="preserve">Petrographic analysis for thin sections was conducted at the Department of Geosciences, National Taiwan University. The results show high percentage of inclusions (15-50%), including argillite, quartz, feldspar, metasandstone, sandstone fragment, and slate. The most common type of sherds, also the dominant one, has a high percentage of inclusion (25-40%), which is composed mainly by argillite (15-40%), followed by metasandstone (1-10%), sandstone (1-6%), and quartz (1-5%). The size of the particles ranges from 500 micron to 1300 micron (=1 mm). Overall, this type presents a mixture of fine, rounded argillite with a small part of rounded metasandstone and rounded to sub-angular monocrystalline quartz. Those minerals are believed to be local materials of the Yilan Plain.</w:t>
+      </w:r>
+    </w:p>
+    <w:p>
+      <w:pPr>
+        <w:pStyle w:val="BodyText"/>
+      </w:pPr>
+      <w:r>
+        <w:t xml:space="preserve">A total of 73 vessels from pre-contact contexts (n = 32), post-European contexts (n = 27), and Chinese contact contexts (n = 14) were selected for this study because of their completeness mostly covering parts from rim to bottom.</w:t>
       </w:r>
     </w:p>
     <w:p>
       <w:pPr>
         <w:pStyle w:val="Heading1"/>
       </w:pPr>
-      <w:bookmarkStart w:id="23" w:name="materials"/>
-      <w:r>
-        <w:t xml:space="preserve">Materials</w:t>
+      <w:bookmarkStart w:id="23" w:name="methods"/>
+      <w:r>
+        <w:t xml:space="preserve">Methods</w:t>
       </w:r>
       <w:bookmarkEnd w:id="23"/>
     </w:p>
@@ -1985,9 +2086,9 @@
       <w:pPr>
         <w:pStyle w:val="Heading2"/>
       </w:pPr>
-      <w:bookmarkStart w:id="24" w:name="archaeological-background"/>
-      <w:r>
-        <w:t xml:space="preserve">Archaeological background</w:t>
+      <w:bookmarkStart w:id="24" w:name="digitising-and-analysing-by-efa"/>
+      <w:r>
+        <w:t xml:space="preserve">Digitising and analysing by EFA</w:t>
       </w:r>
       <w:bookmarkEnd w:id="24"/>
     </w:p>
@@ -1996,25 +2097,16 @@
         <w:pStyle w:val="FirstParagraph"/>
       </w:pPr>
       <w:r>
-        <w:t xml:space="preserve">Ceramics analyzed in this paper come from 40 units (4m by 4m) sampled from 4 connected trenches at Kiwulan, northeastern Taiwan. Kiwulan is situated on a hill near a riverside at the northern margin of Yilan, which is characterized by a triangular alluvial plain facing eastwards the Pacific and mountains on three other sides. The chronology of Kiwulan can be divided into two cultural components, the upper and the lower component, with a sterile layer in between</w:t>
-      </w:r>
-      <w:r>
-        <w:t xml:space="preserve"> </w:t>
-      </w:r>
-      <w:r>
-        <w:t xml:space="preserve">(Chen, 2007)</w:t>
-      </w:r>
-      <w:r>
-        <w:t xml:space="preserve">. This paper focuses on the upper component dating from AD 1350 to AD 1950, which covers the late Iron Age and the historical period defined by the European presence in Taiwan in the early 17th century. The Dutch firstly came and occupied southern Taiwan in 1624 and then the Spanish occupied northern Taiwan in 1626. In 1642, the Spanish was expelled by the Dutch, who took over their forts in northern Taiwan. Since then, western Taiwan was mostly under the colonial rule of the Dutch until 1662 when the Kingdom of Tungning was founded by Koxinga, a loyalist of the Ming dynasty of China</w:t>
-      </w:r>
-      <w:r>
-        <w:t xml:space="preserve"> </w:t>
-      </w:r>
-      <w:r>
-        <w:t xml:space="preserve">(Andrade, 2007)</w:t>
-      </w:r>
-      <w:r>
-        <w:t xml:space="preserve">.</w:t>
+        <w:t xml:space="preserve">The scanned pottery drawings of those pots were acquired from Bureau of Cultural Affairs in Yilan. All drawing presents two-dimensional view of the section of a vessel with indications of metric measurements. The scanned drawings were imported into the Inkscape software for outlines tracing to remove additional information such as marks, lines, and measurements on the original drawings. Each traced half cross-section image was duplicated, flipped, and then joined with another one to create a 2D closed outline. Geometric morphometric analyses were conducted in the R software (www.rproject.org, Core-Team, 2015) using the functions included in the Momocs, a R package intended to quantify the shape and compare its variation, especially for outline analysis</w:t>
+      </w:r>
+      <w:r>
+        <w:t xml:space="preserve"> </w:t>
+      </w:r>
+      <w:r>
+        <w:t xml:space="preserve">(Bonhomme et al., 2014)</w:t>
+      </w:r>
+      <w:r>
+        <w:t xml:space="preserve">. The digitised outlines were converted into a list of successive x-y pixel coordinates for elliptic Fourier analysis (EFA), which assesses morphological differences among pottery shapes from three occupation contexts.</w:t>
       </w:r>
     </w:p>
     <w:p>
@@ -2022,104 +2114,18 @@
         <w:pStyle w:val="BodyText"/>
       </w:pPr>
       <w:r>
-        <w:t xml:space="preserve">The upper component experienced frequent foreign contacts including the European colonial presence in the 17th century and great waves of Chinese immigrants since the 19th century. The excavation revealed abundant artifacts in which potsherds are the dominate materials throughout the site. Imported ceramics from mainland China, stonewares, and ornaments elements such as beads were also commonly found in the upper component that indicates the frequent long-distance trade activities in the 17th century during the European presence. In addition to artifacts, features were also found, such as burials, middens, and post-holes with in-situ posts that explain Kiwulan was a large settlement site</w:t>
-      </w:r>
-      <w:r>
-        <w:t xml:space="preserve"> </w:t>
-      </w:r>
-      <w:r>
-        <w:t xml:space="preserve">(Chen, 2007)</w:t>
-      </w:r>
-      <w:r>
-        <w:t xml:space="preserve">. The predominant artefact found at Kiwulan is locally made ceramics, which distributed throughout the sequence across the site.</w:t>
-      </w:r>
-    </w:p>
-    <w:p>
-      <w:pPr>
-        <w:pStyle w:val="BodyText"/>
-      </w:pPr>
-      <w:r>
-        <w:t xml:space="preserve">More than 550 thousands of sherds were excavated from the upper component at Kiwulan, and around 1,200 vessels were reconstructed. It is interesting to note that there are only two forms of vessels recovered, one is cooking pot and another one is steamer made of two cooking pots stacked together with a filter in between. Those pots show high consistency in shape - globular body with short neck and wide mouth. The exterior surface below the neck is treated with a wide variety of impressed geometric motifs. They were believed used for cooking because of the evidence of charred residues or carbon deposits commonly observed on the interior and soot on the exterior. Besides, there is no other utilitarian earthenware ceramics found at this site suggests this type of pot was mainly used for daily cooking. Most pots are fired to orange to brownish color with a fully oxidized core or a reduced core with oxidized fringes. Finger impressions and seams usually on the interior indicate they were pinched using slabs of clay and shaped by hand.</w:t>
-      </w:r>
-    </w:p>
-    <w:p>
-      <w:pPr>
-        <w:pStyle w:val="BodyText"/>
-      </w:pPr>
-      <w:r>
-        <w:t xml:space="preserve">We examine 291 pots recovered from Kiwulan site. The layer from 1 to 6 could be divided into 3 time periods. Layer 5 and 6 represent pre-contact period, layer 4 represents contact period, and layer1, 2, and 3 represent post-contact period. The amount of pots for each layer shows below. Although most pots are not complete, the thickness from rim, neck, to body can be measured. I have also measured the diameter of the rim, neck, and body. For those pots that are incomplete, the diameter is measured by its curvature. Since the height is incomplete for most pots, this preliminary analysis focuses more on the possible change in thickness and diameter of pot for different parts, and their ratio over time.</w:t>
-      </w:r>
-    </w:p>
-    <w:p>
-      <w:pPr>
-        <w:pStyle w:val="BodyText"/>
-      </w:pPr>
-      <w:r>
-        <w:t xml:space="preserve">Petrographic analysis for thin sections was conducted at the Department of Geosciences, National Taiwan University. The results show high percentage of inclusions (15-50%), including argillite, quartz, feldspar, metasandstone, sandstone fragment, and slate. The most common type of sherds, also the dominant one, has a high percentage of inclusion (25-40%), which is composed mainly by argillite (15-40%), followed by metasandstone (1-10%), sandstone (1-6%), and quartz (1-5%). The size of the particles ranges from 500 micron to 1300 micron (=1 mm). Overall, this type presents a mixture of fine, rounded argillite with a small part of rounded metasandstone and rounded to sub-angular monocrystalline quartz. Those minerals are believed to be local materials of the Yilan Plain.</w:t>
-      </w:r>
-    </w:p>
-    <w:p>
-      <w:pPr>
-        <w:pStyle w:val="BodyText"/>
-      </w:pPr>
-      <w:r>
-        <w:t xml:space="preserve">A total of 73 vessels from pre-contact contexts (n = 32), post-European contexts (n = 27), and Chinese contact contexts (n = 14) were selected for this study because of their completeness mostly covering parts from rim to bottom.</w:t>
-      </w:r>
-    </w:p>
-    <w:p>
-      <w:pPr>
-        <w:pStyle w:val="Heading1"/>
-      </w:pPr>
-      <w:bookmarkStart w:id="25" w:name="methods"/>
-      <w:r>
-        <w:t xml:space="preserve">Methods</w:t>
+        <w:t xml:space="preserve">The harmonic coefficients generated by EFA were analysed by principal component analysis (PCA) to illustrate the diversity of the shape data and identify the major patterns of variation through dimensionality reduction.</w:t>
+      </w:r>
+    </w:p>
+    <w:p>
+      <w:pPr>
+        <w:pStyle w:val="Heading2"/>
+      </w:pPr>
+      <w:bookmarkStart w:id="25" w:name="statistical-testing"/>
+      <w:r>
+        <w:t xml:space="preserve">Statistical testing</w:t>
       </w:r>
       <w:bookmarkEnd w:id="25"/>
-    </w:p>
-    <w:p>
-      <w:pPr>
-        <w:pStyle w:val="Heading2"/>
-      </w:pPr>
-      <w:bookmarkStart w:id="26" w:name="digitising-and-analysing-by-efa"/>
-      <w:r>
-        <w:t xml:space="preserve">Digitising and analysing by EFA</w:t>
-      </w:r>
-      <w:bookmarkEnd w:id="26"/>
-    </w:p>
-    <w:p>
-      <w:pPr>
-        <w:pStyle w:val="FirstParagraph"/>
-      </w:pPr>
-      <w:r>
-        <w:t xml:space="preserve">The scanned pottery drawings of those pots were acquired from Bureau of Cultural Affairs in Yilan. All drawing presents two-dimensional view of the section of a vessel with indications of metric measurements. The scanned drawings were imported into the Inkscape software for outlines tracing to remove additional information such as marks, lines, and measurements on the original drawings. Each traced half cross-section image was duplicated, flipped, and then joined with another one to create a 2D closed outline. Geometric morphometric analyses were conducted in the R software (www.rproject.org, Core-Team, 2015) using the functions included in the Momocs, a R package intended to quantify the shape and compare its variation, especially for outline analysis</w:t>
-      </w:r>
-      <w:r>
-        <w:t xml:space="preserve"> </w:t>
-      </w:r>
-      <w:r>
-        <w:t xml:space="preserve">(Bonhomme et al., 2014)</w:t>
-      </w:r>
-      <w:r>
-        <w:t xml:space="preserve">. The digitised outlines were converted into a list of successive x-y pixel coordinates for elliptic Fourier analysis (EFA), which assesses morphological differences among pottery shapes from three occupation contexts.</w:t>
-      </w:r>
-    </w:p>
-    <w:p>
-      <w:pPr>
-        <w:pStyle w:val="BodyText"/>
-      </w:pPr>
-      <w:r>
-        <w:t xml:space="preserve">The harmonic coefficients generated by EFA were analysed by principal component analysis (PCA) to illustrate the diversity of the shape data and identify the major patterns of variation through dimensionality reduction.</w:t>
-      </w:r>
-    </w:p>
-    <w:p>
-      <w:pPr>
-        <w:pStyle w:val="Heading2"/>
-      </w:pPr>
-      <w:bookmarkStart w:id="27" w:name="statistical-testing"/>
-      <w:r>
-        <w:t xml:space="preserve">Statistical testing</w:t>
-      </w:r>
-      <w:bookmarkEnd w:id="27"/>
     </w:p>
     <w:p>
       <w:pPr>
@@ -3114,11 +3120,11 @@
       <w:pPr>
         <w:pStyle w:val="Heading1"/>
       </w:pPr>
-      <w:bookmarkStart w:id="28" w:name="reproducibility-and-open-source-materials"/>
+      <w:bookmarkStart w:id="26" w:name="reproducibility-and-open-source-materials"/>
       <w:r>
         <w:t xml:space="preserve">Reproducibility and open source materials</w:t>
       </w:r>
-      <w:bookmarkEnd w:id="28"/>
+      <w:bookmarkEnd w:id="26"/>
     </w:p>
     <w:p>
       <w:pPr>
@@ -3151,7 +3157,7 @@
       <w:r>
         <w:t xml:space="preserve"> </w:t>
       </w:r>
-      <w:hyperlink r:id="rId29">
+      <w:hyperlink r:id="rId27">
         <w:r>
           <w:rPr>
             <w:rStyle w:val="Hyperlink"/>
@@ -3179,11 +3185,11 @@
       <w:pPr>
         <w:pStyle w:val="Heading1"/>
       </w:pPr>
-      <w:bookmarkStart w:id="30" w:name="results"/>
+      <w:bookmarkStart w:id="28" w:name="results"/>
       <w:r>
         <w:t xml:space="preserve">Results</w:t>
       </w:r>
-      <w:bookmarkEnd w:id="30"/>
+      <w:bookmarkEnd w:id="28"/>
     </w:p>
     <w:p>
       <w:pPr>
@@ -3217,6 +3223,103 @@
                 <pic:pic>
                   <pic:nvPicPr>
                     <pic:cNvPr descr="../figures/EFA-analysis-1.png" id="0" name="Picture"/>
+                    <pic:cNvPicPr>
+                      <a:picLocks noChangeArrowheads="1" noChangeAspect="1"/>
+                    </pic:cNvPicPr>
+                  </pic:nvPicPr>
+                  <pic:blipFill>
+                    <a:blip r:embed="rId29"/>
+                    <a:stretch>
+                      <a:fillRect/>
+                    </a:stretch>
+                  </pic:blipFill>
+                  <pic:spPr bwMode="auto">
+                    <a:xfrm>
+                      <a:off x="0" y="0"/>
+                      <a:ext cx="5943600" cy="4754880"/>
+                    </a:xfrm>
+                    <a:prstGeom prst="rect">
+                      <a:avLst/>
+                    </a:prstGeom>
+                    <a:noFill/>
+                    <a:ln w="9525">
+                      <a:noFill/>
+                      <a:headEnd/>
+                      <a:tailEnd/>
+                    </a:ln>
+                  </pic:spPr>
+                </pic:pic>
+              </a:graphicData>
+            </a:graphic>
+          </wp:inline>
+        </w:drawing>
+      </w:r>
+    </w:p>
+    <w:p>
+      <w:pPr>
+        <w:pStyle w:val="ImageCaption"/>
+      </w:pPr>
+      <w:r>
+        <w:t xml:space="preserve">Figure 1: Mean pottery shapes of three phases</w:t>
+      </w:r>
+    </w:p>
+    <w:p>
+      <w:pPr>
+        <w:pStyle w:val="BodyText"/>
+      </w:pPr>
+      <w:r>
+        <w:drawing>
+          <wp:inline>
+            <wp:extent cx="5943600" cy="4754880"/>
+            <wp:effectExtent b="0" l="0" r="0" t="0"/>
+            <wp:docPr descr="" title="" id="1" name="Picture"/>
+            <a:graphic>
+              <a:graphicData uri="http://schemas.openxmlformats.org/drawingml/2006/picture">
+                <pic:pic>
+                  <pic:nvPicPr>
+                    <pic:cNvPr descr="../figures/thin-plate-splines-1.png" id="0" name="Picture"/>
+                    <pic:cNvPicPr>
+                      <a:picLocks noChangeArrowheads="1" noChangeAspect="1"/>
+                    </pic:cNvPicPr>
+                  </pic:nvPicPr>
+                  <pic:blipFill>
+                    <a:blip r:embed="rId30"/>
+                    <a:stretch>
+                      <a:fillRect/>
+                    </a:stretch>
+                  </pic:blipFill>
+                  <pic:spPr bwMode="auto">
+                    <a:xfrm>
+                      <a:off x="0" y="0"/>
+                      <a:ext cx="5943600" cy="4754880"/>
+                    </a:xfrm>
+                    <a:prstGeom prst="rect">
+                      <a:avLst/>
+                    </a:prstGeom>
+                    <a:noFill/>
+                    <a:ln w="9525">
+                      <a:noFill/>
+                      <a:headEnd/>
+                      <a:tailEnd/>
+                    </a:ln>
+                  </pic:spPr>
+                </pic:pic>
+              </a:graphicData>
+            </a:graphic>
+          </wp:inline>
+        </w:drawing>
+      </w:r>
+      <w:r>
+        <w:drawing>
+          <wp:inline>
+            <wp:extent cx="5943600" cy="4754880"/>
+            <wp:effectExtent b="0" l="0" r="0" t="0"/>
+            <wp:docPr descr="" title="" id="1" name="Picture"/>
+            <a:graphic>
+              <a:graphicData uri="http://schemas.openxmlformats.org/drawingml/2006/picture">
+                <pic:pic>
+                  <pic:nvPicPr>
+                    <pic:cNvPr descr="../figures/thin-plate-splines-2.png" id="0" name="Picture"/>
                     <pic:cNvPicPr>
                       <a:picLocks noChangeArrowheads="1" noChangeAspect="1"/>
                     </pic:cNvPicPr>
@@ -3251,10 +3354,31 @@
     </w:p>
     <w:p>
       <w:pPr>
-        <w:pStyle w:val="ImageCaption"/>
-      </w:pPr>
-      <w:r>
-        <w:t xml:space="preserve">Figure 1: Mean pottery shapes of three phases</w:t>
+        <w:pStyle w:val="BodyText"/>
+      </w:pPr>
+      <w:r>
+        <w:t xml:space="preserve">The elliptic Fourier coefficients are examined by principal components analysis to explore the shape variations across three phases. The first two principal components (PCs) explain 74.85% of the total variances, of which 48.32% is explained by the first principle component. With the third component, the first three principal components explain 86.08% of the total variances. Figure</w:t>
+      </w:r>
+      <w:r>
+        <w:t xml:space="preserve"> </w:t>
+      </w:r>
+      <w:r>
+        <w:t xml:space="preserve">??</w:t>
+      </w:r>
+      <w:r>
+        <w:t xml:space="preserve"> </w:t>
+      </w:r>
+      <w:r>
+        <w:t xml:space="preserve">shows the shape variation associated with the first three principal components. From the negative to the positive scores, the PC1 represents the height of the vessels from tall to short and the roundness of the body from round to oval-shaped. The PC2 relates to the neck and mouth constriction from narrow to wide. The PC3 explains a smaller portion of the variance (11.23%), which relates to the degree of the flare of the neck from curved to straight shape. The first two components account for most of the variance in relation to three phases were represented in Figure</w:t>
+      </w:r>
+      <w:r>
+        <w:t xml:space="preserve"> </w:t>
+      </w:r>
+      <w:r>
+        <w:t xml:space="preserve">4</w:t>
+      </w:r>
+      <w:r>
+        <w:t xml:space="preserve">. The result reflects a large overlap of three groupings especially for shapes in the pre-European and post-European periods that might show some extent of the similarity. However, the spread of shape distribution indications a wider variation in shapes in the pre-European and post-European periods compared to those in the Chinese period along both PC1 and PC2 axes. In other words, there is a decreasing in shape variance in the Chinese period that shares the features of shorter height and narrower mouth.</w:t>
       </w:r>
     </w:p>
     <w:p>
@@ -3266,12 +3390,12 @@
           <wp:inline>
             <wp:extent cx="5943600" cy="4754880"/>
             <wp:effectExtent b="0" l="0" r="0" t="0"/>
-            <wp:docPr descr="" title="" id="1" name="Picture"/>
+            <wp:docPr descr="Figure 2: Pottery shape variation based on scores along principal component axes. The rows from the top to the bottom represent the first to third principal component respectively. Each column shows the reconstructed shape variable according to the score mean ±2 standard deviation (SD) with a 0.5 interval" title="" id="1" name="Picture"/>
             <a:graphic>
               <a:graphicData uri="http://schemas.openxmlformats.org/drawingml/2006/picture">
                 <pic:pic>
                   <pic:nvPicPr>
-                    <pic:cNvPr descr="../figures/thin-plate-splines-1.png" id="0" name="Picture"/>
+                    <pic:cNvPr descr="../figures/contribution-PCs-1.png" id="0" name="Picture"/>
                     <pic:cNvPicPr>
                       <a:picLocks noChangeArrowheads="1" noChangeAspect="1"/>
                     </pic:cNvPicPr>
@@ -3308,12 +3432,12 @@
           <wp:inline>
             <wp:extent cx="5943600" cy="4754880"/>
             <wp:effectExtent b="0" l="0" r="0" t="0"/>
-            <wp:docPr descr="" title="" id="1" name="Picture"/>
+            <wp:docPr descr="(#fig:contribution-PCs2)Pottery shape variation based on scores along principal component axes. The rows from the top to the bottom represent the first to third principal component respectively. Each column shows the reconstructed shape variable according to the score mean ±2 standard deviation (SD) with a 0.5 interval" title="" id="1" name="Picture"/>
             <a:graphic>
               <a:graphicData uri="http://schemas.openxmlformats.org/drawingml/2006/picture">
                 <pic:pic>
                   <pic:nvPicPr>
-                    <pic:cNvPr descr="../figures/thin-plate-splines-2.png" id="0" name="Picture"/>
+                    <pic:cNvPr descr="../figures/contribution-PCs-2.png" id="0" name="Picture"/>
                     <pic:cNvPicPr>
                       <a:picLocks noChangeArrowheads="1" noChangeAspect="1"/>
                     </pic:cNvPicPr>
@@ -3348,124 +3472,6 @@
     </w:p>
     <w:p>
       <w:pPr>
-        <w:pStyle w:val="BodyText"/>
-      </w:pPr>
-      <w:r>
-        <w:t xml:space="preserve">The elliptic Fourier coefficients are examined by principal components analysis to explore the shape variations across three phases. The first two principal components (PCs) explain 74.85% of the total variances, of which 48.32% is explained by the first principle component. With the third component, the first three principal components explain 86.08% of the total variances. Figure</w:t>
-      </w:r>
-      <w:r>
-        <w:t xml:space="preserve"> </w:t>
-      </w:r>
-      <w:r>
-        <w:t xml:space="preserve">??</w:t>
-      </w:r>
-      <w:r>
-        <w:t xml:space="preserve"> </w:t>
-      </w:r>
-      <w:r>
-        <w:t xml:space="preserve">shows the shape variation associated with the first three principal components. From the negative to the positive scores, the PC1 represents the height of the vessels from tall to short and the roundness of the body from round to oval-shaped. The PC2 relates to the neck and mouth constriction from narrow to wide. The PC3 explains a smaller portion of the variance (11.23%), which relates to the degree of the flare of the neck from curved to straight shape. The first two components account for most of the variance in relation to three phases were represented in Figure</w:t>
-      </w:r>
-      <w:r>
-        <w:t xml:space="preserve"> </w:t>
-      </w:r>
-      <w:r>
-        <w:t xml:space="preserve">4</w:t>
-      </w:r>
-      <w:r>
-        <w:t xml:space="preserve">. The result reflects a large overlap of three groupings especially for shapes in the pre-European and post-European periods that might show some extent of the similarity. However, the spread of shape distribution indications a wider variation in shapes in the pre-European and post-European periods compared to those in the Chinese period along both PC1 and PC2 axes. In other words, there is a decreasing in shape variance in the Chinese period that shares the features of shorter height and narrower mouth.</w:t>
-      </w:r>
-    </w:p>
-    <w:p>
-      <w:pPr>
-        <w:pStyle w:val="BodyText"/>
-      </w:pPr>
-      <w:r>
-        <w:drawing>
-          <wp:inline>
-            <wp:extent cx="5943600" cy="4754880"/>
-            <wp:effectExtent b="0" l="0" r="0" t="0"/>
-            <wp:docPr descr="Figure 2: Pottery shape variation based on scores along principal component axes. The rows from the top to the bottom represent the first to third principal component respectively. Each column shows the reconstructed shape variable according to the score mean ±2 standard deviation (SD) with a 0.5 interval" title="" id="1" name="Picture"/>
-            <a:graphic>
-              <a:graphicData uri="http://schemas.openxmlformats.org/drawingml/2006/picture">
-                <pic:pic>
-                  <pic:nvPicPr>
-                    <pic:cNvPr descr="../figures/contribution-PCs-1.png" id="0" name="Picture"/>
-                    <pic:cNvPicPr>
-                      <a:picLocks noChangeArrowheads="1" noChangeAspect="1"/>
-                    </pic:cNvPicPr>
-                  </pic:nvPicPr>
-                  <pic:blipFill>
-                    <a:blip r:embed="rId34"/>
-                    <a:stretch>
-                      <a:fillRect/>
-                    </a:stretch>
-                  </pic:blipFill>
-                  <pic:spPr bwMode="auto">
-                    <a:xfrm>
-                      <a:off x="0" y="0"/>
-                      <a:ext cx="5943600" cy="4754880"/>
-                    </a:xfrm>
-                    <a:prstGeom prst="rect">
-                      <a:avLst/>
-                    </a:prstGeom>
-                    <a:noFill/>
-                    <a:ln w="9525">
-                      <a:noFill/>
-                      <a:headEnd/>
-                      <a:tailEnd/>
-                    </a:ln>
-                  </pic:spPr>
-                </pic:pic>
-              </a:graphicData>
-            </a:graphic>
-          </wp:inline>
-        </w:drawing>
-      </w:r>
-      <w:r>
-        <w:drawing>
-          <wp:inline>
-            <wp:extent cx="5943600" cy="4754880"/>
-            <wp:effectExtent b="0" l="0" r="0" t="0"/>
-            <wp:docPr descr="(#fig:contribution-PCs2)Pottery shape variation based on scores along principal component axes. The rows from the top to the bottom represent the first to third principal component respectively. Each column shows the reconstructed shape variable according to the score mean ±2 standard deviation (SD) with a 0.5 interval" title="" id="1" name="Picture"/>
-            <a:graphic>
-              <a:graphicData uri="http://schemas.openxmlformats.org/drawingml/2006/picture">
-                <pic:pic>
-                  <pic:nvPicPr>
-                    <pic:cNvPr descr="../figures/contribution-PCs-2.png" id="0" name="Picture"/>
-                    <pic:cNvPicPr>
-                      <a:picLocks noChangeArrowheads="1" noChangeAspect="1"/>
-                    </pic:cNvPicPr>
-                  </pic:nvPicPr>
-                  <pic:blipFill>
-                    <a:blip r:embed="rId35"/>
-                    <a:stretch>
-                      <a:fillRect/>
-                    </a:stretch>
-                  </pic:blipFill>
-                  <pic:spPr bwMode="auto">
-                    <a:xfrm>
-                      <a:off x="0" y="0"/>
-                      <a:ext cx="5943600" cy="4754880"/>
-                    </a:xfrm>
-                    <a:prstGeom prst="rect">
-                      <a:avLst/>
-                    </a:prstGeom>
-                    <a:noFill/>
-                    <a:ln w="9525">
-                      <a:noFill/>
-                      <a:headEnd/>
-                      <a:tailEnd/>
-                    </a:ln>
-                  </pic:spPr>
-                </pic:pic>
-              </a:graphicData>
-            </a:graphic>
-          </wp:inline>
-        </w:drawing>
-      </w:r>
-    </w:p>
-    <w:p>
-      <w:pPr>
         <w:pStyle w:val="SourceCode"/>
       </w:pPr>
       <w:r>
@@ -3504,7 +3510,7 @@
                     </pic:cNvPicPr>
                   </pic:nvPicPr>
                   <pic:blipFill>
-                    <a:blip r:embed="rId36"/>
+                    <a:blip r:embed="rId34"/>
                     <a:stretch>
                       <a:fillRect/>
                     </a:stretch>
@@ -4085,7 +4091,7 @@
                     </pic:cNvPicPr>
                   </pic:nvPicPr>
                   <pic:blipFill>
-                    <a:blip r:embed="rId37"/>
+                    <a:blip r:embed="rId35"/>
                     <a:stretch>
                       <a:fillRect/>
                     </a:stretch>
@@ -4259,7 +4265,7 @@
                     </pic:cNvPicPr>
                   </pic:nvPicPr>
                   <pic:blipFill>
-                    <a:blip r:embed="rId38"/>
+                    <a:blip r:embed="rId36"/>
                     <a:stretch>
                       <a:fillRect/>
                     </a:stretch>
@@ -4327,10 +4333,80 @@
       <w:pPr>
         <w:pStyle w:val="Heading1"/>
       </w:pPr>
-      <w:bookmarkStart w:id="39" w:name="discussion"/>
+      <w:bookmarkStart w:id="37" w:name="discussion"/>
       <w:r>
         <w:t xml:space="preserve">Discussion</w:t>
       </w:r>
+      <w:bookmarkEnd w:id="37"/>
+    </w:p>
+    <w:p>
+      <w:pPr>
+        <w:pStyle w:val="Heading2"/>
+      </w:pPr>
+      <w:bookmarkStart w:id="38" w:name="social-changes-in-cross-cultural-interaction-contexts"/>
+      <w:r>
+        <w:t xml:space="preserve">social changes in cross-cultural interaction contexts</w:t>
+      </w:r>
+      <w:bookmarkEnd w:id="38"/>
+    </w:p>
+    <w:p>
+      <w:pPr>
+        <w:pStyle w:val="Compact"/>
+        <w:numPr>
+          <w:numId w:val="1002"/>
+          <w:ilvl w:val="0"/>
+        </w:numPr>
+      </w:pPr>
+      <w:r>
+        <w:t xml:space="preserve">cultural resistance</w:t>
+      </w:r>
+    </w:p>
+    <w:p>
+      <w:pPr>
+        <w:pStyle w:val="Compact"/>
+        <w:numPr>
+          <w:numId w:val="1002"/>
+          <w:ilvl w:val="0"/>
+        </w:numPr>
+      </w:pPr>
+      <w:r>
+        <w:t xml:space="preserve">trade</w:t>
+      </w:r>
+      <w:r>
+        <w:t xml:space="preserve"> </w:t>
+      </w:r>
+      <w:r>
+        <w:t xml:space="preserve">(Alizadeh et al., 2018)</w:t>
+      </w:r>
+    </w:p>
+    <w:p>
+      <w:pPr>
+        <w:pStyle w:val="Compact"/>
+        <w:numPr>
+          <w:numId w:val="1002"/>
+          <w:ilvl w:val="0"/>
+        </w:numPr>
+      </w:pPr>
+      <w:r>
+        <w:t xml:space="preserve">identity, social boundary, Raux2015, Boness2017</w:t>
+      </w:r>
+    </w:p>
+    <w:p>
+      <w:pPr>
+        <w:pStyle w:val="FirstParagraph"/>
+      </w:pPr>
+      <w:r>
+        <w:t xml:space="preserve">The results confirm that the differences in pottery shapes can be detected using outline analysis approaches. It shows there is differences in pottery shapes between pre-European and post-European, and Pre-European and Chinese contact. An increasing standardization of shape of pottery during the Chinese contact period compared to the other two periods is observed. This study provide an comparable basis for our understanding of the standardized pottery as an indicator of social changes in a cultural contact conditions. Northeastern Taiwan had been encountered two major foreign contacts in the 17th century with the Europeans and 19th century with the Chines immigrants. It shows that the standardization of pottery shape appears during the European presence and increased in the Chinese period. This may suggest that an emergence of specialized groups or a consensus of the adoption of similar shape of pottery in the society. When it comes to ceramic specialization, metric measurements and clay paste are two major indicators. Shape analysis could be viewed as a replacement of metric measurement that enables subtle changes to be detected. We observe the increasing standardization of the pottery shape, however, it is interesting to note that there is no obvious changes in the clay paste across different phases. In the vitiation that the shape become more standardized without changes in raw materials,</w:t>
+      </w:r>
+    </w:p>
+    <w:p>
+      <w:pPr>
+        <w:pStyle w:val="Heading1"/>
+      </w:pPr>
+      <w:bookmarkStart w:id="39" w:name="conclusion"/>
+      <w:r>
+        <w:t xml:space="preserve">Conclusion</w:t>
+      </w:r>
       <w:bookmarkEnd w:id="39"/>
     </w:p>
     <w:p>
@@ -4338,16 +4414,16 @@
         <w:pStyle w:val="FirstParagraph"/>
       </w:pPr>
       <w:r>
-        <w:t xml:space="preserve">The results confirm that the differences in pottery shapes can be detected using outline analysis approaches. It shows there is differences in pottery shapes between pre-European and post-European, and Pre-European and Chinese contact. A increasing standardization of shape of pottery during the Chinese contact period compared to the other two periods is observed. This study provide an comparable basis for our understanding of the standardized pottery as an indicator of social changes in a cultural contact conditions. Northeastern Taiwan had been encountered two major foreign contacts in the 17th century with the Europeans and 19th century with the Chines immigrants. It shows that the standardization of pottery shape appears during the European presence and increased in the Chinese period. This may suggest that an emergence of specialized groups or a consensus of the adoption of similar shape of pottery in the society. The changes in the standardization of pottery may indicate a major social changes in the local indigenous organization. When it comes to ceramic specialization, metric measurements and clay paste are two major indicators. Shape analysis could be viewed as a replacement of metric measurement that enables subtle changes to be detected. We observe the increasing standardization of the pottery shape, however, it is interesting to note that there is no obvious changes in the clay paste across different phases.</w:t>
+        <w:t xml:space="preserve">We find differences in shape and shape standardization of pottery that indicate changes in pottery production resulting from foreign contact, suggesting increasing craft specialization and changes in local social organization at Kiwulan. These results are important to understand the influence of culture contact on local indigenous societies and answer the anthropological question that concerns the the mechanisms for social changes. In addition, our case study, which includes an openly available research compendium of R code suitable for use with any other assemblage, will help to expand the use of shape-based quantitative methods to questions about craft specialization and standardization in prehistoric technologies.</w:t>
       </w:r>
     </w:p>
     <w:p>
       <w:pPr>
         <w:pStyle w:val="Heading1"/>
       </w:pPr>
-      <w:bookmarkStart w:id="40" w:name="conclusion"/>
-      <w:r>
-        <w:t xml:space="preserve">Conclusion</w:t>
+      <w:bookmarkStart w:id="40" w:name="acknowledgements"/>
+      <w:r>
+        <w:t xml:space="preserve">Acknowledgements</w:t>
       </w:r>
       <w:bookmarkEnd w:id="40"/>
     </w:p>
@@ -4356,52 +4432,44 @@
         <w:pStyle w:val="FirstParagraph"/>
       </w:pPr>
       <w:r>
-        <w:t xml:space="preserve">We find differences in shape and shape standardization of pottery that indicate changes in pottery production resulting from foreign contact, suggesting increasing craft specialization and changes in local social organization at Kiwulan. These results are important to understand the influence of culture contact on local indigenous societies and answer the anthropological question that concerns the the mechanisms for social changes. In addition, our case study, which includes an openly available research compendium of R code suitable for use with any other assemblage, will help to expand the use of shape-based quantitative methods to questions about craft specialization and standardization in prehistoric technologies.</w:t>
-      </w:r>
+        <w:t xml:space="preserve">We would like to thank the Yilan County Cultural Affairs Bureau in Taiwan for permitting access to the pottery used in this study. We thank Dr. Wen-Shan Chen in the Department of Geosciences, National Taiwan University for his invaluable guidance for petrographic analysis in his lab.</w:t>
+      </w:r>
+    </w:p>
+    <w:p>
+      <w:pPr>
+        <w:pStyle w:val="Heading5"/>
+      </w:pPr>
+      <w:bookmarkStart w:id="41" w:name="pagebreak"/>
+      <w:r>
+        <w:t xml:space="preserve">pagebreak</w:t>
+      </w:r>
+      <w:bookmarkEnd w:id="41"/>
     </w:p>
     <w:p>
       <w:pPr>
         <w:pStyle w:val="Heading1"/>
       </w:pPr>
-      <w:bookmarkStart w:id="41" w:name="acknowledgements"/>
-      <w:r>
-        <w:t xml:space="preserve">Acknowledgements</w:t>
-      </w:r>
-      <w:bookmarkEnd w:id="41"/>
-    </w:p>
+      <w:bookmarkStart w:id="42" w:name="references"/>
+      <w:r>
+        <w:t xml:space="preserve">References</w:t>
+      </w:r>
+      <w:bookmarkEnd w:id="42"/>
+    </w:p>
+    <w:bookmarkStart w:id="93" w:name="refs"/>
+    <w:bookmarkStart w:id="43" w:name="ref-Acabado2017"/>
     <w:p>
       <w:pPr>
         <w:pStyle w:val="FirstParagraph"/>
       </w:pPr>
       <w:r>
-        <w:t xml:space="preserve">We would like to thank the Yilan County Cultural Affairs Bureau in Taiwan for permitting access to the pottery used in this study. We thank Dr. Wen-Shan Chen in the Department of Geosciences, National Taiwan University for his invaluable guidance for petrographic analysis in his lab.</w:t>
-      </w:r>
-    </w:p>
-    <w:p>
-      <w:pPr>
-        <w:pStyle w:val="Heading5"/>
-      </w:pPr>
-      <w:bookmarkStart w:id="42" w:name="pagebreak"/>
-      <w:r>
-        <w:t xml:space="preserve">pagebreak</w:t>
-      </w:r>
-      <w:bookmarkEnd w:id="42"/>
-    </w:p>
-    <w:p>
-      <w:pPr>
-        <w:pStyle w:val="Heading1"/>
-      </w:pPr>
-      <w:bookmarkStart w:id="43" w:name="references"/>
-      <w:r>
-        <w:t xml:space="preserve">References</w:t>
-      </w:r>
-      <w:bookmarkEnd w:id="43"/>
-    </w:p>
-    <w:bookmarkStart w:id="87" w:name="refs"/>
+        <w:t xml:space="preserve">Acabado, S., 2017. The archaeology of pericolonialism: Responses of the “unconquered” to spanish conquest and colonialism in ifugao, philippines. International Journal of Historical Archaeology 21, 1–26.</w:t>
+      </w:r>
+    </w:p>
+    <w:bookmarkEnd w:id="43"/>
     <w:bookmarkStart w:id="44" w:name="ref-Acabado2018"/>
     <w:p>
       <w:pPr>
-        <w:pStyle w:val="FirstParagraph"/>
+        <w:pStyle w:val="BodyText"/>
       </w:pPr>
       <w:r>
         <w:t xml:space="preserve">Acabado, S., Barretto-Tesoro, G., Amano, N., 2018. Status differentiation, agricultural intensification, and pottery production in precapitalist kiyyangan, ifugao, philippines. Archaeological Research in Asia 15, 55–69.</w:t>
@@ -4418,17 +4486,27 @@
       </w:r>
     </w:p>
     <w:bookmarkEnd w:id="45"/>
-    <w:bookmarkStart w:id="46" w:name="ref-Andrade2007"/>
+    <w:bookmarkStart w:id="46" w:name="ref-Alizadeh2018"/>
     <w:p>
       <w:pPr>
         <w:pStyle w:val="BodyText"/>
       </w:pPr>
       <w:r>
+        <w:t xml:space="preserve">Alizadeh, K., Samei, S., Mohammadkhani, K., Heidari, R., Tykot, R.H., 2018. Craft production at köhne shahar, a kura-araxes settlement in iranian azerbaijan. Journal of Anthropological Archaeology 51, 127–143.</w:t>
+      </w:r>
+    </w:p>
+    <w:bookmarkEnd w:id="46"/>
+    <w:bookmarkStart w:id="47" w:name="ref-Andrade2007"/>
+    <w:p>
+      <w:pPr>
+        <w:pStyle w:val="BodyText"/>
+      </w:pPr>
+      <w:r>
         <w:t xml:space="preserve">Andrade, T., 2007. How Taiwan became chinese : Dutch, spanish, and han colonization in the seventeenth century. Columbia University Press, New York.</w:t>
       </w:r>
     </w:p>
-    <w:bookmarkEnd w:id="46"/>
-    <w:bookmarkStart w:id="47" w:name="ref-Arnold2000"/>
+    <w:bookmarkEnd w:id="47"/>
+    <w:bookmarkStart w:id="48" w:name="ref-Arnold2000"/>
     <w:p>
       <w:pPr>
         <w:pStyle w:val="BodyText"/>
@@ -4437,8 +4515,8 @@
         <w:t xml:space="preserve">Arnold, D.E., 2000. Does the standardization of ceramic pastes really mean specialization? Journal of Archaeological Method and Theory 7, 333–375.</w:t>
       </w:r>
     </w:p>
-    <w:bookmarkEnd w:id="47"/>
-    <w:bookmarkStart w:id="48" w:name="ref-Arnold1994"/>
+    <w:bookmarkEnd w:id="48"/>
+    <w:bookmarkStart w:id="49" w:name="ref-Arnold1994"/>
     <w:p>
       <w:pPr>
         <w:pStyle w:val="BodyText"/>
@@ -4447,8 +4525,8 @@
         <w:t xml:space="preserve">Arnold, J.E., Munns, A., 1994. Independent or attached specialization: The organization of shell bead production in california. Journal of Field Archaeology 21, 473–489.</w:t>
       </w:r>
     </w:p>
-    <w:bookmarkEnd w:id="48"/>
-    <w:bookmarkStart w:id="49" w:name="ref-Birch2019"/>
+    <w:bookmarkEnd w:id="49"/>
+    <w:bookmarkStart w:id="50" w:name="ref-Birch2019"/>
     <w:p>
       <w:pPr>
         <w:pStyle w:val="BodyText"/>
@@ -4457,8 +4535,8 @@
         <w:t xml:space="preserve">Birch, T., Martinón-Torres, M., 2019. Shape as a measure of weapon standardisation: From metric to geometric morphometric analysis of the iron age ‘havor’lance from southern scandinavia. Journal of Archaeological Science 101, 34–51.</w:t>
       </w:r>
     </w:p>
-    <w:bookmarkEnd w:id="49"/>
-    <w:bookmarkStart w:id="50" w:name="ref-Blackman1993"/>
+    <w:bookmarkEnd w:id="50"/>
+    <w:bookmarkStart w:id="51" w:name="ref-Blackman1993"/>
     <w:p>
       <w:pPr>
         <w:pStyle w:val="BodyText"/>
@@ -4467,8 +4545,8 @@
         <w:t xml:space="preserve">Blackman, M.J., Stein, G.J., Vandiver, P.B., 1993. The standardization hypothesis and ceramic mass production: Technological, compositional, and metric indices of craft specialization at tell leilan, Syria. American Antiquity 58, 60–80.</w:t>
       </w:r>
     </w:p>
-    <w:bookmarkEnd w:id="50"/>
-    <w:bookmarkStart w:id="51" w:name="ref-Bonhomme2014"/>
+    <w:bookmarkEnd w:id="51"/>
+    <w:bookmarkStart w:id="52" w:name="ref-Bonhomme2014"/>
     <w:p>
       <w:pPr>
         <w:pStyle w:val="BodyText"/>
@@ -4477,8 +4555,8 @@
         <w:t xml:space="preserve">Bonhomme, V., Picq, S., Gaucherel, C., Claude, J., others, 2014. Momocs: Outline analysis using r. Journal of Statistical Software 56, 1–24.</w:t>
       </w:r>
     </w:p>
-    <w:bookmarkEnd w:id="51"/>
-    <w:bookmarkStart w:id="52" w:name="ref-Bookstein1997"/>
+    <w:bookmarkEnd w:id="52"/>
+    <w:bookmarkStart w:id="53" w:name="ref-Bookstein1997"/>
     <w:p>
       <w:pPr>
         <w:pStyle w:val="BodyText"/>
@@ -4487,8 +4565,8 @@
         <w:t xml:space="preserve">Bookstein, F.L., 1997. Landmark methods for forms without landmarks: Morphometrics of group differences in outline shape. Medical image analysis 1, 225–243.</w:t>
       </w:r>
     </w:p>
-    <w:bookmarkEnd w:id="52"/>
-    <w:bookmarkStart w:id="53" w:name="ref-Bookstein1991"/>
+    <w:bookmarkEnd w:id="53"/>
+    <w:bookmarkStart w:id="54" w:name="ref-Bookstein1991"/>
     <w:p>
       <w:pPr>
         <w:pStyle w:val="BodyText"/>
@@ -4497,8 +4575,8 @@
         <w:t xml:space="preserve">Bookstein, F.L., 1991. Morphometric tools for landmark data: Geometry and biology. Cambridge University Press.</w:t>
       </w:r>
     </w:p>
-    <w:bookmarkEnd w:id="53"/>
-    <w:bookmarkStart w:id="54" w:name="ref-Buchanan2019"/>
+    <w:bookmarkEnd w:id="54"/>
+    <w:bookmarkStart w:id="55" w:name="ref-Buchanan2019"/>
     <w:p>
       <w:pPr>
         <w:pStyle w:val="BodyText"/>
@@ -4507,8 +4585,8 @@
         <w:t xml:space="preserve">Buchanan, B., Collard, M., O’Brien, M.J., 2019. Geometric morphometric analyses support incorporating the goshen point type into plainview. American Antiquity 1–11.</w:t>
       </w:r>
     </w:p>
-    <w:bookmarkEnd w:id="54"/>
-    <w:bookmarkStart w:id="55" w:name="ref-Cardillo2010"/>
+    <w:bookmarkEnd w:id="55"/>
+    <w:bookmarkStart w:id="56" w:name="ref-Cardillo2010"/>
     <w:p>
       <w:pPr>
         <w:pStyle w:val="BodyText"/>
@@ -4517,8 +4595,8 @@
         <w:t xml:space="preserve">Cardillo, M., 2010. Some applications of geometric morphometrics to archaeology, in: Elewa, A.M.T. (Ed.), Morphometrics for Nonmorphometricians. Springer, pp. 325–341.</w:t>
       </w:r>
     </w:p>
-    <w:bookmarkEnd w:id="55"/>
-    <w:bookmarkStart w:id="56" w:name="ref-Chen2007"/>
+    <w:bookmarkEnd w:id="56"/>
+    <w:bookmarkStart w:id="57" w:name="ref-Chen2007"/>
     <w:p>
       <w:pPr>
         <w:pStyle w:val="BodyText"/>
@@ -4527,8 +4605,8 @@
         <w:t xml:space="preserve">Chen, Y.-p., 2007. Qi wu lan yi zhi qiang jiu fa jue bao gao [report on the archaeological excavations at ki-wu-lan site]. Lanyang museum, Yilan, Taiwan.</w:t>
       </w:r>
     </w:p>
-    <w:bookmarkEnd w:id="56"/>
-    <w:bookmarkStart w:id="57" w:name="ref-Claude2008"/>
+    <w:bookmarkEnd w:id="57"/>
+    <w:bookmarkStart w:id="58" w:name="ref-Claude2008"/>
     <w:p>
       <w:pPr>
         <w:pStyle w:val="BodyText"/>
@@ -4537,8 +4615,8 @@
         <w:t xml:space="preserve">Claude, J., 2008. Morphometrics with r. Springer Science &amp; Business Media.</w:t>
       </w:r>
     </w:p>
-    <w:bookmarkEnd w:id="57"/>
-    <w:bookmarkStart w:id="58" w:name="ref-Costin2001"/>
+    <w:bookmarkEnd w:id="58"/>
+    <w:bookmarkStart w:id="59" w:name="ref-Costin2001"/>
     <w:p>
       <w:pPr>
         <w:pStyle w:val="BodyText"/>
@@ -4547,8 +4625,8 @@
         <w:t xml:space="preserve">Costin, C.L., 2001. Craft production systems, in: Archaeology at the Millennium. Springer, pp. 273–327.</w:t>
       </w:r>
     </w:p>
-    <w:bookmarkEnd w:id="58"/>
-    <w:bookmarkStart w:id="59" w:name="ref-Costin1991"/>
+    <w:bookmarkEnd w:id="59"/>
+    <w:bookmarkStart w:id="60" w:name="ref-Costin1991"/>
     <w:p>
       <w:pPr>
         <w:pStyle w:val="BodyText"/>
@@ -4557,8 +4635,8 @@
         <w:t xml:space="preserve">Costin, C.L., 1991. Craft specialization: Issues in defining, documenting, and explaining the organization of production. Archaeological method and theory 1–56.</w:t>
       </w:r>
     </w:p>
-    <w:bookmarkEnd w:id="59"/>
-    <w:bookmarkStart w:id="60" w:name="ref-Costin1995"/>
+    <w:bookmarkEnd w:id="60"/>
+    <w:bookmarkStart w:id="61" w:name="ref-Costin1995"/>
     <w:p>
       <w:pPr>
         <w:pStyle w:val="BodyText"/>
@@ -4567,18 +4645,38 @@
         <w:t xml:space="preserve">Costin, C.L., Hagstrum, M.B., 1995. Standardization, labor investment, skill, and the organization of ceramic production in late prehispanic highland Peru. American Antiquity 619–639.</w:t>
       </w:r>
     </w:p>
-    <w:bookmarkEnd w:id="60"/>
-    <w:bookmarkStart w:id="61" w:name="ref-Eerkens2001"/>
+    <w:bookmarkEnd w:id="61"/>
+    <w:bookmarkStart w:id="62" w:name="ref-Dietler2005"/>
     <w:p>
       <w:pPr>
         <w:pStyle w:val="BodyText"/>
       </w:pPr>
       <w:r>
+        <w:t xml:space="preserve">Dietler, M., 2005. The archaeology of colonization and the colonization of archaeology: Theoretical challenges from an ancient mediterranean colonial encounter, in: Stein, G. (Ed.), The Archaeology of Colonial Encounters: Comparative Perspectives. NM: Sch. Am. Res. Press, Santa Fe, pp. 33–68.</w:t>
+      </w:r>
+    </w:p>
+    <w:bookmarkEnd w:id="62"/>
+    <w:bookmarkStart w:id="63" w:name="ref-Dietler1997"/>
+    <w:p>
+      <w:pPr>
+        <w:pStyle w:val="BodyText"/>
+      </w:pPr>
+      <w:r>
+        <w:t xml:space="preserve">Dietler, M., 1997. The iron age in mediterranean france: Colonial encounters, entanglements, and transformations. Journal of World Prehistory 11, 269–358.</w:t>
+      </w:r>
+    </w:p>
+    <w:bookmarkEnd w:id="63"/>
+    <w:bookmarkStart w:id="64" w:name="ref-Eerkens2001"/>
+    <w:p>
+      <w:pPr>
+        <w:pStyle w:val="BodyText"/>
+      </w:pPr>
+      <w:r>
         <w:t xml:space="preserve">Eerkens, J.W., Bettinger, R.L., 2001. Techniques for assessing standardization in artifact assemblages: Can we scale material variability? American Antiquity 66, 493–504.</w:t>
       </w:r>
     </w:p>
-    <w:bookmarkEnd w:id="61"/>
-    <w:bookmarkStart w:id="62" w:name="ref-Fox2015"/>
+    <w:bookmarkEnd w:id="64"/>
+    <w:bookmarkStart w:id="65" w:name="ref-Fox2015"/>
     <w:p>
       <w:pPr>
         <w:pStyle w:val="BodyText"/>
@@ -4587,8 +4685,8 @@
         <w:t xml:space="preserve">Fox, A.N., 2015. A study of late woodland projectile point typology in new york using elliptical fourier outline analysis. Journal of Archaeological Science: Reports 4, 501–509.</w:t>
       </w:r>
     </w:p>
-    <w:bookmarkEnd w:id="62"/>
-    <w:bookmarkStart w:id="63" w:name="ref-Gunz2013"/>
+    <w:bookmarkEnd w:id="65"/>
+    <w:bookmarkStart w:id="66" w:name="ref-Gunz2013"/>
     <w:p>
       <w:pPr>
         <w:pStyle w:val="BodyText"/>
@@ -4597,8 +4695,8 @@
         <w:t xml:space="preserve">Gunz, P., Mitteroecker, P., 2013. Semilandmarks: A method for quantifying curves and surfaces. Hystrix, the Italian Journal of Mammalogy 24, 103–109.</w:t>
       </w:r>
     </w:p>
-    <w:bookmarkEnd w:id="63"/>
-    <w:bookmarkStart w:id="64" w:name="ref-Haruda2019"/>
+    <w:bookmarkEnd w:id="66"/>
+    <w:bookmarkStart w:id="67" w:name="ref-Haruda2019"/>
     <w:p>
       <w:pPr>
         <w:pStyle w:val="BodyText"/>
@@ -4607,8 +4705,8 @@
         <w:t xml:space="preserve">Haruda, A., Varfolomeev, V., Goriachev, A., Yermolayeva, A., Outram, A., 2019. A new zooarchaeological application for geometric morphometric methods: Distinguishing ovis aries morphotypes to address connectivity and mobility of prehistoric central asian pastoralists. Journal of Archaeological Science 107, 50–57.</w:t>
       </w:r>
     </w:p>
-    <w:bookmarkEnd w:id="64"/>
-    <w:bookmarkStart w:id="65" w:name="ref-Hirshman2010"/>
+    <w:bookmarkEnd w:id="67"/>
+    <w:bookmarkStart w:id="68" w:name="ref-Hirshman2010"/>
     <w:p>
       <w:pPr>
         <w:pStyle w:val="BodyText"/>
@@ -4617,8 +4715,8 @@
         <w:t xml:space="preserve">Hirshman, A.J., Lovis, W.A., Pollard, H.P., 2010. Specialization of ceramic production: A sherd assemblage based analytic perspective. Journal of Anthropological Archaeology 29, 265–277.</w:t>
       </w:r>
     </w:p>
-    <w:bookmarkEnd w:id="65"/>
-    <w:bookmarkStart w:id="66" w:name="ref-Hoggard2019"/>
+    <w:bookmarkEnd w:id="68"/>
+    <w:bookmarkStart w:id="69" w:name="ref-Hoggard2019"/>
     <w:p>
       <w:pPr>
         <w:pStyle w:val="BodyText"/>
@@ -4627,8 +4725,8 @@
         <w:t xml:space="preserve">Hoggard, C.S., McNabb, J., Cole, J.N., 2019. The application of elliptic fourier analysis in understanding biface shape and symmetry through the british acheulean. Journal of Paleolithic Archaeology 2, 115–133.</w:t>
       </w:r>
     </w:p>
-    <w:bookmarkEnd w:id="66"/>
-    <w:bookmarkStart w:id="67" w:name="ref-Iovictua2010"/>
+    <w:bookmarkEnd w:id="69"/>
+    <w:bookmarkStart w:id="70" w:name="ref-Iovictua2010"/>
     <w:p>
       <w:pPr>
         <w:pStyle w:val="BodyText"/>
@@ -4637,8 +4735,8 @@
         <w:t xml:space="preserve">Ioviţă, R., 2010. Comparing stone tool resharpening trajectories with the aid of elliptical fourier analysis, in: New Perspectives on Old Stones. Springer, pp. 235–253.</w:t>
       </w:r>
     </w:p>
-    <w:bookmarkEnd w:id="67"/>
-    <w:bookmarkStart w:id="68" w:name="ref-Junker1999"/>
+    <w:bookmarkEnd w:id="70"/>
+    <w:bookmarkStart w:id="71" w:name="ref-Junker1999"/>
     <w:p>
       <w:pPr>
         <w:pStyle w:val="BodyText"/>
@@ -4647,18 +4745,28 @@
         <w:t xml:space="preserve">Junker, L.L., 1999. Raiding, trading, and feasting: The political economy of philippine chiefdoms. University of Hawaii Press.</w:t>
       </w:r>
     </w:p>
-    <w:bookmarkEnd w:id="68"/>
-    <w:bookmarkStart w:id="69" w:name="ref-Kuhl1982"/>
+    <w:bookmarkEnd w:id="71"/>
+    <w:bookmarkStart w:id="72" w:name="ref-Junker1993"/>
     <w:p>
       <w:pPr>
         <w:pStyle w:val="BodyText"/>
       </w:pPr>
       <w:r>
+        <w:t xml:space="preserve">Junker, L.L., 1993. Craft goods specialization and prestige goods exchange in philippine chiefdoms of the fifteenth and sixteenth centuries. Asian Perspectives 1–35.</w:t>
+      </w:r>
+    </w:p>
+    <w:bookmarkEnd w:id="72"/>
+    <w:bookmarkStart w:id="73" w:name="ref-Kuhl1982"/>
+    <w:p>
+      <w:pPr>
+        <w:pStyle w:val="BodyText"/>
+      </w:pPr>
+      <w:r>
         <w:t xml:space="preserve">Kuhl, F.P., Giardina, C.R., 1982. Elliptic fourier features of a closed contour. Computer graphics and image processing 18, 236–258.</w:t>
       </w:r>
     </w:p>
-    <w:bookmarkEnd w:id="69"/>
-    <w:bookmarkStart w:id="70" w:name="ref-Lawing2010"/>
+    <w:bookmarkEnd w:id="73"/>
+    <w:bookmarkStart w:id="74" w:name="ref-Lawing2010"/>
     <w:p>
       <w:pPr>
         <w:pStyle w:val="BodyText"/>
@@ -4667,8 +4775,8 @@
         <w:t xml:space="preserve">Lawing, A.M., Polly, P.D., 2010. Geometric morphometrics: Recent applications to the study of evolution and development. Journal of Zoology 280, 1–7.</w:t>
       </w:r>
     </w:p>
-    <w:bookmarkEnd w:id="70"/>
-    <w:bookmarkStart w:id="71" w:name="ref-Lycett2013"/>
+    <w:bookmarkEnd w:id="74"/>
+    <w:bookmarkStart w:id="75" w:name="ref-Lycett2013"/>
     <w:p>
       <w:pPr>
         <w:pStyle w:val="BodyText"/>
@@ -4677,8 +4785,8 @@
         <w:t xml:space="preserve">Lycett, S.J., Cramon-Taubadel, N. von, 2013. A 3D morphometric analysis of surface geometry in levallois cores: Patterns of stability and variability across regions and their implications. Journal of Archaeological Science 40, 1508–1517.</w:t>
       </w:r>
     </w:p>
-    <w:bookmarkEnd w:id="71"/>
-    <w:bookmarkStart w:id="73" w:name="ref-Marwick2017"/>
+    <w:bookmarkEnd w:id="75"/>
+    <w:bookmarkStart w:id="77" w:name="ref-Marwick2017"/>
     <w:p>
       <w:pPr>
         <w:pStyle w:val="BodyText"/>
@@ -4689,7 +4797,7 @@
       <w:r>
         <w:t xml:space="preserve"> </w:t>
       </w:r>
-      <w:hyperlink r:id="rId72">
+      <w:hyperlink r:id="rId76">
         <w:r>
           <w:rPr>
             <w:rStyle w:val="Hyperlink"/>
@@ -4698,8 +4806,8 @@
         </w:r>
       </w:hyperlink>
     </w:p>
-    <w:bookmarkEnd w:id="73"/>
-    <w:bookmarkStart w:id="74" w:name="ref-Marwick2018"/>
+    <w:bookmarkEnd w:id="77"/>
+    <w:bookmarkStart w:id="78" w:name="ref-Marwick2018"/>
     <w:p>
       <w:pPr>
         <w:pStyle w:val="BodyText"/>
@@ -4708,8 +4816,8 @@
         <w:t xml:space="preserve">Marwick, B., Boettiger, C., Mullen, L., 2018. Packaging data analytical work reproducibly using r (and friends). The American Statistician 72, 80–88.</w:t>
       </w:r>
     </w:p>
-    <w:bookmarkEnd w:id="74"/>
-    <w:bookmarkStart w:id="75" w:name="ref-Marwick2019"/>
+    <w:bookmarkEnd w:id="78"/>
+    <w:bookmarkStart w:id="79" w:name="ref-Marwick2019"/>
     <w:p>
       <w:pPr>
         <w:pStyle w:val="BodyText"/>
@@ -4718,8 +4826,8 @@
         <w:t xml:space="preserve">Marwick, B., Krishnamoorthy, K., n.d. Cvequality: Tests for the equality of coefficients of variation from multiple groups.</w:t>
       </w:r>
     </w:p>
-    <w:bookmarkEnd w:id="75"/>
-    <w:bookmarkStart w:id="76" w:name="ref-Meloro2015"/>
+    <w:bookmarkEnd w:id="79"/>
+    <w:bookmarkStart w:id="80" w:name="ref-Meloro2015"/>
     <w:p>
       <w:pPr>
         <w:pStyle w:val="BodyText"/>
@@ -4728,8 +4836,8 @@
         <w:t xml:space="preserve">Meloro, C., Hudson, A., Rook, L., 2015. Feeding habits of extant and fossil canids as determined by their skull geometry. Journal of Zoology 295, 178–188.</w:t>
       </w:r>
     </w:p>
-    <w:bookmarkEnd w:id="76"/>
-    <w:bookmarkStart w:id="77" w:name="ref-Rlanguage2019"/>
+    <w:bookmarkEnd w:id="80"/>
+    <w:bookmarkStart w:id="81" w:name="ref-Rlanguage2019"/>
     <w:p>
       <w:pPr>
         <w:pStyle w:val="BodyText"/>
@@ -4738,8 +4846,8 @@
         <w:t xml:space="preserve">R Core Team, 2019. R: A language and environment for statistical computing. R Foundation for Statistical Computing, Vienna, Austria.</w:t>
       </w:r>
     </w:p>
-    <w:bookmarkEnd w:id="77"/>
-    <w:bookmarkStart w:id="78" w:name="ref-Rice1991"/>
+    <w:bookmarkEnd w:id="81"/>
+    <w:bookmarkStart w:id="82" w:name="ref-Rice1991"/>
     <w:p>
       <w:pPr>
         <w:pStyle w:val="BodyText"/>
@@ -4748,8 +4856,8 @@
         <w:t xml:space="preserve">Rice, P.M., 1991. Specialization, standardization, and diversity: A retrospective, in: Bishop, R.L., Lange, F.W. (Eds.), The Ceramic Legacy of Anna O. Shepard. University Press of Colorado Boulder, pp. 257–279.</w:t>
       </w:r>
     </w:p>
-    <w:bookmarkEnd w:id="78"/>
-    <w:bookmarkStart w:id="79" w:name="ref-Roux2015"/>
+    <w:bookmarkEnd w:id="82"/>
+    <w:bookmarkStart w:id="83" w:name="ref-Roux2015"/>
     <w:p>
       <w:pPr>
         <w:pStyle w:val="BodyText"/>
@@ -4758,8 +4866,8 @@
         <w:t xml:space="preserve">Roux, V., 2015. Standardization of ceramic assemblages: Transmission mechanisms and diffusion of morpho-functional traits across social boundaries. Journal of anthropological archaeology 40, 1–9.</w:t>
       </w:r>
     </w:p>
-    <w:bookmarkEnd w:id="79"/>
-    <w:bookmarkStart w:id="80" w:name="ref-Roux2003"/>
+    <w:bookmarkEnd w:id="83"/>
+    <w:bookmarkStart w:id="84" w:name="ref-Roux2003"/>
     <w:p>
       <w:pPr>
         <w:pStyle w:val="BodyText"/>
@@ -4768,8 +4876,8 @@
         <w:t xml:space="preserve">Roux, V., 2003. Ceramic standardization and intensity of production: Quantifying degrees of specialization. American Antiquity 68, 768–782.</w:t>
       </w:r>
     </w:p>
-    <w:bookmarkEnd w:id="80"/>
-    <w:bookmarkStart w:id="81" w:name="ref-Roux2018"/>
+    <w:bookmarkEnd w:id="84"/>
+    <w:bookmarkStart w:id="85" w:name="ref-Roux2018"/>
     <w:p>
       <w:pPr>
         <w:pStyle w:val="BodyText"/>
@@ -4778,18 +4886,28 @@
         <w:t xml:space="preserve">Roux, V., Karasik, A., 2018. STANDARDIZED vessels and number of potters: LOOKING for individual production, in: Ina Miloglav, J.V. (Ed.), Artisans Rule: Product Standardization and Craft Specialization in Prehistoric Society. Cambridge Scholars Publishing, pp. 20–39.</w:t>
       </w:r>
     </w:p>
-    <w:bookmarkEnd w:id="81"/>
-    <w:bookmarkStart w:id="82" w:name="ref-Slice2007"/>
+    <w:bookmarkEnd w:id="85"/>
+    <w:bookmarkStart w:id="86" w:name="ref-Silliman2005"/>
     <w:p>
       <w:pPr>
         <w:pStyle w:val="BodyText"/>
       </w:pPr>
       <w:r>
+        <w:t xml:space="preserve">Silliman, S.W., 2005. Culture contact or colonialism? Challenges in the archaeology of native North America. American Antiquity 55–74.</w:t>
+      </w:r>
+    </w:p>
+    <w:bookmarkEnd w:id="86"/>
+    <w:bookmarkStart w:id="87" w:name="ref-Slice2007"/>
+    <w:p>
+      <w:pPr>
+        <w:pStyle w:val="BodyText"/>
+      </w:pPr>
+      <w:r>
         <w:t xml:space="preserve">Slice, D.E., 2007. Geometric morphometrics. Annu. Rev. Anthropol. 36, 261–281.</w:t>
       </w:r>
     </w:p>
-    <w:bookmarkEnd w:id="82"/>
-    <w:bookmarkStart w:id="83" w:name="ref-Stark1995economic"/>
+    <w:bookmarkEnd w:id="87"/>
+    <w:bookmarkStart w:id="88" w:name="ref-Stark1995economic"/>
     <w:p>
       <w:pPr>
         <w:pStyle w:val="BodyText"/>
@@ -4798,8 +4916,8 @@
         <w:t xml:space="preserve">Stark, B.L., 1995a. Economic intensification and ceramic specialization in the philippines: A view from kalinga. Research in Economic Anthropology 16, 179–226.</w:t>
       </w:r>
     </w:p>
-    <w:bookmarkEnd w:id="83"/>
-    <w:bookmarkStart w:id="84" w:name="ref-Stark1995"/>
+    <w:bookmarkEnd w:id="88"/>
+    <w:bookmarkStart w:id="89" w:name="ref-Stark1995"/>
     <w:p>
       <w:pPr>
         <w:pStyle w:val="BodyText"/>
@@ -4808,8 +4926,8 @@
         <w:t xml:space="preserve">Stark, B.L., 1995b. Problems in analysis of standardization and specialization in pottery, in: Mills, B.J., Crown, P.L. (Eds.), Ceramic Production in the American Southwest. The University of Arizona Press, Tucson, pp. 231–267.</w:t>
       </w:r>
     </w:p>
-    <w:bookmarkEnd w:id="84"/>
-    <w:bookmarkStart w:id="85" w:name="ref-Tite1999"/>
+    <w:bookmarkEnd w:id="89"/>
+    <w:bookmarkStart w:id="90" w:name="ref-Tite1999"/>
     <w:p>
       <w:pPr>
         <w:pStyle w:val="BodyText"/>
@@ -4818,44 +4936,54 @@
         <w:t xml:space="preserve">Tite, M.S., 1999. Pottery production, distribution, and consumption—the contribution of the physical sciences. Journal of archaeological method and theory 6, 181–233.</w:t>
       </w:r>
     </w:p>
-    <w:bookmarkEnd w:id="85"/>
-    <w:bookmarkStart w:id="86" w:name="ref-Wilczek2014"/>
+    <w:bookmarkEnd w:id="90"/>
+    <w:bookmarkStart w:id="91" w:name="ref-Trabert2017"/>
     <w:p>
       <w:pPr>
         <w:pStyle w:val="BodyText"/>
       </w:pPr>
       <w:r>
+        <w:t xml:space="preserve">Trabert, S., 2017. Considering the indirect effects of colonialism: Example from a great plains middle ground. Journal of Anthropological Archaeology 48, 17–27.</w:t>
+      </w:r>
+    </w:p>
+    <w:bookmarkEnd w:id="91"/>
+    <w:bookmarkStart w:id="92" w:name="ref-Wilczek2014"/>
+    <w:p>
+      <w:pPr>
+        <w:pStyle w:val="BodyText"/>
+      </w:pPr>
+      <w:r>
         <w:t xml:space="preserve">Wilczek, J., Monna, F., Barral, P., Burlet, L., Chateau, C., Navarro, N., 2014. Morphometrics of second iron age ceramics–strengths, weaknesses, and comparison with traditional typology. Journal of archaeological science 50, 39–50.</w:t>
       </w:r>
     </w:p>
-    <w:bookmarkEnd w:id="86"/>
-    <w:bookmarkEnd w:id="87"/>
+    <w:bookmarkEnd w:id="92"/>
+    <w:bookmarkEnd w:id="93"/>
     <w:p>
       <w:pPr>
         <w:pStyle w:val="Heading5"/>
       </w:pPr>
-      <w:bookmarkStart w:id="88" w:name="pagebreak-1"/>
+      <w:bookmarkStart w:id="94" w:name="pagebreak-1"/>
       <w:r>
         <w:t xml:space="preserve">pagebreak</w:t>
       </w:r>
-      <w:bookmarkEnd w:id="88"/>
+      <w:bookmarkEnd w:id="94"/>
     </w:p>
     <w:p>
       <w:pPr>
         <w:pStyle w:val="Heading3"/>
       </w:pPr>
-      <w:bookmarkStart w:id="89" w:name="colophon"/>
+      <w:bookmarkStart w:id="95" w:name="colophon"/>
       <w:r>
         <w:t xml:space="preserve">Colophon</w:t>
       </w:r>
-      <w:bookmarkEnd w:id="89"/>
+      <w:bookmarkEnd w:id="95"/>
     </w:p>
     <w:p>
       <w:pPr>
         <w:pStyle w:val="FirstParagraph"/>
       </w:pPr>
       <w:r>
-        <w:t xml:space="preserve">This report was generated on 2020-01-02 00:04:32 using the following computational environment and dependencies:</w:t>
+        <w:t xml:space="preserve">This report was generated on 2020-01-03 23:46:54 using the following computational environment and dependencies:</w:t>
       </w:r>
     </w:p>
     <w:p>
@@ -4956,7 +5084,7 @@
         <w:rPr>
           <w:rStyle w:val="VerbatimChar"/>
         </w:rPr>
-        <w:t xml:space="preserve">#&gt;  date     2020-01-02                  </w:t>
+        <w:t xml:space="preserve">#&gt;  date     2020-01-03                  </w:t>
       </w:r>
       <w:r>
         <w:br w:type="textWrapping"/>
@@ -5803,7 +5931,7 @@
         <w:rPr>
           <w:rStyle w:val="VerbatimChar"/>
         </w:rPr>
-        <w:t xml:space="preserve">#&gt; Head:     [756d244] 2020-01-02: updates for introduction</w:t>
+        <w:t xml:space="preserve">#&gt; Head:     [09b6787] 2020-01-04: updates for introduction and add references</w:t>
       </w:r>
     </w:p>
     <w:p>
@@ -5811,7 +5939,7 @@
         <w:pStyle w:val="FirstParagraph"/>
       </w:pPr>
       <w:r>
-        <w:t xml:space="preserve">Word count: 4212</w:t>
+        <w:t xml:space="preserve">Word count: 4325</w:t>
       </w:r>
     </w:p>
     <w:sectPr>

</xml_diff>

<commit_message>
updates intro, add references, work on discussion
</commit_message>
<xml_diff>
--- a/analysis/paper/paper.docx
+++ b/analysis/paper/paper.docx
@@ -1642,7 +1642,7 @@
         <w:t xml:space="preserve">(Hirshman et al., 2010; Junker, 1999)</w:t>
       </w:r>
       <w:r>
-        <w:t xml:space="preserve">. Economic models consider production, exchange, and consumption as a whole and explain that specialization is a subsistence strategy to accommodate uneven distribute of resources</w:t>
+        <w:t xml:space="preserve">. Economic models consider production, exchange, and consumption as a whole to explain specialization as a subsistence strategy to accommodate uneven distribute of resources</w:t>
       </w:r>
       <w:r>
         <w:t xml:space="preserve"> </w:t>
@@ -1651,7 +1651,7 @@
         <w:t xml:space="preserve">(Arnold and Munns, 1994; Costin, 2001)</w:t>
       </w:r>
       <w:r>
-        <w:t xml:space="preserve">, or a reaction to the changes in subsistence practices</w:t>
+        <w:t xml:space="preserve">, a reaction to the changes in subsistence practices</w:t>
       </w:r>
       <w:r>
         <w:t xml:space="preserve"> </w:t>
@@ -1660,16 +1660,34 @@
         <w:t xml:space="preserve">(Stark, 1995a)</w:t>
       </w:r>
       <w:r>
-        <w:t xml:space="preserve">. However, the explanation for the emergence of specialized production might not be exclusive or straightforward. Furthermore, specialization is not necessarily accompanied with social differentiation observed in lowland northern Philippines with a low degree of ceramic specialization in Ifugao societies with social ranking during the Spanish colonization</w:t>
-      </w:r>
-      <w:r>
-        <w:t xml:space="preserve"> </w:t>
-      </w:r>
-      <w:r>
-        <w:t xml:space="preserve">(Acabado et al., 2018)</w:t>
-      </w:r>
-      <w:r>
-        <w:t xml:space="preserve">. This implies that the condition and contexts under which specialists organized are important for interpretation of changes in social organization</w:t>
+        <w:t xml:space="preserve">, or an outcome stimulated by long-distance trade and inter-regional exchange</w:t>
+      </w:r>
+      <w:r>
+        <w:t xml:space="preserve"> </w:t>
+      </w:r>
+      <w:r>
+        <w:t xml:space="preserve">(Alizadeh et al., 2018)</w:t>
+      </w:r>
+      <w:r>
+        <w:t xml:space="preserve">. An present-day investigation of ceramic specialization in the Jodhpur region of India suggests that the adoption of standardized products across cultural boundaries is a reaction to a collapse of previous economic system, indicating the correlation with major socio-economic changes</w:t>
+      </w:r>
+      <w:r>
+        <w:t xml:space="preserve"> </w:t>
+      </w:r>
+      <w:r>
+        <w:t xml:space="preserve">(Roux, 2015)</w:t>
+      </w:r>
+      <w:r>
+        <w:t xml:space="preserve">. However, it is important to note that the explanation for the emergence of specialized production might not be exclusive or straightforward. Moreover,</w:t>
+      </w:r>
+      <w:r>
+        <w:t xml:space="preserve"> </w:t>
+      </w:r>
+      <w:r>
+        <w:t xml:space="preserve">Acabado et al. (2018)</w:t>
+      </w:r>
+      <w:r>
+        <w:t xml:space="preserve">’s case study in lowland northern Philippines shows that specialization is not necessarily accompanied with social differentiation based on the result of a low degree of ceramic specialization in Ifugao ranked societies during the Spanish colonization. The development of specialization could be history dependent, where condition and contexts under which specialists organized are important for interpretation of changes in social organization</w:t>
       </w:r>
       <w:r>
         <w:t xml:space="preserve"> </w:t>
@@ -1713,7 +1731,16 @@
         <w:t xml:space="preserve">Acabado (2017)</w:t>
       </w:r>
       <w:r>
-        <w:t xml:space="preserve">’s study on Ifugao society in the highland Philippines suggests economic and political intensification during the Spanish presence as the response of indigenous peoples to the Spanish cooptation. The archaeological evidence in northeastern Taiwan show evidence of increasing use of prestige goods such as trade ornaments and uneven distribution pattern in domestic area and burial contexts when the society encountered by the Spanish and the Dutch in the 17th century. In addition to the differential distribution of trade ornaments, the locally made ceramic present a high consistency in form and shape compared to other pottery throughout northeastern Taiwan that hints the possibility of pottery specialization.</w:t>
+        <w:t xml:space="preserve">’s study on Ifugao society in the highland Philippines suggests economic and political intensification during the Spanish presence as the response of indigenous peoples to the Spanish cooptation. Indigenous societies might not just passively accept the colonial rules, but instead actively negotiated with the colonist, and accommodate or resist the foreign intrusion through their daily cultural practices, such as consumption patterns of foreign goods</w:t>
+      </w:r>
+      <w:r>
+        <w:t xml:space="preserve"> </w:t>
+      </w:r>
+      <w:r>
+        <w:t xml:space="preserve">(Dietler, 2015; Given, 2004; Mullins, 2011; Scaramelli and Scaramelli, 2005; Silliman, 2001; Torrence and Clarke, 2000)</w:t>
+      </w:r>
+      <w:r>
+        <w:t xml:space="preserve">. The archaeological evidence in northeastern Taiwan show evidence of increasing use of prestige goods such as trade ornaments and uneven distribution pattern in domestic area and burial contexts when the society encountered by the Spanish and the Dutch in the 17th century. In addition to the differential distribution of trade ornaments, the locally made ceramic present a high consistency in form and shape compared to other pottery throughout northeastern Taiwan that hints the possibility of pottery specialization.</w:t>
       </w:r>
     </w:p>
     <w:p>
@@ -1739,16 +1766,25 @@
         <w:t xml:space="preserve">(Arnold, 2000; Blackman et al., 1993; Costin, 1991; Rice, 1991; Roux, 2015; Tite, 1999)</w:t>
       </w:r>
       <w:r>
-        <w:t xml:space="preserve">. Among those variables, metric measurement is widely applied in archaeological assemblages by calculating coefficient of variation for sets of data coupled with statistical comparison that lower value reflects higher degree of standardization</w:t>
-      </w:r>
-      <w:r>
-        <w:t xml:space="preserve"> </w:t>
-      </w:r>
-      <w:r>
-        <w:t xml:space="preserve">(Eerkens and Bettinger, 2001; Roux, 2003; Roux and Karasik, 2018; Stark, 1995b)</w:t>
-      </w:r>
-      <w:r>
-        <w:t xml:space="preserve">. However, this traditional typological and linear measurements might be limited because they can be insensitive to subtle variations resulting from changes in assemblages. Shape analysis based on geometric morphometrics method are new approaches for measuring the degree of standardization since it takes the overall shape as variable for comparison</w:t>
+        <w:t xml:space="preserve">. Among those variables, metric measurement is widely applied in archaeological assemblages by calculating coefficient of variation for sets of data coupled with statistical comparison to identify lower value as an indicator of higher degree of standardization</w:t>
+      </w:r>
+      <w:r>
+        <w:t xml:space="preserve"> </w:t>
+      </w:r>
+      <w:r>
+        <w:t xml:space="preserve">(Eerkens and Bettinger, 2001; Roux, 2003; Stark, 1995b)</w:t>
+      </w:r>
+      <w:r>
+        <w:t xml:space="preserve">.</w:t>
+      </w:r>
+      <w:r>
+        <w:t xml:space="preserve"> </w:t>
+      </w:r>
+      <w:r>
+        <w:t xml:space="preserve">Roux and Karasik (2018)</w:t>
+      </w:r>
+      <w:r>
+        <w:t xml:space="preserve">’s ethnographic study in the Jodhpur region of India suggests the number of artisans can be assessed by comparing coefficient of variation and the differences between artisans can be detected at both intra-individual level and inter-individual level in a region. Although this traditional typological and linear measurements are useful for identifying differences in archaeological assembles, it might be limited because dimensional measurements can be insensitive to subtle variations resulting from changes in assemblages. Shape analysis based on geometric morphometrics method are new approaches for measuring the degree of standardization since it takes the overall shape as variable for comparison</w:t>
       </w:r>
       <w:r>
         <w:t xml:space="preserve"> </w:t>
@@ -1949,15 +1985,15 @@
         <w:t xml:space="preserve"> </w:t>
       </w:r>
       <w:r>
-        <w:t xml:space="preserve">examine 89 photographs of globular jars from the Casas Grandes of northwest Mexico using semi-landmarks method to explore the relationship between social complexity and the emergence of craft specialization. Their results suggest that some ceramic types from Medio period, AD 1200 to 1450, were made by specialists. Among those high standardized jars, some were made by attached specialists, while others were made by independent specialists according to distribution patterns of jars. It shows that outline approaches can distinguish variation in ceramic shapes in a finer resolution to understand deeply the issue of craft specialisation.</w:t>
-      </w:r>
-    </w:p>
-    <w:p>
-      <w:pPr>
-        <w:pStyle w:val="BodyText"/>
-      </w:pPr>
-      <w:r>
-        <w:t xml:space="preserve">Taking the ceramics data from Kiwulan, northeaster Taiwan, we use EFA to evaluate the level of standardization of pottery in relation to the European presence in the 17th century that might hint the emergence of craft specialization for pottery production. In addition, we use significance test for the equality of coefficient of variation of shape variables to compare the vessel shapes from different periods in a statistical way. Using pottery shape as a proxy to study craft specialization, we answer these questions: Did foreign influence have impacts on indigenous pottery production that can be detected in the shape of the vessels? How does pottery change in shape throughout 500 years from a single site that can represent the development of social organization in northeastern Taiwan? Did pottery become more homogeneous and standardized in shape after foreign contacts with the European colonizer or the Chinese immigrants? Starting from the historical background of colonial influences and its reflection in the material record, this study explore the relationship between the emergence of social inequality and craft specialization that will extend our understanding of the reactions of indigenous societies in the periphery of colonial control, providing a perspective that might be applied in other parts of the world in a similar context.</w:t>
+        <w:t xml:space="preserve">examine 89 photographs of globular jars from the Casas Grandes of northwest Mexico using semi-landmarks method to explore the relationship between social complexity and the emergence of craft specialization. Their results suggest that some ceramic types from Medio period (AD 1200-1450), were made by specialists. Among those high standardized jars, some were made by attached specialists, while others were made by independent specialists according to distribution patterns of jars. It shows that outline approaches can distinguish variation in ceramic shapes in a finer resolution to understand deeply the issue of craft specialisation.</w:t>
+      </w:r>
+    </w:p>
+    <w:p>
+      <w:pPr>
+        <w:pStyle w:val="BodyText"/>
+      </w:pPr>
+      <w:r>
+        <w:t xml:space="preserve">Taking the ceramics data from Kiwulan, northeaster Taiwan, we use EFA to evaluate the level of standardization of ceramics in relation to the European presence in the 17th century that might hint the emergence of ceramic specialization. In addition, we use significance test for the equality of coefficient of variation of shape variables to compare the vessel shapes from different periods in a statistical way. Using pottery shape as a proxy to study craft specialization, we answer the questions: Did foreign influence have impacts on indigenous pottery production that can be detected in the shape of the vessels? How does pottery change in shape throughout 500 years from a single site that can represent the development of social organization in northeastern Taiwan? Did pottery become more homogeneous and standardized in shape after foreign contacts with the European colonizer or the Chinese immigrants? Starting from the historical background of colonial influences and its reflection in the material record, this study explore the relationship between the emergence of social inequality and craft specialization that can extend our understanding of the reactions of indigenous societies in the periphery of colonial control, providing a perspective that could be applied in other parts of the world in a similar context.</w:t>
       </w:r>
     </w:p>
     <w:p>
@@ -1975,7 +2011,7 @@
         <w:pStyle w:val="FirstParagraph"/>
       </w:pPr>
       <w:r>
-        <w:t xml:space="preserve">Ceramics analyzed in this paper come from 40 units (4m by 4m) sampled from 4 connected trenches at Kiwulan, northeastern Taiwan. Kiwulan is situated on a hill near a riverside at the northern margin of Yilan, which is characterized by a triangular alluvial plain facing eastwards the Pacific and mountains on three other sides. The chronology of Kiwulan can be divided into two cultural components, the upper and the lower component, with a sterile layer in between</w:t>
+        <w:t xml:space="preserve">Ceramics analyzed in this paper come from 40 units (4m by 4m) sampled from four connected trenches at Kiwulan, northeastern Taiwan. Kiwulan is situated on a hill near a riverside at the northern margin of Yilan, which is characterized by a triangular alluvial plain facing eastwards the Pacific and mountains on three other sides. It is an ideal context to study peripheral colonial influence because it was isolated from intensive direct contact with the Spanish and Dutch colonial presence in other parts of Taiwan. The chronology of Kiwulan is divided into two cultural components, the upper and the lower component, with a sterile layer in between</w:t>
       </w:r>
       <w:r>
         <w:t xml:space="preserve"> </w:t>
@@ -1984,7 +2020,7 @@
         <w:t xml:space="preserve">(Chen, 2007)</w:t>
       </w:r>
       <w:r>
-        <w:t xml:space="preserve">. This paper focuses on the upper component dating from AD 1350 to AD 1950, which covers the late Iron Age and the historical period defined by the European presence in Taiwan in the early 17th century. The Dutch firstly came and occupied southern Taiwan in 1624 and then the Spanish occupied northern Taiwan in 1626. In 1642, the Spanish was expelled by the Dutch, who took over their forts in northern Taiwan. Since then, western Taiwan was mostly under the colonial rule of the Dutch until 1662 when the Kingdom of Tungning was founded by Koxinga, a loyalist of the Ming dynasty of China</w:t>
+        <w:t xml:space="preserve">. This paper focuses on the upper component dating from AD 1350 to AD 1950, which covers the late Iron Age and the historical period defined by the European presence in Taiwan in the early 17th century. The Dutch firstly came and occupied southern Taiwan in 1624 and then the Spanish occupied northern Taiwan in 1626. In 1642, the Spanish was expelled by the Dutch, who took over their forts in northern Taiwan. Since then, western Taiwan was mostly under the colonial rule of the Dutch until 1662 when the Kingdom of Tungning in Taiwan was founded by Koxinga, a loyalist of the Ming dynasty of China</w:t>
       </w:r>
       <w:r>
         <w:t xml:space="preserve"> </w:t>
@@ -2001,7 +2037,7 @@
         <w:pStyle w:val="BodyText"/>
       </w:pPr>
       <w:r>
-        <w:t xml:space="preserve">The upper component experienced frequent foreign contacts including the European colonial presence in the 17th century and great waves of Chinese immigrants since the 19th century. The excavation revealed abundant artifacts in which potsherds are the dominate materials throughout the site. Imported ceramics from mainland China, stonewares, and ornaments elements such as beads were also commonly found in the upper component that indicates the frequent long-distance trade activities in the 17th century during the European presence. In addition to artifacts, features were also found, such as burials, middens, and post-holes with in-situ posts that explain Kiwulan was a large settlement site</w:t>
+        <w:t xml:space="preserve">The upper component experienced foreign contacts including the European colonial presence in the 17th century and great waves of Chinese immigrants since the 19th century. Imported ceramics from mainland China, stonewares, and ornaments elements such as beads were trade goods commonly found in the upper component that indicates the frequent long-distance trade activities in the 17th century during the European presence. In addition to artifacts, features such as burials, middens, and post-holes with in-situ posts that explain Kiwulan was a large settlement site</w:t>
       </w:r>
       <w:r>
         <w:t xml:space="preserve"> </w:t>
@@ -2010,15 +2046,7 @@
         <w:t xml:space="preserve">(Chen, 2007)</w:t>
       </w:r>
       <w:r>
-        <w:t xml:space="preserve">. The predominant artefact found at Kiwulan is locally made ceramics, which distributed throughout the sequence across the site.</w:t>
-      </w:r>
-    </w:p>
-    <w:p>
-      <w:pPr>
-        <w:pStyle w:val="BodyText"/>
-      </w:pPr>
-      <w:r>
-        <w:t xml:space="preserve">More than 550 thousands of sherds were excavated from the upper component at Kiwulan, and around 1,200 vessels were reconstructed. It is interesting to note that there are only two forms of vessels recovered, one is cooking pot and another one is steamer made of two cooking pots stacked together with a filter in between. Those pots show high consistency in shape - globular body with short neck and wide mouth. The exterior surface below the neck is treated with a wide variety of impressed geometric motifs. They were believed used for cooking because of the evidence of charred residues or carbon deposits commonly observed on the interior and soot on the exterior. Besides, there is no other utilitarian earthenware ceramics found at this site suggests this type of pot was mainly used for daily cooking. Most pots are fired to orange to brownish color with a fully oxidized core or a reduced core with oxidized fringes. Finger impressions and seams usually on the interior indicate they were pinched using slabs of clay and shaped by hand.</w:t>
+        <w:t xml:space="preserve">. The predominant artefact found is locally made ceramics, which distributed throughout the sequence across the site. More than 550 thousands of sherds were excavated from the upper component at Kiwulan, and around 1,200 vessels were reconstructed. It is interesting to note that there are only two forms of vessels recovered, one is cooking pot and another one is steamer made of two cooking pots stacked together with a filter clay layer in between. Those pots show high consistency in shape. They are globular body with short neck and wide mouth. The exterior surface below the neck is treated with a wide variety of impressed geometric motifs. They were believed used for cooking because of the evidence of charred residues and carbon deposits commonly observed on the interior and soot on the exterior. Moveover, there is no other utilitarian earthenware ceramics found at this site suggests this type of pot was mainly used for daily cooking. Most pots are fired to orange to brownish color with a fully oxidized core or a reduced core with oxidized fringes. Finger impressions and seams usually on the interior indicate they were pinched using slabs of clay and shaped by hand.</w:t>
       </w:r>
     </w:p>
     <w:p>
@@ -2079,15 +2107,7 @@
         <w:t xml:space="preserve">(Bonhomme et al., 2014)</w:t>
       </w:r>
       <w:r>
-        <w:t xml:space="preserve">. The digitised outlines were converted into a list of successive x-y pixel coordinates for elliptic Fourier analysis (EFA), which assesses morphological differences among pottery shapes from three occupation contexts.</w:t>
-      </w:r>
-    </w:p>
-    <w:p>
-      <w:pPr>
-        <w:pStyle w:val="BodyText"/>
-      </w:pPr>
-      <w:r>
-        <w:t xml:space="preserve">The harmonic coefficients generated by EFA were analysed by principal component analysis (PCA) to illustrate the diversity of the shape data and identify the major patterns of variation through dimensionality reduction.</w:t>
+        <w:t xml:space="preserve">. The digitised outlines were converted into a list of successive x-y pixel coordinates for elliptic Fourier analysis (EFA), which assesses morphological differences among pottery shapes from three occupation contexts. The harmonic coefficients generated by EFA were analysed by principal component analysis (PCA) to illustrate the diversity of the shape data and identify the major patterns of variation through dimensionality reduction.</w:t>
       </w:r>
     </w:p>
     <w:p>
@@ -4299,7 +4319,7 @@
         <w:t xml:space="preserve">6</w:t>
       </w:r>
       <w:r>
-        <w:t xml:space="preserve">.</w:t>
+        <w:t xml:space="preserve">. Significant difference is also detected between pre-Eruopean and post-European (P-value &lt; 0.05).</w:t>
       </w:r>
     </w:p>
     <w:p>
@@ -4311,16 +4331,6 @@
         <w:t xml:space="preserve">Discussion</w:t>
       </w:r>
       <w:bookmarkEnd w:id="37"/>
-    </w:p>
-    <w:p>
-      <w:pPr>
-        <w:pStyle w:val="Heading2"/>
-      </w:pPr>
-      <w:bookmarkStart w:id="38" w:name="social-changes-in-cross-cultural-interaction-contexts"/>
-      <w:r>
-        <w:t xml:space="preserve">social changes in cross-cultural interaction contexts</w:t>
-      </w:r>
-      <w:bookmarkEnd w:id="38"/>
     </w:p>
     <w:p>
       <w:pPr>
@@ -4369,17 +4379,85 @@
         <w:pStyle w:val="FirstParagraph"/>
       </w:pPr>
       <w:r>
-        <w:t xml:space="preserve">The results confirm that the differences in pottery shapes can be detected using outline analysis approaches. It shows there is differences in pottery shapes between pre-European and post-European, and Pre-European and Chinese contact. An increasing standardization of shape of pottery during the Chinese contact period compared to the other two periods is observed. This study provide an comparable basis for our understanding of the standardized pottery as an indicator of social changes in a cultural contact conditions. Northeastern Taiwan had been encountered two major foreign contacts in the 17th century with the Europeans and 19th century with the Chines immigrants. It shows that the standardization of pottery shape appears during the European presence and increased in the Chinese period. This may suggest that an emergence of specialized groups or a consensus of the adoption of similar shape of pottery in the society. When it comes to ceramic specialization, metric measurements and clay paste are two major indicators. Shape analysis could be viewed as a replacement of metric measurement that enables subtle changes to be detected. We observe the increasing standardization of the pottery shape, however, it is interesting to note that there is no obvious changes in the clay paste across different phases. In the vitiation that the shape become more standardized without changes in raw materials,</w:t>
+        <w:t xml:space="preserve">The results confirm that the differences in pottery shapes can be detected using oEFA-based outline analysis approach. There are differences in pottery shapes detected when indigenous society encountered the foreign presence, including the European in the 17th century and the Chinese in the 19th century. The significant difference especially presented between Chinese contact and either pre-European or post-European (P-value &lt; 0.01). Previous investigations at Kiwulan suggest an unequal distribution pattern of prestige goods, trade ornaments, during the presence of the European that hints the emergence of social inequality. We further examine the ceramic production that usually used as an indicator as the presence of social differentiation, such as the elite control</w:t>
+      </w:r>
+      <w:r>
+        <w:t xml:space="preserve"> </w:t>
+      </w:r>
+      <w:r>
+        <w:t xml:space="preserve">(Costin, 2001; Junker, 1999)</w:t>
+      </w:r>
+      <w:r>
+        <w:t xml:space="preserve">. Although the difference was detected before and after the European presence, the pottery during the Chinese period show more standardized shape in general. This might indicate the appearance of specialized group. Given the decline of the indigenous population in the Chinese period might be a cause of a more standardized shape</w:t>
+      </w:r>
+      <w:r>
+        <w:t xml:space="preserve"> </w:t>
+      </w:r>
+      <w:r>
+        <w:t xml:space="preserve">(Chen, 2007)</w:t>
+      </w:r>
+      <w:r>
+        <w:t xml:space="preserve">, we examined the spatial distribution of pottery selected in this paper. The pottery distributed across the sampling area without any clusters could rule out the bias caused by the population dynamics.</w:t>
+      </w:r>
+    </w:p>
+    <w:p>
+      <w:pPr>
+        <w:pStyle w:val="BodyText"/>
+      </w:pPr>
+      <w:r>
+        <w:t xml:space="preserve">The nature and context of the interaction with the foreign presences in indigenous society might give some insights into the different degree of standardized pottery among those contact phases.</w:t>
+      </w:r>
+    </w:p>
+    <w:p>
+      <w:pPr>
+        <w:pStyle w:val="BodyText"/>
+      </w:pPr>
+      <w:r>
+        <w:t xml:space="preserve">It is interesting to find the significant difference is observed during the Chinese period that suggests a more standardized pottery shape compared with the previous two periods.</w:t>
+      </w:r>
+    </w:p>
+    <w:p>
+      <w:pPr>
+        <w:pStyle w:val="BodyText"/>
+      </w:pPr>
+      <w:r>
+        <w:t xml:space="preserve">When it comes to ceramic specialization, metric measurements and clay paste are two major indicators. Shape analysis could be viewed as a replacement of metric measurement that enables subtle changes to be detected. We observe the increasing standardization of the pottery shape, however, it is interesting to note that there is no obvious changes in the clay paste across different phases. More standardized shape without changes in raw materials indicate a</w:t>
+      </w:r>
+    </w:p>
+    <w:p>
+      <w:pPr>
+        <w:pStyle w:val="BodyText"/>
+      </w:pPr>
+      <w:r>
+        <w:t xml:space="preserve">Did foreign influence have impacts on indigenous pottery production that can be detected in the shape of the vessels? How does pottery change in shape throughout 500 years from a single site that can represent the development of social organization in northeastern Taiwan? Did pottery become more homogeneous and standardized in shape after foreign contacts with the European colonizer or the Chinese immigrants?</w:t>
       </w:r>
     </w:p>
     <w:p>
       <w:pPr>
         <w:pStyle w:val="Heading1"/>
       </w:pPr>
-      <w:bookmarkStart w:id="39" w:name="conclusion"/>
+      <w:bookmarkStart w:id="38" w:name="conclusion"/>
       <w:r>
         <w:t xml:space="preserve">Conclusion</w:t>
       </w:r>
+      <w:bookmarkEnd w:id="38"/>
+    </w:p>
+    <w:p>
+      <w:pPr>
+        <w:pStyle w:val="FirstParagraph"/>
+      </w:pPr>
+      <w:r>
+        <w:t xml:space="preserve">An increasing standardization of shape of pottery during the Chinese contact period compared to the other two periods is observed. This study provide an comparable basis for our understanding of the standardized pottery as an indicator of social changes in a cultural contact conditions. Northeastern Taiwan had been encountered two major foreign contacts in the 17th century with the Europeans and 19th century with the Chines immigrants. It shows that the standardization of pottery shape appears during the European presence and increased in the Chinese period. This may suggest that an emergence of specialized groups or a consensus of the adoption of similar shape of pottery in the society. These results are important to understand the influence of culture contact on local indigenous societies and answer the anthropological question that concerns the the mechanisms for social changes. In addition, our case study, which includes an openly available research compendium of R code suitable for use with any other assemblage, will help to expand the use of shape-based quantitative methods to questions about craft specialization and standardization in prehistoric technologies.</w:t>
+      </w:r>
+    </w:p>
+    <w:p>
+      <w:pPr>
+        <w:pStyle w:val="Heading1"/>
+      </w:pPr>
+      <w:bookmarkStart w:id="39" w:name="acknowledgements"/>
+      <w:r>
+        <w:t xml:space="preserve">Acknowledgements</w:t>
+      </w:r>
       <w:bookmarkEnd w:id="39"/>
     </w:p>
     <w:p>
@@ -4387,225 +4465,217 @@
         <w:pStyle w:val="FirstParagraph"/>
       </w:pPr>
       <w:r>
-        <w:t xml:space="preserve">We find differences in shape and shape standardization of pottery that indicate changes in pottery production resulting from foreign contact, suggesting increasing craft specialization and changes in local social organization at Kiwulan. These results are important to understand the influence of culture contact on local indigenous societies and answer the anthropological question that concerns the the mechanisms for social changes. In addition, our case study, which includes an openly available research compendium of R code suitable for use with any other assemblage, will help to expand the use of shape-based quantitative methods to questions about craft specialization and standardization in prehistoric technologies.</w:t>
-      </w:r>
+        <w:t xml:space="preserve">We would like to thank the Yilan County Cultural Affairs Bureau in Taiwan for permitting access to the pottery used in this study. We thank Dr. Wen-Shan Chen in the Department of Geosciences, National Taiwan University for his invaluable guidance for petrographic analysis in his lab.</w:t>
+      </w:r>
+    </w:p>
+    <w:p>
+      <w:pPr>
+        <w:pStyle w:val="Heading5"/>
+      </w:pPr>
+      <w:bookmarkStart w:id="40" w:name="pagebreak"/>
+      <w:r>
+        <w:t xml:space="preserve">pagebreak</w:t>
+      </w:r>
+      <w:bookmarkEnd w:id="40"/>
     </w:p>
     <w:p>
       <w:pPr>
         <w:pStyle w:val="Heading1"/>
       </w:pPr>
-      <w:bookmarkStart w:id="40" w:name="acknowledgements"/>
-      <w:r>
-        <w:t xml:space="preserve">Acknowledgements</w:t>
-      </w:r>
-      <w:bookmarkEnd w:id="40"/>
-    </w:p>
+      <w:bookmarkStart w:id="41" w:name="references"/>
+      <w:r>
+        <w:t xml:space="preserve">References</w:t>
+      </w:r>
+      <w:bookmarkEnd w:id="41"/>
+    </w:p>
+    <w:bookmarkStart w:id="99" w:name="refs"/>
+    <w:bookmarkStart w:id="42" w:name="ref-Acabado2017"/>
     <w:p>
       <w:pPr>
         <w:pStyle w:val="FirstParagraph"/>
       </w:pPr>
       <w:r>
-        <w:t xml:space="preserve">We would like to thank the Yilan County Cultural Affairs Bureau in Taiwan for permitting access to the pottery used in this study. We thank Dr. Wen-Shan Chen in the Department of Geosciences, National Taiwan University for his invaluable guidance for petrographic analysis in his lab.</w:t>
-      </w:r>
-    </w:p>
-    <w:p>
-      <w:pPr>
-        <w:pStyle w:val="Heading5"/>
-      </w:pPr>
-      <w:bookmarkStart w:id="41" w:name="pagebreak"/>
-      <w:r>
-        <w:t xml:space="preserve">pagebreak</w:t>
-      </w:r>
-      <w:bookmarkEnd w:id="41"/>
-    </w:p>
-    <w:p>
-      <w:pPr>
-        <w:pStyle w:val="Heading1"/>
-      </w:pPr>
-      <w:bookmarkStart w:id="42" w:name="references"/>
-      <w:r>
-        <w:t xml:space="preserve">References</w:t>
-      </w:r>
-      <w:bookmarkEnd w:id="42"/>
-    </w:p>
-    <w:bookmarkStart w:id="94" w:name="refs"/>
-    <w:bookmarkStart w:id="43" w:name="ref-Acabado2017"/>
-    <w:p>
-      <w:pPr>
-        <w:pStyle w:val="FirstParagraph"/>
-      </w:pPr>
-      <w:r>
         <w:t xml:space="preserve">Acabado, S., 2017. The archaeology of pericolonialism: Responses of the “unconquered” to spanish conquest and colonialism in ifugao, philippines. International Journal of Historical Archaeology 21, 1–26.</w:t>
       </w:r>
     </w:p>
+    <w:bookmarkEnd w:id="42"/>
+    <w:bookmarkStart w:id="43" w:name="ref-Acabado2018"/>
+    <w:p>
+      <w:pPr>
+        <w:pStyle w:val="BodyText"/>
+      </w:pPr>
+      <w:r>
+        <w:t xml:space="preserve">Acabado, S., Barretto-Tesoro, G., Amano, N., 2018. Status differentiation, agricultural intensification, and pottery production in precapitalist kiyyangan, ifugao, philippines. Archaeological Research in Asia 15, 55–69.</w:t>
+      </w:r>
+    </w:p>
     <w:bookmarkEnd w:id="43"/>
-    <w:bookmarkStart w:id="44" w:name="ref-Acabado2018"/>
-    <w:p>
-      <w:pPr>
-        <w:pStyle w:val="BodyText"/>
-      </w:pPr>
-      <w:r>
-        <w:t xml:space="preserve">Acabado, S., Barretto-Tesoro, G., Amano, N., 2018. Status differentiation, agricultural intensification, and pottery production in precapitalist kiyyangan, ifugao, philippines. Archaeological Research in Asia 15, 55–69.</w:t>
+    <w:bookmarkStart w:id="44" w:name="ref-Adams2004"/>
+    <w:p>
+      <w:pPr>
+        <w:pStyle w:val="BodyText"/>
+      </w:pPr>
+      <w:r>
+        <w:t xml:space="preserve">Adams, D.C., Rohlf, F.J., Slice, D.E., 2004. Geometric morphometrics: Ten years of progress following the “revolution”. Italian Journal of Zoology 71, 5–16.</w:t>
       </w:r>
     </w:p>
     <w:bookmarkEnd w:id="44"/>
-    <w:bookmarkStart w:id="45" w:name="ref-Adams2004"/>
-    <w:p>
-      <w:pPr>
-        <w:pStyle w:val="BodyText"/>
-      </w:pPr>
-      <w:r>
-        <w:t xml:space="preserve">Adams, D.C., Rohlf, F.J., Slice, D.E., 2004. Geometric morphometrics: Ten years of progress following the “revolution”. Italian Journal of Zoology 71, 5–16.</w:t>
+    <w:bookmarkStart w:id="45" w:name="ref-Alizadeh2018"/>
+    <w:p>
+      <w:pPr>
+        <w:pStyle w:val="BodyText"/>
+      </w:pPr>
+      <w:r>
+        <w:t xml:space="preserve">Alizadeh, K., Samei, S., Mohammadkhani, K., Heidari, R., Tykot, R.H., 2018. Craft production at köhne shahar, a kura-araxes settlement in iranian azerbaijan. Journal of Anthropological Archaeology 51, 127–143.</w:t>
       </w:r>
     </w:p>
     <w:bookmarkEnd w:id="45"/>
-    <w:bookmarkStart w:id="46" w:name="ref-Alizadeh2018"/>
-    <w:p>
-      <w:pPr>
-        <w:pStyle w:val="BodyText"/>
-      </w:pPr>
-      <w:r>
-        <w:t xml:space="preserve">Alizadeh, K., Samei, S., Mohammadkhani, K., Heidari, R., Tykot, R.H., 2018. Craft production at köhne shahar, a kura-araxes settlement in iranian azerbaijan. Journal of Anthropological Archaeology 51, 127–143.</w:t>
+    <w:bookmarkStart w:id="46" w:name="ref-Andrade2007"/>
+    <w:p>
+      <w:pPr>
+        <w:pStyle w:val="BodyText"/>
+      </w:pPr>
+      <w:r>
+        <w:t xml:space="preserve">Andrade, T., 2007. How Taiwan became chinese : Dutch, spanish, and han colonization in the seventeenth century. Columbia University Press, New York.</w:t>
       </w:r>
     </w:p>
     <w:bookmarkEnd w:id="46"/>
-    <w:bookmarkStart w:id="47" w:name="ref-Andrade2007"/>
-    <w:p>
-      <w:pPr>
-        <w:pStyle w:val="BodyText"/>
-      </w:pPr>
-      <w:r>
-        <w:t xml:space="preserve">Andrade, T., 2007. How Taiwan became chinese : Dutch, spanish, and han colonization in the seventeenth century. Columbia University Press, New York.</w:t>
+    <w:bookmarkStart w:id="47" w:name="ref-Arnold2000"/>
+    <w:p>
+      <w:pPr>
+        <w:pStyle w:val="BodyText"/>
+      </w:pPr>
+      <w:r>
+        <w:t xml:space="preserve">Arnold, D.E., 2000. Does the standardization of ceramic pastes really mean specialization? Journal of Archaeological Method and Theory 7, 333–375.</w:t>
       </w:r>
     </w:p>
     <w:bookmarkEnd w:id="47"/>
-    <w:bookmarkStart w:id="48" w:name="ref-Arnold2000"/>
-    <w:p>
-      <w:pPr>
-        <w:pStyle w:val="BodyText"/>
-      </w:pPr>
-      <w:r>
-        <w:t xml:space="preserve">Arnold, D.E., 2000. Does the standardization of ceramic pastes really mean specialization? Journal of Archaeological Method and Theory 7, 333–375.</w:t>
+    <w:bookmarkStart w:id="48" w:name="ref-Arnold1994"/>
+    <w:p>
+      <w:pPr>
+        <w:pStyle w:val="BodyText"/>
+      </w:pPr>
+      <w:r>
+        <w:t xml:space="preserve">Arnold, J.E., Munns, A., 1994. Independent or attached specialization: The organization of shell bead production in california. Journal of Field Archaeology 21, 473–489.</w:t>
       </w:r>
     </w:p>
     <w:bookmarkEnd w:id="48"/>
-    <w:bookmarkStart w:id="49" w:name="ref-Arnold1994"/>
-    <w:p>
-      <w:pPr>
-        <w:pStyle w:val="BodyText"/>
-      </w:pPr>
-      <w:r>
-        <w:t xml:space="preserve">Arnold, J.E., Munns, A., 1994. Independent or attached specialization: The organization of shell bead production in california. Journal of Field Archaeology 21, 473–489.</w:t>
+    <w:bookmarkStart w:id="49" w:name="ref-Birch2019"/>
+    <w:p>
+      <w:pPr>
+        <w:pStyle w:val="BodyText"/>
+      </w:pPr>
+      <w:r>
+        <w:t xml:space="preserve">Birch, T., Martinón-Torres, M., 2019. Shape as a measure of weapon standardisation: From metric to geometric morphometric analysis of the iron age ‘havor’lance from southern scandinavia. Journal of Archaeological Science 101, 34–51.</w:t>
       </w:r>
     </w:p>
     <w:bookmarkEnd w:id="49"/>
-    <w:bookmarkStart w:id="50" w:name="ref-Birch2019"/>
-    <w:p>
-      <w:pPr>
-        <w:pStyle w:val="BodyText"/>
-      </w:pPr>
-      <w:r>
-        <w:t xml:space="preserve">Birch, T., Martinón-Torres, M., 2019. Shape as a measure of weapon standardisation: From metric to geometric morphometric analysis of the iron age ‘havor’lance from southern scandinavia. Journal of Archaeological Science 101, 34–51.</w:t>
+    <w:bookmarkStart w:id="50" w:name="ref-Blackman1993"/>
+    <w:p>
+      <w:pPr>
+        <w:pStyle w:val="BodyText"/>
+      </w:pPr>
+      <w:r>
+        <w:t xml:space="preserve">Blackman, M.J., Stein, G.J., Vandiver, P.B., 1993. The standardization hypothesis and ceramic mass production: Technological, compositional, and metric indices of craft specialization at tell leilan, Syria. American Antiquity 58, 60–80.</w:t>
       </w:r>
     </w:p>
     <w:bookmarkEnd w:id="50"/>
-    <w:bookmarkStart w:id="51" w:name="ref-Blackman1993"/>
-    <w:p>
-      <w:pPr>
-        <w:pStyle w:val="BodyText"/>
-      </w:pPr>
-      <w:r>
-        <w:t xml:space="preserve">Blackman, M.J., Stein, G.J., Vandiver, P.B., 1993. The standardization hypothesis and ceramic mass production: Technological, compositional, and metric indices of craft specialization at tell leilan, Syria. American Antiquity 58, 60–80.</w:t>
+    <w:bookmarkStart w:id="51" w:name="ref-Bonhomme2014"/>
+    <w:p>
+      <w:pPr>
+        <w:pStyle w:val="BodyText"/>
+      </w:pPr>
+      <w:r>
+        <w:t xml:space="preserve">Bonhomme, V., Picq, S., Gaucherel, C., Claude, J., others, 2014. Momocs: Outline analysis using r. Journal of Statistical Software 56, 1–24.</w:t>
       </w:r>
     </w:p>
     <w:bookmarkEnd w:id="51"/>
-    <w:bookmarkStart w:id="52" w:name="ref-Bonhomme2014"/>
-    <w:p>
-      <w:pPr>
-        <w:pStyle w:val="BodyText"/>
-      </w:pPr>
-      <w:r>
-        <w:t xml:space="preserve">Bonhomme, V., Picq, S., Gaucherel, C., Claude, J., others, 2014. Momocs: Outline analysis using r. Journal of Statistical Software 56, 1–24.</w:t>
+    <w:bookmarkStart w:id="52" w:name="ref-Bookstein1997"/>
+    <w:p>
+      <w:pPr>
+        <w:pStyle w:val="BodyText"/>
+      </w:pPr>
+      <w:r>
+        <w:t xml:space="preserve">Bookstein, F.L., 1997. Landmark methods for forms without landmarks: Morphometrics of group differences in outline shape. Medical image analysis 1, 225–243.</w:t>
       </w:r>
     </w:p>
     <w:bookmarkEnd w:id="52"/>
-    <w:bookmarkStart w:id="53" w:name="ref-Bookstein1997"/>
-    <w:p>
-      <w:pPr>
-        <w:pStyle w:val="BodyText"/>
-      </w:pPr>
-      <w:r>
-        <w:t xml:space="preserve">Bookstein, F.L., 1997. Landmark methods for forms without landmarks: Morphometrics of group differences in outline shape. Medical image analysis 1, 225–243.</w:t>
+    <w:bookmarkStart w:id="53" w:name="ref-Bookstein1991"/>
+    <w:p>
+      <w:pPr>
+        <w:pStyle w:val="BodyText"/>
+      </w:pPr>
+      <w:r>
+        <w:t xml:space="preserve">Bookstein, F.L., 1991. Morphometric tools for landmark data: Geometry and biology. Cambridge University Press.</w:t>
       </w:r>
     </w:p>
     <w:bookmarkEnd w:id="53"/>
-    <w:bookmarkStart w:id="54" w:name="ref-Bookstein1991"/>
-    <w:p>
-      <w:pPr>
-        <w:pStyle w:val="BodyText"/>
-      </w:pPr>
-      <w:r>
-        <w:t xml:space="preserve">Bookstein, F.L., 1991. Morphometric tools for landmark data: Geometry and biology. Cambridge University Press.</w:t>
+    <w:bookmarkStart w:id="54" w:name="ref-Buchanan2019"/>
+    <w:p>
+      <w:pPr>
+        <w:pStyle w:val="BodyText"/>
+      </w:pPr>
+      <w:r>
+        <w:t xml:space="preserve">Buchanan, B., Collard, M., O’Brien, M.J., 2019. Geometric morphometric analyses support incorporating the goshen point type into plainview. American Antiquity 1–11.</w:t>
       </w:r>
     </w:p>
     <w:bookmarkEnd w:id="54"/>
-    <w:bookmarkStart w:id="55" w:name="ref-Buchanan2019"/>
-    <w:p>
-      <w:pPr>
-        <w:pStyle w:val="BodyText"/>
-      </w:pPr>
-      <w:r>
-        <w:t xml:space="preserve">Buchanan, B., Collard, M., O’Brien, M.J., 2019. Geometric morphometric analyses support incorporating the goshen point type into plainview. American Antiquity 1–11.</w:t>
+    <w:bookmarkStart w:id="55" w:name="ref-Cardillo2010"/>
+    <w:p>
+      <w:pPr>
+        <w:pStyle w:val="BodyText"/>
+      </w:pPr>
+      <w:r>
+        <w:t xml:space="preserve">Cardillo, M., 2010. Some applications of geometric morphometrics to archaeology, in: Elewa, A.M.T. (Ed.), Morphometrics for Nonmorphometricians. Springer, pp. 325–341.</w:t>
       </w:r>
     </w:p>
     <w:bookmarkEnd w:id="55"/>
-    <w:bookmarkStart w:id="56" w:name="ref-Cardillo2010"/>
-    <w:p>
-      <w:pPr>
-        <w:pStyle w:val="BodyText"/>
-      </w:pPr>
-      <w:r>
-        <w:t xml:space="preserve">Cardillo, M., 2010. Some applications of geometric morphometrics to archaeology, in: Elewa, A.M.T. (Ed.), Morphometrics for Nonmorphometricians. Springer, pp. 325–341.</w:t>
+    <w:bookmarkStart w:id="56" w:name="ref-Chen2007"/>
+    <w:p>
+      <w:pPr>
+        <w:pStyle w:val="BodyText"/>
+      </w:pPr>
+      <w:r>
+        <w:t xml:space="preserve">Chen, Y.-p., 2007. Qi wu lan yi zhi qiang jiu fa jue bao gao [report on the archaeological excavations at ki-wu-lan site]. Lanyang museum, Yilan, Taiwan.</w:t>
       </w:r>
     </w:p>
     <w:bookmarkEnd w:id="56"/>
-    <w:bookmarkStart w:id="57" w:name="ref-Chen2007"/>
-    <w:p>
-      <w:pPr>
-        <w:pStyle w:val="BodyText"/>
-      </w:pPr>
-      <w:r>
-        <w:t xml:space="preserve">Chen, Y.-p., 2007. Qi wu lan yi zhi qiang jiu fa jue bao gao [report on the archaeological excavations at ki-wu-lan site]. Lanyang museum, Yilan, Taiwan.</w:t>
+    <w:bookmarkStart w:id="57" w:name="ref-Claude2008"/>
+    <w:p>
+      <w:pPr>
+        <w:pStyle w:val="BodyText"/>
+      </w:pPr>
+      <w:r>
+        <w:t xml:space="preserve">Claude, J., 2008. Morphometrics with r. Springer Science &amp; Business Media.</w:t>
       </w:r>
     </w:p>
     <w:bookmarkEnd w:id="57"/>
-    <w:bookmarkStart w:id="58" w:name="ref-Claude2008"/>
-    <w:p>
-      <w:pPr>
-        <w:pStyle w:val="BodyText"/>
-      </w:pPr>
-      <w:r>
-        <w:t xml:space="preserve">Claude, J., 2008. Morphometrics with r. Springer Science &amp; Business Media.</w:t>
+    <w:bookmarkStart w:id="58" w:name="ref-Costin2001"/>
+    <w:p>
+      <w:pPr>
+        <w:pStyle w:val="BodyText"/>
+      </w:pPr>
+      <w:r>
+        <w:t xml:space="preserve">Costin, C.L., 2001. Craft production systems, in: Archaeology at the Millennium. Springer, pp. 273–327.</w:t>
       </w:r>
     </w:p>
     <w:bookmarkEnd w:id="58"/>
-    <w:bookmarkStart w:id="59" w:name="ref-Costin2001"/>
-    <w:p>
-      <w:pPr>
-        <w:pStyle w:val="BodyText"/>
-      </w:pPr>
-      <w:r>
-        <w:t xml:space="preserve">Costin, C.L., 2001. Craft production systems, in: Archaeology at the Millennium. Springer, pp. 273–327.</w:t>
+    <w:bookmarkStart w:id="59" w:name="ref-Costin1991"/>
+    <w:p>
+      <w:pPr>
+        <w:pStyle w:val="BodyText"/>
+      </w:pPr>
+      <w:r>
+        <w:t xml:space="preserve">Costin, C.L., 1991. Craft specialization: Issues in defining, documenting, and explaining the organization of production. Archaeological method and theory 1–56.</w:t>
       </w:r>
     </w:p>
     <w:bookmarkEnd w:id="59"/>
-    <w:bookmarkStart w:id="60" w:name="ref-Costin1991"/>
-    <w:p>
-      <w:pPr>
-        <w:pStyle w:val="BodyText"/>
-      </w:pPr>
-      <w:r>
-        <w:t xml:space="preserve">Costin, C.L., 1991. Craft specialization: Issues in defining, documenting, and explaining the organization of production. Archaeological method and theory 1–56.</w:t>
+    <w:bookmarkStart w:id="60" w:name="ref-Dietler2015"/>
+    <w:p>
+      <w:pPr>
+        <w:pStyle w:val="BodyText"/>
+      </w:pPr>
+      <w:r>
+        <w:t xml:space="preserve">Dietler, M., 2015. Archaeologies of colonialism: Consumption, entanglement, and violence in ancient mediterranean france. Univ of California Press.</w:t>
       </w:r>
     </w:p>
     <w:bookmarkEnd w:id="60"/>
@@ -4659,7 +4729,17 @@
       </w:r>
     </w:p>
     <w:bookmarkEnd w:id="65"/>
-    <w:bookmarkStart w:id="66" w:name="ref-Gunz2013"/>
+    <w:bookmarkStart w:id="66" w:name="ref-Given2004"/>
+    <w:p>
+      <w:pPr>
+        <w:pStyle w:val="BodyText"/>
+      </w:pPr>
+      <w:r>
+        <w:t xml:space="preserve">Given, M., 2004. The archaeology of the colonized. Routledge, London; New York.</w:t>
+      </w:r>
+    </w:p>
+    <w:bookmarkEnd w:id="66"/>
+    <w:bookmarkStart w:id="67" w:name="ref-Gunz2013"/>
     <w:p>
       <w:pPr>
         <w:pStyle w:val="BodyText"/>
@@ -4668,8 +4748,8 @@
         <w:t xml:space="preserve">Gunz, P., Mitteroecker, P., 2013. Semilandmarks: A method for quantifying curves and surfaces. Hystrix, the Italian Journal of Mammalogy 24, 103–109.</w:t>
       </w:r>
     </w:p>
-    <w:bookmarkEnd w:id="66"/>
-    <w:bookmarkStart w:id="67" w:name="ref-Haruda2019"/>
+    <w:bookmarkEnd w:id="67"/>
+    <w:bookmarkStart w:id="68" w:name="ref-Haruda2019"/>
     <w:p>
       <w:pPr>
         <w:pStyle w:val="BodyText"/>
@@ -4678,8 +4758,8 @@
         <w:t xml:space="preserve">Haruda, A., Varfolomeev, V., Goriachev, A., Yermolayeva, A., Outram, A., 2019. A new zooarchaeological application for geometric morphometric methods: Distinguishing ovis aries morphotypes to address connectivity and mobility of prehistoric central asian pastoralists. Journal of Archaeological Science 107, 50–57.</w:t>
       </w:r>
     </w:p>
-    <w:bookmarkEnd w:id="67"/>
-    <w:bookmarkStart w:id="68" w:name="ref-Hirshman2010"/>
+    <w:bookmarkEnd w:id="68"/>
+    <w:bookmarkStart w:id="69" w:name="ref-Hirshman2010"/>
     <w:p>
       <w:pPr>
         <w:pStyle w:val="BodyText"/>
@@ -4688,8 +4768,8 @@
         <w:t xml:space="preserve">Hirshman, A.J., Lovis, W.A., Pollard, H.P., 2010. Specialization of ceramic production: A sherd assemblage based analytic perspective. Journal of Anthropological Archaeology 29, 265–277.</w:t>
       </w:r>
     </w:p>
-    <w:bookmarkEnd w:id="68"/>
-    <w:bookmarkStart w:id="69" w:name="ref-Hoggard2019"/>
+    <w:bookmarkEnd w:id="69"/>
+    <w:bookmarkStart w:id="70" w:name="ref-Hoggard2019"/>
     <w:p>
       <w:pPr>
         <w:pStyle w:val="BodyText"/>
@@ -4698,8 +4778,8 @@
         <w:t xml:space="preserve">Hoggard, C.S., McNabb, J., Cole, J.N., 2019. The application of elliptic fourier analysis in understanding biface shape and symmetry through the british acheulean. Journal of Paleolithic Archaeology 2, 115–133.</w:t>
       </w:r>
     </w:p>
-    <w:bookmarkEnd w:id="69"/>
-    <w:bookmarkStart w:id="70" w:name="ref-Iovictua2010"/>
+    <w:bookmarkEnd w:id="70"/>
+    <w:bookmarkStart w:id="71" w:name="ref-Iovictua2010"/>
     <w:p>
       <w:pPr>
         <w:pStyle w:val="BodyText"/>
@@ -4708,8 +4788,8 @@
         <w:t xml:space="preserve">Ioviţă, R., 2010. Comparing stone tool resharpening trajectories with the aid of elliptical fourier analysis, in: New Perspectives on Old Stones. Springer, pp. 235–253.</w:t>
       </w:r>
     </w:p>
-    <w:bookmarkEnd w:id="70"/>
-    <w:bookmarkStart w:id="71" w:name="ref-Junker1999"/>
+    <w:bookmarkEnd w:id="71"/>
+    <w:bookmarkStart w:id="72" w:name="ref-Junker1999"/>
     <w:p>
       <w:pPr>
         <w:pStyle w:val="BodyText"/>
@@ -4718,8 +4798,8 @@
         <w:t xml:space="preserve">Junker, L.L., 1999. Raiding, trading, and feasting: The political economy of philippine chiefdoms. University of Hawaii Press.</w:t>
       </w:r>
     </w:p>
-    <w:bookmarkEnd w:id="71"/>
-    <w:bookmarkStart w:id="72" w:name="ref-Junker1993"/>
+    <w:bookmarkEnd w:id="72"/>
+    <w:bookmarkStart w:id="73" w:name="ref-Junker1993"/>
     <w:p>
       <w:pPr>
         <w:pStyle w:val="BodyText"/>
@@ -4728,8 +4808,8 @@
         <w:t xml:space="preserve">Junker, L.L., 1993. Craft goods specialization and prestige goods exchange in philippine chiefdoms of the fifteenth and sixteenth centuries. Asian Perspectives 1–35.</w:t>
       </w:r>
     </w:p>
-    <w:bookmarkEnd w:id="72"/>
-    <w:bookmarkStart w:id="73" w:name="ref-Kuhl1982"/>
+    <w:bookmarkEnd w:id="73"/>
+    <w:bookmarkStart w:id="74" w:name="ref-Kuhl1982"/>
     <w:p>
       <w:pPr>
         <w:pStyle w:val="BodyText"/>
@@ -4738,8 +4818,8 @@
         <w:t xml:space="preserve">Kuhl, F.P., Giardina, C.R., 1982. Elliptic fourier features of a closed contour. Computer graphics and image processing 18, 236–258.</w:t>
       </w:r>
     </w:p>
-    <w:bookmarkEnd w:id="73"/>
-    <w:bookmarkStart w:id="74" w:name="ref-Lawing2010"/>
+    <w:bookmarkEnd w:id="74"/>
+    <w:bookmarkStart w:id="75" w:name="ref-Lawing2010"/>
     <w:p>
       <w:pPr>
         <w:pStyle w:val="BodyText"/>
@@ -4748,8 +4828,8 @@
         <w:t xml:space="preserve">Lawing, A.M., Polly, P.D., 2010. Geometric morphometrics: Recent applications to the study of evolution and development. Journal of Zoology 280, 1–7.</w:t>
       </w:r>
     </w:p>
-    <w:bookmarkEnd w:id="74"/>
-    <w:bookmarkStart w:id="75" w:name="ref-Lycett2013"/>
+    <w:bookmarkEnd w:id="75"/>
+    <w:bookmarkStart w:id="76" w:name="ref-Lycett2013"/>
     <w:p>
       <w:pPr>
         <w:pStyle w:val="BodyText"/>
@@ -4758,8 +4838,8 @@
         <w:t xml:space="preserve">Lycett, S.J., Cramon-Taubadel, N. von, 2013. A 3D morphometric analysis of surface geometry in levallois cores: Patterns of stability and variability across regions and their implications. Journal of Archaeological Science 40, 1508–1517.</w:t>
       </w:r>
     </w:p>
-    <w:bookmarkEnd w:id="75"/>
-    <w:bookmarkStart w:id="77" w:name="ref-Marwick2017"/>
+    <w:bookmarkEnd w:id="76"/>
+    <w:bookmarkStart w:id="78" w:name="ref-Marwick2017"/>
     <w:p>
       <w:pPr>
         <w:pStyle w:val="BodyText"/>
@@ -4770,7 +4850,7 @@
       <w:r>
         <w:t xml:space="preserve"> </w:t>
       </w:r>
-      <w:hyperlink r:id="rId76">
+      <w:hyperlink r:id="rId77">
         <w:r>
           <w:rPr>
             <w:rStyle w:val="Hyperlink"/>
@@ -4779,8 +4859,8 @@
         </w:r>
       </w:hyperlink>
     </w:p>
-    <w:bookmarkEnd w:id="77"/>
-    <w:bookmarkStart w:id="78" w:name="ref-Marwick2018"/>
+    <w:bookmarkEnd w:id="78"/>
+    <w:bookmarkStart w:id="79" w:name="ref-Marwick2018"/>
     <w:p>
       <w:pPr>
         <w:pStyle w:val="BodyText"/>
@@ -4789,8 +4869,8 @@
         <w:t xml:space="preserve">Marwick, B., Boettiger, C., Mullen, L., 2018. Packaging data analytical work reproducibly using r (and friends). The American Statistician 72, 80–88.</w:t>
       </w:r>
     </w:p>
-    <w:bookmarkEnd w:id="78"/>
-    <w:bookmarkStart w:id="79" w:name="ref-Marwick2019"/>
+    <w:bookmarkEnd w:id="79"/>
+    <w:bookmarkStart w:id="80" w:name="ref-Marwick2019"/>
     <w:p>
       <w:pPr>
         <w:pStyle w:val="BodyText"/>
@@ -4799,8 +4879,8 @@
         <w:t xml:space="preserve">Marwick, B., Krishnamoorthy, K., n.d. Cvequality: Tests for the equality of coefficients of variation from multiple groups.</w:t>
       </w:r>
     </w:p>
-    <w:bookmarkEnd w:id="79"/>
-    <w:bookmarkStart w:id="80" w:name="ref-Meloro2015"/>
+    <w:bookmarkEnd w:id="80"/>
+    <w:bookmarkStart w:id="81" w:name="ref-Meloro2015"/>
     <w:p>
       <w:pPr>
         <w:pStyle w:val="BodyText"/>
@@ -4809,8 +4889,18 @@
         <w:t xml:space="preserve">Meloro, C., Hudson, A., Rook, L., 2015. Feeding habits of extant and fossil canids as determined by their skull geometry. Journal of Zoology 295, 178–188.</w:t>
       </w:r>
     </w:p>
-    <w:bookmarkEnd w:id="80"/>
-    <w:bookmarkStart w:id="81" w:name="ref-Rlanguage2019"/>
+    <w:bookmarkEnd w:id="81"/>
+    <w:bookmarkStart w:id="82" w:name="ref-Mullins2011"/>
+    <w:p>
+      <w:pPr>
+        <w:pStyle w:val="BodyText"/>
+      </w:pPr>
+      <w:r>
+        <w:t xml:space="preserve">Mullins, P.R., 2011. The archaeology of consumption. Annual Review of Anthropology 40, 133–144.</w:t>
+      </w:r>
+    </w:p>
+    <w:bookmarkEnd w:id="82"/>
+    <w:bookmarkStart w:id="83" w:name="ref-Rlanguage2019"/>
     <w:p>
       <w:pPr>
         <w:pStyle w:val="BodyText"/>
@@ -4819,8 +4909,8 @@
         <w:t xml:space="preserve">R Core Team, 2019. R: A language and environment for statistical computing. R Foundation for Statistical Computing, Vienna, Austria.</w:t>
       </w:r>
     </w:p>
-    <w:bookmarkEnd w:id="81"/>
-    <w:bookmarkStart w:id="82" w:name="ref-Rice1991"/>
+    <w:bookmarkEnd w:id="83"/>
+    <w:bookmarkStart w:id="84" w:name="ref-Rice1991"/>
     <w:p>
       <w:pPr>
         <w:pStyle w:val="BodyText"/>
@@ -4829,8 +4919,8 @@
         <w:t xml:space="preserve">Rice, P.M., 1991. Specialization, standardization, and diversity: A retrospective, in: Bishop, R.L., Lange, F.W. (Eds.), The Ceramic Legacy of Anna O. Shepard. University Press of Colorado Boulder, pp. 257–279.</w:t>
       </w:r>
     </w:p>
-    <w:bookmarkEnd w:id="82"/>
-    <w:bookmarkStart w:id="83" w:name="ref-Roux2015"/>
+    <w:bookmarkEnd w:id="84"/>
+    <w:bookmarkStart w:id="85" w:name="ref-Roux2015"/>
     <w:p>
       <w:pPr>
         <w:pStyle w:val="BodyText"/>
@@ -4839,8 +4929,8 @@
         <w:t xml:space="preserve">Roux, V., 2015. Standardization of ceramic assemblages: Transmission mechanisms and diffusion of morpho-functional traits across social boundaries. Journal of anthropological archaeology 40, 1–9.</w:t>
       </w:r>
     </w:p>
-    <w:bookmarkEnd w:id="83"/>
-    <w:bookmarkStart w:id="84" w:name="ref-Roux2003"/>
+    <w:bookmarkEnd w:id="85"/>
+    <w:bookmarkStart w:id="86" w:name="ref-Roux2003"/>
     <w:p>
       <w:pPr>
         <w:pStyle w:val="BodyText"/>
@@ -4849,18 +4939,38 @@
         <w:t xml:space="preserve">Roux, V., 2003. Ceramic standardization and intensity of production: Quantifying degrees of specialization. American Antiquity 68, 768–782.</w:t>
       </w:r>
     </w:p>
-    <w:bookmarkEnd w:id="84"/>
-    <w:bookmarkStart w:id="85" w:name="ref-Roux2018"/>
-    <w:p>
-      <w:pPr>
-        <w:pStyle w:val="BodyText"/>
-      </w:pPr>
-      <w:r>
-        <w:t xml:space="preserve">Roux, V., Karasik, A., 2018. STANDARDIZED vessels and number of potters: LOOKING for individual production, in: Ina Miloglav, J.V. (Ed.), Artisans Rule: Product Standardization and Craft Specialization in Prehistoric Society. Cambridge Scholars Publishing, pp. 20–39.</w:t>
-      </w:r>
-    </w:p>
-    <w:bookmarkEnd w:id="85"/>
-    <w:bookmarkStart w:id="86" w:name="ref-Silliman2005"/>
+    <w:bookmarkEnd w:id="86"/>
+    <w:bookmarkStart w:id="87" w:name="ref-Roux2018"/>
+    <w:p>
+      <w:pPr>
+        <w:pStyle w:val="BodyText"/>
+      </w:pPr>
+      <w:r>
+        <w:t xml:space="preserve">Roux, V., Karasik, A., 2018. Standardized vessels and number of potters: Looking for individual production, in: Ina Miloglav, J.V. (Ed.), Artisans Rule: Product Standardization and Craft Specialization in Prehistoric Society. Cambridge Scholars Publishing, pp. 20–39.</w:t>
+      </w:r>
+    </w:p>
+    <w:bookmarkEnd w:id="87"/>
+    <w:bookmarkStart w:id="88" w:name="ref-Scaramelli2005"/>
+    <w:p>
+      <w:pPr>
+        <w:pStyle w:val="BodyText"/>
+      </w:pPr>
+      <w:r>
+        <w:t xml:space="preserve">Scaramelli, F., Scaramelli, K.T. de, 2005. The roles of material culture in the colonization of the orinoco, venezuela. Journal of Social Archaeology 5, 135–168.</w:t>
+      </w:r>
+    </w:p>
+    <w:bookmarkEnd w:id="88"/>
+    <w:bookmarkStart w:id="89" w:name="ref-Silliman2001"/>
+    <w:p>
+      <w:pPr>
+        <w:pStyle w:val="BodyText"/>
+      </w:pPr>
+      <w:r>
+        <w:t xml:space="preserve">Silliman, S., 2001. Agency, practical politics and the archaeology of culture contact. Journal of social archaeology 1, 190–209.</w:t>
+      </w:r>
+    </w:p>
+    <w:bookmarkEnd w:id="89"/>
+    <w:bookmarkStart w:id="90" w:name="ref-Silliman2005"/>
     <w:p>
       <w:pPr>
         <w:pStyle w:val="BodyText"/>
@@ -4869,8 +4979,8 @@
         <w:t xml:space="preserve">Silliman, S.W., 2005. Culture contact or colonialism? Challenges in the archaeology of native North America. American Antiquity 55–74.</w:t>
       </w:r>
     </w:p>
-    <w:bookmarkEnd w:id="86"/>
-    <w:bookmarkStart w:id="87" w:name="ref-Slice2007"/>
+    <w:bookmarkEnd w:id="90"/>
+    <w:bookmarkStart w:id="91" w:name="ref-Slice2007"/>
     <w:p>
       <w:pPr>
         <w:pStyle w:val="BodyText"/>
@@ -4879,8 +4989,8 @@
         <w:t xml:space="preserve">Slice, D.E., 2007. Geometric morphometrics. Annu. Rev. Anthropol. 36, 261–281.</w:t>
       </w:r>
     </w:p>
-    <w:bookmarkEnd w:id="87"/>
-    <w:bookmarkStart w:id="88" w:name="ref-Stark1995economic"/>
+    <w:bookmarkEnd w:id="91"/>
+    <w:bookmarkStart w:id="92" w:name="ref-Stark1995economic"/>
     <w:p>
       <w:pPr>
         <w:pStyle w:val="BodyText"/>
@@ -4889,8 +4999,8 @@
         <w:t xml:space="preserve">Stark, B.L., 1995a. Economic intensification and ceramic specialization in the philippines: A view from kalinga. Research in Economic Anthropology 16, 179–226.</w:t>
       </w:r>
     </w:p>
-    <w:bookmarkEnd w:id="88"/>
-    <w:bookmarkStart w:id="89" w:name="ref-Stark1995"/>
+    <w:bookmarkEnd w:id="92"/>
+    <w:bookmarkStart w:id="93" w:name="ref-Stark1995"/>
     <w:p>
       <w:pPr>
         <w:pStyle w:val="BodyText"/>
@@ -4899,8 +5009,8 @@
         <w:t xml:space="preserve">Stark, B.L., 1995b. Problems in analysis of standardization and specialization in pottery, in: Mills, B.J., Crown, P.L. (Eds.), Ceramic Production in the American Southwest. The University of Arizona Press, Tucson, pp. 231–267.</w:t>
       </w:r>
     </w:p>
-    <w:bookmarkEnd w:id="89"/>
-    <w:bookmarkStart w:id="90" w:name="ref-Tite1999"/>
+    <w:bookmarkEnd w:id="93"/>
+    <w:bookmarkStart w:id="94" w:name="ref-Tite1999"/>
     <w:p>
       <w:pPr>
         <w:pStyle w:val="BodyText"/>
@@ -4909,8 +5019,8 @@
         <w:t xml:space="preserve">Tite, M.S., 1999. Pottery production, distribution, and consumption—the contribution of the physical sciences. Journal of archaeological method and theory 6, 181–233.</w:t>
       </w:r>
     </w:p>
-    <w:bookmarkEnd w:id="90"/>
-    <w:bookmarkStart w:id="91" w:name="ref-Topi2018"/>
+    <w:bookmarkEnd w:id="94"/>
+    <w:bookmarkStart w:id="95" w:name="ref-Topi2018"/>
     <w:p>
       <w:pPr>
         <w:pStyle w:val="BodyText"/>
@@ -4919,8 +5029,18 @@
         <w:t xml:space="preserve">Topi, J.R., VanPool, C.S., Waller, K.D., VanPool, T.L., 2018. The economy of specialized ceramic craft production in the casas grandes region. Latin American Antiquity 29, 122–142.</w:t>
       </w:r>
     </w:p>
-    <w:bookmarkEnd w:id="91"/>
-    <w:bookmarkStart w:id="92" w:name="ref-Trabert2017"/>
+    <w:bookmarkEnd w:id="95"/>
+    <w:bookmarkStart w:id="96" w:name="ref-TorrenceandClarke2000"/>
+    <w:p>
+      <w:pPr>
+        <w:pStyle w:val="BodyText"/>
+      </w:pPr>
+      <w:r>
+        <w:t xml:space="preserve">Torrence, R., Clarke, A., 2000. Negotiating difference: Practice makes theory for contemporary archaeology in Oceania, in: Torrence, R., Clarke, A. (Eds.), The Archaeology of Difference : Negotiating Cross-Cultural Engagements in Oceania. Routledge, London; New York, pp. 1–31.</w:t>
+      </w:r>
+    </w:p>
+    <w:bookmarkEnd w:id="96"/>
+    <w:bookmarkStart w:id="97" w:name="ref-Trabert2017"/>
     <w:p>
       <w:pPr>
         <w:pStyle w:val="BodyText"/>
@@ -4929,8 +5049,8 @@
         <w:t xml:space="preserve">Trabert, S., 2017. Considering the indirect effects of colonialism: Example from a great plains middle ground. Journal of Anthropological Archaeology 48, 17–27.</w:t>
       </w:r>
     </w:p>
-    <w:bookmarkEnd w:id="92"/>
-    <w:bookmarkStart w:id="93" w:name="ref-Wilczek2014"/>
+    <w:bookmarkEnd w:id="97"/>
+    <w:bookmarkStart w:id="98" w:name="ref-Wilczek2014"/>
     <w:p>
       <w:pPr>
         <w:pStyle w:val="BodyText"/>
@@ -4939,34 +5059,34 @@
         <w:t xml:space="preserve">Wilczek, J., Monna, F., Barral, P., Burlet, L., Chateau, C., Navarro, N., 2014. Morphometrics of second iron age ceramics–strengths, weaknesses, and comparison with traditional typology. Journal of archaeological science 50, 39–50.</w:t>
       </w:r>
     </w:p>
-    <w:bookmarkEnd w:id="93"/>
-    <w:bookmarkEnd w:id="94"/>
+    <w:bookmarkEnd w:id="98"/>
+    <w:bookmarkEnd w:id="99"/>
     <w:p>
       <w:pPr>
         <w:pStyle w:val="Heading5"/>
       </w:pPr>
-      <w:bookmarkStart w:id="95" w:name="pagebreak-1"/>
+      <w:bookmarkStart w:id="100" w:name="pagebreak-1"/>
       <w:r>
         <w:t xml:space="preserve">pagebreak</w:t>
       </w:r>
-      <w:bookmarkEnd w:id="95"/>
+      <w:bookmarkEnd w:id="100"/>
     </w:p>
     <w:p>
       <w:pPr>
         <w:pStyle w:val="Heading3"/>
       </w:pPr>
-      <w:bookmarkStart w:id="96" w:name="colophon"/>
+      <w:bookmarkStart w:id="101" w:name="colophon"/>
       <w:r>
         <w:t xml:space="preserve">Colophon</w:t>
       </w:r>
-      <w:bookmarkEnd w:id="96"/>
+      <w:bookmarkEnd w:id="101"/>
     </w:p>
     <w:p>
       <w:pPr>
         <w:pStyle w:val="FirstParagraph"/>
       </w:pPr>
       <w:r>
-        <w:t xml:space="preserve">This report was generated on 2020-01-05 01:38:01 using the following computational environment and dependencies:</w:t>
+        <w:t xml:space="preserve">This report was generated on 2020-01-05 17:05:28 using the following computational environment and dependencies:</w:t>
       </w:r>
     </w:p>
     <w:p>
@@ -5914,7 +6034,7 @@
         <w:rPr>
           <w:rStyle w:val="VerbatimChar"/>
         </w:rPr>
-        <w:t xml:space="preserve">#&gt; Head:     [13bb799] 2020-01-05: updates for intro and complete the GMM section</w:t>
+        <w:t xml:space="preserve">#&gt; Head:     [0a8b5fe] 2020-01-05: updates for intro</w:t>
       </w:r>
     </w:p>
     <w:p>
@@ -5922,7 +6042,7 @@
         <w:pStyle w:val="FirstParagraph"/>
       </w:pPr>
       <w:r>
-        <w:t xml:space="preserve">Word count: 4297</w:t>
+        <w:t xml:space="preserve">Word count: 4469</w:t>
       </w:r>
     </w:p>
     <w:sectPr>

</xml_diff>

<commit_message>
work on discussion section
</commit_message>
<xml_diff>
--- a/analysis/paper/paper.docx
+++ b/analysis/paper/paper.docx
@@ -145,7 +145,7 @@
         <w:pStyle w:val="Date"/>
       </w:pPr>
       <w:r>
-        <w:t xml:space="preserve">05</w:t>
+        <w:t xml:space="preserve">07</w:t>
       </w:r>
       <w:r>
         <w:t xml:space="preserve"> </w:t>
@@ -4319,7 +4319,16 @@
         <w:t xml:space="preserve">6</w:t>
       </w:r>
       <w:r>
-        <w:t xml:space="preserve">. Significant difference is also detected between pre-Eruopean and post-European (P-value &lt; 0.05).</w:t>
+        <w:t xml:space="preserve">. Significant difference is also detected between pre-Eruopean and post-European (P-value &lt; 0.05). Given the decline of the indigenous population in the Chinese period might be a cause of a more standardized shape</w:t>
+      </w:r>
+      <w:r>
+        <w:t xml:space="preserve"> </w:t>
+      </w:r>
+      <w:r>
+        <w:t xml:space="preserve">(Chen, 2007)</w:t>
+      </w:r>
+      <w:r>
+        <w:t xml:space="preserve">, we examined the spatial distribution of pottery selected in this paper. The pottery distributed across the sampling area without any clusters could rule out the bias caused by the population dynamics.</w:t>
       </w:r>
     </w:p>
     <w:p>
@@ -4341,7 +4350,7 @@
         </w:numPr>
       </w:pPr>
       <w:r>
-        <w:t xml:space="preserve">cultural resistance</w:t>
+        <w:t xml:space="preserve">Did foreign influence have impacts on indigenous pottery production that can be detected in the shape of the vessels? 2. How does pottery change in shape throughout 500 years from a single site that can represent the development of social organization in northeastern Taiwan?</w:t>
       </w:r>
     </w:p>
     <w:p>
@@ -4353,24 +4362,48 @@
         </w:numPr>
       </w:pPr>
       <w:r>
-        <w:t xml:space="preserve">trade</w:t>
-      </w:r>
-      <w:r>
-        <w:t xml:space="preserve"> </w:t>
-      </w:r>
-      <w:r>
-        <w:t xml:space="preserve">(Alizadeh et al., 2018)</w:t>
+        <w:t xml:space="preserve">Did pottery become more homogeneous and standardized in shape after foreign contacts with the European colonizer or the Chinese immigrants?</w:t>
       </w:r>
     </w:p>
     <w:p>
       <w:pPr>
         <w:pStyle w:val="Compact"/>
         <w:numPr>
-          <w:numId w:val="1001"/>
+          <w:numId w:val="1002"/>
           <w:ilvl w:val="0"/>
         </w:numPr>
       </w:pPr>
       <w:r>
+        <w:t xml:space="preserve">cultural resistance</w:t>
+      </w:r>
+    </w:p>
+    <w:p>
+      <w:pPr>
+        <w:pStyle w:val="Compact"/>
+        <w:numPr>
+          <w:numId w:val="1002"/>
+          <w:ilvl w:val="0"/>
+        </w:numPr>
+      </w:pPr>
+      <w:r>
+        <w:t xml:space="preserve">trade</w:t>
+      </w:r>
+      <w:r>
+        <w:t xml:space="preserve"> </w:t>
+      </w:r>
+      <w:r>
+        <w:t xml:space="preserve">(Alizadeh et al., 2018)</w:t>
+      </w:r>
+    </w:p>
+    <w:p>
+      <w:pPr>
+        <w:pStyle w:val="Compact"/>
+        <w:numPr>
+          <w:numId w:val="1002"/>
+          <w:ilvl w:val="0"/>
+        </w:numPr>
+      </w:pPr>
+      <w:r>
         <w:t xml:space="preserve">identity, social boundary, Raux2015, Boness2017</w:t>
       </w:r>
     </w:p>
@@ -4379,7 +4412,7 @@
         <w:pStyle w:val="FirstParagraph"/>
       </w:pPr>
       <w:r>
-        <w:t xml:space="preserve">The results confirm that the differences in pottery shapes can be detected using oEFA-based outline analysis approach. There are differences in pottery shapes detected when indigenous society encountered the foreign presence, including the European in the 17th century and the Chinese in the 19th century. The significant difference especially presented between Chinese contact and either pre-European or post-European (P-value &lt; 0.01). Previous investigations at Kiwulan suggest an unequal distribution pattern of prestige goods, trade ornaments, during the presence of the European that hints the emergence of social inequality. We further examine the ceramic production that usually used as an indicator as the presence of social differentiation, such as the elite control</w:t>
+        <w:t xml:space="preserve">Previous investigations at Kiwulan suggest an unequal distribution pattern of prestige goods, trade ornaments, during the presence of the European that hints the emergence of social inequality. Using an EFA-based outline approach, we examine the degree of the ceramic standardization as an indicator of the presence of ceramic specialization that is usually associate with social differentiation, such as the elite control</w:t>
       </w:r>
       <w:r>
         <w:t xml:space="preserve"> </w:t>
@@ -4388,16 +4421,7 @@
         <w:t xml:space="preserve">(Costin, 2001; Junker, 1999)</w:t>
       </w:r>
       <w:r>
-        <w:t xml:space="preserve">. Although the difference was detected before and after the European presence, the pottery during the Chinese period show more standardized shape in general. This might indicate the appearance of specialized group. Given the decline of the indigenous population in the Chinese period might be a cause of a more standardized shape</w:t>
-      </w:r>
-      <w:r>
-        <w:t xml:space="preserve"> </w:t>
-      </w:r>
-      <w:r>
-        <w:t xml:space="preserve">(Chen, 2007)</w:t>
-      </w:r>
-      <w:r>
-        <w:t xml:space="preserve">, we examined the spatial distribution of pottery selected in this paper. The pottery distributed across the sampling area without any clusters could rule out the bias caused by the population dynamics.</w:t>
+        <w:t xml:space="preserve">. The results confirm that the differences in pottery shapes can be detected using EFA method. There are differences in pottery shapes detected in the indigenous society across different foreign contact phases, including the European in the 17th century and the Chinese in the 19th century. The significant difference especially presented between Chinese contact and either pre-European or post-European (P-value &lt; 0.01). We also observe there is no obvious changes in the clay paste across different phases in relation to the increasing standardization of the pottery shape. More homogeneous and standardized in shape without changes in raw materials reflects the clay source might be the same but a preferred shape was emphasized during the Chinese contact period. This might indicate the appearance of specialized group. The pottery shape during the Chinese period tend to be short with oval-shaped body showing wider body diameter compared to previous two phases. It would need further analysis to understand if the changes in shape related to the function of pot.</w:t>
       </w:r>
     </w:p>
     <w:p>
@@ -4405,31 +4429,7 @@
         <w:pStyle w:val="BodyText"/>
       </w:pPr>
       <w:r>
-        <w:t xml:space="preserve">The nature and context of the interaction with the foreign presences in indigenous society might give some insights into the different degree of standardized pottery among those contact phases.</w:t>
-      </w:r>
-    </w:p>
-    <w:p>
-      <w:pPr>
-        <w:pStyle w:val="BodyText"/>
-      </w:pPr>
-      <w:r>
-        <w:t xml:space="preserve">It is interesting to find the significant difference is observed during the Chinese period that suggests a more standardized pottery shape compared with the previous two periods.</w:t>
-      </w:r>
-    </w:p>
-    <w:p>
-      <w:pPr>
-        <w:pStyle w:val="BodyText"/>
-      </w:pPr>
-      <w:r>
-        <w:t xml:space="preserve">When it comes to ceramic specialization, metric measurements and clay paste are two major indicators. Shape analysis could be viewed as a replacement of metric measurement that enables subtle changes to be detected. We observe the increasing standardization of the pottery shape, however, it is interesting to note that there is no obvious changes in the clay paste across different phases. More standardized shape without changes in raw materials indicate a</w:t>
-      </w:r>
-    </w:p>
-    <w:p>
-      <w:pPr>
-        <w:pStyle w:val="BodyText"/>
-      </w:pPr>
-      <w:r>
-        <w:t xml:space="preserve">Did foreign influence have impacts on indigenous pottery production that can be detected in the shape of the vessels? How does pottery change in shape throughout 500 years from a single site that can represent the development of social organization in northeastern Taiwan? Did pottery become more homogeneous and standardized in shape after foreign contacts with the European colonizer or the Chinese immigrants?</w:t>
+        <w:t xml:space="preserve">The nature and context of the interaction with the foreign presences in indigenous society might give an insight into the different degree of standardized pottery among those contact phases.</w:t>
       </w:r>
     </w:p>
     <w:p>
@@ -5086,7 +5086,7 @@
         <w:pStyle w:val="FirstParagraph"/>
       </w:pPr>
       <w:r>
-        <w:t xml:space="preserve">This report was generated on 2020-01-05 17:05:28 using the following computational environment and dependencies:</w:t>
+        <w:t xml:space="preserve">This report was generated on 2020-01-07 09:46:25 using the following computational environment and dependencies:</w:t>
       </w:r>
     </w:p>
     <w:p>
@@ -5187,7 +5187,7 @@
         <w:rPr>
           <w:rStyle w:val="VerbatimChar"/>
         </w:rPr>
-        <w:t xml:space="preserve">#&gt;  date     2020-01-05                  </w:t>
+        <w:t xml:space="preserve">#&gt;  date     2020-01-07                  </w:t>
       </w:r>
       <w:r>
         <w:br w:type="textWrapping"/>
@@ -6034,7 +6034,7 @@
         <w:rPr>
           <w:rStyle w:val="VerbatimChar"/>
         </w:rPr>
-        <w:t xml:space="preserve">#&gt; Head:     [0a8b5fe] 2020-01-05: updates for intro</w:t>
+        <w:t xml:space="preserve">#&gt; Head:     [be7b0ac] 2020-01-07: work on discussion</w:t>
       </w:r>
     </w:p>
     <w:p>
@@ -6460,8 +6460,120 @@
       </w:pPr>
     </w:lvl>
   </w:abstractNum>
+  <w:abstractNum w:abstractNumId="99411">
+    <w:nsid w:val="ea454b4c"/>
+    <w:multiLevelType w:val="multilevel"/>
+    <w:lvl w:ilvl="0">
+      <w:start w:val="1"/>
+      <w:numFmt w:val="decimal"/>
+      <w:lvlText w:val="%1."/>
+      <w:lvlJc w:val="left"/>
+      <w:pPr>
+        <w:tabs>
+          <w:tab w:val="num" w:pos="0"/>
+        </w:tabs>
+        <w:ind w:left="480" w:hanging="480"/>
+      </w:pPr>
+    </w:lvl>
+    <w:lvl w:ilvl="1">
+      <w:start w:val="1"/>
+      <w:numFmt w:val="decimal"/>
+      <w:lvlText w:val="%2."/>
+      <w:lvlJc w:val="left"/>
+      <w:pPr>
+        <w:tabs>
+          <w:tab w:val="num" w:pos="720"/>
+        </w:tabs>
+        <w:ind w:left="1200" w:hanging="480"/>
+      </w:pPr>
+    </w:lvl>
+    <w:lvl w:ilvl="2">
+      <w:start w:val="1"/>
+      <w:numFmt w:val="decimal"/>
+      <w:lvlText w:val="%3."/>
+      <w:lvlJc w:val="left"/>
+      <w:pPr>
+        <w:tabs>
+          <w:tab w:val="num" w:pos="1440"/>
+        </w:tabs>
+        <w:ind w:left="1920" w:hanging="480"/>
+      </w:pPr>
+    </w:lvl>
+    <w:lvl w:ilvl="3">
+      <w:start w:val="1"/>
+      <w:numFmt w:val="decimal"/>
+      <w:lvlText w:val="%4."/>
+      <w:lvlJc w:val="left"/>
+      <w:pPr>
+        <w:tabs>
+          <w:tab w:val="num" w:pos="2160"/>
+        </w:tabs>
+        <w:ind w:left="2640" w:hanging="480"/>
+      </w:pPr>
+    </w:lvl>
+    <w:lvl w:ilvl="4">
+      <w:start w:val="1"/>
+      <w:numFmt w:val="decimal"/>
+      <w:lvlText w:val="%5."/>
+      <w:lvlJc w:val="left"/>
+      <w:pPr>
+        <w:tabs>
+          <w:tab w:val="num" w:pos="2880"/>
+        </w:tabs>
+        <w:ind w:left="3360" w:hanging="480"/>
+      </w:pPr>
+    </w:lvl>
+    <w:lvl w:ilvl="5">
+      <w:start w:val="1"/>
+      <w:numFmt w:val="decimal"/>
+      <w:lvlText w:val="%6."/>
+      <w:lvlJc w:val="left"/>
+      <w:pPr>
+        <w:tabs>
+          <w:tab w:val="num" w:pos="3600"/>
+        </w:tabs>
+        <w:ind w:left="4080" w:hanging="480"/>
+      </w:pPr>
+    </w:lvl>
+    <w:lvl w:ilvl="6">
+      <w:start w:val="1"/>
+      <w:numFmt w:val="decimal"/>
+      <w:lvlText w:val="%7."/>
+      <w:lvlJc w:val="left"/>
+      <w:pPr>
+        <w:tabs>
+          <w:tab w:val="num" w:pos="4320"/>
+        </w:tabs>
+        <w:ind w:left="4800" w:hanging="480"/>
+      </w:pPr>
+    </w:lvl>
+    <w:lvl w:ilvl="7">
+      <w:start w:val="1"/>
+      <w:numFmt w:val="decimal"/>
+      <w:lvlText w:val="%8."/>
+      <w:lvlJc w:val="left"/>
+      <w:pPr>
+        <w:tabs>
+          <w:tab w:val="num" w:pos="5040"/>
+        </w:tabs>
+        <w:ind w:left="5520" w:hanging="480"/>
+      </w:pPr>
+    </w:lvl>
+    <w:lvl w:ilvl="8">
+      <w:start w:val="1"/>
+      <w:numFmt w:val="decimal"/>
+      <w:lvlText w:val="%9."/>
+      <w:lvlJc w:val="left"/>
+      <w:pPr>
+        <w:tabs>
+          <w:tab w:val="num" w:pos="5760"/>
+        </w:tabs>
+        <w:ind w:left="6240" w:hanging="480"/>
+      </w:pPr>
+    </w:lvl>
+  </w:abstractNum>
   <w:abstractNum w:abstractNumId="991">
-    <w:nsid w:val="ea454b4c"/>
+    <w:nsid w:val="71315dca"/>
     <w:multiLevelType w:val="multilevel"/>
     <w:lvl w:ilvl="0">
       <w:numFmt w:val="bullet"/>
@@ -6576,6 +6688,36 @@
     <w:abstractNumId w:val="990"/>
   </w:num>
   <w:num w:numId="1001">
+    <w:abstractNumId w:val="99411"/>
+    <w:lvlOverride w:ilvl="0">
+      <w:startOverride w:val="1"/>
+    </w:lvlOverride>
+    <w:lvlOverride w:ilvl="1">
+      <w:startOverride w:val="1"/>
+    </w:lvlOverride>
+    <w:lvlOverride w:ilvl="2">
+      <w:startOverride w:val="1"/>
+    </w:lvlOverride>
+    <w:lvlOverride w:ilvl="3">
+      <w:startOverride w:val="1"/>
+    </w:lvlOverride>
+    <w:lvlOverride w:ilvl="4">
+      <w:startOverride w:val="1"/>
+    </w:lvlOverride>
+    <w:lvlOverride w:ilvl="5">
+      <w:startOverride w:val="1"/>
+    </w:lvlOverride>
+    <w:lvlOverride w:ilvl="6">
+      <w:startOverride w:val="1"/>
+    </w:lvlOverride>
+    <w:lvlOverride w:ilvl="7">
+      <w:startOverride w:val="1"/>
+    </w:lvlOverride>
+    <w:lvlOverride w:ilvl="8">
+      <w:startOverride w:val="1"/>
+    </w:lvlOverride>
+  </w:num>
+  <w:num w:numId="1002">
     <w:abstractNumId w:val="991"/>
   </w:num>
 </w:numbering>

</xml_diff>

<commit_message>
update the metric code, and edit the background
</commit_message>
<xml_diff>
--- a/analysis/paper/paper.docx
+++ b/analysis/paper/paper.docx
@@ -145,7 +145,7 @@
         <w:pStyle w:val="Date"/>
       </w:pPr>
       <w:r>
-        <w:t xml:space="preserve">10</w:t>
+        <w:t xml:space="preserve">12</w:t>
       </w:r>
       <w:r>
         <w:t xml:space="preserve"> </w:t>
@@ -1763,7 +1763,7 @@
         <w:t xml:space="preserve"> </w:t>
       </w:r>
       <w:r>
-        <w:t xml:space="preserve">(Arnold, 2000; Blackman et al., 1993; Costin, 1991; Rice, 1991; Roux, 2015; Tite, 1999)</w:t>
+        <w:t xml:space="preserve">(Arnold, 2000; Blackman et al., 1993; Boness et al., 2015; Costin, 1991; Rice, 1991; Roux, 2015; Tite, 1999)</w:t>
       </w:r>
       <w:r>
         <w:t xml:space="preserve">. Among those variables, metric measurement is widely applied in archaeological assemblages by calculating coefficient of variation for sets of data coupled with statistical comparison to identify lower value as an indicator of higher degree of standardization</w:t>
@@ -1793,7 +1793,7 @@
         <w:t xml:space="preserve">(Slice, 2007)</w:t>
       </w:r>
       <w:r>
-        <w:t xml:space="preserve">. Using geometric morphomerics approaches, we study shape and standardization of locally made ceramics at Kiwulan (1350-1950 AD)</w:t>
+        <w:t xml:space="preserve">. Using geometric morphometrics approaches, we study shape and standardization of locally made ceramics at Kiwulan (1350-1950 AD)</w:t>
       </w:r>
       <w:r>
         <w:t xml:space="preserve"> </w:t>
@@ -1967,33 +1967,33 @@
         <w:t xml:space="preserve"> </w:t>
       </w:r>
       <w:r>
+        <w:t xml:space="preserve">Topi et al. (2018)</w:t>
+      </w:r>
+      <w:r>
+        <w:t xml:space="preserve"> </w:t>
+      </w:r>
+      <w:r>
+        <w:t xml:space="preserve">examine 89 photographs of globular jars from the Casas Grandes of northwest Mexico using semi-landmarks method to explore the relationship between social complexity and the emergence of craft specialization. Their results suggest that some ceramic types from Medio period (AD 1200-1450), were made by specialists. Among those high standardized jars, some were made by attached specialists, while others were made by independent specialists according to distribution patterns of jars.</w:t>
+      </w:r>
+      <w:r>
+        <w:t xml:space="preserve"> </w:t>
+      </w:r>
+      <w:r>
         <w:t xml:space="preserve">Wilczek et al. (2014)</w:t>
       </w:r>
       <w:r>
         <w:t xml:space="preserve"> </w:t>
       </w:r>
       <w:r>
-        <w:t xml:space="preserve">evaluate the concordance between outline-based approaches, EFA and Discrete Cosine Transform (DCT), and traditional typology by studying 154 complete ceramic vessels with varied shapes from the Bibracte oppidum in France. The results show the variation indicated by EFA and DCT matches traditional ceramic typology, which supports that outline-based approaches can be efficiently used for studying variations in ceramic shapes. Furthermore, the EFA results help to understand the level of production standardization over time across the region. Similarly,</w:t>
-      </w:r>
-      <w:r>
-        <w:t xml:space="preserve"> </w:t>
-      </w:r>
-      <w:r>
-        <w:t xml:space="preserve">Topi et al. (2018)</w:t>
-      </w:r>
-      <w:r>
-        <w:t xml:space="preserve"> </w:t>
-      </w:r>
-      <w:r>
-        <w:t xml:space="preserve">examine 89 photographs of globular jars from the Casas Grandes of northwest Mexico using semi-landmarks method to explore the relationship between social complexity and the emergence of craft specialization. Their results suggest that some ceramic types from Medio period (AD 1200-1450), were made by specialists. Among those high standardized jars, some were made by attached specialists, while others were made by independent specialists according to distribution patterns of jars. It shows that outline approaches can distinguish variation in ceramic shapes in a finer resolution to understand deeply the issue of craft specialisation.</w:t>
-      </w:r>
-    </w:p>
-    <w:p>
-      <w:pPr>
-        <w:pStyle w:val="BodyText"/>
-      </w:pPr>
-      <w:r>
-        <w:t xml:space="preserve">Taking the ceramics data from Kiwulan, northeaster Taiwan, we use EFA to evaluate the level of standardization of ceramics in relation to the European presence in the 17th century that might hint the emergence of ceramic specialization. In addition, we use significance test for the equality of coefficient of variation of shape variables to compare the vessel shapes from different periods in a statistical way. Using pottery shape as a proxy to study craft specialization, we answer the questions: Did foreign influence have impacts on indigenous pottery production that can be detected in the shape of the vessels? How does pottery change in shape throughout 500 years from a single site that can represent the development of social organization in northeastern Taiwan? Did pottery become more homogeneous and standardized in shape after foreign contacts with the European colonizer or the Chinese immigrants? Starting from the historical background of colonial influences and its reflection in the material record, this study explore the relationship between the emergence of social inequality and craft specialization that can extend our understanding of the reactions of indigenous societies in the periphery of colonial control, providing a perspective that could be applied in other parts of the world in a similar context.</w:t>
+        <w:t xml:space="preserve">evaluate the concordance between outline-based approaches, EFA and Discrete Cosine Transform (DCT), and traditional typology by studying 154 complete ceramic vessels with varied shapes from the Bibracte oppidum in France. The results show the variation indicated by EFA and DCT matches traditional ceramic typology, which supports that outline-based approaches can be efficiently used for studying variations in ceramic shapes. Furthermore, the EFA results help to understand the level of production standardization over time across the region. Those examples show that outline approaches can distinguish variation in ceramic shapes in a finer resolution to understand deeply the issue of craft specialisation.</w:t>
+      </w:r>
+    </w:p>
+    <w:p>
+      <w:pPr>
+        <w:pStyle w:val="BodyText"/>
+      </w:pPr>
+      <w:r>
+        <w:t xml:space="preserve">Taking the ceramics data from Kiwulan, northeaster Taiwan, we use EFA to evaluate the level of standardization of ceramics in relation to the European presence in the 17th century that might hint the emergence of ceramic specialization. In addition, we use significance test for the equality of coefficient of variation of shape variables to compare the vessel shapes from different periods in a statistical way. Using pottery shape as a proxy to study craft specialization, we answer the questions: Did foreign influence have impacts on indigenous pottery production that can be detected in the shape of the vessels? How does pottery change in shape in relation to foreign influences? Did pottery become more homogeneous and standardized in shape after foreign contacts with the European colonizer or the Chinese immigrants? Starting from the historical background of colonial influences and its reflection in the material record, this study explore the relationship between the emergence of social inequality and craft specialization that can extend our understanding of the reactions of indigenous societies in the periphery of colonial control, providing a perspective that could be applied in other parts of the world in a similar context.</w:t>
       </w:r>
     </w:p>
     <w:p>
@@ -2046,21 +2046,64 @@
         <w:t xml:space="preserve">(Chen, 2007)</w:t>
       </w:r>
       <w:r>
-        <w:t xml:space="preserve">. The predominant artefact found is locally made ceramics, which distributed throughout the sequence across the site. More than 550 thousands of sherds were excavated from the upper component at Kiwulan, and around 1,200 vessels were reconstructed. It is interesting to note that there are only two forms of vessels recovered, one is cooking pot and another one is steamer made of two cooking pots stacked together with a filter clay layer in between. Those pots show high consistency in shape. They are globular body with short neck and wide mouth. The exterior surface below the neck is treated with a wide variety of impressed geometric motifs. They were believed used for cooking because of the evidence of charred residues and carbon deposits commonly observed on the interior and soot on the exterior. Moveover, there is no other utilitarian earthenware ceramics found at this site suggests this type of pot was mainly used for daily cooking. Most pots are fired to orange to brownish color with a fully oxidized core or a reduced core with oxidized fringes. Finger impressions and seams usually on the interior indicate they were pinched using slabs of clay and shaped by hand.</w:t>
-      </w:r>
-      <w:r>
-        <w:br w:type="textWrapping"/>
-      </w:r>
-      <w:r>
-        <w:t xml:space="preserve">We examine 291 pots recovered from Kiwulan site. The layer from 1 to 6 could be divided into 3 time periods. Layer 5 and 6 represent pre-contact period, layer 4 represents contact period, and layer1, 2, and 3 represent post-contact period. The amount of pots for each layer shows below. Although most pots are not complete, the thickness from rim, neck, to body can be measured. I have also measured the diameter of the rim, neck, and body. For those pots that are incomplete, the diameter is measured by its curvature. Since the height is incomplete for most pots, this preliminary analysis focuses more on the possible change in thickness and diameter of pot for different parts, and their ratio over time.</w:t>
-      </w:r>
-    </w:p>
-    <w:p>
-      <w:pPr>
-        <w:pStyle w:val="BodyText"/>
-      </w:pPr>
-      <w:r>
-        <w:t xml:space="preserve">Petrographic analysis for thin sections was conducted at the Department of Geosciences, National Taiwan University. The results show high percentage of inclusions (15-50%), including argillite, quartz, feldspar, metasandstone, sandstone fragment, and slate. The most common type of sherds, also the dominant one, has a high percentage of inclusion (25-40%), which is composed mainly by argillite (15-40%), followed by metasandstone (1-10%), sandstone (1-6%), and quartz (1-5%). The size of the particles ranges from 500 micron to 1300 micron (=1 mm). Overall, this type presents a mixture of fine, rounded argillite with a small part of rounded metasandstone and rounded to sub-angular monocrystalline quartz. Those minerals are believed to be local materials of the Yilan Plain.</w:t>
+        <w:t xml:space="preserve">. To compare different foreign influences, the deposits were classified into three phases, the pre-European, European, and Chinese periods. The principle of identification of three phases is based on 32 radiocarbon ages, excavation depth, consistency of contexts, and types of chronologically diagnostic artifacts, such as blue and white porcelains, light grey glazed jars, and large dark brown glazed stoneware jars prevailing in the 17th century, and bricks and tiles used by the Chinese in the 19th century</w:t>
+      </w:r>
+      <w:r>
+        <w:t xml:space="preserve"> </w:t>
+      </w:r>
+      <w:r>
+        <w:t xml:space="preserve">(</w:t>
+      </w:r>
+      <w:r>
+        <w:rPr>
+          <w:b/>
+        </w:rPr>
+        <w:t xml:space="preserve">???</w:t>
+      </w:r>
+      <w:r>
+        <w:t xml:space="preserve">;</w:t>
+      </w:r>
+      <w:r>
+        <w:t xml:space="preserve"> </w:t>
+      </w:r>
+      <w:r>
+        <w:rPr>
+          <w:b/>
+        </w:rPr>
+        <w:t xml:space="preserve">???</w:t>
+      </w:r>
+      <w:r>
+        <w:t xml:space="preserve">)</w:t>
+      </w:r>
+      <w:r>
+        <w:t xml:space="preserve">. The deposit shows signs of continuous human occupation during each of the three phases across the sampling area.</w:t>
+      </w:r>
+    </w:p>
+    <w:p>
+      <w:pPr>
+        <w:pStyle w:val="BodyText"/>
+      </w:pPr>
+      <w:r>
+        <w:t xml:space="preserve">The predominant artefact found is locally made ceramics, which distributed throughout the sequence across the site. More than 550 thousands of sherds were excavated from the upper component at Kiwulan, and around 1,200 vessels were reconstructed. It is interesting to note that there are only two forms of vessels recovered, one is cooking pot and another one is steamer made of two cooking pots stacked together with a filter clay layer in between. Those pots show high consistency in shape. They are globular body with short neck and wide mouth. The exterior surface below the neck is treated with a wide variety of impressed geometric motifs. They were believed used for cooking because of the evidence of charred residues and carbon deposits commonly observed on the interior and soot on the exterior. Moreover, there is no other utilitarian earthenware ceramics found at this site suggests this type of pot was mainly used for daily cooking. Most pots are fired to orange to brownish color with a fully oxidized core or a reduced core with oxidized fringes. Finger impressions and seams usually on the interior indicate they were pinched using slabs of clay and shaped by hand.</w:t>
+      </w:r>
+    </w:p>
+    <w:p>
+      <w:pPr>
+        <w:pStyle w:val="BodyText"/>
+      </w:pPr>
+      <w:r>
+        <w:t xml:space="preserve">We examine 350 reconstructed pots recovered from the 40 sampling units. The layer from 1 to 6 could be divided into 3 time periods. Layer 5 and 6 represent pre-contact period, layer 4 represents contact period, and layer1, 2, and 3 represent post-contact period. The amount of pots for each layer shows below. Although most pots are not complete, the thickness from rim, neck, to body can be measured. I have also measured the diameter of the rim, neck, and body. For those pots that are incomplete, the diameter is measured by its curvature. Since the height is incomplete for most pots, this preliminary analysis focuses more on the possible change in thickness and diameter of pot for different parts, and their ratio over time.</w:t>
+      </w:r>
+    </w:p>
+    <w:p>
+      <w:pPr>
+        <w:pStyle w:val="BodyText"/>
+      </w:pPr>
+      <w:r>
+        <w:t xml:space="preserve">Petrographic analysis for 34 thin sections shows high percentage of inclusions (15-50%), including argillite, quartz, feldspar, metasandstone, sandstone fragment, and slate. The most common type of sherds, also the dominant one, has a high percentage of inclusion (25-40%), which is composed mainly by argillite (15-40%), followed by metasandstone (1-10%), sandstone (1-6%), and quartz (1-5%). The size of the particles ranges from 500 micron to 1300 micron (=1 mm). In general, this type presents a mixture of fine, rounded argillite with a small part of rounded metasandstone and rounded to sub-angular monocrystalline quartz. The composition matches the mineralogical composition of local raw materials in the Yilan Plain [</w:t>
+      </w:r>
+      <w:r>
+        <w:t xml:space="preserve">].</w:t>
       </w:r>
     </w:p>
     <w:p>
@@ -4344,7 +4387,7 @@
               <w:jc w:val="right"/>
             </w:pPr>
             <w:r>
-              <w:t xml:space="preserve">2.608373</w:t>
+              <w:t xml:space="preserve">2.490548</w:t>
             </w:r>
           </w:p>
         </w:tc>
@@ -4355,7 +4398,7 @@
               <w:jc w:val="right"/>
             </w:pPr>
             <w:r>
-              <w:t xml:space="preserve">0.1063008</w:t>
+              <w:t xml:space="preserve">0.1145318</w:t>
             </w:r>
           </w:p>
         </w:tc>
@@ -4390,7 +4433,7 @@
               <w:jc w:val="right"/>
             </w:pPr>
             <w:r>
-              <w:t xml:space="preserve">13.855629</w:t>
+              <w:t xml:space="preserve">14.514355</w:t>
             </w:r>
           </w:p>
         </w:tc>
@@ -4401,7 +4444,7 @@
               <w:jc w:val="right"/>
             </w:pPr>
             <w:r>
-              <w:t xml:space="preserve">0.0001974</w:t>
+              <w:t xml:space="preserve">0.0001391</w:t>
             </w:r>
           </w:p>
         </w:tc>
@@ -4436,7 +4479,7 @@
               <w:jc w:val="right"/>
             </w:pPr>
             <w:r>
-              <w:t xml:space="preserve">7.783595</w:t>
+              <w:t xml:space="preserve">8.685846</w:t>
             </w:r>
           </w:p>
         </w:tc>
@@ -4447,7 +4490,7 @@
               <w:jc w:val="right"/>
             </w:pPr>
             <w:r>
-              <w:t xml:space="preserve">0.0052723</w:t>
+              <w:t xml:space="preserve">0.0032069</w:t>
             </w:r>
           </w:p>
         </w:tc>
@@ -4482,7 +4525,7 @@
               <w:jc w:val="right"/>
             </w:pPr>
             <w:r>
-              <w:t xml:space="preserve">3.808339</w:t>
+              <w:t xml:space="preserve">4.374028</w:t>
             </w:r>
           </w:p>
         </w:tc>
@@ -4493,7 +4536,7 @@
               <w:jc w:val="right"/>
             </w:pPr>
             <w:r>
-              <w:t xml:space="preserve">0.0509980</w:t>
+              <w:t xml:space="preserve">0.0364906</w:t>
             </w:r>
           </w:p>
         </w:tc>
@@ -4528,7 +4571,7 @@
               <w:jc w:val="right"/>
             </w:pPr>
             <w:r>
-              <w:t xml:space="preserve">8.681132</w:t>
+              <w:t xml:space="preserve">8.626742</w:t>
             </w:r>
           </w:p>
         </w:tc>
@@ -4539,7 +4582,7 @@
               <w:jc w:val="right"/>
             </w:pPr>
             <w:r>
-              <w:t xml:space="preserve">0.0032152</w:t>
+              <w:t xml:space="preserve">0.0033126</w:t>
             </w:r>
           </w:p>
         </w:tc>
@@ -4574,7 +4617,7 @@
               <w:jc w:val="right"/>
             </w:pPr>
             <w:r>
-              <w:t xml:space="preserve">7.496584</w:t>
+              <w:t xml:space="preserve">8.025281</w:t>
             </w:r>
           </w:p>
         </w:tc>
@@ -4585,7 +4628,7 @@
               <w:jc w:val="right"/>
             </w:pPr>
             <w:r>
-              <w:t xml:space="preserve">0.0061816</w:t>
+              <w:t xml:space="preserve">0.0046129</w:t>
             </w:r>
           </w:p>
         </w:tc>
@@ -4683,7 +4726,7 @@
         <w:t xml:space="preserve">2</w:t>
       </w:r>
       <w:r>
-        <w:t xml:space="preserve">). Significant difference is also detected between pre-Eruopean and post-European (P-value &lt; 0.05). Given the decline of the indigenous population in the Chinese period might be a cause of a more standardized shape</w:t>
+        <w:t xml:space="preserve">). Significant difference is also detected between pre-European and post-European (P-value &lt; 0.05). Given the decline of the indigenous population in the Chinese period might be a cause of a more standardized shape</w:t>
       </w:r>
       <w:r>
         <w:t xml:space="preserve"> </w:t>
@@ -4724,6 +4767,105 @@
         <w:t xml:space="preserve">Discussion</w:t>
       </w:r>
       <w:bookmarkEnd w:id="37"/>
+    </w:p>
+    <w:p>
+      <w:pPr>
+        <w:pStyle w:val="FirstParagraph"/>
+      </w:pPr>
+      <w:r>
+        <w:t xml:space="preserve">Previous investigations at Kiwulan suggest an unequal distribution pattern of prestige goods, trade ornaments specifically, after the presence of the European that hints the emergence of social inequality. We examine the degree of the ceramic standardization to measure ceramic specialization that is usually associate with social differentiation, such as the elite control</w:t>
+      </w:r>
+      <w:r>
+        <w:t xml:space="preserve"> </w:t>
+      </w:r>
+      <w:r>
+        <w:t xml:space="preserve">(Costin, 2001; Junker, 1999)</w:t>
+      </w:r>
+      <w:r>
+        <w:t xml:space="preserve">. The results confirm that the differences in pottery shapes can be detected using EFA method, indicating the foreign influences on the indigenous society- the Europeans in the 17th century and the Chinese in the 19th century. The result of MANOVA shows there is significant difference in shapes between pre-European and Post-European period, and between the pre-European and the Chinese period. The average shape presents round body with wider rim and neck before the European contact, and turns to oval-shaped body with narrower rim and neck after the European presence and even more obvious during the Chinese contact period. In general, pottery shapes become shorter in hight over time that leads to oval-shaped body. For the standardization of pottery shape, the result of CV test indicates the significant differences between pre-European period and post-European period (P-value &lt; 0.05), and between Chinese contact and either pre-European or post-European (P-value &lt; 0.01). This suggests pottery shape becomes more homogeneous and standardized after foreign contacts with the European colonizer and even more with the Chinese immigrants. The compositional analysis shows clay pastes are similar, regardless of the increasing standardization of the pottery shape, reflecting the raw material sources remains unchanged. More standardized shape in the Chinese period might indicate the appearance of specialized group. To figure out whether this change is related to the function of pot, we made an attempt to conduct lipid analysis for potsherds samples to identify the source of residue absorbed into the fabric. However, we did not obtain useful results due to a low lipid yield, which might result from the thin and less porous fabric that offers limited spaces to protect organic molecules from microbiological degradation</w:t>
+      </w:r>
+      <w:r>
+        <w:t xml:space="preserve"> </w:t>
+      </w:r>
+      <w:r>
+        <w:t xml:space="preserve">(Evershed, 2008, p. 909)</w:t>
+      </w:r>
+      <w:r>
+        <w:t xml:space="preserve">.</w:t>
+      </w:r>
+    </w:p>
+    <w:p>
+      <w:pPr>
+        <w:pStyle w:val="BodyText"/>
+      </w:pPr>
+      <w:r>
+        <w:t xml:space="preserve">The results support part of our hypothesis that foreign influences had impacts on the emergence of social inequality in local indigenous society reflected by the degree of pottery standardization, however, stronger in the Chinese period instead of the European period originally thought to be. The hypothesis of emergence of social inequality based on the monopolies for long-distance trade brought by the Europeans was not fully supported. The nature and context of the interaction with the foreign presences might give an insight into the different degree of standardized pottery. Compared to other region in Taiwan, the European colonial control was weak in Yilan due to the relatively isolated location by mountains and the economic consideration of the Spanish and the Dutch who prefer northern Taiwan as trading base. Yilan could be seen as a place experienced indirect influences by the European trade network and their colonial activities in a pericolonial context</w:t>
+      </w:r>
+      <w:r>
+        <w:t xml:space="preserve"> </w:t>
+      </w:r>
+      <w:r>
+        <w:t xml:space="preserve">(cf. Acabado, 2017)</w:t>
+      </w:r>
+      <w:r>
+        <w:t xml:space="preserve">. On the contrary, the interaction between indigenous people and the Chinese in the 19th century was more intense and direct since those Chinese immigrants settled in Yilan and lived closely with indigenous societies. This direct influence is reflected by the archaeological evidence of large amount of Chinese porcelains and distinctive architectural bricks and tiles used by Chinese</w:t>
+      </w:r>
+      <w:r>
+        <w:t xml:space="preserve"> </w:t>
+      </w:r>
+      <w:r>
+        <w:t xml:space="preserve">(</w:t>
+      </w:r>
+      <w:r>
+        <w:rPr>
+          <w:b/>
+        </w:rPr>
+        <w:t xml:space="preserve">???</w:t>
+      </w:r>
+      <w:r>
+        <w:t xml:space="preserve">)</w:t>
+      </w:r>
+      <w:r>
+        <w:t xml:space="preserve">. Also, the finding of adoption of coffin in mortuary practice that viewed as an ethnic symbol for Chinese was observed</w:t>
+      </w:r>
+      <w:r>
+        <w:t xml:space="preserve"> </w:t>
+      </w:r>
+      <w:r>
+        <w:t xml:space="preserve">(Chen, 2007)</w:t>
+      </w:r>
+      <w:r>
+        <w:t xml:space="preserve">.</w:t>
+      </w:r>
+    </w:p>
+    <w:p>
+      <w:pPr>
+        <w:pStyle w:val="BodyText"/>
+      </w:pPr>
+      <w:r>
+        <w:t xml:space="preserve">More standardized pottery shape without controlling the clay paste or technology suggests the shape as a preferred characteristic in pottery production during the Chinese period. However, the standardization is not reflected by the metric attributes, specifically the rim, neck, and body thickness. There is higher variation in thickness attributes compared to diameter attributes, indicating shape is the only attribute that presents homogeneous. In addition to the emergence of specialized groups indicative of changes in social organization, another explanation is that producing homogeneous pottery is an act of resistance to the Chinese immigrant by emphasizing the practice of traditional pottery production. Among the pottery attributes, shape is the most obvious and visible trait, which can be used as an expression of social boundary or group identity</w:t>
+      </w:r>
+      <w:r>
+        <w:t xml:space="preserve"> </w:t>
+      </w:r>
+      <w:r>
+        <w:t xml:space="preserve">(cf.</w:t>
+      </w:r>
+      <w:r>
+        <w:t xml:space="preserve"> </w:t>
+      </w:r>
+      <w:r>
+        <w:rPr>
+          <w:b/>
+        </w:rPr>
+        <w:t xml:space="preserve">???</w:t>
+      </w:r>
+      <w:r>
+        <w:t xml:space="preserve">)</w:t>
+      </w:r>
+      <w:r>
+        <w:t xml:space="preserve">.</w:t>
+      </w:r>
     </w:p>
     <w:p>
       <w:pPr>
@@ -4734,7 +4876,7 @@
         </w:numPr>
       </w:pPr>
       <w:r>
-        <w:t xml:space="preserve">Did foreign influence have impacts on indigenous pottery production that can be detected in the shape of the vessels? 2. How does pottery change in shape throughout 500 years from a single site that can represent the development of social organization in northeastern Taiwan?</w:t>
+        <w:t xml:space="preserve">cultural resistance</w:t>
       </w:r>
     </w:p>
     <w:p>
@@ -4746,193 +4888,108 @@
         </w:numPr>
       </w:pPr>
       <w:r>
-        <w:t xml:space="preserve">Did pottery become more homogeneous and standardized in shape after foreign contacts with the European colonizer or the Chinese immigrants?</w:t>
+        <w:t xml:space="preserve">trade</w:t>
+      </w:r>
+      <w:r>
+        <w:t xml:space="preserve"> </w:t>
+      </w:r>
+      <w:r>
+        <w:t xml:space="preserve">(Alizadeh et al., 2018)</w:t>
       </w:r>
     </w:p>
     <w:p>
       <w:pPr>
         <w:pStyle w:val="Compact"/>
         <w:numPr>
-          <w:numId w:val="1002"/>
+          <w:numId w:val="1001"/>
           <w:ilvl w:val="0"/>
         </w:numPr>
       </w:pPr>
       <w:r>
-        <w:t xml:space="preserve">cultural resistance</w:t>
+        <w:t xml:space="preserve">identity, social boundary, visible trait, Raux2015, Boness2017</w:t>
       </w:r>
     </w:p>
     <w:p>
       <w:pPr>
         <w:pStyle w:val="Compact"/>
         <w:numPr>
-          <w:numId w:val="1002"/>
+          <w:numId w:val="1001"/>
           <w:ilvl w:val="0"/>
         </w:numPr>
       </w:pPr>
       <w:r>
-        <w:t xml:space="preserve">trade</w:t>
-      </w:r>
-      <w:r>
-        <w:t xml:space="preserve"> </w:t>
-      </w:r>
-      <w:r>
-        <w:t xml:space="preserve">(Alizadeh et al., 2018)</w:t>
+        <w:t xml:space="preserve">thickness and diameter show difference but not reach the threshold of specialization, also the clay paste does not show any specific change throughout the time</w:t>
       </w:r>
     </w:p>
     <w:p>
       <w:pPr>
         <w:pStyle w:val="Compact"/>
         <w:numPr>
-          <w:numId w:val="1002"/>
+          <w:numId w:val="1001"/>
           <w:ilvl w:val="0"/>
         </w:numPr>
       </w:pPr>
       <w:r>
-        <w:t xml:space="preserve">identity, social boundary, visible trait, Raux2015, Boness2017</w:t>
-      </w:r>
-    </w:p>
-    <w:p>
-      <w:pPr>
-        <w:pStyle w:val="Compact"/>
-        <w:numPr>
-          <w:numId w:val="1002"/>
-          <w:ilvl w:val="0"/>
-        </w:numPr>
-      </w:pPr>
-      <w:r>
-        <w:t xml:space="preserve">thickness and diameter show difference but not reach the threshold of specialization, also the clay paste does not show any specific change throughout the time</w:t>
-      </w:r>
-    </w:p>
-    <w:p>
-      <w:pPr>
-        <w:pStyle w:val="Compact"/>
-        <w:numPr>
-          <w:numId w:val="1002"/>
-          <w:ilvl w:val="0"/>
-        </w:numPr>
-      </w:pPr>
-      <w:r>
         <w:t xml:space="preserve">shape as an symbol</w:t>
       </w:r>
     </w:p>
     <w:p>
       <w:pPr>
+        <w:pStyle w:val="Heading1"/>
+      </w:pPr>
+      <w:bookmarkStart w:id="38" w:name="conclusion"/>
+      <w:r>
+        <w:t xml:space="preserve">Conclusion</w:t>
+      </w:r>
+      <w:bookmarkEnd w:id="38"/>
+    </w:p>
+    <w:p>
+      <w:pPr>
         <w:pStyle w:val="FirstParagraph"/>
       </w:pPr>
       <w:r>
-        <w:t xml:space="preserve">Previous investigations at Kiwulan suggest an unequal distribution pattern of prestige goods, particularly trade ornaments, during the presence of the European that hints the emergence of social inequality. We examine the degree of the ceramic standardization as an indicator of the presence of ceramic specialization that is usually associate with social differentiation, such as the elite control</w:t>
-      </w:r>
-      <w:r>
-        <w:t xml:space="preserve"> </w:t>
-      </w:r>
-      <w:r>
-        <w:t xml:space="preserve">(Costin, 2001; Junker, 1999)</w:t>
-      </w:r>
-      <w:r>
-        <w:t xml:space="preserve">. The results confirm that the differences in pottery shapes can be detected using EFA method, indicating the foreign influences on the indigenous society- the Europeans in the 17th century and the Chinese in the 19th century. There are significant differences between pre-European period and post-European period (P-value &lt; 0.05), and between Chinese contact and either pre-European or post-European (P-value &lt; 0.01). The clay paste remains similar across different phases in relation to the increasing standardization of the pottery shape based on the petrographic analysis. More standardized shape in the Chinese period might indicate the appearance of specialized group. The pottery shape during the Chinese period tend to be short with oval-shaped body showing wider body diameter compared to previous two phases. To figure out whether this change is related to the function of pot, we made an attempt to conduct lipid analysis for potsherds samples to identify the source of residue absorbed into the fabric. However, we did not obtain useful results due to a low lipid yield, which might result from the thin and less porous fabric where not enough room for absorbing food residue [citation].</w:t>
-      </w:r>
-    </w:p>
-    <w:p>
-      <w:pPr>
-        <w:pStyle w:val="BodyText"/>
-      </w:pPr>
-      <w:r>
-        <w:t xml:space="preserve">Although there is differences in pottery shape between pre-European and post-European period, it is more significant in the Chinese period with more standardized pottery shape. The results support part of our hypothesis that foreign influences had impacts on the emergence of social inequality in local indigenous society, however, stronger in the Chinese period instead of the European period that we originally thought to be. The hypothesis of emergence of social inequality based on the monopolies for long-distance trade brought by the Europeans was not fully supported. The nature and context of the interaction with the foreign presences might give an insight into the different degree of standardized pottery. Compared to other region in Taiwan, the European colonial control was weak in Yilan due to the relatively isolated location by mountains and the economic consideration of the Spanish and the Dutch who prefer northern Taiwan as trading base. Yilan could be seen as a place experienced indirect influences by the European trade network and their colonial activities in a pericolonial context</w:t>
-      </w:r>
-      <w:r>
-        <w:t xml:space="preserve"> </w:t>
-      </w:r>
-      <w:r>
-        <w:t xml:space="preserve">(Acabado, 2017)</w:t>
-      </w:r>
-      <w:r>
-        <w:t xml:space="preserve">. On the contrary, the interaction between indigenous people and the Chinese in the 19th century was more intense and direct since those Chinese immigrants settled in Yilan and lived closely with indigenous societies. This direct influence is reflected by the archaeological evidence of large amount of Chinese porcelains and distinctive architectural bricks and tiles used by Chinese</w:t>
-      </w:r>
-      <w:r>
-        <w:t xml:space="preserve"> </w:t>
-      </w:r>
-      <w:r>
-        <w:t xml:space="preserve">(</w:t>
-      </w:r>
-      <w:r>
-        <w:rPr>
-          <w:b/>
-        </w:rPr>
-        <w:t xml:space="preserve">???</w:t>
-      </w:r>
-      <w:r>
-        <w:t xml:space="preserve">)</w:t>
-      </w:r>
-      <w:r>
-        <w:t xml:space="preserve">. Also, the finding of adoption of coffin in mortuary practice that viewed as an ethnic symbol for Chinese was observed</w:t>
-      </w:r>
-      <w:r>
-        <w:t xml:space="preserve"> </w:t>
-      </w:r>
-      <w:r>
-        <w:t xml:space="preserve">(Chen, 2007)</w:t>
-      </w:r>
-      <w:r>
-        <w:t xml:space="preserve">.</w:t>
+        <w:t xml:space="preserve">An increasing standardization of shape of pottery during the Chinese contact period compared to the other two periods is observed. This study provide an comparable basis for our understanding of the standardized pottery as an indicator of social changes in a cultural contact conditions. Northeastern Taiwan had been encountered two major foreign contacts in the 17th century with the Europeans and 19th century with the Chines immigrants. It shows that the standardization of pottery shape appears during the European presence and increased in the Chinese period. This may suggest that an emergence of specialized groups or a consensus of the adoption of similar shape of pottery in the society. These results are important to understand the influence of culture contact on local indigenous societies and answer the anthropological question that concerns the the mechanisms for social changes. In addition, our case study, which includes an openly available research compendium of R code suitable for use with any other assemblage, will help to expand the use of shape-based quantitative methods to questions about craft specialization and standardization in prehistoric technologies.</w:t>
       </w:r>
     </w:p>
     <w:p>
       <w:pPr>
         <w:pStyle w:val="Heading1"/>
       </w:pPr>
-      <w:bookmarkStart w:id="38" w:name="conclusion"/>
-      <w:r>
-        <w:t xml:space="preserve">Conclusion</w:t>
-      </w:r>
-      <w:bookmarkEnd w:id="38"/>
+      <w:bookmarkStart w:id="39" w:name="acknowledgements"/>
+      <w:r>
+        <w:t xml:space="preserve">Acknowledgements</w:t>
+      </w:r>
+      <w:bookmarkEnd w:id="39"/>
     </w:p>
     <w:p>
       <w:pPr>
         <w:pStyle w:val="FirstParagraph"/>
       </w:pPr>
       <w:r>
-        <w:t xml:space="preserve">An increasing standardization of shape of pottery during the Chinese contact period compared to the other two periods is observed. This study provide an comparable basis for our understanding of the standardized pottery as an indicator of social changes in a cultural contact conditions. Northeastern Taiwan had been encountered two major foreign contacts in the 17th century with the Europeans and 19th century with the Chines immigrants. It shows that the standardization of pottery shape appears during the European presence and increased in the Chinese period. This may suggest that an emergence of specialized groups or a consensus of the adoption of similar shape of pottery in the society. These results are important to understand the influence of culture contact on local indigenous societies and answer the anthropological question that concerns the the mechanisms for social changes. In addition, our case study, which includes an openly available research compendium of R code suitable for use with any other assemblage, will help to expand the use of shape-based quantitative methods to questions about craft specialization and standardization in prehistoric technologies.</w:t>
-      </w:r>
+        <w:t xml:space="preserve">We would like to thank the Yilan County Cultural Affairs Bureau in Taiwan for permitting access to the pottery used in this study and providing the shape images. We thank Dr. Wen-Shan Chen in the Department of Geosciences, National Taiwan University for his invaluable guidance of petrographic analysis at his lab. This research used statistical consulting resources provided by the Center for Statistics and the Social Sciences, University of Washington.</w:t>
+      </w:r>
+    </w:p>
+    <w:p>
+      <w:pPr>
+        <w:pStyle w:val="Heading5"/>
+      </w:pPr>
+      <w:bookmarkStart w:id="40" w:name="pagebreak"/>
+      <w:r>
+        <w:t xml:space="preserve">pagebreak</w:t>
+      </w:r>
+      <w:bookmarkEnd w:id="40"/>
     </w:p>
     <w:p>
       <w:pPr>
         <w:pStyle w:val="Heading1"/>
       </w:pPr>
-      <w:bookmarkStart w:id="39" w:name="acknowledgements"/>
-      <w:r>
-        <w:t xml:space="preserve">Acknowledgements</w:t>
-      </w:r>
-      <w:bookmarkEnd w:id="39"/>
-    </w:p>
-    <w:p>
-      <w:pPr>
-        <w:pStyle w:val="FirstParagraph"/>
-      </w:pPr>
-      <w:r>
-        <w:t xml:space="preserve">We would like to thank the Yilan County Cultural Affairs Bureau in Taiwan for permitting access to the pottery used in this study. We thank Dr. Wen-Shan Chen in the Department of Geosciences, National Taiwan University for his invaluable guidance for petrographic analysis in his lab.</w:t>
-      </w:r>
-    </w:p>
-    <w:p>
-      <w:pPr>
-        <w:pStyle w:val="Heading5"/>
-      </w:pPr>
-      <w:bookmarkStart w:id="40" w:name="pagebreak"/>
-      <w:r>
-        <w:t xml:space="preserve">pagebreak</w:t>
-      </w:r>
-      <w:bookmarkEnd w:id="40"/>
-    </w:p>
-    <w:p>
-      <w:pPr>
-        <w:pStyle w:val="Heading1"/>
-      </w:pPr>
       <w:bookmarkStart w:id="41" w:name="references"/>
       <w:r>
         <w:t xml:space="preserve">References</w:t>
       </w:r>
       <w:bookmarkEnd w:id="41"/>
     </w:p>
-    <w:bookmarkStart w:id="99" w:name="refs"/>
+    <w:bookmarkStart w:id="101" w:name="refs"/>
     <w:bookmarkStart w:id="42" w:name="ref-Acabado2017"/>
     <w:p>
       <w:pPr>
@@ -5023,7 +5080,17 @@
       </w:r>
     </w:p>
     <w:bookmarkEnd w:id="50"/>
-    <w:bookmarkStart w:id="51" w:name="ref-Bonhomme2014"/>
+    <w:bookmarkStart w:id="51" w:name="ref-Boness2015"/>
+    <w:p>
+      <w:pPr>
+        <w:pStyle w:val="BodyText"/>
+      </w:pPr>
+      <w:r>
+        <w:t xml:space="preserve">Boness, D., Clarke, J., Goren, Y., 2015. Ceramic neolithic pottery in cyprus—origin, technology and possible implications for social structure and identity. Levant 47, 233–254.</w:t>
+      </w:r>
+    </w:p>
+    <w:bookmarkEnd w:id="51"/>
+    <w:bookmarkStart w:id="52" w:name="ref-Bonhomme2014"/>
     <w:p>
       <w:pPr>
         <w:pStyle w:val="BodyText"/>
@@ -5032,8 +5099,8 @@
         <w:t xml:space="preserve">Bonhomme, V., Picq, S., Gaucherel, C., Claude, J., others, 2014. Momocs: Outline analysis using r. Journal of Statistical Software 56, 1–24.</w:t>
       </w:r>
     </w:p>
-    <w:bookmarkEnd w:id="51"/>
-    <w:bookmarkStart w:id="52" w:name="ref-Bookstein1997"/>
+    <w:bookmarkEnd w:id="52"/>
+    <w:bookmarkStart w:id="53" w:name="ref-Bookstein1997"/>
     <w:p>
       <w:pPr>
         <w:pStyle w:val="BodyText"/>
@@ -5042,8 +5109,8 @@
         <w:t xml:space="preserve">Bookstein, F.L., 1997. Landmark methods for forms without landmarks: Morphometrics of group differences in outline shape. Medical image analysis 1, 225–243.</w:t>
       </w:r>
     </w:p>
-    <w:bookmarkEnd w:id="52"/>
-    <w:bookmarkStart w:id="53" w:name="ref-Bookstein1991"/>
+    <w:bookmarkEnd w:id="53"/>
+    <w:bookmarkStart w:id="54" w:name="ref-Bookstein1991"/>
     <w:p>
       <w:pPr>
         <w:pStyle w:val="BodyText"/>
@@ -5052,8 +5119,8 @@
         <w:t xml:space="preserve">Bookstein, F.L., 1991. Morphometric tools for landmark data: Geometry and biology. Cambridge University Press.</w:t>
       </w:r>
     </w:p>
-    <w:bookmarkEnd w:id="53"/>
-    <w:bookmarkStart w:id="54" w:name="ref-Buchanan2019"/>
+    <w:bookmarkEnd w:id="54"/>
+    <w:bookmarkStart w:id="55" w:name="ref-Buchanan2019"/>
     <w:p>
       <w:pPr>
         <w:pStyle w:val="BodyText"/>
@@ -5062,8 +5129,8 @@
         <w:t xml:space="preserve">Buchanan, B., Collard, M., O’Brien, M.J., 2019. Geometric morphometric analyses support incorporating the goshen point type into plainview. American Antiquity 1–11.</w:t>
       </w:r>
     </w:p>
-    <w:bookmarkEnd w:id="54"/>
-    <w:bookmarkStart w:id="55" w:name="ref-Cardillo2010"/>
+    <w:bookmarkEnd w:id="55"/>
+    <w:bookmarkStart w:id="56" w:name="ref-Cardillo2010"/>
     <w:p>
       <w:pPr>
         <w:pStyle w:val="BodyText"/>
@@ -5072,8 +5139,8 @@
         <w:t xml:space="preserve">Cardillo, M., 2010. Some applications of geometric morphometrics to archaeology, in: Elewa, A.M.T. (Ed.), Morphometrics for Nonmorphometricians. Springer, pp. 325–341.</w:t>
       </w:r>
     </w:p>
-    <w:bookmarkEnd w:id="55"/>
-    <w:bookmarkStart w:id="56" w:name="ref-Chen2007"/>
+    <w:bookmarkEnd w:id="56"/>
+    <w:bookmarkStart w:id="57" w:name="ref-Chen2007"/>
     <w:p>
       <w:pPr>
         <w:pStyle w:val="BodyText"/>
@@ -5082,8 +5149,8 @@
         <w:t xml:space="preserve">Chen, Y.-p., 2007. Qi wu lan yi zhi qiang jiu fa jue bao gao [report on the archaeological excavations at ki-wu-lan site]. Lanyang museum, Yilan, Taiwan.</w:t>
       </w:r>
     </w:p>
-    <w:bookmarkEnd w:id="56"/>
-    <w:bookmarkStart w:id="57" w:name="ref-Claude2008"/>
+    <w:bookmarkEnd w:id="57"/>
+    <w:bookmarkStart w:id="58" w:name="ref-Claude2008"/>
     <w:p>
       <w:pPr>
         <w:pStyle w:val="BodyText"/>
@@ -5092,8 +5159,8 @@
         <w:t xml:space="preserve">Claude, J., 2008. Morphometrics with r. Springer Science &amp; Business Media.</w:t>
       </w:r>
     </w:p>
-    <w:bookmarkEnd w:id="57"/>
-    <w:bookmarkStart w:id="58" w:name="ref-Costin2001"/>
+    <w:bookmarkEnd w:id="58"/>
+    <w:bookmarkStart w:id="59" w:name="ref-Costin2001"/>
     <w:p>
       <w:pPr>
         <w:pStyle w:val="BodyText"/>
@@ -5102,8 +5169,8 @@
         <w:t xml:space="preserve">Costin, C.L., 2001. Craft production systems, in: Archaeology at the Millennium. Springer, pp. 273–327.</w:t>
       </w:r>
     </w:p>
-    <w:bookmarkEnd w:id="58"/>
-    <w:bookmarkStart w:id="59" w:name="ref-Costin1991"/>
+    <w:bookmarkEnd w:id="59"/>
+    <w:bookmarkStart w:id="60" w:name="ref-Costin1991"/>
     <w:p>
       <w:pPr>
         <w:pStyle w:val="BodyText"/>
@@ -5112,8 +5179,8 @@
         <w:t xml:space="preserve">Costin, C.L., 1991. Craft specialization: Issues in defining, documenting, and explaining the organization of production. Archaeological method and theory 1–56.</w:t>
       </w:r>
     </w:p>
-    <w:bookmarkEnd w:id="59"/>
-    <w:bookmarkStart w:id="60" w:name="ref-Dietler2015"/>
+    <w:bookmarkEnd w:id="60"/>
+    <w:bookmarkStart w:id="61" w:name="ref-Dietler2015"/>
     <w:p>
       <w:pPr>
         <w:pStyle w:val="BodyText"/>
@@ -5122,8 +5189,8 @@
         <w:t xml:space="preserve">Dietler, M., 2015. Archaeologies of colonialism: Consumption, entanglement, and violence in ancient mediterranean france. Univ of California Press.</w:t>
       </w:r>
     </w:p>
-    <w:bookmarkEnd w:id="60"/>
-    <w:bookmarkStart w:id="61" w:name="ref-Dietler2005"/>
+    <w:bookmarkEnd w:id="61"/>
+    <w:bookmarkStart w:id="62" w:name="ref-Dietler2005"/>
     <w:p>
       <w:pPr>
         <w:pStyle w:val="BodyText"/>
@@ -5132,8 +5199,8 @@
         <w:t xml:space="preserve">Dietler, M., 2005. The archaeology of colonization and the colonization of archaeology: Theoretical challenges from an ancient mediterranean colonial encounter, in: Stein, G. (Ed.), The Archaeology of Colonial Encounters: Comparative Perspectives. NM: Sch. Am. Res. Press, Santa Fe, pp. 33–68.</w:t>
       </w:r>
     </w:p>
-    <w:bookmarkEnd w:id="61"/>
-    <w:bookmarkStart w:id="62" w:name="ref-Dietler1997"/>
+    <w:bookmarkEnd w:id="62"/>
+    <w:bookmarkStart w:id="63" w:name="ref-Dietler1997"/>
     <w:p>
       <w:pPr>
         <w:pStyle w:val="BodyText"/>
@@ -5142,8 +5209,8 @@
         <w:t xml:space="preserve">Dietler, M., 1997. The iron age in mediterranean france: Colonial encounters, entanglements, and transformations. Journal of World Prehistory 11, 269–358.</w:t>
       </w:r>
     </w:p>
-    <w:bookmarkEnd w:id="62"/>
-    <w:bookmarkStart w:id="63" w:name="ref-Eerkens2001"/>
+    <w:bookmarkEnd w:id="63"/>
+    <w:bookmarkStart w:id="64" w:name="ref-Eerkens2001"/>
     <w:p>
       <w:pPr>
         <w:pStyle w:val="BodyText"/>
@@ -5152,8 +5219,18 @@
         <w:t xml:space="preserve">Eerkens, J.W., Bettinger, R.L., 2001. Techniques for assessing standardization in artifact assemblages: Can we scale material variability? American Antiquity 66, 493–504.</w:t>
       </w:r>
     </w:p>
-    <w:bookmarkEnd w:id="63"/>
-    <w:bookmarkStart w:id="64" w:name="ref-Feinman2000"/>
+    <w:bookmarkEnd w:id="64"/>
+    <w:bookmarkStart w:id="65" w:name="ref-Evershed2008"/>
+    <w:p>
+      <w:pPr>
+        <w:pStyle w:val="BodyText"/>
+      </w:pPr>
+      <w:r>
+        <w:t xml:space="preserve">Evershed, R.P., 2008. Organic residue analysis in archaeology: The archaeological biomarker revolution. Archaeometry 50, 895–924.</w:t>
+      </w:r>
+    </w:p>
+    <w:bookmarkEnd w:id="65"/>
+    <w:bookmarkStart w:id="66" w:name="ref-Feinman2000"/>
     <w:p>
       <w:pPr>
         <w:pStyle w:val="BodyText"/>
@@ -5162,8 +5239,8 @@
         <w:t xml:space="preserve">Feinman, G.M., 2000. Corporate/network: New perspectives on models of political action and the puebloan southwest. Social Theory in Archaeology, University of Utah Press, Salt Lake City 31–51.</w:t>
       </w:r>
     </w:p>
-    <w:bookmarkEnd w:id="64"/>
-    <w:bookmarkStart w:id="65" w:name="ref-Fox2015"/>
+    <w:bookmarkEnd w:id="66"/>
+    <w:bookmarkStart w:id="67" w:name="ref-Fox2015"/>
     <w:p>
       <w:pPr>
         <w:pStyle w:val="BodyText"/>
@@ -5172,8 +5249,8 @@
         <w:t xml:space="preserve">Fox, A.N., 2015. A study of late woodland projectile point typology in new york using elliptical fourier outline analysis. Journal of Archaeological Science: Reports 4, 501–509.</w:t>
       </w:r>
     </w:p>
-    <w:bookmarkEnd w:id="65"/>
-    <w:bookmarkStart w:id="66" w:name="ref-Given2004"/>
+    <w:bookmarkEnd w:id="67"/>
+    <w:bookmarkStart w:id="68" w:name="ref-Given2004"/>
     <w:p>
       <w:pPr>
         <w:pStyle w:val="BodyText"/>
@@ -5182,8 +5259,8 @@
         <w:t xml:space="preserve">Given, M., 2004. The archaeology of the colonized. Routledge, London; New York.</w:t>
       </w:r>
     </w:p>
-    <w:bookmarkEnd w:id="66"/>
-    <w:bookmarkStart w:id="67" w:name="ref-Gunz2013"/>
+    <w:bookmarkEnd w:id="68"/>
+    <w:bookmarkStart w:id="69" w:name="ref-Gunz2013"/>
     <w:p>
       <w:pPr>
         <w:pStyle w:val="BodyText"/>
@@ -5192,8 +5269,8 @@
         <w:t xml:space="preserve">Gunz, P., Mitteroecker, P., 2013. Semilandmarks: A method for quantifying curves and surfaces. Hystrix, the Italian Journal of Mammalogy 24, 103–109.</w:t>
       </w:r>
     </w:p>
-    <w:bookmarkEnd w:id="67"/>
-    <w:bookmarkStart w:id="68" w:name="ref-Haruda2019"/>
+    <w:bookmarkEnd w:id="69"/>
+    <w:bookmarkStart w:id="70" w:name="ref-Haruda2019"/>
     <w:p>
       <w:pPr>
         <w:pStyle w:val="BodyText"/>
@@ -5202,8 +5279,8 @@
         <w:t xml:space="preserve">Haruda, A., Varfolomeev, V., Goriachev, A., Yermolayeva, A., Outram, A., 2019. A new zooarchaeological application for geometric morphometric methods: Distinguishing ovis aries morphotypes to address connectivity and mobility of prehistoric central asian pastoralists. Journal of Archaeological Science 107, 50–57.</w:t>
       </w:r>
     </w:p>
-    <w:bookmarkEnd w:id="68"/>
-    <w:bookmarkStart w:id="69" w:name="ref-Hirshman2010"/>
+    <w:bookmarkEnd w:id="70"/>
+    <w:bookmarkStart w:id="71" w:name="ref-Hirshman2010"/>
     <w:p>
       <w:pPr>
         <w:pStyle w:val="BodyText"/>
@@ -5212,8 +5289,8 @@
         <w:t xml:space="preserve">Hirshman, A.J., Lovis, W.A., Pollard, H.P., 2010. Specialization of ceramic production: A sherd assemblage based analytic perspective. Journal of Anthropological Archaeology 29, 265–277.</w:t>
       </w:r>
     </w:p>
-    <w:bookmarkEnd w:id="69"/>
-    <w:bookmarkStart w:id="70" w:name="ref-Hoggard2019"/>
+    <w:bookmarkEnd w:id="71"/>
+    <w:bookmarkStart w:id="72" w:name="ref-Hoggard2019"/>
     <w:p>
       <w:pPr>
         <w:pStyle w:val="BodyText"/>
@@ -5222,8 +5299,8 @@
         <w:t xml:space="preserve">Hoggard, C.S., McNabb, J., Cole, J.N., 2019. The application of elliptic fourier analysis in understanding biface shape and symmetry through the british acheulean. Journal of Paleolithic Archaeology 2, 115–133.</w:t>
       </w:r>
     </w:p>
-    <w:bookmarkEnd w:id="70"/>
-    <w:bookmarkStart w:id="71" w:name="ref-Iovictua2010"/>
+    <w:bookmarkEnd w:id="72"/>
+    <w:bookmarkStart w:id="73" w:name="ref-Iovictua2010"/>
     <w:p>
       <w:pPr>
         <w:pStyle w:val="BodyText"/>
@@ -5232,8 +5309,8 @@
         <w:t xml:space="preserve">Ioviţă, R., 2010. Comparing stone tool resharpening trajectories with the aid of elliptical fourier analysis, in: New Perspectives on Old Stones. Springer, pp. 235–253.</w:t>
       </w:r>
     </w:p>
-    <w:bookmarkEnd w:id="71"/>
-    <w:bookmarkStart w:id="72" w:name="ref-Junker1999"/>
+    <w:bookmarkEnd w:id="73"/>
+    <w:bookmarkStart w:id="74" w:name="ref-Junker1999"/>
     <w:p>
       <w:pPr>
         <w:pStyle w:val="BodyText"/>
@@ -5242,8 +5319,8 @@
         <w:t xml:space="preserve">Junker, L.L., 1999. Raiding, trading, and feasting: The political economy of philippine chiefdoms. University of Hawaii Press.</w:t>
       </w:r>
     </w:p>
-    <w:bookmarkEnd w:id="72"/>
-    <w:bookmarkStart w:id="73" w:name="ref-Junker1993"/>
+    <w:bookmarkEnd w:id="74"/>
+    <w:bookmarkStart w:id="75" w:name="ref-Junker1993"/>
     <w:p>
       <w:pPr>
         <w:pStyle w:val="BodyText"/>
@@ -5252,8 +5329,8 @@
         <w:t xml:space="preserve">Junker, L.L., 1993. Craft goods specialization and prestige goods exchange in philippine chiefdoms of the fifteenth and sixteenth centuries. Asian Perspectives 1–35.</w:t>
       </w:r>
     </w:p>
-    <w:bookmarkEnd w:id="73"/>
-    <w:bookmarkStart w:id="74" w:name="ref-Kuhl1982"/>
+    <w:bookmarkEnd w:id="75"/>
+    <w:bookmarkStart w:id="76" w:name="ref-Kuhl1982"/>
     <w:p>
       <w:pPr>
         <w:pStyle w:val="BodyText"/>
@@ -5262,8 +5339,8 @@
         <w:t xml:space="preserve">Kuhl, F.P., Giardina, C.R., 1982. Elliptic fourier features of a closed contour. Computer graphics and image processing 18, 236–258.</w:t>
       </w:r>
     </w:p>
-    <w:bookmarkEnd w:id="74"/>
-    <w:bookmarkStart w:id="75" w:name="ref-Lawing2010"/>
+    <w:bookmarkEnd w:id="76"/>
+    <w:bookmarkStart w:id="77" w:name="ref-Lawing2010"/>
     <w:p>
       <w:pPr>
         <w:pStyle w:val="BodyText"/>
@@ -5272,8 +5349,8 @@
         <w:t xml:space="preserve">Lawing, A.M., Polly, P.D., 2010. Geometric morphometrics: Recent applications to the study of evolution and development. Journal of Zoology 280, 1–7.</w:t>
       </w:r>
     </w:p>
-    <w:bookmarkEnd w:id="75"/>
-    <w:bookmarkStart w:id="76" w:name="ref-Lycett2013"/>
+    <w:bookmarkEnd w:id="77"/>
+    <w:bookmarkStart w:id="78" w:name="ref-Lycett2013"/>
     <w:p>
       <w:pPr>
         <w:pStyle w:val="BodyText"/>
@@ -5282,8 +5359,8 @@
         <w:t xml:space="preserve">Lycett, S.J., Cramon-Taubadel, N. von, 2013. A 3D morphometric analysis of surface geometry in levallois cores: Patterns of stability and variability across regions and their implications. Journal of Archaeological Science 40, 1508–1517.</w:t>
       </w:r>
     </w:p>
-    <w:bookmarkEnd w:id="76"/>
-    <w:bookmarkStart w:id="78" w:name="ref-Marwick2017"/>
+    <w:bookmarkEnd w:id="78"/>
+    <w:bookmarkStart w:id="80" w:name="ref-Marwick2017"/>
     <w:p>
       <w:pPr>
         <w:pStyle w:val="BodyText"/>
@@ -5294,7 +5371,7 @@
       <w:r>
         <w:t xml:space="preserve"> </w:t>
       </w:r>
-      <w:hyperlink r:id="rId77">
+      <w:hyperlink r:id="rId79">
         <w:r>
           <w:rPr>
             <w:rStyle w:val="Hyperlink"/>
@@ -5303,8 +5380,8 @@
         </w:r>
       </w:hyperlink>
     </w:p>
-    <w:bookmarkEnd w:id="78"/>
-    <w:bookmarkStart w:id="79" w:name="ref-Marwick2018"/>
+    <w:bookmarkEnd w:id="80"/>
+    <w:bookmarkStart w:id="81" w:name="ref-Marwick2018"/>
     <w:p>
       <w:pPr>
         <w:pStyle w:val="BodyText"/>
@@ -5313,8 +5390,8 @@
         <w:t xml:space="preserve">Marwick, B., Boettiger, C., Mullen, L., 2018. Packaging data analytical work reproducibly using r (and friends). The American Statistician 72, 80–88.</w:t>
       </w:r>
     </w:p>
-    <w:bookmarkEnd w:id="79"/>
-    <w:bookmarkStart w:id="80" w:name="ref-Marwick2019"/>
+    <w:bookmarkEnd w:id="81"/>
+    <w:bookmarkStart w:id="82" w:name="ref-Marwick2019"/>
     <w:p>
       <w:pPr>
         <w:pStyle w:val="BodyText"/>
@@ -5323,8 +5400,8 @@
         <w:t xml:space="preserve">Marwick, B., Krishnamoorthy, K., n.d. Cvequality: Tests for the equality of coefficients of variation from multiple groups.</w:t>
       </w:r>
     </w:p>
-    <w:bookmarkEnd w:id="80"/>
-    <w:bookmarkStart w:id="81" w:name="ref-Meloro2015"/>
+    <w:bookmarkEnd w:id="82"/>
+    <w:bookmarkStart w:id="83" w:name="ref-Meloro2015"/>
     <w:p>
       <w:pPr>
         <w:pStyle w:val="BodyText"/>
@@ -5333,8 +5410,8 @@
         <w:t xml:space="preserve">Meloro, C., Hudson, A., Rook, L., 2015. Feeding habits of extant and fossil canids as determined by their skull geometry. Journal of Zoology 295, 178–188.</w:t>
       </w:r>
     </w:p>
-    <w:bookmarkEnd w:id="81"/>
-    <w:bookmarkStart w:id="82" w:name="ref-Mullins2011"/>
+    <w:bookmarkEnd w:id="83"/>
+    <w:bookmarkStart w:id="84" w:name="ref-Mullins2011"/>
     <w:p>
       <w:pPr>
         <w:pStyle w:val="BodyText"/>
@@ -5343,8 +5420,8 @@
         <w:t xml:space="preserve">Mullins, P.R., 2011. The archaeology of consumption. Annual Review of Anthropology 40, 133–144.</w:t>
       </w:r>
     </w:p>
-    <w:bookmarkEnd w:id="82"/>
-    <w:bookmarkStart w:id="83" w:name="ref-Rlanguage2019"/>
+    <w:bookmarkEnd w:id="84"/>
+    <w:bookmarkStart w:id="85" w:name="ref-Rlanguage2019"/>
     <w:p>
       <w:pPr>
         <w:pStyle w:val="BodyText"/>
@@ -5353,8 +5430,8 @@
         <w:t xml:space="preserve">R Core Team, 2019. R: A language and environment for statistical computing. R Foundation for Statistical Computing, Vienna, Austria.</w:t>
       </w:r>
     </w:p>
-    <w:bookmarkEnd w:id="83"/>
-    <w:bookmarkStart w:id="84" w:name="ref-Rice1991"/>
+    <w:bookmarkEnd w:id="85"/>
+    <w:bookmarkStart w:id="86" w:name="ref-Rice1991"/>
     <w:p>
       <w:pPr>
         <w:pStyle w:val="BodyText"/>
@@ -5363,8 +5440,8 @@
         <w:t xml:space="preserve">Rice, P.M., 1991. Specialization, standardization, and diversity: A retrospective, in: Bishop, R.L., Lange, F.W. (Eds.), The Ceramic Legacy of Anna O. Shepard. University Press of Colorado Boulder, pp. 257–279.</w:t>
       </w:r>
     </w:p>
-    <w:bookmarkEnd w:id="84"/>
-    <w:bookmarkStart w:id="85" w:name="ref-Roux2015"/>
+    <w:bookmarkEnd w:id="86"/>
+    <w:bookmarkStart w:id="87" w:name="ref-Roux2015"/>
     <w:p>
       <w:pPr>
         <w:pStyle w:val="BodyText"/>
@@ -5373,8 +5450,8 @@
         <w:t xml:space="preserve">Roux, V., 2015. Standardization of ceramic assemblages: Transmission mechanisms and diffusion of morpho-functional traits across social boundaries. Journal of anthropological archaeology 40, 1–9.</w:t>
       </w:r>
     </w:p>
-    <w:bookmarkEnd w:id="85"/>
-    <w:bookmarkStart w:id="86" w:name="ref-Roux2003"/>
+    <w:bookmarkEnd w:id="87"/>
+    <w:bookmarkStart w:id="88" w:name="ref-Roux2003"/>
     <w:p>
       <w:pPr>
         <w:pStyle w:val="BodyText"/>
@@ -5383,8 +5460,8 @@
         <w:t xml:space="preserve">Roux, V., 2003. Ceramic standardization and intensity of production: Quantifying degrees of specialization. American Antiquity 68, 768–782.</w:t>
       </w:r>
     </w:p>
-    <w:bookmarkEnd w:id="86"/>
-    <w:bookmarkStart w:id="87" w:name="ref-Roux2018"/>
+    <w:bookmarkEnd w:id="88"/>
+    <w:bookmarkStart w:id="89" w:name="ref-Roux2018"/>
     <w:p>
       <w:pPr>
         <w:pStyle w:val="BodyText"/>
@@ -5393,8 +5470,8 @@
         <w:t xml:space="preserve">Roux, V., Karasik, A., 2018. Standardized vessels and number of potters: Looking for individual production, in: Ina Miloglav, J.V. (Ed.), Artisans Rule: Product Standardization and Craft Specialization in Prehistoric Society. Cambridge Scholars Publishing, pp. 20–39.</w:t>
       </w:r>
     </w:p>
-    <w:bookmarkEnd w:id="87"/>
-    <w:bookmarkStart w:id="88" w:name="ref-Scaramelli2005"/>
+    <w:bookmarkEnd w:id="89"/>
+    <w:bookmarkStart w:id="90" w:name="ref-Scaramelli2005"/>
     <w:p>
       <w:pPr>
         <w:pStyle w:val="BodyText"/>
@@ -5403,8 +5480,8 @@
         <w:t xml:space="preserve">Scaramelli, F., Scaramelli, K.T. de, 2005. The roles of material culture in the colonization of the orinoco, venezuela. Journal of Social Archaeology 5, 135–168.</w:t>
       </w:r>
     </w:p>
-    <w:bookmarkEnd w:id="88"/>
-    <w:bookmarkStart w:id="89" w:name="ref-Silliman2001"/>
+    <w:bookmarkEnd w:id="90"/>
+    <w:bookmarkStart w:id="91" w:name="ref-Silliman2001"/>
     <w:p>
       <w:pPr>
         <w:pStyle w:val="BodyText"/>
@@ -5413,8 +5490,8 @@
         <w:t xml:space="preserve">Silliman, S., 2001. Agency, practical politics and the archaeology of culture contact. Journal of social archaeology 1, 190–209.</w:t>
       </w:r>
     </w:p>
-    <w:bookmarkEnd w:id="89"/>
-    <w:bookmarkStart w:id="90" w:name="ref-Silliman2005"/>
+    <w:bookmarkEnd w:id="91"/>
+    <w:bookmarkStart w:id="92" w:name="ref-Silliman2005"/>
     <w:p>
       <w:pPr>
         <w:pStyle w:val="BodyText"/>
@@ -5423,8 +5500,8 @@
         <w:t xml:space="preserve">Silliman, S.W., 2005. Culture contact or colonialism? Challenges in the archaeology of native North America. American Antiquity 55–74.</w:t>
       </w:r>
     </w:p>
-    <w:bookmarkEnd w:id="90"/>
-    <w:bookmarkStart w:id="91" w:name="ref-Slice2007"/>
+    <w:bookmarkEnd w:id="92"/>
+    <w:bookmarkStart w:id="93" w:name="ref-Slice2007"/>
     <w:p>
       <w:pPr>
         <w:pStyle w:val="BodyText"/>
@@ -5433,8 +5510,8 @@
         <w:t xml:space="preserve">Slice, D.E., 2007. Geometric morphometrics. Annu. Rev. Anthropol. 36, 261–281.</w:t>
       </w:r>
     </w:p>
-    <w:bookmarkEnd w:id="91"/>
-    <w:bookmarkStart w:id="92" w:name="ref-Stark1995economic"/>
+    <w:bookmarkEnd w:id="93"/>
+    <w:bookmarkStart w:id="94" w:name="ref-Stark1995economic"/>
     <w:p>
       <w:pPr>
         <w:pStyle w:val="BodyText"/>
@@ -5443,8 +5520,8 @@
         <w:t xml:space="preserve">Stark, B.L., 1995a. Economic intensification and ceramic specialization in the philippines: A view from kalinga. Research in Economic Anthropology 16, 179–226.</w:t>
       </w:r>
     </w:p>
-    <w:bookmarkEnd w:id="92"/>
-    <w:bookmarkStart w:id="93" w:name="ref-Stark1995"/>
+    <w:bookmarkEnd w:id="94"/>
+    <w:bookmarkStart w:id="95" w:name="ref-Stark1995"/>
     <w:p>
       <w:pPr>
         <w:pStyle w:val="BodyText"/>
@@ -5453,8 +5530,8 @@
         <w:t xml:space="preserve">Stark, B.L., 1995b. Problems in analysis of standardization and specialization in pottery, in: Mills, B.J., Crown, P.L. (Eds.), Ceramic Production in the American Southwest. The University of Arizona Press, Tucson, pp. 231–267.</w:t>
       </w:r>
     </w:p>
-    <w:bookmarkEnd w:id="93"/>
-    <w:bookmarkStart w:id="94" w:name="ref-Tite1999"/>
+    <w:bookmarkEnd w:id="95"/>
+    <w:bookmarkStart w:id="96" w:name="ref-Tite1999"/>
     <w:p>
       <w:pPr>
         <w:pStyle w:val="BodyText"/>
@@ -5463,8 +5540,8 @@
         <w:t xml:space="preserve">Tite, M.S., 1999. Pottery production, distribution, and consumption—the contribution of the physical sciences. Journal of archaeological method and theory 6, 181–233.</w:t>
       </w:r>
     </w:p>
-    <w:bookmarkEnd w:id="94"/>
-    <w:bookmarkStart w:id="95" w:name="ref-Topi2018"/>
+    <w:bookmarkEnd w:id="96"/>
+    <w:bookmarkStart w:id="97" w:name="ref-Topi2018"/>
     <w:p>
       <w:pPr>
         <w:pStyle w:val="BodyText"/>
@@ -5473,8 +5550,8 @@
         <w:t xml:space="preserve">Topi, J.R., VanPool, C.S., Waller, K.D., VanPool, T.L., 2018. The economy of specialized ceramic craft production in the casas grandes region. Latin American Antiquity 29, 122–142.</w:t>
       </w:r>
     </w:p>
-    <w:bookmarkEnd w:id="95"/>
-    <w:bookmarkStart w:id="96" w:name="ref-TorrenceandClarke2000"/>
+    <w:bookmarkEnd w:id="97"/>
+    <w:bookmarkStart w:id="98" w:name="ref-TorrenceandClarke2000"/>
     <w:p>
       <w:pPr>
         <w:pStyle w:val="BodyText"/>
@@ -5483,8 +5560,8 @@
         <w:t xml:space="preserve">Torrence, R., Clarke, A., 2000. Negotiating difference: Practice makes theory for contemporary archaeology in Oceania, in: Torrence, R., Clarke, A. (Eds.), The Archaeology of Difference : Negotiating Cross-Cultural Engagements in Oceania. Routledge, London; New York, pp. 1–31.</w:t>
       </w:r>
     </w:p>
-    <w:bookmarkEnd w:id="96"/>
-    <w:bookmarkStart w:id="97" w:name="ref-Trabert2017"/>
+    <w:bookmarkEnd w:id="98"/>
+    <w:bookmarkStart w:id="99" w:name="ref-Trabert2017"/>
     <w:p>
       <w:pPr>
         <w:pStyle w:val="BodyText"/>
@@ -5493,8 +5570,8 @@
         <w:t xml:space="preserve">Trabert, S., 2017. Considering the indirect effects of colonialism: Example from a great plains middle ground. Journal of Anthropological Archaeology 48, 17–27.</w:t>
       </w:r>
     </w:p>
-    <w:bookmarkEnd w:id="97"/>
-    <w:bookmarkStart w:id="98" w:name="ref-Wilczek2014"/>
+    <w:bookmarkEnd w:id="99"/>
+    <w:bookmarkStart w:id="100" w:name="ref-Wilczek2014"/>
     <w:p>
       <w:pPr>
         <w:pStyle w:val="BodyText"/>
@@ -5503,34 +5580,34 @@
         <w:t xml:space="preserve">Wilczek, J., Monna, F., Barral, P., Burlet, L., Chateau, C., Navarro, N., 2014. Morphometrics of second iron age ceramics–strengths, weaknesses, and comparison with traditional typology. Journal of archaeological science 50, 39–50.</w:t>
       </w:r>
     </w:p>
-    <w:bookmarkEnd w:id="98"/>
-    <w:bookmarkEnd w:id="99"/>
+    <w:bookmarkEnd w:id="100"/>
+    <w:bookmarkEnd w:id="101"/>
     <w:p>
       <w:pPr>
         <w:pStyle w:val="Heading5"/>
       </w:pPr>
-      <w:bookmarkStart w:id="100" w:name="pagebreak-1"/>
+      <w:bookmarkStart w:id="102" w:name="pagebreak-1"/>
       <w:r>
         <w:t xml:space="preserve">pagebreak</w:t>
       </w:r>
-      <w:bookmarkEnd w:id="100"/>
+      <w:bookmarkEnd w:id="102"/>
     </w:p>
     <w:p>
       <w:pPr>
         <w:pStyle w:val="Heading3"/>
       </w:pPr>
-      <w:bookmarkStart w:id="101" w:name="colophon"/>
+      <w:bookmarkStart w:id="103" w:name="colophon"/>
       <w:r>
         <w:t xml:space="preserve">Colophon</w:t>
       </w:r>
-      <w:bookmarkEnd w:id="101"/>
+      <w:bookmarkEnd w:id="103"/>
     </w:p>
     <w:p>
       <w:pPr>
         <w:pStyle w:val="FirstParagraph"/>
       </w:pPr>
       <w:r>
-        <w:t xml:space="preserve">This report was generated on 2020-01-10 00:13:52 using the following computational environment and dependencies:</w:t>
+        <w:t xml:space="preserve">This report was generated on 2020-01-12 00:02:35 using the following computational environment and dependencies:</w:t>
       </w:r>
     </w:p>
     <w:p>
@@ -5631,7 +5708,7 @@
         <w:rPr>
           <w:rStyle w:val="VerbatimChar"/>
         </w:rPr>
-        <w:t xml:space="preserve">#&gt;  date     2020-01-10                  </w:t>
+        <w:t xml:space="preserve">#&gt;  date     2020-01-12                  </w:t>
       </w:r>
       <w:r>
         <w:br w:type="textWrapping"/>
@@ -6478,7 +6555,7 @@
         <w:rPr>
           <w:rStyle w:val="VerbatimChar"/>
         </w:rPr>
-        <w:t xml:space="preserve">#&gt; Head:     [874695b] 2020-01-10: delete one script file</w:t>
+        <w:t xml:space="preserve">#&gt; Head:     [3721bb1] 2020-01-12: add script file for metric data</w:t>
       </w:r>
     </w:p>
     <w:p>
@@ -6486,7 +6563,7 @@
         <w:pStyle w:val="FirstParagraph"/>
       </w:pPr>
       <w:r>
-        <w:t xml:space="preserve">Word count: 4682</w:t>
+        <w:t xml:space="preserve">Word count: 4739</w:t>
       </w:r>
     </w:p>
     <w:sectPr>
@@ -6904,120 +6981,8 @@
       </w:pPr>
     </w:lvl>
   </w:abstractNum>
-  <w:abstractNum w:abstractNumId="99411">
+  <w:abstractNum w:abstractNumId="991">
     <w:nsid w:val="ea454b4c"/>
-    <w:multiLevelType w:val="multilevel"/>
-    <w:lvl w:ilvl="0">
-      <w:start w:val="1"/>
-      <w:numFmt w:val="decimal"/>
-      <w:lvlText w:val="%1."/>
-      <w:lvlJc w:val="left"/>
-      <w:pPr>
-        <w:tabs>
-          <w:tab w:val="num" w:pos="0"/>
-        </w:tabs>
-        <w:ind w:left="480" w:hanging="480"/>
-      </w:pPr>
-    </w:lvl>
-    <w:lvl w:ilvl="1">
-      <w:start w:val="1"/>
-      <w:numFmt w:val="decimal"/>
-      <w:lvlText w:val="%2."/>
-      <w:lvlJc w:val="left"/>
-      <w:pPr>
-        <w:tabs>
-          <w:tab w:val="num" w:pos="720"/>
-        </w:tabs>
-        <w:ind w:left="1200" w:hanging="480"/>
-      </w:pPr>
-    </w:lvl>
-    <w:lvl w:ilvl="2">
-      <w:start w:val="1"/>
-      <w:numFmt w:val="decimal"/>
-      <w:lvlText w:val="%3."/>
-      <w:lvlJc w:val="left"/>
-      <w:pPr>
-        <w:tabs>
-          <w:tab w:val="num" w:pos="1440"/>
-        </w:tabs>
-        <w:ind w:left="1920" w:hanging="480"/>
-      </w:pPr>
-    </w:lvl>
-    <w:lvl w:ilvl="3">
-      <w:start w:val="1"/>
-      <w:numFmt w:val="decimal"/>
-      <w:lvlText w:val="%4."/>
-      <w:lvlJc w:val="left"/>
-      <w:pPr>
-        <w:tabs>
-          <w:tab w:val="num" w:pos="2160"/>
-        </w:tabs>
-        <w:ind w:left="2640" w:hanging="480"/>
-      </w:pPr>
-    </w:lvl>
-    <w:lvl w:ilvl="4">
-      <w:start w:val="1"/>
-      <w:numFmt w:val="decimal"/>
-      <w:lvlText w:val="%5."/>
-      <w:lvlJc w:val="left"/>
-      <w:pPr>
-        <w:tabs>
-          <w:tab w:val="num" w:pos="2880"/>
-        </w:tabs>
-        <w:ind w:left="3360" w:hanging="480"/>
-      </w:pPr>
-    </w:lvl>
-    <w:lvl w:ilvl="5">
-      <w:start w:val="1"/>
-      <w:numFmt w:val="decimal"/>
-      <w:lvlText w:val="%6."/>
-      <w:lvlJc w:val="left"/>
-      <w:pPr>
-        <w:tabs>
-          <w:tab w:val="num" w:pos="3600"/>
-        </w:tabs>
-        <w:ind w:left="4080" w:hanging="480"/>
-      </w:pPr>
-    </w:lvl>
-    <w:lvl w:ilvl="6">
-      <w:start w:val="1"/>
-      <w:numFmt w:val="decimal"/>
-      <w:lvlText w:val="%7."/>
-      <w:lvlJc w:val="left"/>
-      <w:pPr>
-        <w:tabs>
-          <w:tab w:val="num" w:pos="4320"/>
-        </w:tabs>
-        <w:ind w:left="4800" w:hanging="480"/>
-      </w:pPr>
-    </w:lvl>
-    <w:lvl w:ilvl="7">
-      <w:start w:val="1"/>
-      <w:numFmt w:val="decimal"/>
-      <w:lvlText w:val="%8."/>
-      <w:lvlJc w:val="left"/>
-      <w:pPr>
-        <w:tabs>
-          <w:tab w:val="num" w:pos="5040"/>
-        </w:tabs>
-        <w:ind w:left="5520" w:hanging="480"/>
-      </w:pPr>
-    </w:lvl>
-    <w:lvl w:ilvl="8">
-      <w:start w:val="1"/>
-      <w:numFmt w:val="decimal"/>
-      <w:lvlText w:val="%9."/>
-      <w:lvlJc w:val="left"/>
-      <w:pPr>
-        <w:tabs>
-          <w:tab w:val="num" w:pos="5760"/>
-        </w:tabs>
-        <w:ind w:left="6240" w:hanging="480"/>
-      </w:pPr>
-    </w:lvl>
-  </w:abstractNum>
-  <w:abstractNum w:abstractNumId="991">
-    <w:nsid w:val="71315dca"/>
     <w:multiLevelType w:val="multilevel"/>
     <w:lvl w:ilvl="0">
       <w:numFmt w:val="bullet"/>
@@ -7132,36 +7097,6 @@
     <w:abstractNumId w:val="990"/>
   </w:num>
   <w:num w:numId="1001">
-    <w:abstractNumId w:val="99411"/>
-    <w:lvlOverride w:ilvl="0">
-      <w:startOverride w:val="1"/>
-    </w:lvlOverride>
-    <w:lvlOverride w:ilvl="1">
-      <w:startOverride w:val="1"/>
-    </w:lvlOverride>
-    <w:lvlOverride w:ilvl="2">
-      <w:startOverride w:val="1"/>
-    </w:lvlOverride>
-    <w:lvlOverride w:ilvl="3">
-      <w:startOverride w:val="1"/>
-    </w:lvlOverride>
-    <w:lvlOverride w:ilvl="4">
-      <w:startOverride w:val="1"/>
-    </w:lvlOverride>
-    <w:lvlOverride w:ilvl="5">
-      <w:startOverride w:val="1"/>
-    </w:lvlOverride>
-    <w:lvlOverride w:ilvl="6">
-      <w:startOverride w:val="1"/>
-    </w:lvlOverride>
-    <w:lvlOverride w:ilvl="7">
-      <w:startOverride w:val="1"/>
-    </w:lvlOverride>
-    <w:lvlOverride w:ilvl="8">
-      <w:startOverride w:val="1"/>
-    </w:lvlOverride>
-  </w:num>
-  <w:num w:numId="1002">
     <w:abstractNumId w:val="991"/>
   </w:num>
 </w:numbering>

</xml_diff>

<commit_message>
updates for background and discussion
</commit_message>
<xml_diff>
--- a/analysis/paper/paper.docx
+++ b/analysis/paper/paper.docx
@@ -2052,28 +2052,7 @@
         <w:t xml:space="preserve"> </w:t>
       </w:r>
       <w:r>
-        <w:t xml:space="preserve">(</w:t>
-      </w:r>
-      <w:r>
-        <w:rPr>
-          <w:b/>
-        </w:rPr>
-        <w:t xml:space="preserve">???</w:t>
-      </w:r>
-      <w:r>
-        <w:t xml:space="preserve">;</w:t>
-      </w:r>
-      <w:r>
-        <w:t xml:space="preserve"> </w:t>
-      </w:r>
-      <w:r>
-        <w:rPr>
-          <w:b/>
-        </w:rPr>
-        <w:t xml:space="preserve">???</w:t>
-      </w:r>
-      <w:r>
-        <w:t xml:space="preserve">)</w:t>
+        <w:t xml:space="preserve">(Hsieh, 2009; Wang, 2011)</w:t>
       </w:r>
       <w:r>
         <w:t xml:space="preserve">. The deposit shows signs of continuous human occupation during each of the three phases across the sampling area.</w:t>
@@ -2084,15 +2063,692 @@
         <w:pStyle w:val="BodyText"/>
       </w:pPr>
       <w:r>
-        <w:t xml:space="preserve">The predominant artefact found is locally made ceramics, which distributed throughout the sequence across the site. More than 550 thousands of sherds were excavated from the upper component at Kiwulan, and around 1,200 vessels were reconstructed. It is interesting to note that there are only two forms of vessels recovered, one is cooking pot and another one is steamer made of two cooking pots stacked together with a filter clay layer in between. Those pots show high consistency in shape. They are globular body with short neck and wide mouth. The exterior surface below the neck is treated with a wide variety of impressed geometric motifs. They were believed used for cooking because of the evidence of charred residues and carbon deposits commonly observed on the interior and soot on the exterior. Moreover, there is no other utilitarian earthenware ceramics found at this site suggests this type of pot was mainly used for daily cooking. Most pots are fired to orange to brownish color with a fully oxidized core or a reduced core with oxidized fringes. Finger impressions and seams usually on the interior indicate they were pinched using slabs of clay and shaped by hand.</w:t>
-      </w:r>
-    </w:p>
+        <w:t xml:space="preserve">The predominant artefact found is locally made ceramics, which distributed throughout the sequence across the site. More than 550 thousands of sherds were excavated from the upper component, and around 1,200 vessels were reconstructed. It is interesting to note that there are only two forms of local vessels, one is cooking pot and another one is steamer made of two cooking pots stacked together with a filter clay layer in between. Those pots show high consistency in shape. They are globular body with short neck and wide mouth. The exterior surface below the neck is treated with a wide variety of impressed geometric motifs. They were believed used for cooking because of the evidence of charred residues and carbon deposits commonly observed on the interior and soot on the exterior. Moreover, a lack of evidence of other utilitarian earthenware ceramics found at this site suggests the globular pot was mainly used for daily cooking. They are fired to orange to brownish color with a fully oxidized core or a reduced core with oxidized fringes. Finger impressions and seams usually on the interior indicate they were pinched using slabs of clay and shaped by hand.</w:t>
+      </w:r>
+    </w:p>
+    <w:p>
+      <w:pPr>
+        <w:pStyle w:val="TableCaption"/>
+      </w:pPr>
+      <w:r>
+        <w:t xml:space="preserve">Table 1: Coefficient of Variation test for metric attributes by phases</w:t>
+      </w:r>
+    </w:p>
+    <w:tbl>
+      <w:tblPr>
+        <w:tblStyle w:val="Table"/>
+        <w:tblW w:type="pct" w:w="0.0"/>
+        <w:tblLook w:firstRow="1"/>
+        <w:tblCaption w:val="Table 1: Coefficient of Variation test for metric attributes by phases"/>
+      </w:tblPr>
+      <w:tblGrid/>
+      <w:tr>
+        <w:trPr>
+          <w:cnfStyle w:firstRow="1"/>
+        </w:trPr>
+        <w:tc>
+          <w:tcPr>
+            <w:tcBorders>
+              <w:bottom w:val="single"/>
+            </w:tcBorders>
+            <w:vAlign w:val="bottom"/>
+          </w:tcPr>
+          <w:p>
+            <w:pPr>
+              <w:pStyle w:val="Compact"/>
+              <w:jc w:val="left"/>
+            </w:pPr>
+            <w:r>
+              <w:t xml:space="preserve">variable</w:t>
+            </w:r>
+          </w:p>
+        </w:tc>
+        <w:tc>
+          <w:tcPr>
+            <w:tcBorders>
+              <w:bottom w:val="single"/>
+            </w:tcBorders>
+            <w:vAlign w:val="bottom"/>
+          </w:tcPr>
+          <w:p>
+            <w:pPr>
+              <w:pStyle w:val="Compact"/>
+              <w:jc w:val="right"/>
+            </w:pPr>
+            <w:r>
+              <w:t xml:space="preserve">pre-e</w:t>
+            </w:r>
+          </w:p>
+        </w:tc>
+        <w:tc>
+          <w:tcPr>
+            <w:tcBorders>
+              <w:bottom w:val="single"/>
+            </w:tcBorders>
+            <w:vAlign w:val="bottom"/>
+          </w:tcPr>
+          <w:p>
+            <w:pPr>
+              <w:pStyle w:val="Compact"/>
+              <w:jc w:val="right"/>
+            </w:pPr>
+            <w:r>
+              <w:t xml:space="preserve">post-e</w:t>
+            </w:r>
+          </w:p>
+        </w:tc>
+        <w:tc>
+          <w:tcPr>
+            <w:tcBorders>
+              <w:bottom w:val="single"/>
+            </w:tcBorders>
+            <w:vAlign w:val="bottom"/>
+          </w:tcPr>
+          <w:p>
+            <w:pPr>
+              <w:pStyle w:val="Compact"/>
+              <w:jc w:val="right"/>
+            </w:pPr>
+            <w:r>
+              <w:t xml:space="preserve">ch-con</w:t>
+            </w:r>
+          </w:p>
+        </w:tc>
+        <w:tc>
+          <w:tcPr>
+            <w:tcBorders>
+              <w:bottom w:val="single"/>
+            </w:tcBorders>
+            <w:vAlign w:val="bottom"/>
+          </w:tcPr>
+          <w:p>
+            <w:pPr>
+              <w:pStyle w:val="Compact"/>
+              <w:jc w:val="right"/>
+            </w:pPr>
+            <w:r>
+              <w:t xml:space="preserve">MSLRT</w:t>
+            </w:r>
+          </w:p>
+        </w:tc>
+        <w:tc>
+          <w:tcPr>
+            <w:tcBorders>
+              <w:bottom w:val="single"/>
+            </w:tcBorders>
+            <w:vAlign w:val="bottom"/>
+          </w:tcPr>
+          <w:p>
+            <w:pPr>
+              <w:pStyle w:val="Compact"/>
+              <w:jc w:val="right"/>
+            </w:pPr>
+            <w:r>
+              <w:t xml:space="preserve">p_value</w:t>
+            </w:r>
+          </w:p>
+        </w:tc>
+      </w:tr>
+      <w:tr>
+        <w:tc>
+          <w:p>
+            <w:pPr>
+              <w:pStyle w:val="Compact"/>
+              <w:jc w:val="left"/>
+            </w:pPr>
+            <w:r>
+              <w:t xml:space="preserve">Rim thickness (mm)</w:t>
+            </w:r>
+          </w:p>
+        </w:tc>
+        <w:tc>
+          <w:p>
+            <w:pPr>
+              <w:pStyle w:val="Compact"/>
+              <w:jc w:val="right"/>
+            </w:pPr>
+            <w:r>
+              <w:t xml:space="preserve">23.089305</w:t>
+            </w:r>
+          </w:p>
+        </w:tc>
+        <w:tc>
+          <w:p>
+            <w:pPr>
+              <w:pStyle w:val="Compact"/>
+              <w:jc w:val="right"/>
+            </w:pPr>
+            <w:r>
+              <w:t xml:space="preserve">26.324502</w:t>
+            </w:r>
+          </w:p>
+        </w:tc>
+        <w:tc>
+          <w:p>
+            <w:pPr>
+              <w:pStyle w:val="Compact"/>
+              <w:jc w:val="right"/>
+            </w:pPr>
+            <w:r>
+              <w:t xml:space="preserve">21.816563</w:t>
+            </w:r>
+          </w:p>
+        </w:tc>
+        <w:tc>
+          <w:p>
+            <w:pPr>
+              <w:pStyle w:val="Compact"/>
+              <w:jc w:val="right"/>
+            </w:pPr>
+            <w:r>
+              <w:t xml:space="preserve">3.3112875</w:t>
+            </w:r>
+          </w:p>
+        </w:tc>
+        <w:tc>
+          <w:p>
+            <w:pPr>
+              <w:pStyle w:val="Compact"/>
+              <w:jc w:val="right"/>
+            </w:pPr>
+            <w:r>
+              <w:t xml:space="preserve">0.1909691</w:t>
+            </w:r>
+          </w:p>
+        </w:tc>
+      </w:tr>
+      <w:tr>
+        <w:tc>
+          <w:p>
+            <w:pPr>
+              <w:pStyle w:val="Compact"/>
+              <w:jc w:val="left"/>
+            </w:pPr>
+            <w:r>
+              <w:t xml:space="preserve">Neck thickness (mm)</w:t>
+            </w:r>
+          </w:p>
+        </w:tc>
+        <w:tc>
+          <w:p>
+            <w:pPr>
+              <w:pStyle w:val="Compact"/>
+              <w:jc w:val="right"/>
+            </w:pPr>
+            <w:r>
+              <w:t xml:space="preserve">17.386156</w:t>
+            </w:r>
+          </w:p>
+        </w:tc>
+        <w:tc>
+          <w:p>
+            <w:pPr>
+              <w:pStyle w:val="Compact"/>
+              <w:jc w:val="right"/>
+            </w:pPr>
+            <w:r>
+              <w:t xml:space="preserve">20.371592</w:t>
+            </w:r>
+          </w:p>
+        </w:tc>
+        <w:tc>
+          <w:p>
+            <w:pPr>
+              <w:pStyle w:val="Compact"/>
+              <w:jc w:val="right"/>
+            </w:pPr>
+            <w:r>
+              <w:t xml:space="preserve">19.860990</w:t>
+            </w:r>
+          </w:p>
+        </w:tc>
+        <w:tc>
+          <w:p>
+            <w:pPr>
+              <w:pStyle w:val="Compact"/>
+              <w:jc w:val="right"/>
+            </w:pPr>
+            <w:r>
+              <w:t xml:space="preserve">3.6367958</w:t>
+            </w:r>
+          </w:p>
+        </w:tc>
+        <w:tc>
+          <w:p>
+            <w:pPr>
+              <w:pStyle w:val="Compact"/>
+              <w:jc w:val="right"/>
+            </w:pPr>
+            <w:r>
+              <w:t xml:space="preserve">0.1622855</w:t>
+            </w:r>
+          </w:p>
+        </w:tc>
+      </w:tr>
+      <w:tr>
+        <w:tc>
+          <w:p>
+            <w:pPr>
+              <w:pStyle w:val="Compact"/>
+              <w:jc w:val="left"/>
+            </w:pPr>
+            <w:r>
+              <w:t xml:space="preserve">Body thickness (mm)</w:t>
+            </w:r>
+          </w:p>
+        </w:tc>
+        <w:tc>
+          <w:p>
+            <w:pPr>
+              <w:pStyle w:val="Compact"/>
+              <w:jc w:val="right"/>
+            </w:pPr>
+            <w:r>
+              <w:t xml:space="preserve">25.933222</w:t>
+            </w:r>
+          </w:p>
+        </w:tc>
+        <w:tc>
+          <w:p>
+            <w:pPr>
+              <w:pStyle w:val="Compact"/>
+              <w:jc w:val="right"/>
+            </w:pPr>
+            <w:r>
+              <w:t xml:space="preserve">28.625100</w:t>
+            </w:r>
+          </w:p>
+        </w:tc>
+        <w:tc>
+          <w:p>
+            <w:pPr>
+              <w:pStyle w:val="Compact"/>
+              <w:jc w:val="right"/>
+            </w:pPr>
+            <w:r>
+              <w:t xml:space="preserve">24.188732</w:t>
+            </w:r>
+          </w:p>
+        </w:tc>
+        <w:tc>
+          <w:p>
+            <w:pPr>
+              <w:pStyle w:val="Compact"/>
+              <w:jc w:val="right"/>
+            </w:pPr>
+            <w:r>
+              <w:t xml:space="preserve">2.2761956</w:t>
+            </w:r>
+          </w:p>
+        </w:tc>
+        <w:tc>
+          <w:p>
+            <w:pPr>
+              <w:pStyle w:val="Compact"/>
+              <w:jc w:val="right"/>
+            </w:pPr>
+            <w:r>
+              <w:t xml:space="preserve">0.3204280</w:t>
+            </w:r>
+          </w:p>
+        </w:tc>
+      </w:tr>
+      <w:tr>
+        <w:tc>
+          <w:p>
+            <w:pPr>
+              <w:pStyle w:val="Compact"/>
+              <w:jc w:val="left"/>
+            </w:pPr>
+            <w:r>
+              <w:t xml:space="preserve">Ratio of Rim/Body thickness</w:t>
+            </w:r>
+          </w:p>
+        </w:tc>
+        <w:tc>
+          <w:p>
+            <w:pPr>
+              <w:pStyle w:val="Compact"/>
+              <w:jc w:val="right"/>
+            </w:pPr>
+            <w:r>
+              <w:t xml:space="preserve">31.963309</w:t>
+            </w:r>
+          </w:p>
+        </w:tc>
+        <w:tc>
+          <w:p>
+            <w:pPr>
+              <w:pStyle w:val="Compact"/>
+              <w:jc w:val="right"/>
+            </w:pPr>
+            <w:r>
+              <w:t xml:space="preserve">30.778460</w:t>
+            </w:r>
+          </w:p>
+        </w:tc>
+        <w:tc>
+          <w:p>
+            <w:pPr>
+              <w:pStyle w:val="Compact"/>
+              <w:jc w:val="right"/>
+            </w:pPr>
+            <w:r>
+              <w:t xml:space="preserve">30.060009</w:t>
+            </w:r>
+          </w:p>
+        </w:tc>
+        <w:tc>
+          <w:p>
+            <w:pPr>
+              <w:pStyle w:val="Compact"/>
+              <w:jc w:val="right"/>
+            </w:pPr>
+            <w:r>
+              <w:t xml:space="preserve">0.3056716</w:t>
+            </w:r>
+          </w:p>
+        </w:tc>
+        <w:tc>
+          <w:p>
+            <w:pPr>
+              <w:pStyle w:val="Compact"/>
+              <w:jc w:val="right"/>
+            </w:pPr>
+            <w:r>
+              <w:t xml:space="preserve">0.8582706</w:t>
+            </w:r>
+          </w:p>
+        </w:tc>
+      </w:tr>
+      <w:tr>
+        <w:tc>
+          <w:p>
+            <w:pPr>
+              <w:pStyle w:val="Compact"/>
+              <w:jc w:val="left"/>
+            </w:pPr>
+            <w:r>
+              <w:t xml:space="preserve">Rim diameter (mm)</w:t>
+            </w:r>
+          </w:p>
+        </w:tc>
+        <w:tc>
+          <w:p>
+            <w:pPr>
+              <w:pStyle w:val="Compact"/>
+              <w:jc w:val="right"/>
+            </w:pPr>
+            <w:r>
+              <w:t xml:space="preserve">6.835501</w:t>
+            </w:r>
+          </w:p>
+        </w:tc>
+        <w:tc>
+          <w:p>
+            <w:pPr>
+              <w:pStyle w:val="Compact"/>
+              <w:jc w:val="right"/>
+            </w:pPr>
+            <w:r>
+              <w:t xml:space="preserve">9.608247</w:t>
+            </w:r>
+          </w:p>
+        </w:tc>
+        <w:tc>
+          <w:p>
+            <w:pPr>
+              <w:pStyle w:val="Compact"/>
+              <w:jc w:val="right"/>
+            </w:pPr>
+            <w:r>
+              <w:t xml:space="preserve">6.929983</w:t>
+            </w:r>
+          </w:p>
+        </w:tc>
+        <w:tc>
+          <w:p>
+            <w:pPr>
+              <w:pStyle w:val="Compact"/>
+              <w:jc w:val="right"/>
+            </w:pPr>
+            <w:r>
+              <w:t xml:space="preserve">19.2421978</w:t>
+            </w:r>
+          </w:p>
+        </w:tc>
+        <w:tc>
+          <w:p>
+            <w:pPr>
+              <w:pStyle w:val="Compact"/>
+              <w:jc w:val="right"/>
+            </w:pPr>
+            <w:r>
+              <w:t xml:space="preserve">0.0000663</w:t>
+            </w:r>
+          </w:p>
+        </w:tc>
+      </w:tr>
+      <w:tr>
+        <w:tc>
+          <w:p>
+            <w:pPr>
+              <w:pStyle w:val="Compact"/>
+              <w:jc w:val="left"/>
+            </w:pPr>
+            <w:r>
+              <w:t xml:space="preserve">Neck diameter (mm)</w:t>
+            </w:r>
+          </w:p>
+        </w:tc>
+        <w:tc>
+          <w:p>
+            <w:pPr>
+              <w:pStyle w:val="Compact"/>
+              <w:jc w:val="right"/>
+            </w:pPr>
+            <w:r>
+              <w:t xml:space="preserve">10.620651</w:t>
+            </w:r>
+          </w:p>
+        </w:tc>
+        <w:tc>
+          <w:p>
+            <w:pPr>
+              <w:pStyle w:val="Compact"/>
+              <w:jc w:val="right"/>
+            </w:pPr>
+            <w:r>
+              <w:t xml:space="preserve">7.721151</w:t>
+            </w:r>
+          </w:p>
+        </w:tc>
+        <w:tc>
+          <w:p>
+            <w:pPr>
+              <w:pStyle w:val="Compact"/>
+              <w:jc w:val="right"/>
+            </w:pPr>
+            <w:r>
+              <w:t xml:space="preserve">7.065821</w:t>
+            </w:r>
+          </w:p>
+        </w:tc>
+        <w:tc>
+          <w:p>
+            <w:pPr>
+              <w:pStyle w:val="Compact"/>
+              <w:jc w:val="right"/>
+            </w:pPr>
+            <w:r>
+              <w:t xml:space="preserve">19.0680790</w:t>
+            </w:r>
+          </w:p>
+        </w:tc>
+        <w:tc>
+          <w:p>
+            <w:pPr>
+              <w:pStyle w:val="Compact"/>
+              <w:jc w:val="right"/>
+            </w:pPr>
+            <w:r>
+              <w:t xml:space="preserve">0.0000723</w:t>
+            </w:r>
+          </w:p>
+        </w:tc>
+      </w:tr>
+      <w:tr>
+        <w:tc>
+          <w:p>
+            <w:pPr>
+              <w:pStyle w:val="Compact"/>
+              <w:jc w:val="left"/>
+            </w:pPr>
+            <w:r>
+              <w:t xml:space="preserve">Body diameter (mm)</w:t>
+            </w:r>
+          </w:p>
+        </w:tc>
+        <w:tc>
+          <w:p>
+            <w:pPr>
+              <w:pStyle w:val="Compact"/>
+              <w:jc w:val="right"/>
+            </w:pPr>
+            <w:r>
+              <w:t xml:space="preserve">9.248600</w:t>
+            </w:r>
+          </w:p>
+        </w:tc>
+        <w:tc>
+          <w:p>
+            <w:pPr>
+              <w:pStyle w:val="Compact"/>
+              <w:jc w:val="right"/>
+            </w:pPr>
+            <w:r>
+              <w:t xml:space="preserve">8.855116</w:t>
+            </w:r>
+          </w:p>
+        </w:tc>
+        <w:tc>
+          <w:p>
+            <w:pPr>
+              <w:pStyle w:val="Compact"/>
+              <w:jc w:val="right"/>
+            </w:pPr>
+            <w:r>
+              <w:t xml:space="preserve">6.561998</w:t>
+            </w:r>
+          </w:p>
+        </w:tc>
+        <w:tc>
+          <w:p>
+            <w:pPr>
+              <w:pStyle w:val="Compact"/>
+              <w:jc w:val="right"/>
+            </w:pPr>
+            <w:r>
+              <w:t xml:space="preserve">4.9965166</w:t>
+            </w:r>
+          </w:p>
+        </w:tc>
+        <w:tc>
+          <w:p>
+            <w:pPr>
+              <w:pStyle w:val="Compact"/>
+              <w:jc w:val="right"/>
+            </w:pPr>
+            <w:r>
+              <w:t xml:space="preserve">0.0822281</w:t>
+            </w:r>
+          </w:p>
+        </w:tc>
+      </w:tr>
+      <w:tr>
+        <w:tc>
+          <w:p>
+            <w:pPr>
+              <w:pStyle w:val="Compact"/>
+              <w:jc w:val="left"/>
+            </w:pPr>
+            <w:r>
+              <w:t xml:space="preserve">Ratio of Rim/Body diameter</w:t>
+            </w:r>
+          </w:p>
+        </w:tc>
+        <w:tc>
+          <w:p>
+            <w:pPr>
+              <w:pStyle w:val="Compact"/>
+              <w:jc w:val="right"/>
+            </w:pPr>
+            <w:r>
+              <w:t xml:space="preserve">6.689222</w:t>
+            </w:r>
+          </w:p>
+        </w:tc>
+        <w:tc>
+          <w:p>
+            <w:pPr>
+              <w:pStyle w:val="Compact"/>
+              <w:jc w:val="right"/>
+            </w:pPr>
+            <w:r>
+              <w:t xml:space="preserve">7.211497</w:t>
+            </w:r>
+          </w:p>
+        </w:tc>
+        <w:tc>
+          <w:p>
+            <w:pPr>
+              <w:pStyle w:val="Compact"/>
+              <w:jc w:val="right"/>
+            </w:pPr>
+            <w:r>
+              <w:t xml:space="preserve">7.029331</w:t>
+            </w:r>
+          </w:p>
+        </w:tc>
+        <w:tc>
+          <w:p>
+            <w:pPr>
+              <w:pStyle w:val="Compact"/>
+              <w:jc w:val="right"/>
+            </w:pPr>
+            <w:r>
+              <w:t xml:space="preserve">0.7343959</w:t>
+            </w:r>
+          </w:p>
+        </w:tc>
+        <w:tc>
+          <w:p>
+            <w:pPr>
+              <w:pStyle w:val="Compact"/>
+              <w:jc w:val="right"/>
+            </w:pPr>
+            <w:r>
+              <w:t xml:space="preserve">0.6926725</w:t>
+            </w:r>
+          </w:p>
+        </w:tc>
+      </w:tr>
+    </w:tbl>
     <w:p>
       <w:pPr>
         <w:pStyle w:val="BodyText"/>
       </w:pPr>
       <w:r>
-        <w:t xml:space="preserve">We examine 350 reconstructed pots recovered from the 40 sampling units. The layer from 1 to 6 could be divided into 3 time periods. Layer 5 and 6 represent pre-contact period, layer 4 represents contact period, and layer1, 2, and 3 represent post-contact period. The amount of pots for each layer shows below. Although most pots are not complete, the thickness from rim, neck, to body can be measured. I have also measured the diameter of the rim, neck, and body. For those pots that are incomplete, the diameter is measured by its curvature. Since the height is incomplete for most pots, this preliminary analysis focuses more on the possible change in thickness and diameter of pot for different parts, and their ratio over time.</w:t>
+        <w:t xml:space="preserve">The metric attributes for 362 reconstructed pots (pre-European = 153, European = 173, Chinese = 36) from the 40 sampling units were measure and compared using coefficient of variation (CV) with a significance test for the equality of CVs. The attributes include thickness of rim, neck, and body, and diameter of rim, neck, and body. For each pot, two measurements for thickness and diameter were took to compute an average value. To understand more about the pottery shape, we also compare the ratio of Rim/Body thickness, and the ratio of Rim/Body diameter. The results (Table</w:t>
+      </w:r>
+      <w:r>
+        <w:t xml:space="preserve"> </w:t>
+      </w:r>
+      <w:r>
+        <w:t xml:space="preserve">1</w:t>
+      </w:r>
+      <w:r>
+        <w:t xml:space="preserve">)show that there is a significant difference (P-value &lt; 0.01) in the variation of two metric attributes, the rim diameter and the neck diameter across three phases. The CV values show that the variation of rim diameter is small (6.8%) before European contact, increases after the European presence (9.6%), and decreases after the Chinese presence (6.9%). For the neck diameter, the CV values indicate smaller variation after the European period (7.7%) and the Chinese period (7.1%) compared to pre-European period(10.6%).</w:t>
       </w:r>
     </w:p>
     <w:p>
@@ -2100,10 +2756,16 @@
         <w:pStyle w:val="BodyText"/>
       </w:pPr>
       <w:r>
-        <w:t xml:space="preserve">Petrographic analysis for 34 thin sections shows high percentage of inclusions (15-50%), including argillite, quartz, feldspar, metasandstone, sandstone fragment, and slate. The most common type of sherds, also the dominant one, has a high percentage of inclusion (25-40%), which is composed mainly by argillite (15-40%), followed by metasandstone (1-10%), sandstone (1-6%), and quartz (1-5%). The size of the particles ranges from 500 micron to 1300 micron (=1 mm). In general, this type presents a mixture of fine, rounded argillite with a small part of rounded metasandstone and rounded to sub-angular monocrystalline quartz. The composition matches the mineralogical composition of local raw materials in the Yilan Plain [</w:t>
-      </w:r>
-      <w:r>
-        <w:t xml:space="preserve">].</w:t>
+        <w:t xml:space="preserve">Petrographic analysis for 34 thin sections shows high percentage of inclusions (15-50%), including argillite, quartz, feldspar, metasandstone, sandstone fragment, and slate. The most common type of sherds, also the dominant one, has a high percentage of inclusion (25-40%), which is composed mainly by argillite (15-40%), followed by metasandstone (1-10%), sandstone (1-6%), and quartz (1-5%). The size of the particles ranges from 500 micron to 1300 micron (=1 mm). In general, this type presents a mixture of fine, rounded argillite with a small part of rounded metasandstone and rounded to sub-angular monocrystalline quartz. The composition matches the mineralogical composition of local raw materials in the Yilan Plain</w:t>
+      </w:r>
+      <w:r>
+        <w:t xml:space="preserve"> </w:t>
+      </w:r>
+      <w:r>
+        <w:t xml:space="preserve">(Chen, 2016)</w:t>
+      </w:r>
+      <w:r>
+        <w:t xml:space="preserve">. It seems there is no obvious changes in the inclusions over time.</w:t>
       </w:r>
     </w:p>
     <w:p>
@@ -3676,7 +4338,7 @@
         <w:pStyle w:val="TableCaption"/>
       </w:pPr>
       <w:r>
-        <w:t xml:space="preserve">Table 1: The statistics summary of MANOVA test for the PC scores</w:t>
+        <w:t xml:space="preserve">Table 2: The statistics summary of MANOVA test for the PC scores</w:t>
       </w:r>
     </w:p>
     <w:tbl>
@@ -3684,7 +4346,7 @@
         <w:tblStyle w:val="Table"/>
         <w:tblW w:type="pct" w:w="0.0"/>
         <w:tblLook w:firstRow="1"/>
-        <w:tblCaption w:val="Table 1: The statistics summary of MANOVA test for the PC scores"/>
+        <w:tblCaption w:val="Table 2: The statistics summary of MANOVA test for the PC scores"/>
       </w:tblPr>
       <w:tblGrid/>
       <w:tr>
@@ -4056,7 +4718,7 @@
         <w:t xml:space="preserve"> </w:t>
       </w:r>
       <w:r>
-        <w:t xml:space="preserve">1</w:t>
+        <w:t xml:space="preserve">2</w:t>
       </w:r>
       <w:r>
         <w:t xml:space="preserve"> </w:t>
@@ -4284,7 +4946,7 @@
         <w:pStyle w:val="TableCaption"/>
       </w:pPr>
       <w:r>
-        <w:t xml:space="preserve">Table 2: P-values of the CV equality test of PC1 and PC2 between phases</w:t>
+        <w:t xml:space="preserve">Table 3: P-values of the CV equality test of PC1 and PC2 between phases</w:t>
       </w:r>
     </w:p>
     <w:tbl>
@@ -4292,7 +4954,7 @@
         <w:tblStyle w:val="Table"/>
         <w:tblW w:type="pct" w:w="0.0"/>
         <w:tblLook w:firstRow="1"/>
-        <w:tblCaption w:val="Table 2: P-values of the CV equality test of PC1 and PC2 between phases"/>
+        <w:tblCaption w:val="Table 3: P-values of the CV equality test of PC1 and PC2 between phases"/>
       </w:tblPr>
       <w:tblGrid/>
       <w:tr>
@@ -4387,7 +5049,7 @@
               <w:jc w:val="right"/>
             </w:pPr>
             <w:r>
-              <w:t xml:space="preserve">2.490548</w:t>
+              <w:t xml:space="preserve">2.473731</w:t>
             </w:r>
           </w:p>
         </w:tc>
@@ -4398,7 +5060,7 @@
               <w:jc w:val="right"/>
             </w:pPr>
             <w:r>
-              <w:t xml:space="preserve">0.1145318</w:t>
+              <w:t xml:space="preserve">0.1157628</w:t>
             </w:r>
           </w:p>
         </w:tc>
@@ -4433,7 +5095,7 @@
               <w:jc w:val="right"/>
             </w:pPr>
             <w:r>
-              <w:t xml:space="preserve">14.514355</w:t>
+              <w:t xml:space="preserve">14.624218</w:t>
             </w:r>
           </w:p>
         </w:tc>
@@ -4444,7 +5106,7 @@
               <w:jc w:val="right"/>
             </w:pPr>
             <w:r>
-              <w:t xml:space="preserve">0.0001391</w:t>
+              <w:t xml:space="preserve">0.0001312</w:t>
             </w:r>
           </w:p>
         </w:tc>
@@ -4479,7 +5141,7 @@
               <w:jc w:val="right"/>
             </w:pPr>
             <w:r>
-              <w:t xml:space="preserve">8.685846</w:t>
+              <w:t xml:space="preserve">8.125272</w:t>
             </w:r>
           </w:p>
         </w:tc>
@@ -4490,7 +5152,7 @@
               <w:jc w:val="right"/>
             </w:pPr>
             <w:r>
-              <w:t xml:space="preserve">0.0032069</w:t>
+              <w:t xml:space="preserve">0.0043652</w:t>
             </w:r>
           </w:p>
         </w:tc>
@@ -4525,7 +5187,7 @@
               <w:jc w:val="right"/>
             </w:pPr>
             <w:r>
-              <w:t xml:space="preserve">4.374028</w:t>
+              <w:t xml:space="preserve">4.282109</w:t>
             </w:r>
           </w:p>
         </w:tc>
@@ -4536,7 +5198,7 @@
               <w:jc w:val="right"/>
             </w:pPr>
             <w:r>
-              <w:t xml:space="preserve">0.0364906</w:t>
+              <w:t xml:space="preserve">0.0385155</w:t>
             </w:r>
           </w:p>
         </w:tc>
@@ -4571,7 +5233,7 @@
               <w:jc w:val="right"/>
             </w:pPr>
             <w:r>
-              <w:t xml:space="preserve">8.626742</w:t>
+              <w:t xml:space="preserve">8.628522</w:t>
             </w:r>
           </w:p>
         </w:tc>
@@ -4582,7 +5244,7 @@
               <w:jc w:val="right"/>
             </w:pPr>
             <w:r>
-              <w:t xml:space="preserve">0.0033126</w:t>
+              <w:t xml:space="preserve">0.0033094</w:t>
             </w:r>
           </w:p>
         </w:tc>
@@ -4617,7 +5279,7 @@
               <w:jc w:val="right"/>
             </w:pPr>
             <w:r>
-              <w:t xml:space="preserve">8.025281</w:t>
+              <w:t xml:space="preserve">7.561959</w:t>
             </w:r>
           </w:p>
         </w:tc>
@@ -4628,7 +5290,7 @@
               <w:jc w:val="right"/>
             </w:pPr>
             <w:r>
-              <w:t xml:space="preserve">0.0046129</w:t>
+              <w:t xml:space="preserve">0.0059613</w:t>
             </w:r>
           </w:p>
         </w:tc>
@@ -4723,7 +5385,7 @@
         <w:t xml:space="preserve"> </w:t>
       </w:r>
       <w:r>
-        <w:t xml:space="preserve">2</w:t>
+        <w:t xml:space="preserve">3</w:t>
       </w:r>
       <w:r>
         <w:t xml:space="preserve">). Significant difference is also detected between pre-European and post-European (P-value &lt; 0.05). Given the decline of the indigenous population in the Chinese period might be a cause of a more standardized shape</w:t>
@@ -4814,16 +5476,7 @@
         <w:t xml:space="preserve"> </w:t>
       </w:r>
       <w:r>
-        <w:t xml:space="preserve">(</w:t>
-      </w:r>
-      <w:r>
-        <w:rPr>
-          <w:b/>
-        </w:rPr>
-        <w:t xml:space="preserve">???</w:t>
-      </w:r>
-      <w:r>
-        <w:t xml:space="preserve">)</w:t>
+        <w:t xml:space="preserve">(Hsieh, 2009)</w:t>
       </w:r>
       <w:r>
         <w:t xml:space="preserve">. Also, the finding of adoption of coffin in mortuary practice that viewed as an ethnic symbol for Chinese was observed</w:t>
@@ -4843,25 +5496,13 @@
         <w:pStyle w:val="BodyText"/>
       </w:pPr>
       <w:r>
-        <w:t xml:space="preserve">More standardized pottery shape without controlling the clay paste or technology suggests the shape as a preferred characteristic in pottery production during the Chinese period. However, the standardization is not reflected by the metric attributes, specifically the rim, neck, and body thickness. There is higher variation in thickness attributes compared to diameter attributes, indicating shape is the only attribute that presents homogeneous. In addition to the emergence of specialized groups indicative of changes in social organization, another explanation is that producing homogeneous pottery is an act of resistance to the Chinese immigrant by emphasizing the practice of traditional pottery production. Among the pottery attributes, shape is the most obvious and visible trait, which can be used as an expression of social boundary or group identity</w:t>
-      </w:r>
-      <w:r>
-        <w:t xml:space="preserve"> </w:t>
-      </w:r>
-      <w:r>
-        <w:t xml:space="preserve">(cf.</w:t>
-      </w:r>
-      <w:r>
-        <w:t xml:space="preserve"> </w:t>
-      </w:r>
-      <w:r>
-        <w:rPr>
-          <w:b/>
-        </w:rPr>
-        <w:t xml:space="preserve">???</w:t>
-      </w:r>
-      <w:r>
-        <w:t xml:space="preserve">)</w:t>
+        <w:t xml:space="preserve">More standardized pottery shape without controlling the clay paste or technology suggests the shape as a preferred characteristic in pottery production during the Chinese period. However, the standardization is not reflected by most of the metric attributes, such as the rim, neck, and body thickness. There is higher variation in thickness attributes compared to diameter attributes, indicating shape is the main attribute that presents homogeneous. In addition to the emergence of specialized groups indicative of changes in social organization, another explanation is that producing homogeneous pottery is an act of resistance to the Europeans intrusion and the the Chinese immigrant by emphasizing the practice of traditional pottery production. Among the pottery attributes, shape is the most obvious and visible trait, which could be used as an expression of social boundary or group identity</w:t>
+      </w:r>
+      <w:r>
+        <w:t xml:space="preserve"> </w:t>
+      </w:r>
+      <w:r>
+        <w:t xml:space="preserve">(cf. Roux, 2015)</w:t>
       </w:r>
       <w:r>
         <w:t xml:space="preserve">.</w:t>
@@ -4989,7 +5630,7 @@
       </w:r>
       <w:bookmarkEnd w:id="41"/>
     </w:p>
-    <w:bookmarkStart w:id="101" w:name="refs"/>
+    <w:bookmarkStart w:id="104" w:name="refs"/>
     <w:bookmarkStart w:id="42" w:name="ref-Acabado2017"/>
     <w:p>
       <w:pPr>
@@ -5140,17 +5781,27 @@
       </w:r>
     </w:p>
     <w:bookmarkEnd w:id="56"/>
-    <w:bookmarkStart w:id="57" w:name="ref-Chen2007"/>
+    <w:bookmarkStart w:id="57" w:name="ref-Chen2016"/>
     <w:p>
       <w:pPr>
         <w:pStyle w:val="BodyText"/>
       </w:pPr>
       <w:r>
+        <w:t xml:space="preserve">Chen, W.-S., 2016. Tai wan di zhi gai lun [an introduction to the geology of taiwan]. Geological Society Located in Taipei.</w:t>
+      </w:r>
+    </w:p>
+    <w:bookmarkEnd w:id="57"/>
+    <w:bookmarkStart w:id="58" w:name="ref-Chen2007"/>
+    <w:p>
+      <w:pPr>
+        <w:pStyle w:val="BodyText"/>
+      </w:pPr>
+      <w:r>
         <w:t xml:space="preserve">Chen, Y.-p., 2007. Qi wu lan yi zhi qiang jiu fa jue bao gao [report on the archaeological excavations at ki-wu-lan site]. Lanyang museum, Yilan, Taiwan.</w:t>
       </w:r>
     </w:p>
-    <w:bookmarkEnd w:id="57"/>
-    <w:bookmarkStart w:id="58" w:name="ref-Claude2008"/>
+    <w:bookmarkEnd w:id="58"/>
+    <w:bookmarkStart w:id="59" w:name="ref-Claude2008"/>
     <w:p>
       <w:pPr>
         <w:pStyle w:val="BodyText"/>
@@ -5159,8 +5810,8 @@
         <w:t xml:space="preserve">Claude, J., 2008. Morphometrics with r. Springer Science &amp; Business Media.</w:t>
       </w:r>
     </w:p>
-    <w:bookmarkEnd w:id="58"/>
-    <w:bookmarkStart w:id="59" w:name="ref-Costin2001"/>
+    <w:bookmarkEnd w:id="59"/>
+    <w:bookmarkStart w:id="60" w:name="ref-Costin2001"/>
     <w:p>
       <w:pPr>
         <w:pStyle w:val="BodyText"/>
@@ -5169,8 +5820,8 @@
         <w:t xml:space="preserve">Costin, C.L., 2001. Craft production systems, in: Archaeology at the Millennium. Springer, pp. 273–327.</w:t>
       </w:r>
     </w:p>
-    <w:bookmarkEnd w:id="59"/>
-    <w:bookmarkStart w:id="60" w:name="ref-Costin1991"/>
+    <w:bookmarkEnd w:id="60"/>
+    <w:bookmarkStart w:id="61" w:name="ref-Costin1991"/>
     <w:p>
       <w:pPr>
         <w:pStyle w:val="BodyText"/>
@@ -5179,8 +5830,8 @@
         <w:t xml:space="preserve">Costin, C.L., 1991. Craft specialization: Issues in defining, documenting, and explaining the organization of production. Archaeological method and theory 1–56.</w:t>
       </w:r>
     </w:p>
-    <w:bookmarkEnd w:id="60"/>
-    <w:bookmarkStart w:id="61" w:name="ref-Dietler2015"/>
+    <w:bookmarkEnd w:id="61"/>
+    <w:bookmarkStart w:id="62" w:name="ref-Dietler2015"/>
     <w:p>
       <w:pPr>
         <w:pStyle w:val="BodyText"/>
@@ -5189,8 +5840,8 @@
         <w:t xml:space="preserve">Dietler, M., 2015. Archaeologies of colonialism: Consumption, entanglement, and violence in ancient mediterranean france. Univ of California Press.</w:t>
       </w:r>
     </w:p>
-    <w:bookmarkEnd w:id="61"/>
-    <w:bookmarkStart w:id="62" w:name="ref-Dietler2005"/>
+    <w:bookmarkEnd w:id="62"/>
+    <w:bookmarkStart w:id="63" w:name="ref-Dietler2005"/>
     <w:p>
       <w:pPr>
         <w:pStyle w:val="BodyText"/>
@@ -5199,8 +5850,8 @@
         <w:t xml:space="preserve">Dietler, M., 2005. The archaeology of colonization and the colonization of archaeology: Theoretical challenges from an ancient mediterranean colonial encounter, in: Stein, G. (Ed.), The Archaeology of Colonial Encounters: Comparative Perspectives. NM: Sch. Am. Res. Press, Santa Fe, pp. 33–68.</w:t>
       </w:r>
     </w:p>
-    <w:bookmarkEnd w:id="62"/>
-    <w:bookmarkStart w:id="63" w:name="ref-Dietler1997"/>
+    <w:bookmarkEnd w:id="63"/>
+    <w:bookmarkStart w:id="64" w:name="ref-Dietler1997"/>
     <w:p>
       <w:pPr>
         <w:pStyle w:val="BodyText"/>
@@ -5209,8 +5860,8 @@
         <w:t xml:space="preserve">Dietler, M., 1997. The iron age in mediterranean france: Colonial encounters, entanglements, and transformations. Journal of World Prehistory 11, 269–358.</w:t>
       </w:r>
     </w:p>
-    <w:bookmarkEnd w:id="63"/>
-    <w:bookmarkStart w:id="64" w:name="ref-Eerkens2001"/>
+    <w:bookmarkEnd w:id="64"/>
+    <w:bookmarkStart w:id="65" w:name="ref-Eerkens2001"/>
     <w:p>
       <w:pPr>
         <w:pStyle w:val="BodyText"/>
@@ -5219,8 +5870,8 @@
         <w:t xml:space="preserve">Eerkens, J.W., Bettinger, R.L., 2001. Techniques for assessing standardization in artifact assemblages: Can we scale material variability? American Antiquity 66, 493–504.</w:t>
       </w:r>
     </w:p>
-    <w:bookmarkEnd w:id="64"/>
-    <w:bookmarkStart w:id="65" w:name="ref-Evershed2008"/>
+    <w:bookmarkEnd w:id="65"/>
+    <w:bookmarkStart w:id="66" w:name="ref-Evershed2008"/>
     <w:p>
       <w:pPr>
         <w:pStyle w:val="BodyText"/>
@@ -5229,8 +5880,8 @@
         <w:t xml:space="preserve">Evershed, R.P., 2008. Organic residue analysis in archaeology: The archaeological biomarker revolution. Archaeometry 50, 895–924.</w:t>
       </w:r>
     </w:p>
-    <w:bookmarkEnd w:id="65"/>
-    <w:bookmarkStart w:id="66" w:name="ref-Feinman2000"/>
+    <w:bookmarkEnd w:id="66"/>
+    <w:bookmarkStart w:id="67" w:name="ref-Feinman2000"/>
     <w:p>
       <w:pPr>
         <w:pStyle w:val="BodyText"/>
@@ -5239,8 +5890,8 @@
         <w:t xml:space="preserve">Feinman, G.M., 2000. Corporate/network: New perspectives on models of political action and the puebloan southwest. Social Theory in Archaeology, University of Utah Press, Salt Lake City 31–51.</w:t>
       </w:r>
     </w:p>
-    <w:bookmarkEnd w:id="66"/>
-    <w:bookmarkStart w:id="67" w:name="ref-Fox2015"/>
+    <w:bookmarkEnd w:id="67"/>
+    <w:bookmarkStart w:id="68" w:name="ref-Fox2015"/>
     <w:p>
       <w:pPr>
         <w:pStyle w:val="BodyText"/>
@@ -5249,8 +5900,8 @@
         <w:t xml:space="preserve">Fox, A.N., 2015. A study of late woodland projectile point typology in new york using elliptical fourier outline analysis. Journal of Archaeological Science: Reports 4, 501–509.</w:t>
       </w:r>
     </w:p>
-    <w:bookmarkEnd w:id="67"/>
-    <w:bookmarkStart w:id="68" w:name="ref-Given2004"/>
+    <w:bookmarkEnd w:id="68"/>
+    <w:bookmarkStart w:id="69" w:name="ref-Given2004"/>
     <w:p>
       <w:pPr>
         <w:pStyle w:val="BodyText"/>
@@ -5259,8 +5910,8 @@
         <w:t xml:space="preserve">Given, M., 2004. The archaeology of the colonized. Routledge, London; New York.</w:t>
       </w:r>
     </w:p>
-    <w:bookmarkEnd w:id="68"/>
-    <w:bookmarkStart w:id="69" w:name="ref-Gunz2013"/>
+    <w:bookmarkEnd w:id="69"/>
+    <w:bookmarkStart w:id="70" w:name="ref-Gunz2013"/>
     <w:p>
       <w:pPr>
         <w:pStyle w:val="BodyText"/>
@@ -5269,8 +5920,8 @@
         <w:t xml:space="preserve">Gunz, P., Mitteroecker, P., 2013. Semilandmarks: A method for quantifying curves and surfaces. Hystrix, the Italian Journal of Mammalogy 24, 103–109.</w:t>
       </w:r>
     </w:p>
-    <w:bookmarkEnd w:id="69"/>
-    <w:bookmarkStart w:id="70" w:name="ref-Haruda2019"/>
+    <w:bookmarkEnd w:id="70"/>
+    <w:bookmarkStart w:id="71" w:name="ref-Haruda2019"/>
     <w:p>
       <w:pPr>
         <w:pStyle w:val="BodyText"/>
@@ -5279,8 +5930,8 @@
         <w:t xml:space="preserve">Haruda, A., Varfolomeev, V., Goriachev, A., Yermolayeva, A., Outram, A., 2019. A new zooarchaeological application for geometric morphometric methods: Distinguishing ovis aries morphotypes to address connectivity and mobility of prehistoric central asian pastoralists. Journal of Archaeological Science 107, 50–57.</w:t>
       </w:r>
     </w:p>
-    <w:bookmarkEnd w:id="70"/>
-    <w:bookmarkStart w:id="71" w:name="ref-Hirshman2010"/>
+    <w:bookmarkEnd w:id="71"/>
+    <w:bookmarkStart w:id="72" w:name="ref-Hirshman2010"/>
     <w:p>
       <w:pPr>
         <w:pStyle w:val="BodyText"/>
@@ -5289,8 +5940,8 @@
         <w:t xml:space="preserve">Hirshman, A.J., Lovis, W.A., Pollard, H.P., 2010. Specialization of ceramic production: A sherd assemblage based analytic perspective. Journal of Anthropological Archaeology 29, 265–277.</w:t>
       </w:r>
     </w:p>
-    <w:bookmarkEnd w:id="71"/>
-    <w:bookmarkStart w:id="72" w:name="ref-Hoggard2019"/>
+    <w:bookmarkEnd w:id="72"/>
+    <w:bookmarkStart w:id="73" w:name="ref-Hoggard2019"/>
     <w:p>
       <w:pPr>
         <w:pStyle w:val="BodyText"/>
@@ -5299,18 +5950,28 @@
         <w:t xml:space="preserve">Hoggard, C.S., McNabb, J., Cole, J.N., 2019. The application of elliptic fourier analysis in understanding biface shape and symmetry through the british acheulean. Journal of Paleolithic Archaeology 2, 115–133.</w:t>
       </w:r>
     </w:p>
-    <w:bookmarkEnd w:id="72"/>
-    <w:bookmarkStart w:id="73" w:name="ref-Iovictua2010"/>
+    <w:bookmarkEnd w:id="73"/>
+    <w:bookmarkStart w:id="74" w:name="ref-Hsieh2009"/>
     <w:p>
       <w:pPr>
         <w:pStyle w:val="BodyText"/>
       </w:pPr>
       <w:r>
+        <w:t xml:space="preserve">Hsieh, E., 2009. Yi lan qi wu lan yi zhi chu tu wai lai tao ci qi zhi xiang guan yan jiu [the study of imported ceramics excavated at the ki-wu-lan site, i-lan] (Master’s thesis).</w:t>
+      </w:r>
+    </w:p>
+    <w:bookmarkEnd w:id="74"/>
+    <w:bookmarkStart w:id="75" w:name="ref-Iovictua2010"/>
+    <w:p>
+      <w:pPr>
+        <w:pStyle w:val="BodyText"/>
+      </w:pPr>
+      <w:r>
         <w:t xml:space="preserve">Ioviţă, R., 2010. Comparing stone tool resharpening trajectories with the aid of elliptical fourier analysis, in: New Perspectives on Old Stones. Springer, pp. 235–253.</w:t>
       </w:r>
     </w:p>
-    <w:bookmarkEnd w:id="73"/>
-    <w:bookmarkStart w:id="74" w:name="ref-Junker1999"/>
+    <w:bookmarkEnd w:id="75"/>
+    <w:bookmarkStart w:id="76" w:name="ref-Junker1999"/>
     <w:p>
       <w:pPr>
         <w:pStyle w:val="BodyText"/>
@@ -5319,8 +5980,8 @@
         <w:t xml:space="preserve">Junker, L.L., 1999. Raiding, trading, and feasting: The political economy of philippine chiefdoms. University of Hawaii Press.</w:t>
       </w:r>
     </w:p>
-    <w:bookmarkEnd w:id="74"/>
-    <w:bookmarkStart w:id="75" w:name="ref-Junker1993"/>
+    <w:bookmarkEnd w:id="76"/>
+    <w:bookmarkStart w:id="77" w:name="ref-Junker1993"/>
     <w:p>
       <w:pPr>
         <w:pStyle w:val="BodyText"/>
@@ -5329,8 +5990,8 @@
         <w:t xml:space="preserve">Junker, L.L., 1993. Craft goods specialization and prestige goods exchange in philippine chiefdoms of the fifteenth and sixteenth centuries. Asian Perspectives 1–35.</w:t>
       </w:r>
     </w:p>
-    <w:bookmarkEnd w:id="75"/>
-    <w:bookmarkStart w:id="76" w:name="ref-Kuhl1982"/>
+    <w:bookmarkEnd w:id="77"/>
+    <w:bookmarkStart w:id="78" w:name="ref-Kuhl1982"/>
     <w:p>
       <w:pPr>
         <w:pStyle w:val="BodyText"/>
@@ -5339,8 +6000,8 @@
         <w:t xml:space="preserve">Kuhl, F.P., Giardina, C.R., 1982. Elliptic fourier features of a closed contour. Computer graphics and image processing 18, 236–258.</w:t>
       </w:r>
     </w:p>
-    <w:bookmarkEnd w:id="76"/>
-    <w:bookmarkStart w:id="77" w:name="ref-Lawing2010"/>
+    <w:bookmarkEnd w:id="78"/>
+    <w:bookmarkStart w:id="79" w:name="ref-Lawing2010"/>
     <w:p>
       <w:pPr>
         <w:pStyle w:val="BodyText"/>
@@ -5349,8 +6010,8 @@
         <w:t xml:space="preserve">Lawing, A.M., Polly, P.D., 2010. Geometric morphometrics: Recent applications to the study of evolution and development. Journal of Zoology 280, 1–7.</w:t>
       </w:r>
     </w:p>
-    <w:bookmarkEnd w:id="77"/>
-    <w:bookmarkStart w:id="78" w:name="ref-Lycett2013"/>
+    <w:bookmarkEnd w:id="79"/>
+    <w:bookmarkStart w:id="80" w:name="ref-Lycett2013"/>
     <w:p>
       <w:pPr>
         <w:pStyle w:val="BodyText"/>
@@ -5359,8 +6020,8 @@
         <w:t xml:space="preserve">Lycett, S.J., Cramon-Taubadel, N. von, 2013. A 3D morphometric analysis of surface geometry in levallois cores: Patterns of stability and variability across regions and their implications. Journal of Archaeological Science 40, 1508–1517.</w:t>
       </w:r>
     </w:p>
-    <w:bookmarkEnd w:id="78"/>
-    <w:bookmarkStart w:id="80" w:name="ref-Marwick2017"/>
+    <w:bookmarkEnd w:id="80"/>
+    <w:bookmarkStart w:id="82" w:name="ref-Marwick2017"/>
     <w:p>
       <w:pPr>
         <w:pStyle w:val="BodyText"/>
@@ -5371,7 +6032,7 @@
       <w:r>
         <w:t xml:space="preserve"> </w:t>
       </w:r>
-      <w:hyperlink r:id="rId79">
+      <w:hyperlink r:id="rId81">
         <w:r>
           <w:rPr>
             <w:rStyle w:val="Hyperlink"/>
@@ -5380,8 +6041,8 @@
         </w:r>
       </w:hyperlink>
     </w:p>
-    <w:bookmarkEnd w:id="80"/>
-    <w:bookmarkStart w:id="81" w:name="ref-Marwick2018"/>
+    <w:bookmarkEnd w:id="82"/>
+    <w:bookmarkStart w:id="83" w:name="ref-Marwick2018"/>
     <w:p>
       <w:pPr>
         <w:pStyle w:val="BodyText"/>
@@ -5390,8 +6051,8 @@
         <w:t xml:space="preserve">Marwick, B., Boettiger, C., Mullen, L., 2018. Packaging data analytical work reproducibly using r (and friends). The American Statistician 72, 80–88.</w:t>
       </w:r>
     </w:p>
-    <w:bookmarkEnd w:id="81"/>
-    <w:bookmarkStart w:id="82" w:name="ref-Marwick2019"/>
+    <w:bookmarkEnd w:id="83"/>
+    <w:bookmarkStart w:id="84" w:name="ref-Marwick2019"/>
     <w:p>
       <w:pPr>
         <w:pStyle w:val="BodyText"/>
@@ -5400,8 +6061,8 @@
         <w:t xml:space="preserve">Marwick, B., Krishnamoorthy, K., n.d. Cvequality: Tests for the equality of coefficients of variation from multiple groups.</w:t>
       </w:r>
     </w:p>
-    <w:bookmarkEnd w:id="82"/>
-    <w:bookmarkStart w:id="83" w:name="ref-Meloro2015"/>
+    <w:bookmarkEnd w:id="84"/>
+    <w:bookmarkStart w:id="85" w:name="ref-Meloro2015"/>
     <w:p>
       <w:pPr>
         <w:pStyle w:val="BodyText"/>
@@ -5410,8 +6071,8 @@
         <w:t xml:space="preserve">Meloro, C., Hudson, A., Rook, L., 2015. Feeding habits of extant and fossil canids as determined by their skull geometry. Journal of Zoology 295, 178–188.</w:t>
       </w:r>
     </w:p>
-    <w:bookmarkEnd w:id="83"/>
-    <w:bookmarkStart w:id="84" w:name="ref-Mullins2011"/>
+    <w:bookmarkEnd w:id="85"/>
+    <w:bookmarkStart w:id="86" w:name="ref-Mullins2011"/>
     <w:p>
       <w:pPr>
         <w:pStyle w:val="BodyText"/>
@@ -5420,8 +6081,8 @@
         <w:t xml:space="preserve">Mullins, P.R., 2011. The archaeology of consumption. Annual Review of Anthropology 40, 133–144.</w:t>
       </w:r>
     </w:p>
-    <w:bookmarkEnd w:id="84"/>
-    <w:bookmarkStart w:id="85" w:name="ref-Rlanguage2019"/>
+    <w:bookmarkEnd w:id="86"/>
+    <w:bookmarkStart w:id="87" w:name="ref-Rlanguage2019"/>
     <w:p>
       <w:pPr>
         <w:pStyle w:val="BodyText"/>
@@ -5430,8 +6091,8 @@
         <w:t xml:space="preserve">R Core Team, 2019. R: A language and environment for statistical computing. R Foundation for Statistical Computing, Vienna, Austria.</w:t>
       </w:r>
     </w:p>
-    <w:bookmarkEnd w:id="85"/>
-    <w:bookmarkStart w:id="86" w:name="ref-Rice1991"/>
+    <w:bookmarkEnd w:id="87"/>
+    <w:bookmarkStart w:id="88" w:name="ref-Rice1991"/>
     <w:p>
       <w:pPr>
         <w:pStyle w:val="BodyText"/>
@@ -5440,8 +6101,8 @@
         <w:t xml:space="preserve">Rice, P.M., 1991. Specialization, standardization, and diversity: A retrospective, in: Bishop, R.L., Lange, F.W. (Eds.), The Ceramic Legacy of Anna O. Shepard. University Press of Colorado Boulder, pp. 257–279.</w:t>
       </w:r>
     </w:p>
-    <w:bookmarkEnd w:id="86"/>
-    <w:bookmarkStart w:id="87" w:name="ref-Roux2015"/>
+    <w:bookmarkEnd w:id="88"/>
+    <w:bookmarkStart w:id="89" w:name="ref-Roux2015"/>
     <w:p>
       <w:pPr>
         <w:pStyle w:val="BodyText"/>
@@ -5450,8 +6111,8 @@
         <w:t xml:space="preserve">Roux, V., 2015. Standardization of ceramic assemblages: Transmission mechanisms and diffusion of morpho-functional traits across social boundaries. Journal of anthropological archaeology 40, 1–9.</w:t>
       </w:r>
     </w:p>
-    <w:bookmarkEnd w:id="87"/>
-    <w:bookmarkStart w:id="88" w:name="ref-Roux2003"/>
+    <w:bookmarkEnd w:id="89"/>
+    <w:bookmarkStart w:id="90" w:name="ref-Roux2003"/>
     <w:p>
       <w:pPr>
         <w:pStyle w:val="BodyText"/>
@@ -5460,8 +6121,8 @@
         <w:t xml:space="preserve">Roux, V., 2003. Ceramic standardization and intensity of production: Quantifying degrees of specialization. American Antiquity 68, 768–782.</w:t>
       </w:r>
     </w:p>
-    <w:bookmarkEnd w:id="88"/>
-    <w:bookmarkStart w:id="89" w:name="ref-Roux2018"/>
+    <w:bookmarkEnd w:id="90"/>
+    <w:bookmarkStart w:id="91" w:name="ref-Roux2018"/>
     <w:p>
       <w:pPr>
         <w:pStyle w:val="BodyText"/>
@@ -5470,8 +6131,8 @@
         <w:t xml:space="preserve">Roux, V., Karasik, A., 2018. Standardized vessels and number of potters: Looking for individual production, in: Ina Miloglav, J.V. (Ed.), Artisans Rule: Product Standardization and Craft Specialization in Prehistoric Society. Cambridge Scholars Publishing, pp. 20–39.</w:t>
       </w:r>
     </w:p>
-    <w:bookmarkEnd w:id="89"/>
-    <w:bookmarkStart w:id="90" w:name="ref-Scaramelli2005"/>
+    <w:bookmarkEnd w:id="91"/>
+    <w:bookmarkStart w:id="92" w:name="ref-Scaramelli2005"/>
     <w:p>
       <w:pPr>
         <w:pStyle w:val="BodyText"/>
@@ -5480,8 +6141,8 @@
         <w:t xml:space="preserve">Scaramelli, F., Scaramelli, K.T. de, 2005. The roles of material culture in the colonization of the orinoco, venezuela. Journal of Social Archaeology 5, 135–168.</w:t>
       </w:r>
     </w:p>
-    <w:bookmarkEnd w:id="90"/>
-    <w:bookmarkStart w:id="91" w:name="ref-Silliman2001"/>
+    <w:bookmarkEnd w:id="92"/>
+    <w:bookmarkStart w:id="93" w:name="ref-Silliman2001"/>
     <w:p>
       <w:pPr>
         <w:pStyle w:val="BodyText"/>
@@ -5490,8 +6151,8 @@
         <w:t xml:space="preserve">Silliman, S., 2001. Agency, practical politics and the archaeology of culture contact. Journal of social archaeology 1, 190–209.</w:t>
       </w:r>
     </w:p>
-    <w:bookmarkEnd w:id="91"/>
-    <w:bookmarkStart w:id="92" w:name="ref-Silliman2005"/>
+    <w:bookmarkEnd w:id="93"/>
+    <w:bookmarkStart w:id="94" w:name="ref-Silliman2005"/>
     <w:p>
       <w:pPr>
         <w:pStyle w:val="BodyText"/>
@@ -5500,8 +6161,8 @@
         <w:t xml:space="preserve">Silliman, S.W., 2005. Culture contact or colonialism? Challenges in the archaeology of native North America. American Antiquity 55–74.</w:t>
       </w:r>
     </w:p>
-    <w:bookmarkEnd w:id="92"/>
-    <w:bookmarkStart w:id="93" w:name="ref-Slice2007"/>
+    <w:bookmarkEnd w:id="94"/>
+    <w:bookmarkStart w:id="95" w:name="ref-Slice2007"/>
     <w:p>
       <w:pPr>
         <w:pStyle w:val="BodyText"/>
@@ -5510,8 +6171,8 @@
         <w:t xml:space="preserve">Slice, D.E., 2007. Geometric morphometrics. Annu. Rev. Anthropol. 36, 261–281.</w:t>
       </w:r>
     </w:p>
-    <w:bookmarkEnd w:id="93"/>
-    <w:bookmarkStart w:id="94" w:name="ref-Stark1995economic"/>
+    <w:bookmarkEnd w:id="95"/>
+    <w:bookmarkStart w:id="96" w:name="ref-Stark1995economic"/>
     <w:p>
       <w:pPr>
         <w:pStyle w:val="BodyText"/>
@@ -5520,8 +6181,8 @@
         <w:t xml:space="preserve">Stark, B.L., 1995a. Economic intensification and ceramic specialization in the philippines: A view from kalinga. Research in Economic Anthropology 16, 179–226.</w:t>
       </w:r>
     </w:p>
-    <w:bookmarkEnd w:id="94"/>
-    <w:bookmarkStart w:id="95" w:name="ref-Stark1995"/>
+    <w:bookmarkEnd w:id="96"/>
+    <w:bookmarkStart w:id="97" w:name="ref-Stark1995"/>
     <w:p>
       <w:pPr>
         <w:pStyle w:val="BodyText"/>
@@ -5530,8 +6191,8 @@
         <w:t xml:space="preserve">Stark, B.L., 1995b. Problems in analysis of standardization and specialization in pottery, in: Mills, B.J., Crown, P.L. (Eds.), Ceramic Production in the American Southwest. The University of Arizona Press, Tucson, pp. 231–267.</w:t>
       </w:r>
     </w:p>
-    <w:bookmarkEnd w:id="95"/>
-    <w:bookmarkStart w:id="96" w:name="ref-Tite1999"/>
+    <w:bookmarkEnd w:id="97"/>
+    <w:bookmarkStart w:id="98" w:name="ref-Tite1999"/>
     <w:p>
       <w:pPr>
         <w:pStyle w:val="BodyText"/>
@@ -5540,8 +6201,8 @@
         <w:t xml:space="preserve">Tite, M.S., 1999. Pottery production, distribution, and consumption—the contribution of the physical sciences. Journal of archaeological method and theory 6, 181–233.</w:t>
       </w:r>
     </w:p>
-    <w:bookmarkEnd w:id="96"/>
-    <w:bookmarkStart w:id="97" w:name="ref-Topi2018"/>
+    <w:bookmarkEnd w:id="98"/>
+    <w:bookmarkStart w:id="99" w:name="ref-Topi2018"/>
     <w:p>
       <w:pPr>
         <w:pStyle w:val="BodyText"/>
@@ -5550,8 +6211,8 @@
         <w:t xml:space="preserve">Topi, J.R., VanPool, C.S., Waller, K.D., VanPool, T.L., 2018. The economy of specialized ceramic craft production in the casas grandes region. Latin American Antiquity 29, 122–142.</w:t>
       </w:r>
     </w:p>
-    <w:bookmarkEnd w:id="97"/>
-    <w:bookmarkStart w:id="98" w:name="ref-TorrenceandClarke2000"/>
+    <w:bookmarkEnd w:id="99"/>
+    <w:bookmarkStart w:id="100" w:name="ref-TorrenceandClarke2000"/>
     <w:p>
       <w:pPr>
         <w:pStyle w:val="BodyText"/>
@@ -5560,8 +6221,8 @@
         <w:t xml:space="preserve">Torrence, R., Clarke, A., 2000. Negotiating difference: Practice makes theory for contemporary archaeology in Oceania, in: Torrence, R., Clarke, A. (Eds.), The Archaeology of Difference : Negotiating Cross-Cultural Engagements in Oceania. Routledge, London; New York, pp. 1–31.</w:t>
       </w:r>
     </w:p>
-    <w:bookmarkEnd w:id="98"/>
-    <w:bookmarkStart w:id="99" w:name="ref-Trabert2017"/>
+    <w:bookmarkEnd w:id="100"/>
+    <w:bookmarkStart w:id="101" w:name="ref-Trabert2017"/>
     <w:p>
       <w:pPr>
         <w:pStyle w:val="BodyText"/>
@@ -5570,44 +6231,54 @@
         <w:t xml:space="preserve">Trabert, S., 2017. Considering the indirect effects of colonialism: Example from a great plains middle ground. Journal of Anthropological Archaeology 48, 17–27.</w:t>
       </w:r>
     </w:p>
-    <w:bookmarkEnd w:id="99"/>
-    <w:bookmarkStart w:id="100" w:name="ref-Wilczek2014"/>
+    <w:bookmarkEnd w:id="101"/>
+    <w:bookmarkStart w:id="102" w:name="ref-Wang2011"/>
     <w:p>
       <w:pPr>
         <w:pStyle w:val="BodyText"/>
       </w:pPr>
       <w:r>
+        <w:t xml:space="preserve">Wang, L.-Y., 2011. Yi lan qi wu lan yi zhi chu tu zhuang shi pin zhi xiang guan yan jiu [a research of ornaments excavated at ki-wu-lan site, i-lan] (Master’s thesis).</w:t>
+      </w:r>
+    </w:p>
+    <w:bookmarkEnd w:id="102"/>
+    <w:bookmarkStart w:id="103" w:name="ref-Wilczek2014"/>
+    <w:p>
+      <w:pPr>
+        <w:pStyle w:val="BodyText"/>
+      </w:pPr>
+      <w:r>
         <w:t xml:space="preserve">Wilczek, J., Monna, F., Barral, P., Burlet, L., Chateau, C., Navarro, N., 2014. Morphometrics of second iron age ceramics–strengths, weaknesses, and comparison with traditional typology. Journal of archaeological science 50, 39–50.</w:t>
       </w:r>
     </w:p>
-    <w:bookmarkEnd w:id="100"/>
-    <w:bookmarkEnd w:id="101"/>
+    <w:bookmarkEnd w:id="103"/>
+    <w:bookmarkEnd w:id="104"/>
     <w:p>
       <w:pPr>
         <w:pStyle w:val="Heading5"/>
       </w:pPr>
-      <w:bookmarkStart w:id="102" w:name="pagebreak-1"/>
+      <w:bookmarkStart w:id="105" w:name="pagebreak-1"/>
       <w:r>
         <w:t xml:space="preserve">pagebreak</w:t>
       </w:r>
-      <w:bookmarkEnd w:id="102"/>
+      <w:bookmarkEnd w:id="105"/>
     </w:p>
     <w:p>
       <w:pPr>
         <w:pStyle w:val="Heading3"/>
       </w:pPr>
-      <w:bookmarkStart w:id="103" w:name="colophon"/>
+      <w:bookmarkStart w:id="106" w:name="colophon"/>
       <w:r>
         <w:t xml:space="preserve">Colophon</w:t>
       </w:r>
-      <w:bookmarkEnd w:id="103"/>
+      <w:bookmarkEnd w:id="106"/>
     </w:p>
     <w:p>
       <w:pPr>
         <w:pStyle w:val="FirstParagraph"/>
       </w:pPr>
       <w:r>
-        <w:t xml:space="preserve">This report was generated on 2020-01-12 00:02:35 using the following computational environment and dependencies:</w:t>
+        <w:t xml:space="preserve">This report was generated on 2020-01-12 23:18:13 using the following computational environment and dependencies:</w:t>
       </w:r>
     </w:p>
     <w:p>
@@ -6555,7 +7226,7 @@
         <w:rPr>
           <w:rStyle w:val="VerbatimChar"/>
         </w:rPr>
-        <w:t xml:space="preserve">#&gt; Head:     [3721bb1] 2020-01-12: add script file for metric data</w:t>
+        <w:t xml:space="preserve">#&gt; Head:     [2dec324] 2020-01-13: update the metric code, and edit the background</w:t>
       </w:r>
     </w:p>
     <w:p>
@@ -6563,7 +7234,7 @@
         <w:pStyle w:val="FirstParagraph"/>
       </w:pPr>
       <w:r>
-        <w:t xml:space="preserve">Word count: 4739</w:t>
+        <w:t xml:space="preserve">Word count: 3167</w:t>
       </w:r>
     </w:p>
     <w:sectPr>

</xml_diff>

<commit_message>
get different CV test result from another project, but the same data?
</commit_message>
<xml_diff>
--- a/analysis/paper/paper.docx
+++ b/analysis/paper/paper.docx
@@ -145,7 +145,7 @@
         <w:pStyle w:val="Date"/>
       </w:pPr>
       <w:r>
-        <w:t xml:space="preserve">14</w:t>
+        <w:t xml:space="preserve">17</w:t>
       </w:r>
       <w:r>
         <w:t xml:space="preserve"> </w:t>
@@ -1961,7 +1961,7 @@
         <w:t xml:space="preserve">(Fox, 2015; Hoggard et al., 2019; Ioviţă, 2010)</w:t>
       </w:r>
       <w:r>
-        <w:t xml:space="preserve">. Ceramics is another archaeological materials that outline approaches can provide new insights into shape variation to answer anthropological questions related to production.</w:t>
+        <w:t xml:space="preserve">. Ceramics is another archaeological materials that outline approaches can provide new insights into shape variation to answer anthropological questions related to ceramic specialization. Using semi-landmarks method,</w:t>
       </w:r>
       <w:r>
         <w:t xml:space="preserve"> </w:t>
@@ -1973,7 +1973,19 @@
         <w:t xml:space="preserve"> </w:t>
       </w:r>
       <w:r>
-        <w:t xml:space="preserve">examine 89 photographs of globular jars from the Casas Grandes of northwest Mexico using semi-landmarks method to explore the relationship between social complexity and the emergence of craft specialization. Their results suggest that some ceramic types from Medio period (AD 1200-1450), were made by specialists. Among those high standardized jars, some were made by attached specialists, while others were made by independent specialists according to distribution patterns of jars.</w:t>
+        <w:t xml:space="preserve">examine 89 photographs of globular jars from the Casas Grandes of northwest Mexico. Their results suggest that some ceramic types from Medio period (AD 1200-1450), were made by specialists based on high standardized shape. Among those high standardized jars, some were made by attached specialists, while others were made by independent specialists according to their spatial distribution patterns. Similarity,</w:t>
+      </w:r>
+      <w:r>
+        <w:t xml:space="preserve"> </w:t>
+      </w:r>
+      <w:r>
+        <w:t xml:space="preserve">Selden Jr (2019)</w:t>
+      </w:r>
+      <w:r>
+        <w:t xml:space="preserve"> </w:t>
+      </w:r>
+      <w:r>
+        <w:t xml:space="preserve">examines 28 Caddo bottle excavated at several sites (AD 500-1700) in northwest Louisiana from the Clarence H. Webb collections. The results indicate a significant integration between the different parts of the bottles including rim, neck, body, and base that vary in a coordinated manner. Also, two discrete base and body shapes represented north and south difference were identified. For the EFA method,</w:t>
       </w:r>
       <w:r>
         <w:t xml:space="preserve"> </w:t>
@@ -1985,7 +1997,7 @@
         <w:t xml:space="preserve"> </w:t>
       </w:r>
       <w:r>
-        <w:t xml:space="preserve">evaluate the concordance between outline-based approaches, EFA and Discrete Cosine Transform (DCT), and traditional typology by studying 154 complete ceramic vessels with varied shapes from the Bibracte oppidum in France. The results show the variation indicated by EFA and DCT matches traditional ceramic typology, which supports that outline-based approaches can be efficiently used for studying variations in ceramic shapes. Furthermore, the EFA results help to understand the level of production standardization over time across the region. Those examples show that outline approaches can distinguish variation in ceramic shapes in a finer resolution to understand deeply the ceramic production.</w:t>
+        <w:t xml:space="preserve">evaluate the concordance between EFA and Discrete Cosine Transform (DCT), and traditional typology by studying 154 complete ceramic vessels with varied shapes from the Bibracte oppidum in France. The results show the variation indicated by EFA and DCT matches traditional ceramic typology, which supports that outline-based approaches can be efficiently used for studying variations in ceramic shapes. Furthermore, the EFA results help to understand the level of production standardization over time across the region. Those examples show that outline approaches can distinguish variation in ceramic shapes in a finer resolution to understand deeply the ceramic production.</w:t>
       </w:r>
     </w:p>
     <w:p>
@@ -2011,7 +2023,25 @@
         <w:pStyle w:val="FirstParagraph"/>
       </w:pPr>
       <w:r>
-        <w:t xml:space="preserve">Ceramics analyzed in this paper come from 40 units (4m by 4m) sampled from four connected trenches at Kiwulan, northeastern Taiwan. Kiwulan is situated on a hill near a riverside at the northern margin of Yilan, which is characterized by a triangular alluvial plain facing eastwards the Pacific with high mountains on three other sides. Yilan is an ideal context to study peripheral colonial influence because it was relatively isolated by natural barrier that reduced frequency of direct contact with the Europeans presences, the Spanish and the Dutch settled in northern Taiwan. The chronology of Kiwulan consists of two cultural components, the upper component and the lower component, with a sterile layer in between</w:t>
+        <w:t xml:space="preserve">Ceramics analyzed in this paper come from 40 units (4m by 4m) sampled from the largest excavation section at Kiwulan, northeastern Taiwan (Figure</w:t>
+      </w:r>
+      <w:r>
+        <w:t xml:space="preserve"> </w:t>
+      </w:r>
+      <w:r>
+        <w:t xml:space="preserve">1</w:t>
+      </w:r>
+      <w:r>
+        <w:t xml:space="preserve">; Figure</w:t>
+      </w:r>
+      <w:r>
+        <w:t xml:space="preserve"> </w:t>
+      </w:r>
+      <w:r>
+        <w:t xml:space="preserve">2</w:t>
+      </w:r>
+      <w:r>
+        <w:t xml:space="preserve">). Kiwulan is situated on a hill near a riverside at the northern margin of Yilan, which is characterized by a triangular alluvial plain facing eastwards the Pacific with high mountains on three other sides . Yilan is an ideal context to study peripheral colonial influence because it was relatively isolated by natural barrier that reduced frequency of direct contact with the Europeans presences, the Spanish and the Dutch settled in northern Taiwan. The chronology of Kiwulan consists of two cultural components, the upper component and the lower component, with a sterile layer in between</w:t>
       </w:r>
       <w:r>
         <w:t xml:space="preserve"> </w:t>
@@ -2064,6 +2094,116 @@
       </w:pPr>
       <w:r>
         <w:t xml:space="preserve">The predominant artefact found is locally made ceramics, which distributed throughout the sequence across the site. More than 550 thousands of sherds were excavated, and around 1,200 vessels were reconstructed. It is interesting to note that there are only two forms of local vessels, one is cooking pot and another one is steamer made of two cooking pots stacked together with a filter clay layer in between. Those pots show high consistency in shape. They are globular body with short neck and wide mouth. The exterior surface below the neck is treated with a wide variety of impressed geometric motifs. They were believed used for cooking based on the evidence of charred residues and carbon deposits commonly observed on the interior and soot on the exterior. Moreover, a lack of evidence of other utilitarian earthenware ceramics suggests this globular pot was mainly used for daily cooking. They are fired to orange to brownish color with a fully oxidized core or a reduced core with oxidized fringes. Finger impressions and seams usually on the interior indicate they were pinched using slabs of clay and shaped by hand. In addition to Kiwulan site, this kind of pot was widely found at other archaeological sites during the same period in Yilan Plain.</w:t>
+      </w:r>
+    </w:p>
+    <w:p>
+      <w:pPr>
+        <w:pStyle w:val="CaptionedFigure"/>
+      </w:pPr>
+      <w:r>
+        <w:drawing>
+          <wp:inline>
+            <wp:extent cx="5943600" cy="2639942"/>
+            <wp:effectExtent b="0" l="0" r="0" t="0"/>
+            <wp:docPr descr="Figure 1: Map showing the location of Kiwulan, and other places in northern Taiwan named in the text. Map data from naturalearthdata.com" title="" id="1" name="Picture"/>
+            <a:graphic>
+              <a:graphicData uri="http://schemas.openxmlformats.org/drawingml/2006/picture">
+                <pic:pic>
+                  <pic:nvPicPr>
+                    <pic:cNvPr descr="/Users/EmilyWang/Desktop/School%20document/LW-Paper/kwl-pottery-2019/analysis/figures/kiwulan-location-map.jpg" id="0" name="Picture"/>
+                    <pic:cNvPicPr>
+                      <a:picLocks noChangeArrowheads="1" noChangeAspect="1"/>
+                    </pic:cNvPicPr>
+                  </pic:nvPicPr>
+                  <pic:blipFill>
+                    <a:blip r:embed="rId23"/>
+                    <a:stretch>
+                      <a:fillRect/>
+                    </a:stretch>
+                  </pic:blipFill>
+                  <pic:spPr bwMode="auto">
+                    <a:xfrm>
+                      <a:off x="0" y="0"/>
+                      <a:ext cx="5943600" cy="2639942"/>
+                    </a:xfrm>
+                    <a:prstGeom prst="rect">
+                      <a:avLst/>
+                    </a:prstGeom>
+                    <a:noFill/>
+                    <a:ln w="9525">
+                      <a:noFill/>
+                      <a:headEnd/>
+                      <a:tailEnd/>
+                    </a:ln>
+                  </pic:spPr>
+                </pic:pic>
+              </a:graphicData>
+            </a:graphic>
+          </wp:inline>
+        </w:drawing>
+      </w:r>
+    </w:p>
+    <w:p>
+      <w:pPr>
+        <w:pStyle w:val="ImageCaption"/>
+      </w:pPr>
+      <w:r>
+        <w:t xml:space="preserve">Figure 1: Map showing the location of Kiwulan, and other places in northern Taiwan named in the text. Map data from naturalearthdata.com</w:t>
+      </w:r>
+    </w:p>
+    <w:p>
+      <w:pPr>
+        <w:pStyle w:val="CaptionedFigure"/>
+      </w:pPr>
+      <w:r>
+        <w:drawing>
+          <wp:inline>
+            <wp:extent cx="5943600" cy="4470750"/>
+            <wp:effectExtent b="0" l="0" r="0" t="0"/>
+            <wp:docPr descr="Figure 2: Map showing the largest section of excavation areas at Kiwulan, and the distribution of forty squares sampled in this paper presented in red with square ID number. Small dots represent the location of post-holes. Each square is 4 x 4 m" title="" id="1" name="Picture"/>
+            <a:graphic>
+              <a:graphicData uri="http://schemas.openxmlformats.org/drawingml/2006/picture">
+                <pic:pic>
+                  <pic:nvPicPr>
+                    <pic:cNvPr descr="/Users/EmilyWang/Desktop/School%20document/LW-Paper/kwl-pottery-2019/analysis/figures/KWL-excavation-map.jpg" id="0" name="Picture"/>
+                    <pic:cNvPicPr>
+                      <a:picLocks noChangeArrowheads="1" noChangeAspect="1"/>
+                    </pic:cNvPicPr>
+                  </pic:nvPicPr>
+                  <pic:blipFill>
+                    <a:blip r:embed="rId24"/>
+                    <a:stretch>
+                      <a:fillRect/>
+                    </a:stretch>
+                  </pic:blipFill>
+                  <pic:spPr bwMode="auto">
+                    <a:xfrm>
+                      <a:off x="0" y="0"/>
+                      <a:ext cx="5943600" cy="4470750"/>
+                    </a:xfrm>
+                    <a:prstGeom prst="rect">
+                      <a:avLst/>
+                    </a:prstGeom>
+                    <a:noFill/>
+                    <a:ln w="9525">
+                      <a:noFill/>
+                      <a:headEnd/>
+                      <a:tailEnd/>
+                    </a:ln>
+                  </pic:spPr>
+                </pic:pic>
+              </a:graphicData>
+            </a:graphic>
+          </wp:inline>
+        </w:drawing>
+      </w:r>
+    </w:p>
+    <w:p>
+      <w:pPr>
+        <w:pStyle w:val="ImageCaption"/>
+      </w:pPr>
+      <w:r>
+        <w:t xml:space="preserve">Figure 2: Map showing the largest section of excavation areas at Kiwulan, and the distribution of forty squares sampled in this paper presented in red with square ID number. Small dots represent the location of post-holes. Each square is 4 x 4 m</w:t>
       </w:r>
     </w:p>
     <w:p>
@@ -2772,11 +2912,11 @@
       <w:pPr>
         <w:pStyle w:val="Heading1"/>
       </w:pPr>
-      <w:bookmarkStart w:id="23" w:name="methods"/>
+      <w:bookmarkStart w:id="25" w:name="methods"/>
       <w:r>
         <w:t xml:space="preserve">Methods</w:t>
       </w:r>
-      <w:bookmarkEnd w:id="23"/>
+      <w:bookmarkEnd w:id="25"/>
     </w:p>
     <w:p>
       <w:pPr>
@@ -2790,11 +2930,11 @@
       <w:pPr>
         <w:pStyle w:val="Heading2"/>
       </w:pPr>
-      <w:bookmarkStart w:id="24" w:name="digitising-and-analysing-by-efa"/>
+      <w:bookmarkStart w:id="26" w:name="digitising-and-analysing-by-efa"/>
       <w:r>
         <w:t xml:space="preserve">Digitising and analysing by EFA</w:t>
       </w:r>
-      <w:bookmarkEnd w:id="24"/>
+      <w:bookmarkEnd w:id="26"/>
     </w:p>
     <w:p>
       <w:pPr>
@@ -2817,11 +2957,11 @@
       <w:pPr>
         <w:pStyle w:val="Heading2"/>
       </w:pPr>
-      <w:bookmarkStart w:id="25" w:name="statistical-testing"/>
+      <w:bookmarkStart w:id="27" w:name="statistical-testing"/>
       <w:r>
         <w:t xml:space="preserve">Statistical testing</w:t>
       </w:r>
-      <w:bookmarkEnd w:id="25"/>
+      <w:bookmarkEnd w:id="27"/>
     </w:p>
     <w:p>
       <w:pPr>
@@ -3816,11 +3956,11 @@
       <w:pPr>
         <w:pStyle w:val="Heading1"/>
       </w:pPr>
-      <w:bookmarkStart w:id="26" w:name="reproducibility-and-open-source-materials"/>
+      <w:bookmarkStart w:id="28" w:name="reproducibility-and-open-source-materials"/>
       <w:r>
         <w:t xml:space="preserve">Reproducibility and open source materials</w:t>
       </w:r>
-      <w:bookmarkEnd w:id="26"/>
+      <w:bookmarkEnd w:id="28"/>
     </w:p>
     <w:p>
       <w:pPr>
@@ -3853,7 +3993,7 @@
       <w:r>
         <w:t xml:space="preserve"> </w:t>
       </w:r>
-      <w:hyperlink r:id="rId27">
+      <w:hyperlink r:id="rId29">
         <w:r>
           <w:rPr>
             <w:rStyle w:val="Hyperlink"/>
@@ -3881,27 +4021,39 @@
       <w:pPr>
         <w:pStyle w:val="Heading1"/>
       </w:pPr>
-      <w:bookmarkStart w:id="28" w:name="results"/>
+      <w:bookmarkStart w:id="30" w:name="results"/>
       <w:r>
         <w:t xml:space="preserve">Results</w:t>
       </w:r>
-      <w:bookmarkEnd w:id="28"/>
+      <w:bookmarkEnd w:id="30"/>
     </w:p>
     <w:p>
       <w:pPr>
         <w:pStyle w:val="FirstParagraph"/>
       </w:pPr>
       <w:r>
-        <w:t xml:space="preserve">The elliptic Fourier coefficients of 73 pottery from three phases were calculated. Reliable pottery outline was captured by 13 harmonics that gather 99 % of the total harmonic power. The average shape of vessels from each phase was visualized with the mean of the standardized Fourier coefficients within each phase group (Figure</w:t>
-      </w:r>
-      <w:r>
-        <w:t xml:space="preserve"> </w:t>
-      </w:r>
-      <w:r>
-        <w:t xml:space="preserve">1</w:t>
-      </w:r>
-      <w:r>
-        <w:t xml:space="preserve">).</w:t>
+        <w:t xml:space="preserve">The elliptic Fourier coefficients of 73 pottery from three phases were calculated. Reliable pottery outline was captured by 13 harmonics that gather 99 % of the total harmonic power. The average shape of vessels from each phase was visualized by computing the mean of the standardized Fourier coefficients within each phase group (Figure</w:t>
+      </w:r>
+      <w:r>
+        <w:t xml:space="preserve"> </w:t>
+      </w:r>
+      <w:r>
+        <w:t xml:space="preserve">3</w:t>
+      </w:r>
+      <w:r>
+        <w:t xml:space="preserve">). Figure</w:t>
+      </w:r>
+      <w:r>
+        <w:t xml:space="preserve"> </w:t>
+      </w:r>
+      <w:r>
+        <w:t xml:space="preserve">4</w:t>
+      </w:r>
+      <w:r>
+        <w:t xml:space="preserve"> </w:t>
+      </w:r>
+      <w:r>
+        <w:t xml:space="preserve">shows the shape changes described using thin-plate spline warping for paired periods, pre and post European periods, and post-European and Chinese period in a time sequence.</w:t>
       </w:r>
     </w:p>
     <w:p>
@@ -3913,143 +4065,12 @@
           <wp:inline>
             <wp:extent cx="5943600" cy="4754880"/>
             <wp:effectExtent b="0" l="0" r="0" t="0"/>
-            <wp:docPr descr="Figure 1: Mean pottery shapes of three phases" title="" id="1" name="Picture"/>
+            <wp:docPr descr="Figure 3: Mean pottery shapes of three phases" title="" id="1" name="Picture"/>
             <a:graphic>
               <a:graphicData uri="http://schemas.openxmlformats.org/drawingml/2006/picture">
                 <pic:pic>
                   <pic:nvPicPr>
                     <pic:cNvPr descr="../figures/EFA-analysis-1.png" id="0" name="Picture"/>
-                    <pic:cNvPicPr>
-                      <a:picLocks noChangeArrowheads="1" noChangeAspect="1"/>
-                    </pic:cNvPicPr>
-                  </pic:nvPicPr>
-                  <pic:blipFill>
-                    <a:blip r:embed="rId29"/>
-                    <a:stretch>
-                      <a:fillRect/>
-                    </a:stretch>
-                  </pic:blipFill>
-                  <pic:spPr bwMode="auto">
-                    <a:xfrm>
-                      <a:off x="0" y="0"/>
-                      <a:ext cx="5943600" cy="4754880"/>
-                    </a:xfrm>
-                    <a:prstGeom prst="rect">
-                      <a:avLst/>
-                    </a:prstGeom>
-                    <a:noFill/>
-                    <a:ln w="9525">
-                      <a:noFill/>
-                      <a:headEnd/>
-                      <a:tailEnd/>
-                    </a:ln>
-                  </pic:spPr>
-                </pic:pic>
-              </a:graphicData>
-            </a:graphic>
-          </wp:inline>
-        </w:drawing>
-      </w:r>
-    </w:p>
-    <w:p>
-      <w:pPr>
-        <w:pStyle w:val="ImageCaption"/>
-      </w:pPr>
-      <w:r>
-        <w:t xml:space="preserve">Figure 1: Mean pottery shapes of three phases</w:t>
-      </w:r>
-    </w:p>
-    <w:p>
-      <w:pPr>
-        <w:pStyle w:val="BodyText"/>
-      </w:pPr>
-      <w:r>
-        <w:drawing>
-          <wp:inline>
-            <wp:extent cx="5943600" cy="4754880"/>
-            <wp:effectExtent b="0" l="0" r="0" t="0"/>
-            <wp:docPr descr="" title="" id="1" name="Picture"/>
-            <a:graphic>
-              <a:graphicData uri="http://schemas.openxmlformats.org/drawingml/2006/picture">
-                <pic:pic>
-                  <pic:nvPicPr>
-                    <pic:cNvPr descr="../figures/thin-plate-splines-1.png" id="0" name="Picture"/>
-                    <pic:cNvPicPr>
-                      <a:picLocks noChangeArrowheads="1" noChangeAspect="1"/>
-                    </pic:cNvPicPr>
-                  </pic:nvPicPr>
-                  <pic:blipFill>
-                    <a:blip r:embed="rId30"/>
-                    <a:stretch>
-                      <a:fillRect/>
-                    </a:stretch>
-                  </pic:blipFill>
-                  <pic:spPr bwMode="auto">
-                    <a:xfrm>
-                      <a:off x="0" y="0"/>
-                      <a:ext cx="5943600" cy="4754880"/>
-                    </a:xfrm>
-                    <a:prstGeom prst="rect">
-                      <a:avLst/>
-                    </a:prstGeom>
-                    <a:noFill/>
-                    <a:ln w="9525">
-                      <a:noFill/>
-                      <a:headEnd/>
-                      <a:tailEnd/>
-                    </a:ln>
-                  </pic:spPr>
-                </pic:pic>
-              </a:graphicData>
-            </a:graphic>
-          </wp:inline>
-        </w:drawing>
-      </w:r>
-    </w:p>
-    <w:p>
-      <w:pPr>
-        <w:pStyle w:val="BodyText"/>
-      </w:pPr>
-      <w:r>
-        <w:t xml:space="preserve">The elliptic Fourier coefficients are examined by principal components analysis to explore the shape variations across three phases. The first two principal components (PCs) explain 74.85% of the total variances, of which 48.32% is explained by the first principle component. With the third component, the first three principal components explain 86.08% of the total variances. Figure</w:t>
-      </w:r>
-      <w:r>
-        <w:t xml:space="preserve"> </w:t>
-      </w:r>
-      <w:r>
-        <w:t xml:space="preserve">2</w:t>
-      </w:r>
-      <w:r>
-        <w:t xml:space="preserve"> </w:t>
-      </w:r>
-      <w:r>
-        <w:t xml:space="preserve">shows the shape variation associated with the first three principal components. From the negative to the positive scores, the PC1 represents the height of the vessels from tall to short and the roundness of the body from round to oval-shaped. The PC2 relates to the neck and mouth constriction from narrow to wide. The PC3 explains a smaller portion of the variance (11.23%), which relates to the degree of the flare of the neck from curved to straight shape. The first two components account for most of the variance in relation to three phases were represented in Figure</w:t>
-      </w:r>
-      <w:r>
-        <w:t xml:space="preserve"> </w:t>
-      </w:r>
-      <w:r>
-        <w:t xml:space="preserve">3</w:t>
-      </w:r>
-      <w:r>
-        <w:t xml:space="preserve">. The result reflects a large overlap of three groupings especially for shapes in the pre-European and post-European periods that might show some extent of the similarity. However, the spread of shape distribution indications a wider variation in shapes in the pre-European and post-European periods compared to those in the Chinese period along both PC1 and PC2 axes. In other words, there is a decreasing in shape variance in the Chinese period that shares the features of shorter height and narrower mouth.</w:t>
-      </w:r>
-    </w:p>
-    <w:p>
-      <w:pPr>
-        <w:pStyle w:val="CaptionedFigure"/>
-      </w:pPr>
-      <w:r>
-        <w:drawing>
-          <wp:inline>
-            <wp:extent cx="5943600" cy="4754880"/>
-            <wp:effectExtent b="0" l="0" r="0" t="0"/>
-            <wp:docPr descr="Figure 2: Pottery shape variation based on scores along principal component axes. The rows from the top to the bottom represent the first to third principal component respectively. Each column shows the reconstructed shape variable according to the score mean ±2 standard deviation (SD) with a 0.5 interval" title="" id="1" name="Picture"/>
-            <a:graphic>
-              <a:graphicData uri="http://schemas.openxmlformats.org/drawingml/2006/picture">
-                <pic:pic>
-                  <pic:nvPicPr>
-                    <pic:cNvPr descr="../figures/contribution-PCs-1.png" id="0" name="Picture"/>
                     <pic:cNvPicPr>
                       <a:picLocks noChangeArrowheads="1" noChangeAspect="1"/>
                     </pic:cNvPicPr>
@@ -4087,7 +4108,7 @@
         <w:pStyle w:val="ImageCaption"/>
       </w:pPr>
       <w:r>
-        <w:t xml:space="preserve">Figure 2: Pottery shape variation based on scores along principal component axes. The rows from the top to the bottom represent the first to third principal component respectively. Each column shows the reconstructed shape variable according to the score mean ±2 standard deviation (SD) with a 0.5 interval</w:t>
+        <w:t xml:space="preserve">Figure 3: Mean pottery shapes of three phases</w:t>
       </w:r>
     </w:p>
     <w:p>
@@ -4099,12 +4120,12 @@
           <wp:inline>
             <wp:extent cx="5943600" cy="4754880"/>
             <wp:effectExtent b="0" l="0" r="0" t="0"/>
-            <wp:docPr descr="Figure 3: Pottery shape distribution by each occupation phase according to the first two PCs" title="" id="1" name="Picture"/>
+            <wp:docPr descr="Figure 4: Compare the average shapes across phases using thin plate splines (TPS) with outline deformations required to pass from an extreme of the morphospace to the other." title="" id="1" name="Picture"/>
             <a:graphic>
               <a:graphicData uri="http://schemas.openxmlformats.org/drawingml/2006/picture">
                 <pic:pic>
                   <pic:nvPicPr>
-                    <pic:cNvPr descr="../figures/first-two-PCs-byplot-1.png" id="0" name="Picture"/>
+                    <pic:cNvPr descr="../figures/thin-plate-splines-1.png" id="0" name="Picture"/>
                     <pic:cNvPicPr>
                       <a:picLocks noChangeArrowheads="1" noChangeAspect="1"/>
                     </pic:cNvPicPr>
@@ -4142,377 +4163,36 @@
         <w:pStyle w:val="ImageCaption"/>
       </w:pPr>
       <w:r>
-        <w:t xml:space="preserve">Figure 3: Pottery shape distribution by each occupation phase according to the first two PCs</w:t>
-      </w:r>
-    </w:p>
-    <w:p>
-      <w:pPr>
-        <w:pStyle w:val="TableCaption"/>
-      </w:pPr>
-      <w:r>
-        <w:t xml:space="preserve">Table 2: The statistics summary of MANOVA test for the PC scores</w:t>
-      </w:r>
-    </w:p>
-    <w:tbl>
-      <w:tblPr>
-        <w:tblStyle w:val="Table"/>
-        <w:tblW w:type="pct" w:w="0.0"/>
-        <w:tblLook w:firstRow="1"/>
-        <w:tblCaption w:val="Table 2: The statistics summary of MANOVA test for the PC scores"/>
-      </w:tblPr>
-      <w:tblGrid/>
-      <w:tr>
-        <w:trPr>
-          <w:cnfStyle w:firstRow="1"/>
-        </w:trPr>
-        <w:tc>
-          <w:tcPr>
-            <w:tcBorders>
-              <w:bottom w:val="single"/>
-            </w:tcBorders>
-            <w:vAlign w:val="bottom"/>
-          </w:tcPr>
-          <w:p>
-            <w:pPr>
-              <w:pStyle w:val="Compact"/>
-              <w:jc w:val="right"/>
-            </w:pPr>
-            <w:r>
-              <w:t xml:space="preserve">Df</w:t>
-            </w:r>
-          </w:p>
-        </w:tc>
-        <w:tc>
-          <w:tcPr>
-            <w:tcBorders>
-              <w:bottom w:val="single"/>
-            </w:tcBorders>
-            <w:vAlign w:val="bottom"/>
-          </w:tcPr>
-          <w:p>
-            <w:pPr>
-              <w:pStyle w:val="Compact"/>
-              <w:jc w:val="right"/>
-            </w:pPr>
-            <w:r>
-              <w:t xml:space="preserve">Pillai</w:t>
-            </w:r>
-          </w:p>
-        </w:tc>
-        <w:tc>
-          <w:tcPr>
-            <w:tcBorders>
-              <w:bottom w:val="single"/>
-            </w:tcBorders>
-            <w:vAlign w:val="bottom"/>
-          </w:tcPr>
-          <w:p>
-            <w:pPr>
-              <w:pStyle w:val="Compact"/>
-              <w:jc w:val="right"/>
-            </w:pPr>
-            <w:r>
-              <w:t xml:space="preserve">approx F</w:t>
-            </w:r>
-          </w:p>
-        </w:tc>
-        <w:tc>
-          <w:tcPr>
-            <w:tcBorders>
-              <w:bottom w:val="single"/>
-            </w:tcBorders>
-            <w:vAlign w:val="bottom"/>
-          </w:tcPr>
-          <w:p>
-            <w:pPr>
-              <w:pStyle w:val="Compact"/>
-              <w:jc w:val="right"/>
-            </w:pPr>
-            <w:r>
-              <w:t xml:space="preserve">num Df</w:t>
-            </w:r>
-          </w:p>
-        </w:tc>
-        <w:tc>
-          <w:tcPr>
-            <w:tcBorders>
-              <w:bottom w:val="single"/>
-            </w:tcBorders>
-            <w:vAlign w:val="bottom"/>
-          </w:tcPr>
-          <w:p>
-            <w:pPr>
-              <w:pStyle w:val="Compact"/>
-              <w:jc w:val="right"/>
-            </w:pPr>
-            <w:r>
-              <w:t xml:space="preserve">den Df</w:t>
-            </w:r>
-          </w:p>
-        </w:tc>
-        <w:tc>
-          <w:tcPr>
-            <w:tcBorders>
-              <w:bottom w:val="single"/>
-            </w:tcBorders>
-            <w:vAlign w:val="bottom"/>
-          </w:tcPr>
-          <w:p>
-            <w:pPr>
-              <w:pStyle w:val="Compact"/>
-              <w:jc w:val="right"/>
-            </w:pPr>
-            <w:r>
-              <w:t xml:space="preserve">Pr(&gt;F)</w:t>
-            </w:r>
-          </w:p>
-        </w:tc>
-      </w:tr>
-      <w:tr>
-        <w:tc>
-          <w:p>
-            <w:pPr>
-              <w:pStyle w:val="Compact"/>
-              <w:jc w:val="right"/>
-            </w:pPr>
-            <w:r>
-              <w:t xml:space="preserve">1</w:t>
-            </w:r>
-          </w:p>
-        </w:tc>
-        <w:tc>
-          <w:p>
-            <w:pPr>
-              <w:pStyle w:val="Compact"/>
-              <w:jc w:val="right"/>
-            </w:pPr>
-            <w:r>
-              <w:t xml:space="preserve">0.3806</w:t>
-            </w:r>
-          </w:p>
-        </w:tc>
-        <w:tc>
-          <w:p>
-            <w:pPr>
-              <w:pStyle w:val="Compact"/>
-              <w:jc w:val="right"/>
-            </w:pPr>
-            <w:r>
-              <w:t xml:space="preserve">1.6202</w:t>
-            </w:r>
-          </w:p>
-        </w:tc>
-        <w:tc>
-          <w:p>
-            <w:pPr>
-              <w:pStyle w:val="Compact"/>
-              <w:jc w:val="right"/>
-            </w:pPr>
-            <w:r>
-              <w:t xml:space="preserve">11</w:t>
-            </w:r>
-          </w:p>
-        </w:tc>
-        <w:tc>
-          <w:p>
-            <w:pPr>
-              <w:pStyle w:val="Compact"/>
-              <w:jc w:val="right"/>
-            </w:pPr>
-            <w:r>
-              <w:t xml:space="preserve">29</w:t>
-            </w:r>
-          </w:p>
-        </w:tc>
-        <w:tc>
-          <w:p>
-            <w:pPr>
-              <w:pStyle w:val="Compact"/>
-              <w:jc w:val="right"/>
-            </w:pPr>
-            <w:r>
-              <w:t xml:space="preserve">0.1452</w:t>
-            </w:r>
-          </w:p>
-        </w:tc>
-      </w:tr>
-      <w:tr>
-        <w:tc>
-          <w:p>
-            <w:pPr>
-              <w:pStyle w:val="Compact"/>
-              <w:jc w:val="right"/>
-            </w:pPr>
-            <w:r>
-              <w:t xml:space="preserve">1</w:t>
-            </w:r>
-          </w:p>
-        </w:tc>
-        <w:tc>
-          <w:p>
-            <w:pPr>
-              <w:pStyle w:val="Compact"/>
-              <w:jc w:val="right"/>
-            </w:pPr>
-            <w:r>
-              <w:t xml:space="preserve">0.6942</w:t>
-            </w:r>
-          </w:p>
-        </w:tc>
-        <w:tc>
-          <w:p>
-            <w:pPr>
-              <w:pStyle w:val="Compact"/>
-              <w:jc w:val="right"/>
-            </w:pPr>
-            <w:r>
-              <w:t xml:space="preserve">7.0177</w:t>
-            </w:r>
-          </w:p>
-        </w:tc>
-        <w:tc>
-          <w:p>
-            <w:pPr>
-              <w:pStyle w:val="Compact"/>
-              <w:jc w:val="right"/>
-            </w:pPr>
-            <w:r>
-              <w:t xml:space="preserve">11</w:t>
-            </w:r>
-          </w:p>
-        </w:tc>
-        <w:tc>
-          <w:p>
-            <w:pPr>
-              <w:pStyle w:val="Compact"/>
-              <w:jc w:val="right"/>
-            </w:pPr>
-            <w:r>
-              <w:t xml:space="preserve">34</w:t>
-            </w:r>
-          </w:p>
-        </w:tc>
-        <w:tc>
-          <w:p>
-            <w:pPr>
-              <w:pStyle w:val="Compact"/>
-              <w:jc w:val="right"/>
-            </w:pPr>
-            <w:r>
-              <w:t xml:space="preserve">0.0000</w:t>
-            </w:r>
-          </w:p>
-        </w:tc>
-      </w:tr>
-      <w:tr>
-        <w:tc>
-          <w:p>
-            <w:pPr>
-              <w:pStyle w:val="Compact"/>
-              <w:jc w:val="right"/>
-            </w:pPr>
-            <w:r>
-              <w:t xml:space="preserve">1</w:t>
-            </w:r>
-          </w:p>
-        </w:tc>
-        <w:tc>
-          <w:p>
-            <w:pPr>
-              <w:pStyle w:val="Compact"/>
-              <w:jc w:val="right"/>
-            </w:pPr>
-            <w:r>
-              <w:t xml:space="preserve">0.3491</w:t>
-            </w:r>
-          </w:p>
-        </w:tc>
-        <w:tc>
-          <w:p>
-            <w:pPr>
-              <w:pStyle w:val="Compact"/>
-              <w:jc w:val="right"/>
-            </w:pPr>
-            <w:r>
-              <w:t xml:space="preserve">2.2917</w:t>
-            </w:r>
-          </w:p>
-        </w:tc>
-        <w:tc>
-          <w:p>
-            <w:pPr>
-              <w:pStyle w:val="Compact"/>
-              <w:jc w:val="right"/>
-            </w:pPr>
-            <w:r>
-              <w:t xml:space="preserve">11</w:t>
-            </w:r>
-          </w:p>
-        </w:tc>
-        <w:tc>
-          <w:p>
-            <w:pPr>
-              <w:pStyle w:val="Compact"/>
-              <w:jc w:val="right"/>
-            </w:pPr>
-            <w:r>
-              <w:t xml:space="preserve">47</w:t>
-            </w:r>
-          </w:p>
-        </w:tc>
-        <w:tc>
-          <w:p>
-            <w:pPr>
-              <w:pStyle w:val="Compact"/>
-              <w:jc w:val="right"/>
-            </w:pPr>
-            <w:r>
-              <w:t xml:space="preserve">0.0243</w:t>
-            </w:r>
-          </w:p>
-        </w:tc>
-      </w:tr>
-    </w:tbl>
+        <w:t xml:space="preserve">Figure 4: Compare the average shapes across phases using thin plate splines (TPS) with outline deformations required to pass from an extreme of the morphospace to the other.</w:t>
+      </w:r>
+    </w:p>
     <w:p>
       <w:pPr>
         <w:pStyle w:val="BodyText"/>
       </w:pPr>
       <w:r>
-        <w:t xml:space="preserve">To test differences in the distribution of shape variables indicated by the PC scores, we use multivariate analysis of variance (MANOVA) to compare a pairwise combination between every sample means across three phases. The results in Table</w:t>
-      </w:r>
-      <w:r>
-        <w:t xml:space="preserve"> </w:t>
-      </w:r>
-      <w:r>
-        <w:t xml:space="preserve">2</w:t>
-      </w:r>
-      <w:r>
-        <w:t xml:space="preserve"> </w:t>
-      </w:r>
-      <w:r>
-        <w:t xml:space="preserve">show significant differences in shape between Pre-European and Post-European (p =</w:t>
-      </w:r>
-      <w:r>
-        <w:t xml:space="preserve"> </w:t>
-      </w:r>
-      <m:oMath>
-        <m:r>
-          <m:t>0.0243</m:t>
-        </m:r>
-      </m:oMath>
-      <w:r>
-        <w:t xml:space="preserve">) and Pre-European and Chinese contact shapes (p =</w:t>
-      </w:r>
-      <w:r>
-        <w:t xml:space="preserve"> </w:t>
-      </w:r>
-      <m:oMath>
-        <m:r>
-          <m:t>0</m:t>
-        </m:r>
-      </m:oMath>
-      <w:r>
-        <w:t xml:space="preserve">), which corresponds to the previous observation of the different distribution in shapes in Chinese period according to PCA byplot. In addition, although there is a considerable overlap of shape variables between Pre-European and Post-European, their PC scores are significantly different from each other. There are not much differences between the shapes in the Post-European and Chinese contact periods.</w:t>
+        <w:t xml:space="preserve">The elliptic Fourier coefficients are examined by principal components analysis to explore the shape variations across three phases. The first two principal components (PCs) explain 74.85% of the total variances, of which 48.32% is explained by the first principle component. With the third component, the first three principal components explain 86.08% of the total variances. Figure</w:t>
+      </w:r>
+      <w:r>
+        <w:t xml:space="preserve"> </w:t>
+      </w:r>
+      <w:r>
+        <w:t xml:space="preserve">5</w:t>
+      </w:r>
+      <w:r>
+        <w:t xml:space="preserve"> </w:t>
+      </w:r>
+      <w:r>
+        <w:t xml:space="preserve">shows the shape variation associated with the first three principal components. From the negative to the positive scores, the PC1 represents the height of the vessels from tall to short and the roundness of the body from round to oval-shaped. The PC2 relates to the neck and mouth constriction from narrow to wide. The PC3 explains a smaller portion of the variance (11.23%), which relates to the degree of the flare of the neck from curved to straight shape. The first two components account for most of the variance in relation to three phases were represented in Figure</w:t>
+      </w:r>
+      <w:r>
+        <w:t xml:space="preserve"> </w:t>
+      </w:r>
+      <w:r>
+        <w:t xml:space="preserve">6</w:t>
+      </w:r>
+      <w:r>
+        <w:t xml:space="preserve">. The result reflects a large overlap of three groupings especially for shapes in the pre-European and post-European periods that might show some extent of the similarity. However, the spread of shape distribution indications a wider variation in shapes in the pre-European and post-European periods compared to those in the Chinese period along both PC1 and PC2 axes. In other words, there is a decreasing in shape variance in the Chinese period that shares the features of shorter height and narrower mouth.</w:t>
       </w:r>
     </w:p>
     <w:p>
@@ -4524,12 +4204,12 @@
           <wp:inline>
             <wp:extent cx="5943600" cy="4754880"/>
             <wp:effectExtent b="0" l="0" r="0" t="0"/>
-            <wp:docPr descr="Figure 4: The distribution of PC scores by phases" title="" id="1" name="Picture"/>
+            <wp:docPr descr="Figure 5: Pottery shape variation based on scores along principal component axes. The rows from the top to the bottom represent the first to third principal component respectively. Each column shows the reconstructed shape variable according to the score mean ±2 standard deviation (SD) with a 0.5 interval" title="" id="1" name="Picture"/>
             <a:graphic>
               <a:graphicData uri="http://schemas.openxmlformats.org/drawingml/2006/picture">
                 <pic:pic>
                   <pic:nvPicPr>
-                    <pic:cNvPr descr="../figures/PCs-distribution-1.png" id="0" name="Picture"/>
+                    <pic:cNvPr descr="../figures/contribution-PCs-1.png" id="0" name="Picture"/>
                     <pic:cNvPicPr>
                       <a:picLocks noChangeArrowheads="1" noChangeAspect="1"/>
                     </pic:cNvPicPr>
@@ -4567,375 +4247,9 @@
         <w:pStyle w:val="ImageCaption"/>
       </w:pPr>
       <w:r>
-        <w:t xml:space="preserve">Figure 4: The distribution of PC scores by phases</w:t>
-      </w:r>
-    </w:p>
-    <w:p>
-      <w:pPr>
-        <w:pStyle w:val="TableCaption"/>
-      </w:pPr>
-      <w:r>
-        <w:t xml:space="preserve">Table 3: P-values of the CV equality test of PC1 and PC2 between phases</w:t>
-      </w:r>
-    </w:p>
-    <w:tbl>
-      <w:tblPr>
-        <w:tblStyle w:val="Table"/>
-        <w:tblW w:type="pct" w:w="0.0"/>
-        <w:tblLook w:firstRow="1"/>
-        <w:tblCaption w:val="Table 3: P-values of the CV equality test of PC1 and PC2 between phases"/>
-      </w:tblPr>
-      <w:tblGrid/>
-      <w:tr>
-        <w:trPr>
-          <w:cnfStyle w:firstRow="1"/>
-        </w:trPr>
-        <w:tc>
-          <w:tcPr>
-            <w:tcBorders>
-              <w:bottom w:val="single"/>
-            </w:tcBorders>
-            <w:vAlign w:val="bottom"/>
-          </w:tcPr>
-          <w:p>
-            <w:pPr>
-              <w:pStyle w:val="Compact"/>
-              <w:jc w:val="left"/>
-            </w:pPr>
-            <w:r>
-              <w:t xml:space="preserve">PC</w:t>
-            </w:r>
-          </w:p>
-        </w:tc>
-        <w:tc>
-          <w:tcPr>
-            <w:tcBorders>
-              <w:bottom w:val="single"/>
-            </w:tcBorders>
-            <w:vAlign w:val="bottom"/>
-          </w:tcPr>
-          <w:p>
-            <w:pPr>
-              <w:pStyle w:val="Compact"/>
-              <w:jc w:val="right"/>
-            </w:pPr>
-            <w:r>
-              <w:t xml:space="preserve">MSLRT</w:t>
-            </w:r>
-          </w:p>
-        </w:tc>
-        <w:tc>
-          <w:tcPr>
-            <w:tcBorders>
-              <w:bottom w:val="single"/>
-            </w:tcBorders>
-            <w:vAlign w:val="bottom"/>
-          </w:tcPr>
-          <w:p>
-            <w:pPr>
-              <w:pStyle w:val="Compact"/>
-              <w:jc w:val="right"/>
-            </w:pPr>
-            <w:r>
-              <w:t xml:space="preserve">p_value</w:t>
-            </w:r>
-          </w:p>
-        </w:tc>
-        <w:tc>
-          <w:tcPr>
-            <w:tcBorders>
-              <w:bottom w:val="single"/>
-            </w:tcBorders>
-            <w:vAlign w:val="bottom"/>
-          </w:tcPr>
-          <w:p>
-            <w:pPr>
-              <w:pStyle w:val="Compact"/>
-              <w:jc w:val="left"/>
-            </w:pPr>
-            <w:r>
-              <w:t xml:space="preserve">phases</w:t>
-            </w:r>
-          </w:p>
-        </w:tc>
-      </w:tr>
-      <w:tr>
-        <w:tc>
-          <w:p>
-            <w:pPr>
-              <w:pStyle w:val="Compact"/>
-              <w:jc w:val="left"/>
-            </w:pPr>
-            <w:r>
-              <w:t xml:space="preserve">PC1</w:t>
-            </w:r>
-          </w:p>
-        </w:tc>
-        <w:tc>
-          <w:p>
-            <w:pPr>
-              <w:pStyle w:val="Compact"/>
-              <w:jc w:val="right"/>
-            </w:pPr>
-            <w:r>
-              <w:t xml:space="preserve">2.413874</w:t>
-            </w:r>
-          </w:p>
-        </w:tc>
-        <w:tc>
-          <w:p>
-            <w:pPr>
-              <w:pStyle w:val="Compact"/>
-              <w:jc w:val="right"/>
-            </w:pPr>
-            <w:r>
-              <w:t xml:space="preserve">0.1202644</w:t>
-            </w:r>
-          </w:p>
-        </w:tc>
-        <w:tc>
-          <w:p>
-            <w:pPr>
-              <w:pStyle w:val="Compact"/>
-              <w:jc w:val="left"/>
-            </w:pPr>
-            <w:r>
-              <w:t xml:space="preserve">Post-European vs Pre-European</w:t>
-            </w:r>
-          </w:p>
-        </w:tc>
-      </w:tr>
-      <w:tr>
-        <w:tc>
-          <w:p>
-            <w:pPr>
-              <w:pStyle w:val="Compact"/>
-              <w:jc w:val="left"/>
-            </w:pPr>
-            <w:r>
-              <w:t xml:space="preserve">PC1</w:t>
-            </w:r>
-          </w:p>
-        </w:tc>
-        <w:tc>
-          <w:p>
-            <w:pPr>
-              <w:pStyle w:val="Compact"/>
-              <w:jc w:val="right"/>
-            </w:pPr>
-            <w:r>
-              <w:t xml:space="preserve">14.650934</w:t>
-            </w:r>
-          </w:p>
-        </w:tc>
-        <w:tc>
-          <w:p>
-            <w:pPr>
-              <w:pStyle w:val="Compact"/>
-              <w:jc w:val="right"/>
-            </w:pPr>
-            <w:r>
-              <w:t xml:space="preserve">0.0001294</w:t>
-            </w:r>
-          </w:p>
-        </w:tc>
-        <w:tc>
-          <w:p>
-            <w:pPr>
-              <w:pStyle w:val="Compact"/>
-              <w:jc w:val="left"/>
-            </w:pPr>
-            <w:r>
-              <w:t xml:space="preserve">Chinese Contact vs Pre-European</w:t>
-            </w:r>
-          </w:p>
-        </w:tc>
-      </w:tr>
-      <w:tr>
-        <w:tc>
-          <w:p>
-            <w:pPr>
-              <w:pStyle w:val="Compact"/>
-              <w:jc w:val="left"/>
-            </w:pPr>
-            <w:r>
-              <w:t xml:space="preserve">PC1</w:t>
-            </w:r>
-          </w:p>
-        </w:tc>
-        <w:tc>
-          <w:p>
-            <w:pPr>
-              <w:pStyle w:val="Compact"/>
-              <w:jc w:val="right"/>
-            </w:pPr>
-            <w:r>
-              <w:t xml:space="preserve">8.168420</w:t>
-            </w:r>
-          </w:p>
-        </w:tc>
-        <w:tc>
-          <w:p>
-            <w:pPr>
-              <w:pStyle w:val="Compact"/>
-              <w:jc w:val="right"/>
-            </w:pPr>
-            <w:r>
-              <w:t xml:space="preserve">0.0042626</w:t>
-            </w:r>
-          </w:p>
-        </w:tc>
-        <w:tc>
-          <w:p>
-            <w:pPr>
-              <w:pStyle w:val="Compact"/>
-              <w:jc w:val="left"/>
-            </w:pPr>
-            <w:r>
-              <w:t xml:space="preserve">Chinese Contact vs Post-European</w:t>
-            </w:r>
-          </w:p>
-        </w:tc>
-      </w:tr>
-      <w:tr>
-        <w:tc>
-          <w:p>
-            <w:pPr>
-              <w:pStyle w:val="Compact"/>
-              <w:jc w:val="left"/>
-            </w:pPr>
-            <w:r>
-              <w:t xml:space="preserve">PC2</w:t>
-            </w:r>
-          </w:p>
-        </w:tc>
-        <w:tc>
-          <w:p>
-            <w:pPr>
-              <w:pStyle w:val="Compact"/>
-              <w:jc w:val="right"/>
-            </w:pPr>
-            <w:r>
-              <w:t xml:space="preserve">4.387494</w:t>
-            </w:r>
-          </w:p>
-        </w:tc>
-        <w:tc>
-          <w:p>
-            <w:pPr>
-              <w:pStyle w:val="Compact"/>
-              <w:jc w:val="right"/>
-            </w:pPr>
-            <w:r>
-              <w:t xml:space="preserve">0.0362035</w:t>
-            </w:r>
-          </w:p>
-        </w:tc>
-        <w:tc>
-          <w:p>
-            <w:pPr>
-              <w:pStyle w:val="Compact"/>
-              <w:jc w:val="left"/>
-            </w:pPr>
-            <w:r>
-              <w:t xml:space="preserve">Post-European vs Pre-European</w:t>
-            </w:r>
-          </w:p>
-        </w:tc>
-      </w:tr>
-      <w:tr>
-        <w:tc>
-          <w:p>
-            <w:pPr>
-              <w:pStyle w:val="Compact"/>
-              <w:jc w:val="left"/>
-            </w:pPr>
-            <w:r>
-              <w:t xml:space="preserve">PC2</w:t>
-            </w:r>
-          </w:p>
-        </w:tc>
-        <w:tc>
-          <w:p>
-            <w:pPr>
-              <w:pStyle w:val="Compact"/>
-              <w:jc w:val="right"/>
-            </w:pPr>
-            <w:r>
-              <w:t xml:space="preserve">8.951799</w:t>
-            </w:r>
-          </w:p>
-        </w:tc>
-        <w:tc>
-          <w:p>
-            <w:pPr>
-              <w:pStyle w:val="Compact"/>
-              <w:jc w:val="right"/>
-            </w:pPr>
-            <w:r>
-              <w:t xml:space="preserve">0.0027720</w:t>
-            </w:r>
-          </w:p>
-        </w:tc>
-        <w:tc>
-          <w:p>
-            <w:pPr>
-              <w:pStyle w:val="Compact"/>
-              <w:jc w:val="left"/>
-            </w:pPr>
-            <w:r>
-              <w:t xml:space="preserve">Chinese Contact vs Pre-European</w:t>
-            </w:r>
-          </w:p>
-        </w:tc>
-      </w:tr>
-      <w:tr>
-        <w:tc>
-          <w:p>
-            <w:pPr>
-              <w:pStyle w:val="Compact"/>
-              <w:jc w:val="left"/>
-            </w:pPr>
-            <w:r>
-              <w:t xml:space="preserve">PC2</w:t>
-            </w:r>
-          </w:p>
-        </w:tc>
-        <w:tc>
-          <w:p>
-            <w:pPr>
-              <w:pStyle w:val="Compact"/>
-              <w:jc w:val="right"/>
-            </w:pPr>
-            <w:r>
-              <w:t xml:space="preserve">7.540255</w:t>
-            </w:r>
-          </w:p>
-        </w:tc>
-        <w:tc>
-          <w:p>
-            <w:pPr>
-              <w:pStyle w:val="Compact"/>
-              <w:jc w:val="right"/>
-            </w:pPr>
-            <w:r>
-              <w:t xml:space="preserve">0.0060335</w:t>
-            </w:r>
-          </w:p>
-        </w:tc>
-        <w:tc>
-          <w:p>
-            <w:pPr>
-              <w:pStyle w:val="Compact"/>
-              <w:jc w:val="left"/>
-            </w:pPr>
-            <w:r>
-              <w:t xml:space="preserve">Chinese Contact vs Post-European</w:t>
-            </w:r>
-          </w:p>
-        </w:tc>
-      </w:tr>
-    </w:tbl>
+        <w:t xml:space="preserve">Figure 5: Pottery shape variation based on scores along principal component axes. The rows from the top to the bottom represent the first to third principal component respectively. Each column shows the reconstructed shape variable according to the score mean ±2 standard deviation (SD) with a 0.5 interval</w:t>
+      </w:r>
+    </w:p>
     <w:p>
       <w:pPr>
         <w:pStyle w:val="CaptionedFigure"/>
@@ -4945,12 +4259,12 @@
           <wp:inline>
             <wp:extent cx="5943600" cy="4754880"/>
             <wp:effectExtent b="0" l="0" r="0" t="0"/>
-            <wp:docPr descr="Figure 5: P-values of the CV equality test of PC1 and PC2 between phases, red color indicates p-value is less than 0.05" title="" id="1" name="Picture"/>
+            <wp:docPr descr="Figure 6: Pottery shape distribution by each occupation phase according to the first two PCs" title="" id="1" name="Picture"/>
             <a:graphic>
               <a:graphicData uri="http://schemas.openxmlformats.org/drawingml/2006/picture">
                 <pic:pic>
                   <pic:nvPicPr>
-                    <pic:cNvPr descr="../figures/CV-test-PCs-plot-1.png" id="0" name="Picture"/>
+                    <pic:cNvPr descr="../figures/first-two-PCs-byplot-1.png" id="0" name="Picture"/>
                     <pic:cNvPicPr>
                       <a:picLocks noChangeArrowheads="1" noChangeAspect="1"/>
                     </pic:cNvPicPr>
@@ -4988,21 +4302,867 @@
         <w:pStyle w:val="ImageCaption"/>
       </w:pPr>
       <w:r>
-        <w:t xml:space="preserve">Figure 5: P-values of the CV equality test of PC1 and PC2 between phases, red color indicates p-value is less than 0.05</w:t>
-      </w:r>
-    </w:p>
+        <w:t xml:space="preserve">Figure 6: Pottery shape distribution by each occupation phase according to the first two PCs</w:t>
+      </w:r>
+    </w:p>
+    <w:p>
+      <w:pPr>
+        <w:pStyle w:val="TableCaption"/>
+      </w:pPr>
+      <w:r>
+        <w:t xml:space="preserve">Table 2: The statistics summary of MANOVA test for the PC scores</w:t>
+      </w:r>
+    </w:p>
+    <w:tbl>
+      <w:tblPr>
+        <w:tblStyle w:val="Table"/>
+        <w:tblW w:type="pct" w:w="0.0"/>
+        <w:tblLook w:firstRow="1"/>
+        <w:tblCaption w:val="Table 2: The statistics summary of MANOVA test for the PC scores"/>
+      </w:tblPr>
+      <w:tblGrid/>
+      <w:tr>
+        <w:trPr>
+          <w:cnfStyle w:firstRow="1"/>
+        </w:trPr>
+        <w:tc>
+          <w:tcPr>
+            <w:tcBorders>
+              <w:bottom w:val="single"/>
+            </w:tcBorders>
+            <w:vAlign w:val="bottom"/>
+          </w:tcPr>
+          <w:p>
+            <w:pPr>
+              <w:pStyle w:val="Compact"/>
+              <w:jc w:val="right"/>
+            </w:pPr>
+            <w:r>
+              <w:t xml:space="preserve">Df</w:t>
+            </w:r>
+          </w:p>
+        </w:tc>
+        <w:tc>
+          <w:tcPr>
+            <w:tcBorders>
+              <w:bottom w:val="single"/>
+            </w:tcBorders>
+            <w:vAlign w:val="bottom"/>
+          </w:tcPr>
+          <w:p>
+            <w:pPr>
+              <w:pStyle w:val="Compact"/>
+              <w:jc w:val="right"/>
+            </w:pPr>
+            <w:r>
+              <w:t xml:space="preserve">Pillai</w:t>
+            </w:r>
+          </w:p>
+        </w:tc>
+        <w:tc>
+          <w:tcPr>
+            <w:tcBorders>
+              <w:bottom w:val="single"/>
+            </w:tcBorders>
+            <w:vAlign w:val="bottom"/>
+          </w:tcPr>
+          <w:p>
+            <w:pPr>
+              <w:pStyle w:val="Compact"/>
+              <w:jc w:val="right"/>
+            </w:pPr>
+            <w:r>
+              <w:t xml:space="preserve">approx F</w:t>
+            </w:r>
+          </w:p>
+        </w:tc>
+        <w:tc>
+          <w:tcPr>
+            <w:tcBorders>
+              <w:bottom w:val="single"/>
+            </w:tcBorders>
+            <w:vAlign w:val="bottom"/>
+          </w:tcPr>
+          <w:p>
+            <w:pPr>
+              <w:pStyle w:val="Compact"/>
+              <w:jc w:val="right"/>
+            </w:pPr>
+            <w:r>
+              <w:t xml:space="preserve">num Df</w:t>
+            </w:r>
+          </w:p>
+        </w:tc>
+        <w:tc>
+          <w:tcPr>
+            <w:tcBorders>
+              <w:bottom w:val="single"/>
+            </w:tcBorders>
+            <w:vAlign w:val="bottom"/>
+          </w:tcPr>
+          <w:p>
+            <w:pPr>
+              <w:pStyle w:val="Compact"/>
+              <w:jc w:val="right"/>
+            </w:pPr>
+            <w:r>
+              <w:t xml:space="preserve">den Df</w:t>
+            </w:r>
+          </w:p>
+        </w:tc>
+        <w:tc>
+          <w:tcPr>
+            <w:tcBorders>
+              <w:bottom w:val="single"/>
+            </w:tcBorders>
+            <w:vAlign w:val="bottom"/>
+          </w:tcPr>
+          <w:p>
+            <w:pPr>
+              <w:pStyle w:val="Compact"/>
+              <w:jc w:val="right"/>
+            </w:pPr>
+            <w:r>
+              <w:t xml:space="preserve">Pr(&gt;F)</w:t>
+            </w:r>
+          </w:p>
+        </w:tc>
+      </w:tr>
+      <w:tr>
+        <w:tc>
+          <w:p>
+            <w:pPr>
+              <w:pStyle w:val="Compact"/>
+              <w:jc w:val="right"/>
+            </w:pPr>
+            <w:r>
+              <w:t xml:space="preserve">1</w:t>
+            </w:r>
+          </w:p>
+        </w:tc>
+        <w:tc>
+          <w:p>
+            <w:pPr>
+              <w:pStyle w:val="Compact"/>
+              <w:jc w:val="right"/>
+            </w:pPr>
+            <w:r>
+              <w:t xml:space="preserve">0.3806</w:t>
+            </w:r>
+          </w:p>
+        </w:tc>
+        <w:tc>
+          <w:p>
+            <w:pPr>
+              <w:pStyle w:val="Compact"/>
+              <w:jc w:val="right"/>
+            </w:pPr>
+            <w:r>
+              <w:t xml:space="preserve">1.6202</w:t>
+            </w:r>
+          </w:p>
+        </w:tc>
+        <w:tc>
+          <w:p>
+            <w:pPr>
+              <w:pStyle w:val="Compact"/>
+              <w:jc w:val="right"/>
+            </w:pPr>
+            <w:r>
+              <w:t xml:space="preserve">11</w:t>
+            </w:r>
+          </w:p>
+        </w:tc>
+        <w:tc>
+          <w:p>
+            <w:pPr>
+              <w:pStyle w:val="Compact"/>
+              <w:jc w:val="right"/>
+            </w:pPr>
+            <w:r>
+              <w:t xml:space="preserve">29</w:t>
+            </w:r>
+          </w:p>
+        </w:tc>
+        <w:tc>
+          <w:p>
+            <w:pPr>
+              <w:pStyle w:val="Compact"/>
+              <w:jc w:val="right"/>
+            </w:pPr>
+            <w:r>
+              <w:t xml:space="preserve">0.1452</w:t>
+            </w:r>
+          </w:p>
+        </w:tc>
+      </w:tr>
+      <w:tr>
+        <w:tc>
+          <w:p>
+            <w:pPr>
+              <w:pStyle w:val="Compact"/>
+              <w:jc w:val="right"/>
+            </w:pPr>
+            <w:r>
+              <w:t xml:space="preserve">1</w:t>
+            </w:r>
+          </w:p>
+        </w:tc>
+        <w:tc>
+          <w:p>
+            <w:pPr>
+              <w:pStyle w:val="Compact"/>
+              <w:jc w:val="right"/>
+            </w:pPr>
+            <w:r>
+              <w:t xml:space="preserve">0.6942</w:t>
+            </w:r>
+          </w:p>
+        </w:tc>
+        <w:tc>
+          <w:p>
+            <w:pPr>
+              <w:pStyle w:val="Compact"/>
+              <w:jc w:val="right"/>
+            </w:pPr>
+            <w:r>
+              <w:t xml:space="preserve">7.0177</w:t>
+            </w:r>
+          </w:p>
+        </w:tc>
+        <w:tc>
+          <w:p>
+            <w:pPr>
+              <w:pStyle w:val="Compact"/>
+              <w:jc w:val="right"/>
+            </w:pPr>
+            <w:r>
+              <w:t xml:space="preserve">11</w:t>
+            </w:r>
+          </w:p>
+        </w:tc>
+        <w:tc>
+          <w:p>
+            <w:pPr>
+              <w:pStyle w:val="Compact"/>
+              <w:jc w:val="right"/>
+            </w:pPr>
+            <w:r>
+              <w:t xml:space="preserve">34</w:t>
+            </w:r>
+          </w:p>
+        </w:tc>
+        <w:tc>
+          <w:p>
+            <w:pPr>
+              <w:pStyle w:val="Compact"/>
+              <w:jc w:val="right"/>
+            </w:pPr>
+            <w:r>
+              <w:t xml:space="preserve">0.0000</w:t>
+            </w:r>
+          </w:p>
+        </w:tc>
+      </w:tr>
+      <w:tr>
+        <w:tc>
+          <w:p>
+            <w:pPr>
+              <w:pStyle w:val="Compact"/>
+              <w:jc w:val="right"/>
+            </w:pPr>
+            <w:r>
+              <w:t xml:space="preserve">1</w:t>
+            </w:r>
+          </w:p>
+        </w:tc>
+        <w:tc>
+          <w:p>
+            <w:pPr>
+              <w:pStyle w:val="Compact"/>
+              <w:jc w:val="right"/>
+            </w:pPr>
+            <w:r>
+              <w:t xml:space="preserve">0.3491</w:t>
+            </w:r>
+          </w:p>
+        </w:tc>
+        <w:tc>
+          <w:p>
+            <w:pPr>
+              <w:pStyle w:val="Compact"/>
+              <w:jc w:val="right"/>
+            </w:pPr>
+            <w:r>
+              <w:t xml:space="preserve">2.2917</w:t>
+            </w:r>
+          </w:p>
+        </w:tc>
+        <w:tc>
+          <w:p>
+            <w:pPr>
+              <w:pStyle w:val="Compact"/>
+              <w:jc w:val="right"/>
+            </w:pPr>
+            <w:r>
+              <w:t xml:space="preserve">11</w:t>
+            </w:r>
+          </w:p>
+        </w:tc>
+        <w:tc>
+          <w:p>
+            <w:pPr>
+              <w:pStyle w:val="Compact"/>
+              <w:jc w:val="right"/>
+            </w:pPr>
+            <w:r>
+              <w:t xml:space="preserve">47</w:t>
+            </w:r>
+          </w:p>
+        </w:tc>
+        <w:tc>
+          <w:p>
+            <w:pPr>
+              <w:pStyle w:val="Compact"/>
+              <w:jc w:val="right"/>
+            </w:pPr>
+            <w:r>
+              <w:t xml:space="preserve">0.0243</w:t>
+            </w:r>
+          </w:p>
+        </w:tc>
+      </w:tr>
+    </w:tbl>
     <w:p>
       <w:pPr>
         <w:pStyle w:val="BodyText"/>
       </w:pPr>
       <w:r>
+        <w:t xml:space="preserve">To test differences in the distribution of shape variables indicated by the PC scores, we use multivariate analysis of variance (MANOVA) to compare a pairwise combination between every sample means across three phases. The results in Table</w:t>
+      </w:r>
+      <w:r>
+        <w:t xml:space="preserve"> </w:t>
+      </w:r>
+      <w:r>
+        <w:t xml:space="preserve">2</w:t>
+      </w:r>
+      <w:r>
+        <w:t xml:space="preserve"> </w:t>
+      </w:r>
+      <w:r>
+        <w:t xml:space="preserve">show significant differences in shape between Pre-European and Post-European (p =</w:t>
+      </w:r>
+      <w:r>
+        <w:t xml:space="preserve"> </w:t>
+      </w:r>
+      <m:oMath>
+        <m:r>
+          <m:t>0.0243</m:t>
+        </m:r>
+      </m:oMath>
+      <w:r>
+        <w:t xml:space="preserve">) and Pre-European and Chinese contact shapes (p =</w:t>
+      </w:r>
+      <w:r>
+        <w:t xml:space="preserve"> </w:t>
+      </w:r>
+      <m:oMath>
+        <m:r>
+          <m:t>0</m:t>
+        </m:r>
+      </m:oMath>
+      <w:r>
+        <w:t xml:space="preserve">), which corresponds to the previous observation of the different distribution in shapes in Chinese period according to PCA byplot. In addition, although there is a considerable overlap of shape variables between Pre-European and Post-European, their PC scores are significantly different from each other. There are not much differences between the shapes in the Post-European and Chinese contact periods.</w:t>
+      </w:r>
+    </w:p>
+    <w:p>
+      <w:pPr>
+        <w:pStyle w:val="CaptionedFigure"/>
+      </w:pPr>
+      <w:r>
+        <w:drawing>
+          <wp:inline>
+            <wp:extent cx="5943600" cy="4754880"/>
+            <wp:effectExtent b="0" l="0" r="0" t="0"/>
+            <wp:docPr descr="Figure 7: The distribution of PC scores by phases" title="" id="1" name="Picture"/>
+            <a:graphic>
+              <a:graphicData uri="http://schemas.openxmlformats.org/drawingml/2006/picture">
+                <pic:pic>
+                  <pic:nvPicPr>
+                    <pic:cNvPr descr="../figures/PCs-distribution-1.png" id="0" name="Picture"/>
+                    <pic:cNvPicPr>
+                      <a:picLocks noChangeArrowheads="1" noChangeAspect="1"/>
+                    </pic:cNvPicPr>
+                  </pic:nvPicPr>
+                  <pic:blipFill>
+                    <a:blip r:embed="rId35"/>
+                    <a:stretch>
+                      <a:fillRect/>
+                    </a:stretch>
+                  </pic:blipFill>
+                  <pic:spPr bwMode="auto">
+                    <a:xfrm>
+                      <a:off x="0" y="0"/>
+                      <a:ext cx="5943600" cy="4754880"/>
+                    </a:xfrm>
+                    <a:prstGeom prst="rect">
+                      <a:avLst/>
+                    </a:prstGeom>
+                    <a:noFill/>
+                    <a:ln w="9525">
+                      <a:noFill/>
+                      <a:headEnd/>
+                      <a:tailEnd/>
+                    </a:ln>
+                  </pic:spPr>
+                </pic:pic>
+              </a:graphicData>
+            </a:graphic>
+          </wp:inline>
+        </w:drawing>
+      </w:r>
+    </w:p>
+    <w:p>
+      <w:pPr>
+        <w:pStyle w:val="ImageCaption"/>
+      </w:pPr>
+      <w:r>
+        <w:t xml:space="preserve">Figure 7: The distribution of PC scores by phases</w:t>
+      </w:r>
+    </w:p>
+    <w:p>
+      <w:pPr>
+        <w:pStyle w:val="TableCaption"/>
+      </w:pPr>
+      <w:r>
+        <w:t xml:space="preserve">Table 3: P-values of the CV equality test of PC1 and PC2 between phases</w:t>
+      </w:r>
+    </w:p>
+    <w:tbl>
+      <w:tblPr>
+        <w:tblStyle w:val="Table"/>
+        <w:tblW w:type="pct" w:w="0.0"/>
+        <w:tblLook w:firstRow="1"/>
+        <w:tblCaption w:val="Table 3: P-values of the CV equality test of PC1 and PC2 between phases"/>
+      </w:tblPr>
+      <w:tblGrid/>
+      <w:tr>
+        <w:trPr>
+          <w:cnfStyle w:firstRow="1"/>
+        </w:trPr>
+        <w:tc>
+          <w:tcPr>
+            <w:tcBorders>
+              <w:bottom w:val="single"/>
+            </w:tcBorders>
+            <w:vAlign w:val="bottom"/>
+          </w:tcPr>
+          <w:p>
+            <w:pPr>
+              <w:pStyle w:val="Compact"/>
+              <w:jc w:val="left"/>
+            </w:pPr>
+            <w:r>
+              <w:t xml:space="preserve">PC</w:t>
+            </w:r>
+          </w:p>
+        </w:tc>
+        <w:tc>
+          <w:tcPr>
+            <w:tcBorders>
+              <w:bottom w:val="single"/>
+            </w:tcBorders>
+            <w:vAlign w:val="bottom"/>
+          </w:tcPr>
+          <w:p>
+            <w:pPr>
+              <w:pStyle w:val="Compact"/>
+              <w:jc w:val="right"/>
+            </w:pPr>
+            <w:r>
+              <w:t xml:space="preserve">MSLRT</w:t>
+            </w:r>
+          </w:p>
+        </w:tc>
+        <w:tc>
+          <w:tcPr>
+            <w:tcBorders>
+              <w:bottom w:val="single"/>
+            </w:tcBorders>
+            <w:vAlign w:val="bottom"/>
+          </w:tcPr>
+          <w:p>
+            <w:pPr>
+              <w:pStyle w:val="Compact"/>
+              <w:jc w:val="right"/>
+            </w:pPr>
+            <w:r>
+              <w:t xml:space="preserve">p_value</w:t>
+            </w:r>
+          </w:p>
+        </w:tc>
+        <w:tc>
+          <w:tcPr>
+            <w:tcBorders>
+              <w:bottom w:val="single"/>
+            </w:tcBorders>
+            <w:vAlign w:val="bottom"/>
+          </w:tcPr>
+          <w:p>
+            <w:pPr>
+              <w:pStyle w:val="Compact"/>
+              <w:jc w:val="left"/>
+            </w:pPr>
+            <w:r>
+              <w:t xml:space="preserve">phases</w:t>
+            </w:r>
+          </w:p>
+        </w:tc>
+      </w:tr>
+      <w:tr>
+        <w:tc>
+          <w:p>
+            <w:pPr>
+              <w:pStyle w:val="Compact"/>
+              <w:jc w:val="left"/>
+            </w:pPr>
+            <w:r>
+              <w:t xml:space="preserve">PC1</w:t>
+            </w:r>
+          </w:p>
+        </w:tc>
+        <w:tc>
+          <w:p>
+            <w:pPr>
+              <w:pStyle w:val="Compact"/>
+              <w:jc w:val="right"/>
+            </w:pPr>
+            <w:r>
+              <w:t xml:space="preserve">2.528896</w:t>
+            </w:r>
+          </w:p>
+        </w:tc>
+        <w:tc>
+          <w:p>
+            <w:pPr>
+              <w:pStyle w:val="Compact"/>
+              <w:jc w:val="right"/>
+            </w:pPr>
+            <w:r>
+              <w:t xml:space="preserve">0.1117784</w:t>
+            </w:r>
+          </w:p>
+        </w:tc>
+        <w:tc>
+          <w:p>
+            <w:pPr>
+              <w:pStyle w:val="Compact"/>
+              <w:jc w:val="left"/>
+            </w:pPr>
+            <w:r>
+              <w:t xml:space="preserve">Post-European vs Pre-European</w:t>
+            </w:r>
+          </w:p>
+        </w:tc>
+      </w:tr>
+      <w:tr>
+        <w:tc>
+          <w:p>
+            <w:pPr>
+              <w:pStyle w:val="Compact"/>
+              <w:jc w:val="left"/>
+            </w:pPr>
+            <w:r>
+              <w:t xml:space="preserve">PC1</w:t>
+            </w:r>
+          </w:p>
+        </w:tc>
+        <w:tc>
+          <w:p>
+            <w:pPr>
+              <w:pStyle w:val="Compact"/>
+              <w:jc w:val="right"/>
+            </w:pPr>
+            <w:r>
+              <w:t xml:space="preserve">13.577694</w:t>
+            </w:r>
+          </w:p>
+        </w:tc>
+        <w:tc>
+          <w:p>
+            <w:pPr>
+              <w:pStyle w:val="Compact"/>
+              <w:jc w:val="right"/>
+            </w:pPr>
+            <w:r>
+              <w:t xml:space="preserve">0.0002289</w:t>
+            </w:r>
+          </w:p>
+        </w:tc>
+        <w:tc>
+          <w:p>
+            <w:pPr>
+              <w:pStyle w:val="Compact"/>
+              <w:jc w:val="left"/>
+            </w:pPr>
+            <w:r>
+              <w:t xml:space="preserve">Chinese Contact vs Pre-European</w:t>
+            </w:r>
+          </w:p>
+        </w:tc>
+      </w:tr>
+      <w:tr>
+        <w:tc>
+          <w:p>
+            <w:pPr>
+              <w:pStyle w:val="Compact"/>
+              <w:jc w:val="left"/>
+            </w:pPr>
+            <w:r>
+              <w:t xml:space="preserve">PC1</w:t>
+            </w:r>
+          </w:p>
+        </w:tc>
+        <w:tc>
+          <w:p>
+            <w:pPr>
+              <w:pStyle w:val="Compact"/>
+              <w:jc w:val="right"/>
+            </w:pPr>
+            <w:r>
+              <w:t xml:space="preserve">7.913797</w:t>
+            </w:r>
+          </w:p>
+        </w:tc>
+        <w:tc>
+          <w:p>
+            <w:pPr>
+              <w:pStyle w:val="Compact"/>
+              <w:jc w:val="right"/>
+            </w:pPr>
+            <w:r>
+              <w:t xml:space="preserve">0.0049059</w:t>
+            </w:r>
+          </w:p>
+        </w:tc>
+        <w:tc>
+          <w:p>
+            <w:pPr>
+              <w:pStyle w:val="Compact"/>
+              <w:jc w:val="left"/>
+            </w:pPr>
+            <w:r>
+              <w:t xml:space="preserve">Chinese Contact vs Post-European</w:t>
+            </w:r>
+          </w:p>
+        </w:tc>
+      </w:tr>
+      <w:tr>
+        <w:tc>
+          <w:p>
+            <w:pPr>
+              <w:pStyle w:val="Compact"/>
+              <w:jc w:val="left"/>
+            </w:pPr>
+            <w:r>
+              <w:t xml:space="preserve">PC2</w:t>
+            </w:r>
+          </w:p>
+        </w:tc>
+        <w:tc>
+          <w:p>
+            <w:pPr>
+              <w:pStyle w:val="Compact"/>
+              <w:jc w:val="right"/>
+            </w:pPr>
+            <w:r>
+              <w:t xml:space="preserve">3.809056</w:t>
+            </w:r>
+          </w:p>
+        </w:tc>
+        <w:tc>
+          <w:p>
+            <w:pPr>
+              <w:pStyle w:val="Compact"/>
+              <w:jc w:val="right"/>
+            </w:pPr>
+            <w:r>
+              <w:t xml:space="preserve">0.0509762</w:t>
+            </w:r>
+          </w:p>
+        </w:tc>
+        <w:tc>
+          <w:p>
+            <w:pPr>
+              <w:pStyle w:val="Compact"/>
+              <w:jc w:val="left"/>
+            </w:pPr>
+            <w:r>
+              <w:t xml:space="preserve">Post-European vs Pre-European</w:t>
+            </w:r>
+          </w:p>
+        </w:tc>
+      </w:tr>
+      <w:tr>
+        <w:tc>
+          <w:p>
+            <w:pPr>
+              <w:pStyle w:val="Compact"/>
+              <w:jc w:val="left"/>
+            </w:pPr>
+            <w:r>
+              <w:t xml:space="preserve">PC2</w:t>
+            </w:r>
+          </w:p>
+        </w:tc>
+        <w:tc>
+          <w:p>
+            <w:pPr>
+              <w:pStyle w:val="Compact"/>
+              <w:jc w:val="right"/>
+            </w:pPr>
+            <w:r>
+              <w:t xml:space="preserve">8.632332</w:t>
+            </w:r>
+          </w:p>
+        </w:tc>
+        <w:tc>
+          <w:p>
+            <w:pPr>
+              <w:pStyle w:val="Compact"/>
+              <w:jc w:val="right"/>
+            </w:pPr>
+            <w:r>
+              <w:t xml:space="preserve">0.0033025</w:t>
+            </w:r>
+          </w:p>
+        </w:tc>
+        <w:tc>
+          <w:p>
+            <w:pPr>
+              <w:pStyle w:val="Compact"/>
+              <w:jc w:val="left"/>
+            </w:pPr>
+            <w:r>
+              <w:t xml:space="preserve">Chinese Contact vs Pre-European</w:t>
+            </w:r>
+          </w:p>
+        </w:tc>
+      </w:tr>
+      <w:tr>
+        <w:tc>
+          <w:p>
+            <w:pPr>
+              <w:pStyle w:val="Compact"/>
+              <w:jc w:val="left"/>
+            </w:pPr>
+            <w:r>
+              <w:t xml:space="preserve">PC2</w:t>
+            </w:r>
+          </w:p>
+        </w:tc>
+        <w:tc>
+          <w:p>
+            <w:pPr>
+              <w:pStyle w:val="Compact"/>
+              <w:jc w:val="right"/>
+            </w:pPr>
+            <w:r>
+              <w:t xml:space="preserve">7.050032</w:t>
+            </w:r>
+          </w:p>
+        </w:tc>
+        <w:tc>
+          <w:p>
+            <w:pPr>
+              <w:pStyle w:val="Compact"/>
+              <w:jc w:val="right"/>
+            </w:pPr>
+            <w:r>
+              <w:t xml:space="preserve">0.0079264</w:t>
+            </w:r>
+          </w:p>
+        </w:tc>
+        <w:tc>
+          <w:p>
+            <w:pPr>
+              <w:pStyle w:val="Compact"/>
+              <w:jc w:val="left"/>
+            </w:pPr>
+            <w:r>
+              <w:t xml:space="preserve">Chinese Contact vs Post-European</w:t>
+            </w:r>
+          </w:p>
+        </w:tc>
+      </w:tr>
+    </w:tbl>
+    <w:p>
+      <w:pPr>
+        <w:pStyle w:val="CaptionedFigure"/>
+      </w:pPr>
+      <w:r>
+        <w:drawing>
+          <wp:inline>
+            <wp:extent cx="5943600" cy="4754880"/>
+            <wp:effectExtent b="0" l="0" r="0" t="0"/>
+            <wp:docPr descr="Figure 8: P-values of the CV equality test of PC1 and PC2 between phases, red color indicates p-value is less than 0.05" title="" id="1" name="Picture"/>
+            <a:graphic>
+              <a:graphicData uri="http://schemas.openxmlformats.org/drawingml/2006/picture">
+                <pic:pic>
+                  <pic:nvPicPr>
+                    <pic:cNvPr descr="../figures/CV-test-PCs-plot-1.png" id="0" name="Picture"/>
+                    <pic:cNvPicPr>
+                      <a:picLocks noChangeArrowheads="1" noChangeAspect="1"/>
+                    </pic:cNvPicPr>
+                  </pic:nvPicPr>
+                  <pic:blipFill>
+                    <a:blip r:embed="rId36"/>
+                    <a:stretch>
+                      <a:fillRect/>
+                    </a:stretch>
+                  </pic:blipFill>
+                  <pic:spPr bwMode="auto">
+                    <a:xfrm>
+                      <a:off x="0" y="0"/>
+                      <a:ext cx="5943600" cy="4754880"/>
+                    </a:xfrm>
+                    <a:prstGeom prst="rect">
+                      <a:avLst/>
+                    </a:prstGeom>
+                    <a:noFill/>
+                    <a:ln w="9525">
+                      <a:noFill/>
+                      <a:headEnd/>
+                      <a:tailEnd/>
+                    </a:ln>
+                  </pic:spPr>
+                </pic:pic>
+              </a:graphicData>
+            </a:graphic>
+          </wp:inline>
+        </w:drawing>
+      </w:r>
+    </w:p>
+    <w:p>
+      <w:pPr>
+        <w:pStyle w:val="ImageCaption"/>
+      </w:pPr>
+      <w:r>
+        <w:t xml:space="preserve">Figure 8: P-values of the CV equality test of PC1 and PC2 between phases, red color indicates p-value is less than 0.05</w:t>
+      </w:r>
+    </w:p>
+    <w:p>
+      <w:pPr>
+        <w:pStyle w:val="BodyText"/>
+      </w:pPr>
+      <w:r>
         <w:t xml:space="preserve">The variation of pottery shape for each phase is explored by the distributions of the first three PC scores to compare the extent of standardization across phases. Figure</w:t>
       </w:r>
       <w:r>
         <w:t xml:space="preserve"> </w:t>
       </w:r>
       <w:r>
-        <w:t xml:space="preserve">4</w:t>
+        <w:t xml:space="preserve">7</w:t>
       </w:r>
       <w:r>
         <w:t xml:space="preserve"> </w:t>
@@ -5014,7 +5174,7 @@
         <w:t xml:space="preserve"> </w:t>
       </w:r>
       <w:r>
-        <w:t xml:space="preserve">5</w:t>
+        <w:t xml:space="preserve">8</w:t>
       </w:r>
       <w:r>
         <w:t xml:space="preserve">, Table</w:t>
@@ -5042,11 +5202,11 @@
       <w:pPr>
         <w:pStyle w:val="Heading1"/>
       </w:pPr>
-      <w:bookmarkStart w:id="35" w:name="discussion"/>
+      <w:bookmarkStart w:id="37" w:name="discussion"/>
       <w:r>
         <w:t xml:space="preserve">Discussion</w:t>
       </w:r>
-      <w:bookmarkEnd w:id="35"/>
+      <w:bookmarkEnd w:id="37"/>
     </w:p>
     <w:p>
       <w:pPr>
@@ -5114,7 +5274,7 @@
         <w:pStyle w:val="BodyText"/>
       </w:pPr>
       <w:r>
-        <w:t xml:space="preserve">More standardized pottery shape without controlling the clay paste or technology suggests the shape as a preferred characteristic in pottery production during the Chinese period. However, the standardization is not reflected by most metric attributes, such as the rim, neck, and body thickness. There is higher variation in thickness attributes compared to diameter attributes, indicating shape is the main attribute that presents homogeneity. In addition to the emergence of specialized groups indicative of changes in social organization, a further explanation could be that producing homogeneous pottery is an act of resistance to the Europeans intrusion and the the Chinese immigrants by emphasizing the practice of traditional pottery production. In a culture contact situation, social identity could be expressed through materials practices to show cultural homogeneous and distinction from other groups</w:t>
+        <w:t xml:space="preserve">More standardized pottery shape without controlling the clay paste or technology suggests the shape as a preferred characteristic in pottery production during the Chinese period. However, the standardization is not reflected by most metric attributes. There is higher variation in thickness attributes compared to diameter attributes, indicating shape is the main attribute that presents homogeneity. In addition to the emergence of specialized groups indicative of changes in social organization, a further explanation could be that producing homogeneous pottery is an act of resistance to the Europeans intrusion and the the Chinese immigrants by emphasizing the practice of traditional pottery production. In a culture contact situation, social identity could be expressed through materials practices to show cultural homogeneous and distinction from other groups</w:t>
       </w:r>
       <w:r>
         <w:t xml:space="preserve"> </w:t>
@@ -5132,7 +5292,7 @@
         <w:t xml:space="preserve">(Voss, 2008, 2005)</w:t>
       </w:r>
       <w:r>
-        <w:t xml:space="preserve">. The case study of Shamaoshan cemetery (3BC- 4AD) in Southwest China showing the process of incorporation of Southeast China into Han Empire involved a century of conflicts, resistance, and acceptance among social groups with different identity, especially in the context of Han immigrants</w:t>
+        <w:t xml:space="preserve">. The case study of Shamaoshan cemetery (3BC- 4AD) in Southwest China showing the process of incorporation of Southwest China into Han Empire involved a century of conflicts, resistance, and acceptance among social groups with different identity, especially in the historical context of Han immigrants</w:t>
       </w:r>
       <w:r>
         <w:t xml:space="preserve"> </w:t>
@@ -5141,7 +5301,7 @@
         <w:t xml:space="preserve">(Wu et al., 2019)</w:t>
       </w:r>
       <w:r>
-        <w:t xml:space="preserve">. Among the pottery attributes, shape is the most obvious and visible trait, which could be viewed as an expression of social boundary or identity</w:t>
+        <w:t xml:space="preserve">. At Kiwulan, the standardization of potter shape is significant in the 19th century when a a large number of Chinese immigrants migrated to Yilan. Shape can be viewed as a symbol as an expression the indigenous identity or social boundary because shape is the most obvious and visible trait compared with other features of pottery</w:t>
       </w:r>
       <w:r>
         <w:t xml:space="preserve"> </w:t>
@@ -5150,90 +5310,36 @@
         <w:t xml:space="preserve">(cf. Roux, 2015)</w:t>
       </w:r>
       <w:r>
-        <w:t xml:space="preserve">.</w:t>
-      </w:r>
-    </w:p>
-    <w:p>
-      <w:pPr>
-        <w:pStyle w:val="Compact"/>
-        <w:numPr>
-          <w:numId w:val="1001"/>
-          <w:ilvl w:val="0"/>
-        </w:numPr>
-      </w:pPr>
-      <w:r>
-        <w:t xml:space="preserve">trade</w:t>
-      </w:r>
-      <w:r>
-        <w:t xml:space="preserve"> </w:t>
-      </w:r>
-      <w:r>
-        <w:t xml:space="preserve">(Alizadeh et al., 2018)</w:t>
-      </w:r>
-    </w:p>
-    <w:p>
-      <w:pPr>
-        <w:pStyle w:val="Compact"/>
-        <w:numPr>
-          <w:numId w:val="1001"/>
-          <w:ilvl w:val="0"/>
-        </w:numPr>
-      </w:pPr>
-      <w:r>
-        <w:t xml:space="preserve">identity, social boundary, visible trait, Raux2015, Boness2017</w:t>
-      </w:r>
-    </w:p>
-    <w:p>
-      <w:pPr>
-        <w:pStyle w:val="Compact"/>
-        <w:numPr>
-          <w:numId w:val="1001"/>
-          <w:ilvl w:val="0"/>
-        </w:numPr>
-      </w:pPr>
-      <w:r>
-        <w:t xml:space="preserve">thickness and diameter show difference but not reach the threshold of specialization, also the clay paste does not show any specific change throughout the time</w:t>
-      </w:r>
-    </w:p>
-    <w:p>
-      <w:pPr>
-        <w:pStyle w:val="Compact"/>
-        <w:numPr>
-          <w:numId w:val="1001"/>
-          <w:ilvl w:val="0"/>
-        </w:numPr>
-      </w:pPr>
-      <w:r>
-        <w:t xml:space="preserve">shape as an symbol</w:t>
+        <w:t xml:space="preserve">. Although there is an increase in number of imported ceramics over time and reached high quantity and diversity in the 19th century, the production of the local pottery continued and became more standardized. This might imply not only the utilitarian function, but an deliberate action to emphasize the pottery tradition as their cultural custom.</w:t>
       </w:r>
     </w:p>
     <w:p>
       <w:pPr>
         <w:pStyle w:val="Heading1"/>
       </w:pPr>
-      <w:bookmarkStart w:id="36" w:name="conclusion"/>
+      <w:bookmarkStart w:id="38" w:name="conclusion"/>
       <w:r>
         <w:t xml:space="preserve">Conclusion</w:t>
       </w:r>
-      <w:bookmarkEnd w:id="36"/>
+      <w:bookmarkEnd w:id="38"/>
     </w:p>
     <w:p>
       <w:pPr>
         <w:pStyle w:val="FirstParagraph"/>
       </w:pPr>
       <w:r>
-        <w:t xml:space="preserve">An increasing standardization of shape of pottery during the Chinese contact period compared to the other two periods is observed. This study provide an comparable basis for our understanding of the standardized pottery as an indicator of social changes in a cultural contact conditions. Northeastern Taiwan had been encountered two major foreign contacts in the 17th century with the Europeans and 19th century with the Chines immigrants. It shows that the standardization of pottery shape appears during the European presence and increased in the Chinese period. This may suggest that an emergence of specialized groups or a consensus of the adoption of similar shape of pottery in the society. These results are important to understand the influence of culture contact on local indigenous societies and answer the anthropological question that concerns the the mechanisms for social changes. In addition, our case study, which includes an openly available research compendium of R code suitable for use with any other assemblage, will help to expand the use of shape-based quantitative methods to questions about craft specialization and standardization in prehistoric technologies.</w:t>
+        <w:t xml:space="preserve">This case study demonstrates the application of Elliptic Fourier analysis on ceramic shape to explore the emergence of ceramic specialization and the underlying mechanism indicative of foreign culture influences. Compared with the traditional linear measurement approach, geometric morphometrics methods especially EFA-based outline approach is more effective to detect shape variations for artifact shape without obvious landmarks. Here, EFA approach combined with a significance test for the equality of CVs for shape variables provides a robust way to identify and statistically assess the difference in shape standardization. Lower variation in ceramic shape was identified after the European presence and even much lower variation during the Chinese presence. The direct relationship between foreign influences and highly standardized ceramic shape was tested here on Kiwulan pottery. This finding helps to understand the cause and factor that would lead to the standardization of pottery production in a cross-cultural interaction context. This gave an insight into the discussion of ceramic specialization which is usually associated with the changes in social organization. The more homogeneous shape during the contact period without any changes in clay paste or producing technique suggests that shape standardization is an outcome resulted from an intentional act. The results here suggest an expression of social identity or showing cultural boundary in indigenous societies through visible variable when encountering foreign intrusion. The analysis allows comparisons between sites with a similar historical trajectory in a pericolonial context. Our case study includes an openly available pipeline suitable for other assemblages, ensuring reproducibility and expanding the use of shape-based quantitative methods to questions about craft specialization and standardization in prehistoric technologies.</w:t>
       </w:r>
     </w:p>
     <w:p>
       <w:pPr>
         <w:pStyle w:val="Heading1"/>
       </w:pPr>
-      <w:bookmarkStart w:id="37" w:name="acknowledgements"/>
+      <w:bookmarkStart w:id="39" w:name="acknowledgements"/>
       <w:r>
         <w:t xml:space="preserve">Acknowledgements</w:t>
       </w:r>
-      <w:bookmarkEnd w:id="37"/>
+      <w:bookmarkEnd w:id="39"/>
     </w:p>
     <w:p>
       <w:pPr>
@@ -5247,24 +5353,24 @@
       <w:pPr>
         <w:pStyle w:val="Heading5"/>
       </w:pPr>
-      <w:bookmarkStart w:id="38" w:name="pagebreak"/>
+      <w:bookmarkStart w:id="40" w:name="pagebreak"/>
       <w:r>
         <w:t xml:space="preserve">pagebreak</w:t>
       </w:r>
-      <w:bookmarkEnd w:id="38"/>
+      <w:bookmarkEnd w:id="40"/>
     </w:p>
     <w:p>
       <w:pPr>
         <w:pStyle w:val="Heading1"/>
       </w:pPr>
-      <w:bookmarkStart w:id="39" w:name="references"/>
+      <w:bookmarkStart w:id="41" w:name="references"/>
       <w:r>
         <w:t xml:space="preserve">References</w:t>
       </w:r>
-      <w:bookmarkEnd w:id="39"/>
-    </w:p>
-    <w:bookmarkStart w:id="105" w:name="refs"/>
-    <w:bookmarkStart w:id="40" w:name="ref-Acabado2017"/>
+      <w:bookmarkEnd w:id="41"/>
+    </w:p>
+    <w:bookmarkStart w:id="108" w:name="refs"/>
+    <w:bookmarkStart w:id="42" w:name="ref-Acabado2017"/>
     <w:p>
       <w:pPr>
         <w:pStyle w:val="FirstParagraph"/>
@@ -5273,8 +5379,8 @@
         <w:t xml:space="preserve">Acabado, S., 2017. The archaeology of pericolonialism: Responses of the “unconquered” to spanish conquest and colonialism in ifugao, philippines. International Journal of Historical Archaeology 21, 1–26.</w:t>
       </w:r>
     </w:p>
-    <w:bookmarkEnd w:id="40"/>
-    <w:bookmarkStart w:id="41" w:name="ref-Acabado2018"/>
+    <w:bookmarkEnd w:id="42"/>
+    <w:bookmarkStart w:id="43" w:name="ref-Acabado2018"/>
     <w:p>
       <w:pPr>
         <w:pStyle w:val="BodyText"/>
@@ -5283,8 +5389,8 @@
         <w:t xml:space="preserve">Acabado, S., Barretto-Tesoro, G., Amano, N., 2018. Status differentiation, agricultural intensification, and pottery production in precapitalist kiyyangan, ifugao, philippines. Archaeological Research in Asia 15, 55–69.</w:t>
       </w:r>
     </w:p>
-    <w:bookmarkEnd w:id="41"/>
-    <w:bookmarkStart w:id="42" w:name="ref-Adams2004"/>
+    <w:bookmarkEnd w:id="43"/>
+    <w:bookmarkStart w:id="44" w:name="ref-Adams2004"/>
     <w:p>
       <w:pPr>
         <w:pStyle w:val="BodyText"/>
@@ -5293,8 +5399,8 @@
         <w:t xml:space="preserve">Adams, D.C., Rohlf, F.J., Slice, D.E., 2004. Geometric morphometrics: Ten years of progress following the “revolution”. Italian Journal of Zoology 71, 5–16.</w:t>
       </w:r>
     </w:p>
-    <w:bookmarkEnd w:id="42"/>
-    <w:bookmarkStart w:id="43" w:name="ref-Alizadeh2018"/>
+    <w:bookmarkEnd w:id="44"/>
+    <w:bookmarkStart w:id="45" w:name="ref-Alizadeh2018"/>
     <w:p>
       <w:pPr>
         <w:pStyle w:val="BodyText"/>
@@ -5303,8 +5409,8 @@
         <w:t xml:space="preserve">Alizadeh, K., Samei, S., Mohammadkhani, K., Heidari, R., Tykot, R.H., 2018. Craft production at köhne shahar, a kura-araxes settlement in iranian azerbaijan. Journal of Anthropological Archaeology 51, 127–143.</w:t>
       </w:r>
     </w:p>
-    <w:bookmarkEnd w:id="43"/>
-    <w:bookmarkStart w:id="44" w:name="ref-Andrade2007"/>
+    <w:bookmarkEnd w:id="45"/>
+    <w:bookmarkStart w:id="46" w:name="ref-Andrade2007"/>
     <w:p>
       <w:pPr>
         <w:pStyle w:val="BodyText"/>
@@ -5313,8 +5419,8 @@
         <w:t xml:space="preserve">Andrade, T., 2007. How Taiwan became chinese : Dutch, spanish, and han colonization in the seventeenth century. Columbia University Press, New York.</w:t>
       </w:r>
     </w:p>
-    <w:bookmarkEnd w:id="44"/>
-    <w:bookmarkStart w:id="45" w:name="ref-Arnold2000"/>
+    <w:bookmarkEnd w:id="46"/>
+    <w:bookmarkStart w:id="47" w:name="ref-Arnold2000"/>
     <w:p>
       <w:pPr>
         <w:pStyle w:val="BodyText"/>
@@ -5323,8 +5429,8 @@
         <w:t xml:space="preserve">Arnold, D.E., 2000. Does the standardization of ceramic pastes really mean specialization? Journal of Archaeological Method and Theory 7, 333–375.</w:t>
       </w:r>
     </w:p>
-    <w:bookmarkEnd w:id="45"/>
-    <w:bookmarkStart w:id="46" w:name="ref-Arnold1994"/>
+    <w:bookmarkEnd w:id="47"/>
+    <w:bookmarkStart w:id="48" w:name="ref-Arnold1994"/>
     <w:p>
       <w:pPr>
         <w:pStyle w:val="BodyText"/>
@@ -5333,8 +5439,8 @@
         <w:t xml:space="preserve">Arnold, J.E., Munns, A., 1994. Independent or attached specialization: The organization of shell bead production in california. Journal of Field Archaeology 21, 473–489.</w:t>
       </w:r>
     </w:p>
-    <w:bookmarkEnd w:id="46"/>
-    <w:bookmarkStart w:id="47" w:name="ref-Birch2019"/>
+    <w:bookmarkEnd w:id="48"/>
+    <w:bookmarkStart w:id="49" w:name="ref-Birch2019"/>
     <w:p>
       <w:pPr>
         <w:pStyle w:val="BodyText"/>
@@ -5343,8 +5449,8 @@
         <w:t xml:space="preserve">Birch, T., Martinón-Torres, M., 2019. Shape as a measure of weapon standardisation: From metric to geometric morphometric analysis of the iron age ‘havor’lance from southern scandinavia. Journal of Archaeological Science 101, 34–51.</w:t>
       </w:r>
     </w:p>
-    <w:bookmarkEnd w:id="47"/>
-    <w:bookmarkStart w:id="48" w:name="ref-Blackman1993"/>
+    <w:bookmarkEnd w:id="49"/>
+    <w:bookmarkStart w:id="50" w:name="ref-Blackman1993"/>
     <w:p>
       <w:pPr>
         <w:pStyle w:val="BodyText"/>
@@ -5353,8 +5459,8 @@
         <w:t xml:space="preserve">Blackman, M.J., Stein, G.J., Vandiver, P.B., 1993. The standardization hypothesis and ceramic mass production: Technological, compositional, and metric indices of craft specialization at tell leilan, Syria. American Antiquity 58, 60–80.</w:t>
       </w:r>
     </w:p>
-    <w:bookmarkEnd w:id="48"/>
-    <w:bookmarkStart w:id="49" w:name="ref-Boness2015"/>
+    <w:bookmarkEnd w:id="50"/>
+    <w:bookmarkStart w:id="51" w:name="ref-Boness2015"/>
     <w:p>
       <w:pPr>
         <w:pStyle w:val="BodyText"/>
@@ -5363,8 +5469,8 @@
         <w:t xml:space="preserve">Boness, D., Clarke, J., Goren, Y., 2015. Ceramic neolithic pottery in cyprus—origin, technology and possible implications for social structure and identity. Levant 47, 233–254.</w:t>
       </w:r>
     </w:p>
-    <w:bookmarkEnd w:id="49"/>
-    <w:bookmarkStart w:id="50" w:name="ref-Bonhomme2014"/>
+    <w:bookmarkEnd w:id="51"/>
+    <w:bookmarkStart w:id="52" w:name="ref-Bonhomme2014"/>
     <w:p>
       <w:pPr>
         <w:pStyle w:val="BodyText"/>
@@ -5373,8 +5479,8 @@
         <w:t xml:space="preserve">Bonhomme, V., Picq, S., Gaucherel, C., Claude, J., others, 2014. Momocs: Outline analysis using r. Journal of Statistical Software 56, 1–24.</w:t>
       </w:r>
     </w:p>
-    <w:bookmarkEnd w:id="50"/>
-    <w:bookmarkStart w:id="51" w:name="ref-Bookstein1997"/>
+    <w:bookmarkEnd w:id="52"/>
+    <w:bookmarkStart w:id="53" w:name="ref-Bookstein1997"/>
     <w:p>
       <w:pPr>
         <w:pStyle w:val="BodyText"/>
@@ -5383,8 +5489,8 @@
         <w:t xml:space="preserve">Bookstein, F.L., 1997. Landmark methods for forms without landmarks: Morphometrics of group differences in outline shape. Medical image analysis 1, 225–243.</w:t>
       </w:r>
     </w:p>
-    <w:bookmarkEnd w:id="51"/>
-    <w:bookmarkStart w:id="52" w:name="ref-Bookstein1991"/>
+    <w:bookmarkEnd w:id="53"/>
+    <w:bookmarkStart w:id="54" w:name="ref-Bookstein1991"/>
     <w:p>
       <w:pPr>
         <w:pStyle w:val="BodyText"/>
@@ -5393,8 +5499,8 @@
         <w:t xml:space="preserve">Bookstein, F.L., 1991. Morphometric tools for landmark data: Geometry and biology. Cambridge University Press.</w:t>
       </w:r>
     </w:p>
-    <w:bookmarkEnd w:id="52"/>
-    <w:bookmarkStart w:id="53" w:name="ref-Buchanan2019"/>
+    <w:bookmarkEnd w:id="54"/>
+    <w:bookmarkStart w:id="55" w:name="ref-Buchanan2019"/>
     <w:p>
       <w:pPr>
         <w:pStyle w:val="BodyText"/>
@@ -5403,8 +5509,8 @@
         <w:t xml:space="preserve">Buchanan, B., Collard, M., O’Brien, M.J., 2019. Geometric morphometric analyses support incorporating the goshen point type into plainview. American Antiquity 1–11.</w:t>
       </w:r>
     </w:p>
-    <w:bookmarkEnd w:id="53"/>
-    <w:bookmarkStart w:id="54" w:name="ref-Cardillo2010"/>
+    <w:bookmarkEnd w:id="55"/>
+    <w:bookmarkStart w:id="56" w:name="ref-Cardillo2010"/>
     <w:p>
       <w:pPr>
         <w:pStyle w:val="BodyText"/>
@@ -5413,8 +5519,8 @@
         <w:t xml:space="preserve">Cardillo, M., 2010. Some applications of geometric morphometrics to archaeology, in: Elewa, A.M.T. (Ed.), Morphometrics for Nonmorphometricians. Springer, pp. 325–341.</w:t>
       </w:r>
     </w:p>
-    <w:bookmarkEnd w:id="54"/>
-    <w:bookmarkStart w:id="55" w:name="ref-Chen2016"/>
+    <w:bookmarkEnd w:id="56"/>
+    <w:bookmarkStart w:id="57" w:name="ref-Chen2016"/>
     <w:p>
       <w:pPr>
         <w:pStyle w:val="BodyText"/>
@@ -5423,8 +5529,8 @@
         <w:t xml:space="preserve">Chen, W.-S., 2016. Tai wan di zhi gai lun [an introduction to the geology of taiwan]. Geological Society Located in Taipei.</w:t>
       </w:r>
     </w:p>
-    <w:bookmarkEnd w:id="55"/>
-    <w:bookmarkStart w:id="56" w:name="ref-Chen2007"/>
+    <w:bookmarkEnd w:id="57"/>
+    <w:bookmarkStart w:id="58" w:name="ref-Chen2007"/>
     <w:p>
       <w:pPr>
         <w:pStyle w:val="BodyText"/>
@@ -5433,8 +5539,8 @@
         <w:t xml:space="preserve">Chen, Y.-p., 2007. Qi wu lan yi zhi qiang jiu fa jue bao gao [report on the archaeological excavations at ki-wu-lan site]. Lanyang museum, Yilan, Taiwan.</w:t>
       </w:r>
     </w:p>
-    <w:bookmarkEnd w:id="56"/>
-    <w:bookmarkStart w:id="57" w:name="ref-Claude2008"/>
+    <w:bookmarkEnd w:id="58"/>
+    <w:bookmarkStart w:id="59" w:name="ref-Claude2008"/>
     <w:p>
       <w:pPr>
         <w:pStyle w:val="BodyText"/>
@@ -5443,8 +5549,8 @@
         <w:t xml:space="preserve">Claude, J., 2008. Morphometrics with r. Springer Science &amp; Business Media.</w:t>
       </w:r>
     </w:p>
-    <w:bookmarkEnd w:id="57"/>
-    <w:bookmarkStart w:id="58" w:name="ref-Costin2001"/>
+    <w:bookmarkEnd w:id="59"/>
+    <w:bookmarkStart w:id="60" w:name="ref-Costin2001"/>
     <w:p>
       <w:pPr>
         <w:pStyle w:val="BodyText"/>
@@ -5453,8 +5559,8 @@
         <w:t xml:space="preserve">Costin, C.L., 2001. Craft production systems, in: Archaeology at the Millennium. Springer, pp. 273–327.</w:t>
       </w:r>
     </w:p>
-    <w:bookmarkEnd w:id="58"/>
-    <w:bookmarkStart w:id="59" w:name="ref-Costin1991"/>
+    <w:bookmarkEnd w:id="60"/>
+    <w:bookmarkStart w:id="61" w:name="ref-Costin1991"/>
     <w:p>
       <w:pPr>
         <w:pStyle w:val="BodyText"/>
@@ -5463,8 +5569,8 @@
         <w:t xml:space="preserve">Costin, C.L., 1991. Craft specialization: Issues in defining, documenting, and explaining the organization of production. Archaeological method and theory 1–56.</w:t>
       </w:r>
     </w:p>
-    <w:bookmarkEnd w:id="59"/>
-    <w:bookmarkStart w:id="60" w:name="ref-Dietler2015"/>
+    <w:bookmarkEnd w:id="61"/>
+    <w:bookmarkStart w:id="62" w:name="ref-Dietler2015"/>
     <w:p>
       <w:pPr>
         <w:pStyle w:val="BodyText"/>
@@ -5473,8 +5579,8 @@
         <w:t xml:space="preserve">Dietler, M., 2015. Archaeologies of colonialism: Consumption, entanglement, and violence in ancient mediterranean france. Univ of California Press.</w:t>
       </w:r>
     </w:p>
-    <w:bookmarkEnd w:id="60"/>
-    <w:bookmarkStart w:id="61" w:name="ref-Dietler2005"/>
+    <w:bookmarkEnd w:id="62"/>
+    <w:bookmarkStart w:id="63" w:name="ref-Dietler2005"/>
     <w:p>
       <w:pPr>
         <w:pStyle w:val="BodyText"/>
@@ -5483,8 +5589,8 @@
         <w:t xml:space="preserve">Dietler, M., 2005. The archaeology of colonization and the colonization of archaeology: Theoretical challenges from an ancient mediterranean colonial encounter, in: Stein, G. (Ed.), The Archaeology of Colonial Encounters: Comparative Perspectives. NM: Sch. Am. Res. Press, Santa Fe, pp. 33–68.</w:t>
       </w:r>
     </w:p>
-    <w:bookmarkEnd w:id="61"/>
-    <w:bookmarkStart w:id="62" w:name="ref-Dietler1997"/>
+    <w:bookmarkEnd w:id="63"/>
+    <w:bookmarkStart w:id="64" w:name="ref-Dietler1997"/>
     <w:p>
       <w:pPr>
         <w:pStyle w:val="BodyText"/>
@@ -5493,8 +5599,8 @@
         <w:t xml:space="preserve">Dietler, M., 1997. The iron age in mediterranean france: Colonial encounters, entanglements, and transformations. Journal of World Prehistory 11, 269–358.</w:t>
       </w:r>
     </w:p>
-    <w:bookmarkEnd w:id="62"/>
-    <w:bookmarkStart w:id="63" w:name="ref-Eerkens2001"/>
+    <w:bookmarkEnd w:id="64"/>
+    <w:bookmarkStart w:id="65" w:name="ref-Eerkens2001"/>
     <w:p>
       <w:pPr>
         <w:pStyle w:val="BodyText"/>
@@ -5503,8 +5609,8 @@
         <w:t xml:space="preserve">Eerkens, J.W., Bettinger, R.L., 2001. Techniques for assessing standardization in artifact assemblages: Can we scale material variability? American Antiquity 66, 493–504.</w:t>
       </w:r>
     </w:p>
-    <w:bookmarkEnd w:id="63"/>
-    <w:bookmarkStart w:id="64" w:name="ref-Evershed2008"/>
+    <w:bookmarkEnd w:id="65"/>
+    <w:bookmarkStart w:id="66" w:name="ref-Evershed2008"/>
     <w:p>
       <w:pPr>
         <w:pStyle w:val="BodyText"/>
@@ -5513,8 +5619,8 @@
         <w:t xml:space="preserve">Evershed, R.P., 2008. Organic residue analysis in archaeology: The archaeological biomarker revolution. Archaeometry 50, 895–924.</w:t>
       </w:r>
     </w:p>
-    <w:bookmarkEnd w:id="64"/>
-    <w:bookmarkStart w:id="65" w:name="ref-Feinman2000"/>
+    <w:bookmarkEnd w:id="66"/>
+    <w:bookmarkStart w:id="67" w:name="ref-Feinman2000"/>
     <w:p>
       <w:pPr>
         <w:pStyle w:val="BodyText"/>
@@ -5523,8 +5629,8 @@
         <w:t xml:space="preserve">Feinman, G.M., 2000. Corporate/network: New perspectives on models of political action and the puebloan southwest. Social Theory in Archaeology, University of Utah Press, Salt Lake City 31–51.</w:t>
       </w:r>
     </w:p>
-    <w:bookmarkEnd w:id="65"/>
-    <w:bookmarkStart w:id="66" w:name="ref-Fox2015"/>
+    <w:bookmarkEnd w:id="67"/>
+    <w:bookmarkStart w:id="68" w:name="ref-Fox2015"/>
     <w:p>
       <w:pPr>
         <w:pStyle w:val="BodyText"/>
@@ -5533,8 +5639,8 @@
         <w:t xml:space="preserve">Fox, A.N., 2015. A study of late woodland projectile point typology in new york using elliptical fourier outline analysis. Journal of Archaeological Science: Reports 4, 501–509.</w:t>
       </w:r>
     </w:p>
-    <w:bookmarkEnd w:id="66"/>
-    <w:bookmarkStart w:id="67" w:name="ref-Given2004"/>
+    <w:bookmarkEnd w:id="68"/>
+    <w:bookmarkStart w:id="69" w:name="ref-Given2004"/>
     <w:p>
       <w:pPr>
         <w:pStyle w:val="BodyText"/>
@@ -5543,8 +5649,8 @@
         <w:t xml:space="preserve">Given, M., 2004. The archaeology of the colonized. Routledge, London; New York.</w:t>
       </w:r>
     </w:p>
-    <w:bookmarkEnd w:id="67"/>
-    <w:bookmarkStart w:id="68" w:name="ref-Gunz2013"/>
+    <w:bookmarkEnd w:id="69"/>
+    <w:bookmarkStart w:id="70" w:name="ref-Gunz2013"/>
     <w:p>
       <w:pPr>
         <w:pStyle w:val="BodyText"/>
@@ -5553,8 +5659,8 @@
         <w:t xml:space="preserve">Gunz, P., Mitteroecker, P., 2013. Semilandmarks: A method for quantifying curves and surfaces. Hystrix, the Italian Journal of Mammalogy 24, 103–109.</w:t>
       </w:r>
     </w:p>
-    <w:bookmarkEnd w:id="68"/>
-    <w:bookmarkStart w:id="69" w:name="ref-Haruda2019"/>
+    <w:bookmarkEnd w:id="70"/>
+    <w:bookmarkStart w:id="71" w:name="ref-Haruda2019"/>
     <w:p>
       <w:pPr>
         <w:pStyle w:val="BodyText"/>
@@ -5563,8 +5669,8 @@
         <w:t xml:space="preserve">Haruda, A., Varfolomeev, V., Goriachev, A., Yermolayeva, A., Outram, A., 2019. A new zooarchaeological application for geometric morphometric methods: Distinguishing ovis aries morphotypes to address connectivity and mobility of prehistoric central asian pastoralists. Journal of Archaeological Science 107, 50–57.</w:t>
       </w:r>
     </w:p>
-    <w:bookmarkEnd w:id="69"/>
-    <w:bookmarkStart w:id="70" w:name="ref-Hirshman2010"/>
+    <w:bookmarkEnd w:id="71"/>
+    <w:bookmarkStart w:id="72" w:name="ref-Hirshman2010"/>
     <w:p>
       <w:pPr>
         <w:pStyle w:val="BodyText"/>
@@ -5573,8 +5679,8 @@
         <w:t xml:space="preserve">Hirshman, A.J., Lovis, W.A., Pollard, H.P., 2010. Specialization of ceramic production: A sherd assemblage based analytic perspective. Journal of Anthropological Archaeology 29, 265–277.</w:t>
       </w:r>
     </w:p>
-    <w:bookmarkEnd w:id="70"/>
-    <w:bookmarkStart w:id="71" w:name="ref-Hoggard2019"/>
+    <w:bookmarkEnd w:id="72"/>
+    <w:bookmarkStart w:id="73" w:name="ref-Hoggard2019"/>
     <w:p>
       <w:pPr>
         <w:pStyle w:val="BodyText"/>
@@ -5583,8 +5689,8 @@
         <w:t xml:space="preserve">Hoggard, C.S., McNabb, J., Cole, J.N., 2019. The application of elliptic fourier analysis in understanding biface shape and symmetry through the british acheulean. Journal of Paleolithic Archaeology 2, 115–133.</w:t>
       </w:r>
     </w:p>
-    <w:bookmarkEnd w:id="71"/>
-    <w:bookmarkStart w:id="72" w:name="ref-Hsieh2009"/>
+    <w:bookmarkEnd w:id="73"/>
+    <w:bookmarkStart w:id="74" w:name="ref-Hsieh2009"/>
     <w:p>
       <w:pPr>
         <w:pStyle w:val="BodyText"/>
@@ -5593,8 +5699,8 @@
         <w:t xml:space="preserve">Hsieh, E., 2009. Yi lan qi wu lan yi zhi chu tu wai lai tao ci qi zhi xiang guan yan jiu [the study of imported ceramics excavated at the ki-wu-lan site, i-lan] (Master’s thesis).</w:t>
       </w:r>
     </w:p>
-    <w:bookmarkEnd w:id="72"/>
-    <w:bookmarkStart w:id="73" w:name="ref-Iovictua2010"/>
+    <w:bookmarkEnd w:id="74"/>
+    <w:bookmarkStart w:id="75" w:name="ref-Iovictua2010"/>
     <w:p>
       <w:pPr>
         <w:pStyle w:val="BodyText"/>
@@ -5603,8 +5709,8 @@
         <w:t xml:space="preserve">Ioviţă, R., 2010. Comparing stone tool resharpening trajectories with the aid of elliptical fourier analysis, in: New Perspectives on Old Stones. Springer, pp. 235–253.</w:t>
       </w:r>
     </w:p>
-    <w:bookmarkEnd w:id="73"/>
-    <w:bookmarkStart w:id="74" w:name="ref-Junker1999"/>
+    <w:bookmarkEnd w:id="75"/>
+    <w:bookmarkStart w:id="76" w:name="ref-Junker1999"/>
     <w:p>
       <w:pPr>
         <w:pStyle w:val="BodyText"/>
@@ -5613,8 +5719,8 @@
         <w:t xml:space="preserve">Junker, L.L., 1999. Raiding, trading, and feasting: The political economy of philippine chiefdoms. University of Hawaii Press.</w:t>
       </w:r>
     </w:p>
-    <w:bookmarkEnd w:id="74"/>
-    <w:bookmarkStart w:id="75" w:name="ref-Junker1993"/>
+    <w:bookmarkEnd w:id="76"/>
+    <w:bookmarkStart w:id="77" w:name="ref-Junker1993"/>
     <w:p>
       <w:pPr>
         <w:pStyle w:val="BodyText"/>
@@ -5623,8 +5729,8 @@
         <w:t xml:space="preserve">Junker, L.L., 1993. Craft goods specialization and prestige goods exchange in philippine chiefdoms of the fifteenth and sixteenth centuries. Asian Perspectives 1–35.</w:t>
       </w:r>
     </w:p>
-    <w:bookmarkEnd w:id="75"/>
-    <w:bookmarkStart w:id="76" w:name="ref-Kuhl1982"/>
+    <w:bookmarkEnd w:id="77"/>
+    <w:bookmarkStart w:id="78" w:name="ref-Kuhl1982"/>
     <w:p>
       <w:pPr>
         <w:pStyle w:val="BodyText"/>
@@ -5633,8 +5739,8 @@
         <w:t xml:space="preserve">Kuhl, F.P., Giardina, C.R., 1982. Elliptic fourier features of a closed contour. Computer graphics and image processing 18, 236–258.</w:t>
       </w:r>
     </w:p>
-    <w:bookmarkEnd w:id="76"/>
-    <w:bookmarkStart w:id="77" w:name="ref-Lawing2010"/>
+    <w:bookmarkEnd w:id="78"/>
+    <w:bookmarkStart w:id="79" w:name="ref-Lawing2010"/>
     <w:p>
       <w:pPr>
         <w:pStyle w:val="BodyText"/>
@@ -5643,8 +5749,8 @@
         <w:t xml:space="preserve">Lawing, A.M., Polly, P.D., 2010. Geometric morphometrics: Recent applications to the study of evolution and development. Journal of Zoology 280, 1–7.</w:t>
       </w:r>
     </w:p>
-    <w:bookmarkEnd w:id="77"/>
-    <w:bookmarkStart w:id="78" w:name="ref-Lycett2013"/>
+    <w:bookmarkEnd w:id="79"/>
+    <w:bookmarkStart w:id="80" w:name="ref-Lycett2013"/>
     <w:p>
       <w:pPr>
         <w:pStyle w:val="BodyText"/>
@@ -5653,8 +5759,8 @@
         <w:t xml:space="preserve">Lycett, S.J., Cramon-Taubadel, N. von, 2013. A 3D morphometric analysis of surface geometry in levallois cores: Patterns of stability and variability across regions and their implications. Journal of Archaeological Science 40, 1508–1517.</w:t>
       </w:r>
     </w:p>
-    <w:bookmarkEnd w:id="78"/>
-    <w:bookmarkStart w:id="80" w:name="ref-Marwick2017"/>
+    <w:bookmarkEnd w:id="80"/>
+    <w:bookmarkStart w:id="82" w:name="ref-Marwick2017"/>
     <w:p>
       <w:pPr>
         <w:pStyle w:val="BodyText"/>
@@ -5665,7 +5771,7 @@
       <w:r>
         <w:t xml:space="preserve"> </w:t>
       </w:r>
-      <w:hyperlink r:id="rId79">
+      <w:hyperlink r:id="rId81">
         <w:r>
           <w:rPr>
             <w:rStyle w:val="Hyperlink"/>
@@ -5674,8 +5780,8 @@
         </w:r>
       </w:hyperlink>
     </w:p>
-    <w:bookmarkEnd w:id="80"/>
-    <w:bookmarkStart w:id="81" w:name="ref-Marwick2018"/>
+    <w:bookmarkEnd w:id="82"/>
+    <w:bookmarkStart w:id="83" w:name="ref-Marwick2018"/>
     <w:p>
       <w:pPr>
         <w:pStyle w:val="BodyText"/>
@@ -5684,8 +5790,8 @@
         <w:t xml:space="preserve">Marwick, B., Boettiger, C., Mullen, L., 2018. Packaging data analytical work reproducibly using r (and friends). The American Statistician 72, 80–88.</w:t>
       </w:r>
     </w:p>
-    <w:bookmarkEnd w:id="81"/>
-    <w:bookmarkStart w:id="82" w:name="ref-Marwick2019"/>
+    <w:bookmarkEnd w:id="83"/>
+    <w:bookmarkStart w:id="84" w:name="ref-Marwick2019"/>
     <w:p>
       <w:pPr>
         <w:pStyle w:val="BodyText"/>
@@ -5694,8 +5800,8 @@
         <w:t xml:space="preserve">Marwick, B., Krishnamoorthy, K., n.d. Cvequality: Tests for the equality of coefficients of variation from multiple groups.</w:t>
       </w:r>
     </w:p>
-    <w:bookmarkEnd w:id="82"/>
-    <w:bookmarkStart w:id="83" w:name="ref-Meloro2015"/>
+    <w:bookmarkEnd w:id="84"/>
+    <w:bookmarkStart w:id="85" w:name="ref-Meloro2015"/>
     <w:p>
       <w:pPr>
         <w:pStyle w:val="BodyText"/>
@@ -5704,8 +5810,8 @@
         <w:t xml:space="preserve">Meloro, C., Hudson, A., Rook, L., 2015. Feeding habits of extant and fossil canids as determined by their skull geometry. Journal of Zoology 295, 178–188.</w:t>
       </w:r>
     </w:p>
-    <w:bookmarkEnd w:id="83"/>
-    <w:bookmarkStart w:id="84" w:name="ref-Mullins2011"/>
+    <w:bookmarkEnd w:id="85"/>
+    <w:bookmarkStart w:id="86" w:name="ref-Mullins2011"/>
     <w:p>
       <w:pPr>
         <w:pStyle w:val="BodyText"/>
@@ -5714,8 +5820,8 @@
         <w:t xml:space="preserve">Mullins, P.R., 2011. The archaeology of consumption. Annual Review of Anthropology 40, 133–144.</w:t>
       </w:r>
     </w:p>
-    <w:bookmarkEnd w:id="84"/>
-    <w:bookmarkStart w:id="85" w:name="ref-Rlanguage2019"/>
+    <w:bookmarkEnd w:id="86"/>
+    <w:bookmarkStart w:id="87" w:name="ref-Rlanguage2019"/>
     <w:p>
       <w:pPr>
         <w:pStyle w:val="BodyText"/>
@@ -5724,8 +5830,8 @@
         <w:t xml:space="preserve">R Core Team, 2019. R: A language and environment for statistical computing. R Foundation for Statistical Computing, Vienna, Austria.</w:t>
       </w:r>
     </w:p>
-    <w:bookmarkEnd w:id="85"/>
-    <w:bookmarkStart w:id="86" w:name="ref-Rice1991"/>
+    <w:bookmarkEnd w:id="87"/>
+    <w:bookmarkStart w:id="88" w:name="ref-Rice1991"/>
     <w:p>
       <w:pPr>
         <w:pStyle w:val="BodyText"/>
@@ -5734,8 +5840,8 @@
         <w:t xml:space="preserve">Rice, P.M., 1991. Specialization, standardization, and diversity: A retrospective, in: Bishop, R.L., Lange, F.W. (Eds.), The Ceramic Legacy of Anna O. Shepard. University Press of Colorado Boulder, pp. 257–279.</w:t>
       </w:r>
     </w:p>
-    <w:bookmarkEnd w:id="86"/>
-    <w:bookmarkStart w:id="87" w:name="ref-Roux2015"/>
+    <w:bookmarkEnd w:id="88"/>
+    <w:bookmarkStart w:id="89" w:name="ref-Roux2015"/>
     <w:p>
       <w:pPr>
         <w:pStyle w:val="BodyText"/>
@@ -5744,8 +5850,8 @@
         <w:t xml:space="preserve">Roux, V., 2015. Standardization of ceramic assemblages: Transmission mechanisms and diffusion of morpho-functional traits across social boundaries. Journal of anthropological archaeology 40, 1–9.</w:t>
       </w:r>
     </w:p>
-    <w:bookmarkEnd w:id="87"/>
-    <w:bookmarkStart w:id="88" w:name="ref-Roux2003"/>
+    <w:bookmarkEnd w:id="89"/>
+    <w:bookmarkStart w:id="90" w:name="ref-Roux2003"/>
     <w:p>
       <w:pPr>
         <w:pStyle w:val="BodyText"/>
@@ -5754,8 +5860,8 @@
         <w:t xml:space="preserve">Roux, V., 2003. Ceramic standardization and intensity of production: Quantifying degrees of specialization. American Antiquity 68, 768–782.</w:t>
       </w:r>
     </w:p>
-    <w:bookmarkEnd w:id="88"/>
-    <w:bookmarkStart w:id="89" w:name="ref-Roux2018"/>
+    <w:bookmarkEnd w:id="90"/>
+    <w:bookmarkStart w:id="91" w:name="ref-Roux2018"/>
     <w:p>
       <w:pPr>
         <w:pStyle w:val="BodyText"/>
@@ -5764,8 +5870,8 @@
         <w:t xml:space="preserve">Roux, V., Karasik, A., 2018. Standardized vessels and number of potters: Looking for individual production, in: Ina Miloglav, J.V. (Ed.), Artisans Rule: Product Standardization and Craft Specialization in Prehistoric Society. Cambridge Scholars Publishing, pp. 20–39.</w:t>
       </w:r>
     </w:p>
-    <w:bookmarkEnd w:id="89"/>
-    <w:bookmarkStart w:id="90" w:name="ref-Scaramelli2005"/>
+    <w:bookmarkEnd w:id="91"/>
+    <w:bookmarkStart w:id="92" w:name="ref-Scaramelli2005"/>
     <w:p>
       <w:pPr>
         <w:pStyle w:val="BodyText"/>
@@ -5774,18 +5880,28 @@
         <w:t xml:space="preserve">Scaramelli, F., Scaramelli, K.T. de, 2005. The roles of material culture in the colonization of the orinoco, venezuela. Journal of Social Archaeology 5, 135–168.</w:t>
       </w:r>
     </w:p>
-    <w:bookmarkEnd w:id="90"/>
-    <w:bookmarkStart w:id="91" w:name="ref-Silliman2001"/>
+    <w:bookmarkEnd w:id="92"/>
+    <w:bookmarkStart w:id="93" w:name="ref-Selden2019"/>
     <w:p>
       <w:pPr>
         <w:pStyle w:val="BodyText"/>
       </w:pPr>
       <w:r>
+        <w:t xml:space="preserve">Selden Jr, R.Z., 2019. Ceramic morphological organisation in the southern caddo area: The clarence h. Webb collections. Journal of Cultural Heritage 35, 41–55.</w:t>
+      </w:r>
+    </w:p>
+    <w:bookmarkEnd w:id="93"/>
+    <w:bookmarkStart w:id="94" w:name="ref-Silliman2001"/>
+    <w:p>
+      <w:pPr>
+        <w:pStyle w:val="BodyText"/>
+      </w:pPr>
+      <w:r>
         <w:t xml:space="preserve">Silliman, S., 2001. Agency, practical politics and the archaeology of culture contact. Journal of social archaeology 1, 190–209.</w:t>
       </w:r>
     </w:p>
-    <w:bookmarkEnd w:id="91"/>
-    <w:bookmarkStart w:id="92" w:name="ref-Silliman2005"/>
+    <w:bookmarkEnd w:id="94"/>
+    <w:bookmarkStart w:id="95" w:name="ref-Silliman2005"/>
     <w:p>
       <w:pPr>
         <w:pStyle w:val="BodyText"/>
@@ -5794,8 +5910,8 @@
         <w:t xml:space="preserve">Silliman, S.W., 2005. Culture contact or colonialism? Challenges in the archaeology of native North America. American Antiquity 55–74.</w:t>
       </w:r>
     </w:p>
-    <w:bookmarkEnd w:id="92"/>
-    <w:bookmarkStart w:id="93" w:name="ref-Slice2007"/>
+    <w:bookmarkEnd w:id="95"/>
+    <w:bookmarkStart w:id="96" w:name="ref-Slice2007"/>
     <w:p>
       <w:pPr>
         <w:pStyle w:val="BodyText"/>
@@ -5804,8 +5920,8 @@
         <w:t xml:space="preserve">Slice, D.E., 2007. Geometric morphometrics. Annu. Rev. Anthropol. 36, 261–281.</w:t>
       </w:r>
     </w:p>
-    <w:bookmarkEnd w:id="93"/>
-    <w:bookmarkStart w:id="94" w:name="ref-Stark1995economic"/>
+    <w:bookmarkEnd w:id="96"/>
+    <w:bookmarkStart w:id="97" w:name="ref-Stark1995economic"/>
     <w:p>
       <w:pPr>
         <w:pStyle w:val="BodyText"/>
@@ -5814,8 +5930,8 @@
         <w:t xml:space="preserve">Stark, B.L., 1995a. Economic intensification and ceramic specialization in the philippines: A view from kalinga. Research in Economic Anthropology 16, 179–226.</w:t>
       </w:r>
     </w:p>
-    <w:bookmarkEnd w:id="94"/>
-    <w:bookmarkStart w:id="95" w:name="ref-Stark1995"/>
+    <w:bookmarkEnd w:id="97"/>
+    <w:bookmarkStart w:id="98" w:name="ref-Stark1995"/>
     <w:p>
       <w:pPr>
         <w:pStyle w:val="BodyText"/>
@@ -5824,8 +5940,8 @@
         <w:t xml:space="preserve">Stark, B.L., 1995b. Problems in analysis of standardization and specialization in pottery, in: Mills, B.J., Crown, P.L. (Eds.), Ceramic Production in the American Southwest. The University of Arizona Press, Tucson, pp. 231–267.</w:t>
       </w:r>
     </w:p>
-    <w:bookmarkEnd w:id="95"/>
-    <w:bookmarkStart w:id="96" w:name="ref-Tite1999"/>
+    <w:bookmarkEnd w:id="98"/>
+    <w:bookmarkStart w:id="99" w:name="ref-Tite1999"/>
     <w:p>
       <w:pPr>
         <w:pStyle w:val="BodyText"/>
@@ -5834,8 +5950,8 @@
         <w:t xml:space="preserve">Tite, M.S., 1999. Pottery production, distribution, and consumption—the contribution of the physical sciences. Journal of archaeological method and theory 6, 181–233.</w:t>
       </w:r>
     </w:p>
-    <w:bookmarkEnd w:id="96"/>
-    <w:bookmarkStart w:id="97" w:name="ref-Topi2018"/>
+    <w:bookmarkEnd w:id="99"/>
+    <w:bookmarkStart w:id="100" w:name="ref-Topi2018"/>
     <w:p>
       <w:pPr>
         <w:pStyle w:val="BodyText"/>
@@ -5844,8 +5960,8 @@
         <w:t xml:space="preserve">Topi, J.R., VanPool, C.S., Waller, K.D., VanPool, T.L., 2018. The economy of specialized ceramic craft production in the casas grandes region. Latin American Antiquity 29, 122–142.</w:t>
       </w:r>
     </w:p>
-    <w:bookmarkEnd w:id="97"/>
-    <w:bookmarkStart w:id="98" w:name="ref-TorrenceandClarke2000"/>
+    <w:bookmarkEnd w:id="100"/>
+    <w:bookmarkStart w:id="101" w:name="ref-TorrenceandClarke2000"/>
     <w:p>
       <w:pPr>
         <w:pStyle w:val="BodyText"/>
@@ -5854,8 +5970,8 @@
         <w:t xml:space="preserve">Torrence, R., Clarke, A., 2000. Negotiating difference: Practice makes theory for contemporary archaeology in Oceania, in: Torrence, R., Clarke, A. (Eds.), The Archaeology of Difference : Negotiating Cross-Cultural Engagements in Oceania. Routledge, London; New York, pp. 1–31.</w:t>
       </w:r>
     </w:p>
-    <w:bookmarkEnd w:id="98"/>
-    <w:bookmarkStart w:id="99" w:name="ref-Trabert2017"/>
+    <w:bookmarkEnd w:id="101"/>
+    <w:bookmarkStart w:id="102" w:name="ref-Trabert2017"/>
     <w:p>
       <w:pPr>
         <w:pStyle w:val="BodyText"/>
@@ -5864,8 +5980,8 @@
         <w:t xml:space="preserve">Trabert, S., 2017. Considering the indirect effects of colonialism: Example from a great plains middle ground. Journal of Anthropological Archaeology 48, 17–27.</w:t>
       </w:r>
     </w:p>
-    <w:bookmarkEnd w:id="99"/>
-    <w:bookmarkStart w:id="100" w:name="ref-Voss2008"/>
+    <w:bookmarkEnd w:id="102"/>
+    <w:bookmarkStart w:id="103" w:name="ref-Voss2008"/>
     <w:p>
       <w:pPr>
         <w:pStyle w:val="BodyText"/>
@@ -5874,8 +5990,8 @@
         <w:t xml:space="preserve">Voss, B.L., 2008. Between the household and the world system: Social collectivity and community agency in overseas chinese archaeology. Historical Archaeology 37–52.</w:t>
       </w:r>
     </w:p>
-    <w:bookmarkEnd w:id="100"/>
-    <w:bookmarkStart w:id="101" w:name="ref-Voss2005"/>
+    <w:bookmarkEnd w:id="103"/>
+    <w:bookmarkStart w:id="104" w:name="ref-Voss2005"/>
     <w:p>
       <w:pPr>
         <w:pStyle w:val="BodyText"/>
@@ -5884,8 +6000,8 @@
         <w:t xml:space="preserve">Voss, B.L., 2005. From casta to californio: Social identity and the archaeology of culture contact. American Anthropologist 107, 461–474.</w:t>
       </w:r>
     </w:p>
-    <w:bookmarkEnd w:id="101"/>
-    <w:bookmarkStart w:id="102" w:name="ref-Wang2011"/>
+    <w:bookmarkEnd w:id="104"/>
+    <w:bookmarkStart w:id="105" w:name="ref-Wang2011"/>
     <w:p>
       <w:pPr>
         <w:pStyle w:val="BodyText"/>
@@ -5894,8 +6010,8 @@
         <w:t xml:space="preserve">Wang, L.-Y., 2011. Yi lan qi wu lan yi zhi chu tu zhuang shi pin zhi xiang guan yan jiu [a research of ornaments excavated at ki-wu-lan site, i-lan] (Master’s thesis).</w:t>
       </w:r>
     </w:p>
-    <w:bookmarkEnd w:id="102"/>
-    <w:bookmarkStart w:id="103" w:name="ref-Wilczek2014"/>
+    <w:bookmarkEnd w:id="105"/>
+    <w:bookmarkStart w:id="106" w:name="ref-Wilczek2014"/>
     <w:p>
       <w:pPr>
         <w:pStyle w:val="BodyText"/>
@@ -5904,8 +6020,8 @@
         <w:t xml:space="preserve">Wilczek, J., Monna, F., Barral, P., Burlet, L., Chateau, C., Navarro, N., 2014. Morphometrics of second iron age ceramics–strengths, weaknesses, and comparison with traditional typology. Journal of archaeological science 50, 39–50.</w:t>
       </w:r>
     </w:p>
-    <w:bookmarkEnd w:id="103"/>
-    <w:bookmarkStart w:id="104" w:name="ref-Wu2019"/>
+    <w:bookmarkEnd w:id="106"/>
+    <w:bookmarkStart w:id="107" w:name="ref-Wu2019"/>
     <w:p>
       <w:pPr>
         <w:pStyle w:val="BodyText"/>
@@ -5914,34 +6030,34 @@
         <w:t xml:space="preserve">Wu, X., Hein, A., Zhang, X., Jin, Z., Wei, D., Huang, F., Yin, X., 2019. Resettlement strategies and han imperial expansion into southwest china: A multimethod approach to colonialism and migration. Archaeological and Anthropological Sciences 11, 6751–6781.</w:t>
       </w:r>
     </w:p>
-    <w:bookmarkEnd w:id="104"/>
-    <w:bookmarkEnd w:id="105"/>
+    <w:bookmarkEnd w:id="107"/>
+    <w:bookmarkEnd w:id="108"/>
     <w:p>
       <w:pPr>
         <w:pStyle w:val="Heading5"/>
       </w:pPr>
-      <w:bookmarkStart w:id="106" w:name="pagebreak-1"/>
+      <w:bookmarkStart w:id="109" w:name="pagebreak-1"/>
       <w:r>
         <w:t xml:space="preserve">pagebreak</w:t>
       </w:r>
-      <w:bookmarkEnd w:id="106"/>
+      <w:bookmarkEnd w:id="109"/>
     </w:p>
     <w:p>
       <w:pPr>
         <w:pStyle w:val="Heading3"/>
       </w:pPr>
-      <w:bookmarkStart w:id="107" w:name="colophon"/>
+      <w:bookmarkStart w:id="110" w:name="colophon"/>
       <w:r>
         <w:t xml:space="preserve">Colophon</w:t>
       </w:r>
-      <w:bookmarkEnd w:id="107"/>
+      <w:bookmarkEnd w:id="110"/>
     </w:p>
     <w:p>
       <w:pPr>
         <w:pStyle w:val="FirstParagraph"/>
       </w:pPr>
       <w:r>
-        <w:t xml:space="preserve">This report was generated on 2020-01-14 14:59:52 using the following computational environment and dependencies:</w:t>
+        <w:t xml:space="preserve">This report was generated on 2020-01-17 22:05:43 using the following computational environment and dependencies:</w:t>
       </w:r>
     </w:p>
     <w:p>
@@ -6042,7 +6158,7 @@
         <w:rPr>
           <w:rStyle w:val="VerbatimChar"/>
         </w:rPr>
-        <w:t xml:space="preserve">#&gt;  date     2020-01-14                  </w:t>
+        <w:t xml:space="preserve">#&gt;  date     2020-01-17                  </w:t>
       </w:r>
       <w:r>
         <w:br w:type="textWrapping"/>
@@ -6132,7 +6248,7 @@
         <w:rPr>
           <w:rStyle w:val="VerbatimChar"/>
         </w:rPr>
-        <w:t xml:space="preserve">#&gt;  cli           2.0.0    2019-12-09 [1] CRAN (R 3.6.1)                     </w:t>
+        <w:t xml:space="preserve">#&gt;  cli           2.0.1    2020-01-08 [1] CRAN (R 3.6.0)                     </w:t>
       </w:r>
       <w:r>
         <w:br w:type="textWrapping"/>
@@ -6240,7 +6356,7 @@
         <w:rPr>
           <w:rStyle w:val="VerbatimChar"/>
         </w:rPr>
-        <w:t xml:space="preserve">#&gt;  fansi         0.4.0    2018-10-05 [1] CRAN (R 3.6.0)                     </w:t>
+        <w:t xml:space="preserve">#&gt;  fansi         0.4.1    2020-01-08 [1] CRAN (R 3.6.0)                     </w:t>
       </w:r>
       <w:r>
         <w:br w:type="textWrapping"/>
@@ -6375,6 +6491,15 @@
         <w:rPr>
           <w:rStyle w:val="VerbatimChar"/>
         </w:rPr>
+        <w:t xml:space="preserve">#&gt;  jpeg          0.1-8    2014-01-23 [1] CRAN (R 3.6.0)                     </w:t>
+      </w:r>
+      <w:r>
+        <w:br w:type="textWrapping"/>
+      </w:r>
+      <w:r>
+        <w:rPr>
+          <w:rStyle w:val="VerbatimChar"/>
+        </w:rPr>
         <w:t xml:space="preserve">#&gt;  jsonlite      1.6      2018-12-07 [1] CRAN (R 3.6.0)                     </w:t>
       </w:r>
       <w:r>
@@ -6898,7 +7023,7 @@
         <w:rPr>
           <w:rStyle w:val="VerbatimChar"/>
         </w:rPr>
-        <w:t xml:space="preserve">#&gt; Head:     [46e8bc5] 2020-01-14: updates for background and discussion</w:t>
+        <w:t xml:space="preserve">#&gt; Head:     [fbfb690] 2020-01-18: add one refenrence and some sentences for that paper</w:t>
       </w:r>
     </w:p>
     <w:p>
@@ -6906,7 +7031,7 @@
         <w:pStyle w:val="FirstParagraph"/>
       </w:pPr>
       <w:r>
-        <w:t xml:space="preserve">Word count: 5843</w:t>
+        <w:t xml:space="preserve">Word count: 6064</w:t>
       </w:r>
     </w:p>
     <w:sectPr>
@@ -7324,109 +7449,6 @@
       </w:pPr>
     </w:lvl>
   </w:abstractNum>
-  <w:abstractNum w:abstractNumId="991">
-    <w:nsid w:val="ea454b4c"/>
-    <w:multiLevelType w:val="multilevel"/>
-    <w:lvl w:ilvl="0">
-      <w:numFmt w:val="bullet"/>
-      <w:lvlText w:val="•"/>
-      <w:lvlJc w:val="left"/>
-      <w:pPr>
-        <w:tabs>
-          <w:tab w:val="num" w:pos="0"/>
-        </w:tabs>
-        <w:ind w:left="480" w:hanging="480"/>
-      </w:pPr>
-    </w:lvl>
-    <w:lvl w:ilvl="1">
-      <w:numFmt w:val="bullet"/>
-      <w:lvlText w:val="–"/>
-      <w:lvlJc w:val="left"/>
-      <w:pPr>
-        <w:tabs>
-          <w:tab w:val="num" w:pos="720"/>
-        </w:tabs>
-        <w:ind w:left="1200" w:hanging="480"/>
-      </w:pPr>
-    </w:lvl>
-    <w:lvl w:ilvl="2">
-      <w:numFmt w:val="bullet"/>
-      <w:lvlText w:val="•"/>
-      <w:lvlJc w:val="left"/>
-      <w:pPr>
-        <w:tabs>
-          <w:tab w:val="num" w:pos="1440"/>
-        </w:tabs>
-        <w:ind w:left="1920" w:hanging="480"/>
-      </w:pPr>
-    </w:lvl>
-    <w:lvl w:ilvl="3">
-      <w:numFmt w:val="bullet"/>
-      <w:lvlText w:val="–"/>
-      <w:lvlJc w:val="left"/>
-      <w:pPr>
-        <w:tabs>
-          <w:tab w:val="num" w:pos="2160"/>
-        </w:tabs>
-        <w:ind w:left="2640" w:hanging="480"/>
-      </w:pPr>
-    </w:lvl>
-    <w:lvl w:ilvl="4">
-      <w:numFmt w:val="bullet"/>
-      <w:lvlText w:val="•"/>
-      <w:lvlJc w:val="left"/>
-      <w:pPr>
-        <w:tabs>
-          <w:tab w:val="num" w:pos="2880"/>
-        </w:tabs>
-        <w:ind w:left="3360" w:hanging="480"/>
-      </w:pPr>
-    </w:lvl>
-    <w:lvl w:ilvl="5">
-      <w:numFmt w:val="bullet"/>
-      <w:lvlText w:val="–"/>
-      <w:lvlJc w:val="left"/>
-      <w:pPr>
-        <w:tabs>
-          <w:tab w:val="num" w:pos="3600"/>
-        </w:tabs>
-        <w:ind w:left="4080" w:hanging="480"/>
-      </w:pPr>
-    </w:lvl>
-    <w:lvl w:ilvl="6">
-      <w:numFmt w:val="bullet"/>
-      <w:lvlText w:val="•"/>
-      <w:lvlJc w:val="left"/>
-      <w:pPr>
-        <w:tabs>
-          <w:tab w:val="num" w:pos="4320"/>
-        </w:tabs>
-        <w:ind w:left="4800" w:hanging="480"/>
-      </w:pPr>
-    </w:lvl>
-    <w:lvl w:ilvl="7">
-      <w:numFmt w:val="bullet"/>
-      <w:lvlText w:val="–"/>
-      <w:lvlJc w:val="left"/>
-      <w:pPr>
-        <w:tabs>
-          <w:tab w:val="num" w:pos="5040"/>
-        </w:tabs>
-        <w:ind w:left="5520" w:hanging="480"/>
-      </w:pPr>
-    </w:lvl>
-    <w:lvl w:ilvl="8">
-      <w:numFmt w:val="bullet"/>
-      <w:lvlText w:val="•"/>
-      <w:lvlJc w:val="left"/>
-      <w:pPr>
-        <w:tabs>
-          <w:tab w:val="num" w:pos="5760"/>
-        </w:tabs>
-        <w:ind w:left="6240" w:hanging="480"/>
-      </w:pPr>
-    </w:lvl>
-  </w:abstractNum>
   <w:num w:numId="1">
     <w:abstractNumId w:val="2"/>
   </w:num>
@@ -7438,9 +7460,6 @@
   </w:num>
   <w:num w:numId="1000">
     <w:abstractNumId w:val="990"/>
-  </w:num>
-  <w:num w:numId="1001">
-    <w:abstractNumId w:val="991"/>
   </w:num>
 </w:numbering>
 </file>

</xml_diff>

<commit_message>
delete some figures and fix knitting issue
</commit_message>
<xml_diff>
--- a/analysis/paper/paper.docx
+++ b/analysis/paper/paper.docx
@@ -145,7 +145,7 @@
         <w:pStyle w:val="Date"/>
       </w:pPr>
       <w:r>
-        <w:t xml:space="preserve">17</w:t>
+        <w:t xml:space="preserve">18</w:t>
       </w:r>
       <w:r>
         <w:t xml:space="preserve"> </w:t>
@@ -2208,694 +2208,9 @@
     </w:p>
     <w:p>
       <w:pPr>
-        <w:pStyle w:val="TableCaption"/>
-      </w:pPr>
-      <w:r>
-        <w:t xml:space="preserve">Table 1: Coefficient of Variation test for metric attributes by phases</w:t>
-      </w:r>
-    </w:p>
-    <w:tbl>
-      <w:tblPr>
-        <w:tblStyle w:val="Table"/>
-        <w:tblW w:type="pct" w:w="0.0"/>
-        <w:tblLook w:firstRow="1"/>
-        <w:tblCaption w:val="Table 1: Coefficient of Variation test for metric attributes by phases"/>
-      </w:tblPr>
-      <w:tblGrid/>
-      <w:tr>
-        <w:trPr>
-          <w:cnfStyle w:firstRow="1"/>
-        </w:trPr>
-        <w:tc>
-          <w:tcPr>
-            <w:tcBorders>
-              <w:bottom w:val="single"/>
-            </w:tcBorders>
-            <w:vAlign w:val="bottom"/>
-          </w:tcPr>
-          <w:p>
-            <w:pPr>
-              <w:pStyle w:val="Compact"/>
-              <w:jc w:val="left"/>
-            </w:pPr>
-            <w:r>
-              <w:t xml:space="preserve">variable</w:t>
-            </w:r>
-          </w:p>
-        </w:tc>
-        <w:tc>
-          <w:tcPr>
-            <w:tcBorders>
-              <w:bottom w:val="single"/>
-            </w:tcBorders>
-            <w:vAlign w:val="bottom"/>
-          </w:tcPr>
-          <w:p>
-            <w:pPr>
-              <w:pStyle w:val="Compact"/>
-              <w:jc w:val="right"/>
-            </w:pPr>
-            <w:r>
-              <w:t xml:space="preserve">pre-e</w:t>
-            </w:r>
-          </w:p>
-        </w:tc>
-        <w:tc>
-          <w:tcPr>
-            <w:tcBorders>
-              <w:bottom w:val="single"/>
-            </w:tcBorders>
-            <w:vAlign w:val="bottom"/>
-          </w:tcPr>
-          <w:p>
-            <w:pPr>
-              <w:pStyle w:val="Compact"/>
-              <w:jc w:val="right"/>
-            </w:pPr>
-            <w:r>
-              <w:t xml:space="preserve">post-e</w:t>
-            </w:r>
-          </w:p>
-        </w:tc>
-        <w:tc>
-          <w:tcPr>
-            <w:tcBorders>
-              <w:bottom w:val="single"/>
-            </w:tcBorders>
-            <w:vAlign w:val="bottom"/>
-          </w:tcPr>
-          <w:p>
-            <w:pPr>
-              <w:pStyle w:val="Compact"/>
-              <w:jc w:val="right"/>
-            </w:pPr>
-            <w:r>
-              <w:t xml:space="preserve">ch-con</w:t>
-            </w:r>
-          </w:p>
-        </w:tc>
-        <w:tc>
-          <w:tcPr>
-            <w:tcBorders>
-              <w:bottom w:val="single"/>
-            </w:tcBorders>
-            <w:vAlign w:val="bottom"/>
-          </w:tcPr>
-          <w:p>
-            <w:pPr>
-              <w:pStyle w:val="Compact"/>
-              <w:jc w:val="right"/>
-            </w:pPr>
-            <w:r>
-              <w:t xml:space="preserve">MSLRT</w:t>
-            </w:r>
-          </w:p>
-        </w:tc>
-        <w:tc>
-          <w:tcPr>
-            <w:tcBorders>
-              <w:bottom w:val="single"/>
-            </w:tcBorders>
-            <w:vAlign w:val="bottom"/>
-          </w:tcPr>
-          <w:p>
-            <w:pPr>
-              <w:pStyle w:val="Compact"/>
-              <w:jc w:val="right"/>
-            </w:pPr>
-            <w:r>
-              <w:t xml:space="preserve">p_value</w:t>
-            </w:r>
-          </w:p>
-        </w:tc>
-      </w:tr>
-      <w:tr>
-        <w:tc>
-          <w:p>
-            <w:pPr>
-              <w:pStyle w:val="Compact"/>
-              <w:jc w:val="left"/>
-            </w:pPr>
-            <w:r>
-              <w:t xml:space="preserve">Rim thickness (mm)</w:t>
-            </w:r>
-          </w:p>
-        </w:tc>
-        <w:tc>
-          <w:p>
-            <w:pPr>
-              <w:pStyle w:val="Compact"/>
-              <w:jc w:val="right"/>
-            </w:pPr>
-            <w:r>
-              <w:t xml:space="preserve">23.089305</w:t>
-            </w:r>
-          </w:p>
-        </w:tc>
-        <w:tc>
-          <w:p>
-            <w:pPr>
-              <w:pStyle w:val="Compact"/>
-              <w:jc w:val="right"/>
-            </w:pPr>
-            <w:r>
-              <w:t xml:space="preserve">26.324502</w:t>
-            </w:r>
-          </w:p>
-        </w:tc>
-        <w:tc>
-          <w:p>
-            <w:pPr>
-              <w:pStyle w:val="Compact"/>
-              <w:jc w:val="right"/>
-            </w:pPr>
-            <w:r>
-              <w:t xml:space="preserve">21.816563</w:t>
-            </w:r>
-          </w:p>
-        </w:tc>
-        <w:tc>
-          <w:p>
-            <w:pPr>
-              <w:pStyle w:val="Compact"/>
-              <w:jc w:val="right"/>
-            </w:pPr>
-            <w:r>
-              <w:t xml:space="preserve">3.3112875</w:t>
-            </w:r>
-          </w:p>
-        </w:tc>
-        <w:tc>
-          <w:p>
-            <w:pPr>
-              <w:pStyle w:val="Compact"/>
-              <w:jc w:val="right"/>
-            </w:pPr>
-            <w:r>
-              <w:t xml:space="preserve">0.1909691</w:t>
-            </w:r>
-          </w:p>
-        </w:tc>
-      </w:tr>
-      <w:tr>
-        <w:tc>
-          <w:p>
-            <w:pPr>
-              <w:pStyle w:val="Compact"/>
-              <w:jc w:val="left"/>
-            </w:pPr>
-            <w:r>
-              <w:t xml:space="preserve">Neck thickness (mm)</w:t>
-            </w:r>
-          </w:p>
-        </w:tc>
-        <w:tc>
-          <w:p>
-            <w:pPr>
-              <w:pStyle w:val="Compact"/>
-              <w:jc w:val="right"/>
-            </w:pPr>
-            <w:r>
-              <w:t xml:space="preserve">17.386156</w:t>
-            </w:r>
-          </w:p>
-        </w:tc>
-        <w:tc>
-          <w:p>
-            <w:pPr>
-              <w:pStyle w:val="Compact"/>
-              <w:jc w:val="right"/>
-            </w:pPr>
-            <w:r>
-              <w:t xml:space="preserve">20.371592</w:t>
-            </w:r>
-          </w:p>
-        </w:tc>
-        <w:tc>
-          <w:p>
-            <w:pPr>
-              <w:pStyle w:val="Compact"/>
-              <w:jc w:val="right"/>
-            </w:pPr>
-            <w:r>
-              <w:t xml:space="preserve">19.860990</w:t>
-            </w:r>
-          </w:p>
-        </w:tc>
-        <w:tc>
-          <w:p>
-            <w:pPr>
-              <w:pStyle w:val="Compact"/>
-              <w:jc w:val="right"/>
-            </w:pPr>
-            <w:r>
-              <w:t xml:space="preserve">3.6367958</w:t>
-            </w:r>
-          </w:p>
-        </w:tc>
-        <w:tc>
-          <w:p>
-            <w:pPr>
-              <w:pStyle w:val="Compact"/>
-              <w:jc w:val="right"/>
-            </w:pPr>
-            <w:r>
-              <w:t xml:space="preserve">0.1622855</w:t>
-            </w:r>
-          </w:p>
-        </w:tc>
-      </w:tr>
-      <w:tr>
-        <w:tc>
-          <w:p>
-            <w:pPr>
-              <w:pStyle w:val="Compact"/>
-              <w:jc w:val="left"/>
-            </w:pPr>
-            <w:r>
-              <w:t xml:space="preserve">Body thickness (mm)</w:t>
-            </w:r>
-          </w:p>
-        </w:tc>
-        <w:tc>
-          <w:p>
-            <w:pPr>
-              <w:pStyle w:val="Compact"/>
-              <w:jc w:val="right"/>
-            </w:pPr>
-            <w:r>
-              <w:t xml:space="preserve">25.933222</w:t>
-            </w:r>
-          </w:p>
-        </w:tc>
-        <w:tc>
-          <w:p>
-            <w:pPr>
-              <w:pStyle w:val="Compact"/>
-              <w:jc w:val="right"/>
-            </w:pPr>
-            <w:r>
-              <w:t xml:space="preserve">28.625100</w:t>
-            </w:r>
-          </w:p>
-        </w:tc>
-        <w:tc>
-          <w:p>
-            <w:pPr>
-              <w:pStyle w:val="Compact"/>
-              <w:jc w:val="right"/>
-            </w:pPr>
-            <w:r>
-              <w:t xml:space="preserve">24.188732</w:t>
-            </w:r>
-          </w:p>
-        </w:tc>
-        <w:tc>
-          <w:p>
-            <w:pPr>
-              <w:pStyle w:val="Compact"/>
-              <w:jc w:val="right"/>
-            </w:pPr>
-            <w:r>
-              <w:t xml:space="preserve">2.2761956</w:t>
-            </w:r>
-          </w:p>
-        </w:tc>
-        <w:tc>
-          <w:p>
-            <w:pPr>
-              <w:pStyle w:val="Compact"/>
-              <w:jc w:val="right"/>
-            </w:pPr>
-            <w:r>
-              <w:t xml:space="preserve">0.3204280</w:t>
-            </w:r>
-          </w:p>
-        </w:tc>
-      </w:tr>
-      <w:tr>
-        <w:tc>
-          <w:p>
-            <w:pPr>
-              <w:pStyle w:val="Compact"/>
-              <w:jc w:val="left"/>
-            </w:pPr>
-            <w:r>
-              <w:t xml:space="preserve">Ratio of Rim/Body thickness</w:t>
-            </w:r>
-          </w:p>
-        </w:tc>
-        <w:tc>
-          <w:p>
-            <w:pPr>
-              <w:pStyle w:val="Compact"/>
-              <w:jc w:val="right"/>
-            </w:pPr>
-            <w:r>
-              <w:t xml:space="preserve">31.963309</w:t>
-            </w:r>
-          </w:p>
-        </w:tc>
-        <w:tc>
-          <w:p>
-            <w:pPr>
-              <w:pStyle w:val="Compact"/>
-              <w:jc w:val="right"/>
-            </w:pPr>
-            <w:r>
-              <w:t xml:space="preserve">30.778460</w:t>
-            </w:r>
-          </w:p>
-        </w:tc>
-        <w:tc>
-          <w:p>
-            <w:pPr>
-              <w:pStyle w:val="Compact"/>
-              <w:jc w:val="right"/>
-            </w:pPr>
-            <w:r>
-              <w:t xml:space="preserve">30.060009</w:t>
-            </w:r>
-          </w:p>
-        </w:tc>
-        <w:tc>
-          <w:p>
-            <w:pPr>
-              <w:pStyle w:val="Compact"/>
-              <w:jc w:val="right"/>
-            </w:pPr>
-            <w:r>
-              <w:t xml:space="preserve">0.3056716</w:t>
-            </w:r>
-          </w:p>
-        </w:tc>
-        <w:tc>
-          <w:p>
-            <w:pPr>
-              <w:pStyle w:val="Compact"/>
-              <w:jc w:val="right"/>
-            </w:pPr>
-            <w:r>
-              <w:t xml:space="preserve">0.8582706</w:t>
-            </w:r>
-          </w:p>
-        </w:tc>
-      </w:tr>
-      <w:tr>
-        <w:tc>
-          <w:p>
-            <w:pPr>
-              <w:pStyle w:val="Compact"/>
-              <w:jc w:val="left"/>
-            </w:pPr>
-            <w:r>
-              <w:t xml:space="preserve">Rim diameter (mm)</w:t>
-            </w:r>
-          </w:p>
-        </w:tc>
-        <w:tc>
-          <w:p>
-            <w:pPr>
-              <w:pStyle w:val="Compact"/>
-              <w:jc w:val="right"/>
-            </w:pPr>
-            <w:r>
-              <w:t xml:space="preserve">6.835501</w:t>
-            </w:r>
-          </w:p>
-        </w:tc>
-        <w:tc>
-          <w:p>
-            <w:pPr>
-              <w:pStyle w:val="Compact"/>
-              <w:jc w:val="right"/>
-            </w:pPr>
-            <w:r>
-              <w:t xml:space="preserve">9.608247</w:t>
-            </w:r>
-          </w:p>
-        </w:tc>
-        <w:tc>
-          <w:p>
-            <w:pPr>
-              <w:pStyle w:val="Compact"/>
-              <w:jc w:val="right"/>
-            </w:pPr>
-            <w:r>
-              <w:t xml:space="preserve">6.929983</w:t>
-            </w:r>
-          </w:p>
-        </w:tc>
-        <w:tc>
-          <w:p>
-            <w:pPr>
-              <w:pStyle w:val="Compact"/>
-              <w:jc w:val="right"/>
-            </w:pPr>
-            <w:r>
-              <w:t xml:space="preserve">19.2421978</w:t>
-            </w:r>
-          </w:p>
-        </w:tc>
-        <w:tc>
-          <w:p>
-            <w:pPr>
-              <w:pStyle w:val="Compact"/>
-              <w:jc w:val="right"/>
-            </w:pPr>
-            <w:r>
-              <w:t xml:space="preserve">0.0000663</w:t>
-            </w:r>
-          </w:p>
-        </w:tc>
-      </w:tr>
-      <w:tr>
-        <w:tc>
-          <w:p>
-            <w:pPr>
-              <w:pStyle w:val="Compact"/>
-              <w:jc w:val="left"/>
-            </w:pPr>
-            <w:r>
-              <w:t xml:space="preserve">Neck diameter (mm)</w:t>
-            </w:r>
-          </w:p>
-        </w:tc>
-        <w:tc>
-          <w:p>
-            <w:pPr>
-              <w:pStyle w:val="Compact"/>
-              <w:jc w:val="right"/>
-            </w:pPr>
-            <w:r>
-              <w:t xml:space="preserve">10.620651</w:t>
-            </w:r>
-          </w:p>
-        </w:tc>
-        <w:tc>
-          <w:p>
-            <w:pPr>
-              <w:pStyle w:val="Compact"/>
-              <w:jc w:val="right"/>
-            </w:pPr>
-            <w:r>
-              <w:t xml:space="preserve">7.721151</w:t>
-            </w:r>
-          </w:p>
-        </w:tc>
-        <w:tc>
-          <w:p>
-            <w:pPr>
-              <w:pStyle w:val="Compact"/>
-              <w:jc w:val="right"/>
-            </w:pPr>
-            <w:r>
-              <w:t xml:space="preserve">7.065821</w:t>
-            </w:r>
-          </w:p>
-        </w:tc>
-        <w:tc>
-          <w:p>
-            <w:pPr>
-              <w:pStyle w:val="Compact"/>
-              <w:jc w:val="right"/>
-            </w:pPr>
-            <w:r>
-              <w:t xml:space="preserve">19.0680790</w:t>
-            </w:r>
-          </w:p>
-        </w:tc>
-        <w:tc>
-          <w:p>
-            <w:pPr>
-              <w:pStyle w:val="Compact"/>
-              <w:jc w:val="right"/>
-            </w:pPr>
-            <w:r>
-              <w:t xml:space="preserve">0.0000723</w:t>
-            </w:r>
-          </w:p>
-        </w:tc>
-      </w:tr>
-      <w:tr>
-        <w:tc>
-          <w:p>
-            <w:pPr>
-              <w:pStyle w:val="Compact"/>
-              <w:jc w:val="left"/>
-            </w:pPr>
-            <w:r>
-              <w:t xml:space="preserve">Body diameter (mm)</w:t>
-            </w:r>
-          </w:p>
-        </w:tc>
-        <w:tc>
-          <w:p>
-            <w:pPr>
-              <w:pStyle w:val="Compact"/>
-              <w:jc w:val="right"/>
-            </w:pPr>
-            <w:r>
-              <w:t xml:space="preserve">9.248600</w:t>
-            </w:r>
-          </w:p>
-        </w:tc>
-        <w:tc>
-          <w:p>
-            <w:pPr>
-              <w:pStyle w:val="Compact"/>
-              <w:jc w:val="right"/>
-            </w:pPr>
-            <w:r>
-              <w:t xml:space="preserve">8.855116</w:t>
-            </w:r>
-          </w:p>
-        </w:tc>
-        <w:tc>
-          <w:p>
-            <w:pPr>
-              <w:pStyle w:val="Compact"/>
-              <w:jc w:val="right"/>
-            </w:pPr>
-            <w:r>
-              <w:t xml:space="preserve">6.561998</w:t>
-            </w:r>
-          </w:p>
-        </w:tc>
-        <w:tc>
-          <w:p>
-            <w:pPr>
-              <w:pStyle w:val="Compact"/>
-              <w:jc w:val="right"/>
-            </w:pPr>
-            <w:r>
-              <w:t xml:space="preserve">4.9965166</w:t>
-            </w:r>
-          </w:p>
-        </w:tc>
-        <w:tc>
-          <w:p>
-            <w:pPr>
-              <w:pStyle w:val="Compact"/>
-              <w:jc w:val="right"/>
-            </w:pPr>
-            <w:r>
-              <w:t xml:space="preserve">0.0822281</w:t>
-            </w:r>
-          </w:p>
-        </w:tc>
-      </w:tr>
-      <w:tr>
-        <w:tc>
-          <w:p>
-            <w:pPr>
-              <w:pStyle w:val="Compact"/>
-              <w:jc w:val="left"/>
-            </w:pPr>
-            <w:r>
-              <w:t xml:space="preserve">Ratio of Rim/Body diameter</w:t>
-            </w:r>
-          </w:p>
-        </w:tc>
-        <w:tc>
-          <w:p>
-            <w:pPr>
-              <w:pStyle w:val="Compact"/>
-              <w:jc w:val="right"/>
-            </w:pPr>
-            <w:r>
-              <w:t xml:space="preserve">6.689222</w:t>
-            </w:r>
-          </w:p>
-        </w:tc>
-        <w:tc>
-          <w:p>
-            <w:pPr>
-              <w:pStyle w:val="Compact"/>
-              <w:jc w:val="right"/>
-            </w:pPr>
-            <w:r>
-              <w:t xml:space="preserve">7.211497</w:t>
-            </w:r>
-          </w:p>
-        </w:tc>
-        <w:tc>
-          <w:p>
-            <w:pPr>
-              <w:pStyle w:val="Compact"/>
-              <w:jc w:val="right"/>
-            </w:pPr>
-            <w:r>
-              <w:t xml:space="preserve">7.029331</w:t>
-            </w:r>
-          </w:p>
-        </w:tc>
-        <w:tc>
-          <w:p>
-            <w:pPr>
-              <w:pStyle w:val="Compact"/>
-              <w:jc w:val="right"/>
-            </w:pPr>
-            <w:r>
-              <w:t xml:space="preserve">0.7343959</w:t>
-            </w:r>
-          </w:p>
-        </w:tc>
-        <w:tc>
-          <w:p>
-            <w:pPr>
-              <w:pStyle w:val="Compact"/>
-              <w:jc w:val="right"/>
-            </w:pPr>
-            <w:r>
-              <w:t xml:space="preserve">0.6926725</w:t>
-            </w:r>
-          </w:p>
-        </w:tc>
-      </w:tr>
-    </w:tbl>
-    <w:p>
-      <w:pPr>
         <w:pStyle w:val="BodyText"/>
       </w:pPr>
       <w:r>
-        <w:t xml:space="preserve">The metric attributes for 362 reconstructed pots (pre-European = 153, European = 173, Chinese = 36) from the 40 sampling units were measure and compared using coefficient of variation (CV) with a significance test for the equality of CVs. The attributes include thickness of rim, neck, and body, and diameter of rim, neck, and body. For each pot, two measurements for thickness and diameter were took to compute an average value. To understand more about the pottery shape, we also compare the ratio of Rim/Body thickness, and the ratio of Rim/Body diameter. The results (Table</w:t>
-      </w:r>
-      <w:r>
-        <w:t xml:space="preserve"> </w:t>
-      </w:r>
-      <w:r>
-        <w:t xml:space="preserve">1</w:t>
-      </w:r>
-      <w:r>
-        <w:t xml:space="preserve">) show that there is a significant difference (p-value less than 0.01) in the variation of two metric attributes, the rim diameter and the neck diameter across three phases. The CV values show that the variation of rim diameter is small (6.8%) before European contact, increases after the European presence (9.6%), and decreases after the Chinese presence (6.9%). For the neck diameter, the CV values indicate smaller variation after the European period (7.7%) and the Chinese period (7.1%) compared to pre-European period (10.6%).</w:t>
-      </w:r>
-    </w:p>
-    <w:p>
-      <w:pPr>
-        <w:pStyle w:val="BodyText"/>
-      </w:pPr>
-      <w:r>
         <w:t xml:space="preserve">Petrographic analysis for 34 thin sections shows high percentage of inclusions (15-50%), including argillite, quartz, feldspar, metasandstone, sandstone fragment, and slate. The most common type of sherds, also the dominant one, has a high percentage of inclusion (25-40%), which is composed mainly by argillite (15-40%), followed by metasandstone (1-10%), sandstone (1-6%), and quartz (1-5%). The size of the particles ranges from 500 micron to 1300 micron (=1 mm). In general, this type presents a mixture of fine, rounded argillite with a small part of rounded metasandstone and rounded to sub-angular monocrystalline quartz. The composition matches the mineralogical composition of local raw materials in the Yilan Plain</w:t>
       </w:r>
       <w:r>
@@ -2923,7 +2238,7 @@
         <w:pStyle w:val="FirstParagraph"/>
       </w:pPr>
       <w:r>
-        <w:t xml:space="preserve">A total of 73 vessels from pre-contact contexts (n = 32), post-European contexts (n = 27), and Chinese contact contexts (n = 14) were selected for this study due to their completeness covering most parts from rim to bottom.</w:t>
+        <w:t xml:space="preserve">A total of 73 vessels from pre-contact contexts (n = 32), post-European contexts (n = 27), and Chinese contact contexts (n = 14) were selected for Ellipic Fourier analysis due to their completeness covering most parts from rim to bottom. To fully explore the pottery standardization, we also take the metric measurements into account as a basis for comparison. The total of 362 reconstructed pots (pre-European = 153, European = 173, Chinese = 36) were measured. The metric attributes include thickness of rim, neck, and body, and diameter of rim, neck, and body. For each pot, two measurements for thickness and diameter were took to compute an average value. To obtain information about the pottery shape, we also compare the ratio of Rim/Body thickness, and the ratio of Rim/Body diameter.</w:t>
       </w:r>
     </w:p>
     <w:p>
@@ -3941,15 +3256,7 @@
         <w:t xml:space="preserve"> </w:t>
       </w:r>
       <w:r>
-        <w:t xml:space="preserve">degrees of freedom, from which a p-value can be computed.</w:t>
-      </w:r>
-    </w:p>
-    <w:p>
-      <w:pPr>
-        <w:pStyle w:val="BodyText"/>
-      </w:pPr>
-      <w:r>
-        <w:t xml:space="preserve">We also include the Krishnamoorthy and Lee (2014) test as a more recent development with lower rates of type I error, better performance with uneven sample numbers, and more power across a range of conditions.</w:t>
+        <w:t xml:space="preserve">degrees of freedom, from which a p-value can be computed. We also include the Krishnamoorthy and Lee (2014) test as a more recent development with lower rates of type I error, better performance with uneven sample numbers, and more power across a range of conditions.</w:t>
       </w:r>
     </w:p>
     <w:p>
@@ -4029,7 +3336,695 @@
     </w:p>
     <w:p>
       <w:pPr>
-        <w:pStyle w:val="FirstParagraph"/>
+        <w:pStyle w:val="TableCaption"/>
+      </w:pPr>
+      <w:r>
+        <w:t xml:space="preserve">Table 1: Coefficient of Variation test for metric attributes by phases</w:t>
+      </w:r>
+    </w:p>
+    <w:tbl>
+      <w:tblPr>
+        <w:tblStyle w:val="Table"/>
+        <w:tblW w:type="pct" w:w="0.0"/>
+        <w:tblLook w:firstRow="1"/>
+        <w:tblCaption w:val="Table 1: Coefficient of Variation test for metric attributes by phases"/>
+      </w:tblPr>
+      <w:tblGrid/>
+      <w:tr>
+        <w:trPr>
+          <w:cnfStyle w:firstRow="1"/>
+        </w:trPr>
+        <w:tc>
+          <w:tcPr>
+            <w:tcBorders>
+              <w:bottom w:val="single"/>
+            </w:tcBorders>
+            <w:vAlign w:val="bottom"/>
+          </w:tcPr>
+          <w:p>
+            <w:pPr>
+              <w:pStyle w:val="Compact"/>
+              <w:jc w:val="left"/>
+            </w:pPr>
+            <w:r>
+              <w:t xml:space="preserve">variable</w:t>
+            </w:r>
+          </w:p>
+        </w:tc>
+        <w:tc>
+          <w:tcPr>
+            <w:tcBorders>
+              <w:bottom w:val="single"/>
+            </w:tcBorders>
+            <w:vAlign w:val="bottom"/>
+          </w:tcPr>
+          <w:p>
+            <w:pPr>
+              <w:pStyle w:val="Compact"/>
+              <w:jc w:val="right"/>
+            </w:pPr>
+            <w:r>
+              <w:t xml:space="preserve">pre-European</w:t>
+            </w:r>
+          </w:p>
+        </w:tc>
+        <w:tc>
+          <w:tcPr>
+            <w:tcBorders>
+              <w:bottom w:val="single"/>
+            </w:tcBorders>
+            <w:vAlign w:val="bottom"/>
+          </w:tcPr>
+          <w:p>
+            <w:pPr>
+              <w:pStyle w:val="Compact"/>
+              <w:jc w:val="right"/>
+            </w:pPr>
+            <w:r>
+              <w:t xml:space="preserve">after European</w:t>
+            </w:r>
+          </w:p>
+        </w:tc>
+        <w:tc>
+          <w:tcPr>
+            <w:tcBorders>
+              <w:bottom w:val="single"/>
+            </w:tcBorders>
+            <w:vAlign w:val="bottom"/>
+          </w:tcPr>
+          <w:p>
+            <w:pPr>
+              <w:pStyle w:val="Compact"/>
+              <w:jc w:val="right"/>
+            </w:pPr>
+            <w:r>
+              <w:t xml:space="preserve">Chinese</w:t>
+            </w:r>
+          </w:p>
+        </w:tc>
+        <w:tc>
+          <w:tcPr>
+            <w:tcBorders>
+              <w:bottom w:val="single"/>
+            </w:tcBorders>
+            <w:vAlign w:val="bottom"/>
+          </w:tcPr>
+          <w:p>
+            <w:pPr>
+              <w:pStyle w:val="Compact"/>
+              <w:jc w:val="right"/>
+            </w:pPr>
+            <w:r>
+              <w:t xml:space="preserve">MSLRT</w:t>
+            </w:r>
+          </w:p>
+        </w:tc>
+        <w:tc>
+          <w:tcPr>
+            <w:tcBorders>
+              <w:bottom w:val="single"/>
+            </w:tcBorders>
+            <w:vAlign w:val="bottom"/>
+          </w:tcPr>
+          <w:p>
+            <w:pPr>
+              <w:pStyle w:val="Compact"/>
+              <w:jc w:val="right"/>
+            </w:pPr>
+            <w:r>
+              <w:t xml:space="preserve">p_value</w:t>
+            </w:r>
+          </w:p>
+        </w:tc>
+      </w:tr>
+      <w:tr>
+        <w:tc>
+          <w:p>
+            <w:pPr>
+              <w:pStyle w:val="Compact"/>
+              <w:jc w:val="left"/>
+            </w:pPr>
+            <w:r>
+              <w:t xml:space="preserve">Rim thickness (mm)</w:t>
+            </w:r>
+          </w:p>
+        </w:tc>
+        <w:tc>
+          <w:p>
+            <w:pPr>
+              <w:pStyle w:val="Compact"/>
+              <w:jc w:val="right"/>
+            </w:pPr>
+            <w:r>
+              <w:t xml:space="preserve">23.0893</w:t>
+            </w:r>
+          </w:p>
+        </w:tc>
+        <w:tc>
+          <w:p>
+            <w:pPr>
+              <w:pStyle w:val="Compact"/>
+              <w:jc w:val="right"/>
+            </w:pPr>
+            <w:r>
+              <w:t xml:space="preserve">26.3245</w:t>
+            </w:r>
+          </w:p>
+        </w:tc>
+        <w:tc>
+          <w:p>
+            <w:pPr>
+              <w:pStyle w:val="Compact"/>
+              <w:jc w:val="right"/>
+            </w:pPr>
+            <w:r>
+              <w:t xml:space="preserve">21.816563</w:t>
+            </w:r>
+          </w:p>
+        </w:tc>
+        <w:tc>
+          <w:p>
+            <w:pPr>
+              <w:pStyle w:val="Compact"/>
+              <w:jc w:val="right"/>
+            </w:pPr>
+            <w:r>
+              <w:t xml:space="preserve">3.3113</w:t>
+            </w:r>
+          </w:p>
+        </w:tc>
+        <w:tc>
+          <w:p>
+            <w:pPr>
+              <w:pStyle w:val="Compact"/>
+              <w:jc w:val="right"/>
+            </w:pPr>
+            <w:r>
+              <w:t xml:space="preserve">0.1910</w:t>
+            </w:r>
+          </w:p>
+        </w:tc>
+      </w:tr>
+      <w:tr>
+        <w:tc>
+          <w:p>
+            <w:pPr>
+              <w:pStyle w:val="Compact"/>
+              <w:jc w:val="left"/>
+            </w:pPr>
+            <w:r>
+              <w:t xml:space="preserve">Neck thickness (mm)</w:t>
+            </w:r>
+          </w:p>
+        </w:tc>
+        <w:tc>
+          <w:p>
+            <w:pPr>
+              <w:pStyle w:val="Compact"/>
+              <w:jc w:val="right"/>
+            </w:pPr>
+            <w:r>
+              <w:t xml:space="preserve">17.3862</w:t>
+            </w:r>
+          </w:p>
+        </w:tc>
+        <w:tc>
+          <w:p>
+            <w:pPr>
+              <w:pStyle w:val="Compact"/>
+              <w:jc w:val="right"/>
+            </w:pPr>
+            <w:r>
+              <w:t xml:space="preserve">20.3716</w:t>
+            </w:r>
+          </w:p>
+        </w:tc>
+        <w:tc>
+          <w:p>
+            <w:pPr>
+              <w:pStyle w:val="Compact"/>
+              <w:jc w:val="right"/>
+            </w:pPr>
+            <w:r>
+              <w:t xml:space="preserve">19.860990</w:t>
+            </w:r>
+          </w:p>
+        </w:tc>
+        <w:tc>
+          <w:p>
+            <w:pPr>
+              <w:pStyle w:val="Compact"/>
+              <w:jc w:val="right"/>
+            </w:pPr>
+            <w:r>
+              <w:t xml:space="preserve">3.6368</w:t>
+            </w:r>
+          </w:p>
+        </w:tc>
+        <w:tc>
+          <w:p>
+            <w:pPr>
+              <w:pStyle w:val="Compact"/>
+              <w:jc w:val="right"/>
+            </w:pPr>
+            <w:r>
+              <w:t xml:space="preserve">0.1623</w:t>
+            </w:r>
+          </w:p>
+        </w:tc>
+      </w:tr>
+      <w:tr>
+        <w:tc>
+          <w:p>
+            <w:pPr>
+              <w:pStyle w:val="Compact"/>
+              <w:jc w:val="left"/>
+            </w:pPr>
+            <w:r>
+              <w:t xml:space="preserve">Body thickness (mm)</w:t>
+            </w:r>
+          </w:p>
+        </w:tc>
+        <w:tc>
+          <w:p>
+            <w:pPr>
+              <w:pStyle w:val="Compact"/>
+              <w:jc w:val="right"/>
+            </w:pPr>
+            <w:r>
+              <w:t xml:space="preserve">25.9332</w:t>
+            </w:r>
+          </w:p>
+        </w:tc>
+        <w:tc>
+          <w:p>
+            <w:pPr>
+              <w:pStyle w:val="Compact"/>
+              <w:jc w:val="right"/>
+            </w:pPr>
+            <w:r>
+              <w:t xml:space="preserve">28.6251</w:t>
+            </w:r>
+          </w:p>
+        </w:tc>
+        <w:tc>
+          <w:p>
+            <w:pPr>
+              <w:pStyle w:val="Compact"/>
+              <w:jc w:val="right"/>
+            </w:pPr>
+            <w:r>
+              <w:t xml:space="preserve">24.188732</w:t>
+            </w:r>
+          </w:p>
+        </w:tc>
+        <w:tc>
+          <w:p>
+            <w:pPr>
+              <w:pStyle w:val="Compact"/>
+              <w:jc w:val="right"/>
+            </w:pPr>
+            <w:r>
+              <w:t xml:space="preserve">2.2762</w:t>
+            </w:r>
+          </w:p>
+        </w:tc>
+        <w:tc>
+          <w:p>
+            <w:pPr>
+              <w:pStyle w:val="Compact"/>
+              <w:jc w:val="right"/>
+            </w:pPr>
+            <w:r>
+              <w:t xml:space="preserve">0.3204</w:t>
+            </w:r>
+          </w:p>
+        </w:tc>
+      </w:tr>
+      <w:tr>
+        <w:tc>
+          <w:p>
+            <w:pPr>
+              <w:pStyle w:val="Compact"/>
+              <w:jc w:val="left"/>
+            </w:pPr>
+            <w:r>
+              <w:t xml:space="preserve">Ratio of Rim/Body thickness</w:t>
+            </w:r>
+          </w:p>
+        </w:tc>
+        <w:tc>
+          <w:p>
+            <w:pPr>
+              <w:pStyle w:val="Compact"/>
+              <w:jc w:val="right"/>
+            </w:pPr>
+            <w:r>
+              <w:t xml:space="preserve">31.9633</w:t>
+            </w:r>
+          </w:p>
+        </w:tc>
+        <w:tc>
+          <w:p>
+            <w:pPr>
+              <w:pStyle w:val="Compact"/>
+              <w:jc w:val="right"/>
+            </w:pPr>
+            <w:r>
+              <w:t xml:space="preserve">30.7785</w:t>
+            </w:r>
+          </w:p>
+        </w:tc>
+        <w:tc>
+          <w:p>
+            <w:pPr>
+              <w:pStyle w:val="Compact"/>
+              <w:jc w:val="right"/>
+            </w:pPr>
+            <w:r>
+              <w:t xml:space="preserve">30.060009</w:t>
+            </w:r>
+          </w:p>
+        </w:tc>
+        <w:tc>
+          <w:p>
+            <w:pPr>
+              <w:pStyle w:val="Compact"/>
+              <w:jc w:val="right"/>
+            </w:pPr>
+            <w:r>
+              <w:t xml:space="preserve">0.3057</w:t>
+            </w:r>
+          </w:p>
+        </w:tc>
+        <w:tc>
+          <w:p>
+            <w:pPr>
+              <w:pStyle w:val="Compact"/>
+              <w:jc w:val="right"/>
+            </w:pPr>
+            <w:r>
+              <w:t xml:space="preserve">0.8583</w:t>
+            </w:r>
+          </w:p>
+        </w:tc>
+      </w:tr>
+      <w:tr>
+        <w:tc>
+          <w:p>
+            <w:pPr>
+              <w:pStyle w:val="Compact"/>
+              <w:jc w:val="left"/>
+            </w:pPr>
+            <w:r>
+              <w:t xml:space="preserve">Rim diameter (mm)</w:t>
+            </w:r>
+          </w:p>
+        </w:tc>
+        <w:tc>
+          <w:p>
+            <w:pPr>
+              <w:pStyle w:val="Compact"/>
+              <w:jc w:val="right"/>
+            </w:pPr>
+            <w:r>
+              <w:t xml:space="preserve">6.8355</w:t>
+            </w:r>
+          </w:p>
+        </w:tc>
+        <w:tc>
+          <w:p>
+            <w:pPr>
+              <w:pStyle w:val="Compact"/>
+              <w:jc w:val="right"/>
+            </w:pPr>
+            <w:r>
+              <w:t xml:space="preserve">9.6082</w:t>
+            </w:r>
+          </w:p>
+        </w:tc>
+        <w:tc>
+          <w:p>
+            <w:pPr>
+              <w:pStyle w:val="Compact"/>
+              <w:jc w:val="right"/>
+            </w:pPr>
+            <w:r>
+              <w:t xml:space="preserve">6.929983</w:t>
+            </w:r>
+          </w:p>
+        </w:tc>
+        <w:tc>
+          <w:p>
+            <w:pPr>
+              <w:pStyle w:val="Compact"/>
+              <w:jc w:val="right"/>
+            </w:pPr>
+            <w:r>
+              <w:t xml:space="preserve">19.2422</w:t>
+            </w:r>
+          </w:p>
+        </w:tc>
+        <w:tc>
+          <w:p>
+            <w:pPr>
+              <w:pStyle w:val="Compact"/>
+              <w:jc w:val="right"/>
+            </w:pPr>
+            <w:r>
+              <w:t xml:space="preserve">0.0001</w:t>
+            </w:r>
+          </w:p>
+        </w:tc>
+      </w:tr>
+      <w:tr>
+        <w:tc>
+          <w:p>
+            <w:pPr>
+              <w:pStyle w:val="Compact"/>
+              <w:jc w:val="left"/>
+            </w:pPr>
+            <w:r>
+              <w:t xml:space="preserve">Neck diameter (mm)</w:t>
+            </w:r>
+          </w:p>
+        </w:tc>
+        <w:tc>
+          <w:p>
+            <w:pPr>
+              <w:pStyle w:val="Compact"/>
+              <w:jc w:val="right"/>
+            </w:pPr>
+            <w:r>
+              <w:t xml:space="preserve">10.6207</w:t>
+            </w:r>
+          </w:p>
+        </w:tc>
+        <w:tc>
+          <w:p>
+            <w:pPr>
+              <w:pStyle w:val="Compact"/>
+              <w:jc w:val="right"/>
+            </w:pPr>
+            <w:r>
+              <w:t xml:space="preserve">7.7212</w:t>
+            </w:r>
+          </w:p>
+        </w:tc>
+        <w:tc>
+          <w:p>
+            <w:pPr>
+              <w:pStyle w:val="Compact"/>
+              <w:jc w:val="right"/>
+            </w:pPr>
+            <w:r>
+              <w:t xml:space="preserve">7.065821</w:t>
+            </w:r>
+          </w:p>
+        </w:tc>
+        <w:tc>
+          <w:p>
+            <w:pPr>
+              <w:pStyle w:val="Compact"/>
+              <w:jc w:val="right"/>
+            </w:pPr>
+            <w:r>
+              <w:t xml:space="preserve">19.0681</w:t>
+            </w:r>
+          </w:p>
+        </w:tc>
+        <w:tc>
+          <w:p>
+            <w:pPr>
+              <w:pStyle w:val="Compact"/>
+              <w:jc w:val="right"/>
+            </w:pPr>
+            <w:r>
+              <w:t xml:space="preserve">0.0001</w:t>
+            </w:r>
+          </w:p>
+        </w:tc>
+      </w:tr>
+      <w:tr>
+        <w:tc>
+          <w:p>
+            <w:pPr>
+              <w:pStyle w:val="Compact"/>
+              <w:jc w:val="left"/>
+            </w:pPr>
+            <w:r>
+              <w:t xml:space="preserve">Body diameter (mm)</w:t>
+            </w:r>
+          </w:p>
+        </w:tc>
+        <w:tc>
+          <w:p>
+            <w:pPr>
+              <w:pStyle w:val="Compact"/>
+              <w:jc w:val="right"/>
+            </w:pPr>
+            <w:r>
+              <w:t xml:space="preserve">9.2486</w:t>
+            </w:r>
+          </w:p>
+        </w:tc>
+        <w:tc>
+          <w:p>
+            <w:pPr>
+              <w:pStyle w:val="Compact"/>
+              <w:jc w:val="right"/>
+            </w:pPr>
+            <w:r>
+              <w:t xml:space="preserve">8.8551</w:t>
+            </w:r>
+          </w:p>
+        </w:tc>
+        <w:tc>
+          <w:p>
+            <w:pPr>
+              <w:pStyle w:val="Compact"/>
+              <w:jc w:val="right"/>
+            </w:pPr>
+            <w:r>
+              <w:t xml:space="preserve">6.561998</w:t>
+            </w:r>
+          </w:p>
+        </w:tc>
+        <w:tc>
+          <w:p>
+            <w:pPr>
+              <w:pStyle w:val="Compact"/>
+              <w:jc w:val="right"/>
+            </w:pPr>
+            <w:r>
+              <w:t xml:space="preserve">4.9965</w:t>
+            </w:r>
+          </w:p>
+        </w:tc>
+        <w:tc>
+          <w:p>
+            <w:pPr>
+              <w:pStyle w:val="Compact"/>
+              <w:jc w:val="right"/>
+            </w:pPr>
+            <w:r>
+              <w:t xml:space="preserve">0.0822</w:t>
+            </w:r>
+          </w:p>
+        </w:tc>
+      </w:tr>
+      <w:tr>
+        <w:tc>
+          <w:p>
+            <w:pPr>
+              <w:pStyle w:val="Compact"/>
+              <w:jc w:val="left"/>
+            </w:pPr>
+            <w:r>
+              <w:t xml:space="preserve">Ratio of Rim/Body diameter</w:t>
+            </w:r>
+          </w:p>
+        </w:tc>
+        <w:tc>
+          <w:p>
+            <w:pPr>
+              <w:pStyle w:val="Compact"/>
+              <w:jc w:val="right"/>
+            </w:pPr>
+            <w:r>
+              <w:t xml:space="preserve">6.6892</w:t>
+            </w:r>
+          </w:p>
+        </w:tc>
+        <w:tc>
+          <w:p>
+            <w:pPr>
+              <w:pStyle w:val="Compact"/>
+              <w:jc w:val="right"/>
+            </w:pPr>
+            <w:r>
+              <w:t xml:space="preserve">7.2115</w:t>
+            </w:r>
+          </w:p>
+        </w:tc>
+        <w:tc>
+          <w:p>
+            <w:pPr>
+              <w:pStyle w:val="Compact"/>
+              <w:jc w:val="right"/>
+            </w:pPr>
+            <w:r>
+              <w:t xml:space="preserve">7.029331</w:t>
+            </w:r>
+          </w:p>
+        </w:tc>
+        <w:tc>
+          <w:p>
+            <w:pPr>
+              <w:pStyle w:val="Compact"/>
+              <w:jc w:val="right"/>
+            </w:pPr>
+            <w:r>
+              <w:t xml:space="preserve">0.7344</w:t>
+            </w:r>
+          </w:p>
+        </w:tc>
+        <w:tc>
+          <w:p>
+            <w:pPr>
+              <w:pStyle w:val="Compact"/>
+              <w:jc w:val="right"/>
+            </w:pPr>
+            <w:r>
+              <w:t xml:space="preserve">0.6927</w:t>
+            </w:r>
+          </w:p>
+        </w:tc>
+      </w:tr>
+    </w:tbl>
+    <w:p>
+      <w:pPr>
+        <w:pStyle w:val="BodyText"/>
+      </w:pPr>
+      <w:r>
+        <w:t xml:space="preserve">Table</w:t>
+      </w:r>
+      <w:r>
+        <w:t xml:space="preserve"> </w:t>
+      </w:r>
+      <w:r>
+        <w:t xml:space="preserve">1</w:t>
+      </w:r>
+      <w:r>
+        <w:t xml:space="preserve"> </w:t>
+      </w:r>
+      <w:r>
+        <w:t xml:space="preserve">shows the results of Modified signed-likelihood ratio test (MSLRT) for equality of CVs for for six measurements and two ratio values. There is a significant difference (p-value less than 0.01) between CV values for two metric measurements across phases, the rim diameter and the neck diameter. The CV values show that the variation of rim diameter is small (6.8%) before European contact, increases after the European presence (9.6%), and decreases after the Chinese presence (6.9%). For the neck diameter, the CV values indicate smaller variation after the European period (7.7%) and the Chinese period (7.1%) compared to pre-European period (10.6%).</w:t>
+      </w:r>
+    </w:p>
+    <w:p>
+      <w:pPr>
+        <w:pStyle w:val="BodyText"/>
       </w:pPr>
       <w:r>
         <w:t xml:space="preserve">The elliptic Fourier coefficients of 73 pottery from three phases were calculated. Reliable pottery outline was captured by 13 harmonics that gather 99 % of the total harmonic power. The average shape of vessels from each phase was visualized by computing the mean of the standardized Fourier coefficients within each phase group (Figure</w:t>
@@ -4838,7 +4833,7 @@
               <w:jc w:val="right"/>
             </w:pPr>
             <w:r>
-              <w:t xml:space="preserve">2.528896</w:t>
+              <w:t xml:space="preserve">2.3213</w:t>
             </w:r>
           </w:p>
         </w:tc>
@@ -4849,7 +4844,7 @@
               <w:jc w:val="right"/>
             </w:pPr>
             <w:r>
-              <w:t xml:space="preserve">0.1117784</w:t>
+              <w:t xml:space="preserve">0.1276</w:t>
             </w:r>
           </w:p>
         </w:tc>
@@ -4884,7 +4879,7 @@
               <w:jc w:val="right"/>
             </w:pPr>
             <w:r>
-              <w:t xml:space="preserve">13.577694</w:t>
+              <w:t xml:space="preserve">13.9989</w:t>
             </w:r>
           </w:p>
         </w:tc>
@@ -4895,7 +4890,7 @@
               <w:jc w:val="right"/>
             </w:pPr>
             <w:r>
-              <w:t xml:space="preserve">0.0002289</w:t>
+              <w:t xml:space="preserve">0.0002</w:t>
             </w:r>
           </w:p>
         </w:tc>
@@ -4930,7 +4925,7 @@
               <w:jc w:val="right"/>
             </w:pPr>
             <w:r>
-              <w:t xml:space="preserve">7.913797</w:t>
+              <w:t xml:space="preserve">8.0358</w:t>
             </w:r>
           </w:p>
         </w:tc>
@@ -4941,7 +4936,7 @@
               <w:jc w:val="right"/>
             </w:pPr>
             <w:r>
-              <w:t xml:space="preserve">0.0049059</w:t>
+              <w:t xml:space="preserve">0.0046</w:t>
             </w:r>
           </w:p>
         </w:tc>
@@ -4976,7 +4971,7 @@
               <w:jc w:val="right"/>
             </w:pPr>
             <w:r>
-              <w:t xml:space="preserve">3.809056</w:t>
+              <w:t xml:space="preserve">4.3306</w:t>
             </w:r>
           </w:p>
         </w:tc>
@@ -4987,7 +4982,7 @@
               <w:jc w:val="right"/>
             </w:pPr>
             <w:r>
-              <w:t xml:space="preserve">0.0509762</w:t>
+              <w:t xml:space="preserve">0.0374</w:t>
             </w:r>
           </w:p>
         </w:tc>
@@ -5022,7 +5017,7 @@
               <w:jc w:val="right"/>
             </w:pPr>
             <w:r>
-              <w:t xml:space="preserve">8.632332</w:t>
+              <w:t xml:space="preserve">8.6637</w:t>
             </w:r>
           </w:p>
         </w:tc>
@@ -5033,7 +5028,7 @@
               <w:jc w:val="right"/>
             </w:pPr>
             <w:r>
-              <w:t xml:space="preserve">0.0033025</w:t>
+              <w:t xml:space="preserve">0.0032</w:t>
             </w:r>
           </w:p>
         </w:tc>
@@ -5068,7 +5063,7 @@
               <w:jc w:val="right"/>
             </w:pPr>
             <w:r>
-              <w:t xml:space="preserve">7.050032</w:t>
+              <w:t xml:space="preserve">7.5429</w:t>
             </w:r>
           </w:p>
         </w:tc>
@@ -5079,7 +5074,7 @@
               <w:jc w:val="right"/>
             </w:pPr>
             <w:r>
-              <w:t xml:space="preserve">0.0079264</w:t>
+              <w:t xml:space="preserve">0.0060</w:t>
             </w:r>
           </w:p>
         </w:tc>
@@ -6057,7 +6052,7 @@
         <w:pStyle w:val="FirstParagraph"/>
       </w:pPr>
       <w:r>
-        <w:t xml:space="preserve">This report was generated on 2020-01-17 22:05:43 using the following computational environment and dependencies:</w:t>
+        <w:t xml:space="preserve">This report was generated on 2020-01-18 00:15:49 using the following computational environment and dependencies:</w:t>
       </w:r>
     </w:p>
     <w:p>
@@ -6158,7 +6153,7 @@
         <w:rPr>
           <w:rStyle w:val="VerbatimChar"/>
         </w:rPr>
-        <w:t xml:space="preserve">#&gt;  date     2020-01-17                  </w:t>
+        <w:t xml:space="preserve">#&gt;  date     2020-01-18                  </w:t>
       </w:r>
       <w:r>
         <w:br w:type="textWrapping"/>
@@ -7023,7 +7018,7 @@
         <w:rPr>
           <w:rStyle w:val="VerbatimChar"/>
         </w:rPr>
-        <w:t xml:space="preserve">#&gt; Head:     [fbfb690] 2020-01-18: add one refenrence and some sentences for that paper</w:t>
+        <w:t xml:space="preserve">#&gt; Head:     [e61bebc] 2020-01-18: edit and move the section of metric measurements, still use MSLRT because the result from asymptotic_test() is problematic</w:t>
       </w:r>
     </w:p>
     <w:p>
@@ -7031,7 +7026,7 @@
         <w:pStyle w:val="FirstParagraph"/>
       </w:pPr>
       <w:r>
-        <w:t xml:space="preserve">Word count: 6064</w:t>
+        <w:t xml:space="preserve">Word count: 6079</w:t>
       </w:r>
     </w:p>
     <w:sectPr>

</xml_diff>

<commit_message>
add distribution map for pottery
</commit_message>
<xml_diff>
--- a/analysis/paper/paper.docx
+++ b/analysis/paper/paper.docx
@@ -2238,25 +2238,89 @@
         <w:pStyle w:val="FirstParagraph"/>
       </w:pPr>
       <w:r>
-        <w:t xml:space="preserve">A total of 73 vessels from pre-contact contexts (n = 32), post-European contexts (n = 27), and Chinese contact contexts (n = 14) were selected for Ellipic Fourier analysis due to their completeness covering most parts from rim to bottom. To fully explore the pottery standardization, we also take the metric measurements into account as a basis for comparison. The total of 362 reconstructed pots (pre-European = 153, European = 173, Chinese = 36) were measured. The metric attributes include thickness of rim, neck, and body, and diameter of rim, neck, and body. For each pot, two measurements for thickness and diameter were took to compute an average value. To obtain information about the pottery shape, we also compare the ratio of Rim/Body thickness, and the ratio of Rim/Body diameter.</w:t>
+        <w:t xml:space="preserve">A total of 73 relativity intact vessels from pre-contact contexts (n = 32), post-European contexts (n = 27), and Chinese contact contexts (n = 14) were selected for Ellipic Fourier analysis. Most of them cover every components from rim to bottom. Given that the decline of indigenous population in the Chinese period might have impact on the interpretation, we examined the spatial distribution of pots analyzed in this paper. The pottery distributed randomly across the sampling area without any clusters could rule out the bias caused by the population dynamics (Figure</w:t>
+      </w:r>
+      <w:r>
+        <w:t xml:space="preserve"> </w:t>
+      </w:r>
+      <w:r>
+        <w:t xml:space="preserve">3</w:t>
+      </w:r>
+      <w:r>
+        <w:t xml:space="preserve">). To fully explore the pottery standardization, we also take the metric measurements into account for comparison. The total of 362 reconstructed pots (pre-European = 153, European = 173, Chinese = 36) were measured. The metric attributes include thickness of rim, neck, and body, and diameter of rim, neck, and body. For each pot, two measurements for thickness and diameter were took to compute an average value. To obtain information about the pottery shape, we also compare the ratio of Rim/Body thickness, and the ratio of Rim/Body diameter.</w:t>
+      </w:r>
+    </w:p>
+    <w:p>
+      <w:pPr>
+        <w:pStyle w:val="CaptionedFigure"/>
+      </w:pPr>
+      <w:r>
+        <w:drawing>
+          <wp:inline>
+            <wp:extent cx="5943600" cy="4754880"/>
+            <wp:effectExtent b="0" l="0" r="0" t="0"/>
+            <wp:docPr descr="Figure 3: The spatial distribution of the pottery selected for shape analysis. The quantity is indicated by the color scale." title="" id="1" name="Picture"/>
+            <a:graphic>
+              <a:graphicData uri="http://schemas.openxmlformats.org/drawingml/2006/picture">
+                <pic:pic>
+                  <pic:nvPicPr>
+                    <pic:cNvPr descr="../figures/pottery-spatial-pattern-1.png" id="0" name="Picture"/>
+                    <pic:cNvPicPr>
+                      <a:picLocks noChangeArrowheads="1" noChangeAspect="1"/>
+                    </pic:cNvPicPr>
+                  </pic:nvPicPr>
+                  <pic:blipFill>
+                    <a:blip r:embed="rId26"/>
+                    <a:stretch>
+                      <a:fillRect/>
+                    </a:stretch>
+                  </pic:blipFill>
+                  <pic:spPr bwMode="auto">
+                    <a:xfrm>
+                      <a:off x="0" y="0"/>
+                      <a:ext cx="5943600" cy="4754880"/>
+                    </a:xfrm>
+                    <a:prstGeom prst="rect">
+                      <a:avLst/>
+                    </a:prstGeom>
+                    <a:noFill/>
+                    <a:ln w="9525">
+                      <a:noFill/>
+                      <a:headEnd/>
+                      <a:tailEnd/>
+                    </a:ln>
+                  </pic:spPr>
+                </pic:pic>
+              </a:graphicData>
+            </a:graphic>
+          </wp:inline>
+        </w:drawing>
+      </w:r>
+    </w:p>
+    <w:p>
+      <w:pPr>
+        <w:pStyle w:val="ImageCaption"/>
+      </w:pPr>
+      <w:r>
+        <w:t xml:space="preserve">Figure 3: The spatial distribution of the pottery selected for shape analysis. The quantity is indicated by the color scale.</w:t>
       </w:r>
     </w:p>
     <w:p>
       <w:pPr>
         <w:pStyle w:val="Heading2"/>
       </w:pPr>
-      <w:bookmarkStart w:id="26" w:name="digitising-and-analysing-by-efa"/>
+      <w:bookmarkStart w:id="27" w:name="digitising-and-analysing-by-efa"/>
       <w:r>
         <w:t xml:space="preserve">Digitising and analysing by EFA</w:t>
       </w:r>
-      <w:bookmarkEnd w:id="26"/>
+      <w:bookmarkEnd w:id="27"/>
     </w:p>
     <w:p>
       <w:pPr>
         <w:pStyle w:val="FirstParagraph"/>
       </w:pPr>
       <w:r>
-        <w:t xml:space="preserve">The scanned pottery drawings of those pots were acquired from Bureau of Cultural Affairs in Yilan. All drawing presents two-dimensional view of the section of a vessel with indications of metric measurements. The scanned drawings were imported into the Inkscape software for outlines tracing to remove additional information such as marks, lines, and measurements on the original drawings. Each traced half cross-section image was duplicated, flipped, and then joined with another one to create a 2D closed outline. Geometric morphometric analyses were conducted in the R software (www.rproject.org, Core-Team, 2015) using the functions included in the Momocs, a R package intended to quantify the shape and compare its variation, especially for outline analysis</w:t>
+        <w:t xml:space="preserve">The scanned pottery drawings were acquired from Bureau of Cultural Affairs in Yilan. All drawing presents two-dimensional view of the section of a vessel with indications of metric measurements. The scanned drawings were imported into the Inkscape software for outlines tracing to remove additional information such as marks, lines, and measurements on the original drawings in order to obtain clear outline. Each traced half cross-section image was duplicated, flipped, and then joined with another one to create a 2D closed outline. Geometric morphometric analyses were conducted in the R software (www.rproject.org, Core-Team, 2015) using the functions included in the Momocs, a R package intended to quantify the shape and compare its variation, especially for outline analysis</w:t>
       </w:r>
       <w:r>
         <w:t xml:space="preserve"> </w:t>
@@ -2272,18 +2336,27 @@
       <w:pPr>
         <w:pStyle w:val="Heading2"/>
       </w:pPr>
-      <w:bookmarkStart w:id="27" w:name="statistical-testing"/>
+      <w:bookmarkStart w:id="28" w:name="statistical-testing"/>
       <w:r>
         <w:t xml:space="preserve">Statistical testing</w:t>
       </w:r>
-      <w:bookmarkEnd w:id="27"/>
+      <w:bookmarkEnd w:id="28"/>
     </w:p>
     <w:p>
       <w:pPr>
         <w:pStyle w:val="FirstParagraph"/>
       </w:pPr>
       <w:r>
-        <w:t xml:space="preserve">The principal components (PCs) scores were analysed with a multivariate analysis of variance (MANOVA) to test for significant effects of the groups of occupation context on shape variances. Finally, we computed coefficients of variation statistic (CVs) among multiple groups of PCs with a significance test for the equality of CVs, which enable us to compare CVs in a statistical way (Karl Pearson 1896). The coefficient of variation is a common and widely-used statistical measure of the spread of a set of measurements of a sample. It is defined as the standard deviation divided by the mean in a ratio scale format.</w:t>
+        <w:t xml:space="preserve">The principal components (PCs) scores were analysed with a multivariate analysis of variance (MANOVA) to test for significant effects of the groups of occupation context on shape variances. Finally, we computed coefficients of variation statistic (CVs) among multiple groups of PCs with a significance test for the equality of CVs, which enable us to compare CVs in a statistical way</w:t>
+      </w:r>
+      <w:r>
+        <w:t xml:space="preserve"> </w:t>
+      </w:r>
+      <w:r>
+        <w:t xml:space="preserve">(Pearson, 1896)</w:t>
+      </w:r>
+      <w:r>
+        <w:t xml:space="preserve">. The coefficient of variation is a common and widely-used statistical measure of the spread of a set of measurements of a sample. It is defined as the standard deviation divided by the mean in a ratio scale format.</w:t>
       </w:r>
     </w:p>
     <w:p>
@@ -2386,7 +2459,13 @@
         <w:t xml:space="preserve"> </w:t>
       </w:r>
       <w:r>
-        <w:t xml:space="preserve">(Feltz and Miller 1996) and the</w:t>
+        <w:t xml:space="preserve">(Feltz and Miller, 1996)</w:t>
+      </w:r>
+      <w:r>
+        <w:t xml:space="preserve"> </w:t>
+      </w:r>
+      <w:r>
+        <w:t xml:space="preserve">and the</w:t>
       </w:r>
       <w:r>
         <w:t xml:space="preserve"> </w:t>
@@ -2404,7 +2483,22 @@
         <w:t xml:space="preserve"> </w:t>
       </w:r>
       <w:r>
-        <w:t xml:space="preserve">(Krishnamoorthy and Lee 2014). Feltz and Miller (1996) test is widely cited as an authoritative test for the equality of</w:t>
+        <w:t xml:space="preserve">(Krishnamoorthy and Lee, 2014)</w:t>
+      </w:r>
+      <w:r>
+        <w:t xml:space="preserve">.</w:t>
+      </w:r>
+      <w:r>
+        <w:t xml:space="preserve"> </w:t>
+      </w:r>
+      <w:r>
+        <w:t xml:space="preserve">Feltz and Miller (1996)</w:t>
+      </w:r>
+      <w:r>
+        <w:t xml:space="preserve"> </w:t>
+      </w:r>
+      <w:r>
+        <w:t xml:space="preserve">test is widely cited as an authoritative test for the equality of</w:t>
       </w:r>
       <w:r>
         <w:t xml:space="preserve"> </w:t>
@@ -2465,7 +2559,16 @@
         </m:sSub>
       </m:oMath>
       <w:r>
-        <w:t xml:space="preserve">. Our implementation is based on the following from Feltz and Miller (1996):</w:t>
+        <w:t xml:space="preserve">. Our implementation is based on the following from</w:t>
+      </w:r>
+      <w:r>
+        <w:t xml:space="preserve"> </w:t>
+      </w:r>
+      <w:r>
+        <w:t xml:space="preserve">Feltz and Miller (1996)</w:t>
+      </w:r>
+      <w:r>
+        <w:t xml:space="preserve">:</w:t>
       </w:r>
     </w:p>
     <w:p>
@@ -3190,7 +3293,19 @@
         </m:sSub>
       </m:oMath>
       <w:r>
-        <w:t xml:space="preserve">. Feltz and Miller (1996) note that the</w:t>
+        <w:t xml:space="preserve">.</w:t>
+      </w:r>
+      <w:r>
+        <w:t xml:space="preserve"> </w:t>
+      </w:r>
+      <w:r>
+        <w:t xml:space="preserve">Feltz and Miller (1996)</w:t>
+      </w:r>
+      <w:r>
+        <w:t xml:space="preserve"> </w:t>
+      </w:r>
+      <w:r>
+        <w:t xml:space="preserve">note that the</w:t>
       </w:r>
       <w:r>
         <w:t xml:space="preserve"> </w:t>
@@ -3256,18 +3371,30 @@
         <w:t xml:space="preserve"> </w:t>
       </w:r>
       <w:r>
-        <w:t xml:space="preserve">degrees of freedom, from which a p-value can be computed. We also include the Krishnamoorthy and Lee (2014) test as a more recent development with lower rates of type I error, better performance with uneven sample numbers, and more power across a range of conditions.</w:t>
+        <w:t xml:space="preserve">degrees of freedom, from which a p-value can be computed. We also include the</w:t>
+      </w:r>
+      <w:r>
+        <w:t xml:space="preserve"> </w:t>
+      </w:r>
+      <w:r>
+        <w:t xml:space="preserve">Krishnamoorthy and Lee (2014)</w:t>
+      </w:r>
+      <w:r>
+        <w:t xml:space="preserve"> </w:t>
+      </w:r>
+      <w:r>
+        <w:t xml:space="preserve">test as a more recent development with lower rates of type I error, better performance with uneven sample numbers, and more power across a range of conditions.</w:t>
       </w:r>
     </w:p>
     <w:p>
       <w:pPr>
         <w:pStyle w:val="Heading1"/>
       </w:pPr>
-      <w:bookmarkStart w:id="28" w:name="reproducibility-and-open-source-materials"/>
+      <w:bookmarkStart w:id="29" w:name="reproducibility-and-open-source-materials"/>
       <w:r>
         <w:t xml:space="preserve">Reproducibility and open source materials</w:t>
       </w:r>
-      <w:bookmarkEnd w:id="28"/>
+      <w:bookmarkEnd w:id="29"/>
     </w:p>
     <w:p>
       <w:pPr>
@@ -3300,7 +3427,7 @@
       <w:r>
         <w:t xml:space="preserve"> </w:t>
       </w:r>
-      <w:hyperlink r:id="rId29">
+      <w:hyperlink r:id="rId30">
         <w:r>
           <w:rPr>
             <w:rStyle w:val="Hyperlink"/>
@@ -3328,11 +3455,31 @@
       <w:pPr>
         <w:pStyle w:val="Heading1"/>
       </w:pPr>
-      <w:bookmarkStart w:id="30" w:name="results"/>
+      <w:bookmarkStart w:id="31" w:name="results"/>
       <w:r>
         <w:t xml:space="preserve">Results</w:t>
       </w:r>
-      <w:bookmarkEnd w:id="30"/>
+      <w:bookmarkEnd w:id="31"/>
+    </w:p>
+    <w:p>
+      <w:pPr>
+        <w:pStyle w:val="FirstParagraph"/>
+      </w:pPr>
+      <w:r>
+        <w:t xml:space="preserve">Table</w:t>
+      </w:r>
+      <w:r>
+        <w:t xml:space="preserve"> </w:t>
+      </w:r>
+      <w:r>
+        <w:t xml:space="preserve">1</w:t>
+      </w:r>
+      <w:r>
+        <w:t xml:space="preserve"> </w:t>
+      </w:r>
+      <w:r>
+        <w:t xml:space="preserve">shows the results of Modified signed-likelihood ratio test (MSLRT) for equality of CVs for for six measurements and two ratio values. There is a significant difference (p-value less than 0.01) between CV values for two metric measurements across phases, the rim diameter and the neck diameter. The CV values show that the variation of rim diameter is small (6.8%) before European contact, increases after the European presence (9.6%), and decreases after the Chinese presence (6.9%). For the neck diameter, the CV values indicate smaller variation after the European period (7.7%) and the Chinese period (7.1%) compared to pre-European period (10.6%).</w:t>
+      </w:r>
     </w:p>
     <w:p>
       <w:pPr>
@@ -3498,7 +3645,7 @@
               <w:jc w:val="right"/>
             </w:pPr>
             <w:r>
-              <w:t xml:space="preserve">21.816563</w:t>
+              <w:t xml:space="preserve">21.8166</w:t>
             </w:r>
           </w:p>
         </w:tc>
@@ -3566,7 +3713,7 @@
               <w:jc w:val="right"/>
             </w:pPr>
             <w:r>
-              <w:t xml:space="preserve">19.860990</w:t>
+              <w:t xml:space="preserve">19.8610</w:t>
             </w:r>
           </w:p>
         </w:tc>
@@ -3634,7 +3781,7 @@
               <w:jc w:val="right"/>
             </w:pPr>
             <w:r>
-              <w:t xml:space="preserve">24.188732</w:t>
+              <w:t xml:space="preserve">24.1887</w:t>
             </w:r>
           </w:p>
         </w:tc>
@@ -3702,7 +3849,7 @@
               <w:jc w:val="right"/>
             </w:pPr>
             <w:r>
-              <w:t xml:space="preserve">30.060009</w:t>
+              <w:t xml:space="preserve">30.0600</w:t>
             </w:r>
           </w:p>
         </w:tc>
@@ -3770,7 +3917,7 @@
               <w:jc w:val="right"/>
             </w:pPr>
             <w:r>
-              <w:t xml:space="preserve">6.929983</w:t>
+              <w:t xml:space="preserve">6.9300</w:t>
             </w:r>
           </w:p>
         </w:tc>
@@ -3838,7 +3985,7 @@
               <w:jc w:val="right"/>
             </w:pPr>
             <w:r>
-              <w:t xml:space="preserve">7.065821</w:t>
+              <w:t xml:space="preserve">7.0658</w:t>
             </w:r>
           </w:p>
         </w:tc>
@@ -3906,7 +4053,7 @@
               <w:jc w:val="right"/>
             </w:pPr>
             <w:r>
-              <w:t xml:space="preserve">6.561998</w:t>
+              <w:t xml:space="preserve">6.5620</w:t>
             </w:r>
           </w:p>
         </w:tc>
@@ -3974,7 +4121,7 @@
               <w:jc w:val="right"/>
             </w:pPr>
             <w:r>
-              <w:t xml:space="preserve">7.029331</w:t>
+              <w:t xml:space="preserve">7.0293</w:t>
             </w:r>
           </w:p>
         </w:tc>
@@ -4007,33 +4154,13 @@
         <w:pStyle w:val="BodyText"/>
       </w:pPr>
       <w:r>
-        <w:t xml:space="preserve">Table</w:t>
-      </w:r>
-      <w:r>
-        <w:t xml:space="preserve"> </w:t>
-      </w:r>
-      <w:r>
-        <w:t xml:space="preserve">1</w:t>
-      </w:r>
-      <w:r>
-        <w:t xml:space="preserve"> </w:t>
-      </w:r>
-      <w:r>
-        <w:t xml:space="preserve">shows the results of Modified signed-likelihood ratio test (MSLRT) for equality of CVs for for six measurements and two ratio values. There is a significant difference (p-value less than 0.01) between CV values for two metric measurements across phases, the rim diameter and the neck diameter. The CV values show that the variation of rim diameter is small (6.8%) before European contact, increases after the European presence (9.6%), and decreases after the Chinese presence (6.9%). For the neck diameter, the CV values indicate smaller variation after the European period (7.7%) and the Chinese period (7.1%) compared to pre-European period (10.6%).</w:t>
-      </w:r>
-    </w:p>
-    <w:p>
-      <w:pPr>
-        <w:pStyle w:val="BodyText"/>
-      </w:pPr>
-      <w:r>
         <w:t xml:space="preserve">The elliptic Fourier coefficients of 73 pottery from three phases were calculated. Reliable pottery outline was captured by 13 harmonics that gather 99 % of the total harmonic power. The average shape of vessels from each phase was visualized by computing the mean of the standardized Fourier coefficients within each phase group (Figure</w:t>
       </w:r>
       <w:r>
         <w:t xml:space="preserve"> </w:t>
       </w:r>
       <w:r>
-        <w:t xml:space="preserve">3</w:t>
+        <w:t xml:space="preserve">4</w:t>
       </w:r>
       <w:r>
         <w:t xml:space="preserve">). Figure</w:t>
@@ -4042,7 +4169,7 @@
         <w:t xml:space="preserve"> </w:t>
       </w:r>
       <w:r>
-        <w:t xml:space="preserve">4</w:t>
+        <w:t xml:space="preserve">5</w:t>
       </w:r>
       <w:r>
         <w:t xml:space="preserve"> </w:t>
@@ -4060,67 +4187,12 @@
           <wp:inline>
             <wp:extent cx="5943600" cy="4754880"/>
             <wp:effectExtent b="0" l="0" r="0" t="0"/>
-            <wp:docPr descr="Figure 3: Mean pottery shapes of three phases" title="" id="1" name="Picture"/>
+            <wp:docPr descr="Figure 4: Mean pottery shapes of three phases" title="" id="1" name="Picture"/>
             <a:graphic>
               <a:graphicData uri="http://schemas.openxmlformats.org/drawingml/2006/picture">
                 <pic:pic>
                   <pic:nvPicPr>
                     <pic:cNvPr descr="../figures/EFA-analysis-1.png" id="0" name="Picture"/>
-                    <pic:cNvPicPr>
-                      <a:picLocks noChangeArrowheads="1" noChangeAspect="1"/>
-                    </pic:cNvPicPr>
-                  </pic:nvPicPr>
-                  <pic:blipFill>
-                    <a:blip r:embed="rId31"/>
-                    <a:stretch>
-                      <a:fillRect/>
-                    </a:stretch>
-                  </pic:blipFill>
-                  <pic:spPr bwMode="auto">
-                    <a:xfrm>
-                      <a:off x="0" y="0"/>
-                      <a:ext cx="5943600" cy="4754880"/>
-                    </a:xfrm>
-                    <a:prstGeom prst="rect">
-                      <a:avLst/>
-                    </a:prstGeom>
-                    <a:noFill/>
-                    <a:ln w="9525">
-                      <a:noFill/>
-                      <a:headEnd/>
-                      <a:tailEnd/>
-                    </a:ln>
-                  </pic:spPr>
-                </pic:pic>
-              </a:graphicData>
-            </a:graphic>
-          </wp:inline>
-        </w:drawing>
-      </w:r>
-    </w:p>
-    <w:p>
-      <w:pPr>
-        <w:pStyle w:val="ImageCaption"/>
-      </w:pPr>
-      <w:r>
-        <w:t xml:space="preserve">Figure 3: Mean pottery shapes of three phases</w:t>
-      </w:r>
-    </w:p>
-    <w:p>
-      <w:pPr>
-        <w:pStyle w:val="CaptionedFigure"/>
-      </w:pPr>
-      <w:r>
-        <w:drawing>
-          <wp:inline>
-            <wp:extent cx="5943600" cy="4754880"/>
-            <wp:effectExtent b="0" l="0" r="0" t="0"/>
-            <wp:docPr descr="Figure 4: Compare the average shapes across phases using thin plate splines (TPS) with outline deformations required to pass from an extreme of the morphospace to the other." title="" id="1" name="Picture"/>
-            <a:graphic>
-              <a:graphicData uri="http://schemas.openxmlformats.org/drawingml/2006/picture">
-                <pic:pic>
-                  <pic:nvPicPr>
-                    <pic:cNvPr descr="../figures/thin-plate-splines-1.png" id="0" name="Picture"/>
                     <pic:cNvPicPr>
                       <a:picLocks noChangeArrowheads="1" noChangeAspect="1"/>
                     </pic:cNvPicPr>
@@ -4158,36 +4230,7 @@
         <w:pStyle w:val="ImageCaption"/>
       </w:pPr>
       <w:r>
-        <w:t xml:space="preserve">Figure 4: Compare the average shapes across phases using thin plate splines (TPS) with outline deformations required to pass from an extreme of the morphospace to the other.</w:t>
-      </w:r>
-    </w:p>
-    <w:p>
-      <w:pPr>
-        <w:pStyle w:val="BodyText"/>
-      </w:pPr>
-      <w:r>
-        <w:t xml:space="preserve">The elliptic Fourier coefficients are examined by principal components analysis to explore the shape variations across three phases. The first two principal components (PCs) explain 74.85% of the total variances, of which 48.32% is explained by the first principle component. With the third component, the first three principal components explain 86.08% of the total variances. Figure</w:t>
-      </w:r>
-      <w:r>
-        <w:t xml:space="preserve"> </w:t>
-      </w:r>
-      <w:r>
-        <w:t xml:space="preserve">5</w:t>
-      </w:r>
-      <w:r>
-        <w:t xml:space="preserve"> </w:t>
-      </w:r>
-      <w:r>
-        <w:t xml:space="preserve">shows the shape variation associated with the first three principal components. From the negative to the positive scores, the PC1 represents the height of the vessels from tall to short and the roundness of the body from round to oval-shaped. The PC2 relates to the neck and mouth constriction from narrow to wide. The PC3 explains a smaller portion of the variance (11.23%), which relates to the degree of the flare of the neck from curved to straight shape. The first two components account for most of the variance in relation to three phases were represented in Figure</w:t>
-      </w:r>
-      <w:r>
-        <w:t xml:space="preserve"> </w:t>
-      </w:r>
-      <w:r>
-        <w:t xml:space="preserve">6</w:t>
-      </w:r>
-      <w:r>
-        <w:t xml:space="preserve">. The result reflects a large overlap of three groupings especially for shapes in the pre-European and post-European periods that might show some extent of the similarity. However, the spread of shape distribution indications a wider variation in shapes in the pre-European and post-European periods compared to those in the Chinese period along both PC1 and PC2 axes. In other words, there is a decreasing in shape variance in the Chinese period that shares the features of shorter height and narrower mouth.</w:t>
+        <w:t xml:space="preserve">Figure 4: Mean pottery shapes of three phases</w:t>
       </w:r>
     </w:p>
     <w:p>
@@ -4199,12 +4242,12 @@
           <wp:inline>
             <wp:extent cx="5943600" cy="4754880"/>
             <wp:effectExtent b="0" l="0" r="0" t="0"/>
-            <wp:docPr descr="Figure 5: Pottery shape variation based on scores along principal component axes. The rows from the top to the bottom represent the first to third principal component respectively. Each column shows the reconstructed shape variable according to the score mean ±2 standard deviation (SD) with a 0.5 interval" title="" id="1" name="Picture"/>
+            <wp:docPr descr="Figure 5: Compare the average shapes across phases using thin plate splines (TPS) with outline deformations required to pass from an extreme of the morphospace to the other." title="" id="1" name="Picture"/>
             <a:graphic>
               <a:graphicData uri="http://schemas.openxmlformats.org/drawingml/2006/picture">
                 <pic:pic>
                   <pic:nvPicPr>
-                    <pic:cNvPr descr="../figures/contribution-PCs-1.png" id="0" name="Picture"/>
+                    <pic:cNvPr descr="../figures/thin-plate-splines-1.png" id="0" name="Picture"/>
                     <pic:cNvPicPr>
                       <a:picLocks noChangeArrowheads="1" noChangeAspect="1"/>
                     </pic:cNvPicPr>
@@ -4242,7 +4285,36 @@
         <w:pStyle w:val="ImageCaption"/>
       </w:pPr>
       <w:r>
-        <w:t xml:space="preserve">Figure 5: Pottery shape variation based on scores along principal component axes. The rows from the top to the bottom represent the first to third principal component respectively. Each column shows the reconstructed shape variable according to the score mean ±2 standard deviation (SD) with a 0.5 interval</w:t>
+        <w:t xml:space="preserve">Figure 5: Compare the average shapes across phases using thin plate splines (TPS) with outline deformations required to pass from an extreme of the morphospace to the other.</w:t>
+      </w:r>
+    </w:p>
+    <w:p>
+      <w:pPr>
+        <w:pStyle w:val="BodyText"/>
+      </w:pPr>
+      <w:r>
+        <w:t xml:space="preserve">The elliptic Fourier coefficients are examined by principal components analysis to explore the shape variations across three phases. The first two principal components (PCs) explain 74.85% of the total variances, of which 48.32% is explained by the first principle component. With the third component, the first three principal components explain 86.08% of the total variances. Figure</w:t>
+      </w:r>
+      <w:r>
+        <w:t xml:space="preserve"> </w:t>
+      </w:r>
+      <w:r>
+        <w:t xml:space="preserve">6</w:t>
+      </w:r>
+      <w:r>
+        <w:t xml:space="preserve"> </w:t>
+      </w:r>
+      <w:r>
+        <w:t xml:space="preserve">shows the shape variation associated with the first three principal components. From the negative to the positive scores, the PC1 represents the height of the vessels from tall to short and the roundness of the body from round to oval-shaped. The PC2 relates to the neck and mouth constriction from narrow to wide. The PC3 explains a smaller portion of the variance (11.23%), which relates to the degree of the flare of the neck from curved to straight shape. The first two components account for most of the variance in relation to three phases were represented in Figure</w:t>
+      </w:r>
+      <w:r>
+        <w:t xml:space="preserve"> </w:t>
+      </w:r>
+      <w:r>
+        <w:t xml:space="preserve">7</w:t>
+      </w:r>
+      <w:r>
+        <w:t xml:space="preserve">. The result reflects a large overlap of three groupings especially for shapes in the pre-European and post-European periods that might show some extent of the similarity. However, the spread of shape distribution indications a wider variation in shapes in the pre-European and post-European periods compared to those in the Chinese period along both PC1 and PC2 axes. In other words, there is a decreasing in shape variance in the Chinese period that shares the features of shorter height and narrower mouth.</w:t>
       </w:r>
     </w:p>
     <w:p>
@@ -4254,12 +4326,12 @@
           <wp:inline>
             <wp:extent cx="5943600" cy="4754880"/>
             <wp:effectExtent b="0" l="0" r="0" t="0"/>
-            <wp:docPr descr="Figure 6: Pottery shape distribution by each occupation phase according to the first two PCs" title="" id="1" name="Picture"/>
+            <wp:docPr descr="Figure 6: Pottery shape variation based on scores along principal component axes. The rows from the top to the bottom represent the first to third principal component respectively. Each column shows the reconstructed shape variable according to the score mean ±2 standard deviation (SD) with a 0.5 interval" title="" id="1" name="Picture"/>
             <a:graphic>
               <a:graphicData uri="http://schemas.openxmlformats.org/drawingml/2006/picture">
                 <pic:pic>
                   <pic:nvPicPr>
-                    <pic:cNvPr descr="../figures/first-two-PCs-byplot-1.png" id="0" name="Picture"/>
+                    <pic:cNvPr descr="../figures/contribution-PCs-1.png" id="0" name="Picture"/>
                     <pic:cNvPicPr>
                       <a:picLocks noChangeArrowheads="1" noChangeAspect="1"/>
                     </pic:cNvPicPr>
@@ -4297,377 +4369,7 @@
         <w:pStyle w:val="ImageCaption"/>
       </w:pPr>
       <w:r>
-        <w:t xml:space="preserve">Figure 6: Pottery shape distribution by each occupation phase according to the first two PCs</w:t>
-      </w:r>
-    </w:p>
-    <w:p>
-      <w:pPr>
-        <w:pStyle w:val="TableCaption"/>
-      </w:pPr>
-      <w:r>
-        <w:t xml:space="preserve">Table 2: The statistics summary of MANOVA test for the PC scores</w:t>
-      </w:r>
-    </w:p>
-    <w:tbl>
-      <w:tblPr>
-        <w:tblStyle w:val="Table"/>
-        <w:tblW w:type="pct" w:w="0.0"/>
-        <w:tblLook w:firstRow="1"/>
-        <w:tblCaption w:val="Table 2: The statistics summary of MANOVA test for the PC scores"/>
-      </w:tblPr>
-      <w:tblGrid/>
-      <w:tr>
-        <w:trPr>
-          <w:cnfStyle w:firstRow="1"/>
-        </w:trPr>
-        <w:tc>
-          <w:tcPr>
-            <w:tcBorders>
-              <w:bottom w:val="single"/>
-            </w:tcBorders>
-            <w:vAlign w:val="bottom"/>
-          </w:tcPr>
-          <w:p>
-            <w:pPr>
-              <w:pStyle w:val="Compact"/>
-              <w:jc w:val="right"/>
-            </w:pPr>
-            <w:r>
-              <w:t xml:space="preserve">Df</w:t>
-            </w:r>
-          </w:p>
-        </w:tc>
-        <w:tc>
-          <w:tcPr>
-            <w:tcBorders>
-              <w:bottom w:val="single"/>
-            </w:tcBorders>
-            <w:vAlign w:val="bottom"/>
-          </w:tcPr>
-          <w:p>
-            <w:pPr>
-              <w:pStyle w:val="Compact"/>
-              <w:jc w:val="right"/>
-            </w:pPr>
-            <w:r>
-              <w:t xml:space="preserve">Pillai</w:t>
-            </w:r>
-          </w:p>
-        </w:tc>
-        <w:tc>
-          <w:tcPr>
-            <w:tcBorders>
-              <w:bottom w:val="single"/>
-            </w:tcBorders>
-            <w:vAlign w:val="bottom"/>
-          </w:tcPr>
-          <w:p>
-            <w:pPr>
-              <w:pStyle w:val="Compact"/>
-              <w:jc w:val="right"/>
-            </w:pPr>
-            <w:r>
-              <w:t xml:space="preserve">approx F</w:t>
-            </w:r>
-          </w:p>
-        </w:tc>
-        <w:tc>
-          <w:tcPr>
-            <w:tcBorders>
-              <w:bottom w:val="single"/>
-            </w:tcBorders>
-            <w:vAlign w:val="bottom"/>
-          </w:tcPr>
-          <w:p>
-            <w:pPr>
-              <w:pStyle w:val="Compact"/>
-              <w:jc w:val="right"/>
-            </w:pPr>
-            <w:r>
-              <w:t xml:space="preserve">num Df</w:t>
-            </w:r>
-          </w:p>
-        </w:tc>
-        <w:tc>
-          <w:tcPr>
-            <w:tcBorders>
-              <w:bottom w:val="single"/>
-            </w:tcBorders>
-            <w:vAlign w:val="bottom"/>
-          </w:tcPr>
-          <w:p>
-            <w:pPr>
-              <w:pStyle w:val="Compact"/>
-              <w:jc w:val="right"/>
-            </w:pPr>
-            <w:r>
-              <w:t xml:space="preserve">den Df</w:t>
-            </w:r>
-          </w:p>
-        </w:tc>
-        <w:tc>
-          <w:tcPr>
-            <w:tcBorders>
-              <w:bottom w:val="single"/>
-            </w:tcBorders>
-            <w:vAlign w:val="bottom"/>
-          </w:tcPr>
-          <w:p>
-            <w:pPr>
-              <w:pStyle w:val="Compact"/>
-              <w:jc w:val="right"/>
-            </w:pPr>
-            <w:r>
-              <w:t xml:space="preserve">Pr(&gt;F)</w:t>
-            </w:r>
-          </w:p>
-        </w:tc>
-      </w:tr>
-      <w:tr>
-        <w:tc>
-          <w:p>
-            <w:pPr>
-              <w:pStyle w:val="Compact"/>
-              <w:jc w:val="right"/>
-            </w:pPr>
-            <w:r>
-              <w:t xml:space="preserve">1</w:t>
-            </w:r>
-          </w:p>
-        </w:tc>
-        <w:tc>
-          <w:p>
-            <w:pPr>
-              <w:pStyle w:val="Compact"/>
-              <w:jc w:val="right"/>
-            </w:pPr>
-            <w:r>
-              <w:t xml:space="preserve">0.3806</w:t>
-            </w:r>
-          </w:p>
-        </w:tc>
-        <w:tc>
-          <w:p>
-            <w:pPr>
-              <w:pStyle w:val="Compact"/>
-              <w:jc w:val="right"/>
-            </w:pPr>
-            <w:r>
-              <w:t xml:space="preserve">1.6202</w:t>
-            </w:r>
-          </w:p>
-        </w:tc>
-        <w:tc>
-          <w:p>
-            <w:pPr>
-              <w:pStyle w:val="Compact"/>
-              <w:jc w:val="right"/>
-            </w:pPr>
-            <w:r>
-              <w:t xml:space="preserve">11</w:t>
-            </w:r>
-          </w:p>
-        </w:tc>
-        <w:tc>
-          <w:p>
-            <w:pPr>
-              <w:pStyle w:val="Compact"/>
-              <w:jc w:val="right"/>
-            </w:pPr>
-            <w:r>
-              <w:t xml:space="preserve">29</w:t>
-            </w:r>
-          </w:p>
-        </w:tc>
-        <w:tc>
-          <w:p>
-            <w:pPr>
-              <w:pStyle w:val="Compact"/>
-              <w:jc w:val="right"/>
-            </w:pPr>
-            <w:r>
-              <w:t xml:space="preserve">0.1452</w:t>
-            </w:r>
-          </w:p>
-        </w:tc>
-      </w:tr>
-      <w:tr>
-        <w:tc>
-          <w:p>
-            <w:pPr>
-              <w:pStyle w:val="Compact"/>
-              <w:jc w:val="right"/>
-            </w:pPr>
-            <w:r>
-              <w:t xml:space="preserve">1</w:t>
-            </w:r>
-          </w:p>
-        </w:tc>
-        <w:tc>
-          <w:p>
-            <w:pPr>
-              <w:pStyle w:val="Compact"/>
-              <w:jc w:val="right"/>
-            </w:pPr>
-            <w:r>
-              <w:t xml:space="preserve">0.6942</w:t>
-            </w:r>
-          </w:p>
-        </w:tc>
-        <w:tc>
-          <w:p>
-            <w:pPr>
-              <w:pStyle w:val="Compact"/>
-              <w:jc w:val="right"/>
-            </w:pPr>
-            <w:r>
-              <w:t xml:space="preserve">7.0177</w:t>
-            </w:r>
-          </w:p>
-        </w:tc>
-        <w:tc>
-          <w:p>
-            <w:pPr>
-              <w:pStyle w:val="Compact"/>
-              <w:jc w:val="right"/>
-            </w:pPr>
-            <w:r>
-              <w:t xml:space="preserve">11</w:t>
-            </w:r>
-          </w:p>
-        </w:tc>
-        <w:tc>
-          <w:p>
-            <w:pPr>
-              <w:pStyle w:val="Compact"/>
-              <w:jc w:val="right"/>
-            </w:pPr>
-            <w:r>
-              <w:t xml:space="preserve">34</w:t>
-            </w:r>
-          </w:p>
-        </w:tc>
-        <w:tc>
-          <w:p>
-            <w:pPr>
-              <w:pStyle w:val="Compact"/>
-              <w:jc w:val="right"/>
-            </w:pPr>
-            <w:r>
-              <w:t xml:space="preserve">0.0000</w:t>
-            </w:r>
-          </w:p>
-        </w:tc>
-      </w:tr>
-      <w:tr>
-        <w:tc>
-          <w:p>
-            <w:pPr>
-              <w:pStyle w:val="Compact"/>
-              <w:jc w:val="right"/>
-            </w:pPr>
-            <w:r>
-              <w:t xml:space="preserve">1</w:t>
-            </w:r>
-          </w:p>
-        </w:tc>
-        <w:tc>
-          <w:p>
-            <w:pPr>
-              <w:pStyle w:val="Compact"/>
-              <w:jc w:val="right"/>
-            </w:pPr>
-            <w:r>
-              <w:t xml:space="preserve">0.3491</w:t>
-            </w:r>
-          </w:p>
-        </w:tc>
-        <w:tc>
-          <w:p>
-            <w:pPr>
-              <w:pStyle w:val="Compact"/>
-              <w:jc w:val="right"/>
-            </w:pPr>
-            <w:r>
-              <w:t xml:space="preserve">2.2917</w:t>
-            </w:r>
-          </w:p>
-        </w:tc>
-        <w:tc>
-          <w:p>
-            <w:pPr>
-              <w:pStyle w:val="Compact"/>
-              <w:jc w:val="right"/>
-            </w:pPr>
-            <w:r>
-              <w:t xml:space="preserve">11</w:t>
-            </w:r>
-          </w:p>
-        </w:tc>
-        <w:tc>
-          <w:p>
-            <w:pPr>
-              <w:pStyle w:val="Compact"/>
-              <w:jc w:val="right"/>
-            </w:pPr>
-            <w:r>
-              <w:t xml:space="preserve">47</w:t>
-            </w:r>
-          </w:p>
-        </w:tc>
-        <w:tc>
-          <w:p>
-            <w:pPr>
-              <w:pStyle w:val="Compact"/>
-              <w:jc w:val="right"/>
-            </w:pPr>
-            <w:r>
-              <w:t xml:space="preserve">0.0243</w:t>
-            </w:r>
-          </w:p>
-        </w:tc>
-      </w:tr>
-    </w:tbl>
-    <w:p>
-      <w:pPr>
-        <w:pStyle w:val="BodyText"/>
-      </w:pPr>
-      <w:r>
-        <w:t xml:space="preserve">To test differences in the distribution of shape variables indicated by the PC scores, we use multivariate analysis of variance (MANOVA) to compare a pairwise combination between every sample means across three phases. The results in Table</w:t>
-      </w:r>
-      <w:r>
-        <w:t xml:space="preserve"> </w:t>
-      </w:r>
-      <w:r>
-        <w:t xml:space="preserve">2</w:t>
-      </w:r>
-      <w:r>
-        <w:t xml:space="preserve"> </w:t>
-      </w:r>
-      <w:r>
-        <w:t xml:space="preserve">show significant differences in shape between Pre-European and Post-European (p =</w:t>
-      </w:r>
-      <w:r>
-        <w:t xml:space="preserve"> </w:t>
-      </w:r>
-      <m:oMath>
-        <m:r>
-          <m:t>0.0243</m:t>
-        </m:r>
-      </m:oMath>
-      <w:r>
-        <w:t xml:space="preserve">) and Pre-European and Chinese contact shapes (p =</w:t>
-      </w:r>
-      <w:r>
-        <w:t xml:space="preserve"> </w:t>
-      </w:r>
-      <m:oMath>
-        <m:r>
-          <m:t>0</m:t>
-        </m:r>
-      </m:oMath>
-      <w:r>
-        <w:t xml:space="preserve">), which corresponds to the previous observation of the different distribution in shapes in Chinese period according to PCA byplot. In addition, although there is a considerable overlap of shape variables between Pre-European and Post-European, their PC scores are significantly different from each other. There are not much differences between the shapes in the Post-European and Chinese contact periods.</w:t>
+        <w:t xml:space="preserve">Figure 6: Pottery shape variation based on scores along principal component axes. The rows from the top to the bottom represent the first to third principal component respectively. Each column shows the reconstructed shape variable according to the score mean ±2 standard deviation (SD) with a 0.5 interval</w:t>
       </w:r>
     </w:p>
     <w:p>
@@ -4679,12 +4381,12 @@
           <wp:inline>
             <wp:extent cx="5943600" cy="4754880"/>
             <wp:effectExtent b="0" l="0" r="0" t="0"/>
-            <wp:docPr descr="Figure 7: The distribution of PC scores by phases" title="" id="1" name="Picture"/>
+            <wp:docPr descr="Figure 7: Pottery shape distribution by each occupation phase according to the first two PCs" title="" id="1" name="Picture"/>
             <a:graphic>
               <a:graphicData uri="http://schemas.openxmlformats.org/drawingml/2006/picture">
                 <pic:pic>
                   <pic:nvPicPr>
-                    <pic:cNvPr descr="../figures/PCs-distribution-1.png" id="0" name="Picture"/>
+                    <pic:cNvPr descr="../figures/first-two-PCs-byplot-1.png" id="0" name="Picture"/>
                     <pic:cNvPicPr>
                       <a:picLocks noChangeArrowheads="1" noChangeAspect="1"/>
                     </pic:cNvPicPr>
@@ -4722,7 +4424,7 @@
         <w:pStyle w:val="ImageCaption"/>
       </w:pPr>
       <w:r>
-        <w:t xml:space="preserve">Figure 7: The distribution of PC scores by phases</w:t>
+        <w:t xml:space="preserve">Figure 7: Pottery shape distribution by each occupation phase according to the first two PCs</w:t>
       </w:r>
     </w:p>
     <w:p>
@@ -4730,7 +4432,7 @@
         <w:pStyle w:val="TableCaption"/>
       </w:pPr>
       <w:r>
-        <w:t xml:space="preserve">Table 3: P-values of the CV equality test of PC1 and PC2 between phases</w:t>
+        <w:t xml:space="preserve">Table 2: The statistics summary of MANOVA test for the PC scores</w:t>
       </w:r>
     </w:p>
     <w:tbl>
@@ -4738,7 +4440,7 @@
         <w:tblStyle w:val="Table"/>
         <w:tblW w:type="pct" w:w="0.0"/>
         <w:tblLook w:firstRow="1"/>
-        <w:tblCaption w:val="Table 3: P-values of the CV equality test of PC1 and PC2 between phases"/>
+        <w:tblCaption w:val="Table 2: The statistics summary of MANOVA test for the PC scores"/>
       </w:tblPr>
       <w:tblGrid/>
       <w:tr>
@@ -4755,10 +4457,10 @@
           <w:p>
             <w:pPr>
               <w:pStyle w:val="Compact"/>
-              <w:jc w:val="left"/>
-            </w:pPr>
-            <w:r>
-              <w:t xml:space="preserve">PC</w:t>
+              <w:jc w:val="right"/>
+            </w:pPr>
+            <w:r>
+              <w:t xml:space="preserve">Df</w:t>
             </w:r>
           </w:p>
         </w:tc>
@@ -4775,7 +4477,7 @@
               <w:jc w:val="right"/>
             </w:pPr>
             <w:r>
-              <w:t xml:space="preserve">MSLRT</w:t>
+              <w:t xml:space="preserve">Pillai</w:t>
             </w:r>
           </w:p>
         </w:tc>
@@ -4792,7 +4494,7 @@
               <w:jc w:val="right"/>
             </w:pPr>
             <w:r>
-              <w:t xml:space="preserve">p_value</w:t>
+              <w:t xml:space="preserve">approx F</w:t>
             </w:r>
           </w:p>
         </w:tc>
@@ -4806,10 +4508,44 @@
           <w:p>
             <w:pPr>
               <w:pStyle w:val="Compact"/>
-              <w:jc w:val="left"/>
-            </w:pPr>
-            <w:r>
-              <w:t xml:space="preserve">phases</w:t>
+              <w:jc w:val="right"/>
+            </w:pPr>
+            <w:r>
+              <w:t xml:space="preserve">num Df</w:t>
+            </w:r>
+          </w:p>
+        </w:tc>
+        <w:tc>
+          <w:tcPr>
+            <w:tcBorders>
+              <w:bottom w:val="single"/>
+            </w:tcBorders>
+            <w:vAlign w:val="bottom"/>
+          </w:tcPr>
+          <w:p>
+            <w:pPr>
+              <w:pStyle w:val="Compact"/>
+              <w:jc w:val="right"/>
+            </w:pPr>
+            <w:r>
+              <w:t xml:space="preserve">den Df</w:t>
+            </w:r>
+          </w:p>
+        </w:tc>
+        <w:tc>
+          <w:tcPr>
+            <w:tcBorders>
+              <w:bottom w:val="single"/>
+            </w:tcBorders>
+            <w:vAlign w:val="bottom"/>
+          </w:tcPr>
+          <w:p>
+            <w:pPr>
+              <w:pStyle w:val="Compact"/>
+              <w:jc w:val="right"/>
+            </w:pPr>
+            <w:r>
+              <w:t xml:space="preserve">Pr(&gt;F)</w:t>
             </w:r>
           </w:p>
         </w:tc>
@@ -4819,21 +4555,10 @@
           <w:p>
             <w:pPr>
               <w:pStyle w:val="Compact"/>
-              <w:jc w:val="left"/>
-            </w:pPr>
-            <w:r>
-              <w:t xml:space="preserve">PC1</w:t>
-            </w:r>
-          </w:p>
-        </w:tc>
-        <w:tc>
-          <w:p>
-            <w:pPr>
-              <w:pStyle w:val="Compact"/>
               <w:jc w:val="right"/>
             </w:pPr>
             <w:r>
-              <w:t xml:space="preserve">2.3213</w:t>
+              <w:t xml:space="preserve">1</w:t>
             </w:r>
           </w:p>
         </w:tc>
@@ -4844,18 +4569,51 @@
               <w:jc w:val="right"/>
             </w:pPr>
             <w:r>
-              <w:t xml:space="preserve">0.1276</w:t>
-            </w:r>
-          </w:p>
-        </w:tc>
-        <w:tc>
-          <w:p>
-            <w:pPr>
-              <w:pStyle w:val="Compact"/>
-              <w:jc w:val="left"/>
-            </w:pPr>
-            <w:r>
-              <w:t xml:space="preserve">Post-European vs Pre-European</w:t>
+              <w:t xml:space="preserve">0.3806</w:t>
+            </w:r>
+          </w:p>
+        </w:tc>
+        <w:tc>
+          <w:p>
+            <w:pPr>
+              <w:pStyle w:val="Compact"/>
+              <w:jc w:val="right"/>
+            </w:pPr>
+            <w:r>
+              <w:t xml:space="preserve">1.6202</w:t>
+            </w:r>
+          </w:p>
+        </w:tc>
+        <w:tc>
+          <w:p>
+            <w:pPr>
+              <w:pStyle w:val="Compact"/>
+              <w:jc w:val="right"/>
+            </w:pPr>
+            <w:r>
+              <w:t xml:space="preserve">11</w:t>
+            </w:r>
+          </w:p>
+        </w:tc>
+        <w:tc>
+          <w:p>
+            <w:pPr>
+              <w:pStyle w:val="Compact"/>
+              <w:jc w:val="right"/>
+            </w:pPr>
+            <w:r>
+              <w:t xml:space="preserve">29</w:t>
+            </w:r>
+          </w:p>
+        </w:tc>
+        <w:tc>
+          <w:p>
+            <w:pPr>
+              <w:pStyle w:val="Compact"/>
+              <w:jc w:val="right"/>
+            </w:pPr>
+            <w:r>
+              <w:t xml:space="preserve">0.1452</w:t>
             </w:r>
           </w:p>
         </w:tc>
@@ -4865,21 +4623,10 @@
           <w:p>
             <w:pPr>
               <w:pStyle w:val="Compact"/>
-              <w:jc w:val="left"/>
-            </w:pPr>
-            <w:r>
-              <w:t xml:space="preserve">PC1</w:t>
-            </w:r>
-          </w:p>
-        </w:tc>
-        <w:tc>
-          <w:p>
-            <w:pPr>
-              <w:pStyle w:val="Compact"/>
               <w:jc w:val="right"/>
             </w:pPr>
             <w:r>
-              <w:t xml:space="preserve">13.9989</w:t>
+              <w:t xml:space="preserve">1</w:t>
             </w:r>
           </w:p>
         </w:tc>
@@ -4890,18 +4637,51 @@
               <w:jc w:val="right"/>
             </w:pPr>
             <w:r>
-              <w:t xml:space="preserve">0.0002</w:t>
-            </w:r>
-          </w:p>
-        </w:tc>
-        <w:tc>
-          <w:p>
-            <w:pPr>
-              <w:pStyle w:val="Compact"/>
-              <w:jc w:val="left"/>
-            </w:pPr>
-            <w:r>
-              <w:t xml:space="preserve">Chinese Contact vs Pre-European</w:t>
+              <w:t xml:space="preserve">0.6942</w:t>
+            </w:r>
+          </w:p>
+        </w:tc>
+        <w:tc>
+          <w:p>
+            <w:pPr>
+              <w:pStyle w:val="Compact"/>
+              <w:jc w:val="right"/>
+            </w:pPr>
+            <w:r>
+              <w:t xml:space="preserve">7.0177</w:t>
+            </w:r>
+          </w:p>
+        </w:tc>
+        <w:tc>
+          <w:p>
+            <w:pPr>
+              <w:pStyle w:val="Compact"/>
+              <w:jc w:val="right"/>
+            </w:pPr>
+            <w:r>
+              <w:t xml:space="preserve">11</w:t>
+            </w:r>
+          </w:p>
+        </w:tc>
+        <w:tc>
+          <w:p>
+            <w:pPr>
+              <w:pStyle w:val="Compact"/>
+              <w:jc w:val="right"/>
+            </w:pPr>
+            <w:r>
+              <w:t xml:space="preserve">34</w:t>
+            </w:r>
+          </w:p>
+        </w:tc>
+        <w:tc>
+          <w:p>
+            <w:pPr>
+              <w:pStyle w:val="Compact"/>
+              <w:jc w:val="right"/>
+            </w:pPr>
+            <w:r>
+              <w:t xml:space="preserve">0.0000</w:t>
             </w:r>
           </w:p>
         </w:tc>
@@ -4911,21 +4691,10 @@
           <w:p>
             <w:pPr>
               <w:pStyle w:val="Compact"/>
-              <w:jc w:val="left"/>
-            </w:pPr>
-            <w:r>
-              <w:t xml:space="preserve">PC1</w:t>
-            </w:r>
-          </w:p>
-        </w:tc>
-        <w:tc>
-          <w:p>
-            <w:pPr>
-              <w:pStyle w:val="Compact"/>
               <w:jc w:val="right"/>
             </w:pPr>
             <w:r>
-              <w:t xml:space="preserve">8.0358</w:t>
+              <w:t xml:space="preserve">1</w:t>
             </w:r>
           </w:p>
         </w:tc>
@@ -4936,31 +4705,7 @@
               <w:jc w:val="right"/>
             </w:pPr>
             <w:r>
-              <w:t xml:space="preserve">0.0046</w:t>
-            </w:r>
-          </w:p>
-        </w:tc>
-        <w:tc>
-          <w:p>
-            <w:pPr>
-              <w:pStyle w:val="Compact"/>
-              <w:jc w:val="left"/>
-            </w:pPr>
-            <w:r>
-              <w:t xml:space="preserve">Chinese Contact vs Post-European</w:t>
-            </w:r>
-          </w:p>
-        </w:tc>
-      </w:tr>
-      <w:tr>
-        <w:tc>
-          <w:p>
-            <w:pPr>
-              <w:pStyle w:val="Compact"/>
-              <w:jc w:val="left"/>
-            </w:pPr>
-            <w:r>
-              <w:t xml:space="preserve">PC2</w:t>
+              <w:t xml:space="preserve">0.3491</w:t>
             </w:r>
           </w:p>
         </w:tc>
@@ -4971,7 +4716,7 @@
               <w:jc w:val="right"/>
             </w:pPr>
             <w:r>
-              <w:t xml:space="preserve">4.3306</w:t>
+              <w:t xml:space="preserve">2.2917</w:t>
             </w:r>
           </w:p>
         </w:tc>
@@ -4982,31 +4727,7 @@
               <w:jc w:val="right"/>
             </w:pPr>
             <w:r>
-              <w:t xml:space="preserve">0.0374</w:t>
-            </w:r>
-          </w:p>
-        </w:tc>
-        <w:tc>
-          <w:p>
-            <w:pPr>
-              <w:pStyle w:val="Compact"/>
-              <w:jc w:val="left"/>
-            </w:pPr>
-            <w:r>
-              <w:t xml:space="preserve">Post-European vs Pre-European</w:t>
-            </w:r>
-          </w:p>
-        </w:tc>
-      </w:tr>
-      <w:tr>
-        <w:tc>
-          <w:p>
-            <w:pPr>
-              <w:pStyle w:val="Compact"/>
-              <w:jc w:val="left"/>
-            </w:pPr>
-            <w:r>
-              <w:t xml:space="preserve">PC2</w:t>
+              <w:t xml:space="preserve">11</w:t>
             </w:r>
           </w:p>
         </w:tc>
@@ -5017,7 +4738,7 @@
               <w:jc w:val="right"/>
             </w:pPr>
             <w:r>
-              <w:t xml:space="preserve">8.6637</w:t>
+              <w:t xml:space="preserve">47</w:t>
             </w:r>
           </w:p>
         </w:tc>
@@ -5028,69 +4749,54 @@
               <w:jc w:val="right"/>
             </w:pPr>
             <w:r>
-              <w:t xml:space="preserve">0.0032</w:t>
-            </w:r>
-          </w:p>
-        </w:tc>
-        <w:tc>
-          <w:p>
-            <w:pPr>
-              <w:pStyle w:val="Compact"/>
-              <w:jc w:val="left"/>
-            </w:pPr>
-            <w:r>
-              <w:t xml:space="preserve">Chinese Contact vs Pre-European</w:t>
-            </w:r>
-          </w:p>
-        </w:tc>
-      </w:tr>
-      <w:tr>
-        <w:tc>
-          <w:p>
-            <w:pPr>
-              <w:pStyle w:val="Compact"/>
-              <w:jc w:val="left"/>
-            </w:pPr>
-            <w:r>
-              <w:t xml:space="preserve">PC2</w:t>
-            </w:r>
-          </w:p>
-        </w:tc>
-        <w:tc>
-          <w:p>
-            <w:pPr>
-              <w:pStyle w:val="Compact"/>
-              <w:jc w:val="right"/>
-            </w:pPr>
-            <w:r>
-              <w:t xml:space="preserve">7.5429</w:t>
-            </w:r>
-          </w:p>
-        </w:tc>
-        <w:tc>
-          <w:p>
-            <w:pPr>
-              <w:pStyle w:val="Compact"/>
-              <w:jc w:val="right"/>
-            </w:pPr>
-            <w:r>
-              <w:t xml:space="preserve">0.0060</w:t>
-            </w:r>
-          </w:p>
-        </w:tc>
-        <w:tc>
-          <w:p>
-            <w:pPr>
-              <w:pStyle w:val="Compact"/>
-              <w:jc w:val="left"/>
-            </w:pPr>
-            <w:r>
-              <w:t xml:space="preserve">Chinese Contact vs Post-European</w:t>
+              <w:t xml:space="preserve">0.0243</w:t>
             </w:r>
           </w:p>
         </w:tc>
       </w:tr>
     </w:tbl>
+    <w:p>
+      <w:pPr>
+        <w:pStyle w:val="BodyText"/>
+      </w:pPr>
+      <w:r>
+        <w:t xml:space="preserve">To test differences in the distribution of shape variables indicated by the PC scores, we use multivariate analysis of variance (MANOVA) to compare a pairwise combination between every sample means across three phases. The results in Table</w:t>
+      </w:r>
+      <w:r>
+        <w:t xml:space="preserve"> </w:t>
+      </w:r>
+      <w:r>
+        <w:t xml:space="preserve">2</w:t>
+      </w:r>
+      <w:r>
+        <w:t xml:space="preserve"> </w:t>
+      </w:r>
+      <w:r>
+        <w:t xml:space="preserve">show significant differences in shape between Pre-European and Post-European (p =</w:t>
+      </w:r>
+      <w:r>
+        <w:t xml:space="preserve"> </w:t>
+      </w:r>
+      <m:oMath>
+        <m:r>
+          <m:t>0.0243</m:t>
+        </m:r>
+      </m:oMath>
+      <w:r>
+        <w:t xml:space="preserve">) and Pre-European and Chinese contact shapes (p =</w:t>
+      </w:r>
+      <w:r>
+        <w:t xml:space="preserve"> </w:t>
+      </w:r>
+      <m:oMath>
+        <m:r>
+          <m:t>0</m:t>
+        </m:r>
+      </m:oMath>
+      <w:r>
+        <w:t xml:space="preserve">), which corresponds to the previous observation of the different distribution in shapes in Chinese period according to PCA byplot. In addition, although there is a considerable overlap of shape variables between Pre-European and Post-European, their PC scores are significantly different from each other. There are not much differences between the shapes in the Post-European and Chinese contact periods.</w:t>
+      </w:r>
+    </w:p>
     <w:p>
       <w:pPr>
         <w:pStyle w:val="CaptionedFigure"/>
@@ -5100,12 +4806,12 @@
           <wp:inline>
             <wp:extent cx="5943600" cy="4754880"/>
             <wp:effectExtent b="0" l="0" r="0" t="0"/>
-            <wp:docPr descr="Figure 8: P-values of the CV equality test of PC1 and PC2 between phases, red color indicates p-value is less than 0.05" title="" id="1" name="Picture"/>
+            <wp:docPr descr="Figure 8: The distribution of PC scores by phases" title="" id="1" name="Picture"/>
             <a:graphic>
               <a:graphicData uri="http://schemas.openxmlformats.org/drawingml/2006/picture">
                 <pic:pic>
                   <pic:nvPicPr>
-                    <pic:cNvPr descr="../figures/CV-test-PCs-plot-1.png" id="0" name="Picture"/>
+                    <pic:cNvPr descr="../figures/PCs-distribution-1.png" id="0" name="Picture"/>
                     <pic:cNvPicPr>
                       <a:picLocks noChangeArrowheads="1" noChangeAspect="1"/>
                     </pic:cNvPicPr>
@@ -5143,7 +4849,428 @@
         <w:pStyle w:val="ImageCaption"/>
       </w:pPr>
       <w:r>
-        <w:t xml:space="preserve">Figure 8: P-values of the CV equality test of PC1 and PC2 between phases, red color indicates p-value is less than 0.05</w:t>
+        <w:t xml:space="preserve">Figure 8: The distribution of PC scores by phases</w:t>
+      </w:r>
+    </w:p>
+    <w:p>
+      <w:pPr>
+        <w:pStyle w:val="TableCaption"/>
+      </w:pPr>
+      <w:r>
+        <w:t xml:space="preserve">Table 3: P-values of the CV equality test of PC1 and PC2 between phases</w:t>
+      </w:r>
+    </w:p>
+    <w:tbl>
+      <w:tblPr>
+        <w:tblStyle w:val="Table"/>
+        <w:tblW w:type="pct" w:w="0.0"/>
+        <w:tblLook w:firstRow="1"/>
+        <w:tblCaption w:val="Table 3: P-values of the CV equality test of PC1 and PC2 between phases"/>
+      </w:tblPr>
+      <w:tblGrid/>
+      <w:tr>
+        <w:trPr>
+          <w:cnfStyle w:firstRow="1"/>
+        </w:trPr>
+        <w:tc>
+          <w:tcPr>
+            <w:tcBorders>
+              <w:bottom w:val="single"/>
+            </w:tcBorders>
+            <w:vAlign w:val="bottom"/>
+          </w:tcPr>
+          <w:p>
+            <w:pPr>
+              <w:pStyle w:val="Compact"/>
+              <w:jc w:val="left"/>
+            </w:pPr>
+            <w:r>
+              <w:t xml:space="preserve">PC</w:t>
+            </w:r>
+          </w:p>
+        </w:tc>
+        <w:tc>
+          <w:tcPr>
+            <w:tcBorders>
+              <w:bottom w:val="single"/>
+            </w:tcBorders>
+            <w:vAlign w:val="bottom"/>
+          </w:tcPr>
+          <w:p>
+            <w:pPr>
+              <w:pStyle w:val="Compact"/>
+              <w:jc w:val="right"/>
+            </w:pPr>
+            <w:r>
+              <w:t xml:space="preserve">MSLRT</w:t>
+            </w:r>
+          </w:p>
+        </w:tc>
+        <w:tc>
+          <w:tcPr>
+            <w:tcBorders>
+              <w:bottom w:val="single"/>
+            </w:tcBorders>
+            <w:vAlign w:val="bottom"/>
+          </w:tcPr>
+          <w:p>
+            <w:pPr>
+              <w:pStyle w:val="Compact"/>
+              <w:jc w:val="right"/>
+            </w:pPr>
+            <w:r>
+              <w:t xml:space="preserve">p_value</w:t>
+            </w:r>
+          </w:p>
+        </w:tc>
+        <w:tc>
+          <w:tcPr>
+            <w:tcBorders>
+              <w:bottom w:val="single"/>
+            </w:tcBorders>
+            <w:vAlign w:val="bottom"/>
+          </w:tcPr>
+          <w:p>
+            <w:pPr>
+              <w:pStyle w:val="Compact"/>
+              <w:jc w:val="left"/>
+            </w:pPr>
+            <w:r>
+              <w:t xml:space="preserve">phases</w:t>
+            </w:r>
+          </w:p>
+        </w:tc>
+      </w:tr>
+      <w:tr>
+        <w:tc>
+          <w:p>
+            <w:pPr>
+              <w:pStyle w:val="Compact"/>
+              <w:jc w:val="left"/>
+            </w:pPr>
+            <w:r>
+              <w:t xml:space="preserve">PC1</w:t>
+            </w:r>
+          </w:p>
+        </w:tc>
+        <w:tc>
+          <w:p>
+            <w:pPr>
+              <w:pStyle w:val="Compact"/>
+              <w:jc w:val="right"/>
+            </w:pPr>
+            <w:r>
+              <w:t xml:space="preserve">2.6984</w:t>
+            </w:r>
+          </w:p>
+        </w:tc>
+        <w:tc>
+          <w:p>
+            <w:pPr>
+              <w:pStyle w:val="Compact"/>
+              <w:jc w:val="right"/>
+            </w:pPr>
+            <w:r>
+              <w:t xml:space="preserve">0.1004</w:t>
+            </w:r>
+          </w:p>
+        </w:tc>
+        <w:tc>
+          <w:p>
+            <w:pPr>
+              <w:pStyle w:val="Compact"/>
+              <w:jc w:val="left"/>
+            </w:pPr>
+            <w:r>
+              <w:t xml:space="preserve">Post-European vs Pre-European</w:t>
+            </w:r>
+          </w:p>
+        </w:tc>
+      </w:tr>
+      <w:tr>
+        <w:tc>
+          <w:p>
+            <w:pPr>
+              <w:pStyle w:val="Compact"/>
+              <w:jc w:val="left"/>
+            </w:pPr>
+            <w:r>
+              <w:t xml:space="preserve">PC1</w:t>
+            </w:r>
+          </w:p>
+        </w:tc>
+        <w:tc>
+          <w:p>
+            <w:pPr>
+              <w:pStyle w:val="Compact"/>
+              <w:jc w:val="right"/>
+            </w:pPr>
+            <w:r>
+              <w:t xml:space="preserve">14.7691</w:t>
+            </w:r>
+          </w:p>
+        </w:tc>
+        <w:tc>
+          <w:p>
+            <w:pPr>
+              <w:pStyle w:val="Compact"/>
+              <w:jc w:val="right"/>
+            </w:pPr>
+            <w:r>
+              <w:t xml:space="preserve">0.0001</w:t>
+            </w:r>
+          </w:p>
+        </w:tc>
+        <w:tc>
+          <w:p>
+            <w:pPr>
+              <w:pStyle w:val="Compact"/>
+              <w:jc w:val="left"/>
+            </w:pPr>
+            <w:r>
+              <w:t xml:space="preserve">Chinese Contact vs Pre-European</w:t>
+            </w:r>
+          </w:p>
+        </w:tc>
+      </w:tr>
+      <w:tr>
+        <w:tc>
+          <w:p>
+            <w:pPr>
+              <w:pStyle w:val="Compact"/>
+              <w:jc w:val="left"/>
+            </w:pPr>
+            <w:r>
+              <w:t xml:space="preserve">PC1</w:t>
+            </w:r>
+          </w:p>
+        </w:tc>
+        <w:tc>
+          <w:p>
+            <w:pPr>
+              <w:pStyle w:val="Compact"/>
+              <w:jc w:val="right"/>
+            </w:pPr>
+            <w:r>
+              <w:t xml:space="preserve">8.6856</w:t>
+            </w:r>
+          </w:p>
+        </w:tc>
+        <w:tc>
+          <w:p>
+            <w:pPr>
+              <w:pStyle w:val="Compact"/>
+              <w:jc w:val="right"/>
+            </w:pPr>
+            <w:r>
+              <w:t xml:space="preserve">0.0032</w:t>
+            </w:r>
+          </w:p>
+        </w:tc>
+        <w:tc>
+          <w:p>
+            <w:pPr>
+              <w:pStyle w:val="Compact"/>
+              <w:jc w:val="left"/>
+            </w:pPr>
+            <w:r>
+              <w:t xml:space="preserve">Chinese Contact vs Post-European</w:t>
+            </w:r>
+          </w:p>
+        </w:tc>
+      </w:tr>
+      <w:tr>
+        <w:tc>
+          <w:p>
+            <w:pPr>
+              <w:pStyle w:val="Compact"/>
+              <w:jc w:val="left"/>
+            </w:pPr>
+            <w:r>
+              <w:t xml:space="preserve">PC2</w:t>
+            </w:r>
+          </w:p>
+        </w:tc>
+        <w:tc>
+          <w:p>
+            <w:pPr>
+              <w:pStyle w:val="Compact"/>
+              <w:jc w:val="right"/>
+            </w:pPr>
+            <w:r>
+              <w:t xml:space="preserve">4.1584</w:t>
+            </w:r>
+          </w:p>
+        </w:tc>
+        <w:tc>
+          <w:p>
+            <w:pPr>
+              <w:pStyle w:val="Compact"/>
+              <w:jc w:val="right"/>
+            </w:pPr>
+            <w:r>
+              <w:t xml:space="preserve">0.0414</w:t>
+            </w:r>
+          </w:p>
+        </w:tc>
+        <w:tc>
+          <w:p>
+            <w:pPr>
+              <w:pStyle w:val="Compact"/>
+              <w:jc w:val="left"/>
+            </w:pPr>
+            <w:r>
+              <w:t xml:space="preserve">Post-European vs Pre-European</w:t>
+            </w:r>
+          </w:p>
+        </w:tc>
+      </w:tr>
+      <w:tr>
+        <w:tc>
+          <w:p>
+            <w:pPr>
+              <w:pStyle w:val="Compact"/>
+              <w:jc w:val="left"/>
+            </w:pPr>
+            <w:r>
+              <w:t xml:space="preserve">PC2</w:t>
+            </w:r>
+          </w:p>
+        </w:tc>
+        <w:tc>
+          <w:p>
+            <w:pPr>
+              <w:pStyle w:val="Compact"/>
+              <w:jc w:val="right"/>
+            </w:pPr>
+            <w:r>
+              <w:t xml:space="preserve">8.2587</w:t>
+            </w:r>
+          </w:p>
+        </w:tc>
+        <w:tc>
+          <w:p>
+            <w:pPr>
+              <w:pStyle w:val="Compact"/>
+              <w:jc w:val="right"/>
+            </w:pPr>
+            <w:r>
+              <w:t xml:space="preserve">0.0041</w:t>
+            </w:r>
+          </w:p>
+        </w:tc>
+        <w:tc>
+          <w:p>
+            <w:pPr>
+              <w:pStyle w:val="Compact"/>
+              <w:jc w:val="left"/>
+            </w:pPr>
+            <w:r>
+              <w:t xml:space="preserve">Chinese Contact vs Pre-European</w:t>
+            </w:r>
+          </w:p>
+        </w:tc>
+      </w:tr>
+      <w:tr>
+        <w:tc>
+          <w:p>
+            <w:pPr>
+              <w:pStyle w:val="Compact"/>
+              <w:jc w:val="left"/>
+            </w:pPr>
+            <w:r>
+              <w:t xml:space="preserve">PC2</w:t>
+            </w:r>
+          </w:p>
+        </w:tc>
+        <w:tc>
+          <w:p>
+            <w:pPr>
+              <w:pStyle w:val="Compact"/>
+              <w:jc w:val="right"/>
+            </w:pPr>
+            <w:r>
+              <w:t xml:space="preserve">7.5204</w:t>
+            </w:r>
+          </w:p>
+        </w:tc>
+        <w:tc>
+          <w:p>
+            <w:pPr>
+              <w:pStyle w:val="Compact"/>
+              <w:jc w:val="right"/>
+            </w:pPr>
+            <w:r>
+              <w:t xml:space="preserve">0.0061</w:t>
+            </w:r>
+          </w:p>
+        </w:tc>
+        <w:tc>
+          <w:p>
+            <w:pPr>
+              <w:pStyle w:val="Compact"/>
+              <w:jc w:val="left"/>
+            </w:pPr>
+            <w:r>
+              <w:t xml:space="preserve">Chinese Contact vs Post-European</w:t>
+            </w:r>
+          </w:p>
+        </w:tc>
+      </w:tr>
+    </w:tbl>
+    <w:p>
+      <w:pPr>
+        <w:pStyle w:val="CaptionedFigure"/>
+      </w:pPr>
+      <w:r>
+        <w:drawing>
+          <wp:inline>
+            <wp:extent cx="5943600" cy="4754880"/>
+            <wp:effectExtent b="0" l="0" r="0" t="0"/>
+            <wp:docPr descr="Figure 9: P-values of the CV equality test of PC1 and PC2 between phases, red color indicates p-value is less than 0.05" title="" id="1" name="Picture"/>
+            <a:graphic>
+              <a:graphicData uri="http://schemas.openxmlformats.org/drawingml/2006/picture">
+                <pic:pic>
+                  <pic:nvPicPr>
+                    <pic:cNvPr descr="../figures/CV-test-PCs-plot-1.png" id="0" name="Picture"/>
+                    <pic:cNvPicPr>
+                      <a:picLocks noChangeArrowheads="1" noChangeAspect="1"/>
+                    </pic:cNvPicPr>
+                  </pic:nvPicPr>
+                  <pic:blipFill>
+                    <a:blip r:embed="rId37"/>
+                    <a:stretch>
+                      <a:fillRect/>
+                    </a:stretch>
+                  </pic:blipFill>
+                  <pic:spPr bwMode="auto">
+                    <a:xfrm>
+                      <a:off x="0" y="0"/>
+                      <a:ext cx="5943600" cy="4754880"/>
+                    </a:xfrm>
+                    <a:prstGeom prst="rect">
+                      <a:avLst/>
+                    </a:prstGeom>
+                    <a:noFill/>
+                    <a:ln w="9525">
+                      <a:noFill/>
+                      <a:headEnd/>
+                      <a:tailEnd/>
+                    </a:ln>
+                  </pic:spPr>
+                </pic:pic>
+              </a:graphicData>
+            </a:graphic>
+          </wp:inline>
+        </w:drawing>
+      </w:r>
+    </w:p>
+    <w:p>
+      <w:pPr>
+        <w:pStyle w:val="ImageCaption"/>
+      </w:pPr>
+      <w:r>
+        <w:t xml:space="preserve">Figure 9: P-values of the CV equality test of PC1 and PC2 between phases, red color indicates p-value is less than 0.05</w:t>
       </w:r>
     </w:p>
     <w:p>
@@ -5157,7 +5284,7 @@
         <w:t xml:space="preserve"> </w:t>
       </w:r>
       <w:r>
-        <w:t xml:space="preserve">7</w:t>
+        <w:t xml:space="preserve">8</w:t>
       </w:r>
       <w:r>
         <w:t xml:space="preserve"> </w:t>
@@ -5169,7 +5296,7 @@
         <w:t xml:space="preserve"> </w:t>
       </w:r>
       <w:r>
-        <w:t xml:space="preserve">8</w:t>
+        <w:t xml:space="preserve">9</w:t>
       </w:r>
       <w:r>
         <w:t xml:space="preserve">, Table</w:t>
@@ -5181,7 +5308,69 @@
         <w:t xml:space="preserve">3</w:t>
       </w:r>
       <w:r>
-        <w:t xml:space="preserve">). Significant difference is also detected between pre-European and post-European (P-value less than 0.05). Given the decline of the indigenous population in the Chinese period might be a cause of a more standardized shape</w:t>
+        <w:t xml:space="preserve">). Significant difference is also detected between pre-European and post-European (P-value less than 0.05).</w:t>
+      </w:r>
+    </w:p>
+    <w:p>
+      <w:pPr>
+        <w:pStyle w:val="Heading1"/>
+      </w:pPr>
+      <w:bookmarkStart w:id="38" w:name="discussion"/>
+      <w:r>
+        <w:t xml:space="preserve">Discussion</w:t>
+      </w:r>
+      <w:bookmarkEnd w:id="38"/>
+    </w:p>
+    <w:p>
+      <w:pPr>
+        <w:pStyle w:val="FirstParagraph"/>
+      </w:pPr>
+      <w:r>
+        <w:t xml:space="preserve">Previous investigations at Kiwulan suggest an unequal distribution pattern of prestige goods, trade ornaments specifically, after the presence of the European that hints the emergence of social inequality. We examine the degree of the ceramic standardization to measure ceramic specialization that is usually associate with social differentiation, such as the elite control</w:t>
+      </w:r>
+      <w:r>
+        <w:t xml:space="preserve"> </w:t>
+      </w:r>
+      <w:r>
+        <w:t xml:space="preserve">(Costin, 2001; Junker, 1999)</w:t>
+      </w:r>
+      <w:r>
+        <w:t xml:space="preserve">. The results confirm that the differences in pottery shapes can be detected using EFA method, indicating the foreign influences on the indigenous society- the Europeans in the 17th century and the Chinese in the 19th century. The result of MANOVA shows there is significant difference in shapes between pre-European and Post-European period, and between the pre-European and the Chinese period. The average shape presents round body with wider rim and neck before the European contact, and turns to oval-shaped body with narrower rim and neck after the European presence and even more obvious during the Chinese contact period. In general, pottery shapes become shorter in hight over time that leads to oval-shaped body. For the standardization of pottery shape, the result of CV test indicates the significant differences between pre-European period and post-European period (P-value less than 0.05), and between Chinese contact and either pre-European or post-European (P-value less than 0.01). This suggests pottery shape becomes more homogeneous and standardized after foreign contacts with the European colonizer and even more with the Chinese immigrants. The compositional analysis shows clay pastes are similar, regardless of the increasing standardization of the pottery shape, reflecting the raw material sources remains unchanged. More standardized shape in the Chinese period might indicate the appearance of specialized group. To figure out whether this change is related to the function of pot, we made an attempt to conduct lipid analysis for potsherds samples to identify the source of residue absorbed into the fabric. However, we did not obtain useful results due to a low lipid yield, which might result from the thin and less porous fabric that offers limited spaces to protect organic molecules from microbiological degradation</w:t>
+      </w:r>
+      <w:r>
+        <w:t xml:space="preserve"> </w:t>
+      </w:r>
+      <w:r>
+        <w:t xml:space="preserve">(Evershed, 2008, p. 909)</w:t>
+      </w:r>
+      <w:r>
+        <w:t xml:space="preserve">.</w:t>
+      </w:r>
+    </w:p>
+    <w:p>
+      <w:pPr>
+        <w:pStyle w:val="BodyText"/>
+      </w:pPr>
+      <w:r>
+        <w:t xml:space="preserve">The results support part of our hypothesis that foreign influences had impacts on the emergence of social inequality in local indigenous society reflected by the degree of pottery standardization, however, stronger in the Chinese period instead of the European period originally thought to be. The hypothesis of emergence of social inequality based on the monopolies for long-distance trade brought by the Europeans was not fully supported. The nature and context of the interaction with the foreign presences might give an insight into the different degree of standardized pottery. Compared to other region in Taiwan, the European colonial control was weak in Yilan due to the relatively isolated location by mountains and the economic consideration of the Spanish and the Dutch who prefer northern Taiwan as trading base. Yilan could be seen as a place experienced indirect influences by the European trade network and their colonial activities in a pericolonial context</w:t>
+      </w:r>
+      <w:r>
+        <w:t xml:space="preserve"> </w:t>
+      </w:r>
+      <w:r>
+        <w:t xml:space="preserve">(cf. Acabado, 2017)</w:t>
+      </w:r>
+      <w:r>
+        <w:t xml:space="preserve">. On the contrary, the interaction between indigenous people and the Chinese in the 19th century was more intense and direct since those Chinese immigrants settled in Yilan and lived closely with indigenous societies. This direct influence is reflected by the archaeological evidence of large amount of Chinese porcelains and distinctive architectural bricks and tiles used by Chinese</w:t>
+      </w:r>
+      <w:r>
+        <w:t xml:space="preserve"> </w:t>
+      </w:r>
+      <w:r>
+        <w:t xml:space="preserve">(Hsieh, 2009)</w:t>
+      </w:r>
+      <w:r>
+        <w:t xml:space="preserve">. Also, the finding of adoption of coffin in mortuary practice that viewed as an ethnic symbol for Chinese was observed</w:t>
       </w:r>
       <w:r>
         <w:t xml:space="preserve"> </w:t>
@@ -5190,542 +5379,491 @@
         <w:t xml:space="preserve">(Chen, 2007)</w:t>
       </w:r>
       <w:r>
-        <w:t xml:space="preserve">, we examined the spatial distribution of pottery selected in this paper. The pottery distributed across the sampling area without any clusters could rule out the bias caused by the population dynamics.</w:t>
+        <w:t xml:space="preserve">.</w:t>
+      </w:r>
+    </w:p>
+    <w:p>
+      <w:pPr>
+        <w:pStyle w:val="BodyText"/>
+      </w:pPr>
+      <w:r>
+        <w:t xml:space="preserve">More standardized pottery shape without controlling the clay paste or technology suggests the shape as a preferred characteristic in pottery production during the Chinese period. However, the standardization is not reflected by most metric attributes. There is higher variation in thickness attributes compared to diameter attributes, indicating shape is the main attribute that presents homogeneity. In addition to the emergence of specialized groups indicative of changes in social organization, a further explanation could be that producing homogeneous pottery is an act of resistance to the Europeans intrusion and the the Chinese immigrants by emphasizing the practice of traditional pottery production. In a culture contact situation, social identity could be expressed through materials practices to show cultural homogeneous and distinction from other groups</w:t>
+      </w:r>
+      <w:r>
+        <w:t xml:space="preserve"> </w:t>
+      </w:r>
+      <w:r>
+        <w:t xml:space="preserve">(Voss, 2005)</w:t>
+      </w:r>
+      <w:r>
+        <w:t xml:space="preserve">. It is also important to recognize that social identity might be more complicated in a colonial context, not just a colonized–colonizer or local/foreign dichotomy</w:t>
+      </w:r>
+      <w:r>
+        <w:t xml:space="preserve"> </w:t>
+      </w:r>
+      <w:r>
+        <w:t xml:space="preserve">(Voss, 2008, 2005)</w:t>
+      </w:r>
+      <w:r>
+        <w:t xml:space="preserve">. The case study of Shamaoshan cemetery (3BC- 4AD) in Southwest China showing the process of incorporation of Southwest China into Han Empire involved a century of conflicts, resistance, and acceptance among social groups with different identity, especially in the historical context of Han immigrants</w:t>
+      </w:r>
+      <w:r>
+        <w:t xml:space="preserve"> </w:t>
+      </w:r>
+      <w:r>
+        <w:t xml:space="preserve">(Wu et al., 2019)</w:t>
+      </w:r>
+      <w:r>
+        <w:t xml:space="preserve">. At Kiwulan, the standardization of potter shape is significant in the 19th century when a a large number of Chinese immigrants migrated to Yilan. Shape can be viewed as a symbol as an expression the indigenous identity or social boundary because shape is the most obvious and visible trait compared with other features of pottery</w:t>
+      </w:r>
+      <w:r>
+        <w:t xml:space="preserve"> </w:t>
+      </w:r>
+      <w:r>
+        <w:t xml:space="preserve">(cf. Roux, 2015)</w:t>
+      </w:r>
+      <w:r>
+        <w:t xml:space="preserve">. Although there is an increase in number of imported ceramics over time and reached high quantity and diversity in the 19th century, the production of the local pottery continued and became more standardized. This might imply not only the utilitarian function, but an deliberate action to emphasize the pottery tradition as their cultural custom.</w:t>
       </w:r>
     </w:p>
     <w:p>
       <w:pPr>
         <w:pStyle w:val="Heading1"/>
       </w:pPr>
-      <w:bookmarkStart w:id="37" w:name="discussion"/>
-      <w:r>
-        <w:t xml:space="preserve">Discussion</w:t>
-      </w:r>
-      <w:bookmarkEnd w:id="37"/>
+      <w:bookmarkStart w:id="39" w:name="conclusion"/>
+      <w:r>
+        <w:t xml:space="preserve">Conclusion</w:t>
+      </w:r>
+      <w:bookmarkEnd w:id="39"/>
     </w:p>
     <w:p>
       <w:pPr>
         <w:pStyle w:val="FirstParagraph"/>
       </w:pPr>
       <w:r>
-        <w:t xml:space="preserve">Previous investigations at Kiwulan suggest an unequal distribution pattern of prestige goods, trade ornaments specifically, after the presence of the European that hints the emergence of social inequality. We examine the degree of the ceramic standardization to measure ceramic specialization that is usually associate with social differentiation, such as the elite control</w:t>
-      </w:r>
-      <w:r>
-        <w:t xml:space="preserve"> </w:t>
-      </w:r>
-      <w:r>
-        <w:t xml:space="preserve">(Costin, 2001; Junker, 1999)</w:t>
-      </w:r>
-      <w:r>
-        <w:t xml:space="preserve">. The results confirm that the differences in pottery shapes can be detected using EFA method, indicating the foreign influences on the indigenous society- the Europeans in the 17th century and the Chinese in the 19th century. The result of MANOVA shows there is significant difference in shapes between pre-European and Post-European period, and between the pre-European and the Chinese period. The average shape presents round body with wider rim and neck before the European contact, and turns to oval-shaped body with narrower rim and neck after the European presence and even more obvious during the Chinese contact period. In general, pottery shapes become shorter in hight over time that leads to oval-shaped body. For the standardization of pottery shape, the result of CV test indicates the significant differences between pre-European period and post-European period (P-value less than 0.05), and between Chinese contact and either pre-European or post-European (P-value less than 0.01). This suggests pottery shape becomes more homogeneous and standardized after foreign contacts with the European colonizer and even more with the Chinese immigrants. The compositional analysis shows clay pastes are similar, regardless of the increasing standardization of the pottery shape, reflecting the raw material sources remains unchanged. More standardized shape in the Chinese period might indicate the appearance of specialized group. To figure out whether this change is related to the function of pot, we made an attempt to conduct lipid analysis for potsherds samples to identify the source of residue absorbed into the fabric. However, we did not obtain useful results due to a low lipid yield, which might result from the thin and less porous fabric that offers limited spaces to protect organic molecules from microbiological degradation</w:t>
-      </w:r>
-      <w:r>
-        <w:t xml:space="preserve"> </w:t>
-      </w:r>
-      <w:r>
-        <w:t xml:space="preserve">(Evershed, 2008, p. 909)</w:t>
-      </w:r>
-      <w:r>
-        <w:t xml:space="preserve">.</w:t>
-      </w:r>
-    </w:p>
+        <w:t xml:space="preserve">This case study demonstrates the application of Elliptic Fourier analysis on ceramic shape to explore the emergence of ceramic specialization and the underlying mechanism indicative of foreign culture influences. Compared with the traditional linear measurement approach, geometric morphometrics methods especially EFA-based outline approach is more effective to detect shape variations for artifact shape without obvious landmarks. Here, EFA approach combined with a significance test for the equality of CVs for shape variables provides a robust way to identify and statistically assess the difference in shape standardization. Lower variation in ceramic shape was identified after the European presence and even much lower variation during the Chinese presence. The direct relationship between foreign influences and highly standardized ceramic shape was tested here on Kiwulan pottery. This finding helps to understand the cause and factor that would lead to the standardization of pottery production in a cross-cultural interaction context. This gave an insight into the discussion of ceramic specialization which is usually associated with the changes in social organization. The more homogeneous shape during the contact period without any changes in clay paste or producing technique suggests that shape standardization is an outcome resulted from an intentional act. The results here suggest an expression of social identity or showing cultural boundary in indigenous societies through visible variable when encountering foreign intrusion. The analysis allows comparisons between sites with a similar historical trajectory in a pericolonial context. Our case study includes an openly available pipeline suitable for other assemblages, ensuring reproducibility and expanding the use of shape-based quantitative methods to questions about craft specialization and standardization in prehistoric technologies.</w:t>
+      </w:r>
+    </w:p>
+    <w:p>
+      <w:pPr>
+        <w:pStyle w:val="Heading1"/>
+      </w:pPr>
+      <w:bookmarkStart w:id="40" w:name="acknowledgements"/>
+      <w:r>
+        <w:t xml:space="preserve">Acknowledgements</w:t>
+      </w:r>
+      <w:bookmarkEnd w:id="40"/>
+    </w:p>
+    <w:p>
+      <w:pPr>
+        <w:pStyle w:val="FirstParagraph"/>
+      </w:pPr>
+      <w:r>
+        <w:t xml:space="preserve">We would like to thank the Yilan County Cultural Affairs Bureau in Taiwan for permitting access to the pottery used in this study and providing the shape images. We thank Dr. Wen-Shan Chen in the Department of Geosciences, National Taiwan University for his invaluable guidance of petrographic analysis at his lab. This research used statistical consulting resources provided by the Center for Statistics and the Social Sciences, University of Washington.</w:t>
+      </w:r>
+    </w:p>
+    <w:p>
+      <w:pPr>
+        <w:pStyle w:val="Heading5"/>
+      </w:pPr>
+      <w:bookmarkStart w:id="41" w:name="pagebreak"/>
+      <w:r>
+        <w:t xml:space="preserve">pagebreak</w:t>
+      </w:r>
+      <w:bookmarkEnd w:id="41"/>
+    </w:p>
+    <w:p>
+      <w:pPr>
+        <w:pStyle w:val="Heading1"/>
+      </w:pPr>
+      <w:bookmarkStart w:id="42" w:name="references"/>
+      <w:r>
+        <w:t xml:space="preserve">References</w:t>
+      </w:r>
+      <w:bookmarkEnd w:id="42"/>
+    </w:p>
+    <w:bookmarkStart w:id="112" w:name="refs"/>
+    <w:bookmarkStart w:id="43" w:name="ref-Acabado2017"/>
+    <w:p>
+      <w:pPr>
+        <w:pStyle w:val="FirstParagraph"/>
+      </w:pPr>
+      <w:r>
+        <w:t xml:space="preserve">Acabado, S., 2017. The archaeology of pericolonialism: Responses of the “unconquered” to spanish conquest and colonialism in ifugao, philippines. International Journal of Historical Archaeology 21, 1–26.</w:t>
+      </w:r>
+    </w:p>
+    <w:bookmarkEnd w:id="43"/>
+    <w:bookmarkStart w:id="44" w:name="ref-Acabado2018"/>
     <w:p>
       <w:pPr>
         <w:pStyle w:val="BodyText"/>
       </w:pPr>
       <w:r>
-        <w:t xml:space="preserve">The results support part of our hypothesis that foreign influences had impacts on the emergence of social inequality in local indigenous society reflected by the degree of pottery standardization, however, stronger in the Chinese period instead of the European period originally thought to be. The hypothesis of emergence of social inequality based on the monopolies for long-distance trade brought by the Europeans was not fully supported. The nature and context of the interaction with the foreign presences might give an insight into the different degree of standardized pottery. Compared to other region in Taiwan, the European colonial control was weak in Yilan due to the relatively isolated location by mountains and the economic consideration of the Spanish and the Dutch who prefer northern Taiwan as trading base. Yilan could be seen as a place experienced indirect influences by the European trade network and their colonial activities in a pericolonial context</w:t>
-      </w:r>
-      <w:r>
-        <w:t xml:space="preserve"> </w:t>
-      </w:r>
-      <w:r>
-        <w:t xml:space="preserve">(cf. Acabado, 2017)</w:t>
-      </w:r>
-      <w:r>
-        <w:t xml:space="preserve">. On the contrary, the interaction between indigenous people and the Chinese in the 19th century was more intense and direct since those Chinese immigrants settled in Yilan and lived closely with indigenous societies. This direct influence is reflected by the archaeological evidence of large amount of Chinese porcelains and distinctive architectural bricks and tiles used by Chinese</w:t>
-      </w:r>
-      <w:r>
-        <w:t xml:space="preserve"> </w:t>
-      </w:r>
-      <w:r>
-        <w:t xml:space="preserve">(Hsieh, 2009)</w:t>
-      </w:r>
-      <w:r>
-        <w:t xml:space="preserve">. Also, the finding of adoption of coffin in mortuary practice that viewed as an ethnic symbol for Chinese was observed</w:t>
-      </w:r>
-      <w:r>
-        <w:t xml:space="preserve"> </w:t>
-      </w:r>
-      <w:r>
-        <w:t xml:space="preserve">(Chen, 2007)</w:t>
-      </w:r>
-      <w:r>
-        <w:t xml:space="preserve">.</w:t>
-      </w:r>
-    </w:p>
+        <w:t xml:space="preserve">Acabado, S., Barretto-Tesoro, G., Amano, N., 2018. Status differentiation, agricultural intensification, and pottery production in precapitalist kiyyangan, ifugao, philippines. Archaeological Research in Asia 15, 55–69.</w:t>
+      </w:r>
+    </w:p>
+    <w:bookmarkEnd w:id="44"/>
+    <w:bookmarkStart w:id="45" w:name="ref-Adams2004"/>
     <w:p>
       <w:pPr>
         <w:pStyle w:val="BodyText"/>
       </w:pPr>
       <w:r>
-        <w:t xml:space="preserve">More standardized pottery shape without controlling the clay paste or technology suggests the shape as a preferred characteristic in pottery production during the Chinese period. However, the standardization is not reflected by most metric attributes. There is higher variation in thickness attributes compared to diameter attributes, indicating shape is the main attribute that presents homogeneity. In addition to the emergence of specialized groups indicative of changes in social organization, a further explanation could be that producing homogeneous pottery is an act of resistance to the Europeans intrusion and the the Chinese immigrants by emphasizing the practice of traditional pottery production. In a culture contact situation, social identity could be expressed through materials practices to show cultural homogeneous and distinction from other groups</w:t>
-      </w:r>
-      <w:r>
-        <w:t xml:space="preserve"> </w:t>
-      </w:r>
-      <w:r>
-        <w:t xml:space="preserve">(Voss, 2005)</w:t>
-      </w:r>
-      <w:r>
-        <w:t xml:space="preserve">. It is also important to recognize that social identity might be more complicated in a colonial context, not just a colonized–colonizer or local/foreign dichotomy</w:t>
-      </w:r>
-      <w:r>
-        <w:t xml:space="preserve"> </w:t>
-      </w:r>
-      <w:r>
-        <w:t xml:space="preserve">(Voss, 2008, 2005)</w:t>
-      </w:r>
-      <w:r>
-        <w:t xml:space="preserve">. The case study of Shamaoshan cemetery (3BC- 4AD) in Southwest China showing the process of incorporation of Southwest China into Han Empire involved a century of conflicts, resistance, and acceptance among social groups with different identity, especially in the historical context of Han immigrants</w:t>
-      </w:r>
-      <w:r>
-        <w:t xml:space="preserve"> </w:t>
-      </w:r>
-      <w:r>
-        <w:t xml:space="preserve">(Wu et al., 2019)</w:t>
-      </w:r>
-      <w:r>
-        <w:t xml:space="preserve">. At Kiwulan, the standardization of potter shape is significant in the 19th century when a a large number of Chinese immigrants migrated to Yilan. Shape can be viewed as a symbol as an expression the indigenous identity or social boundary because shape is the most obvious and visible trait compared with other features of pottery</w:t>
-      </w:r>
-      <w:r>
-        <w:t xml:space="preserve"> </w:t>
-      </w:r>
-      <w:r>
-        <w:t xml:space="preserve">(cf. Roux, 2015)</w:t>
-      </w:r>
-      <w:r>
-        <w:t xml:space="preserve">. Although there is an increase in number of imported ceramics over time and reached high quantity and diversity in the 19th century, the production of the local pottery continued and became more standardized. This might imply not only the utilitarian function, but an deliberate action to emphasize the pottery tradition as their cultural custom.</w:t>
-      </w:r>
-    </w:p>
-    <w:p>
-      <w:pPr>
-        <w:pStyle w:val="Heading1"/>
-      </w:pPr>
-      <w:bookmarkStart w:id="38" w:name="conclusion"/>
-      <w:r>
-        <w:t xml:space="preserve">Conclusion</w:t>
-      </w:r>
-      <w:bookmarkEnd w:id="38"/>
-    </w:p>
-    <w:p>
-      <w:pPr>
-        <w:pStyle w:val="FirstParagraph"/>
-      </w:pPr>
-      <w:r>
-        <w:t xml:space="preserve">This case study demonstrates the application of Elliptic Fourier analysis on ceramic shape to explore the emergence of ceramic specialization and the underlying mechanism indicative of foreign culture influences. Compared with the traditional linear measurement approach, geometric morphometrics methods especially EFA-based outline approach is more effective to detect shape variations for artifact shape without obvious landmarks. Here, EFA approach combined with a significance test for the equality of CVs for shape variables provides a robust way to identify and statistically assess the difference in shape standardization. Lower variation in ceramic shape was identified after the European presence and even much lower variation during the Chinese presence. The direct relationship between foreign influences and highly standardized ceramic shape was tested here on Kiwulan pottery. This finding helps to understand the cause and factor that would lead to the standardization of pottery production in a cross-cultural interaction context. This gave an insight into the discussion of ceramic specialization which is usually associated with the changes in social organization. The more homogeneous shape during the contact period without any changes in clay paste or producing technique suggests that shape standardization is an outcome resulted from an intentional act. The results here suggest an expression of social identity or showing cultural boundary in indigenous societies through visible variable when encountering foreign intrusion. The analysis allows comparisons between sites with a similar historical trajectory in a pericolonial context. Our case study includes an openly available pipeline suitable for other assemblages, ensuring reproducibility and expanding the use of shape-based quantitative methods to questions about craft specialization and standardization in prehistoric technologies.</w:t>
-      </w:r>
-    </w:p>
-    <w:p>
-      <w:pPr>
-        <w:pStyle w:val="Heading1"/>
-      </w:pPr>
-      <w:bookmarkStart w:id="39" w:name="acknowledgements"/>
-      <w:r>
-        <w:t xml:space="preserve">Acknowledgements</w:t>
-      </w:r>
-      <w:bookmarkEnd w:id="39"/>
-    </w:p>
-    <w:p>
-      <w:pPr>
-        <w:pStyle w:val="FirstParagraph"/>
-      </w:pPr>
-      <w:r>
-        <w:t xml:space="preserve">We would like to thank the Yilan County Cultural Affairs Bureau in Taiwan for permitting access to the pottery used in this study and providing the shape images. We thank Dr. Wen-Shan Chen in the Department of Geosciences, National Taiwan University for his invaluable guidance of petrographic analysis at his lab. This research used statistical consulting resources provided by the Center for Statistics and the Social Sciences, University of Washington.</w:t>
-      </w:r>
-    </w:p>
-    <w:p>
-      <w:pPr>
-        <w:pStyle w:val="Heading5"/>
-      </w:pPr>
-      <w:bookmarkStart w:id="40" w:name="pagebreak"/>
-      <w:r>
-        <w:t xml:space="preserve">pagebreak</w:t>
-      </w:r>
-      <w:bookmarkEnd w:id="40"/>
-    </w:p>
-    <w:p>
-      <w:pPr>
-        <w:pStyle w:val="Heading1"/>
-      </w:pPr>
-      <w:bookmarkStart w:id="41" w:name="references"/>
-      <w:r>
-        <w:t xml:space="preserve">References</w:t>
-      </w:r>
-      <w:bookmarkEnd w:id="41"/>
-    </w:p>
-    <w:bookmarkStart w:id="108" w:name="refs"/>
-    <w:bookmarkStart w:id="42" w:name="ref-Acabado2017"/>
-    <w:p>
-      <w:pPr>
-        <w:pStyle w:val="FirstParagraph"/>
-      </w:pPr>
-      <w:r>
-        <w:t xml:space="preserve">Acabado, S., 2017. The archaeology of pericolonialism: Responses of the “unconquered” to spanish conquest and colonialism in ifugao, philippines. International Journal of Historical Archaeology 21, 1–26.</w:t>
-      </w:r>
-    </w:p>
-    <w:bookmarkEnd w:id="42"/>
-    <w:bookmarkStart w:id="43" w:name="ref-Acabado2018"/>
+        <w:t xml:space="preserve">Adams, D.C., Rohlf, F.J., Slice, D.E., 2004. Geometric morphometrics: Ten years of progress following the “revolution”. Italian Journal of Zoology 71, 5–16.</w:t>
+      </w:r>
+    </w:p>
+    <w:bookmarkEnd w:id="45"/>
+    <w:bookmarkStart w:id="46" w:name="ref-Alizadeh2018"/>
     <w:p>
       <w:pPr>
         <w:pStyle w:val="BodyText"/>
       </w:pPr>
       <w:r>
-        <w:t xml:space="preserve">Acabado, S., Barretto-Tesoro, G., Amano, N., 2018. Status differentiation, agricultural intensification, and pottery production in precapitalist kiyyangan, ifugao, philippines. Archaeological Research in Asia 15, 55–69.</w:t>
-      </w:r>
-    </w:p>
-    <w:bookmarkEnd w:id="43"/>
-    <w:bookmarkStart w:id="44" w:name="ref-Adams2004"/>
+        <w:t xml:space="preserve">Alizadeh, K., Samei, S., Mohammadkhani, K., Heidari, R., Tykot, R.H., 2018. Craft production at köhne shahar, a kura-araxes settlement in iranian azerbaijan. Journal of Anthropological Archaeology 51, 127–143.</w:t>
+      </w:r>
+    </w:p>
+    <w:bookmarkEnd w:id="46"/>
+    <w:bookmarkStart w:id="47" w:name="ref-Andrade2007"/>
     <w:p>
       <w:pPr>
         <w:pStyle w:val="BodyText"/>
       </w:pPr>
       <w:r>
-        <w:t xml:space="preserve">Adams, D.C., Rohlf, F.J., Slice, D.E., 2004. Geometric morphometrics: Ten years of progress following the “revolution”. Italian Journal of Zoology 71, 5–16.</w:t>
-      </w:r>
-    </w:p>
-    <w:bookmarkEnd w:id="44"/>
-    <w:bookmarkStart w:id="45" w:name="ref-Alizadeh2018"/>
+        <w:t xml:space="preserve">Andrade, T., 2007. How Taiwan became chinese : Dutch, spanish, and han colonization in the seventeenth century. Columbia University Press, New York.</w:t>
+      </w:r>
+    </w:p>
+    <w:bookmarkEnd w:id="47"/>
+    <w:bookmarkStart w:id="48" w:name="ref-Arnold2000"/>
     <w:p>
       <w:pPr>
         <w:pStyle w:val="BodyText"/>
       </w:pPr>
       <w:r>
-        <w:t xml:space="preserve">Alizadeh, K., Samei, S., Mohammadkhani, K., Heidari, R., Tykot, R.H., 2018. Craft production at köhne shahar, a kura-araxes settlement in iranian azerbaijan. Journal of Anthropological Archaeology 51, 127–143.</w:t>
-      </w:r>
-    </w:p>
-    <w:bookmarkEnd w:id="45"/>
-    <w:bookmarkStart w:id="46" w:name="ref-Andrade2007"/>
+        <w:t xml:space="preserve">Arnold, D.E., 2000. Does the standardization of ceramic pastes really mean specialization? Journal of Archaeological Method and Theory 7, 333–375.</w:t>
+      </w:r>
+    </w:p>
+    <w:bookmarkEnd w:id="48"/>
+    <w:bookmarkStart w:id="49" w:name="ref-Arnold1994"/>
     <w:p>
       <w:pPr>
         <w:pStyle w:val="BodyText"/>
       </w:pPr>
       <w:r>
-        <w:t xml:space="preserve">Andrade, T., 2007. How Taiwan became chinese : Dutch, spanish, and han colonization in the seventeenth century. Columbia University Press, New York.</w:t>
-      </w:r>
-    </w:p>
-    <w:bookmarkEnd w:id="46"/>
-    <w:bookmarkStart w:id="47" w:name="ref-Arnold2000"/>
+        <w:t xml:space="preserve">Arnold, J.E., Munns, A., 1994. Independent or attached specialization: The organization of shell bead production in california. Journal of Field Archaeology 21, 473–489.</w:t>
+      </w:r>
+    </w:p>
+    <w:bookmarkEnd w:id="49"/>
+    <w:bookmarkStart w:id="50" w:name="ref-Birch2019"/>
     <w:p>
       <w:pPr>
         <w:pStyle w:val="BodyText"/>
       </w:pPr>
       <w:r>
-        <w:t xml:space="preserve">Arnold, D.E., 2000. Does the standardization of ceramic pastes really mean specialization? Journal of Archaeological Method and Theory 7, 333–375.</w:t>
-      </w:r>
-    </w:p>
-    <w:bookmarkEnd w:id="47"/>
-    <w:bookmarkStart w:id="48" w:name="ref-Arnold1994"/>
+        <w:t xml:space="preserve">Birch, T., Martinón-Torres, M., 2019. Shape as a measure of weapon standardisation: From metric to geometric morphometric analysis of the iron age ‘havor’lance from southern scandinavia. Journal of Archaeological Science 101, 34–51.</w:t>
+      </w:r>
+    </w:p>
+    <w:bookmarkEnd w:id="50"/>
+    <w:bookmarkStart w:id="51" w:name="ref-Blackman1993"/>
     <w:p>
       <w:pPr>
         <w:pStyle w:val="BodyText"/>
       </w:pPr>
       <w:r>
-        <w:t xml:space="preserve">Arnold, J.E., Munns, A., 1994. Independent or attached specialization: The organization of shell bead production in california. Journal of Field Archaeology 21, 473–489.</w:t>
-      </w:r>
-    </w:p>
-    <w:bookmarkEnd w:id="48"/>
-    <w:bookmarkStart w:id="49" w:name="ref-Birch2019"/>
+        <w:t xml:space="preserve">Blackman, M.J., Stein, G.J., Vandiver, P.B., 1993. The standardization hypothesis and ceramic mass production: Technological, compositional, and metric indices of craft specialization at tell leilan, Syria. American Antiquity 58, 60–80.</w:t>
+      </w:r>
+    </w:p>
+    <w:bookmarkEnd w:id="51"/>
+    <w:bookmarkStart w:id="52" w:name="ref-Boness2015"/>
     <w:p>
       <w:pPr>
         <w:pStyle w:val="BodyText"/>
       </w:pPr>
       <w:r>
-        <w:t xml:space="preserve">Birch, T., Martinón-Torres, M., 2019. Shape as a measure of weapon standardisation: From metric to geometric morphometric analysis of the iron age ‘havor’lance from southern scandinavia. Journal of Archaeological Science 101, 34–51.</w:t>
-      </w:r>
-    </w:p>
-    <w:bookmarkEnd w:id="49"/>
-    <w:bookmarkStart w:id="50" w:name="ref-Blackman1993"/>
+        <w:t xml:space="preserve">Boness, D., Clarke, J., Goren, Y., 2015. Ceramic neolithic pottery in cyprus—origin, technology and possible implications for social structure and identity. Levant 47, 233–254.</w:t>
+      </w:r>
+    </w:p>
+    <w:bookmarkEnd w:id="52"/>
+    <w:bookmarkStart w:id="53" w:name="ref-Bonhomme2014"/>
     <w:p>
       <w:pPr>
         <w:pStyle w:val="BodyText"/>
       </w:pPr>
       <w:r>
-        <w:t xml:space="preserve">Blackman, M.J., Stein, G.J., Vandiver, P.B., 1993. The standardization hypothesis and ceramic mass production: Technological, compositional, and metric indices of craft specialization at tell leilan, Syria. American Antiquity 58, 60–80.</w:t>
-      </w:r>
-    </w:p>
-    <w:bookmarkEnd w:id="50"/>
-    <w:bookmarkStart w:id="51" w:name="ref-Boness2015"/>
+        <w:t xml:space="preserve">Bonhomme, V., Picq, S., Gaucherel, C., Claude, J., others, 2014. Momocs: Outline analysis using r. Journal of Statistical Software 56, 1–24.</w:t>
+      </w:r>
+    </w:p>
+    <w:bookmarkEnd w:id="53"/>
+    <w:bookmarkStart w:id="54" w:name="ref-Bookstein1997"/>
     <w:p>
       <w:pPr>
         <w:pStyle w:val="BodyText"/>
       </w:pPr>
       <w:r>
-        <w:t xml:space="preserve">Boness, D., Clarke, J., Goren, Y., 2015. Ceramic neolithic pottery in cyprus—origin, technology and possible implications for social structure and identity. Levant 47, 233–254.</w:t>
-      </w:r>
-    </w:p>
-    <w:bookmarkEnd w:id="51"/>
-    <w:bookmarkStart w:id="52" w:name="ref-Bonhomme2014"/>
+        <w:t xml:space="preserve">Bookstein, F.L., 1997. Landmark methods for forms without landmarks: Morphometrics of group differences in outline shape. Medical image analysis 1, 225–243.</w:t>
+      </w:r>
+    </w:p>
+    <w:bookmarkEnd w:id="54"/>
+    <w:bookmarkStart w:id="55" w:name="ref-Bookstein1991"/>
     <w:p>
       <w:pPr>
         <w:pStyle w:val="BodyText"/>
       </w:pPr>
       <w:r>
-        <w:t xml:space="preserve">Bonhomme, V., Picq, S., Gaucherel, C., Claude, J., others, 2014. Momocs: Outline analysis using r. Journal of Statistical Software 56, 1–24.</w:t>
-      </w:r>
-    </w:p>
-    <w:bookmarkEnd w:id="52"/>
-    <w:bookmarkStart w:id="53" w:name="ref-Bookstein1997"/>
+        <w:t xml:space="preserve">Bookstein, F.L., 1991. Morphometric tools for landmark data: Geometry and biology. Cambridge University Press.</w:t>
+      </w:r>
+    </w:p>
+    <w:bookmarkEnd w:id="55"/>
+    <w:bookmarkStart w:id="56" w:name="ref-Buchanan2019"/>
     <w:p>
       <w:pPr>
         <w:pStyle w:val="BodyText"/>
       </w:pPr>
       <w:r>
-        <w:t xml:space="preserve">Bookstein, F.L., 1997. Landmark methods for forms without landmarks: Morphometrics of group differences in outline shape. Medical image analysis 1, 225–243.</w:t>
-      </w:r>
-    </w:p>
-    <w:bookmarkEnd w:id="53"/>
-    <w:bookmarkStart w:id="54" w:name="ref-Bookstein1991"/>
+        <w:t xml:space="preserve">Buchanan, B., Collard, M., O’Brien, M.J., 2019. Geometric morphometric analyses support incorporating the goshen point type into plainview. American Antiquity 1–11.</w:t>
+      </w:r>
+    </w:p>
+    <w:bookmarkEnd w:id="56"/>
+    <w:bookmarkStart w:id="57" w:name="ref-Cardillo2010"/>
     <w:p>
       <w:pPr>
         <w:pStyle w:val="BodyText"/>
       </w:pPr>
       <w:r>
-        <w:t xml:space="preserve">Bookstein, F.L., 1991. Morphometric tools for landmark data: Geometry and biology. Cambridge University Press.</w:t>
-      </w:r>
-    </w:p>
-    <w:bookmarkEnd w:id="54"/>
-    <w:bookmarkStart w:id="55" w:name="ref-Buchanan2019"/>
+        <w:t xml:space="preserve">Cardillo, M., 2010. Some applications of geometric morphometrics to archaeology, in: Elewa, A.M.T. (Ed.), Morphometrics for Nonmorphometricians. Springer, pp. 325–341.</w:t>
+      </w:r>
+    </w:p>
+    <w:bookmarkEnd w:id="57"/>
+    <w:bookmarkStart w:id="58" w:name="ref-Chen2016"/>
     <w:p>
       <w:pPr>
         <w:pStyle w:val="BodyText"/>
       </w:pPr>
       <w:r>
-        <w:t xml:space="preserve">Buchanan, B., Collard, M., O’Brien, M.J., 2019. Geometric morphometric analyses support incorporating the goshen point type into plainview. American Antiquity 1–11.</w:t>
-      </w:r>
-    </w:p>
-    <w:bookmarkEnd w:id="55"/>
-    <w:bookmarkStart w:id="56" w:name="ref-Cardillo2010"/>
+        <w:t xml:space="preserve">Chen, W.-S., 2016. Tai wan di zhi gai lun [an introduction to the geology of taiwan]. Geological Society Located in Taipei.</w:t>
+      </w:r>
+    </w:p>
+    <w:bookmarkEnd w:id="58"/>
+    <w:bookmarkStart w:id="59" w:name="ref-Chen2007"/>
     <w:p>
       <w:pPr>
         <w:pStyle w:val="BodyText"/>
       </w:pPr>
       <w:r>
-        <w:t xml:space="preserve">Cardillo, M., 2010. Some applications of geometric morphometrics to archaeology, in: Elewa, A.M.T. (Ed.), Morphometrics for Nonmorphometricians. Springer, pp. 325–341.</w:t>
-      </w:r>
-    </w:p>
-    <w:bookmarkEnd w:id="56"/>
-    <w:bookmarkStart w:id="57" w:name="ref-Chen2016"/>
+        <w:t xml:space="preserve">Chen, Y.-p., 2007. Qi wu lan yi zhi qiang jiu fa jue bao gao [report on the archaeological excavations at ki-wu-lan site]. Lanyang museum, Yilan, Taiwan.</w:t>
+      </w:r>
+    </w:p>
+    <w:bookmarkEnd w:id="59"/>
+    <w:bookmarkStart w:id="60" w:name="ref-Claude2008"/>
     <w:p>
       <w:pPr>
         <w:pStyle w:val="BodyText"/>
       </w:pPr>
       <w:r>
-        <w:t xml:space="preserve">Chen, W.-S., 2016. Tai wan di zhi gai lun [an introduction to the geology of taiwan]. Geological Society Located in Taipei.</w:t>
-      </w:r>
-    </w:p>
-    <w:bookmarkEnd w:id="57"/>
-    <w:bookmarkStart w:id="58" w:name="ref-Chen2007"/>
+        <w:t xml:space="preserve">Claude, J., 2008. Morphometrics with r. Springer Science &amp; Business Media.</w:t>
+      </w:r>
+    </w:p>
+    <w:bookmarkEnd w:id="60"/>
+    <w:bookmarkStart w:id="61" w:name="ref-Costin2001"/>
     <w:p>
       <w:pPr>
         <w:pStyle w:val="BodyText"/>
       </w:pPr>
       <w:r>
-        <w:t xml:space="preserve">Chen, Y.-p., 2007. Qi wu lan yi zhi qiang jiu fa jue bao gao [report on the archaeological excavations at ki-wu-lan site]. Lanyang museum, Yilan, Taiwan.</w:t>
-      </w:r>
-    </w:p>
-    <w:bookmarkEnd w:id="58"/>
-    <w:bookmarkStart w:id="59" w:name="ref-Claude2008"/>
+        <w:t xml:space="preserve">Costin, C.L., 2001. Craft production systems, in: Archaeology at the Millennium. Springer, pp. 273–327.</w:t>
+      </w:r>
+    </w:p>
+    <w:bookmarkEnd w:id="61"/>
+    <w:bookmarkStart w:id="62" w:name="ref-Costin1991"/>
     <w:p>
       <w:pPr>
         <w:pStyle w:val="BodyText"/>
       </w:pPr>
       <w:r>
-        <w:t xml:space="preserve">Claude, J., 2008. Morphometrics with r. Springer Science &amp; Business Media.</w:t>
-      </w:r>
-    </w:p>
-    <w:bookmarkEnd w:id="59"/>
-    <w:bookmarkStart w:id="60" w:name="ref-Costin2001"/>
+        <w:t xml:space="preserve">Costin, C.L., 1991. Craft specialization: Issues in defining, documenting, and explaining the organization of production. Archaeological method and theory 1–56.</w:t>
+      </w:r>
+    </w:p>
+    <w:bookmarkEnd w:id="62"/>
+    <w:bookmarkStart w:id="63" w:name="ref-Dietler2015"/>
     <w:p>
       <w:pPr>
         <w:pStyle w:val="BodyText"/>
       </w:pPr>
       <w:r>
-        <w:t xml:space="preserve">Costin, C.L., 2001. Craft production systems, in: Archaeology at the Millennium. Springer, pp. 273–327.</w:t>
-      </w:r>
-    </w:p>
-    <w:bookmarkEnd w:id="60"/>
-    <w:bookmarkStart w:id="61" w:name="ref-Costin1991"/>
+        <w:t xml:space="preserve">Dietler, M., 2015. Archaeologies of colonialism: Consumption, entanglement, and violence in ancient mediterranean france. Univ of California Press.</w:t>
+      </w:r>
+    </w:p>
+    <w:bookmarkEnd w:id="63"/>
+    <w:bookmarkStart w:id="64" w:name="ref-Dietler2005"/>
     <w:p>
       <w:pPr>
         <w:pStyle w:val="BodyText"/>
       </w:pPr>
       <w:r>
-        <w:t xml:space="preserve">Costin, C.L., 1991. Craft specialization: Issues in defining, documenting, and explaining the organization of production. Archaeological method and theory 1–56.</w:t>
-      </w:r>
-    </w:p>
-    <w:bookmarkEnd w:id="61"/>
-    <w:bookmarkStart w:id="62" w:name="ref-Dietler2015"/>
+        <w:t xml:space="preserve">Dietler, M., 2005. The archaeology of colonization and the colonization of archaeology: Theoretical challenges from an ancient mediterranean colonial encounter, in: Stein, G. (Ed.), The Archaeology of Colonial Encounters: Comparative Perspectives. NM: Sch. Am. Res. Press, Santa Fe, pp. 33–68.</w:t>
+      </w:r>
+    </w:p>
+    <w:bookmarkEnd w:id="64"/>
+    <w:bookmarkStart w:id="65" w:name="ref-Dietler1997"/>
     <w:p>
       <w:pPr>
         <w:pStyle w:val="BodyText"/>
       </w:pPr>
       <w:r>
-        <w:t xml:space="preserve">Dietler, M., 2015. Archaeologies of colonialism: Consumption, entanglement, and violence in ancient mediterranean france. Univ of California Press.</w:t>
-      </w:r>
-    </w:p>
-    <w:bookmarkEnd w:id="62"/>
-    <w:bookmarkStart w:id="63" w:name="ref-Dietler2005"/>
+        <w:t xml:space="preserve">Dietler, M., 1997. The iron age in mediterranean france: Colonial encounters, entanglements, and transformations. Journal of World Prehistory 11, 269–358.</w:t>
+      </w:r>
+    </w:p>
+    <w:bookmarkEnd w:id="65"/>
+    <w:bookmarkStart w:id="66" w:name="ref-Eerkens2001"/>
     <w:p>
       <w:pPr>
         <w:pStyle w:val="BodyText"/>
       </w:pPr>
       <w:r>
-        <w:t xml:space="preserve">Dietler, M., 2005. The archaeology of colonization and the colonization of archaeology: Theoretical challenges from an ancient mediterranean colonial encounter, in: Stein, G. (Ed.), The Archaeology of Colonial Encounters: Comparative Perspectives. NM: Sch. Am. Res. Press, Santa Fe, pp. 33–68.</w:t>
-      </w:r>
-    </w:p>
-    <w:bookmarkEnd w:id="63"/>
-    <w:bookmarkStart w:id="64" w:name="ref-Dietler1997"/>
+        <w:t xml:space="preserve">Eerkens, J.W., Bettinger, R.L., 2001. Techniques for assessing standardization in artifact assemblages: Can we scale material variability? American Antiquity 66, 493–504.</w:t>
+      </w:r>
+    </w:p>
+    <w:bookmarkEnd w:id="66"/>
+    <w:bookmarkStart w:id="67" w:name="ref-Evershed2008"/>
     <w:p>
       <w:pPr>
         <w:pStyle w:val="BodyText"/>
       </w:pPr>
       <w:r>
-        <w:t xml:space="preserve">Dietler, M., 1997. The iron age in mediterranean france: Colonial encounters, entanglements, and transformations. Journal of World Prehistory 11, 269–358.</w:t>
-      </w:r>
-    </w:p>
-    <w:bookmarkEnd w:id="64"/>
-    <w:bookmarkStart w:id="65" w:name="ref-Eerkens2001"/>
+        <w:t xml:space="preserve">Evershed, R.P., 2008. Organic residue analysis in archaeology: The archaeological biomarker revolution. Archaeometry 50, 895–924.</w:t>
+      </w:r>
+    </w:p>
+    <w:bookmarkEnd w:id="67"/>
+    <w:bookmarkStart w:id="68" w:name="ref-Feinman2000"/>
     <w:p>
       <w:pPr>
         <w:pStyle w:val="BodyText"/>
       </w:pPr>
       <w:r>
-        <w:t xml:space="preserve">Eerkens, J.W., Bettinger, R.L., 2001. Techniques for assessing standardization in artifact assemblages: Can we scale material variability? American Antiquity 66, 493–504.</w:t>
-      </w:r>
-    </w:p>
-    <w:bookmarkEnd w:id="65"/>
-    <w:bookmarkStart w:id="66" w:name="ref-Evershed2008"/>
+        <w:t xml:space="preserve">Feinman, G.M., 2000. Corporate/network: New perspectives on models of political action and the puebloan southwest. Social Theory in Archaeology, University of Utah Press, Salt Lake City 31–51.</w:t>
+      </w:r>
+    </w:p>
+    <w:bookmarkEnd w:id="68"/>
+    <w:bookmarkStart w:id="69" w:name="ref-Feltz1996"/>
     <w:p>
       <w:pPr>
         <w:pStyle w:val="BodyText"/>
       </w:pPr>
       <w:r>
-        <w:t xml:space="preserve">Evershed, R.P., 2008. Organic residue analysis in archaeology: The archaeological biomarker revolution. Archaeometry 50, 895–924.</w:t>
-      </w:r>
-    </w:p>
-    <w:bookmarkEnd w:id="66"/>
-    <w:bookmarkStart w:id="67" w:name="ref-Feinman2000"/>
+        <w:t xml:space="preserve">Feltz, C.J., Miller, G.E., 1996. An asymptotic test for the equality of coefficients of variation from k populations. Statistics in medicine 15, 647–658.</w:t>
+      </w:r>
+    </w:p>
+    <w:bookmarkEnd w:id="69"/>
+    <w:bookmarkStart w:id="70" w:name="ref-Fox2015"/>
     <w:p>
       <w:pPr>
         <w:pStyle w:val="BodyText"/>
       </w:pPr>
       <w:r>
-        <w:t xml:space="preserve">Feinman, G.M., 2000. Corporate/network: New perspectives on models of political action and the puebloan southwest. Social Theory in Archaeology, University of Utah Press, Salt Lake City 31–51.</w:t>
-      </w:r>
-    </w:p>
-    <w:bookmarkEnd w:id="67"/>
-    <w:bookmarkStart w:id="68" w:name="ref-Fox2015"/>
+        <w:t xml:space="preserve">Fox, A.N., 2015. A study of late woodland projectile point typology in new york using elliptical fourier outline analysis. Journal of Archaeological Science: Reports 4, 501–509.</w:t>
+      </w:r>
+    </w:p>
+    <w:bookmarkEnd w:id="70"/>
+    <w:bookmarkStart w:id="71" w:name="ref-Given2004"/>
     <w:p>
       <w:pPr>
         <w:pStyle w:val="BodyText"/>
       </w:pPr>
       <w:r>
-        <w:t xml:space="preserve">Fox, A.N., 2015. A study of late woodland projectile point typology in new york using elliptical fourier outline analysis. Journal of Archaeological Science: Reports 4, 501–509.</w:t>
-      </w:r>
-    </w:p>
-    <w:bookmarkEnd w:id="68"/>
-    <w:bookmarkStart w:id="69" w:name="ref-Given2004"/>
+        <w:t xml:space="preserve">Given, M., 2004. The archaeology of the colonized. Routledge, London; New York.</w:t>
+      </w:r>
+    </w:p>
+    <w:bookmarkEnd w:id="71"/>
+    <w:bookmarkStart w:id="72" w:name="ref-Gunz2013"/>
     <w:p>
       <w:pPr>
         <w:pStyle w:val="BodyText"/>
       </w:pPr>
       <w:r>
-        <w:t xml:space="preserve">Given, M., 2004. The archaeology of the colonized. Routledge, London; New York.</w:t>
-      </w:r>
-    </w:p>
-    <w:bookmarkEnd w:id="69"/>
-    <w:bookmarkStart w:id="70" w:name="ref-Gunz2013"/>
+        <w:t xml:space="preserve">Gunz, P., Mitteroecker, P., 2013. Semilandmarks: A method for quantifying curves and surfaces. Hystrix, the Italian Journal of Mammalogy 24, 103–109.</w:t>
+      </w:r>
+    </w:p>
+    <w:bookmarkEnd w:id="72"/>
+    <w:bookmarkStart w:id="73" w:name="ref-Haruda2019"/>
     <w:p>
       <w:pPr>
         <w:pStyle w:val="BodyText"/>
       </w:pPr>
       <w:r>
-        <w:t xml:space="preserve">Gunz, P., Mitteroecker, P., 2013. Semilandmarks: A method for quantifying curves and surfaces. Hystrix, the Italian Journal of Mammalogy 24, 103–109.</w:t>
-      </w:r>
-    </w:p>
-    <w:bookmarkEnd w:id="70"/>
-    <w:bookmarkStart w:id="71" w:name="ref-Haruda2019"/>
+        <w:t xml:space="preserve">Haruda, A., Varfolomeev, V., Goriachev, A., Yermolayeva, A., Outram, A., 2019. A new zooarchaeological application for geometric morphometric methods: Distinguishing ovis aries morphotypes to address connectivity and mobility of prehistoric central asian pastoralists. Journal of Archaeological Science 107, 50–57.</w:t>
+      </w:r>
+    </w:p>
+    <w:bookmarkEnd w:id="73"/>
+    <w:bookmarkStart w:id="74" w:name="ref-Hirshman2010"/>
     <w:p>
       <w:pPr>
         <w:pStyle w:val="BodyText"/>
       </w:pPr>
       <w:r>
-        <w:t xml:space="preserve">Haruda, A., Varfolomeev, V., Goriachev, A., Yermolayeva, A., Outram, A., 2019. A new zooarchaeological application for geometric morphometric methods: Distinguishing ovis aries morphotypes to address connectivity and mobility of prehistoric central asian pastoralists. Journal of Archaeological Science 107, 50–57.</w:t>
-      </w:r>
-    </w:p>
-    <w:bookmarkEnd w:id="71"/>
-    <w:bookmarkStart w:id="72" w:name="ref-Hirshman2010"/>
+        <w:t xml:space="preserve">Hirshman, A.J., Lovis, W.A., Pollard, H.P., 2010. Specialization of ceramic production: A sherd assemblage based analytic perspective. Journal of Anthropological Archaeology 29, 265–277.</w:t>
+      </w:r>
+    </w:p>
+    <w:bookmarkEnd w:id="74"/>
+    <w:bookmarkStart w:id="75" w:name="ref-Hoggard2019"/>
     <w:p>
       <w:pPr>
         <w:pStyle w:val="BodyText"/>
       </w:pPr>
       <w:r>
-        <w:t xml:space="preserve">Hirshman, A.J., Lovis, W.A., Pollard, H.P., 2010. Specialization of ceramic production: A sherd assemblage based analytic perspective. Journal of Anthropological Archaeology 29, 265–277.</w:t>
-      </w:r>
-    </w:p>
-    <w:bookmarkEnd w:id="72"/>
-    <w:bookmarkStart w:id="73" w:name="ref-Hoggard2019"/>
+        <w:t xml:space="preserve">Hoggard, C.S., McNabb, J., Cole, J.N., 2019. The application of elliptic fourier analysis in understanding biface shape and symmetry through the british acheulean. Journal of Paleolithic Archaeology 2, 115–133.</w:t>
+      </w:r>
+    </w:p>
+    <w:bookmarkEnd w:id="75"/>
+    <w:bookmarkStart w:id="76" w:name="ref-Hsieh2009"/>
     <w:p>
       <w:pPr>
         <w:pStyle w:val="BodyText"/>
       </w:pPr>
       <w:r>
-        <w:t xml:space="preserve">Hoggard, C.S., McNabb, J., Cole, J.N., 2019. The application of elliptic fourier analysis in understanding biface shape and symmetry through the british acheulean. Journal of Paleolithic Archaeology 2, 115–133.</w:t>
-      </w:r>
-    </w:p>
-    <w:bookmarkEnd w:id="73"/>
-    <w:bookmarkStart w:id="74" w:name="ref-Hsieh2009"/>
+        <w:t xml:space="preserve">Hsieh, E., 2009. Yi lan qi wu lan yi zhi chu tu wai lai tao ci qi zhi xiang guan yan jiu [the study of imported ceramics excavated at the ki-wu-lan site, i-lan] (Master’s thesis).</w:t>
+      </w:r>
+    </w:p>
+    <w:bookmarkEnd w:id="76"/>
+    <w:bookmarkStart w:id="77" w:name="ref-Iovictua2010"/>
     <w:p>
       <w:pPr>
         <w:pStyle w:val="BodyText"/>
       </w:pPr>
       <w:r>
-        <w:t xml:space="preserve">Hsieh, E., 2009. Yi lan qi wu lan yi zhi chu tu wai lai tao ci qi zhi xiang guan yan jiu [the study of imported ceramics excavated at the ki-wu-lan site, i-lan] (Master’s thesis).</w:t>
-      </w:r>
-    </w:p>
-    <w:bookmarkEnd w:id="74"/>
-    <w:bookmarkStart w:id="75" w:name="ref-Iovictua2010"/>
+        <w:t xml:space="preserve">Ioviţă, R., 2010. Comparing stone tool resharpening trajectories with the aid of elliptical fourier analysis, in: New Perspectives on Old Stones. Springer, pp. 235–253.</w:t>
+      </w:r>
+    </w:p>
+    <w:bookmarkEnd w:id="77"/>
+    <w:bookmarkStart w:id="78" w:name="ref-Junker1999"/>
     <w:p>
       <w:pPr>
         <w:pStyle w:val="BodyText"/>
       </w:pPr>
       <w:r>
-        <w:t xml:space="preserve">Ioviţă, R., 2010. Comparing stone tool resharpening trajectories with the aid of elliptical fourier analysis, in: New Perspectives on Old Stones. Springer, pp. 235–253.</w:t>
-      </w:r>
-    </w:p>
-    <w:bookmarkEnd w:id="75"/>
-    <w:bookmarkStart w:id="76" w:name="ref-Junker1999"/>
+        <w:t xml:space="preserve">Junker, L.L., 1999. Raiding, trading, and feasting: The political economy of philippine chiefdoms. University of Hawaii Press.</w:t>
+      </w:r>
+    </w:p>
+    <w:bookmarkEnd w:id="78"/>
+    <w:bookmarkStart w:id="79" w:name="ref-Junker1993"/>
     <w:p>
       <w:pPr>
         <w:pStyle w:val="BodyText"/>
       </w:pPr>
       <w:r>
-        <w:t xml:space="preserve">Junker, L.L., 1999. Raiding, trading, and feasting: The political economy of philippine chiefdoms. University of Hawaii Press.</w:t>
-      </w:r>
-    </w:p>
-    <w:bookmarkEnd w:id="76"/>
-    <w:bookmarkStart w:id="77" w:name="ref-Junker1993"/>
+        <w:t xml:space="preserve">Junker, L.L., 1993. Craft goods specialization and prestige goods exchange in philippine chiefdoms of the fifteenth and sixteenth centuries. Asian Perspectives 1–35.</w:t>
+      </w:r>
+    </w:p>
+    <w:bookmarkEnd w:id="79"/>
+    <w:bookmarkStart w:id="80" w:name="ref-Krishnamoorthy2014"/>
     <w:p>
       <w:pPr>
         <w:pStyle w:val="BodyText"/>
       </w:pPr>
       <w:r>
-        <w:t xml:space="preserve">Junker, L.L., 1993. Craft goods specialization and prestige goods exchange in philippine chiefdoms of the fifteenth and sixteenth centuries. Asian Perspectives 1–35.</w:t>
-      </w:r>
-    </w:p>
-    <w:bookmarkEnd w:id="77"/>
-    <w:bookmarkStart w:id="78" w:name="ref-Kuhl1982"/>
+        <w:t xml:space="preserve">Krishnamoorthy, K., Lee, M., 2014. Improved tests for the equality of normal coefficients of variation. Computational Statistics 29, 215–232.</w:t>
+      </w:r>
+    </w:p>
+    <w:bookmarkEnd w:id="80"/>
+    <w:bookmarkStart w:id="81" w:name="ref-Kuhl1982"/>
     <w:p>
       <w:pPr>
         <w:pStyle w:val="BodyText"/>
@@ -5734,8 +5872,8 @@
         <w:t xml:space="preserve">Kuhl, F.P., Giardina, C.R., 1982. Elliptic fourier features of a closed contour. Computer graphics and image processing 18, 236–258.</w:t>
       </w:r>
     </w:p>
-    <w:bookmarkEnd w:id="78"/>
-    <w:bookmarkStart w:id="79" w:name="ref-Lawing2010"/>
+    <w:bookmarkEnd w:id="81"/>
+    <w:bookmarkStart w:id="82" w:name="ref-Lawing2010"/>
     <w:p>
       <w:pPr>
         <w:pStyle w:val="BodyText"/>
@@ -5744,8 +5882,8 @@
         <w:t xml:space="preserve">Lawing, A.M., Polly, P.D., 2010. Geometric morphometrics: Recent applications to the study of evolution and development. Journal of Zoology 280, 1–7.</w:t>
       </w:r>
     </w:p>
-    <w:bookmarkEnd w:id="79"/>
-    <w:bookmarkStart w:id="80" w:name="ref-Lycett2013"/>
+    <w:bookmarkEnd w:id="82"/>
+    <w:bookmarkStart w:id="83" w:name="ref-Lycett2013"/>
     <w:p>
       <w:pPr>
         <w:pStyle w:val="BodyText"/>
@@ -5754,8 +5892,8 @@
         <w:t xml:space="preserve">Lycett, S.J., Cramon-Taubadel, N. von, 2013. A 3D morphometric analysis of surface geometry in levallois cores: Patterns of stability and variability across regions and their implications. Journal of Archaeological Science 40, 1508–1517.</w:t>
       </w:r>
     </w:p>
-    <w:bookmarkEnd w:id="80"/>
-    <w:bookmarkStart w:id="82" w:name="ref-Marwick2017"/>
+    <w:bookmarkEnd w:id="83"/>
+    <w:bookmarkStart w:id="85" w:name="ref-Marwick2017"/>
     <w:p>
       <w:pPr>
         <w:pStyle w:val="BodyText"/>
@@ -5766,7 +5904,7 @@
       <w:r>
         <w:t xml:space="preserve"> </w:t>
       </w:r>
-      <w:hyperlink r:id="rId81">
+      <w:hyperlink r:id="rId84">
         <w:r>
           <w:rPr>
             <w:rStyle w:val="Hyperlink"/>
@@ -5775,8 +5913,8 @@
         </w:r>
       </w:hyperlink>
     </w:p>
-    <w:bookmarkEnd w:id="82"/>
-    <w:bookmarkStart w:id="83" w:name="ref-Marwick2018"/>
+    <w:bookmarkEnd w:id="85"/>
+    <w:bookmarkStart w:id="86" w:name="ref-Marwick2018"/>
     <w:p>
       <w:pPr>
         <w:pStyle w:val="BodyText"/>
@@ -5785,8 +5923,8 @@
         <w:t xml:space="preserve">Marwick, B., Boettiger, C., Mullen, L., 2018. Packaging data analytical work reproducibly using r (and friends). The American Statistician 72, 80–88.</w:t>
       </w:r>
     </w:p>
-    <w:bookmarkEnd w:id="83"/>
-    <w:bookmarkStart w:id="84" w:name="ref-Marwick2019"/>
+    <w:bookmarkEnd w:id="86"/>
+    <w:bookmarkStart w:id="87" w:name="ref-Marwick2019"/>
     <w:p>
       <w:pPr>
         <w:pStyle w:val="BodyText"/>
@@ -5795,8 +5933,8 @@
         <w:t xml:space="preserve">Marwick, B., Krishnamoorthy, K., n.d. Cvequality: Tests for the equality of coefficients of variation from multiple groups.</w:t>
       </w:r>
     </w:p>
-    <w:bookmarkEnd w:id="84"/>
-    <w:bookmarkStart w:id="85" w:name="ref-Meloro2015"/>
+    <w:bookmarkEnd w:id="87"/>
+    <w:bookmarkStart w:id="88" w:name="ref-Meloro2015"/>
     <w:p>
       <w:pPr>
         <w:pStyle w:val="BodyText"/>
@@ -5805,8 +5943,8 @@
         <w:t xml:space="preserve">Meloro, C., Hudson, A., Rook, L., 2015. Feeding habits of extant and fossil canids as determined by their skull geometry. Journal of Zoology 295, 178–188.</w:t>
       </w:r>
     </w:p>
-    <w:bookmarkEnd w:id="85"/>
-    <w:bookmarkStart w:id="86" w:name="ref-Mullins2011"/>
+    <w:bookmarkEnd w:id="88"/>
+    <w:bookmarkStart w:id="89" w:name="ref-Mullins2011"/>
     <w:p>
       <w:pPr>
         <w:pStyle w:val="BodyText"/>
@@ -5815,18 +5953,28 @@
         <w:t xml:space="preserve">Mullins, P.R., 2011. The archaeology of consumption. Annual Review of Anthropology 40, 133–144.</w:t>
       </w:r>
     </w:p>
-    <w:bookmarkEnd w:id="86"/>
-    <w:bookmarkStart w:id="87" w:name="ref-Rlanguage2019"/>
+    <w:bookmarkEnd w:id="89"/>
+    <w:bookmarkStart w:id="90" w:name="ref-Pearson1896"/>
     <w:p>
       <w:pPr>
         <w:pStyle w:val="BodyText"/>
       </w:pPr>
       <w:r>
+        <w:t xml:space="preserve">Pearson, K., 1896. VII. Mathematical contributions to the theory of evolution.—III. Regression, heredity, and panmixia. Philosophical Transactions of the Royal Society of London. Series A, containing papers of a mathematical or physical character 253–318.</w:t>
+      </w:r>
+    </w:p>
+    <w:bookmarkEnd w:id="90"/>
+    <w:bookmarkStart w:id="91" w:name="ref-Rlanguage2019"/>
+    <w:p>
+      <w:pPr>
+        <w:pStyle w:val="BodyText"/>
+      </w:pPr>
+      <w:r>
         <w:t xml:space="preserve">R Core Team, 2019. R: A language and environment for statistical computing. R Foundation for Statistical Computing, Vienna, Austria.</w:t>
       </w:r>
     </w:p>
-    <w:bookmarkEnd w:id="87"/>
-    <w:bookmarkStart w:id="88" w:name="ref-Rice1991"/>
+    <w:bookmarkEnd w:id="91"/>
+    <w:bookmarkStart w:id="92" w:name="ref-Rice1991"/>
     <w:p>
       <w:pPr>
         <w:pStyle w:val="BodyText"/>
@@ -5835,8 +5983,8 @@
         <w:t xml:space="preserve">Rice, P.M., 1991. Specialization, standardization, and diversity: A retrospective, in: Bishop, R.L., Lange, F.W. (Eds.), The Ceramic Legacy of Anna O. Shepard. University Press of Colorado Boulder, pp. 257–279.</w:t>
       </w:r>
     </w:p>
-    <w:bookmarkEnd w:id="88"/>
-    <w:bookmarkStart w:id="89" w:name="ref-Roux2015"/>
+    <w:bookmarkEnd w:id="92"/>
+    <w:bookmarkStart w:id="93" w:name="ref-Roux2015"/>
     <w:p>
       <w:pPr>
         <w:pStyle w:val="BodyText"/>
@@ -5845,8 +5993,8 @@
         <w:t xml:space="preserve">Roux, V., 2015. Standardization of ceramic assemblages: Transmission mechanisms and diffusion of morpho-functional traits across social boundaries. Journal of anthropological archaeology 40, 1–9.</w:t>
       </w:r>
     </w:p>
-    <w:bookmarkEnd w:id="89"/>
-    <w:bookmarkStart w:id="90" w:name="ref-Roux2003"/>
+    <w:bookmarkEnd w:id="93"/>
+    <w:bookmarkStart w:id="94" w:name="ref-Roux2003"/>
     <w:p>
       <w:pPr>
         <w:pStyle w:val="BodyText"/>
@@ -5855,8 +6003,8 @@
         <w:t xml:space="preserve">Roux, V., 2003. Ceramic standardization and intensity of production: Quantifying degrees of specialization. American Antiquity 68, 768–782.</w:t>
       </w:r>
     </w:p>
-    <w:bookmarkEnd w:id="90"/>
-    <w:bookmarkStart w:id="91" w:name="ref-Roux2018"/>
+    <w:bookmarkEnd w:id="94"/>
+    <w:bookmarkStart w:id="95" w:name="ref-Roux2018"/>
     <w:p>
       <w:pPr>
         <w:pStyle w:val="BodyText"/>
@@ -5865,8 +6013,8 @@
         <w:t xml:space="preserve">Roux, V., Karasik, A., 2018. Standardized vessels and number of potters: Looking for individual production, in: Ina Miloglav, J.V. (Ed.), Artisans Rule: Product Standardization and Craft Specialization in Prehistoric Society. Cambridge Scholars Publishing, pp. 20–39.</w:t>
       </w:r>
     </w:p>
-    <w:bookmarkEnd w:id="91"/>
-    <w:bookmarkStart w:id="92" w:name="ref-Scaramelli2005"/>
+    <w:bookmarkEnd w:id="95"/>
+    <w:bookmarkStart w:id="96" w:name="ref-Scaramelli2005"/>
     <w:p>
       <w:pPr>
         <w:pStyle w:val="BodyText"/>
@@ -5875,8 +6023,8 @@
         <w:t xml:space="preserve">Scaramelli, F., Scaramelli, K.T. de, 2005. The roles of material culture in the colonization of the orinoco, venezuela. Journal of Social Archaeology 5, 135–168.</w:t>
       </w:r>
     </w:p>
-    <w:bookmarkEnd w:id="92"/>
-    <w:bookmarkStart w:id="93" w:name="ref-Selden2019"/>
+    <w:bookmarkEnd w:id="96"/>
+    <w:bookmarkStart w:id="97" w:name="ref-Selden2019"/>
     <w:p>
       <w:pPr>
         <w:pStyle w:val="BodyText"/>
@@ -5885,8 +6033,8 @@
         <w:t xml:space="preserve">Selden Jr, R.Z., 2019. Ceramic morphological organisation in the southern caddo area: The clarence h. Webb collections. Journal of Cultural Heritage 35, 41–55.</w:t>
       </w:r>
     </w:p>
-    <w:bookmarkEnd w:id="93"/>
-    <w:bookmarkStart w:id="94" w:name="ref-Silliman2001"/>
+    <w:bookmarkEnd w:id="97"/>
+    <w:bookmarkStart w:id="98" w:name="ref-Silliman2001"/>
     <w:p>
       <w:pPr>
         <w:pStyle w:val="BodyText"/>
@@ -5895,8 +6043,8 @@
         <w:t xml:space="preserve">Silliman, S., 2001. Agency, practical politics and the archaeology of culture contact. Journal of social archaeology 1, 190–209.</w:t>
       </w:r>
     </w:p>
-    <w:bookmarkEnd w:id="94"/>
-    <w:bookmarkStart w:id="95" w:name="ref-Silliman2005"/>
+    <w:bookmarkEnd w:id="98"/>
+    <w:bookmarkStart w:id="99" w:name="ref-Silliman2005"/>
     <w:p>
       <w:pPr>
         <w:pStyle w:val="BodyText"/>
@@ -5905,8 +6053,8 @@
         <w:t xml:space="preserve">Silliman, S.W., 2005. Culture contact or colonialism? Challenges in the archaeology of native North America. American Antiquity 55–74.</w:t>
       </w:r>
     </w:p>
-    <w:bookmarkEnd w:id="95"/>
-    <w:bookmarkStart w:id="96" w:name="ref-Slice2007"/>
+    <w:bookmarkEnd w:id="99"/>
+    <w:bookmarkStart w:id="100" w:name="ref-Slice2007"/>
     <w:p>
       <w:pPr>
         <w:pStyle w:val="BodyText"/>
@@ -5915,8 +6063,8 @@
         <w:t xml:space="preserve">Slice, D.E., 2007. Geometric morphometrics. Annu. Rev. Anthropol. 36, 261–281.</w:t>
       </w:r>
     </w:p>
-    <w:bookmarkEnd w:id="96"/>
-    <w:bookmarkStart w:id="97" w:name="ref-Stark1995economic"/>
+    <w:bookmarkEnd w:id="100"/>
+    <w:bookmarkStart w:id="101" w:name="ref-Stark1995economic"/>
     <w:p>
       <w:pPr>
         <w:pStyle w:val="BodyText"/>
@@ -5925,8 +6073,8 @@
         <w:t xml:space="preserve">Stark, B.L., 1995a. Economic intensification and ceramic specialization in the philippines: A view from kalinga. Research in Economic Anthropology 16, 179–226.</w:t>
       </w:r>
     </w:p>
-    <w:bookmarkEnd w:id="97"/>
-    <w:bookmarkStart w:id="98" w:name="ref-Stark1995"/>
+    <w:bookmarkEnd w:id="101"/>
+    <w:bookmarkStart w:id="102" w:name="ref-Stark1995"/>
     <w:p>
       <w:pPr>
         <w:pStyle w:val="BodyText"/>
@@ -5935,8 +6083,8 @@
         <w:t xml:space="preserve">Stark, B.L., 1995b. Problems in analysis of standardization and specialization in pottery, in: Mills, B.J., Crown, P.L. (Eds.), Ceramic Production in the American Southwest. The University of Arizona Press, Tucson, pp. 231–267.</w:t>
       </w:r>
     </w:p>
-    <w:bookmarkEnd w:id="98"/>
-    <w:bookmarkStart w:id="99" w:name="ref-Tite1999"/>
+    <w:bookmarkEnd w:id="102"/>
+    <w:bookmarkStart w:id="103" w:name="ref-Tite1999"/>
     <w:p>
       <w:pPr>
         <w:pStyle w:val="BodyText"/>
@@ -5945,8 +6093,8 @@
         <w:t xml:space="preserve">Tite, M.S., 1999. Pottery production, distribution, and consumption—the contribution of the physical sciences. Journal of archaeological method and theory 6, 181–233.</w:t>
       </w:r>
     </w:p>
-    <w:bookmarkEnd w:id="99"/>
-    <w:bookmarkStart w:id="100" w:name="ref-Topi2018"/>
+    <w:bookmarkEnd w:id="103"/>
+    <w:bookmarkStart w:id="104" w:name="ref-Topi2018"/>
     <w:p>
       <w:pPr>
         <w:pStyle w:val="BodyText"/>
@@ -5955,8 +6103,8 @@
         <w:t xml:space="preserve">Topi, J.R., VanPool, C.S., Waller, K.D., VanPool, T.L., 2018. The economy of specialized ceramic craft production in the casas grandes region. Latin American Antiquity 29, 122–142.</w:t>
       </w:r>
     </w:p>
-    <w:bookmarkEnd w:id="100"/>
-    <w:bookmarkStart w:id="101" w:name="ref-TorrenceandClarke2000"/>
+    <w:bookmarkEnd w:id="104"/>
+    <w:bookmarkStart w:id="105" w:name="ref-TorrenceandClarke2000"/>
     <w:p>
       <w:pPr>
         <w:pStyle w:val="BodyText"/>
@@ -5965,8 +6113,8 @@
         <w:t xml:space="preserve">Torrence, R., Clarke, A., 2000. Negotiating difference: Practice makes theory for contemporary archaeology in Oceania, in: Torrence, R., Clarke, A. (Eds.), The Archaeology of Difference : Negotiating Cross-Cultural Engagements in Oceania. Routledge, London; New York, pp. 1–31.</w:t>
       </w:r>
     </w:p>
-    <w:bookmarkEnd w:id="101"/>
-    <w:bookmarkStart w:id="102" w:name="ref-Trabert2017"/>
+    <w:bookmarkEnd w:id="105"/>
+    <w:bookmarkStart w:id="106" w:name="ref-Trabert2017"/>
     <w:p>
       <w:pPr>
         <w:pStyle w:val="BodyText"/>
@@ -5975,8 +6123,8 @@
         <w:t xml:space="preserve">Trabert, S., 2017. Considering the indirect effects of colonialism: Example from a great plains middle ground. Journal of Anthropological Archaeology 48, 17–27.</w:t>
       </w:r>
     </w:p>
-    <w:bookmarkEnd w:id="102"/>
-    <w:bookmarkStart w:id="103" w:name="ref-Voss2008"/>
+    <w:bookmarkEnd w:id="106"/>
+    <w:bookmarkStart w:id="107" w:name="ref-Voss2008"/>
     <w:p>
       <w:pPr>
         <w:pStyle w:val="BodyText"/>
@@ -5985,8 +6133,8 @@
         <w:t xml:space="preserve">Voss, B.L., 2008. Between the household and the world system: Social collectivity and community agency in overseas chinese archaeology. Historical Archaeology 37–52.</w:t>
       </w:r>
     </w:p>
-    <w:bookmarkEnd w:id="103"/>
-    <w:bookmarkStart w:id="104" w:name="ref-Voss2005"/>
+    <w:bookmarkEnd w:id="107"/>
+    <w:bookmarkStart w:id="108" w:name="ref-Voss2005"/>
     <w:p>
       <w:pPr>
         <w:pStyle w:val="BodyText"/>
@@ -5995,8 +6143,8 @@
         <w:t xml:space="preserve">Voss, B.L., 2005. From casta to californio: Social identity and the archaeology of culture contact. American Anthropologist 107, 461–474.</w:t>
       </w:r>
     </w:p>
-    <w:bookmarkEnd w:id="104"/>
-    <w:bookmarkStart w:id="105" w:name="ref-Wang2011"/>
+    <w:bookmarkEnd w:id="108"/>
+    <w:bookmarkStart w:id="109" w:name="ref-Wang2011"/>
     <w:p>
       <w:pPr>
         <w:pStyle w:val="BodyText"/>
@@ -6005,8 +6153,8 @@
         <w:t xml:space="preserve">Wang, L.-Y., 2011. Yi lan qi wu lan yi zhi chu tu zhuang shi pin zhi xiang guan yan jiu [a research of ornaments excavated at ki-wu-lan site, i-lan] (Master’s thesis).</w:t>
       </w:r>
     </w:p>
-    <w:bookmarkEnd w:id="105"/>
-    <w:bookmarkStart w:id="106" w:name="ref-Wilczek2014"/>
+    <w:bookmarkEnd w:id="109"/>
+    <w:bookmarkStart w:id="110" w:name="ref-Wilczek2014"/>
     <w:p>
       <w:pPr>
         <w:pStyle w:val="BodyText"/>
@@ -6015,8 +6163,8 @@
         <w:t xml:space="preserve">Wilczek, J., Monna, F., Barral, P., Burlet, L., Chateau, C., Navarro, N., 2014. Morphometrics of second iron age ceramics–strengths, weaknesses, and comparison with traditional typology. Journal of archaeological science 50, 39–50.</w:t>
       </w:r>
     </w:p>
-    <w:bookmarkEnd w:id="106"/>
-    <w:bookmarkStart w:id="107" w:name="ref-Wu2019"/>
+    <w:bookmarkEnd w:id="110"/>
+    <w:bookmarkStart w:id="111" w:name="ref-Wu2019"/>
     <w:p>
       <w:pPr>
         <w:pStyle w:val="BodyText"/>
@@ -6025,34 +6173,34 @@
         <w:t xml:space="preserve">Wu, X., Hein, A., Zhang, X., Jin, Z., Wei, D., Huang, F., Yin, X., 2019. Resettlement strategies and han imperial expansion into southwest china: A multimethod approach to colonialism and migration. Archaeological and Anthropological Sciences 11, 6751–6781.</w:t>
       </w:r>
     </w:p>
-    <w:bookmarkEnd w:id="107"/>
-    <w:bookmarkEnd w:id="108"/>
+    <w:bookmarkEnd w:id="111"/>
+    <w:bookmarkEnd w:id="112"/>
     <w:p>
       <w:pPr>
         <w:pStyle w:val="Heading5"/>
       </w:pPr>
-      <w:bookmarkStart w:id="109" w:name="pagebreak-1"/>
+      <w:bookmarkStart w:id="113" w:name="pagebreak-1"/>
       <w:r>
         <w:t xml:space="preserve">pagebreak</w:t>
       </w:r>
-      <w:bookmarkEnd w:id="109"/>
+      <w:bookmarkEnd w:id="113"/>
     </w:p>
     <w:p>
       <w:pPr>
         <w:pStyle w:val="Heading3"/>
       </w:pPr>
-      <w:bookmarkStart w:id="110" w:name="colophon"/>
+      <w:bookmarkStart w:id="114" w:name="colophon"/>
       <w:r>
         <w:t xml:space="preserve">Colophon</w:t>
       </w:r>
-      <w:bookmarkEnd w:id="110"/>
+      <w:bookmarkEnd w:id="114"/>
     </w:p>
     <w:p>
       <w:pPr>
         <w:pStyle w:val="FirstParagraph"/>
       </w:pPr>
       <w:r>
-        <w:t xml:space="preserve">This report was generated on 2020-01-18 00:15:49 using the following computational environment and dependencies:</w:t>
+        <w:t xml:space="preserve">This report was generated on 2020-01-18 22:41:04 using the following computational environment and dependencies:</w:t>
       </w:r>
     </w:p>
     <w:p>
@@ -6243,6 +6391,24 @@
         <w:rPr>
           <w:rStyle w:val="VerbatimChar"/>
         </w:rPr>
+        <w:t xml:space="preserve">#&gt;  class         7.3-15   2019-01-01 [1] CRAN (R 3.6.1)                     </w:t>
+      </w:r>
+      <w:r>
+        <w:br w:type="textWrapping"/>
+      </w:r>
+      <w:r>
+        <w:rPr>
+          <w:rStyle w:val="VerbatimChar"/>
+        </w:rPr>
+        <w:t xml:space="preserve">#&gt;  classInt      0.3-3    2019-04-26 [1] CRAN (R 3.6.0)                     </w:t>
+      </w:r>
+      <w:r>
+        <w:br w:type="textWrapping"/>
+      </w:r>
+      <w:r>
+        <w:rPr>
+          <w:rStyle w:val="VerbatimChar"/>
+        </w:rPr>
         <w:t xml:space="preserve">#&gt;  cli           2.0.1    2020-01-08 [1] CRAN (R 3.6.0)                     </w:t>
       </w:r>
       <w:r>
@@ -6297,6 +6463,15 @@
         <w:rPr>
           <w:rStyle w:val="VerbatimChar"/>
         </w:rPr>
+        <w:t xml:space="preserve">#&gt;  DBI           1.0.0    2018-05-02 [1] CRAN (R 3.6.0)                     </w:t>
+      </w:r>
+      <w:r>
+        <w:br w:type="textWrapping"/>
+      </w:r>
+      <w:r>
+        <w:rPr>
+          <w:rStyle w:val="VerbatimChar"/>
+        </w:rPr>
         <w:t xml:space="preserve">#&gt;  desc          1.2.0    2018-05-01 [1] CRAN (R 3.6.0)                     </w:t>
       </w:r>
       <w:r>
@@ -6333,6 +6508,15 @@
         <w:rPr>
           <w:rStyle w:val="VerbatimChar"/>
         </w:rPr>
+        <w:t xml:space="preserve">#&gt;  e1071         1.7-2    2019-06-05 [1] CRAN (R 3.6.0)                     </w:t>
+      </w:r>
+      <w:r>
+        <w:br w:type="textWrapping"/>
+      </w:r>
+      <w:r>
+        <w:rPr>
+          <w:rStyle w:val="VerbatimChar"/>
+        </w:rPr>
         <w:t xml:space="preserve">#&gt;  ellipsis      0.3.0    2019-09-20 [1] CRAN (R 3.6.0)                     </w:t>
       </w:r>
       <w:r>
@@ -6423,6 +6607,15 @@
         <w:rPr>
           <w:rStyle w:val="VerbatimChar"/>
         </w:rPr>
+        <w:t xml:space="preserve">#&gt;  gridExtra     2.3      2017-09-09 [1] CRAN (R 3.6.0)                     </w:t>
+      </w:r>
+      <w:r>
+        <w:br w:type="textWrapping"/>
+      </w:r>
+      <w:r>
+        <w:rPr>
+          <w:rStyle w:val="VerbatimChar"/>
+        </w:rPr>
         <w:t xml:space="preserve">#&gt;  gtable        0.3.0    2019-03-25 [1] CRAN (R 3.6.0)                     </w:t>
       </w:r>
       <w:r>
@@ -6504,6 +6697,15 @@
         <w:rPr>
           <w:rStyle w:val="VerbatimChar"/>
         </w:rPr>
+        <w:t xml:space="preserve">#&gt;  KernSmooth    2.23-15  2015-06-29 [1] CRAN (R 3.6.1)                     </w:t>
+      </w:r>
+      <w:r>
+        <w:br w:type="textWrapping"/>
+      </w:r>
+      <w:r>
+        <w:rPr>
+          <w:rStyle w:val="VerbatimChar"/>
+        </w:rPr>
         <w:t xml:space="preserve">#&gt;  knitr         1.26     2019-11-12 [1] CRAN (R 3.6.1)                     </w:t>
       </w:r>
       <w:r>
@@ -6837,6 +7039,15 @@
         <w:rPr>
           <w:rStyle w:val="VerbatimChar"/>
         </w:rPr>
+        <w:t xml:space="preserve">#&gt;  sf          * 0.7-4    2019-04-25 [1] CRAN (R 3.6.0)                     </w:t>
+      </w:r>
+      <w:r>
+        <w:br w:type="textWrapping"/>
+      </w:r>
+      <w:r>
+        <w:rPr>
+          <w:rStyle w:val="VerbatimChar"/>
+        </w:rPr>
         <w:t xml:space="preserve">#&gt;  stringi       1.4.3    2019-03-12 [1] CRAN (R 3.6.0)                     </w:t>
       </w:r>
       <w:r>
@@ -6909,6 +7120,15 @@
         <w:rPr>
           <w:rStyle w:val="VerbatimChar"/>
         </w:rPr>
+        <w:t xml:space="preserve">#&gt;  units         0.6-3    2019-05-03 [1] CRAN (R 3.6.0)                     </w:t>
+      </w:r>
+      <w:r>
+        <w:br w:type="textWrapping"/>
+      </w:r>
+      <w:r>
+        <w:rPr>
+          <w:rStyle w:val="VerbatimChar"/>
+        </w:rPr>
         <w:t xml:space="preserve">#&gt;  usethis       1.5.1    2019-07-04 [1] CRAN (R 3.6.0)                     </w:t>
       </w:r>
       <w:r>
@@ -6927,6 +7147,24 @@
         <w:rPr>
           <w:rStyle w:val="VerbatimChar"/>
         </w:rPr>
+        <w:t xml:space="preserve">#&gt;  viridis     * 0.5.1    2018-03-29 [1] CRAN (R 3.6.0)                     </w:t>
+      </w:r>
+      <w:r>
+        <w:br w:type="textWrapping"/>
+      </w:r>
+      <w:r>
+        <w:rPr>
+          <w:rStyle w:val="VerbatimChar"/>
+        </w:rPr>
+        <w:t xml:space="preserve">#&gt;  viridisLite * 0.3.0    2018-02-01 [1] CRAN (R 3.6.0)                     </w:t>
+      </w:r>
+      <w:r>
+        <w:br w:type="textWrapping"/>
+      </w:r>
+      <w:r>
+        <w:rPr>
+          <w:rStyle w:val="VerbatimChar"/>
+        </w:rPr>
         <w:t xml:space="preserve">#&gt;  withr         2.1.2    2018-03-15 [1] CRAN (R 3.6.0)                     </w:t>
       </w:r>
       <w:r>
@@ -7018,7 +7256,7 @@
         <w:rPr>
           <w:rStyle w:val="VerbatimChar"/>
         </w:rPr>
-        <w:t xml:space="preserve">#&gt; Head:     [e61bebc] 2020-01-18: edit and move the section of metric measurements, still use MSLRT because the result from asymptotic_test() is problematic</w:t>
+        <w:t xml:space="preserve">#&gt; Head:     [6942080] 2020-01-19: add references for the CV statistical test</w:t>
       </w:r>
     </w:p>
     <w:p>
@@ -7026,7 +7264,7 @@
         <w:pStyle w:val="FirstParagraph"/>
       </w:pPr>
       <w:r>
-        <w:t xml:space="preserve">Word count: 6079</w:t>
+        <w:t xml:space="preserve">Word count: 6060</w:t>
       </w:r>
     </w:p>
     <w:sectPr>

</xml_diff>

<commit_message>
that's it for now, finished editing
</commit_message>
<xml_diff>
--- a/analysis/paper/paper.docx
+++ b/analysis/paper/paper.docx
@@ -1641,7 +1641,7 @@
         <w:t xml:space="preserve">(Hirshman et al., 2010; Junker, 1999)</w:t>
       </w:r>
       <w:r>
-        <w:t xml:space="preserve">. That said, more economic focus considers production, exchange, and consumption as a whole to explain specialization as part of a strategy to accommodate uneven distributions of resources</w:t>
+        <w:t xml:space="preserve">. That said, a more economic focus considers production, exchange, and consumption as a whole to explain specialization as part of a strategy to accommodate uneven distributions of resources</w:t>
       </w:r>
       <w:r>
         <w:t xml:space="preserve"> </w:t>
@@ -1739,7 +1739,7 @@
         <w:t xml:space="preserve">(Dietler, 2015; Given, 2004; Mullins, 2011; Scaramelli and Scaramelli, 2005; Silliman, 2001; Torrence and Clarke, 2000)</w:t>
       </w:r>
       <w:r>
-        <w:t xml:space="preserve">. In this paper we present a case study from Northeastern Taiwan as an example of these indirect impacts of foreign occupations on local Indigenous societies. Our aim is to investigate if there was increasing ceramic specialization resulting from Indigenous interaction with Europeans in the 17th century or Chinese in the 19th century, two major foreign influences in early historical Taiwan, that might indicate social changes in local indigenous societies. Previous reports of archaeological evidence in northeastern Taiwan descrbes increases in the use of prestige goods, such as trade ornaments, and uneven artefact distribution patterns in domestic areas and burial contexts at the time when the Indigenous communities encountered the Spanish and the Dutch in the 17th century. Here we show that in addition to the differential distribution of trade ornaments post-European contact, the locally-made ceramics become highly consistent in their form and shape, compared to other pottery throughout northeastern Taiwan. This shift to higher consistency hints at the possibility of craft specialization in pottery manufacture.</w:t>
+        <w:t xml:space="preserve">. In this paper we present a case study from Northeastern Taiwan as an example of these indirect impacts of foreign occupations on local Indigenous societies. Our aim is to investigate if there was increasing ceramic specialization resulting from Indigenous interaction with Europeans in the 17th century or Chinese in the 19th century, two major foreign influences in early historical Taiwan, that might indicate social changes in local indigenous societies. Previous reports of archaeological evidence in northeastern Taiwan describes increases in the use of prestige goods, such as trade ornaments, and uneven artefact distribution patterns in domestic areas and burial contexts at the time when the Indigenous communities encountered the Spanish and the Dutch in the 17th century. Here we show that in addition to the differential distribution of trade ornaments post-European contact, the locally-made ceramics become highly consistent in their form and shape, compared to other pottery throughout northeastern Taiwan. This shift to higher consistency hints at the possibility of craft specialization in pottery manufacture.</w:t>
       </w:r>
     </w:p>
     <w:p>
@@ -1783,7 +1783,7 @@
         <w:t xml:space="preserve">Roux and Karasik (2018)</w:t>
       </w:r>
       <w:r>
-        <w:t xml:space="preserve">’s ethnographic study in the Jodhpur region of India suggests the number of artisans can be statistically assessed by comparing coefficients of variation of linear dimensions of pots, and differences between artisans can be detected at both intra-individual level and inter-individual level in a region. However, because pottery vessels are typically have curved shapes, linear measurements have limited sensitivity to many kinds of shape variations. Thus, to capture subtle shape variations that might be relevant to standardization, a method that is senstive to non-linear aspects of shape variation is necessary. Here we analyse pottery shape using geometric morphometric methods, a new approach for measuring the degree of standardization because it takes a statistical summary of the overall shape as variable for comparison</w:t>
+        <w:t xml:space="preserve">’s ethnographic study in the Jodhpur region of India suggests the number of artisans can be statistically assessed by comparing coefficients of variation of linear dimensions of pots, and differences between artisans can be detected at both intra-individual level and inter-individual level in a region. However, because pottery vessels are typically have curved shapes, linear measurements have limited sensitivity to many kinds of shape variations. Thus, to capture subtle shape variations that might be relevant to standardization, a method that is sensitive to non-linear aspects of shape variation is necessary. Here we analyse pottery shape using geometric morphometric methods, a new approach for measuring the degree of standardization because it takes a statistical summary of the overall shape as variable for comparison</w:t>
       </w:r>
       <w:r>
         <w:t xml:space="preserve"> </w:t>
@@ -1818,7 +1818,7 @@
         <w:t xml:space="preserve">(Feinman, 2000)</w:t>
       </w:r>
       <w:r>
-        <w:t xml:space="preserve">. We expect this corporate-network shift to manifest as increased specialization pottery manufacture, indicated archaeologically by icreased standardisation of pottery production at Kiwulan. The emergence of craft specialization, here pottery specialization, is often related to changes in social organization towards a society with increasing status inequality. In this case, if the competition among Indigenous individual for foreign resources and trade partnership with European or Chinese colonizers gradually lead to increasing social inequality, then we expect the local ceramics will show more homogeneous shapes after contact due to the emergence of craft specialization caused by rgreater economic and social control by a small group of individuals at Kiwulan. Our results are important for understanding the indirect influences of European colonists on local Indigenous societies, which remains unclear in East Asia where colonial power had limited success compared to other places in Southeast Asia. Our findings improve our understanding of the relationship between the use of prestige goods, the degree of ceramic specialization, and the influence of foreign colonizers in a pericolonial context</w:t>
+        <w:t xml:space="preserve">. We expect this corporate-network shift to manifest as increased specialization pottery manufacture, indicated archaeologically by increased standardisation of pottery production at Kiwulan. The emergence of craft specialization, here pottery specialization, is often related to changes in social organization towards a society with increasing status inequality. In this case, if the competition among Indigenous individual for foreign resources and trade partnership with European or Chinese colonizers gradually lead to increasing social inequality, then we expect the local ceramics will show more homogeneous shapes after contact due to the emergence of craft specialization caused by greater economic and social control by a small group of individuals at Kiwulan. Our results are important for understanding the indirect influences of European colonists on local Indigenous societies, which remains unclear in East Asia where colonial power had limited success compared to other places in Southeast Asia. Our findings improve our understanding of the relationship between the use of prestige goods, the degree of ceramic specialization, and the influence of foreign colonizers in a pericolonial context</w:t>
       </w:r>
       <w:r>
         <w:t xml:space="preserve"> </w:t>
@@ -1898,7 +1898,7 @@
         <w:pStyle w:val="BodyText"/>
       </w:pPr>
       <w:r>
-        <w:t xml:space="preserve">However, one limitation of landmark approaches is that landmarks may not be able to capture the shape differences of a morphological structure where the curving outlines between landmarks contains crucial variation. Furthermore, landmark points may be unavailable for structures that are mostly or entirely curves. In those cases, outline approaches are more suitable for analyzing the overall shape of an object. One outline approache is the semi-landmarks method, also called sliding landmarks, which assigns points along the curve between two landmarks at defined intervals</w:t>
+        <w:t xml:space="preserve">However, one limitation of landmark approaches is that landmarks may not be able to capture the shape differences of a morphological structure where the curving outlines between landmarks contains crucial variation. Furthermore, landmark points may be unavailable for structures that are mostly or entirely curves. In those cases, outline approaches are more suitable for analyzing the overall shape of an object. One outline approach is the semi-landmarks method, also called sliding landmarks, which assigns points along the curve between two landmarks at defined intervals</w:t>
       </w:r>
       <w:r>
         <w:t xml:space="preserve"> </w:t>
@@ -1972,13 +1972,7 @@
         <w:t xml:space="preserve"> </w:t>
       </w:r>
       <w:r>
-        <w:t xml:space="preserve">examine 89 photographs of globular jars from the Casas Grandes of northwest Mexico. Their results suggest that some ceramic types from the Medio period (AD 1200-1450), were made by specialists based on highly standardized shapes. Among those highly standardized jars, some were made by attached specialists</w:t>
-      </w:r>
-      <w:r>
-        <w:t xml:space="preserve"> </w:t>
-      </w:r>
-      <w:r>
-        <w:t xml:space="preserve">, while others were made by independent specialists according to their spatial distribution patterns. Similarity,</w:t>
+        <w:t xml:space="preserve">examine 89 photographs of globular jars from the Casas Grandes of northwest Mexico. Their results suggest that some ceramic types from the Medio period (AD 1200-1450), were made by specialists based on highly standardized shapes. Among those highly standardized jars, some were made by attached specialists controlled by elites indicating the presence of social inequality, while others were made by independent specialists according to their spatial distribution patterns. Similarity,</w:t>
       </w:r>
       <w:r>
         <w:t xml:space="preserve"> </w:t>
@@ -1990,13 +1984,7 @@
         <w:t xml:space="preserve"> </w:t>
       </w:r>
       <w:r>
-        <w:t xml:space="preserve">examined 28 Caddo bottle excavated at several sites (AD 500-1700) in northwest Louisiana</w:t>
-      </w:r>
-      <w:r>
-        <w:t xml:space="preserve"> </w:t>
-      </w:r>
-      <w:r>
-        <w:t xml:space="preserve">. The results indicate a significant integration between the different parts of the bottles including rim, neck, body, and base that vary in a coordinated manner. Also, two discrete base and body shapes represented northern and southern differences were identified. For the EFA method,</w:t>
+        <w:t xml:space="preserve">examined 28 Caddo bottle excavated at several sites (AD 500-1700) in northwest Louisiana using semi-landmarks method. The results indicate a significant integration between the different parts of the bottles including rim, neck, body, and base that vary in a coordinated manner. Also, two discrete base and body shapes represented northern and southern differences were identified. For the EFA method,</w:t>
       </w:r>
       <w:r>
         <w:t xml:space="preserve"> </w:t>
@@ -2083,6 +2071,9 @@
       </w:r>
       <w:r>
         <w:t xml:space="preserve"> </w:t>
+      </w:r>
+      <w:r>
+        <w:t xml:space="preserve">(Andrade, 2007)</w:t>
       </w:r>
       <w:r>
         <w:t xml:space="preserve">. In 1642, the Spanish was expelled by the Dutch in northern Taiwan, who took over their forts at Helping Dau in Keelung, and in Tamsui. Since then, western Taiwan was mostly under Dutch colonial rule until 1662 when the Kingdom of Tungning in Taiwan was founded by Koxinga, a loyalist of the Ming dynasty of China</w:t>
@@ -2267,7 +2258,7 @@
         <w:pStyle w:val="BodyText"/>
       </w:pPr>
       <w:r>
-        <w:t xml:space="preserve">Petrographic analysis for 34 thin sections shows high percentage of inclusions (15-50%), including argillite (15-40%), metasandstone (1-10%), sandstone fragments (1-6%), quartz (1-5%), and trace amounts of feldspar and slate. The size of the particles ranges from 500 micron to 1300 micron. In general, the globular vessel farbric presents a mixture of fine, rounded argillite with a small part of rounded metasandstone and rounded to sub-angular monocrystalline quartz. The composition matches the mineralogical composition of local raw materials in the Yilan Plain</w:t>
+        <w:t xml:space="preserve">Petrographic analysis for 34 thin sections shows high percentage of inclusions (15-50%), including argillite (15-40%), metasandstone (1-10%), sandstone fragments (1-6%), quartz (1-5%), and trace amounts of feldspar and slate. The size of the particles ranges from 500 micron to 1300 micron. In general, the globular vessel fabric presents a mixture of fine, rounded argillite with a small part of rounded metasandstone and rounded to sub-angular monocrystalline quartz. The composition matches the mineralogical composition of local raw materials in the Yilan Plain</w:t>
       </w:r>
       <w:r>
         <w:t xml:space="preserve"> </w:t>
@@ -2537,10 +2528,13 @@
         <w:t xml:space="preserve"> </w:t>
       </w:r>
       <w:r>
-        <w:t xml:space="preserve"> </w:t>
-      </w:r>
-      <w:r>
-        <w:t xml:space="preserve">on pottery production we examined the spatial distribution of pots in our sample in each period. Our concern is that the smaller population size during the Chinese period could confound our investigations into craft specialisation beause of reduced numbers of potters and pottery production shrinking a a few locations in the settlement during this time. Altough the overall number of vessels is smaller during the Chinese contact period, Figure</w:t>
+        <w:t xml:space="preserve">(Chen, 2007; Hsieh, 2009)</w:t>
+      </w:r>
+      <w:r>
+        <w:t xml:space="preserve"> </w:t>
+      </w:r>
+      <w:r>
+        <w:t xml:space="preserve">on pottery production we examined the spatial distribution of pots in our sample in each period. Our concern is that the smaller population size during the Chinese period could confound our investigations into craft specialisation because of reduced numbers of potters and pottery production shrinking a a few locations in the settlement during this time. Although the overall number of vessels is smaller during the Chinese contact period, Figure</w:t>
       </w:r>
       <w:r>
         <w:t xml:space="preserve"> </w:t>
@@ -3392,7 +3386,7 @@
               <w:jc w:val="right"/>
             </w:pPr>
             <w:r>
-              <w:t xml:space="preserve">2.4414</w:t>
+              <w:t xml:space="preserve">2.3623</w:t>
             </w:r>
           </w:p>
         </w:tc>
@@ -3403,7 +3397,7 @@
               <w:jc w:val="right"/>
             </w:pPr>
             <w:r>
-              <w:t xml:space="preserve">0.1182</w:t>
+              <w:t xml:space="preserve">0.1243</w:t>
             </w:r>
           </w:p>
         </w:tc>
@@ -3438,7 +3432,7 @@
               <w:jc w:val="right"/>
             </w:pPr>
             <w:r>
-              <w:t xml:space="preserve">13.8295</w:t>
+              <w:t xml:space="preserve">13.8315</w:t>
             </w:r>
           </w:p>
         </w:tc>
@@ -3484,7 +3478,7 @@
               <w:jc w:val="right"/>
             </w:pPr>
             <w:r>
-              <w:t xml:space="preserve">9.0398</w:t>
+              <w:t xml:space="preserve">8.3231</w:t>
             </w:r>
           </w:p>
         </w:tc>
@@ -3495,7 +3489,7 @@
               <w:jc w:val="right"/>
             </w:pPr>
             <w:r>
-              <w:t xml:space="preserve">0.0026</w:t>
+              <w:t xml:space="preserve">0.0039</w:t>
             </w:r>
           </w:p>
         </w:tc>
@@ -3530,7 +3524,7 @@
               <w:jc w:val="right"/>
             </w:pPr>
             <w:r>
-              <w:t xml:space="preserve">4.1501</w:t>
+              <w:t xml:space="preserve">3.9523</w:t>
             </w:r>
           </w:p>
         </w:tc>
@@ -3541,7 +3535,7 @@
               <w:jc w:val="right"/>
             </w:pPr>
             <w:r>
-              <w:t xml:space="preserve">0.0416</w:t>
+              <w:t xml:space="preserve">0.0468</w:t>
             </w:r>
           </w:p>
         </w:tc>
@@ -3576,7 +3570,7 @@
               <w:jc w:val="right"/>
             </w:pPr>
             <w:r>
-              <w:t xml:space="preserve">10.4614</w:t>
+              <w:t xml:space="preserve">8.5037</w:t>
             </w:r>
           </w:p>
         </w:tc>
@@ -3587,7 +3581,7 @@
               <w:jc w:val="right"/>
             </w:pPr>
             <w:r>
-              <w:t xml:space="preserve">0.0012</w:t>
+              <w:t xml:space="preserve">0.0035</w:t>
             </w:r>
           </w:p>
         </w:tc>
@@ -3622,7 +3616,7 @@
               <w:jc w:val="right"/>
             </w:pPr>
             <w:r>
-              <w:t xml:space="preserve">8.1921</w:t>
+              <w:t xml:space="preserve">8.2086</w:t>
             </w:r>
           </w:p>
         </w:tc>
@@ -3711,22 +3705,22 @@
         <w:pStyle w:val="BodyText"/>
       </w:pPr>
       <w:r>
-        <w:t xml:space="preserve">Our results support the hypothesis that foreign influences at Kiwulan influenced emergence of social inequality in the local Indigenous society. We find that foreign influence may have been stronger in the Chinese period than the European period, contrary to previous work</w:t>
-      </w:r>
-      <w:r>
-        <w:t xml:space="preserve"> </w:t>
-      </w:r>
-      <w:r>
-        <w:t xml:space="preserve">. The hypothesis of an emergence of social inequality based on the monopolies for long-distance trade brought by the Europeans was not fully supported.</w:t>
-      </w:r>
-      <w:r>
-        <w:t xml:space="preserve"> </w:t>
-      </w:r>
-      <w:r>
-        <w:t xml:space="preserve"> </w:t>
-      </w:r>
-      <w:r>
-        <w:t xml:space="preserve">Compared to other regions in Taiwan, European colonial influence was weak in Yilan due to the isolated of the surrounding mountains and the economic focus of the Spanish and Dutch who prefered northern Taiwan as their trading base. Indigenous communities Yilan experienced indirect influence from European trade networks and their colonial activities in a pericolonial context</w:t>
+        <w:t xml:space="preserve">Our results offer tentative support for the hypothesis that foreign influences at Kiwulan influenced emergence of social inequality in the local Indigenous society. If increased shape standardisation is a reliable indicator of craft specialisation, then we may be seeing evidence of a shift from corporate to network organization</w:t>
+      </w:r>
+      <w:r>
+        <w:t xml:space="preserve"> </w:t>
+      </w:r>
+      <w:r>
+        <w:t xml:space="preserve">(Feinman, 2000)</w:t>
+      </w:r>
+      <w:r>
+        <w:t xml:space="preserve">. However, strong claims for an emergence of social complexity resulting from foreign contact at Kiwulan will need support from multiple and diverse sources of evidence. This should include the other two main datasets at Kiwulan, the ornaments assemblages, and the burial goods. We find vessel shapes were more standardised in the Chinese period than the European period, contrary to previous work that has downplayed the effect of Chinese settlement in Yilan</w:t>
+      </w:r>
+      <w:r>
+        <w:t xml:space="preserve"> </w:t>
+      </w:r>
+      <w:r>
+        <w:t xml:space="preserve">. Compared to other regions in Taiwan, European colonial influence was weak in Yilan due to the isolated of the surrounding mountains and the economic focus of the Spanish and Dutch who prefered northern Taiwan as their trading base. Indigenous communities Yilan experienced indirect influence from European trade networks and their colonial activities in a pericolonial context</w:t>
       </w:r>
       <w:r>
         <w:t xml:space="preserve"> </w:t>
@@ -3741,9 +3735,6 @@
         <w:t xml:space="preserve"> </w:t>
       </w:r>
       <w:r>
-        <w:t xml:space="preserve"> </w:t>
-      </w:r>
-      <w:r>
         <w:t xml:space="preserve">. This direct influence is reflected by the archaeological evidence of large amounts of Chinese porcelains and distinctive architectural bricks and tiles used by Chinese</w:t>
       </w:r>
       <w:r>
@@ -3773,7 +3764,7 @@
         <w:pStyle w:val="BodyText"/>
       </w:pPr>
       <w:r>
-        <w:t xml:space="preserve">More standardized pottery shape without controlling the clay paste or technology suggests the shape as a preferred characteristic in pottery production during the Chinese period. However, the standardization is not reflected by most metric attributes. There is higher variation in thickness attributes compared to diameter attributes, indicating shape is the main attribute that presents homogeneity. In addition to the emergence of specialized groups indicative of changes in social organization, a further explanation could be that producing homogeneous pottery is an act of resistance to the Europeans intrusion and the Chinese immigrants by emphasizing the practice of traditional pottery production. In a culture contact situation, social identity could be expressed through materials practices to show cultural homogeneity and distinction from other groups</w:t>
+        <w:t xml:space="preserve">We recognise that the shape variation reported here is subtle, and this invites consideration of the possibility that the absence of major changes in vessel shape at Kiwulan may have been an act of resistance to foreign. Continuities in vessel shape over time draws our attention to the endurance of traditional pottery production practices amid intrusions from Europeans and Chinese. In a culture contact situation, social identity may be expressed through material practices to show cultural homogeneity and distinction from other groups</w:t>
       </w:r>
       <w:r>
         <w:t xml:space="preserve"> </w:t>
@@ -3782,7 +3773,7 @@
         <w:t xml:space="preserve">(Voss, 2005)</w:t>
       </w:r>
       <w:r>
-        <w:t xml:space="preserve">. It is also important to recognize that social identity might be more complicated in a colonial context, not just a colonized–colonizer or local/foreign dichotomy</w:t>
+        <w:t xml:space="preserve">. It is also important to recognize that social identity might be more complicated in a colonial context, and may be more than a colonized–colonizer or local/foreign dichotomy</w:t>
       </w:r>
       <w:r>
         <w:t xml:space="preserve"> </w:t>
@@ -3791,7 +3782,7 @@
         <w:t xml:space="preserve">(Voss, 2008, 2005)</w:t>
       </w:r>
       <w:r>
-        <w:t xml:space="preserve">. The case study of Shamaoshan cemetery (3BC- 4AD) in Southwest China showing the process of incorporation of Southwest China into the Han Empire involved a century of conflicts, resistance, and acceptance among social groups with different identities, especially in the historical context of Han immigrants</w:t>
+        <w:t xml:space="preserve">. Shamaoshan cemetery (3BC- 4AD) in Southwest China shows that the process of the incorporation of Southwest China into the Han Empire involved a century of conflicts, resistance, and acceptance among social groups with different identities, especially in the historical context of Han immigrants</w:t>
       </w:r>
       <w:r>
         <w:t xml:space="preserve"> </w:t>
@@ -3800,7 +3791,7 @@
         <w:t xml:space="preserve">(Wu et al., 2019)</w:t>
       </w:r>
       <w:r>
-        <w:t xml:space="preserve">. At Kiwulan, the standardization of potter shape is significant in the 19th century when a a large number of Chinese immigrants migrated to Yilan. Shape can be viewed as a symbol as an expression the indigenous identity or social boundary because shape is the most obvious and visible trait compared with other features of pottery</w:t>
+        <w:t xml:space="preserve">. A similar dynamic may have occured at Kiwulan, with vessel shape indicating both acceptance of forign influence through increased shape standardisation, and resistence through the overall continuity in vessel shape. Vessle shape can be viewed as a symbol as an expression the Indigenous identity and social boundaries because shape is a highly visible trait compared with other features of pottery</w:t>
       </w:r>
       <w:r>
         <w:t xml:space="preserve"> </w:t>
@@ -3809,7 +3800,7 @@
         <w:t xml:space="preserve">(cf. Roux, 2015)</w:t>
       </w:r>
       <w:r>
-        <w:t xml:space="preserve">. Although there is an increase in number of imported ceramics over time and reached high quantity and diversity in the 19th century, the production of the local pottery continued and became more standardized. This might imply not only the utilitarian function, but an deliberate action to emphasize the pottery tradition as their cultural custom.</w:t>
+        <w:t xml:space="preserve">. Although there is an increase in number of imported ceramics over time at Kiwulan, the production of the local pottery continued and became more standardized. This might imply not only a utilitarian function of the local vessels, but a deliberate action to emphasize the local pottery tradition as their cultural custom as foreign contact intensified.</w:t>
       </w:r>
     </w:p>
     <w:p>
@@ -3827,7 +3818,7 @@
         <w:pStyle w:val="FirstParagraph"/>
       </w:pPr>
       <w:r>
-        <w:t xml:space="preserve">This case study demonstrates the application of Elliptic Fourier analysis on ceramic shapes to explore the emergence of ceramic specialization and the underlying mechanism indicative of foreign cultural influences. Compared with the traditional linear measurement approach, geometric morphometrics methods especially EFA-based outline approach is more effective to detect shape variations for artifact shape without obvious landmarks. Here, EFA approach combined with a significance test for the equality of CVs for shape variables provides a robust way to identify and statistically assess the difference in shape standardization. Lower variation in ceramic shape was identified after the European presence and even much lower variation during the Chinese presence. The direct relationship between foreign influences and highly standardized ceramic shape was tested here on Kiwulan pottery. This finding helps to understand the cause and factor that would lead to the standardization of pottery production in a cross-cultural interaction context. This gave an insight into the discussion of ceramic specialization which is usually associated with the changes in social organization. The more homogeneous shape during the contact period without any changes in clay paste or producing technique suggests that shape standardization is an outcome resulted from an intentional act. The results here suggest an expression of social identity or showing cultural boundaries in indigenous societies through visible variables when encountering foreign intrusion. The analysis allows comparisons between sites with a similar historical trajectory in a pericolonial context. Our case study includes an openly available pipeline suitable for other assemblages, ensuring reproducibility and expanding the use of shape-based quantitative methods to questions about craft specialization and standardization in prehistoric technologies.</w:t>
+        <w:t xml:space="preserve">This study demonstrates an application of elliptic Fourier analysis on ceramic shapes to explore the emergence of ceramic specialization as indicative of foreign influences. Here, EFA is combined with a significance test for the equality of CVs of shape variables to provide a robust way to identify and statistically assess differences in shape standardization. The direct relationship between foreign influences and standardization of ceramic shape was tested on pottery from Kiwulan, and large Iron Age Indienous settlement in northeast Taiwan. Lower variation in ceramic shape was identified after European presence began, and even lower variation during the period of Chinese presence. Our findings help to understand the factors that may lead to standardization of pottery production in a cross-cultural interaction context. More homogeneous shapes during the contact periods, without any changes in clay paste composition or production technique, suggests that shape standardization was intentional. The results here further suggest that expressions of social identity or cultural boundaries in Indigenous societies through highly visible vessel qualities, such as shape, may be heightened during periods of foreign intrusion in pericolonial contexts. Our analysis, with its openly available methods and data, is readily extensible to other pottery assemblages in the region to further explore related questions about craft specialization and standardization in Iron Age ceramic technologies.</w:t>
       </w:r>
     </w:p>
     <w:p>
@@ -3846,6 +3837,9 @@
       </w:pPr>
       <w:r>
         <w:t xml:space="preserve">We would like to thank the Yilan County Cultural Affairs Bureau in Taiwan for permitting access to the pottery used in this study and providing the shape images. We thank Dr. Wen-Shan Chen in the Department of Geosciences, National Taiwan University for his invaluable guidance of petrographic analysis at his lab. This research used statistical consulting resources provided by the Center for Statistics and the Social Sciences, University of Washington.</w:t>
+      </w:r>
+      <w:r>
+        <w:t xml:space="preserve"> </w:t>
       </w:r>
     </w:p>
     <w:p>
@@ -4566,7 +4560,7 @@
         <w:pStyle w:val="FirstParagraph"/>
       </w:pPr>
       <w:r>
-        <w:t xml:space="preserve">This report was generated on 2020-01-26 17:30:03 using the following computational environment and dependencies:</w:t>
+        <w:t xml:space="preserve">This report was generated on 2020-01-26 18:07:48 using the following computational environment and dependencies:</w:t>
       </w:r>
     </w:p>
     <w:p>
@@ -5631,7 +5625,7 @@
         <w:rPr>
           <w:rStyle w:val="VerbatimChar"/>
         </w:rPr>
-        <w:t xml:space="preserve">#&gt; Head:     [beae8e8] 2020-01-27: edits on discussion</w:t>
+        <w:t xml:space="preserve">#&gt; Head:     [913f730] 2020-01-27: add mention of corporate/network in discussion</w:t>
       </w:r>
     </w:p>
     <w:p>
@@ -5639,7 +5633,7 @@
         <w:pStyle w:val="FirstParagraph"/>
       </w:pPr>
       <w:r>
-        <w:t xml:space="preserve">Word count: 5658</w:t>
+        <w:t xml:space="preserve">Word count: 5646</w:t>
       </w:r>
     </w:p>
     <w:sectPr>

</xml_diff>

<commit_message>
remove figure 4 and 6, edit the relevant text
</commit_message>
<xml_diff>
--- a/analysis/paper/paper.docx
+++ b/analysis/paper/paper.docx
@@ -162,6 +162,7 @@
     </w:p>
     <w:p>
       <w:pPr>
+        <w:pStyle w:val="Compact"/>
         <w:pStyle w:val="Abstract"/>
       </w:pPr>
       <w:r>
@@ -1824,7 +1825,7 @@
         <w:t xml:space="preserve"> </w:t>
       </w:r>
       <w:r>
-        <w:t xml:space="preserve">(cf. Acabado, 2017)</w:t>
+        <w:t xml:space="preserve">(cf. Acabado, 2017)</w:t>
       </w:r>
       <w:r>
         <w:t xml:space="preserve">.</w:t>
@@ -1972,7 +1973,7 @@
         <w:t xml:space="preserve"> </w:t>
       </w:r>
       <w:r>
-        <w:t xml:space="preserve">examine 89 photographs of globular jars from the Casas Grandes of northwest Mexico. Their results suggest that some ceramic types from the Medio period (AD 1200-1450), were made by specialists based on highly standardized shapes. Among those highly standardized jars, some were made by attached specialists controlled by elites indicating the presence of social inequality, while others were made by independent specialists according to their spatial distribution patterns. Similarity,</w:t>
+        <w:t xml:space="preserve">examine 89 photographs of globular jars from the Casas Grandes of northwest Mexico. Their results suggest that some ceramic types from the Medio period (AD 1200-1450), were made by specialists based on highly standardized shapes. Among those highly standardized jars, some were made by specialists attached to elites indicating the presence of social inequality, while others were made by independent specialists according to their spatial distribution patterns. Similarity,</w:t>
       </w:r>
       <w:r>
         <w:t xml:space="preserve"> </w:t>
@@ -2002,16 +2003,7 @@
         <w:t xml:space="preserve"> </w:t>
       </w:r>
       <w:r>
-        <w:t xml:space="preserve">(</w:t>
-      </w:r>
-      <w:r>
-        <w:rPr>
-          <w:b/>
-        </w:rPr>
-        <w:t xml:space="preserve">???</w:t>
-      </w:r>
-      <w:r>
-        <w:t xml:space="preserve">)</w:t>
+        <w:t xml:space="preserve">Wilczek et al. (2014)</w:t>
       </w:r>
       <w:r>
         <w:t xml:space="preserve">’s EFA results help us understand the level of production standardization over time across the region. Those examples show that outline approaches can distinguish variation in ceramic shapes at high resolutions to understand ceramic production.</w:t>
@@ -2121,6 +2113,9 @@
       </w:r>
       <w:r>
         <w:t xml:space="preserve"> </w:t>
+      </w:r>
+      <w:r>
+        <w:t xml:space="preserve">(Chen, 2007)</w:t>
       </w:r>
       <w:r>
         <w:t xml:space="preserve">, excavation depth measurements, stratigraphic details reported by the excavators (colour, disturbance, etc.), and finds of chronologically diagnostic artifacts, such as blue and white porcelains, light grey glazed jars, and large dark brown glazed stoneware jars commonly used in the 17th century, and bricks and tiles used by the Chinese in the 19th century</w:t>
@@ -2157,7 +2152,7 @@
               <a:graphicData uri="http://schemas.openxmlformats.org/drawingml/2006/picture">
                 <pic:pic>
                   <pic:nvPicPr>
-                    <pic:cNvPr descr="/Users/bmarwick/Desktop/kwl.pottery/analysis/figures/kiwulan-location-map.jpg" id="0" name="Picture"/>
+                    <pic:cNvPr descr="/Users/EmilyWang/Desktop/School%20document/LW-Paper/kwl-pottery-2019/analysis/figures/kiwulan-location-map.jpg" id="0" name="Picture"/>
                     <pic:cNvPicPr>
                       <a:picLocks noChangeArrowheads="1" noChangeAspect="1"/>
                     </pic:cNvPicPr>
@@ -2212,7 +2207,7 @@
               <a:graphicData uri="http://schemas.openxmlformats.org/drawingml/2006/picture">
                 <pic:pic>
                   <pic:nvPicPr>
-                    <pic:cNvPr descr="/Users/bmarwick/Desktop/kwl.pottery/analysis/figures/KWL-excavation-map.jpg" id="0" name="Picture"/>
+                    <pic:cNvPr descr="/Users/EmilyWang/Desktop/School%20document/LW-Paper/kwl-pottery-2019/analysis/figures/KWL-excavation-map.jpg" id="0" name="Picture"/>
                     <pic:cNvPicPr>
                       <a:picLocks noChangeArrowheads="1" noChangeAspect="1"/>
                     </pic:cNvPicPr>
@@ -2430,6 +2425,9 @@
         <w:t xml:space="preserve"> </w:t>
       </w:r>
       <w:r>
+        <w:t xml:space="preserve">(Eerkens, 2000; Eerkens and Bettinger, 2001; Hoggard, 2017; Lycett and Gowlett, 2008; Okumura and Araujo, 2014)</w:t>
+      </w:r>
+      <w:r>
         <w:t xml:space="preserve">, we prefer the MSLR test as a more recent development with lower rates of type I error, better performance with uneven sample numbers, and more power across a range of conditions</w:t>
       </w:r>
       <w:r>
@@ -2446,7 +2444,7 @@
       <w:pPr>
         <w:pStyle w:val="Heading1"/>
       </w:pPr>
-      <w:bookmarkStart w:id="29" w:name="X1d9039aecbbcb44c2dfa3a9268a6c9535658f66"/>
+      <w:bookmarkStart w:id="29" w:name="reproducibility-and-open-source-materials"/>
       <w:r>
         <w:t xml:space="preserve">Reproducibility and open source materials</w:t>
       </w:r>
@@ -2546,7 +2544,7 @@
         <w:t xml:space="preserve"> </w:t>
       </w:r>
       <w:r>
-        <w:t xml:space="preserve">shows that pottery is distributed randomly across the sampling area without any distinctive clusters. This suggests that differences in population across our three occupation phases are probably not driving variation in craft specialsation.</w:t>
+        <w:t xml:space="preserve">shows that pottery is distributed randomly across the sampling area without any distinctive clusters. This suggests that differences in population across our three occupation phases are probably not driving variation in craft specialization.</w:t>
       </w:r>
     </w:p>
     <w:p>
@@ -2609,7 +2607,7 @@
         <w:pStyle w:val="BodyText"/>
       </w:pPr>
       <w:r>
-        <w:t xml:space="preserve">The elliptic Fourier coefficients of 73 pottery from three phases were calculated. Reliable pottery outlines were captured by 13 harmonics that gather 99% of the total harmonic power. The average shape of vessels from each phase was visualized by computing the mean of the standardized Fourier coefficients within each phase group (Figure</w:t>
+        <w:t xml:space="preserve">The elliptic Fourier coefficients of 73 pottery from three phases were calculated. Reliable pottery outlines were captured by 13 harmonics that gather 99% of the total harmonic power. Figure</w:t>
       </w:r>
       <w:r>
         <w:t xml:space="preserve"> </w:t>
@@ -2618,19 +2616,10 @@
         <w:t xml:space="preserve">4</w:t>
       </w:r>
       <w:r>
-        <w:t xml:space="preserve">). Figure</w:t>
-      </w:r>
-      <w:r>
-        <w:t xml:space="preserve"> </w:t>
-      </w:r>
-      <w:r>
-        <w:t xml:space="preserve">5</w:t>
-      </w:r>
-      <w:r>
-        <w:t xml:space="preserve"> </w:t>
-      </w:r>
-      <w:r>
-        <w:t xml:space="preserve">shows the shape changes described using thin-plate spline warping for paired periods, pre- and post-European periods, and post-European and Chinese periods.</w:t>
+        <w:t xml:space="preserve"> </w:t>
+      </w:r>
+      <w:r>
+        <w:t xml:space="preserve">shows the shape changes described using thin-plate spline warping for paired periods, pre- and post-European periods, and post-European and Chinese periods. The average shape of vessels from each phase was visualized and it shows more obvious differences between post-European and Chinese periods.</w:t>
       </w:r>
     </w:p>
     <w:p>
@@ -2642,12 +2631,12 @@
           <wp:inline>
             <wp:extent cx="5943600" cy="4754880"/>
             <wp:effectExtent b="0" l="0" r="0" t="0"/>
-            <wp:docPr descr="Figure 4: Mean pottery shapes of three phases" title="" id="1" name="Picture"/>
+            <wp:docPr descr="Figure 4: Compare the average shapes across phases using thin plate splines (TPS) with outline deformations required to pass from an extreme of the morphospace to the other." title="" id="1" name="Picture"/>
             <a:graphic>
               <a:graphicData uri="http://schemas.openxmlformats.org/drawingml/2006/picture">
                 <pic:pic>
                   <pic:nvPicPr>
-                    <pic:cNvPr descr="../figures/EFA-analysis-1.png" id="0" name="Picture"/>
+                    <pic:cNvPr descr="../figures/thin-plate-splines-1.png" id="0" name="Picture"/>
                     <pic:cNvPicPr>
                       <a:picLocks noChangeArrowheads="1" noChangeAspect="1"/>
                     </pic:cNvPicPr>
@@ -2685,7 +2674,24 @@
         <w:pStyle w:val="ImageCaption"/>
       </w:pPr>
       <w:r>
-        <w:t xml:space="preserve">Figure 4: Mean pottery shapes of three phases</w:t>
+        <w:t xml:space="preserve">Figure 4: Compare the average shapes across phases using thin plate splines (TPS) with outline deformations required to pass from an extreme of the morphospace to the other.</w:t>
+      </w:r>
+    </w:p>
+    <w:p>
+      <w:pPr>
+        <w:pStyle w:val="BodyText"/>
+      </w:pPr>
+      <w:r>
+        <w:t xml:space="preserve">The elliptic Fourier coefficients were examined by Principal Components Analysis to explore the shape variations across three phases. The first two principal components (PCs) explain 74.85% of the total variances, of which 48.32% is explained by the first principle component. With the third component, the first three principal components explain 86.08% of the total variance. According to Figure</w:t>
+      </w:r>
+      <w:r>
+        <w:t xml:space="preserve"> </w:t>
+      </w:r>
+      <w:r>
+        <w:t xml:space="preserve">5</w:t>
+      </w:r>
+      <w:r>
+        <w:t xml:space="preserve">, PC1 captures the height of the vessels, from tall to short, and the roundness of the body from round to oval-shaped. PC2 relates to the neck and mouth constriction, from narrow to wide. PC3 explains a smaller portion of the variance (11.23%), which relates to the degree of the flare of the neck, from curved to straight shape. The first two components account for most of the variance in relation to three phases. The results reflect a large overlap in shapes from three occupations phases, especially for shapes in the pre-European and post-European periods. However, the spread of shape distribution indicates a wider variation in shapes in the pre-European and post-European periods compared to those in the Chinese period along both PC1 and PC2 axes. In other words, we find a decrease in shape variance in the Chinese period that is evident in the shorter height and narrower mouth of vessels used in that period.</w:t>
       </w:r>
     </w:p>
     <w:p>
@@ -2697,12 +2703,12 @@
           <wp:inline>
             <wp:extent cx="5943600" cy="4754880"/>
             <wp:effectExtent b="0" l="0" r="0" t="0"/>
-            <wp:docPr descr="Figure 5: Compare the average shapes across phases using thin plate splines (TPS) with outline deformations required to pass from an extreme of the morphospace to the other." title="" id="1" name="Picture"/>
+            <wp:docPr descr="Figure 5: Pottery shape distribution by each occupation phase according to the first two PCs" title="" id="1" name="Picture"/>
             <a:graphic>
               <a:graphicData uri="http://schemas.openxmlformats.org/drawingml/2006/picture">
                 <pic:pic>
                   <pic:nvPicPr>
-                    <pic:cNvPr descr="../figures/thin-plate-splines-1.png" id="0" name="Picture"/>
+                    <pic:cNvPr descr="../figures/first-two-PCs-byplot-1.png" id="0" name="Picture"/>
                     <pic:cNvPicPr>
                       <a:picLocks noChangeArrowheads="1" noChangeAspect="1"/>
                     </pic:cNvPicPr>
@@ -2740,146 +2746,7 @@
         <w:pStyle w:val="ImageCaption"/>
       </w:pPr>
       <w:r>
-        <w:t xml:space="preserve">Figure 5: Compare the average shapes across phases using thin plate splines (TPS) with outline deformations required to pass from an extreme of the morphospace to the other.</w:t>
-      </w:r>
-    </w:p>
-    <w:p>
-      <w:pPr>
-        <w:pStyle w:val="BodyText"/>
-      </w:pPr>
-      <w:r>
-        <w:t xml:space="preserve">The elliptic Fourier coefficients were examined by Principal Components Analysis to explore the shape variations across three phases. The first two principal components (PCs) explain 74.85% of the total variances, of which 48.32% is explained by the first principle component. With the third component, the first three principal components explain 86.08% of the total variance. Figure</w:t>
-      </w:r>
-      <w:r>
-        <w:t xml:space="preserve"> </w:t>
-      </w:r>
-      <w:r>
-        <w:t xml:space="preserve">6</w:t>
-      </w:r>
-      <w:r>
-        <w:t xml:space="preserve"> </w:t>
-      </w:r>
-      <w:r>
-        <w:t xml:space="preserve">shows the shape variation associated with the first three principal components. PC1 captures the height of the vessels, from tall to short, and the roundness of the body from round to oval-shaped. PC2 relates to the neck and mouth constriction, from narrow to wide. PC3 explains a smaller portion of the variance (11.23%), which relates to the degree of the flare of the neck, from curved to straight shape. The first two components account for most of the variance in relation to three phases (Figure</w:t>
-      </w:r>
-      <w:r>
-        <w:t xml:space="preserve"> </w:t>
-      </w:r>
-      <w:r>
-        <w:t xml:space="preserve">7</w:t>
-      </w:r>
-      <w:r>
-        <w:t xml:space="preserve">). The results reflect a large overlap in shapes from three occupations phases, especially for shapes in the pre-European and post-European periods. However, the spread of shape distribution indicates a wider variation in shapes in the pre-European and post-European periods compared to those in the Chinese period along both PC1 and PC2 axes. In other words, we find a decrease in shape variance in the Chinese period that is evident in the shorter height and narrower mouth of vessels used in that period.</w:t>
-      </w:r>
-    </w:p>
-    <w:p>
-      <w:pPr>
-        <w:pStyle w:val="CaptionedFigure"/>
-      </w:pPr>
-      <w:r>
-        <w:drawing>
-          <wp:inline>
-            <wp:extent cx="5943600" cy="4754880"/>
-            <wp:effectExtent b="0" l="0" r="0" t="0"/>
-            <wp:docPr descr="Figure 6: Pottery shape variation based on scores along principal component axes. The rows from the top to the bottom represent the first to third principal component respectively. Each column shows the reconstructed shape variable according to the score mean ±2 standard deviation (SD) with a 0.5 interval" title="" id="1" name="Picture"/>
-            <a:graphic>
-              <a:graphicData uri="http://schemas.openxmlformats.org/drawingml/2006/picture">
-                <pic:pic>
-                  <pic:nvPicPr>
-                    <pic:cNvPr descr="../figures/contribution-PCs-1.png" id="0" name="Picture"/>
-                    <pic:cNvPicPr>
-                      <a:picLocks noChangeArrowheads="1" noChangeAspect="1"/>
-                    </pic:cNvPicPr>
-                  </pic:nvPicPr>
-                  <pic:blipFill>
-                    <a:blip r:embed="rId35"/>
-                    <a:stretch>
-                      <a:fillRect/>
-                    </a:stretch>
-                  </pic:blipFill>
-                  <pic:spPr bwMode="auto">
-                    <a:xfrm>
-                      <a:off x="0" y="0"/>
-                      <a:ext cx="5943600" cy="4754880"/>
-                    </a:xfrm>
-                    <a:prstGeom prst="rect">
-                      <a:avLst/>
-                    </a:prstGeom>
-                    <a:noFill/>
-                    <a:ln w="9525">
-                      <a:noFill/>
-                      <a:headEnd/>
-                      <a:tailEnd/>
-                    </a:ln>
-                  </pic:spPr>
-                </pic:pic>
-              </a:graphicData>
-            </a:graphic>
-          </wp:inline>
-        </w:drawing>
-      </w:r>
-    </w:p>
-    <w:p>
-      <w:pPr>
-        <w:pStyle w:val="ImageCaption"/>
-      </w:pPr>
-      <w:r>
-        <w:t xml:space="preserve">Figure 6: Pottery shape variation based on scores along principal component axes. The rows from the top to the bottom represent the first to third principal component respectively. Each column shows the reconstructed shape variable according to the score mean ±2 standard deviation (SD) with a 0.5 interval</w:t>
-      </w:r>
-    </w:p>
-    <w:p>
-      <w:pPr>
-        <w:pStyle w:val="CaptionedFigure"/>
-      </w:pPr>
-      <w:r>
-        <w:drawing>
-          <wp:inline>
-            <wp:extent cx="5943600" cy="4754880"/>
-            <wp:effectExtent b="0" l="0" r="0" t="0"/>
-            <wp:docPr descr="Figure 7: Pottery shape distribution by each occupation phase according to the first two PCs" title="" id="1" name="Picture"/>
-            <a:graphic>
-              <a:graphicData uri="http://schemas.openxmlformats.org/drawingml/2006/picture">
-                <pic:pic>
-                  <pic:nvPicPr>
-                    <pic:cNvPr descr="../figures/first-two-PCs-byplot-1.png" id="0" name="Picture"/>
-                    <pic:cNvPicPr>
-                      <a:picLocks noChangeArrowheads="1" noChangeAspect="1"/>
-                    </pic:cNvPicPr>
-                  </pic:nvPicPr>
-                  <pic:blipFill>
-                    <a:blip r:embed="rId36"/>
-                    <a:stretch>
-                      <a:fillRect/>
-                    </a:stretch>
-                  </pic:blipFill>
-                  <pic:spPr bwMode="auto">
-                    <a:xfrm>
-                      <a:off x="0" y="0"/>
-                      <a:ext cx="5943600" cy="4754880"/>
-                    </a:xfrm>
-                    <a:prstGeom prst="rect">
-                      <a:avLst/>
-                    </a:prstGeom>
-                    <a:noFill/>
-                    <a:ln w="9525">
-                      <a:noFill/>
-                      <a:headEnd/>
-                      <a:tailEnd/>
-                    </a:ln>
-                  </pic:spPr>
-                </pic:pic>
-              </a:graphicData>
-            </a:graphic>
-          </wp:inline>
-        </w:drawing>
-      </w:r>
-    </w:p>
-    <w:p>
-      <w:pPr>
-        <w:pStyle w:val="ImageCaption"/>
-      </w:pPr>
-      <w:r>
-        <w:t xml:space="preserve">Figure 7: Pottery shape distribution by each occupation phase according to the first two PCs</w:t>
+        <w:t xml:space="preserve">Figure 5: Pottery shape distribution by each occupation phase according to the first two PCs</w:t>
       </w:r>
     </w:p>
     <w:p>
@@ -3136,22 +3003,10 @@
         <w:t xml:space="preserve"> </w:t>
       </w:r>
       <w:r>
-        <w:t xml:space="preserve">(</w:t>
-      </w:r>
-      <w:r>
-        <w:t xml:space="preserve">(</w:t>
-      </w:r>
-      <w:r>
-        <w:rPr>
-          <w:b/>
-        </w:rPr>
-        <w:t xml:space="preserve">???</w:t>
-      </w:r>
-      <w:r>
-        <w:t xml:space="preserve">)</w:t>
-      </w:r>
-      <w:r>
-        <w:t xml:space="preserve">)), we used a multivariate analysis of variance (MANOVA) test to compare pairwise combinations across our three occupation phases. Table</w:t>
+        <w:t xml:space="preserve">5</w:t>
+      </w:r>
+      <w:r>
+        <w:t xml:space="preserve">, we used a multivariate analysis of variance (MANOVA) test to compare pairwise combinations across our three occupation phases. Table</w:t>
       </w:r>
       <w:r>
         <w:t xml:space="preserve"> </w:t>
@@ -3199,7 +3054,7 @@
         <w:t xml:space="preserve"> </w:t>
       </w:r>
       <w:r>
-        <w:t xml:space="preserve">8</w:t>
+        <w:t xml:space="preserve">6</w:t>
       </w:r>
       <w:r>
         <w:t xml:space="preserve">). The first PC, vessel height, shows higher variation in the pre-European period compared to the Chinese period. That indicates that shape standardization was higher in the Chinese period compared to the pre-European period. The second PC also presents a similar pattern of higher shape standardization in the Chinese period compared to the other two phases. To see whether the differences in the distribution of PCs between any two phases are substantive or due to chance, we used a modified signed-likelihood ratio test to assess the equality of CVs. P-values for this significance test of CVs for PC1 and PC2 show significant differences in the standardization of vessel shapes across periods, especially between Chinese contact with either pre-European or post-European(Figure</w:t>
@@ -3232,7 +3087,7 @@
           <wp:inline>
             <wp:extent cx="5943600" cy="4754880"/>
             <wp:effectExtent b="0" l="0" r="0" t="0"/>
-            <wp:docPr descr="Figure 8: The distribution of PC scores by phases" title="" id="1" name="Picture"/>
+            <wp:docPr descr="Figure 6: The distribution of PC scores by phases" title="" id="1" name="Picture"/>
             <a:graphic>
               <a:graphicData uri="http://schemas.openxmlformats.org/drawingml/2006/picture">
                 <pic:pic>
@@ -3243,7 +3098,7 @@
                     </pic:cNvPicPr>
                   </pic:nvPicPr>
                   <pic:blipFill>
-                    <a:blip r:embed="rId37"/>
+                    <a:blip r:embed="rId35"/>
                     <a:stretch>
                       <a:fillRect/>
                     </a:stretch>
@@ -3275,7 +3130,7 @@
         <w:pStyle w:val="ImageCaption"/>
       </w:pPr>
       <w:r>
-        <w:t xml:space="preserve">Figure 8: The distribution of PC scores by phases</w:t>
+        <w:t xml:space="preserve">Figure 6: The distribution of PC scores by phases</w:t>
       </w:r>
     </w:p>
     <w:p>
@@ -3386,7 +3241,7 @@
               <w:jc w:val="right"/>
             </w:pPr>
             <w:r>
-              <w:t xml:space="preserve">2.3623</w:t>
+              <w:t xml:space="preserve">2.4494</w:t>
             </w:r>
           </w:p>
         </w:tc>
@@ -3397,7 +3252,7 @@
               <w:jc w:val="right"/>
             </w:pPr>
             <w:r>
-              <w:t xml:space="preserve">0.1243</w:t>
+              <w:t xml:space="preserve">0.1176</w:t>
             </w:r>
           </w:p>
         </w:tc>
@@ -3432,7 +3287,7 @@
               <w:jc w:val="right"/>
             </w:pPr>
             <w:r>
-              <w:t xml:space="preserve">13.8315</w:t>
+              <w:t xml:space="preserve">14.9157</w:t>
             </w:r>
           </w:p>
         </w:tc>
@@ -3443,7 +3298,7 @@
               <w:jc w:val="right"/>
             </w:pPr>
             <w:r>
-              <w:t xml:space="preserve">0.0002</w:t>
+              <w:t xml:space="preserve">0.0001</w:t>
             </w:r>
           </w:p>
         </w:tc>
@@ -3478,7 +3333,7 @@
               <w:jc w:val="right"/>
             </w:pPr>
             <w:r>
-              <w:t xml:space="preserve">8.3231</w:t>
+              <w:t xml:space="preserve">8.3501</w:t>
             </w:r>
           </w:p>
         </w:tc>
@@ -3524,7 +3379,7 @@
               <w:jc w:val="right"/>
             </w:pPr>
             <w:r>
-              <w:t xml:space="preserve">3.9523</w:t>
+              <w:t xml:space="preserve">4.3326</w:t>
             </w:r>
           </w:p>
         </w:tc>
@@ -3535,7 +3390,7 @@
               <w:jc w:val="right"/>
             </w:pPr>
             <w:r>
-              <w:t xml:space="preserve">0.0468</w:t>
+              <w:t xml:space="preserve">0.0374</w:t>
             </w:r>
           </w:p>
         </w:tc>
@@ -3570,7 +3425,7 @@
               <w:jc w:val="right"/>
             </w:pPr>
             <w:r>
-              <w:t xml:space="preserve">8.5037</w:t>
+              <w:t xml:space="preserve">8.6404</w:t>
             </w:r>
           </w:p>
         </w:tc>
@@ -3581,7 +3436,7 @@
               <w:jc w:val="right"/>
             </w:pPr>
             <w:r>
-              <w:t xml:space="preserve">0.0035</w:t>
+              <w:t xml:space="preserve">0.0033</w:t>
             </w:r>
           </w:p>
         </w:tc>
@@ -3616,7 +3471,7 @@
               <w:jc w:val="right"/>
             </w:pPr>
             <w:r>
-              <w:t xml:space="preserve">8.2086</w:t>
+              <w:t xml:space="preserve">7.4567</w:t>
             </w:r>
           </w:p>
         </w:tc>
@@ -3627,7 +3482,7 @@
               <w:jc w:val="right"/>
             </w:pPr>
             <w:r>
-              <w:t xml:space="preserve">0.0042</w:t>
+              <w:t xml:space="preserve">0.0063</w:t>
             </w:r>
           </w:p>
         </w:tc>
@@ -3648,10 +3503,199 @@
       <w:pPr>
         <w:pStyle w:val="Heading1"/>
       </w:pPr>
-      <w:bookmarkStart w:id="38" w:name="discussion"/>
+      <w:bookmarkStart w:id="36" w:name="discussion"/>
       <w:r>
         <w:t xml:space="preserve">Discussion</w:t>
       </w:r>
+      <w:bookmarkEnd w:id="36"/>
+    </w:p>
+    <w:p>
+      <w:pPr>
+        <w:pStyle w:val="FirstParagraph"/>
+      </w:pPr>
+      <w:r>
+        <w:t xml:space="preserve">Previous investigations at Kiwulan have suggested an unequal distribution of prestige goods, trade ornaments specifically, following the appearance of Europeans</w:t>
+      </w:r>
+      <w:r>
+        <w:t xml:space="preserve"> </w:t>
+      </w:r>
+      <w:r>
+        <w:t xml:space="preserve">(Cheng, 2008; Wang, 2011)</w:t>
+      </w:r>
+      <w:r>
+        <w:t xml:space="preserve">, hinting at the emergence of social inequality in the Indigenous community. Here we have examined ceramic vessel shape standardization to measure craft specialization as a proxy for social differentiation, such as elite control</w:t>
+      </w:r>
+      <w:r>
+        <w:t xml:space="preserve"> </w:t>
+      </w:r>
+      <w:r>
+        <w:t xml:space="preserve">(Costin, 2001; Junker, 1999)</w:t>
+      </w:r>
+      <w:r>
+        <w:t xml:space="preserve">. Our results indicate that differences in pottery shape can be detected using EFA. The result of our MANOVA test shows there is a significant difference in shapes between the pre-European and Post-European periods, and between the pre-European and the Chinese periods. The average shape presents a round body with a wider rim and neck before European contact, and turns to a more oval-shaped body with narrower rim and neck after the European presence. These changes even more pronounced during the Chinese contact period. In general, pottery vessels become shorter in height over time, that leading to an oval-shaped body.</w:t>
+      </w:r>
+    </w:p>
+    <w:p>
+      <w:pPr>
+        <w:pStyle w:val="BodyText"/>
+      </w:pPr>
+      <w:r>
+        <w:t xml:space="preserve">Our CV tests indicates that there are significant differences in shape standardisation between the pre-European period and post-European period, and between the Chinese contact and either pre-European or post-European periods. This suggests pottery shape became more homogeneous and standardized after foreign contacts with European colonizers and even more so after contact with Chinese immigrants. Compositional analysis shows that the clay pastes are similar, regardless of the increasing standardization of the pottery shape, reflecting continuity in the raw material sources. We can thus rule out changes in clay fabric as a factor in explaining changes in vessel shape. To determine if shape changes might be related to changes in the function of pots at Kiwulan, we used geochemical methods to extract and identify lipids trapped in the fabric of potsherds to identify foods that may have contributed residues absorbed into the clay</w:t>
+      </w:r>
+      <w:r>
+        <w:t xml:space="preserve"> </w:t>
+      </w:r>
+      <w:r>
+        <w:t xml:space="preserve">(cf. Kwak and Marwick, 2015)</w:t>
+      </w:r>
+      <w:r>
+        <w:t xml:space="preserve">. Unfortunately, we did not obtain useful results due to extremely low lipid yields, which is probably due to the very thin, dense, and low porosity fabric of Kiwulan pottery. These physical characteristics of the clay offers limited spaces to trap and protect organic molecules from microbiological degradation</w:t>
+      </w:r>
+      <w:r>
+        <w:t xml:space="preserve"> </w:t>
+      </w:r>
+      <w:r>
+        <w:t xml:space="preserve">(cf. Evershed, 2008, p. 909)</w:t>
+      </w:r>
+      <w:r>
+        <w:t xml:space="preserve">.</w:t>
+      </w:r>
+    </w:p>
+    <w:p>
+      <w:pPr>
+        <w:pStyle w:val="BodyText"/>
+      </w:pPr>
+      <w:r>
+        <w:t xml:space="preserve">Our results offer tentative support for the hypothesis that foreign influences at Kiwulan influenced emergence of social inequality in the local Indigenous society. If increased shape standardisation is a reliable indicator of craft specialisation, then we may be seeing evidence of a shift from corporate to network organization</w:t>
+      </w:r>
+      <w:r>
+        <w:t xml:space="preserve"> </w:t>
+      </w:r>
+      <w:r>
+        <w:t xml:space="preserve">(Feinman, 2000)</w:t>
+      </w:r>
+      <w:r>
+        <w:t xml:space="preserve">. However, strong claims for an emergence of social complexity resulting from foreign contact at Kiwulan will need support from multiple and diverse sources of evidence. This should include the other two main datasets at Kiwulan, the ornaments assemblages, and the burial goods. We find vessel shapes were more standardised in the Chinese period than the European period, contrary to previous work that has downplayed the effect of Chinese settlement in Yilan</w:t>
+      </w:r>
+      <w:r>
+        <w:t xml:space="preserve"> </w:t>
+      </w:r>
+      <w:r>
+        <w:t xml:space="preserve">(Wang, 2011)</w:t>
+      </w:r>
+      <w:r>
+        <w:t xml:space="preserve">. Compared to other regions in Taiwan, European colonial influence was weak in Yilan due to the isolated of the surrounding mountains and the economic focus of the Spanish and Dutch who preferred northern Taiwan as their trading base. Indigenous communities Yilan experienced indirect influence from European trade networks and their colonial activities in a pericolonial context</w:t>
+      </w:r>
+      <w:r>
+        <w:t xml:space="preserve"> </w:t>
+      </w:r>
+      <w:r>
+        <w:t xml:space="preserve">(cf. Acabado, 2017)</w:t>
+      </w:r>
+      <w:r>
+        <w:t xml:space="preserve">. In contrast to the Indigenous-European interactions at Kiwulan, the interaction between indigenous people and Chinese in the 19th century appears to have been more intense and direct. Historical records indicate that Chinese immigrants settled in Yilan and lived closely with Kiwulan Indigenous societies</w:t>
+      </w:r>
+      <w:r>
+        <w:t xml:space="preserve"> </w:t>
+      </w:r>
+      <w:r>
+        <w:t xml:space="preserve">(Chen, 1963; Ke, 1993)</w:t>
+      </w:r>
+      <w:r>
+        <w:t xml:space="preserve">. This direct influence is reflected by the archaeological evidence of large amounts of Chinese porcelains and distinctive architectural bricks and tiles used by Chinese</w:t>
+      </w:r>
+      <w:r>
+        <w:t xml:space="preserve"> </w:t>
+      </w:r>
+      <w:r>
+        <w:t xml:space="preserve">(Hsieh, 2009)</w:t>
+      </w:r>
+      <w:r>
+        <w:t xml:space="preserve">. Similarly, burials at Kiwulan in this later phase show the adoption of coffins in mortuary practices, which</w:t>
+      </w:r>
+      <w:r>
+        <w:t xml:space="preserve"> </w:t>
+      </w:r>
+      <w:r>
+        <w:t xml:space="preserve">Chen (2007)</w:t>
+      </w:r>
+      <w:r>
+        <w:t xml:space="preserve"> </w:t>
+      </w:r>
+      <w:r>
+        <w:t xml:space="preserve">interprets as the adoption of a symbol of ethnic Chinese.</w:t>
+      </w:r>
+    </w:p>
+    <w:p>
+      <w:pPr>
+        <w:pStyle w:val="BodyText"/>
+      </w:pPr>
+      <w:r>
+        <w:t xml:space="preserve">We recognise that the shape variation reported here is subtle, and this invites consideration of the possibility that the absence of major changes in vessel shape at Kiwulan may have been an act of resistance to foreign. Continuities in vessel shape over time draws our attention to the endurance of traditional pottery production practices amid intrusions from Europeans and Chinese. In a culture contact situation, social identity may be expressed through material practices to show cultural homogeneity and distinction from other groups</w:t>
+      </w:r>
+      <w:r>
+        <w:t xml:space="preserve"> </w:t>
+      </w:r>
+      <w:r>
+        <w:t xml:space="preserve">(Voss, 2005)</w:t>
+      </w:r>
+      <w:r>
+        <w:t xml:space="preserve">. It is also important to recognize that social identity might be more complicated in a colonial context, and may be more than a colonized–colonizer or local/foreign dichotomy</w:t>
+      </w:r>
+      <w:r>
+        <w:t xml:space="preserve"> </w:t>
+      </w:r>
+      <w:r>
+        <w:t xml:space="preserve">(Voss, 2008, 2005)</w:t>
+      </w:r>
+      <w:r>
+        <w:t xml:space="preserve">. Shamaoshan cemetery (3BC- 4AD) in Southwest China shows that the process of the incorporation of Southwest China into the Han Empire involved a century of conflicts, resistance, and acceptance among social groups with different identities, especially in the historical context of Han immigrants</w:t>
+      </w:r>
+      <w:r>
+        <w:t xml:space="preserve"> </w:t>
+      </w:r>
+      <w:r>
+        <w:t xml:space="preserve">(Wu et al., 2019)</w:t>
+      </w:r>
+      <w:r>
+        <w:t xml:space="preserve">. A similar dynamic may have occurred at Kiwulan, with vessel shape indicating both acceptance of foreign influence through increased shape standardisation, and resistance through the overall continuity in vessel shape. Vessel shape can be viewed as a symbol as an expression the Indigenous identity and social boundaries because shape is a highly visible trait compared with other features of pottery</w:t>
+      </w:r>
+      <w:r>
+        <w:t xml:space="preserve"> </w:t>
+      </w:r>
+      <w:r>
+        <w:t xml:space="preserve">(cf. Roux, 2015)</w:t>
+      </w:r>
+      <w:r>
+        <w:t xml:space="preserve">. Although there is an increase in number of imported ceramics over time at Kiwulan, the production of the local pottery continued and became more standardized. This might imply not only a utilitarian function of the local vessels, but a deliberate action to emphasize the local pottery tradition as their cultural custom as foreign contact intensified.</w:t>
+      </w:r>
+    </w:p>
+    <w:p>
+      <w:pPr>
+        <w:pStyle w:val="Heading1"/>
+      </w:pPr>
+      <w:bookmarkStart w:id="37" w:name="conclusion"/>
+      <w:r>
+        <w:t xml:space="preserve">Conclusion</w:t>
+      </w:r>
+      <w:bookmarkEnd w:id="37"/>
+    </w:p>
+    <w:p>
+      <w:pPr>
+        <w:pStyle w:val="FirstParagraph"/>
+      </w:pPr>
+      <w:r>
+        <w:t xml:space="preserve">This study demonstrates an application of elliptic Fourier analysis on ceramic shapes to explore the emergence of ceramic specialization as indicative of foreign influences. Here, EFA is combined with a significance test for the equality of CVs of shape variables to provide a robust way to identify and statistically assess differences in shape standardization. The direct relationship between foreign influences and standardization of ceramic shape was tested on pottery from Kiwulan, and large Iron Age Indienous settlement in northeast Taiwan. Lower variation in ceramic shape was identified after European presence began, and even lower variation during the period of Chinese presence. Our findings help to understand the factors that may lead to standardization of pottery production in a cross-cultural interaction context. More homogeneous shapes during the contact periods, without any changes in clay paste composition or production technique, suggests that shape standardization was intentional. The results here further suggest that expressions of social identity or cultural boundaries in Indigenous societies through highly visible vessel qualities, such as shape, may be heightened during periods of foreign intrusion in pericolonial contexts. Our analysis, with its openly available methods and data, is readily extensible to other pottery assemblages in the region to further explore related questions about craft specialization and standardization in Iron Age ceramic technologies.</w:t>
+      </w:r>
+    </w:p>
+    <w:p>
+      <w:pPr>
+        <w:pStyle w:val="Heading1"/>
+      </w:pPr>
+      <w:bookmarkStart w:id="38" w:name="acknowledgements"/>
+      <w:r>
+        <w:t xml:space="preserve">Acknowledgements</w:t>
+      </w:r>
       <w:bookmarkEnd w:id="38"/>
     </w:p>
     <w:p>
@@ -3659,384 +3703,224 @@
         <w:pStyle w:val="FirstParagraph"/>
       </w:pPr>
       <w:r>
-        <w:t xml:space="preserve">Previous investigations at Kiwulan have suggested an unequal distribution of prestige goods, trade ornaments specifically, following the appearance of Europeans</w:t>
-      </w:r>
-      <w:r>
-        <w:t xml:space="preserve"> </w:t>
-      </w:r>
-      <w:r>
-        <w:t xml:space="preserve">, hinting at the emergence of social inequality in the Indigenous community. Here we have examined ceramic vessel shape standardization to measure craft specialization as a proxy for social differentiation, such as elite control</w:t>
-      </w:r>
-      <w:r>
-        <w:t xml:space="preserve"> </w:t>
-      </w:r>
-      <w:r>
-        <w:t xml:space="preserve">(Costin, 2001; Junker, 1999)</w:t>
-      </w:r>
-      <w:r>
-        <w:t xml:space="preserve">. Our results indicate that differences in pottery shape can be detected using EFA. The result of our MANOVA test shows there is a significant difference in shapes between the pre-European and Post-European periods, and between the pre-European and the Chinese periods. The average shape presents a round body with a wider rim and neck before European contact, and turns to a more oval-shaped body with narrower rim and neck after the European presence. These changes even more pronounced during the Chinese contact period. In general, pottery vessels become shorter in height over time, that leading to an oval-shaped body.</w:t>
-      </w:r>
-    </w:p>
-    <w:p>
-      <w:pPr>
-        <w:pStyle w:val="BodyText"/>
-      </w:pPr>
-      <w:r>
-        <w:t xml:space="preserve">Our CV tests indicates that there are significant differences in shape standardisation between the pre-European period and post-European period, and between the Chinese contact and either pre-European or post-European periods. This suggests pottery shape became more homogeneous and standardized after foreign contacts with European colonizers and even more so after contact with Chinese immigrants. Compositional analysis shows that the clay pastes are similar, regardless of the increasing standardization of the pottery shape, reflecting continuity in the raw material sources. We can thus rule out changes in clay fabric as a factor in explaining changes in vessel shape. To determine if shape changes might be related to changes in the function of pots at Kiwulan, we used geochemical methods to extract and identify lipids trapped in the fabric of potsherds to identify foods that may have contributed residues absorbed into the clay</w:t>
-      </w:r>
-      <w:r>
-        <w:t xml:space="preserve"> </w:t>
-      </w:r>
-      <w:r>
-        <w:t xml:space="preserve">. Unfortunately, we did not obtain useful results due to extremely low lipid yields, which is probably due to the very thin, dense, and low porosity fabric of Kiwulan pottery. These physical characteristics of the clay offers limited spaces to trap and protect organic molecules from microbiological degradation</w:t>
-      </w:r>
-      <w:r>
-        <w:t xml:space="preserve"> </w:t>
-      </w:r>
-      <w:r>
-        <w:t xml:space="preserve">(cf. Evershed, 2008, p. 909)</w:t>
-      </w:r>
-      <w:r>
-        <w:t xml:space="preserve">.</w:t>
-      </w:r>
-    </w:p>
-    <w:p>
-      <w:pPr>
-        <w:pStyle w:val="BodyText"/>
-      </w:pPr>
-      <w:r>
-        <w:t xml:space="preserve">Our results offer tentative support for the hypothesis that foreign influences at Kiwulan influenced emergence of social inequality in the local Indigenous society. If increased shape standardisation is a reliable indicator of craft specialisation, then we may be seeing evidence of a shift from corporate to network organization</w:t>
-      </w:r>
-      <w:r>
-        <w:t xml:space="preserve"> </w:t>
-      </w:r>
-      <w:r>
-        <w:t xml:space="preserve">(Feinman, 2000)</w:t>
-      </w:r>
-      <w:r>
-        <w:t xml:space="preserve">. However, strong claims for an emergence of social complexity resulting from foreign contact at Kiwulan will need support from multiple and diverse sources of evidence. This should include the other two main datasets at Kiwulan, the ornaments assemblages, and the burial goods. We find vessel shapes were more standardised in the Chinese period than the European period, contrary to previous work that has downplayed the effect of Chinese settlement in Yilan</w:t>
-      </w:r>
-      <w:r>
-        <w:t xml:space="preserve"> </w:t>
-      </w:r>
-      <w:r>
-        <w:t xml:space="preserve">. Compared to other regions in Taiwan, European colonial influence was weak in Yilan due to the isolated of the surrounding mountains and the economic focus of the Spanish and Dutch who prefered northern Taiwan as their trading base. Indigenous communities Yilan experienced indirect influence from European trade networks and their colonial activities in a pericolonial context</w:t>
-      </w:r>
-      <w:r>
-        <w:t xml:space="preserve"> </w:t>
-      </w:r>
-      <w:r>
-        <w:t xml:space="preserve">(cf. Acabado, 2017)</w:t>
-      </w:r>
-      <w:r>
-        <w:t xml:space="preserve">. In contrast to the Indigenous-European interactions at Kiwulan, the interaction between indigenous people and Chinese in the 19th century appears to have been more intense and direct. Historical records indicate that Chinese immigrants settled in Yilan and lived closely with Kiwulan Indigenous societies</w:t>
-      </w:r>
-      <w:r>
-        <w:t xml:space="preserve"> </w:t>
-      </w:r>
-      <w:r>
-        <w:t xml:space="preserve">. This direct influence is reflected by the archaeological evidence of large amounts of Chinese porcelains and distinctive architectural bricks and tiles used by Chinese</w:t>
-      </w:r>
-      <w:r>
-        <w:t xml:space="preserve"> </w:t>
-      </w:r>
-      <w:r>
-        <w:t xml:space="preserve">(Hsieh, 2009)</w:t>
-      </w:r>
-      <w:r>
-        <w:t xml:space="preserve">. Similarly, burials at Kiwulan in this later phase show the adoption of coffins in mortuary practices, which</w:t>
-      </w:r>
-      <w:r>
-        <w:t xml:space="preserve"> </w:t>
-      </w:r>
-      <w:r>
-        <w:t xml:space="preserve">Chen (2007)</w:t>
-      </w:r>
-      <w:r>
-        <w:t xml:space="preserve"> </w:t>
-      </w:r>
-      <w:r>
-        <w:t xml:space="preserve">interprets as the adoption of a symbol of ethnic Chinese.</w:t>
-      </w:r>
-    </w:p>
-    <w:p>
-      <w:pPr>
-        <w:pStyle w:val="BodyText"/>
-      </w:pPr>
-      <w:r>
-        <w:t xml:space="preserve">We recognise that the shape variation reported here is subtle, and this invites consideration of the possibility that the absence of major changes in vessel shape at Kiwulan may have been an act of resistance to foreign. Continuities in vessel shape over time draws our attention to the endurance of traditional pottery production practices amid intrusions from Europeans and Chinese. In a culture contact situation, social identity may be expressed through material practices to show cultural homogeneity and distinction from other groups</w:t>
-      </w:r>
-      <w:r>
-        <w:t xml:space="preserve"> </w:t>
-      </w:r>
-      <w:r>
-        <w:t xml:space="preserve">(Voss, 2005)</w:t>
-      </w:r>
-      <w:r>
-        <w:t xml:space="preserve">. It is also important to recognize that social identity might be more complicated in a colonial context, and may be more than a colonized–colonizer or local/foreign dichotomy</w:t>
-      </w:r>
-      <w:r>
-        <w:t xml:space="preserve"> </w:t>
-      </w:r>
-      <w:r>
-        <w:t xml:space="preserve">(Voss, 2008, 2005)</w:t>
-      </w:r>
-      <w:r>
-        <w:t xml:space="preserve">. Shamaoshan cemetery (3BC- 4AD) in Southwest China shows that the process of the incorporation of Southwest China into the Han Empire involved a century of conflicts, resistance, and acceptance among social groups with different identities, especially in the historical context of Han immigrants</w:t>
-      </w:r>
-      <w:r>
-        <w:t xml:space="preserve"> </w:t>
-      </w:r>
-      <w:r>
-        <w:t xml:space="preserve">(Wu et al., 2019)</w:t>
-      </w:r>
-      <w:r>
-        <w:t xml:space="preserve">. A similar dynamic may have occured at Kiwulan, with vessel shape indicating both acceptance of forign influence through increased shape standardisation, and resistence through the overall continuity in vessel shape. Vessle shape can be viewed as a symbol as an expression the Indigenous identity and social boundaries because shape is a highly visible trait compared with other features of pottery</w:t>
-      </w:r>
-      <w:r>
-        <w:t xml:space="preserve"> </w:t>
-      </w:r>
-      <w:r>
-        <w:t xml:space="preserve">(cf. Roux, 2015)</w:t>
-      </w:r>
-      <w:r>
-        <w:t xml:space="preserve">. Although there is an increase in number of imported ceramics over time at Kiwulan, the production of the local pottery continued and became more standardized. This might imply not only a utilitarian function of the local vessels, but a deliberate action to emphasize the local pottery tradition as their cultural custom as foreign contact intensified.</w:t>
-      </w:r>
+        <w:t xml:space="preserve">We would like to thank the Yilan County Cultural Affairs Bureau in Taiwan for permitting access to the pottery used in this study and providing the shape images. We thank Dr. Wen-Shan Chen in the Department of Geosciences, National Taiwan University for his invaluable guidance of petrographic analysis at his lab. We thank the Quaternary Research Center funding for supporting the organic residue analysis in this project. We thank Dr. Julian Sachs in the Department of Oceanography, University of Washington for his supports and providing his lab for us to conduct organic geochemistry analysis of potsherds. We thank Dr. Matthew Wolhowe for his help in developing protocols for lipid extraction and his assistance with the GC-MS, GC-FID, and GC-C-IRMS analyses. This research used statistical consulting resources provided by the Center for Statistics and the Social Sciences, University of Washington.</w:t>
+      </w:r>
+    </w:p>
+    <w:p>
+      <w:pPr>
+        <w:pStyle w:val="Heading5"/>
+      </w:pPr>
+      <w:bookmarkStart w:id="39" w:name="pagebreak"/>
+      <w:r>
+        <w:t xml:space="preserve">pagebreak</w:t>
+      </w:r>
+      <w:bookmarkEnd w:id="39"/>
     </w:p>
     <w:p>
       <w:pPr>
         <w:pStyle w:val="Heading1"/>
       </w:pPr>
-      <w:bookmarkStart w:id="39" w:name="conclusion"/>
-      <w:r>
-        <w:t xml:space="preserve">Conclusion</w:t>
-      </w:r>
-      <w:bookmarkEnd w:id="39"/>
-    </w:p>
+      <w:bookmarkStart w:id="40" w:name="references"/>
+      <w:r>
+        <w:t xml:space="preserve">References</w:t>
+      </w:r>
+      <w:bookmarkEnd w:id="40"/>
+    </w:p>
+    <w:bookmarkStart w:id="116" w:name="refs"/>
+    <w:bookmarkStart w:id="41" w:name="ref-Acabado2017"/>
     <w:p>
       <w:pPr>
         <w:pStyle w:val="FirstParagraph"/>
       </w:pPr>
       <w:r>
-        <w:t xml:space="preserve">This study demonstrates an application of elliptic Fourier analysis on ceramic shapes to explore the emergence of ceramic specialization as indicative of foreign influences. Here, EFA is combined with a significance test for the equality of CVs of shape variables to provide a robust way to identify and statistically assess differences in shape standardization. The direct relationship between foreign influences and standardization of ceramic shape was tested on pottery from Kiwulan, and large Iron Age Indienous settlement in northeast Taiwan. Lower variation in ceramic shape was identified after European presence began, and even lower variation during the period of Chinese presence. Our findings help to understand the factors that may lead to standardization of pottery production in a cross-cultural interaction context. More homogeneous shapes during the contact periods, without any changes in clay paste composition or production technique, suggests that shape standardization was intentional. The results here further suggest that expressions of social identity or cultural boundaries in Indigenous societies through highly visible vessel qualities, such as shape, may be heightened during periods of foreign intrusion in pericolonial contexts. Our analysis, with its openly available methods and data, is readily extensible to other pottery assemblages in the region to further explore related questions about craft specialization and standardization in Iron Age ceramic technologies.</w:t>
-      </w:r>
-    </w:p>
-    <w:p>
-      <w:pPr>
-        <w:pStyle w:val="Heading1"/>
-      </w:pPr>
-      <w:bookmarkStart w:id="40" w:name="acknowledgements"/>
-      <w:r>
-        <w:t xml:space="preserve">Acknowledgements</w:t>
-      </w:r>
-      <w:bookmarkEnd w:id="40"/>
-    </w:p>
-    <w:p>
-      <w:pPr>
-        <w:pStyle w:val="FirstParagraph"/>
-      </w:pPr>
-      <w:r>
-        <w:t xml:space="preserve">We would like to thank the Yilan County Cultural Affairs Bureau in Taiwan for permitting access to the pottery used in this study and providing the shape images. We thank Dr. Wen-Shan Chen in the Department of Geosciences, National Taiwan University for his invaluable guidance of petrographic analysis at his lab. This research used statistical consulting resources provided by the Center for Statistics and the Social Sciences, University of Washington.</w:t>
-      </w:r>
-      <w:r>
-        <w:t xml:space="preserve"> </w:t>
-      </w:r>
-    </w:p>
-    <w:p>
-      <w:pPr>
-        <w:pStyle w:val="Heading5"/>
-      </w:pPr>
-      <w:bookmarkStart w:id="41" w:name="pagebreak"/>
-      <w:r>
-        <w:t xml:space="preserve">pagebreak</w:t>
-      </w:r>
-      <w:bookmarkEnd w:id="41"/>
-    </w:p>
-    <w:p>
-      <w:pPr>
-        <w:pStyle w:val="Heading1"/>
-      </w:pPr>
-      <w:bookmarkStart w:id="42" w:name="references"/>
-      <w:r>
-        <w:t xml:space="preserve">References</w:t>
-      </w:r>
-      <w:bookmarkEnd w:id="42"/>
-    </w:p>
-    <w:bookmarkStart w:id="110" w:name="refs"/>
-    <w:bookmarkStart w:id="43" w:name="ref-Acabado2017"/>
-    <w:p>
-      <w:pPr>
-        <w:pStyle w:val="Bibliography"/>
-      </w:pPr>
-      <w:r>
         <w:t xml:space="preserve">Acabado, S., 2017. The archaeology of pericolonialism: Responses of the “unconquered” to spanish conquest and colonialism in ifugao, philippines. International Journal of Historical Archaeology 21, 1–26.</w:t>
       </w:r>
     </w:p>
+    <w:bookmarkEnd w:id="41"/>
+    <w:bookmarkStart w:id="42" w:name="ref-Acabado2018"/>
+    <w:p>
+      <w:pPr>
+        <w:pStyle w:val="BodyText"/>
+      </w:pPr>
+      <w:r>
+        <w:t xml:space="preserve">Acabado, S., Barretto-Tesoro, G., Amano, N., 2018. Status differentiation, agricultural intensification, and pottery production in precapitalist kiyyangan, ifugao, philippines. Archaeological Research in Asia 15, 55–69.</w:t>
+      </w:r>
+    </w:p>
+    <w:bookmarkEnd w:id="42"/>
+    <w:bookmarkStart w:id="43" w:name="ref-Adams2004"/>
+    <w:p>
+      <w:pPr>
+        <w:pStyle w:val="BodyText"/>
+      </w:pPr>
+      <w:r>
+        <w:t xml:space="preserve">Adams, D.C., Rohlf, F.J., Slice, D.E., 2004. Geometric morphometrics: Ten years of progress following the “revolution”. Italian Journal of Zoology 71, 5–16.</w:t>
+      </w:r>
+    </w:p>
     <w:bookmarkEnd w:id="43"/>
-    <w:bookmarkStart w:id="44" w:name="ref-Acabado2018"/>
-    <w:p>
-      <w:pPr>
-        <w:pStyle w:val="Bibliography"/>
-      </w:pPr>
-      <w:r>
-        <w:t xml:space="preserve">Acabado, S., Barretto-Tesoro, G., Amano, N., 2018. Status differentiation, agricultural intensification, and pottery production in precapitalist kiyyangan, ifugao, philippines. Archaeological Research in Asia 15, 55–69.</w:t>
+    <w:bookmarkStart w:id="44" w:name="ref-Alizadeh2018"/>
+    <w:p>
+      <w:pPr>
+        <w:pStyle w:val="BodyText"/>
+      </w:pPr>
+      <w:r>
+        <w:t xml:space="preserve">Alizadeh, K., Samei, S., Mohammadkhani, K., Heidari, R., Tykot, R.H., 2018. Craft production at köhne shahar, a kura-araxes settlement in iranian azerbaijan. Journal of Anthropological Archaeology 51, 127–143.</w:t>
       </w:r>
     </w:p>
     <w:bookmarkEnd w:id="44"/>
-    <w:bookmarkStart w:id="45" w:name="ref-Adams2004"/>
-    <w:p>
-      <w:pPr>
-        <w:pStyle w:val="Bibliography"/>
-      </w:pPr>
-      <w:r>
-        <w:t xml:space="preserve">Adams, D.C., Rohlf, F.J., Slice, D.E., 2004. Geometric morphometrics: Ten years of progress following the “revolution”. Italian Journal of Zoology 71, 5–16.</w:t>
+    <w:bookmarkStart w:id="45" w:name="ref-Andrade2007"/>
+    <w:p>
+      <w:pPr>
+        <w:pStyle w:val="BodyText"/>
+      </w:pPr>
+      <w:r>
+        <w:t xml:space="preserve">Andrade, T., 2007. How Taiwan became chinese : Dutch, spanish, and han colonization in the seventeenth century. Columbia University Press, New York.</w:t>
       </w:r>
     </w:p>
     <w:bookmarkEnd w:id="45"/>
-    <w:bookmarkStart w:id="46" w:name="ref-Alizadeh2018"/>
-    <w:p>
-      <w:pPr>
-        <w:pStyle w:val="Bibliography"/>
-      </w:pPr>
-      <w:r>
-        <w:t xml:space="preserve">Alizadeh, K., Samei, S., Mohammadkhani, K., Heidari, R., Tykot, R.H., 2018. Craft production at köhne shahar, a kura-araxes settlement in iranian azerbaijan. Journal of Anthropological Archaeology 51, 127–143.</w:t>
+    <w:bookmarkStart w:id="46" w:name="ref-Arnold2000"/>
+    <w:p>
+      <w:pPr>
+        <w:pStyle w:val="BodyText"/>
+      </w:pPr>
+      <w:r>
+        <w:t xml:space="preserve">Arnold, D.E., 2000. Does the standardization of ceramic pastes really mean specialization? Journal of Archaeological Method and Theory 7, 333–375.</w:t>
       </w:r>
     </w:p>
     <w:bookmarkEnd w:id="46"/>
-    <w:bookmarkStart w:id="47" w:name="ref-Andrade2007"/>
-    <w:p>
-      <w:pPr>
-        <w:pStyle w:val="Bibliography"/>
-      </w:pPr>
-      <w:r>
-        <w:t xml:space="preserve">Andrade, T., 2007. How Taiwan became chinese : Dutch, spanish, and han colonization in the seventeenth century. Columbia University Press, New York.</w:t>
+    <w:bookmarkStart w:id="47" w:name="ref-Arnold1994"/>
+    <w:p>
+      <w:pPr>
+        <w:pStyle w:val="BodyText"/>
+      </w:pPr>
+      <w:r>
+        <w:t xml:space="preserve">Arnold, J.E., Munns, A., 1994. Independent or attached specialization: The organization of shell bead production in california. Journal of Field Archaeology 21, 473–489.</w:t>
       </w:r>
     </w:p>
     <w:bookmarkEnd w:id="47"/>
-    <w:bookmarkStart w:id="48" w:name="ref-Arnold2000"/>
-    <w:p>
-      <w:pPr>
-        <w:pStyle w:val="Bibliography"/>
-      </w:pPr>
-      <w:r>
-        <w:t xml:space="preserve">Arnold, D.E., 2000. Does the standardization of ceramic pastes really mean specialization? Journal of Archaeological Method and Theory 7, 333–375.</w:t>
+    <w:bookmarkStart w:id="48" w:name="ref-Birch2019"/>
+    <w:p>
+      <w:pPr>
+        <w:pStyle w:val="BodyText"/>
+      </w:pPr>
+      <w:r>
+        <w:t xml:space="preserve">Birch, T., Martinón-Torres, M., 2019. Shape as a measure of weapon standardisation: From metric to geometric morphometric analysis of the iron age ‘havor’lance from southern scandinavia. Journal of Archaeological Science 101, 34–51.</w:t>
       </w:r>
     </w:p>
     <w:bookmarkEnd w:id="48"/>
-    <w:bookmarkStart w:id="49" w:name="ref-Arnold1994"/>
-    <w:p>
-      <w:pPr>
-        <w:pStyle w:val="Bibliography"/>
-      </w:pPr>
-      <w:r>
-        <w:t xml:space="preserve">Arnold, J.E., Munns, A., 1994. Independent or attached specialization: The organization of shell bead production in california. Journal of Field Archaeology 21, 473–489.</w:t>
+    <w:bookmarkStart w:id="49" w:name="ref-Blackman1993"/>
+    <w:p>
+      <w:pPr>
+        <w:pStyle w:val="BodyText"/>
+      </w:pPr>
+      <w:r>
+        <w:t xml:space="preserve">Blackman, M.J., Stein, G.J., Vandiver, P.B., 1993. The standardization hypothesis and ceramic mass production: Technological, compositional, and metric indices of craft specialization at tell leilan, Syria. American Antiquity 58, 60–80.</w:t>
       </w:r>
     </w:p>
     <w:bookmarkEnd w:id="49"/>
-    <w:bookmarkStart w:id="50" w:name="ref-Birch2019"/>
-    <w:p>
-      <w:pPr>
-        <w:pStyle w:val="Bibliography"/>
-      </w:pPr>
-      <w:r>
-        <w:t xml:space="preserve">Birch, T., Martinón-Torres, M., 2019. Shape as a measure of weapon standardisation: From metric to geometric morphometric analysis of the iron age ‘havor’lance from southern scandinavia. Journal of Archaeological Science 101, 34–51.</w:t>
+    <w:bookmarkStart w:id="50" w:name="ref-Boness2015"/>
+    <w:p>
+      <w:pPr>
+        <w:pStyle w:val="BodyText"/>
+      </w:pPr>
+      <w:r>
+        <w:t xml:space="preserve">Boness, D., Clarke, J., Goren, Y., 2015. Ceramic neolithic pottery in cyprus—origin, technology and possible implications for social structure and identity. Levant 47, 233–254.</w:t>
       </w:r>
     </w:p>
     <w:bookmarkEnd w:id="50"/>
-    <w:bookmarkStart w:id="51" w:name="ref-Blackman1993"/>
-    <w:p>
-      <w:pPr>
-        <w:pStyle w:val="Bibliography"/>
-      </w:pPr>
-      <w:r>
-        <w:t xml:space="preserve">Blackman, M.J., Stein, G.J., Vandiver, P.B., 1993. The standardization hypothesis and ceramic mass production: Technological, compositional, and metric indices of craft specialization at tell leilan, Syria. American Antiquity 58, 60–80.</w:t>
+    <w:bookmarkStart w:id="51" w:name="ref-Bonhomme2014"/>
+    <w:p>
+      <w:pPr>
+        <w:pStyle w:val="BodyText"/>
+      </w:pPr>
+      <w:r>
+        <w:t xml:space="preserve">Bonhomme, V., Picq, S., Gaucherel, C., Claude, J., others, 2014. Momocs: Outline analysis using r. Journal of Statistical Software 56, 1–24.</w:t>
       </w:r>
     </w:p>
     <w:bookmarkEnd w:id="51"/>
-    <w:bookmarkStart w:id="52" w:name="ref-Boness2015"/>
-    <w:p>
-      <w:pPr>
-        <w:pStyle w:val="Bibliography"/>
-      </w:pPr>
-      <w:r>
-        <w:t xml:space="preserve">Boness, D., Clarke, J., Goren, Y., 2015. Ceramic neolithic pottery in cyprus—origin, technology and possible implications for social structure and identity. Levant 47, 233–254.</w:t>
+    <w:bookmarkStart w:id="52" w:name="ref-Bookstein1997"/>
+    <w:p>
+      <w:pPr>
+        <w:pStyle w:val="BodyText"/>
+      </w:pPr>
+      <w:r>
+        <w:t xml:space="preserve">Bookstein, F.L., 1997. Landmark methods for forms without landmarks: Morphometrics of group differences in outline shape. Medical image analysis 1, 225–243.</w:t>
       </w:r>
     </w:p>
     <w:bookmarkEnd w:id="52"/>
-    <w:bookmarkStart w:id="53" w:name="ref-Bonhomme2014"/>
-    <w:p>
-      <w:pPr>
-        <w:pStyle w:val="Bibliography"/>
-      </w:pPr>
-      <w:r>
-        <w:t xml:space="preserve">Bonhomme, V., Picq, S., Gaucherel, C., Claude, J., others, 2014. Momocs: Outline analysis using r. Journal of Statistical Software 56, 1–24.</w:t>
+    <w:bookmarkStart w:id="53" w:name="ref-Bookstein1991"/>
+    <w:p>
+      <w:pPr>
+        <w:pStyle w:val="BodyText"/>
+      </w:pPr>
+      <w:r>
+        <w:t xml:space="preserve">Bookstein, F.L., 1991. Morphometric tools for landmark data: Geometry and biology. Cambridge University Press.</w:t>
       </w:r>
     </w:p>
     <w:bookmarkEnd w:id="53"/>
-    <w:bookmarkStart w:id="54" w:name="ref-Bookstein1997"/>
-    <w:p>
-      <w:pPr>
-        <w:pStyle w:val="Bibliography"/>
-      </w:pPr>
-      <w:r>
-        <w:t xml:space="preserve">Bookstein, F.L., 1997. Landmark methods for forms without landmarks: Morphometrics of group differences in outline shape. Medical image analysis 1, 225–243.</w:t>
+    <w:bookmarkStart w:id="54" w:name="ref-Buchanan2019"/>
+    <w:p>
+      <w:pPr>
+        <w:pStyle w:val="BodyText"/>
+      </w:pPr>
+      <w:r>
+        <w:t xml:space="preserve">Buchanan, B., Collard, M., O’Brien, M.J., 2019. Geometric morphometric analyses support incorporating the goshen point type into plainview. American Antiquity 1–11.</w:t>
       </w:r>
     </w:p>
     <w:bookmarkEnd w:id="54"/>
-    <w:bookmarkStart w:id="55" w:name="ref-Bookstein1991"/>
-    <w:p>
-      <w:pPr>
-        <w:pStyle w:val="Bibliography"/>
-      </w:pPr>
-      <w:r>
-        <w:t xml:space="preserve">Bookstein, F.L., 1991. Morphometric tools for landmark data: Geometry and biology. Cambridge University Press.</w:t>
+    <w:bookmarkStart w:id="55" w:name="ref-Cardillo2010"/>
+    <w:p>
+      <w:pPr>
+        <w:pStyle w:val="BodyText"/>
+      </w:pPr>
+      <w:r>
+        <w:t xml:space="preserve">Cardillo, M., 2010. Some applications of geometric morphometrics to archaeology, in: Elewa, A.M.T. (Ed.), Morphometrics for Nonmorphometricians. Springer, pp. 325–341.</w:t>
       </w:r>
     </w:p>
     <w:bookmarkEnd w:id="55"/>
-    <w:bookmarkStart w:id="56" w:name="ref-Buchanan2019"/>
-    <w:p>
-      <w:pPr>
-        <w:pStyle w:val="Bibliography"/>
-      </w:pPr>
-      <w:r>
-        <w:t xml:space="preserve">Buchanan, B., Collard, M., O’Brien, M.J., 2019. Geometric morphometric analyses support incorporating the goshen point type into plainview. American Antiquity 1–11.</w:t>
+    <w:bookmarkStart w:id="56" w:name="ref-Chen1963"/>
+    <w:p>
+      <w:pPr>
+        <w:pStyle w:val="BodyText"/>
+      </w:pPr>
+      <w:r>
+        <w:t xml:space="preserve">Chen, S., 1963. Kavalan ting zhi [kavalen culture history], taiwan wen xian cong kan di 106 zhong [taiwan literature series: 106]. Economic Research Office, Bank ofTaiwan, Taipei.</w:t>
       </w:r>
     </w:p>
     <w:bookmarkEnd w:id="56"/>
-    <w:bookmarkStart w:id="57" w:name="ref-Cardillo2010"/>
-    <w:p>
-      <w:pPr>
-        <w:pStyle w:val="Bibliography"/>
-      </w:pPr>
-      <w:r>
-        <w:t xml:space="preserve">Cardillo, M., 2010. Some applications of geometric morphometrics to archaeology, in: Elewa, A.M.T. (Ed.), Morphometrics for Nonmorphometricians. Springer, pp. 325–341.</w:t>
+    <w:bookmarkStart w:id="57" w:name="ref-Chen2016"/>
+    <w:p>
+      <w:pPr>
+        <w:pStyle w:val="BodyText"/>
+      </w:pPr>
+      <w:r>
+        <w:t xml:space="preserve">Chen, W.-S., 2016. Tai wan di zhi gai lun [an introduction to the geology of taiwan]. Geological Society Located in Taipei.</w:t>
       </w:r>
     </w:p>
     <w:bookmarkEnd w:id="57"/>
-    <w:bookmarkStart w:id="58" w:name="ref-Chen2016"/>
-    <w:p>
-      <w:pPr>
-        <w:pStyle w:val="Bibliography"/>
-      </w:pPr>
-      <w:r>
-        <w:t xml:space="preserve">Chen, W.-S., 2016. Tai wan di zhi gai lun [an introduction to the geology of taiwan]. Geological Society Located in Taipei.</w:t>
+    <w:bookmarkStart w:id="58" w:name="ref-Chen2007"/>
+    <w:p>
+      <w:pPr>
+        <w:pStyle w:val="BodyText"/>
+      </w:pPr>
+      <w:r>
+        <w:t xml:space="preserve">Chen, Y.-p., 2007. Qi wu lan yi zhi qiang jiu fa jue bao gao [report on the archaeological excavations at ki-wu-lan site]. Lanyang museum, Yilan, Taiwan.</w:t>
       </w:r>
     </w:p>
     <w:bookmarkEnd w:id="58"/>
-    <w:bookmarkStart w:id="59" w:name="ref-Chen2007"/>
-    <w:p>
-      <w:pPr>
-        <w:pStyle w:val="Bibliography"/>
-      </w:pPr>
-      <w:r>
-        <w:t xml:space="preserve">Chen, Y.-p., 2007. Qi wu lan yi zhi qiang jiu fa jue bao gao [report on the archaeological excavations at ki-wu-lan site]. Lanyang museum, Yilan, Taiwan.</w:t>
+    <w:bookmarkStart w:id="59" w:name="ref-Cheng2008"/>
+    <w:p>
+      <w:pPr>
+        <w:pStyle w:val="BodyText"/>
+      </w:pPr>
+      <w:r>
+        <w:t xml:space="preserve">Cheng, C.-f., 2008. Qi wu lan yi zhi yu she nei yi zhi chu tu bo li zhu de xiang guan yan jiu [studies of glass beads excavated from kivulan and shenei site, Taiwan] (Master’s thesis).</w:t>
       </w:r>
     </w:p>
     <w:bookmarkEnd w:id="59"/>
     <w:bookmarkStart w:id="60" w:name="ref-Claude2008"/>
     <w:p>
       <w:pPr>
-        <w:pStyle w:val="Bibliography"/>
+        <w:pStyle w:val="BodyText"/>
       </w:pPr>
       <w:r>
         <w:t xml:space="preserve">Claude, J., 2008. Morphometrics with r. Springer Science &amp; Business Media.</w:t>
@@ -4046,7 +3930,7 @@
     <w:bookmarkStart w:id="61" w:name="ref-Costin2001"/>
     <w:p>
       <w:pPr>
-        <w:pStyle w:val="Bibliography"/>
+        <w:pStyle w:val="BodyText"/>
       </w:pPr>
       <w:r>
         <w:t xml:space="preserve">Costin, C.L., 2001. Craft production systems, in: Archaeology at the Millennium. Springer, pp. 273–327.</w:t>
@@ -4056,7 +3940,7 @@
     <w:bookmarkStart w:id="62" w:name="ref-Costin1991"/>
     <w:p>
       <w:pPr>
-        <w:pStyle w:val="Bibliography"/>
+        <w:pStyle w:val="BodyText"/>
       </w:pPr>
       <w:r>
         <w:t xml:space="preserve">Costin, C.L., 1991. Craft specialization: Issues in defining, documenting, and explaining the organization of production. Archaeological method and theory 1–56.</w:t>
@@ -4066,7 +3950,7 @@
     <w:bookmarkStart w:id="63" w:name="ref-Dietler2015"/>
     <w:p>
       <w:pPr>
-        <w:pStyle w:val="Bibliography"/>
+        <w:pStyle w:val="BodyText"/>
       </w:pPr>
       <w:r>
         <w:t xml:space="preserve">Dietler, M., 2015. Archaeologies of colonialism: Consumption, entanglement, and violence in ancient mediterranean france. Univ of California Press.</w:t>
@@ -4076,7 +3960,7 @@
     <w:bookmarkStart w:id="64" w:name="ref-Dietler2005"/>
     <w:p>
       <w:pPr>
-        <w:pStyle w:val="Bibliography"/>
+        <w:pStyle w:val="BodyText"/>
       </w:pPr>
       <w:r>
         <w:t xml:space="preserve">Dietler, M., 2005. The archaeology of colonization and the colonization of archaeology: Theoretical challenges from an ancient mediterranean colonial encounter, in: Stein, G. (Ed.), The Archaeology of Colonial Encounters: Comparative Perspectives. NM: Sch. Am. Res. Press, Santa Fe, pp. 33–68.</w:t>
@@ -4086,197 +3970,247 @@
     <w:bookmarkStart w:id="65" w:name="ref-Dietler1997"/>
     <w:p>
       <w:pPr>
-        <w:pStyle w:val="Bibliography"/>
+        <w:pStyle w:val="BodyText"/>
       </w:pPr>
       <w:r>
         <w:t xml:space="preserve">Dietler, M., 1997. The iron age in mediterranean france: Colonial encounters, entanglements, and transformations. Journal of World Prehistory 11, 269–358.</w:t>
       </w:r>
     </w:p>
     <w:bookmarkEnd w:id="65"/>
-    <w:bookmarkStart w:id="66" w:name="ref-Eerkens2001"/>
-    <w:p>
-      <w:pPr>
-        <w:pStyle w:val="Bibliography"/>
+    <w:bookmarkStart w:id="66" w:name="ref-Eerkens2000"/>
+    <w:p>
+      <w:pPr>
+        <w:pStyle w:val="BodyText"/>
+      </w:pPr>
+      <w:r>
+        <w:t xml:space="preserve">Eerkens, J.W., 2000. Practice makes within 5% of perfect: Visual perception, motor skills, and memory in artifact variation. Current Anthropology 41, 663–668.</w:t>
+      </w:r>
+    </w:p>
+    <w:bookmarkEnd w:id="66"/>
+    <w:bookmarkStart w:id="67" w:name="ref-Eerkens2001"/>
+    <w:p>
+      <w:pPr>
+        <w:pStyle w:val="BodyText"/>
       </w:pPr>
       <w:r>
         <w:t xml:space="preserve">Eerkens, J.W., Bettinger, R.L., 2001. Techniques for assessing standardization in artifact assemblages: Can we scale material variability? American Antiquity 66, 493–504.</w:t>
       </w:r>
     </w:p>
-    <w:bookmarkEnd w:id="66"/>
-    <w:bookmarkStart w:id="67" w:name="ref-Evershed2008"/>
-    <w:p>
-      <w:pPr>
-        <w:pStyle w:val="Bibliography"/>
+    <w:bookmarkEnd w:id="67"/>
+    <w:bookmarkStart w:id="68" w:name="ref-Evershed2008"/>
+    <w:p>
+      <w:pPr>
+        <w:pStyle w:val="BodyText"/>
       </w:pPr>
       <w:r>
         <w:t xml:space="preserve">Evershed, R.P., 2008. Organic residue analysis in archaeology: The archaeological biomarker revolution. Archaeometry 50, 895–924.</w:t>
       </w:r>
     </w:p>
-    <w:bookmarkEnd w:id="67"/>
-    <w:bookmarkStart w:id="68" w:name="ref-Feinman2000"/>
-    <w:p>
-      <w:pPr>
-        <w:pStyle w:val="Bibliography"/>
+    <w:bookmarkEnd w:id="68"/>
+    <w:bookmarkStart w:id="69" w:name="ref-Feinman2000"/>
+    <w:p>
+      <w:pPr>
+        <w:pStyle w:val="BodyText"/>
       </w:pPr>
       <w:r>
         <w:t xml:space="preserve">Feinman, G.M., 2000. Corporate/network: New perspectives on models of political action and the puebloan southwest. Social Theory in Archaeology, University of Utah Press, Salt Lake City 31–51.</w:t>
       </w:r>
     </w:p>
-    <w:bookmarkEnd w:id="68"/>
-    <w:bookmarkStart w:id="69" w:name="ref-Feltz1996"/>
-    <w:p>
-      <w:pPr>
-        <w:pStyle w:val="Bibliography"/>
+    <w:bookmarkEnd w:id="69"/>
+    <w:bookmarkStart w:id="70" w:name="ref-Feltz1996"/>
+    <w:p>
+      <w:pPr>
+        <w:pStyle w:val="BodyText"/>
       </w:pPr>
       <w:r>
         <w:t xml:space="preserve">Feltz, C.J., Miller, G.E., 1996. An asymptotic test for the equality of coefficients of variation from k populations. Statistics in medicine 15, 647–658.</w:t>
       </w:r>
     </w:p>
-    <w:bookmarkEnd w:id="69"/>
-    <w:bookmarkStart w:id="70" w:name="ref-Fox2015"/>
-    <w:p>
-      <w:pPr>
-        <w:pStyle w:val="Bibliography"/>
+    <w:bookmarkEnd w:id="70"/>
+    <w:bookmarkStart w:id="71" w:name="ref-Fox2015"/>
+    <w:p>
+      <w:pPr>
+        <w:pStyle w:val="BodyText"/>
       </w:pPr>
       <w:r>
         <w:t xml:space="preserve">Fox, A.N., 2015. A study of late woodland projectile point typology in new york using elliptical fourier outline analysis. Journal of Archaeological Science: Reports 4, 501–509.</w:t>
       </w:r>
     </w:p>
-    <w:bookmarkEnd w:id="70"/>
-    <w:bookmarkStart w:id="71" w:name="ref-Given2004"/>
-    <w:p>
-      <w:pPr>
-        <w:pStyle w:val="Bibliography"/>
+    <w:bookmarkEnd w:id="71"/>
+    <w:bookmarkStart w:id="72" w:name="ref-Given2004"/>
+    <w:p>
+      <w:pPr>
+        <w:pStyle w:val="BodyText"/>
       </w:pPr>
       <w:r>
         <w:t xml:space="preserve">Given, M., 2004. The archaeology of the colonized. Routledge, London; New York.</w:t>
       </w:r>
     </w:p>
-    <w:bookmarkEnd w:id="71"/>
-    <w:bookmarkStart w:id="72" w:name="ref-Gunz2013"/>
-    <w:p>
-      <w:pPr>
-        <w:pStyle w:val="Bibliography"/>
+    <w:bookmarkEnd w:id="72"/>
+    <w:bookmarkStart w:id="73" w:name="ref-Gunz2013"/>
+    <w:p>
+      <w:pPr>
+        <w:pStyle w:val="BodyText"/>
       </w:pPr>
       <w:r>
         <w:t xml:space="preserve">Gunz, P., Mitteroecker, P., 2013. Semilandmarks: A method for quantifying curves and surfaces. Hystrix, the Italian Journal of Mammalogy 24, 103–109.</w:t>
       </w:r>
     </w:p>
-    <w:bookmarkEnd w:id="72"/>
-    <w:bookmarkStart w:id="73" w:name="ref-Haruda2019"/>
-    <w:p>
-      <w:pPr>
-        <w:pStyle w:val="Bibliography"/>
+    <w:bookmarkEnd w:id="73"/>
+    <w:bookmarkStart w:id="74" w:name="ref-Haruda2019"/>
+    <w:p>
+      <w:pPr>
+        <w:pStyle w:val="BodyText"/>
       </w:pPr>
       <w:r>
         <w:t xml:space="preserve">Haruda, A., Varfolomeev, V., Goriachev, A., Yermolayeva, A., Outram, A., 2019. A new zooarchaeological application for geometric morphometric methods: Distinguishing ovis aries morphotypes to address connectivity and mobility of prehistoric central asian pastoralists. Journal of Archaeological Science 107, 50–57.</w:t>
       </w:r>
     </w:p>
-    <w:bookmarkEnd w:id="73"/>
-    <w:bookmarkStart w:id="74" w:name="ref-Hirshman2010"/>
-    <w:p>
-      <w:pPr>
-        <w:pStyle w:val="Bibliography"/>
+    <w:bookmarkEnd w:id="74"/>
+    <w:bookmarkStart w:id="75" w:name="ref-Hirshman2010"/>
+    <w:p>
+      <w:pPr>
+        <w:pStyle w:val="BodyText"/>
       </w:pPr>
       <w:r>
         <w:t xml:space="preserve">Hirshman, A.J., Lovis, W.A., Pollard, H.P., 2010. Specialization of ceramic production: A sherd assemblage based analytic perspective. Journal of Anthropological Archaeology 29, 265–277.</w:t>
       </w:r>
     </w:p>
-    <w:bookmarkEnd w:id="74"/>
-    <w:bookmarkStart w:id="75" w:name="ref-Hoggard2019"/>
-    <w:p>
-      <w:pPr>
-        <w:pStyle w:val="Bibliography"/>
+    <w:bookmarkEnd w:id="75"/>
+    <w:bookmarkStart w:id="76" w:name="ref-Hoggard2017"/>
+    <w:p>
+      <w:pPr>
+        <w:pStyle w:val="BodyText"/>
+      </w:pPr>
+      <w:r>
+        <w:t xml:space="preserve">Hoggard, C.S., 2017. Considering the function of middle palaeolithic blade technologies through an examination of experimental blade edge angles. Journal of Archaeological Science: Reports 16, 233–239.</w:t>
+      </w:r>
+    </w:p>
+    <w:bookmarkEnd w:id="76"/>
+    <w:bookmarkStart w:id="77" w:name="ref-Hoggard2019"/>
+    <w:p>
+      <w:pPr>
+        <w:pStyle w:val="BodyText"/>
       </w:pPr>
       <w:r>
         <w:t xml:space="preserve">Hoggard, C.S., McNabb, J., Cole, J.N., 2019. The application of elliptic fourier analysis in understanding biface shape and symmetry through the british acheulean. Journal of Paleolithic Archaeology 2, 115–133.</w:t>
       </w:r>
     </w:p>
-    <w:bookmarkEnd w:id="75"/>
-    <w:bookmarkStart w:id="76" w:name="ref-Hsieh2009"/>
-    <w:p>
-      <w:pPr>
-        <w:pStyle w:val="Bibliography"/>
+    <w:bookmarkEnd w:id="77"/>
+    <w:bookmarkStart w:id="78" w:name="ref-Hsieh2009"/>
+    <w:p>
+      <w:pPr>
+        <w:pStyle w:val="BodyText"/>
       </w:pPr>
       <w:r>
         <w:t xml:space="preserve">Hsieh, E., 2009. Yi lan qi wu lan yi zhi chu tu wai lai tao ci qi zhi xiang guan yan jiu [the study of imported ceramics excavated at the ki-wu-lan site, i-lan] (Master’s thesis).</w:t>
       </w:r>
     </w:p>
-    <w:bookmarkEnd w:id="76"/>
-    <w:bookmarkStart w:id="77" w:name="ref-Iovictua2010"/>
-    <w:p>
-      <w:pPr>
-        <w:pStyle w:val="Bibliography"/>
+    <w:bookmarkEnd w:id="78"/>
+    <w:bookmarkStart w:id="79" w:name="ref-Iovictua2010"/>
+    <w:p>
+      <w:pPr>
+        <w:pStyle w:val="BodyText"/>
       </w:pPr>
       <w:r>
         <w:t xml:space="preserve">Ioviţă, R., 2010. Comparing stone tool resharpening trajectories with the aid of elliptical fourier analysis, in: New Perspectives on Old Stones. Springer, pp. 235–253.</w:t>
       </w:r>
     </w:p>
-    <w:bookmarkEnd w:id="77"/>
-    <w:bookmarkStart w:id="78" w:name="ref-Junker1999"/>
-    <w:p>
-      <w:pPr>
-        <w:pStyle w:val="Bibliography"/>
+    <w:bookmarkEnd w:id="79"/>
+    <w:bookmarkStart w:id="80" w:name="ref-Junker1999"/>
+    <w:p>
+      <w:pPr>
+        <w:pStyle w:val="BodyText"/>
       </w:pPr>
       <w:r>
         <w:t xml:space="preserve">Junker, L.L., 1999. Raiding, trading, and feasting: The political economy of philippine chiefdoms. University of Hawaii Press.</w:t>
       </w:r>
     </w:p>
-    <w:bookmarkEnd w:id="78"/>
-    <w:bookmarkStart w:id="79" w:name="ref-Junker1993"/>
-    <w:p>
-      <w:pPr>
-        <w:pStyle w:val="Bibliography"/>
+    <w:bookmarkEnd w:id="80"/>
+    <w:bookmarkStart w:id="81" w:name="ref-Junker1993"/>
+    <w:p>
+      <w:pPr>
+        <w:pStyle w:val="BodyText"/>
       </w:pPr>
       <w:r>
         <w:t xml:space="preserve">Junker, L.L., 1993. Craft goods specialization and prestige goods exchange in philippine chiefdoms of the fifteenth and sixteenth centuries. Asian Perspectives 1–35.</w:t>
       </w:r>
     </w:p>
-    <w:bookmarkEnd w:id="79"/>
-    <w:bookmarkStart w:id="80" w:name="ref-Krishnamoorthy2014"/>
-    <w:p>
-      <w:pPr>
-        <w:pStyle w:val="Bibliography"/>
+    <w:bookmarkEnd w:id="81"/>
+    <w:bookmarkStart w:id="82" w:name="ref-Ke1993"/>
+    <w:p>
+      <w:pPr>
+        <w:pStyle w:val="BodyText"/>
+      </w:pPr>
+      <w:r>
+        <w:t xml:space="preserve">Ke, P., 1993. Kavalan zhi lue [record of kavalen]. Historical Records Committee of Taiwan Provincial Government, Nantou.</w:t>
+      </w:r>
+    </w:p>
+    <w:bookmarkEnd w:id="82"/>
+    <w:bookmarkStart w:id="83" w:name="ref-Krishnamoorthy2014"/>
+    <w:p>
+      <w:pPr>
+        <w:pStyle w:val="BodyText"/>
       </w:pPr>
       <w:r>
         <w:t xml:space="preserve">Krishnamoorthy, K., Lee, M., 2014. Improved tests for the equality of normal coefficients of variation. Computational Statistics 29, 215–232.</w:t>
       </w:r>
     </w:p>
-    <w:bookmarkEnd w:id="80"/>
-    <w:bookmarkStart w:id="81" w:name="ref-Kuhl1982"/>
-    <w:p>
-      <w:pPr>
-        <w:pStyle w:val="Bibliography"/>
+    <w:bookmarkEnd w:id="83"/>
+    <w:bookmarkStart w:id="84" w:name="ref-Kuhl1982"/>
+    <w:p>
+      <w:pPr>
+        <w:pStyle w:val="BodyText"/>
       </w:pPr>
       <w:r>
         <w:t xml:space="preserve">Kuhl, F.P., Giardina, C.R., 1982. Elliptic fourier features of a closed contour. Computer graphics and image processing 18, 236–258.</w:t>
       </w:r>
     </w:p>
-    <w:bookmarkEnd w:id="81"/>
-    <w:bookmarkStart w:id="82" w:name="ref-Lawing2010"/>
-    <w:p>
-      <w:pPr>
-        <w:pStyle w:val="Bibliography"/>
+    <w:bookmarkEnd w:id="84"/>
+    <w:bookmarkStart w:id="85" w:name="ref-Kwak2015"/>
+    <w:p>
+      <w:pPr>
+        <w:pStyle w:val="BodyText"/>
+      </w:pPr>
+      <w:r>
+        <w:t xml:space="preserve">Kwak, S., Marwick, B., 2015. What did they cook? A preliminary investigation into culinary practices and pottery use in the central part of the korean peninsula during the mid to late holocene. Journal of Indo-Pacific Archaeology 37, 25–32.</w:t>
+      </w:r>
+    </w:p>
+    <w:bookmarkEnd w:id="85"/>
+    <w:bookmarkStart w:id="86" w:name="ref-Lawing2010"/>
+    <w:p>
+      <w:pPr>
+        <w:pStyle w:val="BodyText"/>
       </w:pPr>
       <w:r>
         <w:t xml:space="preserve">Lawing, A.M., Polly, P.D., 2010. Geometric morphometrics: Recent applications to the study of evolution and development. Journal of Zoology 280, 1–7.</w:t>
       </w:r>
     </w:p>
-    <w:bookmarkEnd w:id="82"/>
-    <w:bookmarkStart w:id="83" w:name="ref-Lycett2013"/>
-    <w:p>
-      <w:pPr>
-        <w:pStyle w:val="Bibliography"/>
+    <w:bookmarkEnd w:id="86"/>
+    <w:bookmarkStart w:id="87" w:name="ref-Lycett2013"/>
+    <w:p>
+      <w:pPr>
+        <w:pStyle w:val="BodyText"/>
       </w:pPr>
       <w:r>
         <w:t xml:space="preserve">Lycett, S.J., Cramon-Taubadel, N. von, 2013. A 3D morphometric analysis of surface geometry in levallois cores: Patterns of stability and variability across regions and their implications. Journal of Archaeological Science 40, 1508–1517.</w:t>
       </w:r>
     </w:p>
-    <w:bookmarkEnd w:id="83"/>
-    <w:bookmarkStart w:id="85" w:name="ref-Marwick2017"/>
-    <w:p>
-      <w:pPr>
-        <w:pStyle w:val="Bibliography"/>
+    <w:bookmarkEnd w:id="87"/>
+    <w:bookmarkStart w:id="88" w:name="ref-Lycett2008"/>
+    <w:p>
+      <w:pPr>
+        <w:pStyle w:val="BodyText"/>
+      </w:pPr>
+      <w:r>
+        <w:t xml:space="preserve">Lycett, S.J., Gowlett, J.A., 2008. On questions surrounding the acheulean “tradition”. World Archaeology 40, 295–315.</w:t>
+      </w:r>
+    </w:p>
+    <w:bookmarkEnd w:id="88"/>
+    <w:bookmarkStart w:id="90" w:name="ref-Marwick2017"/>
+    <w:p>
+      <w:pPr>
+        <w:pStyle w:val="BodyText"/>
       </w:pPr>
       <w:r>
         <w:t xml:space="preserve">Marwick, B., 2017. Computational reproducibility in archaeological research: Basic principles and a case study of their implementation. Journal of Archaeological Method and Theory 24, 424–450.</w:t>
@@ -4284,7 +4218,7 @@
       <w:r>
         <w:t xml:space="preserve"> </w:t>
       </w:r>
-      <w:hyperlink r:id="rId84">
+      <w:hyperlink r:id="rId89">
         <w:r>
           <w:rPr>
             <w:rStyle w:val="Hyperlink"/>
@@ -4293,274 +4227,284 @@
         </w:r>
       </w:hyperlink>
     </w:p>
-    <w:bookmarkEnd w:id="85"/>
-    <w:bookmarkStart w:id="86" w:name="ref-Marwick2018"/>
-    <w:p>
-      <w:pPr>
-        <w:pStyle w:val="Bibliography"/>
+    <w:bookmarkEnd w:id="90"/>
+    <w:bookmarkStart w:id="91" w:name="ref-Marwick2018"/>
+    <w:p>
+      <w:pPr>
+        <w:pStyle w:val="BodyText"/>
       </w:pPr>
       <w:r>
         <w:t xml:space="preserve">Marwick, B., Boettiger, C., Mullen, L., 2018. Packaging data analytical work reproducibly using r (and friends). The American Statistician 72, 80–88.</w:t>
       </w:r>
     </w:p>
-    <w:bookmarkEnd w:id="86"/>
-    <w:bookmarkStart w:id="87" w:name="ref-Meloro2015"/>
-    <w:p>
-      <w:pPr>
-        <w:pStyle w:val="Bibliography"/>
+    <w:bookmarkEnd w:id="91"/>
+    <w:bookmarkStart w:id="92" w:name="ref-Meloro2015"/>
+    <w:p>
+      <w:pPr>
+        <w:pStyle w:val="BodyText"/>
       </w:pPr>
       <w:r>
         <w:t xml:space="preserve">Meloro, C., Hudson, A., Rook, L., 2015. Feeding habits of extant and fossil canids as determined by their skull geometry. Journal of Zoology 295, 178–188.</w:t>
       </w:r>
     </w:p>
-    <w:bookmarkEnd w:id="87"/>
-    <w:bookmarkStart w:id="88" w:name="ref-Mullins2011"/>
-    <w:p>
-      <w:pPr>
-        <w:pStyle w:val="Bibliography"/>
+    <w:bookmarkEnd w:id="92"/>
+    <w:bookmarkStart w:id="93" w:name="ref-Mullins2011"/>
+    <w:p>
+      <w:pPr>
+        <w:pStyle w:val="BodyText"/>
       </w:pPr>
       <w:r>
         <w:t xml:space="preserve">Mullins, P.R., 2011. The archaeology of consumption. Annual Review of Anthropology 40, 133–144.</w:t>
       </w:r>
     </w:p>
-    <w:bookmarkEnd w:id="88"/>
-    <w:bookmarkStart w:id="89" w:name="ref-Rlanguage2019"/>
-    <w:p>
-      <w:pPr>
-        <w:pStyle w:val="Bibliography"/>
+    <w:bookmarkEnd w:id="93"/>
+    <w:bookmarkStart w:id="94" w:name="ref-Okumura2014"/>
+    <w:p>
+      <w:pPr>
+        <w:pStyle w:val="BodyText"/>
+      </w:pPr>
+      <w:r>
+        <w:t xml:space="preserve">Okumura, M., Araujo, A.G., 2014. Long-term cultural stability in hunter–gatherers: A case study using traditional and geometric morphometric analysis of lithic stemmed bifacial points from southern brazil. Journal of Archaeological Science 45, 59–71.</w:t>
+      </w:r>
+    </w:p>
+    <w:bookmarkEnd w:id="94"/>
+    <w:bookmarkStart w:id="95" w:name="ref-Rlanguage2019"/>
+    <w:p>
+      <w:pPr>
+        <w:pStyle w:val="BodyText"/>
       </w:pPr>
       <w:r>
         <w:t xml:space="preserve">R Core Team, 2019. R: A language and environment for statistical computing. R Foundation for Statistical Computing, Vienna, Austria.</w:t>
       </w:r>
     </w:p>
-    <w:bookmarkEnd w:id="89"/>
-    <w:bookmarkStart w:id="90" w:name="ref-Rice1991"/>
-    <w:p>
-      <w:pPr>
-        <w:pStyle w:val="Bibliography"/>
+    <w:bookmarkEnd w:id="95"/>
+    <w:bookmarkStart w:id="96" w:name="ref-Rice1991"/>
+    <w:p>
+      <w:pPr>
+        <w:pStyle w:val="BodyText"/>
       </w:pPr>
       <w:r>
         <w:t xml:space="preserve">Rice, P.M., 1991. Specialization, standardization, and diversity: A retrospective, in: Bishop, R.L., Lange, F.W. (Eds.), The Ceramic Legacy of Anna O. Shepard. University Press of Colorado Boulder, pp. 257–279.</w:t>
       </w:r>
     </w:p>
-    <w:bookmarkEnd w:id="90"/>
-    <w:bookmarkStart w:id="91" w:name="ref-Roux2015"/>
-    <w:p>
-      <w:pPr>
-        <w:pStyle w:val="Bibliography"/>
+    <w:bookmarkEnd w:id="96"/>
+    <w:bookmarkStart w:id="97" w:name="ref-Roux2015"/>
+    <w:p>
+      <w:pPr>
+        <w:pStyle w:val="BodyText"/>
       </w:pPr>
       <w:r>
         <w:t xml:space="preserve">Roux, V., 2015. Standardization of ceramic assemblages: Transmission mechanisms and diffusion of morpho-functional traits across social boundaries. Journal of anthropological archaeology 40, 1–9.</w:t>
       </w:r>
     </w:p>
-    <w:bookmarkEnd w:id="91"/>
-    <w:bookmarkStart w:id="92" w:name="ref-Roux2003"/>
-    <w:p>
-      <w:pPr>
-        <w:pStyle w:val="Bibliography"/>
+    <w:bookmarkEnd w:id="97"/>
+    <w:bookmarkStart w:id="98" w:name="ref-Roux2003"/>
+    <w:p>
+      <w:pPr>
+        <w:pStyle w:val="BodyText"/>
       </w:pPr>
       <w:r>
         <w:t xml:space="preserve">Roux, V., 2003. Ceramic standardization and intensity of production: Quantifying degrees of specialization. American Antiquity 68, 768–782.</w:t>
       </w:r>
     </w:p>
-    <w:bookmarkEnd w:id="92"/>
-    <w:bookmarkStart w:id="93" w:name="ref-Roux2018"/>
-    <w:p>
-      <w:pPr>
-        <w:pStyle w:val="Bibliography"/>
+    <w:bookmarkEnd w:id="98"/>
+    <w:bookmarkStart w:id="99" w:name="ref-Roux2018"/>
+    <w:p>
+      <w:pPr>
+        <w:pStyle w:val="BodyText"/>
       </w:pPr>
       <w:r>
         <w:t xml:space="preserve">Roux, V., Karasik, A., 2018. Standardized vessels and number of potters: Looking for individual production, in: Ina Miloglav, J.V. (Ed.), Artisans Rule: Product Standardization and Craft Specialization in Prehistoric Society. Cambridge Scholars Publishing, pp. 20–39.</w:t>
       </w:r>
     </w:p>
-    <w:bookmarkEnd w:id="93"/>
-    <w:bookmarkStart w:id="94" w:name="ref-Scaramelli2005"/>
-    <w:p>
-      <w:pPr>
-        <w:pStyle w:val="Bibliography"/>
+    <w:bookmarkEnd w:id="99"/>
+    <w:bookmarkStart w:id="100" w:name="ref-Scaramelli2005"/>
+    <w:p>
+      <w:pPr>
+        <w:pStyle w:val="BodyText"/>
       </w:pPr>
       <w:r>
         <w:t xml:space="preserve">Scaramelli, F., Scaramelli, K.T. de, 2005. The roles of material culture in the colonization of the orinoco, venezuela. Journal of Social Archaeology 5, 135–168.</w:t>
       </w:r>
     </w:p>
-    <w:bookmarkEnd w:id="94"/>
-    <w:bookmarkStart w:id="95" w:name="ref-Selden2019"/>
-    <w:p>
-      <w:pPr>
-        <w:pStyle w:val="Bibliography"/>
+    <w:bookmarkEnd w:id="100"/>
+    <w:bookmarkStart w:id="101" w:name="ref-Selden2019"/>
+    <w:p>
+      <w:pPr>
+        <w:pStyle w:val="BodyText"/>
       </w:pPr>
       <w:r>
         <w:t xml:space="preserve">Selden Jr, R.Z., 2019. Ceramic morphological organisation in the southern caddo area: The clarence h. Webb collections. Journal of Cultural Heritage 35, 41–55.</w:t>
       </w:r>
     </w:p>
-    <w:bookmarkEnd w:id="95"/>
-    <w:bookmarkStart w:id="96" w:name="ref-Silliman2001"/>
-    <w:p>
-      <w:pPr>
-        <w:pStyle w:val="Bibliography"/>
+    <w:bookmarkEnd w:id="101"/>
+    <w:bookmarkStart w:id="102" w:name="ref-Silliman2001"/>
+    <w:p>
+      <w:pPr>
+        <w:pStyle w:val="BodyText"/>
       </w:pPr>
       <w:r>
         <w:t xml:space="preserve">Silliman, S., 2001. Agency, practical politics and the archaeology of culture contact. Journal of social archaeology 1, 190–209.</w:t>
       </w:r>
     </w:p>
-    <w:bookmarkEnd w:id="96"/>
-    <w:bookmarkStart w:id="97" w:name="ref-Silliman2005"/>
-    <w:p>
-      <w:pPr>
-        <w:pStyle w:val="Bibliography"/>
+    <w:bookmarkEnd w:id="102"/>
+    <w:bookmarkStart w:id="103" w:name="ref-Silliman2005"/>
+    <w:p>
+      <w:pPr>
+        <w:pStyle w:val="BodyText"/>
       </w:pPr>
       <w:r>
         <w:t xml:space="preserve">Silliman, S.W., 2005. Culture contact or colonialism? Challenges in the archaeology of native North America. American Antiquity 55–74.</w:t>
       </w:r>
     </w:p>
-    <w:bookmarkEnd w:id="97"/>
-    <w:bookmarkStart w:id="98" w:name="ref-Slice2007"/>
-    <w:p>
-      <w:pPr>
-        <w:pStyle w:val="Bibliography"/>
+    <w:bookmarkEnd w:id="103"/>
+    <w:bookmarkStart w:id="104" w:name="ref-Slice2007"/>
+    <w:p>
+      <w:pPr>
+        <w:pStyle w:val="BodyText"/>
       </w:pPr>
       <w:r>
         <w:t xml:space="preserve">Slice, D.E., 2007. Geometric morphometrics. Annu. Rev. Anthropol. 36, 261–281.</w:t>
       </w:r>
     </w:p>
-    <w:bookmarkEnd w:id="98"/>
-    <w:bookmarkStart w:id="99" w:name="ref-Stark1995economic"/>
-    <w:p>
-      <w:pPr>
-        <w:pStyle w:val="Bibliography"/>
+    <w:bookmarkEnd w:id="104"/>
+    <w:bookmarkStart w:id="105" w:name="ref-Stark1995economic"/>
+    <w:p>
+      <w:pPr>
+        <w:pStyle w:val="BodyText"/>
       </w:pPr>
       <w:r>
         <w:t xml:space="preserve">Stark, B.L., 1995a. Economic intensification and ceramic specialization in the philippines: A view from kalinga. Research in Economic Anthropology 16, 179–226.</w:t>
       </w:r>
     </w:p>
-    <w:bookmarkEnd w:id="99"/>
-    <w:bookmarkStart w:id="100" w:name="ref-Stark1995"/>
-    <w:p>
-      <w:pPr>
-        <w:pStyle w:val="Bibliography"/>
+    <w:bookmarkEnd w:id="105"/>
+    <w:bookmarkStart w:id="106" w:name="ref-Stark1995"/>
+    <w:p>
+      <w:pPr>
+        <w:pStyle w:val="BodyText"/>
       </w:pPr>
       <w:r>
         <w:t xml:space="preserve">Stark, B.L., 1995b. Problems in analysis of standardization and specialization in pottery, in: Mills, B.J., Crown, P.L. (Eds.), Ceramic Production in the American Southwest. The University of Arizona Press, Tucson, pp. 231–267.</w:t>
       </w:r>
     </w:p>
-    <w:bookmarkEnd w:id="100"/>
-    <w:bookmarkStart w:id="101" w:name="ref-Tite1999"/>
-    <w:p>
-      <w:pPr>
-        <w:pStyle w:val="Bibliography"/>
+    <w:bookmarkEnd w:id="106"/>
+    <w:bookmarkStart w:id="107" w:name="ref-Tite1999"/>
+    <w:p>
+      <w:pPr>
+        <w:pStyle w:val="BodyText"/>
       </w:pPr>
       <w:r>
         <w:t xml:space="preserve">Tite, M.S., 1999. Pottery production, distribution, and consumption—the contribution of the physical sciences. Journal of archaeological method and theory 6, 181–233.</w:t>
       </w:r>
     </w:p>
-    <w:bookmarkEnd w:id="101"/>
-    <w:bookmarkStart w:id="102" w:name="ref-Topi2018"/>
-    <w:p>
-      <w:pPr>
-        <w:pStyle w:val="Bibliography"/>
+    <w:bookmarkEnd w:id="107"/>
+    <w:bookmarkStart w:id="108" w:name="ref-Topi2018"/>
+    <w:p>
+      <w:pPr>
+        <w:pStyle w:val="BodyText"/>
       </w:pPr>
       <w:r>
         <w:t xml:space="preserve">Topi, J.R., VanPool, C.S., Waller, K.D., VanPool, T.L., 2018. The economy of specialized ceramic craft production in the casas grandes region. Latin American Antiquity 29, 122–142.</w:t>
       </w:r>
     </w:p>
-    <w:bookmarkEnd w:id="102"/>
-    <w:bookmarkStart w:id="103" w:name="ref-TorrenceandClarke2000"/>
-    <w:p>
-      <w:pPr>
-        <w:pStyle w:val="Bibliography"/>
+    <w:bookmarkEnd w:id="108"/>
+    <w:bookmarkStart w:id="109" w:name="ref-TorrenceandClarke2000"/>
+    <w:p>
+      <w:pPr>
+        <w:pStyle w:val="BodyText"/>
       </w:pPr>
       <w:r>
         <w:t xml:space="preserve">Torrence, R., Clarke, A., 2000. Negotiating difference: Practice makes theory for contemporary archaeology in Oceania, in: Torrence, R., Clarke, A. (Eds.), The Archaeology of Difference : Negotiating Cross-Cultural Engagements in Oceania. Routledge, London; New York, pp. 1–31.</w:t>
       </w:r>
     </w:p>
-    <w:bookmarkEnd w:id="103"/>
-    <w:bookmarkStart w:id="104" w:name="ref-Trabert2017"/>
-    <w:p>
-      <w:pPr>
-        <w:pStyle w:val="Bibliography"/>
+    <w:bookmarkEnd w:id="109"/>
+    <w:bookmarkStart w:id="110" w:name="ref-Trabert2017"/>
+    <w:p>
+      <w:pPr>
+        <w:pStyle w:val="BodyText"/>
       </w:pPr>
       <w:r>
         <w:t xml:space="preserve">Trabert, S., 2017. Considering the indirect effects of colonialism: Example from a great plains middle ground. Journal of Anthropological Archaeology 48, 17–27.</w:t>
       </w:r>
     </w:p>
-    <w:bookmarkEnd w:id="104"/>
-    <w:bookmarkStart w:id="105" w:name="ref-Voss2008"/>
-    <w:p>
-      <w:pPr>
-        <w:pStyle w:val="Bibliography"/>
+    <w:bookmarkEnd w:id="110"/>
+    <w:bookmarkStart w:id="111" w:name="ref-Voss2008"/>
+    <w:p>
+      <w:pPr>
+        <w:pStyle w:val="BodyText"/>
       </w:pPr>
       <w:r>
         <w:t xml:space="preserve">Voss, B.L., 2008. Between the household and the world system: Social collectivity and community agency in overseas chinese archaeology. Historical Archaeology 37–52.</w:t>
       </w:r>
     </w:p>
-    <w:bookmarkEnd w:id="105"/>
-    <w:bookmarkStart w:id="106" w:name="ref-Voss2005"/>
-    <w:p>
-      <w:pPr>
-        <w:pStyle w:val="Bibliography"/>
+    <w:bookmarkEnd w:id="111"/>
+    <w:bookmarkStart w:id="112" w:name="ref-Voss2005"/>
+    <w:p>
+      <w:pPr>
+        <w:pStyle w:val="BodyText"/>
       </w:pPr>
       <w:r>
         <w:t xml:space="preserve">Voss, B.L., 2005. From casta to californio: Social identity and the archaeology of culture contact. American Anthropologist 107, 461–474.</w:t>
       </w:r>
     </w:p>
-    <w:bookmarkEnd w:id="106"/>
-    <w:bookmarkStart w:id="107" w:name="ref-Wang2011"/>
-    <w:p>
-      <w:pPr>
-        <w:pStyle w:val="Bibliography"/>
+    <w:bookmarkEnd w:id="112"/>
+    <w:bookmarkStart w:id="113" w:name="ref-Wang2011"/>
+    <w:p>
+      <w:pPr>
+        <w:pStyle w:val="BodyText"/>
       </w:pPr>
       <w:r>
         <w:t xml:space="preserve">Wang, L.-Y., 2011. Yi lan qi wu lan yi zhi chu tu zhuang shi pin zhi xiang guan yan jiu [a research of ornaments excavated at ki-wu-lan site, i-lan] (Master’s thesis).</w:t>
       </w:r>
     </w:p>
-    <w:bookmarkEnd w:id="107"/>
-    <w:bookmarkStart w:id="108" w:name="ref-Wilczek2014"/>
-    <w:p>
-      <w:pPr>
-        <w:pStyle w:val="Bibliography"/>
+    <w:bookmarkEnd w:id="113"/>
+    <w:bookmarkStart w:id="114" w:name="ref-Wilczek2014"/>
+    <w:p>
+      <w:pPr>
+        <w:pStyle w:val="BodyText"/>
       </w:pPr>
       <w:r>
         <w:t xml:space="preserve">Wilczek, J., Monna, F., Barral, P., Burlet, L., Chateau, C., Navarro, N., 2014. Morphometrics of second iron age ceramics–strengths, weaknesses, and comparison with traditional typology. Journal of archaeological science 50, 39–50.</w:t>
       </w:r>
     </w:p>
-    <w:bookmarkEnd w:id="108"/>
-    <w:bookmarkStart w:id="109" w:name="ref-Wu2019"/>
-    <w:p>
-      <w:pPr>
-        <w:pStyle w:val="Bibliography"/>
+    <w:bookmarkEnd w:id="114"/>
+    <w:bookmarkStart w:id="115" w:name="ref-Wu2019"/>
+    <w:p>
+      <w:pPr>
+        <w:pStyle w:val="BodyText"/>
       </w:pPr>
       <w:r>
         <w:t xml:space="preserve">Wu, X., Hein, A., Zhang, X., Jin, Z., Wei, D., Huang, F., Yin, X., 2019. Resettlement strategies and han imperial expansion into southwest china: A multimethod approach to colonialism and migration. Archaeological and Anthropological Sciences 11, 6751–6781.</w:t>
       </w:r>
     </w:p>
-    <w:bookmarkEnd w:id="109"/>
-    <w:bookmarkEnd w:id="110"/>
+    <w:bookmarkEnd w:id="115"/>
+    <w:bookmarkEnd w:id="116"/>
     <w:p>
       <w:pPr>
         <w:pStyle w:val="Heading5"/>
       </w:pPr>
-      <w:bookmarkStart w:id="111" w:name="pagebreak-1"/>
+      <w:bookmarkStart w:id="117" w:name="pagebreak-1"/>
       <w:r>
         <w:t xml:space="preserve">pagebreak</w:t>
       </w:r>
-      <w:bookmarkEnd w:id="111"/>
+      <w:bookmarkEnd w:id="117"/>
     </w:p>
     <w:p>
       <w:pPr>
         <w:pStyle w:val="Heading3"/>
       </w:pPr>
-      <w:bookmarkStart w:id="112" w:name="colophon"/>
+      <w:bookmarkStart w:id="118" w:name="colophon"/>
       <w:r>
         <w:t xml:space="preserve">Colophon</w:t>
       </w:r>
-      <w:bookmarkEnd w:id="112"/>
+      <w:bookmarkEnd w:id="118"/>
     </w:p>
     <w:p>
       <w:pPr>
         <w:pStyle w:val="FirstParagraph"/>
       </w:pPr>
       <w:r>
-        <w:t xml:space="preserve">This report was generated on 2020-01-26 18:07:48 using the following computational environment and dependencies:</w:t>
+        <w:t xml:space="preserve">This report was generated on 2020-01-26 21:21:09 using the following computational environment and dependencies:</w:t>
       </w:r>
     </w:p>
     <w:p>
@@ -4574,7 +4518,7 @@
         <w:t xml:space="preserve">#&gt; ─ Session info ───────────────────────────────────────────────────────────────</w:t>
       </w:r>
       <w:r>
-        <w:br/>
+        <w:br w:type="textWrapping"/>
       </w:r>
       <w:r>
         <w:rPr>
@@ -4583,25 +4527,25 @@
         <w:t xml:space="preserve">#&gt;  setting  value                       </w:t>
       </w:r>
       <w:r>
-        <w:br/>
-      </w:r>
-      <w:r>
-        <w:rPr>
-          <w:rStyle w:val="VerbatimChar"/>
-        </w:rPr>
-        <w:t xml:space="preserve">#&gt;  version  R version 3.6.0 (2019-04-26)</w:t>
-      </w:r>
-      <w:r>
-        <w:br/>
-      </w:r>
-      <w:r>
-        <w:rPr>
-          <w:rStyle w:val="VerbatimChar"/>
-        </w:rPr>
-        <w:t xml:space="preserve">#&gt;  os       macOS Mojave 10.14.6        </w:t>
-      </w:r>
-      <w:r>
-        <w:br/>
+        <w:br w:type="textWrapping"/>
+      </w:r>
+      <w:r>
+        <w:rPr>
+          <w:rStyle w:val="VerbatimChar"/>
+        </w:rPr>
+        <w:t xml:space="preserve">#&gt;  version  R version 3.6.1 (2019-07-05)</w:t>
+      </w:r>
+      <w:r>
+        <w:br w:type="textWrapping"/>
+      </w:r>
+      <w:r>
+        <w:rPr>
+          <w:rStyle w:val="VerbatimChar"/>
+        </w:rPr>
+        <w:t xml:space="preserve">#&gt;  os       macOS Sierra 10.12.6        </w:t>
+      </w:r>
+      <w:r>
+        <w:br w:type="textWrapping"/>
       </w:r>
       <w:r>
         <w:rPr>
@@ -4610,7 +4554,7 @@
         <w:t xml:space="preserve">#&gt;  system   x86_64, darwin15.6.0        </w:t>
       </w:r>
       <w:r>
-        <w:br/>
+        <w:br w:type="textWrapping"/>
       </w:r>
       <w:r>
         <w:rPr>
@@ -4619,7 +4563,7 @@
         <w:t xml:space="preserve">#&gt;  ui       X11                         </w:t>
       </w:r>
       <w:r>
-        <w:br/>
+        <w:br w:type="textWrapping"/>
       </w:r>
       <w:r>
         <w:rPr>
@@ -4628,7 +4572,7 @@
         <w:t xml:space="preserve">#&gt;  language (EN)                        </w:t>
       </w:r>
       <w:r>
-        <w:br/>
+        <w:br w:type="textWrapping"/>
       </w:r>
       <w:r>
         <w:rPr>
@@ -4637,7 +4581,7 @@
         <w:t xml:space="preserve">#&gt;  collate  en_US.UTF-8                 </w:t>
       </w:r>
       <w:r>
-        <w:br/>
+        <w:br w:type="textWrapping"/>
       </w:r>
       <w:r>
         <w:rPr>
@@ -4646,7 +4590,7 @@
         <w:t xml:space="preserve">#&gt;  ctype    en_US.UTF-8                 </w:t>
       </w:r>
       <w:r>
-        <w:br/>
+        <w:br w:type="textWrapping"/>
       </w:r>
       <w:r>
         <w:rPr>
@@ -4655,7 +4599,7 @@
         <w:t xml:space="preserve">#&gt;  tz       America/Los_Angeles         </w:t>
       </w:r>
       <w:r>
-        <w:br/>
+        <w:br w:type="textWrapping"/>
       </w:r>
       <w:r>
         <w:rPr>
@@ -4664,7 +4608,7 @@
         <w:t xml:space="preserve">#&gt;  date     2020-01-26                  </w:t>
       </w:r>
       <w:r>
-        <w:br/>
+        <w:br w:type="textWrapping"/>
       </w:r>
       <w:r>
         <w:rPr>
@@ -4673,7 +4617,7 @@
         <w:t xml:space="preserve">#&gt; </w:t>
       </w:r>
       <w:r>
-        <w:br/>
+        <w:br w:type="textWrapping"/>
       </w:r>
       <w:r>
         <w:rPr>
@@ -4682,898 +4626,880 @@
         <w:t xml:space="preserve">#&gt; ─ Packages ───────────────────────────────────────────────────────────────────</w:t>
       </w:r>
       <w:r>
-        <w:br/>
-      </w:r>
-      <w:r>
-        <w:rPr>
-          <w:rStyle w:val="VerbatimChar"/>
-        </w:rPr>
-        <w:t xml:space="preserve">#&gt;  package      * version    date       lib source                             </w:t>
-      </w:r>
-      <w:r>
-        <w:br/>
-      </w:r>
-      <w:r>
-        <w:rPr>
-          <w:rStyle w:val="VerbatimChar"/>
-        </w:rPr>
-        <w:t xml:space="preserve">#&gt;  assertthat     0.2.1      2019-03-21 [1] CRAN (R 3.6.0)                     </w:t>
-      </w:r>
-      <w:r>
-        <w:br/>
-      </w:r>
-      <w:r>
-        <w:rPr>
-          <w:rStyle w:val="VerbatimChar"/>
-        </w:rPr>
-        <w:t xml:space="preserve">#&gt;  backports      1.1.5      2019-10-02 [1] CRAN (R 3.6.0)                     </w:t>
-      </w:r>
-      <w:r>
-        <w:br/>
-      </w:r>
-      <w:r>
-        <w:rPr>
-          <w:rStyle w:val="VerbatimChar"/>
-        </w:rPr>
-        <w:t xml:space="preserve">#&gt;  bookdown       0.16       2019-11-22 [1] CRAN (R 3.6.0)                     </w:t>
-      </w:r>
-      <w:r>
-        <w:br/>
-      </w:r>
-      <w:r>
-        <w:rPr>
-          <w:rStyle w:val="VerbatimChar"/>
-        </w:rPr>
-        <w:t xml:space="preserve">#&gt;  broom          0.5.2      2019-04-07 [1] CRAN (R 3.6.0)                     </w:t>
-      </w:r>
-      <w:r>
-        <w:br/>
-      </w:r>
-      <w:r>
-        <w:rPr>
-          <w:rStyle w:val="VerbatimChar"/>
-        </w:rPr>
-        <w:t xml:space="preserve">#&gt;  callr          3.4.0      2019-12-09 [1] CRAN (R 3.6.0)                     </w:t>
-      </w:r>
-      <w:r>
-        <w:br/>
-      </w:r>
-      <w:r>
-        <w:rPr>
-          <w:rStyle w:val="VerbatimChar"/>
-        </w:rPr>
-        <w:t xml:space="preserve">#&gt;  cellranger     1.1.0.9000 2019-05-28 [1] Github (rsheets/cellranger@7ecde54)</w:t>
-      </w:r>
-      <w:r>
-        <w:br/>
-      </w:r>
-      <w:r>
-        <w:rPr>
-          <w:rStyle w:val="VerbatimChar"/>
-        </w:rPr>
-        <w:t xml:space="preserve">#&gt;  class          7.3-15     2019-01-01 [1] CRAN (R 3.6.0)                     </w:t>
-      </w:r>
-      <w:r>
-        <w:br/>
-      </w:r>
-      <w:r>
-        <w:rPr>
-          <w:rStyle w:val="VerbatimChar"/>
-        </w:rPr>
-        <w:t xml:space="preserve">#&gt;  classInt       0.4-1      2019-08-06 [1] CRAN (R 3.6.0)                     </w:t>
-      </w:r>
-      <w:r>
-        <w:br/>
-      </w:r>
-      <w:r>
-        <w:rPr>
-          <w:rStyle w:val="VerbatimChar"/>
-        </w:rPr>
-        <w:t xml:space="preserve">#&gt;  cli            2.0.0      2019-12-09 [1] CRAN (R 3.6.0)                     </w:t>
-      </w:r>
-      <w:r>
-        <w:br/>
-      </w:r>
-      <w:r>
-        <w:rPr>
-          <w:rStyle w:val="VerbatimChar"/>
-        </w:rPr>
-        <w:t xml:space="preserve">#&gt;  colorspace     1.4-1      2019-03-18 [1] CRAN (R 3.6.0)                     </w:t>
-      </w:r>
-      <w:r>
-        <w:br/>
-      </w:r>
-      <w:r>
-        <w:rPr>
-          <w:rStyle w:val="VerbatimChar"/>
-        </w:rPr>
-        <w:t xml:space="preserve">#&gt;  cowplot      * 1.0.0      2019-07-11 [1] CRAN (R 3.6.0)                     </w:t>
-      </w:r>
-      <w:r>
-        <w:br/>
-      </w:r>
-      <w:r>
-        <w:rPr>
-          <w:rStyle w:val="VerbatimChar"/>
-        </w:rPr>
-        <w:t xml:space="preserve">#&gt;  crayon         1.3.4      2019-05-28 [1] Github (gaborcsardi/crayon@84be620)</w:t>
-      </w:r>
-      <w:r>
-        <w:br/>
-      </w:r>
-      <w:r>
-        <w:rPr>
-          <w:rStyle w:val="VerbatimChar"/>
-        </w:rPr>
-        <w:t xml:space="preserve">#&gt;  curl           4.3        2019-12-02 [1] CRAN (R 3.6.0)                     </w:t>
-      </w:r>
-      <w:r>
-        <w:br/>
-      </w:r>
-      <w:r>
-        <w:rPr>
-          <w:rStyle w:val="VerbatimChar"/>
-        </w:rPr>
-        <w:t xml:space="preserve">#&gt;  cvequality   * 0.2.0      2019-01-07 [1] CRAN (R 3.6.0)                     </w:t>
-      </w:r>
-      <w:r>
-        <w:br/>
-      </w:r>
-      <w:r>
-        <w:rPr>
-          <w:rStyle w:val="VerbatimChar"/>
-        </w:rPr>
-        <w:t xml:space="preserve">#&gt;  DBI            1.0.0      2018-05-02 [1] CRAN (R 3.6.0)                     </w:t>
-      </w:r>
-      <w:r>
-        <w:br/>
-      </w:r>
-      <w:r>
-        <w:rPr>
-          <w:rStyle w:val="VerbatimChar"/>
-        </w:rPr>
-        <w:t xml:space="preserve">#&gt;  desc           1.2.0      2018-05-01 [1] CRAN (R 3.6.0)                     </w:t>
-      </w:r>
-      <w:r>
-        <w:br/>
-      </w:r>
-      <w:r>
-        <w:rPr>
-          <w:rStyle w:val="VerbatimChar"/>
-        </w:rPr>
-        <w:t xml:space="preserve">#&gt;  devtools       2.2.1      2019-09-24 [1] CRAN (R 3.6.0)                     </w:t>
-      </w:r>
-      <w:r>
-        <w:br/>
-      </w:r>
-      <w:r>
-        <w:rPr>
-          <w:rStyle w:val="VerbatimChar"/>
-        </w:rPr>
-        <w:t xml:space="preserve">#&gt;  digest         0.6.23     2019-11-23 [1] CRAN (R 3.6.0)                     </w:t>
-      </w:r>
-      <w:r>
-        <w:br/>
-      </w:r>
-      <w:r>
-        <w:rPr>
-          <w:rStyle w:val="VerbatimChar"/>
-        </w:rPr>
-        <w:t xml:space="preserve">#&gt;  dplyr        * 0.8.3      2019-07-04 [1] CRAN (R 3.6.0)                     </w:t>
-      </w:r>
-      <w:r>
-        <w:br/>
-      </w:r>
-      <w:r>
-        <w:rPr>
-          <w:rStyle w:val="VerbatimChar"/>
-        </w:rPr>
-        <w:t xml:space="preserve">#&gt;  e1071          1.7-2      2019-06-05 [1] CRAN (R 3.6.0)                     </w:t>
-      </w:r>
-      <w:r>
-        <w:br/>
-      </w:r>
-      <w:r>
-        <w:rPr>
-          <w:rStyle w:val="VerbatimChar"/>
-        </w:rPr>
-        <w:t xml:space="preserve">#&gt;  ellipsis       0.3.0      2019-09-20 [1] CRAN (R 3.6.0)                     </w:t>
-      </w:r>
-      <w:r>
-        <w:br/>
-      </w:r>
-      <w:r>
-        <w:rPr>
-          <w:rStyle w:val="VerbatimChar"/>
-        </w:rPr>
-        <w:t xml:space="preserve">#&gt;  evaluate       0.14       2019-05-28 [1] CRAN (R 3.6.0)                     </w:t>
-      </w:r>
-      <w:r>
-        <w:br/>
-      </w:r>
-      <w:r>
-        <w:rPr>
-          <w:rStyle w:val="VerbatimChar"/>
-        </w:rPr>
-        <w:t xml:space="preserve">#&gt;  fansi          0.4.0      2018-10-05 [1] CRAN (R 3.6.0)                     </w:t>
-      </w:r>
-      <w:r>
-        <w:br/>
-      </w:r>
-      <w:r>
-        <w:rPr>
-          <w:rStyle w:val="VerbatimChar"/>
-        </w:rPr>
-        <w:t xml:space="preserve">#&gt;  farver         2.0.1      2019-11-13 [1] CRAN (R 3.6.0)                     </w:t>
-      </w:r>
-      <w:r>
-        <w:br/>
-      </w:r>
-      <w:r>
-        <w:rPr>
-          <w:rStyle w:val="VerbatimChar"/>
-        </w:rPr>
-        <w:t xml:space="preserve">#&gt;  forcats      * 0.4.0      2019-02-17 [1] CRAN (R 3.6.0)                     </w:t>
-      </w:r>
-      <w:r>
-        <w:br/>
-      </w:r>
-      <w:r>
-        <w:rPr>
-          <w:rStyle w:val="VerbatimChar"/>
-        </w:rPr>
-        <w:t xml:space="preserve">#&gt;  fs             1.3.1      2019-05-06 [1] CRAN (R 3.6.0)                     </w:t>
-      </w:r>
-      <w:r>
-        <w:br/>
-      </w:r>
-      <w:r>
-        <w:rPr>
-          <w:rStyle w:val="VerbatimChar"/>
-        </w:rPr>
-        <w:t xml:space="preserve">#&gt;  generics       0.0.2      2018-11-29 [1] CRAN (R 3.6.0)                     </w:t>
-      </w:r>
-      <w:r>
-        <w:br/>
-      </w:r>
-      <w:r>
-        <w:rPr>
-          <w:rStyle w:val="VerbatimChar"/>
-        </w:rPr>
-        <w:t xml:space="preserve">#&gt;  ggforce        0.3.1      2019-08-20 [1] CRAN (R 3.6.0)                     </w:t>
-      </w:r>
-      <w:r>
-        <w:br/>
-      </w:r>
-      <w:r>
-        <w:rPr>
-          <w:rStyle w:val="VerbatimChar"/>
-        </w:rPr>
-        <w:t xml:space="preserve">#&gt;  ggplot2      * 3.2.1      2019-08-10 [1] CRAN (R 3.6.0)                     </w:t>
-      </w:r>
-      <w:r>
-        <w:br/>
-      </w:r>
-      <w:r>
-        <w:rPr>
-          <w:rStyle w:val="VerbatimChar"/>
-        </w:rPr>
-        <w:t xml:space="preserve">#&gt;  glue           1.3.1      2019-03-12 [1] CRAN (R 3.6.0)                     </w:t>
-      </w:r>
-      <w:r>
-        <w:br/>
-      </w:r>
-      <w:r>
-        <w:rPr>
-          <w:rStyle w:val="VerbatimChar"/>
-        </w:rPr>
-        <w:t xml:space="preserve">#&gt;  gridExtra      2.3        2017-09-09 [1] CRAN (R 3.6.0)                     </w:t>
-      </w:r>
-      <w:r>
-        <w:br/>
-      </w:r>
-      <w:r>
-        <w:rPr>
-          <w:rStyle w:val="VerbatimChar"/>
-        </w:rPr>
-        <w:t xml:space="preserve">#&gt;  gtable         0.3.0      2019-03-25 [1] CRAN (R 3.6.0)                     </w:t>
-      </w:r>
-      <w:r>
-        <w:br/>
-      </w:r>
-      <w:r>
-        <w:rPr>
-          <w:rStyle w:val="VerbatimChar"/>
-        </w:rPr>
-        <w:t xml:space="preserve">#&gt;  haven          2.1.1      2019-07-04 [1] CRAN (R 3.6.0)                     </w:t>
-      </w:r>
-      <w:r>
-        <w:br/>
-      </w:r>
-      <w:r>
-        <w:rPr>
-          <w:rStyle w:val="VerbatimChar"/>
-        </w:rPr>
-        <w:t xml:space="preserve">#&gt;  here         * 0.1        2017-05-28 [1] CRAN (R 3.6.0)                     </w:t>
-      </w:r>
-      <w:r>
-        <w:br/>
-      </w:r>
-      <w:r>
-        <w:rPr>
-          <w:rStyle w:val="VerbatimChar"/>
-        </w:rPr>
-        <w:t xml:space="preserve">#&gt;  highr          0.8        2019-03-20 [1] CRAN (R 3.6.0)                     </w:t>
-      </w:r>
-      <w:r>
-        <w:br/>
-      </w:r>
-      <w:r>
-        <w:rPr>
-          <w:rStyle w:val="VerbatimChar"/>
-        </w:rPr>
-        <w:t xml:space="preserve">#&gt;  hms            0.5.2      2019-10-30 [1] CRAN (R 3.6.0)                     </w:t>
-      </w:r>
-      <w:r>
-        <w:br/>
-      </w:r>
-      <w:r>
-        <w:rPr>
-          <w:rStyle w:val="VerbatimChar"/>
-        </w:rPr>
-        <w:t xml:space="preserve">#&gt;  htmltools      0.4.0      2019-10-04 [1] CRAN (R 3.6.0)                     </w:t>
-      </w:r>
-      <w:r>
-        <w:br/>
-      </w:r>
-      <w:r>
-        <w:rPr>
-          <w:rStyle w:val="VerbatimChar"/>
-        </w:rPr>
-        <w:t xml:space="preserve">#&gt;  httr           1.4.1      2019-08-05 [1] CRAN (R 3.6.0)                     </w:t>
-      </w:r>
-      <w:r>
-        <w:br/>
-      </w:r>
-      <w:r>
-        <w:rPr>
-          <w:rStyle w:val="VerbatimChar"/>
-        </w:rPr>
-        <w:t xml:space="preserve">#&gt;  jpeg           0.1-8.1    2019-10-24 [1] CRAN (R 3.6.0)                     </w:t>
-      </w:r>
-      <w:r>
-        <w:br/>
-      </w:r>
-      <w:r>
-        <w:rPr>
-          <w:rStyle w:val="VerbatimChar"/>
-        </w:rPr>
-        <w:t xml:space="preserve">#&gt;  jsonlite       1.6        2018-12-07 [1] CRAN (R 3.6.0)                     </w:t>
-      </w:r>
-      <w:r>
-        <w:br/>
-      </w:r>
-      <w:r>
-        <w:rPr>
-          <w:rStyle w:val="VerbatimChar"/>
-        </w:rPr>
-        <w:t xml:space="preserve">#&gt;  KernSmooth     2.23-15    2015-06-29 [1] CRAN (R 3.6.0)                     </w:t>
-      </w:r>
-      <w:r>
-        <w:br/>
-      </w:r>
-      <w:r>
-        <w:rPr>
-          <w:rStyle w:val="VerbatimChar"/>
-        </w:rPr>
-        <w:t xml:space="preserve">#&gt;  knitr          1.26       2019-11-12 [1] CRAN (R 3.6.0)                     </w:t>
-      </w:r>
-      <w:r>
-        <w:br/>
-      </w:r>
-      <w:r>
-        <w:rPr>
-          <w:rStyle w:val="VerbatimChar"/>
-        </w:rPr>
-        <w:t xml:space="preserve">#&gt;  labeling       0.3        2014-08-23 [1] CRAN (R 3.6.0)                     </w:t>
-      </w:r>
-      <w:r>
-        <w:br/>
-      </w:r>
-      <w:r>
-        <w:rPr>
-          <w:rStyle w:val="VerbatimChar"/>
-        </w:rPr>
-        <w:t xml:space="preserve">#&gt;  lattice        0.20-38    2018-11-04 [1] CRAN (R 3.6.0)                     </w:t>
-      </w:r>
-      <w:r>
-        <w:br/>
-      </w:r>
-      <w:r>
-        <w:rPr>
-          <w:rStyle w:val="VerbatimChar"/>
-        </w:rPr>
-        <w:t xml:space="preserve">#&gt;  lazyeval       0.2.2      2019-03-15 [1] CRAN (R 3.6.0)                     </w:t>
-      </w:r>
-      <w:r>
-        <w:br/>
-      </w:r>
-      <w:r>
-        <w:rPr>
-          <w:rStyle w:val="VerbatimChar"/>
-        </w:rPr>
-        <w:t xml:space="preserve">#&gt;  lifecycle      0.1.0      2019-08-01 [1] CRAN (R 3.6.0)                     </w:t>
-      </w:r>
-      <w:r>
-        <w:br/>
-      </w:r>
-      <w:r>
-        <w:rPr>
-          <w:rStyle w:val="VerbatimChar"/>
-        </w:rPr>
-        <w:t xml:space="preserve">#&gt;  lubridate      1.7.4      2018-04-11 [1] CRAN (R 3.6.0)                     </w:t>
-      </w:r>
-      <w:r>
-        <w:br/>
-      </w:r>
-      <w:r>
-        <w:rPr>
-          <w:rStyle w:val="VerbatimChar"/>
-        </w:rPr>
-        <w:t xml:space="preserve">#&gt;  magrittr       1.5        2014-11-22 [1] CRAN (R 3.6.0)                     </w:t>
-      </w:r>
-      <w:r>
-        <w:br/>
-      </w:r>
-      <w:r>
-        <w:rPr>
-          <w:rStyle w:val="VerbatimChar"/>
-        </w:rPr>
-        <w:t xml:space="preserve">#&gt;  MASS           7.3-51.4   2019-03-31 [1] CRAN (R 3.6.0)                     </w:t>
-      </w:r>
-      <w:r>
-        <w:br/>
-      </w:r>
-      <w:r>
-        <w:rPr>
-          <w:rStyle w:val="VerbatimChar"/>
-        </w:rPr>
-        <w:t xml:space="preserve">#&gt;  memoise        1.1.0      2017-04-21 [1] CRAN (R 3.6.0)                     </w:t>
-      </w:r>
-      <w:r>
-        <w:br/>
-      </w:r>
-      <w:r>
-        <w:rPr>
-          <w:rStyle w:val="VerbatimChar"/>
-        </w:rPr>
-        <w:t xml:space="preserve">#&gt;  modelr         0.1.5      2019-08-08 [1] CRAN (R 3.6.0)                     </w:t>
-      </w:r>
-      <w:r>
-        <w:br/>
-      </w:r>
-      <w:r>
-        <w:rPr>
-          <w:rStyle w:val="VerbatimChar"/>
-        </w:rPr>
-        <w:t xml:space="preserve">#&gt;  Momocs       * 1.3.0      2019-12-19 [1] Github (MomX/Momocs@028e70e)       </w:t>
-      </w:r>
-      <w:r>
-        <w:br/>
-      </w:r>
-      <w:r>
-        <w:rPr>
-          <w:rStyle w:val="VerbatimChar"/>
-        </w:rPr>
-        <w:t xml:space="preserve">#&gt;  munsell        0.5.0      2018-06-12 [1] CRAN (R 3.6.0)                     </w:t>
-      </w:r>
-      <w:r>
-        <w:br/>
-      </w:r>
-      <w:r>
-        <w:rPr>
-          <w:rStyle w:val="VerbatimChar"/>
-        </w:rPr>
-        <w:t xml:space="preserve">#&gt;  nlme           3.1-141    2019-08-01 [1] CRAN (R 3.6.0)                     </w:t>
-      </w:r>
-      <w:r>
-        <w:br/>
-      </w:r>
-      <w:r>
-        <w:rPr>
-          <w:rStyle w:val="VerbatimChar"/>
-        </w:rPr>
-        <w:t xml:space="preserve">#&gt;  pillar         1.4.2      2019-06-29 [1] CRAN (R 3.6.0)                     </w:t>
-      </w:r>
-      <w:r>
-        <w:br/>
-      </w:r>
-      <w:r>
-        <w:rPr>
-          <w:rStyle w:val="VerbatimChar"/>
-        </w:rPr>
-        <w:t xml:space="preserve">#&gt;  pkgbuild       1.0.6      2019-10-09 [1] CRAN (R 3.6.0)                     </w:t>
-      </w:r>
-      <w:r>
-        <w:br/>
-      </w:r>
-      <w:r>
-        <w:rPr>
-          <w:rStyle w:val="VerbatimChar"/>
-        </w:rPr>
-        <w:t xml:space="preserve">#&gt;  pkgconfig      2.0.3      2019-09-22 [1] CRAN (R 3.6.0)                     </w:t>
-      </w:r>
-      <w:r>
-        <w:br/>
-      </w:r>
-      <w:r>
-        <w:rPr>
-          <w:rStyle w:val="VerbatimChar"/>
-        </w:rPr>
-        <w:t xml:space="preserve">#&gt;  pkgload        1.0.2      2018-10-29 [1] CRAN (R 3.6.0)                     </w:t>
-      </w:r>
-      <w:r>
-        <w:br/>
-      </w:r>
-      <w:r>
-        <w:rPr>
-          <w:rStyle w:val="VerbatimChar"/>
-        </w:rPr>
-        <w:t xml:space="preserve">#&gt;  plyr           1.8.5      2019-12-10 [1] CRAN (R 3.6.0)                     </w:t>
-      </w:r>
-      <w:r>
-        <w:br/>
-      </w:r>
-      <w:r>
-        <w:rPr>
-          <w:rStyle w:val="VerbatimChar"/>
-        </w:rPr>
-        <w:t xml:space="preserve">#&gt;  polyclip       1.10-0     2019-03-14 [1] CRAN (R 3.6.0)                     </w:t>
-      </w:r>
-      <w:r>
-        <w:br/>
-      </w:r>
-      <w:r>
-        <w:rPr>
-          <w:rStyle w:val="VerbatimChar"/>
-        </w:rPr>
-        <w:t xml:space="preserve">#&gt;  prettyunits    1.0.2      2015-07-13 [1] CRAN (R 3.6.0)                     </w:t>
-      </w:r>
-      <w:r>
-        <w:br/>
-      </w:r>
-      <w:r>
-        <w:rPr>
-          <w:rStyle w:val="VerbatimChar"/>
-        </w:rPr>
-        <w:t xml:space="preserve">#&gt;  processx       3.4.1      2019-07-18 [1] CRAN (R 3.6.0)                     </w:t>
-      </w:r>
-      <w:r>
-        <w:br/>
-      </w:r>
-      <w:r>
-        <w:rPr>
-          <w:rStyle w:val="VerbatimChar"/>
-        </w:rPr>
-        <w:t xml:space="preserve">#&gt;  ps             1.3.0      2018-12-21 [1] CRAN (R 3.6.0)                     </w:t>
-      </w:r>
-      <w:r>
-        <w:br/>
-      </w:r>
-      <w:r>
-        <w:rPr>
-          <w:rStyle w:val="VerbatimChar"/>
-        </w:rPr>
-        <w:t xml:space="preserve">#&gt;  purrr        * 0.3.3      2019-10-18 [1] CRAN (R 3.6.0)                     </w:t>
-      </w:r>
-      <w:r>
-        <w:br/>
-      </w:r>
-      <w:r>
-        <w:rPr>
-          <w:rStyle w:val="VerbatimChar"/>
-        </w:rPr>
-        <w:t xml:space="preserve">#&gt;  R6             2.4.1      2019-11-12 [1] CRAN (R 3.6.0)                     </w:t>
-      </w:r>
-      <w:r>
-        <w:br/>
-      </w:r>
-      <w:r>
-        <w:rPr>
-          <w:rStyle w:val="VerbatimChar"/>
-        </w:rPr>
-        <w:t xml:space="preserve">#&gt;  RColorBrewer   1.1-2      2014-12-07 [1] CRAN (R 3.6.0)                     </w:t>
-      </w:r>
-      <w:r>
-        <w:br/>
-      </w:r>
-      <w:r>
-        <w:rPr>
-          <w:rStyle w:val="VerbatimChar"/>
-        </w:rPr>
-        <w:t xml:space="preserve">#&gt;  Rcpp           1.0.3      2019-11-08 [1] CRAN (R 3.6.0)                     </w:t>
-      </w:r>
-      <w:r>
-        <w:br/>
-      </w:r>
-      <w:r>
-        <w:rPr>
-          <w:rStyle w:val="VerbatimChar"/>
-        </w:rPr>
-        <w:t xml:space="preserve">#&gt;  readr        * 1.3.1      2018-12-21 [1] CRAN (R 3.6.0)                     </w:t>
-      </w:r>
-      <w:r>
-        <w:br/>
-      </w:r>
-      <w:r>
-        <w:rPr>
-          <w:rStyle w:val="VerbatimChar"/>
-        </w:rPr>
-        <w:t xml:space="preserve">#&gt;  readxl         1.3.1      2019-03-13 [1] CRAN (R 3.6.0)                     </w:t>
-      </w:r>
-      <w:r>
-        <w:br/>
-      </w:r>
-      <w:r>
-        <w:rPr>
-          <w:rStyle w:val="VerbatimChar"/>
-        </w:rPr>
-        <w:t xml:space="preserve">#&gt;  remotes        2.1.0      2019-06-24 [1] CRAN (R 3.6.0)                     </w:t>
-      </w:r>
-      <w:r>
-        <w:br/>
-      </w:r>
-      <w:r>
-        <w:rPr>
-          <w:rStyle w:val="VerbatimChar"/>
-        </w:rPr>
-        <w:t xml:space="preserve">#&gt;  reshape2       1.4.3      2017-12-11 [1] CRAN (R 3.6.0)                     </w:t>
-      </w:r>
-      <w:r>
-        <w:br/>
-      </w:r>
-      <w:r>
-        <w:rPr>
-          <w:rStyle w:val="VerbatimChar"/>
-        </w:rPr>
-        <w:t xml:space="preserve">#&gt;  rlang          0.4.2      2019-11-23 [1] CRAN (R 3.6.0)                     </w:t>
-      </w:r>
-      <w:r>
-        <w:br/>
-      </w:r>
-      <w:r>
-        <w:rPr>
-          <w:rStyle w:val="VerbatimChar"/>
-        </w:rPr>
-        <w:t xml:space="preserve">#&gt;  rmarkdown      2.0        2019-12-12 [1] CRAN (R 3.6.0)                     </w:t>
-      </w:r>
-      <w:r>
-        <w:br/>
-      </w:r>
-      <w:r>
-        <w:rPr>
-          <w:rStyle w:val="VerbatimChar"/>
-        </w:rPr>
-        <w:t xml:space="preserve">#&gt;  rprojroot      1.3-2      2018-01-03 [1] CRAN (R 3.6.0)                     </w:t>
-      </w:r>
-      <w:r>
-        <w:br/>
-      </w:r>
-      <w:r>
-        <w:rPr>
-          <w:rStyle w:val="VerbatimChar"/>
-        </w:rPr>
-        <w:t xml:space="preserve">#&gt;  rrtools        0.1.0      2019-09-13 [1] local                              </w:t>
-      </w:r>
-      <w:r>
-        <w:br/>
-      </w:r>
-      <w:r>
-        <w:rPr>
-          <w:rStyle w:val="VerbatimChar"/>
-        </w:rPr>
-        <w:t xml:space="preserve">#&gt;  rstudioapi     0.10       2019-03-19 [1] CRAN (R 3.6.0)                     </w:t>
-      </w:r>
-      <w:r>
-        <w:br/>
-      </w:r>
-      <w:r>
-        <w:rPr>
-          <w:rStyle w:val="VerbatimChar"/>
-        </w:rPr>
-        <w:t xml:space="preserve">#&gt;  rvest          0.3.4      2019-05-15 [1] CRAN (R 3.6.0)                     </w:t>
-      </w:r>
-      <w:r>
-        <w:br/>
-      </w:r>
-      <w:r>
-        <w:rPr>
-          <w:rStyle w:val="VerbatimChar"/>
-        </w:rPr>
-        <w:t xml:space="preserve">#&gt;  scales         1.1.0      2019-11-18 [1] CRAN (R 3.6.0)                     </w:t>
-      </w:r>
-      <w:r>
-        <w:br/>
-      </w:r>
-      <w:r>
-        <w:rPr>
-          <w:rStyle w:val="VerbatimChar"/>
-        </w:rPr>
-        <w:t xml:space="preserve">#&gt;  sessioninfo    1.1.1      2018-11-05 [1] CRAN (R 3.6.0)                     </w:t>
-      </w:r>
-      <w:r>
-        <w:br/>
-      </w:r>
-      <w:r>
-        <w:rPr>
-          <w:rStyle w:val="VerbatimChar"/>
-        </w:rPr>
-        <w:t xml:space="preserve">#&gt;  sf           * 0.7-7      2019-07-24 [1] CRAN (R 3.6.0)                     </w:t>
-      </w:r>
-      <w:r>
-        <w:br/>
-      </w:r>
-      <w:r>
-        <w:rPr>
-          <w:rStyle w:val="VerbatimChar"/>
-        </w:rPr>
-        <w:t xml:space="preserve">#&gt;  stringi        1.4.3      2019-03-12 [1] CRAN (R 3.6.0)                     </w:t>
-      </w:r>
-      <w:r>
-        <w:br/>
-      </w:r>
-      <w:r>
-        <w:rPr>
-          <w:rStyle w:val="VerbatimChar"/>
-        </w:rPr>
-        <w:t xml:space="preserve">#&gt;  stringr      * 1.4.0      2019-02-10 [1] CRAN (R 3.6.0)                     </w:t>
-      </w:r>
-      <w:r>
-        <w:br/>
-      </w:r>
-      <w:r>
-        <w:rPr>
-          <w:rStyle w:val="VerbatimChar"/>
-        </w:rPr>
-        <w:t xml:space="preserve">#&gt;  testthat       2.2.1      2019-07-25 [1] CRAN (R 3.6.0)                     </w:t>
-      </w:r>
-      <w:r>
-        <w:br/>
-      </w:r>
-      <w:r>
-        <w:rPr>
-          <w:rStyle w:val="VerbatimChar"/>
-        </w:rPr>
-        <w:t xml:space="preserve">#&gt;  tibble       * 2.1.3      2019-06-06 [1] CRAN (R 3.6.0)                     </w:t>
-      </w:r>
-      <w:r>
-        <w:br/>
-      </w:r>
-      <w:r>
-        <w:rPr>
-          <w:rStyle w:val="VerbatimChar"/>
-        </w:rPr>
-        <w:t xml:space="preserve">#&gt;  tidyr        * 1.0.0      2019-09-11 [1] CRAN (R 3.6.0)                     </w:t>
-      </w:r>
-      <w:r>
-        <w:br/>
-      </w:r>
-      <w:r>
-        <w:rPr>
-          <w:rStyle w:val="VerbatimChar"/>
-        </w:rPr>
-        <w:t xml:space="preserve">#&gt;  tidyselect     0.2.5      2018-10-11 [1] CRAN (R 3.6.0)                     </w:t>
-      </w:r>
-      <w:r>
-        <w:br/>
-      </w:r>
-      <w:r>
-        <w:rPr>
-          <w:rStyle w:val="VerbatimChar"/>
-        </w:rPr>
-        <w:t xml:space="preserve">#&gt;  tidyverse    * 1.2.1      2017-11-14 [1] CRAN (R 3.6.0)                     </w:t>
-      </w:r>
-      <w:r>
-        <w:br/>
-      </w:r>
-      <w:r>
-        <w:rPr>
-          <w:rStyle w:val="VerbatimChar"/>
-        </w:rPr>
-        <w:t xml:space="preserve">#&gt;  tweenr         1.0.1      2018-12-14 [1] CRAN (R 3.6.0)                     </w:t>
-      </w:r>
-      <w:r>
-        <w:br/>
-      </w:r>
-      <w:r>
-        <w:rPr>
-          <w:rStyle w:val="VerbatimChar"/>
-        </w:rPr>
-        <w:t xml:space="preserve">#&gt;  units          0.6-4      2019-08-22 [1] CRAN (R 3.6.0)                     </w:t>
-      </w:r>
-      <w:r>
-        <w:br/>
-      </w:r>
-      <w:r>
-        <w:rPr>
-          <w:rStyle w:val="VerbatimChar"/>
-        </w:rPr>
-        <w:t xml:space="preserve">#&gt;  usethis        1.5.1      2019-07-04 [1] CRAN (R 3.6.0)                     </w:t>
-      </w:r>
-      <w:r>
-        <w:br/>
-      </w:r>
-      <w:r>
-        <w:rPr>
-          <w:rStyle w:val="VerbatimChar"/>
-        </w:rPr>
-        <w:t xml:space="preserve">#&gt;  vctrs          0.2.1      2019-12-17 [1] CRAN (R 3.6.0)                     </w:t>
-      </w:r>
-      <w:r>
-        <w:br/>
-      </w:r>
-      <w:r>
-        <w:rPr>
-          <w:rStyle w:val="VerbatimChar"/>
-        </w:rPr>
-        <w:t xml:space="preserve">#&gt;  viridis      * 0.5.1      2018-03-29 [1] CRAN (R 3.6.0)                     </w:t>
-      </w:r>
-      <w:r>
-        <w:br/>
-      </w:r>
-      <w:r>
-        <w:rPr>
-          <w:rStyle w:val="VerbatimChar"/>
-        </w:rPr>
-        <w:t xml:space="preserve">#&gt;  viridisLite  * 0.3.0      2018-02-01 [1] CRAN (R 3.6.0)                     </w:t>
-      </w:r>
-      <w:r>
-        <w:br/>
-      </w:r>
-      <w:r>
-        <w:rPr>
-          <w:rStyle w:val="VerbatimChar"/>
-        </w:rPr>
-        <w:t xml:space="preserve">#&gt;  withr          2.1.2      2018-03-15 [1] CRAN (R 3.6.0)                     </w:t>
-      </w:r>
-      <w:r>
-        <w:br/>
-      </w:r>
-      <w:r>
-        <w:rPr>
-          <w:rStyle w:val="VerbatimChar"/>
-        </w:rPr>
-        <w:t xml:space="preserve">#&gt;  xfun           0.11       2019-11-12 [1] CRAN (R 3.6.0)                     </w:t>
-      </w:r>
-      <w:r>
-        <w:br/>
-      </w:r>
-      <w:r>
-        <w:rPr>
-          <w:rStyle w:val="VerbatimChar"/>
-        </w:rPr>
-        <w:t xml:space="preserve">#&gt;  xml2           1.2.2.9000 2019-11-09 [1] Github (hadley/xml2@a0b698e)       </w:t>
-      </w:r>
-      <w:r>
-        <w:br/>
-      </w:r>
-      <w:r>
-        <w:rPr>
-          <w:rStyle w:val="VerbatimChar"/>
-        </w:rPr>
-        <w:t xml:space="preserve">#&gt;  yaml           2.2.0      2018-07-25 [1] CRAN (R 3.6.0)                     </w:t>
-      </w:r>
-      <w:r>
-        <w:br/>
-      </w:r>
-      <w:r>
-        <w:rPr>
-          <w:rStyle w:val="VerbatimChar"/>
-        </w:rPr>
-        <w:t xml:space="preserve">#&gt;  zeallot        0.1.0      2018-01-28 [1] CRAN (R 3.6.0)                     </w:t>
-      </w:r>
-      <w:r>
-        <w:br/>
+        <w:br w:type="textWrapping"/>
+      </w:r>
+      <w:r>
+        <w:rPr>
+          <w:rStyle w:val="VerbatimChar"/>
+        </w:rPr>
+        <w:t xml:space="preserve">#&gt;  package      * version  date       lib source                             </w:t>
+      </w:r>
+      <w:r>
+        <w:br w:type="textWrapping"/>
+      </w:r>
+      <w:r>
+        <w:rPr>
+          <w:rStyle w:val="VerbatimChar"/>
+        </w:rPr>
+        <w:t xml:space="preserve">#&gt;  assertthat     0.2.1    2019-03-21 [1] CRAN (R 3.6.0)                     </w:t>
+      </w:r>
+      <w:r>
+        <w:br w:type="textWrapping"/>
+      </w:r>
+      <w:r>
+        <w:rPr>
+          <w:rStyle w:val="VerbatimChar"/>
+        </w:rPr>
+        <w:t xml:space="preserve">#&gt;  backports      1.1.5    2019-10-02 [1] CRAN (R 3.6.0)                     </w:t>
+      </w:r>
+      <w:r>
+        <w:br w:type="textWrapping"/>
+      </w:r>
+      <w:r>
+        <w:rPr>
+          <w:rStyle w:val="VerbatimChar"/>
+        </w:rPr>
+        <w:t xml:space="preserve">#&gt;  bookdown       0.16     2019-11-22 [1] CRAN (R 3.6.0)                     </w:t>
+      </w:r>
+      <w:r>
+        <w:br w:type="textWrapping"/>
+      </w:r>
+      <w:r>
+        <w:rPr>
+          <w:rStyle w:val="VerbatimChar"/>
+        </w:rPr>
+        <w:t xml:space="preserve">#&gt;  broom          0.5.2    2019-04-07 [1] CRAN (R 3.6.0)                     </w:t>
+      </w:r>
+      <w:r>
+        <w:br w:type="textWrapping"/>
+      </w:r>
+      <w:r>
+        <w:rPr>
+          <w:rStyle w:val="VerbatimChar"/>
+        </w:rPr>
+        <w:t xml:space="preserve">#&gt;  callr          3.3.2    2019-09-22 [1] CRAN (R 3.6.0)                     </w:t>
+      </w:r>
+      <w:r>
+        <w:br w:type="textWrapping"/>
+      </w:r>
+      <w:r>
+        <w:rPr>
+          <w:rStyle w:val="VerbatimChar"/>
+        </w:rPr>
+        <w:t xml:space="preserve">#&gt;  cellranger     1.1.0    2016-07-27 [1] CRAN (R 3.6.0)                     </w:t>
+      </w:r>
+      <w:r>
+        <w:br w:type="textWrapping"/>
+      </w:r>
+      <w:r>
+        <w:rPr>
+          <w:rStyle w:val="VerbatimChar"/>
+        </w:rPr>
+        <w:t xml:space="preserve">#&gt;  class          7.3-15   2019-01-01 [1] CRAN (R 3.6.1)                     </w:t>
+      </w:r>
+      <w:r>
+        <w:br w:type="textWrapping"/>
+      </w:r>
+      <w:r>
+        <w:rPr>
+          <w:rStyle w:val="VerbatimChar"/>
+        </w:rPr>
+        <w:t xml:space="preserve">#&gt;  classInt       0.3-3    2019-04-26 [1] CRAN (R 3.6.0)                     </w:t>
+      </w:r>
+      <w:r>
+        <w:br w:type="textWrapping"/>
+      </w:r>
+      <w:r>
+        <w:rPr>
+          <w:rStyle w:val="VerbatimChar"/>
+        </w:rPr>
+        <w:t xml:space="preserve">#&gt;  cli            2.0.1    2020-01-08 [1] CRAN (R 3.6.0)                     </w:t>
+      </w:r>
+      <w:r>
+        <w:br w:type="textWrapping"/>
+      </w:r>
+      <w:r>
+        <w:rPr>
+          <w:rStyle w:val="VerbatimChar"/>
+        </w:rPr>
+        <w:t xml:space="preserve">#&gt;  colorspace     1.4-1    2019-03-18 [1] CRAN (R 3.6.0)                     </w:t>
+      </w:r>
+      <w:r>
+        <w:br w:type="textWrapping"/>
+      </w:r>
+      <w:r>
+        <w:rPr>
+          <w:rStyle w:val="VerbatimChar"/>
+        </w:rPr>
+        <w:t xml:space="preserve">#&gt;  cowplot      * 0.9.4    2019-01-08 [1] CRAN (R 3.6.0)                     </w:t>
+      </w:r>
+      <w:r>
+        <w:br w:type="textWrapping"/>
+      </w:r>
+      <w:r>
+        <w:rPr>
+          <w:rStyle w:val="VerbatimChar"/>
+        </w:rPr>
+        <w:t xml:space="preserve">#&gt;  crayon         1.3.4    2017-09-16 [1] CRAN (R 3.6.0)                     </w:t>
+      </w:r>
+      <w:r>
+        <w:br w:type="textWrapping"/>
+      </w:r>
+      <w:r>
+        <w:rPr>
+          <w:rStyle w:val="VerbatimChar"/>
+        </w:rPr>
+        <w:t xml:space="preserve">#&gt;  curl           4.0      2019-07-22 [1] CRAN (R 3.6.0)                     </w:t>
+      </w:r>
+      <w:r>
+        <w:br w:type="textWrapping"/>
+      </w:r>
+      <w:r>
+        <w:rPr>
+          <w:rStyle w:val="VerbatimChar"/>
+        </w:rPr>
+        <w:t xml:space="preserve">#&gt;  cvequality   * 0.2.0    2019-01-07 [1] CRAN (R 3.6.0)                     </w:t>
+      </w:r>
+      <w:r>
+        <w:br w:type="textWrapping"/>
+      </w:r>
+      <w:r>
+        <w:rPr>
+          <w:rStyle w:val="VerbatimChar"/>
+        </w:rPr>
+        <w:t xml:space="preserve">#&gt;  DBI            1.0.0    2018-05-02 [1] CRAN (R 3.6.0)                     </w:t>
+      </w:r>
+      <w:r>
+        <w:br w:type="textWrapping"/>
+      </w:r>
+      <w:r>
+        <w:rPr>
+          <w:rStyle w:val="VerbatimChar"/>
+        </w:rPr>
+        <w:t xml:space="preserve">#&gt;  desc           1.2.0    2018-05-01 [1] CRAN (R 3.6.0)                     </w:t>
+      </w:r>
+      <w:r>
+        <w:br w:type="textWrapping"/>
+      </w:r>
+      <w:r>
+        <w:rPr>
+          <w:rStyle w:val="VerbatimChar"/>
+        </w:rPr>
+        <w:t xml:space="preserve">#&gt;  devtools       2.2.1    2019-09-24 [1] CRAN (R 3.6.0)                     </w:t>
+      </w:r>
+      <w:r>
+        <w:br w:type="textWrapping"/>
+      </w:r>
+      <w:r>
+        <w:rPr>
+          <w:rStyle w:val="VerbatimChar"/>
+        </w:rPr>
+        <w:t xml:space="preserve">#&gt;  digest         0.6.23   2019-11-23 [1] CRAN (R 3.6.0)                     </w:t>
+      </w:r>
+      <w:r>
+        <w:br w:type="textWrapping"/>
+      </w:r>
+      <w:r>
+        <w:rPr>
+          <w:rStyle w:val="VerbatimChar"/>
+        </w:rPr>
+        <w:t xml:space="preserve">#&gt;  dplyr        * 0.8.3    2019-07-04 [1] CRAN (R 3.6.0)                     </w:t>
+      </w:r>
+      <w:r>
+        <w:br w:type="textWrapping"/>
+      </w:r>
+      <w:r>
+        <w:rPr>
+          <w:rStyle w:val="VerbatimChar"/>
+        </w:rPr>
+        <w:t xml:space="preserve">#&gt;  e1071          1.7-2    2019-06-05 [1] CRAN (R 3.6.0)                     </w:t>
+      </w:r>
+      <w:r>
+        <w:br w:type="textWrapping"/>
+      </w:r>
+      <w:r>
+        <w:rPr>
+          <w:rStyle w:val="VerbatimChar"/>
+        </w:rPr>
+        <w:t xml:space="preserve">#&gt;  ellipsis       0.3.0    2019-09-20 [1] CRAN (R 3.6.0)                     </w:t>
+      </w:r>
+      <w:r>
+        <w:br w:type="textWrapping"/>
+      </w:r>
+      <w:r>
+        <w:rPr>
+          <w:rStyle w:val="VerbatimChar"/>
+        </w:rPr>
+        <w:t xml:space="preserve">#&gt;  evaluate       0.14     2019-05-28 [1] CRAN (R 3.6.0)                     </w:t>
+      </w:r>
+      <w:r>
+        <w:br w:type="textWrapping"/>
+      </w:r>
+      <w:r>
+        <w:rPr>
+          <w:rStyle w:val="VerbatimChar"/>
+        </w:rPr>
+        <w:t xml:space="preserve">#&gt;  fansi          0.4.1    2020-01-08 [1] CRAN (R 3.6.0)                     </w:t>
+      </w:r>
+      <w:r>
+        <w:br w:type="textWrapping"/>
+      </w:r>
+      <w:r>
+        <w:rPr>
+          <w:rStyle w:val="VerbatimChar"/>
+        </w:rPr>
+        <w:t xml:space="preserve">#&gt;  farver         2.0.1    2019-11-13 [1] CRAN (R 3.6.0)                     </w:t>
+      </w:r>
+      <w:r>
+        <w:br w:type="textWrapping"/>
+      </w:r>
+      <w:r>
+        <w:rPr>
+          <w:rStyle w:val="VerbatimChar"/>
+        </w:rPr>
+        <w:t xml:space="preserve">#&gt;  forcats      * 0.4.0    2019-02-17 [1] CRAN (R 3.6.0)                     </w:t>
+      </w:r>
+      <w:r>
+        <w:br w:type="textWrapping"/>
+      </w:r>
+      <w:r>
+        <w:rPr>
+          <w:rStyle w:val="VerbatimChar"/>
+        </w:rPr>
+        <w:t xml:space="preserve">#&gt;  fs             1.3.1    2019-05-06 [1] CRAN (R 3.6.0)                     </w:t>
+      </w:r>
+      <w:r>
+        <w:br w:type="textWrapping"/>
+      </w:r>
+      <w:r>
+        <w:rPr>
+          <w:rStyle w:val="VerbatimChar"/>
+        </w:rPr>
+        <w:t xml:space="preserve">#&gt;  generics       0.0.2    2018-11-29 [1] CRAN (R 3.6.0)                     </w:t>
+      </w:r>
+      <w:r>
+        <w:br w:type="textWrapping"/>
+      </w:r>
+      <w:r>
+        <w:rPr>
+          <w:rStyle w:val="VerbatimChar"/>
+        </w:rPr>
+        <w:t xml:space="preserve">#&gt;  ggforce        0.2.2    2019-04-23 [1] CRAN (R 3.6.0)                     </w:t>
+      </w:r>
+      <w:r>
+        <w:br w:type="textWrapping"/>
+      </w:r>
+      <w:r>
+        <w:rPr>
+          <w:rStyle w:val="VerbatimChar"/>
+        </w:rPr>
+        <w:t xml:space="preserve">#&gt;  ggplot2      * 3.2.1    2019-08-10 [1] CRAN (R 3.6.0)                     </w:t>
+      </w:r>
+      <w:r>
+        <w:br w:type="textWrapping"/>
+      </w:r>
+      <w:r>
+        <w:rPr>
+          <w:rStyle w:val="VerbatimChar"/>
+        </w:rPr>
+        <w:t xml:space="preserve">#&gt;  glue           1.3.1    2019-03-12 [1] CRAN (R 3.6.0)                     </w:t>
+      </w:r>
+      <w:r>
+        <w:br w:type="textWrapping"/>
+      </w:r>
+      <w:r>
+        <w:rPr>
+          <w:rStyle w:val="VerbatimChar"/>
+        </w:rPr>
+        <w:t xml:space="preserve">#&gt;  gridExtra      2.3      2017-09-09 [1] CRAN (R 3.6.0)                     </w:t>
+      </w:r>
+      <w:r>
+        <w:br w:type="textWrapping"/>
+      </w:r>
+      <w:r>
+        <w:rPr>
+          <w:rStyle w:val="VerbatimChar"/>
+        </w:rPr>
+        <w:t xml:space="preserve">#&gt;  gtable         0.3.0    2019-03-25 [1] CRAN (R 3.6.0)                     </w:t>
+      </w:r>
+      <w:r>
+        <w:br w:type="textWrapping"/>
+      </w:r>
+      <w:r>
+        <w:rPr>
+          <w:rStyle w:val="VerbatimChar"/>
+        </w:rPr>
+        <w:t xml:space="preserve">#&gt;  haven          2.1.0    2019-02-19 [1] CRAN (R 3.6.0)                     </w:t>
+      </w:r>
+      <w:r>
+        <w:br w:type="textWrapping"/>
+      </w:r>
+      <w:r>
+        <w:rPr>
+          <w:rStyle w:val="VerbatimChar"/>
+        </w:rPr>
+        <w:t xml:space="preserve">#&gt;  here         * 0.1      2017-05-28 [1] CRAN (R 3.6.0)                     </w:t>
+      </w:r>
+      <w:r>
+        <w:br w:type="textWrapping"/>
+      </w:r>
+      <w:r>
+        <w:rPr>
+          <w:rStyle w:val="VerbatimChar"/>
+        </w:rPr>
+        <w:t xml:space="preserve">#&gt;  highr          0.8      2019-03-20 [1] CRAN (R 3.6.0)                     </w:t>
+      </w:r>
+      <w:r>
+        <w:br w:type="textWrapping"/>
+      </w:r>
+      <w:r>
+        <w:rPr>
+          <w:rStyle w:val="VerbatimChar"/>
+        </w:rPr>
+        <w:t xml:space="preserve">#&gt;  hms            0.4.2    2018-03-10 [1] CRAN (R 3.6.0)                     </w:t>
+      </w:r>
+      <w:r>
+        <w:br w:type="textWrapping"/>
+      </w:r>
+      <w:r>
+        <w:rPr>
+          <w:rStyle w:val="VerbatimChar"/>
+        </w:rPr>
+        <w:t xml:space="preserve">#&gt;  htmltools      0.3.6    2017-04-28 [1] CRAN (R 3.6.0)                     </w:t>
+      </w:r>
+      <w:r>
+        <w:br w:type="textWrapping"/>
+      </w:r>
+      <w:r>
+        <w:rPr>
+          <w:rStyle w:val="VerbatimChar"/>
+        </w:rPr>
+        <w:t xml:space="preserve">#&gt;  httr           1.4.1    2019-08-05 [1] CRAN (R 3.6.0)                     </w:t>
+      </w:r>
+      <w:r>
+        <w:br w:type="textWrapping"/>
+      </w:r>
+      <w:r>
+        <w:rPr>
+          <w:rStyle w:val="VerbatimChar"/>
+        </w:rPr>
+        <w:t xml:space="preserve">#&gt;  jpeg           0.1-8    2014-01-23 [1] CRAN (R 3.6.0)                     </w:t>
+      </w:r>
+      <w:r>
+        <w:br w:type="textWrapping"/>
+      </w:r>
+      <w:r>
+        <w:rPr>
+          <w:rStyle w:val="VerbatimChar"/>
+        </w:rPr>
+        <w:t xml:space="preserve">#&gt;  jsonlite       1.6      2018-12-07 [1] CRAN (R 3.6.0)                     </w:t>
+      </w:r>
+      <w:r>
+        <w:br w:type="textWrapping"/>
+      </w:r>
+      <w:r>
+        <w:rPr>
+          <w:rStyle w:val="VerbatimChar"/>
+        </w:rPr>
+        <w:t xml:space="preserve">#&gt;  KernSmooth     2.23-15  2015-06-29 [1] CRAN (R 3.6.1)                     </w:t>
+      </w:r>
+      <w:r>
+        <w:br w:type="textWrapping"/>
+      </w:r>
+      <w:r>
+        <w:rPr>
+          <w:rStyle w:val="VerbatimChar"/>
+        </w:rPr>
+        <w:t xml:space="preserve">#&gt;  knitr          1.26     2019-11-12 [1] CRAN (R 3.6.1)                     </w:t>
+      </w:r>
+      <w:r>
+        <w:br w:type="textWrapping"/>
+      </w:r>
+      <w:r>
+        <w:rPr>
+          <w:rStyle w:val="VerbatimChar"/>
+        </w:rPr>
+        <w:t xml:space="preserve">#&gt;  labeling       0.3      2014-08-23 [1] CRAN (R 3.6.0)                     </w:t>
+      </w:r>
+      <w:r>
+        <w:br w:type="textWrapping"/>
+      </w:r>
+      <w:r>
+        <w:rPr>
+          <w:rStyle w:val="VerbatimChar"/>
+        </w:rPr>
+        <w:t xml:space="preserve">#&gt;  lattice        0.20-38  2018-11-04 [1] CRAN (R 3.6.1)                     </w:t>
+      </w:r>
+      <w:r>
+        <w:br w:type="textWrapping"/>
+      </w:r>
+      <w:r>
+        <w:rPr>
+          <w:rStyle w:val="VerbatimChar"/>
+        </w:rPr>
+        <w:t xml:space="preserve">#&gt;  lazyeval       0.2.2    2019-03-15 [1] CRAN (R 3.6.0)                     </w:t>
+      </w:r>
+      <w:r>
+        <w:br w:type="textWrapping"/>
+      </w:r>
+      <w:r>
+        <w:rPr>
+          <w:rStyle w:val="VerbatimChar"/>
+        </w:rPr>
+        <w:t xml:space="preserve">#&gt;  lifecycle      0.1.0    2019-08-01 [1] CRAN (R 3.6.0)                     </w:t>
+      </w:r>
+      <w:r>
+        <w:br w:type="textWrapping"/>
+      </w:r>
+      <w:r>
+        <w:rPr>
+          <w:rStyle w:val="VerbatimChar"/>
+        </w:rPr>
+        <w:t xml:space="preserve">#&gt;  lubridate      1.7.4    2018-04-11 [1] CRAN (R 3.6.0)                     </w:t>
+      </w:r>
+      <w:r>
+        <w:br w:type="textWrapping"/>
+      </w:r>
+      <w:r>
+        <w:rPr>
+          <w:rStyle w:val="VerbatimChar"/>
+        </w:rPr>
+        <w:t xml:space="preserve">#&gt;  magrittr       1.5      2014-11-22 [1] CRAN (R 3.6.0)                     </w:t>
+      </w:r>
+      <w:r>
+        <w:br w:type="textWrapping"/>
+      </w:r>
+      <w:r>
+        <w:rPr>
+          <w:rStyle w:val="VerbatimChar"/>
+        </w:rPr>
+        <w:t xml:space="preserve">#&gt;  MASS           7.3-51.4 2019-03-31 [1] CRAN (R 3.6.1)                     </w:t>
+      </w:r>
+      <w:r>
+        <w:br w:type="textWrapping"/>
+      </w:r>
+      <w:r>
+        <w:rPr>
+          <w:rStyle w:val="VerbatimChar"/>
+        </w:rPr>
+        <w:t xml:space="preserve">#&gt;  memoise        1.1.0    2017-04-21 [1] CRAN (R 3.6.0)                     </w:t>
+      </w:r>
+      <w:r>
+        <w:br w:type="textWrapping"/>
+      </w:r>
+      <w:r>
+        <w:rPr>
+          <w:rStyle w:val="VerbatimChar"/>
+        </w:rPr>
+        <w:t xml:space="preserve">#&gt;  modelr         0.1.4    2019-02-18 [1] CRAN (R 3.6.0)                     </w:t>
+      </w:r>
+      <w:r>
+        <w:br w:type="textWrapping"/>
+      </w:r>
+      <w:r>
+        <w:rPr>
+          <w:rStyle w:val="VerbatimChar"/>
+        </w:rPr>
+        <w:t xml:space="preserve">#&gt;  Momocs       * 1.3.0    2019-12-20 [1] Github (MomX/Momocs@028e70e)       </w:t>
+      </w:r>
+      <w:r>
+        <w:br w:type="textWrapping"/>
+      </w:r>
+      <w:r>
+        <w:rPr>
+          <w:rStyle w:val="VerbatimChar"/>
+        </w:rPr>
+        <w:t xml:space="preserve">#&gt;  munsell        0.5.0    2018-06-12 [1] CRAN (R 3.6.0)                     </w:t>
+      </w:r>
+      <w:r>
+        <w:br w:type="textWrapping"/>
+      </w:r>
+      <w:r>
+        <w:rPr>
+          <w:rStyle w:val="VerbatimChar"/>
+        </w:rPr>
+        <w:t xml:space="preserve">#&gt;  nlme           3.1-140  2019-05-12 [1] CRAN (R 3.6.1)                     </w:t>
+      </w:r>
+      <w:r>
+        <w:br w:type="textWrapping"/>
+      </w:r>
+      <w:r>
+        <w:rPr>
+          <w:rStyle w:val="VerbatimChar"/>
+        </w:rPr>
+        <w:t xml:space="preserve">#&gt;  pillar         1.4.3    2019-12-20 [1] CRAN (R 3.6.0)                     </w:t>
+      </w:r>
+      <w:r>
+        <w:br w:type="textWrapping"/>
+      </w:r>
+      <w:r>
+        <w:rPr>
+          <w:rStyle w:val="VerbatimChar"/>
+        </w:rPr>
+        <w:t xml:space="preserve">#&gt;  pkgbuild       1.0.6    2019-10-09 [1] CRAN (R 3.6.0)                     </w:t>
+      </w:r>
+      <w:r>
+        <w:br w:type="textWrapping"/>
+      </w:r>
+      <w:r>
+        <w:rPr>
+          <w:rStyle w:val="VerbatimChar"/>
+        </w:rPr>
+        <w:t xml:space="preserve">#&gt;  pkgconfig      2.0.3    2019-09-22 [1] CRAN (R 3.6.0)                     </w:t>
+      </w:r>
+      <w:r>
+        <w:br w:type="textWrapping"/>
+      </w:r>
+      <w:r>
+        <w:rPr>
+          <w:rStyle w:val="VerbatimChar"/>
+        </w:rPr>
+        <w:t xml:space="preserve">#&gt;  pkgload        1.0.2    2018-10-29 [1] CRAN (R 3.6.0)                     </w:t>
+      </w:r>
+      <w:r>
+        <w:br w:type="textWrapping"/>
+      </w:r>
+      <w:r>
+        <w:rPr>
+          <w:rStyle w:val="VerbatimChar"/>
+        </w:rPr>
+        <w:t xml:space="preserve">#&gt;  polyclip       1.10-0   2019-03-14 [1] CRAN (R 3.6.0)                     </w:t>
+      </w:r>
+      <w:r>
+        <w:br w:type="textWrapping"/>
+      </w:r>
+      <w:r>
+        <w:rPr>
+          <w:rStyle w:val="VerbatimChar"/>
+        </w:rPr>
+        <w:t xml:space="preserve">#&gt;  prettyunits    1.0.2    2015-07-13 [1] CRAN (R 3.6.0)                     </w:t>
+      </w:r>
+      <w:r>
+        <w:br w:type="textWrapping"/>
+      </w:r>
+      <w:r>
+        <w:rPr>
+          <w:rStyle w:val="VerbatimChar"/>
+        </w:rPr>
+        <w:t xml:space="preserve">#&gt;  processx       3.4.1    2019-07-18 [1] CRAN (R 3.6.0)                     </w:t>
+      </w:r>
+      <w:r>
+        <w:br w:type="textWrapping"/>
+      </w:r>
+      <w:r>
+        <w:rPr>
+          <w:rStyle w:val="VerbatimChar"/>
+        </w:rPr>
+        <w:t xml:space="preserve">#&gt;  ps             1.3.0    2018-12-21 [1] CRAN (R 3.6.0)                     </w:t>
+      </w:r>
+      <w:r>
+        <w:br w:type="textWrapping"/>
+      </w:r>
+      <w:r>
+        <w:rPr>
+          <w:rStyle w:val="VerbatimChar"/>
+        </w:rPr>
+        <w:t xml:space="preserve">#&gt;  purrr        * 0.3.3    2019-10-18 [1] CRAN (R 3.6.0)                     </w:t>
+      </w:r>
+      <w:r>
+        <w:br w:type="textWrapping"/>
+      </w:r>
+      <w:r>
+        <w:rPr>
+          <w:rStyle w:val="VerbatimChar"/>
+        </w:rPr>
+        <w:t xml:space="preserve">#&gt;  R6             2.4.1    2019-11-12 [1] CRAN (R 3.6.0)                     </w:t>
+      </w:r>
+      <w:r>
+        <w:br w:type="textWrapping"/>
+      </w:r>
+      <w:r>
+        <w:rPr>
+          <w:rStyle w:val="VerbatimChar"/>
+        </w:rPr>
+        <w:t xml:space="preserve">#&gt;  RColorBrewer   1.1-2    2014-12-07 [1] CRAN (R 3.6.0)                     </w:t>
+      </w:r>
+      <w:r>
+        <w:br w:type="textWrapping"/>
+      </w:r>
+      <w:r>
+        <w:rPr>
+          <w:rStyle w:val="VerbatimChar"/>
+        </w:rPr>
+        <w:t xml:space="preserve">#&gt;  Rcpp           1.0.3    2019-11-08 [1] CRAN (R 3.6.0)                     </w:t>
+      </w:r>
+      <w:r>
+        <w:br w:type="textWrapping"/>
+      </w:r>
+      <w:r>
+        <w:rPr>
+          <w:rStyle w:val="VerbatimChar"/>
+        </w:rPr>
+        <w:t xml:space="preserve">#&gt;  readr        * 1.3.1    2018-12-21 [1] CRAN (R 3.6.0)                     </w:t>
+      </w:r>
+      <w:r>
+        <w:br w:type="textWrapping"/>
+      </w:r>
+      <w:r>
+        <w:rPr>
+          <w:rStyle w:val="VerbatimChar"/>
+        </w:rPr>
+        <w:t xml:space="preserve">#&gt;  readxl         1.3.1    2019-03-13 [1] CRAN (R 3.6.0)                     </w:t>
+      </w:r>
+      <w:r>
+        <w:br w:type="textWrapping"/>
+      </w:r>
+      <w:r>
+        <w:rPr>
+          <w:rStyle w:val="VerbatimChar"/>
+        </w:rPr>
+        <w:t xml:space="preserve">#&gt;  remotes        2.1.0    2019-06-24 [1] CRAN (R 3.6.0)                     </w:t>
+      </w:r>
+      <w:r>
+        <w:br w:type="textWrapping"/>
+      </w:r>
+      <w:r>
+        <w:rPr>
+          <w:rStyle w:val="VerbatimChar"/>
+        </w:rPr>
+        <w:t xml:space="preserve">#&gt;  rlang          0.4.2    2019-11-23 [1] CRAN (R 3.6.0)                     </w:t>
+      </w:r>
+      <w:r>
+        <w:br w:type="textWrapping"/>
+      </w:r>
+      <w:r>
+        <w:rPr>
+          <w:rStyle w:val="VerbatimChar"/>
+        </w:rPr>
+        <w:t xml:space="preserve">#&gt;  rmarkdown      1.15     2019-08-21 [1] CRAN (R 3.6.0)                     </w:t>
+      </w:r>
+      <w:r>
+        <w:br w:type="textWrapping"/>
+      </w:r>
+      <w:r>
+        <w:rPr>
+          <w:rStyle w:val="VerbatimChar"/>
+        </w:rPr>
+        <w:t xml:space="preserve">#&gt;  rprojroot      1.3-2    2018-01-03 [1] CRAN (R 3.6.0)                     </w:t>
+      </w:r>
+      <w:r>
+        <w:br w:type="textWrapping"/>
+      </w:r>
+      <w:r>
+        <w:rPr>
+          <w:rStyle w:val="VerbatimChar"/>
+        </w:rPr>
+        <w:t xml:space="preserve">#&gt;  rrtools        0.1.0    2019-08-30 [1] Github (benmarwick/rrtools@966743e)</w:t>
+      </w:r>
+      <w:r>
+        <w:br w:type="textWrapping"/>
+      </w:r>
+      <w:r>
+        <w:rPr>
+          <w:rStyle w:val="VerbatimChar"/>
+        </w:rPr>
+        <w:t xml:space="preserve">#&gt;  rstudioapi     0.10     2019-03-19 [1] CRAN (R 3.6.0)                     </w:t>
+      </w:r>
+      <w:r>
+        <w:br w:type="textWrapping"/>
+      </w:r>
+      <w:r>
+        <w:rPr>
+          <w:rStyle w:val="VerbatimChar"/>
+        </w:rPr>
+        <w:t xml:space="preserve">#&gt;  rvest          0.3.4    2019-05-15 [1] CRAN (R 3.6.0)                     </w:t>
+      </w:r>
+      <w:r>
+        <w:br w:type="textWrapping"/>
+      </w:r>
+      <w:r>
+        <w:rPr>
+          <w:rStyle w:val="VerbatimChar"/>
+        </w:rPr>
+        <w:t xml:space="preserve">#&gt;  scales         1.1.0    2019-11-18 [1] CRAN (R 3.6.0)                     </w:t>
+      </w:r>
+      <w:r>
+        <w:br w:type="textWrapping"/>
+      </w:r>
+      <w:r>
+        <w:rPr>
+          <w:rStyle w:val="VerbatimChar"/>
+        </w:rPr>
+        <w:t xml:space="preserve">#&gt;  sessioninfo    1.1.1    2018-11-05 [1] CRAN (R 3.6.0)                     </w:t>
+      </w:r>
+      <w:r>
+        <w:br w:type="textWrapping"/>
+      </w:r>
+      <w:r>
+        <w:rPr>
+          <w:rStyle w:val="VerbatimChar"/>
+        </w:rPr>
+        <w:t xml:space="preserve">#&gt;  sf           * 0.7-4    2019-04-25 [1] CRAN (R 3.6.0)                     </w:t>
+      </w:r>
+      <w:r>
+        <w:br w:type="textWrapping"/>
+      </w:r>
+      <w:r>
+        <w:rPr>
+          <w:rStyle w:val="VerbatimChar"/>
+        </w:rPr>
+        <w:t xml:space="preserve">#&gt;  stringi        1.4.3    2019-03-12 [1] CRAN (R 3.6.0)                     </w:t>
+      </w:r>
+      <w:r>
+        <w:br w:type="textWrapping"/>
+      </w:r>
+      <w:r>
+        <w:rPr>
+          <w:rStyle w:val="VerbatimChar"/>
+        </w:rPr>
+        <w:t xml:space="preserve">#&gt;  stringr      * 1.4.0    2019-02-10 [1] CRAN (R 3.6.0)                     </w:t>
+      </w:r>
+      <w:r>
+        <w:br w:type="textWrapping"/>
+      </w:r>
+      <w:r>
+        <w:rPr>
+          <w:rStyle w:val="VerbatimChar"/>
+        </w:rPr>
+        <w:t xml:space="preserve">#&gt;  testthat       2.3.1    2019-12-01 [1] CRAN (R 3.6.1)                     </w:t>
+      </w:r>
+      <w:r>
+        <w:br w:type="textWrapping"/>
+      </w:r>
+      <w:r>
+        <w:rPr>
+          <w:rStyle w:val="VerbatimChar"/>
+        </w:rPr>
+        <w:t xml:space="preserve">#&gt;  tibble       * 2.1.3    2019-06-06 [1] CRAN (R 3.6.0)                     </w:t>
+      </w:r>
+      <w:r>
+        <w:br w:type="textWrapping"/>
+      </w:r>
+      <w:r>
+        <w:rPr>
+          <w:rStyle w:val="VerbatimChar"/>
+        </w:rPr>
+        <w:t xml:space="preserve">#&gt;  tidyr        * 1.0.0    2019-09-11 [1] CRAN (R 3.6.0)                     </w:t>
+      </w:r>
+      <w:r>
+        <w:br w:type="textWrapping"/>
+      </w:r>
+      <w:r>
+        <w:rPr>
+          <w:rStyle w:val="VerbatimChar"/>
+        </w:rPr>
+        <w:t xml:space="preserve">#&gt;  tidyselect     0.2.5    2018-10-11 [1] CRAN (R 3.6.0)                     </w:t>
+      </w:r>
+      <w:r>
+        <w:br w:type="textWrapping"/>
+      </w:r>
+      <w:r>
+        <w:rPr>
+          <w:rStyle w:val="VerbatimChar"/>
+        </w:rPr>
+        <w:t xml:space="preserve">#&gt;  tidyverse    * 1.2.1    2017-11-14 [1] CRAN (R 3.6.0)                     </w:t>
+      </w:r>
+      <w:r>
+        <w:br w:type="textWrapping"/>
+      </w:r>
+      <w:r>
+        <w:rPr>
+          <w:rStyle w:val="VerbatimChar"/>
+        </w:rPr>
+        <w:t xml:space="preserve">#&gt;  tweenr         1.0.1    2018-12-14 [1] CRAN (R 3.6.0)                     </w:t>
+      </w:r>
+      <w:r>
+        <w:br w:type="textWrapping"/>
+      </w:r>
+      <w:r>
+        <w:rPr>
+          <w:rStyle w:val="VerbatimChar"/>
+        </w:rPr>
+        <w:t xml:space="preserve">#&gt;  units          0.6-3    2019-05-03 [1] CRAN (R 3.6.0)                     </w:t>
+      </w:r>
+      <w:r>
+        <w:br w:type="textWrapping"/>
+      </w:r>
+      <w:r>
+        <w:rPr>
+          <w:rStyle w:val="VerbatimChar"/>
+        </w:rPr>
+        <w:t xml:space="preserve">#&gt;  usethis        1.5.1    2019-07-04 [1] CRAN (R 3.6.0)                     </w:t>
+      </w:r>
+      <w:r>
+        <w:br w:type="textWrapping"/>
+      </w:r>
+      <w:r>
+        <w:rPr>
+          <w:rStyle w:val="VerbatimChar"/>
+        </w:rPr>
+        <w:t xml:space="preserve">#&gt;  vctrs          0.2.1    2019-12-17 [1] CRAN (R 3.6.0)                     </w:t>
+      </w:r>
+      <w:r>
+        <w:br w:type="textWrapping"/>
+      </w:r>
+      <w:r>
+        <w:rPr>
+          <w:rStyle w:val="VerbatimChar"/>
+        </w:rPr>
+        <w:t xml:space="preserve">#&gt;  viridis      * 0.5.1    2018-03-29 [1] CRAN (R 3.6.0)                     </w:t>
+      </w:r>
+      <w:r>
+        <w:br w:type="textWrapping"/>
+      </w:r>
+      <w:r>
+        <w:rPr>
+          <w:rStyle w:val="VerbatimChar"/>
+        </w:rPr>
+        <w:t xml:space="preserve">#&gt;  viridisLite  * 0.3.0    2018-02-01 [1] CRAN (R 3.6.0)                     </w:t>
+      </w:r>
+      <w:r>
+        <w:br w:type="textWrapping"/>
+      </w:r>
+      <w:r>
+        <w:rPr>
+          <w:rStyle w:val="VerbatimChar"/>
+        </w:rPr>
+        <w:t xml:space="preserve">#&gt;  withr          2.1.2    2018-03-15 [1] CRAN (R 3.6.0)                     </w:t>
+      </w:r>
+      <w:r>
+        <w:br w:type="textWrapping"/>
+      </w:r>
+      <w:r>
+        <w:rPr>
+          <w:rStyle w:val="VerbatimChar"/>
+        </w:rPr>
+        <w:t xml:space="preserve">#&gt;  xfun           0.11     2019-11-12 [1] CRAN (R 3.6.1)                     </w:t>
+      </w:r>
+      <w:r>
+        <w:br w:type="textWrapping"/>
+      </w:r>
+      <w:r>
+        <w:rPr>
+          <w:rStyle w:val="VerbatimChar"/>
+        </w:rPr>
+        <w:t xml:space="preserve">#&gt;  xml2           1.2.2    2019-08-09 [1] CRAN (R 3.6.0)                     </w:t>
+      </w:r>
+      <w:r>
+        <w:br w:type="textWrapping"/>
+      </w:r>
+      <w:r>
+        <w:rPr>
+          <w:rStyle w:val="VerbatimChar"/>
+        </w:rPr>
+        <w:t xml:space="preserve">#&gt;  yaml           2.2.0    2018-07-25 [1] CRAN (R 3.6.0)                     </w:t>
+      </w:r>
+      <w:r>
+        <w:br w:type="textWrapping"/>
+      </w:r>
+      <w:r>
+        <w:rPr>
+          <w:rStyle w:val="VerbatimChar"/>
+        </w:rPr>
+        <w:t xml:space="preserve">#&gt;  zeallot        0.1.0    2018-01-28 [1] CRAN (R 3.6.0)                     </w:t>
+      </w:r>
+      <w:r>
+        <w:br w:type="textWrapping"/>
       </w:r>
       <w:r>
         <w:rPr>
@@ -5582,7 +5508,7 @@
         <w:t xml:space="preserve">#&gt; </w:t>
       </w:r>
       <w:r>
-        <w:br/>
+        <w:br w:type="textWrapping"/>
       </w:r>
       <w:r>
         <w:rPr>
@@ -5607,25 +5533,25 @@
         <w:rPr>
           <w:rStyle w:val="VerbatimChar"/>
         </w:rPr>
-        <w:t xml:space="preserve">#&gt; Local:    master /Users/bmarwick/Desktop/kwl.pottery</w:t>
-      </w:r>
-      <w:r>
-        <w:br/>
-      </w:r>
-      <w:r>
-        <w:rPr>
-          <w:rStyle w:val="VerbatimChar"/>
-        </w:rPr>
-        <w:t xml:space="preserve">#&gt; Remote:   master @ origin (https://github.com/LiYingWang/kwl.pottery)</w:t>
-      </w:r>
-      <w:r>
-        <w:br/>
-      </w:r>
-      <w:r>
-        <w:rPr>
-          <w:rStyle w:val="VerbatimChar"/>
-        </w:rPr>
-        <w:t xml:space="preserve">#&gt; Head:     [913f730] 2020-01-27: add mention of corporate/network in discussion</w:t>
+        <w:t xml:space="preserve">#&gt; Local:    master /Users/EmilyWang/Desktop/School document/LW-Paper/kwl-pottery-2019</w:t>
+      </w:r>
+      <w:r>
+        <w:br w:type="textWrapping"/>
+      </w:r>
+      <w:r>
+        <w:rPr>
+          <w:rStyle w:val="VerbatimChar"/>
+        </w:rPr>
+        <w:t xml:space="preserve">#&gt; Remote:   master @ origin (https://github.com/LiYingWang/kwl.pottery.git)</w:t>
+      </w:r>
+      <w:r>
+        <w:br w:type="textWrapping"/>
+      </w:r>
+      <w:r>
+        <w:rPr>
+          <w:rStyle w:val="VerbatimChar"/>
+        </w:rPr>
+        <w:t xml:space="preserve">#&gt; Head:     [a8ed0e7] 2020-01-27: add references to discussion session and edit acknowledgment</w:t>
       </w:r>
     </w:p>
     <w:p>
@@ -5633,7 +5559,7 @@
         <w:pStyle w:val="FirstParagraph"/>
       </w:pPr>
       <w:r>
-        <w:t xml:space="preserve">Word count: 5646</w:t>
+        <w:t xml:space="preserve">Word count: 5708</w:t>
       </w:r>
     </w:p>
     <w:sectPr>

</xml_diff>

<commit_message>
proof from introduction to method section
</commit_message>
<xml_diff>
--- a/analysis/paper/paper.docx
+++ b/analysis/paper/paper.docx
@@ -145,13 +145,13 @@
         <w:pStyle w:val="Date"/>
       </w:pPr>
       <w:r>
-        <w:t xml:space="preserve">26</w:t>
-      </w:r>
-      <w:r>
-        <w:t xml:space="preserve"> </w:t>
-      </w:r>
-      <w:r>
-        <w:t xml:space="preserve">January,</w:t>
+        <w:t xml:space="preserve">09</w:t>
+      </w:r>
+      <w:r>
+        <w:t xml:space="preserve"> </w:t>
+      </w:r>
+      <w:r>
+        <w:t xml:space="preserve">February,</w:t>
       </w:r>
       <w:r>
         <w:t xml:space="preserve"> </w:t>
@@ -802,7 +802,7 @@
         <w:t xml:space="preserve"> </w:t>
       </w:r>
       <w:r>
-        <w:t xml:space="preserve">northeast</w:t>
+        <w:t xml:space="preserve">northeastern</w:t>
       </w:r>
       <w:r>
         <w:t xml:space="preserve"> </w:t>
@@ -1180,7 +1180,7 @@
         <w:t xml:space="preserve"> </w:t>
       </w:r>
       <w:r>
-        <w:t xml:space="preserve">northeast</w:t>
+        <w:t xml:space="preserve">northeastern</w:t>
       </w:r>
       <w:r>
         <w:t xml:space="preserve"> </w:t>
@@ -1651,7 +1651,7 @@
         <w:t xml:space="preserve">(Arnold and Munns, 1994; Costin, 2001)</w:t>
       </w:r>
       <w:r>
-        <w:t xml:space="preserve">. Craft specialisation may appear as a reaction to changes in subsistence practices</w:t>
+        <w:t xml:space="preserve">. Craft specialization may appear as a reaction to changes in subsistence practices</w:t>
       </w:r>
       <w:r>
         <w:t xml:space="preserve"> </w:t>
@@ -1704,7 +1704,7 @@
         <w:pStyle w:val="BodyText"/>
       </w:pPr>
       <w:r>
-        <w:t xml:space="preserve">The emergence of social inequality in the context of cross-cultural interaction, especially in a colonial situation, has been observed in many parts of world, for example, when foreign trade goods are introduced to local Indigenous societies. The monopolization of long-distance trade goods has caused substantial transformations of Indigenous economic, cultural, and socio-political systems</w:t>
+        <w:t xml:space="preserve">The emergence of social inequality in the context of cross-cultural interaction, especially in a colonial situation, has been observed in many parts of the world, for example, when foreign trade goods are introduced to local Indigenous societies. The monopolization of long-distance trade goods has caused substantial transformations of Indigenous economic, cultural, and socio-political systems</w:t>
       </w:r>
       <w:r>
         <w:t xml:space="preserve"> </w:t>
@@ -1740,7 +1740,7 @@
         <w:t xml:space="preserve">(Dietler, 2015; Given, 2004; Mullins, 2011; Scaramelli and Scaramelli, 2005; Silliman, 2001; Torrence and Clarke, 2000)</w:t>
       </w:r>
       <w:r>
-        <w:t xml:space="preserve">. In this paper we present a case study from Northeastern Taiwan as an example of these indirect impacts of foreign occupations on local Indigenous societies. Our aim is to investigate if there was increasing ceramic specialization resulting from Indigenous interaction with Europeans in the 17th century or Chinese in the 19th century, two major foreign influences in early historical Taiwan, that might indicate social changes in local indigenous societies. Previous reports of archaeological evidence in northeastern Taiwan describes increases in the use of prestige goods, such as trade ornaments, and uneven artefact distribution patterns in domestic areas and burial contexts at the time when the Indigenous communities encountered the Spanish and the Dutch in the 17th century. Here we show that in addition to the differential distribution of trade ornaments post-European contact, the locally-made ceramics become highly consistent in their form and shape, compared to other pottery throughout northeastern Taiwan. This shift to higher consistency hints at the possibility of craft specialization in pottery manufacture.</w:t>
+        <w:t xml:space="preserve">. In this paper we present a case study from Northeastern Taiwan as an example of these indirect impacts of foreign occupations on local Indigenous societies. Our aim is to investigate if there was increasing ceramic specialization resulting from Indigenous interaction with Europeans in the 17th century or Chinese in the 19th century, two major foreign influences in early historical Taiwan, that might indicate social changes in local indigenous societies. Previous reports of archaeological evidence in northeastern Taiwan describes increases in the use of prestige goods, such as trade ornaments, and uneven artifact distribution patterns in domestic areas and burial contexts at the time when the Indigenous communities encountered the Spanish and the Dutch in the 17th century. Here we show that in addition to the differential distribution of trade ornaments post-European contact, the locally-made ceramics become highly consistent in their form and shape, compared to other pottery throughout northeastern Taiwan. This shift to higher consistency hints at the possibility of craft specialization in pottery manufacture.</w:t>
       </w:r>
     </w:p>
     <w:p>
@@ -1784,7 +1784,7 @@
         <w:t xml:space="preserve">Roux and Karasik (2018)</w:t>
       </w:r>
       <w:r>
-        <w:t xml:space="preserve">’s ethnographic study in the Jodhpur region of India suggests the number of artisans can be statistically assessed by comparing coefficients of variation of linear dimensions of pots, and differences between artisans can be detected at both intra-individual level and inter-individual level in a region. However, because pottery vessels are typically have curved shapes, linear measurements have limited sensitivity to many kinds of shape variations. Thus, to capture subtle shape variations that might be relevant to standardization, a method that is sensitive to non-linear aspects of shape variation is necessary. Here we analyse pottery shape using geometric morphometric methods, a new approach for measuring the degree of standardization because it takes a statistical summary of the overall shape as variable for comparison</w:t>
+        <w:t xml:space="preserve">’s ethnographic study in the Jodhpur region of India suggests the number of artisans can be statistically assessed by comparing coefficients of variation of linear dimensions of pots, and differences between artisans can be detected at both intra-individual level and inter-individual level in a region. However, because pottery vessels typically have curved shapes, linear measurements have limited sensitivity to many kinds of shape variations. Thus, to capture subtle shape variations that might be relevant to standardization, a method that is sensitive to non-linear aspects of shape variation is necessary. Here we analyze pottery shape using geometric morphometric methods, a new approach for measuring the degree of standardization because it takes a statistical summary of the overall shape as variable for comparison</w:t>
       </w:r>
       <w:r>
         <w:t xml:space="preserve"> </w:t>
@@ -1819,7 +1819,7 @@
         <w:t xml:space="preserve">(Feinman, 2000)</w:t>
       </w:r>
       <w:r>
-        <w:t xml:space="preserve">. We expect this corporate-network shift to manifest as increased specialization pottery manufacture, indicated archaeologically by increased standardisation of pottery production at Kiwulan. The emergence of craft specialization, here pottery specialization, is often related to changes in social organization towards a society with increasing status inequality. In this case, if the competition among Indigenous individual for foreign resources and trade partnership with European or Chinese colonizers gradually lead to increasing social inequality, then we expect the local ceramics will show more homogeneous shapes after contact due to the emergence of craft specialization caused by greater economic and social control by a small group of individuals at Kiwulan. Our results are important for understanding the indirect influences of European colonists on local Indigenous societies, which remains unclear in East Asia where colonial power had limited success compared to other places in Southeast Asia. Our findings improve our understanding of the relationship between the use of prestige goods, the degree of ceramic specialization, and the influence of foreign colonizers in a pericolonial context</w:t>
+        <w:t xml:space="preserve">. We expect this corporate-network shift to manifest as increased specialization pottery manufacture, indicated archaeologically by increased standardization of pottery production at Kiwulan. The emergence of craft specialization, here pottery specialization, is often related to changes in social organization towards a society with increasing status inequality. In this case, if the competition among Indigenous individual for foreign resources and trade partnership with European or Chinese colonizers gradually lead to increasing social inequality, then we expect the local ceramics will show more homogeneous shapes after contact due to the emergence of craft specialization caused by greater economic and social control by a small group of individuals at Kiwulan. Our results are important for understanding the indirect influences of European colonists on local Indigenous societies, which remains unclear in East Asia where colonial power had limited success compared to other places in Southeast Asia. Our findings improve our understanding of the relationship between the use of prestige goods, the degree of ceramic specialization, and the influence of foreign colonizers in a pericolonial context</w:t>
       </w:r>
       <w:r>
         <w:t xml:space="preserve"> </w:t>
@@ -1899,7 +1899,7 @@
         <w:pStyle w:val="BodyText"/>
       </w:pPr>
       <w:r>
-        <w:t xml:space="preserve">However, one limitation of landmark approaches is that landmarks may not be able to capture the shape differences of a morphological structure where the curving outlines between landmarks contains crucial variation. Furthermore, landmark points may be unavailable for structures that are mostly or entirely curves. In those cases, outline approaches are more suitable for analyzing the overall shape of an object. One outline approach is the semi-landmarks method, also called sliding landmarks, which assigns points along the curve between two landmarks at defined intervals</w:t>
+        <w:t xml:space="preserve">However, one limitation of landmark approaches is that landmarks may not be able to capture the shape differences of a morphological structure where the curving outlines between landmarks contain crucial variation. Furthermore, landmark points may be unavailable for structures that are mostly or entirely curves. In those cases, outline approaches are more suitable for analyzing the overall shape of an object. One outline approach is the semi-landmarks method, also called sliding landmarks, which assigns points along the curve between two landmarks at defined intervals</w:t>
       </w:r>
       <w:r>
         <w:t xml:space="preserve"> </w:t>
@@ -1985,7 +1985,7 @@
         <w:t xml:space="preserve"> </w:t>
       </w:r>
       <w:r>
-        <w:t xml:space="preserve">examined 28 Caddo bottle excavated at several sites (AD 500-1700) in northwest Louisiana using semi-landmarks method. The results indicate a significant integration between the different parts of the bottles including rim, neck, body, and base that vary in a coordinated manner. Also, two discrete base and body shapes represented northern and southern differences were identified. For the EFA method,</w:t>
+        <w:t xml:space="preserve">examined 28 Caddo bottles excavated at several sites (AD 500-1700) in northwest Louisiana using semi-landmarks method. The results indicate a significant integration between the different parts of the bottles including rim, neck, body, and base that vary in a coordinated manner. Also, two discrete base and body shapes represented northern and southern differences were identified. For the EFA method,</w:t>
       </w:r>
       <w:r>
         <w:t xml:space="preserve"> </w:t>
@@ -2014,7 +2014,7 @@
         <w:pStyle w:val="BodyText"/>
       </w:pPr>
       <w:r>
-        <w:t xml:space="preserve">Taking the ceramics data from Kiwulan, northeastern Taiwan, we use EFA to evaluate the level of standardization of ceramics in relation to the European presence in the 17th century to get insights into the emergence of ceramic specialization. We use a significance test for the equality of coefficient of variations of shape variables to statistically compare the vessel standarization from different periods. Using pottery shape as a proxy to study craft specialization, we address these questions: Did foreign influence have impacts on indigenous pottery production that can be detected in the shape of the vessels? Did pottery shape become more homogeneous and standardized after foreign contacts with European colonizers or Chinese immigrants?</w:t>
+        <w:t xml:space="preserve">Taking the ceramics data from Kiwulan, northeastern Taiwan, we use EFA to evaluate the level of standardization of ceramics in relation to the European presence in the 17th century to get insights into the emergence of ceramic specialization. We use a significance test for the equality of coefficient of variations of shape variables to statistically compare the vessel standardization from different periods. Using pottery shape as a proxy to study craft specialization, we address these questions: Did foreign influence have impacts on indigenous pottery production that can be detected in the shape of the vessels? Did pottery shape become more homogeneous and standardized after foreign contacts with European colonizers or Chinese immigrants?</w:t>
       </w:r>
     </w:p>
     <w:p>
@@ -2118,7 +2118,7 @@
         <w:t xml:space="preserve">(Chen, 2007)</w:t>
       </w:r>
       <w:r>
-        <w:t xml:space="preserve">, excavation depth measurements, stratigraphic details reported by the excavators (colour, disturbance, etc.), and finds of chronologically diagnostic artifacts, such as blue and white porcelains, light grey glazed jars, and large dark brown glazed stoneware jars commonly used in the 17th century, and bricks and tiles used by the Chinese in the 19th century</w:t>
+        <w:t xml:space="preserve">, excavation depth measurements, stratigraphic details reported by the excavators (color, disturbance, etc.), and finds of chronologically diagnostic artifacts, such as blue and white porcelains, light grey glazed jars, and large dark brown glazed stoneware jars commonly used in the 17th century, and bricks and tiles used by the Chinese in the 19th century</w:t>
       </w:r>
       <w:r>
         <w:t xml:space="preserve"> </w:t>
@@ -2135,7 +2135,7 @@
         <w:pStyle w:val="BodyText"/>
       </w:pPr>
       <w:r>
-        <w:t xml:space="preserve">The most abundant artefacts in the upper component are locally made ceramics, which are distributed throughout the sequence and across the site. More than 550,000 sherds were excavated, and around 1,200 vessels could be reconstructed. There are only two forms of local vessels, a cooking pot and a steamer made of two cooking pots stacked together with a clay filter layer in between. Those pots forms show high consistency in shape. They have a globular body with a short neck and wide mouth. The exterior surface below the neck is decorated with a wide variety of impressed geometric motifs. These vessels were probably used for cooking, with evidence of charred residues and carbon deposits frequently observed on vessel interiors and soot on their exteriors. Moreover, a lack of evidence of other utilitarian earthenware ceramics suggests these globular pots were mainly used for daily cooking. They are fired to orange to brownish color with a fully oxidized core or a reduced core with oxidized fringes. Finger impressions and seams usually on the interior indicate they were pinched using slabs of clay and shaped by hand. This kind of pot has been widely found at archaeological sites during the late Iron Age and the historical period throughout the Yilan Plain.</w:t>
+        <w:t xml:space="preserve">The most abundant artifacts in the upper component are locally made ceramics, which are distributed throughout the sequence and across the site. More than 550,000 sherds were excavated, and around 1,200 vessels could be reconstructed. There are only two forms of local vessels, a cooking pot and a steamer made of two cooking pots stacked together with a clay filter layer in between. Those pots forms show high consistency in shape. They have a globular body with a short neck and wide mouth. The exterior surface below the neck is decorated with a wide variety of impressed geometric motifs. These vessels were probably used for cooking, with evidence of charred residues and carbon deposits frequently observed on vessel interiors and soot on their exteriors. Moreover, a lack of evidence of other utilitarian earthenware ceramics suggests these globular pots were mainly used for daily cooking. They are fired to orange to brownish color with a fully oxidized core or a reduced core with oxidized fringes. Finger impressions and seams usually on the interior indicate they were pinched using slabs of clay and shaped by hand. This kind of pot has been widely found at archaeological sites during the late Iron Age and the historical period throughout the Yilan Plain.</w:t>
       </w:r>
     </w:p>
     <w:p>
@@ -2267,6 +2267,893 @@
     </w:p>
     <w:p>
       <w:pPr>
+        <w:pStyle w:val="TableCaption"/>
+      </w:pPr>
+      <w:r>
+        <w:t xml:space="preserve">Table 1: Coefficient of Variation for metric attributes by three phases using Asymptotic test</w:t>
+      </w:r>
+      <w:r>
+        <w:t xml:space="preserve"> </w:t>
+      </w:r>
+      <w:r>
+        <w:t xml:space="preserve">(Feltz and Miller, 1996)</w:t>
+      </w:r>
+      <w:r>
+        <w:t xml:space="preserve">. The first set of P-value represents the comparison between before European and European periods, while the second represents the comparison between European and Chinese periods</w:t>
+      </w:r>
+    </w:p>
+    <w:tbl>
+      <w:tblPr>
+        <w:tblStyle w:val="Table"/>
+        <w:tblW w:type="pct" w:w="0.0"/>
+        <w:tblLook w:firstRow="1"/>
+        <w:tblCaption w:val="Table 1: Coefficient of Variation for metric attributes by three phases using Asymptotic test (Feltz and Miller, 1996). The first set of P-value represents the comparison between before European and European periods, while the second represents the comparison between European and Chinese periods"/>
+      </w:tblPr>
+      <w:tblGrid/>
+      <w:tr>
+        <w:trPr>
+          <w:cnfStyle w:firstRow="1"/>
+        </w:trPr>
+        <w:tc>
+          <w:tcPr>
+            <w:tcBorders>
+              <w:bottom w:val="single"/>
+            </w:tcBorders>
+            <w:vAlign w:val="bottom"/>
+          </w:tcPr>
+          <w:p>
+            <w:pPr>
+              <w:pStyle w:val="Compact"/>
+              <w:jc w:val="left"/>
+            </w:pPr>
+            <w:r>
+              <w:t xml:space="preserve">variable</w:t>
+            </w:r>
+          </w:p>
+        </w:tc>
+        <w:tc>
+          <w:tcPr>
+            <w:tcBorders>
+              <w:bottom w:val="single"/>
+            </w:tcBorders>
+            <w:vAlign w:val="bottom"/>
+          </w:tcPr>
+          <w:p>
+            <w:pPr>
+              <w:pStyle w:val="Compact"/>
+              <w:jc w:val="right"/>
+            </w:pPr>
+            <w:r>
+              <w:t xml:space="preserve">before European</w:t>
+            </w:r>
+          </w:p>
+        </w:tc>
+        <w:tc>
+          <w:tcPr>
+            <w:tcBorders>
+              <w:bottom w:val="single"/>
+            </w:tcBorders>
+            <w:vAlign w:val="bottom"/>
+          </w:tcPr>
+          <w:p>
+            <w:pPr>
+              <w:pStyle w:val="Compact"/>
+              <w:jc w:val="right"/>
+            </w:pPr>
+            <w:r>
+              <w:t xml:space="preserve">European</w:t>
+            </w:r>
+          </w:p>
+        </w:tc>
+        <w:tc>
+          <w:tcPr>
+            <w:tcBorders>
+              <w:bottom w:val="single"/>
+            </w:tcBorders>
+            <w:vAlign w:val="bottom"/>
+          </w:tcPr>
+          <w:p>
+            <w:pPr>
+              <w:pStyle w:val="Compact"/>
+              <w:jc w:val="right"/>
+            </w:pPr>
+            <w:r>
+              <w:t xml:space="preserve">Chinese</w:t>
+            </w:r>
+          </w:p>
+        </w:tc>
+        <w:tc>
+          <w:tcPr>
+            <w:tcBorders>
+              <w:bottom w:val="single"/>
+            </w:tcBorders>
+            <w:vAlign w:val="bottom"/>
+          </w:tcPr>
+          <w:p>
+            <w:pPr>
+              <w:pStyle w:val="Compact"/>
+              <w:jc w:val="right"/>
+            </w:pPr>
+            <w:r>
+              <w:t xml:space="preserve">D_AD-1</w:t>
+            </w:r>
+          </w:p>
+        </w:tc>
+        <w:tc>
+          <w:tcPr>
+            <w:tcBorders>
+              <w:bottom w:val="single"/>
+            </w:tcBorders>
+            <w:vAlign w:val="bottom"/>
+          </w:tcPr>
+          <w:p>
+            <w:pPr>
+              <w:pStyle w:val="Compact"/>
+              <w:jc w:val="right"/>
+            </w:pPr>
+            <w:r>
+              <w:t xml:space="preserve">P value-1</w:t>
+            </w:r>
+          </w:p>
+        </w:tc>
+        <w:tc>
+          <w:tcPr>
+            <w:tcBorders>
+              <w:bottom w:val="single"/>
+            </w:tcBorders>
+            <w:vAlign w:val="bottom"/>
+          </w:tcPr>
+          <w:p>
+            <w:pPr>
+              <w:pStyle w:val="Compact"/>
+              <w:jc w:val="right"/>
+            </w:pPr>
+            <w:r>
+              <w:t xml:space="preserve">D_AD-2</w:t>
+            </w:r>
+          </w:p>
+        </w:tc>
+        <w:tc>
+          <w:tcPr>
+            <w:tcBorders>
+              <w:bottom w:val="single"/>
+            </w:tcBorders>
+            <w:vAlign w:val="bottom"/>
+          </w:tcPr>
+          <w:p>
+            <w:pPr>
+              <w:pStyle w:val="Compact"/>
+              <w:jc w:val="right"/>
+            </w:pPr>
+            <w:r>
+              <w:t xml:space="preserve">P value-2</w:t>
+            </w:r>
+          </w:p>
+        </w:tc>
+      </w:tr>
+      <w:tr>
+        <w:tc>
+          <w:p>
+            <w:pPr>
+              <w:pStyle w:val="Compact"/>
+              <w:jc w:val="left"/>
+            </w:pPr>
+            <w:r>
+              <w:t xml:space="preserve">Rim thickness (mm)</w:t>
+            </w:r>
+          </w:p>
+        </w:tc>
+        <w:tc>
+          <w:p>
+            <w:pPr>
+              <w:pStyle w:val="Compact"/>
+              <w:jc w:val="right"/>
+            </w:pPr>
+            <w:r>
+              <w:t xml:space="preserve">23.0893</w:t>
+            </w:r>
+          </w:p>
+        </w:tc>
+        <w:tc>
+          <w:p>
+            <w:pPr>
+              <w:pStyle w:val="Compact"/>
+              <w:jc w:val="right"/>
+            </w:pPr>
+            <w:r>
+              <w:t xml:space="preserve">26.3245</w:t>
+            </w:r>
+          </w:p>
+        </w:tc>
+        <w:tc>
+          <w:p>
+            <w:pPr>
+              <w:pStyle w:val="Compact"/>
+              <w:jc w:val="right"/>
+            </w:pPr>
+            <w:r>
+              <w:t xml:space="preserve">21.8166</w:t>
+            </w:r>
+          </w:p>
+        </w:tc>
+        <w:tc>
+          <w:p>
+            <w:pPr>
+              <w:pStyle w:val="Compact"/>
+              <w:jc w:val="right"/>
+            </w:pPr>
+            <w:r>
+              <w:t xml:space="preserve">2.3423</w:t>
+            </w:r>
+          </w:p>
+        </w:tc>
+        <w:tc>
+          <w:p>
+            <w:pPr>
+              <w:pStyle w:val="Compact"/>
+              <w:jc w:val="right"/>
+            </w:pPr>
+            <w:r>
+              <w:t xml:space="preserve">0.1259</w:t>
+            </w:r>
+          </w:p>
+        </w:tc>
+        <w:tc>
+          <w:p>
+            <w:pPr>
+              <w:pStyle w:val="Compact"/>
+              <w:jc w:val="right"/>
+            </w:pPr>
+            <w:r>
+              <w:t xml:space="preserve">1.5072</w:t>
+            </w:r>
+          </w:p>
+        </w:tc>
+        <w:tc>
+          <w:p>
+            <w:pPr>
+              <w:pStyle w:val="Compact"/>
+              <w:jc w:val="right"/>
+            </w:pPr>
+            <w:r>
+              <w:t xml:space="preserve">0.2196</w:t>
+            </w:r>
+          </w:p>
+        </w:tc>
+      </w:tr>
+      <w:tr>
+        <w:tc>
+          <w:p>
+            <w:pPr>
+              <w:pStyle w:val="Compact"/>
+              <w:jc w:val="left"/>
+            </w:pPr>
+            <w:r>
+              <w:t xml:space="preserve">Neck thickness (mm)</w:t>
+            </w:r>
+          </w:p>
+        </w:tc>
+        <w:tc>
+          <w:p>
+            <w:pPr>
+              <w:pStyle w:val="Compact"/>
+              <w:jc w:val="right"/>
+            </w:pPr>
+            <w:r>
+              <w:t xml:space="preserve">17.3862</w:t>
+            </w:r>
+          </w:p>
+        </w:tc>
+        <w:tc>
+          <w:p>
+            <w:pPr>
+              <w:pStyle w:val="Compact"/>
+              <w:jc w:val="right"/>
+            </w:pPr>
+            <w:r>
+              <w:t xml:space="preserve">20.3716</w:t>
+            </w:r>
+          </w:p>
+        </w:tc>
+        <w:tc>
+          <w:p>
+            <w:pPr>
+              <w:pStyle w:val="Compact"/>
+              <w:jc w:val="right"/>
+            </w:pPr>
+            <w:r>
+              <w:t xml:space="preserve">19.8610</w:t>
+            </w:r>
+          </w:p>
+        </w:tc>
+        <w:tc>
+          <w:p>
+            <w:pPr>
+              <w:pStyle w:val="Compact"/>
+              <w:jc w:val="right"/>
+            </w:pPr>
+            <w:r>
+              <w:t xml:space="preserve">3.6038</w:t>
+            </w:r>
+          </w:p>
+        </w:tc>
+        <w:tc>
+          <w:p>
+            <w:pPr>
+              <w:pStyle w:val="Compact"/>
+              <w:jc w:val="right"/>
+            </w:pPr>
+            <w:r>
+              <w:t xml:space="preserve">0.0576</w:t>
+            </w:r>
+          </w:p>
+        </w:tc>
+        <w:tc>
+          <w:p>
+            <w:pPr>
+              <w:pStyle w:val="Compact"/>
+              <w:jc w:val="right"/>
+            </w:pPr>
+            <w:r>
+              <w:t xml:space="preserve">0.0329</w:t>
+            </w:r>
+          </w:p>
+        </w:tc>
+        <w:tc>
+          <w:p>
+            <w:pPr>
+              <w:pStyle w:val="Compact"/>
+              <w:jc w:val="right"/>
+            </w:pPr>
+            <w:r>
+              <w:t xml:space="preserve">0.8561</w:t>
+            </w:r>
+          </w:p>
+        </w:tc>
+      </w:tr>
+      <w:tr>
+        <w:tc>
+          <w:p>
+            <w:pPr>
+              <w:pStyle w:val="Compact"/>
+              <w:jc w:val="left"/>
+            </w:pPr>
+            <w:r>
+              <w:t xml:space="preserve">Body thickness (mm)</w:t>
+            </w:r>
+          </w:p>
+        </w:tc>
+        <w:tc>
+          <w:p>
+            <w:pPr>
+              <w:pStyle w:val="Compact"/>
+              <w:jc w:val="right"/>
+            </w:pPr>
+            <w:r>
+              <w:t xml:space="preserve">25.9332</w:t>
+            </w:r>
+          </w:p>
+        </w:tc>
+        <w:tc>
+          <w:p>
+            <w:pPr>
+              <w:pStyle w:val="Compact"/>
+              <w:jc w:val="right"/>
+            </w:pPr>
+            <w:r>
+              <w:t xml:space="preserve">28.6251</w:t>
+            </w:r>
+          </w:p>
+        </w:tc>
+        <w:tc>
+          <w:p>
+            <w:pPr>
+              <w:pStyle w:val="Compact"/>
+              <w:jc w:val="right"/>
+            </w:pPr>
+            <w:r>
+              <w:t xml:space="preserve">24.1887</w:t>
+            </w:r>
+          </w:p>
+        </w:tc>
+        <w:tc>
+          <w:p>
+            <w:pPr>
+              <w:pStyle w:val="Compact"/>
+              <w:jc w:val="right"/>
+            </w:pPr>
+            <w:r>
+              <w:t xml:space="preserve">1.3382</w:t>
+            </w:r>
+          </w:p>
+        </w:tc>
+        <w:tc>
+          <w:p>
+            <w:pPr>
+              <w:pStyle w:val="Compact"/>
+              <w:jc w:val="right"/>
+            </w:pPr>
+            <w:r>
+              <w:t xml:space="preserve">0.2473</w:t>
+            </w:r>
+          </w:p>
+        </w:tc>
+        <w:tc>
+          <w:p>
+            <w:pPr>
+              <w:pStyle w:val="Compact"/>
+              <w:jc w:val="right"/>
+            </w:pPr>
+            <w:r>
+              <w:t xml:space="preserve">1.2724</w:t>
+            </w:r>
+          </w:p>
+        </w:tc>
+        <w:tc>
+          <w:p>
+            <w:pPr>
+              <w:pStyle w:val="Compact"/>
+              <w:jc w:val="right"/>
+            </w:pPr>
+            <w:r>
+              <w:t xml:space="preserve">0.2593</w:t>
+            </w:r>
+          </w:p>
+        </w:tc>
+      </w:tr>
+      <w:tr>
+        <w:tc>
+          <w:p>
+            <w:pPr>
+              <w:pStyle w:val="Compact"/>
+              <w:jc w:val="left"/>
+            </w:pPr>
+            <w:r>
+              <w:t xml:space="preserve">Ratio of Rim/Body thickness</w:t>
+            </w:r>
+          </w:p>
+        </w:tc>
+        <w:tc>
+          <w:p>
+            <w:pPr>
+              <w:pStyle w:val="Compact"/>
+              <w:jc w:val="right"/>
+            </w:pPr>
+            <w:r>
+              <w:t xml:space="preserve">31.9633</w:t>
+            </w:r>
+          </w:p>
+        </w:tc>
+        <w:tc>
+          <w:p>
+            <w:pPr>
+              <w:pStyle w:val="Compact"/>
+              <w:jc w:val="right"/>
+            </w:pPr>
+            <w:r>
+              <w:t xml:space="preserve">30.7785</w:t>
+            </w:r>
+          </w:p>
+        </w:tc>
+        <w:tc>
+          <w:p>
+            <w:pPr>
+              <w:pStyle w:val="Compact"/>
+              <w:jc w:val="right"/>
+            </w:pPr>
+            <w:r>
+              <w:t xml:space="preserve">30.0600</w:t>
+            </w:r>
+          </w:p>
+        </w:tc>
+        <w:tc>
+          <w:p>
+            <w:pPr>
+              <w:pStyle w:val="Compact"/>
+              <w:jc w:val="right"/>
+            </w:pPr>
+            <w:r>
+              <w:t xml:space="preserve">0.1812</w:t>
+            </w:r>
+          </w:p>
+        </w:tc>
+        <w:tc>
+          <w:p>
+            <w:pPr>
+              <w:pStyle w:val="Compact"/>
+              <w:jc w:val="right"/>
+            </w:pPr>
+            <w:r>
+              <w:t xml:space="preserve">0.6703</w:t>
+            </w:r>
+          </w:p>
+        </w:tc>
+        <w:tc>
+          <w:p>
+            <w:pPr>
+              <w:pStyle w:val="Compact"/>
+              <w:jc w:val="right"/>
+            </w:pPr>
+            <w:r>
+              <w:t xml:space="preserve">0.0252</w:t>
+            </w:r>
+          </w:p>
+        </w:tc>
+        <w:tc>
+          <w:p>
+            <w:pPr>
+              <w:pStyle w:val="Compact"/>
+              <w:jc w:val="right"/>
+            </w:pPr>
+            <w:r>
+              <w:t xml:space="preserve">0.8738</w:t>
+            </w:r>
+          </w:p>
+        </w:tc>
+      </w:tr>
+      <w:tr>
+        <w:tc>
+          <w:p>
+            <w:pPr>
+              <w:pStyle w:val="Compact"/>
+              <w:jc w:val="left"/>
+            </w:pPr>
+            <w:r>
+              <w:t xml:space="preserve">Rim diameter (mm)</w:t>
+            </w:r>
+          </w:p>
+        </w:tc>
+        <w:tc>
+          <w:p>
+            <w:pPr>
+              <w:pStyle w:val="Compact"/>
+              <w:jc w:val="right"/>
+            </w:pPr>
+            <w:r>
+              <w:t xml:space="preserve">6.8355</w:t>
+            </w:r>
+          </w:p>
+        </w:tc>
+        <w:tc>
+          <w:p>
+            <w:pPr>
+              <w:pStyle w:val="Compact"/>
+              <w:jc w:val="right"/>
+            </w:pPr>
+            <w:r>
+              <w:t xml:space="preserve">9.6082</w:t>
+            </w:r>
+          </w:p>
+        </w:tc>
+        <w:tc>
+          <w:p>
+            <w:pPr>
+              <w:pStyle w:val="Compact"/>
+              <w:jc w:val="right"/>
+            </w:pPr>
+            <w:r>
+              <w:t xml:space="preserve">6.9300</w:t>
+            </w:r>
+          </w:p>
+        </w:tc>
+        <w:tc>
+          <w:p>
+            <w:pPr>
+              <w:pStyle w:val="Compact"/>
+              <w:jc w:val="right"/>
+            </w:pPr>
+            <w:r>
+              <w:t xml:space="preserve">17.0602</w:t>
+            </w:r>
+          </w:p>
+        </w:tc>
+        <w:tc>
+          <w:p>
+            <w:pPr>
+              <w:pStyle w:val="Compact"/>
+              <w:jc w:val="right"/>
+            </w:pPr>
+            <w:r>
+              <w:t xml:space="preserve">0.0000</w:t>
+            </w:r>
+          </w:p>
+        </w:tc>
+        <w:tc>
+          <w:p>
+            <w:pPr>
+              <w:pStyle w:val="Compact"/>
+              <w:jc w:val="right"/>
+            </w:pPr>
+            <w:r>
+              <w:t xml:space="preserve">4.6128</w:t>
+            </w:r>
+          </w:p>
+        </w:tc>
+        <w:tc>
+          <w:p>
+            <w:pPr>
+              <w:pStyle w:val="Compact"/>
+              <w:jc w:val="right"/>
+            </w:pPr>
+            <w:r>
+              <w:t xml:space="preserve">0.0317</w:t>
+            </w:r>
+          </w:p>
+        </w:tc>
+      </w:tr>
+      <w:tr>
+        <w:tc>
+          <w:p>
+            <w:pPr>
+              <w:pStyle w:val="Compact"/>
+              <w:jc w:val="left"/>
+            </w:pPr>
+            <w:r>
+              <w:t xml:space="preserve">Neck diameter (mm)</w:t>
+            </w:r>
+          </w:p>
+        </w:tc>
+        <w:tc>
+          <w:p>
+            <w:pPr>
+              <w:pStyle w:val="Compact"/>
+              <w:jc w:val="right"/>
+            </w:pPr>
+            <w:r>
+              <w:t xml:space="preserve">10.6207</w:t>
+            </w:r>
+          </w:p>
+        </w:tc>
+        <w:tc>
+          <w:p>
+            <w:pPr>
+              <w:pStyle w:val="Compact"/>
+              <w:jc w:val="right"/>
+            </w:pPr>
+            <w:r>
+              <w:t xml:space="preserve">7.7212</w:t>
+            </w:r>
+          </w:p>
+        </w:tc>
+        <w:tc>
+          <w:p>
+            <w:pPr>
+              <w:pStyle w:val="Compact"/>
+              <w:jc w:val="right"/>
+            </w:pPr>
+            <w:r>
+              <w:t xml:space="preserve">7.0658</w:t>
+            </w:r>
+          </w:p>
+        </w:tc>
+        <w:tc>
+          <w:p>
+            <w:pPr>
+              <w:pStyle w:val="Compact"/>
+              <w:jc w:val="right"/>
+            </w:pPr>
+            <w:r>
+              <w:t xml:space="preserve">15.3071</w:t>
+            </w:r>
+          </w:p>
+        </w:tc>
+        <w:tc>
+          <w:p>
+            <w:pPr>
+              <w:pStyle w:val="Compact"/>
+              <w:jc w:val="right"/>
+            </w:pPr>
+            <w:r>
+              <w:t xml:space="preserve">0.0001</w:t>
+            </w:r>
+          </w:p>
+        </w:tc>
+        <w:tc>
+          <w:p>
+            <w:pPr>
+              <w:pStyle w:val="Compact"/>
+              <w:jc w:val="right"/>
+            </w:pPr>
+            <w:r>
+              <w:t xml:space="preserve">0.4012</w:t>
+            </w:r>
+          </w:p>
+        </w:tc>
+        <w:tc>
+          <w:p>
+            <w:pPr>
+              <w:pStyle w:val="Compact"/>
+              <w:jc w:val="right"/>
+            </w:pPr>
+            <w:r>
+              <w:t xml:space="preserve">0.5265</w:t>
+            </w:r>
+          </w:p>
+        </w:tc>
+      </w:tr>
+      <w:tr>
+        <w:tc>
+          <w:p>
+            <w:pPr>
+              <w:pStyle w:val="Compact"/>
+              <w:jc w:val="left"/>
+            </w:pPr>
+            <w:r>
+              <w:t xml:space="preserve">Body diameter (mm)</w:t>
+            </w:r>
+          </w:p>
+        </w:tc>
+        <w:tc>
+          <w:p>
+            <w:pPr>
+              <w:pStyle w:val="Compact"/>
+              <w:jc w:val="right"/>
+            </w:pPr>
+            <w:r>
+              <w:t xml:space="preserve">9.2486</w:t>
+            </w:r>
+          </w:p>
+        </w:tc>
+        <w:tc>
+          <w:p>
+            <w:pPr>
+              <w:pStyle w:val="Compact"/>
+              <w:jc w:val="right"/>
+            </w:pPr>
+            <w:r>
+              <w:t xml:space="preserve">8.8551</w:t>
+            </w:r>
+          </w:p>
+        </w:tc>
+        <w:tc>
+          <w:p>
+            <w:pPr>
+              <w:pStyle w:val="Compact"/>
+              <w:jc w:val="right"/>
+            </w:pPr>
+            <w:r>
+              <w:t xml:space="preserve">6.5620</w:t>
+            </w:r>
+          </w:p>
+        </w:tc>
+        <w:tc>
+          <w:p>
+            <w:pPr>
+              <w:pStyle w:val="Compact"/>
+              <w:jc w:val="right"/>
+            </w:pPr>
+            <w:r>
+              <w:t xml:space="preserve">0.2684</w:t>
+            </w:r>
+          </w:p>
+        </w:tc>
+        <w:tc>
+          <w:p>
+            <w:pPr>
+              <w:pStyle w:val="Compact"/>
+              <w:jc w:val="right"/>
+            </w:pPr>
+            <w:r>
+              <w:t xml:space="preserve">0.6044</w:t>
+            </w:r>
+          </w:p>
+        </w:tc>
+        <w:tc>
+          <w:p>
+            <w:pPr>
+              <w:pStyle w:val="Compact"/>
+              <w:jc w:val="right"/>
+            </w:pPr>
+            <w:r>
+              <w:t xml:space="preserve">3.3958</w:t>
+            </w:r>
+          </w:p>
+        </w:tc>
+        <w:tc>
+          <w:p>
+            <w:pPr>
+              <w:pStyle w:val="Compact"/>
+              <w:jc w:val="right"/>
+            </w:pPr>
+            <w:r>
+              <w:t xml:space="preserve">0.0654</w:t>
+            </w:r>
+          </w:p>
+        </w:tc>
+      </w:tr>
+      <w:tr>
+        <w:tc>
+          <w:p>
+            <w:pPr>
+              <w:pStyle w:val="Compact"/>
+              <w:jc w:val="left"/>
+            </w:pPr>
+            <w:r>
+              <w:t xml:space="preserve">Ratio of Rim/Body diameter</w:t>
+            </w:r>
+          </w:p>
+        </w:tc>
+        <w:tc>
+          <w:p>
+            <w:pPr>
+              <w:pStyle w:val="Compact"/>
+              <w:jc w:val="right"/>
+            </w:pPr>
+            <w:r>
+              <w:t xml:space="preserve">6.6892</w:t>
+            </w:r>
+          </w:p>
+        </w:tc>
+        <w:tc>
+          <w:p>
+            <w:pPr>
+              <w:pStyle w:val="Compact"/>
+              <w:jc w:val="right"/>
+            </w:pPr>
+            <w:r>
+              <w:t xml:space="preserve">7.2115</w:t>
+            </w:r>
+          </w:p>
+        </w:tc>
+        <w:tc>
+          <w:p>
+            <w:pPr>
+              <w:pStyle w:val="Compact"/>
+              <w:jc w:val="right"/>
+            </w:pPr>
+            <w:r>
+              <w:t xml:space="preserve">7.0293</w:t>
+            </w:r>
+          </w:p>
+        </w:tc>
+        <w:tc>
+          <w:p>
+            <w:pPr>
+              <w:pStyle w:val="Compact"/>
+              <w:jc w:val="right"/>
+            </w:pPr>
+            <w:r>
+              <w:t xml:space="preserve">0.7686</w:t>
+            </w:r>
+          </w:p>
+        </w:tc>
+        <w:tc>
+          <w:p>
+            <w:pPr>
+              <w:pStyle w:val="Compact"/>
+              <w:jc w:val="right"/>
+            </w:pPr>
+            <w:r>
+              <w:t xml:space="preserve">0.3806</w:t>
+            </w:r>
+          </w:p>
+        </w:tc>
+        <w:tc>
+          <w:p>
+            <w:pPr>
+              <w:pStyle w:val="Compact"/>
+              <w:jc w:val="right"/>
+            </w:pPr>
+            <w:r>
+              <w:t xml:space="preserve">0.0280</w:t>
+            </w:r>
+          </w:p>
+        </w:tc>
+        <w:tc>
+          <w:p>
+            <w:pPr>
+              <w:pStyle w:val="Compact"/>
+              <w:jc w:val="right"/>
+            </w:pPr>
+            <w:r>
+              <w:t xml:space="preserve">0.8671</w:t>
+            </w:r>
+          </w:p>
+        </w:tc>
+      </w:tr>
+    </w:tbl>
+    <w:p>
+      <w:pPr>
         <w:pStyle w:val="Heading1"/>
       </w:pPr>
       <w:bookmarkStart w:id="25" w:name="methods"/>
@@ -2280,7 +3167,7 @@
         <w:pStyle w:val="FirstParagraph"/>
       </w:pPr>
       <w:r>
-        <w:t xml:space="preserve">A total of 73 largely intact vessels from pre-contact contexts (n = 32), post-European contexts (n = 27), and Chinese contact contexts (n = 14) were selected for ellipic Fourier analysis. Most of them cover every vessel component from rim to bottom. To fully explore the pottery standardization, we also take the metric measurements into account for comparison. The total of 362 reconstructed pots (pre-European = 153, European = 173, Chinese = 36) were measured. The metric attributes include thickness of rim, neck, and body, and diameter of rim, neck, and body. For each pot, two measurements for thickness and diameter were took to compute an average value. To obtain information about the pottery shape, we also compare the ratio of Rim/Body thickness, and the ratio of Rim/Body diameter.</w:t>
+        <w:t xml:space="preserve">A total of 73 largely intact vessels from pre-contact contexts (n = 32), post-European contexts (n = 27), and Chinese contact contexts (n = 14) were selected for elliptic Fourier analysis. Most of them cover every vessel component from rim to bottom. The shape of vessel is the major object analyzed in this paper, however, to fully explore the pottery standardization, we also take the metric measurements into account for comparison. The total of 362 reconstructed pots (pre-European = 153, European = 173, Chinese = 36) were measured. The metric attributes include thickness of rim, neck, and body, and diameter of rim, neck, and body. For each pot, two measurements for thickness and diameter were taken to compute an average value. To obtain information about the pottery shape, we compare the ratio of Rim/Body thickness, and the ratio of Rim/Body diameter. In addition, we use Monte Carlo method to test for randomness in spatial locations of pots to explore whether the distribution is meaningful indicated by clustered or dispersed pattern. As craft specialization increases, pottery distribution might present a shift from dispersed pattern to concentrated clusters that hints the emergence of specialized groups.</w:t>
       </w:r>
     </w:p>
     <w:p>
@@ -2321,7 +3208,7 @@
         <w:t xml:space="preserve"> </w:t>
       </w:r>
       <w:r>
-        <w:t xml:space="preserve">using the functions included in the Momocs, a R package intended to quantify and analyse shapes, especially for outline analysis</w:t>
+        <w:t xml:space="preserve">using the functions included in the Momocs, a R package intended to quantify and analyze shapes, especially for outline analysis</w:t>
       </w:r>
       <w:r>
         <w:t xml:space="preserve"> </w:t>
@@ -2330,7 +3217,7 @@
         <w:t xml:space="preserve">(Bonhomme et al., 2014)</w:t>
       </w:r>
       <w:r>
-        <w:t xml:space="preserve">. The digitised outlines were converted into a list of successive x-y pixel coordinates for elliptic Fourier analysis (EFA), to investigate morphological differences among pottery shapes from our three occupation phases. The harmonic coefficients generated by EFA were analysed by principal component analysis (PCA) for dimensionality reduction to illustrate the diversity of the shape data and identify major patterns of variation through .</w:t>
+        <w:t xml:space="preserve">. The digilized outlines were converted into a list of successive x-y pixel coordinates for elliptic Fourier analysis (EFA), to investigate morphological differences among pottery shapes from our three occupation phases. The harmonic coefficients generated by EFA were analyzed by principal component analysis (PCA) for dimensionality reduction to illustrate the diversity of the shape data and identify major patterns of variation.</w:t>
       </w:r>
     </w:p>
     <w:p>
@@ -2348,7 +3235,7 @@
         <w:pStyle w:val="FirstParagraph"/>
       </w:pPr>
       <w:r>
-        <w:t xml:space="preserve">The principal component (PC) scores were analysed with a multivariate analysis of variance (MANOVA) test to identify significant differences in shapes between occupation phases. We also computed coefficients of variation values (CVs) for the PCs, treating the PCs as shape variables that are more informative than linear dimensions. The coefficient of variation is a common and widely-used statistical measure of the spread of a set of measurements of a sample. It is defined as the standard deviation divided by the mean in a ratio scale format:</w:t>
+        <w:t xml:space="preserve">The principal component (PC) scores were analyzed with a multivariate analysis of variance (MANOVA) test to identify significant differences in shapes between occupation phases. We also computed coefficients of variation values (CVs) for the PCs, treating the PCs as shape variables that are more informative than linear dimensions. The coefficient of variation is a common and widely-used statistical measure of the spread of a set of measurements of a sample. It is defined as the standard deviation divided by the mean in a ratio scale format:</w:t>
       </w:r>
     </w:p>
     <w:p>
@@ -2398,7 +3285,24 @@
         <w:pStyle w:val="FirstParagraph"/>
       </w:pPr>
       <w:r>
-        <w:t xml:space="preserve">By standardizing standard deviation in each data set, the coefficients of variation values allows us to directly compare variation in samples measured with different units or means. We take this as our measurement of standardisation in vessel shape: lower CV values reflect higher standardisation, and thus increased craft specialisation in the community. To answer the question of whether CV values for vessels samples across our three occupational phases are significantly different or not, we used the the Modified signed-likelihood ratio (MSLR) test for equality of CVs</w:t>
+        <w:t xml:space="preserve">By standardizing standard deviation in each data set, the coefficients of variation (CV) values allows us to directly compare variation in samples measured with different units or means. CV values are robust to different sample sizes in the condition that the mean-standard deviation relationship is linear and positive since standard deviation is scaled to the mean</w:t>
+      </w:r>
+      <w:r>
+        <w:t xml:space="preserve"> </w:t>
+      </w:r>
+      <w:r>
+        <w:t xml:space="preserve">(Eerkens and Bettinger, 2001, p. 496)</w:t>
+      </w:r>
+      <w:r>
+        <w:t xml:space="preserve">. We take this as our measurement of standardization in vessel shape variables: lower CV values reflect higher standardization, and thus increased craft specialization in the community.</w:t>
+      </w:r>
+    </w:p>
+    <w:p>
+      <w:pPr>
+        <w:pStyle w:val="BodyText"/>
+      </w:pPr>
+      <w:r>
+        <w:t xml:space="preserve">To answer the question of whether CV values for vessel samples across our three occupational phases are significantly different or not, we used the Modified signed-likelihood ratio (MSLR) test for equality of CVs</w:t>
       </w:r>
       <w:r>
         <w:t xml:space="preserve"> </w:t>
@@ -2532,7 +3436,7 @@
         <w:t xml:space="preserve"> </w:t>
       </w:r>
       <w:r>
-        <w:t xml:space="preserve">on pottery production we examined the spatial distribution of pots in our sample in each period. Our concern is that the smaller population size during the Chinese period could confound our investigations into craft specialisation because of reduced numbers of potters and pottery production shrinking a a few locations in the settlement during this time. Although the overall number of vessels is smaller during the Chinese contact period, Figure</w:t>
+        <w:t xml:space="preserve">on pottery production we examined the spatial distribution of pots in our sample in each period. Our concern is that the smaller population size during the Chinese period could confound our investigations into craft specialization because of reduced numbers of potters and pottery production shrinking a few locations in the settlement during this time. Although the overall number of vessels is smaller during the Chinese contact period, Figure</w:t>
       </w:r>
       <w:r>
         <w:t xml:space="preserve"> </w:t>
@@ -2754,7 +3658,7 @@
         <w:pStyle w:val="TableCaption"/>
       </w:pPr>
       <w:r>
-        <w:t xml:space="preserve">Table 1: Summary statistics for the MANOVA test on the PC scores.</w:t>
+        <w:t xml:space="preserve">Table 2: Summary statistics for the MANOVA test on the PC scores.</w:t>
       </w:r>
       <w:r>
         <w:t xml:space="preserve"> </w:t>
@@ -2777,7 +3681,7 @@
         <w:tblStyle w:val="Table"/>
         <w:tblW w:type="pct" w:w="0.0"/>
         <w:tblLook w:firstRow="1"/>
-        <w:tblCaption w:val="Table 1: Summary statistics for the MANOVA test on the PC scores. Pr(&gt;F) is the p-value associated with the F statistic of the effect and test statistic."/>
+        <w:tblCaption w:val="Table 2: Summary statistics for the MANOVA test on the PC scores. Pr(&gt;F) is the p-value associated with the F statistic of the effect and test statistic."/>
       </w:tblPr>
       <w:tblGrid/>
       <w:tr>
@@ -3012,7 +3916,7 @@
         <w:t xml:space="preserve"> </w:t>
       </w:r>
       <w:r>
-        <w:t xml:space="preserve">1</w:t>
+        <w:t xml:space="preserve">2</w:t>
       </w:r>
       <w:r>
         <w:t xml:space="preserve"> </w:t>
@@ -3057,7 +3961,7 @@
         <w:t xml:space="preserve">6</w:t>
       </w:r>
       <w:r>
-        <w:t xml:space="preserve">). The first PC, vessel height, shows higher variation in the pre-European period compared to the Chinese period. That indicates that shape standardization was higher in the Chinese period compared to the pre-European period. The second PC also presents a similar pattern of higher shape standardization in the Chinese period compared to the other two phases. To see whether the differences in the distribution of PCs between any two phases are substantive or due to chance, we used a modified signed-likelihood ratio test to assess the equality of CVs. P-values for this significance test of CVs for PC1 and PC2 show significant differences in the standardization of vessel shapes across periods, especially between Chinese contact with either pre-European or post-European(Figure</w:t>
+        <w:t xml:space="preserve">). The first PC, vessel height, shows higher variation in the pre-European period compared to the Chinese period. That indicates that shape standardization was higher in the Chinese period compared to the pre-European period. The second PC also presents a similar pattern of higher shape standardization in the Chinese period compared to the other two phases. To see whether the differences in the distribution of PCs between any two phases are substantive or due to chance, we used a modified signed-likelihood ratio test to assess the equality of CVs. P-values for this significance test of CVs for PC1 and PC2 show significant differences in the standardization of vessel shapes across periods, especially between Chinese contact with either pre-European or post-European (Figure</w:t>
       </w:r>
       <w:r>
         <w:t xml:space="preserve"> </w:t>
@@ -3072,7 +3976,7 @@
         <w:t xml:space="preserve"> </w:t>
       </w:r>
       <w:r>
-        <w:t xml:space="preserve">2</w:t>
+        <w:t xml:space="preserve">3</w:t>
       </w:r>
       <w:r>
         <w:t xml:space="preserve">). A significant difference is also detected between the pre-European and post-European periods.</w:t>
@@ -3138,7 +4042,7 @@
         <w:pStyle w:val="TableCaption"/>
       </w:pPr>
       <w:r>
-        <w:t xml:space="preserve">Table 2: P-values of the CV equality test of PC1 and PC2 between phases</w:t>
+        <w:t xml:space="preserve">Table 3: P-values of the CV equality test of PC1 and PC2 between phases</w:t>
       </w:r>
     </w:p>
     <w:tbl>
@@ -3146,7 +4050,7 @@
         <w:tblStyle w:val="Table"/>
         <w:tblW w:type="pct" w:w="0.0"/>
         <w:tblLook w:firstRow="1"/>
-        <w:tblCaption w:val="Table 2: P-values of the CV equality test of PC1 and PC2 between phases"/>
+        <w:tblCaption w:val="Table 3: P-values of the CV equality test of PC1 and PC2 between phases"/>
       </w:tblPr>
       <w:tblGrid/>
       <w:tr>
@@ -3241,18 +4145,18 @@
               <w:jc w:val="right"/>
             </w:pPr>
             <w:r>
-              <w:t xml:space="preserve">2.4494</w:t>
-            </w:r>
-          </w:p>
-        </w:tc>
-        <w:tc>
-          <w:p>
-            <w:pPr>
-              <w:pStyle w:val="Compact"/>
-              <w:jc w:val="right"/>
-            </w:pPr>
-            <w:r>
-              <w:t xml:space="preserve">0.1176</w:t>
+              <w:t xml:space="preserve">2.3935</w:t>
+            </w:r>
+          </w:p>
+        </w:tc>
+        <w:tc>
+          <w:p>
+            <w:pPr>
+              <w:pStyle w:val="Compact"/>
+              <w:jc w:val="right"/>
+            </w:pPr>
+            <w:r>
+              <w:t xml:space="preserve">0.1218</w:t>
             </w:r>
           </w:p>
         </w:tc>
@@ -3287,18 +4191,18 @@
               <w:jc w:val="right"/>
             </w:pPr>
             <w:r>
-              <w:t xml:space="preserve">14.9157</w:t>
-            </w:r>
-          </w:p>
-        </w:tc>
-        <w:tc>
-          <w:p>
-            <w:pPr>
-              <w:pStyle w:val="Compact"/>
-              <w:jc w:val="right"/>
-            </w:pPr>
-            <w:r>
-              <w:t xml:space="preserve">0.0001</w:t>
+              <w:t xml:space="preserve">13.7532</w:t>
+            </w:r>
+          </w:p>
+        </w:tc>
+        <w:tc>
+          <w:p>
+            <w:pPr>
+              <w:pStyle w:val="Compact"/>
+              <w:jc w:val="right"/>
+            </w:pPr>
+            <w:r>
+              <w:t xml:space="preserve">0.0002</w:t>
             </w:r>
           </w:p>
         </w:tc>
@@ -3333,18 +4237,18 @@
               <w:jc w:val="right"/>
             </w:pPr>
             <w:r>
-              <w:t xml:space="preserve">8.3501</w:t>
-            </w:r>
-          </w:p>
-        </w:tc>
-        <w:tc>
-          <w:p>
-            <w:pPr>
-              <w:pStyle w:val="Compact"/>
-              <w:jc w:val="right"/>
-            </w:pPr>
-            <w:r>
-              <w:t xml:space="preserve">0.0039</w:t>
+              <w:t xml:space="preserve">8.2873</w:t>
+            </w:r>
+          </w:p>
+        </w:tc>
+        <w:tc>
+          <w:p>
+            <w:pPr>
+              <w:pStyle w:val="Compact"/>
+              <w:jc w:val="right"/>
+            </w:pPr>
+            <w:r>
+              <w:t xml:space="preserve">0.0040</w:t>
             </w:r>
           </w:p>
         </w:tc>
@@ -3379,18 +4283,18 @@
               <w:jc w:val="right"/>
             </w:pPr>
             <w:r>
-              <w:t xml:space="preserve">4.3326</w:t>
-            </w:r>
-          </w:p>
-        </w:tc>
-        <w:tc>
-          <w:p>
-            <w:pPr>
-              <w:pStyle w:val="Compact"/>
-              <w:jc w:val="right"/>
-            </w:pPr>
-            <w:r>
-              <w:t xml:space="preserve">0.0374</w:t>
+              <w:t xml:space="preserve">4.1657</w:t>
+            </w:r>
+          </w:p>
+        </w:tc>
+        <w:tc>
+          <w:p>
+            <w:pPr>
+              <w:pStyle w:val="Compact"/>
+              <w:jc w:val="right"/>
+            </w:pPr>
+            <w:r>
+              <w:t xml:space="preserve">0.0413</w:t>
             </w:r>
           </w:p>
         </w:tc>
@@ -3425,18 +4329,18 @@
               <w:jc w:val="right"/>
             </w:pPr>
             <w:r>
-              <w:t xml:space="preserve">8.6404</w:t>
-            </w:r>
-          </w:p>
-        </w:tc>
-        <w:tc>
-          <w:p>
-            <w:pPr>
-              <w:pStyle w:val="Compact"/>
-              <w:jc w:val="right"/>
-            </w:pPr>
-            <w:r>
-              <w:t xml:space="preserve">0.0033</w:t>
+              <w:t xml:space="preserve">8.2848</w:t>
+            </w:r>
+          </w:p>
+        </w:tc>
+        <w:tc>
+          <w:p>
+            <w:pPr>
+              <w:pStyle w:val="Compact"/>
+              <w:jc w:val="right"/>
+            </w:pPr>
+            <w:r>
+              <w:t xml:space="preserve">0.0040</w:t>
             </w:r>
           </w:p>
         </w:tc>
@@ -3471,18 +4375,18 @@
               <w:jc w:val="right"/>
             </w:pPr>
             <w:r>
-              <w:t xml:space="preserve">7.4567</w:t>
-            </w:r>
-          </w:p>
-        </w:tc>
-        <w:tc>
-          <w:p>
-            <w:pPr>
-              <w:pStyle w:val="Compact"/>
-              <w:jc w:val="right"/>
-            </w:pPr>
-            <w:r>
-              <w:t xml:space="preserve">0.0063</w:t>
+              <w:t xml:space="preserve">8.2160</w:t>
+            </w:r>
+          </w:p>
+        </w:tc>
+        <w:tc>
+          <w:p>
+            <w:pPr>
+              <w:pStyle w:val="Compact"/>
+              <w:jc w:val="right"/>
+            </w:pPr>
+            <w:r>
+              <w:t xml:space="preserve">0.0042</w:t>
             </w:r>
           </w:p>
         </w:tc>
@@ -3532,15 +4436,15 @@
         <w:t xml:space="preserve">(Costin, 2001; Junker, 1999)</w:t>
       </w:r>
       <w:r>
-        <w:t xml:space="preserve">. Our results indicate that differences in pottery shape can be detected using EFA. The result of our MANOVA test shows there is a significant difference in shapes between the pre-European and Post-European periods, and between the pre-European and the Chinese periods. The average shape presents a round body with a wider rim and neck before European contact, and turns to a more oval-shaped body with narrower rim and neck after the European presence. These changes even more pronounced during the Chinese contact period. In general, pottery vessels become shorter in height over time, that leading to an oval-shaped body.</w:t>
-      </w:r>
-    </w:p>
-    <w:p>
-      <w:pPr>
-        <w:pStyle w:val="BodyText"/>
-      </w:pPr>
-      <w:r>
-        <w:t xml:space="preserve">Our CV tests indicates that there are significant differences in shape standardisation between the pre-European period and post-European period, and between the Chinese contact and either pre-European or post-European periods. This suggests pottery shape became more homogeneous and standardized after foreign contacts with European colonizers and even more so after contact with Chinese immigrants. Compositional analysis shows that the clay pastes are similar, regardless of the increasing standardization of the pottery shape, reflecting continuity in the raw material sources. We can thus rule out changes in clay fabric as a factor in explaining changes in vessel shape. To determine if shape changes might be related to changes in the function of pots at Kiwulan, we used geochemical methods to extract and identify lipids trapped in the fabric of potsherds to identify foods that may have contributed residues absorbed into the clay</w:t>
+        <w:t xml:space="preserve">. Our results indicate that differences in pottery shape can be detected using EFA. The result of our MANOVA test shows there is a significant difference in shapes between the pre-European and Post-European periods, and between the pre-European and the Chinese periods. The average shape presents a round body with a wider rim and neck before European contact, and turns to a more oval-shaped body with narrower rim and neck after the European presence. These changes even more pronounced during the Chinese contact period. In general, pottery vessels become shorter in height over time, leading to an oval-shaped body.</w:t>
+      </w:r>
+    </w:p>
+    <w:p>
+      <w:pPr>
+        <w:pStyle w:val="BodyText"/>
+      </w:pPr>
+      <w:r>
+        <w:t xml:space="preserve">Our CV tests indicate that there are significant differences in shape standardization between the pre-European period and post-European period, and between the Chinese contact and either pre-European or post-European periods. This suggests pottery shape became more homogeneous and standardized after foreign contacts with European colonizers and even more so after contact with Chinese immigrants. Compositional analysis shows that the clay pastes are similar, regardless of the increasing standardization of the pottery shape, reflecting continuity in the raw material sources. We can thus rule out changes in clay fabric as a factor in explaining changes in vessel shape. To determine if shape changes might be related to changes in the function of pots at Kiwulan, we used geochemical methods to extract and identify lipids trapped in the fabric of potsherds to identify foods that may have contributed residues absorbed into the clay</w:t>
       </w:r>
       <w:r>
         <w:t xml:space="preserve"> </w:t>
@@ -3549,7 +4453,7 @@
         <w:t xml:space="preserve">(cf. Kwak and Marwick, 2015)</w:t>
       </w:r>
       <w:r>
-        <w:t xml:space="preserve">. Unfortunately, we did not obtain useful results due to extremely low lipid yields, which is probably due to the very thin, dense, and low porosity fabric of Kiwulan pottery. These physical characteristics of the clay offers limited spaces to trap and protect organic molecules from microbiological degradation</w:t>
+        <w:t xml:space="preserve">. Unfortunately, we did not obtain useful results due to extremely low lipid yields, which is probably due to the very thin, dense, and low porosity fabric of Kiwulan pottery. These physical characteristics of the clay offer limited spaces to trap and protect organic molecules from microbiological degradation</w:t>
       </w:r>
       <w:r>
         <w:t xml:space="preserve"> </w:t>
@@ -3566,7 +4470,143 @@
         <w:pStyle w:val="BodyText"/>
       </w:pPr>
       <w:r>
-        <w:t xml:space="preserve">Our results offer tentative support for the hypothesis that foreign influences at Kiwulan influenced emergence of social inequality in the local Indigenous society. If increased shape standardisation is a reliable indicator of craft specialisation, then we may be seeing evidence of a shift from corporate to network organization</w:t>
+        <w:t xml:space="preserve">We compare the result of shape variable with the result of metric data for six measurements and two ratio values using CV test (Table</w:t>
+      </w:r>
+      <w:r>
+        <w:t xml:space="preserve"> </w:t>
+      </w:r>
+      <w:r>
+        <w:t xml:space="preserve">1</w:t>
+      </w:r>
+      <w:r>
+        <w:t xml:space="preserve">). Metric measurements show there is a significant difference (p-value less than 0.01) between CV values for two metric measurements across phases, the rim diameter and the neck diameter before and after the European presence. After the arrival of the Chinese, there is only one metric attribute, the rim diameter, showing significant difference compared with post-European period (p-value less than 0.05). Although these results show the differences between different contact phases that corresponds to part of the results of shape variable, elliptic Fourier analysis captures more subtle differences in a substantial way reflected by overall shapes of pottery, not only limited to diameter variables. In addition, the result of spatial analysis (Figure</w:t>
+      </w:r>
+      <w:r>
+        <w:t xml:space="preserve"> </w:t>
+      </w:r>
+      <w:r>
+        <w:t xml:space="preserve">7</w:t>
+      </w:r>
+      <w:r>
+        <w:t xml:space="preserve">) for pottery shape samples presents multiple clusters with high density of pottery during the European presence. However, the hypothesis testing on spatial randomness indicates a non-randomly dispersed distribution before European contact and more extreme dispersed after European presence. In contrast, the distribution of pottery is more similar to the random distributions during the Chinese period. This contradicts our expectation that clustered pattern will be observed with an increase in pottery standardization since the emergence of specialized groups. Or, this may indicate that there are other factors lead to pottery standardization instead of a small number of artisans.</w:t>
+      </w:r>
+    </w:p>
+    <w:p>
+      <w:pPr>
+        <w:pStyle w:val="CaptionedFigure"/>
+      </w:pPr>
+      <w:r>
+        <w:drawing>
+          <wp:inline>
+            <wp:extent cx="5943600" cy="1759961"/>
+            <wp:effectExtent b="0" l="0" r="0" t="0"/>
+            <wp:docPr descr="Figure 7: Kernel density map visulizes the probability of the density of pottery across space. The map shows major core area during the pre-European period, multiple core areas during the European period, and a single core during the Chinese period. Used the bandwidth based on Silverman (1986)’s rule of thumb" title="" id="1" name="Picture"/>
+            <a:graphic>
+              <a:graphicData uri="http://schemas.openxmlformats.org/drawingml/2006/picture">
+                <pic:pic>
+                  <pic:nvPicPr>
+                    <pic:cNvPr descr="/Users/EmilyWang/Desktop/School%20document/LW-Paper/kwl-pottery-2019/analysis/figures/plot-kde-maps.jpg" id="0" name="Picture"/>
+                    <pic:cNvPicPr>
+                      <a:picLocks noChangeArrowheads="1" noChangeAspect="1"/>
+                    </pic:cNvPicPr>
+                  </pic:nvPicPr>
+                  <pic:blipFill>
+                    <a:blip r:embed="rId37"/>
+                    <a:stretch>
+                      <a:fillRect/>
+                    </a:stretch>
+                  </pic:blipFill>
+                  <pic:spPr bwMode="auto">
+                    <a:xfrm>
+                      <a:off x="0" y="0"/>
+                      <a:ext cx="5943600" cy="1759961"/>
+                    </a:xfrm>
+                    <a:prstGeom prst="rect">
+                      <a:avLst/>
+                    </a:prstGeom>
+                    <a:noFill/>
+                    <a:ln w="9525">
+                      <a:noFill/>
+                      <a:headEnd/>
+                      <a:tailEnd/>
+                    </a:ln>
+                  </pic:spPr>
+                </pic:pic>
+              </a:graphicData>
+            </a:graphic>
+          </wp:inline>
+        </w:drawing>
+      </w:r>
+    </w:p>
+    <w:p>
+      <w:pPr>
+        <w:pStyle w:val="ImageCaption"/>
+      </w:pPr>
+      <w:r>
+        <w:t xml:space="preserve">Figure 7: Kernel density map visulizes the probability of the density of pottery across space. The map shows major core area during the pre-European period, multiple core areas during the European period, and a single core during the Chinese period. Used the bandwidth based on Silverman (1986)’s rule of thumb</w:t>
+      </w:r>
+    </w:p>
+    <w:p>
+      <w:pPr>
+        <w:pStyle w:val="CaptionedFigure"/>
+      </w:pPr>
+      <w:r>
+        <w:drawing>
+          <wp:inline>
+            <wp:extent cx="5943600" cy="9911596"/>
+            <wp:effectExtent b="0" l="0" r="0" t="0"/>
+            <wp:docPr descr="Figure 8: Histograms of simulated average nearest-neighbour distances (ANN) values from 1000 simulations for three phases. X-axis values based on meteres represent ANN expected value. Each sample distribution presents the null hypothesis with the blue line indicating the observed ANN value" title="" id="1" name="Picture"/>
+            <a:graphic>
+              <a:graphicData uri="http://schemas.openxmlformats.org/drawingml/2006/picture">
+                <pic:pic>
+                  <pic:nvPicPr>
+                    <pic:cNvPr descr="/Users/EmilyWang/Desktop/School%20document/LW-Paper/kwl-pottery-2019/analysis/figures/plot-kde-ann-histograms.jpg" id="0" name="Picture"/>
+                    <pic:cNvPicPr>
+                      <a:picLocks noChangeArrowheads="1" noChangeAspect="1"/>
+                    </pic:cNvPicPr>
+                  </pic:nvPicPr>
+                  <pic:blipFill>
+                    <a:blip r:embed="rId38"/>
+                    <a:stretch>
+                      <a:fillRect/>
+                    </a:stretch>
+                  </pic:blipFill>
+                  <pic:spPr bwMode="auto">
+                    <a:xfrm>
+                      <a:off x="0" y="0"/>
+                      <a:ext cx="5943600" cy="9911596"/>
+                    </a:xfrm>
+                    <a:prstGeom prst="rect">
+                      <a:avLst/>
+                    </a:prstGeom>
+                    <a:noFill/>
+                    <a:ln w="9525">
+                      <a:noFill/>
+                      <a:headEnd/>
+                      <a:tailEnd/>
+                    </a:ln>
+                  </pic:spPr>
+                </pic:pic>
+              </a:graphicData>
+            </a:graphic>
+          </wp:inline>
+        </w:drawing>
+      </w:r>
+    </w:p>
+    <w:p>
+      <w:pPr>
+        <w:pStyle w:val="ImageCaption"/>
+      </w:pPr>
+      <w:r>
+        <w:t xml:space="preserve">Figure 8: Histograms of simulated average nearest-neighbour distances (ANN) values from 1000 simulations for three phases. X-axis values based on meteres represent ANN expected value. Each sample distribution presents the null hypothesis with the blue line indicating the observed ANN value</w:t>
+      </w:r>
+    </w:p>
+    <w:p>
+      <w:pPr>
+        <w:pStyle w:val="BodyText"/>
+      </w:pPr>
+      <w:r>
+        <w:t xml:space="preserve">Our results offer tentative support for the hypothesis that foreign influences at Kiwulan influenced emergence of social inequality in the local Indigenous society. If increased shape standardization is a reliable indicator of craft specialization, then we may be seeing evidence of a shift from corporate to network organization</w:t>
       </w:r>
       <w:r>
         <w:t xml:space="preserve"> </w:t>
@@ -3575,7 +4615,7 @@
         <w:t xml:space="preserve">(Feinman, 2000)</w:t>
       </w:r>
       <w:r>
-        <w:t xml:space="preserve">. However, strong claims for an emergence of social complexity resulting from foreign contact at Kiwulan will need support from multiple and diverse sources of evidence. This should include the other two main datasets at Kiwulan, the ornaments assemblages, and the burial goods. We find vessel shapes were more standardised in the Chinese period than the European period, contrary to previous work that has downplayed the effect of Chinese settlement in Yilan</w:t>
+        <w:t xml:space="preserve">. However, strong claims for an emergence of social complexity resulting from foreign contact at Kiwulan will need support from multiple and diverse sources of evidence. This should include the other two main datasets at Kiwulan, the ornaments assemblages, and the burial goods. We find vessel shapes were more standardized in the Chinese period than the European period, contrary to previous work that has downplayed the effect of Chinese settlement in Yilan</w:t>
       </w:r>
       <w:r>
         <w:t xml:space="preserve"> </w:t>
@@ -3631,7 +4671,7 @@
         <w:pStyle w:val="BodyText"/>
       </w:pPr>
       <w:r>
-        <w:t xml:space="preserve">We recognise that the shape variation reported here is subtle, and this invites consideration of the possibility that the absence of major changes in vessel shape at Kiwulan may have been an act of resistance to foreign. Continuities in vessel shape over time draws our attention to the endurance of traditional pottery production practices amid intrusions from Europeans and Chinese. In a culture contact situation, social identity may be expressed through material practices to show cultural homogeneity and distinction from other groups</w:t>
+        <w:t xml:space="preserve">We recognize that the shape variation reported here is subtle, and this invites consideration of the possibility that the absence of major changes in vessel shape at Kiwulan may have been an act of resistance to foreign influence. Continuities in vessel shape over time draws our attention to the endurance of traditional pottery production practices amid intrusions from Europeans and Chinese. In a culture contact situation, social identity may be expressed through material practices to show cultural homogeneity and distinction from other groups</w:t>
       </w:r>
       <w:r>
         <w:t xml:space="preserve"> </w:t>
@@ -3658,7 +4698,7 @@
         <w:t xml:space="preserve">(Wu et al., 2019)</w:t>
       </w:r>
       <w:r>
-        <w:t xml:space="preserve">. A similar dynamic may have occurred at Kiwulan, with vessel shape indicating both acceptance of foreign influence through increased shape standardisation, and resistance through the overall continuity in vessel shape. Vessel shape can be viewed as a symbol as an expression the Indigenous identity and social boundaries because shape is a highly visible trait compared with other features of pottery</w:t>
+        <w:t xml:space="preserve">. A similar dynamic may have occurred at Kiwulan, with vessel shape indicating both acceptance of foreign influence through increased shape standardization, and resistance through the overall continuity in vessel shape. Vessel shape can be viewed as a symbol as an expression the Indigenous identity and social boundaries because shape is a highly visible trait compared with other features of pottery</w:t>
       </w:r>
       <w:r>
         <w:t xml:space="preserve"> </w:t>
@@ -3674,29 +4714,29 @@
       <w:pPr>
         <w:pStyle w:val="Heading1"/>
       </w:pPr>
-      <w:bookmarkStart w:id="37" w:name="conclusion"/>
+      <w:bookmarkStart w:id="39" w:name="conclusion"/>
       <w:r>
         <w:t xml:space="preserve">Conclusion</w:t>
       </w:r>
-      <w:bookmarkEnd w:id="37"/>
+      <w:bookmarkEnd w:id="39"/>
     </w:p>
     <w:p>
       <w:pPr>
         <w:pStyle w:val="FirstParagraph"/>
       </w:pPr>
       <w:r>
-        <w:t xml:space="preserve">This study demonstrates an application of elliptic Fourier analysis on ceramic shapes to explore the emergence of ceramic specialization as indicative of foreign influences. Here, EFA is combined with a significance test for the equality of CVs of shape variables to provide a robust way to identify and statistically assess differences in shape standardization. The direct relationship between foreign influences and standardization of ceramic shape was tested on pottery from Kiwulan, and large Iron Age Indienous settlement in northeast Taiwan. Lower variation in ceramic shape was identified after European presence began, and even lower variation during the period of Chinese presence. Our findings help to understand the factors that may lead to standardization of pottery production in a cross-cultural interaction context. More homogeneous shapes during the contact periods, without any changes in clay paste composition or production technique, suggests that shape standardization was intentional. The results here further suggest that expressions of social identity or cultural boundaries in Indigenous societies through highly visible vessel qualities, such as shape, may be heightened during periods of foreign intrusion in pericolonial contexts. Our analysis, with its openly available methods and data, is readily extensible to other pottery assemblages in the region to further explore related questions about craft specialization and standardization in Iron Age ceramic technologies.</w:t>
+        <w:t xml:space="preserve">This study demonstrates an application of elliptic Fourier analysis on ceramic shapes to explore the emergence of ceramic specialization as indicative of foreign influences. Here, EFA is combined with a significance test for the equality of CVs of shape variables to provide a robust way to identify and statistically assess differences in shape standardization. The direct relationship between foreign influences and standardization of ceramic shape was tested on pottery from Kiwulan, and large Iron Age Indigenous settlement in northeastern Taiwan. Lower variation in ceramic shape was identified after European presence began, and even lower variation during the period of Chinese presence. Our findings help to understand the factors that may lead to standardization of pottery production in a cross-cultural interaction context. More homogeneous shapes during the contact periods, without any changes in clay paste composition or production technique, suggests that shape standardization was intentional. The results here further suggest that expressions of social identity or cultural boundaries in Indigenous societies through highly visible vessel qualities, such as shape, may be heightened during periods of foreign intrusion in pericolonial contexts. Our analysis, with its openly available methods and data, is readily extensible to other pottery assemblages in the region to further explore related questions about craft specialization and standardization in Iron Age ceramic technologies.</w:t>
       </w:r>
     </w:p>
     <w:p>
       <w:pPr>
         <w:pStyle w:val="Heading1"/>
       </w:pPr>
-      <w:bookmarkStart w:id="38" w:name="acknowledgements"/>
+      <w:bookmarkStart w:id="40" w:name="acknowledgements"/>
       <w:r>
         <w:t xml:space="preserve">Acknowledgements</w:t>
       </w:r>
-      <w:bookmarkEnd w:id="38"/>
+      <w:bookmarkEnd w:id="40"/>
     </w:p>
     <w:p>
       <w:pPr>
@@ -3710,24 +4750,24 @@
       <w:pPr>
         <w:pStyle w:val="Heading5"/>
       </w:pPr>
-      <w:bookmarkStart w:id="39" w:name="pagebreak"/>
+      <w:bookmarkStart w:id="41" w:name="pagebreak"/>
       <w:r>
         <w:t xml:space="preserve">pagebreak</w:t>
       </w:r>
-      <w:bookmarkEnd w:id="39"/>
+      <w:bookmarkEnd w:id="41"/>
     </w:p>
     <w:p>
       <w:pPr>
         <w:pStyle w:val="Heading1"/>
       </w:pPr>
-      <w:bookmarkStart w:id="40" w:name="references"/>
+      <w:bookmarkStart w:id="42" w:name="references"/>
       <w:r>
         <w:t xml:space="preserve">References</w:t>
       </w:r>
-      <w:bookmarkEnd w:id="40"/>
-    </w:p>
-    <w:bookmarkStart w:id="116" w:name="refs"/>
-    <w:bookmarkStart w:id="41" w:name="ref-Acabado2017"/>
+      <w:bookmarkEnd w:id="42"/>
+    </w:p>
+    <w:bookmarkStart w:id="118" w:name="refs"/>
+    <w:bookmarkStart w:id="43" w:name="ref-Acabado2017"/>
     <w:p>
       <w:pPr>
         <w:pStyle w:val="FirstParagraph"/>
@@ -3736,8 +4776,8 @@
         <w:t xml:space="preserve">Acabado, S., 2017. The archaeology of pericolonialism: Responses of the “unconquered” to spanish conquest and colonialism in ifugao, philippines. International Journal of Historical Archaeology 21, 1–26.</w:t>
       </w:r>
     </w:p>
-    <w:bookmarkEnd w:id="41"/>
-    <w:bookmarkStart w:id="42" w:name="ref-Acabado2018"/>
+    <w:bookmarkEnd w:id="43"/>
+    <w:bookmarkStart w:id="44" w:name="ref-Acabado2018"/>
     <w:p>
       <w:pPr>
         <w:pStyle w:val="BodyText"/>
@@ -3746,8 +4786,8 @@
         <w:t xml:space="preserve">Acabado, S., Barretto-Tesoro, G., Amano, N., 2018. Status differentiation, agricultural intensification, and pottery production in precapitalist kiyyangan, ifugao, philippines. Archaeological Research in Asia 15, 55–69.</w:t>
       </w:r>
     </w:p>
-    <w:bookmarkEnd w:id="42"/>
-    <w:bookmarkStart w:id="43" w:name="ref-Adams2004"/>
+    <w:bookmarkEnd w:id="44"/>
+    <w:bookmarkStart w:id="45" w:name="ref-Adams2004"/>
     <w:p>
       <w:pPr>
         <w:pStyle w:val="BodyText"/>
@@ -3756,8 +4796,8 @@
         <w:t xml:space="preserve">Adams, D.C., Rohlf, F.J., Slice, D.E., 2004. Geometric morphometrics: Ten years of progress following the “revolution”. Italian Journal of Zoology 71, 5–16.</w:t>
       </w:r>
     </w:p>
-    <w:bookmarkEnd w:id="43"/>
-    <w:bookmarkStart w:id="44" w:name="ref-Alizadeh2018"/>
+    <w:bookmarkEnd w:id="45"/>
+    <w:bookmarkStart w:id="46" w:name="ref-Alizadeh2018"/>
     <w:p>
       <w:pPr>
         <w:pStyle w:val="BodyText"/>
@@ -3766,8 +4806,8 @@
         <w:t xml:space="preserve">Alizadeh, K., Samei, S., Mohammadkhani, K., Heidari, R., Tykot, R.H., 2018. Craft production at köhne shahar, a kura-araxes settlement in iranian azerbaijan. Journal of Anthropological Archaeology 51, 127–143.</w:t>
       </w:r>
     </w:p>
-    <w:bookmarkEnd w:id="44"/>
-    <w:bookmarkStart w:id="45" w:name="ref-Andrade2007"/>
+    <w:bookmarkEnd w:id="46"/>
+    <w:bookmarkStart w:id="47" w:name="ref-Andrade2007"/>
     <w:p>
       <w:pPr>
         <w:pStyle w:val="BodyText"/>
@@ -3776,8 +4816,8 @@
         <w:t xml:space="preserve">Andrade, T., 2007. How Taiwan became chinese : Dutch, spanish, and han colonization in the seventeenth century. Columbia University Press, New York.</w:t>
       </w:r>
     </w:p>
-    <w:bookmarkEnd w:id="45"/>
-    <w:bookmarkStart w:id="46" w:name="ref-Arnold2000"/>
+    <w:bookmarkEnd w:id="47"/>
+    <w:bookmarkStart w:id="48" w:name="ref-Arnold2000"/>
     <w:p>
       <w:pPr>
         <w:pStyle w:val="BodyText"/>
@@ -3786,8 +4826,8 @@
         <w:t xml:space="preserve">Arnold, D.E., 2000. Does the standardization of ceramic pastes really mean specialization? Journal of Archaeological Method and Theory 7, 333–375.</w:t>
       </w:r>
     </w:p>
-    <w:bookmarkEnd w:id="46"/>
-    <w:bookmarkStart w:id="47" w:name="ref-Arnold1994"/>
+    <w:bookmarkEnd w:id="48"/>
+    <w:bookmarkStart w:id="49" w:name="ref-Arnold1994"/>
     <w:p>
       <w:pPr>
         <w:pStyle w:val="BodyText"/>
@@ -3796,8 +4836,8 @@
         <w:t xml:space="preserve">Arnold, J.E., Munns, A., 1994. Independent or attached specialization: The organization of shell bead production in california. Journal of Field Archaeology 21, 473–489.</w:t>
       </w:r>
     </w:p>
-    <w:bookmarkEnd w:id="47"/>
-    <w:bookmarkStart w:id="48" w:name="ref-Birch2019"/>
+    <w:bookmarkEnd w:id="49"/>
+    <w:bookmarkStart w:id="50" w:name="ref-Birch2019"/>
     <w:p>
       <w:pPr>
         <w:pStyle w:val="BodyText"/>
@@ -3806,8 +4846,8 @@
         <w:t xml:space="preserve">Birch, T., Martinón-Torres, M., 2019. Shape as a measure of weapon standardisation: From metric to geometric morphometric analysis of the iron age ‘havor’lance from southern scandinavia. Journal of Archaeological Science 101, 34–51.</w:t>
       </w:r>
     </w:p>
-    <w:bookmarkEnd w:id="48"/>
-    <w:bookmarkStart w:id="49" w:name="ref-Blackman1993"/>
+    <w:bookmarkEnd w:id="50"/>
+    <w:bookmarkStart w:id="51" w:name="ref-Blackman1993"/>
     <w:p>
       <w:pPr>
         <w:pStyle w:val="BodyText"/>
@@ -3816,8 +4856,8 @@
         <w:t xml:space="preserve">Blackman, M.J., Stein, G.J., Vandiver, P.B., 1993. The standardization hypothesis and ceramic mass production: Technological, compositional, and metric indices of craft specialization at tell leilan, Syria. American Antiquity 58, 60–80.</w:t>
       </w:r>
     </w:p>
-    <w:bookmarkEnd w:id="49"/>
-    <w:bookmarkStart w:id="50" w:name="ref-Boness2015"/>
+    <w:bookmarkEnd w:id="51"/>
+    <w:bookmarkStart w:id="52" w:name="ref-Boness2015"/>
     <w:p>
       <w:pPr>
         <w:pStyle w:val="BodyText"/>
@@ -3826,8 +4866,8 @@
         <w:t xml:space="preserve">Boness, D., Clarke, J., Goren, Y., 2015. Ceramic neolithic pottery in cyprus—origin, technology and possible implications for social structure and identity. Levant 47, 233–254.</w:t>
       </w:r>
     </w:p>
-    <w:bookmarkEnd w:id="50"/>
-    <w:bookmarkStart w:id="51" w:name="ref-Bonhomme2014"/>
+    <w:bookmarkEnd w:id="52"/>
+    <w:bookmarkStart w:id="53" w:name="ref-Bonhomme2014"/>
     <w:p>
       <w:pPr>
         <w:pStyle w:val="BodyText"/>
@@ -3836,8 +4876,8 @@
         <w:t xml:space="preserve">Bonhomme, V., Picq, S., Gaucherel, C., Claude, J., others, 2014. Momocs: Outline analysis using r. Journal of Statistical Software 56, 1–24.</w:t>
       </w:r>
     </w:p>
-    <w:bookmarkEnd w:id="51"/>
-    <w:bookmarkStart w:id="52" w:name="ref-Bookstein1997"/>
+    <w:bookmarkEnd w:id="53"/>
+    <w:bookmarkStart w:id="54" w:name="ref-Bookstein1997"/>
     <w:p>
       <w:pPr>
         <w:pStyle w:val="BodyText"/>
@@ -3846,8 +4886,8 @@
         <w:t xml:space="preserve">Bookstein, F.L., 1997. Landmark methods for forms without landmarks: Morphometrics of group differences in outline shape. Medical image analysis 1, 225–243.</w:t>
       </w:r>
     </w:p>
-    <w:bookmarkEnd w:id="52"/>
-    <w:bookmarkStart w:id="53" w:name="ref-Bookstein1991"/>
+    <w:bookmarkEnd w:id="54"/>
+    <w:bookmarkStart w:id="55" w:name="ref-Bookstein1991"/>
     <w:p>
       <w:pPr>
         <w:pStyle w:val="BodyText"/>
@@ -3856,8 +4896,8 @@
         <w:t xml:space="preserve">Bookstein, F.L., 1991. Morphometric tools for landmark data: Geometry and biology. Cambridge University Press.</w:t>
       </w:r>
     </w:p>
-    <w:bookmarkEnd w:id="53"/>
-    <w:bookmarkStart w:id="54" w:name="ref-Buchanan2019"/>
+    <w:bookmarkEnd w:id="55"/>
+    <w:bookmarkStart w:id="56" w:name="ref-Buchanan2019"/>
     <w:p>
       <w:pPr>
         <w:pStyle w:val="BodyText"/>
@@ -3866,8 +4906,8 @@
         <w:t xml:space="preserve">Buchanan, B., Collard, M., O’Brien, M.J., 2019. Geometric morphometric analyses support incorporating the goshen point type into plainview. American Antiquity 1–11.</w:t>
       </w:r>
     </w:p>
-    <w:bookmarkEnd w:id="54"/>
-    <w:bookmarkStart w:id="55" w:name="ref-Cardillo2010"/>
+    <w:bookmarkEnd w:id="56"/>
+    <w:bookmarkStart w:id="57" w:name="ref-Cardillo2010"/>
     <w:p>
       <w:pPr>
         <w:pStyle w:val="BodyText"/>
@@ -3876,8 +4916,8 @@
         <w:t xml:space="preserve">Cardillo, M., 2010. Some applications of geometric morphometrics to archaeology, in: Elewa, A.M.T. (Ed.), Morphometrics for Nonmorphometricians. Springer, pp. 325–341.</w:t>
       </w:r>
     </w:p>
-    <w:bookmarkEnd w:id="55"/>
-    <w:bookmarkStart w:id="56" w:name="ref-Chen1963"/>
+    <w:bookmarkEnd w:id="57"/>
+    <w:bookmarkStart w:id="58" w:name="ref-Chen1963"/>
     <w:p>
       <w:pPr>
         <w:pStyle w:val="BodyText"/>
@@ -3886,8 +4926,8 @@
         <w:t xml:space="preserve">Chen, S., 1963. Kavalan ting zhi [kavalen culture history], taiwan wen xian cong kan di 106 zhong [taiwan literature series: 106]. Economic Research Office, Bank ofTaiwan, Taipei.</w:t>
       </w:r>
     </w:p>
-    <w:bookmarkEnd w:id="56"/>
-    <w:bookmarkStart w:id="57" w:name="ref-Chen2016"/>
+    <w:bookmarkEnd w:id="58"/>
+    <w:bookmarkStart w:id="59" w:name="ref-Chen2016"/>
     <w:p>
       <w:pPr>
         <w:pStyle w:val="BodyText"/>
@@ -3896,8 +4936,8 @@
         <w:t xml:space="preserve">Chen, W.-S., 2016. Tai wan di zhi gai lun [an introduction to the geology of taiwan]. Geological Society Located in Taipei.</w:t>
       </w:r>
     </w:p>
-    <w:bookmarkEnd w:id="57"/>
-    <w:bookmarkStart w:id="58" w:name="ref-Chen2007"/>
+    <w:bookmarkEnd w:id="59"/>
+    <w:bookmarkStart w:id="60" w:name="ref-Chen2007"/>
     <w:p>
       <w:pPr>
         <w:pStyle w:val="BodyText"/>
@@ -3906,8 +4946,8 @@
         <w:t xml:space="preserve">Chen, Y.-p., 2007. Qi wu lan yi zhi qiang jiu fa jue bao gao [report on the archaeological excavations at ki-wu-lan site]. Lanyang museum, Yilan, Taiwan.</w:t>
       </w:r>
     </w:p>
-    <w:bookmarkEnd w:id="58"/>
-    <w:bookmarkStart w:id="59" w:name="ref-Cheng2008"/>
+    <w:bookmarkEnd w:id="60"/>
+    <w:bookmarkStart w:id="61" w:name="ref-Cheng2008"/>
     <w:p>
       <w:pPr>
         <w:pStyle w:val="BodyText"/>
@@ -3916,8 +4956,8 @@
         <w:t xml:space="preserve">Cheng, C.-f., 2008. Qi wu lan yi zhi yu she nei yi zhi chu tu bo li zhu de xiang guan yan jiu [studies of glass beads excavated from kivulan and shenei site, Taiwan] (Master’s thesis).</w:t>
       </w:r>
     </w:p>
-    <w:bookmarkEnd w:id="59"/>
-    <w:bookmarkStart w:id="60" w:name="ref-Claude2008"/>
+    <w:bookmarkEnd w:id="61"/>
+    <w:bookmarkStart w:id="62" w:name="ref-Claude2008"/>
     <w:p>
       <w:pPr>
         <w:pStyle w:val="BodyText"/>
@@ -3926,8 +4966,8 @@
         <w:t xml:space="preserve">Claude, J., 2008. Morphometrics with r. Springer Science &amp; Business Media.</w:t>
       </w:r>
     </w:p>
-    <w:bookmarkEnd w:id="60"/>
-    <w:bookmarkStart w:id="61" w:name="ref-Costin2001"/>
+    <w:bookmarkEnd w:id="62"/>
+    <w:bookmarkStart w:id="63" w:name="ref-Costin2001"/>
     <w:p>
       <w:pPr>
         <w:pStyle w:val="BodyText"/>
@@ -3936,8 +4976,8 @@
         <w:t xml:space="preserve">Costin, C.L., 2001. Craft production systems, in: Archaeology at the Millennium. Springer, pp. 273–327.</w:t>
       </w:r>
     </w:p>
-    <w:bookmarkEnd w:id="61"/>
-    <w:bookmarkStart w:id="62" w:name="ref-Costin1991"/>
+    <w:bookmarkEnd w:id="63"/>
+    <w:bookmarkStart w:id="64" w:name="ref-Costin1991"/>
     <w:p>
       <w:pPr>
         <w:pStyle w:val="BodyText"/>
@@ -3946,8 +4986,8 @@
         <w:t xml:space="preserve">Costin, C.L., 1991. Craft specialization: Issues in defining, documenting, and explaining the organization of production. Archaeological method and theory 1–56.</w:t>
       </w:r>
     </w:p>
-    <w:bookmarkEnd w:id="62"/>
-    <w:bookmarkStart w:id="63" w:name="ref-Dietler2015"/>
+    <w:bookmarkEnd w:id="64"/>
+    <w:bookmarkStart w:id="65" w:name="ref-Dietler2015"/>
     <w:p>
       <w:pPr>
         <w:pStyle w:val="BodyText"/>
@@ -3956,8 +4996,8 @@
         <w:t xml:space="preserve">Dietler, M., 2015. Archaeologies of colonialism: Consumption, entanglement, and violence in ancient mediterranean france. Univ of California Press.</w:t>
       </w:r>
     </w:p>
-    <w:bookmarkEnd w:id="63"/>
-    <w:bookmarkStart w:id="64" w:name="ref-Dietler2005"/>
+    <w:bookmarkEnd w:id="65"/>
+    <w:bookmarkStart w:id="66" w:name="ref-Dietler2005"/>
     <w:p>
       <w:pPr>
         <w:pStyle w:val="BodyText"/>
@@ -3966,8 +5006,8 @@
         <w:t xml:space="preserve">Dietler, M., 2005. The archaeology of colonization and the colonization of archaeology: Theoretical challenges from an ancient mediterranean colonial encounter, in: Stein, G. (Ed.), The Archaeology of Colonial Encounters: Comparative Perspectives. NM: Sch. Am. Res. Press, Santa Fe, pp. 33–68.</w:t>
       </w:r>
     </w:p>
-    <w:bookmarkEnd w:id="64"/>
-    <w:bookmarkStart w:id="65" w:name="ref-Dietler1997"/>
+    <w:bookmarkEnd w:id="66"/>
+    <w:bookmarkStart w:id="67" w:name="ref-Dietler1997"/>
     <w:p>
       <w:pPr>
         <w:pStyle w:val="BodyText"/>
@@ -3976,8 +5016,8 @@
         <w:t xml:space="preserve">Dietler, M., 1997. The iron age in mediterranean france: Colonial encounters, entanglements, and transformations. Journal of World Prehistory 11, 269–358.</w:t>
       </w:r>
     </w:p>
-    <w:bookmarkEnd w:id="65"/>
-    <w:bookmarkStart w:id="66" w:name="ref-Eerkens2000"/>
+    <w:bookmarkEnd w:id="67"/>
+    <w:bookmarkStart w:id="68" w:name="ref-Eerkens2000"/>
     <w:p>
       <w:pPr>
         <w:pStyle w:val="BodyText"/>
@@ -3986,8 +5026,8 @@
         <w:t xml:space="preserve">Eerkens, J.W., 2000. Practice makes within 5% of perfect: Visual perception, motor skills, and memory in artifact variation. Current Anthropology 41, 663–668.</w:t>
       </w:r>
     </w:p>
-    <w:bookmarkEnd w:id="66"/>
-    <w:bookmarkStart w:id="67" w:name="ref-Eerkens2001"/>
+    <w:bookmarkEnd w:id="68"/>
+    <w:bookmarkStart w:id="69" w:name="ref-Eerkens2001"/>
     <w:p>
       <w:pPr>
         <w:pStyle w:val="BodyText"/>
@@ -3996,8 +5036,8 @@
         <w:t xml:space="preserve">Eerkens, J.W., Bettinger, R.L., 2001. Techniques for assessing standardization in artifact assemblages: Can we scale material variability? American Antiquity 66, 493–504.</w:t>
       </w:r>
     </w:p>
-    <w:bookmarkEnd w:id="67"/>
-    <w:bookmarkStart w:id="68" w:name="ref-Evershed2008"/>
+    <w:bookmarkEnd w:id="69"/>
+    <w:bookmarkStart w:id="70" w:name="ref-Evershed2008"/>
     <w:p>
       <w:pPr>
         <w:pStyle w:val="BodyText"/>
@@ -4006,8 +5046,8 @@
         <w:t xml:space="preserve">Evershed, R.P., 2008. Organic residue analysis in archaeology: The archaeological biomarker revolution. Archaeometry 50, 895–924.</w:t>
       </w:r>
     </w:p>
-    <w:bookmarkEnd w:id="68"/>
-    <w:bookmarkStart w:id="69" w:name="ref-Feinman2000"/>
+    <w:bookmarkEnd w:id="70"/>
+    <w:bookmarkStart w:id="71" w:name="ref-Feinman2000"/>
     <w:p>
       <w:pPr>
         <w:pStyle w:val="BodyText"/>
@@ -4016,8 +5056,8 @@
         <w:t xml:space="preserve">Feinman, G.M., 2000. Corporate/network: New perspectives on models of political action and the puebloan southwest. Social Theory in Archaeology, University of Utah Press, Salt Lake City 31–51.</w:t>
       </w:r>
     </w:p>
-    <w:bookmarkEnd w:id="69"/>
-    <w:bookmarkStart w:id="70" w:name="ref-Feltz1996"/>
+    <w:bookmarkEnd w:id="71"/>
+    <w:bookmarkStart w:id="72" w:name="ref-Feltz1996"/>
     <w:p>
       <w:pPr>
         <w:pStyle w:val="BodyText"/>
@@ -4026,8 +5066,8 @@
         <w:t xml:space="preserve">Feltz, C.J., Miller, G.E., 1996. An asymptotic test for the equality of coefficients of variation from k populations. Statistics in medicine 15, 647–658.</w:t>
       </w:r>
     </w:p>
-    <w:bookmarkEnd w:id="70"/>
-    <w:bookmarkStart w:id="71" w:name="ref-Fox2015"/>
+    <w:bookmarkEnd w:id="72"/>
+    <w:bookmarkStart w:id="73" w:name="ref-Fox2015"/>
     <w:p>
       <w:pPr>
         <w:pStyle w:val="BodyText"/>
@@ -4036,8 +5076,8 @@
         <w:t xml:space="preserve">Fox, A.N., 2015. A study of late woodland projectile point typology in new york using elliptical fourier outline analysis. Journal of Archaeological Science: Reports 4, 501–509.</w:t>
       </w:r>
     </w:p>
-    <w:bookmarkEnd w:id="71"/>
-    <w:bookmarkStart w:id="72" w:name="ref-Given2004"/>
+    <w:bookmarkEnd w:id="73"/>
+    <w:bookmarkStart w:id="74" w:name="ref-Given2004"/>
     <w:p>
       <w:pPr>
         <w:pStyle w:val="BodyText"/>
@@ -4046,8 +5086,8 @@
         <w:t xml:space="preserve">Given, M., 2004. The archaeology of the colonized. Routledge, London; New York.</w:t>
       </w:r>
     </w:p>
-    <w:bookmarkEnd w:id="72"/>
-    <w:bookmarkStart w:id="73" w:name="ref-Gunz2013"/>
+    <w:bookmarkEnd w:id="74"/>
+    <w:bookmarkStart w:id="75" w:name="ref-Gunz2013"/>
     <w:p>
       <w:pPr>
         <w:pStyle w:val="BodyText"/>
@@ -4056,8 +5096,8 @@
         <w:t xml:space="preserve">Gunz, P., Mitteroecker, P., 2013. Semilandmarks: A method for quantifying curves and surfaces. Hystrix, the Italian Journal of Mammalogy 24, 103–109.</w:t>
       </w:r>
     </w:p>
-    <w:bookmarkEnd w:id="73"/>
-    <w:bookmarkStart w:id="74" w:name="ref-Haruda2019"/>
+    <w:bookmarkEnd w:id="75"/>
+    <w:bookmarkStart w:id="76" w:name="ref-Haruda2019"/>
     <w:p>
       <w:pPr>
         <w:pStyle w:val="BodyText"/>
@@ -4066,8 +5106,8 @@
         <w:t xml:space="preserve">Haruda, A., Varfolomeev, V., Goriachev, A., Yermolayeva, A., Outram, A., 2019. A new zooarchaeological application for geometric morphometric methods: Distinguishing ovis aries morphotypes to address connectivity and mobility of prehistoric central asian pastoralists. Journal of Archaeological Science 107, 50–57.</w:t>
       </w:r>
     </w:p>
-    <w:bookmarkEnd w:id="74"/>
-    <w:bookmarkStart w:id="75" w:name="ref-Hirshman2010"/>
+    <w:bookmarkEnd w:id="76"/>
+    <w:bookmarkStart w:id="77" w:name="ref-Hirshman2010"/>
     <w:p>
       <w:pPr>
         <w:pStyle w:val="BodyText"/>
@@ -4076,8 +5116,8 @@
         <w:t xml:space="preserve">Hirshman, A.J., Lovis, W.A., Pollard, H.P., 2010. Specialization of ceramic production: A sherd assemblage based analytic perspective. Journal of Anthropological Archaeology 29, 265–277.</w:t>
       </w:r>
     </w:p>
-    <w:bookmarkEnd w:id="75"/>
-    <w:bookmarkStart w:id="76" w:name="ref-Hoggard2017"/>
+    <w:bookmarkEnd w:id="77"/>
+    <w:bookmarkStart w:id="78" w:name="ref-Hoggard2017"/>
     <w:p>
       <w:pPr>
         <w:pStyle w:val="BodyText"/>
@@ -4086,8 +5126,8 @@
         <w:t xml:space="preserve">Hoggard, C.S., 2017. Considering the function of middle palaeolithic blade technologies through an examination of experimental blade edge angles. Journal of Archaeological Science: Reports 16, 233–239.</w:t>
       </w:r>
     </w:p>
-    <w:bookmarkEnd w:id="76"/>
-    <w:bookmarkStart w:id="77" w:name="ref-Hoggard2019"/>
+    <w:bookmarkEnd w:id="78"/>
+    <w:bookmarkStart w:id="79" w:name="ref-Hoggard2019"/>
     <w:p>
       <w:pPr>
         <w:pStyle w:val="BodyText"/>
@@ -4096,8 +5136,8 @@
         <w:t xml:space="preserve">Hoggard, C.S., McNabb, J., Cole, J.N., 2019. The application of elliptic fourier analysis in understanding biface shape and symmetry through the british acheulean. Journal of Paleolithic Archaeology 2, 115–133.</w:t>
       </w:r>
     </w:p>
-    <w:bookmarkEnd w:id="77"/>
-    <w:bookmarkStart w:id="78" w:name="ref-Hsieh2009"/>
+    <w:bookmarkEnd w:id="79"/>
+    <w:bookmarkStart w:id="80" w:name="ref-Hsieh2009"/>
     <w:p>
       <w:pPr>
         <w:pStyle w:val="BodyText"/>
@@ -4106,8 +5146,8 @@
         <w:t xml:space="preserve">Hsieh, E., 2009. Yi lan qi wu lan yi zhi chu tu wai lai tao ci qi zhi xiang guan yan jiu [the study of imported ceramics excavated at the ki-wu-lan site, i-lan] (Master’s thesis).</w:t>
       </w:r>
     </w:p>
-    <w:bookmarkEnd w:id="78"/>
-    <w:bookmarkStart w:id="79" w:name="ref-Iovictua2010"/>
+    <w:bookmarkEnd w:id="80"/>
+    <w:bookmarkStart w:id="81" w:name="ref-Iovictua2010"/>
     <w:p>
       <w:pPr>
         <w:pStyle w:val="BodyText"/>
@@ -4116,8 +5156,8 @@
         <w:t xml:space="preserve">Ioviţă, R., 2010. Comparing stone tool resharpening trajectories with the aid of elliptical fourier analysis, in: New Perspectives on Old Stones. Springer, pp. 235–253.</w:t>
       </w:r>
     </w:p>
-    <w:bookmarkEnd w:id="79"/>
-    <w:bookmarkStart w:id="80" w:name="ref-Junker1999"/>
+    <w:bookmarkEnd w:id="81"/>
+    <w:bookmarkStart w:id="82" w:name="ref-Junker1999"/>
     <w:p>
       <w:pPr>
         <w:pStyle w:val="BodyText"/>
@@ -4126,8 +5166,8 @@
         <w:t xml:space="preserve">Junker, L.L., 1999. Raiding, trading, and feasting: The political economy of philippine chiefdoms. University of Hawaii Press.</w:t>
       </w:r>
     </w:p>
-    <w:bookmarkEnd w:id="80"/>
-    <w:bookmarkStart w:id="81" w:name="ref-Junker1993"/>
+    <w:bookmarkEnd w:id="82"/>
+    <w:bookmarkStart w:id="83" w:name="ref-Junker1993"/>
     <w:p>
       <w:pPr>
         <w:pStyle w:val="BodyText"/>
@@ -4136,8 +5176,8 @@
         <w:t xml:space="preserve">Junker, L.L., 1993. Craft goods specialization and prestige goods exchange in philippine chiefdoms of the fifteenth and sixteenth centuries. Asian Perspectives 1–35.</w:t>
       </w:r>
     </w:p>
-    <w:bookmarkEnd w:id="81"/>
-    <w:bookmarkStart w:id="82" w:name="ref-Ke1993"/>
+    <w:bookmarkEnd w:id="83"/>
+    <w:bookmarkStart w:id="84" w:name="ref-Ke1993"/>
     <w:p>
       <w:pPr>
         <w:pStyle w:val="BodyText"/>
@@ -4146,8 +5186,8 @@
         <w:t xml:space="preserve">Ke, P., 1993. Kavalan zhi lue [record of kavalen]. Historical Records Committee of Taiwan Provincial Government, Nantou.</w:t>
       </w:r>
     </w:p>
-    <w:bookmarkEnd w:id="82"/>
-    <w:bookmarkStart w:id="83" w:name="ref-Krishnamoorthy2014"/>
+    <w:bookmarkEnd w:id="84"/>
+    <w:bookmarkStart w:id="85" w:name="ref-Krishnamoorthy2014"/>
     <w:p>
       <w:pPr>
         <w:pStyle w:val="BodyText"/>
@@ -4156,8 +5196,8 @@
         <w:t xml:space="preserve">Krishnamoorthy, K., Lee, M., 2014. Improved tests for the equality of normal coefficients of variation. Computational Statistics 29, 215–232.</w:t>
       </w:r>
     </w:p>
-    <w:bookmarkEnd w:id="83"/>
-    <w:bookmarkStart w:id="84" w:name="ref-Kuhl1982"/>
+    <w:bookmarkEnd w:id="85"/>
+    <w:bookmarkStart w:id="86" w:name="ref-Kuhl1982"/>
     <w:p>
       <w:pPr>
         <w:pStyle w:val="BodyText"/>
@@ -4166,8 +5206,8 @@
         <w:t xml:space="preserve">Kuhl, F.P., Giardina, C.R., 1982. Elliptic fourier features of a closed contour. Computer graphics and image processing 18, 236–258.</w:t>
       </w:r>
     </w:p>
-    <w:bookmarkEnd w:id="84"/>
-    <w:bookmarkStart w:id="85" w:name="ref-Kwak2015"/>
+    <w:bookmarkEnd w:id="86"/>
+    <w:bookmarkStart w:id="87" w:name="ref-Kwak2015"/>
     <w:p>
       <w:pPr>
         <w:pStyle w:val="BodyText"/>
@@ -4176,8 +5216,8 @@
         <w:t xml:space="preserve">Kwak, S., Marwick, B., 2015. What did they cook? A preliminary investigation into culinary practices and pottery use in the central part of the korean peninsula during the mid to late holocene. Journal of Indo-Pacific Archaeology 37, 25–32.</w:t>
       </w:r>
     </w:p>
-    <w:bookmarkEnd w:id="85"/>
-    <w:bookmarkStart w:id="86" w:name="ref-Lawing2010"/>
+    <w:bookmarkEnd w:id="87"/>
+    <w:bookmarkStart w:id="88" w:name="ref-Lawing2010"/>
     <w:p>
       <w:pPr>
         <w:pStyle w:val="BodyText"/>
@@ -4186,8 +5226,8 @@
         <w:t xml:space="preserve">Lawing, A.M., Polly, P.D., 2010. Geometric morphometrics: Recent applications to the study of evolution and development. Journal of Zoology 280, 1–7.</w:t>
       </w:r>
     </w:p>
-    <w:bookmarkEnd w:id="86"/>
-    <w:bookmarkStart w:id="87" w:name="ref-Lycett2013"/>
+    <w:bookmarkEnd w:id="88"/>
+    <w:bookmarkStart w:id="89" w:name="ref-Lycett2013"/>
     <w:p>
       <w:pPr>
         <w:pStyle w:val="BodyText"/>
@@ -4196,8 +5236,8 @@
         <w:t xml:space="preserve">Lycett, S.J., Cramon-Taubadel, N. von, 2013. A 3D morphometric analysis of surface geometry in levallois cores: Patterns of stability and variability across regions and their implications. Journal of Archaeological Science 40, 1508–1517.</w:t>
       </w:r>
     </w:p>
-    <w:bookmarkEnd w:id="87"/>
-    <w:bookmarkStart w:id="88" w:name="ref-Lycett2008"/>
+    <w:bookmarkEnd w:id="89"/>
+    <w:bookmarkStart w:id="90" w:name="ref-Lycett2008"/>
     <w:p>
       <w:pPr>
         <w:pStyle w:val="BodyText"/>
@@ -4206,8 +5246,8 @@
         <w:t xml:space="preserve">Lycett, S.J., Gowlett, J.A., 2008. On questions surrounding the acheulean “tradition”. World Archaeology 40, 295–315.</w:t>
       </w:r>
     </w:p>
-    <w:bookmarkEnd w:id="88"/>
-    <w:bookmarkStart w:id="90" w:name="ref-Marwick2017"/>
+    <w:bookmarkEnd w:id="90"/>
+    <w:bookmarkStart w:id="92" w:name="ref-Marwick2017"/>
     <w:p>
       <w:pPr>
         <w:pStyle w:val="BodyText"/>
@@ -4218,7 +5258,7 @@
       <w:r>
         <w:t xml:space="preserve"> </w:t>
       </w:r>
-      <w:hyperlink r:id="rId89">
+      <w:hyperlink r:id="rId91">
         <w:r>
           <w:rPr>
             <w:rStyle w:val="Hyperlink"/>
@@ -4227,8 +5267,8 @@
         </w:r>
       </w:hyperlink>
     </w:p>
-    <w:bookmarkEnd w:id="90"/>
-    <w:bookmarkStart w:id="91" w:name="ref-Marwick2018"/>
+    <w:bookmarkEnd w:id="92"/>
+    <w:bookmarkStart w:id="93" w:name="ref-Marwick2018"/>
     <w:p>
       <w:pPr>
         <w:pStyle w:val="BodyText"/>
@@ -4237,8 +5277,8 @@
         <w:t xml:space="preserve">Marwick, B., Boettiger, C., Mullen, L., 2018. Packaging data analytical work reproducibly using r (and friends). The American Statistician 72, 80–88.</w:t>
       </w:r>
     </w:p>
-    <w:bookmarkEnd w:id="91"/>
-    <w:bookmarkStart w:id="92" w:name="ref-Meloro2015"/>
+    <w:bookmarkEnd w:id="93"/>
+    <w:bookmarkStart w:id="94" w:name="ref-Meloro2015"/>
     <w:p>
       <w:pPr>
         <w:pStyle w:val="BodyText"/>
@@ -4247,8 +5287,8 @@
         <w:t xml:space="preserve">Meloro, C., Hudson, A., Rook, L., 2015. Feeding habits of extant and fossil canids as determined by their skull geometry. Journal of Zoology 295, 178–188.</w:t>
       </w:r>
     </w:p>
-    <w:bookmarkEnd w:id="92"/>
-    <w:bookmarkStart w:id="93" w:name="ref-Mullins2011"/>
+    <w:bookmarkEnd w:id="94"/>
+    <w:bookmarkStart w:id="95" w:name="ref-Mullins2011"/>
     <w:p>
       <w:pPr>
         <w:pStyle w:val="BodyText"/>
@@ -4257,8 +5297,8 @@
         <w:t xml:space="preserve">Mullins, P.R., 2011. The archaeology of consumption. Annual Review of Anthropology 40, 133–144.</w:t>
       </w:r>
     </w:p>
-    <w:bookmarkEnd w:id="93"/>
-    <w:bookmarkStart w:id="94" w:name="ref-Okumura2014"/>
+    <w:bookmarkEnd w:id="95"/>
+    <w:bookmarkStart w:id="96" w:name="ref-Okumura2014"/>
     <w:p>
       <w:pPr>
         <w:pStyle w:val="BodyText"/>
@@ -4267,8 +5307,8 @@
         <w:t xml:space="preserve">Okumura, M., Araujo, A.G., 2014. Long-term cultural stability in hunter–gatherers: A case study using traditional and geometric morphometric analysis of lithic stemmed bifacial points from southern brazil. Journal of Archaeological Science 45, 59–71.</w:t>
       </w:r>
     </w:p>
-    <w:bookmarkEnd w:id="94"/>
-    <w:bookmarkStart w:id="95" w:name="ref-Rlanguage2019"/>
+    <w:bookmarkEnd w:id="96"/>
+    <w:bookmarkStart w:id="97" w:name="ref-Rlanguage2019"/>
     <w:p>
       <w:pPr>
         <w:pStyle w:val="BodyText"/>
@@ -4277,8 +5317,8 @@
         <w:t xml:space="preserve">R Core Team, 2019. R: A language and environment for statistical computing. R Foundation for Statistical Computing, Vienna, Austria.</w:t>
       </w:r>
     </w:p>
-    <w:bookmarkEnd w:id="95"/>
-    <w:bookmarkStart w:id="96" w:name="ref-Rice1991"/>
+    <w:bookmarkEnd w:id="97"/>
+    <w:bookmarkStart w:id="98" w:name="ref-Rice1991"/>
     <w:p>
       <w:pPr>
         <w:pStyle w:val="BodyText"/>
@@ -4287,8 +5327,8 @@
         <w:t xml:space="preserve">Rice, P.M., 1991. Specialization, standardization, and diversity: A retrospective, in: Bishop, R.L., Lange, F.W. (Eds.), The Ceramic Legacy of Anna O. Shepard. University Press of Colorado Boulder, pp. 257–279.</w:t>
       </w:r>
     </w:p>
-    <w:bookmarkEnd w:id="96"/>
-    <w:bookmarkStart w:id="97" w:name="ref-Roux2015"/>
+    <w:bookmarkEnd w:id="98"/>
+    <w:bookmarkStart w:id="99" w:name="ref-Roux2015"/>
     <w:p>
       <w:pPr>
         <w:pStyle w:val="BodyText"/>
@@ -4297,8 +5337,8 @@
         <w:t xml:space="preserve">Roux, V., 2015. Standardization of ceramic assemblages: Transmission mechanisms and diffusion of morpho-functional traits across social boundaries. Journal of anthropological archaeology 40, 1–9.</w:t>
       </w:r>
     </w:p>
-    <w:bookmarkEnd w:id="97"/>
-    <w:bookmarkStart w:id="98" w:name="ref-Roux2003"/>
+    <w:bookmarkEnd w:id="99"/>
+    <w:bookmarkStart w:id="100" w:name="ref-Roux2003"/>
     <w:p>
       <w:pPr>
         <w:pStyle w:val="BodyText"/>
@@ -4307,8 +5347,8 @@
         <w:t xml:space="preserve">Roux, V., 2003. Ceramic standardization and intensity of production: Quantifying degrees of specialization. American Antiquity 68, 768–782.</w:t>
       </w:r>
     </w:p>
-    <w:bookmarkEnd w:id="98"/>
-    <w:bookmarkStart w:id="99" w:name="ref-Roux2018"/>
+    <w:bookmarkEnd w:id="100"/>
+    <w:bookmarkStart w:id="101" w:name="ref-Roux2018"/>
     <w:p>
       <w:pPr>
         <w:pStyle w:val="BodyText"/>
@@ -4317,8 +5357,8 @@
         <w:t xml:space="preserve">Roux, V., Karasik, A., 2018. Standardized vessels and number of potters: Looking for individual production, in: Ina Miloglav, J.V. (Ed.), Artisans Rule: Product Standardization and Craft Specialization in Prehistoric Society. Cambridge Scholars Publishing, pp. 20–39.</w:t>
       </w:r>
     </w:p>
-    <w:bookmarkEnd w:id="99"/>
-    <w:bookmarkStart w:id="100" w:name="ref-Scaramelli2005"/>
+    <w:bookmarkEnd w:id="101"/>
+    <w:bookmarkStart w:id="102" w:name="ref-Scaramelli2005"/>
     <w:p>
       <w:pPr>
         <w:pStyle w:val="BodyText"/>
@@ -4327,8 +5367,8 @@
         <w:t xml:space="preserve">Scaramelli, F., Scaramelli, K.T. de, 2005. The roles of material culture in the colonization of the orinoco, venezuela. Journal of Social Archaeology 5, 135–168.</w:t>
       </w:r>
     </w:p>
-    <w:bookmarkEnd w:id="100"/>
-    <w:bookmarkStart w:id="101" w:name="ref-Selden2019"/>
+    <w:bookmarkEnd w:id="102"/>
+    <w:bookmarkStart w:id="103" w:name="ref-Selden2019"/>
     <w:p>
       <w:pPr>
         <w:pStyle w:val="BodyText"/>
@@ -4337,8 +5377,8 @@
         <w:t xml:space="preserve">Selden Jr, R.Z., 2019. Ceramic morphological organisation in the southern caddo area: The clarence h. Webb collections. Journal of Cultural Heritage 35, 41–55.</w:t>
       </w:r>
     </w:p>
-    <w:bookmarkEnd w:id="101"/>
-    <w:bookmarkStart w:id="102" w:name="ref-Silliman2001"/>
+    <w:bookmarkEnd w:id="103"/>
+    <w:bookmarkStart w:id="104" w:name="ref-Silliman2001"/>
     <w:p>
       <w:pPr>
         <w:pStyle w:val="BodyText"/>
@@ -4347,8 +5387,8 @@
         <w:t xml:space="preserve">Silliman, S., 2001. Agency, practical politics and the archaeology of culture contact. Journal of social archaeology 1, 190–209.</w:t>
       </w:r>
     </w:p>
-    <w:bookmarkEnd w:id="102"/>
-    <w:bookmarkStart w:id="103" w:name="ref-Silliman2005"/>
+    <w:bookmarkEnd w:id="104"/>
+    <w:bookmarkStart w:id="105" w:name="ref-Silliman2005"/>
     <w:p>
       <w:pPr>
         <w:pStyle w:val="BodyText"/>
@@ -4357,8 +5397,8 @@
         <w:t xml:space="preserve">Silliman, S.W., 2005. Culture contact or colonialism? Challenges in the archaeology of native North America. American Antiquity 55–74.</w:t>
       </w:r>
     </w:p>
-    <w:bookmarkEnd w:id="103"/>
-    <w:bookmarkStart w:id="104" w:name="ref-Slice2007"/>
+    <w:bookmarkEnd w:id="105"/>
+    <w:bookmarkStart w:id="106" w:name="ref-Slice2007"/>
     <w:p>
       <w:pPr>
         <w:pStyle w:val="BodyText"/>
@@ -4367,8 +5407,8 @@
         <w:t xml:space="preserve">Slice, D.E., 2007. Geometric morphometrics. Annu. Rev. Anthropol. 36, 261–281.</w:t>
       </w:r>
     </w:p>
-    <w:bookmarkEnd w:id="104"/>
-    <w:bookmarkStart w:id="105" w:name="ref-Stark1995economic"/>
+    <w:bookmarkEnd w:id="106"/>
+    <w:bookmarkStart w:id="107" w:name="ref-Stark1995economic"/>
     <w:p>
       <w:pPr>
         <w:pStyle w:val="BodyText"/>
@@ -4377,8 +5417,8 @@
         <w:t xml:space="preserve">Stark, B.L., 1995a. Economic intensification and ceramic specialization in the philippines: A view from kalinga. Research in Economic Anthropology 16, 179–226.</w:t>
       </w:r>
     </w:p>
-    <w:bookmarkEnd w:id="105"/>
-    <w:bookmarkStart w:id="106" w:name="ref-Stark1995"/>
+    <w:bookmarkEnd w:id="107"/>
+    <w:bookmarkStart w:id="108" w:name="ref-Stark1995"/>
     <w:p>
       <w:pPr>
         <w:pStyle w:val="BodyText"/>
@@ -4387,8 +5427,8 @@
         <w:t xml:space="preserve">Stark, B.L., 1995b. Problems in analysis of standardization and specialization in pottery, in: Mills, B.J., Crown, P.L. (Eds.), Ceramic Production in the American Southwest. The University of Arizona Press, Tucson, pp. 231–267.</w:t>
       </w:r>
     </w:p>
-    <w:bookmarkEnd w:id="106"/>
-    <w:bookmarkStart w:id="107" w:name="ref-Tite1999"/>
+    <w:bookmarkEnd w:id="108"/>
+    <w:bookmarkStart w:id="109" w:name="ref-Tite1999"/>
     <w:p>
       <w:pPr>
         <w:pStyle w:val="BodyText"/>
@@ -4397,8 +5437,8 @@
         <w:t xml:space="preserve">Tite, M.S., 1999. Pottery production, distribution, and consumption—the contribution of the physical sciences. Journal of archaeological method and theory 6, 181–233.</w:t>
       </w:r>
     </w:p>
-    <w:bookmarkEnd w:id="107"/>
-    <w:bookmarkStart w:id="108" w:name="ref-Topi2018"/>
+    <w:bookmarkEnd w:id="109"/>
+    <w:bookmarkStart w:id="110" w:name="ref-Topi2018"/>
     <w:p>
       <w:pPr>
         <w:pStyle w:val="BodyText"/>
@@ -4407,8 +5447,8 @@
         <w:t xml:space="preserve">Topi, J.R., VanPool, C.S., Waller, K.D., VanPool, T.L., 2018. The economy of specialized ceramic craft production in the casas grandes region. Latin American Antiquity 29, 122–142.</w:t>
       </w:r>
     </w:p>
-    <w:bookmarkEnd w:id="108"/>
-    <w:bookmarkStart w:id="109" w:name="ref-TorrenceandClarke2000"/>
+    <w:bookmarkEnd w:id="110"/>
+    <w:bookmarkStart w:id="111" w:name="ref-TorrenceandClarke2000"/>
     <w:p>
       <w:pPr>
         <w:pStyle w:val="BodyText"/>
@@ -4417,8 +5457,8 @@
         <w:t xml:space="preserve">Torrence, R., Clarke, A., 2000. Negotiating difference: Practice makes theory for contemporary archaeology in Oceania, in: Torrence, R., Clarke, A. (Eds.), The Archaeology of Difference : Negotiating Cross-Cultural Engagements in Oceania. Routledge, London; New York, pp. 1–31.</w:t>
       </w:r>
     </w:p>
-    <w:bookmarkEnd w:id="109"/>
-    <w:bookmarkStart w:id="110" w:name="ref-Trabert2017"/>
+    <w:bookmarkEnd w:id="111"/>
+    <w:bookmarkStart w:id="112" w:name="ref-Trabert2017"/>
     <w:p>
       <w:pPr>
         <w:pStyle w:val="BodyText"/>
@@ -4427,8 +5467,8 @@
         <w:t xml:space="preserve">Trabert, S., 2017. Considering the indirect effects of colonialism: Example from a great plains middle ground. Journal of Anthropological Archaeology 48, 17–27.</w:t>
       </w:r>
     </w:p>
-    <w:bookmarkEnd w:id="110"/>
-    <w:bookmarkStart w:id="111" w:name="ref-Voss2008"/>
+    <w:bookmarkEnd w:id="112"/>
+    <w:bookmarkStart w:id="113" w:name="ref-Voss2008"/>
     <w:p>
       <w:pPr>
         <w:pStyle w:val="BodyText"/>
@@ -4437,8 +5477,8 @@
         <w:t xml:space="preserve">Voss, B.L., 2008. Between the household and the world system: Social collectivity and community agency in overseas chinese archaeology. Historical Archaeology 37–52.</w:t>
       </w:r>
     </w:p>
-    <w:bookmarkEnd w:id="111"/>
-    <w:bookmarkStart w:id="112" w:name="ref-Voss2005"/>
+    <w:bookmarkEnd w:id="113"/>
+    <w:bookmarkStart w:id="114" w:name="ref-Voss2005"/>
     <w:p>
       <w:pPr>
         <w:pStyle w:val="BodyText"/>
@@ -4447,8 +5487,8 @@
         <w:t xml:space="preserve">Voss, B.L., 2005. From casta to californio: Social identity and the archaeology of culture contact. American Anthropologist 107, 461–474.</w:t>
       </w:r>
     </w:p>
-    <w:bookmarkEnd w:id="112"/>
-    <w:bookmarkStart w:id="113" w:name="ref-Wang2011"/>
+    <w:bookmarkEnd w:id="114"/>
+    <w:bookmarkStart w:id="115" w:name="ref-Wang2011"/>
     <w:p>
       <w:pPr>
         <w:pStyle w:val="BodyText"/>
@@ -4457,8 +5497,8 @@
         <w:t xml:space="preserve">Wang, L.-Y., 2011. Yi lan qi wu lan yi zhi chu tu zhuang shi pin zhi xiang guan yan jiu [a research of ornaments excavated at ki-wu-lan site, i-lan] (Master’s thesis).</w:t>
       </w:r>
     </w:p>
-    <w:bookmarkEnd w:id="113"/>
-    <w:bookmarkStart w:id="114" w:name="ref-Wilczek2014"/>
+    <w:bookmarkEnd w:id="115"/>
+    <w:bookmarkStart w:id="116" w:name="ref-Wilczek2014"/>
     <w:p>
       <w:pPr>
         <w:pStyle w:val="BodyText"/>
@@ -4467,8 +5507,8 @@
         <w:t xml:space="preserve">Wilczek, J., Monna, F., Barral, P., Burlet, L., Chateau, C., Navarro, N., 2014. Morphometrics of second iron age ceramics–strengths, weaknesses, and comparison with traditional typology. Journal of archaeological science 50, 39–50.</w:t>
       </w:r>
     </w:p>
-    <w:bookmarkEnd w:id="114"/>
-    <w:bookmarkStart w:id="115" w:name="ref-Wu2019"/>
+    <w:bookmarkEnd w:id="116"/>
+    <w:bookmarkStart w:id="117" w:name="ref-Wu2019"/>
     <w:p>
       <w:pPr>
         <w:pStyle w:val="BodyText"/>
@@ -4477,34 +5517,34 @@
         <w:t xml:space="preserve">Wu, X., Hein, A., Zhang, X., Jin, Z., Wei, D., Huang, F., Yin, X., 2019. Resettlement strategies and han imperial expansion into southwest china: A multimethod approach to colonialism and migration. Archaeological and Anthropological Sciences 11, 6751–6781.</w:t>
       </w:r>
     </w:p>
-    <w:bookmarkEnd w:id="115"/>
-    <w:bookmarkEnd w:id="116"/>
+    <w:bookmarkEnd w:id="117"/>
+    <w:bookmarkEnd w:id="118"/>
     <w:p>
       <w:pPr>
         <w:pStyle w:val="Heading5"/>
       </w:pPr>
-      <w:bookmarkStart w:id="117" w:name="pagebreak-1"/>
+      <w:bookmarkStart w:id="119" w:name="pagebreak-1"/>
       <w:r>
         <w:t xml:space="preserve">pagebreak</w:t>
       </w:r>
-      <w:bookmarkEnd w:id="117"/>
+      <w:bookmarkEnd w:id="119"/>
     </w:p>
     <w:p>
       <w:pPr>
         <w:pStyle w:val="Heading3"/>
       </w:pPr>
-      <w:bookmarkStart w:id="118" w:name="colophon"/>
+      <w:bookmarkStart w:id="120" w:name="colophon"/>
       <w:r>
         <w:t xml:space="preserve">Colophon</w:t>
       </w:r>
-      <w:bookmarkEnd w:id="118"/>
+      <w:bookmarkEnd w:id="120"/>
     </w:p>
     <w:p>
       <w:pPr>
         <w:pStyle w:val="FirstParagraph"/>
       </w:pPr>
       <w:r>
-        <w:t xml:space="preserve">This report was generated on 2020-01-26 21:21:09 using the following computational environment and dependencies:</w:t>
+        <w:t xml:space="preserve">This report was generated on 2020-02-09 10:59:50 using the following computational environment and dependencies:</w:t>
       </w:r>
     </w:p>
     <w:p>
@@ -4605,7 +5645,7 @@
         <w:rPr>
           <w:rStyle w:val="VerbatimChar"/>
         </w:rPr>
-        <w:t xml:space="preserve">#&gt;  date     2020-01-26                  </w:t>
+        <w:t xml:space="preserve">#&gt;  date     2020-02-09                  </w:t>
       </w:r>
       <w:r>
         <w:br w:type="textWrapping"/>
@@ -4722,6 +5762,15 @@
         <w:rPr>
           <w:rStyle w:val="VerbatimChar"/>
         </w:rPr>
+        <w:t xml:space="preserve">#&gt;  codetools      0.2-16   2018-12-24 [1] CRAN (R 3.6.1)                     </w:t>
+      </w:r>
+      <w:r>
+        <w:br w:type="textWrapping"/>
+      </w:r>
+      <w:r>
+        <w:rPr>
+          <w:rStyle w:val="VerbatimChar"/>
+        </w:rPr>
         <w:t xml:space="preserve">#&gt;  colorspace     1.4-1    2019-03-18 [1] CRAN (R 3.6.0)                     </w:t>
       </w:r>
       <w:r>
@@ -4848,7 +5897,7 @@
         <w:rPr>
           <w:rStyle w:val="VerbatimChar"/>
         </w:rPr>
-        <w:t xml:space="preserve">#&gt;  farver         2.0.1    2019-11-13 [1] CRAN (R 3.6.0)                     </w:t>
+        <w:t xml:space="preserve">#&gt;  farver         2.0.3    2020-01-16 [1] CRAN (R 3.6.0)                     </w:t>
       </w:r>
       <w:r>
         <w:br w:type="textWrapping"/>
@@ -4884,7 +5933,7 @@
         <w:rPr>
           <w:rStyle w:val="VerbatimChar"/>
         </w:rPr>
-        <w:t xml:space="preserve">#&gt;  ggforce        0.2.2    2019-04-23 [1] CRAN (R 3.6.0)                     </w:t>
+        <w:t xml:space="preserve">#&gt;  ggforce        0.3.1    2019-08-20 [1] CRAN (R 3.6.0)                     </w:t>
       </w:r>
       <w:r>
         <w:br w:type="textWrapping"/>
@@ -4956,16 +6005,16 @@
         <w:rPr>
           <w:rStyle w:val="VerbatimChar"/>
         </w:rPr>
-        <w:t xml:space="preserve">#&gt;  hms            0.4.2    2018-03-10 [1] CRAN (R 3.6.0)                     </w:t>
-      </w:r>
-      <w:r>
-        <w:br w:type="textWrapping"/>
-      </w:r>
-      <w:r>
-        <w:rPr>
-          <w:rStyle w:val="VerbatimChar"/>
-        </w:rPr>
-        <w:t xml:space="preserve">#&gt;  htmltools      0.3.6    2017-04-28 [1] CRAN (R 3.6.0)                     </w:t>
+        <w:t xml:space="preserve">#&gt;  hms            0.5.3    2020-01-08 [1] CRAN (R 3.6.0)                     </w:t>
+      </w:r>
+      <w:r>
+        <w:br w:type="textWrapping"/>
+      </w:r>
+      <w:r>
+        <w:rPr>
+          <w:rStyle w:val="VerbatimChar"/>
+        </w:rPr>
+        <w:t xml:space="preserve">#&gt;  htmltools      0.4.0    2019-10-04 [1] CRAN (R 3.6.0)                     </w:t>
       </w:r>
       <w:r>
         <w:br w:type="textWrapping"/>
@@ -5010,7 +6059,7 @@
         <w:rPr>
           <w:rStyle w:val="VerbatimChar"/>
         </w:rPr>
-        <w:t xml:space="preserve">#&gt;  knitr          1.26     2019-11-12 [1] CRAN (R 3.6.1)                     </w:t>
+        <w:t xml:space="preserve">#&gt;  knitr          1.27     2020-01-16 [1] CRAN (R 3.6.0)                     </w:t>
       </w:r>
       <w:r>
         <w:br w:type="textWrapping"/>
@@ -5217,6 +6266,15 @@
         <w:rPr>
           <w:rStyle w:val="VerbatimChar"/>
         </w:rPr>
+        <w:t xml:space="preserve">#&gt;  raster         2.9-5    2019-05-14 [1] CRAN (R 3.6.0)                     </w:t>
+      </w:r>
+      <w:r>
+        <w:br w:type="textWrapping"/>
+      </w:r>
+      <w:r>
+        <w:rPr>
+          <w:rStyle w:val="VerbatimChar"/>
+        </w:rPr>
         <w:t xml:space="preserve">#&gt;  RColorBrewer   1.1-2    2014-12-07 [1] CRAN (R 3.6.0)                     </w:t>
       </w:r>
       <w:r>
@@ -5262,16 +6320,16 @@
         <w:rPr>
           <w:rStyle w:val="VerbatimChar"/>
         </w:rPr>
-        <w:t xml:space="preserve">#&gt;  rlang          0.4.2    2019-11-23 [1] CRAN (R 3.6.0)                     </w:t>
-      </w:r>
-      <w:r>
-        <w:br w:type="textWrapping"/>
-      </w:r>
-      <w:r>
-        <w:rPr>
-          <w:rStyle w:val="VerbatimChar"/>
-        </w:rPr>
-        <w:t xml:space="preserve">#&gt;  rmarkdown      1.15     2019-08-21 [1] CRAN (R 3.6.0)                     </w:t>
+        <w:t xml:space="preserve">#&gt;  rlang          0.4.3    2020-01-24 [1] CRAN (R 3.6.1)                     </w:t>
+      </w:r>
+      <w:r>
+        <w:br w:type="textWrapping"/>
+      </w:r>
+      <w:r>
+        <w:rPr>
+          <w:rStyle w:val="VerbatimChar"/>
+        </w:rPr>
+        <w:t xml:space="preserve">#&gt;  rmarkdown      2.1      2020-01-20 [1] CRAN (R 3.6.0)                     </w:t>
       </w:r>
       <w:r>
         <w:br w:type="textWrapping"/>
@@ -5343,7 +6401,16 @@
         <w:rPr>
           <w:rStyle w:val="VerbatimChar"/>
         </w:rPr>
-        <w:t xml:space="preserve">#&gt;  stringi        1.4.3    2019-03-12 [1] CRAN (R 3.6.0)                     </w:t>
+        <w:t xml:space="preserve">#&gt;  sp             1.3-2    2019-11-07 [1] CRAN (R 3.6.0)                     </w:t>
+      </w:r>
+      <w:r>
+        <w:br w:type="textWrapping"/>
+      </w:r>
+      <w:r>
+        <w:rPr>
+          <w:rStyle w:val="VerbatimChar"/>
+        </w:rPr>
+        <w:t xml:space="preserve">#&gt;  stringi        1.4.5    2020-01-11 [1] CRAN (R 3.6.0)                     </w:t>
       </w:r>
       <w:r>
         <w:br w:type="textWrapping"/>
@@ -5379,7 +6446,7 @@
         <w:rPr>
           <w:rStyle w:val="VerbatimChar"/>
         </w:rPr>
-        <w:t xml:space="preserve">#&gt;  tidyr        * 1.0.0    2019-09-11 [1] CRAN (R 3.6.0)                     </w:t>
+        <w:t xml:space="preserve">#&gt;  tidyr        * 1.0.2    2020-01-24 [1] CRAN (R 3.6.1)                     </w:t>
       </w:r>
       <w:r>
         <w:br w:type="textWrapping"/>
@@ -5433,7 +6500,7 @@
         <w:rPr>
           <w:rStyle w:val="VerbatimChar"/>
         </w:rPr>
-        <w:t xml:space="preserve">#&gt;  vctrs          0.2.1    2019-12-17 [1] CRAN (R 3.6.0)                     </w:t>
+        <w:t xml:space="preserve">#&gt;  vctrs          0.2.2    2020-01-24 [1] CRAN (R 3.6.1)                     </w:t>
       </w:r>
       <w:r>
         <w:br w:type="textWrapping"/>
@@ -5469,7 +6536,7 @@
         <w:rPr>
           <w:rStyle w:val="VerbatimChar"/>
         </w:rPr>
-        <w:t xml:space="preserve">#&gt;  xfun           0.11     2019-11-12 [1] CRAN (R 3.6.1)                     </w:t>
+        <w:t xml:space="preserve">#&gt;  xfun           0.12     2020-01-13 [1] CRAN (R 3.6.0)                     </w:t>
       </w:r>
       <w:r>
         <w:br w:type="textWrapping"/>
@@ -5496,15 +6563,6 @@
         <w:rPr>
           <w:rStyle w:val="VerbatimChar"/>
         </w:rPr>
-        <w:t xml:space="preserve">#&gt;  zeallot        0.1.0    2018-01-28 [1] CRAN (R 3.6.0)                     </w:t>
-      </w:r>
-      <w:r>
-        <w:br w:type="textWrapping"/>
-      </w:r>
-      <w:r>
-        <w:rPr>
-          <w:rStyle w:val="VerbatimChar"/>
-        </w:rPr>
         <w:t xml:space="preserve">#&gt; </w:t>
       </w:r>
       <w:r>
@@ -5551,7 +6609,7 @@
         <w:rPr>
           <w:rStyle w:val="VerbatimChar"/>
         </w:rPr>
-        <w:t xml:space="preserve">#&gt; Head:     [a8ed0e7] 2020-01-27: add references to discussion session and edit acknowledgment</w:t>
+        <w:t xml:space="preserve">#&gt; Head:     [fdbd558] 2020-02-06: work on discussion section</w:t>
       </w:r>
     </w:p>
     <w:p>
@@ -5559,7 +6617,7 @@
         <w:pStyle w:val="FirstParagraph"/>
       </w:pPr>
       <w:r>
-        <w:t xml:space="preserve">Word count: 5708</w:t>
+        <w:t xml:space="preserve">Word count: 6036</w:t>
       </w:r>
     </w:p>
     <w:sectPr>

</xml_diff>

<commit_message>
combine tps and PCA plots into one figure
</commit_message>
<xml_diff>
--- a/analysis/paper/paper.docx
+++ b/analysis/paper/paper.docx
@@ -19,7 +19,7 @@
         <w:t xml:space="preserve"> </w:t>
       </w:r>
       <w:r>
-        <w:t xml:space="preserve">standardisation</w:t>
+        <w:t xml:space="preserve">standardization</w:t>
       </w:r>
       <w:r>
         <w:t xml:space="preserve"> </w:t>
@@ -1347,7 +1347,34 @@
         <w:pStyle w:val="FirstParagraph"/>
       </w:pPr>
       <w:r>
-        <w:t xml:space="preserve">A major historical factor that is often linked to social change in small-scale societies is colonial settlers introducing foreign trade goods to local Indigenous societies. The monopolization of long-distance trade goods has caused substantial transformations of Indigenous economic, cultural, and socio-political systems (Dietler, 2005, 1997; Junker, 1993; Silliman, 2005). Pericolonial archaeology is the study of these indirect effects of colonialism, investigating areas where direct European colonial rule was limited, their conquests often short-lived and unsuccessful, but their commercial activities had economic and political impacts on Indigenous peoples living on the periphery of colonial control (Acabado, 2017; Trabert, 2017). Pericolonial situations were common during the seventeenth to nineteenth centuries in East and Southeast Asia where European trading activity was extensive, but direct European rule less widespread. An emerging priority in archaeological research in this region is identifying the indirect influences are apparent on Indigenous communities during this time. For example, Acabado (2017)’s study of Ifugao society in the Philippines highland suggests economic and political intensification during the Spanish presence as the response of Indigenous peoples to the Spanish cooptation.</w:t>
+        <w:t xml:space="preserve">A major historical factor that is often linked to social change in small-scale societies is colonial settlers introducing foreign trade goods to local Indigenous societies. The monopolization of long-distance trade goods has caused substantial transformations of Indigenous economic, cultural, and socio-political systems</w:t>
+      </w:r>
+      <w:r>
+        <w:t xml:space="preserve"> </w:t>
+      </w:r>
+      <w:r>
+        <w:t xml:space="preserve">(Dietler, 2005, 1997; Junker, 1993; Silliman, 2005)</w:t>
+      </w:r>
+      <w:r>
+        <w:t xml:space="preserve">. Pericolonial archaeology is the study of these indirect effects of colonialism, investigating areas where direct European colonial rule was limited, their conquests often short-lived and unsuccessful, but their commercial activities had economic and political impacts on Indigenous peoples living on the periphery of colonial control</w:t>
+      </w:r>
+      <w:r>
+        <w:t xml:space="preserve"> </w:t>
+      </w:r>
+      <w:r>
+        <w:t xml:space="preserve">(Acabado, 2017; Trabert, 2017)</w:t>
+      </w:r>
+      <w:r>
+        <w:t xml:space="preserve">. Pericolonial situations were common during the seventeenth to nineteenth centuries in East and Southeast Asia where European trading activity was extensive, but direct European rule less widespread. An emerging priority in archaeological research in this region is identifying the indirect influences are apparent on Indigenous communities during this time. For example,</w:t>
+      </w:r>
+      <w:r>
+        <w:t xml:space="preserve"> </w:t>
+      </w:r>
+      <w:r>
+        <w:t xml:space="preserve">Acabado (2017)</w:t>
+      </w:r>
+      <w:r>
+        <w:t xml:space="preserve">’s study of Ifugao society in the Philippines highland suggests economic and political intensification during the Spanish presence as the response of Indigenous peoples to the Spanish cooptation.</w:t>
       </w:r>
     </w:p>
     <w:p>
@@ -1355,7 +1382,25 @@
         <w:pStyle w:val="BodyText"/>
       </w:pPr>
       <w:r>
-        <w:t xml:space="preserve">Indigenous societies’ responses to colonial contact range from passive acceptance through to active negotiation with the colonists, and accommodation or resistance of foreign intrusion. These responses can be identified through their daily cultural practices, such as their consumption patterns of foreign goods (Dietler, 2015; Given, 2004; Mullins, 2011; Scaramelli and Scaramelli, 2005; Silliman, 2001; Torrence and Clarke, 2000). In this paper we investigate the archaeology of a pericolonial situation at Kiwulan (1350-1950 AD), a large multi-component archaeological site in Yilan Province, northeastern Taiwan (Chen, 2007), to identify the indirect impacts of colonial settler activity on local Indigenous societies. Yilan is an ideal context to study peripheral colonial influences because Indigenous communities there were isolated by geographical barriers that limited the frequency of direct contact with the Spanish and the Dutch settlers in northern Taiwan. Kiwulan is situated on a hill near a riverside at the northern margin of Yilan County, which is characterized by a triangular alluvial plain facing eastwards the Pacific with high mountains on three other sides.</w:t>
+        <w:t xml:space="preserve">Indigenous societies’ responses to colonial contact range from passive acceptance through to active negotiation with the colonists, and accommodation or resistance of foreign intrusion. These responses can be identified through their daily cultural practices, such as their consumption patterns of foreign goods</w:t>
+      </w:r>
+      <w:r>
+        <w:t xml:space="preserve"> </w:t>
+      </w:r>
+      <w:r>
+        <w:t xml:space="preserve">(Dietler, 2015; Given, 2004; Mullins, 2011; Scaramelli and Scaramelli, 2005; Silliman, 2001; Torrence and Clarke, 2000)</w:t>
+      </w:r>
+      <w:r>
+        <w:t xml:space="preserve">. In this paper we investigate the archaeology of a pericolonial situation at Kiwulan (1350-1850 AD), a large multi-component archaeological site in Yilan County, northeastern Taiwan</w:t>
+      </w:r>
+      <w:r>
+        <w:t xml:space="preserve"> </w:t>
+      </w:r>
+      <w:r>
+        <w:t xml:space="preserve">(Chen, 2007)</w:t>
+      </w:r>
+      <w:r>
+        <w:t xml:space="preserve">, to identify the indirect impacts of colonial settler activity on local Indigenous societies. Yilan is an ideal context to study peripheral colonial influences because Indigenous communities there were isolated by geographical barriers that limited the frequency of direct contact with the Spanish and the Dutch settlers in northern Taiwan. Kiwulan is situated on a hill near a riverside at the northern margin of Yilan County, which is characterized by a triangular alluvial plain facing eastwards the Pacific with high mountains on three other sides.</w:t>
       </w:r>
     </w:p>
     <w:p>
@@ -1371,7 +1416,25 @@
         <w:pStyle w:val="BodyText"/>
       </w:pPr>
       <w:r>
-        <w:t xml:space="preserve">Several measurements have been used for investigating ceramic standardization, such as metric, compositional, and technological variables (Arnold, 2000; Blackman et al., 1993; Boness et al., 2015; Costin, 1991; Rice, 1991; Roux, 2015; Tite, 1999). Among those variables, metric measurements are most widely applied to archaeological assemblages because of the ease of collecting these data. The coefficient of variation statistic is commonly used to quantify the degree of standardization in ceramic assemblages (Eerkens and Bettinger, 2001; Roux, 2003; Stark, 1995b). However, because pottery vessels typically have curved shapes, linear measurements have limited sensitivity to many kinds of shape variations. Thus, to capture subtle shape variations that might also be relevant to standardization, we analyze pottery shape using geometric morphometric methods.</w:t>
+        <w:t xml:space="preserve">Several measurements have been used for investigating ceramic standardization, such as metric, compositional, and technological variables</w:t>
+      </w:r>
+      <w:r>
+        <w:t xml:space="preserve"> </w:t>
+      </w:r>
+      <w:r>
+        <w:t xml:space="preserve">(Arnold, 2000; Blackman et al., 1993; Boness et al., 2015; Costin, 1991; Rice, 1991; Roux, 2015; Tite, 1999)</w:t>
+      </w:r>
+      <w:r>
+        <w:t xml:space="preserve">. Among those variables, metric measurements are most widely applied to archaeological assemblages because of the ease of collecting these data. The coefficient of variation statistic is commonly used to quantify the degree of standardization in ceramic assemblages</w:t>
+      </w:r>
+      <w:r>
+        <w:t xml:space="preserve"> </w:t>
+      </w:r>
+      <w:r>
+        <w:t xml:space="preserve">(Eerkens and Bettinger, 2001; Junker, 1999; Roux, 2003; Stark, 1995)</w:t>
+      </w:r>
+      <w:r>
+        <w:t xml:space="preserve">. However, because pottery vessels typically have curved shapes, linear measurements have limited sensitivity to many kinds of shape variations. Thus, to capture subtle shape variations that might also be relevant to standardization, we analyze pottery shape using geometric morphometric methods.</w:t>
       </w:r>
     </w:p>
     <w:p>
@@ -1389,7 +1452,34 @@
         <w:pStyle w:val="FirstParagraph"/>
       </w:pPr>
       <w:r>
-        <w:t xml:space="preserve">Geometric morphometrics differs from traditional linear measurements through its use of Cartesian coordinates of morphological structures to define shapes (Adams et al., 2004; Bookstein, 1997; Lawing and Polly, 2010; Slice, 2007). Landmarks, curves or outlines of objects can be represented by coordinates in terms of their unique point locations with respect to numerical values on coordinate axes. There are two common morphometric methods: landmark approaches and outline approaches (Adams et al., 2004). Landmark approaches assign a set of landmarks or semilandmarks onto objects as reference points that can be specified on a coordinate system. Landmark-based morphometrics are widely applied to archaeological objects with obvious morphological features that can provide unambiguous reference points for landmark placement, such as projectile point tips or visually distinctive osteological features (Birch and Martinón-Torres, 2019; Buchanan et al., 2019; Cardillo, 2010; Haruda et al., 2019; Lycett and Cramon-Taubadel, 2013; Meloro et al., 2015).</w:t>
+        <w:t xml:space="preserve">Geometric morphometrics differs from traditional linear measurements through its use of Cartesian coordinates of morphological structures to define shapes</w:t>
+      </w:r>
+      <w:r>
+        <w:t xml:space="preserve"> </w:t>
+      </w:r>
+      <w:r>
+        <w:t xml:space="preserve">(Adams et al., 2004; Bookstein, 1997; Lawing and Polly, 2010; Slice, 2007)</w:t>
+      </w:r>
+      <w:r>
+        <w:t xml:space="preserve">. Landmarks, curves or outlines of objects can be represented by coordinates in terms of their unique point locations with respect to numerical values on coordinate axes. There are two common morphometric methods: landmark approaches and outline approaches</w:t>
+      </w:r>
+      <w:r>
+        <w:t xml:space="preserve"> </w:t>
+      </w:r>
+      <w:r>
+        <w:t xml:space="preserve">(Adams et al., 2004)</w:t>
+      </w:r>
+      <w:r>
+        <w:t xml:space="preserve">. Landmark approaches assign a set of landmarks or semilandmarks onto objects as reference points that can be specified on a coordinate system. Landmark-based morphometrics are widely applied to archaeological objects with obvious morphological features that can provide unambiguous reference points for landmark placement, such as projectile point tips or visually distinctive osteological features</w:t>
+      </w:r>
+      <w:r>
+        <w:t xml:space="preserve"> </w:t>
+      </w:r>
+      <w:r>
+        <w:t xml:space="preserve">(Birch and Martinón-Torres, 2019; Buchanan et al., 2019; Cardillo, 2010; Haruda et al., 2019; Lycett and Cramon-Taubadel, 2013; Meloro et al., 2015)</w:t>
+      </w:r>
+      <w:r>
+        <w:t xml:space="preserve">.</w:t>
       </w:r>
     </w:p>
     <w:p>
@@ -1397,7 +1487,61 @@
         <w:pStyle w:val="BodyText"/>
       </w:pPr>
       <w:r>
-        <w:t xml:space="preserve">However, a key limitation of the landmark approach is that landmarks may be difficult to reproducibly locate for structures that are mostly or entirely curves. In those cases, outline approaches are more suitable for analyzing the overall shape of an object. One outline approach is the semi-landmarks method, also called sliding landmarks, which assigns points along the curve between two landmarks at defined intervals (Bookstein, 1997; Lawing and Polly, 2010). Those semi-landmarks are allowed to slide along the curve to remove the effect of the arbitrary landmark spacing by minimizing either Procrustes distance or bending energy (Bookstein, 1997; Gunz and Mitteroecker, 2013; Slice, 2007). Another approach that is commonly applied to two-dimensional closed shapes is elliptic Fourier Analysis (EFA), that converts coordinates along a curve into Fourier function coefficients, called harmonic coefficients (Kuhl and Giardina, 1982). EFA uses periodic functions to capture geometric information, where an outline is decomposed into a series of ellipses described by trigonometric functions (Adams et al., 2004; Bonhomme et al., 2014; Claude, 2008). The number of harmonics determines the quality and precision of the geometric representation of an object. The harmonic power, a cumulated sum of squared harmonic coefficients, provides a robust rule for determining the desired number of harmonics (Bonhomme et al., 2014). EFA is suitable for shapes lacking representative landmarks or where curves contain the most meaningful variation. Applications in archaeology include human remains and zooarchaeology, stone artifacts, and ceramics (Fox, 2015; Hoggard et al., 2019; Ioviţă, 2010; Topi et al. 2018; Selden Jr 2019; Wilczek et al. 2014). Taking the ceramics data from Kiwulan, northeastern Taiwan, we use EFA to evaluate the level of standardization of ceramics in relation to the European presence in the 17th century to get insights into the emergence of ceramic specialization. We use a significance test for the equality of coefficient of variations of shape variables to statistically compare the vessel standardization from different periods.</w:t>
+        <w:t xml:space="preserve">However, a key limitation of the landmark approach is that landmarks may be difficult to reproducibly locate for structures that are mostly or entirely curves. In those cases, outline approaches are more suitable for analyzing the overall shape of an object. One outline approach is the semi-landmarks method, also called sliding landmarks, which assigns points along the curve between two landmarks at defined intervals</w:t>
+      </w:r>
+      <w:r>
+        <w:t xml:space="preserve"> </w:t>
+      </w:r>
+      <w:r>
+        <w:t xml:space="preserve">(Bookstein, 1997; Lawing and Polly, 2010)</w:t>
+      </w:r>
+      <w:r>
+        <w:t xml:space="preserve">. Those semi-landmarks are allowed to slide along the curve to remove the effect of the arbitrary landmark spacing by minimizing either Procrustes distance or bending energy</w:t>
+      </w:r>
+      <w:r>
+        <w:t xml:space="preserve"> </w:t>
+      </w:r>
+      <w:r>
+        <w:t xml:space="preserve">(Bookstein, 1997; Gunz and Mitteroecker, 2013; Slice, 2007)</w:t>
+      </w:r>
+      <w:r>
+        <w:t xml:space="preserve">. Another approach that is commonly applied to two-dimensional closed shapes is elliptic Fourier Analysis (EFA), that converts coordinates along a curve into Fourier function coefficients, called harmonic coefficients</w:t>
+      </w:r>
+      <w:r>
+        <w:t xml:space="preserve"> </w:t>
+      </w:r>
+      <w:r>
+        <w:t xml:space="preserve">(Kuhl and Giardina, 1982)</w:t>
+      </w:r>
+      <w:r>
+        <w:t xml:space="preserve">. EFA uses periodic functions to capture geometric information, where an outline is decomposed into a series of ellipses described by trigonometric functions</w:t>
+      </w:r>
+      <w:r>
+        <w:t xml:space="preserve"> </w:t>
+      </w:r>
+      <w:r>
+        <w:t xml:space="preserve">(Adams et al., 2004; Bonhomme et al., 2014; Claude, 2008)</w:t>
+      </w:r>
+      <w:r>
+        <w:t xml:space="preserve">. The number of harmonics determines the quality and precision of the geometric representation of an object. The harmonic power, a cumulative sum of squared harmonic coefficients, provides a robust rule for determining the desired number of harmonics</w:t>
+      </w:r>
+      <w:r>
+        <w:t xml:space="preserve"> </w:t>
+      </w:r>
+      <w:r>
+        <w:t xml:space="preserve">(Bonhomme et al., 2014)</w:t>
+      </w:r>
+      <w:r>
+        <w:t xml:space="preserve">. EFA is suitable for shapes lacking representative landmarks or where curves contain the most meaningful variation. Applications in archaeology include human remains and zooarchaeology, stone artifacts, and ceramics</w:t>
+      </w:r>
+      <w:r>
+        <w:t xml:space="preserve"> </w:t>
+      </w:r>
+      <w:r>
+        <w:t xml:space="preserve">(Fox, 2015; Hoggard et al., 2019; Ioviţă, 2010; Selden Jr, 2019; Topi et al., 2018; Wilczek et al., 2014)</w:t>
+      </w:r>
+      <w:r>
+        <w:t xml:space="preserve">. Taking the ceramics data from Kiwulan, northeastern Taiwan, we use EFA to evaluate the level of standardization of ceramics in relation to the European presence in the 17th century to get insights into the emergence of ceramic specialization. We use a significance test for the equality of coefficient of variations of shape variables to statistically compare the vessel standardization from different periods.</w:t>
       </w:r>
     </w:p>
     <w:p>
@@ -1415,7 +1559,52 @@
         <w:pStyle w:val="FirstParagraph"/>
       </w:pPr>
       <w:r>
-        <w:t xml:space="preserve">Ceramics analyzed in this paper come from 40 units (4m by 4m each) sampled from the central, undisturbed area of archaeological excavations at Kiwulan (Figure 1; Figure 2). The chronology of the archaeological deposits at Kiwulan consists of two cultural components, the upper component and the lower component, with a sterile layer in between (Chen, 2007). This paper focuses on the upper component, dated from AD 1350 to AD 1950, covering the late Iron Age and the historical period, which we define as the European occupation in Taiwan in the early 17th century. The Dutch first occupied southern Taiwan in 1624 and then the Spanish occupied northern Taiwan in 1626 (Andrade, 2007). In 1642, the Spanish was expelled by the Dutch in northern Taiwan, who took over their forts at Helping Dau in Keelung, and in Tamsui. Since then, western Taiwan was mostly under Dutch colonial rule until 1662 when the Kingdom of Tungning in Taiwan was founded by Koxinga, a loyalist of the Ming dynasty of China (Andrade, 2007).</w:t>
+        <w:t xml:space="preserve">Ceramics analyzed in this paper come from 40 units (4m by 4m each) sampled from the central, undisturbed area of archaeological excavations at Kiwulan (Figure</w:t>
+      </w:r>
+      <w:r>
+        <w:t xml:space="preserve"> </w:t>
+      </w:r>
+      <w:r>
+        <w:t xml:space="preserve">1</w:t>
+      </w:r>
+      <w:r>
+        <w:t xml:space="preserve">; Figure</w:t>
+      </w:r>
+      <w:r>
+        <w:t xml:space="preserve"> </w:t>
+      </w:r>
+      <w:r>
+        <w:t xml:space="preserve">2</w:t>
+      </w:r>
+      <w:r>
+        <w:t xml:space="preserve">). The chronology of the archaeological deposits at Kiwulan consists of two cultural components, the upper component and the lower component, with a sterile layer in between</w:t>
+      </w:r>
+      <w:r>
+        <w:t xml:space="preserve"> </w:t>
+      </w:r>
+      <w:r>
+        <w:t xml:space="preserve">(Chen, 2007)</w:t>
+      </w:r>
+      <w:r>
+        <w:t xml:space="preserve">. This paper focuses on the upper component, dated from AD 1350 to AD 1850, covering the late Iron Age and the historical period, which we define as the European occupation in Taiwan in the early 17th century. The Dutch first occupied southern Taiwan in 1624 and then the Spanish occupied northern Taiwan in 1626</w:t>
+      </w:r>
+      <w:r>
+        <w:t xml:space="preserve"> </w:t>
+      </w:r>
+      <w:r>
+        <w:t xml:space="preserve">(Andrade, 2007)</w:t>
+      </w:r>
+      <w:r>
+        <w:t xml:space="preserve">. In 1642, the Spanish was expelled by the Dutch in northern Taiwan, who took over their forts at Helping Dau in Keelung, and in Tamsui. Since then, western Taiwan was mostly under Dutch colonial rule until 1662 when the Kingdom of Tungning in Taiwan was founded by Koxinga, a loyalist of the Ming dynasty of China</w:t>
+      </w:r>
+      <w:r>
+        <w:t xml:space="preserve"> </w:t>
+      </w:r>
+      <w:r>
+        <w:t xml:space="preserve">(Andrade, 2007)</w:t>
+      </w:r>
+      <w:r>
+        <w:t xml:space="preserve">.</w:t>
       </w:r>
     </w:p>
     <w:p>
@@ -1625,9 +1814,9 @@
       <w:pPr>
         <w:pStyle w:val="Heading2"/>
       </w:pPr>
-      <w:bookmarkStart w:id="26" w:name="digitising-and-analysing-by-efa"/>
-      <w:r>
-        <w:t xml:space="preserve">Digitising and analysing by EFA</w:t>
+      <w:bookmarkStart w:id="26" w:name="digitizing-and-analyzing-by-efa"/>
+      <w:r>
+        <w:t xml:space="preserve">Digitizing and analyzing by EFA</w:t>
       </w:r>
       <w:bookmarkEnd w:id="26"/>
     </w:p>
@@ -1647,7 +1836,13 @@
         </w:r>
       </w:hyperlink>
       <w:r>
-        <w:t xml:space="preserve">) where outlines were traced manually. Where only half cross-section images were available, these were duplicated, flipped, and then joined with another one to create a 2D closed outline for each vessel. Geometric morphometric analyses were conducted using the R software (R Core Team, 2019) and the functions included in the Momocs, a R package intended to quantify and analyze shapes (Bonhomme et al., 2014). The digilized outlines were converted into a list of successive xy pixel coordinates for elliptic Fourier analysis (EFA). The harmonic coefficients generated by EFA were analyzed by principal component analysis (PCA) for dimensionality reduction to illustrate the diversity of the shape data and identify major patterns of variation.</w:t>
+        <w:t xml:space="preserve">) where outlines were traced manually. Where only half cross-section images were available, these were duplicated, flipped, and then joined with another one to create a 2D closed outline for each vessel. Geometric morphometric analyses were conducted using the R software (R Core Team, 2019) and the functions included in the Momocs, a R package intended to quantify and analyze shapes (</w:t>
+      </w:r>
+      <w:r>
+        <w:t xml:space="preserve">(Bonhomme et al., 2014)</w:t>
+      </w:r>
+      <w:r>
+        <w:t xml:space="preserve">. The digilized outlines were converted into a list of successive xy pixel coordinates for elliptic Fourier analysis (EFA). The harmonic coefficients generated by EFA were analyzed by principal component analysis (PCA) for dimensionality reduction to illustrate the diversity of the shape data and identify major patterns of variation.</w:t>
       </w:r>
     </w:p>
     <w:p>
@@ -1715,7 +1910,37 @@
         <w:pStyle w:val="FirstParagraph"/>
       </w:pPr>
       <w:r>
-        <w:t xml:space="preserve">As a standardized measure of the spread of data, coefficients of variation (CV) allow us to directly compare variation in samples measured with different units or means. This is useful to compare the degree of standardization for archaeological assembles and enables comparison of variation across different sample sizes (Eerkens and Bettinger, 2001, p. 498). Following [citations of previous work that has used CVs like this] we take this as our measurement of standardization in vessel shape variables: lower CV values reflect higher standardization, and thus increased craft specialization in the community. Given that CV is robust for positive values due to the representation by ratio, we normalized PC scores to a range between 0 and 1 before computation of CV</w:t>
+        <w:t xml:space="preserve">As a standardized measure of the spread of data, coefficients of variation (CV) allows us to directly compare variation in samples measured with different units or means. This is useful to compare the degree of standardization for archaeological assembles and enables comparison of variation across different sample sizes</w:t>
+      </w:r>
+      <w:r>
+        <w:t xml:space="preserve"> </w:t>
+      </w:r>
+      <w:r>
+        <w:t xml:space="preserve">(Eerkens and Bettinger, 2001, p. 498)</w:t>
+      </w:r>
+      <w:r>
+        <w:t xml:space="preserve">. Following</w:t>
+      </w:r>
+      <w:r>
+        <w:t xml:space="preserve"> </w:t>
+      </w:r>
+      <w:r>
+        <w:t xml:space="preserve">Eerkens and Bettinger (2001)</w:t>
+      </w:r>
+      <w:r>
+        <w:t xml:space="preserve"> </w:t>
+      </w:r>
+      <w:r>
+        <w:t xml:space="preserve">and</w:t>
+      </w:r>
+      <w:r>
+        <w:t xml:space="preserve"> </w:t>
+      </w:r>
+      <w:r>
+        <w:t xml:space="preserve">Roux (2003)</w:t>
+      </w:r>
+      <w:r>
+        <w:t xml:space="preserve">, we take this as our measurement of standardization in vessel shape variables: lower CV values reflect higher standardization, and thus increased craft specialization in the community. Given that CV is robust for positive values due to the representation by ratio, we normalized PC scores to a range between 0 and 1 before computation of CV.</w:t>
       </w:r>
     </w:p>
     <w:p>
@@ -1741,10 +1966,7 @@
         <w:t xml:space="preserve">Feltz and Miller (1996)</w:t>
       </w:r>
       <w:r>
-        <w:t xml:space="preserve"> </w:t>
-      </w:r>
-      <w:r>
-        <w:t xml:space="preserve">asymptotic test for the equality of coefficients of variation from k populations</w:t>
+        <w:t xml:space="preserve">’s asymptotic test for the equality of coefficients of variation from k populations</w:t>
       </w:r>
       <w:r>
         <w:t xml:space="preserve"> </w:t>
@@ -1770,7 +1992,16 @@
         <w:pStyle w:val="BodyText"/>
       </w:pPr>
       <w:r>
-        <w:t xml:space="preserve">To complement our investigation of craft specialization through shape standardization, we investigated spatial patterns of ceramic vessels at Kiwulan. As craft specialization increases, pottery distribution we expect a shift from a pattern of vessels dispersed across the site to a pattern of clusters that reflects the loci of production (Costin, 2001). We used a Monte Carlo test for randomness in spatial locations of pots to explore whether their distribution is significantly clustered or dispersed.</w:t>
+        <w:t xml:space="preserve">To complement our investigation of craft specialization through shape standardization, we investigated spatial patterns of ceramic vessels at Kiwulan. As craft specialization increases, pottery distribution we expect a shift from a pattern of vessels dispersed across the site to a pattern of clusters that reflects the loci of production</w:t>
+      </w:r>
+      <w:r>
+        <w:t xml:space="preserve"> </w:t>
+      </w:r>
+      <w:r>
+        <w:t xml:space="preserve">(Costin, 2001)</w:t>
+      </w:r>
+      <w:r>
+        <w:t xml:space="preserve">. We used a Monte Carlo test for randomness in spatial locations of pots to explore whether their distribution is significantly clustered or dispersed.</w:t>
       </w:r>
     </w:p>
     <w:p>
@@ -1850,19 +2081,96 @@
     </w:p>
     <w:p>
       <w:pPr>
-        <w:pStyle w:val="CaptionedFigure"/>
+        <w:pStyle w:val="FirstParagraph"/>
+      </w:pPr>
+      <w:r>
+        <w:t xml:space="preserve">We found that 13 harmonics captured 99% of the total harmonic power in our elliptic Fourier coefficients of 73 vessels from three phases. Figure</w:t>
+      </w:r>
+      <w:r>
+        <w:t xml:space="preserve"> </w:t>
+      </w:r>
+      <w:r>
+        <w:t xml:space="preserve">??</w:t>
+      </w:r>
+      <w:r>
+        <w:t xml:space="preserve"> </w:t>
+      </w:r>
+      <w:r>
+        <w:t xml:space="preserve">shows vessel shape changes described using thin-plate spline warping for paired periods, pre- and post-European periods, and post-European and Chinese periods, with the most greatest differences between pre-European and Chinese periods.</w:t>
+      </w:r>
+    </w:p>
+    <w:p>
+      <w:pPr>
+        <w:pStyle w:val="SourceCode"/>
+      </w:pPr>
+      <w:r>
+        <w:rPr>
+          <w:rStyle w:val="VerbatimChar"/>
+        </w:rPr>
+        <w:t xml:space="preserve">#&gt; quartz_off_screen </w:t>
+      </w:r>
+      <w:r>
+        <w:br/>
+      </w:r>
+      <w:r>
+        <w:rPr>
+          <w:rStyle w:val="VerbatimChar"/>
+        </w:rPr>
+        <w:t xml:space="preserve">#&gt;                 2</w:t>
+      </w:r>
+    </w:p>
+    <w:p>
+      <w:pPr>
+        <w:pStyle w:val="FirstParagraph"/>
+      </w:pPr>
+      <w:r>
+        <w:t xml:space="preserve">The first two principal components (PCs) of the PCA on the elliptic Fourier coefficients explain 74.85% of the total variance, of which 48.32% is explained by the first principle component. With the third component, the first three principal components explain 86.08% of the total variance. PC1 captures the height of the vessels, from tall to short, and the roundness of the body from round to oval-shaped (Figure</w:t>
+      </w:r>
+      <w:r>
+        <w:t xml:space="preserve"> </w:t>
+      </w:r>
+      <w:r>
+        <w:t xml:space="preserve">??</w:t>
+      </w:r>
+      <w:r>
+        <w:t xml:space="preserve">). PC2 relates to the neck and mouth constriction, from narrow to wide. PC3 explains a smaller portion of the variance (11.23%), which relates to the degree of the flare of the neck, from a curved to straight shape. The results reflect a large overlap in shapes from three occupations phases, especially for shapes in the pre-European and post-European periods. However, the spread of shape distribution indicates a wider variation in shapes in the pre-European and post-European periods compared to those in the Chinese period along both PC1 and PC2 axes. In other words, we find a decrease in shape variance in the Chinese period that is evident in the shorter height and narrower mouth of vessels used in that period.</w:t>
+      </w:r>
+    </w:p>
+    <w:p>
+      <w:pPr>
+        <w:pStyle w:val="SourceCode"/>
+      </w:pPr>
+      <w:r>
+        <w:rPr>
+          <w:rStyle w:val="VerbatimChar"/>
+        </w:rPr>
+        <w:t xml:space="preserve">#&gt; quartz_off_screen </w:t>
+      </w:r>
+      <w:r>
+        <w:br/>
+      </w:r>
+      <w:r>
+        <w:rPr>
+          <w:rStyle w:val="VerbatimChar"/>
+        </w:rPr>
+        <w:t xml:space="preserve">#&gt;                 2</w:t>
+      </w:r>
+    </w:p>
+    <w:p>
+      <w:pPr>
+        <w:pStyle w:val="FirstParagraph"/>
       </w:pPr>
       <w:r>
         <w:drawing>
           <wp:inline>
-            <wp:extent cx="5943600" cy="4754880"/>
+            <wp:extent cx="5943600" cy="3302000"/>
             <wp:effectExtent b="0" l="0" r="0" t="0"/>
-            <wp:docPr descr="Figure 3: The spatial distribution of the pottery selected for shape analysis. The quantity is indicated by the color scale." title="" id="1" name="Picture"/>
+            <wp:docPr descr="Figure 3: caption" title="" id="1" name="Picture"/>
             <a:graphic>
               <a:graphicData uri="http://schemas.openxmlformats.org/drawingml/2006/picture">
                 <pic:pic>
                   <pic:nvPicPr>
-                    <pic:cNvPr descr="../figures/pottery-spatial-pattern-1.png" id="0" name="Picture"/>
+                    <pic:cNvPr descr="/Users/bmarwick/Desktop/kwl.pottery/analysis/figures/tps-iso.png" id="0" name="Picture"/>
                     <pic:cNvPicPr>
                       <a:picLocks noChangeArrowheads="1" noChangeAspect="1"/>
                     </pic:cNvPicPr>
@@ -1876,7 +2184,7 @@
                   <pic:spPr bwMode="auto">
                     <a:xfrm>
                       <a:off x="0" y="0"/>
-                      <a:ext cx="5943600" cy="4754880"/>
+                      <a:ext cx="5943600" cy="3302000"/>
                     </a:xfrm>
                     <a:prstGeom prst="rect">
                       <a:avLst/>
@@ -1894,50 +2202,17 @@
           </wp:inline>
         </w:drawing>
       </w:r>
-    </w:p>
-    <w:p>
-      <w:pPr>
-        <w:pStyle w:val="ImageCaption"/>
-      </w:pPr>
-      <w:r>
-        <w:t xml:space="preserve">Figure 3: The spatial distribution of the pottery selected for shape analysis. The quantity is indicated by the color scale.</w:t>
-      </w:r>
-    </w:p>
-    <w:p>
-      <w:pPr>
-        <w:pStyle w:val="BodyText"/>
-      </w:pPr>
-      <w:r>
-        <w:t xml:space="preserve">We found that 13 harmonics captured 99% of the total harmonic power in our elliptic Fourier coefficients of 73 vessels from three phases. Figure</w:t>
-      </w:r>
-      <w:r>
-        <w:t xml:space="preserve"> </w:t>
-      </w:r>
-      <w:r>
-        <w:t xml:space="preserve">4</w:t>
-      </w:r>
-      <w:r>
-        <w:t xml:space="preserve"> </w:t>
-      </w:r>
-      <w:r>
-        <w:t xml:space="preserve">shows vessel shape changes described using thin-plate spline warping for paired periods, pre- and post-European periods, and post-European and Chinese periods, with the most greatest differences between pre-European and Chinese periods.</w:t>
-      </w:r>
-    </w:p>
-    <w:p>
-      <w:pPr>
-        <w:pStyle w:val="CaptionedFigure"/>
-      </w:pPr>
       <w:r>
         <w:drawing>
           <wp:inline>
-            <wp:extent cx="5943600" cy="4754880"/>
+            <wp:extent cx="5943600" cy="3302000"/>
             <wp:effectExtent b="0" l="0" r="0" t="0"/>
-            <wp:docPr descr="Figure 4: Comparison of average vessel shapes across phases using thin plate splines (TPS) with outline deformations required to pass from an extreme of one morphospace to another." title="" id="1" name="Picture"/>
+            <wp:docPr descr="(#fig:unnamed-chunk-1)caption" title="" id="1" name="Picture"/>
             <a:graphic>
               <a:graphicData uri="http://schemas.openxmlformats.org/drawingml/2006/picture">
                 <pic:pic>
                   <pic:nvPicPr>
-                    <pic:cNvPr descr="../figures/thin-plate-splines-1.png" id="0" name="Picture"/>
+                    <pic:cNvPr descr="/Users/bmarwick/Desktop/kwl.pottery/analysis/figures/pca-chull.png" id="0" name="Picture"/>
                     <pic:cNvPicPr>
                       <a:picLocks noChangeArrowheads="1" noChangeAspect="1"/>
                     </pic:cNvPicPr>
@@ -1951,7 +2226,7 @@
                   <pic:spPr bwMode="auto">
                     <a:xfrm>
                       <a:off x="0" y="0"/>
-                      <a:ext cx="5943600" cy="4754880"/>
+                      <a:ext cx="5943600" cy="3302000"/>
                     </a:xfrm>
                     <a:prstGeom prst="rect">
                       <a:avLst/>
@@ -1968,86 +2243,6 @@
             </a:graphic>
           </wp:inline>
         </w:drawing>
-      </w:r>
-    </w:p>
-    <w:p>
-      <w:pPr>
-        <w:pStyle w:val="ImageCaption"/>
-      </w:pPr>
-      <w:r>
-        <w:t xml:space="preserve">Figure 4: Comparison of average vessel shapes across phases using thin plate splines (TPS) with outline deformations required to pass from an extreme of one morphospace to another.</w:t>
-      </w:r>
-    </w:p>
-    <w:p>
-      <w:pPr>
-        <w:pStyle w:val="BodyText"/>
-      </w:pPr>
-      <w:r>
-        <w:t xml:space="preserve">The first two principal components (PCs) of the PCA on the elliptic Fourier coefficients explain 74.85% of the total variance, of which 48.32% is explained by the first principle component. With the third component, the first three principal components explain 86.08% of the total variance. PC1 captures the height of the vessels, from tall to short, and the roundness of the body from round to oval-shaped (Figure</w:t>
-      </w:r>
-      <w:r>
-        <w:t xml:space="preserve"> </w:t>
-      </w:r>
-      <w:r>
-        <w:t xml:space="preserve">5</w:t>
-      </w:r>
-      <w:r>
-        <w:t xml:space="preserve">). PC2 relates to the neck and mouth constriction, from narrow to wide. PC3 explains a smaller portion of the variance (11.23%), which relates to the degree of the flare of the neck, from a curved to straight shape. The results reflect a large overlap in shapes from three occupations phases, especially for shapes in the pre-European and post-European periods. However, the spread of shape distribution indicates a wider variation in shapes in the pre-European and post-European periods compared to those in the Chinese period along both PC1 and PC2 axes. In other words, we find a decrease in shape variance in the Chinese period that is evident in the shorter height and narrower mouth of vessels used in that period.</w:t>
-      </w:r>
-    </w:p>
-    <w:p>
-      <w:pPr>
-        <w:pStyle w:val="CaptionedFigure"/>
-      </w:pPr>
-      <w:r>
-        <w:drawing>
-          <wp:inline>
-            <wp:extent cx="5943600" cy="4754880"/>
-            <wp:effectExtent b="0" l="0" r="0" t="0"/>
-            <wp:docPr descr="Figure 5: Pottery shape distribution by each occupation phase according to the first two PCs" title="" id="1" name="Picture"/>
-            <a:graphic>
-              <a:graphicData uri="http://schemas.openxmlformats.org/drawingml/2006/picture">
-                <pic:pic>
-                  <pic:nvPicPr>
-                    <pic:cNvPr descr="../figures/first-two-PCs-byplot-1.png" id="0" name="Picture"/>
-                    <pic:cNvPicPr>
-                      <a:picLocks noChangeArrowheads="1" noChangeAspect="1"/>
-                    </pic:cNvPicPr>
-                  </pic:nvPicPr>
-                  <pic:blipFill>
-                    <a:blip r:embed="rId34"/>
-                    <a:stretch>
-                      <a:fillRect/>
-                    </a:stretch>
-                  </pic:blipFill>
-                  <pic:spPr bwMode="auto">
-                    <a:xfrm>
-                      <a:off x="0" y="0"/>
-                      <a:ext cx="5943600" cy="4754880"/>
-                    </a:xfrm>
-                    <a:prstGeom prst="rect">
-                      <a:avLst/>
-                    </a:prstGeom>
-                    <a:noFill/>
-                    <a:ln w="9525">
-                      <a:noFill/>
-                      <a:headEnd/>
-                      <a:tailEnd/>
-                    </a:ln>
-                  </pic:spPr>
-                </pic:pic>
-              </a:graphicData>
-            </a:graphic>
-          </wp:inline>
-        </w:drawing>
-      </w:r>
-    </w:p>
-    <w:p>
-      <w:pPr>
-        <w:pStyle w:val="ImageCaption"/>
-      </w:pPr>
-      <w:r>
-        <w:t xml:space="preserve">Figure 5: Pottery shape distribution by each occupation phase according to the first two PCs</w:t>
       </w:r>
     </w:p>
     <w:p>
@@ -2304,7 +2499,7 @@
         <w:t xml:space="preserve"> </w:t>
       </w:r>
       <w:r>
-        <w:t xml:space="preserve">5</w:t>
+        <w:t xml:space="preserve">??</w:t>
       </w:r>
       <w:r>
         <w:t xml:space="preserve">, we used a multivariate analysis of variance (MANOVA) test to compare pairwise combinations across our three occupation phases. Table</w:t>
@@ -2355,7 +2550,7 @@
         <w:t xml:space="preserve"> </w:t>
       </w:r>
       <w:r>
-        <w:t xml:space="preserve">6</w:t>
+        <w:t xml:space="preserve">5</w:t>
       </w:r>
       <w:r>
         <w:t xml:space="preserve">). The first PC, capturing vessel height and roundness, shows higher variation in the pre-European period compared to the Chinese period. That indicates that shape standardization was higher in the Chinese period compared to the pre-European period. The second PC also presents a similar pattern of higher shape standardization in the Chinese period compared to the other two phases.</w:t>
@@ -2366,7 +2561,16 @@
         <w:pStyle w:val="BodyText"/>
       </w:pPr>
       <w:r>
-        <w:t xml:space="preserve">To see whether the differences in the distribution of PCs between any two phases are substantive or due to chance, we used a modified signed-likelihood ratio test to assess the equality of CVs [citation needed: article and pkg]. P-values for this significance test of CVs for PC1 and PC2 show significant differences in the standardization of vessel shapes across periods, especially between Chinese contact with either pre-European or post-European (Figure</w:t>
+        <w:t xml:space="preserve">To see whether the differences in the distribution of PCs between any two phases are substantive or due to chance, we used a modified signed-likelihood ratio test to assess the equality of CVs</w:t>
+      </w:r>
+      <w:r>
+        <w:t xml:space="preserve"> </w:t>
+      </w:r>
+      <w:r>
+        <w:t xml:space="preserve">(Krishnamoorthy and Lee, 2014; Marwick and Krishnamoorthy, n.d.)</w:t>
+      </w:r>
+      <w:r>
+        <w:t xml:space="preserve">. P-values for this significance test of CVs for PC1 and PC2 show significant differences in the standardization of vessel shapes across periods, especially between Chinese contact with either pre-European or post-European (Figure</w:t>
       </w:r>
       <w:r>
         <w:t xml:space="preserve"> </w:t>
@@ -2396,7 +2600,7 @@
           <wp:inline>
             <wp:extent cx="5943600" cy="4754880"/>
             <wp:effectExtent b="0" l="0" r="0" t="0"/>
-            <wp:docPr descr="Figure 6: The distribution of PC scores by phases" title="" id="1" name="Picture"/>
+            <wp:docPr descr="Figure 5: The distribution of PC scores by phases" title="" id="1" name="Picture"/>
             <a:graphic>
               <a:graphicData uri="http://schemas.openxmlformats.org/drawingml/2006/picture">
                 <pic:pic>
@@ -2407,7 +2611,7 @@
                     </pic:cNvPicPr>
                   </pic:nvPicPr>
                   <pic:blipFill>
-                    <a:blip r:embed="rId35"/>
+                    <a:blip r:embed="rId34"/>
                     <a:stretch>
                       <a:fillRect/>
                     </a:stretch>
@@ -2439,7 +2643,7 @@
         <w:pStyle w:val="ImageCaption"/>
       </w:pPr>
       <w:r>
-        <w:t xml:space="preserve">Figure 6: The distribution of PC scores by phases</w:t>
+        <w:t xml:space="preserve">Figure 5: The distribution of PC scores by phases</w:t>
       </w:r>
     </w:p>
     <w:p>
@@ -2550,7 +2754,7 @@
               <w:jc w:val="right"/>
             </w:pPr>
             <w:r>
-              <w:t xml:space="preserve">0.1164</w:t>
+              <w:t xml:space="preserve">-0.0103</w:t>
             </w:r>
           </w:p>
         </w:tc>
@@ -2561,7 +2765,7 @@
               <w:jc w:val="right"/>
             </w:pPr>
             <w:r>
-              <w:t xml:space="preserve">0.7329</w:t>
+              <w:t xml:space="preserve">1.0000</w:t>
             </w:r>
           </w:p>
         </w:tc>
@@ -2596,7 +2800,7 @@
               <w:jc w:val="right"/>
             </w:pPr>
             <w:r>
-              <w:t xml:space="preserve">9.2510</w:t>
+              <w:t xml:space="preserve">8.5346</w:t>
             </w:r>
           </w:p>
         </w:tc>
@@ -2607,7 +2811,7 @@
               <w:jc w:val="right"/>
             </w:pPr>
             <w:r>
-              <w:t xml:space="preserve">0.0024</w:t>
+              <w:t xml:space="preserve">0.0035</w:t>
             </w:r>
           </w:p>
         </w:tc>
@@ -2642,7 +2846,7 @@
               <w:jc w:val="right"/>
             </w:pPr>
             <w:r>
-              <w:t xml:space="preserve">7.6388</w:t>
+              <w:t xml:space="preserve">7.4250</w:t>
             </w:r>
           </w:p>
         </w:tc>
@@ -2653,7 +2857,7 @@
               <w:jc w:val="right"/>
             </w:pPr>
             <w:r>
-              <w:t xml:space="preserve">0.0057</w:t>
+              <w:t xml:space="preserve">0.0064</w:t>
             </w:r>
           </w:p>
         </w:tc>
@@ -2688,7 +2892,7 @@
               <w:jc w:val="right"/>
             </w:pPr>
             <w:r>
-              <w:t xml:space="preserve">0.1423</w:t>
+              <w:t xml:space="preserve">0.1044</w:t>
             </w:r>
           </w:p>
         </w:tc>
@@ -2699,7 +2903,7 @@
               <w:jc w:val="right"/>
             </w:pPr>
             <w:r>
-              <w:t xml:space="preserve">0.7060</w:t>
+              <w:t xml:space="preserve">0.7466</w:t>
             </w:r>
           </w:p>
         </w:tc>
@@ -2734,7 +2938,7 @@
               <w:jc w:val="right"/>
             </w:pPr>
             <w:r>
-              <w:t xml:space="preserve">0.2217</w:t>
+              <w:t xml:space="preserve">0.2664</w:t>
             </w:r>
           </w:p>
         </w:tc>
@@ -2745,7 +2949,7 @@
               <w:jc w:val="right"/>
             </w:pPr>
             <w:r>
-              <w:t xml:space="preserve">0.6377</w:t>
+              <w:t xml:space="preserve">0.6057</w:t>
             </w:r>
           </w:p>
         </w:tc>
@@ -2780,7 +2984,7 @@
               <w:jc w:val="right"/>
             </w:pPr>
             <w:r>
-              <w:t xml:space="preserve">0.0542</w:t>
+              <w:t xml:space="preserve">0.0669</w:t>
             </w:r>
           </w:p>
         </w:tc>
@@ -2791,7 +2995,7 @@
               <w:jc w:val="right"/>
             </w:pPr>
             <w:r>
-              <w:t xml:space="preserve">0.8159</w:t>
+              <w:t xml:space="preserve">0.7959</w:t>
             </w:r>
           </w:p>
         </w:tc>
@@ -2812,18 +3016,36 @@
       <w:pPr>
         <w:pStyle w:val="Heading1"/>
       </w:pPr>
-      <w:bookmarkStart w:id="36" w:name="discussion"/>
+      <w:bookmarkStart w:id="35" w:name="discussion"/>
       <w:r>
         <w:t xml:space="preserve">Discussion</w:t>
       </w:r>
-      <w:bookmarkEnd w:id="36"/>
+      <w:bookmarkEnd w:id="35"/>
     </w:p>
     <w:p>
       <w:pPr>
         <w:pStyle w:val="FirstParagraph"/>
       </w:pPr>
       <w:r>
-        <w:t xml:space="preserve">Previous investigations at Kiwulan have suggested an unequal distribution of prestige goods, trade ornaments specifically, following the appearance of Europeans (Cheng, 2008; Wang, 2011), hinting at an emergence of social inequality in the Indigenous community. We have examined ceramic vessel shape standardization to measure craft specialization as a proxy for social differentiation (Costin, 2001; Junker, 1999). The result of our MANOVA test shows there is a significant difference in shapes between the pre-European and Post-European periods, and between the pre-European and the Chinese periods. The average shape presents a round body with a wider rim and neck before European contact, and turns to a more oval-shaped body with narrower rim and neck after the European presence. These changes even more pronounced during the Chinese contact period. In general, pottery vessels become shorter in height over time, leading to an oval-shaped body.</w:t>
+        <w:t xml:space="preserve">Previous investigations at Kiwulan have suggested an unequal distribution of prestige goods, trade ornaments specifically, following the appearance of Europeans</w:t>
+      </w:r>
+      <w:r>
+        <w:t xml:space="preserve"> </w:t>
+      </w:r>
+      <w:r>
+        <w:t xml:space="preserve">(Cheng, 2008; Wang, 2011)</w:t>
+      </w:r>
+      <w:r>
+        <w:t xml:space="preserve">, hinting at an emergence of social inequality in the Indigenous community. We have examined ceramic vessel shape standardization to measure craft specialization as a proxy for social differentiation</w:t>
+      </w:r>
+      <w:r>
+        <w:t xml:space="preserve"> </w:t>
+      </w:r>
+      <w:r>
+        <w:t xml:space="preserve">(Costin, 2001; Junker, 1999)</w:t>
+      </w:r>
+      <w:r>
+        <w:t xml:space="preserve">. The result of our MANOVA test shows there is a significant difference in shapes between the pre-European and Post-European periods, and between the pre-European and the Chinese periods. The average shape presents a round body with a wider rim and neck before European contact, and turns to a more oval-shaped body with narrower rim and neck after the European presence. These changes even more pronounced during the Chinese contact period. In general, pottery vessels become shorter in height over time, leading to an oval-shaped body.</w:t>
       </w:r>
     </w:p>
     <w:p>
@@ -2831,7 +3053,25 @@
         <w:pStyle w:val="BodyText"/>
       </w:pPr>
       <w:r>
-        <w:t xml:space="preserve">Our CV tests indicate that there are significant differences in shape standardization between the pre-European period and post-European period, and between the Chinese contact and either pre-European or post-European periods. Pottery shape became more homogeneous and standardized after contact with Europeans and even more so after contact with the Chinese. Compositional analysis shows that the clay pastes are similar, regardless of the increasing standardization of the pottery shape, reflecting continuity in the raw material sources. We can thus rule out changes in clay fabric as a factor in explaining changes in vessel shape. To determine if shape changes might be related to changes in the function of pots at Kiwulan, we used geochemical methods to extract and identify lipids trapped in the fabric of potsherds to identify foods that may have contributed residues absorbed into the clay (cf. Kwak and Marwick, 2015). Unfortunately, we did not obtain useful results due to extremely low lipid yields, which is probably due to the very thin, dense, and low porosity fabric of Kiwulan pottery. These physical characteristics of the clay offer limited spaces to trap and protect organic molecules from microbiological degradation (cf. Evershed, 2008, p. 909).</w:t>
+        <w:t xml:space="preserve">Our CV tests indicate that there are significant differences in shape standardization between the pre-European period and post-European period, and between the Chinese contact and either pre-European or post-European periods. Pottery shape became more homogeneous and standardized after contact with Europeans and even more so after contact with the Chinese. Compositional analysis shows that the clay pastes are similar, regardless of the increasing standardization of the pottery shape, reflecting continuity in the raw material sources. We can thus rule out changes in clay fabric as a factor in explaining changes in vessel shape. To determine if shape changes might be related to changes in the function of pots at Kiwulan, we used geochemical methods to extract and identify lipids trapped in the fabric of potsherds to identify foods that may have contributed residues absorbed into the clay</w:t>
+      </w:r>
+      <w:r>
+        <w:t xml:space="preserve"> </w:t>
+      </w:r>
+      <w:r>
+        <w:t xml:space="preserve">(cf. Kwak and Marwick, 2015)</w:t>
+      </w:r>
+      <w:r>
+        <w:t xml:space="preserve">. Unfortunately, we did not obtain useful results due to extremely low lipid yields, which is probably due to the very thin, dense, and low porosity fabric of Kiwulan pottery. These physical characteristics of the clay offer limited spaces to trap and protect organic molecules from microbiological degradation</w:t>
+      </w:r>
+      <w:r>
+        <w:t xml:space="preserve"> </w:t>
+      </w:r>
+      <w:r>
+        <w:t xml:space="preserve">(cf. Evershed, 2008, p. 909)</w:t>
+      </w:r>
+      <w:r>
+        <w:t xml:space="preserve">.</w:t>
       </w:r>
     </w:p>
     <w:p>
@@ -2848,7 +3088,80 @@
         <w:t xml:space="preserve">7</w:t>
       </w:r>
       <w:r>
-        <w:t xml:space="preserve">) for pottery samples presents multiple clusters with high densities of pottery during European presence. Hypothesis testing on spatial randomness indicates a non-randomly dispersed distribution before European contact and more extreme dispersed distribution after European presence. In contrast, the distribution of pottery is more similar to random distributions during the Chinese period. This contradicts our expectation that clustered pattern will be observed with an increase in pottery standardization since the emergence of specialized groups. The absence of clusters in the Chinese period is notable because this was a time of a historically-documented decline of Indigenous population (Chen, 2007; Hsieh, 2009). We might expect reduced numbers of potters to result in pottery production shrinking to a few locations in the settlement during this time. Although the overall number of vessels is smaller during the Chinese contact period, Figure 7) shows that pottery is distributed randomly across the sampling area without any distinctive clusters during this time. This suggests that differences in population across our three occupation phases are probably not driving variation in craft specialization.</w:t>
+        <w:t xml:space="preserve">) for pottery samples presents multiple clusters with high densities of pottery during European presence. Hypothesis testing on spatial randomness indicates a non-randomly dispersed distribution before European contact and more extreme dispersed distribution after European presence. In contrast, the distribution of pottery is more similar to random distributions during the Chinese period. This contradicts our expectation that clustered pattern will be observed with an increase in pottery standardization since the emergence of specialized groups. The absence of clusters in the Chinese period is notable because this was a time of a historically-documented decline of Indigenous population</w:t>
+      </w:r>
+      <w:r>
+        <w:t xml:space="preserve"> </w:t>
+      </w:r>
+      <w:r>
+        <w:t xml:space="preserve">(Chen, 2007; Hsieh, 2009)</w:t>
+      </w:r>
+      <w:r>
+        <w:t xml:space="preserve">. We might expect reduced numbers of potters to result in pottery production shrinking to a few locations in the settlement during this time. Although the overall number of vessels is smaller during the Chinese contact period, (Figure</w:t>
+      </w:r>
+      <w:r>
+        <w:t xml:space="preserve"> </w:t>
+      </w:r>
+      <w:r>
+        <w:t xml:space="preserve">7</w:t>
+      </w:r>
+      <w:r>
+        <w:t xml:space="preserve">) shows that pottery is distributed randomly across the sampling area without any distinctive clusters during this time. This suggests that differences in population across our three occupation phases are probably not driving variation in craft specialization.</w:t>
+      </w:r>
+    </w:p>
+    <w:p>
+      <w:pPr>
+        <w:pStyle w:val="CaptionedFigure"/>
+      </w:pPr>
+      <w:r>
+        <w:drawing>
+          <wp:inline>
+            <wp:extent cx="5943600" cy="4754880"/>
+            <wp:effectExtent b="0" l="0" r="0" t="0"/>
+            <wp:docPr descr="Figure 6: The spatial distribution of the pottery selected for shape analysis. The quantity is indicated by the color scale." title="" id="1" name="Picture"/>
+            <a:graphic>
+              <a:graphicData uri="http://schemas.openxmlformats.org/drawingml/2006/picture">
+                <pic:pic>
+                  <pic:nvPicPr>
+                    <pic:cNvPr descr="../figures/pottery-spatial-pattern-1.png" id="0" name="Picture"/>
+                    <pic:cNvPicPr>
+                      <a:picLocks noChangeArrowheads="1" noChangeAspect="1"/>
+                    </pic:cNvPicPr>
+                  </pic:nvPicPr>
+                  <pic:blipFill>
+                    <a:blip r:embed="rId36"/>
+                    <a:stretch>
+                      <a:fillRect/>
+                    </a:stretch>
+                  </pic:blipFill>
+                  <pic:spPr bwMode="auto">
+                    <a:xfrm>
+                      <a:off x="0" y="0"/>
+                      <a:ext cx="5943600" cy="4754880"/>
+                    </a:xfrm>
+                    <a:prstGeom prst="rect">
+                      <a:avLst/>
+                    </a:prstGeom>
+                    <a:noFill/>
+                    <a:ln w="9525">
+                      <a:noFill/>
+                      <a:headEnd/>
+                      <a:tailEnd/>
+                    </a:ln>
+                  </pic:spPr>
+                </pic:pic>
+              </a:graphicData>
+            </a:graphic>
+          </wp:inline>
+        </w:drawing>
+      </w:r>
+    </w:p>
+    <w:p>
+      <w:pPr>
+        <w:pStyle w:val="ImageCaption"/>
+      </w:pPr>
+      <w:r>
+        <w:t xml:space="preserve">Figure 6: The spatial distribution of the pottery selected for shape analysis. The quantity is indicated by the color scale.</w:t>
       </w:r>
     </w:p>
     <w:p>
@@ -3077,18 +3390,128 @@
       </w:r>
       <w:bookmarkEnd w:id="42"/>
     </w:p>
-    <w:bookmarkStart w:id="62" w:name="refs"/>
-    <w:bookmarkStart w:id="43" w:name="ref-Chen2016"/>
+    <w:bookmarkStart w:id="109" w:name="refs"/>
+    <w:bookmarkStart w:id="43" w:name="ref-Acabado2017"/>
     <w:p>
       <w:pPr>
         <w:pStyle w:val="Bibliography"/>
       </w:pPr>
       <w:r>
+        <w:t xml:space="preserve">Acabado, S., 2017. The archaeology of pericolonialism: Responses of the “unconquered” to spanish conquest and colonialism in ifugao, philippines. International Journal of Historical Archaeology 21, 1–26.</w:t>
+      </w:r>
+    </w:p>
+    <w:bookmarkEnd w:id="43"/>
+    <w:bookmarkStart w:id="44" w:name="ref-Adams2004"/>
+    <w:p>
+      <w:pPr>
+        <w:pStyle w:val="Bibliography"/>
+      </w:pPr>
+      <w:r>
+        <w:t xml:space="preserve">Adams, D.C., Rohlf, F.J., Slice, D.E., 2004. Geometric morphometrics: Ten years of progress following the “revolution”. Italian Journal of Zoology 71, 5–16.</w:t>
+      </w:r>
+    </w:p>
+    <w:bookmarkEnd w:id="44"/>
+    <w:bookmarkStart w:id="45" w:name="ref-Andrade2007"/>
+    <w:p>
+      <w:pPr>
+        <w:pStyle w:val="Bibliography"/>
+      </w:pPr>
+      <w:r>
+        <w:t xml:space="preserve">Andrade, T., 2007. How Taiwan became chinese : Dutch, spanish, and han colonization in the seventeenth century. Columbia University Press, New York.</w:t>
+      </w:r>
+    </w:p>
+    <w:bookmarkEnd w:id="45"/>
+    <w:bookmarkStart w:id="46" w:name="ref-Arnold2000"/>
+    <w:p>
+      <w:pPr>
+        <w:pStyle w:val="Bibliography"/>
+      </w:pPr>
+      <w:r>
+        <w:t xml:space="preserve">Arnold, D.E., 2000. Does the standardization of ceramic pastes really mean specialization? Journal of Archaeological Method and Theory 7, 333–375.</w:t>
+      </w:r>
+    </w:p>
+    <w:bookmarkEnd w:id="46"/>
+    <w:bookmarkStart w:id="47" w:name="ref-Birch2019"/>
+    <w:p>
+      <w:pPr>
+        <w:pStyle w:val="Bibliography"/>
+      </w:pPr>
+      <w:r>
+        <w:t xml:space="preserve">Birch, T., Martinón-Torres, M., 2019. Shape as a measure of weapon standardisation: From metric to geometric morphometric analysis of the iron age ‘havor’lance from southern scandinavia. Journal of Archaeological Science 101, 34–51.</w:t>
+      </w:r>
+    </w:p>
+    <w:bookmarkEnd w:id="47"/>
+    <w:bookmarkStart w:id="48" w:name="ref-Blackman1993"/>
+    <w:p>
+      <w:pPr>
+        <w:pStyle w:val="Bibliography"/>
+      </w:pPr>
+      <w:r>
+        <w:t xml:space="preserve">Blackman, M.J., Stein, G.J., Vandiver, P.B., 1993. The standardization hypothesis and ceramic mass production: Technological, compositional, and metric indices of craft specialization at tell leilan, Syria. American Antiquity 58, 60–80.</w:t>
+      </w:r>
+    </w:p>
+    <w:bookmarkEnd w:id="48"/>
+    <w:bookmarkStart w:id="49" w:name="ref-Boness2015"/>
+    <w:p>
+      <w:pPr>
+        <w:pStyle w:val="Bibliography"/>
+      </w:pPr>
+      <w:r>
+        <w:t xml:space="preserve">Boness, D., Clarke, J., Goren, Y., 2015. Ceramic neolithic pottery in cyprus—origin, technology and possible implications for social structure and identity. Levant 47, 233–254.</w:t>
+      </w:r>
+    </w:p>
+    <w:bookmarkEnd w:id="49"/>
+    <w:bookmarkStart w:id="50" w:name="ref-Bonhomme2014"/>
+    <w:p>
+      <w:pPr>
+        <w:pStyle w:val="Bibliography"/>
+      </w:pPr>
+      <w:r>
+        <w:t xml:space="preserve">Bonhomme, V., Picq, S., Gaucherel, C., Claude, J., others, 2014. Momocs: Outline analysis using r. Journal of Statistical Software 56, 1–24.</w:t>
+      </w:r>
+    </w:p>
+    <w:bookmarkEnd w:id="50"/>
+    <w:bookmarkStart w:id="51" w:name="ref-Bookstein1997"/>
+    <w:p>
+      <w:pPr>
+        <w:pStyle w:val="Bibliography"/>
+      </w:pPr>
+      <w:r>
+        <w:t xml:space="preserve">Bookstein, F.L., 1997. Landmark methods for forms without landmarks: Morphometrics of group differences in outline shape. Medical image analysis 1, 225–243.</w:t>
+      </w:r>
+    </w:p>
+    <w:bookmarkEnd w:id="51"/>
+    <w:bookmarkStart w:id="52" w:name="ref-Buchanan2019"/>
+    <w:p>
+      <w:pPr>
+        <w:pStyle w:val="Bibliography"/>
+      </w:pPr>
+      <w:r>
+        <w:t xml:space="preserve">Buchanan, B., Collard, M., O’Brien, M.J., 2019. Geometric morphometric analyses support incorporating the goshen point type into plainview. American Antiquity 1–11.</w:t>
+      </w:r>
+    </w:p>
+    <w:bookmarkEnd w:id="52"/>
+    <w:bookmarkStart w:id="53" w:name="ref-Cardillo2010"/>
+    <w:p>
+      <w:pPr>
+        <w:pStyle w:val="Bibliography"/>
+      </w:pPr>
+      <w:r>
+        <w:t xml:space="preserve">Cardillo, M., 2010. Some applications of geometric morphometrics to archaeology, in: Elewa, A.M.T. (Ed.), Morphometrics for Nonmorphometricians. Springer, pp. 325–341.</w:t>
+      </w:r>
+    </w:p>
+    <w:bookmarkEnd w:id="53"/>
+    <w:bookmarkStart w:id="54" w:name="ref-Chen2016"/>
+    <w:p>
+      <w:pPr>
+        <w:pStyle w:val="Bibliography"/>
+      </w:pPr>
+      <w:r>
         <w:t xml:space="preserve">Chen, W.-S., 2016. Tai wan di zhi gai lun [an introduction to the geology of taiwan]. Geological Society Located in Taipei.</w:t>
       </w:r>
     </w:p>
-    <w:bookmarkEnd w:id="43"/>
-    <w:bookmarkStart w:id="44" w:name="ref-Chen2007"/>
+    <w:bookmarkEnd w:id="54"/>
+    <w:bookmarkStart w:id="55" w:name="ref-Chen2007"/>
     <w:p>
       <w:pPr>
         <w:pStyle w:val="Bibliography"/>
@@ -3097,18 +3520,88 @@
         <w:t xml:space="preserve">Chen, Y.-p., 2007. Qi wu lan yi zhi qiang jiu fa jue bao gao [report on the archaeological excavations at ki-wu-lan site]. Lanyang museum, Yilan, Taiwan.</w:t>
       </w:r>
     </w:p>
-    <w:bookmarkEnd w:id="44"/>
-    <w:bookmarkStart w:id="45" w:name="ref-Eerkens2000"/>
+    <w:bookmarkEnd w:id="55"/>
+    <w:bookmarkStart w:id="56" w:name="ref-Cheng2008"/>
     <w:p>
       <w:pPr>
         <w:pStyle w:val="Bibliography"/>
       </w:pPr>
       <w:r>
+        <w:t xml:space="preserve">Cheng, C.-f., 2008. Qi wu lan yi zhi yu she nei yi zhi chu tu bo li zhu de xiang guan yan jiu [studies of glass beads excavated from kivulan and shenei site, Taiwan] (Master’s thesis).</w:t>
+      </w:r>
+    </w:p>
+    <w:bookmarkEnd w:id="56"/>
+    <w:bookmarkStart w:id="57" w:name="ref-Claude2008"/>
+    <w:p>
+      <w:pPr>
+        <w:pStyle w:val="Bibliography"/>
+      </w:pPr>
+      <w:r>
+        <w:t xml:space="preserve">Claude, J., 2008. Morphometrics with r. Springer Science &amp; Business Media.</w:t>
+      </w:r>
+    </w:p>
+    <w:bookmarkEnd w:id="57"/>
+    <w:bookmarkStart w:id="58" w:name="ref-Costin2001"/>
+    <w:p>
+      <w:pPr>
+        <w:pStyle w:val="Bibliography"/>
+      </w:pPr>
+      <w:r>
+        <w:t xml:space="preserve">Costin, C.L., 2001. Craft production systems, in: Archaeology at the Millennium. Springer, pp. 273–327.</w:t>
+      </w:r>
+    </w:p>
+    <w:bookmarkEnd w:id="58"/>
+    <w:bookmarkStart w:id="59" w:name="ref-Costin1991"/>
+    <w:p>
+      <w:pPr>
+        <w:pStyle w:val="Bibliography"/>
+      </w:pPr>
+      <w:r>
+        <w:t xml:space="preserve">Costin, C.L., 1991. Craft specialization: Issues in defining, documenting, and explaining the organization of production. Archaeological method and theory 1–56.</w:t>
+      </w:r>
+    </w:p>
+    <w:bookmarkEnd w:id="59"/>
+    <w:bookmarkStart w:id="60" w:name="ref-Dietler2015"/>
+    <w:p>
+      <w:pPr>
+        <w:pStyle w:val="Bibliography"/>
+      </w:pPr>
+      <w:r>
+        <w:t xml:space="preserve">Dietler, M., 2015. Archaeologies of colonialism: Consumption, entanglement, and violence in ancient mediterranean france. Univ of California Press.</w:t>
+      </w:r>
+    </w:p>
+    <w:bookmarkEnd w:id="60"/>
+    <w:bookmarkStart w:id="61" w:name="ref-Dietler2005"/>
+    <w:p>
+      <w:pPr>
+        <w:pStyle w:val="Bibliography"/>
+      </w:pPr>
+      <w:r>
+        <w:t xml:space="preserve">Dietler, M., 2005. The archaeology of colonization and the colonization of archaeology: Theoretical challenges from an ancient mediterranean colonial encounter, in: Stein, G. (Ed.), The Archaeology of Colonial Encounters: Comparative Perspectives. NM: Sch. Am. Res. Press, Santa Fe, pp. 33–68.</w:t>
+      </w:r>
+    </w:p>
+    <w:bookmarkEnd w:id="61"/>
+    <w:bookmarkStart w:id="62" w:name="ref-Dietler1997"/>
+    <w:p>
+      <w:pPr>
+        <w:pStyle w:val="Bibliography"/>
+      </w:pPr>
+      <w:r>
+        <w:t xml:space="preserve">Dietler, M., 1997. The iron age in mediterranean france: Colonial encounters, entanglements, and transformations. Journal of World Prehistory 11, 269–358.</w:t>
+      </w:r>
+    </w:p>
+    <w:bookmarkEnd w:id="62"/>
+    <w:bookmarkStart w:id="63" w:name="ref-Eerkens2000"/>
+    <w:p>
+      <w:pPr>
+        <w:pStyle w:val="Bibliography"/>
+      </w:pPr>
+      <w:r>
         <w:t xml:space="preserve">Eerkens, J.W., 2000. Practice makes within 5% of perfect: Visual perception, motor skills, and memory in artifact variation. Current Anthropology 41, 663–668.</w:t>
       </w:r>
     </w:p>
-    <w:bookmarkEnd w:id="45"/>
-    <w:bookmarkStart w:id="46" w:name="ref-Eerkens2001"/>
+    <w:bookmarkEnd w:id="63"/>
+    <w:bookmarkStart w:id="64" w:name="ref-Eerkens2001"/>
     <w:p>
       <w:pPr>
         <w:pStyle w:val="Bibliography"/>
@@ -3117,58 +3610,188 @@
         <w:t xml:space="preserve">Eerkens, J.W., Bettinger, R.L., 2001. Techniques for assessing standardization in artifact assemblages: Can we scale material variability? American Antiquity 66, 493–504.</w:t>
       </w:r>
     </w:p>
-    <w:bookmarkEnd w:id="46"/>
-    <w:bookmarkStart w:id="47" w:name="ref-Feltz1996"/>
+    <w:bookmarkEnd w:id="64"/>
+    <w:bookmarkStart w:id="65" w:name="ref-Evershed2008"/>
     <w:p>
       <w:pPr>
         <w:pStyle w:val="Bibliography"/>
       </w:pPr>
       <w:r>
+        <w:t xml:space="preserve">Evershed, R.P., 2008. Organic residue analysis in archaeology: The archaeological biomarker revolution. Archaeometry 50, 895–924.</w:t>
+      </w:r>
+    </w:p>
+    <w:bookmarkEnd w:id="65"/>
+    <w:bookmarkStart w:id="66" w:name="ref-Feltz1996"/>
+    <w:p>
+      <w:pPr>
+        <w:pStyle w:val="Bibliography"/>
+      </w:pPr>
+      <w:r>
         <w:t xml:space="preserve">Feltz, C.J., Miller, G.E., 1996. An asymptotic test for the equality of coefficients of variation from k populations. Statistics in medicine 15, 647–658.</w:t>
       </w:r>
     </w:p>
-    <w:bookmarkEnd w:id="47"/>
-    <w:bookmarkStart w:id="48" w:name="ref-Hoggard2017"/>
+    <w:bookmarkEnd w:id="66"/>
+    <w:bookmarkStart w:id="67" w:name="ref-Fox2015"/>
     <w:p>
       <w:pPr>
         <w:pStyle w:val="Bibliography"/>
       </w:pPr>
       <w:r>
+        <w:t xml:space="preserve">Fox, A.N., 2015. A study of late woodland projectile point typology in new york using elliptical fourier outline analysis. Journal of Archaeological Science: Reports 4, 501–509.</w:t>
+      </w:r>
+    </w:p>
+    <w:bookmarkEnd w:id="67"/>
+    <w:bookmarkStart w:id="68" w:name="ref-Given2004"/>
+    <w:p>
+      <w:pPr>
+        <w:pStyle w:val="Bibliography"/>
+      </w:pPr>
+      <w:r>
+        <w:t xml:space="preserve">Given, M., 2004. The archaeology of the colonized. Routledge, London; New York.</w:t>
+      </w:r>
+    </w:p>
+    <w:bookmarkEnd w:id="68"/>
+    <w:bookmarkStart w:id="69" w:name="ref-Gunz2013"/>
+    <w:p>
+      <w:pPr>
+        <w:pStyle w:val="Bibliography"/>
+      </w:pPr>
+      <w:r>
+        <w:t xml:space="preserve">Gunz, P., Mitteroecker, P., 2013. Semilandmarks: A method for quantifying curves and surfaces. Hystrix, the Italian Journal of Mammalogy 24, 103–109.</w:t>
+      </w:r>
+    </w:p>
+    <w:bookmarkEnd w:id="69"/>
+    <w:bookmarkStart w:id="70" w:name="ref-Haruda2019"/>
+    <w:p>
+      <w:pPr>
+        <w:pStyle w:val="Bibliography"/>
+      </w:pPr>
+      <w:r>
+        <w:t xml:space="preserve">Haruda, A., Varfolomeev, V., Goriachev, A., Yermolayeva, A., Outram, A., 2019. A new zooarchaeological application for geometric morphometric methods: Distinguishing ovis aries morphotypes to address connectivity and mobility of prehistoric central asian pastoralists. Journal of Archaeological Science 107, 50–57.</w:t>
+      </w:r>
+    </w:p>
+    <w:bookmarkEnd w:id="70"/>
+    <w:bookmarkStart w:id="71" w:name="ref-Hoggard2017"/>
+    <w:p>
+      <w:pPr>
+        <w:pStyle w:val="Bibliography"/>
+      </w:pPr>
+      <w:r>
         <w:t xml:space="preserve">Hoggard, C.S., 2017. Considering the function of middle palaeolithic blade technologies through an examination of experimental blade edge angles. Journal of Archaeological Science: Reports 16, 233–239.</w:t>
       </w:r>
     </w:p>
-    <w:bookmarkEnd w:id="48"/>
-    <w:bookmarkStart w:id="49" w:name="ref-Hsieh2009"/>
+    <w:bookmarkEnd w:id="71"/>
+    <w:bookmarkStart w:id="72" w:name="ref-Hoggard2019"/>
     <w:p>
       <w:pPr>
         <w:pStyle w:val="Bibliography"/>
       </w:pPr>
       <w:r>
+        <w:t xml:space="preserve">Hoggard, C.S., McNabb, J., Cole, J.N., 2019. The application of elliptic fourier analysis in understanding biface shape and symmetry through the british acheulean. Journal of Paleolithic Archaeology 2, 115–133.</w:t>
+      </w:r>
+    </w:p>
+    <w:bookmarkEnd w:id="72"/>
+    <w:bookmarkStart w:id="73" w:name="ref-Hsieh2009"/>
+    <w:p>
+      <w:pPr>
+        <w:pStyle w:val="Bibliography"/>
+      </w:pPr>
+      <w:r>
         <w:t xml:space="preserve">Hsieh, E., 2009. Yi lan qi wu lan yi zhi chu tu wai lai tao ci qi zhi xiang guan yan jiu [the study of imported ceramics excavated at the ki-wu-lan site, i-lan] (Master’s thesis).</w:t>
       </w:r>
     </w:p>
-    <w:bookmarkEnd w:id="49"/>
-    <w:bookmarkStart w:id="50" w:name="ref-Krishnamoorthy2014"/>
+    <w:bookmarkEnd w:id="73"/>
+    <w:bookmarkStart w:id="74" w:name="ref-Iovictua2010"/>
     <w:p>
       <w:pPr>
         <w:pStyle w:val="Bibliography"/>
       </w:pPr>
       <w:r>
+        <w:t xml:space="preserve">Ioviţă, R., 2010. Comparing stone tool resharpening trajectories with the aid of elliptical fourier analysis, in: New Perspectives on Old Stones. Springer, pp. 235–253.</w:t>
+      </w:r>
+    </w:p>
+    <w:bookmarkEnd w:id="74"/>
+    <w:bookmarkStart w:id="75" w:name="ref-Junker1999"/>
+    <w:p>
+      <w:pPr>
+        <w:pStyle w:val="Bibliography"/>
+      </w:pPr>
+      <w:r>
+        <w:t xml:space="preserve">Junker, L.L., 1999. Raiding, trading, and feasting: The political economy of philippine chiefdoms. University of Hawaii Press.</w:t>
+      </w:r>
+    </w:p>
+    <w:bookmarkEnd w:id="75"/>
+    <w:bookmarkStart w:id="76" w:name="ref-Junker1993"/>
+    <w:p>
+      <w:pPr>
+        <w:pStyle w:val="Bibliography"/>
+      </w:pPr>
+      <w:r>
+        <w:t xml:space="preserve">Junker, L.L., 1993. Craft goods specialization and prestige goods exchange in philippine chiefdoms of the fifteenth and sixteenth centuries. Asian Perspectives 1–35.</w:t>
+      </w:r>
+    </w:p>
+    <w:bookmarkEnd w:id="76"/>
+    <w:bookmarkStart w:id="77" w:name="ref-Krishnamoorthy2014"/>
+    <w:p>
+      <w:pPr>
+        <w:pStyle w:val="Bibliography"/>
+      </w:pPr>
+      <w:r>
         <w:t xml:space="preserve">Krishnamoorthy, K., Lee, M., 2014. Improved tests for the equality of normal coefficients of variation. Computational Statistics 29, 215–232.</w:t>
       </w:r>
     </w:p>
-    <w:bookmarkEnd w:id="50"/>
-    <w:bookmarkStart w:id="51" w:name="ref-Lycett2008"/>
+    <w:bookmarkEnd w:id="77"/>
+    <w:bookmarkStart w:id="78" w:name="ref-Kuhl1982"/>
     <w:p>
       <w:pPr>
         <w:pStyle w:val="Bibliography"/>
       </w:pPr>
       <w:r>
+        <w:t xml:space="preserve">Kuhl, F.P., Giardina, C.R., 1982. Elliptic fourier features of a closed contour. Computer graphics and image processing 18, 236–258.</w:t>
+      </w:r>
+    </w:p>
+    <w:bookmarkEnd w:id="78"/>
+    <w:bookmarkStart w:id="79" w:name="ref-Kwak2015"/>
+    <w:p>
+      <w:pPr>
+        <w:pStyle w:val="Bibliography"/>
+      </w:pPr>
+      <w:r>
+        <w:t xml:space="preserve">Kwak, S., Marwick, B., 2015. What did they cook? A preliminary investigation into culinary practices and pottery use in the central part of the korean peninsula during the mid to late holocene. Journal of Indo-Pacific Archaeology 37, 25–32.</w:t>
+      </w:r>
+    </w:p>
+    <w:bookmarkEnd w:id="79"/>
+    <w:bookmarkStart w:id="80" w:name="ref-Lawing2010"/>
+    <w:p>
+      <w:pPr>
+        <w:pStyle w:val="Bibliography"/>
+      </w:pPr>
+      <w:r>
+        <w:t xml:space="preserve">Lawing, A.M., Polly, P.D., 2010. Geometric morphometrics: Recent applications to the study of evolution and development. Journal of Zoology 280, 1–7.</w:t>
+      </w:r>
+    </w:p>
+    <w:bookmarkEnd w:id="80"/>
+    <w:bookmarkStart w:id="81" w:name="ref-Lycett2013"/>
+    <w:p>
+      <w:pPr>
+        <w:pStyle w:val="Bibliography"/>
+      </w:pPr>
+      <w:r>
+        <w:t xml:space="preserve">Lycett, S.J., Cramon-Taubadel, N. von, 2013. A 3D morphometric analysis of surface geometry in levallois cores: Patterns of stability and variability across regions and their implications. Journal of Archaeological Science 40, 1508–1517.</w:t>
+      </w:r>
+    </w:p>
+    <w:bookmarkEnd w:id="81"/>
+    <w:bookmarkStart w:id="82" w:name="ref-Lycett2008"/>
+    <w:p>
+      <w:pPr>
+        <w:pStyle w:val="Bibliography"/>
+      </w:pPr>
+      <w:r>
         <w:t xml:space="preserve">Lycett, S.J., Gowlett, J.A., 2008. On questions surrounding the acheulean “tradition”. World Archaeology 40, 295–315.</w:t>
       </w:r>
     </w:p>
-    <w:bookmarkEnd w:id="51"/>
-    <w:bookmarkStart w:id="53" w:name="ref-Marwick2017"/>
+    <w:bookmarkEnd w:id="82"/>
+    <w:bookmarkStart w:id="84" w:name="ref-Marwick2017"/>
     <w:p>
       <w:pPr>
         <w:pStyle w:val="Bibliography"/>
@@ -3179,7 +3802,7 @@
       <w:r>
         <w:t xml:space="preserve"> </w:t>
       </w:r>
-      <w:hyperlink r:id="rId52">
+      <w:hyperlink r:id="rId83">
         <w:r>
           <w:rPr>
             <w:rStyle w:val="Hyperlink"/>
@@ -3188,8 +3811,8 @@
         </w:r>
       </w:hyperlink>
     </w:p>
-    <w:bookmarkEnd w:id="53"/>
-    <w:bookmarkStart w:id="54" w:name="ref-Marwick2018"/>
+    <w:bookmarkEnd w:id="84"/>
+    <w:bookmarkStart w:id="85" w:name="ref-Marwick2018"/>
     <w:p>
       <w:pPr>
         <w:pStyle w:val="Bibliography"/>
@@ -3198,18 +3821,48 @@
         <w:t xml:space="preserve">Marwick, B., Boettiger, C., Mullen, L., 2018. Packaging data analytical work reproducibly using r (and friends). The American Statistician 72, 80–88.</w:t>
       </w:r>
     </w:p>
-    <w:bookmarkEnd w:id="54"/>
-    <w:bookmarkStart w:id="55" w:name="ref-Okumura2014"/>
+    <w:bookmarkEnd w:id="85"/>
+    <w:bookmarkStart w:id="86" w:name="ref-Marwick2019"/>
     <w:p>
       <w:pPr>
         <w:pStyle w:val="Bibliography"/>
       </w:pPr>
       <w:r>
+        <w:t xml:space="preserve">Marwick, B., Krishnamoorthy, K., n.d. Cvequality: Tests for the equality of coefficients of variation from multiple groups.</w:t>
+      </w:r>
+    </w:p>
+    <w:bookmarkEnd w:id="86"/>
+    <w:bookmarkStart w:id="87" w:name="ref-Meloro2015"/>
+    <w:p>
+      <w:pPr>
+        <w:pStyle w:val="Bibliography"/>
+      </w:pPr>
+      <w:r>
+        <w:t xml:space="preserve">Meloro, C., Hudson, A., Rook, L., 2015. Feeding habits of extant and fossil canids as determined by their skull geometry. Journal of Zoology 295, 178–188.</w:t>
+      </w:r>
+    </w:p>
+    <w:bookmarkEnd w:id="87"/>
+    <w:bookmarkStart w:id="88" w:name="ref-Mullins2011"/>
+    <w:p>
+      <w:pPr>
+        <w:pStyle w:val="Bibliography"/>
+      </w:pPr>
+      <w:r>
+        <w:t xml:space="preserve">Mullins, P.R., 2011. The archaeology of consumption. Annual Review of Anthropology 40, 133–144.</w:t>
+      </w:r>
+    </w:p>
+    <w:bookmarkEnd w:id="88"/>
+    <w:bookmarkStart w:id="89" w:name="ref-Okumura2014"/>
+    <w:p>
+      <w:pPr>
+        <w:pStyle w:val="Bibliography"/>
+      </w:pPr>
+      <w:r>
         <w:t xml:space="preserve">Okumura, M., Araujo, A.G., 2014. Long-term cultural stability in hunter–gatherers: A case study using traditional and geometric morphometric analysis of lithic stemmed bifacial points from southern brazil. Journal of Archaeological Science 45, 59–71.</w:t>
       </w:r>
     </w:p>
-    <w:bookmarkEnd w:id="55"/>
-    <w:bookmarkStart w:id="56" w:name="ref-Rlanguage2019"/>
+    <w:bookmarkEnd w:id="89"/>
+    <w:bookmarkStart w:id="90" w:name="ref-Rlanguage2019"/>
     <w:p>
       <w:pPr>
         <w:pStyle w:val="Bibliography"/>
@@ -3218,28 +3871,148 @@
         <w:t xml:space="preserve">R Core Team, 2019. R: A language and environment for statistical computing. R Foundation for Statistical Computing, Vienna, Austria.</w:t>
       </w:r>
     </w:p>
-    <w:bookmarkEnd w:id="56"/>
-    <w:bookmarkStart w:id="57" w:name="ref-Roux2015"/>
+    <w:bookmarkEnd w:id="90"/>
+    <w:bookmarkStart w:id="91" w:name="ref-Rice1991"/>
     <w:p>
       <w:pPr>
         <w:pStyle w:val="Bibliography"/>
       </w:pPr>
       <w:r>
+        <w:t xml:space="preserve">Rice, P.M., 1991. Specialization, standardization, and diversity: A retrospective, in: Bishop, R.L., Lange, F.W. (Eds.), The Ceramic Legacy of Anna O. Shepard. University Press of Colorado Boulder, pp. 257–279.</w:t>
+      </w:r>
+    </w:p>
+    <w:bookmarkEnd w:id="91"/>
+    <w:bookmarkStart w:id="92" w:name="ref-Roux2015"/>
+    <w:p>
+      <w:pPr>
+        <w:pStyle w:val="Bibliography"/>
+      </w:pPr>
+      <w:r>
         <w:t xml:space="preserve">Roux, V., 2015. Standardization of ceramic assemblages: Transmission mechanisms and diffusion of morpho-functional traits across social boundaries. Journal of anthropological archaeology 40, 1–9.</w:t>
       </w:r>
     </w:p>
-    <w:bookmarkEnd w:id="57"/>
-    <w:bookmarkStart w:id="58" w:name="ref-Voss2008"/>
+    <w:bookmarkEnd w:id="92"/>
+    <w:bookmarkStart w:id="93" w:name="ref-Roux2003"/>
     <w:p>
       <w:pPr>
         <w:pStyle w:val="Bibliography"/>
       </w:pPr>
       <w:r>
+        <w:t xml:space="preserve">Roux, V., 2003. Ceramic standardization and intensity of production: Quantifying degrees of specialization. American Antiquity 68, 768–782.</w:t>
+      </w:r>
+    </w:p>
+    <w:bookmarkEnd w:id="93"/>
+    <w:bookmarkStart w:id="94" w:name="ref-Scaramelli2005"/>
+    <w:p>
+      <w:pPr>
+        <w:pStyle w:val="Bibliography"/>
+      </w:pPr>
+      <w:r>
+        <w:t xml:space="preserve">Scaramelli, F., Scaramelli, K.T. de, 2005. The roles of material culture in the colonization of the orinoco, venezuela. Journal of Social Archaeology 5, 135–168.</w:t>
+      </w:r>
+    </w:p>
+    <w:bookmarkEnd w:id="94"/>
+    <w:bookmarkStart w:id="95" w:name="ref-Selden2019"/>
+    <w:p>
+      <w:pPr>
+        <w:pStyle w:val="Bibliography"/>
+      </w:pPr>
+      <w:r>
+        <w:t xml:space="preserve">Selden Jr, R.Z., 2019. Ceramic morphological organisation in the southern caddo area: The clarence h. Webb collections. Journal of Cultural Heritage 35, 41–55.</w:t>
+      </w:r>
+    </w:p>
+    <w:bookmarkEnd w:id="95"/>
+    <w:bookmarkStart w:id="96" w:name="ref-Silliman2001"/>
+    <w:p>
+      <w:pPr>
+        <w:pStyle w:val="Bibliography"/>
+      </w:pPr>
+      <w:r>
+        <w:t xml:space="preserve">Silliman, S., 2001. Agency, practical politics and the archaeology of culture contact. Journal of social archaeology 1, 190–209.</w:t>
+      </w:r>
+    </w:p>
+    <w:bookmarkEnd w:id="96"/>
+    <w:bookmarkStart w:id="97" w:name="ref-Silliman2005"/>
+    <w:p>
+      <w:pPr>
+        <w:pStyle w:val="Bibliography"/>
+      </w:pPr>
+      <w:r>
+        <w:t xml:space="preserve">Silliman, S.W., 2005. Culture contact or colonialism? Challenges in the archaeology of native North America. American Antiquity 55–74.</w:t>
+      </w:r>
+    </w:p>
+    <w:bookmarkEnd w:id="97"/>
+    <w:bookmarkStart w:id="98" w:name="ref-Slice2007"/>
+    <w:p>
+      <w:pPr>
+        <w:pStyle w:val="Bibliography"/>
+      </w:pPr>
+      <w:r>
+        <w:t xml:space="preserve">Slice, D.E., 2007. Geometric morphometrics. Annu. Rev. Anthropol. 36, 261–281.</w:t>
+      </w:r>
+    </w:p>
+    <w:bookmarkEnd w:id="98"/>
+    <w:bookmarkStart w:id="99" w:name="ref-Stark1995"/>
+    <w:p>
+      <w:pPr>
+        <w:pStyle w:val="Bibliography"/>
+      </w:pPr>
+      <w:r>
+        <w:t xml:space="preserve">Stark, B.L., 1995. Problems in analysis of standardization and specialization in pottery, in: Mills, B.J., Crown, P.L. (Eds.), Ceramic Production in the American Southwest. The University of Arizona Press, Tucson, pp. 231–267.</w:t>
+      </w:r>
+    </w:p>
+    <w:bookmarkEnd w:id="99"/>
+    <w:bookmarkStart w:id="100" w:name="ref-Tite1999"/>
+    <w:p>
+      <w:pPr>
+        <w:pStyle w:val="Bibliography"/>
+      </w:pPr>
+      <w:r>
+        <w:t xml:space="preserve">Tite, M.S., 1999. Pottery production, distribution, and consumption—the contribution of the physical sciences. Journal of archaeological method and theory 6, 181–233.</w:t>
+      </w:r>
+    </w:p>
+    <w:bookmarkEnd w:id="100"/>
+    <w:bookmarkStart w:id="101" w:name="ref-Topi2018"/>
+    <w:p>
+      <w:pPr>
+        <w:pStyle w:val="Bibliography"/>
+      </w:pPr>
+      <w:r>
+        <w:t xml:space="preserve">Topi, J.R., VanPool, C.S., Waller, K.D., VanPool, T.L., 2018. The economy of specialized ceramic craft production in the casas grandes region. Latin American Antiquity 29, 122–142.</w:t>
+      </w:r>
+    </w:p>
+    <w:bookmarkEnd w:id="101"/>
+    <w:bookmarkStart w:id="102" w:name="ref-TorrenceandClarke2000"/>
+    <w:p>
+      <w:pPr>
+        <w:pStyle w:val="Bibliography"/>
+      </w:pPr>
+      <w:r>
+        <w:t xml:space="preserve">Torrence, R., Clarke, A., 2000. Negotiating difference: Practice makes theory for contemporary archaeology in Oceania, in: Torrence, R., Clarke, A. (Eds.), The Archaeology of Difference : Negotiating Cross-Cultural Engagements in Oceania. Routledge, London; New York, pp. 1–31.</w:t>
+      </w:r>
+    </w:p>
+    <w:bookmarkEnd w:id="102"/>
+    <w:bookmarkStart w:id="103" w:name="ref-Trabert2017"/>
+    <w:p>
+      <w:pPr>
+        <w:pStyle w:val="Bibliography"/>
+      </w:pPr>
+      <w:r>
+        <w:t xml:space="preserve">Trabert, S., 2017. Considering the indirect effects of colonialism: Example from a great plains middle ground. Journal of Anthropological Archaeology 48, 17–27.</w:t>
+      </w:r>
+    </w:p>
+    <w:bookmarkEnd w:id="103"/>
+    <w:bookmarkStart w:id="104" w:name="ref-Voss2008"/>
+    <w:p>
+      <w:pPr>
+        <w:pStyle w:val="Bibliography"/>
+      </w:pPr>
+      <w:r>
         <w:t xml:space="preserve">Voss, B.L., 2008. Between the household and the world system: Social collectivity and community agency in overseas chinese archaeology. Historical Archaeology 37–52.</w:t>
       </w:r>
     </w:p>
-    <w:bookmarkEnd w:id="58"/>
-    <w:bookmarkStart w:id="59" w:name="ref-Voss2005"/>
+    <w:bookmarkEnd w:id="104"/>
+    <w:bookmarkStart w:id="105" w:name="ref-Voss2005"/>
     <w:p>
       <w:pPr>
         <w:pStyle w:val="Bibliography"/>
@@ -3248,8 +4021,8 @@
         <w:t xml:space="preserve">Voss, B.L., 2005. From casta to californio: Social identity and the archaeology of culture contact. American Anthropologist 107, 461–474.</w:t>
       </w:r>
     </w:p>
-    <w:bookmarkEnd w:id="59"/>
-    <w:bookmarkStart w:id="60" w:name="ref-Wang2011"/>
+    <w:bookmarkEnd w:id="105"/>
+    <w:bookmarkStart w:id="106" w:name="ref-Wang2011"/>
     <w:p>
       <w:pPr>
         <w:pStyle w:val="Bibliography"/>
@@ -3258,44 +4031,54 @@
         <w:t xml:space="preserve">Wang, L.-Y., 2011. Yi lan qi wu lan yi zhi chu tu zhuang shi pin zhi xiang guan yan jiu [a research of ornaments excavated at ki-wu-lan site, i-lan] (Master’s thesis).</w:t>
       </w:r>
     </w:p>
-    <w:bookmarkEnd w:id="60"/>
-    <w:bookmarkStart w:id="61" w:name="ref-Wu2019"/>
+    <w:bookmarkEnd w:id="106"/>
+    <w:bookmarkStart w:id="107" w:name="ref-Wilczek2014"/>
     <w:p>
       <w:pPr>
         <w:pStyle w:val="Bibliography"/>
       </w:pPr>
       <w:r>
+        <w:t xml:space="preserve">Wilczek, J., Monna, F., Barral, P., Burlet, L., Chateau, C., Navarro, N., 2014. Morphometrics of second iron age ceramics–strengths, weaknesses, and comparison with traditional typology. Journal of archaeological science 50, 39–50.</w:t>
+      </w:r>
+    </w:p>
+    <w:bookmarkEnd w:id="107"/>
+    <w:bookmarkStart w:id="108" w:name="ref-Wu2019"/>
+    <w:p>
+      <w:pPr>
+        <w:pStyle w:val="Bibliography"/>
+      </w:pPr>
+      <w:r>
         <w:t xml:space="preserve">Wu, X., Hein, A., Zhang, X., Jin, Z., Wei, D., Huang, F., Yin, X., 2019. Resettlement strategies and han imperial expansion into southwest china: A multimethod approach to colonialism and migration. Archaeological and Anthropological Sciences 11, 6751–6781.</w:t>
       </w:r>
     </w:p>
-    <w:bookmarkEnd w:id="61"/>
-    <w:bookmarkEnd w:id="62"/>
+    <w:bookmarkEnd w:id="108"/>
+    <w:bookmarkEnd w:id="109"/>
     <w:p>
       <w:pPr>
         <w:pStyle w:val="Heading5"/>
       </w:pPr>
-      <w:bookmarkStart w:id="63" w:name="pagebreak-1"/>
+      <w:bookmarkStart w:id="110" w:name="pagebreak-1"/>
       <w:r>
         <w:t xml:space="preserve">pagebreak</w:t>
       </w:r>
-      <w:bookmarkEnd w:id="63"/>
+      <w:bookmarkEnd w:id="110"/>
     </w:p>
     <w:p>
       <w:pPr>
         <w:pStyle w:val="Heading3"/>
       </w:pPr>
-      <w:bookmarkStart w:id="64" w:name="colophon"/>
+      <w:bookmarkStart w:id="111" w:name="colophon"/>
       <w:r>
         <w:t xml:space="preserve">Colophon</w:t>
       </w:r>
-      <w:bookmarkEnd w:id="64"/>
+      <w:bookmarkEnd w:id="111"/>
     </w:p>
     <w:p>
       <w:pPr>
         <w:pStyle w:val="FirstParagraph"/>
       </w:pPr>
       <w:r>
-        <w:t xml:space="preserve">This report was generated on 2020-04-10 12:57:49 using the following computational environment and dependencies:</w:t>
+        <w:t xml:space="preserve">This report was generated on 2020-04-10 18:31:09 using the following computational environment and dependencies:</w:t>
       </w:r>
     </w:p>
     <w:p>
@@ -4342,7 +5125,7 @@
         <w:rPr>
           <w:rStyle w:val="VerbatimChar"/>
         </w:rPr>
-        <w:t xml:space="preserve">#&gt; Head:     [939b670] 2020-04-10: editing methods efa</w:t>
+        <w:t xml:space="preserve">#&gt; Head:     [b734d4f] 2020-04-11: Merge branch 'master' of https://github.com/LiYingWang/kwl.pottery</w:t>
       </w:r>
     </w:p>
     <w:p>
@@ -4350,7 +5133,7 @@
         <w:pStyle w:val="FirstParagraph"/>
       </w:pPr>
       <w:r>
-        <w:t xml:space="preserve">Word count: 4655</w:t>
+        <w:t xml:space="preserve">Word count: 4538</w:t>
       </w:r>
     </w:p>
     <w:sectPr>

</xml_diff>

<commit_message>
knit and fix cross-references
</commit_message>
<xml_diff>
--- a/analysis/paper/paper.docx
+++ b/analysis/paper/paper.docx
@@ -115,7 +115,7 @@
         <w:pStyle w:val="Date"/>
       </w:pPr>
       <w:r>
-        <w:t xml:space="preserve">11</w:t>
+        <w:t xml:space="preserve">19</w:t>
       </w:r>
       <w:r>
         <w:t xml:space="preserve"> </w:t>
@@ -132,6 +132,7 @@
     </w:p>
     <w:p>
       <w:pPr>
+        <w:pStyle w:val="Compact"/>
         <w:pStyle w:val="Abstract"/>
       </w:pPr>
       <w:r>
@@ -1621,7 +1622,7 @@
               <a:graphicData uri="http://schemas.openxmlformats.org/drawingml/2006/picture">
                 <pic:pic>
                   <pic:nvPicPr>
-                    <pic:cNvPr descr="/Users/bmarwick/Desktop/kwl.pottery/analysis/figures/kiwulan-location-map.jpg" id="0" name="Picture"/>
+                    <pic:cNvPr descr="/Users/EmilyWang/Desktop/School%20document/LW-Paper/kwl-pottery-2019/analysis/figures/kiwulan-location-map.jpg" id="0" name="Picture"/>
                     <pic:cNvPicPr>
                       <a:picLocks noChangeArrowheads="1" noChangeAspect="1"/>
                     </pic:cNvPicPr>
@@ -1676,7 +1677,7 @@
               <a:graphicData uri="http://schemas.openxmlformats.org/drawingml/2006/picture">
                 <pic:pic>
                   <pic:nvPicPr>
-                    <pic:cNvPr descr="/Users/bmarwick/Desktop/kwl.pottery/analysis/figures/KWL-excavation-map.jpg" id="0" name="Picture"/>
+                    <pic:cNvPr descr="/Users/EmilyWang/Desktop/School%20document/LW-Paper/kwl-pottery-2019/analysis/figures/KWL-excavation-map.jpg" id="0" name="Picture"/>
                     <pic:cNvPicPr>
                       <a:picLocks noChangeArrowheads="1" noChangeAspect="1"/>
                     </pic:cNvPicPr>
@@ -2008,7 +2009,7 @@
       <w:pPr>
         <w:pStyle w:val="Heading1"/>
       </w:pPr>
-      <w:bookmarkStart w:id="29" w:name="X1d9039aecbbcb44c2dfa3a9268a6c9535658f66"/>
+      <w:bookmarkStart w:id="29" w:name="reproducibility-and-open-source-materials"/>
       <w:r>
         <w:t xml:space="preserve">Reproducibility and open source materials</w:t>
       </w:r>
@@ -2130,7 +2131,7 @@
               <a:graphicData uri="http://schemas.openxmlformats.org/drawingml/2006/picture">
                 <pic:pic>
                   <pic:nvPicPr>
-                    <pic:cNvPr descr="/Users/bmarwick/Desktop/kwl.pottery/analysis/figures/iso_pca_composit_crop.png" id="0" name="Picture"/>
+                    <pic:cNvPr descr="/Users/EmilyWang/Desktop/School%20document/LW-Paper/kwl-pottery-2019/analysis/figures/iso_pca_composit_crop.png" id="0" name="Picture"/>
                     <pic:cNvPicPr>
                       <a:picLocks noChangeArrowheads="1" noChangeAspect="1"/>
                     </pic:cNvPicPr>
@@ -2730,7 +2731,7 @@
               <w:jc w:val="right"/>
             </w:pPr>
             <w:r>
-              <w:t xml:space="preserve">0.1384</w:t>
+              <w:t xml:space="preserve">0.0784</w:t>
             </w:r>
           </w:p>
         </w:tc>
@@ -2741,7 +2742,7 @@
               <w:jc w:val="right"/>
             </w:pPr>
             <w:r>
-              <w:t xml:space="preserve">0.7099</w:t>
+              <w:t xml:space="preserve">0.7795</w:t>
             </w:r>
           </w:p>
         </w:tc>
@@ -2776,7 +2777,7 @@
               <w:jc w:val="right"/>
             </w:pPr>
             <w:r>
-              <w:t xml:space="preserve">9.0015</w:t>
+              <w:t xml:space="preserve">8.9679</w:t>
             </w:r>
           </w:p>
         </w:tc>
@@ -2822,7 +2823,7 @@
               <w:jc w:val="right"/>
             </w:pPr>
             <w:r>
-              <w:t xml:space="preserve">8.1614</w:t>
+              <w:t xml:space="preserve">7.4588</w:t>
             </w:r>
           </w:p>
         </w:tc>
@@ -2833,7 +2834,7 @@
               <w:jc w:val="right"/>
             </w:pPr>
             <w:r>
-              <w:t xml:space="preserve">0.0043</w:t>
+              <w:t xml:space="preserve">0.0063</w:t>
             </w:r>
           </w:p>
         </w:tc>
@@ -2868,7 +2869,7 @@
               <w:jc w:val="right"/>
             </w:pPr>
             <w:r>
-              <w:t xml:space="preserve">0.0362</w:t>
+              <w:t xml:space="preserve">0.0598</w:t>
             </w:r>
           </w:p>
         </w:tc>
@@ -2879,7 +2880,7 @@
               <w:jc w:val="right"/>
             </w:pPr>
             <w:r>
-              <w:t xml:space="preserve">0.8491</w:t>
+              <w:t xml:space="preserve">0.8067</w:t>
             </w:r>
           </w:p>
         </w:tc>
@@ -2914,7 +2915,7 @@
               <w:jc w:val="right"/>
             </w:pPr>
             <w:r>
-              <w:t xml:space="preserve">0.2516</w:t>
+              <w:t xml:space="preserve">0.2202</w:t>
             </w:r>
           </w:p>
         </w:tc>
@@ -2925,7 +2926,7 @@
               <w:jc w:val="right"/>
             </w:pPr>
             <w:r>
-              <w:t xml:space="preserve">0.6159</w:t>
+              <w:t xml:space="preserve">0.6389</w:t>
             </w:r>
           </w:p>
         </w:tc>
@@ -2960,7 +2961,7 @@
               <w:jc w:val="right"/>
             </w:pPr>
             <w:r>
-              <w:t xml:space="preserve">0.0697</w:t>
+              <w:t xml:space="preserve">0.0457</w:t>
             </w:r>
           </w:p>
         </w:tc>
@@ -2971,7 +2972,7 @@
               <w:jc w:val="right"/>
             </w:pPr>
             <w:r>
-              <w:t xml:space="preserve">0.7918</w:t>
+              <w:t xml:space="preserve">0.8307</w:t>
             </w:r>
           </w:p>
         </w:tc>
@@ -3035,7 +3036,7 @@
         <w:t xml:space="preserve"> </w:t>
       </w:r>
       <w:r>
-        <w:t xml:space="preserve">(cf. Kwak and Marwick, 2015)</w:t>
+        <w:t xml:space="preserve">(cf. Kwak and Marwick, 2015)</w:t>
       </w:r>
       <w:r>
         <w:t xml:space="preserve">. Unfortunately, we did not obtain useful results due to extremely low lipid yields, which is probably due to the very thin, dense, and low porosity fabric of Kiwulan pottery. These physical characteristics of the clay offer limited spaces to trap and protect organic molecules from microbiological degradation</w:t>
@@ -3044,7 +3045,7 @@
         <w:t xml:space="preserve"> </w:t>
       </w:r>
       <w:r>
-        <w:t xml:space="preserve">(cf. Evershed, 2008, p. 909)</w:t>
+        <w:t xml:space="preserve">(cf. Evershed, 2008, p. 909)</w:t>
       </w:r>
       <w:r>
         <w:t xml:space="preserve">.</w:t>
@@ -3206,7 +3207,7 @@
         <w:t xml:space="preserve"> </w:t>
       </w:r>
       <w:r>
-        <w:t xml:space="preserve">(Feinman, 2000)</w:t>
+        <w:t xml:space="preserve">(Blanton et al., 1996; Feinman, 2010, 2000, 1995; Feinman et al., 2000)</w:t>
       </w:r>
       <w:r>
         <w:t xml:space="preserve">. However, strong claims for an emergence of social complexity resulting from foreign contact at Kiwulan will need support from multiple and diverse sources of evidence that are beyond the scope of this paper. We find vessel shapes were more standardized in the Chinese period than the European period.</w:t>
@@ -3223,7 +3224,7 @@
         <w:t xml:space="preserve"> </w:t>
       </w:r>
       <w:r>
-        <w:t xml:space="preserve">(cf. Acabado, 2017)</w:t>
+        <w:t xml:space="preserve">(cf. Acabado, 2017)</w:t>
       </w:r>
       <w:r>
         <w:t xml:space="preserve">. In contrast to the Indigenous-European interactions at Kiwulan, the interaction between Indigenous people and Chinese immigrants in the 19th century appears to have been more intense and direct. Historical records indicate that Chinese groups settled in Yilan and lived closely with Kiwulan Indigenous societies</w:t>
@@ -3297,7 +3298,7 @@
         <w:t xml:space="preserve"> </w:t>
       </w:r>
       <w:r>
-        <w:t xml:space="preserve">(cf. Roux, 2015)</w:t>
+        <w:t xml:space="preserve">(cf. Roux, 2015)</w:t>
       </w:r>
       <w:r>
         <w:t xml:space="preserve">. Although there is an increase in number of imported ceramics over time at Kiwulan, the production of the local pottery continued and became more standardized. This might imply not only a utilitarian function of the local vessels, but a deliberate action to emphasize the local pottery tradition as their cultural custom as foreign contact intensified.</w:t>
@@ -3359,11 +3360,11 @@
       </w:r>
       <w:bookmarkEnd w:id="40"/>
     </w:p>
-    <w:bookmarkStart w:id="111" w:name="refs"/>
+    <w:bookmarkStart w:id="115" w:name="refs"/>
     <w:bookmarkStart w:id="41" w:name="ref-Acabado2017"/>
     <w:p>
       <w:pPr>
-        <w:pStyle w:val="Bibliography"/>
+        <w:pStyle w:val="FirstParagraph"/>
       </w:pPr>
       <w:r>
         <w:t xml:space="preserve">Acabado, S., 2017. The archaeology of pericolonialism: Responses of the “unconquered” to spanish conquest and colonialism in ifugao, philippines. International Journal of Historical Archaeology 21, 1–26.</w:t>
@@ -3373,7 +3374,7 @@
     <w:bookmarkStart w:id="42" w:name="ref-Adams2004"/>
     <w:p>
       <w:pPr>
-        <w:pStyle w:val="Bibliography"/>
+        <w:pStyle w:val="BodyText"/>
       </w:pPr>
       <w:r>
         <w:t xml:space="preserve">Adams, D.C., Rohlf, F.J., Slice, D.E., 2004. Geometric morphometrics: Ten years of progress following the “revolution”. Italian Journal of Zoology 71, 5–16.</w:t>
@@ -3383,7 +3384,7 @@
     <w:bookmarkStart w:id="43" w:name="ref-Andrade2007"/>
     <w:p>
       <w:pPr>
-        <w:pStyle w:val="Bibliography"/>
+        <w:pStyle w:val="BodyText"/>
       </w:pPr>
       <w:r>
         <w:t xml:space="preserve">Andrade, T., 2007. How Taiwan became chinese : Dutch, spanish, and han colonization in the seventeenth century. Columbia University Press, New York.</w:t>
@@ -3393,7 +3394,7 @@
     <w:bookmarkStart w:id="44" w:name="ref-Arnold2000"/>
     <w:p>
       <w:pPr>
-        <w:pStyle w:val="Bibliography"/>
+        <w:pStyle w:val="BodyText"/>
       </w:pPr>
       <w:r>
         <w:t xml:space="preserve">Arnold, D.E., 2000. Does the standardization of ceramic pastes really mean specialization? Journal of Archaeological Method and Theory 7, 333–375.</w:t>
@@ -3403,7 +3404,7 @@
     <w:bookmarkStart w:id="45" w:name="ref-Birch2019"/>
     <w:p>
       <w:pPr>
-        <w:pStyle w:val="Bibliography"/>
+        <w:pStyle w:val="BodyText"/>
       </w:pPr>
       <w:r>
         <w:t xml:space="preserve">Birch, T., Martinón-Torres, M., 2019. Shape as a measure of weapon standardisation: From metric to geometric morphometric analysis of the iron age ‘havor’lance from southern scandinavia. Journal of Archaeological Science 101, 34–51.</w:t>
@@ -3413,397 +3414,437 @@
     <w:bookmarkStart w:id="46" w:name="ref-Blackman1993"/>
     <w:p>
       <w:pPr>
-        <w:pStyle w:val="Bibliography"/>
+        <w:pStyle w:val="BodyText"/>
       </w:pPr>
       <w:r>
         <w:t xml:space="preserve">Blackman, M.J., Stein, G.J., Vandiver, P.B., 1993. The standardization hypothesis and ceramic mass production: Technological, compositional, and metric indices of craft specialization at tell leilan, Syria. American Antiquity 58, 60–80.</w:t>
       </w:r>
     </w:p>
     <w:bookmarkEnd w:id="46"/>
-    <w:bookmarkStart w:id="47" w:name="ref-Boness2015"/>
-    <w:p>
-      <w:pPr>
-        <w:pStyle w:val="Bibliography"/>
+    <w:bookmarkStart w:id="47" w:name="ref-Blanton1996"/>
+    <w:p>
+      <w:pPr>
+        <w:pStyle w:val="BodyText"/>
+      </w:pPr>
+      <w:r>
+        <w:t xml:space="preserve">Blanton, R.E., Feinman, G.M., Kowalewski, S.A., Peregrine, P.N., 1996. A dual-processual theory for the evolution of mesoamerican civilization. Current anthropology 37, 1–14.</w:t>
+      </w:r>
+    </w:p>
+    <w:bookmarkEnd w:id="47"/>
+    <w:bookmarkStart w:id="48" w:name="ref-Boness2015"/>
+    <w:p>
+      <w:pPr>
+        <w:pStyle w:val="BodyText"/>
       </w:pPr>
       <w:r>
         <w:t xml:space="preserve">Boness, D., Clarke, J., Goren, Y., 2015. Ceramic neolithic pottery in cyprus—origin, technology and possible implications for social structure and identity. Levant 47, 233–254.</w:t>
       </w:r>
     </w:p>
-    <w:bookmarkEnd w:id="47"/>
-    <w:bookmarkStart w:id="48" w:name="ref-Bonhomme2014"/>
-    <w:p>
-      <w:pPr>
-        <w:pStyle w:val="Bibliography"/>
+    <w:bookmarkEnd w:id="48"/>
+    <w:bookmarkStart w:id="49" w:name="ref-Bonhomme2014"/>
+    <w:p>
+      <w:pPr>
+        <w:pStyle w:val="BodyText"/>
       </w:pPr>
       <w:r>
         <w:t xml:space="preserve">Bonhomme, V., Picq, S., Gaucherel, C., Claude, J., others, 2014. Momocs: Outline analysis using r. Journal of Statistical Software 56, 1–24.</w:t>
       </w:r>
     </w:p>
-    <w:bookmarkEnd w:id="48"/>
-    <w:bookmarkStart w:id="49" w:name="ref-Bookstein1997"/>
-    <w:p>
-      <w:pPr>
-        <w:pStyle w:val="Bibliography"/>
+    <w:bookmarkEnd w:id="49"/>
+    <w:bookmarkStart w:id="50" w:name="ref-Bookstein1997"/>
+    <w:p>
+      <w:pPr>
+        <w:pStyle w:val="BodyText"/>
       </w:pPr>
       <w:r>
         <w:t xml:space="preserve">Bookstein, F.L., 1997. Landmark methods for forms without landmarks: Morphometrics of group differences in outline shape. Medical image analysis 1, 225–243.</w:t>
       </w:r>
     </w:p>
-    <w:bookmarkEnd w:id="49"/>
-    <w:bookmarkStart w:id="50" w:name="ref-Buchanan2019"/>
-    <w:p>
-      <w:pPr>
-        <w:pStyle w:val="Bibliography"/>
+    <w:bookmarkEnd w:id="50"/>
+    <w:bookmarkStart w:id="51" w:name="ref-Buchanan2019"/>
+    <w:p>
+      <w:pPr>
+        <w:pStyle w:val="BodyText"/>
       </w:pPr>
       <w:r>
         <w:t xml:space="preserve">Buchanan, B., Collard, M., O’Brien, M.J., 2019. Geometric morphometric analyses support incorporating the goshen point type into plainview. American Antiquity 1–11.</w:t>
       </w:r>
     </w:p>
-    <w:bookmarkEnd w:id="50"/>
-    <w:bookmarkStart w:id="51" w:name="ref-Cardillo2010"/>
-    <w:p>
-      <w:pPr>
-        <w:pStyle w:val="Bibliography"/>
+    <w:bookmarkEnd w:id="51"/>
+    <w:bookmarkStart w:id="52" w:name="ref-Cardillo2010"/>
+    <w:p>
+      <w:pPr>
+        <w:pStyle w:val="BodyText"/>
       </w:pPr>
       <w:r>
         <w:t xml:space="preserve">Cardillo, M., 2010. Some applications of geometric morphometrics to archaeology, in: Elewa, A.M.T. (Ed.), Morphometrics for Nonmorphometricians. Springer, pp. 325–341.</w:t>
       </w:r>
     </w:p>
-    <w:bookmarkEnd w:id="51"/>
-    <w:bookmarkStart w:id="52" w:name="ref-Chen1963"/>
-    <w:p>
-      <w:pPr>
-        <w:pStyle w:val="Bibliography"/>
+    <w:bookmarkEnd w:id="52"/>
+    <w:bookmarkStart w:id="53" w:name="ref-Chen1963"/>
+    <w:p>
+      <w:pPr>
+        <w:pStyle w:val="BodyText"/>
       </w:pPr>
       <w:r>
         <w:t xml:space="preserve">Chen, S., 1963. Kavalan ting zhi [kavalen culture history], taiwan wen xian cong kan di 106 zhong [taiwan literature series: 106]. Economic Research Office, Bank ofTaiwan, Taipei.</w:t>
       </w:r>
     </w:p>
-    <w:bookmarkEnd w:id="52"/>
-    <w:bookmarkStart w:id="53" w:name="ref-Chen2016"/>
-    <w:p>
-      <w:pPr>
-        <w:pStyle w:val="Bibliography"/>
+    <w:bookmarkEnd w:id="53"/>
+    <w:bookmarkStart w:id="54" w:name="ref-Chen2016"/>
+    <w:p>
+      <w:pPr>
+        <w:pStyle w:val="BodyText"/>
       </w:pPr>
       <w:r>
         <w:t xml:space="preserve">Chen, W.-S., 2016. Tai wan di zhi gai lun [an introduction to the geology of taiwan]. Geological Society Located in Taipei.</w:t>
       </w:r>
     </w:p>
-    <w:bookmarkEnd w:id="53"/>
-    <w:bookmarkStart w:id="54" w:name="ref-Chen2007"/>
-    <w:p>
-      <w:pPr>
-        <w:pStyle w:val="Bibliography"/>
+    <w:bookmarkEnd w:id="54"/>
+    <w:bookmarkStart w:id="55" w:name="ref-Chen2007"/>
+    <w:p>
+      <w:pPr>
+        <w:pStyle w:val="BodyText"/>
       </w:pPr>
       <w:r>
         <w:t xml:space="preserve">Chen, Y.-p., 2007. Qi wu lan yi zhi qiang jiu fa jue bao gao [report on the archaeological excavations at ki-wu-lan site]. Lanyang museum, Yilan, Taiwan.</w:t>
       </w:r>
     </w:p>
-    <w:bookmarkEnd w:id="54"/>
-    <w:bookmarkStart w:id="55" w:name="ref-Cheng2008"/>
-    <w:p>
-      <w:pPr>
-        <w:pStyle w:val="Bibliography"/>
+    <w:bookmarkEnd w:id="55"/>
+    <w:bookmarkStart w:id="56" w:name="ref-Cheng2008"/>
+    <w:p>
+      <w:pPr>
+        <w:pStyle w:val="BodyText"/>
       </w:pPr>
       <w:r>
         <w:t xml:space="preserve">Cheng, C.-f., 2008. Qi wu lan yi zhi yu she nei yi zhi chu tu bo li zhu de xiang guan yan jiu [studies of glass beads excavated from kivulan and shenei site, Taiwan] (Master’s thesis).</w:t>
       </w:r>
     </w:p>
-    <w:bookmarkEnd w:id="55"/>
-    <w:bookmarkStart w:id="56" w:name="ref-Chiu2004"/>
-    <w:p>
-      <w:pPr>
-        <w:pStyle w:val="Bibliography"/>
+    <w:bookmarkEnd w:id="56"/>
+    <w:bookmarkStart w:id="57" w:name="ref-Chiu2004"/>
+    <w:p>
+      <w:pPr>
+        <w:pStyle w:val="BodyText"/>
       </w:pPr>
       <w:r>
         <w:t xml:space="preserve">Chiu, H.-l., 2004. Investigations of mortuary behaviors and cultural change of the kivulan site in i-lan county, Taiwan (Dissertation).</w:t>
       </w:r>
     </w:p>
-    <w:bookmarkEnd w:id="56"/>
-    <w:bookmarkStart w:id="57" w:name="ref-Claude2008"/>
-    <w:p>
-      <w:pPr>
-        <w:pStyle w:val="Bibliography"/>
+    <w:bookmarkEnd w:id="57"/>
+    <w:bookmarkStart w:id="58" w:name="ref-Claude2008"/>
+    <w:p>
+      <w:pPr>
+        <w:pStyle w:val="BodyText"/>
       </w:pPr>
       <w:r>
         <w:t xml:space="preserve">Claude, J., 2008. Morphometrics with r. Springer Science &amp; Business Media.</w:t>
       </w:r>
     </w:p>
-    <w:bookmarkEnd w:id="57"/>
-    <w:bookmarkStart w:id="58" w:name="ref-Costin2001"/>
-    <w:p>
-      <w:pPr>
-        <w:pStyle w:val="Bibliography"/>
+    <w:bookmarkEnd w:id="58"/>
+    <w:bookmarkStart w:id="59" w:name="ref-Costin2001"/>
+    <w:p>
+      <w:pPr>
+        <w:pStyle w:val="BodyText"/>
       </w:pPr>
       <w:r>
         <w:t xml:space="preserve">Costin, C.L., 2001. Craft production systems, in: Archaeology at the Millennium. Springer, pp. 273–327.</w:t>
       </w:r>
     </w:p>
-    <w:bookmarkEnd w:id="58"/>
-    <w:bookmarkStart w:id="59" w:name="ref-Costin1991"/>
-    <w:p>
-      <w:pPr>
-        <w:pStyle w:val="Bibliography"/>
+    <w:bookmarkEnd w:id="59"/>
+    <w:bookmarkStart w:id="60" w:name="ref-Costin1991"/>
+    <w:p>
+      <w:pPr>
+        <w:pStyle w:val="BodyText"/>
       </w:pPr>
       <w:r>
         <w:t xml:space="preserve">Costin, C.L., 1991. Craft specialization: Issues in defining, documenting, and explaining the organization of production. Archaeological method and theory 1–56.</w:t>
       </w:r>
     </w:p>
-    <w:bookmarkEnd w:id="59"/>
-    <w:bookmarkStart w:id="60" w:name="ref-Dietler2015"/>
-    <w:p>
-      <w:pPr>
-        <w:pStyle w:val="Bibliography"/>
+    <w:bookmarkEnd w:id="60"/>
+    <w:bookmarkStart w:id="61" w:name="ref-Dietler2015"/>
+    <w:p>
+      <w:pPr>
+        <w:pStyle w:val="BodyText"/>
       </w:pPr>
       <w:r>
         <w:t xml:space="preserve">Dietler, M., 2015. Archaeologies of colonialism: Consumption, entanglement, and violence in ancient mediterranean france. Univ of California Press.</w:t>
       </w:r>
     </w:p>
-    <w:bookmarkEnd w:id="60"/>
-    <w:bookmarkStart w:id="61" w:name="ref-Dietler2005"/>
-    <w:p>
-      <w:pPr>
-        <w:pStyle w:val="Bibliography"/>
+    <w:bookmarkEnd w:id="61"/>
+    <w:bookmarkStart w:id="62" w:name="ref-Dietler2005"/>
+    <w:p>
+      <w:pPr>
+        <w:pStyle w:val="BodyText"/>
       </w:pPr>
       <w:r>
         <w:t xml:space="preserve">Dietler, M., 2005. The archaeology of colonization and the colonization of archaeology: Theoretical challenges from an ancient mediterranean colonial encounter, in: Stein, G. (Ed.), The Archaeology of Colonial Encounters: Comparative Perspectives. NM: Sch. Am. Res. Press, Santa Fe, pp. 33–68.</w:t>
       </w:r>
     </w:p>
-    <w:bookmarkEnd w:id="61"/>
-    <w:bookmarkStart w:id="62" w:name="ref-Dietler1997"/>
-    <w:p>
-      <w:pPr>
-        <w:pStyle w:val="Bibliography"/>
+    <w:bookmarkEnd w:id="62"/>
+    <w:bookmarkStart w:id="63" w:name="ref-Dietler1997"/>
+    <w:p>
+      <w:pPr>
+        <w:pStyle w:val="BodyText"/>
       </w:pPr>
       <w:r>
         <w:t xml:space="preserve">Dietler, M., 1997. The iron age in mediterranean france: Colonial encounters, entanglements, and transformations. Journal of World Prehistory 11, 269–358.</w:t>
       </w:r>
     </w:p>
-    <w:bookmarkEnd w:id="62"/>
-    <w:bookmarkStart w:id="63" w:name="ref-Eerkens2000"/>
-    <w:p>
-      <w:pPr>
-        <w:pStyle w:val="Bibliography"/>
+    <w:bookmarkEnd w:id="63"/>
+    <w:bookmarkStart w:id="64" w:name="ref-Eerkens2000"/>
+    <w:p>
+      <w:pPr>
+        <w:pStyle w:val="BodyText"/>
       </w:pPr>
       <w:r>
         <w:t xml:space="preserve">Eerkens, J.W., 2000. Practice makes within 5% of perfect: Visual perception, motor skills, and memory in artifact variation. Current Anthropology 41, 663–668.</w:t>
       </w:r>
     </w:p>
-    <w:bookmarkEnd w:id="63"/>
-    <w:bookmarkStart w:id="64" w:name="ref-Eerkens2001"/>
-    <w:p>
-      <w:pPr>
-        <w:pStyle w:val="Bibliography"/>
+    <w:bookmarkEnd w:id="64"/>
+    <w:bookmarkStart w:id="65" w:name="ref-Eerkens2001"/>
+    <w:p>
+      <w:pPr>
+        <w:pStyle w:val="BodyText"/>
       </w:pPr>
       <w:r>
         <w:t xml:space="preserve">Eerkens, J.W., Bettinger, R.L., 2001. Techniques for assessing standardization in artifact assemblages: Can we scale material variability? American Antiquity 66, 493–504.</w:t>
       </w:r>
     </w:p>
-    <w:bookmarkEnd w:id="64"/>
-    <w:bookmarkStart w:id="65" w:name="ref-Evershed2008"/>
-    <w:p>
-      <w:pPr>
-        <w:pStyle w:val="Bibliography"/>
+    <w:bookmarkEnd w:id="65"/>
+    <w:bookmarkStart w:id="66" w:name="ref-Evershed2008"/>
+    <w:p>
+      <w:pPr>
+        <w:pStyle w:val="BodyText"/>
       </w:pPr>
       <w:r>
         <w:t xml:space="preserve">Evershed, R.P., 2008. Organic residue analysis in archaeology: The archaeological biomarker revolution. Archaeometry 50, 895–924.</w:t>
       </w:r>
     </w:p>
-    <w:bookmarkEnd w:id="65"/>
-    <w:bookmarkStart w:id="66" w:name="ref-Feinman2000"/>
-    <w:p>
-      <w:pPr>
-        <w:pStyle w:val="Bibliography"/>
+    <w:bookmarkEnd w:id="66"/>
+    <w:bookmarkStart w:id="67" w:name="ref-Feinman2010"/>
+    <w:p>
+      <w:pPr>
+        <w:pStyle w:val="BodyText"/>
+      </w:pPr>
+      <w:r>
+        <w:t xml:space="preserve">Feinman, G.M., 2010. A dual-processual perspective on the power and inequality in the contemporary united states: Framing political economy for the present and the past, in: Price, T.D., Feinman, G.M. (Eds.), Pathways to Power: New Perspectives on the Emergence of Social Inequality. Springer, pp. 255–275.</w:t>
+      </w:r>
+    </w:p>
+    <w:bookmarkEnd w:id="67"/>
+    <w:bookmarkStart w:id="68" w:name="ref-Feinman2000"/>
+    <w:p>
+      <w:pPr>
+        <w:pStyle w:val="BodyText"/>
       </w:pPr>
       <w:r>
         <w:t xml:space="preserve">Feinman, G.M., 2000. Corporate/network: New perspectives on models of political action and the puebloan southwest. Social Theory in Archaeology, University of Utah Press, Salt Lake City 31–51.</w:t>
       </w:r>
     </w:p>
-    <w:bookmarkEnd w:id="66"/>
-    <w:bookmarkStart w:id="67" w:name="ref-Feltz1996"/>
-    <w:p>
-      <w:pPr>
-        <w:pStyle w:val="Bibliography"/>
+    <w:bookmarkEnd w:id="68"/>
+    <w:bookmarkStart w:id="69" w:name="ref-Feinman1995"/>
+    <w:p>
+      <w:pPr>
+        <w:pStyle w:val="BodyText"/>
+      </w:pPr>
+      <w:r>
+        <w:t xml:space="preserve">Feinman, G.M., 1995. The emergence of inequality: A focus on strategies and processes, in: Price, T.D., Feinman, G.M. (Eds.), Foundations of Social Inequality. Springer Science &amp; Business Media, New York: Plenum Press, pp. 255–275.</w:t>
+      </w:r>
+    </w:p>
+    <w:bookmarkEnd w:id="69"/>
+    <w:bookmarkStart w:id="70" w:name="ref-Feinman2000political"/>
+    <w:p>
+      <w:pPr>
+        <w:pStyle w:val="BodyText"/>
+      </w:pPr>
+      <w:r>
+        <w:t xml:space="preserve">Feinman, G.M., Lightfoot, K.G., Upham, S., 2000. Political hierarchies and organizational strategies in the puebloan southwest. American Antiquity 65, 449–470.</w:t>
+      </w:r>
+    </w:p>
+    <w:bookmarkEnd w:id="70"/>
+    <w:bookmarkStart w:id="71" w:name="ref-Feltz1996"/>
+    <w:p>
+      <w:pPr>
+        <w:pStyle w:val="BodyText"/>
       </w:pPr>
       <w:r>
         <w:t xml:space="preserve">Feltz, C.J., Miller, G.E., 1996. An asymptotic test for the equality of coefficients of variation from k populations. Statistics in medicine 15, 647–658.</w:t>
       </w:r>
     </w:p>
-    <w:bookmarkEnd w:id="67"/>
-    <w:bookmarkStart w:id="68" w:name="ref-Fox2015"/>
-    <w:p>
-      <w:pPr>
-        <w:pStyle w:val="Bibliography"/>
+    <w:bookmarkEnd w:id="71"/>
+    <w:bookmarkStart w:id="72" w:name="ref-Fox2015"/>
+    <w:p>
+      <w:pPr>
+        <w:pStyle w:val="BodyText"/>
       </w:pPr>
       <w:r>
         <w:t xml:space="preserve">Fox, A.N., 2015. A study of late woodland projectile point typology in new york using elliptical fourier outline analysis. Journal of Archaeological Science: Reports 4, 501–509.</w:t>
       </w:r>
     </w:p>
-    <w:bookmarkEnd w:id="68"/>
-    <w:bookmarkStart w:id="69" w:name="ref-Given2004"/>
-    <w:p>
-      <w:pPr>
-        <w:pStyle w:val="Bibliography"/>
+    <w:bookmarkEnd w:id="72"/>
+    <w:bookmarkStart w:id="73" w:name="ref-Given2004"/>
+    <w:p>
+      <w:pPr>
+        <w:pStyle w:val="BodyText"/>
       </w:pPr>
       <w:r>
         <w:t xml:space="preserve">Given, M., 2004. The archaeology of the colonized. Routledge, London; New York.</w:t>
       </w:r>
     </w:p>
-    <w:bookmarkEnd w:id="69"/>
-    <w:bookmarkStart w:id="70" w:name="ref-Gunz2013"/>
-    <w:p>
-      <w:pPr>
-        <w:pStyle w:val="Bibliography"/>
+    <w:bookmarkEnd w:id="73"/>
+    <w:bookmarkStart w:id="74" w:name="ref-Gunz2013"/>
+    <w:p>
+      <w:pPr>
+        <w:pStyle w:val="BodyText"/>
       </w:pPr>
       <w:r>
         <w:t xml:space="preserve">Gunz, P., Mitteroecker, P., 2013. Semilandmarks: A method for quantifying curves and surfaces. Hystrix, the Italian Journal of Mammalogy 24, 103–109.</w:t>
       </w:r>
     </w:p>
-    <w:bookmarkEnd w:id="70"/>
-    <w:bookmarkStart w:id="71" w:name="ref-Haruda2019"/>
-    <w:p>
-      <w:pPr>
-        <w:pStyle w:val="Bibliography"/>
+    <w:bookmarkEnd w:id="74"/>
+    <w:bookmarkStart w:id="75" w:name="ref-Haruda2019"/>
+    <w:p>
+      <w:pPr>
+        <w:pStyle w:val="BodyText"/>
       </w:pPr>
       <w:r>
         <w:t xml:space="preserve">Haruda, A., Varfolomeev, V., Goriachev, A., Yermolayeva, A., Outram, A., 2019. A new zooarchaeological application for geometric morphometric methods: Distinguishing ovis aries morphotypes to address connectivity and mobility of prehistoric central asian pastoralists. Journal of Archaeological Science 107, 50–57.</w:t>
       </w:r>
     </w:p>
-    <w:bookmarkEnd w:id="71"/>
-    <w:bookmarkStart w:id="72" w:name="ref-Hoggard2017"/>
-    <w:p>
-      <w:pPr>
-        <w:pStyle w:val="Bibliography"/>
+    <w:bookmarkEnd w:id="75"/>
+    <w:bookmarkStart w:id="76" w:name="ref-Hoggard2017"/>
+    <w:p>
+      <w:pPr>
+        <w:pStyle w:val="BodyText"/>
       </w:pPr>
       <w:r>
         <w:t xml:space="preserve">Hoggard, C.S., 2017. Considering the function of middle palaeolithic blade technologies through an examination of experimental blade edge angles. Journal of Archaeological Science: Reports 16, 233–239.</w:t>
       </w:r>
     </w:p>
-    <w:bookmarkEnd w:id="72"/>
-    <w:bookmarkStart w:id="73" w:name="ref-Hoggard2019"/>
-    <w:p>
-      <w:pPr>
-        <w:pStyle w:val="Bibliography"/>
+    <w:bookmarkEnd w:id="76"/>
+    <w:bookmarkStart w:id="77" w:name="ref-Hoggard2019"/>
+    <w:p>
+      <w:pPr>
+        <w:pStyle w:val="BodyText"/>
       </w:pPr>
       <w:r>
         <w:t xml:space="preserve">Hoggard, C.S., McNabb, J., Cole, J.N., 2019. The application of elliptic fourier analysis in understanding biface shape and symmetry through the british acheulean. Journal of Paleolithic Archaeology 2, 115–133.</w:t>
       </w:r>
     </w:p>
-    <w:bookmarkEnd w:id="73"/>
-    <w:bookmarkStart w:id="74" w:name="ref-Hsieh2009"/>
-    <w:p>
-      <w:pPr>
-        <w:pStyle w:val="Bibliography"/>
+    <w:bookmarkEnd w:id="77"/>
+    <w:bookmarkStart w:id="78" w:name="ref-Hsieh2009"/>
+    <w:p>
+      <w:pPr>
+        <w:pStyle w:val="BodyText"/>
       </w:pPr>
       <w:r>
         <w:t xml:space="preserve">Hsieh, E., 2009. Yi lan qi wu lan yi zhi chu tu wai lai tao ci qi zhi xiang guan yan jiu [the study of imported ceramics excavated at the ki-wu-lan site, i-lan] (Master’s thesis).</w:t>
       </w:r>
     </w:p>
-    <w:bookmarkEnd w:id="74"/>
-    <w:bookmarkStart w:id="75" w:name="ref-Iovictua2010"/>
-    <w:p>
-      <w:pPr>
-        <w:pStyle w:val="Bibliography"/>
+    <w:bookmarkEnd w:id="78"/>
+    <w:bookmarkStart w:id="79" w:name="ref-Iovictua2010"/>
+    <w:p>
+      <w:pPr>
+        <w:pStyle w:val="BodyText"/>
       </w:pPr>
       <w:r>
         <w:t xml:space="preserve">Ioviţă, R., 2010. Comparing stone tool resharpening trajectories with the aid of elliptical fourier analysis, in: New Perspectives on Old Stones. Springer, pp. 235–253.</w:t>
       </w:r>
     </w:p>
-    <w:bookmarkEnd w:id="75"/>
-    <w:bookmarkStart w:id="76" w:name="ref-Junker1999"/>
-    <w:p>
-      <w:pPr>
-        <w:pStyle w:val="Bibliography"/>
+    <w:bookmarkEnd w:id="79"/>
+    <w:bookmarkStart w:id="80" w:name="ref-Junker1999"/>
+    <w:p>
+      <w:pPr>
+        <w:pStyle w:val="BodyText"/>
       </w:pPr>
       <w:r>
         <w:t xml:space="preserve">Junker, L.L., 1999. Raiding, trading, and feasting: The political economy of philippine chiefdoms. University of Hawaii Press.</w:t>
       </w:r>
     </w:p>
-    <w:bookmarkEnd w:id="76"/>
-    <w:bookmarkStart w:id="77" w:name="ref-Junker1993"/>
-    <w:p>
-      <w:pPr>
-        <w:pStyle w:val="Bibliography"/>
+    <w:bookmarkEnd w:id="80"/>
+    <w:bookmarkStart w:id="81" w:name="ref-Junker1993"/>
+    <w:p>
+      <w:pPr>
+        <w:pStyle w:val="BodyText"/>
       </w:pPr>
       <w:r>
         <w:t xml:space="preserve">Junker, L.L., 1993. Craft goods specialization and prestige goods exchange in philippine chiefdoms of the fifteenth and sixteenth centuries. Asian Perspectives 1–35.</w:t>
       </w:r>
     </w:p>
-    <w:bookmarkEnd w:id="77"/>
-    <w:bookmarkStart w:id="78" w:name="ref-Ke1993"/>
-    <w:p>
-      <w:pPr>
-        <w:pStyle w:val="Bibliography"/>
+    <w:bookmarkEnd w:id="81"/>
+    <w:bookmarkStart w:id="82" w:name="ref-Ke1993"/>
+    <w:p>
+      <w:pPr>
+        <w:pStyle w:val="BodyText"/>
       </w:pPr>
       <w:r>
         <w:t xml:space="preserve">Ke, P., 1993. Kavalan zhi lue [record of kavalen]. Historical Records Committee of Taiwan Provincial Government, Nantou.</w:t>
       </w:r>
     </w:p>
-    <w:bookmarkEnd w:id="78"/>
-    <w:bookmarkStart w:id="79" w:name="ref-Krishnamoorthy2014"/>
-    <w:p>
-      <w:pPr>
-        <w:pStyle w:val="Bibliography"/>
+    <w:bookmarkEnd w:id="82"/>
+    <w:bookmarkStart w:id="83" w:name="ref-Krishnamoorthy2014"/>
+    <w:p>
+      <w:pPr>
+        <w:pStyle w:val="BodyText"/>
       </w:pPr>
       <w:r>
         <w:t xml:space="preserve">Krishnamoorthy, K., Lee, M., 2014. Improved tests for the equality of normal coefficients of variation. Computational Statistics 29, 215–232.</w:t>
       </w:r>
     </w:p>
-    <w:bookmarkEnd w:id="79"/>
-    <w:bookmarkStart w:id="80" w:name="ref-Kuhl1982"/>
-    <w:p>
-      <w:pPr>
-        <w:pStyle w:val="Bibliography"/>
+    <w:bookmarkEnd w:id="83"/>
+    <w:bookmarkStart w:id="84" w:name="ref-Kuhl1982"/>
+    <w:p>
+      <w:pPr>
+        <w:pStyle w:val="BodyText"/>
       </w:pPr>
       <w:r>
         <w:t xml:space="preserve">Kuhl, F.P., Giardina, C.R., 1982. Elliptic fourier features of a closed contour. Computer graphics and image processing 18, 236–258.</w:t>
       </w:r>
     </w:p>
-    <w:bookmarkEnd w:id="80"/>
-    <w:bookmarkStart w:id="81" w:name="ref-Kwak2015"/>
-    <w:p>
-      <w:pPr>
-        <w:pStyle w:val="Bibliography"/>
+    <w:bookmarkEnd w:id="84"/>
+    <w:bookmarkStart w:id="85" w:name="ref-Kwak2015"/>
+    <w:p>
+      <w:pPr>
+        <w:pStyle w:val="BodyText"/>
       </w:pPr>
       <w:r>
         <w:t xml:space="preserve">Kwak, S., Marwick, B., 2015. What did they cook? A preliminary investigation into culinary practices and pottery use in the central part of the korean peninsula during the mid to late holocene. Journal of Indo-Pacific Archaeology 37, 25–32.</w:t>
       </w:r>
     </w:p>
-    <w:bookmarkEnd w:id="81"/>
-    <w:bookmarkStart w:id="82" w:name="ref-Lawing2010"/>
-    <w:p>
-      <w:pPr>
-        <w:pStyle w:val="Bibliography"/>
+    <w:bookmarkEnd w:id="85"/>
+    <w:bookmarkStart w:id="86" w:name="ref-Lawing2010"/>
+    <w:p>
+      <w:pPr>
+        <w:pStyle w:val="BodyText"/>
       </w:pPr>
       <w:r>
         <w:t xml:space="preserve">Lawing, A.M., Polly, P.D., 2010. Geometric morphometrics: Recent applications to the study of evolution and development. Journal of Zoology 280, 1–7.</w:t>
       </w:r>
     </w:p>
-    <w:bookmarkEnd w:id="82"/>
-    <w:bookmarkStart w:id="83" w:name="ref-Lycett2013"/>
-    <w:p>
-      <w:pPr>
-        <w:pStyle w:val="Bibliography"/>
+    <w:bookmarkEnd w:id="86"/>
+    <w:bookmarkStart w:id="87" w:name="ref-Lycett2013"/>
+    <w:p>
+      <w:pPr>
+        <w:pStyle w:val="BodyText"/>
       </w:pPr>
       <w:r>
         <w:t xml:space="preserve">Lycett, S.J., Cramon-Taubadel, N. von, 2013. A 3D morphometric analysis of surface geometry in levallois cores: Patterns of stability and variability across regions and their implications. Journal of Archaeological Science 40, 1508–1517.</w:t>
       </w:r>
     </w:p>
-    <w:bookmarkEnd w:id="83"/>
-    <w:bookmarkStart w:id="84" w:name="ref-Lycett2008"/>
-    <w:p>
-      <w:pPr>
-        <w:pStyle w:val="Bibliography"/>
+    <w:bookmarkEnd w:id="87"/>
+    <w:bookmarkStart w:id="88" w:name="ref-Lycett2008"/>
+    <w:p>
+      <w:pPr>
+        <w:pStyle w:val="BodyText"/>
       </w:pPr>
       <w:r>
         <w:t xml:space="preserve">Lycett, S.J., Gowlett, J.A., 2008. On questions surrounding the acheulean “tradition”. World Archaeology 40, 295–315.</w:t>
       </w:r>
     </w:p>
-    <w:bookmarkEnd w:id="84"/>
-    <w:bookmarkStart w:id="86" w:name="ref-Marwick2017"/>
-    <w:p>
-      <w:pPr>
-        <w:pStyle w:val="Bibliography"/>
+    <w:bookmarkEnd w:id="88"/>
+    <w:bookmarkStart w:id="90" w:name="ref-Marwick2017"/>
+    <w:p>
+      <w:pPr>
+        <w:pStyle w:val="BodyText"/>
       </w:pPr>
       <w:r>
         <w:t xml:space="preserve">Marwick, B., 2017. Computational reproducibility in archaeological research: Basic principles and a case study of their implementation. Journal of Archaeological Method and Theory 24, 424–450.</w:t>
@@ -3811,7 +3852,7 @@
       <w:r>
         <w:t xml:space="preserve"> </w:t>
       </w:r>
-      <w:hyperlink r:id="rId85">
+      <w:hyperlink r:id="rId89">
         <w:r>
           <w:rPr>
             <w:rStyle w:val="Hyperlink"/>
@@ -3820,274 +3861,274 @@
         </w:r>
       </w:hyperlink>
     </w:p>
-    <w:bookmarkEnd w:id="86"/>
-    <w:bookmarkStart w:id="87" w:name="ref-Marwick2018"/>
-    <w:p>
-      <w:pPr>
-        <w:pStyle w:val="Bibliography"/>
+    <w:bookmarkEnd w:id="90"/>
+    <w:bookmarkStart w:id="91" w:name="ref-Marwick2018"/>
+    <w:p>
+      <w:pPr>
+        <w:pStyle w:val="BodyText"/>
       </w:pPr>
       <w:r>
         <w:t xml:space="preserve">Marwick, B., Boettiger, C., Mullen, L., 2018. Packaging data analytical work reproducibly using r (and friends). The American Statistician 72, 80–88.</w:t>
       </w:r>
     </w:p>
-    <w:bookmarkEnd w:id="87"/>
-    <w:bookmarkStart w:id="88" w:name="ref-Marwick2019"/>
-    <w:p>
-      <w:pPr>
-        <w:pStyle w:val="Bibliography"/>
+    <w:bookmarkEnd w:id="91"/>
+    <w:bookmarkStart w:id="92" w:name="ref-Marwick2019"/>
+    <w:p>
+      <w:pPr>
+        <w:pStyle w:val="BodyText"/>
       </w:pPr>
       <w:r>
         <w:t xml:space="preserve">Marwick, B., Krishnamoorthy, K., n.d. Cvequality: Tests for the equality of coefficients of variation from multiple groups.</w:t>
       </w:r>
     </w:p>
-    <w:bookmarkEnd w:id="88"/>
-    <w:bookmarkStart w:id="89" w:name="ref-Meloro2015"/>
-    <w:p>
-      <w:pPr>
-        <w:pStyle w:val="Bibliography"/>
+    <w:bookmarkEnd w:id="92"/>
+    <w:bookmarkStart w:id="93" w:name="ref-Meloro2015"/>
+    <w:p>
+      <w:pPr>
+        <w:pStyle w:val="BodyText"/>
       </w:pPr>
       <w:r>
         <w:t xml:space="preserve">Meloro, C., Hudson, A., Rook, L., 2015. Feeding habits of extant and fossil canids as determined by their skull geometry. Journal of Zoology 295, 178–188.</w:t>
       </w:r>
     </w:p>
-    <w:bookmarkEnd w:id="89"/>
-    <w:bookmarkStart w:id="90" w:name="ref-Mullins2011"/>
-    <w:p>
-      <w:pPr>
-        <w:pStyle w:val="Bibliography"/>
+    <w:bookmarkEnd w:id="93"/>
+    <w:bookmarkStart w:id="94" w:name="ref-Mullins2011"/>
+    <w:p>
+      <w:pPr>
+        <w:pStyle w:val="BodyText"/>
       </w:pPr>
       <w:r>
         <w:t xml:space="preserve">Mullins, P.R., 2011. The archaeology of consumption. Annual Review of Anthropology 40, 133–144.</w:t>
       </w:r>
     </w:p>
-    <w:bookmarkEnd w:id="90"/>
-    <w:bookmarkStart w:id="91" w:name="ref-Okumura2014"/>
-    <w:p>
-      <w:pPr>
-        <w:pStyle w:val="Bibliography"/>
+    <w:bookmarkEnd w:id="94"/>
+    <w:bookmarkStart w:id="95" w:name="ref-Okumura2014"/>
+    <w:p>
+      <w:pPr>
+        <w:pStyle w:val="BodyText"/>
       </w:pPr>
       <w:r>
         <w:t xml:space="preserve">Okumura, M., Araujo, A.G., 2014. Long-term cultural stability in hunter–gatherers: A case study using traditional and geometric morphometric analysis of lithic stemmed bifacial points from southern brazil. Journal of Archaeological Science 45, 59–71.</w:t>
       </w:r>
     </w:p>
-    <w:bookmarkEnd w:id="91"/>
-    <w:bookmarkStart w:id="92" w:name="ref-Rlanguage2019"/>
-    <w:p>
-      <w:pPr>
-        <w:pStyle w:val="Bibliography"/>
+    <w:bookmarkEnd w:id="95"/>
+    <w:bookmarkStart w:id="96" w:name="ref-Rlanguage2019"/>
+    <w:p>
+      <w:pPr>
+        <w:pStyle w:val="BodyText"/>
       </w:pPr>
       <w:r>
         <w:t xml:space="preserve">R Core Team, 2019. R: A language and environment for statistical computing. R Foundation for Statistical Computing, Vienna, Austria.</w:t>
       </w:r>
     </w:p>
-    <w:bookmarkEnd w:id="92"/>
-    <w:bookmarkStart w:id="93" w:name="ref-Rice1991"/>
-    <w:p>
-      <w:pPr>
-        <w:pStyle w:val="Bibliography"/>
+    <w:bookmarkEnd w:id="96"/>
+    <w:bookmarkStart w:id="97" w:name="ref-Rice1991"/>
+    <w:p>
+      <w:pPr>
+        <w:pStyle w:val="BodyText"/>
       </w:pPr>
       <w:r>
         <w:t xml:space="preserve">Rice, P.M., 1991. Specialization, standardization, and diversity: A retrospective, in: Bishop, R.L., Lange, F.W. (Eds.), The Ceramic Legacy of Anna O. Shepard. University Press of Colorado Boulder, pp. 257–279.</w:t>
       </w:r>
     </w:p>
-    <w:bookmarkEnd w:id="93"/>
-    <w:bookmarkStart w:id="94" w:name="ref-Roux2015"/>
-    <w:p>
-      <w:pPr>
-        <w:pStyle w:val="Bibliography"/>
+    <w:bookmarkEnd w:id="97"/>
+    <w:bookmarkStart w:id="98" w:name="ref-Roux2015"/>
+    <w:p>
+      <w:pPr>
+        <w:pStyle w:val="BodyText"/>
       </w:pPr>
       <w:r>
         <w:t xml:space="preserve">Roux, V., 2015. Standardization of ceramic assemblages: Transmission mechanisms and diffusion of morpho-functional traits across social boundaries. Journal of anthropological archaeology 40, 1–9.</w:t>
       </w:r>
     </w:p>
-    <w:bookmarkEnd w:id="94"/>
-    <w:bookmarkStart w:id="95" w:name="ref-Roux2003"/>
-    <w:p>
-      <w:pPr>
-        <w:pStyle w:val="Bibliography"/>
+    <w:bookmarkEnd w:id="98"/>
+    <w:bookmarkStart w:id="99" w:name="ref-Roux2003"/>
+    <w:p>
+      <w:pPr>
+        <w:pStyle w:val="BodyText"/>
       </w:pPr>
       <w:r>
         <w:t xml:space="preserve">Roux, V., 2003. Ceramic standardization and intensity of production: Quantifying degrees of specialization. American Antiquity 68, 768–782.</w:t>
       </w:r>
     </w:p>
-    <w:bookmarkEnd w:id="95"/>
-    <w:bookmarkStart w:id="96" w:name="ref-Scaramelli2005"/>
-    <w:p>
-      <w:pPr>
-        <w:pStyle w:val="Bibliography"/>
+    <w:bookmarkEnd w:id="99"/>
+    <w:bookmarkStart w:id="100" w:name="ref-Scaramelli2005"/>
+    <w:p>
+      <w:pPr>
+        <w:pStyle w:val="BodyText"/>
       </w:pPr>
       <w:r>
         <w:t xml:space="preserve">Scaramelli, F., Scaramelli, K.T. de, 2005. The roles of material culture in the colonization of the orinoco, venezuela. Journal of Social Archaeology 5, 135–168.</w:t>
       </w:r>
     </w:p>
-    <w:bookmarkEnd w:id="96"/>
-    <w:bookmarkStart w:id="97" w:name="ref-Selden2019"/>
-    <w:p>
-      <w:pPr>
-        <w:pStyle w:val="Bibliography"/>
+    <w:bookmarkEnd w:id="100"/>
+    <w:bookmarkStart w:id="101" w:name="ref-Selden2019"/>
+    <w:p>
+      <w:pPr>
+        <w:pStyle w:val="BodyText"/>
       </w:pPr>
       <w:r>
         <w:t xml:space="preserve">Selden Jr, R.Z., 2019. Ceramic morphological organisation in the southern caddo area: The clarence h. Webb collections. Journal of Cultural Heritage 35, 41–55.</w:t>
       </w:r>
     </w:p>
-    <w:bookmarkEnd w:id="97"/>
-    <w:bookmarkStart w:id="98" w:name="ref-Silliman2001"/>
-    <w:p>
-      <w:pPr>
-        <w:pStyle w:val="Bibliography"/>
+    <w:bookmarkEnd w:id="101"/>
+    <w:bookmarkStart w:id="102" w:name="ref-Silliman2001"/>
+    <w:p>
+      <w:pPr>
+        <w:pStyle w:val="BodyText"/>
       </w:pPr>
       <w:r>
         <w:t xml:space="preserve">Silliman, S., 2001. Agency, practical politics and the archaeology of culture contact. Journal of social archaeology 1, 190–209.</w:t>
       </w:r>
     </w:p>
-    <w:bookmarkEnd w:id="98"/>
-    <w:bookmarkStart w:id="99" w:name="ref-Silliman2005"/>
-    <w:p>
-      <w:pPr>
-        <w:pStyle w:val="Bibliography"/>
+    <w:bookmarkEnd w:id="102"/>
+    <w:bookmarkStart w:id="103" w:name="ref-Silliman2005"/>
+    <w:p>
+      <w:pPr>
+        <w:pStyle w:val="BodyText"/>
       </w:pPr>
       <w:r>
         <w:t xml:space="preserve">Silliman, S.W., 2005. Culture contact or colonialism? Challenges in the archaeology of native North America. American Antiquity 55–74.</w:t>
       </w:r>
     </w:p>
-    <w:bookmarkEnd w:id="99"/>
-    <w:bookmarkStart w:id="100" w:name="ref-Slice2007"/>
-    <w:p>
-      <w:pPr>
-        <w:pStyle w:val="Bibliography"/>
+    <w:bookmarkEnd w:id="103"/>
+    <w:bookmarkStart w:id="104" w:name="ref-Slice2007"/>
+    <w:p>
+      <w:pPr>
+        <w:pStyle w:val="BodyText"/>
       </w:pPr>
       <w:r>
         <w:t xml:space="preserve">Slice, D.E., 2007. Geometric morphometrics. Annu. Rev. Anthropol. 36, 261–281.</w:t>
       </w:r>
     </w:p>
-    <w:bookmarkEnd w:id="100"/>
-    <w:bookmarkStart w:id="101" w:name="ref-Stark1995"/>
-    <w:p>
-      <w:pPr>
-        <w:pStyle w:val="Bibliography"/>
+    <w:bookmarkEnd w:id="104"/>
+    <w:bookmarkStart w:id="105" w:name="ref-Stark1995"/>
+    <w:p>
+      <w:pPr>
+        <w:pStyle w:val="BodyText"/>
       </w:pPr>
       <w:r>
         <w:t xml:space="preserve">Stark, B.L., 1995. Problems in analysis of standardization and specialization in pottery, in: Mills, B.J., Crown, P.L. (Eds.), Ceramic Production in the American Southwest. The University of Arizona Press, Tucson, pp. 231–267.</w:t>
       </w:r>
     </w:p>
-    <w:bookmarkEnd w:id="101"/>
-    <w:bookmarkStart w:id="102" w:name="ref-Tite1999"/>
-    <w:p>
-      <w:pPr>
-        <w:pStyle w:val="Bibliography"/>
+    <w:bookmarkEnd w:id="105"/>
+    <w:bookmarkStart w:id="106" w:name="ref-Tite1999"/>
+    <w:p>
+      <w:pPr>
+        <w:pStyle w:val="BodyText"/>
       </w:pPr>
       <w:r>
         <w:t xml:space="preserve">Tite, M.S., 1999. Pottery production, distribution, and consumption—the contribution of the physical sciences. Journal of archaeological method and theory 6, 181–233.</w:t>
       </w:r>
     </w:p>
-    <w:bookmarkEnd w:id="102"/>
-    <w:bookmarkStart w:id="103" w:name="ref-Topi2018"/>
-    <w:p>
-      <w:pPr>
-        <w:pStyle w:val="Bibliography"/>
+    <w:bookmarkEnd w:id="106"/>
+    <w:bookmarkStart w:id="107" w:name="ref-Topi2018"/>
+    <w:p>
+      <w:pPr>
+        <w:pStyle w:val="BodyText"/>
       </w:pPr>
       <w:r>
         <w:t xml:space="preserve">Topi, J.R., VanPool, C.S., Waller, K.D., VanPool, T.L., 2018. The economy of specialized ceramic craft production in the casas grandes region. Latin American Antiquity 29, 122–142.</w:t>
       </w:r>
     </w:p>
-    <w:bookmarkEnd w:id="103"/>
-    <w:bookmarkStart w:id="104" w:name="ref-TorrenceandClarke2000"/>
-    <w:p>
-      <w:pPr>
-        <w:pStyle w:val="Bibliography"/>
+    <w:bookmarkEnd w:id="107"/>
+    <w:bookmarkStart w:id="108" w:name="ref-TorrenceandClarke2000"/>
+    <w:p>
+      <w:pPr>
+        <w:pStyle w:val="BodyText"/>
       </w:pPr>
       <w:r>
         <w:t xml:space="preserve">Torrence, R., Clarke, A., 2000. Negotiating difference: Practice makes theory for contemporary archaeology in Oceania, in: Torrence, R., Clarke, A. (Eds.), The Archaeology of Difference : Negotiating Cross-Cultural Engagements in Oceania. Routledge, London; New York, pp. 1–31.</w:t>
       </w:r>
     </w:p>
-    <w:bookmarkEnd w:id="104"/>
-    <w:bookmarkStart w:id="105" w:name="ref-Trabert2017"/>
-    <w:p>
-      <w:pPr>
-        <w:pStyle w:val="Bibliography"/>
+    <w:bookmarkEnd w:id="108"/>
+    <w:bookmarkStart w:id="109" w:name="ref-Trabert2017"/>
+    <w:p>
+      <w:pPr>
+        <w:pStyle w:val="BodyText"/>
       </w:pPr>
       <w:r>
         <w:t xml:space="preserve">Trabert, S., 2017. Considering the indirect effects of colonialism: Example from a great plains middle ground. Journal of Anthropological Archaeology 48, 17–27.</w:t>
       </w:r>
     </w:p>
-    <w:bookmarkEnd w:id="105"/>
-    <w:bookmarkStart w:id="106" w:name="ref-Voss2008"/>
-    <w:p>
-      <w:pPr>
-        <w:pStyle w:val="Bibliography"/>
+    <w:bookmarkEnd w:id="109"/>
+    <w:bookmarkStart w:id="110" w:name="ref-Voss2008"/>
+    <w:p>
+      <w:pPr>
+        <w:pStyle w:val="BodyText"/>
       </w:pPr>
       <w:r>
         <w:t xml:space="preserve">Voss, B.L., 2008. Between the household and the world system: Social collectivity and community agency in overseas chinese archaeology. Historical Archaeology 37–52.</w:t>
       </w:r>
     </w:p>
-    <w:bookmarkEnd w:id="106"/>
-    <w:bookmarkStart w:id="107" w:name="ref-Voss2005"/>
-    <w:p>
-      <w:pPr>
-        <w:pStyle w:val="Bibliography"/>
+    <w:bookmarkEnd w:id="110"/>
+    <w:bookmarkStart w:id="111" w:name="ref-Voss2005"/>
+    <w:p>
+      <w:pPr>
+        <w:pStyle w:val="BodyText"/>
       </w:pPr>
       <w:r>
         <w:t xml:space="preserve">Voss, B.L., 2005. From casta to californio: Social identity and the archaeology of culture contact. American Anthropologist 107, 461–474.</w:t>
       </w:r>
     </w:p>
-    <w:bookmarkEnd w:id="107"/>
-    <w:bookmarkStart w:id="108" w:name="ref-Wang2011"/>
-    <w:p>
-      <w:pPr>
-        <w:pStyle w:val="Bibliography"/>
+    <w:bookmarkEnd w:id="111"/>
+    <w:bookmarkStart w:id="112" w:name="ref-Wang2011"/>
+    <w:p>
+      <w:pPr>
+        <w:pStyle w:val="BodyText"/>
       </w:pPr>
       <w:r>
         <w:t xml:space="preserve">Wang, L.-Y., 2011. Yi lan qi wu lan yi zhi chu tu zhuang shi pin zhi xiang guan yan jiu [a research of ornaments excavated at ki-wu-lan site, i-lan] (Master’s thesis).</w:t>
       </w:r>
     </w:p>
-    <w:bookmarkEnd w:id="108"/>
-    <w:bookmarkStart w:id="109" w:name="ref-Wilczek2014"/>
-    <w:p>
-      <w:pPr>
-        <w:pStyle w:val="Bibliography"/>
+    <w:bookmarkEnd w:id="112"/>
+    <w:bookmarkStart w:id="113" w:name="ref-Wilczek2014"/>
+    <w:p>
+      <w:pPr>
+        <w:pStyle w:val="BodyText"/>
       </w:pPr>
       <w:r>
         <w:t xml:space="preserve">Wilczek, J., Monna, F., Barral, P., Burlet, L., Chateau, C., Navarro, N., 2014. Morphometrics of second iron age ceramics–strengths, weaknesses, and comparison with traditional typology. Journal of archaeological science 50, 39–50.</w:t>
       </w:r>
     </w:p>
-    <w:bookmarkEnd w:id="109"/>
-    <w:bookmarkStart w:id="110" w:name="ref-Wu2019"/>
-    <w:p>
-      <w:pPr>
-        <w:pStyle w:val="Bibliography"/>
+    <w:bookmarkEnd w:id="113"/>
+    <w:bookmarkStart w:id="114" w:name="ref-Wu2019"/>
+    <w:p>
+      <w:pPr>
+        <w:pStyle w:val="BodyText"/>
       </w:pPr>
       <w:r>
         <w:t xml:space="preserve">Wu, X., Hein, A., Zhang, X., Jin, Z., Wei, D., Huang, F., Yin, X., 2019. Resettlement strategies and han imperial expansion into southwest china: A multimethod approach to colonialism and migration. Archaeological and Anthropological Sciences 11, 6751–6781.</w:t>
       </w:r>
     </w:p>
-    <w:bookmarkEnd w:id="110"/>
-    <w:bookmarkEnd w:id="111"/>
+    <w:bookmarkEnd w:id="114"/>
+    <w:bookmarkEnd w:id="115"/>
     <w:p>
       <w:pPr>
         <w:pStyle w:val="Heading5"/>
       </w:pPr>
-      <w:bookmarkStart w:id="112" w:name="pagebreak-1"/>
+      <w:bookmarkStart w:id="116" w:name="pagebreak-1"/>
       <w:r>
         <w:t xml:space="preserve">pagebreak</w:t>
       </w:r>
-      <w:bookmarkEnd w:id="112"/>
+      <w:bookmarkEnd w:id="116"/>
     </w:p>
     <w:p>
       <w:pPr>
         <w:pStyle w:val="Heading3"/>
       </w:pPr>
-      <w:bookmarkStart w:id="113" w:name="colophon"/>
+      <w:bookmarkStart w:id="117" w:name="colophon"/>
       <w:r>
         <w:t xml:space="preserve">Colophon</w:t>
       </w:r>
-      <w:bookmarkEnd w:id="113"/>
+      <w:bookmarkEnd w:id="117"/>
     </w:p>
     <w:p>
       <w:pPr>
         <w:pStyle w:val="FirstParagraph"/>
       </w:pPr>
       <w:r>
-        <w:t xml:space="preserve">This report was generated on 2020-04-11 01:04:43 using the following computational environment and dependencies:</w:t>
+        <w:t xml:space="preserve">This report was generated on 2020-04-19 21:28:02 using the following computational environment and dependencies:</w:t>
       </w:r>
     </w:p>
     <w:p>
@@ -4101,7 +4142,7 @@
         <w:t xml:space="preserve">#&gt; ─ Session info ───────────────────────────────────────────────────────────────</w:t>
       </w:r>
       <w:r>
-        <w:br/>
+        <w:br w:type="textWrapping"/>
       </w:r>
       <w:r>
         <w:rPr>
@@ -4110,25 +4151,25 @@
         <w:t xml:space="preserve">#&gt;  setting  value                       </w:t>
       </w:r>
       <w:r>
-        <w:br/>
-      </w:r>
-      <w:r>
-        <w:rPr>
-          <w:rStyle w:val="VerbatimChar"/>
-        </w:rPr>
-        <w:t xml:space="preserve">#&gt;  version  R version 3.6.0 (2019-04-26)</w:t>
-      </w:r>
-      <w:r>
-        <w:br/>
-      </w:r>
-      <w:r>
-        <w:rPr>
-          <w:rStyle w:val="VerbatimChar"/>
-        </w:rPr>
-        <w:t xml:space="preserve">#&gt;  os       macOS  10.15.2              </w:t>
-      </w:r>
-      <w:r>
-        <w:br/>
+        <w:br w:type="textWrapping"/>
+      </w:r>
+      <w:r>
+        <w:rPr>
+          <w:rStyle w:val="VerbatimChar"/>
+        </w:rPr>
+        <w:t xml:space="preserve">#&gt;  version  R version 3.6.3 (2020-02-29)</w:t>
+      </w:r>
+      <w:r>
+        <w:br w:type="textWrapping"/>
+      </w:r>
+      <w:r>
+        <w:rPr>
+          <w:rStyle w:val="VerbatimChar"/>
+        </w:rPr>
+        <w:t xml:space="preserve">#&gt;  os       macOS Sierra 10.12.6        </w:t>
+      </w:r>
+      <w:r>
+        <w:br w:type="textWrapping"/>
       </w:r>
       <w:r>
         <w:rPr>
@@ -4137,7 +4178,7 @@
         <w:t xml:space="preserve">#&gt;  system   x86_64, darwin15.6.0        </w:t>
       </w:r>
       <w:r>
-        <w:br/>
+        <w:br w:type="textWrapping"/>
       </w:r>
       <w:r>
         <w:rPr>
@@ -4146,7 +4187,7 @@
         <w:t xml:space="preserve">#&gt;  ui       X11                         </w:t>
       </w:r>
       <w:r>
-        <w:br/>
+        <w:br w:type="textWrapping"/>
       </w:r>
       <w:r>
         <w:rPr>
@@ -4155,7 +4196,7 @@
         <w:t xml:space="preserve">#&gt;  language (EN)                        </w:t>
       </w:r>
       <w:r>
-        <w:br/>
+        <w:br w:type="textWrapping"/>
       </w:r>
       <w:r>
         <w:rPr>
@@ -4164,7 +4205,7 @@
         <w:t xml:space="preserve">#&gt;  collate  en_US.UTF-8                 </w:t>
       </w:r>
       <w:r>
-        <w:br/>
+        <w:br w:type="textWrapping"/>
       </w:r>
       <w:r>
         <w:rPr>
@@ -4173,7 +4214,7 @@
         <w:t xml:space="preserve">#&gt;  ctype    en_US.UTF-8                 </w:t>
       </w:r>
       <w:r>
-        <w:br/>
+        <w:br w:type="textWrapping"/>
       </w:r>
       <w:r>
         <w:rPr>
@@ -4182,16 +4223,16 @@
         <w:t xml:space="preserve">#&gt;  tz       America/Los_Angeles         </w:t>
       </w:r>
       <w:r>
-        <w:br/>
-      </w:r>
-      <w:r>
-        <w:rPr>
-          <w:rStyle w:val="VerbatimChar"/>
-        </w:rPr>
-        <w:t xml:space="preserve">#&gt;  date     2020-04-11                  </w:t>
-      </w:r>
-      <w:r>
-        <w:br/>
+        <w:br w:type="textWrapping"/>
+      </w:r>
+      <w:r>
+        <w:rPr>
+          <w:rStyle w:val="VerbatimChar"/>
+        </w:rPr>
+        <w:t xml:space="preserve">#&gt;  date     2020-04-19                  </w:t>
+      </w:r>
+      <w:r>
+        <w:br w:type="textWrapping"/>
       </w:r>
       <w:r>
         <w:rPr>
@@ -4200,7 +4241,7 @@
         <w:t xml:space="preserve">#&gt; </w:t>
       </w:r>
       <w:r>
-        <w:br/>
+        <w:br w:type="textWrapping"/>
       </w:r>
       <w:r>
         <w:rPr>
@@ -4209,898 +4250,898 @@
         <w:t xml:space="preserve">#&gt; ─ Packages ───────────────────────────────────────────────────────────────────</w:t>
       </w:r>
       <w:r>
-        <w:br/>
-      </w:r>
-      <w:r>
-        <w:rPr>
-          <w:rStyle w:val="VerbatimChar"/>
-        </w:rPr>
-        <w:t xml:space="preserve">#&gt;  package      * version    date       lib source                             </w:t>
-      </w:r>
-      <w:r>
-        <w:br/>
-      </w:r>
-      <w:r>
-        <w:rPr>
-          <w:rStyle w:val="VerbatimChar"/>
-        </w:rPr>
-        <w:t xml:space="preserve">#&gt;  assertthat     0.2.1      2019-03-21 [1] CRAN (R 3.6.0)                     </w:t>
-      </w:r>
-      <w:r>
-        <w:br/>
-      </w:r>
-      <w:r>
-        <w:rPr>
-          <w:rStyle w:val="VerbatimChar"/>
-        </w:rPr>
-        <w:t xml:space="preserve">#&gt;  backports      1.1.5      2019-10-02 [1] CRAN (R 3.6.0)                     </w:t>
-      </w:r>
-      <w:r>
-        <w:br/>
-      </w:r>
-      <w:r>
-        <w:rPr>
-          <w:rStyle w:val="VerbatimChar"/>
-        </w:rPr>
-        <w:t xml:space="preserve">#&gt;  bookdown       0.18       2020-03-05 [1] CRAN (R 3.6.0)                     </w:t>
-      </w:r>
-      <w:r>
-        <w:br/>
-      </w:r>
-      <w:r>
-        <w:rPr>
-          <w:rStyle w:val="VerbatimChar"/>
-        </w:rPr>
-        <w:t xml:space="preserve">#&gt;  broom          0.5.5      2020-02-29 [1] CRAN (R 3.6.0)                     </w:t>
-      </w:r>
-      <w:r>
-        <w:br/>
-      </w:r>
-      <w:r>
-        <w:rPr>
-          <w:rStyle w:val="VerbatimChar"/>
-        </w:rPr>
-        <w:t xml:space="preserve">#&gt;  callr          3.4.3      2020-03-28 [1] CRAN (R 3.6.2)                     </w:t>
-      </w:r>
-      <w:r>
-        <w:br/>
-      </w:r>
-      <w:r>
-        <w:rPr>
-          <w:rStyle w:val="VerbatimChar"/>
-        </w:rPr>
-        <w:t xml:space="preserve">#&gt;  cellranger     1.1.0.9000 2019-05-28 [1] Github (rsheets/cellranger@7ecde54)</w:t>
-      </w:r>
-      <w:r>
-        <w:br/>
-      </w:r>
-      <w:r>
-        <w:rPr>
-          <w:rStyle w:val="VerbatimChar"/>
-        </w:rPr>
-        <w:t xml:space="preserve">#&gt;  class          7.3-15     2019-01-01 [1] CRAN (R 3.6.0)                     </w:t>
-      </w:r>
-      <w:r>
-        <w:br/>
-      </w:r>
-      <w:r>
-        <w:rPr>
-          <w:rStyle w:val="VerbatimChar"/>
-        </w:rPr>
-        <w:t xml:space="preserve">#&gt;  classInt       0.4-2      2019-10-17 [1] CRAN (R 3.6.0)                     </w:t>
-      </w:r>
-      <w:r>
-        <w:br/>
-      </w:r>
-      <w:r>
-        <w:rPr>
-          <w:rStyle w:val="VerbatimChar"/>
-        </w:rPr>
-        <w:t xml:space="preserve">#&gt;  cli            2.0.2      2020-02-28 [1] CRAN (R 3.6.0)                     </w:t>
-      </w:r>
-      <w:r>
-        <w:br/>
-      </w:r>
-      <w:r>
-        <w:rPr>
-          <w:rStyle w:val="VerbatimChar"/>
-        </w:rPr>
-        <w:t xml:space="preserve">#&gt;  colorspace     1.4-1      2019-03-18 [1] CRAN (R 3.6.0)                     </w:t>
-      </w:r>
-      <w:r>
-        <w:br/>
-      </w:r>
-      <w:r>
-        <w:rPr>
-          <w:rStyle w:val="VerbatimChar"/>
-        </w:rPr>
-        <w:t xml:space="preserve">#&gt;  cowplot      * 1.0.0      2019-07-11 [1] CRAN (R 3.6.0)                     </w:t>
-      </w:r>
-      <w:r>
-        <w:br/>
-      </w:r>
-      <w:r>
-        <w:rPr>
-          <w:rStyle w:val="VerbatimChar"/>
-        </w:rPr>
-        <w:t xml:space="preserve">#&gt;  crayon         1.3.4.9000 2020-04-07 [1] Github (gaborcsardi/crayon@e949005)</w:t>
-      </w:r>
-      <w:r>
-        <w:br/>
-      </w:r>
-      <w:r>
-        <w:rPr>
-          <w:rStyle w:val="VerbatimChar"/>
-        </w:rPr>
-        <w:t xml:space="preserve">#&gt;  curl           4.3        2019-12-02 [1] CRAN (R 3.6.0)                     </w:t>
-      </w:r>
-      <w:r>
-        <w:br/>
-      </w:r>
-      <w:r>
-        <w:rPr>
-          <w:rStyle w:val="VerbatimChar"/>
-        </w:rPr>
-        <w:t xml:space="preserve">#&gt;  cvequality   * 0.2.0      2019-01-07 [1] CRAN (R 3.6.0)                     </w:t>
-      </w:r>
-      <w:r>
-        <w:br/>
-      </w:r>
-      <w:r>
-        <w:rPr>
-          <w:rStyle w:val="VerbatimChar"/>
-        </w:rPr>
-        <w:t xml:space="preserve">#&gt;  DBI            1.1.0      2019-12-15 [1] CRAN (R 3.6.0)                     </w:t>
-      </w:r>
-      <w:r>
-        <w:br/>
-      </w:r>
-      <w:r>
-        <w:rPr>
-          <w:rStyle w:val="VerbatimChar"/>
-        </w:rPr>
-        <w:t xml:space="preserve">#&gt;  dbplyr         1.4.2      2019-06-17 [1] CRAN (R 3.6.0)                     </w:t>
-      </w:r>
-      <w:r>
-        <w:br/>
-      </w:r>
-      <w:r>
-        <w:rPr>
-          <w:rStyle w:val="VerbatimChar"/>
-        </w:rPr>
-        <w:t xml:space="preserve">#&gt;  desc           1.2.0      2018-05-01 [1] CRAN (R 3.6.0)                     </w:t>
-      </w:r>
-      <w:r>
-        <w:br/>
-      </w:r>
-      <w:r>
-        <w:rPr>
-          <w:rStyle w:val="VerbatimChar"/>
-        </w:rPr>
-        <w:t xml:space="preserve">#&gt;  devtools       2.2.2      2020-02-17 [1] CRAN (R 3.6.0)                     </w:t>
-      </w:r>
-      <w:r>
-        <w:br/>
-      </w:r>
-      <w:r>
-        <w:rPr>
-          <w:rStyle w:val="VerbatimChar"/>
-        </w:rPr>
-        <w:t xml:space="preserve">#&gt;  digest         0.6.25     2020-02-23 [1] CRAN (R 3.6.0)                     </w:t>
-      </w:r>
-      <w:r>
-        <w:br/>
-      </w:r>
-      <w:r>
-        <w:rPr>
-          <w:rStyle w:val="VerbatimChar"/>
-        </w:rPr>
-        <w:t xml:space="preserve">#&gt;  dplyr        * 0.8.5      2020-03-07 [1] CRAN (R 3.6.0)                     </w:t>
-      </w:r>
-      <w:r>
-        <w:br/>
-      </w:r>
-      <w:r>
-        <w:rPr>
-          <w:rStyle w:val="VerbatimChar"/>
-        </w:rPr>
-        <w:t xml:space="preserve">#&gt;  e1071          1.7-3      2019-11-26 [1] CRAN (R 3.6.0)                     </w:t>
-      </w:r>
-      <w:r>
-        <w:br/>
-      </w:r>
-      <w:r>
-        <w:rPr>
-          <w:rStyle w:val="VerbatimChar"/>
-        </w:rPr>
-        <w:t xml:space="preserve">#&gt;  ellipsis       0.3.0      2019-09-20 [1] CRAN (R 3.6.0)                     </w:t>
-      </w:r>
-      <w:r>
-        <w:br/>
-      </w:r>
-      <w:r>
-        <w:rPr>
-          <w:rStyle w:val="VerbatimChar"/>
-        </w:rPr>
-        <w:t xml:space="preserve">#&gt;  evaluate       0.14       2019-05-28 [1] CRAN (R 3.6.0)                     </w:t>
-      </w:r>
-      <w:r>
-        <w:br/>
-      </w:r>
-      <w:r>
-        <w:rPr>
-          <w:rStyle w:val="VerbatimChar"/>
-        </w:rPr>
-        <w:t xml:space="preserve">#&gt;  fansi          0.4.1      2020-01-08 [1] CRAN (R 3.6.0)                     </w:t>
-      </w:r>
-      <w:r>
-        <w:br/>
-      </w:r>
-      <w:r>
-        <w:rPr>
-          <w:rStyle w:val="VerbatimChar"/>
-        </w:rPr>
-        <w:t xml:space="preserve">#&gt;  farver         2.0.3      2020-01-16 [1] CRAN (R 3.6.0)                     </w:t>
-      </w:r>
-      <w:r>
-        <w:br/>
-      </w:r>
-      <w:r>
-        <w:rPr>
-          <w:rStyle w:val="VerbatimChar"/>
-        </w:rPr>
-        <w:t xml:space="preserve">#&gt;  forcats      * 0.5.0      2020-03-01 [1] CRAN (R 3.6.0)                     </w:t>
-      </w:r>
-      <w:r>
-        <w:br/>
-      </w:r>
-      <w:r>
-        <w:rPr>
-          <w:rStyle w:val="VerbatimChar"/>
-        </w:rPr>
-        <w:t xml:space="preserve">#&gt;  fs             1.3.2      2020-03-05 [1] CRAN (R 3.6.0)                     </w:t>
-      </w:r>
-      <w:r>
-        <w:br/>
-      </w:r>
-      <w:r>
-        <w:rPr>
-          <w:rStyle w:val="VerbatimChar"/>
-        </w:rPr>
-        <w:t xml:space="preserve">#&gt;  generics       0.0.2      2018-11-29 [1] CRAN (R 3.6.0)                     </w:t>
-      </w:r>
-      <w:r>
-        <w:br/>
-      </w:r>
-      <w:r>
-        <w:rPr>
-          <w:rStyle w:val="VerbatimChar"/>
-        </w:rPr>
-        <w:t xml:space="preserve">#&gt;  ggforce        0.3.1      2019-08-20 [1] CRAN (R 3.6.0)                     </w:t>
-      </w:r>
-      <w:r>
-        <w:br/>
-      </w:r>
-      <w:r>
-        <w:rPr>
-          <w:rStyle w:val="VerbatimChar"/>
-        </w:rPr>
-        <w:t xml:space="preserve">#&gt;  ggplot2      * 3.3.0      2020-03-05 [1] CRAN (R 3.6.0)                     </w:t>
-      </w:r>
-      <w:r>
-        <w:br/>
-      </w:r>
-      <w:r>
-        <w:rPr>
-          <w:rStyle w:val="VerbatimChar"/>
-        </w:rPr>
-        <w:t xml:space="preserve">#&gt;  glue           1.3.2      2020-03-12 [1] CRAN (R 3.6.0)                     </w:t>
-      </w:r>
-      <w:r>
-        <w:br/>
-      </w:r>
-      <w:r>
-        <w:rPr>
-          <w:rStyle w:val="VerbatimChar"/>
-        </w:rPr>
-        <w:t xml:space="preserve">#&gt;  gridExtra      2.3        2017-09-09 [1] CRAN (R 3.6.0)                     </w:t>
-      </w:r>
-      <w:r>
-        <w:br/>
-      </w:r>
-      <w:r>
-        <w:rPr>
-          <w:rStyle w:val="VerbatimChar"/>
-        </w:rPr>
-        <w:t xml:space="preserve">#&gt;  gtable         0.3.0      2019-03-25 [1] CRAN (R 3.6.0)                     </w:t>
-      </w:r>
-      <w:r>
-        <w:br/>
-      </w:r>
-      <w:r>
-        <w:rPr>
-          <w:rStyle w:val="VerbatimChar"/>
-        </w:rPr>
-        <w:t xml:space="preserve">#&gt;  haven          2.2.0      2019-11-08 [1] CRAN (R 3.6.0)                     </w:t>
-      </w:r>
-      <w:r>
-        <w:br/>
-      </w:r>
-      <w:r>
-        <w:rPr>
-          <w:rStyle w:val="VerbatimChar"/>
-        </w:rPr>
-        <w:t xml:space="preserve">#&gt;  here         * 0.1        2017-05-28 [1] CRAN (R 3.6.0)                     </w:t>
-      </w:r>
-      <w:r>
-        <w:br/>
-      </w:r>
-      <w:r>
-        <w:rPr>
-          <w:rStyle w:val="VerbatimChar"/>
-        </w:rPr>
-        <w:t xml:space="preserve">#&gt;  highr          0.8        2019-03-20 [1] CRAN (R 3.6.0)                     </w:t>
-      </w:r>
-      <w:r>
-        <w:br/>
-      </w:r>
-      <w:r>
-        <w:rPr>
-          <w:rStyle w:val="VerbatimChar"/>
-        </w:rPr>
-        <w:t xml:space="preserve">#&gt;  hms            0.5.3      2020-01-08 [1] CRAN (R 3.6.0)                     </w:t>
-      </w:r>
-      <w:r>
-        <w:br/>
-      </w:r>
-      <w:r>
-        <w:rPr>
-          <w:rStyle w:val="VerbatimChar"/>
-        </w:rPr>
-        <w:t xml:space="preserve">#&gt;  htmltools      0.4.0      2019-10-04 [1] CRAN (R 3.6.0)                     </w:t>
-      </w:r>
-      <w:r>
-        <w:br/>
-      </w:r>
-      <w:r>
-        <w:rPr>
-          <w:rStyle w:val="VerbatimChar"/>
-        </w:rPr>
-        <w:t xml:space="preserve">#&gt;  httr           1.4.1      2019-08-05 [1] CRAN (R 3.6.0)                     </w:t>
-      </w:r>
-      <w:r>
-        <w:br/>
-      </w:r>
-      <w:r>
-        <w:rPr>
-          <w:rStyle w:val="VerbatimChar"/>
-        </w:rPr>
-        <w:t xml:space="preserve">#&gt;  jpeg           0.1-8.1    2019-10-24 [1] CRAN (R 3.6.0)                     </w:t>
-      </w:r>
-      <w:r>
-        <w:br/>
-      </w:r>
-      <w:r>
-        <w:rPr>
-          <w:rStyle w:val="VerbatimChar"/>
-        </w:rPr>
-        <w:t xml:space="preserve">#&gt;  jsonlite       1.6.1      2020-02-02 [1] CRAN (R 3.6.0)                     </w:t>
-      </w:r>
-      <w:r>
-        <w:br/>
-      </w:r>
-      <w:r>
-        <w:rPr>
-          <w:rStyle w:val="VerbatimChar"/>
-        </w:rPr>
-        <w:t xml:space="preserve">#&gt;  KernSmooth     2.23-16    2019-10-15 [1] CRAN (R 3.6.0)                     </w:t>
-      </w:r>
-      <w:r>
-        <w:br/>
-      </w:r>
-      <w:r>
-        <w:rPr>
-          <w:rStyle w:val="VerbatimChar"/>
-        </w:rPr>
-        <w:t xml:space="preserve">#&gt;  knitr          1.28       2020-02-06 [1] CRAN (R 3.6.0)                     </w:t>
-      </w:r>
-      <w:r>
-        <w:br/>
-      </w:r>
-      <w:r>
-        <w:rPr>
-          <w:rStyle w:val="VerbatimChar"/>
-        </w:rPr>
-        <w:t xml:space="preserve">#&gt;  labeling       0.3        2014-08-23 [1] CRAN (R 3.6.0)                     </w:t>
-      </w:r>
-      <w:r>
-        <w:br/>
-      </w:r>
-      <w:r>
-        <w:rPr>
-          <w:rStyle w:val="VerbatimChar"/>
-        </w:rPr>
-        <w:t xml:space="preserve">#&gt;  lattice        0.20-40    2020-02-19 [1] CRAN (R 3.6.0)                     </w:t>
-      </w:r>
-      <w:r>
-        <w:br/>
-      </w:r>
-      <w:r>
-        <w:rPr>
-          <w:rStyle w:val="VerbatimChar"/>
-        </w:rPr>
-        <w:t xml:space="preserve">#&gt;  lifecycle      0.2.0      2020-03-06 [1] CRAN (R 3.6.0)                     </w:t>
-      </w:r>
-      <w:r>
-        <w:br/>
-      </w:r>
-      <w:r>
-        <w:rPr>
-          <w:rStyle w:val="VerbatimChar"/>
-        </w:rPr>
-        <w:t xml:space="preserve">#&gt;  lubridate      1.7.4      2018-04-11 [1] CRAN (R 3.6.0)                     </w:t>
-      </w:r>
-      <w:r>
-        <w:br/>
-      </w:r>
-      <w:r>
-        <w:rPr>
-          <w:rStyle w:val="VerbatimChar"/>
-        </w:rPr>
-        <w:t xml:space="preserve">#&gt;  magick       * 2.3        2020-01-24 [1] CRAN (R 3.6.0)                     </w:t>
-      </w:r>
-      <w:r>
-        <w:br/>
-      </w:r>
-      <w:r>
-        <w:rPr>
-          <w:rStyle w:val="VerbatimChar"/>
-        </w:rPr>
-        <w:t xml:space="preserve">#&gt;  magrittr       1.5        2014-11-22 [1] CRAN (R 3.6.0)                     </w:t>
-      </w:r>
-      <w:r>
-        <w:br/>
-      </w:r>
-      <w:r>
-        <w:rPr>
-          <w:rStyle w:val="VerbatimChar"/>
-        </w:rPr>
-        <w:t xml:space="preserve">#&gt;  MASS           7.3-51.5   2019-12-20 [1] CRAN (R 3.6.0)                     </w:t>
-      </w:r>
-      <w:r>
-        <w:br/>
-      </w:r>
-      <w:r>
-        <w:rPr>
-          <w:rStyle w:val="VerbatimChar"/>
-        </w:rPr>
-        <w:t xml:space="preserve">#&gt;  memoise        1.1.0      2017-04-21 [1] CRAN (R 3.6.0)                     </w:t>
-      </w:r>
-      <w:r>
-        <w:br/>
-      </w:r>
-      <w:r>
-        <w:rPr>
-          <w:rStyle w:val="VerbatimChar"/>
-        </w:rPr>
-        <w:t xml:space="preserve">#&gt;  modelr         0.1.6      2020-02-22 [1] CRAN (R 3.6.0)                     </w:t>
-      </w:r>
-      <w:r>
-        <w:br/>
-      </w:r>
-      <w:r>
-        <w:rPr>
-          <w:rStyle w:val="VerbatimChar"/>
-        </w:rPr>
-        <w:t xml:space="preserve">#&gt;  Momocs       * 1.3.0      2019-12-19 [1] Github (MomX/Momocs@028e70e)       </w:t>
-      </w:r>
-      <w:r>
-        <w:br/>
-      </w:r>
-      <w:r>
-        <w:rPr>
-          <w:rStyle w:val="VerbatimChar"/>
-        </w:rPr>
-        <w:t xml:space="preserve">#&gt;  munsell        0.5.0      2018-06-12 [1] CRAN (R 3.6.0)                     </w:t>
-      </w:r>
-      <w:r>
-        <w:br/>
-      </w:r>
-      <w:r>
-        <w:rPr>
-          <w:rStyle w:val="VerbatimChar"/>
-        </w:rPr>
-        <w:t xml:space="preserve">#&gt;  nlme           3.1-145    2020-03-04 [1] CRAN (R 3.6.0)                     </w:t>
-      </w:r>
-      <w:r>
-        <w:br/>
-      </w:r>
-      <w:r>
-        <w:rPr>
-          <w:rStyle w:val="VerbatimChar"/>
-        </w:rPr>
-        <w:t xml:space="preserve">#&gt;  pillar         1.4.3      2019-12-20 [1] CRAN (R 3.6.0)                     </w:t>
-      </w:r>
-      <w:r>
-        <w:br/>
-      </w:r>
-      <w:r>
-        <w:rPr>
-          <w:rStyle w:val="VerbatimChar"/>
-        </w:rPr>
-        <w:t xml:space="preserve">#&gt;  pkgbuild       1.0.6      2019-10-09 [1] CRAN (R 3.6.0)                     </w:t>
-      </w:r>
-      <w:r>
-        <w:br/>
-      </w:r>
-      <w:r>
-        <w:rPr>
-          <w:rStyle w:val="VerbatimChar"/>
-        </w:rPr>
-        <w:t xml:space="preserve">#&gt;  pkgconfig      2.0.3      2019-09-22 [1] CRAN (R 3.6.0)                     </w:t>
-      </w:r>
-      <w:r>
-        <w:br/>
-      </w:r>
-      <w:r>
-        <w:rPr>
-          <w:rStyle w:val="VerbatimChar"/>
-        </w:rPr>
-        <w:t xml:space="preserve">#&gt;  pkgload        1.0.2      2018-10-29 [1] CRAN (R 3.6.0)                     </w:t>
-      </w:r>
-      <w:r>
-        <w:br/>
-      </w:r>
-      <w:r>
-        <w:rPr>
-          <w:rStyle w:val="VerbatimChar"/>
-        </w:rPr>
-        <w:t xml:space="preserve">#&gt;  png            0.1-7      2013-12-03 [1] CRAN (R 3.6.0)                     </w:t>
-      </w:r>
-      <w:r>
-        <w:br/>
-      </w:r>
-      <w:r>
-        <w:rPr>
-          <w:rStyle w:val="VerbatimChar"/>
-        </w:rPr>
-        <w:t xml:space="preserve">#&gt;  polyclip       1.10-0     2019-03-14 [1] CRAN (R 3.6.0)                     </w:t>
-      </w:r>
-      <w:r>
-        <w:br/>
-      </w:r>
-      <w:r>
-        <w:rPr>
-          <w:rStyle w:val="VerbatimChar"/>
-        </w:rPr>
-        <w:t xml:space="preserve">#&gt;  prettyunits    1.1.1      2020-01-24 [1] CRAN (R 3.6.0)                     </w:t>
-      </w:r>
-      <w:r>
-        <w:br/>
-      </w:r>
-      <w:r>
-        <w:rPr>
-          <w:rStyle w:val="VerbatimChar"/>
-        </w:rPr>
-        <w:t xml:space="preserve">#&gt;  processx       3.4.2      2020-02-09 [1] CRAN (R 3.6.0)                     </w:t>
-      </w:r>
-      <w:r>
-        <w:br/>
-      </w:r>
-      <w:r>
-        <w:rPr>
-          <w:rStyle w:val="VerbatimChar"/>
-        </w:rPr>
-        <w:t xml:space="preserve">#&gt;  ps             1.3.2      2020-02-13 [1] CRAN (R 3.6.0)                     </w:t>
-      </w:r>
-      <w:r>
-        <w:br/>
-      </w:r>
-      <w:r>
-        <w:rPr>
-          <w:rStyle w:val="VerbatimChar"/>
-        </w:rPr>
-        <w:t xml:space="preserve">#&gt;  purrr        * 0.3.3      2019-10-18 [1] CRAN (R 3.6.0)                     </w:t>
-      </w:r>
-      <w:r>
-        <w:br/>
-      </w:r>
-      <w:r>
-        <w:rPr>
-          <w:rStyle w:val="VerbatimChar"/>
-        </w:rPr>
-        <w:t xml:space="preserve">#&gt;  R6             2.4.1      2019-11-12 [1] CRAN (R 3.6.0)                     </w:t>
-      </w:r>
-      <w:r>
-        <w:br/>
-      </w:r>
-      <w:r>
-        <w:rPr>
-          <w:rStyle w:val="VerbatimChar"/>
-        </w:rPr>
-        <w:t xml:space="preserve">#&gt;  RColorBrewer   1.1-2      2014-12-07 [1] CRAN (R 3.6.0)                     </w:t>
-      </w:r>
-      <w:r>
-        <w:br/>
-      </w:r>
-      <w:r>
-        <w:rPr>
-          <w:rStyle w:val="VerbatimChar"/>
-        </w:rPr>
-        <w:t xml:space="preserve">#&gt;  Rcpp           1.0.4      2020-03-17 [1] CRAN (R 3.6.0)                     </w:t>
-      </w:r>
-      <w:r>
-        <w:br/>
-      </w:r>
-      <w:r>
-        <w:rPr>
-          <w:rStyle w:val="VerbatimChar"/>
-        </w:rPr>
-        <w:t xml:space="preserve">#&gt;  readr        * 1.3.1      2018-12-21 [1] CRAN (R 3.6.0)                     </w:t>
-      </w:r>
-      <w:r>
-        <w:br/>
-      </w:r>
-      <w:r>
-        <w:rPr>
-          <w:rStyle w:val="VerbatimChar"/>
-        </w:rPr>
-        <w:t xml:space="preserve">#&gt;  readxl         1.3.1      2019-03-13 [1] CRAN (R 3.6.0)                     </w:t>
-      </w:r>
-      <w:r>
-        <w:br/>
-      </w:r>
-      <w:r>
-        <w:rPr>
-          <w:rStyle w:val="VerbatimChar"/>
-        </w:rPr>
-        <w:t xml:space="preserve">#&gt;  remotes        2.1.1      2020-02-15 [1] CRAN (R 3.6.0)                     </w:t>
-      </w:r>
-      <w:r>
-        <w:br/>
-      </w:r>
-      <w:r>
-        <w:rPr>
-          <w:rStyle w:val="VerbatimChar"/>
-        </w:rPr>
-        <w:t xml:space="preserve">#&gt;  reprex         0.3.0      2019-05-16 [1] CRAN (R 3.6.0)                     </w:t>
-      </w:r>
-      <w:r>
-        <w:br/>
-      </w:r>
-      <w:r>
-        <w:rPr>
-          <w:rStyle w:val="VerbatimChar"/>
-        </w:rPr>
-        <w:t xml:space="preserve">#&gt;  rlang          0.4.5      2020-03-01 [1] CRAN (R 3.6.0)                     </w:t>
-      </w:r>
-      <w:r>
-        <w:br/>
-      </w:r>
-      <w:r>
-        <w:rPr>
-          <w:rStyle w:val="VerbatimChar"/>
-        </w:rPr>
-        <w:t xml:space="preserve">#&gt;  rmarkdown      2.1        2020-01-20 [1] CRAN (R 3.6.0)                     </w:t>
-      </w:r>
-      <w:r>
-        <w:br/>
-      </w:r>
-      <w:r>
-        <w:rPr>
-          <w:rStyle w:val="VerbatimChar"/>
-        </w:rPr>
-        <w:t xml:space="preserve">#&gt;  rprojroot      1.3-2      2018-01-03 [1] CRAN (R 3.6.0)                     </w:t>
-      </w:r>
-      <w:r>
-        <w:br/>
-      </w:r>
-      <w:r>
-        <w:rPr>
-          <w:rStyle w:val="VerbatimChar"/>
-        </w:rPr>
-        <w:t xml:space="preserve">#&gt;  rrtools        0.1.0      2019-09-13 [1] local                              </w:t>
-      </w:r>
-      <w:r>
-        <w:br/>
-      </w:r>
-      <w:r>
-        <w:rPr>
-          <w:rStyle w:val="VerbatimChar"/>
-        </w:rPr>
-        <w:t xml:space="preserve">#&gt;  rstudioapi     0.11       2020-02-07 [1] CRAN (R 3.6.0)                     </w:t>
-      </w:r>
-      <w:r>
-        <w:br/>
-      </w:r>
-      <w:r>
-        <w:rPr>
-          <w:rStyle w:val="VerbatimChar"/>
-        </w:rPr>
-        <w:t xml:space="preserve">#&gt;  rvest          0.3.5      2019-11-08 [1] CRAN (R 3.6.0)                     </w:t>
-      </w:r>
-      <w:r>
-        <w:br/>
-      </w:r>
-      <w:r>
-        <w:rPr>
-          <w:rStyle w:val="VerbatimChar"/>
-        </w:rPr>
-        <w:t xml:space="preserve">#&gt;  scales         1.1.0      2019-11-18 [1] CRAN (R 3.6.0)                     </w:t>
-      </w:r>
-      <w:r>
-        <w:br/>
-      </w:r>
-      <w:r>
-        <w:rPr>
-          <w:rStyle w:val="VerbatimChar"/>
-        </w:rPr>
-        <w:t xml:space="preserve">#&gt;  sessioninfo    1.1.1      2018-11-05 [1] CRAN (R 3.6.0)                     </w:t>
-      </w:r>
-      <w:r>
-        <w:br/>
-      </w:r>
-      <w:r>
-        <w:rPr>
-          <w:rStyle w:val="VerbatimChar"/>
-        </w:rPr>
-        <w:t xml:space="preserve">#&gt;  sf           * 0.8-1      2020-01-28 [1] CRAN (R 3.6.0)                     </w:t>
-      </w:r>
-      <w:r>
-        <w:br/>
-      </w:r>
-      <w:r>
-        <w:rPr>
-          <w:rStyle w:val="VerbatimChar"/>
-        </w:rPr>
-        <w:t xml:space="preserve">#&gt;  stringi        1.4.6      2020-02-17 [1] CRAN (R 3.6.0)                     </w:t>
-      </w:r>
-      <w:r>
-        <w:br/>
-      </w:r>
-      <w:r>
-        <w:rPr>
-          <w:rStyle w:val="VerbatimChar"/>
-        </w:rPr>
-        <w:t xml:space="preserve">#&gt;  stringr      * 1.4.0      2019-02-10 [1] CRAN (R 3.6.0)                     </w:t>
-      </w:r>
-      <w:r>
-        <w:br/>
-      </w:r>
-      <w:r>
-        <w:rPr>
-          <w:rStyle w:val="VerbatimChar"/>
-        </w:rPr>
-        <w:t xml:space="preserve">#&gt;  testthat       2.3.2      2020-03-02 [1] CRAN (R 3.6.0)                     </w:t>
-      </w:r>
-      <w:r>
-        <w:br/>
-      </w:r>
-      <w:r>
-        <w:rPr>
-          <w:rStyle w:val="VerbatimChar"/>
-        </w:rPr>
-        <w:t xml:space="preserve">#&gt;  tibble       * 3.0.0      2020-03-30 [1] CRAN (R 3.6.2)                     </w:t>
-      </w:r>
-      <w:r>
-        <w:br/>
-      </w:r>
-      <w:r>
-        <w:rPr>
-          <w:rStyle w:val="VerbatimChar"/>
-        </w:rPr>
-        <w:t xml:space="preserve">#&gt;  tidyr        * 1.0.2      2020-01-24 [1] CRAN (R 3.6.0)                     </w:t>
-      </w:r>
-      <w:r>
-        <w:br/>
-      </w:r>
-      <w:r>
-        <w:rPr>
-          <w:rStyle w:val="VerbatimChar"/>
-        </w:rPr>
-        <w:t xml:space="preserve">#&gt;  tidyselect     1.0.0.9000 2020-02-23 [1] Github (r-lib/tidyselect@bb145af)  </w:t>
-      </w:r>
-      <w:r>
-        <w:br/>
-      </w:r>
-      <w:r>
-        <w:rPr>
-          <w:rStyle w:val="VerbatimChar"/>
-        </w:rPr>
-        <w:t xml:space="preserve">#&gt;  tidyverse    * 1.3.0      2019-11-21 [1] CRAN (R 3.6.0)                     </w:t>
-      </w:r>
-      <w:r>
-        <w:br/>
-      </w:r>
-      <w:r>
-        <w:rPr>
-          <w:rStyle w:val="VerbatimChar"/>
-        </w:rPr>
-        <w:t xml:space="preserve">#&gt;  tweenr         1.0.1      2018-12-14 [1] CRAN (R 3.6.0)                     </w:t>
-      </w:r>
-      <w:r>
-        <w:br/>
-      </w:r>
-      <w:r>
-        <w:rPr>
-          <w:rStyle w:val="VerbatimChar"/>
-        </w:rPr>
-        <w:t xml:space="preserve">#&gt;  units          0.6-5      2019-10-08 [1] CRAN (R 3.6.0)                     </w:t>
-      </w:r>
-      <w:r>
-        <w:br/>
-      </w:r>
-      <w:r>
-        <w:rPr>
-          <w:rStyle w:val="VerbatimChar"/>
-        </w:rPr>
-        <w:t xml:space="preserve">#&gt;  usethis        1.5.1.9000 2020-03-20 [1] Github (r-lib/usethis@4cfa070)     </w:t>
-      </w:r>
-      <w:r>
-        <w:br/>
-      </w:r>
-      <w:r>
-        <w:rPr>
-          <w:rStyle w:val="VerbatimChar"/>
-        </w:rPr>
-        <w:t xml:space="preserve">#&gt;  vctrs          0.2.4      2020-03-10 [1] CRAN (R 3.6.0)                     </w:t>
-      </w:r>
-      <w:r>
-        <w:br/>
-      </w:r>
-      <w:r>
-        <w:rPr>
-          <w:rStyle w:val="VerbatimChar"/>
-        </w:rPr>
-        <w:t xml:space="preserve">#&gt;  viridis      * 0.5.1      2018-03-29 [1] CRAN (R 3.6.0)                     </w:t>
-      </w:r>
-      <w:r>
-        <w:br/>
-      </w:r>
-      <w:r>
-        <w:rPr>
-          <w:rStyle w:val="VerbatimChar"/>
-        </w:rPr>
-        <w:t xml:space="preserve">#&gt;  viridisLite  * 0.3.0      2018-02-01 [1] CRAN (R 3.6.0)                     </w:t>
-      </w:r>
-      <w:r>
-        <w:br/>
-      </w:r>
-      <w:r>
-        <w:rPr>
-          <w:rStyle w:val="VerbatimChar"/>
-        </w:rPr>
-        <w:t xml:space="preserve">#&gt;  withr          2.1.2      2018-03-15 [1] CRAN (R 3.6.0)                     </w:t>
-      </w:r>
-      <w:r>
-        <w:br/>
-      </w:r>
-      <w:r>
-        <w:rPr>
-          <w:rStyle w:val="VerbatimChar"/>
-        </w:rPr>
-        <w:t xml:space="preserve">#&gt;  xfun           0.12       2020-01-13 [1] CRAN (R 3.6.0)                     </w:t>
-      </w:r>
-      <w:r>
-        <w:br/>
-      </w:r>
-      <w:r>
-        <w:rPr>
-          <w:rStyle w:val="VerbatimChar"/>
-        </w:rPr>
-        <w:t xml:space="preserve">#&gt;  xml2           1.3.0      2020-04-01 [1] CRAN (R 3.6.2)                     </w:t>
-      </w:r>
-      <w:r>
-        <w:br/>
-      </w:r>
-      <w:r>
-        <w:rPr>
-          <w:rStyle w:val="VerbatimChar"/>
-        </w:rPr>
-        <w:t xml:space="preserve">#&gt;  yaml           2.2.1      2020-02-01 [1] CRAN (R 3.6.0)                     </w:t>
-      </w:r>
-      <w:r>
-        <w:br/>
+        <w:br w:type="textWrapping"/>
+      </w:r>
+      <w:r>
+        <w:rPr>
+          <w:rStyle w:val="VerbatimChar"/>
+        </w:rPr>
+        <w:t xml:space="preserve">#&gt;  package      * version  date       lib source                             </w:t>
+      </w:r>
+      <w:r>
+        <w:br w:type="textWrapping"/>
+      </w:r>
+      <w:r>
+        <w:rPr>
+          <w:rStyle w:val="VerbatimChar"/>
+        </w:rPr>
+        <w:t xml:space="preserve">#&gt;  assertthat     0.2.1    2019-03-21 [1] CRAN (R 3.6.0)                     </w:t>
+      </w:r>
+      <w:r>
+        <w:br w:type="textWrapping"/>
+      </w:r>
+      <w:r>
+        <w:rPr>
+          <w:rStyle w:val="VerbatimChar"/>
+        </w:rPr>
+        <w:t xml:space="preserve">#&gt;  backports      1.1.6    2020-04-05 [1] CRAN (R 3.6.2)                     </w:t>
+      </w:r>
+      <w:r>
+        <w:br w:type="textWrapping"/>
+      </w:r>
+      <w:r>
+        <w:rPr>
+          <w:rStyle w:val="VerbatimChar"/>
+        </w:rPr>
+        <w:t xml:space="preserve">#&gt;  bookdown       0.18     2020-03-05 [1] CRAN (R 3.6.0)                     </w:t>
+      </w:r>
+      <w:r>
+        <w:br w:type="textWrapping"/>
+      </w:r>
+      <w:r>
+        <w:rPr>
+          <w:rStyle w:val="VerbatimChar"/>
+        </w:rPr>
+        <w:t xml:space="preserve">#&gt;  broom          0.5.5    2020-02-29 [1] CRAN (R 3.6.0)                     </w:t>
+      </w:r>
+      <w:r>
+        <w:br w:type="textWrapping"/>
+      </w:r>
+      <w:r>
+        <w:rPr>
+          <w:rStyle w:val="VerbatimChar"/>
+        </w:rPr>
+        <w:t xml:space="preserve">#&gt;  callr          3.4.3    2020-03-28 [1] CRAN (R 3.6.2)                     </w:t>
+      </w:r>
+      <w:r>
+        <w:br w:type="textWrapping"/>
+      </w:r>
+      <w:r>
+        <w:rPr>
+          <w:rStyle w:val="VerbatimChar"/>
+        </w:rPr>
+        <w:t xml:space="preserve">#&gt;  cellranger     1.1.0    2016-07-27 [1] CRAN (R 3.6.0)                     </w:t>
+      </w:r>
+      <w:r>
+        <w:br w:type="textWrapping"/>
+      </w:r>
+      <w:r>
+        <w:rPr>
+          <w:rStyle w:val="VerbatimChar"/>
+        </w:rPr>
+        <w:t xml:space="preserve">#&gt;  class          7.3-16   2020-03-25 [1] CRAN (R 3.6.0)                     </w:t>
+      </w:r>
+      <w:r>
+        <w:br w:type="textWrapping"/>
+      </w:r>
+      <w:r>
+        <w:rPr>
+          <w:rStyle w:val="VerbatimChar"/>
+        </w:rPr>
+        <w:t xml:space="preserve">#&gt;  classInt       0.4-3    2020-04-07 [1] CRAN (R 3.6.2)                     </w:t>
+      </w:r>
+      <w:r>
+        <w:br w:type="textWrapping"/>
+      </w:r>
+      <w:r>
+        <w:rPr>
+          <w:rStyle w:val="VerbatimChar"/>
+        </w:rPr>
+        <w:t xml:space="preserve">#&gt;  cli            2.0.2    2020-02-28 [1] CRAN (R 3.6.0)                     </w:t>
+      </w:r>
+      <w:r>
+        <w:br w:type="textWrapping"/>
+      </w:r>
+      <w:r>
+        <w:rPr>
+          <w:rStyle w:val="VerbatimChar"/>
+        </w:rPr>
+        <w:t xml:space="preserve">#&gt;  colorspace     1.4-1    2019-03-18 [1] CRAN (R 3.6.0)                     </w:t>
+      </w:r>
+      <w:r>
+        <w:br w:type="textWrapping"/>
+      </w:r>
+      <w:r>
+        <w:rPr>
+          <w:rStyle w:val="VerbatimChar"/>
+        </w:rPr>
+        <w:t xml:space="preserve">#&gt;  cowplot      * 1.0.0    2019-07-11 [1] CRAN (R 3.6.0)                     </w:t>
+      </w:r>
+      <w:r>
+        <w:br w:type="textWrapping"/>
+      </w:r>
+      <w:r>
+        <w:rPr>
+          <w:rStyle w:val="VerbatimChar"/>
+        </w:rPr>
+        <w:t xml:space="preserve">#&gt;  crayon         1.3.4    2017-09-16 [1] CRAN (R 3.6.0)                     </w:t>
+      </w:r>
+      <w:r>
+        <w:br w:type="textWrapping"/>
+      </w:r>
+      <w:r>
+        <w:rPr>
+          <w:rStyle w:val="VerbatimChar"/>
+        </w:rPr>
+        <w:t xml:space="preserve">#&gt;  curl           4.3      2019-12-02 [1] CRAN (R 3.6.0)                     </w:t>
+      </w:r>
+      <w:r>
+        <w:br w:type="textWrapping"/>
+      </w:r>
+      <w:r>
+        <w:rPr>
+          <w:rStyle w:val="VerbatimChar"/>
+        </w:rPr>
+        <w:t xml:space="preserve">#&gt;  cvequality   * 0.2.0    2019-01-07 [1] CRAN (R 3.6.0)                     </w:t>
+      </w:r>
+      <w:r>
+        <w:br w:type="textWrapping"/>
+      </w:r>
+      <w:r>
+        <w:rPr>
+          <w:rStyle w:val="VerbatimChar"/>
+        </w:rPr>
+        <w:t xml:space="preserve">#&gt;  DBI            1.1.0    2019-12-15 [1] CRAN (R 3.6.0)                     </w:t>
+      </w:r>
+      <w:r>
+        <w:br w:type="textWrapping"/>
+      </w:r>
+      <w:r>
+        <w:rPr>
+          <w:rStyle w:val="VerbatimChar"/>
+        </w:rPr>
+        <w:t xml:space="preserve">#&gt;  dbplyr         1.4.2    2019-06-17 [1] CRAN (R 3.6.0)                     </w:t>
+      </w:r>
+      <w:r>
+        <w:br w:type="textWrapping"/>
+      </w:r>
+      <w:r>
+        <w:rPr>
+          <w:rStyle w:val="VerbatimChar"/>
+        </w:rPr>
+        <w:t xml:space="preserve">#&gt;  desc           1.2.0    2018-05-01 [1] CRAN (R 3.6.0)                     </w:t>
+      </w:r>
+      <w:r>
+        <w:br w:type="textWrapping"/>
+      </w:r>
+      <w:r>
+        <w:rPr>
+          <w:rStyle w:val="VerbatimChar"/>
+        </w:rPr>
+        <w:t xml:space="preserve">#&gt;  devtools       2.3.0    2020-04-10 [1] CRAN (R 3.6.3)                     </w:t>
+      </w:r>
+      <w:r>
+        <w:br w:type="textWrapping"/>
+      </w:r>
+      <w:r>
+        <w:rPr>
+          <w:rStyle w:val="VerbatimChar"/>
+        </w:rPr>
+        <w:t xml:space="preserve">#&gt;  digest         0.6.25   2020-02-23 [1] CRAN (R 3.6.0)                     </w:t>
+      </w:r>
+      <w:r>
+        <w:br w:type="textWrapping"/>
+      </w:r>
+      <w:r>
+        <w:rPr>
+          <w:rStyle w:val="VerbatimChar"/>
+        </w:rPr>
+        <w:t xml:space="preserve">#&gt;  dplyr        * 0.8.5    2020-03-07 [1] CRAN (R 3.6.0)                     </w:t>
+      </w:r>
+      <w:r>
+        <w:br w:type="textWrapping"/>
+      </w:r>
+      <w:r>
+        <w:rPr>
+          <w:rStyle w:val="VerbatimChar"/>
+        </w:rPr>
+        <w:t xml:space="preserve">#&gt;  e1071          1.7-3    2019-11-26 [1] CRAN (R 3.6.0)                     </w:t>
+      </w:r>
+      <w:r>
+        <w:br w:type="textWrapping"/>
+      </w:r>
+      <w:r>
+        <w:rPr>
+          <w:rStyle w:val="VerbatimChar"/>
+        </w:rPr>
+        <w:t xml:space="preserve">#&gt;  ellipsis       0.3.0    2019-09-20 [1] CRAN (R 3.6.0)                     </w:t>
+      </w:r>
+      <w:r>
+        <w:br w:type="textWrapping"/>
+      </w:r>
+      <w:r>
+        <w:rPr>
+          <w:rStyle w:val="VerbatimChar"/>
+        </w:rPr>
+        <w:t xml:space="preserve">#&gt;  evaluate       0.14     2019-05-28 [1] CRAN (R 3.6.0)                     </w:t>
+      </w:r>
+      <w:r>
+        <w:br w:type="textWrapping"/>
+      </w:r>
+      <w:r>
+        <w:rPr>
+          <w:rStyle w:val="VerbatimChar"/>
+        </w:rPr>
+        <w:t xml:space="preserve">#&gt;  fansi          0.4.1    2020-01-08 [1] CRAN (R 3.6.0)                     </w:t>
+      </w:r>
+      <w:r>
+        <w:br w:type="textWrapping"/>
+      </w:r>
+      <w:r>
+        <w:rPr>
+          <w:rStyle w:val="VerbatimChar"/>
+        </w:rPr>
+        <w:t xml:space="preserve">#&gt;  farver         2.0.3    2020-01-16 [1] CRAN (R 3.6.0)                     </w:t>
+      </w:r>
+      <w:r>
+        <w:br w:type="textWrapping"/>
+      </w:r>
+      <w:r>
+        <w:rPr>
+          <w:rStyle w:val="VerbatimChar"/>
+        </w:rPr>
+        <w:t xml:space="preserve">#&gt;  forcats      * 0.5.0    2020-03-01 [1] CRAN (R 3.6.1)                     </w:t>
+      </w:r>
+      <w:r>
+        <w:br w:type="textWrapping"/>
+      </w:r>
+      <w:r>
+        <w:rPr>
+          <w:rStyle w:val="VerbatimChar"/>
+        </w:rPr>
+        <w:t xml:space="preserve">#&gt;  fs             1.4.1    2020-04-04 [1] CRAN (R 3.6.2)                     </w:t>
+      </w:r>
+      <w:r>
+        <w:br w:type="textWrapping"/>
+      </w:r>
+      <w:r>
+        <w:rPr>
+          <w:rStyle w:val="VerbatimChar"/>
+        </w:rPr>
+        <w:t xml:space="preserve">#&gt;  generics       0.0.2    2018-11-29 [1] CRAN (R 3.6.0)                     </w:t>
+      </w:r>
+      <w:r>
+        <w:br w:type="textWrapping"/>
+      </w:r>
+      <w:r>
+        <w:rPr>
+          <w:rStyle w:val="VerbatimChar"/>
+        </w:rPr>
+        <w:t xml:space="preserve">#&gt;  ggforce        0.3.1    2019-08-20 [1] CRAN (R 3.6.0)                     </w:t>
+      </w:r>
+      <w:r>
+        <w:br w:type="textWrapping"/>
+      </w:r>
+      <w:r>
+        <w:rPr>
+          <w:rStyle w:val="VerbatimChar"/>
+        </w:rPr>
+        <w:t xml:space="preserve">#&gt;  ggplot2      * 3.3.0    2020-03-05 [1] CRAN (R 3.6.0)                     </w:t>
+      </w:r>
+      <w:r>
+        <w:br w:type="textWrapping"/>
+      </w:r>
+      <w:r>
+        <w:rPr>
+          <w:rStyle w:val="VerbatimChar"/>
+        </w:rPr>
+        <w:t xml:space="preserve">#&gt;  glue           1.4.0    2020-04-03 [1] CRAN (R 3.6.2)                     </w:t>
+      </w:r>
+      <w:r>
+        <w:br w:type="textWrapping"/>
+      </w:r>
+      <w:r>
+        <w:rPr>
+          <w:rStyle w:val="VerbatimChar"/>
+        </w:rPr>
+        <w:t xml:space="preserve">#&gt;  gridExtra      2.3      2017-09-09 [1] CRAN (R 3.6.0)                     </w:t>
+      </w:r>
+      <w:r>
+        <w:br w:type="textWrapping"/>
+      </w:r>
+      <w:r>
+        <w:rPr>
+          <w:rStyle w:val="VerbatimChar"/>
+        </w:rPr>
+        <w:t xml:space="preserve">#&gt;  gtable         0.3.0    2019-03-25 [1] CRAN (R 3.6.0)                     </w:t>
+      </w:r>
+      <w:r>
+        <w:br w:type="textWrapping"/>
+      </w:r>
+      <w:r>
+        <w:rPr>
+          <w:rStyle w:val="VerbatimChar"/>
+        </w:rPr>
+        <w:t xml:space="preserve">#&gt;  haven          2.2.0    2019-11-08 [1] CRAN (R 3.6.0)                     </w:t>
+      </w:r>
+      <w:r>
+        <w:br w:type="textWrapping"/>
+      </w:r>
+      <w:r>
+        <w:rPr>
+          <w:rStyle w:val="VerbatimChar"/>
+        </w:rPr>
+        <w:t xml:space="preserve">#&gt;  here         * 0.1      2017-05-28 [1] CRAN (R 3.6.0)                     </w:t>
+      </w:r>
+      <w:r>
+        <w:br w:type="textWrapping"/>
+      </w:r>
+      <w:r>
+        <w:rPr>
+          <w:rStyle w:val="VerbatimChar"/>
+        </w:rPr>
+        <w:t xml:space="preserve">#&gt;  highr          0.8      2019-03-20 [1] CRAN (R 3.6.0)                     </w:t>
+      </w:r>
+      <w:r>
+        <w:br w:type="textWrapping"/>
+      </w:r>
+      <w:r>
+        <w:rPr>
+          <w:rStyle w:val="VerbatimChar"/>
+        </w:rPr>
+        <w:t xml:space="preserve">#&gt;  hms            0.5.3    2020-01-08 [1] CRAN (R 3.6.0)                     </w:t>
+      </w:r>
+      <w:r>
+        <w:br w:type="textWrapping"/>
+      </w:r>
+      <w:r>
+        <w:rPr>
+          <w:rStyle w:val="VerbatimChar"/>
+        </w:rPr>
+        <w:t xml:space="preserve">#&gt;  htmltools      0.4.0    2019-10-04 [1] CRAN (R 3.6.0)                     </w:t>
+      </w:r>
+      <w:r>
+        <w:br w:type="textWrapping"/>
+      </w:r>
+      <w:r>
+        <w:rPr>
+          <w:rStyle w:val="VerbatimChar"/>
+        </w:rPr>
+        <w:t xml:space="preserve">#&gt;  httr           1.4.1    2019-08-05 [1] CRAN (R 3.6.0)                     </w:t>
+      </w:r>
+      <w:r>
+        <w:br w:type="textWrapping"/>
+      </w:r>
+      <w:r>
+        <w:rPr>
+          <w:rStyle w:val="VerbatimChar"/>
+        </w:rPr>
+        <w:t xml:space="preserve">#&gt;  jpeg           0.1-8.1  2019-10-24 [1] CRAN (R 3.6.0)                     </w:t>
+      </w:r>
+      <w:r>
+        <w:br w:type="textWrapping"/>
+      </w:r>
+      <w:r>
+        <w:rPr>
+          <w:rStyle w:val="VerbatimChar"/>
+        </w:rPr>
+        <w:t xml:space="preserve">#&gt;  jsonlite       1.6.1    2020-02-02 [1] CRAN (R 3.6.0)                     </w:t>
+      </w:r>
+      <w:r>
+        <w:br w:type="textWrapping"/>
+      </w:r>
+      <w:r>
+        <w:rPr>
+          <w:rStyle w:val="VerbatimChar"/>
+        </w:rPr>
+        <w:t xml:space="preserve">#&gt;  KernSmooth     2.23-16  2019-10-15 [1] CRAN (R 3.6.3)                     </w:t>
+      </w:r>
+      <w:r>
+        <w:br w:type="textWrapping"/>
+      </w:r>
+      <w:r>
+        <w:rPr>
+          <w:rStyle w:val="VerbatimChar"/>
+        </w:rPr>
+        <w:t xml:space="preserve">#&gt;  knitr          1.28     2020-02-06 [1] CRAN (R 3.6.1)                     </w:t>
+      </w:r>
+      <w:r>
+        <w:br w:type="textWrapping"/>
+      </w:r>
+      <w:r>
+        <w:rPr>
+          <w:rStyle w:val="VerbatimChar"/>
+        </w:rPr>
+        <w:t xml:space="preserve">#&gt;  labeling       0.3      2014-08-23 [1] CRAN (R 3.6.0)                     </w:t>
+      </w:r>
+      <w:r>
+        <w:br w:type="textWrapping"/>
+      </w:r>
+      <w:r>
+        <w:rPr>
+          <w:rStyle w:val="VerbatimChar"/>
+        </w:rPr>
+        <w:t xml:space="preserve">#&gt;  lattice        0.20-41  2020-04-02 [1] CRAN (R 3.6.2)                     </w:t>
+      </w:r>
+      <w:r>
+        <w:br w:type="textWrapping"/>
+      </w:r>
+      <w:r>
+        <w:rPr>
+          <w:rStyle w:val="VerbatimChar"/>
+        </w:rPr>
+        <w:t xml:space="preserve">#&gt;  lifecycle      0.2.0    2020-03-06 [1] CRAN (R 3.6.0)                     </w:t>
+      </w:r>
+      <w:r>
+        <w:br w:type="textWrapping"/>
+      </w:r>
+      <w:r>
+        <w:rPr>
+          <w:rStyle w:val="VerbatimChar"/>
+        </w:rPr>
+        <w:t xml:space="preserve">#&gt;  lubridate      1.7.8    2020-04-06 [1] CRAN (R 3.6.2)                     </w:t>
+      </w:r>
+      <w:r>
+        <w:br w:type="textWrapping"/>
+      </w:r>
+      <w:r>
+        <w:rPr>
+          <w:rStyle w:val="VerbatimChar"/>
+        </w:rPr>
+        <w:t xml:space="preserve">#&gt;  magick       * 2.3      2020-01-24 [1] CRAN (R 3.6.0)                     </w:t>
+      </w:r>
+      <w:r>
+        <w:br w:type="textWrapping"/>
+      </w:r>
+      <w:r>
+        <w:rPr>
+          <w:rStyle w:val="VerbatimChar"/>
+        </w:rPr>
+        <w:t xml:space="preserve">#&gt;  magrittr       1.5      2014-11-22 [1] CRAN (R 3.6.0)                     </w:t>
+      </w:r>
+      <w:r>
+        <w:br w:type="textWrapping"/>
+      </w:r>
+      <w:r>
+        <w:rPr>
+          <w:rStyle w:val="VerbatimChar"/>
+        </w:rPr>
+        <w:t xml:space="preserve">#&gt;  MASS           7.3-51.5 2019-12-20 [1] CRAN (R 3.6.3)                     </w:t>
+      </w:r>
+      <w:r>
+        <w:br w:type="textWrapping"/>
+      </w:r>
+      <w:r>
+        <w:rPr>
+          <w:rStyle w:val="VerbatimChar"/>
+        </w:rPr>
+        <w:t xml:space="preserve">#&gt;  memoise        1.1.0    2017-04-21 [1] CRAN (R 3.6.0)                     </w:t>
+      </w:r>
+      <w:r>
+        <w:br w:type="textWrapping"/>
+      </w:r>
+      <w:r>
+        <w:rPr>
+          <w:rStyle w:val="VerbatimChar"/>
+        </w:rPr>
+        <w:t xml:space="preserve">#&gt;  modelr         0.1.6    2020-02-22 [1] CRAN (R 3.6.0)                     </w:t>
+      </w:r>
+      <w:r>
+        <w:br w:type="textWrapping"/>
+      </w:r>
+      <w:r>
+        <w:rPr>
+          <w:rStyle w:val="VerbatimChar"/>
+        </w:rPr>
+        <w:t xml:space="preserve">#&gt;  Momocs       * 1.3.0    2019-12-20 [1] Github (MomX/Momocs@028e70e)       </w:t>
+      </w:r>
+      <w:r>
+        <w:br w:type="textWrapping"/>
+      </w:r>
+      <w:r>
+        <w:rPr>
+          <w:rStyle w:val="VerbatimChar"/>
+        </w:rPr>
+        <w:t xml:space="preserve">#&gt;  munsell        0.5.0    2018-06-12 [1] CRAN (R 3.6.0)                     </w:t>
+      </w:r>
+      <w:r>
+        <w:br w:type="textWrapping"/>
+      </w:r>
+      <w:r>
+        <w:rPr>
+          <w:rStyle w:val="VerbatimChar"/>
+        </w:rPr>
+        <w:t xml:space="preserve">#&gt;  nlme           3.1-147  2020-04-13 [1] CRAN (R 3.6.2)                     </w:t>
+      </w:r>
+      <w:r>
+        <w:br w:type="textWrapping"/>
+      </w:r>
+      <w:r>
+        <w:rPr>
+          <w:rStyle w:val="VerbatimChar"/>
+        </w:rPr>
+        <w:t xml:space="preserve">#&gt;  pillar         1.4.3    2019-12-20 [1] CRAN (R 3.6.0)                     </w:t>
+      </w:r>
+      <w:r>
+        <w:br w:type="textWrapping"/>
+      </w:r>
+      <w:r>
+        <w:rPr>
+          <w:rStyle w:val="VerbatimChar"/>
+        </w:rPr>
+        <w:t xml:space="preserve">#&gt;  pkgbuild       1.0.6    2019-10-09 [1] CRAN (R 3.6.0)                     </w:t>
+      </w:r>
+      <w:r>
+        <w:br w:type="textWrapping"/>
+      </w:r>
+      <w:r>
+        <w:rPr>
+          <w:rStyle w:val="VerbatimChar"/>
+        </w:rPr>
+        <w:t xml:space="preserve">#&gt;  pkgconfig      2.0.3    2019-09-22 [1] CRAN (R 3.6.0)                     </w:t>
+      </w:r>
+      <w:r>
+        <w:br w:type="textWrapping"/>
+      </w:r>
+      <w:r>
+        <w:rPr>
+          <w:rStyle w:val="VerbatimChar"/>
+        </w:rPr>
+        <w:t xml:space="preserve">#&gt;  pkgload        1.0.2    2018-10-29 [1] CRAN (R 3.6.0)                     </w:t>
+      </w:r>
+      <w:r>
+        <w:br w:type="textWrapping"/>
+      </w:r>
+      <w:r>
+        <w:rPr>
+          <w:rStyle w:val="VerbatimChar"/>
+        </w:rPr>
+        <w:t xml:space="preserve">#&gt;  png            0.1-7    2013-12-03 [1] CRAN (R 3.6.0)                     </w:t>
+      </w:r>
+      <w:r>
+        <w:br w:type="textWrapping"/>
+      </w:r>
+      <w:r>
+        <w:rPr>
+          <w:rStyle w:val="VerbatimChar"/>
+        </w:rPr>
+        <w:t xml:space="preserve">#&gt;  polyclip       1.10-0   2019-03-14 [1] CRAN (R 3.6.0)                     </w:t>
+      </w:r>
+      <w:r>
+        <w:br w:type="textWrapping"/>
+      </w:r>
+      <w:r>
+        <w:rPr>
+          <w:rStyle w:val="VerbatimChar"/>
+        </w:rPr>
+        <w:t xml:space="preserve">#&gt;  prettyunits    1.1.1    2020-01-24 [1] CRAN (R 3.6.0)                     </w:t>
+      </w:r>
+      <w:r>
+        <w:br w:type="textWrapping"/>
+      </w:r>
+      <w:r>
+        <w:rPr>
+          <w:rStyle w:val="VerbatimChar"/>
+        </w:rPr>
+        <w:t xml:space="preserve">#&gt;  processx       3.4.2    2020-02-09 [1] CRAN (R 3.6.0)                     </w:t>
+      </w:r>
+      <w:r>
+        <w:br w:type="textWrapping"/>
+      </w:r>
+      <w:r>
+        <w:rPr>
+          <w:rStyle w:val="VerbatimChar"/>
+        </w:rPr>
+        <w:t xml:space="preserve">#&gt;  ps             1.3.2    2020-02-13 [1] CRAN (R 3.6.0)                     </w:t>
+      </w:r>
+      <w:r>
+        <w:br w:type="textWrapping"/>
+      </w:r>
+      <w:r>
+        <w:rPr>
+          <w:rStyle w:val="VerbatimChar"/>
+        </w:rPr>
+        <w:t xml:space="preserve">#&gt;  purrr        * 0.3.3    2019-10-18 [1] CRAN (R 3.6.0)                     </w:t>
+      </w:r>
+      <w:r>
+        <w:br w:type="textWrapping"/>
+      </w:r>
+      <w:r>
+        <w:rPr>
+          <w:rStyle w:val="VerbatimChar"/>
+        </w:rPr>
+        <w:t xml:space="preserve">#&gt;  R6             2.4.1    2019-11-12 [1] CRAN (R 3.6.0)                     </w:t>
+      </w:r>
+      <w:r>
+        <w:br w:type="textWrapping"/>
+      </w:r>
+      <w:r>
+        <w:rPr>
+          <w:rStyle w:val="VerbatimChar"/>
+        </w:rPr>
+        <w:t xml:space="preserve">#&gt;  RColorBrewer   1.1-2    2014-12-07 [1] CRAN (R 3.6.0)                     </w:t>
+      </w:r>
+      <w:r>
+        <w:br w:type="textWrapping"/>
+      </w:r>
+      <w:r>
+        <w:rPr>
+          <w:rStyle w:val="VerbatimChar"/>
+        </w:rPr>
+        <w:t xml:space="preserve">#&gt;  Rcpp           1.0.4.6  2020-04-09 [1] CRAN (R 3.6.3)                     </w:t>
+      </w:r>
+      <w:r>
+        <w:br w:type="textWrapping"/>
+      </w:r>
+      <w:r>
+        <w:rPr>
+          <w:rStyle w:val="VerbatimChar"/>
+        </w:rPr>
+        <w:t xml:space="preserve">#&gt;  readr        * 1.3.1    2018-12-21 [1] CRAN (R 3.6.0)                     </w:t>
+      </w:r>
+      <w:r>
+        <w:br w:type="textWrapping"/>
+      </w:r>
+      <w:r>
+        <w:rPr>
+          <w:rStyle w:val="VerbatimChar"/>
+        </w:rPr>
+        <w:t xml:space="preserve">#&gt;  readxl         1.3.1    2019-03-13 [1] CRAN (R 3.6.0)                     </w:t>
+      </w:r>
+      <w:r>
+        <w:br w:type="textWrapping"/>
+      </w:r>
+      <w:r>
+        <w:rPr>
+          <w:rStyle w:val="VerbatimChar"/>
+        </w:rPr>
+        <w:t xml:space="preserve">#&gt;  remotes        2.1.1    2020-02-15 [1] CRAN (R 3.6.0)                     </w:t>
+      </w:r>
+      <w:r>
+        <w:br w:type="textWrapping"/>
+      </w:r>
+      <w:r>
+        <w:rPr>
+          <w:rStyle w:val="VerbatimChar"/>
+        </w:rPr>
+        <w:t xml:space="preserve">#&gt;  reprex         0.3.0    2019-05-16 [1] CRAN (R 3.6.0)                     </w:t>
+      </w:r>
+      <w:r>
+        <w:br w:type="textWrapping"/>
+      </w:r>
+      <w:r>
+        <w:rPr>
+          <w:rStyle w:val="VerbatimChar"/>
+        </w:rPr>
+        <w:t xml:space="preserve">#&gt;  rlang          0.4.5    2020-03-01 [1] CRAN (R 3.6.1)                     </w:t>
+      </w:r>
+      <w:r>
+        <w:br w:type="textWrapping"/>
+      </w:r>
+      <w:r>
+        <w:rPr>
+          <w:rStyle w:val="VerbatimChar"/>
+        </w:rPr>
+        <w:t xml:space="preserve">#&gt;  rmarkdown      2.1      2020-01-20 [1] CRAN (R 3.6.0)                     </w:t>
+      </w:r>
+      <w:r>
+        <w:br w:type="textWrapping"/>
+      </w:r>
+      <w:r>
+        <w:rPr>
+          <w:rStyle w:val="VerbatimChar"/>
+        </w:rPr>
+        <w:t xml:space="preserve">#&gt;  rprojroot      1.3-2    2018-01-03 [1] CRAN (R 3.6.0)                     </w:t>
+      </w:r>
+      <w:r>
+        <w:br w:type="textWrapping"/>
+      </w:r>
+      <w:r>
+        <w:rPr>
+          <w:rStyle w:val="VerbatimChar"/>
+        </w:rPr>
+        <w:t xml:space="preserve">#&gt;  rrtools        0.1.0    2019-08-30 [1] Github (benmarwick/rrtools@966743e)</w:t>
+      </w:r>
+      <w:r>
+        <w:br w:type="textWrapping"/>
+      </w:r>
+      <w:r>
+        <w:rPr>
+          <w:rStyle w:val="VerbatimChar"/>
+        </w:rPr>
+        <w:t xml:space="preserve">#&gt;  rstudioapi     0.11     2020-02-07 [1] CRAN (R 3.6.1)                     </w:t>
+      </w:r>
+      <w:r>
+        <w:br w:type="textWrapping"/>
+      </w:r>
+      <w:r>
+        <w:rPr>
+          <w:rStyle w:val="VerbatimChar"/>
+        </w:rPr>
+        <w:t xml:space="preserve">#&gt;  rvest          0.3.5    2019-11-08 [1] CRAN (R 3.6.0)                     </w:t>
+      </w:r>
+      <w:r>
+        <w:br w:type="textWrapping"/>
+      </w:r>
+      <w:r>
+        <w:rPr>
+          <w:rStyle w:val="VerbatimChar"/>
+        </w:rPr>
+        <w:t xml:space="preserve">#&gt;  scales         1.1.0    2019-11-18 [1] CRAN (R 3.6.0)                     </w:t>
+      </w:r>
+      <w:r>
+        <w:br w:type="textWrapping"/>
+      </w:r>
+      <w:r>
+        <w:rPr>
+          <w:rStyle w:val="VerbatimChar"/>
+        </w:rPr>
+        <w:t xml:space="preserve">#&gt;  sessioninfo    1.1.1    2018-11-05 [1] CRAN (R 3.6.0)                     </w:t>
+      </w:r>
+      <w:r>
+        <w:br w:type="textWrapping"/>
+      </w:r>
+      <w:r>
+        <w:rPr>
+          <w:rStyle w:val="VerbatimChar"/>
+        </w:rPr>
+        <w:t xml:space="preserve">#&gt;  sf           * 0.8-1    2020-01-28 [1] CRAN (R 3.6.0)                     </w:t>
+      </w:r>
+      <w:r>
+        <w:br w:type="textWrapping"/>
+      </w:r>
+      <w:r>
+        <w:rPr>
+          <w:rStyle w:val="VerbatimChar"/>
+        </w:rPr>
+        <w:t xml:space="preserve">#&gt;  stringi        1.4.6    2020-02-17 [1] CRAN (R 3.6.0)                     </w:t>
+      </w:r>
+      <w:r>
+        <w:br w:type="textWrapping"/>
+      </w:r>
+      <w:r>
+        <w:rPr>
+          <w:rStyle w:val="VerbatimChar"/>
+        </w:rPr>
+        <w:t xml:space="preserve">#&gt;  stringr      * 1.4.0    2019-02-10 [1] CRAN (R 3.6.0)                     </w:t>
+      </w:r>
+      <w:r>
+        <w:br w:type="textWrapping"/>
+      </w:r>
+      <w:r>
+        <w:rPr>
+          <w:rStyle w:val="VerbatimChar"/>
+        </w:rPr>
+        <w:t xml:space="preserve">#&gt;  testthat       2.3.2    2020-03-02 [1] CRAN (R 3.6.0)                     </w:t>
+      </w:r>
+      <w:r>
+        <w:br w:type="textWrapping"/>
+      </w:r>
+      <w:r>
+        <w:rPr>
+          <w:rStyle w:val="VerbatimChar"/>
+        </w:rPr>
+        <w:t xml:space="preserve">#&gt;  tibble       * 3.0.0    2020-03-30 [1] CRAN (R 3.6.2)                     </w:t>
+      </w:r>
+      <w:r>
+        <w:br w:type="textWrapping"/>
+      </w:r>
+      <w:r>
+        <w:rPr>
+          <w:rStyle w:val="VerbatimChar"/>
+        </w:rPr>
+        <w:t xml:space="preserve">#&gt;  tidyr        * 1.0.2    2020-01-24 [1] CRAN (R 3.6.1)                     </w:t>
+      </w:r>
+      <w:r>
+        <w:br w:type="textWrapping"/>
+      </w:r>
+      <w:r>
+        <w:rPr>
+          <w:rStyle w:val="VerbatimChar"/>
+        </w:rPr>
+        <w:t xml:space="preserve">#&gt;  tidyselect     1.0.0    2020-01-27 [1] CRAN (R 3.6.0)                     </w:t>
+      </w:r>
+      <w:r>
+        <w:br w:type="textWrapping"/>
+      </w:r>
+      <w:r>
+        <w:rPr>
+          <w:rStyle w:val="VerbatimChar"/>
+        </w:rPr>
+        <w:t xml:space="preserve">#&gt;  tidyverse    * 1.3.0    2019-11-21 [1] CRAN (R 3.6.0)                     </w:t>
+      </w:r>
+      <w:r>
+        <w:br w:type="textWrapping"/>
+      </w:r>
+      <w:r>
+        <w:rPr>
+          <w:rStyle w:val="VerbatimChar"/>
+        </w:rPr>
+        <w:t xml:space="preserve">#&gt;  tweenr         1.0.1    2018-12-14 [1] CRAN (R 3.6.0)                     </w:t>
+      </w:r>
+      <w:r>
+        <w:br w:type="textWrapping"/>
+      </w:r>
+      <w:r>
+        <w:rPr>
+          <w:rStyle w:val="VerbatimChar"/>
+        </w:rPr>
+        <w:t xml:space="preserve">#&gt;  units          0.6-6    2020-03-16 [1] CRAN (R 3.6.0)                     </w:t>
+      </w:r>
+      <w:r>
+        <w:br w:type="textWrapping"/>
+      </w:r>
+      <w:r>
+        <w:rPr>
+          <w:rStyle w:val="VerbatimChar"/>
+        </w:rPr>
+        <w:t xml:space="preserve">#&gt;  usethis        1.6.0    2020-04-09 [1] CRAN (R 3.6.3)                     </w:t>
+      </w:r>
+      <w:r>
+        <w:br w:type="textWrapping"/>
+      </w:r>
+      <w:r>
+        <w:rPr>
+          <w:rStyle w:val="VerbatimChar"/>
+        </w:rPr>
+        <w:t xml:space="preserve">#&gt;  vctrs          0.2.4    2020-03-10 [1] CRAN (R 3.6.0)                     </w:t>
+      </w:r>
+      <w:r>
+        <w:br w:type="textWrapping"/>
+      </w:r>
+      <w:r>
+        <w:rPr>
+          <w:rStyle w:val="VerbatimChar"/>
+        </w:rPr>
+        <w:t xml:space="preserve">#&gt;  viridis      * 0.5.1    2018-03-29 [1] CRAN (R 3.6.0)                     </w:t>
+      </w:r>
+      <w:r>
+        <w:br w:type="textWrapping"/>
+      </w:r>
+      <w:r>
+        <w:rPr>
+          <w:rStyle w:val="VerbatimChar"/>
+        </w:rPr>
+        <w:t xml:space="preserve">#&gt;  viridisLite  * 0.3.0    2018-02-01 [1] CRAN (R 3.6.0)                     </w:t>
+      </w:r>
+      <w:r>
+        <w:br w:type="textWrapping"/>
+      </w:r>
+      <w:r>
+        <w:rPr>
+          <w:rStyle w:val="VerbatimChar"/>
+        </w:rPr>
+        <w:t xml:space="preserve">#&gt;  withr          2.1.2    2018-03-15 [1] CRAN (R 3.6.0)                     </w:t>
+      </w:r>
+      <w:r>
+        <w:br w:type="textWrapping"/>
+      </w:r>
+      <w:r>
+        <w:rPr>
+          <w:rStyle w:val="VerbatimChar"/>
+        </w:rPr>
+        <w:t xml:space="preserve">#&gt;  xfun           0.13     2020-04-13 [1] CRAN (R 3.6.2)                     </w:t>
+      </w:r>
+      <w:r>
+        <w:br w:type="textWrapping"/>
+      </w:r>
+      <w:r>
+        <w:rPr>
+          <w:rStyle w:val="VerbatimChar"/>
+        </w:rPr>
+        <w:t xml:space="preserve">#&gt;  xml2           1.3.1    2020-04-09 [1] CRAN (R 3.6.2)                     </w:t>
+      </w:r>
+      <w:r>
+        <w:br w:type="textWrapping"/>
+      </w:r>
+      <w:r>
+        <w:rPr>
+          <w:rStyle w:val="VerbatimChar"/>
+        </w:rPr>
+        <w:t xml:space="preserve">#&gt;  yaml           2.2.1    2020-02-01 [1] CRAN (R 3.6.1)                     </w:t>
+      </w:r>
+      <w:r>
+        <w:br w:type="textWrapping"/>
       </w:r>
       <w:r>
         <w:rPr>
@@ -5109,7 +5150,7 @@
         <w:t xml:space="preserve">#&gt; </w:t>
       </w:r>
       <w:r>
-        <w:br/>
+        <w:br w:type="textWrapping"/>
       </w:r>
       <w:r>
         <w:rPr>
@@ -5134,25 +5175,25 @@
         <w:rPr>
           <w:rStyle w:val="VerbatimChar"/>
         </w:rPr>
-        <w:t xml:space="preserve">#&gt; Local:    master /Users/bmarwick/Desktop/kwl.pottery</w:t>
-      </w:r>
-      <w:r>
-        <w:br/>
-      </w:r>
-      <w:r>
-        <w:rPr>
-          <w:rStyle w:val="VerbatimChar"/>
-        </w:rPr>
-        <w:t xml:space="preserve">#&gt; Remote:   master @ origin (https://github.com/LiYingWang/kwl.pottery)</w:t>
-      </w:r>
-      <w:r>
-        <w:br/>
-      </w:r>
-      <w:r>
-        <w:rPr>
-          <w:rStyle w:val="VerbatimChar"/>
-        </w:rPr>
-        <w:t xml:space="preserve">#&gt; Head:     [14c247c] 2020-04-11: add phase column to MANOVA table</w:t>
+        <w:t xml:space="preserve">#&gt; Local:    master /Users/EmilyWang/Desktop/School document/LW-Paper/kwl-pottery-2019</w:t>
+      </w:r>
+      <w:r>
+        <w:br w:type="textWrapping"/>
+      </w:r>
+      <w:r>
+        <w:rPr>
+          <w:rStyle w:val="VerbatimChar"/>
+        </w:rPr>
+        <w:t xml:space="preserve">#&gt; Remote:   master @ origin (https://github.com/LiYingWang/kwl.pottery.git)</w:t>
+      </w:r>
+      <w:r>
+        <w:br w:type="textWrapping"/>
+      </w:r>
+      <w:r>
+        <w:rPr>
+          <w:rStyle w:val="VerbatimChar"/>
+        </w:rPr>
+        <w:t xml:space="preserve">#&gt; Head:     [8dce661] 2020-04-20: add references</w:t>
       </w:r>
     </w:p>
     <w:p>
@@ -5160,7 +5201,7 @@
         <w:pStyle w:val="FirstParagraph"/>
       </w:pPr>
       <w:r>
-        <w:t xml:space="preserve">Word count: 4515</w:t>
+        <w:t xml:space="preserve">Word count: 4253</w:t>
       </w:r>
     </w:p>
     <w:sectPr>

</xml_diff>

<commit_message>
add image of pot
</commit_message>
<xml_diff>
--- a/analysis/paper/paper.docx
+++ b/analysis/paper/paper.docx
@@ -115,7 +115,7 @@
         <w:pStyle w:val="Date"/>
       </w:pPr>
       <w:r>
-        <w:t xml:space="preserve">19</w:t>
+        <w:t xml:space="preserve">22</w:t>
       </w:r>
       <w:r>
         <w:t xml:space="preserve"> </w:t>
@@ -1773,7 +1773,16 @@
         <w:pStyle w:val="BodyText"/>
       </w:pPr>
       <w:r>
-        <w:t xml:space="preserve">The most abundant artifacts in the upper component are locally made ceramics, which are distributed throughout the sequence and across the site. More than 550,000 sherds were excavated, and around 1,200 vessels could be partially reconstructed (i.e. complete rim, or complete base). There are only two forms of local vessels, a cooking pot and a steamer made of two cooking pots stacked together with a clay filter layer in between. Those pots forms show high consistency in shape. They have a globular body with a short neck and wide mouth. The exterior surface below the neck is decorated with a wide variety of impressed geometric motifs. These vessels were probably used for cooking, with evidence of charred residues and carbon deposits frequently observed on vessel interiors and soot on their exteriors. They are fired to orange to brownish color with a fully oxidized core or a reduced core with oxidized fringes. Finger impressions and seams usually on the interior indicate they were pinched using slabs of clay and shaped by hand. This kind of pot has been widely found at archaeological sites during the late Iron Age and the historical period throughout the Yilan Plain.</w:t>
+        <w:t xml:space="preserve">The most abundant artifacts in the upper component are locally made ceramics, which are distributed throughout the sequence and across the site. More than 550,000 sherds were excavated, and around 1,200 vessels could be partially reconstructed (i.e. complete rim, or complete base). There are only two forms of local vessels, a cooking pot and a steamer made of two cooking pots stacked together with a clay filter layer in between. Those pots forms show high consistency in shape. They have a globular body with a short neck and wide mouth (Figure</w:t>
+      </w:r>
+      <w:r>
+        <w:t xml:space="preserve"> </w:t>
+      </w:r>
+      <w:r>
+        <w:t xml:space="preserve">3</w:t>
+      </w:r>
+      <w:r>
+        <w:t xml:space="preserve">). The exterior surface below the neck is decorated with a wide variety of impressed geometric motifs. These vessels were probably used for cooking, with evidence of charred residues and carbon deposits frequently observed on vessel interiors and soot on their exteriors. They are fired to orange to brownish color with a fully oxidized core or a reduced core with oxidized fringes. Finger impressions and seams usually on the interior indicate they were pinched using slabs of clay and shaped by hand. This kind of pot has been widely found at archaeological sites during the late Iron Age and the historical period throughout the Yilan Plain.</w:t>
       </w:r>
     </w:p>
     <w:p>
@@ -1795,13 +1804,68 @@
     </w:p>
     <w:p>
       <w:pPr>
+        <w:pStyle w:val="CaptionedFigure"/>
+      </w:pPr>
+      <w:r>
+        <w:drawing>
+          <wp:inline>
+            <wp:extent cx="5943600" cy="3053019"/>
+            <wp:effectExtent b="0" l="0" r="0" t="0"/>
+            <wp:docPr descr="Figure 3: The Kiwulan pot (left) and an example of pottery drawing used in this paper (right)" title="" id="1" name="Picture"/>
+            <a:graphic>
+              <a:graphicData uri="http://schemas.openxmlformats.org/drawingml/2006/picture">
+                <pic:pic>
+                  <pic:nvPicPr>
+                    <pic:cNvPr descr="/Users/EmilyWang/Desktop/School%20document/LW-Paper/kwl-pottery-2019/analysis/figures/pots.png" id="0" name="Picture"/>
+                    <pic:cNvPicPr>
+                      <a:picLocks noChangeArrowheads="1" noChangeAspect="1"/>
+                    </pic:cNvPicPr>
+                  </pic:nvPicPr>
+                  <pic:blipFill>
+                    <a:blip r:embed="rId25"/>
+                    <a:stretch>
+                      <a:fillRect/>
+                    </a:stretch>
+                  </pic:blipFill>
+                  <pic:spPr bwMode="auto">
+                    <a:xfrm>
+                      <a:off x="0" y="0"/>
+                      <a:ext cx="5943600" cy="3053019"/>
+                    </a:xfrm>
+                    <a:prstGeom prst="rect">
+                      <a:avLst/>
+                    </a:prstGeom>
+                    <a:noFill/>
+                    <a:ln w="9525">
+                      <a:noFill/>
+                      <a:headEnd/>
+                      <a:tailEnd/>
+                    </a:ln>
+                  </pic:spPr>
+                </pic:pic>
+              </a:graphicData>
+            </a:graphic>
+          </wp:inline>
+        </w:drawing>
+      </w:r>
+    </w:p>
+    <w:p>
+      <w:pPr>
+        <w:pStyle w:val="ImageCaption"/>
+      </w:pPr>
+      <w:r>
+        <w:t xml:space="preserve">Figure 3: The Kiwulan pot (left) and an example of pottery drawing used in this paper (right)</w:t>
+      </w:r>
+    </w:p>
+    <w:p>
+      <w:pPr>
         <w:pStyle w:val="Heading1"/>
       </w:pPr>
-      <w:bookmarkStart w:id="25" w:name="methods"/>
+      <w:bookmarkStart w:id="26" w:name="methods"/>
       <w:r>
         <w:t xml:space="preserve">Methods</w:t>
       </w:r>
-      <w:bookmarkEnd w:id="25"/>
+      <w:bookmarkEnd w:id="26"/>
     </w:p>
     <w:p>
       <w:pPr>
@@ -1815,20 +1879,29 @@
       <w:pPr>
         <w:pStyle w:val="Heading2"/>
       </w:pPr>
-      <w:bookmarkStart w:id="26" w:name="digitizing-and-analyzing-by-efa"/>
+      <w:bookmarkStart w:id="27" w:name="digitizing-and-analyzing-by-efa"/>
       <w:r>
         <w:t xml:space="preserve">Digitizing and analyzing by EFA</w:t>
       </w:r>
-      <w:bookmarkEnd w:id="26"/>
+      <w:bookmarkEnd w:id="27"/>
     </w:p>
     <w:p>
       <w:pPr>
         <w:pStyle w:val="FirstParagraph"/>
       </w:pPr>
       <w:r>
-        <w:t xml:space="preserve">We used scans of pottery drawings acquired from the Bureau of Cultural Affairs in Yilan. All drawings present a two-dimensional view of vessel cross-sections with indications of metric measurements. The scanned drawings were imported into Inkscape (</w:t>
-      </w:r>
-      <w:hyperlink r:id="rId27">
+        <w:t xml:space="preserve">We used scans of pottery drawings (Figure</w:t>
+      </w:r>
+      <w:r>
+        <w:t xml:space="preserve"> </w:t>
+      </w:r>
+      <w:r>
+        <w:t xml:space="preserve">3</w:t>
+      </w:r>
+      <w:r>
+        <w:t xml:space="preserve">) acquired from the Bureau of Cultural Affairs in Yilan. All drawings present a two-dimensional view of vessel cross-sections with indications of metric measurements. The scanned drawings were imported into Inkscape (</w:t>
+      </w:r>
+      <w:hyperlink r:id="rId28">
         <w:r>
           <w:rPr>
             <w:rStyle w:val="Hyperlink"/>
@@ -1850,11 +1923,11 @@
       <w:pPr>
         <w:pStyle w:val="Heading2"/>
       </w:pPr>
-      <w:bookmarkStart w:id="28" w:name="statistical-analysis"/>
+      <w:bookmarkStart w:id="29" w:name="statistical-analysis"/>
       <w:r>
         <w:t xml:space="preserve">Statistical analysis</w:t>
       </w:r>
-      <w:bookmarkEnd w:id="28"/>
+      <w:bookmarkEnd w:id="29"/>
     </w:p>
     <w:p>
       <w:pPr>
@@ -2009,11 +2082,11 @@
       <w:pPr>
         <w:pStyle w:val="Heading1"/>
       </w:pPr>
-      <w:bookmarkStart w:id="29" w:name="reproducibility-and-open-source-materials"/>
+      <w:bookmarkStart w:id="30" w:name="reproducibility-and-open-source-materials"/>
       <w:r>
         <w:t xml:space="preserve">Reproducibility and open source materials</w:t>
       </w:r>
-      <w:bookmarkEnd w:id="29"/>
+      <w:bookmarkEnd w:id="30"/>
     </w:p>
     <w:p>
       <w:pPr>
@@ -2046,7 +2119,7 @@
       <w:r>
         <w:t xml:space="preserve"> </w:t>
       </w:r>
-      <w:hyperlink r:id="rId30">
+      <w:hyperlink r:id="rId31">
         <w:r>
           <w:rPr>
             <w:rStyle w:val="Hyperlink"/>
@@ -2074,11 +2147,11 @@
       <w:pPr>
         <w:pStyle w:val="Heading1"/>
       </w:pPr>
-      <w:bookmarkStart w:id="31" w:name="results"/>
+      <w:bookmarkStart w:id="32" w:name="results"/>
       <w:r>
         <w:t xml:space="preserve">Results</w:t>
       </w:r>
-      <w:bookmarkEnd w:id="31"/>
+      <w:bookmarkEnd w:id="32"/>
     </w:p>
     <w:p>
       <w:pPr>
@@ -2091,7 +2164,7 @@
         <w:t xml:space="preserve"> </w:t>
       </w:r>
       <w:r>
-        <w:t xml:space="preserve">3</w:t>
+        <w:t xml:space="preserve">4</w:t>
       </w:r>
       <w:r>
         <w:t xml:space="preserve"> </w:t>
@@ -2111,7 +2184,7 @@
         <w:t xml:space="preserve"> </w:t>
       </w:r>
       <w:r>
-        <w:t xml:space="preserve">3</w:t>
+        <w:t xml:space="preserve">4</w:t>
       </w:r>
       <w:r>
         <w:t xml:space="preserve">). PC2 relates to the neck and mouth constriction, from narrow to wide. PC3 explains a smaller portion of the variance (11.23%), which relates to the degree of the flare of the neck, from a curved to straight shape. The results reflect a large overlap in shapes from three occupations phases, especially for shapes in the pre-European and post-European periods. However, the spread of shape distribution indicates a wider variation in shapes in the pre-European and post-European periods compared to those in the Chinese period along both PC1 and PC2 axes. In other words, we find a decrease in shape variance in the Chinese period that is evident in the shorter height and narrower mouth of vessels used in that period.</w:t>
@@ -2126,7 +2199,7 @@
           <wp:inline>
             <wp:extent cx="5943600" cy="2476500"/>
             <wp:effectExtent b="0" l="0" r="0" t="0"/>
-            <wp:docPr descr="Figure 3: Left: Comparison of average vessel shapes across phases using thin plate splines (TPS) with outline deformations required to pass from an extreme of one morphospace to another. Right: Pottery shape distribution by each occupation phase according to the first two PCs." title="" id="1" name="Picture"/>
+            <wp:docPr descr="Figure 4: Left: Comparison of average vessel shapes across phases using thin plate splines (TPS) with outline deformations required to pass from an extreme of one morphospace to another. Right: Pottery shape distribution by each occupation phase according to the first two PCs." title="" id="1" name="Picture"/>
             <a:graphic>
               <a:graphicData uri="http://schemas.openxmlformats.org/drawingml/2006/picture">
                 <pic:pic>
@@ -2137,7 +2210,7 @@
                     </pic:cNvPicPr>
                   </pic:nvPicPr>
                   <pic:blipFill>
-                    <a:blip r:embed="rId32"/>
+                    <a:blip r:embed="rId33"/>
                     <a:stretch>
                       <a:fillRect/>
                     </a:stretch>
@@ -2169,7 +2242,7 @@
         <w:pStyle w:val="ImageCaption"/>
       </w:pPr>
       <w:r>
-        <w:t xml:space="preserve">Figure 3: Left: Comparison of average vessel shapes across phases using thin plate splines (TPS) with outline deformations required to pass from an extreme of one morphospace to another. Right: Pottery shape distribution by each occupation phase according to the first two PCs.</w:t>
+        <w:t xml:space="preserve">Figure 4: Left: Comparison of average vessel shapes across phases using thin plate splines (TPS) with outline deformations required to pass from an extreme of one morphospace to another. Right: Pottery shape distribution by each occupation phase according to the first two PCs.</w:t>
       </w:r>
     </w:p>
     <w:p>
@@ -2476,7 +2549,7 @@
         <w:t xml:space="preserve"> </w:t>
       </w:r>
       <w:r>
-        <w:t xml:space="preserve">??</w:t>
+        <w:t xml:space="preserve">4</w:t>
       </w:r>
       <w:r>
         <w:t xml:space="preserve">, we used a multivariate analysis of variance (MANOVA) test to compare pairwise combinations across our three occupation phases. Table</w:t>
@@ -2527,7 +2600,7 @@
         <w:t xml:space="preserve"> </w:t>
       </w:r>
       <w:r>
-        <w:t xml:space="preserve">4</w:t>
+        <w:t xml:space="preserve">5</w:t>
       </w:r>
       <w:r>
         <w:t xml:space="preserve">). The first PC, capturing vessel height and roundness, shows higher variation in the pre-European period compared to the Chinese period. That indicates that shape standardization was higher in the Chinese period compared to the pre-European period. The second PC also presents a similar pattern of higher shape standardization in the Chinese period compared to the other two phases.</w:t>
@@ -2553,7 +2626,7 @@
         <w:t xml:space="preserve"> </w:t>
       </w:r>
       <w:r>
-        <w:t xml:space="preserve">??</w:t>
+        <w:t xml:space="preserve">5</w:t>
       </w:r>
       <w:r>
         <w:t xml:space="preserve">, Table</w:t>
@@ -2577,7 +2650,7 @@
           <wp:inline>
             <wp:extent cx="5943600" cy="4754880"/>
             <wp:effectExtent b="0" l="0" r="0" t="0"/>
-            <wp:docPr descr="Figure 4: The distribution of PC scores by phases" title="" id="1" name="Picture"/>
+            <wp:docPr descr="Figure 5: The distribution of PC scores by phases" title="" id="1" name="Picture"/>
             <a:graphic>
               <a:graphicData uri="http://schemas.openxmlformats.org/drawingml/2006/picture">
                 <pic:pic>
@@ -2588,7 +2661,7 @@
                     </pic:cNvPicPr>
                   </pic:nvPicPr>
                   <pic:blipFill>
-                    <a:blip r:embed="rId33"/>
+                    <a:blip r:embed="rId34"/>
                     <a:stretch>
                       <a:fillRect/>
                     </a:stretch>
@@ -2620,7 +2693,7 @@
         <w:pStyle w:val="ImageCaption"/>
       </w:pPr>
       <w:r>
-        <w:t xml:space="preserve">Figure 4: The distribution of PC scores by phases</w:t>
+        <w:t xml:space="preserve">Figure 5: The distribution of PC scores by phases</w:t>
       </w:r>
     </w:p>
     <w:p>
@@ -2731,7 +2804,7 @@
               <w:jc w:val="right"/>
             </w:pPr>
             <w:r>
-              <w:t xml:space="preserve">0.0784</w:t>
+              <w:t xml:space="preserve">0.0177</w:t>
             </w:r>
           </w:p>
         </w:tc>
@@ -2742,7 +2815,7 @@
               <w:jc w:val="right"/>
             </w:pPr>
             <w:r>
-              <w:t xml:space="preserve">0.7795</w:t>
+              <w:t xml:space="preserve">0.8941</w:t>
             </w:r>
           </w:p>
         </w:tc>
@@ -2777,7 +2850,7 @@
               <w:jc w:val="right"/>
             </w:pPr>
             <w:r>
-              <w:t xml:space="preserve">8.9679</w:t>
+              <w:t xml:space="preserve">8.2972</w:t>
             </w:r>
           </w:p>
         </w:tc>
@@ -2788,7 +2861,7 @@
               <w:jc w:val="right"/>
             </w:pPr>
             <w:r>
-              <w:t xml:space="preserve">0.0027</w:t>
+              <w:t xml:space="preserve">0.0040</w:t>
             </w:r>
           </w:p>
         </w:tc>
@@ -2823,7 +2896,7 @@
               <w:jc w:val="right"/>
             </w:pPr>
             <w:r>
-              <w:t xml:space="preserve">7.4588</w:t>
+              <w:t xml:space="preserve">6.6853</w:t>
             </w:r>
           </w:p>
         </w:tc>
@@ -2834,7 +2907,7 @@
               <w:jc w:val="right"/>
             </w:pPr>
             <w:r>
-              <w:t xml:space="preserve">0.0063</w:t>
+              <w:t xml:space="preserve">0.0097</w:t>
             </w:r>
           </w:p>
         </w:tc>
@@ -2869,7 +2942,7 @@
               <w:jc w:val="right"/>
             </w:pPr>
             <w:r>
-              <w:t xml:space="preserve">0.0598</w:t>
+              <w:t xml:space="preserve">0.1220</w:t>
             </w:r>
           </w:p>
         </w:tc>
@@ -2880,7 +2953,7 @@
               <w:jc w:val="right"/>
             </w:pPr>
             <w:r>
-              <w:t xml:space="preserve">0.8067</w:t>
+              <w:t xml:space="preserve">0.7269</w:t>
             </w:r>
           </w:p>
         </w:tc>
@@ -2915,7 +2988,7 @@
               <w:jc w:val="right"/>
             </w:pPr>
             <w:r>
-              <w:t xml:space="preserve">0.2202</w:t>
+              <w:t xml:space="preserve">0.2110</w:t>
             </w:r>
           </w:p>
         </w:tc>
@@ -2926,7 +2999,7 @@
               <w:jc w:val="right"/>
             </w:pPr>
             <w:r>
-              <w:t xml:space="preserve">0.6389</w:t>
+              <w:t xml:space="preserve">0.6460</w:t>
             </w:r>
           </w:p>
         </w:tc>
@@ -2961,7 +3034,7 @@
               <w:jc w:val="right"/>
             </w:pPr>
             <w:r>
-              <w:t xml:space="preserve">0.0457</w:t>
+              <w:t xml:space="preserve">0.0603</w:t>
             </w:r>
           </w:p>
         </w:tc>
@@ -2972,7 +3045,7 @@
               <w:jc w:val="right"/>
             </w:pPr>
             <w:r>
-              <w:t xml:space="preserve">0.8307</w:t>
+              <w:t xml:space="preserve">0.8060</w:t>
             </w:r>
           </w:p>
         </w:tc>
@@ -2993,11 +3066,11 @@
       <w:pPr>
         <w:pStyle w:val="Heading1"/>
       </w:pPr>
-      <w:bookmarkStart w:id="34" w:name="discussion"/>
+      <w:bookmarkStart w:id="35" w:name="discussion"/>
       <w:r>
         <w:t xml:space="preserve">Discussion</w:t>
       </w:r>
-      <w:bookmarkEnd w:id="34"/>
+      <w:bookmarkEnd w:id="35"/>
     </w:p>
     <w:p>
       <w:pPr>
@@ -3062,7 +3135,7 @@
         <w:t xml:space="preserve"> </w:t>
       </w:r>
       <w:r>
-        <w:t xml:space="preserve">5</w:t>
+        <w:t xml:space="preserve">6</w:t>
       </w:r>
       <w:r>
         <w:t xml:space="preserve">) for pottery samples presents multiple clusters with high densities of pottery during European presence. Hypothesis testing on spatial randomness indicates a non-randomly dispersed distribution before European contact and more extreme dispersed distribution after European presence. In contrast, the distribution of pottery is more similar to random distributions during the Chinese period. This contradicts our expectation that clustered pattern will be observed with an increase in pottery standardization since the emergence of specialized groups. The absence of clusters in the Chinese period is notable because this was a time of a historically-documented decline of Indigenous population</w:t>
@@ -3074,16 +3147,19 @@
         <w:t xml:space="preserve">(Chen, 2007; Hsieh, 2009)</w:t>
       </w:r>
       <w:r>
-        <w:t xml:space="preserve">. We might expect reduced numbers of potters to result in pottery production shrinking to a few locations in the settlement during this time. Although the overall number of vessels is smaller during the Chinese contact period, (Figure</w:t>
-      </w:r>
-      <w:r>
-        <w:t xml:space="preserve"> </w:t>
-      </w:r>
-      <w:r>
-        <w:t xml:space="preserve">5</w:t>
-      </w:r>
-      <w:r>
-        <w:t xml:space="preserve">) shows that pottery is distributed randomly across the sampling area without any distinctive clusters during this time. This suggests that differences in population across our three occupation phases are probably not driving variation in craft specialization.</w:t>
+        <w:t xml:space="preserve">. We might expect reduced numbers of potters to result in pottery production shrinking to a few locations in the settlement during this time. Although the overall number of vessels is smaller during the Chinese contact period, Figure</w:t>
+      </w:r>
+      <w:r>
+        <w:t xml:space="preserve"> </w:t>
+      </w:r>
+      <w:r>
+        <w:t xml:space="preserve">6</w:t>
+      </w:r>
+      <w:r>
+        <w:t xml:space="preserve"> </w:t>
+      </w:r>
+      <w:r>
+        <w:t xml:space="preserve">shows that pottery is distributed randomly across the sampling area without any distinctive clusters during this time. This suggests that differences in population across our three occupation phases are probably not driving variation in craft specialization.</w:t>
       </w:r>
     </w:p>
     <w:p>
@@ -3095,7 +3171,7 @@
           <wp:inline>
             <wp:extent cx="5943600" cy="4754880"/>
             <wp:effectExtent b="0" l="0" r="0" t="0"/>
-            <wp:docPr descr="Figure 5: A: The spatial distribution of the pottery selected for shape analysis. The quantity is indicated by the color scale. B: Kernel density map visulizes the probability of the density of pottery across space. The maps show a major core area during the pre-European period, multiple core areas during the European period, and a single core during the Chinese period. The bandwidth is based on Silverman (1986)" title="" id="1" name="Picture"/>
+            <wp:docPr descr="Figure 6: A: The spatial distribution of the pottery selected for shape analysis. The quantity is indicated by the color scale. B: Kernel density map visulizes the probability of the density of pottery across space. The maps show a major core area during the pre-European period, multiple core areas during the European period, and a single core during the Chinese period. The bandwidth is based on Silverman (1986)" title="" id="1" name="Picture"/>
             <a:graphic>
               <a:graphicData uri="http://schemas.openxmlformats.org/drawingml/2006/picture">
                 <pic:pic>
@@ -3106,7 +3182,7 @@
                     </pic:cNvPicPr>
                   </pic:nvPicPr>
                   <pic:blipFill>
-                    <a:blip r:embed="rId35"/>
+                    <a:blip r:embed="rId36"/>
                     <a:stretch>
                       <a:fillRect/>
                     </a:stretch>
@@ -3138,7 +3214,7 @@
         <w:pStyle w:val="ImageCaption"/>
       </w:pPr>
       <w:r>
-        <w:t xml:space="preserve">Figure 5: A: The spatial distribution of the pottery selected for shape analysis. The quantity is indicated by the color scale. B: Kernel density map visulizes the probability of the density of pottery across space. The maps show a major core area during the pre-European period, multiple core areas during the European period, and a single core during the Chinese period. The bandwidth is based on Silverman (1986)</w:t>
+        <w:t xml:space="preserve">Figure 6: A: The spatial distribution of the pottery selected for shape analysis. The quantity is indicated by the color scale. B: Kernel density map visulizes the probability of the density of pottery across space. The maps show a major core area during the pre-European period, multiple core areas during the European period, and a single core during the Chinese period. The bandwidth is based on Silverman (1986)</w:t>
       </w:r>
     </w:p>
     <w:p>
@@ -3150,7 +3226,7 @@
           <wp:inline>
             <wp:extent cx="5943600" cy="9907981"/>
             <wp:effectExtent b="0" l="0" r="0" t="0"/>
-            <wp:docPr descr="Figure 6: Histograms of simulated average nearest-neighbour distances (ANN) values from 1000 simulations for three phases. X-axis values based on meteres represent ANN expected value. Each sample distribution presents the null hypothesis with the blue line indicating the observed ANN value" title="" id="1" name="Picture"/>
+            <wp:docPr descr="Figure 7: Histograms of simulated average nearest-neighbour distances (ANN) values from 1000 simulations for three phases. X-axis values based on meteres represent ANN expected value. Each sample distribution presents the null hypothesis with the blue line indicating the observed ANN value" title="" id="1" name="Picture"/>
             <a:graphic>
               <a:graphicData uri="http://schemas.openxmlformats.org/drawingml/2006/picture">
                 <pic:pic>
@@ -3161,7 +3237,7 @@
                     </pic:cNvPicPr>
                   </pic:nvPicPr>
                   <pic:blipFill>
-                    <a:blip r:embed="rId36"/>
+                    <a:blip r:embed="rId37"/>
                     <a:stretch>
                       <a:fillRect/>
                     </a:stretch>
@@ -3193,7 +3269,7 @@
         <w:pStyle w:val="ImageCaption"/>
       </w:pPr>
       <w:r>
-        <w:t xml:space="preserve">Figure 6: Histograms of simulated average nearest-neighbour distances (ANN) values from 1000 simulations for three phases. X-axis values based on meteres represent ANN expected value. Each sample distribution presents the null hypothesis with the blue line indicating the observed ANN value</w:t>
+        <w:t xml:space="preserve">Figure 7: Histograms of simulated average nearest-neighbour distances (ANN) values from 1000 simulations for three phases. X-axis values based on meteres represent ANN expected value. Each sample distribution presents the null hypothesis with the blue line indicating the observed ANN value</w:t>
       </w:r>
     </w:p>
     <w:p>
@@ -3308,11 +3384,11 @@
       <w:pPr>
         <w:pStyle w:val="Heading1"/>
       </w:pPr>
-      <w:bookmarkStart w:id="37" w:name="conclusion"/>
+      <w:bookmarkStart w:id="38" w:name="conclusion"/>
       <w:r>
         <w:t xml:space="preserve">Conclusion</w:t>
       </w:r>
-      <w:bookmarkEnd w:id="37"/>
+      <w:bookmarkEnd w:id="38"/>
     </w:p>
     <w:p>
       <w:pPr>
@@ -3326,11 +3402,11 @@
       <w:pPr>
         <w:pStyle w:val="Heading1"/>
       </w:pPr>
-      <w:bookmarkStart w:id="38" w:name="acknowledgments"/>
+      <w:bookmarkStart w:id="39" w:name="acknowledgments"/>
       <w:r>
         <w:t xml:space="preserve">Acknowledgments</w:t>
       </w:r>
-      <w:bookmarkEnd w:id="38"/>
+      <w:bookmarkEnd w:id="39"/>
     </w:p>
     <w:p>
       <w:pPr>
@@ -3344,24 +3420,24 @@
       <w:pPr>
         <w:pStyle w:val="Heading5"/>
       </w:pPr>
-      <w:bookmarkStart w:id="39" w:name="pagebreak"/>
+      <w:bookmarkStart w:id="40" w:name="pagebreak"/>
       <w:r>
         <w:t xml:space="preserve">pagebreak</w:t>
       </w:r>
-      <w:bookmarkEnd w:id="39"/>
+      <w:bookmarkEnd w:id="40"/>
     </w:p>
     <w:p>
       <w:pPr>
         <w:pStyle w:val="Heading1"/>
       </w:pPr>
-      <w:bookmarkStart w:id="40" w:name="references"/>
+      <w:bookmarkStart w:id="41" w:name="references"/>
       <w:r>
         <w:t xml:space="preserve">References</w:t>
       </w:r>
-      <w:bookmarkEnd w:id="40"/>
-    </w:p>
-    <w:bookmarkStart w:id="115" w:name="refs"/>
-    <w:bookmarkStart w:id="41" w:name="ref-Acabado2017"/>
+      <w:bookmarkEnd w:id="41"/>
+    </w:p>
+    <w:bookmarkStart w:id="116" w:name="refs"/>
+    <w:bookmarkStart w:id="42" w:name="ref-Acabado2017"/>
     <w:p>
       <w:pPr>
         <w:pStyle w:val="FirstParagraph"/>
@@ -3370,8 +3446,8 @@
         <w:t xml:space="preserve">Acabado, S., 2017. The archaeology of pericolonialism: Responses of the “unconquered” to spanish conquest and colonialism in ifugao, philippines. International Journal of Historical Archaeology 21, 1–26.</w:t>
       </w:r>
     </w:p>
-    <w:bookmarkEnd w:id="41"/>
-    <w:bookmarkStart w:id="42" w:name="ref-Adams2004"/>
+    <w:bookmarkEnd w:id="42"/>
+    <w:bookmarkStart w:id="43" w:name="ref-Adams2004"/>
     <w:p>
       <w:pPr>
         <w:pStyle w:val="BodyText"/>
@@ -3380,8 +3456,8 @@
         <w:t xml:space="preserve">Adams, D.C., Rohlf, F.J., Slice, D.E., 2004. Geometric morphometrics: Ten years of progress following the “revolution”. Italian Journal of Zoology 71, 5–16.</w:t>
       </w:r>
     </w:p>
-    <w:bookmarkEnd w:id="42"/>
-    <w:bookmarkStart w:id="43" w:name="ref-Andrade2007"/>
+    <w:bookmarkEnd w:id="43"/>
+    <w:bookmarkStart w:id="44" w:name="ref-Andrade2007"/>
     <w:p>
       <w:pPr>
         <w:pStyle w:val="BodyText"/>
@@ -3390,8 +3466,8 @@
         <w:t xml:space="preserve">Andrade, T., 2007. How Taiwan became chinese : Dutch, spanish, and han colonization in the seventeenth century. Columbia University Press, New York.</w:t>
       </w:r>
     </w:p>
-    <w:bookmarkEnd w:id="43"/>
-    <w:bookmarkStart w:id="44" w:name="ref-Arnold2000"/>
+    <w:bookmarkEnd w:id="44"/>
+    <w:bookmarkStart w:id="45" w:name="ref-Arnold2000"/>
     <w:p>
       <w:pPr>
         <w:pStyle w:val="BodyText"/>
@@ -3400,8 +3476,8 @@
         <w:t xml:space="preserve">Arnold, D.E., 2000. Does the standardization of ceramic pastes really mean specialization? Journal of Archaeological Method and Theory 7, 333–375.</w:t>
       </w:r>
     </w:p>
-    <w:bookmarkEnd w:id="44"/>
-    <w:bookmarkStart w:id="45" w:name="ref-Birch2019"/>
+    <w:bookmarkEnd w:id="45"/>
+    <w:bookmarkStart w:id="46" w:name="ref-Birch2019"/>
     <w:p>
       <w:pPr>
         <w:pStyle w:val="BodyText"/>
@@ -3410,8 +3486,8 @@
         <w:t xml:space="preserve">Birch, T., Martinón-Torres, M., 2019. Shape as a measure of weapon standardisation: From metric to geometric morphometric analysis of the iron age ‘havor’lance from southern scandinavia. Journal of Archaeological Science 101, 34–51.</w:t>
       </w:r>
     </w:p>
-    <w:bookmarkEnd w:id="45"/>
-    <w:bookmarkStart w:id="46" w:name="ref-Blackman1993"/>
+    <w:bookmarkEnd w:id="46"/>
+    <w:bookmarkStart w:id="47" w:name="ref-Blackman1993"/>
     <w:p>
       <w:pPr>
         <w:pStyle w:val="BodyText"/>
@@ -3420,8 +3496,8 @@
         <w:t xml:space="preserve">Blackman, M.J., Stein, G.J., Vandiver, P.B., 1993. The standardization hypothesis and ceramic mass production: Technological, compositional, and metric indices of craft specialization at tell leilan, Syria. American Antiquity 58, 60–80.</w:t>
       </w:r>
     </w:p>
-    <w:bookmarkEnd w:id="46"/>
-    <w:bookmarkStart w:id="47" w:name="ref-Blanton1996"/>
+    <w:bookmarkEnd w:id="47"/>
+    <w:bookmarkStart w:id="48" w:name="ref-Blanton1996"/>
     <w:p>
       <w:pPr>
         <w:pStyle w:val="BodyText"/>
@@ -3430,8 +3506,8 @@
         <w:t xml:space="preserve">Blanton, R.E., Feinman, G.M., Kowalewski, S.A., Peregrine, P.N., 1996. A dual-processual theory for the evolution of mesoamerican civilization. Current anthropology 37, 1–14.</w:t>
       </w:r>
     </w:p>
-    <w:bookmarkEnd w:id="47"/>
-    <w:bookmarkStart w:id="48" w:name="ref-Boness2015"/>
+    <w:bookmarkEnd w:id="48"/>
+    <w:bookmarkStart w:id="49" w:name="ref-Boness2015"/>
     <w:p>
       <w:pPr>
         <w:pStyle w:val="BodyText"/>
@@ -3440,8 +3516,8 @@
         <w:t xml:space="preserve">Boness, D., Clarke, J., Goren, Y., 2015. Ceramic neolithic pottery in cyprus—origin, technology and possible implications for social structure and identity. Levant 47, 233–254.</w:t>
       </w:r>
     </w:p>
-    <w:bookmarkEnd w:id="48"/>
-    <w:bookmarkStart w:id="49" w:name="ref-Bonhomme2014"/>
+    <w:bookmarkEnd w:id="49"/>
+    <w:bookmarkStart w:id="50" w:name="ref-Bonhomme2014"/>
     <w:p>
       <w:pPr>
         <w:pStyle w:val="BodyText"/>
@@ -3450,8 +3526,8 @@
         <w:t xml:space="preserve">Bonhomme, V., Picq, S., Gaucherel, C., Claude, J., others, 2014. Momocs: Outline analysis using r. Journal of Statistical Software 56, 1–24.</w:t>
       </w:r>
     </w:p>
-    <w:bookmarkEnd w:id="49"/>
-    <w:bookmarkStart w:id="50" w:name="ref-Bookstein1997"/>
+    <w:bookmarkEnd w:id="50"/>
+    <w:bookmarkStart w:id="51" w:name="ref-Bookstein1997"/>
     <w:p>
       <w:pPr>
         <w:pStyle w:val="BodyText"/>
@@ -3460,8 +3536,8 @@
         <w:t xml:space="preserve">Bookstein, F.L., 1997. Landmark methods for forms without landmarks: Morphometrics of group differences in outline shape. Medical image analysis 1, 225–243.</w:t>
       </w:r>
     </w:p>
-    <w:bookmarkEnd w:id="50"/>
-    <w:bookmarkStart w:id="51" w:name="ref-Buchanan2019"/>
+    <w:bookmarkEnd w:id="51"/>
+    <w:bookmarkStart w:id="52" w:name="ref-Buchanan2019"/>
     <w:p>
       <w:pPr>
         <w:pStyle w:val="BodyText"/>
@@ -3470,8 +3546,8 @@
         <w:t xml:space="preserve">Buchanan, B., Collard, M., O’Brien, M.J., 2019. Geometric morphometric analyses support incorporating the goshen point type into plainview. American Antiquity 1–11.</w:t>
       </w:r>
     </w:p>
-    <w:bookmarkEnd w:id="51"/>
-    <w:bookmarkStart w:id="52" w:name="ref-Cardillo2010"/>
+    <w:bookmarkEnd w:id="52"/>
+    <w:bookmarkStart w:id="53" w:name="ref-Cardillo2010"/>
     <w:p>
       <w:pPr>
         <w:pStyle w:val="BodyText"/>
@@ -3480,8 +3556,8 @@
         <w:t xml:space="preserve">Cardillo, M., 2010. Some applications of geometric morphometrics to archaeology, in: Elewa, A.M.T. (Ed.), Morphometrics for Nonmorphometricians. Springer, pp. 325–341.</w:t>
       </w:r>
     </w:p>
-    <w:bookmarkEnd w:id="52"/>
-    <w:bookmarkStart w:id="53" w:name="ref-Chen1963"/>
+    <w:bookmarkEnd w:id="53"/>
+    <w:bookmarkStart w:id="54" w:name="ref-Chen1963"/>
     <w:p>
       <w:pPr>
         <w:pStyle w:val="BodyText"/>
@@ -3490,8 +3566,8 @@
         <w:t xml:space="preserve">Chen, S., 1963. Kavalan ting zhi [kavalen culture history], taiwan wen xian cong kan di 106 zhong [taiwan literature series: 106]. Economic Research Office, Bank ofTaiwan, Taipei.</w:t>
       </w:r>
     </w:p>
-    <w:bookmarkEnd w:id="53"/>
-    <w:bookmarkStart w:id="54" w:name="ref-Chen2016"/>
+    <w:bookmarkEnd w:id="54"/>
+    <w:bookmarkStart w:id="55" w:name="ref-Chen2016"/>
     <w:p>
       <w:pPr>
         <w:pStyle w:val="BodyText"/>
@@ -3500,8 +3576,8 @@
         <w:t xml:space="preserve">Chen, W.-S., 2016. Tai wan di zhi gai lun [an introduction to the geology of taiwan]. Geological Society Located in Taipei.</w:t>
       </w:r>
     </w:p>
-    <w:bookmarkEnd w:id="54"/>
-    <w:bookmarkStart w:id="55" w:name="ref-Chen2007"/>
+    <w:bookmarkEnd w:id="55"/>
+    <w:bookmarkStart w:id="56" w:name="ref-Chen2007"/>
     <w:p>
       <w:pPr>
         <w:pStyle w:val="BodyText"/>
@@ -3510,8 +3586,8 @@
         <w:t xml:space="preserve">Chen, Y.-p., 2007. Qi wu lan yi zhi qiang jiu fa jue bao gao [report on the archaeological excavations at ki-wu-lan site]. Lanyang museum, Yilan, Taiwan.</w:t>
       </w:r>
     </w:p>
-    <w:bookmarkEnd w:id="55"/>
-    <w:bookmarkStart w:id="56" w:name="ref-Cheng2008"/>
+    <w:bookmarkEnd w:id="56"/>
+    <w:bookmarkStart w:id="57" w:name="ref-Cheng2008"/>
     <w:p>
       <w:pPr>
         <w:pStyle w:val="BodyText"/>
@@ -3520,8 +3596,8 @@
         <w:t xml:space="preserve">Cheng, C.-f., 2008. Qi wu lan yi zhi yu she nei yi zhi chu tu bo li zhu de xiang guan yan jiu [studies of glass beads excavated from kivulan and shenei site, Taiwan] (Master’s thesis).</w:t>
       </w:r>
     </w:p>
-    <w:bookmarkEnd w:id="56"/>
-    <w:bookmarkStart w:id="57" w:name="ref-Chiu2004"/>
+    <w:bookmarkEnd w:id="57"/>
+    <w:bookmarkStart w:id="58" w:name="ref-Chiu2004"/>
     <w:p>
       <w:pPr>
         <w:pStyle w:val="BodyText"/>
@@ -3530,8 +3606,8 @@
         <w:t xml:space="preserve">Chiu, H.-l., 2004. Investigations of mortuary behaviors and cultural change of the kivulan site in i-lan county, Taiwan (Dissertation).</w:t>
       </w:r>
     </w:p>
-    <w:bookmarkEnd w:id="57"/>
-    <w:bookmarkStart w:id="58" w:name="ref-Claude2008"/>
+    <w:bookmarkEnd w:id="58"/>
+    <w:bookmarkStart w:id="59" w:name="ref-Claude2008"/>
     <w:p>
       <w:pPr>
         <w:pStyle w:val="BodyText"/>
@@ -3540,8 +3616,8 @@
         <w:t xml:space="preserve">Claude, J., 2008. Morphometrics with r. Springer Science &amp; Business Media.</w:t>
       </w:r>
     </w:p>
-    <w:bookmarkEnd w:id="58"/>
-    <w:bookmarkStart w:id="59" w:name="ref-Costin2001"/>
+    <w:bookmarkEnd w:id="59"/>
+    <w:bookmarkStart w:id="60" w:name="ref-Costin2001"/>
     <w:p>
       <w:pPr>
         <w:pStyle w:val="BodyText"/>
@@ -3550,8 +3626,8 @@
         <w:t xml:space="preserve">Costin, C.L., 2001. Craft production systems, in: Archaeology at the Millennium. Springer, pp. 273–327.</w:t>
       </w:r>
     </w:p>
-    <w:bookmarkEnd w:id="59"/>
-    <w:bookmarkStart w:id="60" w:name="ref-Costin1991"/>
+    <w:bookmarkEnd w:id="60"/>
+    <w:bookmarkStart w:id="61" w:name="ref-Costin1991"/>
     <w:p>
       <w:pPr>
         <w:pStyle w:val="BodyText"/>
@@ -3560,8 +3636,8 @@
         <w:t xml:space="preserve">Costin, C.L., 1991. Craft specialization: Issues in defining, documenting, and explaining the organization of production. Archaeological method and theory 1–56.</w:t>
       </w:r>
     </w:p>
-    <w:bookmarkEnd w:id="60"/>
-    <w:bookmarkStart w:id="61" w:name="ref-Dietler2015"/>
+    <w:bookmarkEnd w:id="61"/>
+    <w:bookmarkStart w:id="62" w:name="ref-Dietler2015"/>
     <w:p>
       <w:pPr>
         <w:pStyle w:val="BodyText"/>
@@ -3570,8 +3646,8 @@
         <w:t xml:space="preserve">Dietler, M., 2015. Archaeologies of colonialism: Consumption, entanglement, and violence in ancient mediterranean france. Univ of California Press.</w:t>
       </w:r>
     </w:p>
-    <w:bookmarkEnd w:id="61"/>
-    <w:bookmarkStart w:id="62" w:name="ref-Dietler2005"/>
+    <w:bookmarkEnd w:id="62"/>
+    <w:bookmarkStart w:id="63" w:name="ref-Dietler2005"/>
     <w:p>
       <w:pPr>
         <w:pStyle w:val="BodyText"/>
@@ -3580,8 +3656,8 @@
         <w:t xml:space="preserve">Dietler, M., 2005. The archaeology of colonization and the colonization of archaeology: Theoretical challenges from an ancient mediterranean colonial encounter, in: Stein, G. (Ed.), The Archaeology of Colonial Encounters: Comparative Perspectives. NM: Sch. Am. Res. Press, Santa Fe, pp. 33–68.</w:t>
       </w:r>
     </w:p>
-    <w:bookmarkEnd w:id="62"/>
-    <w:bookmarkStart w:id="63" w:name="ref-Dietler1997"/>
+    <w:bookmarkEnd w:id="63"/>
+    <w:bookmarkStart w:id="64" w:name="ref-Dietler1997"/>
     <w:p>
       <w:pPr>
         <w:pStyle w:val="BodyText"/>
@@ -3590,8 +3666,8 @@
         <w:t xml:space="preserve">Dietler, M., 1997. The iron age in mediterranean france: Colonial encounters, entanglements, and transformations. Journal of World Prehistory 11, 269–358.</w:t>
       </w:r>
     </w:p>
-    <w:bookmarkEnd w:id="63"/>
-    <w:bookmarkStart w:id="64" w:name="ref-Eerkens2000"/>
+    <w:bookmarkEnd w:id="64"/>
+    <w:bookmarkStart w:id="65" w:name="ref-Eerkens2000"/>
     <w:p>
       <w:pPr>
         <w:pStyle w:val="BodyText"/>
@@ -3600,8 +3676,8 @@
         <w:t xml:space="preserve">Eerkens, J.W., 2000. Practice makes within 5% of perfect: Visual perception, motor skills, and memory in artifact variation. Current Anthropology 41, 663–668.</w:t>
       </w:r>
     </w:p>
-    <w:bookmarkEnd w:id="64"/>
-    <w:bookmarkStart w:id="65" w:name="ref-Eerkens2001"/>
+    <w:bookmarkEnd w:id="65"/>
+    <w:bookmarkStart w:id="66" w:name="ref-Eerkens2001"/>
     <w:p>
       <w:pPr>
         <w:pStyle w:val="BodyText"/>
@@ -3610,8 +3686,8 @@
         <w:t xml:space="preserve">Eerkens, J.W., Bettinger, R.L., 2001. Techniques for assessing standardization in artifact assemblages: Can we scale material variability? American Antiquity 66, 493–504.</w:t>
       </w:r>
     </w:p>
-    <w:bookmarkEnd w:id="65"/>
-    <w:bookmarkStart w:id="66" w:name="ref-Evershed2008"/>
+    <w:bookmarkEnd w:id="66"/>
+    <w:bookmarkStart w:id="67" w:name="ref-Evershed2008"/>
     <w:p>
       <w:pPr>
         <w:pStyle w:val="BodyText"/>
@@ -3620,8 +3696,8 @@
         <w:t xml:space="preserve">Evershed, R.P., 2008. Organic residue analysis in archaeology: The archaeological biomarker revolution. Archaeometry 50, 895–924.</w:t>
       </w:r>
     </w:p>
-    <w:bookmarkEnd w:id="66"/>
-    <w:bookmarkStart w:id="67" w:name="ref-Feinman2010"/>
+    <w:bookmarkEnd w:id="67"/>
+    <w:bookmarkStart w:id="68" w:name="ref-Feinman2010"/>
     <w:p>
       <w:pPr>
         <w:pStyle w:val="BodyText"/>
@@ -3630,8 +3706,8 @@
         <w:t xml:space="preserve">Feinman, G.M., 2010. A dual-processual perspective on the power and inequality in the contemporary united states: Framing political economy for the present and the past, in: Price, T.D., Feinman, G.M. (Eds.), Pathways to Power: New Perspectives on the Emergence of Social Inequality. Springer, pp. 255–275.</w:t>
       </w:r>
     </w:p>
-    <w:bookmarkEnd w:id="67"/>
-    <w:bookmarkStart w:id="68" w:name="ref-Feinman2000"/>
+    <w:bookmarkEnd w:id="68"/>
+    <w:bookmarkStart w:id="69" w:name="ref-Feinman2000"/>
     <w:p>
       <w:pPr>
         <w:pStyle w:val="BodyText"/>
@@ -3640,8 +3716,8 @@
         <w:t xml:space="preserve">Feinman, G.M., 2000. Corporate/network: New perspectives on models of political action and the puebloan southwest. Social Theory in Archaeology, University of Utah Press, Salt Lake City 31–51.</w:t>
       </w:r>
     </w:p>
-    <w:bookmarkEnd w:id="68"/>
-    <w:bookmarkStart w:id="69" w:name="ref-Feinman1995"/>
+    <w:bookmarkEnd w:id="69"/>
+    <w:bookmarkStart w:id="70" w:name="ref-Feinman1995"/>
     <w:p>
       <w:pPr>
         <w:pStyle w:val="BodyText"/>
@@ -3650,8 +3726,8 @@
         <w:t xml:space="preserve">Feinman, G.M., 1995. The emergence of inequality: A focus on strategies and processes, in: Price, T.D., Feinman, G.M. (Eds.), Foundations of Social Inequality. Springer Science &amp; Business Media, New York: Plenum Press, pp. 255–275.</w:t>
       </w:r>
     </w:p>
-    <w:bookmarkEnd w:id="69"/>
-    <w:bookmarkStart w:id="70" w:name="ref-Feinman2000political"/>
+    <w:bookmarkEnd w:id="70"/>
+    <w:bookmarkStart w:id="71" w:name="ref-Feinman2000political"/>
     <w:p>
       <w:pPr>
         <w:pStyle w:val="BodyText"/>
@@ -3660,8 +3736,8 @@
         <w:t xml:space="preserve">Feinman, G.M., Lightfoot, K.G., Upham, S., 2000. Political hierarchies and organizational strategies in the puebloan southwest. American Antiquity 65, 449–470.</w:t>
       </w:r>
     </w:p>
-    <w:bookmarkEnd w:id="70"/>
-    <w:bookmarkStart w:id="71" w:name="ref-Feltz1996"/>
+    <w:bookmarkEnd w:id="71"/>
+    <w:bookmarkStart w:id="72" w:name="ref-Feltz1996"/>
     <w:p>
       <w:pPr>
         <w:pStyle w:val="BodyText"/>
@@ -3670,8 +3746,8 @@
         <w:t xml:space="preserve">Feltz, C.J., Miller, G.E., 1996. An asymptotic test for the equality of coefficients of variation from k populations. Statistics in medicine 15, 647–658.</w:t>
       </w:r>
     </w:p>
-    <w:bookmarkEnd w:id="71"/>
-    <w:bookmarkStart w:id="72" w:name="ref-Fox2015"/>
+    <w:bookmarkEnd w:id="72"/>
+    <w:bookmarkStart w:id="73" w:name="ref-Fox2015"/>
     <w:p>
       <w:pPr>
         <w:pStyle w:val="BodyText"/>
@@ -3680,8 +3756,8 @@
         <w:t xml:space="preserve">Fox, A.N., 2015. A study of late woodland projectile point typology in new york using elliptical fourier outline analysis. Journal of Archaeological Science: Reports 4, 501–509.</w:t>
       </w:r>
     </w:p>
-    <w:bookmarkEnd w:id="72"/>
-    <w:bookmarkStart w:id="73" w:name="ref-Given2004"/>
+    <w:bookmarkEnd w:id="73"/>
+    <w:bookmarkStart w:id="74" w:name="ref-Given2004"/>
     <w:p>
       <w:pPr>
         <w:pStyle w:val="BodyText"/>
@@ -3690,8 +3766,8 @@
         <w:t xml:space="preserve">Given, M., 2004. The archaeology of the colonized. Routledge, London; New York.</w:t>
       </w:r>
     </w:p>
-    <w:bookmarkEnd w:id="73"/>
-    <w:bookmarkStart w:id="74" w:name="ref-Gunz2013"/>
+    <w:bookmarkEnd w:id="74"/>
+    <w:bookmarkStart w:id="75" w:name="ref-Gunz2013"/>
     <w:p>
       <w:pPr>
         <w:pStyle w:val="BodyText"/>
@@ -3700,8 +3776,8 @@
         <w:t xml:space="preserve">Gunz, P., Mitteroecker, P., 2013. Semilandmarks: A method for quantifying curves and surfaces. Hystrix, the Italian Journal of Mammalogy 24, 103–109.</w:t>
       </w:r>
     </w:p>
-    <w:bookmarkEnd w:id="74"/>
-    <w:bookmarkStart w:id="75" w:name="ref-Haruda2019"/>
+    <w:bookmarkEnd w:id="75"/>
+    <w:bookmarkStart w:id="76" w:name="ref-Haruda2019"/>
     <w:p>
       <w:pPr>
         <w:pStyle w:val="BodyText"/>
@@ -3710,8 +3786,8 @@
         <w:t xml:space="preserve">Haruda, A., Varfolomeev, V., Goriachev, A., Yermolayeva, A., Outram, A., 2019. A new zooarchaeological application for geometric morphometric methods: Distinguishing ovis aries morphotypes to address connectivity and mobility of prehistoric central asian pastoralists. Journal of Archaeological Science 107, 50–57.</w:t>
       </w:r>
     </w:p>
-    <w:bookmarkEnd w:id="75"/>
-    <w:bookmarkStart w:id="76" w:name="ref-Hoggard2017"/>
+    <w:bookmarkEnd w:id="76"/>
+    <w:bookmarkStart w:id="77" w:name="ref-Hoggard2017"/>
     <w:p>
       <w:pPr>
         <w:pStyle w:val="BodyText"/>
@@ -3720,8 +3796,8 @@
         <w:t xml:space="preserve">Hoggard, C.S., 2017. Considering the function of middle palaeolithic blade technologies through an examination of experimental blade edge angles. Journal of Archaeological Science: Reports 16, 233–239.</w:t>
       </w:r>
     </w:p>
-    <w:bookmarkEnd w:id="76"/>
-    <w:bookmarkStart w:id="77" w:name="ref-Hoggard2019"/>
+    <w:bookmarkEnd w:id="77"/>
+    <w:bookmarkStart w:id="78" w:name="ref-Hoggard2019"/>
     <w:p>
       <w:pPr>
         <w:pStyle w:val="BodyText"/>
@@ -3730,8 +3806,8 @@
         <w:t xml:space="preserve">Hoggard, C.S., McNabb, J., Cole, J.N., 2019. The application of elliptic fourier analysis in understanding biface shape and symmetry through the british acheulean. Journal of Paleolithic Archaeology 2, 115–133.</w:t>
       </w:r>
     </w:p>
-    <w:bookmarkEnd w:id="77"/>
-    <w:bookmarkStart w:id="78" w:name="ref-Hsieh2009"/>
+    <w:bookmarkEnd w:id="78"/>
+    <w:bookmarkStart w:id="79" w:name="ref-Hsieh2009"/>
     <w:p>
       <w:pPr>
         <w:pStyle w:val="BodyText"/>
@@ -3740,8 +3816,8 @@
         <w:t xml:space="preserve">Hsieh, E., 2009. Yi lan qi wu lan yi zhi chu tu wai lai tao ci qi zhi xiang guan yan jiu [the study of imported ceramics excavated at the ki-wu-lan site, i-lan] (Master’s thesis).</w:t>
       </w:r>
     </w:p>
-    <w:bookmarkEnd w:id="78"/>
-    <w:bookmarkStart w:id="79" w:name="ref-Iovictua2010"/>
+    <w:bookmarkEnd w:id="79"/>
+    <w:bookmarkStart w:id="80" w:name="ref-Iovictua2010"/>
     <w:p>
       <w:pPr>
         <w:pStyle w:val="BodyText"/>
@@ -3750,8 +3826,8 @@
         <w:t xml:space="preserve">Ioviţă, R., 2010. Comparing stone tool resharpening trajectories with the aid of elliptical fourier analysis, in: New Perspectives on Old Stones. Springer, pp. 235–253.</w:t>
       </w:r>
     </w:p>
-    <w:bookmarkEnd w:id="79"/>
-    <w:bookmarkStart w:id="80" w:name="ref-Junker1999"/>
+    <w:bookmarkEnd w:id="80"/>
+    <w:bookmarkStart w:id="81" w:name="ref-Junker1999"/>
     <w:p>
       <w:pPr>
         <w:pStyle w:val="BodyText"/>
@@ -3760,8 +3836,8 @@
         <w:t xml:space="preserve">Junker, L.L., 1999. Raiding, trading, and feasting: The political economy of philippine chiefdoms. University of Hawaii Press.</w:t>
       </w:r>
     </w:p>
-    <w:bookmarkEnd w:id="80"/>
-    <w:bookmarkStart w:id="81" w:name="ref-Junker1993"/>
+    <w:bookmarkEnd w:id="81"/>
+    <w:bookmarkStart w:id="82" w:name="ref-Junker1993"/>
     <w:p>
       <w:pPr>
         <w:pStyle w:val="BodyText"/>
@@ -3770,8 +3846,8 @@
         <w:t xml:space="preserve">Junker, L.L., 1993. Craft goods specialization and prestige goods exchange in philippine chiefdoms of the fifteenth and sixteenth centuries. Asian Perspectives 1–35.</w:t>
       </w:r>
     </w:p>
-    <w:bookmarkEnd w:id="81"/>
-    <w:bookmarkStart w:id="82" w:name="ref-Ke1993"/>
+    <w:bookmarkEnd w:id="82"/>
+    <w:bookmarkStart w:id="83" w:name="ref-Ke1993"/>
     <w:p>
       <w:pPr>
         <w:pStyle w:val="BodyText"/>
@@ -3780,8 +3856,8 @@
         <w:t xml:space="preserve">Ke, P., 1993. Kavalan zhi lue [record of kavalen]. Historical Records Committee of Taiwan Provincial Government, Nantou.</w:t>
       </w:r>
     </w:p>
-    <w:bookmarkEnd w:id="82"/>
-    <w:bookmarkStart w:id="83" w:name="ref-Krishnamoorthy2014"/>
+    <w:bookmarkEnd w:id="83"/>
+    <w:bookmarkStart w:id="84" w:name="ref-Krishnamoorthy2014"/>
     <w:p>
       <w:pPr>
         <w:pStyle w:val="BodyText"/>
@@ -3790,8 +3866,8 @@
         <w:t xml:space="preserve">Krishnamoorthy, K., Lee, M., 2014. Improved tests for the equality of normal coefficients of variation. Computational Statistics 29, 215–232.</w:t>
       </w:r>
     </w:p>
-    <w:bookmarkEnd w:id="83"/>
-    <w:bookmarkStart w:id="84" w:name="ref-Kuhl1982"/>
+    <w:bookmarkEnd w:id="84"/>
+    <w:bookmarkStart w:id="85" w:name="ref-Kuhl1982"/>
     <w:p>
       <w:pPr>
         <w:pStyle w:val="BodyText"/>
@@ -3800,8 +3876,8 @@
         <w:t xml:space="preserve">Kuhl, F.P., Giardina, C.R., 1982. Elliptic fourier features of a closed contour. Computer graphics and image processing 18, 236–258.</w:t>
       </w:r>
     </w:p>
-    <w:bookmarkEnd w:id="84"/>
-    <w:bookmarkStart w:id="85" w:name="ref-Kwak2015"/>
+    <w:bookmarkEnd w:id="85"/>
+    <w:bookmarkStart w:id="86" w:name="ref-Kwak2015"/>
     <w:p>
       <w:pPr>
         <w:pStyle w:val="BodyText"/>
@@ -3810,8 +3886,8 @@
         <w:t xml:space="preserve">Kwak, S., Marwick, B., 2015. What did they cook? A preliminary investigation into culinary practices and pottery use in the central part of the korean peninsula during the mid to late holocene. Journal of Indo-Pacific Archaeology 37, 25–32.</w:t>
       </w:r>
     </w:p>
-    <w:bookmarkEnd w:id="85"/>
-    <w:bookmarkStart w:id="86" w:name="ref-Lawing2010"/>
+    <w:bookmarkEnd w:id="86"/>
+    <w:bookmarkStart w:id="87" w:name="ref-Lawing2010"/>
     <w:p>
       <w:pPr>
         <w:pStyle w:val="BodyText"/>
@@ -3820,8 +3896,8 @@
         <w:t xml:space="preserve">Lawing, A.M., Polly, P.D., 2010. Geometric morphometrics: Recent applications to the study of evolution and development. Journal of Zoology 280, 1–7.</w:t>
       </w:r>
     </w:p>
-    <w:bookmarkEnd w:id="86"/>
-    <w:bookmarkStart w:id="87" w:name="ref-Lycett2013"/>
+    <w:bookmarkEnd w:id="87"/>
+    <w:bookmarkStart w:id="88" w:name="ref-Lycett2013"/>
     <w:p>
       <w:pPr>
         <w:pStyle w:val="BodyText"/>
@@ -3830,8 +3906,8 @@
         <w:t xml:space="preserve">Lycett, S.J., Cramon-Taubadel, N. von, 2013. A 3D morphometric analysis of surface geometry in levallois cores: Patterns of stability and variability across regions and their implications. Journal of Archaeological Science 40, 1508–1517.</w:t>
       </w:r>
     </w:p>
-    <w:bookmarkEnd w:id="87"/>
-    <w:bookmarkStart w:id="88" w:name="ref-Lycett2008"/>
+    <w:bookmarkEnd w:id="88"/>
+    <w:bookmarkStart w:id="89" w:name="ref-Lycett2008"/>
     <w:p>
       <w:pPr>
         <w:pStyle w:val="BodyText"/>
@@ -3840,8 +3916,8 @@
         <w:t xml:space="preserve">Lycett, S.J., Gowlett, J.A., 2008. On questions surrounding the acheulean “tradition”. World Archaeology 40, 295–315.</w:t>
       </w:r>
     </w:p>
-    <w:bookmarkEnd w:id="88"/>
-    <w:bookmarkStart w:id="90" w:name="ref-Marwick2017"/>
+    <w:bookmarkEnd w:id="89"/>
+    <w:bookmarkStart w:id="91" w:name="ref-Marwick2017"/>
     <w:p>
       <w:pPr>
         <w:pStyle w:val="BodyText"/>
@@ -3852,7 +3928,7 @@
       <w:r>
         <w:t xml:space="preserve"> </w:t>
       </w:r>
-      <w:hyperlink r:id="rId89">
+      <w:hyperlink r:id="rId90">
         <w:r>
           <w:rPr>
             <w:rStyle w:val="Hyperlink"/>
@@ -3861,8 +3937,8 @@
         </w:r>
       </w:hyperlink>
     </w:p>
-    <w:bookmarkEnd w:id="90"/>
-    <w:bookmarkStart w:id="91" w:name="ref-Marwick2018"/>
+    <w:bookmarkEnd w:id="91"/>
+    <w:bookmarkStart w:id="92" w:name="ref-Marwick2018"/>
     <w:p>
       <w:pPr>
         <w:pStyle w:val="BodyText"/>
@@ -3871,8 +3947,8 @@
         <w:t xml:space="preserve">Marwick, B., Boettiger, C., Mullen, L., 2018. Packaging data analytical work reproducibly using r (and friends). The American Statistician 72, 80–88.</w:t>
       </w:r>
     </w:p>
-    <w:bookmarkEnd w:id="91"/>
-    <w:bookmarkStart w:id="92" w:name="ref-Marwick2019"/>
+    <w:bookmarkEnd w:id="92"/>
+    <w:bookmarkStart w:id="93" w:name="ref-Marwick2019"/>
     <w:p>
       <w:pPr>
         <w:pStyle w:val="BodyText"/>
@@ -3881,8 +3957,8 @@
         <w:t xml:space="preserve">Marwick, B., Krishnamoorthy, K., n.d. Cvequality: Tests for the equality of coefficients of variation from multiple groups.</w:t>
       </w:r>
     </w:p>
-    <w:bookmarkEnd w:id="92"/>
-    <w:bookmarkStart w:id="93" w:name="ref-Meloro2015"/>
+    <w:bookmarkEnd w:id="93"/>
+    <w:bookmarkStart w:id="94" w:name="ref-Meloro2015"/>
     <w:p>
       <w:pPr>
         <w:pStyle w:val="BodyText"/>
@@ -3891,8 +3967,8 @@
         <w:t xml:space="preserve">Meloro, C., Hudson, A., Rook, L., 2015. Feeding habits of extant and fossil canids as determined by their skull geometry. Journal of Zoology 295, 178–188.</w:t>
       </w:r>
     </w:p>
-    <w:bookmarkEnd w:id="93"/>
-    <w:bookmarkStart w:id="94" w:name="ref-Mullins2011"/>
+    <w:bookmarkEnd w:id="94"/>
+    <w:bookmarkStart w:id="95" w:name="ref-Mullins2011"/>
     <w:p>
       <w:pPr>
         <w:pStyle w:val="BodyText"/>
@@ -3901,8 +3977,8 @@
         <w:t xml:space="preserve">Mullins, P.R., 2011. The archaeology of consumption. Annual Review of Anthropology 40, 133–144.</w:t>
       </w:r>
     </w:p>
-    <w:bookmarkEnd w:id="94"/>
-    <w:bookmarkStart w:id="95" w:name="ref-Okumura2014"/>
+    <w:bookmarkEnd w:id="95"/>
+    <w:bookmarkStart w:id="96" w:name="ref-Okumura2014"/>
     <w:p>
       <w:pPr>
         <w:pStyle w:val="BodyText"/>
@@ -3911,8 +3987,8 @@
         <w:t xml:space="preserve">Okumura, M., Araujo, A.G., 2014. Long-term cultural stability in hunter–gatherers: A case study using traditional and geometric morphometric analysis of lithic stemmed bifacial points from southern brazil. Journal of Archaeological Science 45, 59–71.</w:t>
       </w:r>
     </w:p>
-    <w:bookmarkEnd w:id="95"/>
-    <w:bookmarkStart w:id="96" w:name="ref-Rlanguage2019"/>
+    <w:bookmarkEnd w:id="96"/>
+    <w:bookmarkStart w:id="97" w:name="ref-Rlanguage2019"/>
     <w:p>
       <w:pPr>
         <w:pStyle w:val="BodyText"/>
@@ -3921,8 +3997,8 @@
         <w:t xml:space="preserve">R Core Team, 2019. R: A language and environment for statistical computing. R Foundation for Statistical Computing, Vienna, Austria.</w:t>
       </w:r>
     </w:p>
-    <w:bookmarkEnd w:id="96"/>
-    <w:bookmarkStart w:id="97" w:name="ref-Rice1991"/>
+    <w:bookmarkEnd w:id="97"/>
+    <w:bookmarkStart w:id="98" w:name="ref-Rice1991"/>
     <w:p>
       <w:pPr>
         <w:pStyle w:val="BodyText"/>
@@ -3931,8 +4007,8 @@
         <w:t xml:space="preserve">Rice, P.M., 1991. Specialization, standardization, and diversity: A retrospective, in: Bishop, R.L., Lange, F.W. (Eds.), The Ceramic Legacy of Anna O. Shepard. University Press of Colorado Boulder, pp. 257–279.</w:t>
       </w:r>
     </w:p>
-    <w:bookmarkEnd w:id="97"/>
-    <w:bookmarkStart w:id="98" w:name="ref-Roux2015"/>
+    <w:bookmarkEnd w:id="98"/>
+    <w:bookmarkStart w:id="99" w:name="ref-Roux2015"/>
     <w:p>
       <w:pPr>
         <w:pStyle w:val="BodyText"/>
@@ -3941,8 +4017,8 @@
         <w:t xml:space="preserve">Roux, V., 2015. Standardization of ceramic assemblages: Transmission mechanisms and diffusion of morpho-functional traits across social boundaries. Journal of anthropological archaeology 40, 1–9.</w:t>
       </w:r>
     </w:p>
-    <w:bookmarkEnd w:id="98"/>
-    <w:bookmarkStart w:id="99" w:name="ref-Roux2003"/>
+    <w:bookmarkEnd w:id="99"/>
+    <w:bookmarkStart w:id="100" w:name="ref-Roux2003"/>
     <w:p>
       <w:pPr>
         <w:pStyle w:val="BodyText"/>
@@ -3951,8 +4027,8 @@
         <w:t xml:space="preserve">Roux, V., 2003. Ceramic standardization and intensity of production: Quantifying degrees of specialization. American Antiquity 68, 768–782.</w:t>
       </w:r>
     </w:p>
-    <w:bookmarkEnd w:id="99"/>
-    <w:bookmarkStart w:id="100" w:name="ref-Scaramelli2005"/>
+    <w:bookmarkEnd w:id="100"/>
+    <w:bookmarkStart w:id="101" w:name="ref-Scaramelli2005"/>
     <w:p>
       <w:pPr>
         <w:pStyle w:val="BodyText"/>
@@ -3961,8 +4037,8 @@
         <w:t xml:space="preserve">Scaramelli, F., Scaramelli, K.T. de, 2005. The roles of material culture in the colonization of the orinoco, venezuela. Journal of Social Archaeology 5, 135–168.</w:t>
       </w:r>
     </w:p>
-    <w:bookmarkEnd w:id="100"/>
-    <w:bookmarkStart w:id="101" w:name="ref-Selden2019"/>
+    <w:bookmarkEnd w:id="101"/>
+    <w:bookmarkStart w:id="102" w:name="ref-Selden2019"/>
     <w:p>
       <w:pPr>
         <w:pStyle w:val="BodyText"/>
@@ -3971,8 +4047,8 @@
         <w:t xml:space="preserve">Selden Jr, R.Z., 2019. Ceramic morphological organisation in the southern caddo area: The clarence h. Webb collections. Journal of Cultural Heritage 35, 41–55.</w:t>
       </w:r>
     </w:p>
-    <w:bookmarkEnd w:id="101"/>
-    <w:bookmarkStart w:id="102" w:name="ref-Silliman2001"/>
+    <w:bookmarkEnd w:id="102"/>
+    <w:bookmarkStart w:id="103" w:name="ref-Silliman2001"/>
     <w:p>
       <w:pPr>
         <w:pStyle w:val="BodyText"/>
@@ -3981,8 +4057,8 @@
         <w:t xml:space="preserve">Silliman, S., 2001. Agency, practical politics and the archaeology of culture contact. Journal of social archaeology 1, 190–209.</w:t>
       </w:r>
     </w:p>
-    <w:bookmarkEnd w:id="102"/>
-    <w:bookmarkStart w:id="103" w:name="ref-Silliman2005"/>
+    <w:bookmarkEnd w:id="103"/>
+    <w:bookmarkStart w:id="104" w:name="ref-Silliman2005"/>
     <w:p>
       <w:pPr>
         <w:pStyle w:val="BodyText"/>
@@ -3991,8 +4067,8 @@
         <w:t xml:space="preserve">Silliman, S.W., 2005. Culture contact or colonialism? Challenges in the archaeology of native North America. American Antiquity 55–74.</w:t>
       </w:r>
     </w:p>
-    <w:bookmarkEnd w:id="103"/>
-    <w:bookmarkStart w:id="104" w:name="ref-Slice2007"/>
+    <w:bookmarkEnd w:id="104"/>
+    <w:bookmarkStart w:id="105" w:name="ref-Slice2007"/>
     <w:p>
       <w:pPr>
         <w:pStyle w:val="BodyText"/>
@@ -4001,8 +4077,8 @@
         <w:t xml:space="preserve">Slice, D.E., 2007. Geometric morphometrics. Annu. Rev. Anthropol. 36, 261–281.</w:t>
       </w:r>
     </w:p>
-    <w:bookmarkEnd w:id="104"/>
-    <w:bookmarkStart w:id="105" w:name="ref-Stark1995"/>
+    <w:bookmarkEnd w:id="105"/>
+    <w:bookmarkStart w:id="106" w:name="ref-Stark1995"/>
     <w:p>
       <w:pPr>
         <w:pStyle w:val="BodyText"/>
@@ -4011,8 +4087,8 @@
         <w:t xml:space="preserve">Stark, B.L., 1995. Problems in analysis of standardization and specialization in pottery, in: Mills, B.J., Crown, P.L. (Eds.), Ceramic Production in the American Southwest. The University of Arizona Press, Tucson, pp. 231–267.</w:t>
       </w:r>
     </w:p>
-    <w:bookmarkEnd w:id="105"/>
-    <w:bookmarkStart w:id="106" w:name="ref-Tite1999"/>
+    <w:bookmarkEnd w:id="106"/>
+    <w:bookmarkStart w:id="107" w:name="ref-Tite1999"/>
     <w:p>
       <w:pPr>
         <w:pStyle w:val="BodyText"/>
@@ -4021,8 +4097,8 @@
         <w:t xml:space="preserve">Tite, M.S., 1999. Pottery production, distribution, and consumption—the contribution of the physical sciences. Journal of archaeological method and theory 6, 181–233.</w:t>
       </w:r>
     </w:p>
-    <w:bookmarkEnd w:id="106"/>
-    <w:bookmarkStart w:id="107" w:name="ref-Topi2018"/>
+    <w:bookmarkEnd w:id="107"/>
+    <w:bookmarkStart w:id="108" w:name="ref-Topi2018"/>
     <w:p>
       <w:pPr>
         <w:pStyle w:val="BodyText"/>
@@ -4031,8 +4107,8 @@
         <w:t xml:space="preserve">Topi, J.R., VanPool, C.S., Waller, K.D., VanPool, T.L., 2018. The economy of specialized ceramic craft production in the casas grandes region. Latin American Antiquity 29, 122–142.</w:t>
       </w:r>
     </w:p>
-    <w:bookmarkEnd w:id="107"/>
-    <w:bookmarkStart w:id="108" w:name="ref-TorrenceandClarke2000"/>
+    <w:bookmarkEnd w:id="108"/>
+    <w:bookmarkStart w:id="109" w:name="ref-TorrenceandClarke2000"/>
     <w:p>
       <w:pPr>
         <w:pStyle w:val="BodyText"/>
@@ -4041,8 +4117,8 @@
         <w:t xml:space="preserve">Torrence, R., Clarke, A., 2000. Negotiating difference: Practice makes theory for contemporary archaeology in Oceania, in: Torrence, R., Clarke, A. (Eds.), The Archaeology of Difference : Negotiating Cross-Cultural Engagements in Oceania. Routledge, London; New York, pp. 1–31.</w:t>
       </w:r>
     </w:p>
-    <w:bookmarkEnd w:id="108"/>
-    <w:bookmarkStart w:id="109" w:name="ref-Trabert2017"/>
+    <w:bookmarkEnd w:id="109"/>
+    <w:bookmarkStart w:id="110" w:name="ref-Trabert2017"/>
     <w:p>
       <w:pPr>
         <w:pStyle w:val="BodyText"/>
@@ -4051,8 +4127,8 @@
         <w:t xml:space="preserve">Trabert, S., 2017. Considering the indirect effects of colonialism: Example from a great plains middle ground. Journal of Anthropological Archaeology 48, 17–27.</w:t>
       </w:r>
     </w:p>
-    <w:bookmarkEnd w:id="109"/>
-    <w:bookmarkStart w:id="110" w:name="ref-Voss2008"/>
+    <w:bookmarkEnd w:id="110"/>
+    <w:bookmarkStart w:id="111" w:name="ref-Voss2008"/>
     <w:p>
       <w:pPr>
         <w:pStyle w:val="BodyText"/>
@@ -4061,8 +4137,8 @@
         <w:t xml:space="preserve">Voss, B.L., 2008. Between the household and the world system: Social collectivity and community agency in overseas chinese archaeology. Historical Archaeology 37–52.</w:t>
       </w:r>
     </w:p>
-    <w:bookmarkEnd w:id="110"/>
-    <w:bookmarkStart w:id="111" w:name="ref-Voss2005"/>
+    <w:bookmarkEnd w:id="111"/>
+    <w:bookmarkStart w:id="112" w:name="ref-Voss2005"/>
     <w:p>
       <w:pPr>
         <w:pStyle w:val="BodyText"/>
@@ -4071,8 +4147,8 @@
         <w:t xml:space="preserve">Voss, B.L., 2005. From casta to californio: Social identity and the archaeology of culture contact. American Anthropologist 107, 461–474.</w:t>
       </w:r>
     </w:p>
-    <w:bookmarkEnd w:id="111"/>
-    <w:bookmarkStart w:id="112" w:name="ref-Wang2011"/>
+    <w:bookmarkEnd w:id="112"/>
+    <w:bookmarkStart w:id="113" w:name="ref-Wang2011"/>
     <w:p>
       <w:pPr>
         <w:pStyle w:val="BodyText"/>
@@ -4081,8 +4157,8 @@
         <w:t xml:space="preserve">Wang, L.-Y., 2011. Yi lan qi wu lan yi zhi chu tu zhuang shi pin zhi xiang guan yan jiu [a research of ornaments excavated at ki-wu-lan site, i-lan] (Master’s thesis).</w:t>
       </w:r>
     </w:p>
-    <w:bookmarkEnd w:id="112"/>
-    <w:bookmarkStart w:id="113" w:name="ref-Wilczek2014"/>
+    <w:bookmarkEnd w:id="113"/>
+    <w:bookmarkStart w:id="114" w:name="ref-Wilczek2014"/>
     <w:p>
       <w:pPr>
         <w:pStyle w:val="BodyText"/>
@@ -4091,8 +4167,8 @@
         <w:t xml:space="preserve">Wilczek, J., Monna, F., Barral, P., Burlet, L., Chateau, C., Navarro, N., 2014. Morphometrics of second iron age ceramics–strengths, weaknesses, and comparison with traditional typology. Journal of archaeological science 50, 39–50.</w:t>
       </w:r>
     </w:p>
-    <w:bookmarkEnd w:id="113"/>
-    <w:bookmarkStart w:id="114" w:name="ref-Wu2019"/>
+    <w:bookmarkEnd w:id="114"/>
+    <w:bookmarkStart w:id="115" w:name="ref-Wu2019"/>
     <w:p>
       <w:pPr>
         <w:pStyle w:val="BodyText"/>
@@ -4101,34 +4177,34 @@
         <w:t xml:space="preserve">Wu, X., Hein, A., Zhang, X., Jin, Z., Wei, D., Huang, F., Yin, X., 2019. Resettlement strategies and han imperial expansion into southwest china: A multimethod approach to colonialism and migration. Archaeological and Anthropological Sciences 11, 6751–6781.</w:t>
       </w:r>
     </w:p>
-    <w:bookmarkEnd w:id="114"/>
     <w:bookmarkEnd w:id="115"/>
+    <w:bookmarkEnd w:id="116"/>
     <w:p>
       <w:pPr>
         <w:pStyle w:val="Heading5"/>
       </w:pPr>
-      <w:bookmarkStart w:id="116" w:name="pagebreak-1"/>
+      <w:bookmarkStart w:id="117" w:name="pagebreak-1"/>
       <w:r>
         <w:t xml:space="preserve">pagebreak</w:t>
       </w:r>
-      <w:bookmarkEnd w:id="116"/>
+      <w:bookmarkEnd w:id="117"/>
     </w:p>
     <w:p>
       <w:pPr>
         <w:pStyle w:val="Heading3"/>
       </w:pPr>
-      <w:bookmarkStart w:id="117" w:name="colophon"/>
+      <w:bookmarkStart w:id="118" w:name="colophon"/>
       <w:r>
         <w:t xml:space="preserve">Colophon</w:t>
       </w:r>
-      <w:bookmarkEnd w:id="117"/>
+      <w:bookmarkEnd w:id="118"/>
     </w:p>
     <w:p>
       <w:pPr>
         <w:pStyle w:val="FirstParagraph"/>
       </w:pPr>
       <w:r>
-        <w:t xml:space="preserve">This report was generated on 2020-04-19 21:28:02 using the following computational environment and dependencies:</w:t>
+        <w:t xml:space="preserve">This report was generated on 2020-04-22 23:22:11 using the following computational environment and dependencies:</w:t>
       </w:r>
     </w:p>
     <w:p>
@@ -4229,7 +4305,7 @@
         <w:rPr>
           <w:rStyle w:val="VerbatimChar"/>
         </w:rPr>
-        <w:t xml:space="preserve">#&gt;  date     2020-04-19                  </w:t>
+        <w:t xml:space="preserve">#&gt;  date     2020-04-22                  </w:t>
       </w:r>
       <w:r>
         <w:br w:type="textWrapping"/>
@@ -5193,7 +5269,7 @@
         <w:rPr>
           <w:rStyle w:val="VerbatimChar"/>
         </w:rPr>
-        <w:t xml:space="preserve">#&gt; Head:     [8dce661] 2020-04-20: add references</w:t>
+        <w:t xml:space="preserve">#&gt; Head:     [7881092] 2020-04-20: add highlights with BM's edits</w:t>
       </w:r>
     </w:p>
     <w:p>
@@ -5201,7 +5277,7 @@
         <w:pStyle w:val="FirstParagraph"/>
       </w:pPr>
       <w:r>
-        <w:t xml:space="preserve">Word count: 4253</w:t>
+        <w:t xml:space="preserve">Word count: 4261</w:t>
       </w:r>
     </w:p>
     <w:sectPr>

</xml_diff>

<commit_message>
revise the caption for pot image
</commit_message>
<xml_diff>
--- a/analysis/paper/paper.docx
+++ b/analysis/paper/paper.docx
@@ -1811,7 +1811,7 @@
           <wp:inline>
             <wp:extent cx="5943600" cy="3053019"/>
             <wp:effectExtent b="0" l="0" r="0" t="0"/>
-            <wp:docPr descr="Figure 3: The Kiwulan pot (left) and an example of pottery drawing used in this paper (right)" title="" id="1" name="Picture"/>
+            <wp:docPr descr="Figure 3: A typical pot from Kiwulan (left) and an example of a pottery drawing used for outline analysis (right)" title="" id="1" name="Picture"/>
             <a:graphic>
               <a:graphicData uri="http://schemas.openxmlformats.org/drawingml/2006/picture">
                 <pic:pic>
@@ -1854,7 +1854,7 @@
         <w:pStyle w:val="ImageCaption"/>
       </w:pPr>
       <w:r>
-        <w:t xml:space="preserve">Figure 3: The Kiwulan pot (left) and an example of pottery drawing used in this paper (right)</w:t>
+        <w:t xml:space="preserve">Figure 3: A typical pot from Kiwulan (left) and an example of a pottery drawing used for outline analysis (right)</w:t>
       </w:r>
     </w:p>
     <w:p>
@@ -1910,7 +1910,10 @@
         </w:r>
       </w:hyperlink>
       <w:r>
-        <w:t xml:space="preserve">) where outlines were traced manually. Where only half cross-section images were available, these were duplicated, flipped, and then joined with another one to create a 2D closed outline for each vessel. Geometric morphometric analyses were conducted using the R software (R Core Team, 2019) and the functions included in the Momocs, a R package intended to quantify and analyze shapes (</w:t>
+        <w:t xml:space="preserve">) where outlines were traced manually. Where only half cross-section images were available, these were duplicated, flipped, and then joined with another one to create a 2D closed outline for each vessel. Geometric morphometric analyses were conducted using the R software (R Core Team, 2019) and the functions included in the Momocs, a R package intended to quantify and analyze shapes</w:t>
+      </w:r>
+      <w:r>
+        <w:t xml:space="preserve"> </w:t>
       </w:r>
       <w:r>
         <w:t xml:space="preserve">(Bonhomme et al., 2014)</w:t>
@@ -2804,7 +2807,7 @@
               <w:jc w:val="right"/>
             </w:pPr>
             <w:r>
-              <w:t xml:space="preserve">0.0177</w:t>
+              <w:t xml:space="preserve">0.0418</w:t>
             </w:r>
           </w:p>
         </w:tc>
@@ -2815,7 +2818,7 @@
               <w:jc w:val="right"/>
             </w:pPr>
             <w:r>
-              <w:t xml:space="preserve">0.8941</w:t>
+              <w:t xml:space="preserve">0.8380</w:t>
             </w:r>
           </w:p>
         </w:tc>
@@ -2850,7 +2853,7 @@
               <w:jc w:val="right"/>
             </w:pPr>
             <w:r>
-              <w:t xml:space="preserve">8.2972</w:t>
+              <w:t xml:space="preserve">8.8094</w:t>
             </w:r>
           </w:p>
         </w:tc>
@@ -2861,7 +2864,7 @@
               <w:jc w:val="right"/>
             </w:pPr>
             <w:r>
-              <w:t xml:space="preserve">0.0040</w:t>
+              <w:t xml:space="preserve">0.0030</w:t>
             </w:r>
           </w:p>
         </w:tc>
@@ -2896,7 +2899,7 @@
               <w:jc w:val="right"/>
             </w:pPr>
             <w:r>
-              <w:t xml:space="preserve">6.6853</w:t>
+              <w:t xml:space="preserve">6.8179</w:t>
             </w:r>
           </w:p>
         </w:tc>
@@ -2907,7 +2910,7 @@
               <w:jc w:val="right"/>
             </w:pPr>
             <w:r>
-              <w:t xml:space="preserve">0.0097</w:t>
+              <w:t xml:space="preserve">0.0090</w:t>
             </w:r>
           </w:p>
         </w:tc>
@@ -2942,7 +2945,7 @@
               <w:jc w:val="right"/>
             </w:pPr>
             <w:r>
-              <w:t xml:space="preserve">0.1220</w:t>
+              <w:t xml:space="preserve">0.1182</w:t>
             </w:r>
           </w:p>
         </w:tc>
@@ -2953,7 +2956,7 @@
               <w:jc w:val="right"/>
             </w:pPr>
             <w:r>
-              <w:t xml:space="preserve">0.7269</w:t>
+              <w:t xml:space="preserve">0.7310</w:t>
             </w:r>
           </w:p>
         </w:tc>
@@ -2988,7 +2991,7 @@
               <w:jc w:val="right"/>
             </w:pPr>
             <w:r>
-              <w:t xml:space="preserve">0.2110</w:t>
+              <w:t xml:space="preserve">0.2558</w:t>
             </w:r>
           </w:p>
         </w:tc>
@@ -2999,7 +3002,7 @@
               <w:jc w:val="right"/>
             </w:pPr>
             <w:r>
-              <w:t xml:space="preserve">0.6460</w:t>
+              <w:t xml:space="preserve">0.6130</w:t>
             </w:r>
           </w:p>
         </w:tc>
@@ -3034,7 +3037,7 @@
               <w:jc w:val="right"/>
             </w:pPr>
             <w:r>
-              <w:t xml:space="preserve">0.0603</w:t>
+              <w:t xml:space="preserve">0.0074</w:t>
             </w:r>
           </w:p>
         </w:tc>
@@ -3045,7 +3048,7 @@
               <w:jc w:val="right"/>
             </w:pPr>
             <w:r>
-              <w:t xml:space="preserve">0.8060</w:t>
+              <w:t xml:space="preserve">0.9314</w:t>
             </w:r>
           </w:p>
         </w:tc>
@@ -4204,7 +4207,7 @@
         <w:pStyle w:val="FirstParagraph"/>
       </w:pPr>
       <w:r>
-        <w:t xml:space="preserve">This report was generated on 2020-04-22 23:22:11 using the following computational environment and dependencies:</w:t>
+        <w:t xml:space="preserve">This report was generated on 2020-04-22 23:32:08 using the following computational environment and dependencies:</w:t>
       </w:r>
     </w:p>
     <w:p>
@@ -5269,7 +5272,7 @@
         <w:rPr>
           <w:rStyle w:val="VerbatimChar"/>
         </w:rPr>
-        <w:t xml:space="preserve">#&gt; Head:     [7881092] 2020-04-20: add highlights with BM's edits</w:t>
+        <w:t xml:space="preserve">#&gt; Head:     [3e72b6b] 2020-04-23: add image of pot</w:t>
       </w:r>
     </w:p>
     <w:p>

</xml_diff>

<commit_message>
revise intro and edit description for Figure 4 based on R1 comments
</commit_message>
<xml_diff>
--- a/analysis/paper/paper.docx
+++ b/analysis/paper/paper.docx
@@ -115,13 +115,13 @@
         <w:pStyle w:val="Date"/>
       </w:pPr>
       <w:r>
-        <w:t xml:space="preserve">23</w:t>
-      </w:r>
-      <w:r>
-        <w:t xml:space="preserve"> </w:t>
-      </w:r>
-      <w:r>
-        <w:t xml:space="preserve">April,</w:t>
+        <w:t xml:space="preserve">24</w:t>
+      </w:r>
+      <w:r>
+        <w:t xml:space="preserve"> </w:t>
+      </w:r>
+      <w:r>
+        <w:t xml:space="preserve">June,</w:t>
       </w:r>
       <w:r>
         <w:t xml:space="preserve"> </w:t>
@@ -132,7 +132,6 @@
     </w:p>
     <w:p>
       <w:pPr>
-        <w:pStyle w:val="Compact"/>
         <w:pStyle w:val="Abstract"/>
       </w:pPr>
       <w:r>
@@ -2085,7 +2084,7 @@
       <w:pPr>
         <w:pStyle w:val="Heading1"/>
       </w:pPr>
-      <w:bookmarkStart w:id="30" w:name="reproducibility-and-open-source-materials"/>
+      <w:bookmarkStart w:id="30" w:name="X1d9039aecbbcb44c2dfa3a9268a6c9535658f66"/>
       <w:r>
         <w:t xml:space="preserve">Reproducibility and open source materials</w:t>
       </w:r>
@@ -2296,7 +2295,7 @@
               <w:jc w:val="left"/>
             </w:pPr>
             <w:r>
-              <w:t xml:space="preserve">Comnparison</w:t>
+              <w:t xml:space="preserve">Comparison</w:t>
             </w:r>
           </w:p>
         </w:tc>
@@ -2807,7 +2806,7 @@
               <w:jc w:val="right"/>
             </w:pPr>
             <w:r>
-              <w:t xml:space="preserve">0.0958</w:t>
+              <w:t xml:space="preserve">0.1131</w:t>
             </w:r>
           </w:p>
         </w:tc>
@@ -2818,7 +2817,7 @@
               <w:jc w:val="right"/>
             </w:pPr>
             <w:r>
-              <w:t xml:space="preserve">0.7569</w:t>
+              <w:t xml:space="preserve">0.7366</w:t>
             </w:r>
           </w:p>
         </w:tc>
@@ -2853,7 +2852,7 @@
               <w:jc w:val="right"/>
             </w:pPr>
             <w:r>
-              <w:t xml:space="preserve">8.3202</w:t>
+              <w:t xml:space="preserve">8.9340</w:t>
             </w:r>
           </w:p>
         </w:tc>
@@ -2864,7 +2863,7 @@
               <w:jc w:val="right"/>
             </w:pPr>
             <w:r>
-              <w:t xml:space="preserve">0.0039</w:t>
+              <w:t xml:space="preserve">0.0028</w:t>
             </w:r>
           </w:p>
         </w:tc>
@@ -2899,7 +2898,7 @@
               <w:jc w:val="right"/>
             </w:pPr>
             <w:r>
-              <w:t xml:space="preserve">6.5747</w:t>
+              <w:t xml:space="preserve">7.1005</w:t>
             </w:r>
           </w:p>
         </w:tc>
@@ -2910,7 +2909,7 @@
               <w:jc w:val="right"/>
             </w:pPr>
             <w:r>
-              <w:t xml:space="preserve">0.0103</w:t>
+              <w:t xml:space="preserve">0.0077</w:t>
             </w:r>
           </w:p>
         </w:tc>
@@ -2945,7 +2944,7 @@
               <w:jc w:val="right"/>
             </w:pPr>
             <w:r>
-              <w:t xml:space="preserve">0.1587</w:t>
+              <w:t xml:space="preserve">0.0942</w:t>
             </w:r>
           </w:p>
         </w:tc>
@@ -2956,7 +2955,7 @@
               <w:jc w:val="right"/>
             </w:pPr>
             <w:r>
-              <w:t xml:space="preserve">0.6904</w:t>
+              <w:t xml:space="preserve">0.7590</w:t>
             </w:r>
           </w:p>
         </w:tc>
@@ -2991,7 +2990,7 @@
               <w:jc w:val="right"/>
             </w:pPr>
             <w:r>
-              <w:t xml:space="preserve">0.2453</w:t>
+              <w:t xml:space="preserve">0.2249</w:t>
             </w:r>
           </w:p>
         </w:tc>
@@ -3002,7 +3001,7 @@
               <w:jc w:val="right"/>
             </w:pPr>
             <w:r>
-              <w:t xml:space="preserve">0.6204</w:t>
+              <w:t xml:space="preserve">0.6353</w:t>
             </w:r>
           </w:p>
         </w:tc>
@@ -3037,7 +3036,7 @@
               <w:jc w:val="right"/>
             </w:pPr>
             <w:r>
-              <w:t xml:space="preserve">0.0910</w:t>
+              <w:t xml:space="preserve">0.0446</w:t>
             </w:r>
           </w:p>
         </w:tc>
@@ -3048,7 +3047,7 @@
               <w:jc w:val="right"/>
             </w:pPr>
             <w:r>
-              <w:t xml:space="preserve">0.7629</w:t>
+              <w:t xml:space="preserve">0.8328</w:t>
             </w:r>
           </w:p>
         </w:tc>
@@ -3112,7 +3111,7 @@
         <w:t xml:space="preserve"> </w:t>
       </w:r>
       <w:r>
-        <w:t xml:space="preserve">(cf. Kwak and Marwick, 2015)</w:t>
+        <w:t xml:space="preserve">(cf. Kwak and Marwick, 2015)</w:t>
       </w:r>
       <w:r>
         <w:t xml:space="preserve">. Unfortunately, we did not obtain useful results due to extremely low lipid yields, which is probably due to the very thin, dense, and low porosity fabric of Kiwulan pottery. These physical characteristics of the clay offer limited spaces to trap and protect organic molecules from microbiological degradation</w:t>
@@ -3121,7 +3120,7 @@
         <w:t xml:space="preserve"> </w:t>
       </w:r>
       <w:r>
-        <w:t xml:space="preserve">(cf. Evershed, 2008, p. 909)</w:t>
+        <w:t xml:space="preserve">(cf. Evershed, 2008, p. 909)</w:t>
       </w:r>
       <w:r>
         <w:t xml:space="preserve">.</w:t>
@@ -3303,7 +3302,7 @@
         <w:t xml:space="preserve"> </w:t>
       </w:r>
       <w:r>
-        <w:t xml:space="preserve">(cf. Acabado, 2017)</w:t>
+        <w:t xml:space="preserve">(cf. Acabado, 2017)</w:t>
       </w:r>
       <w:r>
         <w:t xml:space="preserve">. In contrast to the Indigenous-European interactions at Kiwulan, the interaction between Indigenous people and Chinese immigrants in the 19th century appears to have been more intense and direct. Historical records indicate that Chinese groups settled in Yilan and lived closely with Kiwulan Indigenous societies</w:t>
@@ -3377,7 +3376,7 @@
         <w:t xml:space="preserve"> </w:t>
       </w:r>
       <w:r>
-        <w:t xml:space="preserve">(cf. Roux, 2015)</w:t>
+        <w:t xml:space="preserve">(cf. Roux, 2015)</w:t>
       </w:r>
       <w:r>
         <w:t xml:space="preserve">. Although there is an increase in number of imported ceramics over time at Kiwulan, the production of the local pottery continued and became more standardized. This might imply not only a utilitarian function of the local vessels, but a deliberate action to emphasize the local pottery tradition as their cultural custom as foreign contact intensified.</w:t>
@@ -3443,7 +3442,7 @@
     <w:bookmarkStart w:id="42" w:name="ref-Acabado2017"/>
     <w:p>
       <w:pPr>
-        <w:pStyle w:val="FirstParagraph"/>
+        <w:pStyle w:val="Bibliography"/>
       </w:pPr>
       <w:r>
         <w:t xml:space="preserve">Acabado, S., 2017. The archaeology of pericolonialism: Responses of the “unconquered” to spanish conquest and colonialism in ifugao, philippines. International Journal of Historical Archaeology 21, 1–26.</w:t>
@@ -3453,7 +3452,7 @@
     <w:bookmarkStart w:id="43" w:name="ref-Adams2004"/>
     <w:p>
       <w:pPr>
-        <w:pStyle w:val="BodyText"/>
+        <w:pStyle w:val="Bibliography"/>
       </w:pPr>
       <w:r>
         <w:t xml:space="preserve">Adams, D.C., Rohlf, F.J., Slice, D.E., 2004. Geometric morphometrics: Ten years of progress following the “revolution”. Italian Journal of Zoology 71, 5–16.</w:t>
@@ -3463,7 +3462,7 @@
     <w:bookmarkStart w:id="44" w:name="ref-Andrade2007"/>
     <w:p>
       <w:pPr>
-        <w:pStyle w:val="BodyText"/>
+        <w:pStyle w:val="Bibliography"/>
       </w:pPr>
       <w:r>
         <w:t xml:space="preserve">Andrade, T., 2007. How Taiwan became chinese : Dutch, spanish, and han colonization in the seventeenth century. Columbia University Press, New York.</w:t>
@@ -3473,7 +3472,7 @@
     <w:bookmarkStart w:id="45" w:name="ref-Arnold2000"/>
     <w:p>
       <w:pPr>
-        <w:pStyle w:val="BodyText"/>
+        <w:pStyle w:val="Bibliography"/>
       </w:pPr>
       <w:r>
         <w:t xml:space="preserve">Arnold, D.E., 2000. Does the standardization of ceramic pastes really mean specialization? Journal of Archaeological Method and Theory 7, 333–375.</w:t>
@@ -3483,7 +3482,7 @@
     <w:bookmarkStart w:id="46" w:name="ref-Birch2019"/>
     <w:p>
       <w:pPr>
-        <w:pStyle w:val="BodyText"/>
+        <w:pStyle w:val="Bibliography"/>
       </w:pPr>
       <w:r>
         <w:t xml:space="preserve">Birch, T., Martinón-Torres, M., 2019. Shape as a measure of weapon standardisation: From metric to geometric morphometric analysis of the iron age ‘havor’lance from southern scandinavia. Journal of Archaeological Science 101, 34–51.</w:t>
@@ -3493,7 +3492,7 @@
     <w:bookmarkStart w:id="47" w:name="ref-Blackman1993"/>
     <w:p>
       <w:pPr>
-        <w:pStyle w:val="BodyText"/>
+        <w:pStyle w:val="Bibliography"/>
       </w:pPr>
       <w:r>
         <w:t xml:space="preserve">Blackman, M.J., Stein, G.J., Vandiver, P.B., 1993. The standardization hypothesis and ceramic mass production: Technological, compositional, and metric indices of craft specialization at tell leilan, Syria. American Antiquity 58, 60–80.</w:t>
@@ -3503,7 +3502,7 @@
     <w:bookmarkStart w:id="48" w:name="ref-Blanton1996"/>
     <w:p>
       <w:pPr>
-        <w:pStyle w:val="BodyText"/>
+        <w:pStyle w:val="Bibliography"/>
       </w:pPr>
       <w:r>
         <w:t xml:space="preserve">Blanton, R.E., Feinman, G.M., Kowalewski, S.A., Peregrine, P.N., 1996. A dual-processual theory for the evolution of mesoamerican civilization. Current anthropology 37, 1–14.</w:t>
@@ -3513,7 +3512,7 @@
     <w:bookmarkStart w:id="49" w:name="ref-Boness2015"/>
     <w:p>
       <w:pPr>
-        <w:pStyle w:val="BodyText"/>
+        <w:pStyle w:val="Bibliography"/>
       </w:pPr>
       <w:r>
         <w:t xml:space="preserve">Boness, D., Clarke, J., Goren, Y., 2015. Ceramic neolithic pottery in cyprus—origin, technology and possible implications for social structure and identity. Levant 47, 233–254.</w:t>
@@ -3523,7 +3522,7 @@
     <w:bookmarkStart w:id="50" w:name="ref-Bonhomme2014"/>
     <w:p>
       <w:pPr>
-        <w:pStyle w:val="BodyText"/>
+        <w:pStyle w:val="Bibliography"/>
       </w:pPr>
       <w:r>
         <w:t xml:space="preserve">Bonhomme, V., Picq, S., Gaucherel, C., Claude, J., others, 2014. Momocs: Outline analysis using r. Journal of Statistical Software 56, 1–24.</w:t>
@@ -3533,7 +3532,7 @@
     <w:bookmarkStart w:id="51" w:name="ref-Bookstein1997"/>
     <w:p>
       <w:pPr>
-        <w:pStyle w:val="BodyText"/>
+        <w:pStyle w:val="Bibliography"/>
       </w:pPr>
       <w:r>
         <w:t xml:space="preserve">Bookstein, F.L., 1997. Landmark methods for forms without landmarks: Morphometrics of group differences in outline shape. Medical image analysis 1, 225–243.</w:t>
@@ -3543,7 +3542,7 @@
     <w:bookmarkStart w:id="52" w:name="ref-Buchanan2019"/>
     <w:p>
       <w:pPr>
-        <w:pStyle w:val="BodyText"/>
+        <w:pStyle w:val="Bibliography"/>
       </w:pPr>
       <w:r>
         <w:t xml:space="preserve">Buchanan, B., Collard, M., O’Brien, M.J., 2019. Geometric morphometric analyses support incorporating the goshen point type into plainview. American Antiquity 1–11.</w:t>
@@ -3553,7 +3552,7 @@
     <w:bookmarkStart w:id="53" w:name="ref-Cardillo2010"/>
     <w:p>
       <w:pPr>
-        <w:pStyle w:val="BodyText"/>
+        <w:pStyle w:val="Bibliography"/>
       </w:pPr>
       <w:r>
         <w:t xml:space="preserve">Cardillo, M., 2010. Some applications of geometric morphometrics to archaeology, in: Elewa, A.M.T. (Ed.), Morphometrics for Nonmorphometricians. Springer, pp. 325–341.</w:t>
@@ -3563,7 +3562,7 @@
     <w:bookmarkStart w:id="54" w:name="ref-Chen1963"/>
     <w:p>
       <w:pPr>
-        <w:pStyle w:val="BodyText"/>
+        <w:pStyle w:val="Bibliography"/>
       </w:pPr>
       <w:r>
         <w:t xml:space="preserve">Chen, S., 1963. Kavalan ting zhi [kavalen culture history], taiwan wen xian cong kan di 106 zhong [taiwan literature series: 106]. Economic Research Office, Bank ofTaiwan, Taipei.</w:t>
@@ -3573,7 +3572,7 @@
     <w:bookmarkStart w:id="55" w:name="ref-Chen2016"/>
     <w:p>
       <w:pPr>
-        <w:pStyle w:val="BodyText"/>
+        <w:pStyle w:val="Bibliography"/>
       </w:pPr>
       <w:r>
         <w:t xml:space="preserve">Chen, W.-S., 2016. Tai wan di zhi gai lun [an introduction to the geology of taiwan]. Geological Society Located in Taipei.</w:t>
@@ -3583,7 +3582,7 @@
     <w:bookmarkStart w:id="56" w:name="ref-Chen2007"/>
     <w:p>
       <w:pPr>
-        <w:pStyle w:val="BodyText"/>
+        <w:pStyle w:val="Bibliography"/>
       </w:pPr>
       <w:r>
         <w:t xml:space="preserve">Chen, Y.-p., 2007. Qi wu lan yi zhi qiang jiu fa jue bao gao [report on the archaeological excavations at ki-wu-lan site]. Lanyang museum, Yilan, Taiwan.</w:t>
@@ -3593,7 +3592,7 @@
     <w:bookmarkStart w:id="57" w:name="ref-Cheng2008"/>
     <w:p>
       <w:pPr>
-        <w:pStyle w:val="BodyText"/>
+        <w:pStyle w:val="Bibliography"/>
       </w:pPr>
       <w:r>
         <w:t xml:space="preserve">Cheng, C.-f., 2008. Qi wu lan yi zhi yu she nei yi zhi chu tu bo li zhu de xiang guan yan jiu [studies of glass beads excavated from kivulan and shenei site, Taiwan] (Master’s thesis).</w:t>
@@ -3603,7 +3602,7 @@
     <w:bookmarkStart w:id="58" w:name="ref-Chiu2004"/>
     <w:p>
       <w:pPr>
-        <w:pStyle w:val="BodyText"/>
+        <w:pStyle w:val="Bibliography"/>
       </w:pPr>
       <w:r>
         <w:t xml:space="preserve">Chiu, H.-l., 2004. Investigations of mortuary behaviors and cultural change of the kivulan site in i-lan county, Taiwan (Dissertation).</w:t>
@@ -3613,7 +3612,7 @@
     <w:bookmarkStart w:id="59" w:name="ref-Claude2008"/>
     <w:p>
       <w:pPr>
-        <w:pStyle w:val="BodyText"/>
+        <w:pStyle w:val="Bibliography"/>
       </w:pPr>
       <w:r>
         <w:t xml:space="preserve">Claude, J., 2008. Morphometrics with r. Springer Science &amp; Business Media.</w:t>
@@ -3623,7 +3622,7 @@
     <w:bookmarkStart w:id="60" w:name="ref-Costin2001"/>
     <w:p>
       <w:pPr>
-        <w:pStyle w:val="BodyText"/>
+        <w:pStyle w:val="Bibliography"/>
       </w:pPr>
       <w:r>
         <w:t xml:space="preserve">Costin, C.L., 2001. Craft production systems, in: Archaeology at the Millennium. Springer, pp. 273–327.</w:t>
@@ -3633,7 +3632,7 @@
     <w:bookmarkStart w:id="61" w:name="ref-Costin1991"/>
     <w:p>
       <w:pPr>
-        <w:pStyle w:val="BodyText"/>
+        <w:pStyle w:val="Bibliography"/>
       </w:pPr>
       <w:r>
         <w:t xml:space="preserve">Costin, C.L., 1991. Craft specialization: Issues in defining, documenting, and explaining the organization of production. Archaeological method and theory 1–56.</w:t>
@@ -3643,7 +3642,7 @@
     <w:bookmarkStart w:id="62" w:name="ref-Dietler2015"/>
     <w:p>
       <w:pPr>
-        <w:pStyle w:val="BodyText"/>
+        <w:pStyle w:val="Bibliography"/>
       </w:pPr>
       <w:r>
         <w:t xml:space="preserve">Dietler, M., 2015. Archaeologies of colonialism: Consumption, entanglement, and violence in ancient mediterranean france. Univ of California Press.</w:t>
@@ -3653,7 +3652,7 @@
     <w:bookmarkStart w:id="63" w:name="ref-Dietler2005"/>
     <w:p>
       <w:pPr>
-        <w:pStyle w:val="BodyText"/>
+        <w:pStyle w:val="Bibliography"/>
       </w:pPr>
       <w:r>
         <w:t xml:space="preserve">Dietler, M., 2005. The archaeology of colonization and the colonization of archaeology: Theoretical challenges from an ancient mediterranean colonial encounter, in: Stein, G. (Ed.), The Archaeology of Colonial Encounters: Comparative Perspectives. NM: Sch. Am. Res. Press, Santa Fe, pp. 33–68.</w:t>
@@ -3663,7 +3662,7 @@
     <w:bookmarkStart w:id="64" w:name="ref-Dietler1997"/>
     <w:p>
       <w:pPr>
-        <w:pStyle w:val="BodyText"/>
+        <w:pStyle w:val="Bibliography"/>
       </w:pPr>
       <w:r>
         <w:t xml:space="preserve">Dietler, M., 1997. The iron age in mediterranean france: Colonial encounters, entanglements, and transformations. Journal of World Prehistory 11, 269–358.</w:t>
@@ -3673,7 +3672,7 @@
     <w:bookmarkStart w:id="65" w:name="ref-Eerkens2000"/>
     <w:p>
       <w:pPr>
-        <w:pStyle w:val="BodyText"/>
+        <w:pStyle w:val="Bibliography"/>
       </w:pPr>
       <w:r>
         <w:t xml:space="preserve">Eerkens, J.W., 2000. Practice makes within 5% of perfect: Visual perception, motor skills, and memory in artifact variation. Current Anthropology 41, 663–668.</w:t>
@@ -3683,7 +3682,7 @@
     <w:bookmarkStart w:id="66" w:name="ref-Eerkens2001"/>
     <w:p>
       <w:pPr>
-        <w:pStyle w:val="BodyText"/>
+        <w:pStyle w:val="Bibliography"/>
       </w:pPr>
       <w:r>
         <w:t xml:space="preserve">Eerkens, J.W., Bettinger, R.L., 2001. Techniques for assessing standardization in artifact assemblages: Can we scale material variability? American Antiquity 66, 493–504.</w:t>
@@ -3693,7 +3692,7 @@
     <w:bookmarkStart w:id="67" w:name="ref-Evershed2008"/>
     <w:p>
       <w:pPr>
-        <w:pStyle w:val="BodyText"/>
+        <w:pStyle w:val="Bibliography"/>
       </w:pPr>
       <w:r>
         <w:t xml:space="preserve">Evershed, R.P., 2008. Organic residue analysis in archaeology: The archaeological biomarker revolution. Archaeometry 50, 895–924.</w:t>
@@ -3703,7 +3702,7 @@
     <w:bookmarkStart w:id="68" w:name="ref-Feinman2010"/>
     <w:p>
       <w:pPr>
-        <w:pStyle w:val="BodyText"/>
+        <w:pStyle w:val="Bibliography"/>
       </w:pPr>
       <w:r>
         <w:t xml:space="preserve">Feinman, G.M., 2010. A dual-processual perspective on the power and inequality in the contemporary united states: Framing political economy for the present and the past, in: Price, T.D., Feinman, G.M. (Eds.), Pathways to Power: New Perspectives on the Emergence of Social Inequality. Springer, pp. 255–275.</w:t>
@@ -3713,7 +3712,7 @@
     <w:bookmarkStart w:id="69" w:name="ref-Feinman2000"/>
     <w:p>
       <w:pPr>
-        <w:pStyle w:val="BodyText"/>
+        <w:pStyle w:val="Bibliography"/>
       </w:pPr>
       <w:r>
         <w:t xml:space="preserve">Feinman, G.M., 2000. Corporate/network: New perspectives on models of political action and the puebloan southwest. Social Theory in Archaeology, University of Utah Press, Salt Lake City 31–51.</w:t>
@@ -3723,7 +3722,7 @@
     <w:bookmarkStart w:id="70" w:name="ref-Feinman1995"/>
     <w:p>
       <w:pPr>
-        <w:pStyle w:val="BodyText"/>
+        <w:pStyle w:val="Bibliography"/>
       </w:pPr>
       <w:r>
         <w:t xml:space="preserve">Feinman, G.M., 1995. The emergence of inequality: A focus on strategies and processes, in: Price, T.D., Feinman, G.M. (Eds.), Foundations of Social Inequality. Springer Science &amp; Business Media, New York: Plenum Press, pp. 255–275.</w:t>
@@ -3733,7 +3732,7 @@
     <w:bookmarkStart w:id="71" w:name="ref-Feinman2000political"/>
     <w:p>
       <w:pPr>
-        <w:pStyle w:val="BodyText"/>
+        <w:pStyle w:val="Bibliography"/>
       </w:pPr>
       <w:r>
         <w:t xml:space="preserve">Feinman, G.M., Lightfoot, K.G., Upham, S., 2000. Political hierarchies and organizational strategies in the puebloan southwest. American Antiquity 65, 449–470.</w:t>
@@ -3743,7 +3742,7 @@
     <w:bookmarkStart w:id="72" w:name="ref-Feltz1996"/>
     <w:p>
       <w:pPr>
-        <w:pStyle w:val="BodyText"/>
+        <w:pStyle w:val="Bibliography"/>
       </w:pPr>
       <w:r>
         <w:t xml:space="preserve">Feltz, C.J., Miller, G.E., 1996. An asymptotic test for the equality of coefficients of variation from k populations. Statistics in medicine 15, 647–658.</w:t>
@@ -3753,7 +3752,7 @@
     <w:bookmarkStart w:id="73" w:name="ref-Fox2015"/>
     <w:p>
       <w:pPr>
-        <w:pStyle w:val="BodyText"/>
+        <w:pStyle w:val="Bibliography"/>
       </w:pPr>
       <w:r>
         <w:t xml:space="preserve">Fox, A.N., 2015. A study of late woodland projectile point typology in new york using elliptical fourier outline analysis. Journal of Archaeological Science: Reports 4, 501–509.</w:t>
@@ -3763,7 +3762,7 @@
     <w:bookmarkStart w:id="74" w:name="ref-Given2004"/>
     <w:p>
       <w:pPr>
-        <w:pStyle w:val="BodyText"/>
+        <w:pStyle w:val="Bibliography"/>
       </w:pPr>
       <w:r>
         <w:t xml:space="preserve">Given, M., 2004. The archaeology of the colonized. Routledge, London; New York.</w:t>
@@ -3773,7 +3772,7 @@
     <w:bookmarkStart w:id="75" w:name="ref-Gunz2013"/>
     <w:p>
       <w:pPr>
-        <w:pStyle w:val="BodyText"/>
+        <w:pStyle w:val="Bibliography"/>
       </w:pPr>
       <w:r>
         <w:t xml:space="preserve">Gunz, P., Mitteroecker, P., 2013. Semilandmarks: A method for quantifying curves and surfaces. Hystrix, the Italian Journal of Mammalogy 24, 103–109.</w:t>
@@ -3783,7 +3782,7 @@
     <w:bookmarkStart w:id="76" w:name="ref-Haruda2019"/>
     <w:p>
       <w:pPr>
-        <w:pStyle w:val="BodyText"/>
+        <w:pStyle w:val="Bibliography"/>
       </w:pPr>
       <w:r>
         <w:t xml:space="preserve">Haruda, A., Varfolomeev, V., Goriachev, A., Yermolayeva, A., Outram, A., 2019. A new zooarchaeological application for geometric morphometric methods: Distinguishing ovis aries morphotypes to address connectivity and mobility of prehistoric central asian pastoralists. Journal of Archaeological Science 107, 50–57.</w:t>
@@ -3793,7 +3792,7 @@
     <w:bookmarkStart w:id="77" w:name="ref-Hoggard2017"/>
     <w:p>
       <w:pPr>
-        <w:pStyle w:val="BodyText"/>
+        <w:pStyle w:val="Bibliography"/>
       </w:pPr>
       <w:r>
         <w:t xml:space="preserve">Hoggard, C.S., 2017. Considering the function of middle palaeolithic blade technologies through an examination of experimental blade edge angles. Journal of Archaeological Science: Reports 16, 233–239.</w:t>
@@ -3803,7 +3802,7 @@
     <w:bookmarkStart w:id="78" w:name="ref-Hoggard2019"/>
     <w:p>
       <w:pPr>
-        <w:pStyle w:val="BodyText"/>
+        <w:pStyle w:val="Bibliography"/>
       </w:pPr>
       <w:r>
         <w:t xml:space="preserve">Hoggard, C.S., McNabb, J., Cole, J.N., 2019. The application of elliptic fourier analysis in understanding biface shape and symmetry through the british acheulean. Journal of Paleolithic Archaeology 2, 115–133.</w:t>
@@ -3813,7 +3812,7 @@
     <w:bookmarkStart w:id="79" w:name="ref-Hsieh2009"/>
     <w:p>
       <w:pPr>
-        <w:pStyle w:val="BodyText"/>
+        <w:pStyle w:val="Bibliography"/>
       </w:pPr>
       <w:r>
         <w:t xml:space="preserve">Hsieh, E., 2009. Yi lan qi wu lan yi zhi chu tu wai lai tao ci qi zhi xiang guan yan jiu [the study of imported ceramics excavated at the ki-wu-lan site, i-lan] (Master’s thesis).</w:t>
@@ -3823,7 +3822,7 @@
     <w:bookmarkStart w:id="80" w:name="ref-Iovictua2010"/>
     <w:p>
       <w:pPr>
-        <w:pStyle w:val="BodyText"/>
+        <w:pStyle w:val="Bibliography"/>
       </w:pPr>
       <w:r>
         <w:t xml:space="preserve">Ioviţă, R., 2010. Comparing stone tool resharpening trajectories with the aid of elliptical fourier analysis, in: New Perspectives on Old Stones. Springer, pp. 235–253.</w:t>
@@ -3833,7 +3832,7 @@
     <w:bookmarkStart w:id="81" w:name="ref-Junker1999"/>
     <w:p>
       <w:pPr>
-        <w:pStyle w:val="BodyText"/>
+        <w:pStyle w:val="Bibliography"/>
       </w:pPr>
       <w:r>
         <w:t xml:space="preserve">Junker, L.L., 1999. Raiding, trading, and feasting: The political economy of philippine chiefdoms. University of Hawaii Press.</w:t>
@@ -3843,7 +3842,7 @@
     <w:bookmarkStart w:id="82" w:name="ref-Junker1993"/>
     <w:p>
       <w:pPr>
-        <w:pStyle w:val="BodyText"/>
+        <w:pStyle w:val="Bibliography"/>
       </w:pPr>
       <w:r>
         <w:t xml:space="preserve">Junker, L.L., 1993. Craft goods specialization and prestige goods exchange in philippine chiefdoms of the fifteenth and sixteenth centuries. Asian Perspectives 1–35.</w:t>
@@ -3853,7 +3852,7 @@
     <w:bookmarkStart w:id="83" w:name="ref-Ke1993"/>
     <w:p>
       <w:pPr>
-        <w:pStyle w:val="BodyText"/>
+        <w:pStyle w:val="Bibliography"/>
       </w:pPr>
       <w:r>
         <w:t xml:space="preserve">Ke, P., 1993. Kavalan zhi lue [record of kavalen]. Historical Records Committee of Taiwan Provincial Government, Nantou.</w:t>
@@ -3863,7 +3862,7 @@
     <w:bookmarkStart w:id="84" w:name="ref-Krishnamoorthy2014"/>
     <w:p>
       <w:pPr>
-        <w:pStyle w:val="BodyText"/>
+        <w:pStyle w:val="Bibliography"/>
       </w:pPr>
       <w:r>
         <w:t xml:space="preserve">Krishnamoorthy, K., Lee, M., 2014. Improved tests for the equality of normal coefficients of variation. Computational Statistics 29, 215–232.</w:t>
@@ -3873,7 +3872,7 @@
     <w:bookmarkStart w:id="85" w:name="ref-Kuhl1982"/>
     <w:p>
       <w:pPr>
-        <w:pStyle w:val="BodyText"/>
+        <w:pStyle w:val="Bibliography"/>
       </w:pPr>
       <w:r>
         <w:t xml:space="preserve">Kuhl, F.P., Giardina, C.R., 1982. Elliptic fourier features of a closed contour. Computer graphics and image processing 18, 236–258.</w:t>
@@ -3883,7 +3882,7 @@
     <w:bookmarkStart w:id="86" w:name="ref-Kwak2015"/>
     <w:p>
       <w:pPr>
-        <w:pStyle w:val="BodyText"/>
+        <w:pStyle w:val="Bibliography"/>
       </w:pPr>
       <w:r>
         <w:t xml:space="preserve">Kwak, S., Marwick, B., 2015. What did they cook? A preliminary investigation into culinary practices and pottery use in the central part of the korean peninsula during the mid to late holocene. Journal of Indo-Pacific Archaeology 37, 25–32.</w:t>
@@ -3893,7 +3892,7 @@
     <w:bookmarkStart w:id="87" w:name="ref-Lawing2010"/>
     <w:p>
       <w:pPr>
-        <w:pStyle w:val="BodyText"/>
+        <w:pStyle w:val="Bibliography"/>
       </w:pPr>
       <w:r>
         <w:t xml:space="preserve">Lawing, A.M., Polly, P.D., 2010. Geometric morphometrics: Recent applications to the study of evolution and development. Journal of Zoology 280, 1–7.</w:t>
@@ -3903,7 +3902,7 @@
     <w:bookmarkStart w:id="88" w:name="ref-Lycett2013"/>
     <w:p>
       <w:pPr>
-        <w:pStyle w:val="BodyText"/>
+        <w:pStyle w:val="Bibliography"/>
       </w:pPr>
       <w:r>
         <w:t xml:space="preserve">Lycett, S.J., Cramon-Taubadel, N. von, 2013. A 3D morphometric analysis of surface geometry in levallois cores: Patterns of stability and variability across regions and their implications. Journal of Archaeological Science 40, 1508–1517.</w:t>
@@ -3913,7 +3912,7 @@
     <w:bookmarkStart w:id="89" w:name="ref-Lycett2008"/>
     <w:p>
       <w:pPr>
-        <w:pStyle w:val="BodyText"/>
+        <w:pStyle w:val="Bibliography"/>
       </w:pPr>
       <w:r>
         <w:t xml:space="preserve">Lycett, S.J., Gowlett, J.A., 2008. On questions surrounding the acheulean “tradition”. World Archaeology 40, 295–315.</w:t>
@@ -3923,7 +3922,7 @@
     <w:bookmarkStart w:id="91" w:name="ref-Marwick2017"/>
     <w:p>
       <w:pPr>
-        <w:pStyle w:val="BodyText"/>
+        <w:pStyle w:val="Bibliography"/>
       </w:pPr>
       <w:r>
         <w:t xml:space="preserve">Marwick, B., 2017. Computational reproducibility in archaeological research: Basic principles and a case study of their implementation. Journal of Archaeological Method and Theory 24, 424–450.</w:t>
@@ -3944,7 +3943,7 @@
     <w:bookmarkStart w:id="92" w:name="ref-Marwick2018"/>
     <w:p>
       <w:pPr>
-        <w:pStyle w:val="BodyText"/>
+        <w:pStyle w:val="Bibliography"/>
       </w:pPr>
       <w:r>
         <w:t xml:space="preserve">Marwick, B., Boettiger, C., Mullen, L., 2018. Packaging data analytical work reproducibly using r (and friends). The American Statistician 72, 80–88.</w:t>
@@ -3954,7 +3953,7 @@
     <w:bookmarkStart w:id="93" w:name="ref-Marwick2019"/>
     <w:p>
       <w:pPr>
-        <w:pStyle w:val="BodyText"/>
+        <w:pStyle w:val="Bibliography"/>
       </w:pPr>
       <w:r>
         <w:t xml:space="preserve">Marwick, B., Krishnamoorthy, K., n.d. Cvequality: Tests for the equality of coefficients of variation from multiple groups.</w:t>
@@ -3964,7 +3963,7 @@
     <w:bookmarkStart w:id="94" w:name="ref-Meloro2015"/>
     <w:p>
       <w:pPr>
-        <w:pStyle w:val="BodyText"/>
+        <w:pStyle w:val="Bibliography"/>
       </w:pPr>
       <w:r>
         <w:t xml:space="preserve">Meloro, C., Hudson, A., Rook, L., 2015. Feeding habits of extant and fossil canids as determined by their skull geometry. Journal of Zoology 295, 178–188.</w:t>
@@ -3974,7 +3973,7 @@
     <w:bookmarkStart w:id="95" w:name="ref-Mullins2011"/>
     <w:p>
       <w:pPr>
-        <w:pStyle w:val="BodyText"/>
+        <w:pStyle w:val="Bibliography"/>
       </w:pPr>
       <w:r>
         <w:t xml:space="preserve">Mullins, P.R., 2011. The archaeology of consumption. Annual Review of Anthropology 40, 133–144.</w:t>
@@ -3984,7 +3983,7 @@
     <w:bookmarkStart w:id="96" w:name="ref-Okumura2014"/>
     <w:p>
       <w:pPr>
-        <w:pStyle w:val="BodyText"/>
+        <w:pStyle w:val="Bibliography"/>
       </w:pPr>
       <w:r>
         <w:t xml:space="preserve">Okumura, M., Araujo, A.G., 2014. Long-term cultural stability in hunter–gatherers: A case study using traditional and geometric morphometric analysis of lithic stemmed bifacial points from southern brazil. Journal of Archaeological Science 45, 59–71.</w:t>
@@ -3994,7 +3993,7 @@
     <w:bookmarkStart w:id="97" w:name="ref-Rlanguage2019"/>
     <w:p>
       <w:pPr>
-        <w:pStyle w:val="BodyText"/>
+        <w:pStyle w:val="Bibliography"/>
       </w:pPr>
       <w:r>
         <w:t xml:space="preserve">R Core Team, 2019. R: A language and environment for statistical computing. R Foundation for Statistical Computing, Vienna, Austria.</w:t>
@@ -4004,7 +4003,7 @@
     <w:bookmarkStart w:id="98" w:name="ref-Rice1991"/>
     <w:p>
       <w:pPr>
-        <w:pStyle w:val="BodyText"/>
+        <w:pStyle w:val="Bibliography"/>
       </w:pPr>
       <w:r>
         <w:t xml:space="preserve">Rice, P.M., 1991. Specialization, standardization, and diversity: A retrospective, in: Bishop, R.L., Lange, F.W. (Eds.), The Ceramic Legacy of Anna O. Shepard. University Press of Colorado Boulder, pp. 257–279.</w:t>
@@ -4014,7 +4013,7 @@
     <w:bookmarkStart w:id="99" w:name="ref-Roux2015"/>
     <w:p>
       <w:pPr>
-        <w:pStyle w:val="BodyText"/>
+        <w:pStyle w:val="Bibliography"/>
       </w:pPr>
       <w:r>
         <w:t xml:space="preserve">Roux, V., 2015. Standardization of ceramic assemblages: Transmission mechanisms and diffusion of morpho-functional traits across social boundaries. Journal of anthropological archaeology 40, 1–9.</w:t>
@@ -4024,7 +4023,7 @@
     <w:bookmarkStart w:id="100" w:name="ref-Roux2003"/>
     <w:p>
       <w:pPr>
-        <w:pStyle w:val="BodyText"/>
+        <w:pStyle w:val="Bibliography"/>
       </w:pPr>
       <w:r>
         <w:t xml:space="preserve">Roux, V., 2003. Ceramic standardization and intensity of production: Quantifying degrees of specialization. American Antiquity 68, 768–782.</w:t>
@@ -4034,7 +4033,7 @@
     <w:bookmarkStart w:id="101" w:name="ref-Scaramelli2005"/>
     <w:p>
       <w:pPr>
-        <w:pStyle w:val="BodyText"/>
+        <w:pStyle w:val="Bibliography"/>
       </w:pPr>
       <w:r>
         <w:t xml:space="preserve">Scaramelli, F., Scaramelli, K.T. de, 2005. The roles of material culture in the colonization of the orinoco, venezuela. Journal of Social Archaeology 5, 135–168.</w:t>
@@ -4044,7 +4043,7 @@
     <w:bookmarkStart w:id="102" w:name="ref-Selden2019"/>
     <w:p>
       <w:pPr>
-        <w:pStyle w:val="BodyText"/>
+        <w:pStyle w:val="Bibliography"/>
       </w:pPr>
       <w:r>
         <w:t xml:space="preserve">Selden Jr, R.Z., 2019. Ceramic morphological organisation in the southern caddo area: The clarence h. Webb collections. Journal of Cultural Heritage 35, 41–55.</w:t>
@@ -4054,7 +4053,7 @@
     <w:bookmarkStart w:id="103" w:name="ref-Silliman2001"/>
     <w:p>
       <w:pPr>
-        <w:pStyle w:val="BodyText"/>
+        <w:pStyle w:val="Bibliography"/>
       </w:pPr>
       <w:r>
         <w:t xml:space="preserve">Silliman, S., 2001. Agency, practical politics and the archaeology of culture contact. Journal of social archaeology 1, 190–209.</w:t>
@@ -4064,7 +4063,7 @@
     <w:bookmarkStart w:id="104" w:name="ref-Silliman2005"/>
     <w:p>
       <w:pPr>
-        <w:pStyle w:val="BodyText"/>
+        <w:pStyle w:val="Bibliography"/>
       </w:pPr>
       <w:r>
         <w:t xml:space="preserve">Silliman, S.W., 2005. Culture contact or colonialism? Challenges in the archaeology of native North America. American Antiquity 55–74.</w:t>
@@ -4074,7 +4073,7 @@
     <w:bookmarkStart w:id="105" w:name="ref-Slice2007"/>
     <w:p>
       <w:pPr>
-        <w:pStyle w:val="BodyText"/>
+        <w:pStyle w:val="Bibliography"/>
       </w:pPr>
       <w:r>
         <w:t xml:space="preserve">Slice, D.E., 2007. Geometric morphometrics. Annu. Rev. Anthropol. 36, 261–281.</w:t>
@@ -4084,7 +4083,7 @@
     <w:bookmarkStart w:id="106" w:name="ref-Stark1995"/>
     <w:p>
       <w:pPr>
-        <w:pStyle w:val="BodyText"/>
+        <w:pStyle w:val="Bibliography"/>
       </w:pPr>
       <w:r>
         <w:t xml:space="preserve">Stark, B.L., 1995. Problems in analysis of standardization and specialization in pottery, in: Mills, B.J., Crown, P.L. (Eds.), Ceramic Production in the American Southwest. The University of Arizona Press, Tucson, pp. 231–267.</w:t>
@@ -4094,7 +4093,7 @@
     <w:bookmarkStart w:id="107" w:name="ref-Tite1999"/>
     <w:p>
       <w:pPr>
-        <w:pStyle w:val="BodyText"/>
+        <w:pStyle w:val="Bibliography"/>
       </w:pPr>
       <w:r>
         <w:t xml:space="preserve">Tite, M.S., 1999. Pottery production, distribution, and consumption—the contribution of the physical sciences. Journal of archaeological method and theory 6, 181–233.</w:t>
@@ -4104,7 +4103,7 @@
     <w:bookmarkStart w:id="108" w:name="ref-Topi2018"/>
     <w:p>
       <w:pPr>
-        <w:pStyle w:val="BodyText"/>
+        <w:pStyle w:val="Bibliography"/>
       </w:pPr>
       <w:r>
         <w:t xml:space="preserve">Topi, J.R., VanPool, C.S., Waller, K.D., VanPool, T.L., 2018. The economy of specialized ceramic craft production in the casas grandes region. Latin American Antiquity 29, 122–142.</w:t>
@@ -4114,7 +4113,7 @@
     <w:bookmarkStart w:id="109" w:name="ref-TorrenceandClarke2000"/>
     <w:p>
       <w:pPr>
-        <w:pStyle w:val="BodyText"/>
+        <w:pStyle w:val="Bibliography"/>
       </w:pPr>
       <w:r>
         <w:t xml:space="preserve">Torrence, R., Clarke, A., 2000. Negotiating difference: Practice makes theory for contemporary archaeology in Oceania, in: Torrence, R., Clarke, A. (Eds.), The Archaeology of Difference : Negotiating Cross-Cultural Engagements in Oceania. Routledge, London; New York, pp. 1–31.</w:t>
@@ -4124,7 +4123,7 @@
     <w:bookmarkStart w:id="110" w:name="ref-Trabert2017"/>
     <w:p>
       <w:pPr>
-        <w:pStyle w:val="BodyText"/>
+        <w:pStyle w:val="Bibliography"/>
       </w:pPr>
       <w:r>
         <w:t xml:space="preserve">Trabert, S., 2017. Considering the indirect effects of colonialism: Example from a great plains middle ground. Journal of Anthropological Archaeology 48, 17–27.</w:t>
@@ -4134,7 +4133,7 @@
     <w:bookmarkStart w:id="111" w:name="ref-Voss2008"/>
     <w:p>
       <w:pPr>
-        <w:pStyle w:val="BodyText"/>
+        <w:pStyle w:val="Bibliography"/>
       </w:pPr>
       <w:r>
         <w:t xml:space="preserve">Voss, B.L., 2008. Between the household and the world system: Social collectivity and community agency in overseas chinese archaeology. Historical Archaeology 37–52.</w:t>
@@ -4144,7 +4143,7 @@
     <w:bookmarkStart w:id="112" w:name="ref-Voss2005"/>
     <w:p>
       <w:pPr>
-        <w:pStyle w:val="BodyText"/>
+        <w:pStyle w:val="Bibliography"/>
       </w:pPr>
       <w:r>
         <w:t xml:space="preserve">Voss, B.L., 2005. From casta to californio: Social identity and the archaeology of culture contact. American Anthropologist 107, 461–474.</w:t>
@@ -4154,7 +4153,7 @@
     <w:bookmarkStart w:id="113" w:name="ref-Wang2011"/>
     <w:p>
       <w:pPr>
-        <w:pStyle w:val="BodyText"/>
+        <w:pStyle w:val="Bibliography"/>
       </w:pPr>
       <w:r>
         <w:t xml:space="preserve">Wang, L.-Y., 2011. Yi lan qi wu lan yi zhi chu tu zhuang shi pin zhi xiang guan yan jiu [a research of ornaments excavated at ki-wu-lan site, i-lan] (Master’s thesis).</w:t>
@@ -4164,7 +4163,7 @@
     <w:bookmarkStart w:id="114" w:name="ref-Wilczek2014"/>
     <w:p>
       <w:pPr>
-        <w:pStyle w:val="BodyText"/>
+        <w:pStyle w:val="Bibliography"/>
       </w:pPr>
       <w:r>
         <w:t xml:space="preserve">Wilczek, J., Monna, F., Barral, P., Burlet, L., Chateau, C., Navarro, N., 2014. Morphometrics of second iron age ceramics–strengths, weaknesses, and comparison with traditional typology. Journal of archaeological science 50, 39–50.</w:t>
@@ -4174,7 +4173,7 @@
     <w:bookmarkStart w:id="115" w:name="ref-Wu2019"/>
     <w:p>
       <w:pPr>
-        <w:pStyle w:val="BodyText"/>
+        <w:pStyle w:val="Bibliography"/>
       </w:pPr>
       <w:r>
         <w:t xml:space="preserve">Wu, X., Hein, A., Zhang, X., Jin, Z., Wei, D., Huang, F., Yin, X., 2019. Resettlement strategies and han imperial expansion into southwest china: A multimethod approach to colonialism and migration. Archaeological and Anthropological Sciences 11, 6751–6781.</w:t>
@@ -4207,7 +4206,7 @@
         <w:pStyle w:val="FirstParagraph"/>
       </w:pPr>
       <w:r>
-        <w:t xml:space="preserve">This report was generated on 2020-04-24 00:00:05 using the following computational environment and dependencies:</w:t>
+        <w:t xml:space="preserve">This report was generated on 2020-06-24 16:55:43 using the following computational environment and dependencies:</w:t>
       </w:r>
     </w:p>
     <w:p>
@@ -4221,7 +4220,7 @@
         <w:t xml:space="preserve">#&gt; ─ Session info ───────────────────────────────────────────────────────────────</w:t>
       </w:r>
       <w:r>
-        <w:br w:type="textWrapping"/>
+        <w:br/>
       </w:r>
       <w:r>
         <w:rPr>
@@ -4230,34 +4229,34 @@
         <w:t xml:space="preserve">#&gt;  setting  value                       </w:t>
       </w:r>
       <w:r>
-        <w:br w:type="textWrapping"/>
-      </w:r>
-      <w:r>
-        <w:rPr>
-          <w:rStyle w:val="VerbatimChar"/>
-        </w:rPr>
-        <w:t xml:space="preserve">#&gt;  version  R version 3.6.3 (2020-02-29)</w:t>
-      </w:r>
-      <w:r>
-        <w:br w:type="textWrapping"/>
-      </w:r>
-      <w:r>
-        <w:rPr>
-          <w:rStyle w:val="VerbatimChar"/>
-        </w:rPr>
-        <w:t xml:space="preserve">#&gt;  os       macOS Sierra 10.12.6        </w:t>
-      </w:r>
-      <w:r>
-        <w:br w:type="textWrapping"/>
-      </w:r>
-      <w:r>
-        <w:rPr>
-          <w:rStyle w:val="VerbatimChar"/>
-        </w:rPr>
-        <w:t xml:space="preserve">#&gt;  system   x86_64, darwin15.6.0        </w:t>
-      </w:r>
-      <w:r>
-        <w:br w:type="textWrapping"/>
+        <w:br/>
+      </w:r>
+      <w:r>
+        <w:rPr>
+          <w:rStyle w:val="VerbatimChar"/>
+        </w:rPr>
+        <w:t xml:space="preserve">#&gt;  version  R version 4.0.0 (2020-04-24)</w:t>
+      </w:r>
+      <w:r>
+        <w:br/>
+      </w:r>
+      <w:r>
+        <w:rPr>
+          <w:rStyle w:val="VerbatimChar"/>
+        </w:rPr>
+        <w:t xml:space="preserve">#&gt;  os       macOS Catalina 10.15.5      </w:t>
+      </w:r>
+      <w:r>
+        <w:br/>
+      </w:r>
+      <w:r>
+        <w:rPr>
+          <w:rStyle w:val="VerbatimChar"/>
+        </w:rPr>
+        <w:t xml:space="preserve">#&gt;  system   x86_64, darwin17.0          </w:t>
+      </w:r>
+      <w:r>
+        <w:br/>
       </w:r>
       <w:r>
         <w:rPr>
@@ -4266,7 +4265,7 @@
         <w:t xml:space="preserve">#&gt;  ui       X11                         </w:t>
       </w:r>
       <w:r>
-        <w:br w:type="textWrapping"/>
+        <w:br/>
       </w:r>
       <w:r>
         <w:rPr>
@@ -4275,7 +4274,7 @@
         <w:t xml:space="preserve">#&gt;  language (EN)                        </w:t>
       </w:r>
       <w:r>
-        <w:br w:type="textWrapping"/>
+        <w:br/>
       </w:r>
       <w:r>
         <w:rPr>
@@ -4284,7 +4283,7 @@
         <w:t xml:space="preserve">#&gt;  collate  en_US.UTF-8                 </w:t>
       </w:r>
       <w:r>
-        <w:br w:type="textWrapping"/>
+        <w:br/>
       </w:r>
       <w:r>
         <w:rPr>
@@ -4293,7 +4292,7 @@
         <w:t xml:space="preserve">#&gt;  ctype    en_US.UTF-8                 </w:t>
       </w:r>
       <w:r>
-        <w:br w:type="textWrapping"/>
+        <w:br/>
       </w:r>
       <w:r>
         <w:rPr>
@@ -4302,16 +4301,16 @@
         <w:t xml:space="preserve">#&gt;  tz       America/Los_Angeles         </w:t>
       </w:r>
       <w:r>
-        <w:br w:type="textWrapping"/>
-      </w:r>
-      <w:r>
-        <w:rPr>
-          <w:rStyle w:val="VerbatimChar"/>
-        </w:rPr>
-        <w:t xml:space="preserve">#&gt;  date     2020-04-24                  </w:t>
-      </w:r>
-      <w:r>
-        <w:br w:type="textWrapping"/>
+        <w:br/>
+      </w:r>
+      <w:r>
+        <w:rPr>
+          <w:rStyle w:val="VerbatimChar"/>
+        </w:rPr>
+        <w:t xml:space="preserve">#&gt;  date     2020-06-24                  </w:t>
+      </w:r>
+      <w:r>
+        <w:br/>
       </w:r>
       <w:r>
         <w:rPr>
@@ -4320,7 +4319,7 @@
         <w:t xml:space="preserve">#&gt; </w:t>
       </w:r>
       <w:r>
-        <w:br w:type="textWrapping"/>
+        <w:br/>
       </w:r>
       <w:r>
         <w:rPr>
@@ -4329,7 +4328,7 @@
         <w:t xml:space="preserve">#&gt; ─ Packages ───────────────────────────────────────────────────────────────────</w:t>
       </w:r>
       <w:r>
-        <w:br w:type="textWrapping"/>
+        <w:br/>
       </w:r>
       <w:r>
         <w:rPr>
@@ -4338,889 +4337,898 @@
         <w:t xml:space="preserve">#&gt;  package      * version  date       lib source                             </w:t>
       </w:r>
       <w:r>
-        <w:br w:type="textWrapping"/>
-      </w:r>
-      <w:r>
-        <w:rPr>
-          <w:rStyle w:val="VerbatimChar"/>
-        </w:rPr>
-        <w:t xml:space="preserve">#&gt;  assertthat     0.2.1    2019-03-21 [1] CRAN (R 3.6.0)                     </w:t>
-      </w:r>
-      <w:r>
-        <w:br w:type="textWrapping"/>
-      </w:r>
-      <w:r>
-        <w:rPr>
-          <w:rStyle w:val="VerbatimChar"/>
-        </w:rPr>
-        <w:t xml:space="preserve">#&gt;  backports      1.1.6    2020-04-05 [1] CRAN (R 3.6.2)                     </w:t>
-      </w:r>
-      <w:r>
-        <w:br w:type="textWrapping"/>
-      </w:r>
-      <w:r>
-        <w:rPr>
-          <w:rStyle w:val="VerbatimChar"/>
-        </w:rPr>
-        <w:t xml:space="preserve">#&gt;  bookdown       0.18     2020-03-05 [1] CRAN (R 3.6.0)                     </w:t>
-      </w:r>
-      <w:r>
-        <w:br w:type="textWrapping"/>
-      </w:r>
-      <w:r>
-        <w:rPr>
-          <w:rStyle w:val="VerbatimChar"/>
-        </w:rPr>
-        <w:t xml:space="preserve">#&gt;  broom          0.5.5    2020-02-29 [1] CRAN (R 3.6.0)                     </w:t>
-      </w:r>
-      <w:r>
-        <w:br w:type="textWrapping"/>
-      </w:r>
-      <w:r>
-        <w:rPr>
-          <w:rStyle w:val="VerbatimChar"/>
-        </w:rPr>
-        <w:t xml:space="preserve">#&gt;  callr          3.4.3    2020-03-28 [1] CRAN (R 3.6.2)                     </w:t>
-      </w:r>
-      <w:r>
-        <w:br w:type="textWrapping"/>
-      </w:r>
-      <w:r>
-        <w:rPr>
-          <w:rStyle w:val="VerbatimChar"/>
-        </w:rPr>
-        <w:t xml:space="preserve">#&gt;  cellranger     1.1.0    2016-07-27 [1] CRAN (R 3.6.0)                     </w:t>
-      </w:r>
-      <w:r>
-        <w:br w:type="textWrapping"/>
-      </w:r>
-      <w:r>
-        <w:rPr>
-          <w:rStyle w:val="VerbatimChar"/>
-        </w:rPr>
-        <w:t xml:space="preserve">#&gt;  class          7.3-16   2020-03-25 [1] CRAN (R 3.6.0)                     </w:t>
-      </w:r>
-      <w:r>
-        <w:br w:type="textWrapping"/>
-      </w:r>
-      <w:r>
-        <w:rPr>
-          <w:rStyle w:val="VerbatimChar"/>
-        </w:rPr>
-        <w:t xml:space="preserve">#&gt;  classInt       0.4-3    2020-04-07 [1] CRAN (R 3.6.2)                     </w:t>
-      </w:r>
-      <w:r>
-        <w:br w:type="textWrapping"/>
-      </w:r>
-      <w:r>
-        <w:rPr>
-          <w:rStyle w:val="VerbatimChar"/>
-        </w:rPr>
-        <w:t xml:space="preserve">#&gt;  cli            2.0.2    2020-02-28 [1] CRAN (R 3.6.0)                     </w:t>
-      </w:r>
-      <w:r>
-        <w:br w:type="textWrapping"/>
-      </w:r>
-      <w:r>
-        <w:rPr>
-          <w:rStyle w:val="VerbatimChar"/>
-        </w:rPr>
-        <w:t xml:space="preserve">#&gt;  colorspace     1.4-1    2019-03-18 [1] CRAN (R 3.6.0)                     </w:t>
-      </w:r>
-      <w:r>
-        <w:br w:type="textWrapping"/>
-      </w:r>
-      <w:r>
-        <w:rPr>
-          <w:rStyle w:val="VerbatimChar"/>
-        </w:rPr>
-        <w:t xml:space="preserve">#&gt;  cowplot      * 1.0.0    2019-07-11 [1] CRAN (R 3.6.0)                     </w:t>
-      </w:r>
-      <w:r>
-        <w:br w:type="textWrapping"/>
-      </w:r>
-      <w:r>
-        <w:rPr>
-          <w:rStyle w:val="VerbatimChar"/>
-        </w:rPr>
-        <w:t xml:space="preserve">#&gt;  crayon         1.3.4    2017-09-16 [1] CRAN (R 3.6.0)                     </w:t>
-      </w:r>
-      <w:r>
-        <w:br w:type="textWrapping"/>
-      </w:r>
-      <w:r>
-        <w:rPr>
-          <w:rStyle w:val="VerbatimChar"/>
-        </w:rPr>
-        <w:t xml:space="preserve">#&gt;  curl           4.3      2019-12-02 [1] CRAN (R 3.6.0)                     </w:t>
-      </w:r>
-      <w:r>
-        <w:br w:type="textWrapping"/>
-      </w:r>
-      <w:r>
-        <w:rPr>
-          <w:rStyle w:val="VerbatimChar"/>
-        </w:rPr>
-        <w:t xml:space="preserve">#&gt;  cvequality   * 0.2.0    2019-01-07 [1] CRAN (R 3.6.0)                     </w:t>
-      </w:r>
-      <w:r>
-        <w:br w:type="textWrapping"/>
-      </w:r>
-      <w:r>
-        <w:rPr>
-          <w:rStyle w:val="VerbatimChar"/>
-        </w:rPr>
-        <w:t xml:space="preserve">#&gt;  DBI            1.1.0    2019-12-15 [1] CRAN (R 3.6.0)                     </w:t>
-      </w:r>
-      <w:r>
-        <w:br w:type="textWrapping"/>
-      </w:r>
-      <w:r>
-        <w:rPr>
-          <w:rStyle w:val="VerbatimChar"/>
-        </w:rPr>
-        <w:t xml:space="preserve">#&gt;  dbplyr         1.4.2    2019-06-17 [1] CRAN (R 3.6.0)                     </w:t>
-      </w:r>
-      <w:r>
-        <w:br w:type="textWrapping"/>
-      </w:r>
-      <w:r>
-        <w:rPr>
-          <w:rStyle w:val="VerbatimChar"/>
-        </w:rPr>
-        <w:t xml:space="preserve">#&gt;  desc           1.2.0    2018-05-01 [1] CRAN (R 3.6.0)                     </w:t>
-      </w:r>
-      <w:r>
-        <w:br w:type="textWrapping"/>
-      </w:r>
-      <w:r>
-        <w:rPr>
-          <w:rStyle w:val="VerbatimChar"/>
-        </w:rPr>
-        <w:t xml:space="preserve">#&gt;  devtools       2.3.0    2020-04-10 [1] CRAN (R 3.6.3)                     </w:t>
-      </w:r>
-      <w:r>
-        <w:br w:type="textWrapping"/>
-      </w:r>
-      <w:r>
-        <w:rPr>
-          <w:rStyle w:val="VerbatimChar"/>
-        </w:rPr>
-        <w:t xml:space="preserve">#&gt;  digest         0.6.25   2020-02-23 [1] CRAN (R 3.6.0)                     </w:t>
-      </w:r>
-      <w:r>
-        <w:br w:type="textWrapping"/>
-      </w:r>
-      <w:r>
-        <w:rPr>
-          <w:rStyle w:val="VerbatimChar"/>
-        </w:rPr>
-        <w:t xml:space="preserve">#&gt;  dplyr        * 0.8.5    2020-03-07 [1] CRAN (R 3.6.0)                     </w:t>
-      </w:r>
-      <w:r>
-        <w:br w:type="textWrapping"/>
-      </w:r>
-      <w:r>
-        <w:rPr>
-          <w:rStyle w:val="VerbatimChar"/>
-        </w:rPr>
-        <w:t xml:space="preserve">#&gt;  e1071          1.7-3    2019-11-26 [1] CRAN (R 3.6.0)                     </w:t>
-      </w:r>
-      <w:r>
-        <w:br w:type="textWrapping"/>
-      </w:r>
-      <w:r>
-        <w:rPr>
-          <w:rStyle w:val="VerbatimChar"/>
-        </w:rPr>
-        <w:t xml:space="preserve">#&gt;  ellipsis       0.3.0    2019-09-20 [1] CRAN (R 3.6.0)                     </w:t>
-      </w:r>
-      <w:r>
-        <w:br w:type="textWrapping"/>
-      </w:r>
-      <w:r>
-        <w:rPr>
-          <w:rStyle w:val="VerbatimChar"/>
-        </w:rPr>
-        <w:t xml:space="preserve">#&gt;  evaluate       0.14     2019-05-28 [1] CRAN (R 3.6.0)                     </w:t>
-      </w:r>
-      <w:r>
-        <w:br w:type="textWrapping"/>
-      </w:r>
-      <w:r>
-        <w:rPr>
-          <w:rStyle w:val="VerbatimChar"/>
-        </w:rPr>
-        <w:t xml:space="preserve">#&gt;  fansi          0.4.1    2020-01-08 [1] CRAN (R 3.6.0)                     </w:t>
-      </w:r>
-      <w:r>
-        <w:br w:type="textWrapping"/>
-      </w:r>
-      <w:r>
-        <w:rPr>
-          <w:rStyle w:val="VerbatimChar"/>
-        </w:rPr>
-        <w:t xml:space="preserve">#&gt;  farver         2.0.3    2020-01-16 [1] CRAN (R 3.6.0)                     </w:t>
-      </w:r>
-      <w:r>
-        <w:br w:type="textWrapping"/>
-      </w:r>
-      <w:r>
-        <w:rPr>
-          <w:rStyle w:val="VerbatimChar"/>
-        </w:rPr>
-        <w:t xml:space="preserve">#&gt;  forcats      * 0.5.0    2020-03-01 [1] CRAN (R 3.6.1)                     </w:t>
-      </w:r>
-      <w:r>
-        <w:br w:type="textWrapping"/>
-      </w:r>
-      <w:r>
-        <w:rPr>
-          <w:rStyle w:val="VerbatimChar"/>
-        </w:rPr>
-        <w:t xml:space="preserve">#&gt;  fs             1.4.1    2020-04-04 [1] CRAN (R 3.6.2)                     </w:t>
-      </w:r>
-      <w:r>
-        <w:br w:type="textWrapping"/>
-      </w:r>
-      <w:r>
-        <w:rPr>
-          <w:rStyle w:val="VerbatimChar"/>
-        </w:rPr>
-        <w:t xml:space="preserve">#&gt;  generics       0.0.2    2018-11-29 [1] CRAN (R 3.6.0)                     </w:t>
-      </w:r>
-      <w:r>
-        <w:br w:type="textWrapping"/>
-      </w:r>
-      <w:r>
-        <w:rPr>
-          <w:rStyle w:val="VerbatimChar"/>
-        </w:rPr>
-        <w:t xml:space="preserve">#&gt;  ggforce        0.3.1    2019-08-20 [1] CRAN (R 3.6.0)                     </w:t>
-      </w:r>
-      <w:r>
-        <w:br w:type="textWrapping"/>
-      </w:r>
-      <w:r>
-        <w:rPr>
-          <w:rStyle w:val="VerbatimChar"/>
-        </w:rPr>
-        <w:t xml:space="preserve">#&gt;  ggplot2      * 3.3.0    2020-03-05 [1] CRAN (R 3.6.0)                     </w:t>
-      </w:r>
-      <w:r>
-        <w:br w:type="textWrapping"/>
-      </w:r>
-      <w:r>
-        <w:rPr>
-          <w:rStyle w:val="VerbatimChar"/>
-        </w:rPr>
-        <w:t xml:space="preserve">#&gt;  glue           1.4.0    2020-04-03 [1] CRAN (R 3.6.2)                     </w:t>
-      </w:r>
-      <w:r>
-        <w:br w:type="textWrapping"/>
-      </w:r>
-      <w:r>
-        <w:rPr>
-          <w:rStyle w:val="VerbatimChar"/>
-        </w:rPr>
-        <w:t xml:space="preserve">#&gt;  gridExtra      2.3      2017-09-09 [1] CRAN (R 3.6.0)                     </w:t>
-      </w:r>
-      <w:r>
-        <w:br w:type="textWrapping"/>
-      </w:r>
-      <w:r>
-        <w:rPr>
-          <w:rStyle w:val="VerbatimChar"/>
-        </w:rPr>
-        <w:t xml:space="preserve">#&gt;  gtable         0.3.0    2019-03-25 [1] CRAN (R 3.6.0)                     </w:t>
-      </w:r>
-      <w:r>
-        <w:br w:type="textWrapping"/>
-      </w:r>
-      <w:r>
-        <w:rPr>
-          <w:rStyle w:val="VerbatimChar"/>
-        </w:rPr>
-        <w:t xml:space="preserve">#&gt;  haven          2.2.0    2019-11-08 [1] CRAN (R 3.6.0)                     </w:t>
-      </w:r>
-      <w:r>
-        <w:br w:type="textWrapping"/>
-      </w:r>
-      <w:r>
-        <w:rPr>
-          <w:rStyle w:val="VerbatimChar"/>
-        </w:rPr>
-        <w:t xml:space="preserve">#&gt;  here         * 0.1      2017-05-28 [1] CRAN (R 3.6.0)                     </w:t>
-      </w:r>
-      <w:r>
-        <w:br w:type="textWrapping"/>
-      </w:r>
-      <w:r>
-        <w:rPr>
-          <w:rStyle w:val="VerbatimChar"/>
-        </w:rPr>
-        <w:t xml:space="preserve">#&gt;  highr          0.8      2019-03-20 [1] CRAN (R 3.6.0)                     </w:t>
-      </w:r>
-      <w:r>
-        <w:br w:type="textWrapping"/>
-      </w:r>
-      <w:r>
-        <w:rPr>
-          <w:rStyle w:val="VerbatimChar"/>
-        </w:rPr>
-        <w:t xml:space="preserve">#&gt;  hms            0.5.3    2020-01-08 [1] CRAN (R 3.6.0)                     </w:t>
-      </w:r>
-      <w:r>
-        <w:br w:type="textWrapping"/>
-      </w:r>
-      <w:r>
-        <w:rPr>
-          <w:rStyle w:val="VerbatimChar"/>
-        </w:rPr>
-        <w:t xml:space="preserve">#&gt;  htmltools      0.4.0    2019-10-04 [1] CRAN (R 3.6.0)                     </w:t>
-      </w:r>
-      <w:r>
-        <w:br w:type="textWrapping"/>
-      </w:r>
-      <w:r>
-        <w:rPr>
-          <w:rStyle w:val="VerbatimChar"/>
-        </w:rPr>
-        <w:t xml:space="preserve">#&gt;  httr           1.4.1    2019-08-05 [1] CRAN (R 3.6.0)                     </w:t>
-      </w:r>
-      <w:r>
-        <w:br w:type="textWrapping"/>
-      </w:r>
-      <w:r>
-        <w:rPr>
-          <w:rStyle w:val="VerbatimChar"/>
-        </w:rPr>
-        <w:t xml:space="preserve">#&gt;  jpeg           0.1-8.1  2019-10-24 [1] CRAN (R 3.6.0)                     </w:t>
-      </w:r>
-      <w:r>
-        <w:br w:type="textWrapping"/>
-      </w:r>
-      <w:r>
-        <w:rPr>
-          <w:rStyle w:val="VerbatimChar"/>
-        </w:rPr>
-        <w:t xml:space="preserve">#&gt;  jsonlite       1.6.1    2020-02-02 [1] CRAN (R 3.6.0)                     </w:t>
-      </w:r>
-      <w:r>
-        <w:br w:type="textWrapping"/>
-      </w:r>
-      <w:r>
-        <w:rPr>
-          <w:rStyle w:val="VerbatimChar"/>
-        </w:rPr>
-        <w:t xml:space="preserve">#&gt;  KernSmooth     2.23-16  2019-10-15 [1] CRAN (R 3.6.3)                     </w:t>
-      </w:r>
-      <w:r>
-        <w:br w:type="textWrapping"/>
-      </w:r>
-      <w:r>
-        <w:rPr>
-          <w:rStyle w:val="VerbatimChar"/>
-        </w:rPr>
-        <w:t xml:space="preserve">#&gt;  knitr          1.28     2020-02-06 [1] CRAN (R 3.6.1)                     </w:t>
-      </w:r>
-      <w:r>
-        <w:br w:type="textWrapping"/>
-      </w:r>
-      <w:r>
-        <w:rPr>
-          <w:rStyle w:val="VerbatimChar"/>
-        </w:rPr>
-        <w:t xml:space="preserve">#&gt;  labeling       0.3      2014-08-23 [1] CRAN (R 3.6.0)                     </w:t>
-      </w:r>
-      <w:r>
-        <w:br w:type="textWrapping"/>
-      </w:r>
-      <w:r>
-        <w:rPr>
-          <w:rStyle w:val="VerbatimChar"/>
-        </w:rPr>
-        <w:t xml:space="preserve">#&gt;  lattice        0.20-41  2020-04-02 [1] CRAN (R 3.6.2)                     </w:t>
-      </w:r>
-      <w:r>
-        <w:br w:type="textWrapping"/>
-      </w:r>
-      <w:r>
-        <w:rPr>
-          <w:rStyle w:val="VerbatimChar"/>
-        </w:rPr>
-        <w:t xml:space="preserve">#&gt;  lifecycle      0.2.0    2020-03-06 [1] CRAN (R 3.6.0)                     </w:t>
-      </w:r>
-      <w:r>
-        <w:br w:type="textWrapping"/>
-      </w:r>
-      <w:r>
-        <w:rPr>
-          <w:rStyle w:val="VerbatimChar"/>
-        </w:rPr>
-        <w:t xml:space="preserve">#&gt;  lubridate      1.7.8    2020-04-06 [1] CRAN (R 3.6.2)                     </w:t>
-      </w:r>
-      <w:r>
-        <w:br w:type="textWrapping"/>
-      </w:r>
-      <w:r>
-        <w:rPr>
-          <w:rStyle w:val="VerbatimChar"/>
-        </w:rPr>
-        <w:t xml:space="preserve">#&gt;  magick       * 2.3      2020-01-24 [1] CRAN (R 3.6.0)                     </w:t>
-      </w:r>
-      <w:r>
-        <w:br w:type="textWrapping"/>
-      </w:r>
-      <w:r>
-        <w:rPr>
-          <w:rStyle w:val="VerbatimChar"/>
-        </w:rPr>
-        <w:t xml:space="preserve">#&gt;  magrittr       1.5      2014-11-22 [1] CRAN (R 3.6.0)                     </w:t>
-      </w:r>
-      <w:r>
-        <w:br w:type="textWrapping"/>
-      </w:r>
-      <w:r>
-        <w:rPr>
-          <w:rStyle w:val="VerbatimChar"/>
-        </w:rPr>
-        <w:t xml:space="preserve">#&gt;  MASS           7.3-51.5 2019-12-20 [1] CRAN (R 3.6.3)                     </w:t>
-      </w:r>
-      <w:r>
-        <w:br w:type="textWrapping"/>
-      </w:r>
-      <w:r>
-        <w:rPr>
-          <w:rStyle w:val="VerbatimChar"/>
-        </w:rPr>
-        <w:t xml:space="preserve">#&gt;  memoise        1.1.0    2017-04-21 [1] CRAN (R 3.6.0)                     </w:t>
-      </w:r>
-      <w:r>
-        <w:br w:type="textWrapping"/>
-      </w:r>
-      <w:r>
-        <w:rPr>
-          <w:rStyle w:val="VerbatimChar"/>
-        </w:rPr>
-        <w:t xml:space="preserve">#&gt;  modelr         0.1.6    2020-02-22 [1] CRAN (R 3.6.0)                     </w:t>
-      </w:r>
-      <w:r>
-        <w:br w:type="textWrapping"/>
-      </w:r>
-      <w:r>
-        <w:rPr>
-          <w:rStyle w:val="VerbatimChar"/>
-        </w:rPr>
-        <w:t xml:space="preserve">#&gt;  Momocs       * 1.3.0    2019-12-20 [1] Github (MomX/Momocs@028e70e)       </w:t>
-      </w:r>
-      <w:r>
-        <w:br w:type="textWrapping"/>
-      </w:r>
-      <w:r>
-        <w:rPr>
-          <w:rStyle w:val="VerbatimChar"/>
-        </w:rPr>
-        <w:t xml:space="preserve">#&gt;  munsell        0.5.0    2018-06-12 [1] CRAN (R 3.6.0)                     </w:t>
-      </w:r>
-      <w:r>
-        <w:br w:type="textWrapping"/>
-      </w:r>
-      <w:r>
-        <w:rPr>
-          <w:rStyle w:val="VerbatimChar"/>
-        </w:rPr>
-        <w:t xml:space="preserve">#&gt;  nlme           3.1-147  2020-04-13 [1] CRAN (R 3.6.2)                     </w:t>
-      </w:r>
-      <w:r>
-        <w:br w:type="textWrapping"/>
-      </w:r>
-      <w:r>
-        <w:rPr>
-          <w:rStyle w:val="VerbatimChar"/>
-        </w:rPr>
-        <w:t xml:space="preserve">#&gt;  pillar         1.4.3    2019-12-20 [1] CRAN (R 3.6.0)                     </w:t>
-      </w:r>
-      <w:r>
-        <w:br w:type="textWrapping"/>
-      </w:r>
-      <w:r>
-        <w:rPr>
-          <w:rStyle w:val="VerbatimChar"/>
-        </w:rPr>
-        <w:t xml:space="preserve">#&gt;  pkgbuild       1.0.6    2019-10-09 [1] CRAN (R 3.6.0)                     </w:t>
-      </w:r>
-      <w:r>
-        <w:br w:type="textWrapping"/>
-      </w:r>
-      <w:r>
-        <w:rPr>
-          <w:rStyle w:val="VerbatimChar"/>
-        </w:rPr>
-        <w:t xml:space="preserve">#&gt;  pkgconfig      2.0.3    2019-09-22 [1] CRAN (R 3.6.0)                     </w:t>
-      </w:r>
-      <w:r>
-        <w:br w:type="textWrapping"/>
-      </w:r>
-      <w:r>
-        <w:rPr>
-          <w:rStyle w:val="VerbatimChar"/>
-        </w:rPr>
-        <w:t xml:space="preserve">#&gt;  pkgload        1.0.2    2018-10-29 [1] CRAN (R 3.6.0)                     </w:t>
-      </w:r>
-      <w:r>
-        <w:br w:type="textWrapping"/>
-      </w:r>
-      <w:r>
-        <w:rPr>
-          <w:rStyle w:val="VerbatimChar"/>
-        </w:rPr>
-        <w:t xml:space="preserve">#&gt;  png            0.1-7    2013-12-03 [1] CRAN (R 3.6.0)                     </w:t>
-      </w:r>
-      <w:r>
-        <w:br w:type="textWrapping"/>
-      </w:r>
-      <w:r>
-        <w:rPr>
-          <w:rStyle w:val="VerbatimChar"/>
-        </w:rPr>
-        <w:t xml:space="preserve">#&gt;  polyclip       1.10-0   2019-03-14 [1] CRAN (R 3.6.0)                     </w:t>
-      </w:r>
-      <w:r>
-        <w:br w:type="textWrapping"/>
-      </w:r>
-      <w:r>
-        <w:rPr>
-          <w:rStyle w:val="VerbatimChar"/>
-        </w:rPr>
-        <w:t xml:space="preserve">#&gt;  prettyunits    1.1.1    2020-01-24 [1] CRAN (R 3.6.0)                     </w:t>
-      </w:r>
-      <w:r>
-        <w:br w:type="textWrapping"/>
-      </w:r>
-      <w:r>
-        <w:rPr>
-          <w:rStyle w:val="VerbatimChar"/>
-        </w:rPr>
-        <w:t xml:space="preserve">#&gt;  processx       3.4.2    2020-02-09 [1] CRAN (R 3.6.0)                     </w:t>
-      </w:r>
-      <w:r>
-        <w:br w:type="textWrapping"/>
-      </w:r>
-      <w:r>
-        <w:rPr>
-          <w:rStyle w:val="VerbatimChar"/>
-        </w:rPr>
-        <w:t xml:space="preserve">#&gt;  ps             1.3.2    2020-02-13 [1] CRAN (R 3.6.0)                     </w:t>
-      </w:r>
-      <w:r>
-        <w:br w:type="textWrapping"/>
-      </w:r>
-      <w:r>
-        <w:rPr>
-          <w:rStyle w:val="VerbatimChar"/>
-        </w:rPr>
-        <w:t xml:space="preserve">#&gt;  purrr        * 0.3.3    2019-10-18 [1] CRAN (R 3.6.0)                     </w:t>
-      </w:r>
-      <w:r>
-        <w:br w:type="textWrapping"/>
-      </w:r>
-      <w:r>
-        <w:rPr>
-          <w:rStyle w:val="VerbatimChar"/>
-        </w:rPr>
-        <w:t xml:space="preserve">#&gt;  R6             2.4.1    2019-11-12 [1] CRAN (R 3.6.0)                     </w:t>
-      </w:r>
-      <w:r>
-        <w:br w:type="textWrapping"/>
-      </w:r>
-      <w:r>
-        <w:rPr>
-          <w:rStyle w:val="VerbatimChar"/>
-        </w:rPr>
-        <w:t xml:space="preserve">#&gt;  RColorBrewer   1.1-2    2014-12-07 [1] CRAN (R 3.6.0)                     </w:t>
-      </w:r>
-      <w:r>
-        <w:br w:type="textWrapping"/>
-      </w:r>
-      <w:r>
-        <w:rPr>
-          <w:rStyle w:val="VerbatimChar"/>
-        </w:rPr>
-        <w:t xml:space="preserve">#&gt;  Rcpp           1.0.4.6  2020-04-09 [1] CRAN (R 3.6.3)                     </w:t>
-      </w:r>
-      <w:r>
-        <w:br w:type="textWrapping"/>
-      </w:r>
-      <w:r>
-        <w:rPr>
-          <w:rStyle w:val="VerbatimChar"/>
-        </w:rPr>
-        <w:t xml:space="preserve">#&gt;  readr        * 1.3.1    2018-12-21 [1] CRAN (R 3.6.0)                     </w:t>
-      </w:r>
-      <w:r>
-        <w:br w:type="textWrapping"/>
-      </w:r>
-      <w:r>
-        <w:rPr>
-          <w:rStyle w:val="VerbatimChar"/>
-        </w:rPr>
-        <w:t xml:space="preserve">#&gt;  readxl         1.3.1    2019-03-13 [1] CRAN (R 3.6.0)                     </w:t>
-      </w:r>
-      <w:r>
-        <w:br w:type="textWrapping"/>
-      </w:r>
-      <w:r>
-        <w:rPr>
-          <w:rStyle w:val="VerbatimChar"/>
-        </w:rPr>
-        <w:t xml:space="preserve">#&gt;  remotes        2.1.1    2020-02-15 [1] CRAN (R 3.6.0)                     </w:t>
-      </w:r>
-      <w:r>
-        <w:br w:type="textWrapping"/>
-      </w:r>
-      <w:r>
-        <w:rPr>
-          <w:rStyle w:val="VerbatimChar"/>
-        </w:rPr>
-        <w:t xml:space="preserve">#&gt;  reprex         0.3.0    2019-05-16 [1] CRAN (R 3.6.0)                     </w:t>
-      </w:r>
-      <w:r>
-        <w:br w:type="textWrapping"/>
-      </w:r>
-      <w:r>
-        <w:rPr>
-          <w:rStyle w:val="VerbatimChar"/>
-        </w:rPr>
-        <w:t xml:space="preserve">#&gt;  rlang          0.4.5    2020-03-01 [1] CRAN (R 3.6.1)                     </w:t>
-      </w:r>
-      <w:r>
-        <w:br w:type="textWrapping"/>
-      </w:r>
-      <w:r>
-        <w:rPr>
-          <w:rStyle w:val="VerbatimChar"/>
-        </w:rPr>
-        <w:t xml:space="preserve">#&gt;  rmarkdown      2.1      2020-01-20 [1] CRAN (R 3.6.0)                     </w:t>
-      </w:r>
-      <w:r>
-        <w:br w:type="textWrapping"/>
-      </w:r>
-      <w:r>
-        <w:rPr>
-          <w:rStyle w:val="VerbatimChar"/>
-        </w:rPr>
-        <w:t xml:space="preserve">#&gt;  rprojroot      1.3-2    2018-01-03 [1] CRAN (R 3.6.0)                     </w:t>
-      </w:r>
-      <w:r>
-        <w:br w:type="textWrapping"/>
-      </w:r>
-      <w:r>
-        <w:rPr>
-          <w:rStyle w:val="VerbatimChar"/>
-        </w:rPr>
-        <w:t xml:space="preserve">#&gt;  rrtools        0.1.0    2019-08-30 [1] Github (benmarwick/rrtools@966743e)</w:t>
-      </w:r>
-      <w:r>
-        <w:br w:type="textWrapping"/>
-      </w:r>
-      <w:r>
-        <w:rPr>
-          <w:rStyle w:val="VerbatimChar"/>
-        </w:rPr>
-        <w:t xml:space="preserve">#&gt;  rstudioapi     0.11     2020-02-07 [1] CRAN (R 3.6.1)                     </w:t>
-      </w:r>
-      <w:r>
-        <w:br w:type="textWrapping"/>
-      </w:r>
-      <w:r>
-        <w:rPr>
-          <w:rStyle w:val="VerbatimChar"/>
-        </w:rPr>
-        <w:t xml:space="preserve">#&gt;  rvest          0.3.5    2019-11-08 [1] CRAN (R 3.6.0)                     </w:t>
-      </w:r>
-      <w:r>
-        <w:br w:type="textWrapping"/>
-      </w:r>
-      <w:r>
-        <w:rPr>
-          <w:rStyle w:val="VerbatimChar"/>
-        </w:rPr>
-        <w:t xml:space="preserve">#&gt;  scales         1.1.0    2019-11-18 [1] CRAN (R 3.6.0)                     </w:t>
-      </w:r>
-      <w:r>
-        <w:br w:type="textWrapping"/>
-      </w:r>
-      <w:r>
-        <w:rPr>
-          <w:rStyle w:val="VerbatimChar"/>
-        </w:rPr>
-        <w:t xml:space="preserve">#&gt;  sessioninfo    1.1.1    2018-11-05 [1] CRAN (R 3.6.0)                     </w:t>
-      </w:r>
-      <w:r>
-        <w:br w:type="textWrapping"/>
-      </w:r>
-      <w:r>
-        <w:rPr>
-          <w:rStyle w:val="VerbatimChar"/>
-        </w:rPr>
-        <w:t xml:space="preserve">#&gt;  sf           * 0.8-1    2020-01-28 [1] CRAN (R 3.6.0)                     </w:t>
-      </w:r>
-      <w:r>
-        <w:br w:type="textWrapping"/>
-      </w:r>
-      <w:r>
-        <w:rPr>
-          <w:rStyle w:val="VerbatimChar"/>
-        </w:rPr>
-        <w:t xml:space="preserve">#&gt;  stringi        1.4.6    2020-02-17 [1] CRAN (R 3.6.0)                     </w:t>
-      </w:r>
-      <w:r>
-        <w:br w:type="textWrapping"/>
-      </w:r>
-      <w:r>
-        <w:rPr>
-          <w:rStyle w:val="VerbatimChar"/>
-        </w:rPr>
-        <w:t xml:space="preserve">#&gt;  stringr      * 1.4.0    2019-02-10 [1] CRAN (R 3.6.0)                     </w:t>
-      </w:r>
-      <w:r>
-        <w:br w:type="textWrapping"/>
-      </w:r>
-      <w:r>
-        <w:rPr>
-          <w:rStyle w:val="VerbatimChar"/>
-        </w:rPr>
-        <w:t xml:space="preserve">#&gt;  testthat       2.3.2    2020-03-02 [1] CRAN (R 3.6.0)                     </w:t>
-      </w:r>
-      <w:r>
-        <w:br w:type="textWrapping"/>
-      </w:r>
-      <w:r>
-        <w:rPr>
-          <w:rStyle w:val="VerbatimChar"/>
-        </w:rPr>
-        <w:t xml:space="preserve">#&gt;  tibble       * 3.0.0    2020-03-30 [1] CRAN (R 3.6.2)                     </w:t>
-      </w:r>
-      <w:r>
-        <w:br w:type="textWrapping"/>
-      </w:r>
-      <w:r>
-        <w:rPr>
-          <w:rStyle w:val="VerbatimChar"/>
-        </w:rPr>
-        <w:t xml:space="preserve">#&gt;  tidyr        * 1.0.2    2020-01-24 [1] CRAN (R 3.6.1)                     </w:t>
-      </w:r>
-      <w:r>
-        <w:br w:type="textWrapping"/>
-      </w:r>
-      <w:r>
-        <w:rPr>
-          <w:rStyle w:val="VerbatimChar"/>
-        </w:rPr>
-        <w:t xml:space="preserve">#&gt;  tidyselect     1.0.0    2020-01-27 [1] CRAN (R 3.6.0)                     </w:t>
-      </w:r>
-      <w:r>
-        <w:br w:type="textWrapping"/>
-      </w:r>
-      <w:r>
-        <w:rPr>
-          <w:rStyle w:val="VerbatimChar"/>
-        </w:rPr>
-        <w:t xml:space="preserve">#&gt;  tidyverse    * 1.3.0    2019-11-21 [1] CRAN (R 3.6.0)                     </w:t>
-      </w:r>
-      <w:r>
-        <w:br w:type="textWrapping"/>
-      </w:r>
-      <w:r>
-        <w:rPr>
-          <w:rStyle w:val="VerbatimChar"/>
-        </w:rPr>
-        <w:t xml:space="preserve">#&gt;  tweenr         1.0.1    2018-12-14 [1] CRAN (R 3.6.0)                     </w:t>
-      </w:r>
-      <w:r>
-        <w:br w:type="textWrapping"/>
-      </w:r>
-      <w:r>
-        <w:rPr>
-          <w:rStyle w:val="VerbatimChar"/>
-        </w:rPr>
-        <w:t xml:space="preserve">#&gt;  units          0.6-6    2020-03-16 [1] CRAN (R 3.6.0)                     </w:t>
-      </w:r>
-      <w:r>
-        <w:br w:type="textWrapping"/>
-      </w:r>
-      <w:r>
-        <w:rPr>
-          <w:rStyle w:val="VerbatimChar"/>
-        </w:rPr>
-        <w:t xml:space="preserve">#&gt;  usethis        1.6.0    2020-04-09 [1] CRAN (R 3.6.3)                     </w:t>
-      </w:r>
-      <w:r>
-        <w:br w:type="textWrapping"/>
-      </w:r>
-      <w:r>
-        <w:rPr>
-          <w:rStyle w:val="VerbatimChar"/>
-        </w:rPr>
-        <w:t xml:space="preserve">#&gt;  vctrs          0.2.4    2020-03-10 [1] CRAN (R 3.6.0)                     </w:t>
-      </w:r>
-      <w:r>
-        <w:br w:type="textWrapping"/>
-      </w:r>
-      <w:r>
-        <w:rPr>
-          <w:rStyle w:val="VerbatimChar"/>
-        </w:rPr>
-        <w:t xml:space="preserve">#&gt;  viridis      * 0.5.1    2018-03-29 [1] CRAN (R 3.6.0)                     </w:t>
-      </w:r>
-      <w:r>
-        <w:br w:type="textWrapping"/>
-      </w:r>
-      <w:r>
-        <w:rPr>
-          <w:rStyle w:val="VerbatimChar"/>
-        </w:rPr>
-        <w:t xml:space="preserve">#&gt;  viridisLite  * 0.3.0    2018-02-01 [1] CRAN (R 3.6.0)                     </w:t>
-      </w:r>
-      <w:r>
-        <w:br w:type="textWrapping"/>
-      </w:r>
-      <w:r>
-        <w:rPr>
-          <w:rStyle w:val="VerbatimChar"/>
-        </w:rPr>
-        <w:t xml:space="preserve">#&gt;  withr          2.1.2    2018-03-15 [1] CRAN (R 3.6.0)                     </w:t>
-      </w:r>
-      <w:r>
-        <w:br w:type="textWrapping"/>
-      </w:r>
-      <w:r>
-        <w:rPr>
-          <w:rStyle w:val="VerbatimChar"/>
-        </w:rPr>
-        <w:t xml:space="preserve">#&gt;  xfun           0.13     2020-04-13 [1] CRAN (R 3.6.2)                     </w:t>
-      </w:r>
-      <w:r>
-        <w:br w:type="textWrapping"/>
-      </w:r>
-      <w:r>
-        <w:rPr>
-          <w:rStyle w:val="VerbatimChar"/>
-        </w:rPr>
-        <w:t xml:space="preserve">#&gt;  xml2           1.3.1    2020-04-09 [1] CRAN (R 3.6.2)                     </w:t>
-      </w:r>
-      <w:r>
-        <w:br w:type="textWrapping"/>
-      </w:r>
-      <w:r>
-        <w:rPr>
-          <w:rStyle w:val="VerbatimChar"/>
-        </w:rPr>
-        <w:t xml:space="preserve">#&gt;  yaml           2.2.1    2020-02-01 [1] CRAN (R 3.6.1)                     </w:t>
-      </w:r>
-      <w:r>
-        <w:br w:type="textWrapping"/>
+        <w:br/>
+      </w:r>
+      <w:r>
+        <w:rPr>
+          <w:rStyle w:val="VerbatimChar"/>
+        </w:rPr>
+        <w:t xml:space="preserve">#&gt;  assertthat     0.2.1    2019-03-21 [1] CRAN (R 4.0.0)                     </w:t>
+      </w:r>
+      <w:r>
+        <w:br/>
+      </w:r>
+      <w:r>
+        <w:rPr>
+          <w:rStyle w:val="VerbatimChar"/>
+        </w:rPr>
+        <w:t xml:space="preserve">#&gt;  backports      1.1.8    2020-06-17 [1] CRAN (R 4.0.0)                     </w:t>
+      </w:r>
+      <w:r>
+        <w:br/>
+      </w:r>
+      <w:r>
+        <w:rPr>
+          <w:rStyle w:val="VerbatimChar"/>
+        </w:rPr>
+        <w:t xml:space="preserve">#&gt;  blob           1.2.1    2020-01-20 [1] CRAN (R 4.0.0)                     </w:t>
+      </w:r>
+      <w:r>
+        <w:br/>
+      </w:r>
+      <w:r>
+        <w:rPr>
+          <w:rStyle w:val="VerbatimChar"/>
+        </w:rPr>
+        <w:t xml:space="preserve">#&gt;  bookdown       0.20     2020-06-23 [1] CRAN (R 4.0.0)                     </w:t>
+      </w:r>
+      <w:r>
+        <w:br/>
+      </w:r>
+      <w:r>
+        <w:rPr>
+          <w:rStyle w:val="VerbatimChar"/>
+        </w:rPr>
+        <w:t xml:space="preserve">#&gt;  broom          0.5.6    2020-04-20 [1] CRAN (R 4.0.0)                     </w:t>
+      </w:r>
+      <w:r>
+        <w:br/>
+      </w:r>
+      <w:r>
+        <w:rPr>
+          <w:rStyle w:val="VerbatimChar"/>
+        </w:rPr>
+        <w:t xml:space="preserve">#&gt;  callr          3.4.3    2020-03-28 [1] CRAN (R 4.0.0)                     </w:t>
+      </w:r>
+      <w:r>
+        <w:br/>
+      </w:r>
+      <w:r>
+        <w:rPr>
+          <w:rStyle w:val="VerbatimChar"/>
+        </w:rPr>
+        <w:t xml:space="preserve">#&gt;  cellranger     1.1.0    2016-07-27 [1] CRAN (R 4.0.0)                     </w:t>
+      </w:r>
+      <w:r>
+        <w:br/>
+      </w:r>
+      <w:r>
+        <w:rPr>
+          <w:rStyle w:val="VerbatimChar"/>
+        </w:rPr>
+        <w:t xml:space="preserve">#&gt;  class          7.3-17   2020-04-26 [1] CRAN (R 4.0.0)                     </w:t>
+      </w:r>
+      <w:r>
+        <w:br/>
+      </w:r>
+      <w:r>
+        <w:rPr>
+          <w:rStyle w:val="VerbatimChar"/>
+        </w:rPr>
+        <w:t xml:space="preserve">#&gt;  classInt       0.4-3    2020-04-07 [1] CRAN (R 4.0.0)                     </w:t>
+      </w:r>
+      <w:r>
+        <w:br/>
+      </w:r>
+      <w:r>
+        <w:rPr>
+          <w:rStyle w:val="VerbatimChar"/>
+        </w:rPr>
+        <w:t xml:space="preserve">#&gt;  cli            2.0.2    2020-02-28 [1] CRAN (R 4.0.0)                     </w:t>
+      </w:r>
+      <w:r>
+        <w:br/>
+      </w:r>
+      <w:r>
+        <w:rPr>
+          <w:rStyle w:val="VerbatimChar"/>
+        </w:rPr>
+        <w:t xml:space="preserve">#&gt;  colorspace     1.4-1    2019-03-18 [1] CRAN (R 4.0.0)                     </w:t>
+      </w:r>
+      <w:r>
+        <w:br/>
+      </w:r>
+      <w:r>
+        <w:rPr>
+          <w:rStyle w:val="VerbatimChar"/>
+        </w:rPr>
+        <w:t xml:space="preserve">#&gt;  cowplot      * 1.0.0    2019-07-11 [1] CRAN (R 4.0.0)                     </w:t>
+      </w:r>
+      <w:r>
+        <w:br/>
+      </w:r>
+      <w:r>
+        <w:rPr>
+          <w:rStyle w:val="VerbatimChar"/>
+        </w:rPr>
+        <w:t xml:space="preserve">#&gt;  crayon         1.3.4    2017-09-16 [1] CRAN (R 4.0.0)                     </w:t>
+      </w:r>
+      <w:r>
+        <w:br/>
+      </w:r>
+      <w:r>
+        <w:rPr>
+          <w:rStyle w:val="VerbatimChar"/>
+        </w:rPr>
+        <w:t xml:space="preserve">#&gt;  curl           4.3      2019-12-02 [1] CRAN (R 4.0.0)                     </w:t>
+      </w:r>
+      <w:r>
+        <w:br/>
+      </w:r>
+      <w:r>
+        <w:rPr>
+          <w:rStyle w:val="VerbatimChar"/>
+        </w:rPr>
+        <w:t xml:space="preserve">#&gt;  cvequality   * 0.2.0    2019-01-07 [1] CRAN (R 4.0.0)                     </w:t>
+      </w:r>
+      <w:r>
+        <w:br/>
+      </w:r>
+      <w:r>
+        <w:rPr>
+          <w:rStyle w:val="VerbatimChar"/>
+        </w:rPr>
+        <w:t xml:space="preserve">#&gt;  DBI            1.1.0    2019-12-15 [1] CRAN (R 4.0.0)                     </w:t>
+      </w:r>
+      <w:r>
+        <w:br/>
+      </w:r>
+      <w:r>
+        <w:rPr>
+          <w:rStyle w:val="VerbatimChar"/>
+        </w:rPr>
+        <w:t xml:space="preserve">#&gt;  dbplyr         1.4.4    2020-05-27 [1] CRAN (R 4.0.0)                     </w:t>
+      </w:r>
+      <w:r>
+        <w:br/>
+      </w:r>
+      <w:r>
+        <w:rPr>
+          <w:rStyle w:val="VerbatimChar"/>
+        </w:rPr>
+        <w:t xml:space="preserve">#&gt;  desc           1.2.0    2018-05-01 [1] CRAN (R 4.0.0)                     </w:t>
+      </w:r>
+      <w:r>
+        <w:br/>
+      </w:r>
+      <w:r>
+        <w:rPr>
+          <w:rStyle w:val="VerbatimChar"/>
+        </w:rPr>
+        <w:t xml:space="preserve">#&gt;  devtools       2.3.0    2020-04-10 [1] CRAN (R 4.0.0)                     </w:t>
+      </w:r>
+      <w:r>
+        <w:br/>
+      </w:r>
+      <w:r>
+        <w:rPr>
+          <w:rStyle w:val="VerbatimChar"/>
+        </w:rPr>
+        <w:t xml:space="preserve">#&gt;  digest         0.6.25   2020-02-23 [1] CRAN (R 4.0.0)                     </w:t>
+      </w:r>
+      <w:r>
+        <w:br/>
+      </w:r>
+      <w:r>
+        <w:rPr>
+          <w:rStyle w:val="VerbatimChar"/>
+        </w:rPr>
+        <w:t xml:space="preserve">#&gt;  dplyr        * 1.0.0    2020-05-29 [1] CRAN (R 4.0.0)                     </w:t>
+      </w:r>
+      <w:r>
+        <w:br/>
+      </w:r>
+      <w:r>
+        <w:rPr>
+          <w:rStyle w:val="VerbatimChar"/>
+        </w:rPr>
+        <w:t xml:space="preserve">#&gt;  e1071          1.7-3    2019-11-26 [1] CRAN (R 4.0.0)                     </w:t>
+      </w:r>
+      <w:r>
+        <w:br/>
+      </w:r>
+      <w:r>
+        <w:rPr>
+          <w:rStyle w:val="VerbatimChar"/>
+        </w:rPr>
+        <w:t xml:space="preserve">#&gt;  ellipsis       0.3.1    2020-05-15 [1] CRAN (R 4.0.0)                     </w:t>
+      </w:r>
+      <w:r>
+        <w:br/>
+      </w:r>
+      <w:r>
+        <w:rPr>
+          <w:rStyle w:val="VerbatimChar"/>
+        </w:rPr>
+        <w:t xml:space="preserve">#&gt;  evaluate       0.14     2019-05-28 [1] CRAN (R 4.0.0)                     </w:t>
+      </w:r>
+      <w:r>
+        <w:br/>
+      </w:r>
+      <w:r>
+        <w:rPr>
+          <w:rStyle w:val="VerbatimChar"/>
+        </w:rPr>
+        <w:t xml:space="preserve">#&gt;  fansi          0.4.1    2020-01-08 [1] CRAN (R 4.0.0)                     </w:t>
+      </w:r>
+      <w:r>
+        <w:br/>
+      </w:r>
+      <w:r>
+        <w:rPr>
+          <w:rStyle w:val="VerbatimChar"/>
+        </w:rPr>
+        <w:t xml:space="preserve">#&gt;  farver         2.0.3    2020-01-16 [1] CRAN (R 4.0.0)                     </w:t>
+      </w:r>
+      <w:r>
+        <w:br/>
+      </w:r>
+      <w:r>
+        <w:rPr>
+          <w:rStyle w:val="VerbatimChar"/>
+        </w:rPr>
+        <w:t xml:space="preserve">#&gt;  forcats      * 0.5.0    2020-03-01 [1] CRAN (R 4.0.0)                     </w:t>
+      </w:r>
+      <w:r>
+        <w:br/>
+      </w:r>
+      <w:r>
+        <w:rPr>
+          <w:rStyle w:val="VerbatimChar"/>
+        </w:rPr>
+        <w:t xml:space="preserve">#&gt;  fs             1.4.1    2020-04-04 [1] CRAN (R 4.0.0)                     </w:t>
+      </w:r>
+      <w:r>
+        <w:br/>
+      </w:r>
+      <w:r>
+        <w:rPr>
+          <w:rStyle w:val="VerbatimChar"/>
+        </w:rPr>
+        <w:t xml:space="preserve">#&gt;  generics       0.0.2    2018-11-29 [1] CRAN (R 4.0.0)                     </w:t>
+      </w:r>
+      <w:r>
+        <w:br/>
+      </w:r>
+      <w:r>
+        <w:rPr>
+          <w:rStyle w:val="VerbatimChar"/>
+        </w:rPr>
+        <w:t xml:space="preserve">#&gt;  ggforce        0.3.1    2019-08-20 [1] CRAN (R 4.0.0)                     </w:t>
+      </w:r>
+      <w:r>
+        <w:br/>
+      </w:r>
+      <w:r>
+        <w:rPr>
+          <w:rStyle w:val="VerbatimChar"/>
+        </w:rPr>
+        <w:t xml:space="preserve">#&gt;  ggplot2      * 3.3.1    2020-05-28 [1] CRAN (R 4.0.0)                     </w:t>
+      </w:r>
+      <w:r>
+        <w:br/>
+      </w:r>
+      <w:r>
+        <w:rPr>
+          <w:rStyle w:val="VerbatimChar"/>
+        </w:rPr>
+        <w:t xml:space="preserve">#&gt;  glue           1.4.1    2020-05-13 [1] CRAN (R 4.0.0)                     </w:t>
+      </w:r>
+      <w:r>
+        <w:br/>
+      </w:r>
+      <w:r>
+        <w:rPr>
+          <w:rStyle w:val="VerbatimChar"/>
+        </w:rPr>
+        <w:t xml:space="preserve">#&gt;  gridExtra      2.3      2017-09-09 [1] CRAN (R 4.0.0)                     </w:t>
+      </w:r>
+      <w:r>
+        <w:br/>
+      </w:r>
+      <w:r>
+        <w:rPr>
+          <w:rStyle w:val="VerbatimChar"/>
+        </w:rPr>
+        <w:t xml:space="preserve">#&gt;  gtable         0.3.0    2019-03-25 [1] CRAN (R 4.0.0)                     </w:t>
+      </w:r>
+      <w:r>
+        <w:br/>
+      </w:r>
+      <w:r>
+        <w:rPr>
+          <w:rStyle w:val="VerbatimChar"/>
+        </w:rPr>
+        <w:t xml:space="preserve">#&gt;  haven          2.3.1    2020-06-01 [1] CRAN (R 4.0.0)                     </w:t>
+      </w:r>
+      <w:r>
+        <w:br/>
+      </w:r>
+      <w:r>
+        <w:rPr>
+          <w:rStyle w:val="VerbatimChar"/>
+        </w:rPr>
+        <w:t xml:space="preserve">#&gt;  here         * 0.1      2017-05-28 [1] CRAN (R 4.0.0)                     </w:t>
+      </w:r>
+      <w:r>
+        <w:br/>
+      </w:r>
+      <w:r>
+        <w:rPr>
+          <w:rStyle w:val="VerbatimChar"/>
+        </w:rPr>
+        <w:t xml:space="preserve">#&gt;  highr          0.8      2019-03-20 [1] CRAN (R 4.0.0)                     </w:t>
+      </w:r>
+      <w:r>
+        <w:br/>
+      </w:r>
+      <w:r>
+        <w:rPr>
+          <w:rStyle w:val="VerbatimChar"/>
+        </w:rPr>
+        <w:t xml:space="preserve">#&gt;  hms            0.5.3    2020-01-08 [1] CRAN (R 4.0.0)                     </w:t>
+      </w:r>
+      <w:r>
+        <w:br/>
+      </w:r>
+      <w:r>
+        <w:rPr>
+          <w:rStyle w:val="VerbatimChar"/>
+        </w:rPr>
+        <w:t xml:space="preserve">#&gt;  htmltools      0.5.0    2020-06-16 [1] CRAN (R 4.0.0)                     </w:t>
+      </w:r>
+      <w:r>
+        <w:br/>
+      </w:r>
+      <w:r>
+        <w:rPr>
+          <w:rStyle w:val="VerbatimChar"/>
+        </w:rPr>
+        <w:t xml:space="preserve">#&gt;  httr           1.4.1    2019-08-05 [1] CRAN (R 4.0.0)                     </w:t>
+      </w:r>
+      <w:r>
+        <w:br/>
+      </w:r>
+      <w:r>
+        <w:rPr>
+          <w:rStyle w:val="VerbatimChar"/>
+        </w:rPr>
+        <w:t xml:space="preserve">#&gt;  jpeg           0.1-8.1  2019-10-24 [1] CRAN (R 4.0.0)                     </w:t>
+      </w:r>
+      <w:r>
+        <w:br/>
+      </w:r>
+      <w:r>
+        <w:rPr>
+          <w:rStyle w:val="VerbatimChar"/>
+        </w:rPr>
+        <w:t xml:space="preserve">#&gt;  jsonlite       1.6.1    2020-02-02 [1] CRAN (R 4.0.0)                     </w:t>
+      </w:r>
+      <w:r>
+        <w:br/>
+      </w:r>
+      <w:r>
+        <w:rPr>
+          <w:rStyle w:val="VerbatimChar"/>
+        </w:rPr>
+        <w:t xml:space="preserve">#&gt;  KernSmooth     2.23-17  2020-04-26 [1] CRAN (R 4.0.0)                     </w:t>
+      </w:r>
+      <w:r>
+        <w:br/>
+      </w:r>
+      <w:r>
+        <w:rPr>
+          <w:rStyle w:val="VerbatimChar"/>
+        </w:rPr>
+        <w:t xml:space="preserve">#&gt;  knitr          1.29     2020-06-23 [1] CRAN (R 4.0.0)                     </w:t>
+      </w:r>
+      <w:r>
+        <w:br/>
+      </w:r>
+      <w:r>
+        <w:rPr>
+          <w:rStyle w:val="VerbatimChar"/>
+        </w:rPr>
+        <w:t xml:space="preserve">#&gt;  labeling       0.3      2014-08-23 [1] CRAN (R 4.0.0)                     </w:t>
+      </w:r>
+      <w:r>
+        <w:br/>
+      </w:r>
+      <w:r>
+        <w:rPr>
+          <w:rStyle w:val="VerbatimChar"/>
+        </w:rPr>
+        <w:t xml:space="preserve">#&gt;  lattice        0.20-41  2020-04-02 [1] CRAN (R 4.0.0)                     </w:t>
+      </w:r>
+      <w:r>
+        <w:br/>
+      </w:r>
+      <w:r>
+        <w:rPr>
+          <w:rStyle w:val="VerbatimChar"/>
+        </w:rPr>
+        <w:t xml:space="preserve">#&gt;  lifecycle      0.2.0    2020-03-06 [1] CRAN (R 4.0.0)                     </w:t>
+      </w:r>
+      <w:r>
+        <w:br/>
+      </w:r>
+      <w:r>
+        <w:rPr>
+          <w:rStyle w:val="VerbatimChar"/>
+        </w:rPr>
+        <w:t xml:space="preserve">#&gt;  lubridate      1.7.9    2020-06-08 [1] CRAN (R 4.0.0)                     </w:t>
+      </w:r>
+      <w:r>
+        <w:br/>
+      </w:r>
+      <w:r>
+        <w:rPr>
+          <w:rStyle w:val="VerbatimChar"/>
+        </w:rPr>
+        <w:t xml:space="preserve">#&gt;  magick       * 2.3      2020-01-24 [1] CRAN (R 4.0.0)                     </w:t>
+      </w:r>
+      <w:r>
+        <w:br/>
+      </w:r>
+      <w:r>
+        <w:rPr>
+          <w:rStyle w:val="VerbatimChar"/>
+        </w:rPr>
+        <w:t xml:space="preserve">#&gt;  magrittr       1.5      2014-11-22 [1] CRAN (R 4.0.0)                     </w:t>
+      </w:r>
+      <w:r>
+        <w:br/>
+      </w:r>
+      <w:r>
+        <w:rPr>
+          <w:rStyle w:val="VerbatimChar"/>
+        </w:rPr>
+        <w:t xml:space="preserve">#&gt;  MASS           7.3-51.6 2020-04-26 [1] CRAN (R 4.0.0)                     </w:t>
+      </w:r>
+      <w:r>
+        <w:br/>
+      </w:r>
+      <w:r>
+        <w:rPr>
+          <w:rStyle w:val="VerbatimChar"/>
+        </w:rPr>
+        <w:t xml:space="preserve">#&gt;  memoise        1.1.0    2017-04-21 [1] CRAN (R 4.0.0)                     </w:t>
+      </w:r>
+      <w:r>
+        <w:br/>
+      </w:r>
+      <w:r>
+        <w:rPr>
+          <w:rStyle w:val="VerbatimChar"/>
+        </w:rPr>
+        <w:t xml:space="preserve">#&gt;  modelr         0.1.8    2020-05-19 [1] CRAN (R 4.0.0)                     </w:t>
+      </w:r>
+      <w:r>
+        <w:br/>
+      </w:r>
+      <w:r>
+        <w:rPr>
+          <w:rStyle w:val="VerbatimChar"/>
+        </w:rPr>
+        <w:t xml:space="preserve">#&gt;  Momocs       * 1.3.0    2020-04-15 [1] CRAN (R 4.0.0)                     </w:t>
+      </w:r>
+      <w:r>
+        <w:br/>
+      </w:r>
+      <w:r>
+        <w:rPr>
+          <w:rStyle w:val="VerbatimChar"/>
+        </w:rPr>
+        <w:t xml:space="preserve">#&gt;  munsell        0.5.0    2018-06-12 [1] CRAN (R 4.0.0)                     </w:t>
+      </w:r>
+      <w:r>
+        <w:br/>
+      </w:r>
+      <w:r>
+        <w:rPr>
+          <w:rStyle w:val="VerbatimChar"/>
+        </w:rPr>
+        <w:t xml:space="preserve">#&gt;  nlme           3.1-148  2020-05-24 [1] CRAN (R 4.0.0)                     </w:t>
+      </w:r>
+      <w:r>
+        <w:br/>
+      </w:r>
+      <w:r>
+        <w:rPr>
+          <w:rStyle w:val="VerbatimChar"/>
+        </w:rPr>
+        <w:t xml:space="preserve">#&gt;  pillar         1.4.4    2020-05-05 [1] CRAN (R 4.0.0)                     </w:t>
+      </w:r>
+      <w:r>
+        <w:br/>
+      </w:r>
+      <w:r>
+        <w:rPr>
+          <w:rStyle w:val="VerbatimChar"/>
+        </w:rPr>
+        <w:t xml:space="preserve">#&gt;  pkgbuild       1.0.8    2020-05-07 [1] CRAN (R 4.0.0)                     </w:t>
+      </w:r>
+      <w:r>
+        <w:br/>
+      </w:r>
+      <w:r>
+        <w:rPr>
+          <w:rStyle w:val="VerbatimChar"/>
+        </w:rPr>
+        <w:t xml:space="preserve">#&gt;  pkgconfig      2.0.3    2019-09-22 [1] CRAN (R 4.0.0)                     </w:t>
+      </w:r>
+      <w:r>
+        <w:br/>
+      </w:r>
+      <w:r>
+        <w:rPr>
+          <w:rStyle w:val="VerbatimChar"/>
+        </w:rPr>
+        <w:t xml:space="preserve">#&gt;  pkgload        1.1.0    2020-05-29 [1] CRAN (R 4.0.0)                     </w:t>
+      </w:r>
+      <w:r>
+        <w:br/>
+      </w:r>
+      <w:r>
+        <w:rPr>
+          <w:rStyle w:val="VerbatimChar"/>
+        </w:rPr>
+        <w:t xml:space="preserve">#&gt;  png            0.1-7    2013-12-03 [1] CRAN (R 4.0.0)                     </w:t>
+      </w:r>
+      <w:r>
+        <w:br/>
+      </w:r>
+      <w:r>
+        <w:rPr>
+          <w:rStyle w:val="VerbatimChar"/>
+        </w:rPr>
+        <w:t xml:space="preserve">#&gt;  polyclip       1.10-0   2019-03-14 [1] CRAN (R 4.0.0)                     </w:t>
+      </w:r>
+      <w:r>
+        <w:br/>
+      </w:r>
+      <w:r>
+        <w:rPr>
+          <w:rStyle w:val="VerbatimChar"/>
+        </w:rPr>
+        <w:t xml:space="preserve">#&gt;  prettyunits    1.1.1    2020-01-24 [1] CRAN (R 4.0.0)                     </w:t>
+      </w:r>
+      <w:r>
+        <w:br/>
+      </w:r>
+      <w:r>
+        <w:rPr>
+          <w:rStyle w:val="VerbatimChar"/>
+        </w:rPr>
+        <w:t xml:space="preserve">#&gt;  processx       3.4.2    2020-02-09 [1] CRAN (R 4.0.0)                     </w:t>
+      </w:r>
+      <w:r>
+        <w:br/>
+      </w:r>
+      <w:r>
+        <w:rPr>
+          <w:rStyle w:val="VerbatimChar"/>
+        </w:rPr>
+        <w:t xml:space="preserve">#&gt;  ps             1.3.3    2020-05-08 [1] CRAN (R 4.0.0)                     </w:t>
+      </w:r>
+      <w:r>
+        <w:br/>
+      </w:r>
+      <w:r>
+        <w:rPr>
+          <w:rStyle w:val="VerbatimChar"/>
+        </w:rPr>
+        <w:t xml:space="preserve">#&gt;  purrr        * 0.3.4    2020-04-17 [1] CRAN (R 4.0.0)                     </w:t>
+      </w:r>
+      <w:r>
+        <w:br/>
+      </w:r>
+      <w:r>
+        <w:rPr>
+          <w:rStyle w:val="VerbatimChar"/>
+        </w:rPr>
+        <w:t xml:space="preserve">#&gt;  R6             2.4.1    2019-11-12 [1] CRAN (R 4.0.0)                     </w:t>
+      </w:r>
+      <w:r>
+        <w:br/>
+      </w:r>
+      <w:r>
+        <w:rPr>
+          <w:rStyle w:val="VerbatimChar"/>
+        </w:rPr>
+        <w:t xml:space="preserve">#&gt;  RColorBrewer   1.1-2    2014-12-07 [1] CRAN (R 4.0.0)                     </w:t>
+      </w:r>
+      <w:r>
+        <w:br/>
+      </w:r>
+      <w:r>
+        <w:rPr>
+          <w:rStyle w:val="VerbatimChar"/>
+        </w:rPr>
+        <w:t xml:space="preserve">#&gt;  Rcpp           1.0.4.6  2020-04-09 [1] CRAN (R 4.0.0)                     </w:t>
+      </w:r>
+      <w:r>
+        <w:br/>
+      </w:r>
+      <w:r>
+        <w:rPr>
+          <w:rStyle w:val="VerbatimChar"/>
+        </w:rPr>
+        <w:t xml:space="preserve">#&gt;  readr        * 1.3.1    2018-12-21 [1] CRAN (R 4.0.0)                     </w:t>
+      </w:r>
+      <w:r>
+        <w:br/>
+      </w:r>
+      <w:r>
+        <w:rPr>
+          <w:rStyle w:val="VerbatimChar"/>
+        </w:rPr>
+        <w:t xml:space="preserve">#&gt;  readxl         1.3.1    2019-03-13 [1] CRAN (R 4.0.0)                     </w:t>
+      </w:r>
+      <w:r>
+        <w:br/>
+      </w:r>
+      <w:r>
+        <w:rPr>
+          <w:rStyle w:val="VerbatimChar"/>
+        </w:rPr>
+        <w:t xml:space="preserve">#&gt;  remotes        2.1.1    2020-02-15 [1] CRAN (R 4.0.0)                     </w:t>
+      </w:r>
+      <w:r>
+        <w:br/>
+      </w:r>
+      <w:r>
+        <w:rPr>
+          <w:rStyle w:val="VerbatimChar"/>
+        </w:rPr>
+        <w:t xml:space="preserve">#&gt;  reprex         0.3.0    2019-05-16 [1] CRAN (R 4.0.0)                     </w:t>
+      </w:r>
+      <w:r>
+        <w:br/>
+      </w:r>
+      <w:r>
+        <w:rPr>
+          <w:rStyle w:val="VerbatimChar"/>
+        </w:rPr>
+        <w:t xml:space="preserve">#&gt;  rlang          0.4.6    2020-05-02 [1] CRAN (R 4.0.0)                     </w:t>
+      </w:r>
+      <w:r>
+        <w:br/>
+      </w:r>
+      <w:r>
+        <w:rPr>
+          <w:rStyle w:val="VerbatimChar"/>
+        </w:rPr>
+        <w:t xml:space="preserve">#&gt;  rmarkdown      2.3      2020-06-18 [1] CRAN (R 4.0.0)                     </w:t>
+      </w:r>
+      <w:r>
+        <w:br/>
+      </w:r>
+      <w:r>
+        <w:rPr>
+          <w:rStyle w:val="VerbatimChar"/>
+        </w:rPr>
+        <w:t xml:space="preserve">#&gt;  rprojroot      1.3-2    2018-01-03 [1] CRAN (R 4.0.0)                     </w:t>
+      </w:r>
+      <w:r>
+        <w:br/>
+      </w:r>
+      <w:r>
+        <w:rPr>
+          <w:rStyle w:val="VerbatimChar"/>
+        </w:rPr>
+        <w:t xml:space="preserve">#&gt;  rrtools        0.1.0    2020-06-24 [1] Github (benmarwick/rrtools@f43aae1)</w:t>
+      </w:r>
+      <w:r>
+        <w:br/>
+      </w:r>
+      <w:r>
+        <w:rPr>
+          <w:rStyle w:val="VerbatimChar"/>
+        </w:rPr>
+        <w:t xml:space="preserve">#&gt;  rstudioapi     0.11     2020-02-07 [1] CRAN (R 4.0.0)                     </w:t>
+      </w:r>
+      <w:r>
+        <w:br/>
+      </w:r>
+      <w:r>
+        <w:rPr>
+          <w:rStyle w:val="VerbatimChar"/>
+        </w:rPr>
+        <w:t xml:space="preserve">#&gt;  rvest          0.3.5    2019-11-08 [1] CRAN (R 4.0.0)                     </w:t>
+      </w:r>
+      <w:r>
+        <w:br/>
+      </w:r>
+      <w:r>
+        <w:rPr>
+          <w:rStyle w:val="VerbatimChar"/>
+        </w:rPr>
+        <w:t xml:space="preserve">#&gt;  scales         1.1.1    2020-05-11 [1] CRAN (R 4.0.0)                     </w:t>
+      </w:r>
+      <w:r>
+        <w:br/>
+      </w:r>
+      <w:r>
+        <w:rPr>
+          <w:rStyle w:val="VerbatimChar"/>
+        </w:rPr>
+        <w:t xml:space="preserve">#&gt;  sessioninfo    1.1.1    2018-11-05 [1] CRAN (R 4.0.0)                     </w:t>
+      </w:r>
+      <w:r>
+        <w:br/>
+      </w:r>
+      <w:r>
+        <w:rPr>
+          <w:rStyle w:val="VerbatimChar"/>
+        </w:rPr>
+        <w:t xml:space="preserve">#&gt;  sf           * 0.9-4    2020-06-13 [1] CRAN (R 4.0.0)                     </w:t>
+      </w:r>
+      <w:r>
+        <w:br/>
+      </w:r>
+      <w:r>
+        <w:rPr>
+          <w:rStyle w:val="VerbatimChar"/>
+        </w:rPr>
+        <w:t xml:space="preserve">#&gt;  stringi        1.4.6    2020-02-17 [1] CRAN (R 4.0.0)                     </w:t>
+      </w:r>
+      <w:r>
+        <w:br/>
+      </w:r>
+      <w:r>
+        <w:rPr>
+          <w:rStyle w:val="VerbatimChar"/>
+        </w:rPr>
+        <w:t xml:space="preserve">#&gt;  stringr      * 1.4.0    2019-02-10 [1] CRAN (R 4.0.0)                     </w:t>
+      </w:r>
+      <w:r>
+        <w:br/>
+      </w:r>
+      <w:r>
+        <w:rPr>
+          <w:rStyle w:val="VerbatimChar"/>
+        </w:rPr>
+        <w:t xml:space="preserve">#&gt;  testthat       2.3.2    2020-03-02 [1] CRAN (R 4.0.0)                     </w:t>
+      </w:r>
+      <w:r>
+        <w:br/>
+      </w:r>
+      <w:r>
+        <w:rPr>
+          <w:rStyle w:val="VerbatimChar"/>
+        </w:rPr>
+        <w:t xml:space="preserve">#&gt;  tibble       * 3.0.1    2020-04-20 [1] CRAN (R 4.0.0)                     </w:t>
+      </w:r>
+      <w:r>
+        <w:br/>
+      </w:r>
+      <w:r>
+        <w:rPr>
+          <w:rStyle w:val="VerbatimChar"/>
+        </w:rPr>
+        <w:t xml:space="preserve">#&gt;  tidyr        * 1.1.0    2020-05-20 [1] CRAN (R 4.0.0)                     </w:t>
+      </w:r>
+      <w:r>
+        <w:br/>
+      </w:r>
+      <w:r>
+        <w:rPr>
+          <w:rStyle w:val="VerbatimChar"/>
+        </w:rPr>
+        <w:t xml:space="preserve">#&gt;  tidyselect     1.1.0    2020-05-11 [1] CRAN (R 4.0.0)                     </w:t>
+      </w:r>
+      <w:r>
+        <w:br/>
+      </w:r>
+      <w:r>
+        <w:rPr>
+          <w:rStyle w:val="VerbatimChar"/>
+        </w:rPr>
+        <w:t xml:space="preserve">#&gt;  tidyverse    * 1.3.0    2019-11-21 [1] CRAN (R 4.0.0)                     </w:t>
+      </w:r>
+      <w:r>
+        <w:br/>
+      </w:r>
+      <w:r>
+        <w:rPr>
+          <w:rStyle w:val="VerbatimChar"/>
+        </w:rPr>
+        <w:t xml:space="preserve">#&gt;  tweenr         1.0.1    2018-12-14 [1] CRAN (R 4.0.0)                     </w:t>
+      </w:r>
+      <w:r>
+        <w:br/>
+      </w:r>
+      <w:r>
+        <w:rPr>
+          <w:rStyle w:val="VerbatimChar"/>
+        </w:rPr>
+        <w:t xml:space="preserve">#&gt;  units          0.6-6    2020-03-16 [1] CRAN (R 4.0.0)                     </w:t>
+      </w:r>
+      <w:r>
+        <w:br/>
+      </w:r>
+      <w:r>
+        <w:rPr>
+          <w:rStyle w:val="VerbatimChar"/>
+        </w:rPr>
+        <w:t xml:space="preserve">#&gt;  usethis        1.6.1    2020-04-29 [1] CRAN (R 4.0.0)                     </w:t>
+      </w:r>
+      <w:r>
+        <w:br/>
+      </w:r>
+      <w:r>
+        <w:rPr>
+          <w:rStyle w:val="VerbatimChar"/>
+        </w:rPr>
+        <w:t xml:space="preserve">#&gt;  vctrs          0.3.1    2020-06-05 [1] CRAN (R 4.0.0)                     </w:t>
+      </w:r>
+      <w:r>
+        <w:br/>
+      </w:r>
+      <w:r>
+        <w:rPr>
+          <w:rStyle w:val="VerbatimChar"/>
+        </w:rPr>
+        <w:t xml:space="preserve">#&gt;  viridis      * 0.5.1    2018-03-29 [1] CRAN (R 4.0.0)                     </w:t>
+      </w:r>
+      <w:r>
+        <w:br/>
+      </w:r>
+      <w:r>
+        <w:rPr>
+          <w:rStyle w:val="VerbatimChar"/>
+        </w:rPr>
+        <w:t xml:space="preserve">#&gt;  viridisLite  * 0.3.0    2018-02-01 [1] CRAN (R 4.0.0)                     </w:t>
+      </w:r>
+      <w:r>
+        <w:br/>
+      </w:r>
+      <w:r>
+        <w:rPr>
+          <w:rStyle w:val="VerbatimChar"/>
+        </w:rPr>
+        <w:t xml:space="preserve">#&gt;  withr          2.2.0    2020-04-20 [1] CRAN (R 4.0.0)                     </w:t>
+      </w:r>
+      <w:r>
+        <w:br/>
+      </w:r>
+      <w:r>
+        <w:rPr>
+          <w:rStyle w:val="VerbatimChar"/>
+        </w:rPr>
+        <w:t xml:space="preserve">#&gt;  xfun           0.15     2020-06-21 [1] CRAN (R 4.0.0)                     </w:t>
+      </w:r>
+      <w:r>
+        <w:br/>
+      </w:r>
+      <w:r>
+        <w:rPr>
+          <w:rStyle w:val="VerbatimChar"/>
+        </w:rPr>
+        <w:t xml:space="preserve">#&gt;  xml2           1.3.2    2020-04-23 [1] CRAN (R 4.0.0)                     </w:t>
+      </w:r>
+      <w:r>
+        <w:br/>
+      </w:r>
+      <w:r>
+        <w:rPr>
+          <w:rStyle w:val="VerbatimChar"/>
+        </w:rPr>
+        <w:t xml:space="preserve">#&gt;  yaml           2.2.1    2020-02-01 [1] CRAN (R 4.0.0)                     </w:t>
+      </w:r>
+      <w:r>
+        <w:br/>
       </w:r>
       <w:r>
         <w:rPr>
@@ -5229,13 +5237,13 @@
         <w:t xml:space="preserve">#&gt; </w:t>
       </w:r>
       <w:r>
-        <w:br w:type="textWrapping"/>
-      </w:r>
-      <w:r>
-        <w:rPr>
-          <w:rStyle w:val="VerbatimChar"/>
-        </w:rPr>
-        <w:t xml:space="preserve">#&gt; [1] /Library/Frameworks/R.framework/Versions/3.6/Resources/library</w:t>
+        <w:br/>
+      </w:r>
+      <w:r>
+        <w:rPr>
+          <w:rStyle w:val="VerbatimChar"/>
+        </w:rPr>
+        <w:t xml:space="preserve">#&gt; [1] /Library/Frameworks/R.framework/Versions/4.0/Resources/library</w:t>
       </w:r>
     </w:p>
     <w:p>
@@ -5257,7 +5265,7 @@
         <w:t xml:space="preserve">#&gt; Local:    master /Users/EmilyWang/Desktop/School document/LW-Paper/kwl-pottery-2019</w:t>
       </w:r>
       <w:r>
-        <w:br w:type="textWrapping"/>
+        <w:br/>
       </w:r>
       <w:r>
         <w:rPr>
@@ -5266,13 +5274,13 @@
         <w:t xml:space="preserve">#&gt; Remote:   master @ origin (https://github.com/LiYingWang/kwl.pottery.git)</w:t>
       </w:r>
       <w:r>
-        <w:br w:type="textWrapping"/>
-      </w:r>
-      <w:r>
-        <w:rPr>
-          <w:rStyle w:val="VerbatimChar"/>
-        </w:rPr>
-        <w:t xml:space="preserve">#&gt; Head:     [532984d] 2020-04-23: add pkg to description</w:t>
+        <w:br/>
+      </w:r>
+      <w:r>
+        <w:rPr>
+          <w:rStyle w:val="VerbatimChar"/>
+        </w:rPr>
+        <w:t xml:space="preserve">#&gt; Head:     [c1234d2] 2020-04-25: submit to JASR</w:t>
       </w:r>
     </w:p>
     <w:p>

</xml_diff>

<commit_message>
polish some of the plots a little bit
</commit_message>
<xml_diff>
--- a/analysis/paper/paper.docx
+++ b/analysis/paper/paper.docx
@@ -1912,7 +1912,7 @@
               <a:graphicData uri="http://schemas.openxmlformats.org/drawingml/2006/picture">
                 <pic:pic>
                   <pic:nvPicPr>
-                    <pic:cNvPr descr="/Users/EmilyWang/Desktop/School%20document/LW-Paper/kwl-pottery-2019/analysis/figures/kiwulan-location-map.jpg" id="0" name="Picture"/>
+                    <pic:cNvPr descr="/Users/bmarwick/Desktop/kwl.pottery/analysis/figures/kiwulan-location-map.jpg" id="0" name="Picture"/>
                     <pic:cNvPicPr>
                       <a:picLocks noChangeArrowheads="1" noChangeAspect="1"/>
                     </pic:cNvPicPr>
@@ -1967,7 +1967,7 @@
               <a:graphicData uri="http://schemas.openxmlformats.org/drawingml/2006/picture">
                 <pic:pic>
                   <pic:nvPicPr>
-                    <pic:cNvPr descr="/Users/EmilyWang/Desktop/School%20document/LW-Paper/kwl-pottery-2019/analysis/figures/KWL-excavation-map.jpg" id="0" name="Picture"/>
+                    <pic:cNvPr descr="/Users/bmarwick/Desktop/kwl.pottery/analysis/figures/KWL-excavation-map.jpg" id="0" name="Picture"/>
                     <pic:cNvPicPr>
                       <a:picLocks noChangeArrowheads="1" noChangeAspect="1"/>
                     </pic:cNvPicPr>
@@ -2127,7 +2127,7 @@
               <a:graphicData uri="http://schemas.openxmlformats.org/drawingml/2006/picture">
                 <pic:pic>
                   <pic:nvPicPr>
-                    <pic:cNvPr descr="/Users/EmilyWang/Desktop/School%20document/LW-Paper/kwl-pottery-2019/analysis/figures/pots.png" id="0" name="Picture"/>
+                    <pic:cNvPr descr="/Users/bmarwick/Desktop/kwl.pottery/analysis/figures/pots.png" id="0" name="Picture"/>
                     <pic:cNvPicPr>
                       <a:picLocks noChangeArrowheads="1" noChangeAspect="1"/>
                     </pic:cNvPicPr>
@@ -2518,7 +2518,7 @@
               <a:graphicData uri="http://schemas.openxmlformats.org/drawingml/2006/picture">
                 <pic:pic>
                   <pic:nvPicPr>
-                    <pic:cNvPr descr="/Users/EmilyWang/Desktop/School%20document/LW-Paper/kwl-pottery-2019/analysis/figures/iso_pca_composit_crop.png" id="0" name="Picture"/>
+                    <pic:cNvPr descr="/Users/bmarwick/Desktop/kwl.pottery/analysis/figures/iso_pca_composit_crop.png" id="0" name="Picture"/>
                     <pic:cNvPicPr>
                       <a:picLocks noChangeArrowheads="1" noChangeAspect="1"/>
                     </pic:cNvPicPr>
@@ -3127,7 +3127,7 @@
               <w:jc w:val="right"/>
             </w:pPr>
             <w:r>
-              <w:t xml:space="preserve">0.0725</w:t>
+              <w:t xml:space="preserve">0.1320</w:t>
             </w:r>
           </w:p>
         </w:tc>
@@ -3138,7 +3138,7 @@
               <w:jc w:val="right"/>
             </w:pPr>
             <w:r>
-              <w:t xml:space="preserve">0.7878</w:t>
+              <w:t xml:space="preserve">0.7164</w:t>
             </w:r>
           </w:p>
         </w:tc>
@@ -3173,7 +3173,7 @@
               <w:jc w:val="right"/>
             </w:pPr>
             <w:r>
-              <w:t xml:space="preserve">8.7163</w:t>
+              <w:t xml:space="preserve">7.5791</w:t>
             </w:r>
           </w:p>
         </w:tc>
@@ -3184,7 +3184,7 @@
               <w:jc w:val="right"/>
             </w:pPr>
             <w:r>
-              <w:t xml:space="preserve">0.0032</w:t>
+              <w:t xml:space="preserve">0.0059</w:t>
             </w:r>
           </w:p>
         </w:tc>
@@ -3219,7 +3219,7 @@
               <w:jc w:val="right"/>
             </w:pPr>
             <w:r>
-              <w:t xml:space="preserve">6.9828</w:t>
+              <w:t xml:space="preserve">6.7153</w:t>
             </w:r>
           </w:p>
         </w:tc>
@@ -3230,7 +3230,7 @@
               <w:jc w:val="right"/>
             </w:pPr>
             <w:r>
-              <w:t xml:space="preserve">0.0082</w:t>
+              <w:t xml:space="preserve">0.0096</w:t>
             </w:r>
           </w:p>
         </w:tc>
@@ -3265,7 +3265,7 @@
               <w:jc w:val="right"/>
             </w:pPr>
             <w:r>
-              <w:t xml:space="preserve">-0.0747</w:t>
+              <w:t xml:space="preserve">0.0056</w:t>
             </w:r>
           </w:p>
         </w:tc>
@@ -3276,7 +3276,7 @@
               <w:jc w:val="right"/>
             </w:pPr>
             <w:r>
-              <w:t xml:space="preserve">1.0000</w:t>
+              <w:t xml:space="preserve">0.9401</w:t>
             </w:r>
           </w:p>
         </w:tc>
@@ -3311,7 +3311,7 @@
               <w:jc w:val="right"/>
             </w:pPr>
             <w:r>
-              <w:t xml:space="preserve">0.0044</w:t>
+              <w:t xml:space="preserve">-0.0007</w:t>
             </w:r>
           </w:p>
         </w:tc>
@@ -3322,7 +3322,7 @@
               <w:jc w:val="right"/>
             </w:pPr>
             <w:r>
-              <w:t xml:space="preserve">0.9474</w:t>
+              <w:t xml:space="preserve">1.0000</w:t>
             </w:r>
           </w:p>
         </w:tc>
@@ -3357,7 +3357,7 @@
               <w:jc w:val="right"/>
             </w:pPr>
             <w:r>
-              <w:t xml:space="preserve">0.0546</w:t>
+              <w:t xml:space="preserve">0.0947</w:t>
             </w:r>
           </w:p>
         </w:tc>
@@ -3368,7 +3368,7 @@
               <w:jc w:val="right"/>
             </w:pPr>
             <w:r>
-              <w:t xml:space="preserve">0.8153</w:t>
+              <w:t xml:space="preserve">0.7582</w:t>
             </w:r>
           </w:p>
         </w:tc>
@@ -3425,7 +3425,7 @@
               <a:graphicData uri="http://schemas.openxmlformats.org/drawingml/2006/picture">
                 <pic:pic>
                   <pic:nvPicPr>
-                    <pic:cNvPr descr="/Users/EmilyWang/Desktop/School%20document/LW-Paper/kwl-pottery-2019/analysis/figures/size-boxplot-regression.jpg" id="0" name="Picture"/>
+                    <pic:cNvPr descr="/Users/bmarwick/Desktop/kwl.pottery/analysis/figures/size-boxplot-regression.jpg" id="0" name="Picture"/>
                     <pic:cNvPicPr>
                       <a:picLocks noChangeArrowheads="1" noChangeAspect="1"/>
                     </pic:cNvPicPr>
@@ -4827,7 +4827,7 @@
         <w:pStyle w:val="FirstParagraph"/>
       </w:pPr>
       <w:r>
-        <w:t xml:space="preserve">This report was generated on 2020-07-28 22:26:07 using the following computational environment and dependencies:</w:t>
+        <w:t xml:space="preserve">This report was generated on 2020-07-28 23:31:17 using the following computational environment and dependencies:</w:t>
       </w:r>
     </w:p>
     <w:p>
@@ -4865,7 +4865,7 @@
         <w:rPr>
           <w:rStyle w:val="VerbatimChar"/>
         </w:rPr>
-        <w:t xml:space="preserve">#&gt;  os       macOS Catalina 10.15.6      </w:t>
+        <w:t xml:space="preserve">#&gt;  os       macOS Catalina 10.15.5      </w:t>
       </w:r>
       <w:r>
         <w:br/>
@@ -4955,1015 +4955,1042 @@
         <w:rPr>
           <w:rStyle w:val="VerbatimChar"/>
         </w:rPr>
-        <w:t xml:space="preserve">#&gt;  package      * version  date       lib source                             </w:t>
-      </w:r>
-      <w:r>
-        <w:br/>
-      </w:r>
-      <w:r>
-        <w:rPr>
-          <w:rStyle w:val="VerbatimChar"/>
-        </w:rPr>
-        <w:t xml:space="preserve">#&gt;  abind          1.4-5    2016-07-21 [1] CRAN (R 4.0.0)                     </w:t>
-      </w:r>
-      <w:r>
-        <w:br/>
-      </w:r>
-      <w:r>
-        <w:rPr>
-          <w:rStyle w:val="VerbatimChar"/>
-        </w:rPr>
-        <w:t xml:space="preserve">#&gt;  assertthat     0.2.1    2019-03-21 [1] CRAN (R 4.0.0)                     </w:t>
-      </w:r>
-      <w:r>
-        <w:br/>
-      </w:r>
-      <w:r>
-        <w:rPr>
-          <w:rStyle w:val="VerbatimChar"/>
-        </w:rPr>
-        <w:t xml:space="preserve">#&gt;  backports      1.1.8    2020-06-17 [1] CRAN (R 4.0.0)                     </w:t>
-      </w:r>
-      <w:r>
-        <w:br/>
-      </w:r>
-      <w:r>
-        <w:rPr>
-          <w:rStyle w:val="VerbatimChar"/>
-        </w:rPr>
-        <w:t xml:space="preserve">#&gt;  blob           1.2.1    2020-01-20 [1] CRAN (R 4.0.0)                     </w:t>
-      </w:r>
-      <w:r>
-        <w:br/>
-      </w:r>
-      <w:r>
-        <w:rPr>
-          <w:rStyle w:val="VerbatimChar"/>
-        </w:rPr>
-        <w:t xml:space="preserve">#&gt;  bookdown       0.20     2020-06-23 [1] CRAN (R 4.0.0)                     </w:t>
-      </w:r>
-      <w:r>
-        <w:br/>
-      </w:r>
-      <w:r>
-        <w:rPr>
-          <w:rStyle w:val="VerbatimChar"/>
-        </w:rPr>
-        <w:t xml:space="preserve">#&gt;  broom          0.7.0    2020-07-09 [1] CRAN (R 4.0.2)                     </w:t>
-      </w:r>
-      <w:r>
-        <w:br/>
-      </w:r>
-      <w:r>
-        <w:rPr>
-          <w:rStyle w:val="VerbatimChar"/>
-        </w:rPr>
-        <w:t xml:space="preserve">#&gt;  callr          3.4.3    2020-03-28 [1] CRAN (R 4.0.0)                     </w:t>
-      </w:r>
-      <w:r>
-        <w:br/>
-      </w:r>
-      <w:r>
-        <w:rPr>
-          <w:rStyle w:val="VerbatimChar"/>
-        </w:rPr>
-        <w:t xml:space="preserve">#&gt;  car            3.0-8    2020-05-21 [1] CRAN (R 4.0.0)                     </w:t>
-      </w:r>
-      <w:r>
-        <w:br/>
-      </w:r>
-      <w:r>
-        <w:rPr>
-          <w:rStyle w:val="VerbatimChar"/>
-        </w:rPr>
-        <w:t xml:space="preserve">#&gt;  carData        3.0-4    2020-05-22 [1] CRAN (R 4.0.0)                     </w:t>
-      </w:r>
-      <w:r>
-        <w:br/>
-      </w:r>
-      <w:r>
-        <w:rPr>
-          <w:rStyle w:val="VerbatimChar"/>
-        </w:rPr>
-        <w:t xml:space="preserve">#&gt;  cellranger     1.1.0    2016-07-27 [1] CRAN (R 4.0.0)                     </w:t>
-      </w:r>
-      <w:r>
-        <w:br/>
-      </w:r>
-      <w:r>
-        <w:rPr>
-          <w:rStyle w:val="VerbatimChar"/>
-        </w:rPr>
-        <w:t xml:space="preserve">#&gt;  class          7.3-17   2020-04-26 [1] CRAN (R 4.0.2)                     </w:t>
-      </w:r>
-      <w:r>
-        <w:br/>
-      </w:r>
-      <w:r>
-        <w:rPr>
-          <w:rStyle w:val="VerbatimChar"/>
-        </w:rPr>
-        <w:t xml:space="preserve">#&gt;  classInt       0.4-3    2020-04-07 [1] CRAN (R 4.0.0)                     </w:t>
-      </w:r>
-      <w:r>
-        <w:br/>
-      </w:r>
-      <w:r>
-        <w:rPr>
-          <w:rStyle w:val="VerbatimChar"/>
-        </w:rPr>
-        <w:t xml:space="preserve">#&gt;  cli            2.0.2    2020-02-28 [1] CRAN (R 4.0.0)                     </w:t>
-      </w:r>
-      <w:r>
-        <w:br/>
-      </w:r>
-      <w:r>
-        <w:rPr>
-          <w:rStyle w:val="VerbatimChar"/>
-        </w:rPr>
-        <w:t xml:space="preserve">#&gt;  colorspace     1.4-1    2019-03-18 [1] CRAN (R 4.0.0)                     </w:t>
-      </w:r>
-      <w:r>
-        <w:br/>
-      </w:r>
-      <w:r>
-        <w:rPr>
-          <w:rStyle w:val="VerbatimChar"/>
-        </w:rPr>
-        <w:t xml:space="preserve">#&gt;  cowplot      * 1.0.0    2019-07-11 [1] CRAN (R 4.0.0)                     </w:t>
-      </w:r>
-      <w:r>
-        <w:br/>
-      </w:r>
-      <w:r>
-        <w:rPr>
-          <w:rStyle w:val="VerbatimChar"/>
-        </w:rPr>
-        <w:t xml:space="preserve">#&gt;  crayon         1.3.4    2017-09-16 [1] CRAN (R 4.0.0)                     </w:t>
-      </w:r>
-      <w:r>
-        <w:br/>
-      </w:r>
-      <w:r>
-        <w:rPr>
-          <w:rStyle w:val="VerbatimChar"/>
-        </w:rPr>
-        <w:t xml:space="preserve">#&gt;  curl           4.3      2019-12-02 [1] CRAN (R 4.0.0)                     </w:t>
-      </w:r>
-      <w:r>
-        <w:br/>
-      </w:r>
-      <w:r>
-        <w:rPr>
-          <w:rStyle w:val="VerbatimChar"/>
-        </w:rPr>
-        <w:t xml:space="preserve">#&gt;  cvequality   * 0.2.0    2019-01-07 [1] CRAN (R 4.0.0)                     </w:t>
-      </w:r>
-      <w:r>
-        <w:br/>
-      </w:r>
-      <w:r>
-        <w:rPr>
-          <w:rStyle w:val="VerbatimChar"/>
-        </w:rPr>
-        <w:t xml:space="preserve">#&gt;  data.table     1.12.8   2019-12-09 [1] CRAN (R 4.0.0)                     </w:t>
-      </w:r>
-      <w:r>
-        <w:br/>
-      </w:r>
-      <w:r>
-        <w:rPr>
-          <w:rStyle w:val="VerbatimChar"/>
-        </w:rPr>
-        <w:t xml:space="preserve">#&gt;  DBI            1.1.0    2019-12-15 [1] CRAN (R 4.0.0)                     </w:t>
-      </w:r>
-      <w:r>
-        <w:br/>
-      </w:r>
-      <w:r>
-        <w:rPr>
-          <w:rStyle w:val="VerbatimChar"/>
-        </w:rPr>
-        <w:t xml:space="preserve">#&gt;  dbplyr         1.4.4    2020-05-27 [1] CRAN (R 4.0.0)                     </w:t>
-      </w:r>
-      <w:r>
-        <w:br/>
-      </w:r>
-      <w:r>
-        <w:rPr>
-          <w:rStyle w:val="VerbatimChar"/>
-        </w:rPr>
-        <w:t xml:space="preserve">#&gt;  desc           1.2.0    2018-05-01 [1] CRAN (R 4.0.0)                     </w:t>
-      </w:r>
-      <w:r>
-        <w:br/>
-      </w:r>
-      <w:r>
-        <w:rPr>
-          <w:rStyle w:val="VerbatimChar"/>
-        </w:rPr>
-        <w:t xml:space="preserve">#&gt;  devtools       2.3.0    2020-04-10 [1] CRAN (R 4.0.0)                     </w:t>
-      </w:r>
-      <w:r>
-        <w:br/>
-      </w:r>
-      <w:r>
-        <w:rPr>
-          <w:rStyle w:val="VerbatimChar"/>
-        </w:rPr>
-        <w:t xml:space="preserve">#&gt;  digest         0.6.25   2020-02-23 [1] CRAN (R 4.0.0)                     </w:t>
-      </w:r>
-      <w:r>
-        <w:br/>
-      </w:r>
-      <w:r>
-        <w:rPr>
-          <w:rStyle w:val="VerbatimChar"/>
-        </w:rPr>
-        <w:t xml:space="preserve">#&gt;  dplyr        * 1.0.0    2020-05-29 [1] CRAN (R 4.0.0)                     </w:t>
-      </w:r>
-      <w:r>
-        <w:br/>
-      </w:r>
-      <w:r>
-        <w:rPr>
-          <w:rStyle w:val="VerbatimChar"/>
-        </w:rPr>
-        <w:t xml:space="preserve">#&gt;  e1071          1.7-3    2019-11-26 [1] CRAN (R 4.0.0)                     </w:t>
-      </w:r>
-      <w:r>
-        <w:br/>
-      </w:r>
-      <w:r>
-        <w:rPr>
-          <w:rStyle w:val="VerbatimChar"/>
-        </w:rPr>
-        <w:t xml:space="preserve">#&gt;  ellipsis       0.3.1    2020-05-15 [1] CRAN (R 4.0.0)                     </w:t>
-      </w:r>
-      <w:r>
-        <w:br/>
-      </w:r>
-      <w:r>
-        <w:rPr>
-          <w:rStyle w:val="VerbatimChar"/>
-        </w:rPr>
-        <w:t xml:space="preserve">#&gt;  evaluate       0.14     2019-05-28 [1] CRAN (R 4.0.0)                     </w:t>
-      </w:r>
-      <w:r>
-        <w:br/>
-      </w:r>
-      <w:r>
-        <w:rPr>
-          <w:rStyle w:val="VerbatimChar"/>
-        </w:rPr>
-        <w:t xml:space="preserve">#&gt;  fansi          0.4.1    2020-01-08 [1] CRAN (R 4.0.0)                     </w:t>
-      </w:r>
-      <w:r>
-        <w:br/>
-      </w:r>
-      <w:r>
-        <w:rPr>
-          <w:rStyle w:val="VerbatimChar"/>
-        </w:rPr>
-        <w:t xml:space="preserve">#&gt;  farver         2.0.3    2020-01-16 [1] CRAN (R 4.0.0)                     </w:t>
-      </w:r>
-      <w:r>
-        <w:br/>
-      </w:r>
-      <w:r>
-        <w:rPr>
-          <w:rStyle w:val="VerbatimChar"/>
-        </w:rPr>
-        <w:t xml:space="preserve">#&gt;  forcats      * 0.5.0    2020-03-01 [1] CRAN (R 4.0.0)                     </w:t>
-      </w:r>
-      <w:r>
-        <w:br/>
-      </w:r>
-      <w:r>
-        <w:rPr>
-          <w:rStyle w:val="VerbatimChar"/>
-        </w:rPr>
-        <w:t xml:space="preserve">#&gt;  foreign        0.8-80   2020-05-24 [1] CRAN (R 4.0.2)                     </w:t>
-      </w:r>
-      <w:r>
-        <w:br/>
-      </w:r>
-      <w:r>
-        <w:rPr>
-          <w:rStyle w:val="VerbatimChar"/>
-        </w:rPr>
-        <w:t xml:space="preserve">#&gt;  fs             1.4.2    2020-06-30 [1] CRAN (R 4.0.0)                     </w:t>
-      </w:r>
-      <w:r>
-        <w:br/>
-      </w:r>
-      <w:r>
-        <w:rPr>
-          <w:rStyle w:val="VerbatimChar"/>
-        </w:rPr>
-        <w:t xml:space="preserve">#&gt;  generics       0.0.2    2018-11-29 [1] CRAN (R 4.0.0)                     </w:t>
-      </w:r>
-      <w:r>
-        <w:br/>
-      </w:r>
-      <w:r>
-        <w:rPr>
-          <w:rStyle w:val="VerbatimChar"/>
-        </w:rPr>
-        <w:t xml:space="preserve">#&gt;  ggforce        0.3.2    2020-06-23 [1] CRAN (R 4.0.0)                     </w:t>
-      </w:r>
-      <w:r>
-        <w:br/>
-      </w:r>
-      <w:r>
-        <w:rPr>
-          <w:rStyle w:val="VerbatimChar"/>
-        </w:rPr>
-        <w:t xml:space="preserve">#&gt;  ggplot2      * 3.3.2    2020-06-19 [1] CRAN (R 4.0.0)                     </w:t>
-      </w:r>
-      <w:r>
-        <w:br/>
-      </w:r>
-      <w:r>
-        <w:rPr>
-          <w:rStyle w:val="VerbatimChar"/>
-        </w:rPr>
-        <w:t xml:space="preserve">#&gt;  ggpubr       * 0.4.0    2020-06-27 [1] CRAN (R 4.0.2)                     </w:t>
-      </w:r>
-      <w:r>
-        <w:br/>
-      </w:r>
-      <w:r>
-        <w:rPr>
-          <w:rStyle w:val="VerbatimChar"/>
-        </w:rPr>
-        <w:t xml:space="preserve">#&gt;  ggsignif       0.6.0    2019-08-08 [1] CRAN (R 4.0.0)                     </w:t>
-      </w:r>
-      <w:r>
-        <w:br/>
-      </w:r>
-      <w:r>
-        <w:rPr>
-          <w:rStyle w:val="VerbatimChar"/>
-        </w:rPr>
-        <w:t xml:space="preserve">#&gt;  glue           1.4.1    2020-05-13 [1] CRAN (R 4.0.0)                     </w:t>
-      </w:r>
-      <w:r>
-        <w:br/>
-      </w:r>
-      <w:r>
-        <w:rPr>
-          <w:rStyle w:val="VerbatimChar"/>
-        </w:rPr>
-        <w:t xml:space="preserve">#&gt;  gridExtra      2.3      2017-09-09 [1] CRAN (R 4.0.0)                     </w:t>
-      </w:r>
-      <w:r>
-        <w:br/>
-      </w:r>
-      <w:r>
-        <w:rPr>
-          <w:rStyle w:val="VerbatimChar"/>
-        </w:rPr>
-        <w:t xml:space="preserve">#&gt;  gtable         0.3.0    2019-03-25 [1] CRAN (R 4.0.0)                     </w:t>
-      </w:r>
-      <w:r>
-        <w:br/>
-      </w:r>
-      <w:r>
-        <w:rPr>
-          <w:rStyle w:val="VerbatimChar"/>
-        </w:rPr>
-        <w:t xml:space="preserve">#&gt;  haven          2.3.1    2020-06-01 [1] CRAN (R 4.0.0)                     </w:t>
-      </w:r>
-      <w:r>
-        <w:br/>
-      </w:r>
-      <w:r>
-        <w:rPr>
-          <w:rStyle w:val="VerbatimChar"/>
-        </w:rPr>
-        <w:t xml:space="preserve">#&gt;  here         * 0.1      2017-05-28 [1] CRAN (R 4.0.0)                     </w:t>
-      </w:r>
-      <w:r>
-        <w:br/>
-      </w:r>
-      <w:r>
-        <w:rPr>
-          <w:rStyle w:val="VerbatimChar"/>
-        </w:rPr>
-        <w:t xml:space="preserve">#&gt;  highr          0.8      2019-03-20 [1] CRAN (R 4.0.0)                     </w:t>
-      </w:r>
-      <w:r>
-        <w:br/>
-      </w:r>
-      <w:r>
-        <w:rPr>
-          <w:rStyle w:val="VerbatimChar"/>
-        </w:rPr>
-        <w:t xml:space="preserve">#&gt;  hms            0.5.3    2020-01-08 [1] CRAN (R 4.0.0)                     </w:t>
-      </w:r>
-      <w:r>
-        <w:br/>
-      </w:r>
-      <w:r>
-        <w:rPr>
-          <w:rStyle w:val="VerbatimChar"/>
-        </w:rPr>
-        <w:t xml:space="preserve">#&gt;  htmltools      0.5.0    2020-06-16 [1] CRAN (R 4.0.0)                     </w:t>
-      </w:r>
-      <w:r>
-        <w:br/>
-      </w:r>
-      <w:r>
-        <w:rPr>
-          <w:rStyle w:val="VerbatimChar"/>
-        </w:rPr>
-        <w:t xml:space="preserve">#&gt;  httr           1.4.1    2019-08-05 [1] CRAN (R 4.0.0)                     </w:t>
-      </w:r>
-      <w:r>
-        <w:br/>
-      </w:r>
-      <w:r>
-        <w:rPr>
-          <w:rStyle w:val="VerbatimChar"/>
-        </w:rPr>
-        <w:t xml:space="preserve">#&gt;  jpeg           0.1-8.1  2019-10-24 [1] CRAN (R 4.0.0)                     </w:t>
-      </w:r>
-      <w:r>
-        <w:br/>
-      </w:r>
-      <w:r>
-        <w:rPr>
-          <w:rStyle w:val="VerbatimChar"/>
-        </w:rPr>
-        <w:t xml:space="preserve">#&gt;  jsonlite       1.7.0    2020-06-25 [1] CRAN (R 4.0.0)                     </w:t>
-      </w:r>
-      <w:r>
-        <w:br/>
-      </w:r>
-      <w:r>
-        <w:rPr>
-          <w:rStyle w:val="VerbatimChar"/>
-        </w:rPr>
-        <w:t xml:space="preserve">#&gt;  KernSmooth     2.23-17  2020-04-26 [1] CRAN (R 4.0.2)                     </w:t>
-      </w:r>
-      <w:r>
-        <w:br/>
-      </w:r>
-      <w:r>
-        <w:rPr>
-          <w:rStyle w:val="VerbatimChar"/>
-        </w:rPr>
-        <w:t xml:space="preserve">#&gt;  knitr          1.29     2020-06-23 [1] CRAN (R 4.0.0)                     </w:t>
-      </w:r>
-      <w:r>
-        <w:br/>
-      </w:r>
-      <w:r>
-        <w:rPr>
-          <w:rStyle w:val="VerbatimChar"/>
-        </w:rPr>
-        <w:t xml:space="preserve">#&gt;  labeling       0.3      2014-08-23 [1] CRAN (R 4.0.0)                     </w:t>
-      </w:r>
-      <w:r>
-        <w:br/>
-      </w:r>
-      <w:r>
-        <w:rPr>
-          <w:rStyle w:val="VerbatimChar"/>
-        </w:rPr>
-        <w:t xml:space="preserve">#&gt;  lattice        0.20-41  2020-04-02 [1] CRAN (R 4.0.2)                     </w:t>
-      </w:r>
-      <w:r>
-        <w:br/>
-      </w:r>
-      <w:r>
-        <w:rPr>
-          <w:rStyle w:val="VerbatimChar"/>
-        </w:rPr>
-        <w:t xml:space="preserve">#&gt;  lifecycle      0.2.0    2020-03-06 [1] CRAN (R 4.0.0)                     </w:t>
-      </w:r>
-      <w:r>
-        <w:br/>
-      </w:r>
-      <w:r>
-        <w:rPr>
-          <w:rStyle w:val="VerbatimChar"/>
-        </w:rPr>
-        <w:t xml:space="preserve">#&gt;  lubridate      1.7.9    2020-06-08 [1] CRAN (R 4.0.0)                     </w:t>
-      </w:r>
-      <w:r>
-        <w:br/>
-      </w:r>
-      <w:r>
-        <w:rPr>
-          <w:rStyle w:val="VerbatimChar"/>
-        </w:rPr>
-        <w:t xml:space="preserve">#&gt;  magick       * 2.4.0    2020-06-23 [1] CRAN (R 4.0.0)                     </w:t>
-      </w:r>
-      <w:r>
-        <w:br/>
-      </w:r>
-      <w:r>
-        <w:rPr>
-          <w:rStyle w:val="VerbatimChar"/>
-        </w:rPr>
-        <w:t xml:space="preserve">#&gt;  magrittr       1.5      2014-11-22 [1] CRAN (R 4.0.0)                     </w:t>
-      </w:r>
-      <w:r>
-        <w:br/>
-      </w:r>
-      <w:r>
-        <w:rPr>
-          <w:rStyle w:val="VerbatimChar"/>
-        </w:rPr>
-        <w:t xml:space="preserve">#&gt;  MASS           7.3-51.6 2020-04-26 [1] CRAN (R 4.0.2)                     </w:t>
-      </w:r>
-      <w:r>
-        <w:br/>
-      </w:r>
-      <w:r>
-        <w:rPr>
-          <w:rStyle w:val="VerbatimChar"/>
-        </w:rPr>
-        <w:t xml:space="preserve">#&gt;  Matrix         1.2-18   2019-11-27 [1] CRAN (R 4.0.2)                     </w:t>
-      </w:r>
-      <w:r>
-        <w:br/>
-      </w:r>
-      <w:r>
-        <w:rPr>
-          <w:rStyle w:val="VerbatimChar"/>
-        </w:rPr>
-        <w:t xml:space="preserve">#&gt;  memoise        1.1.0    2017-04-21 [1] CRAN (R 4.0.0)                     </w:t>
-      </w:r>
-      <w:r>
-        <w:br/>
-      </w:r>
-      <w:r>
-        <w:rPr>
-          <w:rStyle w:val="VerbatimChar"/>
-        </w:rPr>
-        <w:t xml:space="preserve">#&gt;  mgcv           1.8-31   2019-11-09 [1] CRAN (R 4.0.2)                     </w:t>
-      </w:r>
-      <w:r>
-        <w:br/>
-      </w:r>
-      <w:r>
-        <w:rPr>
-          <w:rStyle w:val="VerbatimChar"/>
-        </w:rPr>
-        <w:t xml:space="preserve">#&gt;  modelr         0.1.8    2020-05-19 [1] CRAN (R 4.0.0)                     </w:t>
-      </w:r>
-      <w:r>
-        <w:br/>
-      </w:r>
-      <w:r>
-        <w:rPr>
-          <w:rStyle w:val="VerbatimChar"/>
-        </w:rPr>
-        <w:t xml:space="preserve">#&gt;  Momocs       * 1.3.0    2020-04-15 [1] CRAN (R 4.0.0)                     </w:t>
-      </w:r>
-      <w:r>
-        <w:br/>
-      </w:r>
-      <w:r>
-        <w:rPr>
-          <w:rStyle w:val="VerbatimChar"/>
-        </w:rPr>
-        <w:t xml:space="preserve">#&gt;  munsell        0.5.0    2018-06-12 [1] CRAN (R 4.0.0)                     </w:t>
-      </w:r>
-      <w:r>
-        <w:br/>
-      </w:r>
-      <w:r>
-        <w:rPr>
-          <w:rStyle w:val="VerbatimChar"/>
-        </w:rPr>
-        <w:t xml:space="preserve">#&gt;  nlme           3.1-148  2020-05-24 [1] CRAN (R 4.0.2)                     </w:t>
-      </w:r>
-      <w:r>
-        <w:br/>
-      </w:r>
-      <w:r>
-        <w:rPr>
-          <w:rStyle w:val="VerbatimChar"/>
-        </w:rPr>
-        <w:t xml:space="preserve">#&gt;  openxlsx       4.1.5    2020-05-06 [1] CRAN (R 4.0.0)                     </w:t>
-      </w:r>
-      <w:r>
-        <w:br/>
-      </w:r>
-      <w:r>
-        <w:rPr>
-          <w:rStyle w:val="VerbatimChar"/>
-        </w:rPr>
-        <w:t xml:space="preserve">#&gt;  pillar         1.4.4    2020-05-05 [1] CRAN (R 4.0.0)                     </w:t>
-      </w:r>
-      <w:r>
-        <w:br/>
-      </w:r>
-      <w:r>
-        <w:rPr>
-          <w:rStyle w:val="VerbatimChar"/>
-        </w:rPr>
-        <w:t xml:space="preserve">#&gt;  pkgbuild       1.0.8    2020-05-07 [1] CRAN (R 4.0.0)                     </w:t>
-      </w:r>
-      <w:r>
-        <w:br/>
-      </w:r>
-      <w:r>
-        <w:rPr>
-          <w:rStyle w:val="VerbatimChar"/>
-        </w:rPr>
-        <w:t xml:space="preserve">#&gt;  pkgconfig      2.0.3    2019-09-22 [1] CRAN (R 4.0.0)                     </w:t>
-      </w:r>
-      <w:r>
-        <w:br/>
-      </w:r>
-      <w:r>
-        <w:rPr>
-          <w:rStyle w:val="VerbatimChar"/>
-        </w:rPr>
-        <w:t xml:space="preserve">#&gt;  pkgload        1.1.0    2020-05-29 [1] CRAN (R 4.0.0)                     </w:t>
-      </w:r>
-      <w:r>
-        <w:br/>
-      </w:r>
-      <w:r>
-        <w:rPr>
-          <w:rStyle w:val="VerbatimChar"/>
-        </w:rPr>
-        <w:t xml:space="preserve">#&gt;  png            0.1-7    2013-12-03 [1] CRAN (R 4.0.0)                     </w:t>
-      </w:r>
-      <w:r>
-        <w:br/>
-      </w:r>
-      <w:r>
-        <w:rPr>
-          <w:rStyle w:val="VerbatimChar"/>
-        </w:rPr>
-        <w:t xml:space="preserve">#&gt;  polyclip       1.10-0   2019-03-14 [1] CRAN (R 4.0.0)                     </w:t>
-      </w:r>
-      <w:r>
-        <w:br/>
-      </w:r>
-      <w:r>
-        <w:rPr>
-          <w:rStyle w:val="VerbatimChar"/>
-        </w:rPr>
-        <w:t xml:space="preserve">#&gt;  prettyunits    1.1.1    2020-01-24 [1] CRAN (R 4.0.0)                     </w:t>
-      </w:r>
-      <w:r>
-        <w:br/>
-      </w:r>
-      <w:r>
-        <w:rPr>
-          <w:rStyle w:val="VerbatimChar"/>
-        </w:rPr>
-        <w:t xml:space="preserve">#&gt;  processx       3.4.3    2020-07-05 [1] CRAN (R 4.0.0)                     </w:t>
-      </w:r>
-      <w:r>
-        <w:br/>
-      </w:r>
-      <w:r>
-        <w:rPr>
-          <w:rStyle w:val="VerbatimChar"/>
-        </w:rPr>
-        <w:t xml:space="preserve">#&gt;  ps             1.3.3    2020-05-08 [1] CRAN (R 4.0.0)                     </w:t>
-      </w:r>
-      <w:r>
-        <w:br/>
-      </w:r>
-      <w:r>
-        <w:rPr>
-          <w:rStyle w:val="VerbatimChar"/>
-        </w:rPr>
-        <w:t xml:space="preserve">#&gt;  purrr        * 0.3.4    2020-04-17 [1] CRAN (R 4.0.0)                     </w:t>
-      </w:r>
-      <w:r>
-        <w:br/>
-      </w:r>
-      <w:r>
-        <w:rPr>
-          <w:rStyle w:val="VerbatimChar"/>
-        </w:rPr>
-        <w:t xml:space="preserve">#&gt;  R6             2.4.1    2019-11-12 [1] CRAN (R 4.0.0)                     </w:t>
-      </w:r>
-      <w:r>
-        <w:br/>
-      </w:r>
-      <w:r>
-        <w:rPr>
-          <w:rStyle w:val="VerbatimChar"/>
-        </w:rPr>
-        <w:t xml:space="preserve">#&gt;  RColorBrewer   1.1-2    2014-12-07 [1] CRAN (R 4.0.0)                     </w:t>
-      </w:r>
-      <w:r>
-        <w:br/>
-      </w:r>
-      <w:r>
-        <w:rPr>
-          <w:rStyle w:val="VerbatimChar"/>
-        </w:rPr>
-        <w:t xml:space="preserve">#&gt;  Rcpp           1.0.5    2020-07-06 [1] CRAN (R 4.0.0)                     </w:t>
-      </w:r>
-      <w:r>
-        <w:br/>
-      </w:r>
-      <w:r>
-        <w:rPr>
-          <w:rStyle w:val="VerbatimChar"/>
-        </w:rPr>
-        <w:t xml:space="preserve">#&gt;  readr        * 1.3.1    2018-12-21 [1] CRAN (R 4.0.0)                     </w:t>
-      </w:r>
-      <w:r>
-        <w:br/>
-      </w:r>
-      <w:r>
-        <w:rPr>
-          <w:rStyle w:val="VerbatimChar"/>
-        </w:rPr>
-        <w:t xml:space="preserve">#&gt;  readxl         1.3.1    2019-03-13 [1] CRAN (R 4.0.0)                     </w:t>
-      </w:r>
-      <w:r>
-        <w:br/>
-      </w:r>
-      <w:r>
-        <w:rPr>
-          <w:rStyle w:val="VerbatimChar"/>
-        </w:rPr>
-        <w:t xml:space="preserve">#&gt;  remotes        2.1.1    2020-02-15 [1] CRAN (R 4.0.0)                     </w:t>
-      </w:r>
-      <w:r>
-        <w:br/>
-      </w:r>
-      <w:r>
-        <w:rPr>
-          <w:rStyle w:val="VerbatimChar"/>
-        </w:rPr>
-        <w:t xml:space="preserve">#&gt;  reprex         0.3.0    2019-05-16 [1] CRAN (R 4.0.0)                     </w:t>
-      </w:r>
-      <w:r>
-        <w:br/>
-      </w:r>
-      <w:r>
-        <w:rPr>
-          <w:rStyle w:val="VerbatimChar"/>
-        </w:rPr>
-        <w:t xml:space="preserve">#&gt;  rio            0.5.16   2018-11-26 [1] CRAN (R 4.0.0)                     </w:t>
-      </w:r>
-      <w:r>
-        <w:br/>
-      </w:r>
-      <w:r>
-        <w:rPr>
-          <w:rStyle w:val="VerbatimChar"/>
-        </w:rPr>
-        <w:t xml:space="preserve">#&gt;  rlang          0.4.7    2020-07-09 [1] CRAN (R 4.0.2)                     </w:t>
-      </w:r>
-      <w:r>
-        <w:br/>
-      </w:r>
-      <w:r>
-        <w:rPr>
-          <w:rStyle w:val="VerbatimChar"/>
-        </w:rPr>
-        <w:t xml:space="preserve">#&gt;  rmarkdown      2.3      2020-06-18 [1] CRAN (R 4.0.0)                     </w:t>
-      </w:r>
-      <w:r>
-        <w:br/>
-      </w:r>
-      <w:r>
-        <w:rPr>
-          <w:rStyle w:val="VerbatimChar"/>
-        </w:rPr>
-        <w:t xml:space="preserve">#&gt;  rprojroot      1.3-2    2018-01-03 [1] CRAN (R 4.0.0)                     </w:t>
-      </w:r>
-      <w:r>
-        <w:br/>
-      </w:r>
-      <w:r>
-        <w:rPr>
-          <w:rStyle w:val="VerbatimChar"/>
-        </w:rPr>
-        <w:t xml:space="preserve">#&gt;  rrtools        0.1.0    2020-06-24 [1] Github (benmarwick/rrtools@f43aae1)</w:t>
-      </w:r>
-      <w:r>
-        <w:br/>
-      </w:r>
-      <w:r>
-        <w:rPr>
-          <w:rStyle w:val="VerbatimChar"/>
-        </w:rPr>
-        <w:t xml:space="preserve">#&gt;  rstatix        0.6.0    2020-06-18 [1] CRAN (R 4.0.0)                     </w:t>
-      </w:r>
-      <w:r>
-        <w:br/>
-      </w:r>
-      <w:r>
-        <w:rPr>
-          <w:rStyle w:val="VerbatimChar"/>
-        </w:rPr>
-        <w:t xml:space="preserve">#&gt;  rstudioapi     0.11     2020-02-07 [1] CRAN (R 4.0.0)                     </w:t>
-      </w:r>
-      <w:r>
-        <w:br/>
-      </w:r>
-      <w:r>
-        <w:rPr>
-          <w:rStyle w:val="VerbatimChar"/>
-        </w:rPr>
-        <w:t xml:space="preserve">#&gt;  rvest          0.3.5    2019-11-08 [1] CRAN (R 4.0.0)                     </w:t>
-      </w:r>
-      <w:r>
-        <w:br/>
-      </w:r>
-      <w:r>
-        <w:rPr>
-          <w:rStyle w:val="VerbatimChar"/>
-        </w:rPr>
-        <w:t xml:space="preserve">#&gt;  scales         1.1.1    2020-05-11 [1] CRAN (R 4.0.0)                     </w:t>
-      </w:r>
-      <w:r>
-        <w:br/>
-      </w:r>
-      <w:r>
-        <w:rPr>
-          <w:rStyle w:val="VerbatimChar"/>
-        </w:rPr>
-        <w:t xml:space="preserve">#&gt;  sessioninfo    1.1.1    2018-11-05 [1] CRAN (R 4.0.0)                     </w:t>
-      </w:r>
-      <w:r>
-        <w:br/>
-      </w:r>
-      <w:r>
-        <w:rPr>
-          <w:rStyle w:val="VerbatimChar"/>
-        </w:rPr>
-        <w:t xml:space="preserve">#&gt;  sf           * 0.9-4    2020-06-13 [1] CRAN (R 4.0.0)                     </w:t>
-      </w:r>
-      <w:r>
-        <w:br/>
-      </w:r>
-      <w:r>
-        <w:rPr>
-          <w:rStyle w:val="VerbatimChar"/>
-        </w:rPr>
-        <w:t xml:space="preserve">#&gt;  stringi        1.4.6    2020-02-17 [1] CRAN (R 4.0.0)                     </w:t>
-      </w:r>
-      <w:r>
-        <w:br/>
-      </w:r>
-      <w:r>
-        <w:rPr>
-          <w:rStyle w:val="VerbatimChar"/>
-        </w:rPr>
-        <w:t xml:space="preserve">#&gt;  stringr      * 1.4.0    2019-02-10 [1] CRAN (R 4.0.0)                     </w:t>
-      </w:r>
-      <w:r>
-        <w:br/>
-      </w:r>
-      <w:r>
-        <w:rPr>
-          <w:rStyle w:val="VerbatimChar"/>
-        </w:rPr>
-        <w:t xml:space="preserve">#&gt;  testthat       2.3.2    2020-03-02 [1] CRAN (R 4.0.0)                     </w:t>
-      </w:r>
-      <w:r>
-        <w:br/>
-      </w:r>
-      <w:r>
-        <w:rPr>
-          <w:rStyle w:val="VerbatimChar"/>
-        </w:rPr>
-        <w:t xml:space="preserve">#&gt;  tibble       * 3.0.2    2020-07-07 [1] CRAN (R 4.0.0)                     </w:t>
-      </w:r>
-      <w:r>
-        <w:br/>
-      </w:r>
-      <w:r>
-        <w:rPr>
-          <w:rStyle w:val="VerbatimChar"/>
-        </w:rPr>
-        <w:t xml:space="preserve">#&gt;  tidyr        * 1.1.0    2020-05-20 [1] CRAN (R 4.0.0)                     </w:t>
-      </w:r>
-      <w:r>
-        <w:br/>
-      </w:r>
-      <w:r>
-        <w:rPr>
-          <w:rStyle w:val="VerbatimChar"/>
-        </w:rPr>
-        <w:t xml:space="preserve">#&gt;  tidyselect     1.1.0    2020-05-11 [1] CRAN (R 4.0.0)                     </w:t>
-      </w:r>
-      <w:r>
-        <w:br/>
-      </w:r>
-      <w:r>
-        <w:rPr>
-          <w:rStyle w:val="VerbatimChar"/>
-        </w:rPr>
-        <w:t xml:space="preserve">#&gt;  tidyverse    * 1.3.0    2019-11-21 [1] CRAN (R 4.0.2)                     </w:t>
-      </w:r>
-      <w:r>
-        <w:br/>
-      </w:r>
-      <w:r>
-        <w:rPr>
-          <w:rStyle w:val="VerbatimChar"/>
-        </w:rPr>
-        <w:t xml:space="preserve">#&gt;  tweenr         1.0.1    2018-12-14 [1] CRAN (R 4.0.0)                     </w:t>
-      </w:r>
-      <w:r>
-        <w:br/>
-      </w:r>
-      <w:r>
-        <w:rPr>
-          <w:rStyle w:val="VerbatimChar"/>
-        </w:rPr>
-        <w:t xml:space="preserve">#&gt;  units          0.6-7    2020-06-13 [1] CRAN (R 4.0.0)                     </w:t>
-      </w:r>
-      <w:r>
-        <w:br/>
-      </w:r>
-      <w:r>
-        <w:rPr>
-          <w:rStyle w:val="VerbatimChar"/>
-        </w:rPr>
-        <w:t xml:space="preserve">#&gt;  usethis        1.6.1    2020-04-29 [1] CRAN (R 4.0.0)                     </w:t>
-      </w:r>
-      <w:r>
-        <w:br/>
-      </w:r>
-      <w:r>
-        <w:rPr>
-          <w:rStyle w:val="VerbatimChar"/>
-        </w:rPr>
-        <w:t xml:space="preserve">#&gt;  vctrs          0.3.1    2020-06-05 [1] CRAN (R 4.0.0)                     </w:t>
-      </w:r>
-      <w:r>
-        <w:br/>
-      </w:r>
-      <w:r>
-        <w:rPr>
-          <w:rStyle w:val="VerbatimChar"/>
-        </w:rPr>
-        <w:t xml:space="preserve">#&gt;  viridis      * 0.5.1    2018-03-29 [1] CRAN (R 4.0.0)                     </w:t>
-      </w:r>
-      <w:r>
-        <w:br/>
-      </w:r>
-      <w:r>
-        <w:rPr>
-          <w:rStyle w:val="VerbatimChar"/>
-        </w:rPr>
-        <w:t xml:space="preserve">#&gt;  viridisLite  * 0.3.0    2018-02-01 [1] CRAN (R 4.0.0)                     </w:t>
-      </w:r>
-      <w:r>
-        <w:br/>
-      </w:r>
-      <w:r>
-        <w:rPr>
-          <w:rStyle w:val="VerbatimChar"/>
-        </w:rPr>
-        <w:t xml:space="preserve">#&gt;  withr          2.2.0    2020-04-20 [1] CRAN (R 4.0.0)                     </w:t>
-      </w:r>
-      <w:r>
-        <w:br/>
-      </w:r>
-      <w:r>
-        <w:rPr>
-          <w:rStyle w:val="VerbatimChar"/>
-        </w:rPr>
-        <w:t xml:space="preserve">#&gt;  xfun           0.15     2020-06-21 [1] CRAN (R 4.0.0)                     </w:t>
-      </w:r>
-      <w:r>
-        <w:br/>
-      </w:r>
-      <w:r>
-        <w:rPr>
-          <w:rStyle w:val="VerbatimChar"/>
-        </w:rPr>
-        <w:t xml:space="preserve">#&gt;  xml2           1.3.2    2020-04-23 [1] CRAN (R 4.0.0)                     </w:t>
-      </w:r>
-      <w:r>
-        <w:br/>
-      </w:r>
-      <w:r>
-        <w:rPr>
-          <w:rStyle w:val="VerbatimChar"/>
-        </w:rPr>
-        <w:t xml:space="preserve">#&gt;  yaml           2.2.1    2020-02-01 [1] CRAN (R 4.0.0)                     </w:t>
-      </w:r>
-      <w:r>
-        <w:br/>
-      </w:r>
-      <w:r>
-        <w:rPr>
-          <w:rStyle w:val="VerbatimChar"/>
-        </w:rPr>
-        <w:t xml:space="preserve">#&gt;  zip            2.0.4    2019-09-01 [1] CRAN (R 4.0.0)                     </w:t>
+        <w:t xml:space="preserve">#&gt;  package      * version  date       lib source        </w:t>
+      </w:r>
+      <w:r>
+        <w:br/>
+      </w:r>
+      <w:r>
+        <w:rPr>
+          <w:rStyle w:val="VerbatimChar"/>
+        </w:rPr>
+        <w:t xml:space="preserve">#&gt;  abind          1.4-5    2016-07-21 [1] CRAN (R 4.0.0)</w:t>
+      </w:r>
+      <w:r>
+        <w:br/>
+      </w:r>
+      <w:r>
+        <w:rPr>
+          <w:rStyle w:val="VerbatimChar"/>
+        </w:rPr>
+        <w:t xml:space="preserve">#&gt;  assertthat     0.2.1    2019-03-21 [1] CRAN (R 4.0.0)</w:t>
+      </w:r>
+      <w:r>
+        <w:br/>
+      </w:r>
+      <w:r>
+        <w:rPr>
+          <w:rStyle w:val="VerbatimChar"/>
+        </w:rPr>
+        <w:t xml:space="preserve">#&gt;  backports      1.1.8    2020-06-17 [1] CRAN (R 4.0.0)</w:t>
+      </w:r>
+      <w:r>
+        <w:br/>
+      </w:r>
+      <w:r>
+        <w:rPr>
+          <w:rStyle w:val="VerbatimChar"/>
+        </w:rPr>
+        <w:t xml:space="preserve">#&gt;  blob           1.2.1    2020-01-20 [1] CRAN (R 4.0.0)</w:t>
+      </w:r>
+      <w:r>
+        <w:br/>
+      </w:r>
+      <w:r>
+        <w:rPr>
+          <w:rStyle w:val="VerbatimChar"/>
+        </w:rPr>
+        <w:t xml:space="preserve">#&gt;  bookdown       0.20     2020-06-23 [1] CRAN (R 4.0.0)</w:t>
+      </w:r>
+      <w:r>
+        <w:br/>
+      </w:r>
+      <w:r>
+        <w:rPr>
+          <w:rStyle w:val="VerbatimChar"/>
+        </w:rPr>
+        <w:t xml:space="preserve">#&gt;  broom          0.7.0    2020-07-09 [1] CRAN (R 4.0.2)</w:t>
+      </w:r>
+      <w:r>
+        <w:br/>
+      </w:r>
+      <w:r>
+        <w:rPr>
+          <w:rStyle w:val="VerbatimChar"/>
+        </w:rPr>
+        <w:t xml:space="preserve">#&gt;  callr          3.4.3    2020-03-28 [1] CRAN (R 4.0.0)</w:t>
+      </w:r>
+      <w:r>
+        <w:br/>
+      </w:r>
+      <w:r>
+        <w:rPr>
+          <w:rStyle w:val="VerbatimChar"/>
+        </w:rPr>
+        <w:t xml:space="preserve">#&gt;  car            3.0-8    2020-05-21 [1] CRAN (R 4.0.0)</w:t>
+      </w:r>
+      <w:r>
+        <w:br/>
+      </w:r>
+      <w:r>
+        <w:rPr>
+          <w:rStyle w:val="VerbatimChar"/>
+        </w:rPr>
+        <w:t xml:space="preserve">#&gt;  carData        3.0-4    2020-05-22 [1] CRAN (R 4.0.0)</w:t>
+      </w:r>
+      <w:r>
+        <w:br/>
+      </w:r>
+      <w:r>
+        <w:rPr>
+          <w:rStyle w:val="VerbatimChar"/>
+        </w:rPr>
+        <w:t xml:space="preserve">#&gt;  cellranger     1.1.0    2016-07-27 [1] CRAN (R 4.0.0)</w:t>
+      </w:r>
+      <w:r>
+        <w:br/>
+      </w:r>
+      <w:r>
+        <w:rPr>
+          <w:rStyle w:val="VerbatimChar"/>
+        </w:rPr>
+        <w:t xml:space="preserve">#&gt;  class          7.3-17   2020-04-26 [1] CRAN (R 4.0.2)</w:t>
+      </w:r>
+      <w:r>
+        <w:br/>
+      </w:r>
+      <w:r>
+        <w:rPr>
+          <w:rStyle w:val="VerbatimChar"/>
+        </w:rPr>
+        <w:t xml:space="preserve">#&gt;  classInt       0.4-3    2020-04-07 [1] CRAN (R 4.0.0)</w:t>
+      </w:r>
+      <w:r>
+        <w:br/>
+      </w:r>
+      <w:r>
+        <w:rPr>
+          <w:rStyle w:val="VerbatimChar"/>
+        </w:rPr>
+        <w:t xml:space="preserve">#&gt;  cli            2.0.2    2020-02-28 [1] CRAN (R 4.0.0)</w:t>
+      </w:r>
+      <w:r>
+        <w:br/>
+      </w:r>
+      <w:r>
+        <w:rPr>
+          <w:rStyle w:val="VerbatimChar"/>
+        </w:rPr>
+        <w:t xml:space="preserve">#&gt;  codetools      0.2-16   2018-12-24 [1] CRAN (R 4.0.2)</w:t>
+      </w:r>
+      <w:r>
+        <w:br/>
+      </w:r>
+      <w:r>
+        <w:rPr>
+          <w:rStyle w:val="VerbatimChar"/>
+        </w:rPr>
+        <w:t xml:space="preserve">#&gt;  colorspace     1.4-1    2019-03-18 [1] CRAN (R 4.0.0)</w:t>
+      </w:r>
+      <w:r>
+        <w:br/>
+      </w:r>
+      <w:r>
+        <w:rPr>
+          <w:rStyle w:val="VerbatimChar"/>
+        </w:rPr>
+        <w:t xml:space="preserve">#&gt;  cowplot      * 1.0.0    2019-07-11 [1] CRAN (R 4.0.0)</w:t>
+      </w:r>
+      <w:r>
+        <w:br/>
+      </w:r>
+      <w:r>
+        <w:rPr>
+          <w:rStyle w:val="VerbatimChar"/>
+        </w:rPr>
+        <w:t xml:space="preserve">#&gt;  crayon         1.3.4    2017-09-16 [1] CRAN (R 4.0.0)</w:t>
+      </w:r>
+      <w:r>
+        <w:br/>
+      </w:r>
+      <w:r>
+        <w:rPr>
+          <w:rStyle w:val="VerbatimChar"/>
+        </w:rPr>
+        <w:t xml:space="preserve">#&gt;  curl           4.3      2019-12-02 [1] CRAN (R 4.0.0)</w:t>
+      </w:r>
+      <w:r>
+        <w:br/>
+      </w:r>
+      <w:r>
+        <w:rPr>
+          <w:rStyle w:val="VerbatimChar"/>
+        </w:rPr>
+        <w:t xml:space="preserve">#&gt;  cvequality   * 0.2.0    2019-01-07 [1] CRAN (R 4.0.2)</w:t>
+      </w:r>
+      <w:r>
+        <w:br/>
+      </w:r>
+      <w:r>
+        <w:rPr>
+          <w:rStyle w:val="VerbatimChar"/>
+        </w:rPr>
+        <w:t xml:space="preserve">#&gt;  data.table     1.13.0   2020-07-24 [1] CRAN (R 4.0.2)</w:t>
+      </w:r>
+      <w:r>
+        <w:br/>
+      </w:r>
+      <w:r>
+        <w:rPr>
+          <w:rStyle w:val="VerbatimChar"/>
+        </w:rPr>
+        <w:t xml:space="preserve">#&gt;  DBI            1.1.0    2019-12-15 [1] CRAN (R 4.0.0)</w:t>
+      </w:r>
+      <w:r>
+        <w:br/>
+      </w:r>
+      <w:r>
+        <w:rPr>
+          <w:rStyle w:val="VerbatimChar"/>
+        </w:rPr>
+        <w:t xml:space="preserve">#&gt;  dbplyr         1.4.4    2020-05-27 [1] CRAN (R 4.0.0)</w:t>
+      </w:r>
+      <w:r>
+        <w:br/>
+      </w:r>
+      <w:r>
+        <w:rPr>
+          <w:rStyle w:val="VerbatimChar"/>
+        </w:rPr>
+        <w:t xml:space="preserve">#&gt;  desc           1.2.0    2018-05-01 [1] CRAN (R 4.0.0)</w:t>
+      </w:r>
+      <w:r>
+        <w:br/>
+      </w:r>
+      <w:r>
+        <w:rPr>
+          <w:rStyle w:val="VerbatimChar"/>
+        </w:rPr>
+        <w:t xml:space="preserve">#&gt;  devtools       2.3.1    2020-07-21 [1] CRAN (R 4.0.2)</w:t>
+      </w:r>
+      <w:r>
+        <w:br/>
+      </w:r>
+      <w:r>
+        <w:rPr>
+          <w:rStyle w:val="VerbatimChar"/>
+        </w:rPr>
+        <w:t xml:space="preserve">#&gt;  digest         0.6.25   2020-02-23 [1] CRAN (R 4.0.0)</w:t>
+      </w:r>
+      <w:r>
+        <w:br/>
+      </w:r>
+      <w:r>
+        <w:rPr>
+          <w:rStyle w:val="VerbatimChar"/>
+        </w:rPr>
+        <w:t xml:space="preserve">#&gt;  dplyr        * 1.0.0    2020-05-29 [1] CRAN (R 4.0.0)</w:t>
+      </w:r>
+      <w:r>
+        <w:br/>
+      </w:r>
+      <w:r>
+        <w:rPr>
+          <w:rStyle w:val="VerbatimChar"/>
+        </w:rPr>
+        <w:t xml:space="preserve">#&gt;  e1071          1.7-3    2019-11-26 [1] CRAN (R 4.0.0)</w:t>
+      </w:r>
+      <w:r>
+        <w:br/>
+      </w:r>
+      <w:r>
+        <w:rPr>
+          <w:rStyle w:val="VerbatimChar"/>
+        </w:rPr>
+        <w:t xml:space="preserve">#&gt;  ellipsis       0.3.1    2020-05-15 [1] CRAN (R 4.0.0)</w:t>
+      </w:r>
+      <w:r>
+        <w:br/>
+      </w:r>
+      <w:r>
+        <w:rPr>
+          <w:rStyle w:val="VerbatimChar"/>
+        </w:rPr>
+        <w:t xml:space="preserve">#&gt;  evaluate       0.14     2019-05-28 [1] CRAN (R 4.0.0)</w:t>
+      </w:r>
+      <w:r>
+        <w:br/>
+      </w:r>
+      <w:r>
+        <w:rPr>
+          <w:rStyle w:val="VerbatimChar"/>
+        </w:rPr>
+        <w:t xml:space="preserve">#&gt;  fansi          0.4.1    2020-01-08 [1] CRAN (R 4.0.0)</w:t>
+      </w:r>
+      <w:r>
+        <w:br/>
+      </w:r>
+      <w:r>
+        <w:rPr>
+          <w:rStyle w:val="VerbatimChar"/>
+        </w:rPr>
+        <w:t xml:space="preserve">#&gt;  farver         2.0.3    2020-01-16 [1] CRAN (R 4.0.0)</w:t>
+      </w:r>
+      <w:r>
+        <w:br/>
+      </w:r>
+      <w:r>
+        <w:rPr>
+          <w:rStyle w:val="VerbatimChar"/>
+        </w:rPr>
+        <w:t xml:space="preserve">#&gt;  forcats      * 0.5.0    2020-03-01 [1] CRAN (R 4.0.0)</w:t>
+      </w:r>
+      <w:r>
+        <w:br/>
+      </w:r>
+      <w:r>
+        <w:rPr>
+          <w:rStyle w:val="VerbatimChar"/>
+        </w:rPr>
+        <w:t xml:space="preserve">#&gt;  foreign        0.8-80   2020-05-24 [1] CRAN (R 4.0.2)</w:t>
+      </w:r>
+      <w:r>
+        <w:br/>
+      </w:r>
+      <w:r>
+        <w:rPr>
+          <w:rStyle w:val="VerbatimChar"/>
+        </w:rPr>
+        <w:t xml:space="preserve">#&gt;  fs             1.4.2    2020-06-30 [1] CRAN (R 4.0.1)</w:t>
+      </w:r>
+      <w:r>
+        <w:br/>
+      </w:r>
+      <w:r>
+        <w:rPr>
+          <w:rStyle w:val="VerbatimChar"/>
+        </w:rPr>
+        <w:t xml:space="preserve">#&gt;  generics       0.0.2    2018-11-29 [1] CRAN (R 4.0.0)</w:t>
+      </w:r>
+      <w:r>
+        <w:br/>
+      </w:r>
+      <w:r>
+        <w:rPr>
+          <w:rStyle w:val="VerbatimChar"/>
+        </w:rPr>
+        <w:t xml:space="preserve">#&gt;  ggforce        0.3.2    2020-06-23 [1] CRAN (R 4.0.1)</w:t>
+      </w:r>
+      <w:r>
+        <w:br/>
+      </w:r>
+      <w:r>
+        <w:rPr>
+          <w:rStyle w:val="VerbatimChar"/>
+        </w:rPr>
+        <w:t xml:space="preserve">#&gt;  ggplot2      * 3.3.2    2020-06-19 [1] CRAN (R 4.0.0)</w:t>
+      </w:r>
+      <w:r>
+        <w:br/>
+      </w:r>
+      <w:r>
+        <w:rPr>
+          <w:rStyle w:val="VerbatimChar"/>
+        </w:rPr>
+        <w:t xml:space="preserve">#&gt;  ggpubr       * 0.4.0    2020-06-27 [1] CRAN (R 4.0.1)</w:t>
+      </w:r>
+      <w:r>
+        <w:br/>
+      </w:r>
+      <w:r>
+        <w:rPr>
+          <w:rStyle w:val="VerbatimChar"/>
+        </w:rPr>
+        <w:t xml:space="preserve">#&gt;  ggsignif       0.6.0    2019-08-08 [1] CRAN (R 4.0.0)</w:t>
+      </w:r>
+      <w:r>
+        <w:br/>
+      </w:r>
+      <w:r>
+        <w:rPr>
+          <w:rStyle w:val="VerbatimChar"/>
+        </w:rPr>
+        <w:t xml:space="preserve">#&gt;  glue           1.4.1    2020-05-13 [1] CRAN (R 4.0.0)</w:t>
+      </w:r>
+      <w:r>
+        <w:br/>
+      </w:r>
+      <w:r>
+        <w:rPr>
+          <w:rStyle w:val="VerbatimChar"/>
+        </w:rPr>
+        <w:t xml:space="preserve">#&gt;  gridExtra      2.3      2017-09-09 [1] CRAN (R 4.0.0)</w:t>
+      </w:r>
+      <w:r>
+        <w:br/>
+      </w:r>
+      <w:r>
+        <w:rPr>
+          <w:rStyle w:val="VerbatimChar"/>
+        </w:rPr>
+        <w:t xml:space="preserve">#&gt;  gtable         0.3.0    2019-03-25 [1] CRAN (R 4.0.0)</w:t>
+      </w:r>
+      <w:r>
+        <w:br/>
+      </w:r>
+      <w:r>
+        <w:rPr>
+          <w:rStyle w:val="VerbatimChar"/>
+        </w:rPr>
+        <w:t xml:space="preserve">#&gt;  haven          2.3.1    2020-06-01 [1] CRAN (R 4.0.0)</w:t>
+      </w:r>
+      <w:r>
+        <w:br/>
+      </w:r>
+      <w:r>
+        <w:rPr>
+          <w:rStyle w:val="VerbatimChar"/>
+        </w:rPr>
+        <w:t xml:space="preserve">#&gt;  here         * 0.1      2017-05-28 [1] CRAN (R 4.0.0)</w:t>
+      </w:r>
+      <w:r>
+        <w:br/>
+      </w:r>
+      <w:r>
+        <w:rPr>
+          <w:rStyle w:val="VerbatimChar"/>
+        </w:rPr>
+        <w:t xml:space="preserve">#&gt;  highr          0.8      2019-03-20 [1] CRAN (R 4.0.0)</w:t>
+      </w:r>
+      <w:r>
+        <w:br/>
+      </w:r>
+      <w:r>
+        <w:rPr>
+          <w:rStyle w:val="VerbatimChar"/>
+        </w:rPr>
+        <w:t xml:space="preserve">#&gt;  hms            0.5.3    2020-01-08 [1] CRAN (R 4.0.0)</w:t>
+      </w:r>
+      <w:r>
+        <w:br/>
+      </w:r>
+      <w:r>
+        <w:rPr>
+          <w:rStyle w:val="VerbatimChar"/>
+        </w:rPr>
+        <w:t xml:space="preserve">#&gt;  htmltools      0.5.0    2020-06-16 [1] CRAN (R 4.0.0)</w:t>
+      </w:r>
+      <w:r>
+        <w:br/>
+      </w:r>
+      <w:r>
+        <w:rPr>
+          <w:rStyle w:val="VerbatimChar"/>
+        </w:rPr>
+        <w:t xml:space="preserve">#&gt;  httr           1.4.2    2020-07-20 [1] CRAN (R 4.0.2)</w:t>
+      </w:r>
+      <w:r>
+        <w:br/>
+      </w:r>
+      <w:r>
+        <w:rPr>
+          <w:rStyle w:val="VerbatimChar"/>
+        </w:rPr>
+        <w:t xml:space="preserve">#&gt;  jpeg           0.1-8.1  2019-10-24 [1] CRAN (R 4.0.0)</w:t>
+      </w:r>
+      <w:r>
+        <w:br/>
+      </w:r>
+      <w:r>
+        <w:rPr>
+          <w:rStyle w:val="VerbatimChar"/>
+        </w:rPr>
+        <w:t xml:space="preserve">#&gt;  jsonlite       1.7.0    2020-06-25 [1] CRAN (R 4.0.0)</w:t>
+      </w:r>
+      <w:r>
+        <w:br/>
+      </w:r>
+      <w:r>
+        <w:rPr>
+          <w:rStyle w:val="VerbatimChar"/>
+        </w:rPr>
+        <w:t xml:space="preserve">#&gt;  KernSmooth     2.23-17  2020-04-26 [1] CRAN (R 4.0.2)</w:t>
+      </w:r>
+      <w:r>
+        <w:br/>
+      </w:r>
+      <w:r>
+        <w:rPr>
+          <w:rStyle w:val="VerbatimChar"/>
+        </w:rPr>
+        <w:t xml:space="preserve">#&gt;  knitr          1.29     2020-06-23 [1] CRAN (R 4.0.0)</w:t>
+      </w:r>
+      <w:r>
+        <w:br/>
+      </w:r>
+      <w:r>
+        <w:rPr>
+          <w:rStyle w:val="VerbatimChar"/>
+        </w:rPr>
+        <w:t xml:space="preserve">#&gt;  labeling       0.3      2014-08-23 [1] CRAN (R 4.0.0)</w:t>
+      </w:r>
+      <w:r>
+        <w:br/>
+      </w:r>
+      <w:r>
+        <w:rPr>
+          <w:rStyle w:val="VerbatimChar"/>
+        </w:rPr>
+        <w:t xml:space="preserve">#&gt;  lattice        0.20-41  2020-04-02 [1] CRAN (R 4.0.2)</w:t>
+      </w:r>
+      <w:r>
+        <w:br/>
+      </w:r>
+      <w:r>
+        <w:rPr>
+          <w:rStyle w:val="VerbatimChar"/>
+        </w:rPr>
+        <w:t xml:space="preserve">#&gt;  lifecycle      0.2.0    2020-03-06 [1] CRAN (R 4.0.0)</w:t>
+      </w:r>
+      <w:r>
+        <w:br/>
+      </w:r>
+      <w:r>
+        <w:rPr>
+          <w:rStyle w:val="VerbatimChar"/>
+        </w:rPr>
+        <w:t xml:space="preserve">#&gt;  lubridate      1.7.9    2020-06-08 [1] CRAN (R 4.0.1)</w:t>
+      </w:r>
+      <w:r>
+        <w:br/>
+      </w:r>
+      <w:r>
+        <w:rPr>
+          <w:rStyle w:val="VerbatimChar"/>
+        </w:rPr>
+        <w:t xml:space="preserve">#&gt;  magick       * 2.4.0    2020-06-23 [1] CRAN (R 4.0.1)</w:t>
+      </w:r>
+      <w:r>
+        <w:br/>
+      </w:r>
+      <w:r>
+        <w:rPr>
+          <w:rStyle w:val="VerbatimChar"/>
+        </w:rPr>
+        <w:t xml:space="preserve">#&gt;  magrittr       1.5      2014-11-22 [1] CRAN (R 4.0.0)</w:t>
+      </w:r>
+      <w:r>
+        <w:br/>
+      </w:r>
+      <w:r>
+        <w:rPr>
+          <w:rStyle w:val="VerbatimChar"/>
+        </w:rPr>
+        <w:t xml:space="preserve">#&gt;  MASS           7.3-51.6 2020-04-26 [1] CRAN (R 4.0.2)</w:t>
+      </w:r>
+      <w:r>
+        <w:br/>
+      </w:r>
+      <w:r>
+        <w:rPr>
+          <w:rStyle w:val="VerbatimChar"/>
+        </w:rPr>
+        <w:t xml:space="preserve">#&gt;  Matrix         1.2-18   2019-11-27 [1] CRAN (R 4.0.2)</w:t>
+      </w:r>
+      <w:r>
+        <w:br/>
+      </w:r>
+      <w:r>
+        <w:rPr>
+          <w:rStyle w:val="VerbatimChar"/>
+        </w:rPr>
+        <w:t xml:space="preserve">#&gt;  memoise        1.1.0    2017-04-21 [1] CRAN (R 4.0.0)</w:t>
+      </w:r>
+      <w:r>
+        <w:br/>
+      </w:r>
+      <w:r>
+        <w:rPr>
+          <w:rStyle w:val="VerbatimChar"/>
+        </w:rPr>
+        <w:t xml:space="preserve">#&gt;  mgcv           1.8-31   2019-11-09 [1] CRAN (R 4.0.2)</w:t>
+      </w:r>
+      <w:r>
+        <w:br/>
+      </w:r>
+      <w:r>
+        <w:rPr>
+          <w:rStyle w:val="VerbatimChar"/>
+        </w:rPr>
+        <w:t xml:space="preserve">#&gt;  modelr         0.1.8    2020-05-19 [1] CRAN (R 4.0.0)</w:t>
+      </w:r>
+      <w:r>
+        <w:br/>
+      </w:r>
+      <w:r>
+        <w:rPr>
+          <w:rStyle w:val="VerbatimChar"/>
+        </w:rPr>
+        <w:t xml:space="preserve">#&gt;  Momocs       * 1.3.0    2020-04-15 [1] CRAN (R 4.0.0)</w:t>
+      </w:r>
+      <w:r>
+        <w:br/>
+      </w:r>
+      <w:r>
+        <w:rPr>
+          <w:rStyle w:val="VerbatimChar"/>
+        </w:rPr>
+        <w:t xml:space="preserve">#&gt;  munsell        0.5.0    2018-06-12 [1] CRAN (R 4.0.0)</w:t>
+      </w:r>
+      <w:r>
+        <w:br/>
+      </w:r>
+      <w:r>
+        <w:rPr>
+          <w:rStyle w:val="VerbatimChar"/>
+        </w:rPr>
+        <w:t xml:space="preserve">#&gt;  nlme           3.1-148  2020-05-24 [1] CRAN (R 4.0.2)</w:t>
+      </w:r>
+      <w:r>
+        <w:br/>
+      </w:r>
+      <w:r>
+        <w:rPr>
+          <w:rStyle w:val="VerbatimChar"/>
+        </w:rPr>
+        <w:t xml:space="preserve">#&gt;  openxlsx       4.1.5    2020-05-06 [1] CRAN (R 4.0.0)</w:t>
+      </w:r>
+      <w:r>
+        <w:br/>
+      </w:r>
+      <w:r>
+        <w:rPr>
+          <w:rStyle w:val="VerbatimChar"/>
+        </w:rPr>
+        <w:t xml:space="preserve">#&gt;  pillar         1.4.6    2020-07-10 [1] CRAN (R 4.0.0)</w:t>
+      </w:r>
+      <w:r>
+        <w:br/>
+      </w:r>
+      <w:r>
+        <w:rPr>
+          <w:rStyle w:val="VerbatimChar"/>
+        </w:rPr>
+        <w:t xml:space="preserve">#&gt;  pkgbuild       1.1.0    2020-07-13 [1] CRAN (R 4.0.0)</w:t>
+      </w:r>
+      <w:r>
+        <w:br/>
+      </w:r>
+      <w:r>
+        <w:rPr>
+          <w:rStyle w:val="VerbatimChar"/>
+        </w:rPr>
+        <w:t xml:space="preserve">#&gt;  pkgconfig      2.0.3    2019-09-22 [1] CRAN (R 4.0.0)</w:t>
+      </w:r>
+      <w:r>
+        <w:br/>
+      </w:r>
+      <w:r>
+        <w:rPr>
+          <w:rStyle w:val="VerbatimChar"/>
+        </w:rPr>
+        <w:t xml:space="preserve">#&gt;  pkgload        1.1.0    2020-05-29 [1] CRAN (R 4.0.0)</w:t>
+      </w:r>
+      <w:r>
+        <w:br/>
+      </w:r>
+      <w:r>
+        <w:rPr>
+          <w:rStyle w:val="VerbatimChar"/>
+        </w:rPr>
+        <w:t xml:space="preserve">#&gt;  png            0.1-7    2013-12-03 [1] CRAN (R 4.0.0)</w:t>
+      </w:r>
+      <w:r>
+        <w:br/>
+      </w:r>
+      <w:r>
+        <w:rPr>
+          <w:rStyle w:val="VerbatimChar"/>
+        </w:rPr>
+        <w:t xml:space="preserve">#&gt;  polyclip       1.10-0   2019-03-14 [1] CRAN (R 4.0.0)</w:t>
+      </w:r>
+      <w:r>
+        <w:br/>
+      </w:r>
+      <w:r>
+        <w:rPr>
+          <w:rStyle w:val="VerbatimChar"/>
+        </w:rPr>
+        <w:t xml:space="preserve">#&gt;  prettyunits    1.1.1    2020-01-24 [1] CRAN (R 4.0.0)</w:t>
+      </w:r>
+      <w:r>
+        <w:br/>
+      </w:r>
+      <w:r>
+        <w:rPr>
+          <w:rStyle w:val="VerbatimChar"/>
+        </w:rPr>
+        <w:t xml:space="preserve">#&gt;  processx       3.4.3    2020-07-05 [1] CRAN (R 4.0.1)</w:t>
+      </w:r>
+      <w:r>
+        <w:br/>
+      </w:r>
+      <w:r>
+        <w:rPr>
+          <w:rStyle w:val="VerbatimChar"/>
+        </w:rPr>
+        <w:t xml:space="preserve">#&gt;  ps             1.3.3    2020-05-08 [1] CRAN (R 4.0.0)</w:t>
+      </w:r>
+      <w:r>
+        <w:br/>
+      </w:r>
+      <w:r>
+        <w:rPr>
+          <w:rStyle w:val="VerbatimChar"/>
+        </w:rPr>
+        <w:t xml:space="preserve">#&gt;  purrr        * 0.3.4    2020-04-17 [1] CRAN (R 4.0.0)</w:t>
+      </w:r>
+      <w:r>
+        <w:br/>
+      </w:r>
+      <w:r>
+        <w:rPr>
+          <w:rStyle w:val="VerbatimChar"/>
+        </w:rPr>
+        <w:t xml:space="preserve">#&gt;  R6             2.4.1    2019-11-12 [1] CRAN (R 4.0.0)</w:t>
+      </w:r>
+      <w:r>
+        <w:br/>
+      </w:r>
+      <w:r>
+        <w:rPr>
+          <w:rStyle w:val="VerbatimChar"/>
+        </w:rPr>
+        <w:t xml:space="preserve">#&gt;  raster         3.3-13   2020-07-17 [1] CRAN (R 4.0.2)</w:t>
+      </w:r>
+      <w:r>
+        <w:br/>
+      </w:r>
+      <w:r>
+        <w:rPr>
+          <w:rStyle w:val="VerbatimChar"/>
+        </w:rPr>
+        <w:t xml:space="preserve">#&gt;  RColorBrewer   1.1-2    2014-12-07 [1] CRAN (R 4.0.0)</w:t>
+      </w:r>
+      <w:r>
+        <w:br/>
+      </w:r>
+      <w:r>
+        <w:rPr>
+          <w:rStyle w:val="VerbatimChar"/>
+        </w:rPr>
+        <w:t xml:space="preserve">#&gt;  Rcpp           1.0.5    2020-07-06 [1] CRAN (R 4.0.2)</w:t>
+      </w:r>
+      <w:r>
+        <w:br/>
+      </w:r>
+      <w:r>
+        <w:rPr>
+          <w:rStyle w:val="VerbatimChar"/>
+        </w:rPr>
+        <w:t xml:space="preserve">#&gt;  readr        * 1.3.1    2018-12-21 [1] CRAN (R 4.0.0)</w:t>
+      </w:r>
+      <w:r>
+        <w:br/>
+      </w:r>
+      <w:r>
+        <w:rPr>
+          <w:rStyle w:val="VerbatimChar"/>
+        </w:rPr>
+        <w:t xml:space="preserve">#&gt;  readxl         1.3.1    2019-03-13 [1] CRAN (R 4.0.0)</w:t>
+      </w:r>
+      <w:r>
+        <w:br/>
+      </w:r>
+      <w:r>
+        <w:rPr>
+          <w:rStyle w:val="VerbatimChar"/>
+        </w:rPr>
+        <w:t xml:space="preserve">#&gt;  remotes        2.2.0    2020-07-21 [1] CRAN (R 4.0.2)</w:t>
+      </w:r>
+      <w:r>
+        <w:br/>
+      </w:r>
+      <w:r>
+        <w:rPr>
+          <w:rStyle w:val="VerbatimChar"/>
+        </w:rPr>
+        <w:t xml:space="preserve">#&gt;  reprex         0.3.0    2019-05-16 [1] CRAN (R 4.0.0)</w:t>
+      </w:r>
+      <w:r>
+        <w:br/>
+      </w:r>
+      <w:r>
+        <w:rPr>
+          <w:rStyle w:val="VerbatimChar"/>
+        </w:rPr>
+        <w:t xml:space="preserve">#&gt;  rio            0.5.16   2018-11-26 [1] CRAN (R 4.0.0)</w:t>
+      </w:r>
+      <w:r>
+        <w:br/>
+      </w:r>
+      <w:r>
+        <w:rPr>
+          <w:rStyle w:val="VerbatimChar"/>
+        </w:rPr>
+        <w:t xml:space="preserve">#&gt;  rlang          0.4.7    2020-07-09 [1] CRAN (R 4.0.0)</w:t>
+      </w:r>
+      <w:r>
+        <w:br/>
+      </w:r>
+      <w:r>
+        <w:rPr>
+          <w:rStyle w:val="VerbatimChar"/>
+        </w:rPr>
+        <w:t xml:space="preserve">#&gt;  rmarkdown      2.3      2020-06-18 [1] CRAN (R 4.0.0)</w:t>
+      </w:r>
+      <w:r>
+        <w:br/>
+      </w:r>
+      <w:r>
+        <w:rPr>
+          <w:rStyle w:val="VerbatimChar"/>
+        </w:rPr>
+        <w:t xml:space="preserve">#&gt;  rprojroot      1.3-2    2018-01-03 [1] CRAN (R 4.0.0)</w:t>
+      </w:r>
+      <w:r>
+        <w:br/>
+      </w:r>
+      <w:r>
+        <w:rPr>
+          <w:rStyle w:val="VerbatimChar"/>
+        </w:rPr>
+        <w:t xml:space="preserve">#&gt;  rrtools        0.1.0    2020-07-11 [1] local         </w:t>
+      </w:r>
+      <w:r>
+        <w:br/>
+      </w:r>
+      <w:r>
+        <w:rPr>
+          <w:rStyle w:val="VerbatimChar"/>
+        </w:rPr>
+        <w:t xml:space="preserve">#&gt;  rstatix        0.6.0    2020-06-18 [1] CRAN (R 4.0.1)</w:t>
+      </w:r>
+      <w:r>
+        <w:br/>
+      </w:r>
+      <w:r>
+        <w:rPr>
+          <w:rStyle w:val="VerbatimChar"/>
+        </w:rPr>
+        <w:t xml:space="preserve">#&gt;  rstudioapi     0.11     2020-02-07 [1] CRAN (R 4.0.0)</w:t>
+      </w:r>
+      <w:r>
+        <w:br/>
+      </w:r>
+      <w:r>
+        <w:rPr>
+          <w:rStyle w:val="VerbatimChar"/>
+        </w:rPr>
+        <w:t xml:space="preserve">#&gt;  rvest          0.3.6    2020-07-25 [1] CRAN (R 4.0.2)</w:t>
+      </w:r>
+      <w:r>
+        <w:br/>
+      </w:r>
+      <w:r>
+        <w:rPr>
+          <w:rStyle w:val="VerbatimChar"/>
+        </w:rPr>
+        <w:t xml:space="preserve">#&gt;  scales         1.1.1    2020-05-11 [1] CRAN (R 4.0.0)</w:t>
+      </w:r>
+      <w:r>
+        <w:br/>
+      </w:r>
+      <w:r>
+        <w:rPr>
+          <w:rStyle w:val="VerbatimChar"/>
+        </w:rPr>
+        <w:t xml:space="preserve">#&gt;  sessioninfo    1.1.1    2018-11-05 [1] CRAN (R 4.0.0)</w:t>
+      </w:r>
+      <w:r>
+        <w:br/>
+      </w:r>
+      <w:r>
+        <w:rPr>
+          <w:rStyle w:val="VerbatimChar"/>
+        </w:rPr>
+        <w:t xml:space="preserve">#&gt;  sf           * 0.9-5    2020-07-14 [1] CRAN (R 4.0.2)</w:t>
+      </w:r>
+      <w:r>
+        <w:br/>
+      </w:r>
+      <w:r>
+        <w:rPr>
+          <w:rStyle w:val="VerbatimChar"/>
+        </w:rPr>
+        <w:t xml:space="preserve">#&gt;  sp             1.4-2    2020-05-20 [1] CRAN (R 4.0.0)</w:t>
+      </w:r>
+      <w:r>
+        <w:br/>
+      </w:r>
+      <w:r>
+        <w:rPr>
+          <w:rStyle w:val="VerbatimChar"/>
+        </w:rPr>
+        <w:t xml:space="preserve">#&gt;  stringi        1.4.6    2020-02-17 [1] CRAN (R 4.0.0)</w:t>
+      </w:r>
+      <w:r>
+        <w:br/>
+      </w:r>
+      <w:r>
+        <w:rPr>
+          <w:rStyle w:val="VerbatimChar"/>
+        </w:rPr>
+        <w:t xml:space="preserve">#&gt;  stringr      * 1.4.0    2019-02-10 [1] CRAN (R 4.0.0)</w:t>
+      </w:r>
+      <w:r>
+        <w:br/>
+      </w:r>
+      <w:r>
+        <w:rPr>
+          <w:rStyle w:val="VerbatimChar"/>
+        </w:rPr>
+        <w:t xml:space="preserve">#&gt;  testthat       2.3.2    2020-03-02 [1] CRAN (R 4.0.0)</w:t>
+      </w:r>
+      <w:r>
+        <w:br/>
+      </w:r>
+      <w:r>
+        <w:rPr>
+          <w:rStyle w:val="VerbatimChar"/>
+        </w:rPr>
+        <w:t xml:space="preserve">#&gt;  tibble       * 3.0.3    2020-07-10 [1] CRAN (R 4.0.0)</w:t>
+      </w:r>
+      <w:r>
+        <w:br/>
+      </w:r>
+      <w:r>
+        <w:rPr>
+          <w:rStyle w:val="VerbatimChar"/>
+        </w:rPr>
+        <w:t xml:space="preserve">#&gt;  tidyr        * 1.1.0    2020-05-20 [1] CRAN (R 4.0.0)</w:t>
+      </w:r>
+      <w:r>
+        <w:br/>
+      </w:r>
+      <w:r>
+        <w:rPr>
+          <w:rStyle w:val="VerbatimChar"/>
+        </w:rPr>
+        <w:t xml:space="preserve">#&gt;  tidyselect     1.1.0    2020-05-11 [1] CRAN (R 4.0.0)</w:t>
+      </w:r>
+      <w:r>
+        <w:br/>
+      </w:r>
+      <w:r>
+        <w:rPr>
+          <w:rStyle w:val="VerbatimChar"/>
+        </w:rPr>
+        <w:t xml:space="preserve">#&gt;  tidyverse    * 1.3.0    2019-11-21 [1] CRAN (R 4.0.2)</w:t>
+      </w:r>
+      <w:r>
+        <w:br/>
+      </w:r>
+      <w:r>
+        <w:rPr>
+          <w:rStyle w:val="VerbatimChar"/>
+        </w:rPr>
+        <w:t xml:space="preserve">#&gt;  tweenr         1.0.1    2018-12-14 [1] CRAN (R 4.0.0)</w:t>
+      </w:r>
+      <w:r>
+        <w:br/>
+      </w:r>
+      <w:r>
+        <w:rPr>
+          <w:rStyle w:val="VerbatimChar"/>
+        </w:rPr>
+        <w:t xml:space="preserve">#&gt;  units          0.6-7    2020-06-13 [1] CRAN (R 4.0.1)</w:t>
+      </w:r>
+      <w:r>
+        <w:br/>
+      </w:r>
+      <w:r>
+        <w:rPr>
+          <w:rStyle w:val="VerbatimChar"/>
+        </w:rPr>
+        <w:t xml:space="preserve">#&gt;  usethis        1.6.1    2020-04-29 [1] CRAN (R 4.0.2)</w:t>
+      </w:r>
+      <w:r>
+        <w:br/>
+      </w:r>
+      <w:r>
+        <w:rPr>
+          <w:rStyle w:val="VerbatimChar"/>
+        </w:rPr>
+        <w:t xml:space="preserve">#&gt;  vctrs          0.3.2    2020-07-15 [1] CRAN (R 4.0.2)</w:t>
+      </w:r>
+      <w:r>
+        <w:br/>
+      </w:r>
+      <w:r>
+        <w:rPr>
+          <w:rStyle w:val="VerbatimChar"/>
+        </w:rPr>
+        <w:t xml:space="preserve">#&gt;  viridis      * 0.5.1    2018-03-29 [1] CRAN (R 4.0.0)</w:t>
+      </w:r>
+      <w:r>
+        <w:br/>
+      </w:r>
+      <w:r>
+        <w:rPr>
+          <w:rStyle w:val="VerbatimChar"/>
+        </w:rPr>
+        <w:t xml:space="preserve">#&gt;  viridisLite  * 0.3.0    2018-02-01 [1] CRAN (R 4.0.0)</w:t>
+      </w:r>
+      <w:r>
+        <w:br/>
+      </w:r>
+      <w:r>
+        <w:rPr>
+          <w:rStyle w:val="VerbatimChar"/>
+        </w:rPr>
+        <w:t xml:space="preserve">#&gt;  withr          2.2.0    2020-04-20 [1] CRAN (R 4.0.0)</w:t>
+      </w:r>
+      <w:r>
+        <w:br/>
+      </w:r>
+      <w:r>
+        <w:rPr>
+          <w:rStyle w:val="VerbatimChar"/>
+        </w:rPr>
+        <w:t xml:space="preserve">#&gt;  xfun           0.16     2020-07-24 [1] CRAN (R 4.0.2)</w:t>
+      </w:r>
+      <w:r>
+        <w:br/>
+      </w:r>
+      <w:r>
+        <w:rPr>
+          <w:rStyle w:val="VerbatimChar"/>
+        </w:rPr>
+        <w:t xml:space="preserve">#&gt;  xml2           1.3.2    2020-04-23 [1] CRAN (R 4.0.0)</w:t>
+      </w:r>
+      <w:r>
+        <w:br/>
+      </w:r>
+      <w:r>
+        <w:rPr>
+          <w:rStyle w:val="VerbatimChar"/>
+        </w:rPr>
+        <w:t xml:space="preserve">#&gt;  yaml           2.2.1    2020-02-01 [1] CRAN (R 4.0.0)</w:t>
+      </w:r>
+      <w:r>
+        <w:br/>
+      </w:r>
+      <w:r>
+        <w:rPr>
+          <w:rStyle w:val="VerbatimChar"/>
+        </w:rPr>
+        <w:t xml:space="preserve">#&gt;  zip            2.0.4    2019-09-01 [1] CRAN (R 4.0.0)</w:t>
       </w:r>
       <w:r>
         <w:br/>
@@ -6000,25 +6027,25 @@
         <w:rPr>
           <w:rStyle w:val="VerbatimChar"/>
         </w:rPr>
-        <w:t xml:space="preserve">#&gt; Local:    master /Users/EmilyWang/Desktop/School document/LW-Paper/kwl-pottery-2019</w:t>
-      </w:r>
-      <w:r>
-        <w:br/>
-      </w:r>
-      <w:r>
-        <w:rPr>
-          <w:rStyle w:val="VerbatimChar"/>
-        </w:rPr>
-        <w:t xml:space="preserve">#&gt; Remote:   master @ origin (https://github.com/LiYingWang/kwl.pottery.git)</w:t>
-      </w:r>
-      <w:r>
-        <w:br/>
-      </w:r>
-      <w:r>
-        <w:rPr>
-          <w:rStyle w:val="VerbatimChar"/>
-        </w:rPr>
-        <w:t xml:space="preserve">#&gt; Head:     [7efd44d] 2020-07-29: adjust number in regression plot, and make boxplot for cv of size vs shape</w:t>
+        <w:t xml:space="preserve">#&gt; Local:    master /Users/bmarwick/Desktop/kwl.pottery</w:t>
+      </w:r>
+      <w:r>
+        <w:br/>
+      </w:r>
+      <w:r>
+        <w:rPr>
+          <w:rStyle w:val="VerbatimChar"/>
+        </w:rPr>
+        <w:t xml:space="preserve">#&gt; Remote:   master @ origin (https://github.com/LiYingWang/kwl.pottery)</w:t>
+      </w:r>
+      <w:r>
+        <w:br/>
+      </w:r>
+      <w:r>
+        <w:rPr>
+          <w:rStyle w:val="VerbatimChar"/>
+        </w:rPr>
+        <w:t xml:space="preserve">#&gt; Head:     [15aa648] 2020-07-29: resolve merge conflict</w:t>
       </w:r>
     </w:p>
     <w:p>

</xml_diff>

<commit_message>
edit intro and GMM
</commit_message>
<xml_diff>
--- a/analysis/paper/paper.docx
+++ b/analysis/paper/paper.docx
@@ -127,7 +127,7 @@
         <w:pStyle w:val="Date"/>
       </w:pPr>
       <w:r>
-        <w:t xml:space="preserve">09</w:t>
+        <w:t xml:space="preserve">11</w:t>
       </w:r>
       <w:r>
         <w:t xml:space="preserve"> </w:t>
@@ -1403,13 +1403,22 @@
         <w:pStyle w:val="BodyText"/>
       </w:pPr>
       <w:r>
-        <w:t xml:space="preserve">Indigenous societies’ responses to colonial contact ranges from passive acceptance to active negotiation with the colonists, and accommodation or resistance of foreign intrusion, which can be identified through their daily cultural practices, such as their consumption patterns of foreign goods</w:t>
-      </w:r>
-      <w:r>
-        <w:t xml:space="preserve"> </w:t>
-      </w:r>
-      <w:r>
-        <w:t xml:space="preserve">(Dietler, 2015; Given, 2004; Mullins, 2011; Scaramelli and Scaramelli, 2005; Silliman, 2001; Torrence and Clarke, 2000)</w:t>
+        <w:t xml:space="preserve">Indigenous societies’ responses to colonial contact ranges from passive acceptance to active negotiation with the colonists, and accommodation or resistance of